<commit_message>
Adding the number of participants.
</commit_message>
<xml_diff>
--- a/manuscript/SSVEPs & reward.docx
+++ b/manuscript/SSVEPs & reward.docx
@@ -342,13 +342,11 @@
         <w:pStyle w:val="Heading1"/>
         <w:spacing w:before="0"/>
       </w:pPr>
-      <w:bookmarkStart w:id="0" w:name="_GoBack"/>
       <w:r>
         <w:lastRenderedPageBreak/>
         <w:t>Abstract</w:t>
       </w:r>
     </w:p>
-    <w:bookmarkEnd w:id="0"/>
     <w:p/>
     <w:p>
       <w:pPr>
@@ -377,6 +375,7 @@
           <w:rFonts w:ascii="Times New Roman" w:hAnsi="Times New Roman" w:cs="Times New Roman"/>
           <w:sz w:val="24"/>
         </w:rPr>
+        <w:lastRenderedPageBreak/>
         <w:t xml:space="preserve">Keywords: </w:t>
       </w:r>
       <w:r>
@@ -794,7 +793,15 @@
           <w:rFonts w:ascii="Times New Roman" w:hAnsi="Times New Roman" w:cs="Times New Roman"/>
           <w:sz w:val="24"/>
         </w:rPr>
-        <w:t xml:space="preserve">The mechanisms through which rewards influence selective attention are a matter of intensive empirical and theoretical work. However, most researchers in the field agree that rewarded locations, objects, and object features are prioritized by increasing their saliency, while the saliency of the other locations, objects, and object features is reduced. This mechanism is commonly linked to the activity of the neurons in the visual cortex </w:t>
+        <w:t xml:space="preserve">The mechanisms through which rewards influence selective attention are a matter of intensive empirical and theoretical work. However, most researchers in the field agree that rewarded locations, objects, and object features are prioritized by increasing their saliency, while the saliency of the other locations, objects, and object features is reduced. This mechanism is commonly linked to the activity of the neurons in the </w:t>
+      </w:r>
+      <w:r>
+        <w:rPr>
+          <w:rFonts w:ascii="Times New Roman" w:hAnsi="Times New Roman" w:cs="Times New Roman"/>
+          <w:sz w:val="24"/>
+        </w:rPr>
+        <w:lastRenderedPageBreak/>
+        <w:t xml:space="preserve">visual cortex </w:t>
       </w:r>
       <w:r>
         <w:rPr>
@@ -1073,7 +1080,15 @@
           <w:rFonts w:ascii="Times New Roman" w:hAnsi="Times New Roman" w:cs="Times New Roman"/>
           <w:sz w:val="24"/>
         </w:rPr>
-        <w:t xml:space="preserve">there is no possibility of investigating more sustained allocation of attention towards certain features. </w:t>
+        <w:t xml:space="preserve">there is no possibility of investigating more sustained allocation of attention </w:t>
+      </w:r>
+      <w:r>
+        <w:rPr>
+          <w:rFonts w:ascii="Times New Roman" w:hAnsi="Times New Roman" w:cs="Times New Roman"/>
+          <w:sz w:val="24"/>
+        </w:rPr>
+        <w:lastRenderedPageBreak/>
+        <w:t xml:space="preserve">towards certain features. </w:t>
       </w:r>
       <w:r>
         <w:rPr>
@@ -1386,7 +1401,15 @@
           <w:rFonts w:ascii="Times New Roman" w:hAnsi="Times New Roman" w:cs="Times New Roman"/>
           <w:sz w:val="24"/>
         </w:rPr>
-        <w:t xml:space="preserve">In the present study we aimed to better understand the influence of rewards on feature-based selective attention by simultaneously looking into the amount of attention allocated towards stimuli linked to high and low reward probabilities. We recorded the SSVEPs in conditions when participants attended colors linked to either high or low reward probabilities. This allowed for making a clear distinction between the effect of attention and the effect of reward magnitude. Finally, our experiment consisted out of three phases (baseline, acquisition, and extinction) that allowed us to investigate the influence of reward probability on attention when rewards are present, but also when they are no longer relevant. </w:t>
+        <w:t xml:space="preserve">In the present study we aimed to better understand the influence of rewards on feature-based selective attention by simultaneously looking into the amount of attention allocated towards stimuli linked to high and low reward probabilities. We recorded the SSVEPs in conditions when participants attended colors linked to either high or low reward probabilities. This allowed for making a clear distinction between the effect of attention and the effect of reward magnitude. Finally, our experiment consisted out of three phases (baseline, acquisition, and extinction) that </w:t>
+      </w:r>
+      <w:r>
+        <w:rPr>
+          <w:rFonts w:ascii="Times New Roman" w:hAnsi="Times New Roman" w:cs="Times New Roman"/>
+          <w:sz w:val="24"/>
+        </w:rPr>
+        <w:lastRenderedPageBreak/>
+        <w:t xml:space="preserve">allowed us to investigate the influence of reward probability on attention when rewards are present, but also when they are no longer relevant. </w:t>
       </w:r>
     </w:p>
     <w:p>
@@ -1740,6 +1763,7 @@
           <w:rFonts w:ascii="Times New Roman" w:hAnsi="Times New Roman" w:cs="Times New Roman"/>
           <w:sz w:val="24"/>
         </w:rPr>
+        <w:lastRenderedPageBreak/>
         <w:t>“</w:t>
       </w:r>
       <w:r>
@@ -2294,6 +2318,7 @@
           <w:rFonts w:ascii="Times New Roman" w:hAnsi="Times New Roman" w:cs="Times New Roman"/>
           <w:sz w:val="24"/>
         </w:rPr>
+        <w:lastRenderedPageBreak/>
         <w:t xml:space="preserve">“SSVEPs allow us to register continuously the neuronal processes underlying the perception of each individual element in search displays (Soren chapter)”. “A number of studies have localized the major generators of the SSVEP to early visual cortical areas and the highest SSVEP amplitudes are commonly recorded at occipital and parietal electrodes. The specific cortical areas involved and their individual contributions to the total scalp-recorded signal appear to depend upon the driving frequency. For the SSVEP elicited by a pattern-reversing stimulus, which produces a percept of motion, combined SSVEP and fMRI recordings have identified early visual areas V1 (primary visual cortex) and the motion sensitive MT/V5 as the main generator sources with minor contributions from midoccipital (V3a) and ventral occipital (V4) areas.” In the PNAS paper: “the cortical currents giving rise to the SSVEP attention effect were localized to a region containing the early visual areas V1-V3.” </w:t>
       </w:r>
     </w:p>
@@ -2469,7 +2494,15 @@
           <w:rFonts w:ascii="Times New Roman" w:hAnsi="Times New Roman" w:cs="Times New Roman"/>
           <w:sz w:val="24"/>
         </w:rPr>
-        <w:t xml:space="preserve">information, including the striatum and the anterior cingulate cortex (Hickey, </w:t>
+        <w:t xml:space="preserve">information, including the striatum </w:t>
+      </w:r>
+      <w:r>
+        <w:rPr>
+          <w:rFonts w:ascii="Times New Roman" w:hAnsi="Times New Roman" w:cs="Times New Roman"/>
+          <w:sz w:val="24"/>
+        </w:rPr>
+        <w:lastRenderedPageBreak/>
+        <w:t xml:space="preserve">and the anterior cingulate cortex (Hickey, </w:t>
       </w:r>
       <w:proofErr w:type="spellStart"/>
       <w:r>
@@ -3230,7 +3263,15 @@
           <w:rFonts w:ascii="Times New Roman" w:hAnsi="Times New Roman" w:cs="Times New Roman"/>
           <w:sz w:val="24"/>
         </w:rPr>
-        <w:t>whereby the delivery of rewards in relation to the suppression of</w:t>
+        <w:t xml:space="preserve">whereby the delivery of rewards in relation to </w:t>
+      </w:r>
+      <w:r>
+        <w:rPr>
+          <w:rFonts w:ascii="Times New Roman" w:hAnsi="Times New Roman" w:cs="Times New Roman"/>
+          <w:sz w:val="24"/>
+        </w:rPr>
+        <w:lastRenderedPageBreak/>
+        <w:t>the suppression of</w:t>
       </w:r>
       <w:r>
         <w:rPr>
@@ -3656,6 +3697,23 @@
       </w:r>
     </w:p>
     <w:p/>
+    <w:p>
+      <w:pPr>
+        <w:rPr>
+          <w:rFonts w:ascii="Times New Roman" w:hAnsi="Times New Roman" w:cs="Times New Roman"/>
+          <w:sz w:val="24"/>
+        </w:rPr>
+      </w:pPr>
+      <w:r>
+        <w:rPr>
+          <w:rFonts w:ascii="Times New Roman" w:hAnsi="Times New Roman" w:cs="Times New Roman"/>
+          <w:sz w:val="24"/>
+        </w:rPr>
+        <w:t xml:space="preserve">We have tested 40 participants. </w:t>
+      </w:r>
+      <w:bookmarkStart w:id="0" w:name="_GoBack"/>
+      <w:bookmarkEnd w:id="0"/>
+    </w:p>
     <w:p/>
     <w:p/>
     <w:p>
@@ -3692,6 +3750,58 @@
     </w:p>
     <w:p>
       <w:pPr>
+        <w:spacing w:line="480" w:lineRule="auto"/>
+        <w:jc w:val="both"/>
+        <w:rPr>
+          <w:rFonts w:ascii="Times New Roman" w:hAnsi="Times New Roman" w:cs="Times New Roman"/>
+          <w:sz w:val="24"/>
+        </w:rPr>
+      </w:pPr>
+    </w:p>
+    <w:p>
+      <w:pPr>
+        <w:spacing w:line="480" w:lineRule="auto"/>
+        <w:jc w:val="both"/>
+        <w:rPr>
+          <w:rFonts w:ascii="Times New Roman" w:hAnsi="Times New Roman" w:cs="Times New Roman"/>
+          <w:sz w:val="24"/>
+        </w:rPr>
+      </w:pPr>
+      <w:r>
+        <w:rPr>
+          <w:rFonts w:ascii="Times New Roman" w:hAnsi="Times New Roman" w:cs="Times New Roman"/>
+          <w:sz w:val="24"/>
+        </w:rPr>
+        <w:lastRenderedPageBreak/>
+        <w:t xml:space="preserve">In Studies 2a and 2b we are using the Random Dot </w:t>
+      </w:r>
+      <w:proofErr w:type="spellStart"/>
+      <w:r>
+        <w:rPr>
+          <w:rFonts w:ascii="Times New Roman" w:hAnsi="Times New Roman" w:cs="Times New Roman"/>
+          <w:sz w:val="24"/>
+        </w:rPr>
+        <w:t>Kinematogram</w:t>
+      </w:r>
+      <w:proofErr w:type="spellEnd"/>
+      <w:r>
+        <w:rPr>
+          <w:rFonts w:ascii="Times New Roman" w:hAnsi="Times New Roman" w:cs="Times New Roman"/>
+          <w:sz w:val="24"/>
+        </w:rPr>
+        <w:t xml:space="preserve"> task (Andersen &amp; Müller, 2010) in which participants are presented with a cloud of randomly moving dots of two colors flickering at two different frequencies. On 32% of trials 75% of dots of one color make a coherent movement and participant’s task is to detect this movement. On each of the trials participants are presented with an auditory cue which instructs them to focus on one of the two colors. The experiment consist out of three blocks. The first block is the baseline block in which participants are doing the previously described task. The second block is the training block in which one of the colors is paired with high reward (80% of correct detections are rewarded), while the other color is paired with low reward (20% of correct detections are rewarded). The third block is the test block in which participants are not being provided by rewards and they are doing the same task as in previous two blocks. Reward sensitivity (BIS/BAS scale) and depression levels (BDI-II scale) are also being measured for each participant in order to inform the future study that will be run on participants preselected based on their depressive symptoms. </w:t>
+      </w:r>
+    </w:p>
+    <w:p>
+      <w:pPr>
+        <w:rPr>
+          <w:rFonts w:ascii="Times New Roman" w:hAnsi="Times New Roman" w:cs="Times New Roman"/>
+          <w:sz w:val="24"/>
+        </w:rPr>
+      </w:pPr>
+    </w:p>
+    <w:p>
+      <w:pPr>
         <w:pStyle w:val="Heading2"/>
       </w:pPr>
       <w:r>
@@ -3704,24 +3814,6 @@
       </w:pPr>
       <w:r>
         <w:t>Statistical analysis</w:t>
-      </w:r>
-    </w:p>
-    <w:p>
-      <w:pPr>
-        <w:spacing w:line="480" w:lineRule="auto"/>
-        <w:ind w:firstLine="720"/>
-        <w:jc w:val="both"/>
-        <w:rPr>
-          <w:rFonts w:ascii="Times New Roman" w:hAnsi="Times New Roman" w:cs="Times New Roman"/>
-          <w:sz w:val="24"/>
-        </w:rPr>
-      </w:pPr>
-      <w:r>
-        <w:rPr>
-          <w:rFonts w:ascii="Times New Roman" w:hAnsi="Times New Roman" w:cs="Times New Roman"/>
-          <w:sz w:val="24"/>
-        </w:rPr>
-        <w:t xml:space="preserve">In Studies 2a and 2b we are using the Random Dot Kinematogram task (Andersen &amp; Müller, 2010) in which participants are presented with a cloud of randomly moving dots of two colors flickering at two different frequencies. On 32% of trials 75% of dots of one color make a coherent movement and participant’s task is to detect this movement. On each of the trials participants are presented with an auditory cue which instructs them to focus on one of the two colors. The experiment consist out of three blocks. The first block is the baseline block in which participants are doing the previously described task. The second block is the training block in which one of the colors is paired with high reward (80% of correct detections are rewarded), while the other color is paired with low reward (20% of correct detections are rewarded). The third block is the test block in which participants are not being provided by rewards and they are doing the same task as in previous two blocks. Reward sensitivity (BIS/BAS scale) and depression levels (BDI-II scale) are also being measured for each participant in order to inform the future study that will be run on participants preselected based on their depressive symptoms. </w:t>
       </w:r>
     </w:p>
     <w:p>
@@ -3806,6 +3898,7 @@
         <w:spacing w:before="0"/>
       </w:pPr>
       <w:r>
+        <w:lastRenderedPageBreak/>
         <w:t>Acknowledgements</w:t>
       </w:r>
     </w:p>
@@ -4231,7 +4324,17 @@
           <w:sz w:val="24"/>
           <w:szCs w:val="24"/>
         </w:rPr>
-        <w:t>Failing, M., Theeuwes, J., 2017. Selection history: How reward modulates selectivity of visual attention. Psychon. Bull. Rev. 1–25. doi:10.3758/s13423-017-1380-y</w:t>
+        <w:t xml:space="preserve">Failing, M., Theeuwes, J., 2017. Selection history: How reward modulates selectivity of visual </w:t>
+      </w:r>
+      <w:r>
+        <w:rPr>
+          <w:rFonts w:ascii="Times New Roman" w:hAnsi="Times New Roman" w:cs="Times New Roman"/>
+          <w:noProof/>
+          <w:sz w:val="24"/>
+          <w:szCs w:val="24"/>
+        </w:rPr>
+        <w:lastRenderedPageBreak/>
+        <w:t>attention. Psychon. Bull. Rev. 1–25. doi:10.3758/s13423-017-1380-y</w:t>
       </w:r>
     </w:p>
     <w:p>
@@ -4539,7 +4642,7 @@
             <w:sz w:val="24"/>
             <w:szCs w:val="24"/>
           </w:rPr>
-          <w:t>2</w:t>
+          <w:t>12</w:t>
         </w:r>
         <w:r>
           <w:rPr>
@@ -8820,7 +8923,7 @@
 </file>
 
 <file path=customXml/itemProps1.xml><?xml version="1.0" encoding="utf-8"?>
-<ds:datastoreItem xmlns:ds="http://schemas.openxmlformats.org/officeDocument/2006/customXml" ds:itemID="{729A4061-8270-4849-BC53-1879FBEBDE39}">
+<ds:datastoreItem xmlns:ds="http://schemas.openxmlformats.org/officeDocument/2006/customXml" ds:itemID="{4EC02813-3961-4338-A345-D67C2557FAA6}">
   <ds:schemaRefs>
     <ds:schemaRef ds:uri="http://schemas.openxmlformats.org/officeDocument/2006/bibliography"/>
   </ds:schemaRefs>

</xml_diff>

<commit_message>
Adding Participants and Task sections.
</commit_message>
<xml_diff>
--- a/manuscript/SSVEPs & reward.docx
+++ b/manuscript/SSVEPs & reward.docx
@@ -433,10 +433,7 @@
         <w:t>Introduction</w:t>
       </w:r>
     </w:p>
-    <w:p>
-      <w:bookmarkStart w:id="0" w:name="_GoBack"/>
-      <w:bookmarkEnd w:id="0"/>
-    </w:p>
+    <w:p/>
     <w:p>
       <w:pPr>
         <w:spacing w:line="480" w:lineRule="auto"/>
@@ -479,7 +476,7 @@
           <w:rFonts w:ascii="Times New Roman" w:hAnsi="Times New Roman" w:cs="Times New Roman"/>
           <w:sz w:val="24"/>
         </w:rPr>
-        <w:instrText>ADDIN CSL_CITATION { "citationItems" : [ { "id" : "ITEM-1", "itemData" : { "DOI" : "10.1146/annurev.psych.093008.100427", "ISBN" : "1545-2085 (Electronic)\\n0066-4308 (Linking)", "ISSN" : "0066-4308", "PMID" : "19575619", "abstract" : "Attention is a core property of all perceptual and cognitive operations. Given limited capacity to process competing options, attentional mechanisms select, modulate, and sustain focus on information most relevant for behavior. A significant problem, however, is that attention is so ubiquitous that it is unwieldy to study. We propose a taxonomy based on the types of information that attention operates over\u2014the targets of attention. At the broadest level, the taxonomy distinguishes between external attention and internal attention. External attention refers to the selection and modulation of sensory information. External attention selects locations in space, points in time, or modality-specific input. Such perceptual attention can also select features defined across any of these dimensions, or object representations that integrate over space, time, and modality. Internal attention refers to the selection, modulation, and maintenance of internally generated information, such as task rules, responses, long-t...", "author" : [ { "dropping-particle" : "", "family" : "Chun", "given" : "Marvin M.", "non-dropping-particle" : "", "parse-names" : false, "suffix" : "" }, { "dropping-particle" : "", "family" : "Golomb", "given" : "Julie D.", "non-dropping-particle" : "", "parse-names" : false, "suffix" : "" }, { "dropping-particle" : "", "family" : "Turk-Browne", "given" : "Nicholas B.", "non-dropping-particle" : "", "parse-names" : false, "suffix" : "" } ], "container-title" : "Annual Review of Psychology", "id" : "ITEM-1", "issue" : "1", "issued" : { "date-parts" : [ [ "2011" ] ] }, "page" : "73-101", "title" : "A Taxonomy of External and Internal Attention", "type" : "article-journal", "volume" : "62" }, "uris" : [ "http://www.mendeley.com/documents/?uuid=5e4f19ef-76d4-4ce3-86b1-193c5d86c134" ] }, { "id" : "ITEM-2", "itemData" : { "DOI" : "10.1146/annurev.ne.18.030195.001205", "ISBN" : "0147-006X (Print) 0147-006X (Linking)", "ISSN" : "0147-006X", "PMID" : "7605061", "abstract" : "The two basic phenomena that define the problem of visual attention can be illustrated in a simple example. Consider the arrays shown in each panel of Figure 1. In a typical experiment, before the arrays were presented, subjects would be asked to report letters ... \\n", "author" : [ { "dropping-particle" : "", "family" : "Desimone", "given" : "R.", "non-dropping-particle" : "", "parse-names" : false, "suffix" : "" }, { "dropping-particle" : "", "family" : "Duncan", "given" : "J.", "non-dropping-particle" : "", "parse-names" : false, "suffix" : "" } ], "container-title" : "Annual Review of Neuroscience", "id" : "ITEM-2", "issue" : "1", "issued" : { "date-parts" : [ [ "1995" ] ] }, "page" : "193-222", "title" : "Neural Mechanisms of Selective Visual", "type" : "article-journal", "volume" : "18" }, "uris" : [ "http://www.mendeley.com/documents/?uuid=7a17877d-9453-418b-8eb0-98ee5053647a" ] } ], "mendeley" : { "formattedCitation" : "(Chun et al., 2011; Desimone and Duncan, 1995)", "plainTextFormattedCitation" : "(Chun et al., 2011; Desimone and Duncan, 1995)", "previouslyFormattedCitation" : "(Chun et al., 2011; Desimone and Duncan, 1995)" }, "properties" : {  }, "schema" : "https://github.com/citation-style-language/schema/raw/master/csl-citation.json" }</w:instrText>
+        <w:instrText>ADDIN CSL_CITATION {"citationItems":[{"id":"ITEM-1","itemData":{"DOI":"10.1146/annurev.psych.093008.100427","ISBN":"1545-2085 (Electronic)\\n0066-4308 (Linking)","ISSN":"0066-4308","PMID":"19575619","abstract":"Attention is a core property of all perceptual and cognitive operations. Given limited capacity to process competing options, attentional mechanisms select, modulate, and sustain focus on information most relevant for behavior. A significant problem, however, is that attention is so ubiquitous that it is unwieldy to study. We propose a taxonomy based on the types of information that attention operates over—the targets of attention. At the broadest level, the taxonomy distinguishes between external attention and internal attention. External attention refers to the selection and modulation of sensory information. External attention selects locations in space, points in time, or modality-specific input. Such perceptual attention can also select features defined across any of these dimensions, or object representations that integrate over space, time, and modality. Internal attention refers to the selection, modulation, and maintenance of internally generated information, such as task rules, responses, long-t...","author":[{"dropping-particle":"","family":"Chun","given":"Marvin M.","non-dropping-particle":"","parse-names":false,"suffix":""},{"dropping-particle":"","family":"Golomb","given":"Julie D.","non-dropping-particle":"","parse-names":false,"suffix":""},{"dropping-particle":"","family":"Turk-Browne","given":"Nicholas B.","non-dropping-particle":"","parse-names":false,"suffix":""}],"container-title":"Annual Review of Psychology","id":"ITEM-1","issue":"1","issued":{"date-parts":[["2011"]]},"page":"73-101","title":"A Taxonomy of External and Internal Attention","type":"article-journal","volume":"62"},"uris":["http://www.mendeley.com/documents/?uuid=5e4f19ef-76d4-4ce3-86b1-193c5d86c134"]},{"id":"ITEM-2","itemData":{"DOI":"10.1146/annurev.ne.18.030195.001205","ISBN":"0147-006X (Print) 0147-006X (Linking)","ISSN":"0147-006X","PMID":"7605061","abstract":"The two basic phenomena that define the problem of visual attention can be illustrated in a simple example. Consider the arrays shown in each panel of Figure 1. In a typical experiment, before the arrays were presented, subjects would be asked to report letters ... \\n","author":[{"dropping-particle":"","family":"Desimone","given":"R.","non-dropping-particle":"","parse-names":false,"suffix":""},{"dropping-particle":"","family":"Duncan","given":"J.","non-dropping-particle":"","parse-names":false,"suffix":""}],"container-title":"Annual Review of Neuroscience","id":"ITEM-2","issue":"1","issued":{"date-parts":[["1995"]]},"page":"193-222","title":"Neural Mechanisms of Selective Visual","type":"article-journal","volume":"18"},"uris":["http://www.mendeley.com/documents/?uuid=7a17877d-9453-418b-8eb0-98ee5053647a"]}],"mendeley":{"formattedCitation":"(Chun et al., 2011; Desimone and Duncan, 1995)","plainTextFormattedCitation":"(Chun et al., 2011; Desimone and Duncan, 1995)","previouslyFormattedCitation":"(Chun et al., 2011; Desimone and Duncan, 1995)"},"properties":{"noteIndex":0},"schema":"https://github.com/citation-style-language/schema/raw/master/csl-citation.json"}</w:instrText>
       </w:r>
       <w:r>
         <w:rPr>
@@ -564,7 +561,7 @@
           <w:rFonts w:ascii="Times New Roman" w:hAnsi="Times New Roman" w:cs="Times New Roman"/>
           <w:sz w:val="24"/>
         </w:rPr>
-        <w:instrText>ADDIN CSL_CITATION { "citationItems" : [ { "id" : "ITEM-1", "itemData" : { "DOI" : "10.1016/j.visres.2012.12.005", "ISBN" : "0042-6989", "ISSN" : "00426989", "PMID" : "23262054", "abstract" : "Visual selective attention is the brain function that modulates ongoing processing of retinal input in order for selected representations to gain privileged access to perceptual awareness and guide behavior. Enhanced analysis of currently relevant or otherwise salient information is often accompanied by suppressed processing of the less relevant or salient input. Recent findings indicate that rewards exert a powerful influence on the deployment of visual selective attention. Such influence takes different forms depending on the specific protocol adopted in the given study. In some cases, the prospect of earning a larger reward in relation to a specific stimulus or location biases attention accordingly in order to maximize overall gain. This is mediated by an effect of reward acting as a type of incentive motivation for the strategic control of attention. In contrast, reward delivery can directly alter the processing of specific stimuli by increasing their attentional priority, and this can be measured even when rewards are no longer involved, reflecting a form of reward-mediated attentional learning. As a further development, recent work demonstrates that rewards can affect attentional learning in dissociable ways depending on whether rewards are perceived as feedback on performance or instead are registered as random-like events occurring during task performance. Specifically, it appears that visual selective attention is shaped by two distinct reward-related learning mechanisms: one requiring active monitoring of performance and outcome, and a second one detecting the sheer association between objects in the environment (whether attended or ignored) and the more-or-less rewarding events that accompany them. Overall this emerging literature demonstrates unequivocally that rewards \"teach\" visual selective attention so that processing resources will be allocated to objects, features and locations which are likely to optimize the organism's interaction with the surrounding environment and maximize positive outcome. ?? 2012 Elsevier Ltd.", "author" : [ { "dropping-particle" : "", "family" : "Chelazzi", "given" : "Leonardo", "non-dropping-particle" : "", "parse-names" : false, "suffix" : "" }, { "dropping-particle" : "", "family" : "Perlato", "given" : "Andrea", "non-dropping-particle" : "", "parse-names" : false, "suffix" : "" }, { "dropping-particle" : "", "family" : "Santandrea", "given" : "Elisa", "non-dropping-particle" : "", "parse-names" : false, "suffix" : "" }, { "dropping-particle" : "", "family" : "Libera", "given" : "Chiara", "non-dropping-particle" : "Della", "parse-names" : false, "suffix" : "" } ], "container-title" : "Vision Research", "id" : "ITEM-1", "issued" : { "date-parts" : [ [ "2013" ] ] }, "page" : "58-62", "publisher" : "Elsevier Ltd", "title" : "Rewards teach visual selective attention", "type" : "article-journal", "volume" : "85" }, "uris" : [ "http://www.mendeley.com/documents/?uuid=32b99263-1c78-4ea2-a826-fea9bd9f805a" ] } ], "mendeley" : { "formattedCitation" : "(Chelazzi et al., 2013)", "plainTextFormattedCitation" : "(Chelazzi et al., 2013)", "previouslyFormattedCitation" : "(Chelazzi et al., 2013)" }, "properties" : {  }, "schema" : "https://github.com/citation-style-language/schema/raw/master/csl-citation.json" }</w:instrText>
+        <w:instrText>ADDIN CSL_CITATION {"citationItems":[{"id":"ITEM-1","itemData":{"DOI":"10.1016/j.visres.2012.12.005","ISBN":"0042-6989","ISSN":"00426989","PMID":"23262054","abstract":"Visual selective attention is the brain function that modulates ongoing processing of retinal input in order for selected representations to gain privileged access to perceptual awareness and guide behavior. Enhanced analysis of currently relevant or otherwise salient information is often accompanied by suppressed processing of the less relevant or salient input. Recent findings indicate that rewards exert a powerful influence on the deployment of visual selective attention. Such influence takes different forms depending on the specific protocol adopted in the given study. In some cases, the prospect of earning a larger reward in relation to a specific stimulus or location biases attention accordingly in order to maximize overall gain. This is mediated by an effect of reward acting as a type of incentive motivation for the strategic control of attention. In contrast, reward delivery can directly alter the processing of specific stimuli by increasing their attentional priority, and this can be measured even when rewards are no longer involved, reflecting a form of reward-mediated attentional learning. As a further development, recent work demonstrates that rewards can affect attentional learning in dissociable ways depending on whether rewards are perceived as feedback on performance or instead are registered as random-like events occurring during task performance. Specifically, it appears that visual selective attention is shaped by two distinct reward-related learning mechanisms: one requiring active monitoring of performance and outcome, and a second one detecting the sheer association between objects in the environment (whether attended or ignored) and the more-or-less rewarding events that accompany them. Overall this emerging literature demonstrates unequivocally that rewards \"teach\" visual selective attention so that processing resources will be allocated to objects, features and locations which are likely to optimize the organism's interaction with the surrounding environment and maximize positive outcome. ?? 2012 Elsevier Ltd.","author":[{"dropping-particle":"","family":"Chelazzi","given":"Leonardo","non-dropping-particle":"","parse-names":false,"suffix":""},{"dropping-particle":"","family":"Perlato","given":"Andrea","non-dropping-particle":"","parse-names":false,"suffix":""},{"dropping-particle":"","family":"Santandrea","given":"Elisa","non-dropping-particle":"","parse-names":false,"suffix":""},{"dropping-particle":"","family":"Libera","given":"Chiara","non-dropping-particle":"Della","parse-names":false,"suffix":""}],"container-title":"Vision Research","id":"ITEM-1","issued":{"date-parts":[["2013"]]},"page":"58-62","publisher":"Elsevier Ltd","title":"Rewards teach visual selective attention","type":"article-journal","volume":"85"},"uris":["http://www.mendeley.com/documents/?uuid=32b99263-1c78-4ea2-a826-fea9bd9f805a"]}],"mendeley":{"formattedCitation":"(Chelazzi et al., 2013)","plainTextFormattedCitation":"(Chelazzi et al., 2013)","previouslyFormattedCitation":"(Chelazzi et al., 2013)"},"properties":{"noteIndex":0},"schema":"https://github.com/citation-style-language/schema/raw/master/csl-citation.json"}</w:instrText>
       </w:r>
       <w:r>
         <w:rPr>
@@ -621,7 +618,7 @@
           <w:rFonts w:ascii="Times New Roman" w:hAnsi="Times New Roman" w:cs="Times New Roman"/>
           <w:sz w:val="24"/>
         </w:rPr>
-        <w:instrText>ADDIN CSL_CITATION { "citationItems" : [ { "id" : "ITEM-1", "itemData" : { "DOI" : "10.1111/j.1467-9280.2009.02360.x", "ISBN" : "0956-7976\\n1467-9280", "ISSN" : "09567976", "PMID" : "19422618", "abstract" : "Efficient goal-directed behavior in a crowded world is crucially mediated by visual selective attention (VSA), which regulates deployment of cognitive resources toward selected, behaviorally relevant visual objects. Acting as a filter on perceptual representations, VSA allows preferential processing of relevant objects and concurrently inhibits traces of irrelevant items, thus preventing harmful distraction. Recent evidence showed that monetary rewards for performance on VSA tasks strongly affect immediately subsequent deployment of attention; a typical aftereffect of VSA (negative priming) was found only following highly rewarded selections. Here we report a much more striking demonstration that the controlled delivery of monetary rewards also affects attentional processing several days later. Thus, the propensity to select or to ignore specific visual objects appears to be strongly biased by the more or less rewarding consequences of past attentional encounters with the same objects.", "author" : [ { "dropping-particle" : "", "family" : "Libera", "given" : "Chiara", "non-dropping-particle" : "Della", "parse-names" : false, "suffix" : "" }, { "dropping-particle" : "", "family" : "Chelazzi", "given" : "Leonardo", "non-dropping-particle" : "", "parse-names" : false, "suffix" : "" } ], "container-title" : "Psychological Science", "id" : "ITEM-1", "issue" : "6", "issued" : { "date-parts" : [ [ "2009" ] ] }, "page" : "778-784", "title" : "Learning to attend and to ignore is a matter of gains and losses", "type" : "article-journal", "volume" : "20" }, "uris" : [ "http://www.mendeley.com/documents/?uuid=45e6fa21-0796-4fec-bf7d-e583dc652a17" ] } ], "mendeley" : { "formattedCitation" : "(Della Libera and Chelazzi, 2009)", "plainTextFormattedCitation" : "(Della Libera and Chelazzi, 2009)", "previouslyFormattedCitation" : "(Della Libera and Chelazzi, 2009)" }, "properties" : {  }, "schema" : "https://github.com/citation-style-language/schema/raw/master/csl-citation.json" }</w:instrText>
+        <w:instrText>ADDIN CSL_CITATION {"citationItems":[{"id":"ITEM-1","itemData":{"DOI":"10.1111/j.1467-9280.2009.02360.x","ISBN":"0956-7976\\n1467-9280","ISSN":"09567976","PMID":"19422618","abstract":"Efficient goal-directed behavior in a crowded world is crucially mediated by visual selective attention (VSA), which regulates deployment of cognitive resources toward selected, behaviorally relevant visual objects. Acting as a filter on perceptual representations, VSA allows preferential processing of relevant objects and concurrently inhibits traces of irrelevant items, thus preventing harmful distraction. Recent evidence showed that monetary rewards for performance on VSA tasks strongly affect immediately subsequent deployment of attention; a typical aftereffect of VSA (negative priming) was found only following highly rewarded selections. Here we report a much more striking demonstration that the controlled delivery of monetary rewards also affects attentional processing several days later. Thus, the propensity to select or to ignore specific visual objects appears to be strongly biased by the more or less rewarding consequences of past attentional encounters with the same objects.","author":[{"dropping-particle":"","family":"Libera","given":"Chiara","non-dropping-particle":"Della","parse-names":false,"suffix":""},{"dropping-particle":"","family":"Chelazzi","given":"Leonardo","non-dropping-particle":"","parse-names":false,"suffix":""}],"container-title":"Psychological Science","id":"ITEM-1","issue":"6","issued":{"date-parts":[["2009"]]},"page":"778-784","title":"Learning to attend and to ignore is a matter of gains and losses","type":"article-journal","volume":"20"},"uris":["http://www.mendeley.com/documents/?uuid=45e6fa21-0796-4fec-bf7d-e583dc652a17"]}],"mendeley":{"formattedCitation":"(Della Libera and Chelazzi, 2009)","plainTextFormattedCitation":"(Della Libera and Chelazzi, 2009)","previouslyFormattedCitation":"(Della Libera and Chelazzi, 2009)"},"properties":{"noteIndex":0},"schema":"https://github.com/citation-style-language/schema/raw/master/csl-citation.json"}</w:instrText>
       </w:r>
       <w:r>
         <w:rPr>
@@ -762,7 +759,7 @@
           <w:rFonts w:ascii="Times New Roman" w:hAnsi="Times New Roman" w:cs="Times New Roman"/>
           <w:sz w:val="24"/>
         </w:rPr>
-        <w:instrText>ADDIN CSL_CITATION { "citationItems" : [ { "id" : "ITEM-1", "itemData" : { "DOI" : "10.3758/s13423-017-1380-y", "ISSN" : "15315320", "abstract" : "Visual attention enables us to selectively prioritize or suppress information in the environment. Prominent models concerned with the control of visual attention differ-entiate between goal-directed, top-down and stimulus-driven, bottom-up control, with the former determined by current se-lection goals and the latter determined by physical salience. In the current review, we discuss recent studies that demonstrate that attentional selection does not need to be the result of top-down or bottom-up processing but, instead, is often driven by lingering biases due to the Bhistory^ of former attention de-ployments. This review mainly focuses on reward-based his-tory effects; yet other types of history effects such as (intertrial) priming, statistical learning and affective condition-ing are also discussed. We argue that evidence from behavior-al, eye-movement and neuroimaging studies supports the idea that selection history modulates the topographical landscape of spatial Bpriority^ maps, such that attention is biased toward locations having the highest activation on this map. In everyday life, visual input is used to guide our behavior. We intentionally search for our bag on the luggage carousel at the airport while keeping in mind its shape and color to facilitate search. This template makes it easier to find our bag among the many distracting similarly looking bags. When searching with a goal for particular objects, we may sometimes experience that we attend to things in our environment for which we had no intention to look for. We may inadvertently attend to the waving hand of our friend who already found his bag or the flashing light next to yet another luggage carousel that is about to start moving. The question for how we search the environment, and more generally how we parse information from the environment, is studied in the context of attentional control. All models of selective attention have described attentional control as the result of the above described interplay between voluntary, top-down, or goal-driven control and automatic, bottom-up, or stimulus driven control (e.g., Corbetta &amp; Shulman, 2002; Itti &amp; Koch, 2001; Theeuwes, 2010). In a recent paper, Awh, Belopolsky, and Theeuwes (2012) pointed out that this classic theoretical dichotomy may no longer hold as there is a signif-icant explanatory gap: Several selection biases can neither be explained by current selection goals nor by the physical sa-lience of potential targets. Awh et al. sug\u2026", "author" : [ { "dropping-particle" : "", "family" : "Failing", "given" : "Michel", "non-dropping-particle" : "", "parse-names" : false, "suffix" : "" }, { "dropping-particle" : "", "family" : "Theeuwes", "given" : "Jan", "non-dropping-particle" : "", "parse-names" : false, "suffix" : "" } ], "container-title" : "Psychonomic Bulletin and Review", "id" : "ITEM-1", "issued" : { "date-parts" : [ [ "2017" ] ] }, "page" : "1-25", "publisher" : "Psychonomic Bulletin &amp; Review", "title" : "Selection history: How reward modulates selectivity of visual attention", "type" : "article-journal" }, "uris" : [ "http://www.mendeley.com/documents/?uuid=83f24a00-4327-40fe-99b4-3137e0d2c26a" ] }, { "id" : "ITEM-2", "itemData" : { "DOI" : "10.1111/nyas.12957", "ISBN" : "1749-6632 (Electronic)\\r0077-8923 (Linking)", "ISSN" : "17496632", "PMID" : "26595376", "abstract" : "There is growing consensus that reward plays an important role in the control of attention. Until recently, reward was thought to influence attention indirectly by modulating task-specific motivation and its effects on voluntary control over selection. Such an account was consistent with the goal-directed (endogenous) versus stimulus-driven (exogenous) framework that had long dominated the field of attention research. Now, a different perspective is emerging. Demonstrations that previously reward-associated stimuli can automatically capture attention even when physically inconspicuous and task-irrelevant challenge previously held assumptions about attentional control. The idea that attentional selection can be value driven, reflecting a distinct and previously unrecognized control mechanism, has gained traction. Since these early demonstrations, the influence of reward learning on attention has rapidly become an area of intense investigation, sparking many new insights. The result is an emerging picture of how the reward system of the brain automatically biases information processing. Here, I review the progress that has been made in this area, synthesizing a wealth of recent evidence to provide an integrated, up-to-date account of value-driven attention and some of its broader implications.", "author" : [ { "dropping-particle" : "", "family" : "Anderson", "given" : "Brian A.", "non-dropping-particle" : "", "parse-names" : false, "suffix" : "" } ], "container-title" : "Annals of the New York Academy of Sciences", "id" : "ITEM-2", "issue" : "1", "issued" : { "date-parts" : [ [ "2016" ] ] }, "page" : "24-39", "title" : "The attention habit: How reward learning shapes attentional selection", "type" : "article-journal", "volume" : "1369" }, "uris" : [ "http://www.mendeley.com/documents/?uuid=bd59dcb3-a38e-40d4-8c32-43def30d92a0" ] } ], "mendeley" : { "formattedCitation" : "(Anderson, 2016; Failing and Theeuwes, 2017)", "manualFormatting" : "(for recent reviews see: Anderson, 2016; Failing and Theeuwes, 2017)", "plainTextFormattedCitation" : "(Anderson, 2016; Failing and Theeuwes, 2017)", "previouslyFormattedCitation" : "(Anderson, 2016; Failing and Theeuwes, 2017)" }, "properties" : {  }, "schema" : "https://github.com/citation-style-language/schema/raw/master/csl-citation.json" }</w:instrText>
+        <w:instrText>ADDIN CSL_CITATION {"citationItems":[{"id":"ITEM-1","itemData":{"DOI":"10.3758/s13423-017-1380-y","ISSN":"15315320","abstract":"Visual attention enables us to selectively prioritize or suppress information in the environment. Prominent models concerned with the control of visual attention differ-entiate between goal-directed, top-down and stimulus-driven, bottom-up control, with the former determined by current se-lection goals and the latter determined by physical salience. In the current review, we discuss recent studies that demonstrate that attentional selection does not need to be the result of top-down or bottom-up processing but, instead, is often driven by lingering biases due to the Bhistory^ of former attention de-ployments. This review mainly focuses on reward-based his-tory effects; yet other types of history effects such as (intertrial) priming, statistical learning and affective condition-ing are also discussed. We argue that evidence from behavior-al, eye-movement and neuroimaging studies supports the idea that selection history modulates the topographical landscape of spatial Bpriority^ maps, such that attention is biased toward locations having the highest activation on this map. In everyday life, visual input is used to guide our behavior. We intentionally search for our bag on the luggage carousel at the airport while keeping in mind its shape and color to facilitate search. This template makes it easier to find our bag among the many distracting similarly looking bags. When searching with a goal for particular objects, we may sometimes experience that we attend to things in our environment for which we had no intention to look for. We may inadvertently attend to the waving hand of our friend who already found his bag or the flashing light next to yet another luggage carousel that is about to start moving. The question for how we search the environment, and more generally how we parse information from the environment, is studied in the context of attentional control. All models of selective attention have described attentional control as the result of the above described interplay between voluntary, top-down, or goal-driven control and automatic, bottom-up, or stimulus driven control (e.g., Corbetta &amp; Shulman, 2002; Itti &amp; Koch, 2001; Theeuwes, 2010). In a recent paper, Awh, Belopolsky, and Theeuwes (2012) pointed out that this classic theoretical dichotomy may no longer hold as there is a signif-icant explanatory gap: Several selection biases can neither be explained by current selection goals nor by the physical sa-lience of potential targets. Awh et al. sug…","author":[{"dropping-particle":"","family":"Failing","given":"Michel","non-dropping-particle":"","parse-names":false,"suffix":""},{"dropping-particle":"","family":"Theeuwes","given":"Jan","non-dropping-particle":"","parse-names":false,"suffix":""}],"container-title":"Psychonomic Bulletin and Review","id":"ITEM-1","issued":{"date-parts":[["2017"]]},"page":"1-25","publisher":"Psychonomic Bulletin &amp; Review","title":"Selection history: How reward modulates selectivity of visual attention","type":"article-journal"},"uris":["http://www.mendeley.com/documents/?uuid=83f24a00-4327-40fe-99b4-3137e0d2c26a"]},{"id":"ITEM-2","itemData":{"DOI":"10.1111/nyas.12957","ISBN":"1749-6632 (Electronic)\\r0077-8923 (Linking)","ISSN":"17496632","PMID":"26595376","abstract":"There is growing consensus that reward plays an important role in the control of attention. Until recently, reward was thought to influence attention indirectly by modulating task-specific motivation and its effects on voluntary control over selection. Such an account was consistent with the goal-directed (endogenous) versus stimulus-driven (exogenous) framework that had long dominated the field of attention research. Now, a different perspective is emerging. Demonstrations that previously reward-associated stimuli can automatically capture attention even when physically inconspicuous and task-irrelevant challenge previously held assumptions about attentional control. The idea that attentional selection can be value driven, reflecting a distinct and previously unrecognized control mechanism, has gained traction. Since these early demonstrations, the influence of reward learning on attention has rapidly become an area of intense investigation, sparking many new insights. The result is an emerging picture of how the reward system of the brain automatically biases information processing. Here, I review the progress that has been made in this area, synthesizing a wealth of recent evidence to provide an integrated, up-to-date account of value-driven attention and some of its broader implications.","author":[{"dropping-particle":"","family":"Anderson","given":"Brian A.","non-dropping-particle":"","parse-names":false,"suffix":""}],"container-title":"Annals of the New York Academy of Sciences","id":"ITEM-2","issue":"1","issued":{"date-parts":[["2016"]]},"page":"24-39","title":"The attention habit: How reward learning shapes attentional selection","type":"article-journal","volume":"1369"},"uris":["http://www.mendeley.com/documents/?uuid=bd59dcb3-a38e-40d4-8c32-43def30d92a0"]}],"mendeley":{"formattedCitation":"(Anderson, 2016; Failing and Theeuwes, 2017)","manualFormatting":"(for recent reviews see: Anderson, 2016; Failing and Theeuwes, 2017)","plainTextFormattedCitation":"(Anderson, 2016; Failing and Theeuwes, 2017)","previouslyFormattedCitation":"(Anderson, 2016; Failing and Theeuwes, 2017)"},"properties":{"noteIndex":0},"schema":"https://github.com/citation-style-language/schema/raw/master/csl-citation.json"}</w:instrText>
       </w:r>
       <w:r>
         <w:rPr>
@@ -814,15 +811,7 @@
           <w:rFonts w:ascii="Times New Roman" w:hAnsi="Times New Roman" w:cs="Times New Roman"/>
           <w:sz w:val="24"/>
         </w:rPr>
-        <w:t xml:space="preserve">The mechanisms through which rewards influence selective attention are a matter of intensive empirical and theoretical work. However, most researchers in the field agree that rewarded locations, objects, and object features are prioritized by increasing their saliency, while the saliency of the other locations, objects, and </w:t>
-      </w:r>
-      <w:r>
-        <w:rPr>
-          <w:rFonts w:ascii="Times New Roman" w:hAnsi="Times New Roman" w:cs="Times New Roman"/>
-          <w:sz w:val="24"/>
-        </w:rPr>
-        <w:lastRenderedPageBreak/>
-        <w:t xml:space="preserve">object features is reduced. This mechanism is commonly linked to the activity of the neurons in the visual cortex </w:t>
+        <w:t xml:space="preserve">The mechanisms through which rewards influence selective attention are a matter of intensive empirical and theoretical work. However, most researchers in the field agree that rewarded locations, objects, and object features are prioritized by increasing their saliency, while the saliency of the other locations, objects, and object features is reduced. This mechanism is commonly linked to the activity of the neurons in the visual cortex </w:t>
       </w:r>
       <w:r>
         <w:rPr>
@@ -836,7 +825,7 @@
           <w:rFonts w:ascii="Times New Roman" w:hAnsi="Times New Roman" w:cs="Times New Roman"/>
           <w:sz w:val="24"/>
         </w:rPr>
-        <w:instrText>ADDIN CSL_CITATION { "citationItems" : [ { "id" : "ITEM-1", "itemData" : { "DOI" : "10.1016/j.tics.2009.11.005", "ISBN" : "13646613", "ISSN" : "13646613", "PMID" : "20060771", "abstract" : "How does the brain learn those visual features that are relevant for behavior? In this article, we focus on two factors that guide plasticity of visual representations. First, reinforcers cause the global release of diffusive neuromodulatory signals that gate plasticity. Second, attentional feedback signals highlight the chain of neurons between sensory and motor cortex responsible for the selected action. We here propose that the attentional feedback signals guide learning by suppressing plasticity of irrelevant features while permitting the learning of relevant ones. By hypothesizing that sensory signals that are too weak to be perceived can escape from this inhibitory feedback, we bring attentional learning theories and theories that emphasized the importance of neuromodulatory signals into a single, unified framework. \u00a9 2009 Elsevier Ltd. All rights reserved.", "author" : [ { "dropping-particle" : "", "family" : "Roelfsema", "given" : "Pieter R.", "non-dropping-particle" : "", "parse-names" : false, "suffix" : "" }, { "dropping-particle" : "", "family" : "Ooyen", "given" : "Arjen", "non-dropping-particle" : "van", "parse-names" : false, "suffix" : "" }, { "dropping-particle" : "", "family" : "Watanabe", "given" : "Takeo", "non-dropping-particle" : "", "parse-names" : false, "suffix" : "" } ], "container-title" : "Trends in Cognitive Sciences", "id" : "ITEM-1", "issue" : "2", "issued" : { "date-parts" : [ [ "2010" ] ] }, "page" : "64-71", "title" : "Perceptual learning rules based on reinforcers and attention", "type" : "article-journal", "volume" : "14" }, "uris" : [ "http://www.mendeley.com/documents/?uuid=44209895-d2c3-4380-a87e-7e20d12b9145" ] } ], "mendeley" : { "formattedCitation" : "(Roelfsema et al., 2010)", "plainTextFormattedCitation" : "(Roelfsema et al., 2010)", "previouslyFormattedCitation" : "(Roelfsema et al., 2010)" }, "properties" : {  }, "schema" : "https://github.com/citation-style-language/schema/raw/master/csl-citation.json" }</w:instrText>
+        <w:instrText>ADDIN CSL_CITATION {"citationItems":[{"id":"ITEM-1","itemData":{"DOI":"10.1016/j.tics.2009.11.005","ISBN":"13646613","ISSN":"13646613","PMID":"20060771","abstract":"How does the brain learn those visual features that are relevant for behavior? In this article, we focus on two factors that guide plasticity of visual representations. First, reinforcers cause the global release of diffusive neuromodulatory signals that gate plasticity. Second, attentional feedback signals highlight the chain of neurons between sensory and motor cortex responsible for the selected action. We here propose that the attentional feedback signals guide learning by suppressing plasticity of irrelevant features while permitting the learning of relevant ones. By hypothesizing that sensory signals that are too weak to be perceived can escape from this inhibitory feedback, we bring attentional learning theories and theories that emphasized the importance of neuromodulatory signals into a single, unified framework. © 2009 Elsevier Ltd. All rights reserved.","author":[{"dropping-particle":"","family":"Roelfsema","given":"Pieter R.","non-dropping-particle":"","parse-names":false,"suffix":""},{"dropping-particle":"","family":"Ooyen","given":"Arjen","non-dropping-particle":"van","parse-names":false,"suffix":""},{"dropping-particle":"","family":"Watanabe","given":"Takeo","non-dropping-particle":"","parse-names":false,"suffix":""}],"container-title":"Trends in Cognitive Sciences","id":"ITEM-1","issue":"2","issued":{"date-parts":[["2010"]]},"page":"64-71","title":"Perceptual learning rules based on reinforcers and attention","type":"article-journal","volume":"14"},"uris":["http://www.mendeley.com/documents/?uuid=44209895-d2c3-4380-a87e-7e20d12b9145"]}],"mendeley":{"formattedCitation":"(Roelfsema et al., 2010)","plainTextFormattedCitation":"(Roelfsema et al., 2010)","previouslyFormattedCitation":"(Roelfsema et al., 2010)"},"properties":{"noteIndex":0},"schema":"https://github.com/citation-style-language/schema/raw/master/csl-citation.json"}</w:instrText>
       </w:r>
       <w:r>
         <w:rPr>
@@ -1101,15 +1090,7 @@
           <w:rFonts w:ascii="Times New Roman" w:hAnsi="Times New Roman" w:cs="Times New Roman"/>
           <w:sz w:val="24"/>
         </w:rPr>
-        <w:t xml:space="preserve">there is no possibility of investigating more sustained allocation of attention </w:t>
-      </w:r>
-      <w:r>
-        <w:rPr>
-          <w:rFonts w:ascii="Times New Roman" w:hAnsi="Times New Roman" w:cs="Times New Roman"/>
-          <w:sz w:val="24"/>
-        </w:rPr>
-        <w:lastRenderedPageBreak/>
-        <w:t xml:space="preserve">towards certain features. </w:t>
+        <w:t xml:space="preserve">there is no possibility of investigating more sustained allocation of attention towards certain features. </w:t>
       </w:r>
       <w:r>
         <w:rPr>
@@ -1155,7 +1136,7 @@
           <w:rFonts w:ascii="Times New Roman" w:hAnsi="Times New Roman" w:cs="Times New Roman"/>
           <w:sz w:val="24"/>
         </w:rPr>
-        <w:instrText>ADDIN CSL_CITATION { "citationItems" : [ { "id" : "ITEM-1", "itemData" : { "DOI" : "10.1167/15.6.4.doi", "ISSN" : "1534-7362", "PMID" : "26024451", "abstract" : "Periodic visual stimulation and analysis of the resulting steady-state visual evoked potentials were first introduced over 80 years ago as a means to study visual sensation and perception. From the first single-channel recording of responses to modulated light to the present use of sophisticated digital displays composed of complex visual stimuli and high-density recording arrays, steady-state methods have been applied in a broad range of scientific and applied settings. The purpose of this article is to describe the fundamental stimulation paradigms for steady-state visual evoked potentials and to illustrate these principles through research findings across a range of applications in vision science.", "author" : [ { "dropping-particle" : "", "family" : "Norcia", "given" : "Anthony M", "non-dropping-particle" : "", "parse-names" : false, "suffix" : "" }, { "dropping-particle" : "", "family" : "Appelbaum", "given" : "L Gregory", "non-dropping-particle" : "", "parse-names" : false, "suffix" : "" }, { "dropping-particle" : "", "family" : "Ales", "given" : "Justin M", "non-dropping-particle" : "", "parse-names" : false, "suffix" : "" }, { "dropping-particle" : "", "family" : "Cottereau", "given" : "Benoit R", "non-dropping-particle" : "", "parse-names" : false, "suffix" : "" }, { "dropping-particle" : "", "family" : "Rossion", "given" : "Bruno", "non-dropping-particle" : "", "parse-names" : false, "suffix" : "" } ], "container-title" : "Journal of vision", "id" : "ITEM-1", "issue" : "6", "issued" : { "date-parts" : [ [ "2015" ] ] }, "page" : "1-46", "title" : "The steady-state visual evoked potential in vision research : A review", "type" : "article-journal", "volume" : "15" }, "uris" : [ "http://www.mendeley.com/documents/?uuid=53ea226a-46b8-47b9-a25f-f7ddb564e489" ] } ], "mendeley" : { "formattedCitation" : "(Norcia et al., 2015)", "plainTextFormattedCitation" : "(Norcia et al., 2015)", "previouslyFormattedCitation" : "(Norcia et al., 2015)" }, "properties" : {  }, "schema" : "https://github.com/citation-style-language/schema/raw/master/csl-citation.json" }</w:instrText>
+        <w:instrText>ADDIN CSL_CITATION {"citationItems":[{"id":"ITEM-1","itemData":{"DOI":"10.1167/15.6.4.doi","ISSN":"1534-7362","PMID":"26024451","abstract":"Periodic visual stimulation and analysis of the resulting steady-state visual evoked potentials were first introduced over 80 years ago as a means to study visual sensation and perception. From the first single-channel recording of responses to modulated light to the present use of sophisticated digital displays composed of complex visual stimuli and high-density recording arrays, steady-state methods have been applied in a broad range of scientific and applied settings. The purpose of this article is to describe the fundamental stimulation paradigms for steady-state visual evoked potentials and to illustrate these principles through research findings across a range of applications in vision science.","author":[{"dropping-particle":"","family":"Norcia","given":"Anthony M","non-dropping-particle":"","parse-names":false,"suffix":""},{"dropping-particle":"","family":"Appelbaum","given":"L Gregory","non-dropping-particle":"","parse-names":false,"suffix":""},{"dropping-particle":"","family":"Ales","given":"Justin M","non-dropping-particle":"","parse-names":false,"suffix":""},{"dropping-particle":"","family":"Cottereau","given":"Benoit R","non-dropping-particle":"","parse-names":false,"suffix":""},{"dropping-particle":"","family":"Rossion","given":"Bruno","non-dropping-particle":"","parse-names":false,"suffix":""}],"container-title":"Journal of vision","id":"ITEM-1","issue":"6","issued":{"date-parts":[["2015"]]},"page":"1-46","title":"The steady-state visual evoked potential in vision research : A review","type":"article-journal","volume":"15"},"uris":["http://www.mendeley.com/documents/?uuid=53ea226a-46b8-47b9-a25f-f7ddb564e489"]}],"mendeley":{"formattedCitation":"(Norcia et al., 2015)","plainTextFormattedCitation":"(Norcia et al., 2015)","previouslyFormattedCitation":"(Norcia et al., 2015)"},"properties":{"noteIndex":0},"schema":"https://github.com/citation-style-language/schema/raw/master/csl-citation.json"}</w:instrText>
       </w:r>
       <w:r>
         <w:rPr>
@@ -1247,7 +1228,7 @@
           <w:rFonts w:ascii="Times New Roman" w:hAnsi="Times New Roman" w:cs="Times New Roman"/>
           <w:sz w:val="24"/>
         </w:rPr>
-        <w:instrText>ADDIN CSL_CITATION { "citationItems" : [ { "id" : "ITEM-1", "itemData" : { "author" : [ { "dropping-particle" : "", "family" : "Andersen", "given" : "S. K.", "non-dropping-particle" : "", "parse-names" : false, "suffix" : "" }, { "dropping-particle" : "", "family" : "M\u00fcller", "given" : "M. M.", "non-dropping-particle" : "", "parse-names" : false, "suffix" : "" }, { "dropping-particle" : "", "family" : "Hillyard", "given" : "S. A.", "non-dropping-particle" : "", "parse-names" : false, "suffix" : "" } ], "container-title" : "Cognitive neuroscience of attention", "id" : "ITEM-1", "issued" : { "date-parts" : [ [ "2012" ] ] }, "page" : "197-216", "title" : "Tracking the allocation of attention in visual scenes with steady-state evoked potentials", "type" : "chapter" }, "uris" : [ "http://www.mendeley.com/documents/?uuid=28c20374-5264-4d18-9c59-9fc65e0360cf" ] } ], "mendeley" : { "formattedCitation" : "(Andersen et al., 2012)", "plainTextFormattedCitation" : "(Andersen et al., 2012)", "previouslyFormattedCitation" : "(Andersen et al., 2012)" }, "properties" : {  }, "schema" : "https://github.com/citation-style-language/schema/raw/master/csl-citation.json" }</w:instrText>
+        <w:instrText>ADDIN CSL_CITATION {"citationItems":[{"id":"ITEM-1","itemData":{"author":[{"dropping-particle":"","family":"Andersen","given":"S. K.","non-dropping-particle":"","parse-names":false,"suffix":""},{"dropping-particle":"","family":"Müller","given":"M. M.","non-dropping-particle":"","parse-names":false,"suffix":""},{"dropping-particle":"","family":"Hillyard","given":"S. A.","non-dropping-particle":"","parse-names":false,"suffix":""}],"container-title":"Cognitive neuroscience of attention","id":"ITEM-1","issued":{"date-parts":[["2012"]]},"page":"197-216","title":"Tracking the allocation of attention in visual scenes with steady-state evoked potentials","type":"chapter"},"uris":["http://www.mendeley.com/documents/?uuid=28c20374-5264-4d18-9c59-9fc65e0360cf"]}],"mendeley":{"formattedCitation":"(Andersen et al., 2012)","plainTextFormattedCitation":"(Andersen et al., 2012)","previouslyFormattedCitation":"(Andersen et al., 2012)"},"properties":{"noteIndex":0},"schema":"https://github.com/citation-style-language/schema/raw/master/csl-citation.json"}</w:instrText>
       </w:r>
       <w:r>
         <w:rPr>
@@ -1311,7 +1292,7 @@
           <w:rFonts w:ascii="Times New Roman" w:hAnsi="Times New Roman" w:cs="Times New Roman"/>
           <w:sz w:val="24"/>
         </w:rPr>
-        <w:instrText>ADDIN CSL_CITATION { "citationItems" : [ { "id" : "ITEM-1", "itemData" : { "DOI" : "10.1073/pnas.0606668103", "ISBN" : "0027-8424 (Print)\\r0027-8424 (Linking)", "ISSN" : "0027-8424", "PMID" : "16956975", "abstract" : "We used an electrophysiological measure of selective stimulus processing (the steady-state visual evoked potential, SSVEP) to investigate feature-specific attention to color cues. Subjects viewed a display consisting of spatially intermingled red and blue dots that continually shifted their positions at random. The red and blue dots flickered at different frequencies and thereby elicited distinguishable SSVEP signals in the visual cortex. Paying attention selectively to either the red or blue dot population produced an enhanced amplitude of its frequency-tagged SSVEP, which was localized by source modeling to early levels of the visual cortex. A control experiment showed that this selection was based on color rather than flicker frequency cues. This signal amplification of attended color items provides an empirical basis for the rapid identification of feature conjunctions during visual search, as proposed by \"guided search\" models.", "author" : [ { "dropping-particle" : "", "family" : "Muller", "given" : "M. M.", "non-dropping-particle" : "", "parse-names" : false, "suffix" : "" }, { "dropping-particle" : "", "family" : "Andersen", "given" : "S.", "non-dropping-particle" : "", "parse-names" : false, "suffix" : "" }, { "dropping-particle" : "", "family" : "Trujillo", "given" : "N. J.", "non-dropping-particle" : "", "parse-names" : false, "suffix" : "" }, { "dropping-particle" : "", "family" : "Valdes-Sosa", "given" : "P.", "non-dropping-particle" : "", "parse-names" : false, "suffix" : "" }, { "dropping-particle" : "", "family" : "Malinowski", "given" : "P.", "non-dropping-particle" : "", "parse-names" : false, "suffix" : "" }, { "dropping-particle" : "", "family" : "Hillyard", "given" : "S. A.", "non-dropping-particle" : "", "parse-names" : false, "suffix" : "" } ], "container-title" : "Proceedings of the National Academy of Sciences", "id" : "ITEM-1", "issue" : "38", "issued" : { "date-parts" : [ [ "2006" ] ] }, "page" : "14250-14254", "title" : "Feature-selective attention enhances color signals in early visual areas of the human brain", "type" : "article-journal", "volume" : "103" }, "uris" : [ "http://www.mendeley.com/documents/?uuid=d58febe2-e333-40aa-9136-21f86120d7e7" ] } ], "mendeley" : { "formattedCitation" : "(Muller et al., 2006)", "plainTextFormattedCitation" : "(Muller et al., 2006)", "previouslyFormattedCitation" : "(Muller et al., 2006)" }, "properties" : {  }, "schema" : "https://github.com/citation-style-language/schema/raw/master/csl-citation.json" }</w:instrText>
+        <w:instrText>ADDIN CSL_CITATION {"citationItems":[{"id":"ITEM-1","itemData":{"DOI":"10.1073/pnas.0606668103","ISBN":"0027-8424 (Print)\\r0027-8424 (Linking)","ISSN":"0027-8424","PMID":"16956975","abstract":"We used an electrophysiological measure of selective stimulus processing (the steady-state visual evoked potential, SSVEP) to investigate feature-specific attention to color cues. Subjects viewed a display consisting of spatially intermingled red and blue dots that continually shifted their positions at random. The red and blue dots flickered at different frequencies and thereby elicited distinguishable SSVEP signals in the visual cortex. Paying attention selectively to either the red or blue dot population produced an enhanced amplitude of its frequency-tagged SSVEP, which was localized by source modeling to early levels of the visual cortex. A control experiment showed that this selection was based on color rather than flicker frequency cues. This signal amplification of attended color items provides an empirical basis for the rapid identification of feature conjunctions during visual search, as proposed by \"guided search\" models.","author":[{"dropping-particle":"","family":"Muller","given":"M. M.","non-dropping-particle":"","parse-names":false,"suffix":""},{"dropping-particle":"","family":"Andersen","given":"S.","non-dropping-particle":"","parse-names":false,"suffix":""},{"dropping-particle":"","family":"Trujillo","given":"N. J.","non-dropping-particle":"","parse-names":false,"suffix":""},{"dropping-particle":"","family":"Valdes-Sosa","given":"P.","non-dropping-particle":"","parse-names":false,"suffix":""},{"dropping-particle":"","family":"Malinowski","given":"P.","non-dropping-particle":"","parse-names":false,"suffix":""},{"dropping-particle":"","family":"Hillyard","given":"S. A.","non-dropping-particle":"","parse-names":false,"suffix":""}],"container-title":"Proceedings of the National Academy of Sciences","id":"ITEM-1","issue":"38","issued":{"date-parts":[["2006"]]},"page":"14250-14254","title":"Feature-selective attention enhances color signals in early visual areas of the human brain","type":"article-journal","volume":"103"},"uris":["http://www.mendeley.com/documents/?uuid=d58febe2-e333-40aa-9136-21f86120d7e7"]}],"mendeley":{"formattedCitation":"(Muller et al., 2006)","plainTextFormattedCitation":"(Muller et al., 2006)","previouslyFormattedCitation":"(Muller et al., 2006)"},"properties":{"noteIndex":0},"schema":"https://github.com/citation-style-language/schema/raw/master/csl-citation.json"}</w:instrText>
       </w:r>
       <w:r>
         <w:rPr>
@@ -1354,7 +1335,7 @@
           <w:rFonts w:ascii="Times New Roman" w:hAnsi="Times New Roman" w:cs="Times New Roman"/>
           <w:sz w:val="24"/>
         </w:rPr>
-        <w:instrText>ADDIN CSL_CITATION { "citationItems" : [ { "id" : "ITEM-1", "itemData" : { "DOI" : "10.1073/pnas.1002436107", "ISBN" : "1091-6490 (Electronic)\\r0027-8424 (Linking)", "ISSN" : "1091-6490", "PMID" : "20643918", "abstract" : "A central question in the field of attention is whether visual processing is a strictly limited resource, which must be allocated by selective attention. If this were the case, attentional enhancement of one stimulus should invariably lead to suppression of unattended distracter stimuli. Here we examine voluntary cued shifts of feature-selective attention to either one of two superimposed red or blue random dot kinematograms (RDKs) to test whether such a reciprocal relationship between enhancement of an attended and suppression of an unattended stimulus can be observed. The steady-state visual evoked potential (SSVEP), an oscillatory brain response elicited by the flickering RDKs, was measured in human EEG. Supporting limited resources, we observed both an enhancement of the attended and a suppression of the unattended RDK, but this observed reciprocity did not occur concurrently: enhancement of the attended RDK started at 220 ms after cue onset and preceded suppression of the unattended RDK by about 130 ms. Furthermore, we found that behavior was significantly correlated with the SSVEP time course of a measure of selectivity (attended minus unattended) but not with a measure of total activity (attended plus unattended). The significant deviations from a temporally synchronized reciprocity between enhancement and suppression suggest that the enhancement of the attended stimulus may cause the suppression of the unattended stimulus in the present experiment.", "author" : [ { "dropping-particle" : "", "family" : "Andersen", "given" : "S K", "non-dropping-particle" : "", "parse-names" : false, "suffix" : "" }, { "dropping-particle" : "", "family" : "M\u00fcller", "given" : "M M", "non-dropping-particle" : "", "parse-names" : false, "suffix" : "" } ], "container-title" : "Proceedings of the National Academy of Sciences of the United States of America", "id" : "ITEM-1", "issue" : "31", "issued" : { "date-parts" : [ [ "2010" ] ] }, "page" : "13878-82", "title" : "Behavioral performance follows the time course of neural facilitation and suppression during cued shifts of feature-selective attention.", "type" : "article-journal", "volume" : "107" }, "uris" : [ "http://www.mendeley.com/documents/?uuid=4a5f2140-be6d-49d6-81c4-ac2ed9193f74" ] } ], "mendeley" : { "formattedCitation" : "(Andersen and M\u00fcller, 2010)", "plainTextFormattedCitation" : "(Andersen and M\u00fcller, 2010)", "previouslyFormattedCitation" : "(Andersen and M\u00fcller, 2010)" }, "properties" : {  }, "schema" : "https://github.com/citation-style-language/schema/raw/master/csl-citation.json" }</w:instrText>
+        <w:instrText>ADDIN CSL_CITATION {"citationItems":[{"id":"ITEM-1","itemData":{"DOI":"10.1073/pnas.1002436107","ISBN":"1091-6490 (Electronic)\\r0027-8424 (Linking)","ISSN":"1091-6490","PMID":"20643918","abstract":"A central question in the field of attention is whether visual processing is a strictly limited resource, which must be allocated by selective attention. If this were the case, attentional enhancement of one stimulus should invariably lead to suppression of unattended distracter stimuli. Here we examine voluntary cued shifts of feature-selective attention to either one of two superimposed red or blue random dot kinematograms (RDKs) to test whether such a reciprocal relationship between enhancement of an attended and suppression of an unattended stimulus can be observed. The steady-state visual evoked potential (SSVEP), an oscillatory brain response elicited by the flickering RDKs, was measured in human EEG. Supporting limited resources, we observed both an enhancement of the attended and a suppression of the unattended RDK, but this observed reciprocity did not occur concurrently: enhancement of the attended RDK started at 220 ms after cue onset and preceded suppression of the unattended RDK by about 130 ms. Furthermore, we found that behavior was significantly correlated with the SSVEP time course of a measure of selectivity (attended minus unattended) but not with a measure of total activity (attended plus unattended). The significant deviations from a temporally synchronized reciprocity between enhancement and suppression suggest that the enhancement of the attended stimulus may cause the suppression of the unattended stimulus in the present experiment.","author":[{"dropping-particle":"","family":"Andersen","given":"S K","non-dropping-particle":"","parse-names":false,"suffix":""},{"dropping-particle":"","family":"Müller","given":"M M","non-dropping-particle":"","parse-names":false,"suffix":""}],"container-title":"Proceedings of the National Academy of Sciences of the United States of America","id":"ITEM-1","issue":"31","issued":{"date-parts":[["2010"]]},"page":"13878-82","title":"Behavioral performance follows the time course of neural facilitation and suppression during cued shifts of feature-selective attention.","type":"article-journal","volume":"107"},"uris":["http://www.mendeley.com/documents/?uuid=4a5f2140-be6d-49d6-81c4-ac2ed9193f74"]}],"mendeley":{"formattedCitation":"(Andersen and Müller, 2010)","plainTextFormattedCitation":"(Andersen and Müller, 2010)","previouslyFormattedCitation":"(Andersen and Müller, 2010)"},"properties":{"noteIndex":0},"schema":"https://github.com/citation-style-language/schema/raw/master/csl-citation.json"}</w:instrText>
       </w:r>
       <w:r>
         <w:rPr>
@@ -1422,15 +1403,7 @@
           <w:rFonts w:ascii="Times New Roman" w:hAnsi="Times New Roman" w:cs="Times New Roman"/>
           <w:sz w:val="24"/>
         </w:rPr>
-        <w:t xml:space="preserve">In the present study we aimed to better understand the influence of rewards on feature-based selective attention by simultaneously looking into the amount of attention allocated towards stimuli linked to high and low reward probabilities. We recorded the SSVEPs in conditions when participants attended colors linked to either high or low reward probabilities. This allowed for making a clear distinction between the effect of attention and the effect of reward magnitude. Finally, our experiment consisted out of three phases (baseline, acquisition, and extinction) that </w:t>
-      </w:r>
-      <w:r>
-        <w:rPr>
-          <w:rFonts w:ascii="Times New Roman" w:hAnsi="Times New Roman" w:cs="Times New Roman"/>
-          <w:sz w:val="24"/>
-        </w:rPr>
-        <w:lastRenderedPageBreak/>
-        <w:t xml:space="preserve">allowed us to investigate the influence of reward probability on attention when rewards are present, but also when they are no longer relevant. </w:t>
+        <w:t xml:space="preserve">In the present study we aimed to better understand the influence of rewards on feature-based selective attention by simultaneously looking into the amount of attention allocated towards stimuli linked to high and low reward probabilities. We recorded the SSVEPs in conditions when participants attended colors linked to either high or low reward probabilities. This allowed for making a clear distinction between the effect of attention and the effect of reward magnitude. Finally, our experiment consisted out of three phases (baseline, acquisition, and extinction) that allowed us to investigate the influence of reward probability on attention when rewards are present, but also when they are no longer relevant. </w:t>
       </w:r>
     </w:p>
     <w:p>
@@ -1784,7 +1757,6 @@
           <w:rFonts w:ascii="Times New Roman" w:hAnsi="Times New Roman" w:cs="Times New Roman"/>
           <w:sz w:val="24"/>
         </w:rPr>
-        <w:lastRenderedPageBreak/>
         <w:t>“</w:t>
       </w:r>
       <w:r>
@@ -2339,7 +2311,6 @@
           <w:rFonts w:ascii="Times New Roman" w:hAnsi="Times New Roman" w:cs="Times New Roman"/>
           <w:sz w:val="24"/>
         </w:rPr>
-        <w:lastRenderedPageBreak/>
         <w:t xml:space="preserve">“SSVEPs allow us to register continuously the neuronal processes underlying the perception of each individual element in search displays (Soren chapter)”. “A number of studies have localized the major generators of the SSVEP to early visual cortical areas and the highest SSVEP amplitudes are commonly recorded at occipital and parietal electrodes. The specific cortical areas involved and their individual contributions to the total scalp-recorded signal appear to depend upon the driving frequency. For the SSVEP elicited by a pattern-reversing stimulus, which produces a percept of motion, combined SSVEP and fMRI recordings have identified early visual areas V1 (primary visual cortex) and the motion sensitive MT/V5 as the main generator sources with minor contributions from midoccipital (V3a) and ventral occipital (V4) areas.” In the PNAS paper: “the cortical currents giving rise to the SSVEP attention effect were localized to a region containing the early visual areas V1-V3.” </w:t>
       </w:r>
     </w:p>
@@ -2515,15 +2486,7 @@
           <w:rFonts w:ascii="Times New Roman" w:hAnsi="Times New Roman" w:cs="Times New Roman"/>
           <w:sz w:val="24"/>
         </w:rPr>
-        <w:t xml:space="preserve">information, including the striatum </w:t>
-      </w:r>
-      <w:r>
-        <w:rPr>
-          <w:rFonts w:ascii="Times New Roman" w:hAnsi="Times New Roman" w:cs="Times New Roman"/>
-          <w:sz w:val="24"/>
-        </w:rPr>
-        <w:lastRenderedPageBreak/>
-        <w:t xml:space="preserve">and the anterior cingulate cortex (Hickey, </w:t>
+        <w:t xml:space="preserve">information, including the striatum and the anterior cingulate cortex (Hickey, </w:t>
       </w:r>
       <w:proofErr w:type="spellStart"/>
       <w:r>
@@ -3284,15 +3247,7 @@
           <w:rFonts w:ascii="Times New Roman" w:hAnsi="Times New Roman" w:cs="Times New Roman"/>
           <w:sz w:val="24"/>
         </w:rPr>
-        <w:t xml:space="preserve">whereby the delivery of rewards in relation to </w:t>
-      </w:r>
-      <w:r>
-        <w:rPr>
-          <w:rFonts w:ascii="Times New Roman" w:hAnsi="Times New Roman" w:cs="Times New Roman"/>
-          <w:sz w:val="24"/>
-        </w:rPr>
-        <w:lastRenderedPageBreak/>
-        <w:t>the suppression of</w:t>
+        <w:t>whereby the delivery of rewards in relation to the suppression of</w:t>
       </w:r>
       <w:r>
         <w:rPr>
@@ -3580,7 +3535,7 @@
           <w:rFonts w:ascii="Times New Roman" w:hAnsi="Times New Roman" w:cs="Times New Roman"/>
           <w:sz w:val="24"/>
         </w:rPr>
-        <w:instrText>ADDIN CSL_CITATION { "citationItems" : [ { "id" : "ITEM-1", "itemData" : { "DOI" : "10.1016/j.tics.2004.04.003", "ISBN" : "1364-6613 (Print)", "ISSN" : "13646613", "PMID" : "15165551", "abstract" : "The effects of spatial or featural attention on the activity of neurons have been studied in many experiments that have used a variety of neurophysiological approaches. Other experiments have examined how expectations about reward are represented in neuronal activity in various brain regions. Although attention and reward are distinct concepts, I argue here that many neurophysiological experiments on attention and reward do not permit a clean dissociation between the two. This problem arises in part because reward contingencies are the only parameter manipulated in any of these experiments. I describe how attention and reward expectations have been confounded, giving rise to uncertainty about how signals related to attention and reward are distributed in the brain.", "author" : [ { "dropping-particle" : "", "family" : "Maunsell", "given" : "John H.R.", "non-dropping-particle" : "", "parse-names" : false, "suffix" : "" } ], "container-title" : "Trends in Cognitive Sciences", "id" : "ITEM-1", "issue" : "6", "issued" : { "date-parts" : [ [ "2004" ] ] }, "page" : "261-265", "title" : "Neuronal representations of cognitive state: Reward or attention?", "type" : "article-journal", "volume" : "8" }, "uris" : [ "http://www.mendeley.com/documents/?uuid=1d887d82-066b-49f0-9fab-fbe737242c5f" ] } ], "mendeley" : { "formattedCitation" : "(Maunsell, 2004)", "plainTextFormattedCitation" : "(Maunsell, 2004)", "previouslyFormattedCitation" : "(Maunsell, 2004)" }, "properties" : {  }, "schema" : "https://github.com/citation-style-language/schema/raw/master/csl-citation.json" }</w:instrText>
+        <w:instrText>ADDIN CSL_CITATION {"citationItems":[{"id":"ITEM-1","itemData":{"DOI":"10.1016/j.tics.2004.04.003","ISBN":"1364-6613 (Print)","ISSN":"13646613","PMID":"15165551","abstract":"The effects of spatial or featural attention on the activity of neurons have been studied in many experiments that have used a variety of neurophysiological approaches. Other experiments have examined how expectations about reward are represented in neuronal activity in various brain regions. Although attention and reward are distinct concepts, I argue here that many neurophysiological experiments on attention and reward do not permit a clean dissociation between the two. This problem arises in part because reward contingencies are the only parameter manipulated in any of these experiments. I describe how attention and reward expectations have been confounded, giving rise to uncertainty about how signals related to attention and reward are distributed in the brain.","author":[{"dropping-particle":"","family":"Maunsell","given":"John H.R.","non-dropping-particle":"","parse-names":false,"suffix":""}],"container-title":"Trends in Cognitive Sciences","id":"ITEM-1","issue":"6","issued":{"date-parts":[["2004"]]},"page":"261-265","title":"Neuronal representations of cognitive state: Reward or attention?","type":"article-journal","volume":"8"},"uris":["http://www.mendeley.com/documents/?uuid=1d887d82-066b-49f0-9fab-fbe737242c5f"]}],"mendeley":{"formattedCitation":"(Maunsell, 2004)","plainTextFormattedCitation":"(Maunsell, 2004)","previouslyFormattedCitation":"(Maunsell, 2004)"},"properties":{"noteIndex":0},"schema":"https://github.com/citation-style-language/schema/raw/master/csl-citation.json"}</w:instrText>
       </w:r>
       <w:r>
         <w:rPr>
@@ -3714,38 +3669,981 @@
         <w:pStyle w:val="Heading2"/>
       </w:pPr>
       <w:r>
-        <w:t>Subjects</w:t>
+        <w:t>Participants</w:t>
       </w:r>
     </w:p>
     <w:p/>
     <w:p>
       <w:pPr>
-        <w:rPr>
-          <w:rFonts w:ascii="Times New Roman" w:hAnsi="Times New Roman" w:cs="Times New Roman"/>
-          <w:sz w:val="24"/>
-        </w:rPr>
-      </w:pPr>
-      <w:r>
-        <w:rPr>
-          <w:rFonts w:ascii="Times New Roman" w:hAnsi="Times New Roman" w:cs="Times New Roman"/>
-          <w:sz w:val="24"/>
-        </w:rPr>
-        <w:t xml:space="preserve">We have tested 40 participants. </w:t>
+        <w:spacing w:line="480" w:lineRule="auto"/>
+        <w:rPr>
+          <w:rFonts w:ascii="Times New Roman" w:hAnsi="Times New Roman" w:cs="Times New Roman"/>
+          <w:sz w:val="24"/>
+        </w:rPr>
+      </w:pPr>
+      <w:r>
+        <w:rPr>
+          <w:rFonts w:ascii="Times New Roman" w:hAnsi="Times New Roman" w:cs="Times New Roman"/>
+          <w:sz w:val="24"/>
+        </w:rPr>
+        <w:t xml:space="preserve">We have tested </w:t>
+      </w:r>
+      <w:r>
+        <w:rPr>
+          <w:rFonts w:ascii="Times New Roman" w:hAnsi="Times New Roman" w:cs="Times New Roman"/>
+          <w:sz w:val="24"/>
+        </w:rPr>
+        <w:t xml:space="preserve">48 participants </w:t>
+      </w:r>
+      <w:r>
+        <w:rPr>
+          <w:rFonts w:ascii="Times New Roman" w:hAnsi="Times New Roman" w:cs="Times New Roman"/>
+          <w:sz w:val="24"/>
+        </w:rPr>
+        <w:t>(</w:t>
+      </w:r>
+      <w:r>
+        <w:rPr>
+          <w:rFonts w:ascii="Times New Roman" w:hAnsi="Times New Roman" w:cs="Times New Roman"/>
+          <w:sz w:val="24"/>
+          <w:highlight w:val="yellow"/>
+        </w:rPr>
+        <w:t>XX female</w:t>
+      </w:r>
+      <w:r>
+        <w:rPr>
+          <w:rFonts w:ascii="Times New Roman" w:hAnsi="Times New Roman" w:cs="Times New Roman"/>
+          <w:sz w:val="24"/>
+        </w:rPr>
+        <w:t xml:space="preserve">) </w:t>
+      </w:r>
+      <w:r>
+        <w:rPr>
+          <w:rFonts w:ascii="Times New Roman" w:hAnsi="Times New Roman" w:cs="Times New Roman"/>
+          <w:sz w:val="24"/>
+        </w:rPr>
+        <w:t xml:space="preserve">with normal or corrected-to-normal vision and no history of neurological diseases. </w:t>
+      </w:r>
+      <w:r>
+        <w:rPr>
+          <w:rFonts w:ascii="Times New Roman" w:hAnsi="Times New Roman" w:cs="Times New Roman"/>
+          <w:sz w:val="24"/>
+        </w:rPr>
+        <w:t xml:space="preserve">Due to technical problems (4) or artifacts (4) in the EEG recordings 8 participants were excluded and the final data set consisted out of 40 participants. </w:t>
+      </w:r>
+      <w:r>
+        <w:rPr>
+          <w:rFonts w:ascii="Times New Roman" w:hAnsi="Times New Roman" w:cs="Times New Roman"/>
+          <w:sz w:val="24"/>
+        </w:rPr>
+        <w:t>P</w:t>
+      </w:r>
+      <w:r>
+        <w:rPr>
+          <w:rFonts w:ascii="Times New Roman" w:hAnsi="Times New Roman" w:cs="Times New Roman"/>
+          <w:sz w:val="24"/>
+        </w:rPr>
+        <w:t>articipants received 20</w:t>
+      </w:r>
+      <w:r>
+        <w:rPr>
+          <w:rFonts w:ascii="Times New Roman" w:hAnsi="Times New Roman" w:cs="Times New Roman"/>
+          <w:sz w:val="24"/>
+        </w:rPr>
+        <w:t>€</w:t>
+      </w:r>
+      <w:r>
+        <w:rPr>
+          <w:rFonts w:ascii="Times New Roman" w:hAnsi="Times New Roman" w:cs="Times New Roman"/>
+          <w:sz w:val="24"/>
+        </w:rPr>
+        <w:t xml:space="preserve"> </w:t>
+      </w:r>
+      <w:r>
+        <w:rPr>
+          <w:rFonts w:ascii="Times New Roman" w:hAnsi="Times New Roman" w:cs="Times New Roman"/>
+          <w:sz w:val="24"/>
+        </w:rPr>
+        <w:t xml:space="preserve">plus up to </w:t>
+      </w:r>
+      <w:r>
+        <w:rPr>
+          <w:rFonts w:ascii="Times New Roman" w:hAnsi="Times New Roman" w:cs="Times New Roman"/>
+          <w:sz w:val="24"/>
+        </w:rPr>
+        <w:t>6</w:t>
+      </w:r>
+      <w:r>
+        <w:rPr>
+          <w:rFonts w:ascii="Times New Roman" w:hAnsi="Times New Roman" w:cs="Times New Roman"/>
+          <w:sz w:val="24"/>
+        </w:rPr>
+        <w:t>€</w:t>
+      </w:r>
+      <w:r>
+        <w:rPr>
+          <w:rFonts w:ascii="Times New Roman" w:hAnsi="Times New Roman" w:cs="Times New Roman"/>
+          <w:sz w:val="24"/>
+        </w:rPr>
+        <w:t xml:space="preserve"> extra as monetary rewards (on average 25,5</w:t>
+      </w:r>
+      <w:r>
+        <w:rPr>
+          <w:rFonts w:ascii="Times New Roman" w:hAnsi="Times New Roman" w:cs="Times New Roman"/>
+          <w:sz w:val="24"/>
+        </w:rPr>
+        <w:t>€</w:t>
+      </w:r>
+      <w:r>
+        <w:rPr>
+          <w:rFonts w:ascii="Times New Roman" w:hAnsi="Times New Roman" w:cs="Times New Roman"/>
+          <w:sz w:val="24"/>
+        </w:rPr>
+        <w:t xml:space="preserve">). </w:t>
+      </w:r>
+      <w:r>
+        <w:rPr>
+          <w:rFonts w:ascii="Times New Roman" w:hAnsi="Times New Roman" w:cs="Times New Roman"/>
+          <w:sz w:val="24"/>
+        </w:rPr>
+        <w:t xml:space="preserve">The study was approved by the ethics committee of Ghent University. </w:t>
+      </w:r>
+      <w:r>
+        <w:rPr>
+          <w:rFonts w:ascii="Times New Roman" w:hAnsi="Times New Roman" w:cs="Times New Roman"/>
+          <w:sz w:val="24"/>
+        </w:rPr>
+        <w:t xml:space="preserve"> </w:t>
+      </w:r>
+    </w:p>
+    <w:p>
+      <w:pPr>
+        <w:pStyle w:val="Heading2"/>
+      </w:pPr>
+      <w:r>
+        <w:t xml:space="preserve">Stimuli </w:t>
+      </w:r>
+      <w:r>
+        <w:t>and task</w:t>
+      </w:r>
+    </w:p>
+    <w:p/>
+    <w:p>
+      <w:pPr>
+        <w:spacing w:line="480" w:lineRule="auto"/>
+        <w:ind w:firstLine="720"/>
+        <w:rPr>
+          <w:rFonts w:ascii="Times New Roman" w:hAnsi="Times New Roman" w:cs="Times New Roman"/>
+          <w:sz w:val="24"/>
+        </w:rPr>
+      </w:pPr>
+      <w:r>
+        <w:rPr>
+          <w:rFonts w:ascii="Times New Roman" w:hAnsi="Times New Roman" w:cs="Times New Roman"/>
+          <w:sz w:val="24"/>
+        </w:rPr>
+        <w:t xml:space="preserve">We used the </w:t>
+      </w:r>
+      <w:r>
+        <w:rPr>
+          <w:rFonts w:ascii="Times New Roman" w:hAnsi="Times New Roman" w:cs="Times New Roman"/>
+          <w:sz w:val="24"/>
+        </w:rPr>
+        <w:t xml:space="preserve">Random Dot Kinematogram </w:t>
+      </w:r>
+      <w:r>
+        <w:rPr>
+          <w:rFonts w:ascii="Times New Roman" w:hAnsi="Times New Roman" w:cs="Times New Roman"/>
+          <w:sz w:val="24"/>
+        </w:rPr>
+        <w:t xml:space="preserve">(RDK) </w:t>
+      </w:r>
+      <w:r>
+        <w:rPr>
+          <w:rFonts w:ascii="Times New Roman" w:hAnsi="Times New Roman" w:cs="Times New Roman"/>
+          <w:sz w:val="24"/>
+        </w:rPr>
+        <w:t xml:space="preserve">task </w:t>
+      </w:r>
+      <w:r>
+        <w:rPr>
+          <w:rFonts w:ascii="Times New Roman" w:hAnsi="Times New Roman" w:cs="Times New Roman"/>
+          <w:sz w:val="24"/>
+        </w:rPr>
+        <w:fldChar w:fldCharType="begin" w:fldLock="1"/>
+      </w:r>
+      <w:r>
+        <w:rPr>
+          <w:rFonts w:ascii="Times New Roman" w:hAnsi="Times New Roman" w:cs="Times New Roman"/>
+          <w:sz w:val="24"/>
+        </w:rPr>
+        <w:instrText>ADDIN CSL_CITATION {"citationItems":[{"id":"ITEM-1","itemData":{"DOI":"10.1073/pnas.1002436107","ISBN":"1091-6490 (Electronic)\\r0027-8424 (Linking)","ISSN":"1091-6490","PMID":"20643918","abstract":"A central question in the field of attention is whether visual processing is a strictly limited resource, which must be allocated by selective attention. If this were the case, attentional enhancement of one stimulus should invariably lead to suppression of unattended distracter stimuli. Here we examine voluntary cued shifts of feature-selective attention to either one of two superimposed red or blue random dot kinematograms (RDKs) to test whether such a reciprocal relationship between enhancement of an attended and suppression of an unattended stimulus can be observed. The steady-state visual evoked potential (SSVEP), an oscillatory brain response elicited by the flickering RDKs, was measured in human EEG. Supporting limited resources, we observed both an enhancement of the attended and a suppression of the unattended RDK, but this observed reciprocity did not occur concurrently: enhancement of the attended RDK started at 220 ms after cue onset and preceded suppression of the unattended RDK by about 130 ms. Furthermore, we found that behavior was significantly correlated with the SSVEP time course of a measure of selectivity (attended minus unattended) but not with a measure of total activity (attended plus unattended). The significant deviations from a temporally synchronized reciprocity between enhancement and suppression suggest that the enhancement of the attended stimulus may cause the suppression of the unattended stimulus in the present experiment.","author":[{"dropping-particle":"","family":"Andersen","given":"S K","non-dropping-particle":"","parse-names":false,"suffix":""},{"dropping-particle":"","family":"Müller","given":"M M","non-dropping-particle":"","parse-names":false,"suffix":""}],"container-title":"Proceedings of the National Academy of Sciences of the United States of America","id":"ITEM-1","issue":"31","issued":{"date-parts":[["2010"]]},"page":"13878-82","title":"Behavioral performance follows the time course of neural facilitation and suppression during cued shifts of feature-selective attention.","type":"article-journal","volume":"107"},"uris":["http://www.mendeley.com/documents/?uuid=4a5f2140-be6d-49d6-81c4-ac2ed9193f74"]}],"mendeley":{"formattedCitation":"(Andersen and Müller, 2010)","plainTextFormattedCitation":"(Andersen and Müller, 2010)","previouslyFormattedCitation":"(Andersen and Müller, 2010)"},"properties":{"noteIndex":0},"schema":"https://github.com/citation-style-language/schema/raw/master/csl-citation.json"}</w:instrText>
+      </w:r>
+      <w:r>
+        <w:rPr>
+          <w:rFonts w:ascii="Times New Roman" w:hAnsi="Times New Roman" w:cs="Times New Roman"/>
+          <w:sz w:val="24"/>
+        </w:rPr>
+        <w:fldChar w:fldCharType="separate"/>
+      </w:r>
+      <w:r>
+        <w:rPr>
+          <w:rFonts w:ascii="Times New Roman" w:hAnsi="Times New Roman" w:cs="Times New Roman"/>
+          <w:noProof/>
+          <w:sz w:val="24"/>
+        </w:rPr>
+        <w:t>(Andersen and Müller, 2010)</w:t>
+      </w:r>
+      <w:r>
+        <w:rPr>
+          <w:rFonts w:ascii="Times New Roman" w:hAnsi="Times New Roman" w:cs="Times New Roman"/>
+          <w:sz w:val="24"/>
+        </w:rPr>
+        <w:fldChar w:fldCharType="end"/>
+      </w:r>
+      <w:r>
+        <w:rPr>
+          <w:rFonts w:ascii="Times New Roman" w:hAnsi="Times New Roman" w:cs="Times New Roman"/>
+          <w:sz w:val="24"/>
+        </w:rPr>
+        <w:t xml:space="preserve"> </w:t>
+      </w:r>
+      <w:r>
+        <w:rPr>
+          <w:rFonts w:ascii="Times New Roman" w:hAnsi="Times New Roman" w:cs="Times New Roman"/>
+          <w:sz w:val="24"/>
+        </w:rPr>
+        <w:t xml:space="preserve">in which participants </w:t>
+      </w:r>
+      <w:r>
+        <w:rPr>
+          <w:rFonts w:ascii="Times New Roman" w:hAnsi="Times New Roman" w:cs="Times New Roman"/>
+          <w:sz w:val="24"/>
+        </w:rPr>
+        <w:t>were</w:t>
+      </w:r>
+      <w:r>
+        <w:rPr>
+          <w:rFonts w:ascii="Times New Roman" w:hAnsi="Times New Roman" w:cs="Times New Roman"/>
+          <w:sz w:val="24"/>
+        </w:rPr>
+        <w:t xml:space="preserve"> presented with </w:t>
+      </w:r>
+      <w:r>
+        <w:rPr>
+          <w:rFonts w:ascii="Times New Roman" w:hAnsi="Times New Roman" w:cs="Times New Roman"/>
+          <w:sz w:val="24"/>
+        </w:rPr>
+        <w:t xml:space="preserve">two overlapping circular RDKs of </w:t>
+      </w:r>
+      <w:r>
+        <w:rPr>
+          <w:rFonts w:ascii="Times New Roman" w:hAnsi="Times New Roman" w:cs="Times New Roman"/>
+          <w:sz w:val="24"/>
+        </w:rPr>
+        <w:t>isoluminant</w:t>
+      </w:r>
+      <w:r>
+        <w:rPr>
+          <w:rFonts w:ascii="Times New Roman" w:hAnsi="Times New Roman" w:cs="Times New Roman"/>
+          <w:sz w:val="24"/>
+        </w:rPr>
+        <w:t xml:space="preserve"> colors </w:t>
+      </w:r>
+      <w:r>
+        <w:rPr>
+          <w:rFonts w:ascii="Times New Roman" w:hAnsi="Times New Roman" w:cs="Times New Roman"/>
+          <w:sz w:val="24"/>
+        </w:rPr>
+        <w:t>(</w:t>
+      </w:r>
+      <w:r>
+        <w:rPr>
+          <w:rFonts w:ascii="Times New Roman" w:hAnsi="Times New Roman" w:cs="Times New Roman"/>
+          <w:sz w:val="24"/>
+        </w:rPr>
+        <w:t>red and blue</w:t>
+      </w:r>
+      <w:r>
+        <w:rPr>
+          <w:rFonts w:ascii="Times New Roman" w:hAnsi="Times New Roman" w:cs="Times New Roman"/>
+          <w:sz w:val="24"/>
+        </w:rPr>
+        <w:t>) on grey background</w:t>
+      </w:r>
+      <w:r>
+        <w:rPr>
+          <w:rFonts w:ascii="Times New Roman" w:hAnsi="Times New Roman" w:cs="Times New Roman"/>
+          <w:sz w:val="24"/>
+        </w:rPr>
+        <w:t xml:space="preserve">. </w:t>
+      </w:r>
+      <w:r>
+        <w:rPr>
+          <w:rFonts w:ascii="Times New Roman" w:hAnsi="Times New Roman" w:cs="Times New Roman"/>
+          <w:sz w:val="24"/>
+        </w:rPr>
+        <w:t xml:space="preserve">Viewing distance was fixed with a chinrest to </w:t>
+      </w:r>
+      <w:r>
+        <w:rPr>
+          <w:rFonts w:ascii="Times New Roman" w:hAnsi="Times New Roman" w:cs="Times New Roman"/>
+          <w:sz w:val="24"/>
+          <w:highlight w:val="yellow"/>
+        </w:rPr>
+        <w:t>80cm from the 21-inch</w:t>
+      </w:r>
+      <w:r>
+        <w:rPr>
+          <w:rFonts w:ascii="Times New Roman" w:hAnsi="Times New Roman" w:cs="Times New Roman"/>
+          <w:sz w:val="24"/>
+        </w:rPr>
+        <w:t xml:space="preserve"> CRT screen (</w:t>
+      </w:r>
+      <w:r>
+        <w:rPr>
+          <w:rFonts w:ascii="Times New Roman" w:hAnsi="Times New Roman" w:cs="Times New Roman"/>
+          <w:sz w:val="24"/>
+          <w:highlight w:val="yellow"/>
+        </w:rPr>
+        <w:t>resolution and 60Hz refresh rate</w:t>
+      </w:r>
+      <w:r>
+        <w:rPr>
+          <w:rFonts w:ascii="Times New Roman" w:hAnsi="Times New Roman" w:cs="Times New Roman"/>
+          <w:sz w:val="24"/>
+        </w:rPr>
+        <w:t xml:space="preserve">). </w:t>
+      </w:r>
+      <w:r>
+        <w:rPr>
+          <w:rFonts w:ascii="Times New Roman" w:hAnsi="Times New Roman" w:cs="Times New Roman"/>
+          <w:sz w:val="24"/>
+        </w:rPr>
+        <w:t xml:space="preserve">The two RDKs consisted out of 125 </w:t>
+      </w:r>
+      <w:r>
+        <w:rPr>
+          <w:rFonts w:ascii="Times New Roman" w:hAnsi="Times New Roman" w:cs="Times New Roman"/>
+          <w:sz w:val="24"/>
+        </w:rPr>
+        <w:t>randomly and independently moving dots</w:t>
+      </w:r>
+      <w:r>
+        <w:rPr>
+          <w:rFonts w:ascii="Times New Roman" w:hAnsi="Times New Roman" w:cs="Times New Roman"/>
+          <w:sz w:val="24"/>
+        </w:rPr>
+        <w:t xml:space="preserve"> (</w:t>
+      </w:r>
+      <w:r>
+        <w:rPr>
+          <w:rFonts w:ascii="Times New Roman" w:hAnsi="Times New Roman" w:cs="Times New Roman"/>
+          <w:sz w:val="24"/>
+          <w:highlight w:val="yellow"/>
+        </w:rPr>
+        <w:t>size and visual angle</w:t>
+      </w:r>
+      <w:r>
+        <w:rPr>
+          <w:rFonts w:ascii="Times New Roman" w:hAnsi="Times New Roman" w:cs="Times New Roman"/>
+          <w:sz w:val="24"/>
+        </w:rPr>
+        <w:t>)</w:t>
+      </w:r>
+      <w:r>
+        <w:rPr>
+          <w:rFonts w:ascii="Times New Roman" w:hAnsi="Times New Roman" w:cs="Times New Roman"/>
+          <w:sz w:val="24"/>
+        </w:rPr>
+        <w:t xml:space="preserve">. Each RDK was flickering at a different frequency </w:t>
+      </w:r>
+      <w:r>
+        <w:rPr>
+          <w:rFonts w:ascii="Times New Roman" w:hAnsi="Times New Roman" w:cs="Times New Roman"/>
+          <w:sz w:val="24"/>
+        </w:rPr>
+        <w:t>(10 or 12Hz). The mapping between color and frequency was counterbalanced across participants</w:t>
+      </w:r>
+      <w:r>
+        <w:rPr>
+          <w:rFonts w:ascii="Times New Roman" w:hAnsi="Times New Roman" w:cs="Times New Roman"/>
+          <w:sz w:val="24"/>
+        </w:rPr>
+        <w:t xml:space="preserve">. On </w:t>
+      </w:r>
+      <w:r>
+        <w:rPr>
+          <w:rFonts w:ascii="Times New Roman" w:hAnsi="Times New Roman" w:cs="Times New Roman"/>
+          <w:sz w:val="24"/>
+        </w:rPr>
+        <w:t>one third</w:t>
+      </w:r>
+      <w:r>
+        <w:rPr>
+          <w:rFonts w:ascii="Times New Roman" w:hAnsi="Times New Roman" w:cs="Times New Roman"/>
+          <w:sz w:val="24"/>
+        </w:rPr>
+        <w:t xml:space="preserve"> of trials most of the </w:t>
+      </w:r>
+      <w:r>
+        <w:rPr>
+          <w:rFonts w:ascii="Times New Roman" w:hAnsi="Times New Roman" w:cs="Times New Roman"/>
+          <w:sz w:val="24"/>
+        </w:rPr>
+        <w:t>dots</w:t>
+      </w:r>
+      <w:r>
+        <w:rPr>
+          <w:rFonts w:ascii="Times New Roman" w:hAnsi="Times New Roman" w:cs="Times New Roman"/>
+          <w:sz w:val="24"/>
+        </w:rPr>
+        <w:t xml:space="preserve"> (75%) </w:t>
+      </w:r>
+      <w:r>
+        <w:rPr>
+          <w:rFonts w:ascii="Times New Roman" w:hAnsi="Times New Roman" w:cs="Times New Roman"/>
+          <w:sz w:val="24"/>
+        </w:rPr>
+        <w:t xml:space="preserve">moved coherently </w:t>
+      </w:r>
+      <w:r>
+        <w:rPr>
+          <w:rFonts w:ascii="Times New Roman" w:hAnsi="Times New Roman" w:cs="Times New Roman"/>
+          <w:sz w:val="24"/>
+        </w:rPr>
+        <w:t>in one of the RDKs</w:t>
+      </w:r>
+      <w:r>
+        <w:rPr>
+          <w:rFonts w:ascii="Times New Roman" w:hAnsi="Times New Roman" w:cs="Times New Roman"/>
+          <w:sz w:val="24"/>
+        </w:rPr>
+        <w:t xml:space="preserve"> [</w:t>
+      </w:r>
+      <w:r>
+        <w:rPr>
+          <w:rFonts w:ascii="Times New Roman" w:hAnsi="Times New Roman" w:cs="Times New Roman"/>
+          <w:sz w:val="24"/>
+          <w:highlight w:val="yellow"/>
+        </w:rPr>
+        <w:t xml:space="preserve">check if </w:t>
+      </w:r>
+      <w:r>
+        <w:rPr>
+          <w:rFonts w:ascii="Times New Roman" w:hAnsi="Times New Roman" w:cs="Times New Roman"/>
+          <w:sz w:val="24"/>
+          <w:highlight w:val="yellow"/>
+        </w:rPr>
+        <w:t xml:space="preserve">this percentage is </w:t>
+      </w:r>
+      <w:r>
+        <w:rPr>
+          <w:rFonts w:ascii="Times New Roman" w:hAnsi="Times New Roman" w:cs="Times New Roman"/>
+          <w:sz w:val="24"/>
+          <w:highlight w:val="yellow"/>
+        </w:rPr>
+        <w:t>in the attended or in both</w:t>
+      </w:r>
+      <w:r>
+        <w:rPr>
+          <w:rFonts w:ascii="Times New Roman" w:hAnsi="Times New Roman" w:cs="Times New Roman"/>
+          <w:sz w:val="24"/>
+        </w:rPr>
+        <w:t xml:space="preserve">] </w:t>
+      </w:r>
+      <w:r>
+        <w:rPr>
+          <w:rFonts w:ascii="Times New Roman" w:hAnsi="Times New Roman" w:cs="Times New Roman"/>
+          <w:sz w:val="24"/>
+        </w:rPr>
+        <w:t xml:space="preserve">(up, down, left, or right). Participants’ task was to detect the coherent movement as fast as possible by pressing the space key on keyboard. </w:t>
+      </w:r>
+      <w:r>
+        <w:rPr>
+          <w:rFonts w:ascii="Times New Roman" w:hAnsi="Times New Roman" w:cs="Times New Roman"/>
+          <w:sz w:val="24"/>
+        </w:rPr>
+        <w:t xml:space="preserve">Response time was </w:t>
+      </w:r>
+      <w:r>
+        <w:rPr>
+          <w:rFonts w:ascii="Times New Roman" w:hAnsi="Times New Roman" w:cs="Times New Roman"/>
+          <w:sz w:val="24"/>
+          <w:highlight w:val="yellow"/>
+        </w:rPr>
+        <w:t>limited to 1500ms</w:t>
+      </w:r>
+      <w:r>
+        <w:rPr>
+          <w:rFonts w:ascii="Times New Roman" w:hAnsi="Times New Roman" w:cs="Times New Roman"/>
+          <w:sz w:val="24"/>
+        </w:rPr>
+        <w:t xml:space="preserve">. </w:t>
+      </w:r>
+      <w:r>
+        <w:rPr>
+          <w:rFonts w:ascii="Times New Roman" w:hAnsi="Times New Roman" w:cs="Times New Roman"/>
+          <w:sz w:val="24"/>
+        </w:rPr>
+        <w:t xml:space="preserve">At the beginning of each trial, participants were instructed by a verbal </w:t>
+      </w:r>
+      <w:r>
+        <w:rPr>
+          <w:rFonts w:ascii="Times New Roman" w:hAnsi="Times New Roman" w:cs="Times New Roman"/>
+          <w:sz w:val="24"/>
+        </w:rPr>
+        <w:t xml:space="preserve">audio </w:t>
+      </w:r>
+      <w:r>
+        <w:rPr>
+          <w:rFonts w:ascii="Times New Roman" w:hAnsi="Times New Roman" w:cs="Times New Roman"/>
+          <w:sz w:val="24"/>
+        </w:rPr>
+        <w:t xml:space="preserve">cue (“red” vs. “blue”) which of the two RDKs to attend. Each trial could contain zero, one, two, or three coherent movements. </w:t>
+      </w:r>
+      <w:r>
+        <w:rPr>
+          <w:rFonts w:ascii="Times New Roman" w:hAnsi="Times New Roman" w:cs="Times New Roman"/>
+          <w:sz w:val="24"/>
+        </w:rPr>
+        <w:t xml:space="preserve">Correct </w:t>
+      </w:r>
+      <w:r>
+        <w:rPr>
+          <w:rFonts w:ascii="Times New Roman" w:hAnsi="Times New Roman" w:cs="Times New Roman"/>
+          <w:sz w:val="24"/>
+        </w:rPr>
+        <w:lastRenderedPageBreak/>
+        <w:t>responses were followed by a tone (</w:t>
+      </w:r>
+      <w:r>
+        <w:rPr>
+          <w:rFonts w:ascii="Times New Roman" w:hAnsi="Times New Roman" w:cs="Times New Roman"/>
+          <w:sz w:val="24"/>
+          <w:highlight w:val="yellow"/>
+        </w:rPr>
+        <w:t>1s</w:t>
+      </w:r>
+      <w:r>
+        <w:rPr>
+          <w:rFonts w:ascii="Times New Roman" w:hAnsi="Times New Roman" w:cs="Times New Roman"/>
+          <w:sz w:val="24"/>
+        </w:rPr>
+        <w:t xml:space="preserve"> sine</w:t>
+      </w:r>
+      <w:r>
+        <w:rPr>
+          <w:rFonts w:ascii="Times New Roman" w:hAnsi="Times New Roman" w:cs="Times New Roman"/>
+          <w:sz w:val="24"/>
+        </w:rPr>
+        <w:t xml:space="preserve"> wave</w:t>
+      </w:r>
+      <w:r>
+        <w:rPr>
+          <w:rFonts w:ascii="Times New Roman" w:hAnsi="Times New Roman" w:cs="Times New Roman"/>
+          <w:sz w:val="24"/>
+        </w:rPr>
+        <w:t xml:space="preserve"> of either 800 or 1200Hz, counterbalanced across participants). Responses that were too late or incorrect were followed by </w:t>
+      </w:r>
+      <w:r>
+        <w:rPr>
+          <w:rFonts w:ascii="Times New Roman" w:hAnsi="Times New Roman" w:cs="Times New Roman"/>
+          <w:sz w:val="24"/>
+          <w:highlight w:val="yellow"/>
+        </w:rPr>
+        <w:t xml:space="preserve">a 1s square </w:t>
+      </w:r>
+      <w:r>
+        <w:rPr>
+          <w:rFonts w:ascii="Times New Roman" w:hAnsi="Times New Roman" w:cs="Times New Roman"/>
+          <w:sz w:val="24"/>
+          <w:highlight w:val="yellow"/>
+        </w:rPr>
+        <w:t xml:space="preserve">wave </w:t>
+      </w:r>
+      <w:r>
+        <w:rPr>
+          <w:rFonts w:ascii="Times New Roman" w:hAnsi="Times New Roman" w:cs="Times New Roman"/>
+          <w:sz w:val="24"/>
+          <w:highlight w:val="yellow"/>
+        </w:rPr>
+        <w:t>tone of 400Hz</w:t>
+      </w:r>
+      <w:r>
+        <w:rPr>
+          <w:rFonts w:ascii="Times New Roman" w:hAnsi="Times New Roman" w:cs="Times New Roman"/>
+          <w:sz w:val="24"/>
+        </w:rPr>
+        <w:t xml:space="preserve">. </w:t>
+      </w:r>
+    </w:p>
+    <w:p>
+      <w:pPr>
+        <w:spacing w:line="480" w:lineRule="auto"/>
+        <w:ind w:firstLine="720"/>
+        <w:rPr>
+          <w:rFonts w:ascii="Times New Roman" w:hAnsi="Times New Roman" w:cs="Times New Roman"/>
+          <w:sz w:val="24"/>
+        </w:rPr>
+      </w:pPr>
+      <w:r>
+        <w:rPr>
+          <w:rFonts w:ascii="Times New Roman" w:hAnsi="Times New Roman" w:cs="Times New Roman"/>
+          <w:sz w:val="24"/>
+        </w:rPr>
+        <w:t xml:space="preserve">The experiment started with 4 practice blocks of 60 trials. After each block participants received feedback on their performance (percentage of correctly detected movements and percentage of correct responses). After finishing the practice phase participants completed 12 blocks of the experiment divided into 3 phases. </w:t>
+      </w:r>
+      <w:bookmarkStart w:id="0" w:name="_GoBack"/>
+      <w:bookmarkEnd w:id="0"/>
+      <w:r>
+        <w:rPr>
+          <w:rFonts w:ascii="Times New Roman" w:hAnsi="Times New Roman" w:cs="Times New Roman"/>
+          <w:sz w:val="24"/>
+        </w:rPr>
+        <w:t xml:space="preserve">The first </w:t>
+      </w:r>
+      <w:r>
+        <w:rPr>
+          <w:rFonts w:ascii="Times New Roman" w:hAnsi="Times New Roman" w:cs="Times New Roman"/>
+          <w:sz w:val="24"/>
+        </w:rPr>
+        <w:t>phase was the baseline in which participants were doing the described task. In the second phase the task was the same, but participants were instructed that they can earn additional monetary rewards (up to 6€) based on their performance. They were instructed that one of the colors is paired with high probability</w:t>
+      </w:r>
+      <w:r>
+        <w:rPr>
+          <w:rFonts w:ascii="Times New Roman" w:hAnsi="Times New Roman" w:cs="Times New Roman"/>
+          <w:sz w:val="24"/>
+        </w:rPr>
+        <w:t xml:space="preserve"> (</w:t>
+      </w:r>
+      <w:r>
+        <w:rPr>
+          <w:rFonts w:ascii="Times New Roman" w:hAnsi="Times New Roman" w:cs="Times New Roman"/>
+          <w:sz w:val="24"/>
+        </w:rPr>
+        <w:t>80%</w:t>
+      </w:r>
+      <w:r>
+        <w:rPr>
+          <w:rFonts w:ascii="Times New Roman" w:hAnsi="Times New Roman" w:cs="Times New Roman"/>
+          <w:sz w:val="24"/>
+        </w:rPr>
+        <w:t>)</w:t>
+      </w:r>
+      <w:r>
+        <w:rPr>
+          <w:rFonts w:ascii="Times New Roman" w:hAnsi="Times New Roman" w:cs="Times New Roman"/>
+          <w:sz w:val="24"/>
+        </w:rPr>
+        <w:t xml:space="preserve"> </w:t>
+      </w:r>
+      <w:r>
+        <w:rPr>
+          <w:rFonts w:ascii="Times New Roman" w:hAnsi="Times New Roman" w:cs="Times New Roman"/>
+          <w:sz w:val="24"/>
+        </w:rPr>
+        <w:t>and the other color is paired with low probability (20%) of earning</w:t>
+      </w:r>
+      <w:r>
+        <w:rPr>
+          <w:rFonts w:ascii="Times New Roman" w:hAnsi="Times New Roman" w:cs="Times New Roman"/>
+          <w:sz w:val="24"/>
+        </w:rPr>
+        <w:t xml:space="preserve"> 10 extra cents for each correct detection</w:t>
+      </w:r>
+      <w:r>
+        <w:rPr>
+          <w:rFonts w:ascii="Times New Roman" w:hAnsi="Times New Roman" w:cs="Times New Roman"/>
+          <w:sz w:val="24"/>
+        </w:rPr>
+        <w:t xml:space="preserve">. The receipt of the reward was signaled by a new tone </w:t>
+      </w:r>
+      <w:r>
+        <w:rPr>
+          <w:rFonts w:ascii="Times New Roman" w:hAnsi="Times New Roman" w:cs="Times New Roman"/>
+          <w:sz w:val="24"/>
+        </w:rPr>
+        <w:t>that replaced</w:t>
+      </w:r>
+      <w:r>
+        <w:rPr>
+          <w:rFonts w:ascii="Times New Roman" w:hAnsi="Times New Roman" w:cs="Times New Roman"/>
+          <w:sz w:val="24"/>
+        </w:rPr>
+        <w:t xml:space="preserve"> the usual correct tone. If the correct tone was a sine </w:t>
+      </w:r>
+      <w:r>
+        <w:rPr>
+          <w:rFonts w:ascii="Times New Roman" w:hAnsi="Times New Roman" w:cs="Times New Roman"/>
+          <w:sz w:val="24"/>
+        </w:rPr>
+        <w:t xml:space="preserve">wave </w:t>
+      </w:r>
+      <w:r>
+        <w:rPr>
+          <w:rFonts w:ascii="Times New Roman" w:hAnsi="Times New Roman" w:cs="Times New Roman"/>
+          <w:sz w:val="24"/>
+        </w:rPr>
+        <w:t>of 800Hz the reward tone was a sine</w:t>
+      </w:r>
+      <w:r>
+        <w:rPr>
+          <w:rFonts w:ascii="Times New Roman" w:hAnsi="Times New Roman" w:cs="Times New Roman"/>
+          <w:sz w:val="24"/>
+        </w:rPr>
+        <w:t xml:space="preserve"> wave</w:t>
+      </w:r>
+      <w:r>
+        <w:rPr>
+          <w:rFonts w:ascii="Times New Roman" w:hAnsi="Times New Roman" w:cs="Times New Roman"/>
+          <w:sz w:val="24"/>
+        </w:rPr>
+        <w:t xml:space="preserve"> of 1200Hz and vice versa. At the end of each of the 4 blocks </w:t>
+      </w:r>
+      <w:r>
+        <w:rPr>
+          <w:rFonts w:ascii="Times New Roman" w:hAnsi="Times New Roman" w:cs="Times New Roman"/>
+          <w:sz w:val="24"/>
+        </w:rPr>
+        <w:t>of</w:t>
+      </w:r>
+      <w:r>
+        <w:rPr>
+          <w:rFonts w:ascii="Times New Roman" w:hAnsi="Times New Roman" w:cs="Times New Roman"/>
+          <w:sz w:val="24"/>
+        </w:rPr>
+        <w:t xml:space="preserve"> the reward phase participants got feedback on their performance and feedback on the amount of </w:t>
+      </w:r>
+      <w:r>
+        <w:rPr>
+          <w:rFonts w:ascii="Times New Roman" w:hAnsi="Times New Roman" w:cs="Times New Roman"/>
+          <w:sz w:val="24"/>
+        </w:rPr>
+        <w:t xml:space="preserve">extra </w:t>
+      </w:r>
+      <w:r>
+        <w:rPr>
+          <w:rFonts w:ascii="Times New Roman" w:hAnsi="Times New Roman" w:cs="Times New Roman"/>
+          <w:sz w:val="24"/>
+        </w:rPr>
+        <w:t xml:space="preserve">money earned within the block. The third phase was the extinction </w:t>
+      </w:r>
+      <w:r>
+        <w:rPr>
+          <w:rFonts w:ascii="Times New Roman" w:hAnsi="Times New Roman" w:cs="Times New Roman"/>
+          <w:sz w:val="24"/>
+        </w:rPr>
+        <w:t>phase</w:t>
+      </w:r>
+      <w:r>
+        <w:rPr>
+          <w:rFonts w:ascii="Times New Roman" w:hAnsi="Times New Roman" w:cs="Times New Roman"/>
+          <w:sz w:val="24"/>
+        </w:rPr>
+        <w:t xml:space="preserve"> that was the same as baseline and participants could not earn any monetary rewards. </w:t>
+      </w:r>
+      <w:r>
+        <w:rPr>
+          <w:rFonts w:ascii="Times New Roman" w:hAnsi="Times New Roman" w:cs="Times New Roman"/>
+          <w:sz w:val="24"/>
+        </w:rPr>
+        <w:t xml:space="preserve">The whole task lasted </w:t>
+      </w:r>
+      <w:r>
+        <w:rPr>
+          <w:rFonts w:ascii="Times New Roman" w:hAnsi="Times New Roman" w:cs="Times New Roman"/>
+          <w:sz w:val="24"/>
+        </w:rPr>
+        <w:t xml:space="preserve">for </w:t>
+      </w:r>
+      <w:r>
+        <w:rPr>
+          <w:rFonts w:ascii="Times New Roman" w:hAnsi="Times New Roman" w:cs="Times New Roman"/>
+          <w:sz w:val="24"/>
+        </w:rPr>
+        <w:t xml:space="preserve">approximately </w:t>
+      </w:r>
+      <w:r>
+        <w:rPr>
+          <w:rFonts w:ascii="Times New Roman" w:hAnsi="Times New Roman" w:cs="Times New Roman"/>
+          <w:sz w:val="24"/>
+          <w:highlight w:val="yellow"/>
+        </w:rPr>
+        <w:t>50 minutes</w:t>
+      </w:r>
+      <w:r>
+        <w:rPr>
+          <w:rFonts w:ascii="Times New Roman" w:hAnsi="Times New Roman" w:cs="Times New Roman"/>
+          <w:sz w:val="24"/>
+        </w:rPr>
+        <w:t xml:space="preserve"> and participants </w:t>
+      </w:r>
+      <w:r>
+        <w:rPr>
+          <w:rFonts w:ascii="Times New Roman" w:hAnsi="Times New Roman" w:cs="Times New Roman"/>
+          <w:sz w:val="24"/>
+        </w:rPr>
+        <w:t>were encouraged to take</w:t>
+      </w:r>
+      <w:r>
+        <w:rPr>
+          <w:rFonts w:ascii="Times New Roman" w:hAnsi="Times New Roman" w:cs="Times New Roman"/>
+          <w:sz w:val="24"/>
+        </w:rPr>
+        <w:t xml:space="preserve"> brakes in between the blocks. </w:t>
+      </w:r>
+      <w:r>
+        <w:rPr>
+          <w:rFonts w:ascii="Times New Roman" w:hAnsi="Times New Roman" w:cs="Times New Roman"/>
+          <w:sz w:val="24"/>
+        </w:rPr>
+        <w:t xml:space="preserve">Upon completing the task, participants filled-in two questionnaires in order to measure reward sensitivity </w:t>
+      </w:r>
+      <w:r>
+        <w:rPr>
+          <w:rFonts w:ascii="Times New Roman" w:hAnsi="Times New Roman" w:cs="Times New Roman"/>
+          <w:sz w:val="24"/>
+        </w:rPr>
+        <w:fldChar w:fldCharType="begin" w:fldLock="1"/>
+      </w:r>
+      <w:r>
+        <w:rPr>
+          <w:rFonts w:ascii="Times New Roman" w:hAnsi="Times New Roman" w:cs="Times New Roman"/>
+          <w:sz w:val="24"/>
+        </w:rPr>
+        <w:instrText>ADDIN CSL_CITATION {"citationItems":[{"id":"ITEM-1","itemData":{"DOI":"10.1007/s10862-005-3262-2","ISBN":"0882-2689\\n1573-3505","ISSN":"08822689","abstract":"This study examined the reliability, factor structure, and convergent validity of the Dutch version of C. S. Carver and T. L.White’s (1994) Behavioral Approach System andBehavioral Inhibition System Scales (BIS/BAS Scales). For this purpose, the BIS/BAS Scales, a shortened version of the Eysenck Personality Questionnaire (EPQ), and the Dickman Impulsivity Inventory (DII) were administered to 246 undergraduate students in The Netherlands. The internal consistency of the BIS/BAS Scales was sufficient. Further, exploratory and confirmatory factor analysis showed that the Dutch BIS/BAS Scales have a factor structure similar to the English version. Finally, BIS/BAS Scales were found to correlate in a theoretically meaningful way with extraversion, neuroticism, psychoticism, and impulsivity.","author":[{"dropping-particle":"","family":"Franken","given":"Ingmar H A","non-dropping-particle":"","parse-names":false,"suffix":""},{"dropping-particle":"","family":"Muris","given":"Peter","non-dropping-particle":"","parse-names":false,"suffix":""},{"dropping-particle":"","family":"Rassin","given":"Eric","non-dropping-particle":"","parse-names":false,"suffix":""}],"container-title":"Journal of Psychopathology and Behavioral Assessment","id":"ITEM-1","issue":"1","issued":{"date-parts":[["2005"]]},"page":"25-30","title":"Psychometric properties of the Dutch BIS/BAS scales","type":"article-journal","volume":"27"},"uris":["http://www.mendeley.com/documents/?uuid=2ca02410-9f9f-4c6d-b522-d8e58a1d2dd3"]}],"mendeley":{"formattedCitation":"(Franken et al., 2005)","manualFormatting":"(BIS-BAS; Franken et al., 2005)","plainTextFormattedCitation":"(Franken et al., 2005)","previouslyFormattedCitation":"(Franken et al., 2005)"},"properties":{"noteIndex":0},"schema":"https://github.com/citation-style-language/schema/raw/master/csl-citation.json"}</w:instrText>
+      </w:r>
+      <w:r>
+        <w:rPr>
+          <w:rFonts w:ascii="Times New Roman" w:hAnsi="Times New Roman" w:cs="Times New Roman"/>
+          <w:sz w:val="24"/>
+        </w:rPr>
+        <w:fldChar w:fldCharType="separate"/>
+      </w:r>
+      <w:r>
+        <w:rPr>
+          <w:rFonts w:ascii="Times New Roman" w:hAnsi="Times New Roman" w:cs="Times New Roman"/>
+          <w:noProof/>
+          <w:sz w:val="24"/>
+        </w:rPr>
+        <w:t>(</w:t>
+      </w:r>
+      <w:r>
+        <w:rPr>
+          <w:rFonts w:ascii="Times New Roman" w:hAnsi="Times New Roman" w:cs="Times New Roman"/>
+          <w:noProof/>
+          <w:sz w:val="24"/>
+        </w:rPr>
+        <w:t>BIS-BAS;</w:t>
+      </w:r>
+      <w:r>
+        <w:rPr>
+          <w:rFonts w:ascii="Times New Roman" w:hAnsi="Times New Roman" w:cs="Times New Roman"/>
+          <w:noProof/>
+          <w:sz w:val="24"/>
+        </w:rPr>
+        <w:t xml:space="preserve"> </w:t>
+      </w:r>
+      <w:r>
+        <w:rPr>
+          <w:rFonts w:ascii="Times New Roman" w:hAnsi="Times New Roman" w:cs="Times New Roman"/>
+          <w:noProof/>
+          <w:sz w:val="24"/>
+        </w:rPr>
+        <w:t>Franken et al., 2005)</w:t>
+      </w:r>
+      <w:r>
+        <w:rPr>
+          <w:rFonts w:ascii="Times New Roman" w:hAnsi="Times New Roman" w:cs="Times New Roman"/>
+          <w:sz w:val="24"/>
+        </w:rPr>
+        <w:fldChar w:fldCharType="end"/>
+      </w:r>
+      <w:r>
+        <w:rPr>
+          <w:rFonts w:ascii="Times New Roman" w:hAnsi="Times New Roman" w:cs="Times New Roman"/>
+          <w:sz w:val="24"/>
+        </w:rPr>
+        <w:t xml:space="preserve"> </w:t>
+      </w:r>
+      <w:r>
+        <w:rPr>
+          <w:rFonts w:ascii="Times New Roman" w:hAnsi="Times New Roman" w:cs="Times New Roman"/>
+          <w:sz w:val="24"/>
+        </w:rPr>
+        <w:t xml:space="preserve">and depression levels </w:t>
+      </w:r>
+      <w:r>
+        <w:rPr>
+          <w:rFonts w:ascii="Times New Roman" w:hAnsi="Times New Roman" w:cs="Times New Roman"/>
+          <w:sz w:val="24"/>
+        </w:rPr>
+        <w:fldChar w:fldCharType="begin" w:fldLock="1"/>
+      </w:r>
+      <w:r>
+        <w:rPr>
+          <w:rFonts w:ascii="Times New Roman" w:hAnsi="Times New Roman" w:cs="Times New Roman"/>
+          <w:sz w:val="24"/>
+        </w:rPr>
+        <w:instrText>ADDIN CSL_CITATION {"citationItems":[{"id":"ITEM-1","itemData":{"author":[{"dropping-particle":"","family":"Does","given":"A. J. W.","non-dropping-particle":"Van der","parse-names":false,"suffix":""}],"id":"ITEM-1","issued":{"date-parts":[["2002"]]},"publisher":"Harcourt","publisher-place":"Amsterdam","title":"Handleiding bij de Nederlandse versie van beck depression inventory—second edition (BDI-II-NL). [The Dutch version of the Beck depression inventory].","type":"book"},"uris":["http://www.mendeley.com/documents/?uuid=0efa52c3-445f-48cc-bc15-6b4bae2be080"]}],"mendeley":{"formattedCitation":"(Van der Does, 2002)","manualFormatting":"(BDI-II; Van der Does, 2002)","plainTextFormattedCitation":"(Van der Does, 2002)"},"properties":{"noteIndex":0},"schema":"https://github.com/citation-style-language/schema/raw/master/csl-citation.json"}</w:instrText>
+      </w:r>
+      <w:r>
+        <w:rPr>
+          <w:rFonts w:ascii="Times New Roman" w:hAnsi="Times New Roman" w:cs="Times New Roman"/>
+          <w:sz w:val="24"/>
+        </w:rPr>
+        <w:fldChar w:fldCharType="separate"/>
+      </w:r>
+      <w:r>
+        <w:rPr>
+          <w:rFonts w:ascii="Times New Roman" w:hAnsi="Times New Roman" w:cs="Times New Roman"/>
+          <w:noProof/>
+          <w:sz w:val="24"/>
+        </w:rPr>
+        <w:t>(</w:t>
+      </w:r>
+      <w:r>
+        <w:rPr>
+          <w:rFonts w:ascii="Times New Roman" w:hAnsi="Times New Roman" w:cs="Times New Roman"/>
+          <w:noProof/>
+          <w:sz w:val="24"/>
+        </w:rPr>
+        <w:t xml:space="preserve">BDI-II; </w:t>
+      </w:r>
+      <w:r>
+        <w:rPr>
+          <w:rFonts w:ascii="Times New Roman" w:hAnsi="Times New Roman" w:cs="Times New Roman"/>
+          <w:noProof/>
+          <w:sz w:val="24"/>
+        </w:rPr>
+        <w:t>Van der Does, 2002)</w:t>
+      </w:r>
+      <w:r>
+        <w:rPr>
+          <w:rFonts w:ascii="Times New Roman" w:hAnsi="Times New Roman" w:cs="Times New Roman"/>
+          <w:sz w:val="24"/>
+        </w:rPr>
+        <w:fldChar w:fldCharType="end"/>
+      </w:r>
+      <w:r>
+        <w:rPr>
+          <w:rFonts w:ascii="Times New Roman" w:hAnsi="Times New Roman" w:cs="Times New Roman"/>
+          <w:sz w:val="24"/>
+        </w:rPr>
+        <w:t>.</w:t>
+      </w:r>
+    </w:p>
+    <w:p>
+      <w:pPr>
+        <w:pStyle w:val="Heading2"/>
+      </w:pPr>
+      <w:r>
+        <w:t>EEG recording and preprocessing</w:t>
       </w:r>
     </w:p>
     <w:p/>
     <w:p/>
-    <w:p>
-      <w:pPr>
-        <w:pStyle w:val="Heading2"/>
-      </w:pPr>
-      <w:r>
-        <w:t>Stimuli and p</w:t>
-      </w:r>
-      <w:r>
-        <w:t>rocedure</w:t>
-      </w:r>
-    </w:p>
     <w:p/>
     <w:p>
       <w:pPr>
@@ -3764,7 +4662,16 @@
           <w:rFonts w:ascii="Times New Roman" w:hAnsi="Times New Roman" w:cs="Times New Roman"/>
           <w:sz w:val="24"/>
         </w:rPr>
+        <w:lastRenderedPageBreak/>
         <w:t xml:space="preserve">We have discarded RTs below 200ms (0%) and the upper limit within the task was 1000ms (check this in the Matlab script) so that no RTs were above that. </w:t>
+      </w:r>
+    </w:p>
+    <w:p>
+      <w:pPr>
+        <w:pStyle w:val="Heading2"/>
+      </w:pPr>
+      <w:r>
+        <w:t>Data preparation</w:t>
       </w:r>
     </w:p>
     <w:p>
@@ -3779,6 +4686,74 @@
     </w:p>
     <w:p>
       <w:pPr>
+        <w:rPr>
+          <w:rFonts w:ascii="Times New Roman" w:hAnsi="Times New Roman" w:cs="Times New Roman"/>
+          <w:sz w:val="24"/>
+        </w:rPr>
+      </w:pPr>
+    </w:p>
+    <w:p>
+      <w:pPr>
+        <w:pStyle w:val="Heading2"/>
+      </w:pPr>
+      <w:r>
+        <w:t>Results</w:t>
+      </w:r>
+    </w:p>
+    <w:p>
+      <w:pPr>
+        <w:spacing w:line="360" w:lineRule="auto"/>
+        <w:rPr>
+          <w:rFonts w:ascii="Times New Roman" w:hAnsi="Times New Roman" w:cs="Times New Roman"/>
+          <w:b/>
+          <w:sz w:val="24"/>
+        </w:rPr>
+      </w:pPr>
+    </w:p>
+    <w:p>
+      <w:pPr>
+        <w:pStyle w:val="Heading1"/>
+        <w:spacing w:before="0"/>
+      </w:pPr>
+      <w:r>
+        <w:t>Results</w:t>
+      </w:r>
+    </w:p>
+    <w:p>
+      <w:r>
+        <w:t xml:space="preserve">Explanation for splitting each block in 2 to show that there are no practice effects: if we split in more there is not enough data per cell. Make these graphs with no reward magnitude condition, just one line. Also, we can’t do it in the SSVEPs because the SNR is low. </w:t>
+      </w:r>
+    </w:p>
+    <w:p>
+      <w:pPr>
+        <w:pStyle w:val="Heading1"/>
+        <w:spacing w:before="0"/>
+      </w:pPr>
+      <w:r>
+        <w:t>Discussion</w:t>
+      </w:r>
+    </w:p>
+    <w:p>
+      <w:pPr>
+        <w:spacing w:line="360" w:lineRule="auto"/>
+        <w:jc w:val="center"/>
+        <w:rPr>
+          <w:rFonts w:ascii="Times New Roman" w:hAnsi="Times New Roman" w:cs="Times New Roman"/>
+          <w:i/>
+          <w:sz w:val="24"/>
+        </w:rPr>
+      </w:pPr>
+      <w:r>
+        <w:rPr>
+          <w:rFonts w:ascii="Times New Roman" w:hAnsi="Times New Roman" w:cs="Times New Roman"/>
+          <w:i/>
+          <w:sz w:val="24"/>
+        </w:rPr>
+        <w:t>1500 word limit including citations</w:t>
+      </w:r>
+    </w:p>
+    <w:p>
+      <w:pPr>
         <w:spacing w:line="480" w:lineRule="auto"/>
         <w:jc w:val="both"/>
         <w:rPr>
@@ -3791,59 +4766,15 @@
           <w:rFonts w:ascii="Times New Roman" w:hAnsi="Times New Roman" w:cs="Times New Roman"/>
           <w:sz w:val="24"/>
         </w:rPr>
-        <w:lastRenderedPageBreak/>
-        <w:t xml:space="preserve">In Studies 2a and 2b we are using the Random Dot </w:t>
-      </w:r>
-      <w:proofErr w:type="spellStart"/>
-      <w:r>
-        <w:rPr>
-          <w:rFonts w:ascii="Times New Roman" w:hAnsi="Times New Roman" w:cs="Times New Roman"/>
-          <w:sz w:val="24"/>
-        </w:rPr>
-        <w:t>Kinematogram</w:t>
-      </w:r>
-      <w:proofErr w:type="spellEnd"/>
-      <w:r>
-        <w:rPr>
-          <w:rFonts w:ascii="Times New Roman" w:hAnsi="Times New Roman" w:cs="Times New Roman"/>
-          <w:sz w:val="24"/>
-        </w:rPr>
-        <w:t xml:space="preserve"> task (Andersen &amp; Müller, 2010) in which participants are presented with a cloud of randomly moving dots of two colors flickering at two different frequencies. On 32% of trials 75% of dots of one color make a coherent movement and participant’s task is to detect this movement. On each of the trials participants are presented with an auditory cue which instructs them to focus on one of the two colors. The experiment consist out of three blocks. The first block is the baseline block in which participants are doing the previously described task. The second block is the training block in which one of the colors is paired with high reward (80% of correct detections are rewarded), while the other color is paired with low reward (20% of correct detections are rewarded). The third block is the test block in which participants are not being provided by rewards and they are doing the same task as in previous two blocks. Reward sensitivity (BIS/BAS scale) and depression levels (BDI-II scale) are also being measured for each participant in order to inform the future study that will be run on participants preselected based on their depressive symptoms. </w:t>
-      </w:r>
-    </w:p>
-    <w:p>
-      <w:pPr>
-        <w:rPr>
-          <w:rFonts w:ascii="Times New Roman" w:hAnsi="Times New Roman" w:cs="Times New Roman"/>
-          <w:sz w:val="24"/>
-        </w:rPr>
-      </w:pPr>
-    </w:p>
-    <w:p>
-      <w:pPr>
-        <w:pStyle w:val="Heading2"/>
-      </w:pPr>
-      <w:r>
-        <w:t>EEG recording and preprocessing</w:t>
-      </w:r>
-    </w:p>
-    <w:p>
-      <w:pPr>
-        <w:pStyle w:val="Heading2"/>
-      </w:pPr>
-      <w:r>
-        <w:t>Statistical analysis</w:t>
-      </w:r>
-    </w:p>
-    <w:p>
-      <w:pPr>
-        <w:spacing w:line="360" w:lineRule="auto"/>
-        <w:rPr>
-          <w:rFonts w:ascii="Times New Roman" w:hAnsi="Times New Roman" w:cs="Times New Roman"/>
-          <w:b/>
-          <w:sz w:val="24"/>
-        </w:rPr>
-      </w:pPr>
+        <w:tab/>
+      </w:r>
+      <w:r>
+        <w:rPr>
+          <w:rFonts w:ascii="Times New Roman" w:hAnsi="Times New Roman" w:cs="Times New Roman"/>
+          <w:sz w:val="24"/>
+        </w:rPr>
+        <w:t xml:space="preserve"> </w:t>
+      </w:r>
     </w:p>
     <w:p>
       <w:pPr>
@@ -3851,73 +4782,6 @@
         <w:spacing w:before="0"/>
       </w:pPr>
       <w:r>
-        <w:t>Results</w:t>
-      </w:r>
-    </w:p>
-    <w:p>
-      <w:r>
-        <w:t xml:space="preserve">Explanation for splitting each block in 2 to show that there are no practice effects: if we split in more there is not enough data per cell. Make these graphs with no reward magnitude condition, just one line. Also, we can’t do it in the SSVEPs because the SNR is low. </w:t>
-      </w:r>
-    </w:p>
-    <w:p>
-      <w:pPr>
-        <w:pStyle w:val="Heading1"/>
-        <w:spacing w:before="0"/>
-      </w:pPr>
-      <w:r>
-        <w:t>Discussion</w:t>
-      </w:r>
-    </w:p>
-    <w:p>
-      <w:pPr>
-        <w:spacing w:line="360" w:lineRule="auto"/>
-        <w:jc w:val="center"/>
-        <w:rPr>
-          <w:rFonts w:ascii="Times New Roman" w:hAnsi="Times New Roman" w:cs="Times New Roman"/>
-          <w:i/>
-          <w:sz w:val="24"/>
-        </w:rPr>
-      </w:pPr>
-      <w:r>
-        <w:rPr>
-          <w:rFonts w:ascii="Times New Roman" w:hAnsi="Times New Roman" w:cs="Times New Roman"/>
-          <w:i/>
-          <w:sz w:val="24"/>
-        </w:rPr>
-        <w:t>1500 word limit including citations</w:t>
-      </w:r>
-    </w:p>
-    <w:p>
-      <w:pPr>
-        <w:spacing w:line="480" w:lineRule="auto"/>
-        <w:jc w:val="both"/>
-        <w:rPr>
-          <w:rFonts w:ascii="Times New Roman" w:hAnsi="Times New Roman" w:cs="Times New Roman"/>
-          <w:sz w:val="24"/>
-        </w:rPr>
-      </w:pPr>
-      <w:r>
-        <w:rPr>
-          <w:rFonts w:ascii="Times New Roman" w:hAnsi="Times New Roman" w:cs="Times New Roman"/>
-          <w:sz w:val="24"/>
-        </w:rPr>
-        <w:tab/>
-      </w:r>
-      <w:r>
-        <w:rPr>
-          <w:rFonts w:ascii="Times New Roman" w:hAnsi="Times New Roman" w:cs="Times New Roman"/>
-          <w:sz w:val="24"/>
-        </w:rPr>
-        <w:t xml:space="preserve"> </w:t>
-      </w:r>
-    </w:p>
-    <w:p>
-      <w:pPr>
-        <w:pStyle w:val="Heading1"/>
-        <w:spacing w:before="0"/>
-      </w:pPr>
-      <w:r>
-        <w:lastRenderedPageBreak/>
         <w:t>Acknowledgements</w:t>
       </w:r>
     </w:p>
@@ -4125,6 +4989,7 @@
           <w:rFonts w:ascii="Times New Roman" w:hAnsi="Times New Roman" w:cs="Times New Roman"/>
           <w:b/>
           <w:sz w:val="24"/>
+          <w:lang w:val="nl-BE"/>
         </w:rPr>
         <w:instrText xml:space="preserve">ADDIN Mendeley Bibliography CSL_BIBLIOGRAPHY </w:instrText>
       </w:r>
@@ -4142,8 +5007,18 @@
           <w:noProof/>
           <w:sz w:val="24"/>
           <w:szCs w:val="24"/>
-        </w:rPr>
-        <w:t>Andersen, S.K., Müller, M.M., 2010. Behavioral performance follows the time course of neural facilitation and suppression during cued shifts of feature-selective attention. Proc. Natl. Acad. Sci. U. S. A. 107, 13878–82. doi:10.1073/pnas.1002436107</w:t>
+          <w:lang w:val="nl-BE"/>
+        </w:rPr>
+        <w:t xml:space="preserve">Andersen, S.K., Müller, M.M., 2010. </w:t>
+      </w:r>
+      <w:r>
+        <w:rPr>
+          <w:rFonts w:ascii="Times New Roman" w:hAnsi="Times New Roman" w:cs="Times New Roman"/>
+          <w:noProof/>
+          <w:sz w:val="24"/>
+          <w:szCs w:val="24"/>
+        </w:rPr>
+        <w:t>Behavioral performance follows the time course of neural facilitation and suppression during cued shifts of feature-selective attention. Proc. Natl. Acad. Sci. U. S. A. 107, 13878–82. https://doi.org/10.1073/pnas.1002436107</w:t>
       </w:r>
     </w:p>
     <w:p>
@@ -4193,7 +5068,7 @@
           <w:sz w:val="24"/>
           <w:szCs w:val="24"/>
         </w:rPr>
-        <w:t>Anderson, B.A., 2016. The attention habit: How reward learning shapes attentional selection. Ann. N. Y. Acad. Sci. 1369, 24–39. doi:10.1111/nyas.12957</w:t>
+        <w:t>Anderson, B.A., 2016. The attention habit: How reward learning shapes attentional selection. Ann. N. Y. Acad. Sci. 1369, 24–39. https://doi.org/10.1111/nyas.12957</w:t>
       </w:r>
     </w:p>
     <w:p>
@@ -4218,7 +5093,17 @@
           <w:sz w:val="24"/>
           <w:szCs w:val="24"/>
         </w:rPr>
-        <w:t>Anderson, B. a, Laurent, P. a, Yantis, S., 2011. Value-driven attentional capture. Proc Natl Acad Sci U S A 108, 10367–10371. doi:10.1073/pnas.1104047108</w:t>
+        <w:t xml:space="preserve">Chelazzi, L., Perlato, A., Santandrea, E., Della Libera, C., 2013. Rewards teach visual selective </w:t>
+      </w:r>
+      <w:r>
+        <w:rPr>
+          <w:rFonts w:ascii="Times New Roman" w:hAnsi="Times New Roman" w:cs="Times New Roman"/>
+          <w:noProof/>
+          <w:sz w:val="24"/>
+          <w:szCs w:val="24"/>
+        </w:rPr>
+        <w:lastRenderedPageBreak/>
+        <w:t>attention. Vision Res. 85, 58–62. https://doi.org/10.1016/j.visres.2012.12.005</w:t>
       </w:r>
     </w:p>
     <w:p>
@@ -4243,7 +5128,7 @@
           <w:sz w:val="24"/>
           <w:szCs w:val="24"/>
         </w:rPr>
-        <w:t>Chelazzi, L., Perlato, A., Santandrea, E., Della Libera, C., 2013. Rewards teach visual selective attention. Vision Res. 85, 58–62. doi:10.1016/j.visres.2012.12.005</w:t>
+        <w:t>Chun, M.M., Golomb, J.D., Turk-Browne, N.B., 2011. A Taxonomy of External and Internal Attention. Annu. Rev. Psychol. 62, 73–101. https://doi.org/10.1146/annurev.psych.093008.100427</w:t>
       </w:r>
     </w:p>
     <w:p>
@@ -4268,7 +5153,7 @@
           <w:sz w:val="24"/>
           <w:szCs w:val="24"/>
         </w:rPr>
-        <w:t>Chun, M.M., Golomb, J.D., Turk-Browne, N.B., 2011. A Taxonomy of External and Internal Attention. Annu. Rev. Psychol. 62, 73–101. doi:10.1146/annurev.psych.093008.100427</w:t>
+        <w:t>Della Libera, C., Chelazzi, L., 2009. Learning to attend and to ignore is a matter of gains and losses. Psychol. Sci. 20, 778–784. https://doi.org/10.1111/j.1467-9280.2009.02360.x</w:t>
       </w:r>
     </w:p>
     <w:p>
@@ -4293,7 +5178,7 @@
           <w:sz w:val="24"/>
           <w:szCs w:val="24"/>
         </w:rPr>
-        <w:t>Della Libera, C., Chelazzi, L., 2009. Learning to attend and to ignore is a matter of gains and losses. Psychol. Sci. 20, 778–784. doi:10.1111/j.1467-9280.2009.02360.x</w:t>
+        <w:t>Desimone, R., Duncan, J., 1995. Neural Mechanisms of Selective Visual. Annu. Rev. Neurosci. 18, 193–222. https://doi.org/10.1146/annurev.ne.18.030195.001205</w:t>
       </w:r>
     </w:p>
     <w:p>
@@ -4318,7 +5203,7 @@
           <w:sz w:val="24"/>
           <w:szCs w:val="24"/>
         </w:rPr>
-        <w:t>Desimone, R., Duncan, J., 1995. Neural Mechanisms of Selective Visual. Annu. Rev. Neurosci. 18, 193–222. doi:10.1146/annurev.ne.18.030195.001205</w:t>
+        <w:t>Failing, M., Theeuwes, J., 2017. Selection history: How reward modulates selectivity of visual attention. Psychon. Bull. Rev. 1–25. https://doi.org/10.3758/s13423-017-1380-y</w:t>
       </w:r>
     </w:p>
     <w:p>
@@ -4343,17 +5228,7 @@
           <w:sz w:val="24"/>
           <w:szCs w:val="24"/>
         </w:rPr>
-        <w:t xml:space="preserve">Failing, M., Theeuwes, J., 2017. Selection history: How reward modulates selectivity of visual </w:t>
-      </w:r>
-      <w:r>
-        <w:rPr>
-          <w:rFonts w:ascii="Times New Roman" w:hAnsi="Times New Roman" w:cs="Times New Roman"/>
-          <w:noProof/>
-          <w:sz w:val="24"/>
-          <w:szCs w:val="24"/>
-        </w:rPr>
-        <w:lastRenderedPageBreak/>
-        <w:t>attention. Psychon. Bull. Rev. 1–25. doi:10.3758/s13423-017-1380-y</w:t>
+        <w:t>Franken, I.H.A., Muris, P., Rassin, E., 2005. Psychometric properties of the Dutch BIS/BAS scales. J. Psychopathol. Behav. Assess. 27, 25–30. https://doi.org/10.1007/s10862-005-3262-2</w:t>
       </w:r>
     </w:p>
     <w:p>
@@ -4378,7 +5253,7 @@
           <w:sz w:val="24"/>
           <w:szCs w:val="24"/>
         </w:rPr>
-        <w:t>Maunsell, J.H.R., 2004. Neuronal representations of cognitive state: Reward or attention? Trends Cogn. Sci. 8, 261–265. doi:10.1016/j.tics.2004.04.003</w:t>
+        <w:t>Maunsell, J.H.R., 2004. Neuronal representations of cognitive state: Reward or attention? Trends Cogn. Sci. 8, 261–265. https://doi.org/10.1016/j.tics.2004.04.003</w:t>
       </w:r>
     </w:p>
     <w:p>
@@ -4403,7 +5278,7 @@
           <w:sz w:val="24"/>
           <w:szCs w:val="24"/>
         </w:rPr>
-        <w:t>Muller, M.M., Andersen, S., Trujillo, N.J., Valdes-Sosa, P., Malinowski, P., Hillyard, S.A., 2006. Feature-selective attention enhances color signals in early visual areas of the human brain. Proc. Natl. Acad. Sci. 103, 14250–14254. doi:10.1073/pnas.0606668103</w:t>
+        <w:t>Muller, M.M., Andersen, S., Trujillo, N.J., Valdes-Sosa, P., Malinowski, P., Hillyard, S.A., 2006. Feature-selective attention enhances color signals in early visual areas of the human brain. Proc. Natl. Acad. Sci. 103, 14250–14254. https://doi.org/10.1073/pnas.0606668103</w:t>
       </w:r>
     </w:p>
     <w:p>
@@ -4419,7 +5294,6 @@
           <w:noProof/>
           <w:sz w:val="24"/>
           <w:szCs w:val="24"/>
-          <w:lang w:val="nl-BE"/>
         </w:rPr>
       </w:pPr>
       <w:r>
@@ -4429,17 +5303,7 @@
           <w:sz w:val="24"/>
           <w:szCs w:val="24"/>
         </w:rPr>
-        <w:t xml:space="preserve">Norcia, A.M., Appelbaum, L.G., Ales, J.M., Cottereau, B.R., Rossion, B., 2015. The steady-state visual evoked potential in vision research : A review. </w:t>
-      </w:r>
-      <w:r>
-        <w:rPr>
-          <w:rFonts w:ascii="Times New Roman" w:hAnsi="Times New Roman" w:cs="Times New Roman"/>
-          <w:noProof/>
-          <w:sz w:val="24"/>
-          <w:szCs w:val="24"/>
-          <w:lang w:val="nl-BE"/>
-        </w:rPr>
-        <w:t>J. Vis. 15, 1–46. doi:10.1167/15.6.4.doi</w:t>
+        <w:t>Norcia, A.M., Appelbaum, L.G., Ales, J.M., Cottereau, B.R., Rossion, B., 2015. The steady-state visual evoked potential in vision research : A review. J. Vis. 15, 1–46. https://doi.org/10.1167/15.6.4.doi</w:t>
       </w:r>
     </w:p>
     <w:p>
@@ -4454,6 +5318,7 @@
           <w:rFonts w:ascii="Times New Roman" w:hAnsi="Times New Roman" w:cs="Times New Roman"/>
           <w:noProof/>
           <w:sz w:val="24"/>
+          <w:szCs w:val="24"/>
         </w:rPr>
       </w:pPr>
       <w:r>
@@ -4462,18 +5327,33 @@
           <w:noProof/>
           <w:sz w:val="24"/>
           <w:szCs w:val="24"/>
-          <w:lang w:val="nl-BE"/>
-        </w:rPr>
-        <w:t xml:space="preserve">Roelfsema, P.R., van Ooyen, A., Watanabe, T., 2010. </w:t>
-      </w:r>
-      <w:r>
+        </w:rPr>
+        <w:t>Roelfsema, P.R., van Ooyen, A., Watanabe, T., 2010. Perceptual learning rules based on reinforcers and attention. Trends Cogn. Sci. 14, 64–71. https://doi.org/10.1016/j.tics.2009.11.005</w:t>
+      </w:r>
+    </w:p>
+    <w:p>
+      <w:pPr>
+        <w:widowControl w:val="0"/>
+        <w:autoSpaceDE w:val="0"/>
+        <w:autoSpaceDN w:val="0"/>
+        <w:adjustRightInd w:val="0"/>
+        <w:spacing w:after="0" w:line="480" w:lineRule="auto"/>
+        <w:ind w:left="480" w:hanging="480"/>
         <w:rPr>
           <w:rFonts w:ascii="Times New Roman" w:hAnsi="Times New Roman" w:cs="Times New Roman"/>
           <w:noProof/>
           <w:sz w:val="24"/>
+        </w:rPr>
+      </w:pPr>
+      <w:r>
+        <w:rPr>
+          <w:rFonts w:ascii="Times New Roman" w:hAnsi="Times New Roman" w:cs="Times New Roman"/>
+          <w:noProof/>
+          <w:sz w:val="24"/>
           <w:szCs w:val="24"/>
         </w:rPr>
-        <w:t>Perceptual learning rules based on reinforcers and attention. Trends Cogn. Sci. 14, 64–71. doi:10.1016/j.tics.2009.11.005</w:t>
+        <w:lastRenderedPageBreak/>
+        <w:t>Van der Does, A.J.W., 2002. Handleiding bij de Nederlandse versie van beck depression inventory—second edition (BDI-II-NL). [The Dutch version of the Beck depression inventory]. Harcourt, Amsterdam.</w:t>
       </w:r>
     </w:p>
     <w:p>
@@ -4682,7 +5562,7 @@
             <w:sz w:val="24"/>
             <w:szCs w:val="24"/>
           </w:rPr>
-          <w:t>3</w:t>
+          <w:t>4</w:t>
         </w:r>
         <w:r>
           <w:rPr>
@@ -8963,7 +9843,7 @@
 </file>
 
 <file path=customXml/itemProps1.xml><?xml version="1.0" encoding="utf-8"?>
-<ds:datastoreItem xmlns:ds="http://schemas.openxmlformats.org/officeDocument/2006/customXml" ds:itemID="{A15934B4-22A0-47D8-8642-E0EDA9646B9F}">
+<ds:datastoreItem xmlns:ds="http://schemas.openxmlformats.org/officeDocument/2006/customXml" ds:itemID="{C7208F26-CA3A-46BC-8830-8CD8206DE00F}">
   <ds:schemaRefs>
     <ds:schemaRef ds:uri="http://schemas.openxmlformats.org/officeDocument/2006/bibliography"/>
   </ds:schemaRefs>

</xml_diff>

<commit_message>
Start of the results section.
</commit_message>
<xml_diff>
--- a/manuscript/SSVEPs & reward.docx
+++ b/manuscript/SSVEPs & reward.docx
@@ -278,6 +278,7 @@
         <w:jc w:val="both"/>
       </w:pPr>
       <w:r>
+        <w:lastRenderedPageBreak/>
         <w:t xml:space="preserve">Keywords: </w:t>
       </w:r>
       <w:r>
@@ -505,7 +506,11 @@
         <w:t xml:space="preserve">. </w:t>
       </w:r>
       <w:r>
-        <w:t xml:space="preserve">The mechanisms through which rewards influence selective attention are a matter of intensive empirical and theoretical work. However, most researchers in the field agree that rewarded locations, objects, and object features are prioritized by increasing their saliency, while the saliency of the other locations, objects, and object features is reduced. This mechanism is commonly linked to the activity of the neurons in the visual cortex </w:t>
+        <w:t xml:space="preserve">The mechanisms through which rewards influence selective attention are a matter of intensive empirical and theoretical work. However, most researchers in the field agree that rewarded locations, objects, and object features </w:t>
+      </w:r>
+      <w:r>
+        <w:lastRenderedPageBreak/>
+        <w:t xml:space="preserve">are prioritized by increasing their saliency, while the saliency of the other locations, objects, and object features is reduced. This mechanism is commonly linked to the activity of the neurons in the visual cortex </w:t>
       </w:r>
       <w:r>
         <w:fldChar w:fldCharType="begin" w:fldLock="1"/>
@@ -651,7 +656,11 @@
         <w:t>several</w:t>
       </w:r>
       <w:r>
-        <w:t xml:space="preserve"> problems. First, given that different features appear in different locations in the search array, it is hard to disentangle the contribution of feature-based from the contribution of spatial attention to the reward effects on attention. Second, these paradigms allow for investigating only transient effects of reward on attention, while </w:t>
+        <w:t xml:space="preserve"> problems. First, given that different features appear in different locations in the search array, it is hard to disentangle the contribution of feature-based from the contribution of spatial attention to the reward effects on attention. Second, these paradigms allow for investigating only transient effects of reward on </w:t>
+      </w:r>
+      <w:r>
+        <w:lastRenderedPageBreak/>
+        <w:t xml:space="preserve">attention, while </w:t>
       </w:r>
       <w:r>
         <w:t xml:space="preserve">there is no possibility of investigating more sustained allocation of attention towards certain features. </w:t>
@@ -803,7 +812,11 @@
         <w:jc w:val="both"/>
       </w:pPr>
       <w:r>
-        <w:t xml:space="preserve">In the present study we aimed to better understand the influence of rewards on feature-based selective attention by simultaneously looking into the amount of attention allocated towards stimuli linked to high and low reward probabilities. We recorded the SSVEPs in conditions when participants attended colors linked to either high or low reward probabilities. This allowed for making a clear distinction between the effect of attention and the effect of reward magnitude. Finally, our experiment consisted out of three phases (baseline, acquisition, and extinction) that allowed us to investigate the influence of reward probability on attention when rewards are present, but also when they are no longer relevant. </w:t>
+        <w:t xml:space="preserve">In the present study we aimed to better understand the influence of rewards on feature-based selective attention by simultaneously looking into the amount of attention allocated towards stimuli linked to high and low reward probabilities. We recorded the SSVEPs in conditions when participants attended colors linked to either high or low reward probabilities. This allowed for making a clear distinction between the effect of attention and the effect of reward magnitude. Finally, our experiment consisted out of three phases (baseline, acquisition, and extinction) that </w:t>
+      </w:r>
+      <w:r>
+        <w:lastRenderedPageBreak/>
+        <w:t xml:space="preserve">allowed us to investigate the influence of reward probability on attention when rewards are present, but also when they are no longer relevant. </w:t>
       </w:r>
     </w:p>
     <w:p>
@@ -995,6 +1008,7 @@
         <w:jc w:val="both"/>
       </w:pPr>
       <w:r>
+        <w:lastRenderedPageBreak/>
         <w:t>“</w:t>
       </w:r>
       <w:r>
@@ -1273,6 +1287,7 @@
         <w:jc w:val="both"/>
       </w:pPr>
       <w:r>
+        <w:lastRenderedPageBreak/>
         <w:t xml:space="preserve">“SSVEPs allow us to register continuously the neuronal processes underlying the perception of each individual element in search displays (Soren chapter)”. “A number of studies have localized the major generators of the SSVEP to early visual cortical areas and the highest SSVEP amplitudes are commonly recorded at occipital and parietal electrodes. The specific cortical areas involved and their individual contributions to the total scalp-recorded signal appear to depend upon the driving frequency. For the SSVEP elicited by a pattern-reversing stimulus, which produces a percept of motion, combined SSVEP and fMRI recordings have identified early visual areas V1 (primary visual cortex) and the motion sensitive MT/V5 as the main generator sources with minor contributions from </w:t>
       </w:r>
       <w:proofErr w:type="spellStart"/>
@@ -1416,7 +1431,11 @@
         <w:t xml:space="preserve"> </w:t>
       </w:r>
       <w:r>
-        <w:t xml:space="preserve">information, including the striatum and the anterior cingulate cortex (Hickey, </w:t>
+        <w:t xml:space="preserve">information, including the striatum </w:t>
+      </w:r>
+      <w:r>
+        <w:lastRenderedPageBreak/>
+        <w:t xml:space="preserve">and the anterior cingulate cortex (Hickey, </w:t>
       </w:r>
       <w:proofErr w:type="spellStart"/>
       <w:r>
@@ -1819,7 +1838,11 @@
         <w:t xml:space="preserve"> </w:t>
       </w:r>
       <w:r>
-        <w:t>whereby the delivery of rewards in relation to the suppression of</w:t>
+        <w:t xml:space="preserve">whereby the delivery of rewards in relation to </w:t>
+      </w:r>
+      <w:r>
+        <w:lastRenderedPageBreak/>
+        <w:t>the suppression of</w:t>
       </w:r>
       <w:r>
         <w:t xml:space="preserve"> </w:t>
@@ -2138,6 +2161,7 @@
         <w:pStyle w:val="Heading2"/>
       </w:pPr>
       <w:r>
+        <w:lastRenderedPageBreak/>
         <w:t xml:space="preserve">Stimuli </w:t>
       </w:r>
       <w:r>
@@ -2376,7 +2400,11 @@
         <w:t>phase was the baseline in which participants were doing the described task. In the second phase the task was the same, but participants were instructed that they can earn additional monetary rewards (up to 6€) based on their performance. They were instructed that one of the colors is paired with high probability</w:t>
       </w:r>
       <w:r>
-        <w:t xml:space="preserve"> (</w:t>
+        <w:t xml:space="preserve"> </w:t>
+      </w:r>
+      <w:r>
+        <w:lastRenderedPageBreak/>
+        <w:t>(</w:t>
       </w:r>
       <w:r>
         <w:t>80%</w:t>
@@ -2594,19 +2622,28 @@
         <w:t xml:space="preserve">Behavioral and EEG data were analyzed using </w:t>
       </w:r>
       <w:r>
-        <w:t xml:space="preserve">bayesian multilevel regressions. We fitted and compared multiple models of </w:t>
+        <w:t>bayesian multilevel regressions</w:t>
+      </w:r>
+      <w:r>
+        <w:t xml:space="preserve"> (</w:t>
+      </w:r>
+      <w:r>
+        <w:rPr>
+          <w:highlight w:val="yellow"/>
+        </w:rPr>
+        <w:t>do we want to motivate the use of the bayesian approach?</w:t>
+      </w:r>
+      <w:r>
+        <w:t>)</w:t>
+      </w:r>
+      <w:r>
+        <w:t xml:space="preserve">. We fitted and compared multiple models of </w:t>
       </w:r>
       <w:r>
         <w:t xml:space="preserve">varying </w:t>
       </w:r>
       <w:r>
-        <w:t xml:space="preserve">complexity to predict </w:t>
-      </w:r>
-      <w:r>
-        <w:t>hit rates, reaction times, and SSVEP amplitudes</w:t>
-      </w:r>
-      <w:r>
-        <w:t xml:space="preserve">. </w:t>
+        <w:t xml:space="preserve">complexity to predict hit rates, reaction times, and SSVEP amplitudes. </w:t>
       </w:r>
       <w:r>
         <w:t xml:space="preserve">Each of the </w:t>
@@ -2645,7 +2682,11 @@
         <w:t xml:space="preserve"> (varying effect)</w:t>
       </w:r>
       <w:r>
-        <w:t>, thus allowing for the more precise estimation by recognizing the potential cross-participant variability in the effects</w:t>
+        <w:t xml:space="preserve">, thus allowing for the </w:t>
+      </w:r>
+      <w:r>
+        <w:lastRenderedPageBreak/>
+        <w:t>more precise estimation by recognizing the potential cross-participant variability in the effects</w:t>
       </w:r>
       <w:r>
         <w:t xml:space="preserve">. </w:t>
@@ -2864,10 +2905,41 @@
         <w:t>Hit rates and reaction times</w:t>
       </w:r>
     </w:p>
-    <w:p>
+    <w:p/>
+    <w:p>
+      <w:pPr>
+        <w:spacing w:line="480" w:lineRule="auto"/>
+        <w:jc w:val="both"/>
+      </w:pPr>
+      <w:r>
+        <w:t xml:space="preserve">Five models predicting hit rates and reaction times were fitted. Model 1 included </w:t>
+      </w:r>
+      <w:r>
+        <w:t xml:space="preserve">only the intercept, while Model 2 and Model 3 also included an additional constant effect (phase or </w:t>
+      </w:r>
+      <w:r>
+        <w:t xml:space="preserve">reward </w:t>
+      </w:r>
+      <w:r>
+        <w:t xml:space="preserve">magnitude). Model 4 included the intercept, the effect of phase, and the effect of reward magnitude. Model 5 additional included the interaction between phase and reward magnitude. </w:t>
+      </w:r>
+      <w:r>
+        <w:t>Given that these effects are subject of individual differences (e.g. reward sensitivity)</w:t>
+      </w:r>
+      <w:r>
+        <w:t xml:space="preserve"> a</w:t>
+      </w:r>
       <w:bookmarkStart w:id="0" w:name="_GoBack"/>
       <w:bookmarkEnd w:id="0"/>
-    </w:p>
+      <w:r>
+        <w:t xml:space="preserve">ll of the models included varying intercepts and slopes per subject for all of the effects that were used as constant. For </w:t>
+      </w:r>
+      <w:r>
+        <w:lastRenderedPageBreak/>
+        <w:t xml:space="preserve">example, in Model 5 the effects of phase, magnitude, and their interaction was allowed to vary across participants. </w:t>
+      </w:r>
+    </w:p>
+    <w:p/>
     <w:p>
       <w:pPr>
         <w:pStyle w:val="Heading2"/>
@@ -3064,7 +3136,6 @@
       <w:r>
         <w:rPr>
           <w:b/>
-          <w:lang w:val="nl-BE"/>
         </w:rPr>
         <w:instrText xml:space="preserve">ADDIN Mendeley Bibliography CSL_BIBLIOGRAPHY </w:instrText>
       </w:r>
@@ -3148,7 +3219,15 @@
           <w:noProof/>
           <w:szCs w:val="24"/>
         </w:rPr>
-        <w:t xml:space="preserve"> (pp. 197–216).</w:t>
+        <w:t xml:space="preserve"> (pp. </w:t>
+      </w:r>
+      <w:r>
+        <w:rPr>
+          <w:noProof/>
+          <w:szCs w:val="24"/>
+        </w:rPr>
+        <w:lastRenderedPageBreak/>
+        <w:t>197–216).</w:t>
       </w:r>
     </w:p>
     <w:p>
@@ -3609,7 +3688,15 @@
           <w:noProof/>
           <w:szCs w:val="24"/>
         </w:rPr>
-        <w:t>(1), 25–30. https://doi.org/10.1007/s10862-005-3262-2</w:t>
+        <w:t xml:space="preserve">(1), 25–30. </w:t>
+      </w:r>
+      <w:r>
+        <w:rPr>
+          <w:noProof/>
+          <w:szCs w:val="24"/>
+        </w:rPr>
+        <w:lastRenderedPageBreak/>
+        <w:t>https://doi.org/10.1007/s10862-005-3262-2</w:t>
       </w:r>
     </w:p>
     <w:p>
@@ -3870,8 +3957,18 @@
           <w:iCs/>
           <w:noProof/>
           <w:szCs w:val="24"/>
-        </w:rPr>
-        <w:t>Handleiding bij de Nederlandse versie van beck depression inventory—second edition (BDI-II-NL). [The Dutch version of the Beck depression inventory].</w:t>
+          <w:lang w:val="nl-BE"/>
+        </w:rPr>
+        <w:t xml:space="preserve">Handleiding bij de Nederlandse versie van beck depression inventory—second edition (BDI-II-NL). </w:t>
+      </w:r>
+      <w:r>
+        <w:rPr>
+          <w:i/>
+          <w:iCs/>
+          <w:noProof/>
+          <w:szCs w:val="24"/>
+        </w:rPr>
+        <w:t>[The Dutch version of the Beck depression inventory].</w:t>
       </w:r>
       <w:r>
         <w:rPr>
@@ -4059,7 +4156,7 @@
             <w:noProof/>
             <w:szCs w:val="24"/>
           </w:rPr>
-          <w:t>2</w:t>
+          <w:t>15</w:t>
         </w:r>
         <w:r>
           <w:rPr>
@@ -8328,7 +8425,7 @@
 </file>
 
 <file path=customXml/itemProps1.xml><?xml version="1.0" encoding="utf-8"?>
-<ds:datastoreItem xmlns:ds="http://schemas.openxmlformats.org/officeDocument/2006/customXml" ds:itemID="{F8C0B74D-75A4-4D94-BE02-710C23650A27}">
+<ds:datastoreItem xmlns:ds="http://schemas.openxmlformats.org/officeDocument/2006/customXml" ds:itemID="{8EB6941B-D1EA-46C8-A408-274E49EFF93F}">
   <ds:schemaRefs>
     <ds:schemaRef ds:uri="http://schemas.openxmlformats.org/officeDocument/2006/bibliography"/>
   </ds:schemaRefs>

</xml_diff>

<commit_message>
The structure of the results was inserted.
</commit_message>
<xml_diff>
--- a/manuscript/SSVEPs & reward.docx
+++ b/manuscript/SSVEPs & reward.docx
@@ -1660,13 +1660,8 @@
       </w:r>
       <w:proofErr w:type="spellEnd"/>
       <w:r>
-        <w:t xml:space="preserve">, &amp; Driver, 2010), and in the </w:t>
-      </w:r>
-      <w:proofErr w:type="spellStart"/>
-      <w:r>
-        <w:t>Stroop</w:t>
-      </w:r>
-      <w:proofErr w:type="spellEnd"/>
+        <w:t>, &amp; Driver, 2010), and in the Stroop</w:t>
+      </w:r>
       <w:r>
         <w:t xml:space="preserve"> </w:t>
       </w:r>
@@ -2108,10 +2103,25 @@
         <w:t xml:space="preserve">We have tested </w:t>
       </w:r>
       <w:r>
-        <w:t xml:space="preserve">48 participants </w:t>
-      </w:r>
-      <w:r>
-        <w:t>(</w:t>
+        <w:t>48 participants</w:t>
+      </w:r>
+      <w:r>
+        <w:t xml:space="preserve"> </w:t>
+      </w:r>
+      <w:r>
+        <w:t xml:space="preserve">with normal or corrected-to-normal vision and no history of neurological diseases. </w:t>
+      </w:r>
+      <w:r>
+        <w:t>Due to technical problems (4) or artifacts (4) in the EEG recordings 8 participants were excluded</w:t>
+      </w:r>
+      <w:r>
+        <w:t>. Thus,</w:t>
+      </w:r>
+      <w:r>
+        <w:t xml:space="preserve"> the final data set consisted out of 40 participants</w:t>
+      </w:r>
+      <w:r>
+        <w:t xml:space="preserve"> (</w:t>
       </w:r>
       <w:r>
         <w:rPr>
@@ -2120,13 +2130,19 @@
         <w:t>XX female</w:t>
       </w:r>
       <w:r>
-        <w:t xml:space="preserve">) </w:t>
-      </w:r>
-      <w:r>
-        <w:t xml:space="preserve">with normal or corrected-to-normal vision and no history of neurological diseases. </w:t>
-      </w:r>
-      <w:r>
-        <w:t xml:space="preserve">Due to technical problems (4) or artifacts (4) in the EEG recordings 8 participants were excluded and the final data set consisted out of 40 participants. </w:t>
+        <w:t xml:space="preserve">; </w:t>
+      </w:r>
+      <w:r>
+        <w:rPr>
+          <w:highlight w:val="yellow"/>
+        </w:rPr>
+        <w:t>median age</w:t>
+      </w:r>
+      <w:r>
+        <w:t>)</w:t>
+      </w:r>
+      <w:r>
+        <w:t xml:space="preserve">. </w:t>
       </w:r>
       <w:r>
         <w:t>P</w:t>
@@ -2253,7 +2269,13 @@
         <w:rPr>
           <w:highlight w:val="yellow"/>
         </w:rPr>
-        <w:t>resolution and 60Hz refresh rate</w:t>
+        <w:t xml:space="preserve">1024 X 768 and 120 </w:t>
+      </w:r>
+      <w:r>
+        <w:rPr>
+          <w:highlight w:val="yellow"/>
+        </w:rPr>
+        <w:t>Hz refresh rate</w:t>
       </w:r>
       <w:r>
         <w:t xml:space="preserve">). </w:t>
@@ -2277,7 +2299,19 @@
         <w:t>)</w:t>
       </w:r>
       <w:r>
-        <w:t xml:space="preserve">. Each RDK was flickering at a different frequency </w:t>
+        <w:t xml:space="preserve">. </w:t>
+      </w:r>
+      <w:r>
+        <w:rPr>
+          <w:highlight w:val="yellow"/>
+        </w:rPr>
+        <w:t>The size of the cloud was XXX degrees of visual angle.</w:t>
+      </w:r>
+      <w:r>
+        <w:t xml:space="preserve"> </w:t>
+      </w:r>
+      <w:r>
+        <w:t xml:space="preserve">Each RDK was flickering at a different frequency </w:t>
       </w:r>
       <w:r>
         <w:t>(10 or 12Hz). The mapping between color and frequency was counterbalanced across participants</w:t>
@@ -2352,16 +2386,48 @@
         <w:rPr>
           <w:highlight w:val="yellow"/>
         </w:rPr>
-        <w:t>1s</w:t>
-      </w:r>
-      <w:r>
-        <w:t xml:space="preserve"> sine</w:t>
-      </w:r>
-      <w:r>
+        <w:t>sine</w:t>
+      </w:r>
+      <w:r>
+        <w:rPr>
+          <w:highlight w:val="yellow"/>
+        </w:rPr>
         <w:t xml:space="preserve"> wave</w:t>
       </w:r>
       <w:r>
-        <w:t xml:space="preserve"> of either 800 or 1200Hz, counterbalanced across participants). Responses that were too late or incorrect were followed by </w:t>
+        <w:rPr>
+          <w:highlight w:val="yellow"/>
+        </w:rPr>
+        <w:t xml:space="preserve"> of either 800 or 1200Hz</w:t>
+      </w:r>
+      <w:r>
+        <w:rPr>
+          <w:highlight w:val="yellow"/>
+        </w:rPr>
+        <w:t xml:space="preserve"> 1000 </w:t>
+      </w:r>
+      <w:proofErr w:type="spellStart"/>
+      <w:r>
+        <w:rPr>
+          <w:highlight w:val="yellow"/>
+        </w:rPr>
+        <w:t>ms</w:t>
+      </w:r>
+      <w:proofErr w:type="spellEnd"/>
+      <w:r>
+        <w:rPr>
+          <w:highlight w:val="yellow"/>
+        </w:rPr>
+        <w:t xml:space="preserve"> long</w:t>
+      </w:r>
+      <w:r>
+        <w:rPr>
+          <w:highlight w:val="yellow"/>
+        </w:rPr>
+        <w:t>,</w:t>
+      </w:r>
+      <w:r>
+        <w:t xml:space="preserve"> counterbalanced across participants). Responses that were too late or incorrect were followed by </w:t>
       </w:r>
       <w:r>
         <w:rPr>
@@ -2467,16 +2533,22 @@
         <w:t xml:space="preserve">for </w:t>
       </w:r>
       <w:r>
+        <w:rPr>
+          <w:highlight w:val="yellow"/>
+        </w:rPr>
         <w:t xml:space="preserve">approximately </w:t>
       </w:r>
       <w:r>
         <w:rPr>
           <w:highlight w:val="yellow"/>
         </w:rPr>
-        <w:t>50 minutes</w:t>
-      </w:r>
-      <w:r>
-        <w:t xml:space="preserve"> and participants </w:t>
+        <w:t>(including EEG preparation the participants were in the lab for 1:45 hours; optional: the task lasted for about 50 minutes)</w:t>
+      </w:r>
+      <w:r>
+        <w:t xml:space="preserve"> </w:t>
+      </w:r>
+      <w:r>
+        <w:t xml:space="preserve">and participants </w:t>
       </w:r>
       <w:r>
         <w:t>were encouraged to take</w:t>
@@ -2655,41 +2727,20 @@
         <w:t xml:space="preserve">models contained both constant and varying effects (also known as fixed and random). </w:t>
       </w:r>
       <w:r>
-        <w:t xml:space="preserve">In </w:t>
-      </w:r>
-      <w:r>
-        <w:t xml:space="preserve">the </w:t>
-      </w:r>
-      <w:r>
-        <w:t>estimation of e</w:t>
-      </w:r>
-      <w:r>
-        <w:t>ach of the constant effects (e.g. the effect of reward probability)</w:t>
-      </w:r>
-      <w:r>
-        <w:t xml:space="preserve">, the slope and the intercept of the effect was </w:t>
-      </w:r>
-      <w:r>
-        <w:t>also estimated</w:t>
-      </w:r>
-      <w:r>
-        <w:t xml:space="preserve"> </w:t>
-      </w:r>
-      <w:r>
-        <w:t>for each participant separately</w:t>
-      </w:r>
-      <w:r>
-        <w:t xml:space="preserve"> (varying effect)</w:t>
-      </w:r>
-      <w:r>
-        <w:t xml:space="preserve">, thus allowing for the </w:t>
-      </w:r>
-      <w:r>
+        <w:rPr>
+          <w:highlight w:val="yellow"/>
+        </w:rPr>
+        <w:t xml:space="preserve">Both EEG signal and behavioral performance are known to be dependent upon participant-specific characteristic </w:t>
+      </w:r>
+      <w:r>
+        <w:rPr>
+          <w:highlight w:val="yellow"/>
+        </w:rPr>
         <w:lastRenderedPageBreak/>
-        <w:t>more precise estimation by recognizing the potential cross-participant variability in the effects</w:t>
-      </w:r>
-      <w:r>
-        <w:t xml:space="preserve">. </w:t>
+        <w:t>(e.g., skull thinness, skin conductance, and hair; speed of responding etc.) therefore we decided to model this variability by adding varying intercepts in our models.  Additionally, the studied effects are also known to vary in magnitude over participants (e.g., reward sensitivity and selective attention) and this is why we opted for including varying slopes in our models.</w:t>
+      </w:r>
+      <w:r>
+        <w:t xml:space="preserve"> </w:t>
       </w:r>
       <w:r>
         <w:t xml:space="preserve">The models were fitted </w:t>
@@ -2788,6 +2839,9 @@
         <w:t xml:space="preserve"> estimate posterior distributions</w:t>
       </w:r>
       <w:r>
+        <w:t xml:space="preserve"> of the parameters of interest</w:t>
+      </w:r>
+      <w:r>
         <w:t>.</w:t>
       </w:r>
       <w:r>
@@ -2818,13 +2872,31 @@
         <w:t xml:space="preserve"> and a thinning interval of 1</w:t>
       </w:r>
       <w:r>
-        <w:t xml:space="preserve"> were run to estimate each of the models. </w:t>
+        <w:t xml:space="preserve"> were run to estimate </w:t>
+      </w:r>
+      <w:r>
+        <w:t xml:space="preserve">parameters in </w:t>
+      </w:r>
+      <w:r>
+        <w:t xml:space="preserve">each of the </w:t>
+      </w:r>
+      <w:r>
+        <w:t xml:space="preserve">fitted </w:t>
+      </w:r>
+      <w:r>
+        <w:t xml:space="preserve">models. </w:t>
       </w:r>
       <w:r>
         <w:t xml:space="preserve">We have confirmed that all of the models have converged well </w:t>
       </w:r>
       <w:r>
-        <w:t xml:space="preserve">by examining the trace plots, autocorrelation, and the variance between chains (Gelman-Rubin statistic). </w:t>
+        <w:t>by examining the trace plots, autocorrelation, and the variance between chains (Gelman-Rubin statistic</w:t>
+      </w:r>
+      <w:r>
+        <w:t>; just a reference for this</w:t>
+      </w:r>
+      <w:r>
+        <w:t xml:space="preserve">). </w:t>
       </w:r>
       <w:r>
         <w:t xml:space="preserve">Model comparison was done using the Widely Applicable Information Criterion (WAIC; </w:t>
@@ -2836,56 +2908,19 @@
         <w:t>reference</w:t>
       </w:r>
       <w:r>
-        <w:t xml:space="preserve">) in </w:t>
-      </w:r>
-      <w:r>
-        <w:rPr>
-          <w:i/>
-        </w:rPr>
-        <w:t>brms</w:t>
-      </w:r>
-      <w:r>
-        <w:t xml:space="preserve">. The best model was selected </w:t>
-      </w:r>
-      <w:r>
-        <w:t xml:space="preserve">and the posterior distribution of parameters of interest was examined. Differences between conditions of interest were assessed in </w:t>
-      </w:r>
-      <w:r>
-        <w:rPr>
-          <w:i/>
-        </w:rPr>
-        <w:t>brms</w:t>
-      </w:r>
-      <w:r>
-        <w:t xml:space="preserve"> </w:t>
-      </w:r>
-      <w:r>
-        <w:t>by</w:t>
-      </w:r>
-      <w:r>
-        <w:t xml:space="preserve"> evidence ratios (ERs) that represent the posterior probability of a specified hypothesis against </w:t>
-      </w:r>
-      <w:r>
-        <w:t>the</w:t>
-      </w:r>
-      <w:r>
-        <w:t xml:space="preserve"> alternative</w:t>
-      </w:r>
-      <w:r>
-        <w:t xml:space="preserve"> hypothesis</w:t>
-      </w:r>
-      <w:r>
-        <w:t xml:space="preserve">. </w:t>
-      </w:r>
-    </w:p>
-    <w:p/>
-    <w:p>
-      <w:pPr>
-        <w:spacing w:line="360" w:lineRule="auto"/>
-        <w:rPr>
-          <w:b/>
-        </w:rPr>
-      </w:pPr>
+        <w:t xml:space="preserve">). The best model was selected </w:t>
+      </w:r>
+      <w:r>
+        <w:t>and the posterior distribution of parameters</w:t>
+      </w:r>
+      <w:r>
+        <w:t xml:space="preserve"> and conditions</w:t>
+      </w:r>
+      <w:bookmarkStart w:id="0" w:name="_GoBack"/>
+      <w:bookmarkEnd w:id="0"/>
+      <w:r>
+        <w:t xml:space="preserve"> of interest was examined. </w:t>
+      </w:r>
     </w:p>
     <w:p>
       <w:pPr>
@@ -2902,7 +2937,7 @@
         <w:pStyle w:val="Heading2"/>
       </w:pPr>
       <w:r>
-        <w:t>Hit rates and reaction times</w:t>
+        <w:t>Behavioral results</w:t>
       </w:r>
     </w:p>
     <w:p/>
@@ -2912,51 +2947,498 @@
         <w:jc w:val="both"/>
       </w:pPr>
       <w:r>
-        <w:t xml:space="preserve">Five models predicting hit rates and reaction times were fitted. Model 1 included </w:t>
-      </w:r>
-      <w:r>
-        <w:t xml:space="preserve">only the intercept, while Model 2 and Model 3 also included an additional constant effect (phase or </w:t>
-      </w:r>
-      <w:r>
-        <w:t xml:space="preserve">reward </w:t>
-      </w:r>
-      <w:r>
-        <w:t xml:space="preserve">magnitude). Model 4 included the intercept, the effect of phase, and the effect of reward magnitude. Model 5 additional included the interaction between phase and reward magnitude. </w:t>
-      </w:r>
-      <w:r>
-        <w:t>Given that these effects are subject of individual differences (e.g. reward sensitivity)</w:t>
-      </w:r>
-      <w:r>
-        <w:t xml:space="preserve"> a</w:t>
-      </w:r>
-      <w:bookmarkStart w:id="0" w:name="_GoBack"/>
-      <w:bookmarkEnd w:id="0"/>
-      <w:r>
-        <w:t xml:space="preserve">ll of the models included varying intercepts and slopes per subject for all of the effects that were used as constant. For </w:t>
+        <w:t xml:space="preserve">First we fitted a model with no constant effects and varying intercepts across subject. This model was fitted in order to investigate the possibility that the data is explained by variation between subjects. </w:t>
+      </w:r>
+      <w:r>
+        <w:t xml:space="preserve">In order to investigate the effect of phase we fitted a model that included only reward phase as the constant predictor and varying intercepts and slopes across subjects for this effect. To investigate the possible interaction between reward phase and reward magnitude, we fitted a model with these two effects and their interaction as constant effects. The intercepts and slopes of main </w:t>
       </w:r>
       <w:r>
         <w:lastRenderedPageBreak/>
-        <w:t xml:space="preserve">example, in Model 5 the effects of phase, magnitude, and their interaction was allowed to vary across participants. </w:t>
+        <w:t xml:space="preserve">effects and their interaction were allowed to vary across participants. These </w:t>
+      </w:r>
+      <w:r>
+        <w:t>three</w:t>
+      </w:r>
+      <w:r>
+        <w:t xml:space="preserve"> models were fitted separately to predict hit rates and reaction times. </w:t>
+      </w:r>
+    </w:p>
+    <w:p>
+      <w:pPr>
+        <w:pStyle w:val="Heading2"/>
+      </w:pPr>
+      <w:r>
+        <w:t xml:space="preserve">Hit rates </w:t>
+      </w:r>
+    </w:p>
+    <w:p>
+      <w:r>
+        <w:t>Raw data – always plot in the same fashion as the posterior</w:t>
+      </w:r>
+    </w:p>
+    <w:p>
+      <w:r>
+        <w:t xml:space="preserve">Evidence that the winning model converged (just trace plots for fixed effects) </w:t>
+      </w:r>
+      <w:proofErr w:type="spellStart"/>
+      <w:r>
+        <w:t>bayesplot</w:t>
+      </w:r>
+      <w:proofErr w:type="spellEnd"/>
+      <w:r>
+        <w:t xml:space="preserve"> package for the trace plots (Antonio’s e-mail)</w:t>
+      </w:r>
+    </w:p>
+    <w:p>
+      <w:pPr>
+        <w:pStyle w:val="ListParagraph"/>
+        <w:numPr>
+          <w:ilvl w:val="0"/>
+          <w:numId w:val="38"/>
+        </w:numPr>
+      </w:pPr>
+      <w:r>
+        <w:t>Model comparison</w:t>
+      </w:r>
+    </w:p>
+    <w:p>
+      <w:pPr>
+        <w:pStyle w:val="ListParagraph"/>
+        <w:numPr>
+          <w:ilvl w:val="0"/>
+          <w:numId w:val="38"/>
+        </w:numPr>
+      </w:pPr>
+      <w:r>
+        <w:t>The winning model:</w:t>
+      </w:r>
+    </w:p>
+    <w:p>
+      <w:pPr>
+        <w:pStyle w:val="ListParagraph"/>
+        <w:numPr>
+          <w:ilvl w:val="1"/>
+          <w:numId w:val="38"/>
+        </w:numPr>
+      </w:pPr>
+      <w:r>
+        <w:t xml:space="preserve">Plot – pirate, but only with the distribution and maybe with the </w:t>
+      </w:r>
+      <w:proofErr w:type="spellStart"/>
+      <w:r>
+        <w:t>CrI</w:t>
+      </w:r>
+      <w:proofErr w:type="spellEnd"/>
+    </w:p>
+    <w:p>
+      <w:pPr>
+        <w:pStyle w:val="ListParagraph"/>
+        <w:numPr>
+          <w:ilvl w:val="1"/>
+          <w:numId w:val="38"/>
+        </w:numPr>
+      </w:pPr>
+      <w:r>
+        <w:t>Posterior predictive checks (</w:t>
+      </w:r>
+      <w:proofErr w:type="spellStart"/>
+      <w:r>
+        <w:t>pp_check</w:t>
+      </w:r>
+      <w:proofErr w:type="spellEnd"/>
+      <w:r>
+        <w:t xml:space="preserve">, </w:t>
+      </w:r>
+      <w:proofErr w:type="spellStart"/>
+      <w:r>
+        <w:t>stat_grouped</w:t>
+      </w:r>
+      <w:proofErr w:type="spellEnd"/>
+      <w:r>
+        <w:t xml:space="preserve"> plot for every condition for the winning model)</w:t>
+      </w:r>
+    </w:p>
+    <w:p>
+      <w:pPr>
+        <w:pStyle w:val="ListParagraph"/>
+        <w:numPr>
+          <w:ilvl w:val="1"/>
+          <w:numId w:val="38"/>
+        </w:numPr>
+      </w:pPr>
+      <w:r>
+        <w:t xml:space="preserve">Bayes R2 (put it in a table for all models: WAIC, WAIC weights, and </w:t>
+      </w:r>
+      <w:proofErr w:type="spellStart"/>
+      <w:r>
+        <w:t>bayes</w:t>
+      </w:r>
+      <w:proofErr w:type="spellEnd"/>
+      <w:r>
+        <w:t xml:space="preserve"> R2)</w:t>
+      </w:r>
+    </w:p>
+    <w:p>
+      <w:pPr>
+        <w:pStyle w:val="ListParagraph"/>
+        <w:numPr>
+          <w:ilvl w:val="1"/>
+          <w:numId w:val="38"/>
+        </w:numPr>
+      </w:pPr>
+      <w:r>
+        <w:t>Inference</w:t>
+      </w:r>
+    </w:p>
+    <w:p>
+      <w:pPr>
+        <w:pStyle w:val="ListParagraph"/>
+        <w:numPr>
+          <w:ilvl w:val="2"/>
+          <w:numId w:val="38"/>
+        </w:numPr>
+      </w:pPr>
+      <w:r>
+        <w:t>Probability (in percent) that there is a difference</w:t>
+      </w:r>
+    </w:p>
+    <w:p>
+      <w:pPr>
+        <w:pStyle w:val="ListParagraph"/>
+        <w:numPr>
+          <w:ilvl w:val="2"/>
+          <w:numId w:val="38"/>
+        </w:numPr>
+      </w:pPr>
+      <w:r>
+        <w:t>Evidence ratios for comparing different conditions</w:t>
+      </w:r>
+    </w:p>
+    <w:p>
+      <w:pPr>
+        <w:pStyle w:val="Heading2"/>
+      </w:pPr>
+      <w:r>
+        <w:t>Reaction times</w:t>
+      </w:r>
+    </w:p>
+    <w:p>
+      <w:r>
+        <w:t>Raw data – always plot in the same fashion as the posterior</w:t>
+      </w:r>
+    </w:p>
+    <w:p>
+      <w:r>
+        <w:t>Evidence that the winning model converged (just trace plots</w:t>
+      </w:r>
+      <w:r>
+        <w:t xml:space="preserve"> for fixed effects</w:t>
+      </w:r>
+      <w:r>
+        <w:t>)</w:t>
+      </w:r>
+      <w:r>
+        <w:t xml:space="preserve"> </w:t>
+      </w:r>
+      <w:proofErr w:type="spellStart"/>
+      <w:r>
+        <w:t>bayesplot</w:t>
+      </w:r>
+      <w:proofErr w:type="spellEnd"/>
+      <w:r>
+        <w:t xml:space="preserve"> package for the trace plots (Antonio’s e-mail)</w:t>
+      </w:r>
+    </w:p>
+    <w:p>
+      <w:pPr>
+        <w:pStyle w:val="ListParagraph"/>
+        <w:numPr>
+          <w:ilvl w:val="0"/>
+          <w:numId w:val="38"/>
+        </w:numPr>
+      </w:pPr>
+      <w:r>
+        <w:t>Model comparison</w:t>
+      </w:r>
+    </w:p>
+    <w:p>
+      <w:pPr>
+        <w:pStyle w:val="ListParagraph"/>
+        <w:numPr>
+          <w:ilvl w:val="0"/>
+          <w:numId w:val="38"/>
+        </w:numPr>
+      </w:pPr>
+      <w:r>
+        <w:t>The winning model:</w:t>
+      </w:r>
+    </w:p>
+    <w:p>
+      <w:pPr>
+        <w:pStyle w:val="ListParagraph"/>
+        <w:numPr>
+          <w:ilvl w:val="1"/>
+          <w:numId w:val="38"/>
+        </w:numPr>
+      </w:pPr>
+      <w:r>
+        <w:t>Plot</w:t>
+      </w:r>
+      <w:r>
+        <w:t xml:space="preserve"> –</w:t>
+      </w:r>
+      <w:r>
+        <w:t xml:space="preserve"> pirate, but only with the distribution and maybe with the </w:t>
+      </w:r>
+      <w:proofErr w:type="spellStart"/>
+      <w:r>
+        <w:t>CrI</w:t>
+      </w:r>
+      <w:proofErr w:type="spellEnd"/>
+    </w:p>
+    <w:p>
+      <w:pPr>
+        <w:pStyle w:val="ListParagraph"/>
+        <w:numPr>
+          <w:ilvl w:val="1"/>
+          <w:numId w:val="38"/>
+        </w:numPr>
+      </w:pPr>
+      <w:r>
+        <w:t>Posterior predictive checks</w:t>
+      </w:r>
+      <w:r>
+        <w:t xml:space="preserve"> (</w:t>
+      </w:r>
+      <w:proofErr w:type="spellStart"/>
+      <w:r>
+        <w:t>pp_check</w:t>
+      </w:r>
+      <w:proofErr w:type="spellEnd"/>
+      <w:r>
+        <w:t xml:space="preserve">, </w:t>
+      </w:r>
+      <w:proofErr w:type="spellStart"/>
+      <w:r>
+        <w:t>stat_grouped</w:t>
+      </w:r>
+      <w:proofErr w:type="spellEnd"/>
+      <w:r>
+        <w:t xml:space="preserve"> plot for every condition for the winning model)</w:t>
+      </w:r>
+    </w:p>
+    <w:p>
+      <w:pPr>
+        <w:pStyle w:val="ListParagraph"/>
+        <w:numPr>
+          <w:ilvl w:val="1"/>
+          <w:numId w:val="38"/>
+        </w:numPr>
+      </w:pPr>
+      <w:r>
+        <w:t>Bayes R2</w:t>
+      </w:r>
+      <w:r>
+        <w:t xml:space="preserve"> (put it in a table for all models: WAIC, WAIC weights, and </w:t>
+      </w:r>
+      <w:proofErr w:type="spellStart"/>
+      <w:r>
+        <w:t>bayes</w:t>
+      </w:r>
+      <w:proofErr w:type="spellEnd"/>
+      <w:r>
+        <w:t xml:space="preserve"> R2)</w:t>
+      </w:r>
+    </w:p>
+    <w:p>
+      <w:pPr>
+        <w:pStyle w:val="ListParagraph"/>
+        <w:numPr>
+          <w:ilvl w:val="1"/>
+          <w:numId w:val="38"/>
+        </w:numPr>
+      </w:pPr>
+      <w:r>
+        <w:t>Inference</w:t>
+      </w:r>
+    </w:p>
+    <w:p>
+      <w:pPr>
+        <w:pStyle w:val="ListParagraph"/>
+        <w:numPr>
+          <w:ilvl w:val="2"/>
+          <w:numId w:val="38"/>
+        </w:numPr>
+      </w:pPr>
+      <w:r>
+        <w:t>Probability (in percent) that there is a difference</w:t>
+      </w:r>
+    </w:p>
+    <w:p>
+      <w:pPr>
+        <w:pStyle w:val="ListParagraph"/>
+        <w:numPr>
+          <w:ilvl w:val="2"/>
+          <w:numId w:val="38"/>
+        </w:numPr>
+      </w:pPr>
+      <w:r>
+        <w:t>Evidence ratios for comparing different conditions</w:t>
+      </w:r>
+    </w:p>
+    <w:p>
+      <w:pPr>
+        <w:pStyle w:val="Heading2"/>
+      </w:pPr>
+      <w:r>
+        <w:t>SSVEP amplitudes</w:t>
+      </w:r>
+    </w:p>
+    <w:p>
+      <w:r>
+        <w:t>Raw data – always plot in the same fashion as the posterior</w:t>
+      </w:r>
+    </w:p>
+    <w:p>
+      <w:r>
+        <w:t xml:space="preserve">Evidence that the winning model converged (just trace plots for fixed effects) </w:t>
+      </w:r>
+      <w:proofErr w:type="spellStart"/>
+      <w:r>
+        <w:t>bayesplot</w:t>
+      </w:r>
+      <w:proofErr w:type="spellEnd"/>
+      <w:r>
+        <w:t xml:space="preserve"> package for the trace plots (Antonio’s e-mail)</w:t>
+      </w:r>
+    </w:p>
+    <w:p>
+      <w:pPr>
+        <w:pStyle w:val="ListParagraph"/>
+        <w:numPr>
+          <w:ilvl w:val="0"/>
+          <w:numId w:val="39"/>
+        </w:numPr>
+      </w:pPr>
+      <w:r>
+        <w:t>Model comparison</w:t>
+      </w:r>
+    </w:p>
+    <w:p>
+      <w:pPr>
+        <w:pStyle w:val="ListParagraph"/>
+        <w:numPr>
+          <w:ilvl w:val="0"/>
+          <w:numId w:val="39"/>
+        </w:numPr>
+      </w:pPr>
+      <w:r>
+        <w:t>The winning model:</w:t>
+      </w:r>
+    </w:p>
+    <w:p>
+      <w:pPr>
+        <w:pStyle w:val="ListParagraph"/>
+        <w:numPr>
+          <w:ilvl w:val="1"/>
+          <w:numId w:val="39"/>
+        </w:numPr>
+      </w:pPr>
+      <w:r>
+        <w:t xml:space="preserve">Plot – pirate, but only with the distribution and maybe with the </w:t>
+      </w:r>
+      <w:proofErr w:type="spellStart"/>
+      <w:r>
+        <w:t>CrI</w:t>
+      </w:r>
+      <w:proofErr w:type="spellEnd"/>
+    </w:p>
+    <w:p>
+      <w:pPr>
+        <w:pStyle w:val="ListParagraph"/>
+        <w:numPr>
+          <w:ilvl w:val="1"/>
+          <w:numId w:val="39"/>
+        </w:numPr>
+      </w:pPr>
+      <w:r>
+        <w:t>Posterior predictive checks (</w:t>
+      </w:r>
+      <w:proofErr w:type="spellStart"/>
+      <w:r>
+        <w:t>pp_check</w:t>
+      </w:r>
+      <w:proofErr w:type="spellEnd"/>
+      <w:r>
+        <w:t xml:space="preserve">, </w:t>
+      </w:r>
+      <w:proofErr w:type="spellStart"/>
+      <w:r>
+        <w:t>stat_grouped</w:t>
+      </w:r>
+      <w:proofErr w:type="spellEnd"/>
+      <w:r>
+        <w:t xml:space="preserve"> plot for every condition for the winning model)</w:t>
+      </w:r>
+    </w:p>
+    <w:p>
+      <w:pPr>
+        <w:pStyle w:val="ListParagraph"/>
+        <w:numPr>
+          <w:ilvl w:val="1"/>
+          <w:numId w:val="39"/>
+        </w:numPr>
+      </w:pPr>
+      <w:r>
+        <w:lastRenderedPageBreak/>
+        <w:t xml:space="preserve">Bayes R2 (put it in a table for all models: WAIC, WAIC weights, and </w:t>
+      </w:r>
+      <w:proofErr w:type="spellStart"/>
+      <w:r>
+        <w:t>bayes</w:t>
+      </w:r>
+      <w:proofErr w:type="spellEnd"/>
+      <w:r>
+        <w:t xml:space="preserve"> R2)</w:t>
+      </w:r>
+    </w:p>
+    <w:p>
+      <w:pPr>
+        <w:pStyle w:val="ListParagraph"/>
+        <w:numPr>
+          <w:ilvl w:val="1"/>
+          <w:numId w:val="39"/>
+        </w:numPr>
+      </w:pPr>
+      <w:r>
+        <w:t>Inference</w:t>
+      </w:r>
+    </w:p>
+    <w:p>
+      <w:pPr>
+        <w:pStyle w:val="ListParagraph"/>
+        <w:numPr>
+          <w:ilvl w:val="2"/>
+          <w:numId w:val="39"/>
+        </w:numPr>
+      </w:pPr>
+      <w:r>
+        <w:t>Probability (in percent) that there is a difference</w:t>
+      </w:r>
+    </w:p>
+    <w:p>
+      <w:pPr>
+        <w:pStyle w:val="ListParagraph"/>
+        <w:numPr>
+          <w:ilvl w:val="2"/>
+          <w:numId w:val="39"/>
+        </w:numPr>
+      </w:pPr>
+      <w:r>
+        <w:t>Evidence ratios for comparing different conditions</w:t>
       </w:r>
     </w:p>
     <w:p/>
-    <w:p>
-      <w:pPr>
-        <w:pStyle w:val="Heading2"/>
-      </w:pPr>
-      <w:r>
-        <w:t>SSVEP amplitudes</w:t>
-      </w:r>
-    </w:p>
-    <w:p/>
-    <w:p/>
-    <w:p/>
-    <w:p/>
-    <w:p>
-      <w:r>
-        <w:t xml:space="preserve">Explanation for splitting each block in 2 to show that there are no practice effects: if we split in more there is not enough data per cell. Make these graphs with no reward magnitude condition, just one line. Also, we can’t do it in the SSVEPs because the SNR is low. </w:t>
-      </w:r>
-    </w:p>
     <w:p>
       <w:pPr>
         <w:pStyle w:val="Heading1"/>
@@ -3219,15 +3701,7 @@
           <w:noProof/>
           <w:szCs w:val="24"/>
         </w:rPr>
-        <w:t xml:space="preserve"> (pp. </w:t>
-      </w:r>
-      <w:r>
-        <w:rPr>
-          <w:noProof/>
-          <w:szCs w:val="24"/>
-        </w:rPr>
-        <w:lastRenderedPageBreak/>
-        <w:t>197–216).</w:t>
+        <w:t xml:space="preserve"> (pp. 197–216).</w:t>
       </w:r>
     </w:p>
     <w:p>
@@ -3354,6 +3828,7 @@
           <w:noProof/>
           <w:szCs w:val="24"/>
         </w:rPr>
+        <w:lastRenderedPageBreak/>
         <w:t xml:space="preserve">Carpenter, B., Gelman, A., Hoffman, M., Lee, D., Goodrich, B., Betancourt, M., … Riddell, A. (2016). Stan: A probabilistic programming language. </w:t>
       </w:r>
       <w:r>
@@ -3688,15 +4163,7 @@
           <w:noProof/>
           <w:szCs w:val="24"/>
         </w:rPr>
-        <w:t xml:space="preserve">(1), 25–30. </w:t>
-      </w:r>
-      <w:r>
-        <w:rPr>
-          <w:noProof/>
-          <w:szCs w:val="24"/>
-        </w:rPr>
-        <w:lastRenderedPageBreak/>
-        <w:t>https://doi.org/10.1007/s10862-005-3262-2</w:t>
+        <w:t>(1), 25–30. https://doi.org/10.1007/s10862-005-3262-2</w:t>
       </w:r>
     </w:p>
     <w:p>
@@ -3802,7 +4269,15 @@
           <w:noProof/>
           <w:szCs w:val="24"/>
         </w:rPr>
-        <w:t>(38), 14250–14254. https://doi.org/10.1073/pnas.0606668103</w:t>
+        <w:t xml:space="preserve">(38), 14250–14254. </w:t>
+      </w:r>
+      <w:r>
+        <w:rPr>
+          <w:noProof/>
+          <w:szCs w:val="24"/>
+        </w:rPr>
+        <w:lastRenderedPageBreak/>
+        <w:t>https://doi.org/10.1073/pnas.0606668103</w:t>
       </w:r>
     </w:p>
     <w:p>
@@ -4156,7 +4631,7 @@
             <w:noProof/>
             <w:szCs w:val="24"/>
           </w:rPr>
-          <w:t>15</w:t>
+          <w:t>14</w:t>
         </w:r>
         <w:r>
           <w:rPr>
@@ -5247,6 +5722,95 @@
     </w:lvl>
   </w:abstractNum>
   <w:abstractNum w:abstractNumId="18" w15:restartNumberingAfterBreak="0">
+    <w:nsid w:val="25266218"/>
+    <w:multiLevelType w:val="hybridMultilevel"/>
+    <w:tmpl w:val="D1544408"/>
+    <w:lvl w:ilvl="0" w:tplc="04090011">
+      <w:start w:val="1"/>
+      <w:numFmt w:val="decimal"/>
+      <w:lvlText w:val="%1)"/>
+      <w:lvlJc w:val="left"/>
+      <w:pPr>
+        <w:ind w:left="720" w:hanging="360"/>
+      </w:pPr>
+      <w:rPr>
+        <w:rFonts w:hint="default"/>
+      </w:rPr>
+    </w:lvl>
+    <w:lvl w:ilvl="1" w:tplc="04090019">
+      <w:start w:val="1"/>
+      <w:numFmt w:val="lowerLetter"/>
+      <w:lvlText w:val="%2."/>
+      <w:lvlJc w:val="left"/>
+      <w:pPr>
+        <w:ind w:left="1440" w:hanging="360"/>
+      </w:pPr>
+    </w:lvl>
+    <w:lvl w:ilvl="2" w:tplc="0409001B">
+      <w:start w:val="1"/>
+      <w:numFmt w:val="lowerRoman"/>
+      <w:lvlText w:val="%3."/>
+      <w:lvlJc w:val="right"/>
+      <w:pPr>
+        <w:ind w:left="2160" w:hanging="180"/>
+      </w:pPr>
+    </w:lvl>
+    <w:lvl w:ilvl="3" w:tplc="0409000F" w:tentative="1">
+      <w:start w:val="1"/>
+      <w:numFmt w:val="decimal"/>
+      <w:lvlText w:val="%4."/>
+      <w:lvlJc w:val="left"/>
+      <w:pPr>
+        <w:ind w:left="2880" w:hanging="360"/>
+      </w:pPr>
+    </w:lvl>
+    <w:lvl w:ilvl="4" w:tplc="04090019" w:tentative="1">
+      <w:start w:val="1"/>
+      <w:numFmt w:val="lowerLetter"/>
+      <w:lvlText w:val="%5."/>
+      <w:lvlJc w:val="left"/>
+      <w:pPr>
+        <w:ind w:left="3600" w:hanging="360"/>
+      </w:pPr>
+    </w:lvl>
+    <w:lvl w:ilvl="5" w:tplc="0409001B" w:tentative="1">
+      <w:start w:val="1"/>
+      <w:numFmt w:val="lowerRoman"/>
+      <w:lvlText w:val="%6."/>
+      <w:lvlJc w:val="right"/>
+      <w:pPr>
+        <w:ind w:left="4320" w:hanging="180"/>
+      </w:pPr>
+    </w:lvl>
+    <w:lvl w:ilvl="6" w:tplc="0409000F" w:tentative="1">
+      <w:start w:val="1"/>
+      <w:numFmt w:val="decimal"/>
+      <w:lvlText w:val="%7."/>
+      <w:lvlJc w:val="left"/>
+      <w:pPr>
+        <w:ind w:left="5040" w:hanging="360"/>
+      </w:pPr>
+    </w:lvl>
+    <w:lvl w:ilvl="7" w:tplc="04090019" w:tentative="1">
+      <w:start w:val="1"/>
+      <w:numFmt w:val="lowerLetter"/>
+      <w:lvlText w:val="%8."/>
+      <w:lvlJc w:val="left"/>
+      <w:pPr>
+        <w:ind w:left="5760" w:hanging="360"/>
+      </w:pPr>
+    </w:lvl>
+    <w:lvl w:ilvl="8" w:tplc="0409001B" w:tentative="1">
+      <w:start w:val="1"/>
+      <w:numFmt w:val="lowerRoman"/>
+      <w:lvlText w:val="%9."/>
+      <w:lvlJc w:val="right"/>
+      <w:pPr>
+        <w:ind w:left="6480" w:hanging="180"/>
+      </w:pPr>
+    </w:lvl>
+  </w:abstractNum>
+  <w:abstractNum w:abstractNumId="19" w15:restartNumberingAfterBreak="0">
     <w:nsid w:val="274A0502"/>
     <w:multiLevelType w:val="hybridMultilevel"/>
     <w:tmpl w:val="86968728"/>
@@ -5359,7 +5923,7 @@
       </w:rPr>
     </w:lvl>
   </w:abstractNum>
-  <w:abstractNum w:abstractNumId="19" w15:restartNumberingAfterBreak="0">
+  <w:abstractNum w:abstractNumId="20" w15:restartNumberingAfterBreak="0">
     <w:nsid w:val="29D17274"/>
     <w:multiLevelType w:val="hybridMultilevel"/>
     <w:tmpl w:val="09AA2CF8"/>
@@ -5472,7 +6036,7 @@
       </w:rPr>
     </w:lvl>
   </w:abstractNum>
-  <w:abstractNum w:abstractNumId="20" w15:restartNumberingAfterBreak="0">
+  <w:abstractNum w:abstractNumId="21" w15:restartNumberingAfterBreak="0">
     <w:nsid w:val="2E1C2C2C"/>
     <w:multiLevelType w:val="hybridMultilevel"/>
     <w:tmpl w:val="1CE022C2"/>
@@ -5585,7 +6149,7 @@
       </w:rPr>
     </w:lvl>
   </w:abstractNum>
-  <w:abstractNum w:abstractNumId="21" w15:restartNumberingAfterBreak="0">
+  <w:abstractNum w:abstractNumId="22" w15:restartNumberingAfterBreak="0">
     <w:nsid w:val="38816EDE"/>
     <w:multiLevelType w:val="hybridMultilevel"/>
     <w:tmpl w:val="E15C3876"/>
@@ -5697,7 +6261,7 @@
       </w:rPr>
     </w:lvl>
   </w:abstractNum>
-  <w:abstractNum w:abstractNumId="22" w15:restartNumberingAfterBreak="0">
+  <w:abstractNum w:abstractNumId="23" w15:restartNumberingAfterBreak="0">
     <w:nsid w:val="39A073CB"/>
     <w:multiLevelType w:val="hybridMultilevel"/>
     <w:tmpl w:val="4AC026A0"/>
@@ -5792,7 +6356,7 @@
       </w:pPr>
     </w:lvl>
   </w:abstractNum>
-  <w:abstractNum w:abstractNumId="23" w15:restartNumberingAfterBreak="0">
+  <w:abstractNum w:abstractNumId="24" w15:restartNumberingAfterBreak="0">
     <w:nsid w:val="3A225BB2"/>
     <w:multiLevelType w:val="hybridMultilevel"/>
     <w:tmpl w:val="213AF78C"/>
@@ -5905,7 +6469,7 @@
       </w:rPr>
     </w:lvl>
   </w:abstractNum>
-  <w:abstractNum w:abstractNumId="24" w15:restartNumberingAfterBreak="0">
+  <w:abstractNum w:abstractNumId="25" w15:restartNumberingAfterBreak="0">
     <w:nsid w:val="3BBF47A7"/>
     <w:multiLevelType w:val="hybridMultilevel"/>
     <w:tmpl w:val="C380B918"/>
@@ -6017,7 +6581,7 @@
       </w:rPr>
     </w:lvl>
   </w:abstractNum>
-  <w:abstractNum w:abstractNumId="25" w15:restartNumberingAfterBreak="0">
+  <w:abstractNum w:abstractNumId="26" w15:restartNumberingAfterBreak="0">
     <w:nsid w:val="3F492119"/>
     <w:multiLevelType w:val="multilevel"/>
     <w:tmpl w:val="07A49FB2"/>
@@ -6130,7 +6694,7 @@
       </w:rPr>
     </w:lvl>
   </w:abstractNum>
-  <w:abstractNum w:abstractNumId="26" w15:restartNumberingAfterBreak="0">
+  <w:abstractNum w:abstractNumId="27" w15:restartNumberingAfterBreak="0">
     <w:nsid w:val="440F39AC"/>
     <w:multiLevelType w:val="hybridMultilevel"/>
     <w:tmpl w:val="7B7E0222"/>
@@ -6242,7 +6806,7 @@
       </w:rPr>
     </w:lvl>
   </w:abstractNum>
-  <w:abstractNum w:abstractNumId="27" w15:restartNumberingAfterBreak="0">
+  <w:abstractNum w:abstractNumId="28" w15:restartNumberingAfterBreak="0">
     <w:nsid w:val="4E414885"/>
     <w:multiLevelType w:val="hybridMultilevel"/>
     <w:tmpl w:val="EFF636AC"/>
@@ -6355,7 +6919,7 @@
       </w:rPr>
     </w:lvl>
   </w:abstractNum>
-  <w:abstractNum w:abstractNumId="28" w15:restartNumberingAfterBreak="0">
+  <w:abstractNum w:abstractNumId="29" w15:restartNumberingAfterBreak="0">
     <w:nsid w:val="4F0C5641"/>
     <w:multiLevelType w:val="hybridMultilevel"/>
     <w:tmpl w:val="302EA5E2"/>
@@ -6445,7 +7009,7 @@
       </w:pPr>
     </w:lvl>
   </w:abstractNum>
-  <w:abstractNum w:abstractNumId="29" w15:restartNumberingAfterBreak="0">
+  <w:abstractNum w:abstractNumId="30" w15:restartNumberingAfterBreak="0">
     <w:nsid w:val="527F222B"/>
     <w:multiLevelType w:val="hybridMultilevel"/>
     <w:tmpl w:val="9582125A"/>
@@ -6557,7 +7121,96 @@
       </w:rPr>
     </w:lvl>
   </w:abstractNum>
-  <w:abstractNum w:abstractNumId="30" w15:restartNumberingAfterBreak="0">
+  <w:abstractNum w:abstractNumId="31" w15:restartNumberingAfterBreak="0">
+    <w:nsid w:val="55741005"/>
+    <w:multiLevelType w:val="hybridMultilevel"/>
+    <w:tmpl w:val="D1544408"/>
+    <w:lvl w:ilvl="0" w:tplc="04090011">
+      <w:start w:val="1"/>
+      <w:numFmt w:val="decimal"/>
+      <w:lvlText w:val="%1)"/>
+      <w:lvlJc w:val="left"/>
+      <w:pPr>
+        <w:ind w:left="720" w:hanging="360"/>
+      </w:pPr>
+      <w:rPr>
+        <w:rFonts w:hint="default"/>
+      </w:rPr>
+    </w:lvl>
+    <w:lvl w:ilvl="1" w:tplc="04090019">
+      <w:start w:val="1"/>
+      <w:numFmt w:val="lowerLetter"/>
+      <w:lvlText w:val="%2."/>
+      <w:lvlJc w:val="left"/>
+      <w:pPr>
+        <w:ind w:left="1440" w:hanging="360"/>
+      </w:pPr>
+    </w:lvl>
+    <w:lvl w:ilvl="2" w:tplc="0409001B">
+      <w:start w:val="1"/>
+      <w:numFmt w:val="lowerRoman"/>
+      <w:lvlText w:val="%3."/>
+      <w:lvlJc w:val="right"/>
+      <w:pPr>
+        <w:ind w:left="2160" w:hanging="180"/>
+      </w:pPr>
+    </w:lvl>
+    <w:lvl w:ilvl="3" w:tplc="0409000F" w:tentative="1">
+      <w:start w:val="1"/>
+      <w:numFmt w:val="decimal"/>
+      <w:lvlText w:val="%4."/>
+      <w:lvlJc w:val="left"/>
+      <w:pPr>
+        <w:ind w:left="2880" w:hanging="360"/>
+      </w:pPr>
+    </w:lvl>
+    <w:lvl w:ilvl="4" w:tplc="04090019" w:tentative="1">
+      <w:start w:val="1"/>
+      <w:numFmt w:val="lowerLetter"/>
+      <w:lvlText w:val="%5."/>
+      <w:lvlJc w:val="left"/>
+      <w:pPr>
+        <w:ind w:left="3600" w:hanging="360"/>
+      </w:pPr>
+    </w:lvl>
+    <w:lvl w:ilvl="5" w:tplc="0409001B" w:tentative="1">
+      <w:start w:val="1"/>
+      <w:numFmt w:val="lowerRoman"/>
+      <w:lvlText w:val="%6."/>
+      <w:lvlJc w:val="right"/>
+      <w:pPr>
+        <w:ind w:left="4320" w:hanging="180"/>
+      </w:pPr>
+    </w:lvl>
+    <w:lvl w:ilvl="6" w:tplc="0409000F" w:tentative="1">
+      <w:start w:val="1"/>
+      <w:numFmt w:val="decimal"/>
+      <w:lvlText w:val="%7."/>
+      <w:lvlJc w:val="left"/>
+      <w:pPr>
+        <w:ind w:left="5040" w:hanging="360"/>
+      </w:pPr>
+    </w:lvl>
+    <w:lvl w:ilvl="7" w:tplc="04090019" w:tentative="1">
+      <w:start w:val="1"/>
+      <w:numFmt w:val="lowerLetter"/>
+      <w:lvlText w:val="%8."/>
+      <w:lvlJc w:val="left"/>
+      <w:pPr>
+        <w:ind w:left="5760" w:hanging="360"/>
+      </w:pPr>
+    </w:lvl>
+    <w:lvl w:ilvl="8" w:tplc="0409001B" w:tentative="1">
+      <w:start w:val="1"/>
+      <w:numFmt w:val="lowerRoman"/>
+      <w:lvlText w:val="%9."/>
+      <w:lvlJc w:val="right"/>
+      <w:pPr>
+        <w:ind w:left="6480" w:hanging="180"/>
+      </w:pPr>
+    </w:lvl>
+  </w:abstractNum>
+  <w:abstractNum w:abstractNumId="32" w15:restartNumberingAfterBreak="0">
     <w:nsid w:val="5D0D0D87"/>
     <w:multiLevelType w:val="hybridMultilevel"/>
     <w:tmpl w:val="40F206AC"/>
@@ -6671,7 +7324,7 @@
       </w:rPr>
     </w:lvl>
   </w:abstractNum>
-  <w:abstractNum w:abstractNumId="31" w15:restartNumberingAfterBreak="0">
+  <w:abstractNum w:abstractNumId="33" w15:restartNumberingAfterBreak="0">
     <w:nsid w:val="5F980B1D"/>
     <w:multiLevelType w:val="hybridMultilevel"/>
     <w:tmpl w:val="72E09C64"/>
@@ -6783,7 +7436,7 @@
       </w:rPr>
     </w:lvl>
   </w:abstractNum>
-  <w:abstractNum w:abstractNumId="32" w15:restartNumberingAfterBreak="0">
+  <w:abstractNum w:abstractNumId="34" w15:restartNumberingAfterBreak="0">
     <w:nsid w:val="609C12DF"/>
     <w:multiLevelType w:val="hybridMultilevel"/>
     <w:tmpl w:val="AF446D80"/>
@@ -6895,7 +7548,7 @@
       </w:rPr>
     </w:lvl>
   </w:abstractNum>
-  <w:abstractNum w:abstractNumId="33" w15:restartNumberingAfterBreak="0">
+  <w:abstractNum w:abstractNumId="35" w15:restartNumberingAfterBreak="0">
     <w:nsid w:val="6690741F"/>
     <w:multiLevelType w:val="hybridMultilevel"/>
     <w:tmpl w:val="817002B2"/>
@@ -7008,7 +7661,7 @@
       </w:rPr>
     </w:lvl>
   </w:abstractNum>
-  <w:abstractNum w:abstractNumId="34" w15:restartNumberingAfterBreak="0">
+  <w:abstractNum w:abstractNumId="36" w15:restartNumberingAfterBreak="0">
     <w:nsid w:val="7A9B6E31"/>
     <w:multiLevelType w:val="hybridMultilevel"/>
     <w:tmpl w:val="20ACA784"/>
@@ -7120,7 +7773,7 @@
       </w:rPr>
     </w:lvl>
   </w:abstractNum>
-  <w:abstractNum w:abstractNumId="35" w15:restartNumberingAfterBreak="0">
+  <w:abstractNum w:abstractNumId="37" w15:restartNumberingAfterBreak="0">
     <w:nsid w:val="7BF5342A"/>
     <w:multiLevelType w:val="hybridMultilevel"/>
     <w:tmpl w:val="1D2697C4"/>
@@ -7232,7 +7885,7 @@
       </w:rPr>
     </w:lvl>
   </w:abstractNum>
-  <w:abstractNum w:abstractNumId="36" w15:restartNumberingAfterBreak="0">
+  <w:abstractNum w:abstractNumId="38" w15:restartNumberingAfterBreak="0">
     <w:nsid w:val="7E780FB8"/>
     <w:multiLevelType w:val="hybridMultilevel"/>
     <w:tmpl w:val="FE6E6D72"/>
@@ -7322,16 +7975,16 @@
     </w:lvl>
   </w:abstractNum>
   <w:num w:numId="1">
-    <w:abstractNumId w:val="22"/>
+    <w:abstractNumId w:val="23"/>
   </w:num>
   <w:num w:numId="2">
-    <w:abstractNumId w:val="34"/>
+    <w:abstractNumId w:val="36"/>
   </w:num>
   <w:num w:numId="3">
     <w:abstractNumId w:val="17"/>
   </w:num>
   <w:num w:numId="4">
-    <w:abstractNumId w:val="36"/>
+    <w:abstractNumId w:val="38"/>
   </w:num>
   <w:num w:numId="5">
     <w:abstractNumId w:val="15"/>
@@ -7343,19 +7996,19 @@
     <w:abstractNumId w:val="10"/>
   </w:num>
   <w:num w:numId="8">
-    <w:abstractNumId w:val="33"/>
+    <w:abstractNumId w:val="35"/>
   </w:num>
   <w:num w:numId="9">
-    <w:abstractNumId w:val="18"/>
+    <w:abstractNumId w:val="19"/>
   </w:num>
   <w:num w:numId="10">
-    <w:abstractNumId w:val="27"/>
+    <w:abstractNumId w:val="28"/>
   </w:num>
   <w:num w:numId="11">
-    <w:abstractNumId w:val="19"/>
+    <w:abstractNumId w:val="20"/>
   </w:num>
   <w:num w:numId="12">
-    <w:abstractNumId w:val="30"/>
+    <w:abstractNumId w:val="32"/>
   </w:num>
   <w:num w:numId="13">
     <w:abstractNumId w:val="9"/>
@@ -7388,49 +8041,55 @@
     <w:abstractNumId w:val="0"/>
   </w:num>
   <w:num w:numId="23">
-    <w:abstractNumId w:val="28"/>
+    <w:abstractNumId w:val="29"/>
   </w:num>
   <w:num w:numId="24">
     <w:abstractNumId w:val="13"/>
   </w:num>
   <w:num w:numId="25">
-    <w:abstractNumId w:val="23"/>
+    <w:abstractNumId w:val="24"/>
   </w:num>
   <w:num w:numId="26">
     <w:abstractNumId w:val="12"/>
   </w:num>
   <w:num w:numId="27">
-    <w:abstractNumId w:val="25"/>
+    <w:abstractNumId w:val="26"/>
   </w:num>
   <w:num w:numId="28">
     <w:abstractNumId w:val="11"/>
   </w:num>
   <w:num w:numId="29">
-    <w:abstractNumId w:val="24"/>
+    <w:abstractNumId w:val="25"/>
   </w:num>
   <w:num w:numId="30">
-    <w:abstractNumId w:val="31"/>
+    <w:abstractNumId w:val="33"/>
   </w:num>
   <w:num w:numId="31">
-    <w:abstractNumId w:val="20"/>
+    <w:abstractNumId w:val="21"/>
   </w:num>
   <w:num w:numId="32">
-    <w:abstractNumId w:val="26"/>
+    <w:abstractNumId w:val="27"/>
   </w:num>
   <w:num w:numId="33">
-    <w:abstractNumId w:val="35"/>
+    <w:abstractNumId w:val="37"/>
   </w:num>
   <w:num w:numId="34">
-    <w:abstractNumId w:val="21"/>
+    <w:abstractNumId w:val="22"/>
   </w:num>
   <w:num w:numId="35">
     <w:abstractNumId w:val="14"/>
   </w:num>
   <w:num w:numId="36">
-    <w:abstractNumId w:val="29"/>
+    <w:abstractNumId w:val="30"/>
   </w:num>
   <w:num w:numId="37">
-    <w:abstractNumId w:val="32"/>
+    <w:abstractNumId w:val="34"/>
+  </w:num>
+  <w:num w:numId="38">
+    <w:abstractNumId w:val="31"/>
+  </w:num>
+  <w:num w:numId="39">
+    <w:abstractNumId w:val="18"/>
   </w:num>
 </w:numbering>
 </file>
@@ -8425,7 +9084,7 @@
 </file>
 
 <file path=customXml/itemProps1.xml><?xml version="1.0" encoding="utf-8"?>
-<ds:datastoreItem xmlns:ds="http://schemas.openxmlformats.org/officeDocument/2006/customXml" ds:itemID="{8EB6941B-D1EA-46C8-A408-274E49EFF93F}">
+<ds:datastoreItem xmlns:ds="http://schemas.openxmlformats.org/officeDocument/2006/customXml" ds:itemID="{532D2946-4CDC-41DD-94AF-F3CBE2A3BF73}">
   <ds:schemaRefs>
     <ds:schemaRef ds:uri="http://schemas.openxmlformats.org/officeDocument/2006/bibliography"/>
   </ds:schemaRefs>

</xml_diff>

<commit_message>
Adding the interpretation note for model comparison.
</commit_message>
<xml_diff>
--- a/manuscript/SSVEPs & reward.docx
+++ b/manuscript/SSVEPs & reward.docx
@@ -2916,8 +2916,6 @@
       <w:r>
         <w:t xml:space="preserve"> and conditions</w:t>
       </w:r>
-      <w:bookmarkStart w:id="0" w:name="_GoBack"/>
-      <w:bookmarkEnd w:id="0"/>
       <w:r>
         <w:t xml:space="preserve"> of interest was examined. </w:t>
       </w:r>
@@ -3323,6 +3321,18 @@
       <w:r>
         <w:t>Model comparison</w:t>
       </w:r>
+      <w:r>
+        <w:t xml:space="preserve"> (we should make sure that we interpret first the model comparison in the discussion. It’s important to stress that reward influences SSVEPs on top of attention. Also, it’s important to stress that the influences is interactive with attention and not additive. This is maybe the most important conclusion we can draw from the whole study. </w:t>
+      </w:r>
+      <w:r>
+        <w:lastRenderedPageBreak/>
+        <w:t>The exact way in which this interaction occurs is only suggestive and requires further investigation</w:t>
+      </w:r>
+      <w:bookmarkStart w:id="0" w:name="_GoBack"/>
+      <w:bookmarkEnd w:id="0"/>
+      <w:r>
+        <w:t xml:space="preserve"> and should not be over-played)</w:t>
+      </w:r>
     </w:p>
     <w:p>
       <w:pPr>
@@ -3390,7 +3400,6 @@
         </w:numPr>
       </w:pPr>
       <w:r>
-        <w:lastRenderedPageBreak/>
         <w:t xml:space="preserve">Bayes R2 (put it in a table for all models: WAIC, WAIC weights, and </w:t>
       </w:r>
       <w:proofErr w:type="spellStart"/>
@@ -3731,6 +3740,7 @@
           <w:noProof/>
           <w:szCs w:val="24"/>
         </w:rPr>
+        <w:lastRenderedPageBreak/>
         <w:t>Annals of the New York Academy of Sciences</w:t>
       </w:r>
       <w:r>
@@ -3828,7 +3838,6 @@
           <w:noProof/>
           <w:szCs w:val="24"/>
         </w:rPr>
-        <w:lastRenderedPageBreak/>
         <w:t xml:space="preserve">Carpenter, B., Gelman, A., Hoffman, M., Lee, D., Goodrich, B., Betancourt, M., … Riddell, A. (2016). Stan: A probabilistic programming language. </w:t>
       </w:r>
       <w:r>
@@ -4193,6 +4202,7 @@
           <w:noProof/>
           <w:szCs w:val="24"/>
         </w:rPr>
+        <w:lastRenderedPageBreak/>
         <w:t>Trends in Cognitive Sciences</w:t>
       </w:r>
       <w:r>
@@ -4269,15 +4279,7 @@
           <w:noProof/>
           <w:szCs w:val="24"/>
         </w:rPr>
-        <w:t xml:space="preserve">(38), 14250–14254. </w:t>
-      </w:r>
-      <w:r>
-        <w:rPr>
-          <w:noProof/>
-          <w:szCs w:val="24"/>
-        </w:rPr>
-        <w:lastRenderedPageBreak/>
-        <w:t>https://doi.org/10.1073/pnas.0606668103</w:t>
+        <w:t>(38), 14250–14254. https://doi.org/10.1073/pnas.0606668103</w:t>
       </w:r>
     </w:p>
     <w:p>
@@ -4631,7 +4633,7 @@
             <w:noProof/>
             <w:szCs w:val="24"/>
           </w:rPr>
-          <w:t>14</w:t>
+          <w:t>18</w:t>
         </w:r>
         <w:r>
           <w:rPr>
@@ -9084,7 +9086,7 @@
 </file>
 
 <file path=customXml/itemProps1.xml><?xml version="1.0" encoding="utf-8"?>
-<ds:datastoreItem xmlns:ds="http://schemas.openxmlformats.org/officeDocument/2006/customXml" ds:itemID="{532D2946-4CDC-41DD-94AF-F3CBE2A3BF73}">
+<ds:datastoreItem xmlns:ds="http://schemas.openxmlformats.org/officeDocument/2006/customXml" ds:itemID="{C21AB3A9-A4F4-4C4F-9C8D-3B4C56B58127}">
   <ds:schemaRefs>
     <ds:schemaRef ds:uri="http://schemas.openxmlformats.org/officeDocument/2006/bibliography"/>
   </ds:schemaRefs>

</xml_diff>

<commit_message>
Adding a model comparison table for behavioral data.
</commit_message>
<xml_diff>
--- a/manuscript/SSVEPs & reward.docx
+++ b/manuscript/SSVEPs & reward.docx
@@ -4839,12 +4839,10 @@
         <w:pStyle w:val="Heading2"/>
         <w:spacing w:before="0" w:after="240"/>
       </w:pPr>
-      <w:bookmarkStart w:id="27" w:name="_GoBack"/>
       <w:r>
         <w:t>Behavioral results</w:t>
       </w:r>
     </w:p>
-    <w:bookmarkEnd w:id="27"/>
     <w:p>
       <w:pPr>
         <w:spacing w:line="480" w:lineRule="auto"/>
@@ -4903,6 +4901,586 @@
         <w:t>Model comparison</w:t>
       </w:r>
     </w:p>
+    <w:p/>
+    <w:tbl>
+      <w:tblPr>
+        <w:tblStyle w:val="APA6"/>
+        <w:tblW w:w="8364" w:type="dxa"/>
+        <w:tblLook w:val="04A0" w:firstRow="1" w:lastRow="0" w:firstColumn="1" w:lastColumn="0" w:noHBand="0" w:noVBand="1"/>
+      </w:tblPr>
+      <w:tblGrid>
+        <w:gridCol w:w="2590"/>
+        <w:gridCol w:w="2001"/>
+        <w:gridCol w:w="2296"/>
+        <w:gridCol w:w="1477"/>
+      </w:tblGrid>
+      <w:tr>
+        <w:trPr>
+          <w:trHeight w:val="657"/>
+        </w:trPr>
+        <w:tc>
+          <w:tcPr>
+            <w:tcW w:w="2590" w:type="dxa"/>
+            <w:tcBorders>
+              <w:top w:val="single" w:sz="4" w:space="0" w:color="auto"/>
+              <w:bottom w:val="single" w:sz="4" w:space="0" w:color="auto"/>
+            </w:tcBorders>
+            <w:vAlign w:val="center"/>
+          </w:tcPr>
+          <w:p>
+            <w:r>
+              <w:t>Model/Model comparison</w:t>
+            </w:r>
+          </w:p>
+        </w:tc>
+        <w:tc>
+          <w:tcPr>
+            <w:tcW w:w="2001" w:type="dxa"/>
+            <w:tcBorders>
+              <w:top w:val="single" w:sz="4" w:space="0" w:color="auto"/>
+              <w:bottom w:val="single" w:sz="4" w:space="0" w:color="auto"/>
+            </w:tcBorders>
+            <w:vAlign w:val="center"/>
+          </w:tcPr>
+          <w:p>
+            <w:pPr>
+              <w:rPr>
+                <w:i/>
+              </w:rPr>
+            </w:pPr>
+            <w:r>
+              <w:rPr>
+                <w:i/>
+              </w:rPr>
+              <w:t>WAIC (SE)</w:t>
+            </w:r>
+          </w:p>
+        </w:tc>
+        <w:tc>
+          <w:tcPr>
+            <w:tcW w:w="2296" w:type="dxa"/>
+            <w:tcBorders>
+              <w:top w:val="single" w:sz="4" w:space="0" w:color="auto"/>
+              <w:bottom w:val="single" w:sz="4" w:space="0" w:color="auto"/>
+            </w:tcBorders>
+            <w:vAlign w:val="center"/>
+          </w:tcPr>
+          <w:p>
+            <w:pPr>
+              <w:rPr>
+                <w:i/>
+              </w:rPr>
+            </w:pPr>
+            <w:r>
+              <w:rPr>
+                <w:i/>
+              </w:rPr>
+              <w:t>WAIC weight</w:t>
+            </w:r>
+          </w:p>
+        </w:tc>
+        <w:tc>
+          <w:tcPr>
+            <w:tcW w:w="1477" w:type="dxa"/>
+            <w:tcBorders>
+              <w:top w:val="single" w:sz="4" w:space="0" w:color="auto"/>
+              <w:bottom w:val="single" w:sz="4" w:space="0" w:color="auto"/>
+            </w:tcBorders>
+            <w:vAlign w:val="center"/>
+          </w:tcPr>
+          <w:p>
+            <w:r>
+              <w:rPr>
+                <w:i/>
+              </w:rPr>
+              <w:t>Bayesian R</w:t>
+            </w:r>
+            <w:r>
+              <w:rPr>
+                <w:i/>
+                <w:vertAlign w:val="superscript"/>
+              </w:rPr>
+              <w:t>2</w:t>
+            </w:r>
+          </w:p>
+        </w:tc>
+      </w:tr>
+      <w:tr>
+        <w:trPr>
+          <w:trHeight w:val="433"/>
+        </w:trPr>
+        <w:tc>
+          <w:tcPr>
+            <w:tcW w:w="8364" w:type="dxa"/>
+            <w:gridSpan w:val="4"/>
+            <w:tcBorders>
+              <w:top w:val="single" w:sz="4" w:space="0" w:color="auto"/>
+              <w:bottom w:val="single" w:sz="4" w:space="0" w:color="auto"/>
+            </w:tcBorders>
+            <w:vAlign w:val="center"/>
+          </w:tcPr>
+          <w:p>
+            <w:pPr>
+              <w:jc w:val="center"/>
+              <w:rPr>
+                <w:i/>
+              </w:rPr>
+            </w:pPr>
+            <w:r>
+              <w:t>Hit rates</w:t>
+            </w:r>
+          </w:p>
+        </w:tc>
+      </w:tr>
+      <w:tr>
+        <w:trPr>
+          <w:trHeight w:val="433"/>
+        </w:trPr>
+        <w:tc>
+          <w:tcPr>
+            <w:tcW w:w="2590" w:type="dxa"/>
+            <w:tcBorders>
+              <w:top w:val="single" w:sz="4" w:space="0" w:color="auto"/>
+            </w:tcBorders>
+            <w:vAlign w:val="center"/>
+          </w:tcPr>
+          <w:p>
+            <w:r>
+              <w:t>Null</w:t>
+            </w:r>
+          </w:p>
+        </w:tc>
+        <w:tc>
+          <w:tcPr>
+            <w:tcW w:w="2001" w:type="dxa"/>
+            <w:tcBorders>
+              <w:top w:val="single" w:sz="4" w:space="0" w:color="auto"/>
+            </w:tcBorders>
+            <w:vAlign w:val="center"/>
+          </w:tcPr>
+          <w:p>
+            <w:r>
+              <w:t xml:space="preserve">-475.41 </w:t>
+            </w:r>
+            <w:r>
+              <w:t>(</w:t>
+            </w:r>
+            <w:r>
+              <w:t>32.92</w:t>
+            </w:r>
+            <w:r>
+              <w:t>)</w:t>
+            </w:r>
+          </w:p>
+        </w:tc>
+        <w:tc>
+          <w:tcPr>
+            <w:tcW w:w="2296" w:type="dxa"/>
+            <w:tcBorders>
+              <w:top w:val="single" w:sz="4" w:space="0" w:color="auto"/>
+            </w:tcBorders>
+            <w:vAlign w:val="center"/>
+          </w:tcPr>
+          <w:p>
+            <w:r>
+              <w:t>1.77</w:t>
+            </w:r>
+            <w:r>
+              <w:t>e-51</w:t>
+            </w:r>
+          </w:p>
+        </w:tc>
+        <w:tc>
+          <w:tcPr>
+            <w:tcW w:w="1477" w:type="dxa"/>
+            <w:tcBorders>
+              <w:top w:val="single" w:sz="4" w:space="0" w:color="auto"/>
+            </w:tcBorders>
+            <w:vAlign w:val="center"/>
+          </w:tcPr>
+          <w:p>
+            <w:r>
+              <w:t>0.34</w:t>
+            </w:r>
+            <w:r>
+              <w:t xml:space="preserve"> (0.05)</w:t>
+            </w:r>
+          </w:p>
+        </w:tc>
+      </w:tr>
+      <w:tr>
+        <w:trPr>
+          <w:trHeight w:val="415"/>
+        </w:trPr>
+        <w:tc>
+          <w:tcPr>
+            <w:tcW w:w="2590" w:type="dxa"/>
+            <w:vAlign w:val="center"/>
+          </w:tcPr>
+          <w:p>
+            <w:r>
+              <w:t>Reward phase</w:t>
+            </w:r>
+          </w:p>
+        </w:tc>
+        <w:tc>
+          <w:tcPr>
+            <w:tcW w:w="2001" w:type="dxa"/>
+            <w:vAlign w:val="center"/>
+          </w:tcPr>
+          <w:p>
+            <w:r>
+              <w:t>-471.65</w:t>
+            </w:r>
+            <w:r>
+              <w:t xml:space="preserve"> (</w:t>
+            </w:r>
+            <w:r>
+              <w:t>33.43</w:t>
+            </w:r>
+            <w:r>
+              <w:t>)</w:t>
+            </w:r>
+          </w:p>
+        </w:tc>
+        <w:tc>
+          <w:tcPr>
+            <w:tcW w:w="2296" w:type="dxa"/>
+            <w:vAlign w:val="center"/>
+          </w:tcPr>
+          <w:p>
+            <w:r>
+              <w:t>2.70</w:t>
+            </w:r>
+            <w:r>
+              <w:t>e-52</w:t>
+            </w:r>
+          </w:p>
+        </w:tc>
+        <w:tc>
+          <w:tcPr>
+            <w:tcW w:w="1477" w:type="dxa"/>
+            <w:vAlign w:val="center"/>
+          </w:tcPr>
+          <w:p>
+            <w:r>
+              <w:t>0.36</w:t>
+            </w:r>
+            <w:r>
+              <w:t xml:space="preserve"> (0.05)</w:t>
+            </w:r>
+          </w:p>
+        </w:tc>
+      </w:tr>
+      <w:tr>
+        <w:trPr>
+          <w:trHeight w:val="433"/>
+        </w:trPr>
+        <w:tc>
+          <w:tcPr>
+            <w:tcW w:w="2590" w:type="dxa"/>
+            <w:tcBorders>
+              <w:bottom w:val="single" w:sz="4" w:space="0" w:color="auto"/>
+            </w:tcBorders>
+            <w:vAlign w:val="center"/>
+          </w:tcPr>
+          <w:p>
+            <w:r>
+              <w:t>Interaction</w:t>
+            </w:r>
+          </w:p>
+        </w:tc>
+        <w:tc>
+          <w:tcPr>
+            <w:tcW w:w="2001" w:type="dxa"/>
+            <w:tcBorders>
+              <w:bottom w:val="single" w:sz="4" w:space="0" w:color="auto"/>
+            </w:tcBorders>
+            <w:vAlign w:val="center"/>
+          </w:tcPr>
+          <w:p>
+            <w:r>
+              <w:t>-709.13</w:t>
+            </w:r>
+            <w:r>
+              <w:t xml:space="preserve"> (</w:t>
+            </w:r>
+            <w:r>
+              <w:t>23.99</w:t>
+            </w:r>
+            <w:r>
+              <w:t>)</w:t>
+            </w:r>
+          </w:p>
+        </w:tc>
+        <w:tc>
+          <w:tcPr>
+            <w:tcW w:w="2296" w:type="dxa"/>
+            <w:tcBorders>
+              <w:bottom w:val="single" w:sz="4" w:space="0" w:color="auto"/>
+            </w:tcBorders>
+            <w:vAlign w:val="center"/>
+          </w:tcPr>
+          <w:p>
+            <w:r>
+              <w:t>1.00</w:t>
+            </w:r>
+            <w:r>
+              <w:t>e+00</w:t>
+            </w:r>
+          </w:p>
+        </w:tc>
+        <w:tc>
+          <w:tcPr>
+            <w:tcW w:w="1477" w:type="dxa"/>
+            <w:tcBorders>
+              <w:bottom w:val="single" w:sz="4" w:space="0" w:color="auto"/>
+            </w:tcBorders>
+            <w:vAlign w:val="center"/>
+          </w:tcPr>
+          <w:p>
+            <w:r>
+              <w:t>0.82</w:t>
+            </w:r>
+            <w:r>
+              <w:t xml:space="preserve"> (0.03)</w:t>
+            </w:r>
+          </w:p>
+        </w:tc>
+      </w:tr>
+      <w:tr>
+        <w:trPr>
+          <w:trHeight w:val="433"/>
+        </w:trPr>
+        <w:tc>
+          <w:tcPr>
+            <w:tcW w:w="8364" w:type="dxa"/>
+            <w:gridSpan w:val="4"/>
+            <w:tcBorders>
+              <w:top w:val="single" w:sz="4" w:space="0" w:color="auto"/>
+              <w:bottom w:val="single" w:sz="4" w:space="0" w:color="auto"/>
+            </w:tcBorders>
+            <w:vAlign w:val="center"/>
+          </w:tcPr>
+          <w:p>
+            <w:pPr>
+              <w:jc w:val="center"/>
+            </w:pPr>
+            <w:r>
+              <w:t>Reaction times</w:t>
+            </w:r>
+          </w:p>
+        </w:tc>
+      </w:tr>
+      <w:tr>
+        <w:trPr>
+          <w:trHeight w:val="433"/>
+        </w:trPr>
+        <w:tc>
+          <w:tcPr>
+            <w:tcW w:w="2590" w:type="dxa"/>
+            <w:tcBorders>
+              <w:top w:val="single" w:sz="4" w:space="0" w:color="auto"/>
+            </w:tcBorders>
+            <w:vAlign w:val="center"/>
+          </w:tcPr>
+          <w:p>
+            <w:r>
+              <w:t>Null</w:t>
+            </w:r>
+          </w:p>
+        </w:tc>
+        <w:tc>
+          <w:tcPr>
+            <w:tcW w:w="2001" w:type="dxa"/>
+            <w:tcBorders>
+              <w:top w:val="single" w:sz="4" w:space="0" w:color="auto"/>
+            </w:tcBorders>
+            <w:vAlign w:val="center"/>
+          </w:tcPr>
+          <w:p>
+            <w:r>
+              <w:t xml:space="preserve">2346.29 </w:t>
+            </w:r>
+            <w:r>
+              <w:t>(</w:t>
+            </w:r>
+            <w:r>
+              <w:t>32.74</w:t>
+            </w:r>
+            <w:r>
+              <w:t>)</w:t>
+            </w:r>
+          </w:p>
+        </w:tc>
+        <w:tc>
+          <w:tcPr>
+            <w:tcW w:w="2296" w:type="dxa"/>
+            <w:tcBorders>
+              <w:top w:val="single" w:sz="4" w:space="0" w:color="auto"/>
+            </w:tcBorders>
+            <w:vAlign w:val="center"/>
+          </w:tcPr>
+          <w:p>
+            <w:r>
+              <w:t>2.41</w:t>
+            </w:r>
+            <w:r>
+              <w:t>e-42</w:t>
+            </w:r>
+          </w:p>
+        </w:tc>
+        <w:tc>
+          <w:tcPr>
+            <w:tcW w:w="1477" w:type="dxa"/>
+            <w:tcBorders>
+              <w:top w:val="single" w:sz="4" w:space="0" w:color="auto"/>
+            </w:tcBorders>
+            <w:vAlign w:val="center"/>
+          </w:tcPr>
+          <w:p>
+            <w:r>
+              <w:t xml:space="preserve">0.48 </w:t>
+            </w:r>
+            <w:r>
+              <w:t>(0.04)</w:t>
+            </w:r>
+          </w:p>
+        </w:tc>
+      </w:tr>
+      <w:tr>
+        <w:trPr>
+          <w:trHeight w:val="433"/>
+        </w:trPr>
+        <w:tc>
+          <w:tcPr>
+            <w:tcW w:w="2590" w:type="dxa"/>
+            <w:vAlign w:val="center"/>
+          </w:tcPr>
+          <w:p>
+            <w:r>
+              <w:t>Reward phase</w:t>
+            </w:r>
+          </w:p>
+        </w:tc>
+        <w:tc>
+          <w:tcPr>
+            <w:tcW w:w="2001" w:type="dxa"/>
+            <w:vAlign w:val="center"/>
+          </w:tcPr>
+          <w:p>
+            <w:r>
+              <w:t xml:space="preserve">2329.70 </w:t>
+            </w:r>
+            <w:r>
+              <w:t>(</w:t>
+            </w:r>
+            <w:r>
+              <w:t>35.38</w:t>
+            </w:r>
+            <w:r>
+              <w:t>)</w:t>
+            </w:r>
+          </w:p>
+        </w:tc>
+        <w:tc>
+          <w:tcPr>
+            <w:tcW w:w="2296" w:type="dxa"/>
+            <w:vAlign w:val="center"/>
+          </w:tcPr>
+          <w:p>
+            <w:r>
+              <w:t>9.65e-39</w:t>
+            </w:r>
+          </w:p>
+        </w:tc>
+        <w:tc>
+          <w:tcPr>
+            <w:tcW w:w="1477" w:type="dxa"/>
+            <w:vAlign w:val="center"/>
+          </w:tcPr>
+          <w:p>
+            <w:r>
+              <w:t>0.5</w:t>
+            </w:r>
+            <w:r>
+              <w:t>6</w:t>
+            </w:r>
+            <w:r>
+              <w:t xml:space="preserve"> </w:t>
+            </w:r>
+            <w:r>
+              <w:t>(</w:t>
+            </w:r>
+            <w:r>
+              <w:t>0.04</w:t>
+            </w:r>
+            <w:r>
+              <w:t>)</w:t>
+            </w:r>
+          </w:p>
+        </w:tc>
+      </w:tr>
+      <w:tr>
+        <w:trPr>
+          <w:trHeight w:val="415"/>
+        </w:trPr>
+        <w:tc>
+          <w:tcPr>
+            <w:tcW w:w="2590" w:type="dxa"/>
+          </w:tcPr>
+          <w:p>
+            <w:r>
+              <w:t>Interaction</w:t>
+            </w:r>
+          </w:p>
+        </w:tc>
+        <w:tc>
+          <w:tcPr>
+            <w:tcW w:w="2001" w:type="dxa"/>
+          </w:tcPr>
+          <w:p>
+            <w:r>
+              <w:t xml:space="preserve">2154.64 </w:t>
+            </w:r>
+            <w:r>
+              <w:t>(</w:t>
+            </w:r>
+            <w:r>
+              <w:t>25.19</w:t>
+            </w:r>
+            <w:r>
+              <w:t>)</w:t>
+            </w:r>
+          </w:p>
+        </w:tc>
+        <w:tc>
+          <w:tcPr>
+            <w:tcW w:w="2296" w:type="dxa"/>
+          </w:tcPr>
+          <w:p>
+            <w:r>
+              <w:t>1.00e+00</w:t>
+            </w:r>
+          </w:p>
+        </w:tc>
+        <w:tc>
+          <w:tcPr>
+            <w:tcW w:w="1477" w:type="dxa"/>
+          </w:tcPr>
+          <w:p>
+            <w:r>
+              <w:t xml:space="preserve">0.84 </w:t>
+            </w:r>
+            <w:r>
+              <w:t>(0.03)</w:t>
+            </w:r>
+          </w:p>
+        </w:tc>
+      </w:tr>
+    </w:tbl>
+    <w:p/>
+    <w:p/>
     <w:p>
       <w:pPr>
         <w:pStyle w:val="ListParagraph"/>
@@ -5064,6 +5642,7 @@
         <w:t>Model comparison</w:t>
       </w:r>
     </w:p>
+    <w:p/>
     <w:p>
       <w:pPr>
         <w:pStyle w:val="ListParagraph"/>
@@ -5108,7 +5687,6 @@
         </w:numPr>
       </w:pPr>
       <w:r>
-        <w:lastRenderedPageBreak/>
         <w:t>Posterior predictive checks</w:t>
       </w:r>
       <w:r>
@@ -5229,6 +5807,329 @@
         <w:t>Model comparison</w:t>
       </w:r>
     </w:p>
+    <w:p/>
+    <w:p>
+      <w:r>
+        <w:t xml:space="preserve">Mention in text the WAIC difference with SE for the comparison between the interaction and the second best model. </w:t>
+      </w:r>
+    </w:p>
+    <w:p/>
+    <w:tbl>
+      <w:tblPr>
+        <w:tblStyle w:val="APA6"/>
+        <w:tblW w:w="8364" w:type="dxa"/>
+        <w:tblLook w:val="04A0" w:firstRow="1" w:lastRow="0" w:firstColumn="1" w:lastColumn="0" w:noHBand="0" w:noVBand="1"/>
+      </w:tblPr>
+      <w:tblGrid>
+        <w:gridCol w:w="2590"/>
+        <w:gridCol w:w="2001"/>
+        <w:gridCol w:w="2296"/>
+        <w:gridCol w:w="1477"/>
+      </w:tblGrid>
+      <w:tr>
+        <w:trPr>
+          <w:trHeight w:val="657"/>
+        </w:trPr>
+        <w:tc>
+          <w:tcPr>
+            <w:tcW w:w="2590" w:type="dxa"/>
+            <w:tcBorders>
+              <w:top w:val="single" w:sz="4" w:space="0" w:color="auto"/>
+              <w:bottom w:val="single" w:sz="4" w:space="0" w:color="auto"/>
+            </w:tcBorders>
+            <w:vAlign w:val="center"/>
+          </w:tcPr>
+          <w:p>
+            <w:r>
+              <w:t>Model/Model comparison</w:t>
+            </w:r>
+          </w:p>
+        </w:tc>
+        <w:tc>
+          <w:tcPr>
+            <w:tcW w:w="2001" w:type="dxa"/>
+            <w:tcBorders>
+              <w:top w:val="single" w:sz="4" w:space="0" w:color="auto"/>
+              <w:bottom w:val="single" w:sz="4" w:space="0" w:color="auto"/>
+            </w:tcBorders>
+            <w:vAlign w:val="center"/>
+          </w:tcPr>
+          <w:p>
+            <w:pPr>
+              <w:rPr>
+                <w:i/>
+              </w:rPr>
+            </w:pPr>
+            <w:r>
+              <w:rPr>
+                <w:i/>
+              </w:rPr>
+              <w:t>WAIC (SE)</w:t>
+            </w:r>
+          </w:p>
+        </w:tc>
+        <w:tc>
+          <w:tcPr>
+            <w:tcW w:w="2296" w:type="dxa"/>
+            <w:tcBorders>
+              <w:top w:val="single" w:sz="4" w:space="0" w:color="auto"/>
+              <w:bottom w:val="single" w:sz="4" w:space="0" w:color="auto"/>
+            </w:tcBorders>
+            <w:vAlign w:val="center"/>
+          </w:tcPr>
+          <w:p>
+            <w:pPr>
+              <w:rPr>
+                <w:i/>
+              </w:rPr>
+            </w:pPr>
+            <w:r>
+              <w:rPr>
+                <w:i/>
+              </w:rPr>
+              <w:t>WAIC weight</w:t>
+            </w:r>
+          </w:p>
+        </w:tc>
+        <w:tc>
+          <w:tcPr>
+            <w:tcW w:w="1477" w:type="dxa"/>
+            <w:tcBorders>
+              <w:top w:val="single" w:sz="4" w:space="0" w:color="auto"/>
+              <w:bottom w:val="single" w:sz="4" w:space="0" w:color="auto"/>
+            </w:tcBorders>
+            <w:vAlign w:val="center"/>
+          </w:tcPr>
+          <w:p>
+            <w:r>
+              <w:rPr>
+                <w:i/>
+              </w:rPr>
+              <w:t>Bayesian R</w:t>
+            </w:r>
+            <w:r>
+              <w:rPr>
+                <w:i/>
+                <w:vertAlign w:val="superscript"/>
+              </w:rPr>
+              <w:t>2</w:t>
+            </w:r>
+          </w:p>
+        </w:tc>
+      </w:tr>
+      <w:tr>
+        <w:trPr>
+          <w:trHeight w:val="433"/>
+        </w:trPr>
+        <w:tc>
+          <w:tcPr>
+            <w:tcW w:w="2590" w:type="dxa"/>
+            <w:tcBorders>
+              <w:top w:val="single" w:sz="4" w:space="0" w:color="auto"/>
+            </w:tcBorders>
+            <w:vAlign w:val="center"/>
+          </w:tcPr>
+          <w:p>
+            <w:bookmarkStart w:id="27" w:name="_GoBack"/>
+            <w:bookmarkEnd w:id="27"/>
+            <w:r>
+              <w:lastRenderedPageBreak/>
+              <w:t>Null</w:t>
+            </w:r>
+          </w:p>
+        </w:tc>
+        <w:tc>
+          <w:tcPr>
+            <w:tcW w:w="2001" w:type="dxa"/>
+            <w:tcBorders>
+              <w:top w:val="single" w:sz="4" w:space="0" w:color="auto"/>
+            </w:tcBorders>
+            <w:vAlign w:val="center"/>
+          </w:tcPr>
+          <w:p>
+            <w:r>
+              <w:t xml:space="preserve">2346.29 </w:t>
+            </w:r>
+            <w:r>
+              <w:t>(</w:t>
+            </w:r>
+            <w:r>
+              <w:t>32.74</w:t>
+            </w:r>
+            <w:r>
+              <w:t>)</w:t>
+            </w:r>
+          </w:p>
+        </w:tc>
+        <w:tc>
+          <w:tcPr>
+            <w:tcW w:w="2296" w:type="dxa"/>
+            <w:tcBorders>
+              <w:top w:val="single" w:sz="4" w:space="0" w:color="auto"/>
+            </w:tcBorders>
+            <w:vAlign w:val="center"/>
+          </w:tcPr>
+          <w:p>
+            <w:r>
+              <w:t>2.41</w:t>
+            </w:r>
+            <w:r>
+              <w:t>e-42</w:t>
+            </w:r>
+          </w:p>
+        </w:tc>
+        <w:tc>
+          <w:tcPr>
+            <w:tcW w:w="1477" w:type="dxa"/>
+            <w:tcBorders>
+              <w:top w:val="single" w:sz="4" w:space="0" w:color="auto"/>
+            </w:tcBorders>
+            <w:vAlign w:val="center"/>
+          </w:tcPr>
+          <w:p>
+            <w:r>
+              <w:t xml:space="preserve">0.48 </w:t>
+            </w:r>
+            <w:r>
+              <w:t>(0.04)</w:t>
+            </w:r>
+          </w:p>
+        </w:tc>
+      </w:tr>
+      <w:tr>
+        <w:trPr>
+          <w:trHeight w:val="433"/>
+        </w:trPr>
+        <w:tc>
+          <w:tcPr>
+            <w:tcW w:w="2590" w:type="dxa"/>
+            <w:vAlign w:val="center"/>
+          </w:tcPr>
+          <w:p>
+            <w:r>
+              <w:t>Reward phase</w:t>
+            </w:r>
+          </w:p>
+        </w:tc>
+        <w:tc>
+          <w:tcPr>
+            <w:tcW w:w="2001" w:type="dxa"/>
+            <w:vAlign w:val="center"/>
+          </w:tcPr>
+          <w:p>
+            <w:r>
+              <w:t xml:space="preserve">2329.70 </w:t>
+            </w:r>
+            <w:r>
+              <w:t>(</w:t>
+            </w:r>
+            <w:r>
+              <w:t>35.38</w:t>
+            </w:r>
+            <w:r>
+              <w:t>)</w:t>
+            </w:r>
+          </w:p>
+        </w:tc>
+        <w:tc>
+          <w:tcPr>
+            <w:tcW w:w="2296" w:type="dxa"/>
+            <w:vAlign w:val="center"/>
+          </w:tcPr>
+          <w:p>
+            <w:r>
+              <w:t>9.65e-39</w:t>
+            </w:r>
+          </w:p>
+        </w:tc>
+        <w:tc>
+          <w:tcPr>
+            <w:tcW w:w="1477" w:type="dxa"/>
+            <w:vAlign w:val="center"/>
+          </w:tcPr>
+          <w:p>
+            <w:r>
+              <w:t>0.5</w:t>
+            </w:r>
+            <w:r>
+              <w:t>6</w:t>
+            </w:r>
+            <w:r>
+              <w:t xml:space="preserve"> </w:t>
+            </w:r>
+            <w:r>
+              <w:t>(</w:t>
+            </w:r>
+            <w:r>
+              <w:t>0.04</w:t>
+            </w:r>
+            <w:r>
+              <w:t>)</w:t>
+            </w:r>
+          </w:p>
+        </w:tc>
+      </w:tr>
+      <w:tr>
+        <w:trPr>
+          <w:trHeight w:val="415"/>
+        </w:trPr>
+        <w:tc>
+          <w:tcPr>
+            <w:tcW w:w="2590" w:type="dxa"/>
+          </w:tcPr>
+          <w:p>
+            <w:r>
+              <w:t>Interaction</w:t>
+            </w:r>
+          </w:p>
+        </w:tc>
+        <w:tc>
+          <w:tcPr>
+            <w:tcW w:w="2001" w:type="dxa"/>
+          </w:tcPr>
+          <w:p>
+            <w:r>
+              <w:t xml:space="preserve">2154.64 </w:t>
+            </w:r>
+            <w:r>
+              <w:t>(</w:t>
+            </w:r>
+            <w:r>
+              <w:t>25.19</w:t>
+            </w:r>
+            <w:r>
+              <w:t>)</w:t>
+            </w:r>
+          </w:p>
+        </w:tc>
+        <w:tc>
+          <w:tcPr>
+            <w:tcW w:w="2296" w:type="dxa"/>
+          </w:tcPr>
+          <w:p>
+            <w:r>
+              <w:t>1.00e+00</w:t>
+            </w:r>
+          </w:p>
+        </w:tc>
+        <w:tc>
+          <w:tcPr>
+            <w:tcW w:w="1477" w:type="dxa"/>
+          </w:tcPr>
+          <w:p>
+            <w:r>
+              <w:t xml:space="preserve">0.84 </w:t>
+            </w:r>
+            <w:r>
+              <w:t>(0.03)</w:t>
+            </w:r>
+          </w:p>
+        </w:tc>
+      </w:tr>
+    </w:tbl>
+    <w:p/>
+    <w:p/>
+    <w:p/>
     <w:p>
       <w:pPr>
         <w:pStyle w:val="ListParagraph"/>
@@ -7885,7 +8786,7 @@
             <w:noProof/>
             <w:szCs w:val="24"/>
           </w:rPr>
-          <w:t>24</w:t>
+          <w:t>25</w:t>
         </w:r>
         <w:r>
           <w:rPr>
@@ -12094,6 +12995,164 @@
     <w:basedOn w:val="DefaultParagraphFont"/>
     <w:rsid w:val="000B39A4"/>
   </w:style>
+  <w:style w:type="table" w:styleId="TableGrid">
+    <w:name w:val="Table Grid"/>
+    <w:basedOn w:val="TableNormal"/>
+    <w:uiPriority w:val="39"/>
+    <w:rsid w:val="008E021D"/>
+    <w:pPr>
+      <w:spacing w:after="0" w:line="240" w:lineRule="auto"/>
+    </w:pPr>
+    <w:tblPr>
+      <w:tblBorders>
+        <w:top w:val="single" w:sz="4" w:space="0" w:color="auto"/>
+        <w:left w:val="single" w:sz="4" w:space="0" w:color="auto"/>
+        <w:bottom w:val="single" w:sz="4" w:space="0" w:color="auto"/>
+        <w:right w:val="single" w:sz="4" w:space="0" w:color="auto"/>
+        <w:insideH w:val="single" w:sz="4" w:space="0" w:color="auto"/>
+        <w:insideV w:val="single" w:sz="4" w:space="0" w:color="auto"/>
+      </w:tblBorders>
+    </w:tblPr>
+  </w:style>
+  <w:style w:type="table" w:styleId="PlainTable2">
+    <w:name w:val="Plain Table 2"/>
+    <w:basedOn w:val="TableNormal"/>
+    <w:uiPriority w:val="42"/>
+    <w:rsid w:val="00876BCA"/>
+    <w:pPr>
+      <w:spacing w:after="0" w:line="240" w:lineRule="auto"/>
+    </w:pPr>
+    <w:tblPr>
+      <w:tblStyleRowBandSize w:val="1"/>
+      <w:tblStyleColBandSize w:val="1"/>
+      <w:tblBorders>
+        <w:top w:val="single" w:sz="4" w:space="0" w:color="7F7F7F" w:themeColor="text1" w:themeTint="80"/>
+        <w:bottom w:val="single" w:sz="4" w:space="0" w:color="7F7F7F" w:themeColor="text1" w:themeTint="80"/>
+      </w:tblBorders>
+    </w:tblPr>
+    <w:tblStylePr w:type="firstRow">
+      <w:rPr>
+        <w:b/>
+        <w:bCs/>
+      </w:rPr>
+      <w:tblPr/>
+      <w:tcPr>
+        <w:tcBorders>
+          <w:bottom w:val="single" w:sz="4" w:space="0" w:color="7F7F7F" w:themeColor="text1" w:themeTint="80"/>
+        </w:tcBorders>
+      </w:tcPr>
+    </w:tblStylePr>
+    <w:tblStylePr w:type="lastRow">
+      <w:rPr>
+        <w:b/>
+        <w:bCs/>
+      </w:rPr>
+      <w:tblPr/>
+      <w:tcPr>
+        <w:tcBorders>
+          <w:top w:val="single" w:sz="4" w:space="0" w:color="7F7F7F" w:themeColor="text1" w:themeTint="80"/>
+        </w:tcBorders>
+      </w:tcPr>
+    </w:tblStylePr>
+    <w:tblStylePr w:type="firstCol">
+      <w:rPr>
+        <w:b/>
+        <w:bCs/>
+      </w:rPr>
+    </w:tblStylePr>
+    <w:tblStylePr w:type="lastCol">
+      <w:rPr>
+        <w:b/>
+        <w:bCs/>
+      </w:rPr>
+    </w:tblStylePr>
+    <w:tblStylePr w:type="band1Vert">
+      <w:tblPr/>
+      <w:tcPr>
+        <w:tcBorders>
+          <w:left w:val="single" w:sz="4" w:space="0" w:color="7F7F7F" w:themeColor="text1" w:themeTint="80"/>
+          <w:right w:val="single" w:sz="4" w:space="0" w:color="7F7F7F" w:themeColor="text1" w:themeTint="80"/>
+        </w:tcBorders>
+      </w:tcPr>
+    </w:tblStylePr>
+    <w:tblStylePr w:type="band2Vert">
+      <w:tblPr/>
+      <w:tcPr>
+        <w:tcBorders>
+          <w:left w:val="single" w:sz="4" w:space="0" w:color="7F7F7F" w:themeColor="text1" w:themeTint="80"/>
+          <w:right w:val="single" w:sz="4" w:space="0" w:color="7F7F7F" w:themeColor="text1" w:themeTint="80"/>
+        </w:tcBorders>
+      </w:tcPr>
+    </w:tblStylePr>
+    <w:tblStylePr w:type="band1Horz">
+      <w:tblPr/>
+      <w:tcPr>
+        <w:tcBorders>
+          <w:top w:val="single" w:sz="4" w:space="0" w:color="7F7F7F" w:themeColor="text1" w:themeTint="80"/>
+          <w:bottom w:val="single" w:sz="4" w:space="0" w:color="7F7F7F" w:themeColor="text1" w:themeTint="80"/>
+        </w:tcBorders>
+      </w:tcPr>
+    </w:tblStylePr>
+  </w:style>
+  <w:style w:type="table" w:styleId="PlainTable4">
+    <w:name w:val="Plain Table 4"/>
+    <w:basedOn w:val="TableNormal"/>
+    <w:uiPriority w:val="44"/>
+    <w:rsid w:val="00876BCA"/>
+    <w:pPr>
+      <w:spacing w:after="0" w:line="240" w:lineRule="auto"/>
+    </w:pPr>
+    <w:tblPr>
+      <w:tblStyleRowBandSize w:val="1"/>
+      <w:tblStyleColBandSize w:val="1"/>
+    </w:tblPr>
+    <w:tblStylePr w:type="firstRow">
+      <w:rPr>
+        <w:b/>
+        <w:bCs/>
+      </w:rPr>
+    </w:tblStylePr>
+    <w:tblStylePr w:type="lastRow">
+      <w:rPr>
+        <w:b/>
+        <w:bCs/>
+      </w:rPr>
+    </w:tblStylePr>
+    <w:tblStylePr w:type="firstCol">
+      <w:rPr>
+        <w:b/>
+        <w:bCs/>
+      </w:rPr>
+    </w:tblStylePr>
+    <w:tblStylePr w:type="lastCol">
+      <w:rPr>
+        <w:b/>
+        <w:bCs/>
+      </w:rPr>
+    </w:tblStylePr>
+    <w:tblStylePr w:type="band1Vert">
+      <w:tblPr/>
+      <w:tcPr>
+        <w:shd w:val="clear" w:color="auto" w:fill="F2F2F2" w:themeFill="background1" w:themeFillShade="F2"/>
+      </w:tcPr>
+    </w:tblStylePr>
+    <w:tblStylePr w:type="band1Horz">
+      <w:tblPr/>
+      <w:tcPr>
+        <w:shd w:val="clear" w:color="auto" w:fill="F2F2F2" w:themeFill="background1" w:themeFillShade="F2"/>
+      </w:tcPr>
+    </w:tblStylePr>
+  </w:style>
+  <w:style w:type="table" w:customStyle="1" w:styleId="APA6">
+    <w:name w:val="APA 6"/>
+    <w:basedOn w:val="TableNormal"/>
+    <w:uiPriority w:val="99"/>
+    <w:rsid w:val="00876BCA"/>
+    <w:pPr>
+      <w:spacing w:after="0" w:line="240" w:lineRule="auto"/>
+    </w:pPr>
+    <w:tblPr/>
+  </w:style>
 </w:styles>
 </file>
 
@@ -12363,7 +13422,7 @@
 </file>
 
 <file path=customXml/itemProps1.xml><?xml version="1.0" encoding="utf-8"?>
-<ds:datastoreItem xmlns:ds="http://schemas.openxmlformats.org/officeDocument/2006/customXml" ds:itemID="{10E49426-B0A4-470C-946C-75490918176E}">
+<ds:datastoreItem xmlns:ds="http://schemas.openxmlformats.org/officeDocument/2006/customXml" ds:itemID="{8A609FE4-A543-41E9-8688-0C000EDF5C9D}">
   <ds:schemaRefs>
     <ds:schemaRef ds:uri="http://schemas.openxmlformats.org/officeDocument/2006/bibliography"/>
   </ds:schemaRefs>

</xml_diff>

<commit_message>
Adding the model comparison table for the SSVEP data
</commit_message>
<xml_diff>
--- a/manuscript/SSVEPs & reward.docx
+++ b/manuscript/SSVEPs & reward.docx
@@ -5166,6 +5166,8 @@
             <w:r>
               <w:t>0.36</w:t>
             </w:r>
+            <w:bookmarkStart w:id="27" w:name="_GoBack"/>
+            <w:bookmarkEnd w:id="27"/>
             <w:r>
               <w:t xml:space="preserve"> (0.05)</w:t>
             </w:r>
@@ -5224,9 +5226,6 @@
           <w:p>
             <w:r>
               <w:t>1.00</w:t>
-            </w:r>
-            <w:r>
-              <w:t>e+00</w:t>
             </w:r>
           </w:p>
         </w:tc>
@@ -5323,7 +5322,7 @@
           </w:tcPr>
           <w:p>
             <w:r>
-              <w:t>2.41</w:t>
+              <w:t>2.42</w:t>
             </w:r>
             <w:r>
               <w:t>e-42</w:t>
@@ -5340,7 +5339,10 @@
           </w:tcPr>
           <w:p>
             <w:r>
-              <w:t xml:space="preserve">0.48 </w:t>
+              <w:t>0.49</w:t>
+            </w:r>
+            <w:r>
+              <w:t xml:space="preserve"> </w:t>
             </w:r>
             <w:r>
               <w:t>(0.04)</w:t>
@@ -5460,7 +5462,7 @@
           </w:tcPr>
           <w:p>
             <w:r>
-              <w:t>1.00e+00</w:t>
+              <w:t>1.00</w:t>
             </w:r>
           </w:p>
         </w:tc>
@@ -5817,22 +5819,22 @@
     <w:tbl>
       <w:tblPr>
         <w:tblStyle w:val="APA6"/>
-        <w:tblW w:w="8364" w:type="dxa"/>
+        <w:tblW w:w="10694" w:type="dxa"/>
         <w:tblLook w:val="04A0" w:firstRow="1" w:lastRow="0" w:firstColumn="1" w:lastColumn="0" w:noHBand="0" w:noVBand="1"/>
       </w:tblPr>
       <w:tblGrid>
-        <w:gridCol w:w="2590"/>
-        <w:gridCol w:w="2001"/>
-        <w:gridCol w:w="2296"/>
-        <w:gridCol w:w="1477"/>
+        <w:gridCol w:w="3298"/>
+        <w:gridCol w:w="2543"/>
+        <w:gridCol w:w="2915"/>
+        <w:gridCol w:w="1938"/>
       </w:tblGrid>
       <w:tr>
         <w:trPr>
-          <w:trHeight w:val="657"/>
+          <w:trHeight w:val="664"/>
         </w:trPr>
         <w:tc>
           <w:tcPr>
-            <w:tcW w:w="2590" w:type="dxa"/>
+            <w:tcW w:w="3298" w:type="dxa"/>
             <w:tcBorders>
               <w:top w:val="single" w:sz="4" w:space="0" w:color="auto"/>
               <w:bottom w:val="single" w:sz="4" w:space="0" w:color="auto"/>
@@ -5847,7 +5849,7 @@
         </w:tc>
         <w:tc>
           <w:tcPr>
-            <w:tcW w:w="2001" w:type="dxa"/>
+            <w:tcW w:w="2543" w:type="dxa"/>
             <w:tcBorders>
               <w:top w:val="single" w:sz="4" w:space="0" w:color="auto"/>
               <w:bottom w:val="single" w:sz="4" w:space="0" w:color="auto"/>
@@ -5870,7 +5872,7 @@
         </w:tc>
         <w:tc>
           <w:tcPr>
-            <w:tcW w:w="2296" w:type="dxa"/>
+            <w:tcW w:w="2915" w:type="dxa"/>
             <w:tcBorders>
               <w:top w:val="single" w:sz="4" w:space="0" w:color="auto"/>
               <w:bottom w:val="single" w:sz="4" w:space="0" w:color="auto"/>
@@ -5893,7 +5895,7 @@
         </w:tc>
         <w:tc>
           <w:tcPr>
-            <w:tcW w:w="1477" w:type="dxa"/>
+            <w:tcW w:w="1938" w:type="dxa"/>
             <w:tcBorders>
               <w:top w:val="single" w:sz="4" w:space="0" w:color="auto"/>
               <w:bottom w:val="single" w:sz="4" w:space="0" w:color="auto"/>
@@ -5919,19 +5921,17 @@
       </w:tr>
       <w:tr>
         <w:trPr>
-          <w:trHeight w:val="433"/>
+          <w:trHeight w:val="437"/>
         </w:trPr>
         <w:tc>
           <w:tcPr>
-            <w:tcW w:w="2590" w:type="dxa"/>
+            <w:tcW w:w="3298" w:type="dxa"/>
             <w:tcBorders>
               <w:top w:val="single" w:sz="4" w:space="0" w:color="auto"/>
             </w:tcBorders>
             <w:vAlign w:val="center"/>
           </w:tcPr>
           <w:p>
-            <w:bookmarkStart w:id="27" w:name="_GoBack"/>
-            <w:bookmarkEnd w:id="27"/>
             <w:r>
               <w:lastRenderedPageBreak/>
               <w:t>Null</w:t>
@@ -5940,7 +5940,7 @@
         </w:tc>
         <w:tc>
           <w:tcPr>
-            <w:tcW w:w="2001" w:type="dxa"/>
+            <w:tcW w:w="2543" w:type="dxa"/>
             <w:tcBorders>
               <w:top w:val="single" w:sz="4" w:space="0" w:color="auto"/>
             </w:tcBorders>
@@ -5948,13 +5948,13 @@
           </w:tcPr>
           <w:p>
             <w:r>
-              <w:t xml:space="preserve">2346.29 </w:t>
+              <w:t xml:space="preserve">-122.16 </w:t>
             </w:r>
             <w:r>
               <w:t>(</w:t>
             </w:r>
             <w:r>
-              <w:t>32.74</w:t>
+              <w:t>38.14</w:t>
             </w:r>
             <w:r>
               <w:t>)</w:t>
@@ -5963,7 +5963,7 @@
         </w:tc>
         <w:tc>
           <w:tcPr>
-            <w:tcW w:w="2296" w:type="dxa"/>
+            <w:tcW w:w="2915" w:type="dxa"/>
             <w:tcBorders>
               <w:top w:val="single" w:sz="4" w:space="0" w:color="auto"/>
             </w:tcBorders>
@@ -5971,16 +5971,19 @@
           </w:tcPr>
           <w:p>
             <w:r>
-              <w:t>2.41</w:t>
-            </w:r>
-            <w:r>
-              <w:t>e-42</w:t>
+              <w:t>1.7</w:t>
+            </w:r>
+            <w:r>
+              <w:t>9</w:t>
+            </w:r>
+            <w:r>
+              <w:t>e-39</w:t>
             </w:r>
           </w:p>
         </w:tc>
         <w:tc>
           <w:tcPr>
-            <w:tcW w:w="1477" w:type="dxa"/>
+            <w:tcW w:w="1938" w:type="dxa"/>
             <w:tcBorders>
               <w:top w:val="single" w:sz="4" w:space="0" w:color="auto"/>
             </w:tcBorders>
@@ -5988,21 +5991,27 @@
           </w:tcPr>
           <w:p>
             <w:r>
-              <w:t xml:space="preserve">0.48 </w:t>
-            </w:r>
-            <w:r>
-              <w:t>(0.04)</w:t>
+              <w:t xml:space="preserve">0.00 </w:t>
+            </w:r>
+            <w:r>
+              <w:t>(</w:t>
+            </w:r>
+            <w:r>
+              <w:t>0.00</w:t>
+            </w:r>
+            <w:r>
+              <w:t>)</w:t>
             </w:r>
           </w:p>
         </w:tc>
       </w:tr>
       <w:tr>
         <w:trPr>
-          <w:trHeight w:val="433"/>
+          <w:trHeight w:val="437"/>
         </w:trPr>
         <w:tc>
           <w:tcPr>
-            <w:tcW w:w="2590" w:type="dxa"/>
+            <w:tcW w:w="3298" w:type="dxa"/>
             <w:vAlign w:val="center"/>
           </w:tcPr>
           <w:p>
@@ -6013,18 +6022,18 @@
         </w:tc>
         <w:tc>
           <w:tcPr>
-            <w:tcW w:w="2001" w:type="dxa"/>
+            <w:tcW w:w="2543" w:type="dxa"/>
             <w:vAlign w:val="center"/>
           </w:tcPr>
           <w:p>
             <w:r>
-              <w:t xml:space="preserve">2329.70 </w:t>
+              <w:t xml:space="preserve">-115.47 </w:t>
             </w:r>
             <w:r>
               <w:t>(</w:t>
             </w:r>
             <w:r>
-              <w:t>35.38</w:t>
+              <w:t>38.14</w:t>
             </w:r>
             <w:r>
               <w:t>)</w:t>
@@ -6033,26 +6042,32 @@
         </w:tc>
         <w:tc>
           <w:tcPr>
-            <w:tcW w:w="2296" w:type="dxa"/>
+            <w:tcW w:w="2915" w:type="dxa"/>
             <w:vAlign w:val="center"/>
           </w:tcPr>
           <w:p>
             <w:r>
-              <w:t>9.65e-39</w:t>
+              <w:t>6.3</w:t>
+            </w:r>
+            <w:r>
+              <w:t>2</w:t>
+            </w:r>
+            <w:r>
+              <w:t>e-41</w:t>
             </w:r>
           </w:p>
         </w:tc>
         <w:tc>
           <w:tcPr>
-            <w:tcW w:w="1477" w:type="dxa"/>
+            <w:tcW w:w="1938" w:type="dxa"/>
             <w:vAlign w:val="center"/>
           </w:tcPr>
           <w:p>
             <w:r>
-              <w:t>0.5</w:t>
-            </w:r>
-            <w:r>
-              <w:t>6</w:t>
+              <w:t>0.0</w:t>
+            </w:r>
+            <w:r>
+              <w:t>2</w:t>
             </w:r>
             <w:r>
               <w:t xml:space="preserve"> </w:t>
@@ -6061,7 +6076,7 @@
               <w:t>(</w:t>
             </w:r>
             <w:r>
-              <w:t>0.04</w:t>
+              <w:t>0.01</w:t>
             </w:r>
             <w:r>
               <w:t>)</w:t>
@@ -6071,31 +6086,31 @@
       </w:tr>
       <w:tr>
         <w:trPr>
-          <w:trHeight w:val="415"/>
+          <w:trHeight w:val="419"/>
         </w:trPr>
         <w:tc>
           <w:tcPr>
-            <w:tcW w:w="2590" w:type="dxa"/>
+            <w:tcW w:w="3298" w:type="dxa"/>
           </w:tcPr>
           <w:p>
             <w:r>
-              <w:t>Interaction</w:t>
+              <w:t>Attention</w:t>
             </w:r>
           </w:p>
         </w:tc>
         <w:tc>
           <w:tcPr>
-            <w:tcW w:w="2001" w:type="dxa"/>
+            <w:tcW w:w="2543" w:type="dxa"/>
           </w:tcPr>
           <w:p>
             <w:r>
-              <w:t xml:space="preserve">2154.64 </w:t>
+              <w:t xml:space="preserve">-211.10 </w:t>
             </w:r>
             <w:r>
               <w:t>(</w:t>
             </w:r>
             <w:r>
-              <w:t>25.19</w:t>
+              <w:t>41.72</w:t>
             </w:r>
             <w:r>
               <w:t>)</w:t>
@@ -6104,26 +6119,280 @@
         </w:tc>
         <w:tc>
           <w:tcPr>
-            <w:tcW w:w="2296" w:type="dxa"/>
+            <w:tcW w:w="2915" w:type="dxa"/>
           </w:tcPr>
           <w:p>
             <w:r>
-              <w:t>1.00e+00</w:t>
+              <w:t>3.68e-20</w:t>
             </w:r>
           </w:p>
         </w:tc>
         <w:tc>
           <w:tcPr>
-            <w:tcW w:w="1477" w:type="dxa"/>
+            <w:tcW w:w="1938" w:type="dxa"/>
           </w:tcPr>
           <w:p>
             <w:r>
-              <w:t xml:space="preserve">0.84 </w:t>
-            </w:r>
-            <w:r>
-              <w:t>(0.03)</w:t>
+              <w:t xml:space="preserve">0.21 </w:t>
+            </w:r>
+            <w:r>
+              <w:t>(</w:t>
+            </w:r>
+            <w:r>
+              <w:t>0.0</w:t>
+            </w:r>
+            <w:r>
+              <w:t>4</w:t>
+            </w:r>
+            <w:r>
+              <w:t>)</w:t>
             </w:r>
           </w:p>
+        </w:tc>
+      </w:tr>
+      <w:tr>
+        <w:trPr>
+          <w:trHeight w:val="419"/>
+        </w:trPr>
+        <w:tc>
+          <w:tcPr>
+            <w:tcW w:w="3298" w:type="dxa"/>
+          </w:tcPr>
+          <w:p>
+            <w:r>
+              <w:t>Reward phase and attention</w:t>
+            </w:r>
+          </w:p>
+        </w:tc>
+        <w:tc>
+          <w:tcPr>
+            <w:tcW w:w="2543" w:type="dxa"/>
+          </w:tcPr>
+          <w:p>
+            <w:r>
+              <w:t xml:space="preserve">-200.35 </w:t>
+            </w:r>
+            <w:r>
+              <w:t>(</w:t>
+            </w:r>
+            <w:r>
+              <w:t>41.10</w:t>
+            </w:r>
+            <w:r>
+              <w:t>)</w:t>
+            </w:r>
+          </w:p>
+        </w:tc>
+        <w:tc>
+          <w:tcPr>
+            <w:tcW w:w="2915" w:type="dxa"/>
+          </w:tcPr>
+          <w:p>
+            <w:r>
+              <w:t>1.7</w:t>
+            </w:r>
+            <w:r>
+              <w:t>1</w:t>
+            </w:r>
+            <w:r>
+              <w:t>e-22</w:t>
+            </w:r>
+          </w:p>
+        </w:tc>
+        <w:tc>
+          <w:tcPr>
+            <w:tcW w:w="1938" w:type="dxa"/>
+          </w:tcPr>
+          <w:p>
+            <w:r>
+              <w:t xml:space="preserve">0.22 </w:t>
+            </w:r>
+            <w:r>
+              <w:t>(</w:t>
+            </w:r>
+            <w:r>
+              <w:t>0.0</w:t>
+            </w:r>
+            <w:r>
+              <w:t>4</w:t>
+            </w:r>
+            <w:r>
+              <w:t>)</w:t>
+            </w:r>
+          </w:p>
+        </w:tc>
+      </w:tr>
+      <w:tr>
+        <w:trPr>
+          <w:trHeight w:val="419"/>
+        </w:trPr>
+        <w:tc>
+          <w:tcPr>
+            <w:tcW w:w="3298" w:type="dxa"/>
+          </w:tcPr>
+          <w:p>
+            <w:r>
+              <w:t>Reward magnitude X reward phase + attention</w:t>
+            </w:r>
+          </w:p>
+        </w:tc>
+        <w:tc>
+          <w:tcPr>
+            <w:tcW w:w="2543" w:type="dxa"/>
+          </w:tcPr>
+          <w:p>
+            <w:r>
+              <w:t xml:space="preserve">-272.18 </w:t>
+            </w:r>
+            <w:r>
+              <w:t>(</w:t>
+            </w:r>
+            <w:r>
+              <w:t>42.75</w:t>
+            </w:r>
+            <w:r>
+              <w:t>)</w:t>
+            </w:r>
+          </w:p>
+        </w:tc>
+        <w:tc>
+          <w:tcPr>
+            <w:tcW w:w="2915" w:type="dxa"/>
+          </w:tcPr>
+          <w:p>
+            <w:r>
+              <w:t>6.74e-07</w:t>
+            </w:r>
+          </w:p>
+        </w:tc>
+        <w:tc>
+          <w:tcPr>
+            <w:tcW w:w="1938" w:type="dxa"/>
+          </w:tcPr>
+          <w:p>
+            <w:r>
+              <w:t>0.4</w:t>
+            </w:r>
+            <w:r>
+              <w:t>3</w:t>
+            </w:r>
+            <w:r>
+              <w:t xml:space="preserve"> </w:t>
+            </w:r>
+            <w:r>
+              <w:t>(</w:t>
+            </w:r>
+            <w:r>
+              <w:t>0.0</w:t>
+            </w:r>
+            <w:r>
+              <w:t>4</w:t>
+            </w:r>
+            <w:r>
+              <w:t>)</w:t>
+            </w:r>
+          </w:p>
+        </w:tc>
+      </w:tr>
+      <w:tr>
+        <w:trPr>
+          <w:trHeight w:val="419"/>
+        </w:trPr>
+        <w:tc>
+          <w:tcPr>
+            <w:tcW w:w="3298" w:type="dxa"/>
+          </w:tcPr>
+          <w:p>
+            <w:r>
+              <w:t>Interaction</w:t>
+            </w:r>
+          </w:p>
+        </w:tc>
+        <w:tc>
+          <w:tcPr>
+            <w:tcW w:w="2543" w:type="dxa"/>
+          </w:tcPr>
+          <w:p>
+            <w:r>
+              <w:t xml:space="preserve">-300.60 </w:t>
+            </w:r>
+            <w:r>
+              <w:t>(</w:t>
+            </w:r>
+            <w:r>
+              <w:t>40.58</w:t>
+            </w:r>
+            <w:r>
+              <w:t>)</w:t>
+            </w:r>
+          </w:p>
+        </w:tc>
+        <w:tc>
+          <w:tcPr>
+            <w:tcW w:w="2915" w:type="dxa"/>
+          </w:tcPr>
+          <w:p>
+            <w:r>
+              <w:t>1.00</w:t>
+            </w:r>
+          </w:p>
+        </w:tc>
+        <w:tc>
+          <w:tcPr>
+            <w:tcW w:w="1938" w:type="dxa"/>
+          </w:tcPr>
+          <w:p>
+            <w:r>
+              <w:t>0.5</w:t>
+            </w:r>
+            <w:r>
+              <w:t>3</w:t>
+            </w:r>
+            <w:r>
+              <w:t xml:space="preserve"> </w:t>
+            </w:r>
+            <w:r>
+              <w:t>(</w:t>
+            </w:r>
+            <w:r>
+              <w:t>0.0</w:t>
+            </w:r>
+            <w:r>
+              <w:t>5</w:t>
+            </w:r>
+            <w:r>
+              <w:t>)</w:t>
+            </w:r>
+          </w:p>
+        </w:tc>
+      </w:tr>
+      <w:tr>
+        <w:trPr>
+          <w:trHeight w:val="419"/>
+        </w:trPr>
+        <w:tc>
+          <w:tcPr>
+            <w:tcW w:w="3298" w:type="dxa"/>
+          </w:tcPr>
+          <w:p/>
+        </w:tc>
+        <w:tc>
+          <w:tcPr>
+            <w:tcW w:w="2543" w:type="dxa"/>
+          </w:tcPr>
+          <w:p/>
+        </w:tc>
+        <w:tc>
+          <w:tcPr>
+            <w:tcW w:w="2915" w:type="dxa"/>
+          </w:tcPr>
+          <w:p/>
+        </w:tc>
+        <w:tc>
+          <w:tcPr>
+            <w:tcW w:w="1938" w:type="dxa"/>
+          </w:tcPr>
+          <w:p/>
         </w:tc>
       </w:tr>
     </w:tbl>
@@ -13422,7 +13691,7 @@
 </file>
 
 <file path=customXml/itemProps1.xml><?xml version="1.0" encoding="utf-8"?>
-<ds:datastoreItem xmlns:ds="http://schemas.openxmlformats.org/officeDocument/2006/customXml" ds:itemID="{8A609FE4-A543-41E9-8688-0C000EDF5C9D}">
+<ds:datastoreItem xmlns:ds="http://schemas.openxmlformats.org/officeDocument/2006/customXml" ds:itemID="{182F679C-F15A-4597-AEB7-0E445F60DAD3}">
   <ds:schemaRefs>
     <ds:schemaRef ds:uri="http://schemas.openxmlformats.org/officeDocument/2006/bibliography"/>
   </ds:schemaRefs>

</xml_diff>

<commit_message>
Results for the hit rates and adding graphs.
</commit_message>
<xml_diff>
--- a/manuscript/SSVEPs & reward.docx
+++ b/manuscript/SSVEPs & reward.docx
@@ -2134,18 +2134,15 @@
     <w:p>
       <w:pPr>
         <w:rPr>
-          <w:ins w:id="6" w:author="Antonio Schettino" w:date="2018-07-16T09:46:00Z"/>
           <w:b/>
         </w:rPr>
       </w:pPr>
-      <w:ins w:id="7" w:author="Antonio Schettino" w:date="2018-07-16T09:46:00Z">
-        <w:r>
-          <w:rPr>
-            <w:b/>
-          </w:rPr>
-          <w:br w:type="page"/>
-        </w:r>
-      </w:ins>
+      <w:r>
+        <w:rPr>
+          <w:b/>
+        </w:rPr>
+        <w:br w:type="page"/>
+      </w:r>
     </w:p>
     <w:p>
       <w:pPr>
@@ -2822,7 +2819,7 @@
         </w:rPr>
         <w:t xml:space="preserve"> and </w:t>
       </w:r>
-      <w:commentRangeStart w:id="8"/>
+      <w:commentRangeStart w:id="6"/>
       <w:r>
         <w:rPr>
           <w:szCs w:val="24"/>
@@ -2841,12 +2838,12 @@
         </w:rPr>
         <w:t xml:space="preserve"> 100 Hz</w:t>
       </w:r>
-      <w:commentRangeEnd w:id="8"/>
+      <w:commentRangeEnd w:id="6"/>
       <w:r>
         <w:rPr>
           <w:rStyle w:val="CommentReference"/>
         </w:rPr>
-        <w:commentReference w:id="8"/>
+        <w:commentReference w:id="6"/>
       </w:r>
       <w:r>
         <w:rPr>
@@ -2872,7 +2869,7 @@
         </w:rPr>
         <w:t xml:space="preserve">following the </w:t>
       </w:r>
-      <w:commentRangeStart w:id="9"/>
+      <w:commentRangeStart w:id="7"/>
       <w:r>
         <w:rPr>
           <w:szCs w:val="24"/>
@@ -2891,12 +2888,12 @@
         </w:rPr>
         <w:t>0 system</w:t>
       </w:r>
-      <w:commentRangeEnd w:id="9"/>
+      <w:commentRangeEnd w:id="7"/>
       <w:r>
         <w:rPr>
           <w:rStyle w:val="CommentReference"/>
         </w:rPr>
-        <w:commentReference w:id="9"/>
+        <w:commentReference w:id="7"/>
       </w:r>
       <w:r>
         <w:rPr>
@@ -2979,30 +2976,302 @@
         </w:rPr>
         <w:t xml:space="preserve">ons included in </w:t>
       </w:r>
+      <w:commentRangeStart w:id="8"/>
+      <w:r>
+        <w:rPr>
+          <w:szCs w:val="24"/>
+        </w:rPr>
+        <w:t>EEGLAB v14.</w:t>
+      </w:r>
+      <w:r>
+        <w:rPr>
+          <w:szCs w:val="24"/>
+        </w:rPr>
+        <w:t>1</w:t>
+      </w:r>
+      <w:r>
+        <w:rPr>
+          <w:szCs w:val="24"/>
+        </w:rPr>
+        <w:t>.</w:t>
+      </w:r>
+      <w:r>
+        <w:rPr>
+          <w:szCs w:val="24"/>
+        </w:rPr>
+        <w:t>1b</w:t>
+      </w:r>
+      <w:commentRangeEnd w:id="8"/>
+      <w:r>
+        <w:rPr>
+          <w:rStyle w:val="CommentReference"/>
+        </w:rPr>
+        <w:commentReference w:id="8"/>
+      </w:r>
+      <w:r>
+        <w:rPr>
+          <w:szCs w:val="24"/>
+        </w:rPr>
+        <w:t>.</w:t>
+      </w:r>
+      <w:r>
+        <w:rPr>
+          <w:szCs w:val="24"/>
+        </w:rPr>
+        <w:t xml:space="preserve"> </w:t>
+      </w:r>
+      <w:r>
+        <w:rPr>
+          <w:szCs w:val="24"/>
+        </w:rPr>
+        <w:t>A</w:t>
+      </w:r>
+      <w:r>
+        <w:rPr>
+          <w:szCs w:val="24"/>
+        </w:rPr>
+        <w:t xml:space="preserve">fter subtracting the mean value of the </w:t>
+      </w:r>
+      <w:r>
+        <w:rPr>
+          <w:szCs w:val="24"/>
+        </w:rPr>
+        <w:t>signal</w:t>
+      </w:r>
+      <w:r>
+        <w:rPr>
+          <w:szCs w:val="24"/>
+        </w:rPr>
+        <w:t xml:space="preserve"> (DC offset), the continuous EEG data were </w:t>
+      </w:r>
+      <w:proofErr w:type="spellStart"/>
+      <w:r>
+        <w:rPr>
+          <w:szCs w:val="24"/>
+        </w:rPr>
+        <w:t>epoched</w:t>
+      </w:r>
+      <w:proofErr w:type="spellEnd"/>
+      <w:r>
+        <w:rPr>
+          <w:szCs w:val="24"/>
+        </w:rPr>
+        <w:t xml:space="preserve"> between 0 and </w:t>
+      </w:r>
+      <w:r>
+        <w:rPr>
+          <w:szCs w:val="24"/>
+        </w:rPr>
+        <w:t>3,250</w:t>
+      </w:r>
+      <w:r>
+        <w:rPr>
+          <w:szCs w:val="24"/>
+        </w:rPr>
+        <w:t xml:space="preserve"> </w:t>
+      </w:r>
+      <w:proofErr w:type="spellStart"/>
+      <w:r>
+        <w:rPr>
+          <w:szCs w:val="24"/>
+        </w:rPr>
+        <w:t>ms</w:t>
+      </w:r>
+      <w:proofErr w:type="spellEnd"/>
+      <w:r>
+        <w:rPr>
+          <w:szCs w:val="24"/>
+        </w:rPr>
+        <w:t xml:space="preserve">, corresponding to the beginning and end of the </w:t>
+      </w:r>
+      <w:r>
+        <w:rPr>
+          <w:szCs w:val="24"/>
+        </w:rPr>
+        <w:t>RDK trial</w:t>
+      </w:r>
+      <w:r>
+        <w:rPr>
+          <w:szCs w:val="24"/>
+        </w:rPr>
+        <w:t xml:space="preserve">, respectively. After referencing to </w:t>
+      </w:r>
+      <w:proofErr w:type="spellStart"/>
+      <w:r>
+        <w:rPr>
+          <w:i/>
+          <w:szCs w:val="24"/>
+        </w:rPr>
+        <w:t>Cz</w:t>
+      </w:r>
+      <w:proofErr w:type="spellEnd"/>
+      <w:r>
+        <w:rPr>
+          <w:szCs w:val="24"/>
+        </w:rPr>
+        <w:t>,</w:t>
+      </w:r>
+      <w:r>
+        <w:rPr>
+          <w:szCs w:val="24"/>
+        </w:rPr>
+        <w:t xml:space="preserve"> </w:t>
+      </w:r>
+      <w:commentRangeStart w:id="9"/>
+      <w:r>
+        <w:rPr>
+          <w:szCs w:val="24"/>
+        </w:rPr>
+        <w:t>FASTER v1.2.3b</w:t>
+      </w:r>
+      <w:commentRangeEnd w:id="9"/>
+      <w:r>
+        <w:rPr>
+          <w:rStyle w:val="CommentReference"/>
+        </w:rPr>
+        <w:commentReference w:id="9"/>
+      </w:r>
+      <w:r>
+        <w:rPr>
+          <w:szCs w:val="24"/>
+        </w:rPr>
+        <w:t xml:space="preserve"> </w:t>
+      </w:r>
+      <w:r>
+        <w:rPr>
+          <w:szCs w:val="24"/>
+        </w:rPr>
+        <w:t>was used for artifact identification</w:t>
+      </w:r>
+      <w:r>
+        <w:rPr>
+          <w:szCs w:val="24"/>
+        </w:rPr>
+        <w:t xml:space="preserve"> and rejection</w:t>
+      </w:r>
+      <w:r>
+        <w:rPr>
+          <w:szCs w:val="24"/>
+        </w:rPr>
+        <w:t xml:space="preserve"> </w:t>
+      </w:r>
+      <w:r>
+        <w:rPr>
+          <w:szCs w:val="24"/>
+        </w:rPr>
+        <w:t>using</w:t>
+      </w:r>
+      <w:r>
+        <w:rPr>
+          <w:szCs w:val="24"/>
+        </w:rPr>
+        <w:t xml:space="preserve"> the following settings</w:t>
+      </w:r>
+      <w:r>
+        <w:rPr>
+          <w:szCs w:val="24"/>
+        </w:rPr>
+        <w:t>:</w:t>
+      </w:r>
+      <w:r>
+        <w:rPr>
+          <w:szCs w:val="24"/>
+        </w:rPr>
+        <w:t xml:space="preserve"> (</w:t>
+      </w:r>
+      <w:proofErr w:type="spellStart"/>
+      <w:r>
+        <w:rPr>
+          <w:szCs w:val="24"/>
+        </w:rPr>
+        <w:t>i</w:t>
+      </w:r>
+      <w:proofErr w:type="spellEnd"/>
+      <w:r>
+        <w:rPr>
+          <w:szCs w:val="24"/>
+        </w:rPr>
+        <w:t xml:space="preserve">) </w:t>
+      </w:r>
+      <w:r>
+        <w:rPr>
+          <w:szCs w:val="24"/>
+        </w:rPr>
+        <w:t xml:space="preserve">over the whole EEG signal, </w:t>
+      </w:r>
+      <w:r>
+        <w:rPr>
+          <w:szCs w:val="24"/>
+        </w:rPr>
+        <w:t>channels with variance, mean correlation,</w:t>
+      </w:r>
+      <w:r>
+        <w:rPr>
+          <w:szCs w:val="24"/>
+        </w:rPr>
+        <w:t xml:space="preserve"> </w:t>
+      </w:r>
+      <w:r>
+        <w:rPr>
+          <w:szCs w:val="24"/>
+        </w:rPr>
+        <w:t xml:space="preserve">and Hurst exponent </w:t>
+      </w:r>
+      <w:r>
+        <w:rPr>
+          <w:szCs w:val="24"/>
+        </w:rPr>
+        <w:t>exceeding</w:t>
+      </w:r>
+      <w:r>
+        <w:rPr>
+          <w:szCs w:val="24"/>
+        </w:rPr>
+        <w:t xml:space="preserve"> </w:t>
+      </w:r>
+      <w:r>
+        <w:rPr>
+          <w:i/>
+          <w:szCs w:val="24"/>
+        </w:rPr>
+        <w:t>z</w:t>
+      </w:r>
+      <w:r>
+        <w:rPr>
+          <w:szCs w:val="24"/>
+        </w:rPr>
+        <w:t xml:space="preserve"> = </w:t>
+      </w:r>
+      <w:r>
+        <w:rPr>
+          <w:szCs w:val="24"/>
+        </w:rPr>
+        <w:t xml:space="preserve">±3 </w:t>
+      </w:r>
+      <w:r>
+        <w:rPr>
+          <w:szCs w:val="24"/>
+        </w:rPr>
+        <w:t xml:space="preserve">were </w:t>
+      </w:r>
+      <w:r>
+        <w:rPr>
+          <w:szCs w:val="24"/>
+        </w:rPr>
+        <w:t xml:space="preserve">interpolated </w:t>
+      </w:r>
+      <w:r>
+        <w:rPr>
+          <w:szCs w:val="24"/>
+        </w:rPr>
+        <w:t xml:space="preserve">via a </w:t>
+      </w:r>
       <w:commentRangeStart w:id="10"/>
       <w:r>
         <w:rPr>
           <w:szCs w:val="24"/>
         </w:rPr>
-        <w:t>EEGLAB v14.</w:t>
-      </w:r>
-      <w:r>
-        <w:rPr>
-          <w:szCs w:val="24"/>
-        </w:rPr>
-        <w:t>1</w:t>
-      </w:r>
-      <w:r>
-        <w:rPr>
-          <w:szCs w:val="24"/>
-        </w:rPr>
-        <w:t>.</w:t>
-      </w:r>
-      <w:r>
-        <w:rPr>
-          <w:szCs w:val="24"/>
-        </w:rPr>
-        <w:t>1b</w:t>
+        <w:t>spherical spline procedure</w:t>
       </w:r>
       <w:commentRangeEnd w:id="10"/>
       <w:r>
@@ -3015,99 +3284,75 @@
         <w:rPr>
           <w:szCs w:val="24"/>
         </w:rPr>
-        <w:t>.</w:t>
-      </w:r>
-      <w:r>
-        <w:rPr>
-          <w:szCs w:val="24"/>
-        </w:rPr>
-        <w:t xml:space="preserve"> </w:t>
-      </w:r>
-      <w:r>
-        <w:rPr>
-          <w:szCs w:val="24"/>
-        </w:rPr>
-        <w:t>A</w:t>
-      </w:r>
-      <w:r>
-        <w:rPr>
-          <w:szCs w:val="24"/>
-        </w:rPr>
-        <w:t xml:space="preserve">fter subtracting the mean value of the </w:t>
-      </w:r>
-      <w:r>
-        <w:rPr>
-          <w:szCs w:val="24"/>
-        </w:rPr>
-        <w:t>signal</w:t>
-      </w:r>
-      <w:r>
-        <w:rPr>
-          <w:szCs w:val="24"/>
-        </w:rPr>
-        <w:t xml:space="preserve"> (DC offset), the continuous EEG data were </w:t>
-      </w:r>
-      <w:proofErr w:type="spellStart"/>
-      <w:r>
-        <w:rPr>
-          <w:szCs w:val="24"/>
-        </w:rPr>
-        <w:t>epoched</w:t>
-      </w:r>
-      <w:proofErr w:type="spellEnd"/>
-      <w:r>
-        <w:rPr>
-          <w:szCs w:val="24"/>
-        </w:rPr>
-        <w:t xml:space="preserve"> between 0 and </w:t>
-      </w:r>
-      <w:r>
-        <w:rPr>
-          <w:szCs w:val="24"/>
-        </w:rPr>
-        <w:t>3,250</w:t>
-      </w:r>
-      <w:r>
-        <w:rPr>
-          <w:szCs w:val="24"/>
-        </w:rPr>
-        <w:t xml:space="preserve"> </w:t>
-      </w:r>
-      <w:proofErr w:type="spellStart"/>
-      <w:r>
-        <w:rPr>
-          <w:szCs w:val="24"/>
-        </w:rPr>
-        <w:t>ms</w:t>
-      </w:r>
-      <w:proofErr w:type="spellEnd"/>
-      <w:r>
-        <w:rPr>
-          <w:szCs w:val="24"/>
-        </w:rPr>
-        <w:t xml:space="preserve">, corresponding to the beginning and end of the </w:t>
-      </w:r>
-      <w:r>
-        <w:rPr>
-          <w:szCs w:val="24"/>
-        </w:rPr>
-        <w:t>RDK trial</w:t>
-      </w:r>
-      <w:r>
-        <w:rPr>
-          <w:szCs w:val="24"/>
-        </w:rPr>
-        <w:t xml:space="preserve">, respectively. After referencing to </w:t>
-      </w:r>
-      <w:proofErr w:type="spellStart"/>
+        <w:t>;</w:t>
+      </w:r>
+      <w:r>
+        <w:rPr>
+          <w:szCs w:val="24"/>
+        </w:rPr>
+        <w:t xml:space="preserve"> (ii</w:t>
+      </w:r>
+      <w:r>
+        <w:rPr>
+          <w:szCs w:val="24"/>
+        </w:rPr>
+        <w:t xml:space="preserve">) </w:t>
+      </w:r>
+      <w:r>
+        <w:rPr>
+          <w:szCs w:val="24"/>
+        </w:rPr>
+        <w:t xml:space="preserve">the </w:t>
+      </w:r>
+      <w:r>
+        <w:rPr>
+          <w:szCs w:val="24"/>
+        </w:rPr>
+        <w:t xml:space="preserve">mean across channels </w:t>
+      </w:r>
+      <w:r>
+        <w:rPr>
+          <w:szCs w:val="24"/>
+        </w:rPr>
+        <w:t>was computed for each epoch and, if</w:t>
+      </w:r>
+      <w:r>
+        <w:rPr>
+          <w:szCs w:val="24"/>
+        </w:rPr>
+        <w:t xml:space="preserve"> amplitude range, variance, and channel deviation exceed</w:t>
+      </w:r>
+      <w:r>
+        <w:rPr>
+          <w:szCs w:val="24"/>
+        </w:rPr>
+        <w:t>ed</w:t>
+      </w:r>
+      <w:r>
+        <w:rPr>
+          <w:szCs w:val="24"/>
+        </w:rPr>
+        <w:t xml:space="preserve"> </w:t>
+      </w:r>
       <w:r>
         <w:rPr>
           <w:i/>
           <w:szCs w:val="24"/>
         </w:rPr>
-        <w:t>Cz</w:t>
-      </w:r>
-      <w:proofErr w:type="spellEnd"/>
+        <w:t>z</w:t>
+      </w:r>
+      <w:r>
+        <w:rPr>
+          <w:szCs w:val="24"/>
+        </w:rPr>
+        <w:t xml:space="preserve"> = </w:t>
+      </w:r>
+      <w:r>
+        <w:rPr>
+          <w:szCs w:val="24"/>
+        </w:rPr>
+        <w:t>±3</w:t>
+      </w:r>
       <w:r>
         <w:rPr>
           <w:szCs w:val="24"/>
@@ -3120,12 +3365,206 @@
         </w:rPr>
         <w:t xml:space="preserve"> </w:t>
       </w:r>
+      <w:r>
+        <w:rPr>
+          <w:szCs w:val="24"/>
+        </w:rPr>
+        <w:t xml:space="preserve">the </w:t>
+      </w:r>
+      <w:r>
+        <w:rPr>
+          <w:szCs w:val="24"/>
+        </w:rPr>
+        <w:t xml:space="preserve">whole </w:t>
+      </w:r>
+      <w:r>
+        <w:rPr>
+          <w:szCs w:val="24"/>
+        </w:rPr>
+        <w:t xml:space="preserve">epoch </w:t>
+      </w:r>
+      <w:r>
+        <w:rPr>
+          <w:szCs w:val="24"/>
+        </w:rPr>
+        <w:t>was</w:t>
+      </w:r>
+      <w:r>
+        <w:rPr>
+          <w:szCs w:val="24"/>
+        </w:rPr>
+        <w:t xml:space="preserve"> removed</w:t>
+      </w:r>
+      <w:r>
+        <w:rPr>
+          <w:szCs w:val="24"/>
+        </w:rPr>
+        <w:t xml:space="preserve">; (iii) </w:t>
+      </w:r>
+      <w:r>
+        <w:rPr>
+          <w:szCs w:val="24"/>
+        </w:rPr>
+        <w:t>within each epoch,</w:t>
+      </w:r>
+      <w:r>
+        <w:rPr>
+          <w:szCs w:val="24"/>
+        </w:rPr>
+        <w:t xml:space="preserve"> </w:t>
+      </w:r>
+      <w:r>
+        <w:rPr>
+          <w:szCs w:val="24"/>
+        </w:rPr>
+        <w:t xml:space="preserve">channels with variance, median gradient, amplitude range, and channel deviation </w:t>
+      </w:r>
+      <w:r>
+        <w:rPr>
+          <w:szCs w:val="24"/>
+        </w:rPr>
+        <w:t xml:space="preserve">exceeding </w:t>
+      </w:r>
+      <w:r>
+        <w:rPr>
+          <w:i/>
+          <w:szCs w:val="24"/>
+        </w:rPr>
+        <w:t>z</w:t>
+      </w:r>
+      <w:r>
+        <w:rPr>
+          <w:szCs w:val="24"/>
+        </w:rPr>
+        <w:t xml:space="preserve"> = </w:t>
+      </w:r>
+      <w:r>
+        <w:rPr>
+          <w:szCs w:val="24"/>
+        </w:rPr>
+        <w:t xml:space="preserve">±3 </w:t>
+      </w:r>
+      <w:r>
+        <w:rPr>
+          <w:szCs w:val="24"/>
+        </w:rPr>
+        <w:t>were</w:t>
+      </w:r>
+      <w:r>
+        <w:rPr>
+          <w:szCs w:val="24"/>
+        </w:rPr>
+        <w:t xml:space="preserve"> interpolated</w:t>
+      </w:r>
+      <w:r>
+        <w:rPr>
+          <w:szCs w:val="24"/>
+        </w:rPr>
+        <w:t xml:space="preserve">; (iv) </w:t>
+      </w:r>
+      <w:r>
+        <w:rPr>
+          <w:szCs w:val="24"/>
+        </w:rPr>
+        <w:t>grand-averages with amplitude range,</w:t>
+      </w:r>
+      <w:r>
+        <w:rPr>
+          <w:szCs w:val="24"/>
+        </w:rPr>
+        <w:t xml:space="preserve"> </w:t>
+      </w:r>
+      <w:r>
+        <w:rPr>
+          <w:szCs w:val="24"/>
+        </w:rPr>
+        <w:t>variance, channel deviation, and maximum EOG value</w:t>
+      </w:r>
+      <w:r>
+        <w:rPr>
+          <w:szCs w:val="24"/>
+        </w:rPr>
+        <w:t xml:space="preserve"> </w:t>
+      </w:r>
+      <w:r>
+        <w:rPr>
+          <w:szCs w:val="24"/>
+        </w:rPr>
+        <w:t xml:space="preserve">exceeding </w:t>
+      </w:r>
+      <w:r>
+        <w:rPr>
+          <w:i/>
+          <w:szCs w:val="24"/>
+        </w:rPr>
+        <w:t>z</w:t>
+      </w:r>
+      <w:r>
+        <w:rPr>
+          <w:szCs w:val="24"/>
+        </w:rPr>
+        <w:t xml:space="preserve"> = </w:t>
+      </w:r>
+      <w:r>
+        <w:rPr>
+          <w:szCs w:val="24"/>
+        </w:rPr>
+        <w:t xml:space="preserve">±3 </w:t>
+      </w:r>
+      <w:r>
+        <w:rPr>
+          <w:szCs w:val="24"/>
+        </w:rPr>
+        <w:t xml:space="preserve">were </w:t>
+      </w:r>
+      <w:r>
+        <w:rPr>
+          <w:szCs w:val="24"/>
+        </w:rPr>
+        <w:t>removed</w:t>
+      </w:r>
+      <w:r>
+        <w:rPr>
+          <w:szCs w:val="24"/>
+        </w:rPr>
+        <w:t>; (v) e</w:t>
+      </w:r>
+      <w:r>
+        <w:rPr>
+          <w:szCs w:val="24"/>
+        </w:rPr>
+        <w:t>pochs containing more than 12 interpolated channels were discarded.</w:t>
+      </w:r>
+      <w:r>
+        <w:rPr>
+          <w:szCs w:val="24"/>
+        </w:rPr>
+        <w:t xml:space="preserve"> </w:t>
+      </w:r>
+      <w:r>
+        <w:rPr>
+          <w:szCs w:val="24"/>
+        </w:rPr>
+        <w:t xml:space="preserve">All remaining </w:t>
+      </w:r>
+      <w:r>
+        <w:rPr>
+          <w:szCs w:val="24"/>
+        </w:rPr>
+        <w:t>epochs were scanned with</w:t>
+      </w:r>
+      <w:r>
+        <w:rPr>
+          <w:szCs w:val="24"/>
+        </w:rPr>
+        <w:t xml:space="preserve"> </w:t>
+      </w:r>
       <w:commentRangeStart w:id="11"/>
       <w:r>
         <w:rPr>
           <w:szCs w:val="24"/>
         </w:rPr>
-        <w:t>FASTER v1.2.3b</w:t>
+        <w:t>SCADS</w:t>
       </w:r>
       <w:commentRangeEnd w:id="11"/>
       <w:r>
@@ -3138,469 +3577,27 @@
         <w:rPr>
           <w:szCs w:val="24"/>
         </w:rPr>
-        <w:t xml:space="preserve"> </w:t>
-      </w:r>
-      <w:r>
-        <w:rPr>
-          <w:szCs w:val="24"/>
-        </w:rPr>
-        <w:t>was used for artifact identification</w:t>
-      </w:r>
-      <w:r>
-        <w:rPr>
-          <w:szCs w:val="24"/>
-        </w:rPr>
-        <w:t xml:space="preserve"> and rejection</w:t>
-      </w:r>
-      <w:r>
-        <w:rPr>
-          <w:szCs w:val="24"/>
-        </w:rPr>
-        <w:t xml:space="preserve"> </w:t>
-      </w:r>
-      <w:r>
-        <w:rPr>
-          <w:szCs w:val="24"/>
-        </w:rPr>
-        <w:t>using</w:t>
-      </w:r>
-      <w:r>
-        <w:rPr>
-          <w:szCs w:val="24"/>
-        </w:rPr>
-        <w:t xml:space="preserve"> the following settings</w:t>
-      </w:r>
-      <w:r>
-        <w:rPr>
-          <w:szCs w:val="24"/>
-        </w:rPr>
-        <w:t>:</w:t>
-      </w:r>
-      <w:r>
-        <w:rPr>
-          <w:szCs w:val="24"/>
-        </w:rPr>
-        <w:t xml:space="preserve"> (</w:t>
-      </w:r>
-      <w:proofErr w:type="spellStart"/>
-      <w:r>
-        <w:rPr>
-          <w:szCs w:val="24"/>
-        </w:rPr>
-        <w:t>i</w:t>
-      </w:r>
-      <w:proofErr w:type="spellEnd"/>
-      <w:r>
-        <w:rPr>
-          <w:szCs w:val="24"/>
-        </w:rPr>
-        <w:t xml:space="preserve">) </w:t>
-      </w:r>
-      <w:r>
-        <w:rPr>
-          <w:szCs w:val="24"/>
-        </w:rPr>
-        <w:t xml:space="preserve">over the whole EEG signal, </w:t>
-      </w:r>
-      <w:r>
-        <w:rPr>
-          <w:szCs w:val="24"/>
-        </w:rPr>
-        <w:t>channels with variance, mean correlation,</w:t>
-      </w:r>
-      <w:r>
-        <w:rPr>
-          <w:szCs w:val="24"/>
-        </w:rPr>
-        <w:t xml:space="preserve"> </w:t>
-      </w:r>
-      <w:r>
-        <w:rPr>
-          <w:szCs w:val="24"/>
-        </w:rPr>
-        <w:t xml:space="preserve">and Hurst exponent </w:t>
-      </w:r>
-      <w:r>
-        <w:rPr>
-          <w:szCs w:val="24"/>
-        </w:rPr>
-        <w:t>exceeding</w:t>
-      </w:r>
-      <w:r>
-        <w:rPr>
-          <w:szCs w:val="24"/>
-        </w:rPr>
-        <w:t xml:space="preserve"> </w:t>
-      </w:r>
-      <w:r>
-        <w:rPr>
-          <w:i/>
-          <w:szCs w:val="24"/>
-        </w:rPr>
-        <w:t>z</w:t>
-      </w:r>
-      <w:r>
-        <w:rPr>
-          <w:szCs w:val="24"/>
-        </w:rPr>
-        <w:t xml:space="preserve"> = </w:t>
-      </w:r>
-      <w:r>
-        <w:rPr>
-          <w:szCs w:val="24"/>
-        </w:rPr>
-        <w:t xml:space="preserve">±3 </w:t>
-      </w:r>
-      <w:r>
-        <w:rPr>
-          <w:szCs w:val="24"/>
-        </w:rPr>
-        <w:t xml:space="preserve">were </w:t>
-      </w:r>
-      <w:r>
-        <w:rPr>
-          <w:szCs w:val="24"/>
-        </w:rPr>
-        <w:t xml:space="preserve">interpolated </w:t>
-      </w:r>
-      <w:r>
-        <w:rPr>
-          <w:szCs w:val="24"/>
-        </w:rPr>
-        <w:t xml:space="preserve">via a </w:t>
+        <w:t xml:space="preserve"> and rejected when flagged as artefactual</w:t>
+      </w:r>
+      <w:r>
+        <w:rPr>
+          <w:szCs w:val="24"/>
+        </w:rPr>
+        <w:t>. For details</w:t>
+      </w:r>
+      <w:r>
+        <w:rPr>
+          <w:szCs w:val="24"/>
+        </w:rPr>
+        <w:t>,</w:t>
+      </w:r>
+      <w:r>
+        <w:rPr>
+          <w:szCs w:val="24"/>
+        </w:rPr>
+        <w:t xml:space="preserve"> see our commented code at </w:t>
       </w:r>
       <w:commentRangeStart w:id="12"/>
-      <w:r>
-        <w:rPr>
-          <w:szCs w:val="24"/>
-        </w:rPr>
-        <w:t>spherical spline procedure</w:t>
-      </w:r>
-      <w:commentRangeEnd w:id="12"/>
-      <w:r>
-        <w:rPr>
-          <w:rStyle w:val="CommentReference"/>
-        </w:rPr>
-        <w:commentReference w:id="12"/>
-      </w:r>
-      <w:r>
-        <w:rPr>
-          <w:szCs w:val="24"/>
-        </w:rPr>
-        <w:t>;</w:t>
-      </w:r>
-      <w:r>
-        <w:rPr>
-          <w:szCs w:val="24"/>
-        </w:rPr>
-        <w:t xml:space="preserve"> (ii</w:t>
-      </w:r>
-      <w:r>
-        <w:rPr>
-          <w:szCs w:val="24"/>
-        </w:rPr>
-        <w:t xml:space="preserve">) </w:t>
-      </w:r>
-      <w:r>
-        <w:rPr>
-          <w:szCs w:val="24"/>
-        </w:rPr>
-        <w:t xml:space="preserve">the </w:t>
-      </w:r>
-      <w:r>
-        <w:rPr>
-          <w:szCs w:val="24"/>
-        </w:rPr>
-        <w:t xml:space="preserve">mean across channels </w:t>
-      </w:r>
-      <w:r>
-        <w:rPr>
-          <w:szCs w:val="24"/>
-        </w:rPr>
-        <w:t>was computed for each epoch and, if</w:t>
-      </w:r>
-      <w:r>
-        <w:rPr>
-          <w:szCs w:val="24"/>
-        </w:rPr>
-        <w:t xml:space="preserve"> amplitude range, variance, and channel deviation exceed</w:t>
-      </w:r>
-      <w:r>
-        <w:rPr>
-          <w:szCs w:val="24"/>
-        </w:rPr>
-        <w:t>ed</w:t>
-      </w:r>
-      <w:r>
-        <w:rPr>
-          <w:szCs w:val="24"/>
-        </w:rPr>
-        <w:t xml:space="preserve"> </w:t>
-      </w:r>
-      <w:r>
-        <w:rPr>
-          <w:i/>
-          <w:szCs w:val="24"/>
-        </w:rPr>
-        <w:t>z</w:t>
-      </w:r>
-      <w:r>
-        <w:rPr>
-          <w:szCs w:val="24"/>
-        </w:rPr>
-        <w:t xml:space="preserve"> = </w:t>
-      </w:r>
-      <w:r>
-        <w:rPr>
-          <w:szCs w:val="24"/>
-        </w:rPr>
-        <w:t>±3</w:t>
-      </w:r>
-      <w:r>
-        <w:rPr>
-          <w:szCs w:val="24"/>
-        </w:rPr>
-        <w:t>,</w:t>
-      </w:r>
-      <w:r>
-        <w:rPr>
-          <w:szCs w:val="24"/>
-        </w:rPr>
-        <w:t xml:space="preserve"> </w:t>
-      </w:r>
-      <w:r>
-        <w:rPr>
-          <w:szCs w:val="24"/>
-        </w:rPr>
-        <w:t xml:space="preserve">the </w:t>
-      </w:r>
-      <w:r>
-        <w:rPr>
-          <w:szCs w:val="24"/>
-        </w:rPr>
-        <w:t xml:space="preserve">whole </w:t>
-      </w:r>
-      <w:r>
-        <w:rPr>
-          <w:szCs w:val="24"/>
-        </w:rPr>
-        <w:t xml:space="preserve">epoch </w:t>
-      </w:r>
-      <w:r>
-        <w:rPr>
-          <w:szCs w:val="24"/>
-        </w:rPr>
-        <w:t>was</w:t>
-      </w:r>
-      <w:r>
-        <w:rPr>
-          <w:szCs w:val="24"/>
-        </w:rPr>
-        <w:t xml:space="preserve"> removed</w:t>
-      </w:r>
-      <w:r>
-        <w:rPr>
-          <w:szCs w:val="24"/>
-        </w:rPr>
-        <w:t xml:space="preserve">; (iii) </w:t>
-      </w:r>
-      <w:r>
-        <w:rPr>
-          <w:szCs w:val="24"/>
-        </w:rPr>
-        <w:t>within each epoch,</w:t>
-      </w:r>
-      <w:r>
-        <w:rPr>
-          <w:szCs w:val="24"/>
-        </w:rPr>
-        <w:t xml:space="preserve"> </w:t>
-      </w:r>
-      <w:r>
-        <w:rPr>
-          <w:szCs w:val="24"/>
-        </w:rPr>
-        <w:t xml:space="preserve">channels with variance, median gradient, amplitude range, and channel deviation </w:t>
-      </w:r>
-      <w:r>
-        <w:rPr>
-          <w:szCs w:val="24"/>
-        </w:rPr>
-        <w:t xml:space="preserve">exceeding </w:t>
-      </w:r>
-      <w:r>
-        <w:rPr>
-          <w:i/>
-          <w:szCs w:val="24"/>
-        </w:rPr>
-        <w:t>z</w:t>
-      </w:r>
-      <w:r>
-        <w:rPr>
-          <w:szCs w:val="24"/>
-        </w:rPr>
-        <w:t xml:space="preserve"> = </w:t>
-      </w:r>
-      <w:r>
-        <w:rPr>
-          <w:szCs w:val="24"/>
-        </w:rPr>
-        <w:t xml:space="preserve">±3 </w:t>
-      </w:r>
-      <w:r>
-        <w:rPr>
-          <w:szCs w:val="24"/>
-        </w:rPr>
-        <w:t>were</w:t>
-      </w:r>
-      <w:r>
-        <w:rPr>
-          <w:szCs w:val="24"/>
-        </w:rPr>
-        <w:t xml:space="preserve"> interpolated</w:t>
-      </w:r>
-      <w:r>
-        <w:rPr>
-          <w:szCs w:val="24"/>
-        </w:rPr>
-        <w:t xml:space="preserve">; (iv) </w:t>
-      </w:r>
-      <w:r>
-        <w:rPr>
-          <w:szCs w:val="24"/>
-        </w:rPr>
-        <w:t>grand-averages with amplitude range,</w:t>
-      </w:r>
-      <w:r>
-        <w:rPr>
-          <w:szCs w:val="24"/>
-        </w:rPr>
-        <w:t xml:space="preserve"> </w:t>
-      </w:r>
-      <w:r>
-        <w:rPr>
-          <w:szCs w:val="24"/>
-        </w:rPr>
-        <w:t>variance, channel deviation, and maximum EOG value</w:t>
-      </w:r>
-      <w:r>
-        <w:rPr>
-          <w:szCs w:val="24"/>
-        </w:rPr>
-        <w:t xml:space="preserve"> </w:t>
-      </w:r>
-      <w:r>
-        <w:rPr>
-          <w:szCs w:val="24"/>
-        </w:rPr>
-        <w:t xml:space="preserve">exceeding </w:t>
-      </w:r>
-      <w:r>
-        <w:rPr>
-          <w:i/>
-          <w:szCs w:val="24"/>
-        </w:rPr>
-        <w:t>z</w:t>
-      </w:r>
-      <w:r>
-        <w:rPr>
-          <w:szCs w:val="24"/>
-        </w:rPr>
-        <w:t xml:space="preserve"> = </w:t>
-      </w:r>
-      <w:r>
-        <w:rPr>
-          <w:szCs w:val="24"/>
-        </w:rPr>
-        <w:t xml:space="preserve">±3 </w:t>
-      </w:r>
-      <w:r>
-        <w:rPr>
-          <w:szCs w:val="24"/>
-        </w:rPr>
-        <w:t xml:space="preserve">were </w:t>
-      </w:r>
-      <w:r>
-        <w:rPr>
-          <w:szCs w:val="24"/>
-        </w:rPr>
-        <w:t>removed</w:t>
-      </w:r>
-      <w:r>
-        <w:rPr>
-          <w:szCs w:val="24"/>
-        </w:rPr>
-        <w:t>; (v) e</w:t>
-      </w:r>
-      <w:r>
-        <w:rPr>
-          <w:szCs w:val="24"/>
-        </w:rPr>
-        <w:t>pochs containing more than 12 interpolated channels were discarded.</w:t>
-      </w:r>
-      <w:r>
-        <w:rPr>
-          <w:szCs w:val="24"/>
-        </w:rPr>
-        <w:t xml:space="preserve"> </w:t>
-      </w:r>
-      <w:r>
-        <w:rPr>
-          <w:szCs w:val="24"/>
-        </w:rPr>
-        <w:t xml:space="preserve">All remaining </w:t>
-      </w:r>
-      <w:r>
-        <w:rPr>
-          <w:szCs w:val="24"/>
-        </w:rPr>
-        <w:t>epochs were scanned with</w:t>
-      </w:r>
-      <w:r>
-        <w:rPr>
-          <w:szCs w:val="24"/>
-        </w:rPr>
-        <w:t xml:space="preserve"> </w:t>
-      </w:r>
-      <w:commentRangeStart w:id="13"/>
-      <w:r>
-        <w:rPr>
-          <w:szCs w:val="24"/>
-        </w:rPr>
-        <w:t>SCADS</w:t>
-      </w:r>
-      <w:commentRangeEnd w:id="13"/>
-      <w:r>
-        <w:rPr>
-          <w:rStyle w:val="CommentReference"/>
-        </w:rPr>
-        <w:commentReference w:id="13"/>
-      </w:r>
-      <w:r>
-        <w:rPr>
-          <w:szCs w:val="24"/>
-        </w:rPr>
-        <w:t xml:space="preserve"> and rejected when flagged as artefactual</w:t>
-      </w:r>
-      <w:r>
-        <w:rPr>
-          <w:szCs w:val="24"/>
-        </w:rPr>
-        <w:t>. For details</w:t>
-      </w:r>
-      <w:r>
-        <w:rPr>
-          <w:szCs w:val="24"/>
-        </w:rPr>
-        <w:t>,</w:t>
-      </w:r>
-      <w:r>
-        <w:rPr>
-          <w:szCs w:val="24"/>
-        </w:rPr>
-        <w:t xml:space="preserve"> see our commented code at </w:t>
-      </w:r>
-      <w:commentRangeStart w:id="14"/>
       <w:r>
         <w:rPr>
           <w:rFonts w:eastAsia="Times New Roman"/>
@@ -3651,12 +3648,12 @@
         </w:rPr>
         <w:fldChar w:fldCharType="end"/>
       </w:r>
-      <w:commentRangeEnd w:id="14"/>
+      <w:commentRangeEnd w:id="12"/>
       <w:r>
         <w:rPr>
           <w:rStyle w:val="CommentReference"/>
         </w:rPr>
-        <w:commentReference w:id="14"/>
+        <w:commentReference w:id="12"/>
       </w:r>
       <w:r>
         <w:rPr>
@@ -3831,19 +3828,19 @@
         </w:rPr>
         <w:t xml:space="preserve">, resulting in the following </w:t>
       </w:r>
-      <w:commentRangeStart w:id="15"/>
+      <w:commentRangeStart w:id="13"/>
       <w:r>
         <w:rPr>
           <w:szCs w:val="24"/>
         </w:rPr>
         <w:t>grand-averages</w:t>
       </w:r>
-      <w:commentRangeEnd w:id="15"/>
+      <w:commentRangeEnd w:id="13"/>
       <w:r>
         <w:rPr>
           <w:rStyle w:val="CommentReference"/>
         </w:rPr>
-        <w:commentReference w:id="15"/>
+        <w:commentReference w:id="13"/>
       </w:r>
       <w:r>
         <w:rPr>
@@ -4164,7 +4161,29 @@
           <w:rFonts w:eastAsia="Times New Roman"/>
           <w:szCs w:val="24"/>
         </w:rPr>
-        <w:t xml:space="preserve"> after stimulus onset was applied, and amplitudes were obtained by extracting the absolute values of the resulting complex Fourier coefficients.</w:t>
+        <w:t xml:space="preserve"> after stimulus onset was applied, and amplitudes were obtained by extracting the absolute values of the resulting complex Fourier </w:t>
+      </w:r>
+      <w:commentRangeStart w:id="14"/>
+      <w:r>
+        <w:rPr>
+          <w:rFonts w:eastAsia="Times New Roman"/>
+          <w:szCs w:val="24"/>
+        </w:rPr>
+        <w:t>coefficients</w:t>
+      </w:r>
+      <w:commentRangeEnd w:id="14"/>
+      <w:r>
+        <w:rPr>
+          <w:rStyle w:val="CommentReference"/>
+        </w:rPr>
+        <w:commentReference w:id="14"/>
+      </w:r>
+      <w:r>
+        <w:rPr>
+          <w:rFonts w:eastAsia="Times New Roman"/>
+          <w:szCs w:val="24"/>
+        </w:rPr>
+        <w:t>.</w:t>
       </w:r>
     </w:p>
     <w:p/>
@@ -4233,7 +4252,7 @@
           <w:szCs w:val="20"/>
         </w:rPr>
       </w:pPr>
-      <w:commentRangeStart w:id="16"/>
+      <w:commentRangeStart w:id="15"/>
       <w:r>
         <w:rPr>
           <w:b/>
@@ -4250,12 +4269,12 @@
         </w:rPr>
         <w:t xml:space="preserve"> 2</w:t>
       </w:r>
-      <w:commentRangeEnd w:id="16"/>
+      <w:commentRangeEnd w:id="15"/>
       <w:r>
         <w:rPr>
           <w:rStyle w:val="CommentReference"/>
         </w:rPr>
-        <w:commentReference w:id="16"/>
+        <w:commentReference w:id="15"/>
       </w:r>
       <w:r>
         <w:rPr>
@@ -4272,7 +4291,7 @@
         </w:rPr>
         <w:t xml:space="preserve"> Grand average FFT-amplitude spectra derived from EEG signals at each participant's best four-electrode cluster for the </w:t>
       </w:r>
-      <w:commentRangeStart w:id="17"/>
+      <w:commentRangeStart w:id="16"/>
       <w:r>
         <w:rPr>
           <w:sz w:val="20"/>
@@ -4287,12 +4306,12 @@
         </w:rPr>
         <w:t>2 Hz signal</w:t>
       </w:r>
-      <w:commentRangeEnd w:id="17"/>
+      <w:commentRangeEnd w:id="16"/>
       <w:r>
         <w:rPr>
           <w:rStyle w:val="CommentReference"/>
         </w:rPr>
-        <w:commentReference w:id="17"/>
+        <w:commentReference w:id="16"/>
       </w:r>
       <w:r>
         <w:rPr>
@@ -4521,7 +4540,27 @@
         <w:t>by examining the trace plots, autocorrelation, and the variance between chains (Gelman-Rubin statistic</w:t>
       </w:r>
       <w:r>
-        <w:t>; just a reference for this</w:t>
+        <w:t xml:space="preserve">; </w:t>
+      </w:r>
+      <w:r>
+        <w:rPr>
+          <w:highlight w:val="yellow"/>
+        </w:rPr>
+        <w:t xml:space="preserve">just a reference for </w:t>
+      </w:r>
+      <w:commentRangeStart w:id="17"/>
+      <w:r>
+        <w:rPr>
+          <w:highlight w:val="yellow"/>
+        </w:rPr>
+        <w:t>this</w:t>
+      </w:r>
+      <w:commentRangeEnd w:id="17"/>
+      <w:r>
+        <w:rPr>
+          <w:rStyle w:val="CommentReference"/>
+        </w:rPr>
+        <w:commentReference w:id="17"/>
       </w:r>
       <w:r>
         <w:t xml:space="preserve">). </w:t>
@@ -4546,6 +4585,47 @@
       </w:r>
       <w:r>
         <w:t xml:space="preserve"> of interest was examined.</w:t>
+      </w:r>
+      <w:r>
+        <w:t xml:space="preserve"> </w:t>
+      </w:r>
+      <w:r>
+        <w:rPr>
+          <w:highlight w:val="yellow"/>
+        </w:rPr>
+        <w:t>Conditions of interest were compared by investigating the posterior distribution of the difference between the conditions with reporting of the evidence ratios along with means and 95% HDIs for the difference distribution</w:t>
+      </w:r>
+      <w:r>
+        <w:rPr>
+          <w:highlight w:val="yellow"/>
+        </w:rPr>
+        <w:t xml:space="preserve"> (reference to Ladislas’ tutorial</w:t>
+      </w:r>
+      <w:bookmarkStart w:id="18" w:name="_GoBack"/>
+      <w:bookmarkEnd w:id="18"/>
+      <w:r>
+        <w:rPr>
+          <w:highlight w:val="yellow"/>
+        </w:rPr>
+        <w:t>)</w:t>
+      </w:r>
+      <w:r>
+        <w:rPr>
+          <w:highlight w:val="yellow"/>
+        </w:rPr>
+        <w:t>.</w:t>
+      </w:r>
+      <w:r>
+        <w:t xml:space="preserve"> </w:t>
+      </w:r>
+    </w:p>
+    <w:p>
+      <w:pPr>
+        <w:pStyle w:val="Heading1"/>
+        <w:spacing w:before="0" w:after="240"/>
+      </w:pPr>
+      <w:r>
+        <w:t>Results</w:t>
       </w:r>
     </w:p>
     <w:p>
@@ -4554,10 +4634,7 @@
         <w:spacing w:before="0" w:after="240"/>
       </w:pPr>
       <w:r>
-        <w:t>Software</w:t>
-      </w:r>
-      <w:r>
-        <w:t xml:space="preserve"> for data visualization and analysis</w:t>
+        <w:t>Behavioral results</w:t>
       </w:r>
     </w:p>
     <w:p>
@@ -4567,36 +4644,304 @@
         <w:jc w:val="both"/>
       </w:pPr>
       <w:r>
-        <w:t xml:space="preserve">Visualization and statistical analyses were performed using </w:t>
-      </w:r>
-      <w:commentRangeStart w:id="18"/>
-      <w:r>
-        <w:t>R</w:t>
-      </w:r>
-      <w:commentRangeEnd w:id="18"/>
+        <w:t xml:space="preserve">We fitted several models to predict both hit rates and reaction times separately. </w:t>
+      </w:r>
+      <w:r>
+        <w:t>First</w:t>
+      </w:r>
+      <w:r>
+        <w:t xml:space="preserve"> we fitted the</w:t>
+      </w:r>
+      <w:r>
+        <w:t xml:space="preserve"> </w:t>
+      </w:r>
+      <w:r>
+        <w:rPr>
+          <w:i/>
+        </w:rPr>
+        <w:t xml:space="preserve">Null </w:t>
+      </w:r>
+      <w:r>
+        <w:rPr>
+          <w:i/>
+        </w:rPr>
+        <w:t>model</w:t>
+      </w:r>
+      <w:r>
+        <w:t xml:space="preserve"> with no constant effects and varying intercepts across subject. This model was fitted in order to investigate the possibility that the data is explained </w:t>
+      </w:r>
+      <w:r>
+        <w:t xml:space="preserve">just </w:t>
+      </w:r>
+      <w:r>
+        <w:t xml:space="preserve">by variation between subjects. </w:t>
+      </w:r>
+      <w:r>
+        <w:t>In order to investigate the effect of phase we fitted</w:t>
+      </w:r>
+      <w:r>
+        <w:t xml:space="preserve"> the</w:t>
+      </w:r>
+      <w:r>
+        <w:t xml:space="preserve"> </w:t>
+      </w:r>
+      <w:r>
+        <w:rPr>
+          <w:i/>
+        </w:rPr>
+        <w:t xml:space="preserve">Reward phase </w:t>
+      </w:r>
+      <w:r>
+        <w:rPr>
+          <w:i/>
+        </w:rPr>
+        <w:t>model</w:t>
+      </w:r>
+      <w:r>
+        <w:t xml:space="preserve"> that included only </w:t>
+      </w:r>
+      <w:r>
+        <w:lastRenderedPageBreak/>
+        <w:t>reward phase as the constant predictor and varying intercepts and slopes across subjects for this effect. To investigate the possible interaction between reward phase a</w:t>
+      </w:r>
+      <w:r>
+        <w:t xml:space="preserve">nd reward magnitude, we fitted the </w:t>
+      </w:r>
+      <w:r>
+        <w:rPr>
+          <w:i/>
+        </w:rPr>
+        <w:t>Interaction</w:t>
+      </w:r>
+      <w:r>
+        <w:rPr>
+          <w:i/>
+        </w:rPr>
+        <w:t xml:space="preserve"> model</w:t>
+      </w:r>
+      <w:r>
+        <w:t xml:space="preserve"> with these two effects and their interaction as constant effects. The intercepts and slopes of main effects and their interaction were allowed to vary across participants. </w:t>
+      </w:r>
+    </w:p>
+    <w:p>
+      <w:pPr>
+        <w:pStyle w:val="Heading2"/>
+        <w:spacing w:before="0" w:after="240"/>
+      </w:pPr>
+      <w:r>
+        <w:t xml:space="preserve">Hit rates </w:t>
+      </w:r>
+    </w:p>
+    <w:p>
+      <w:pPr>
+        <w:ind w:firstLine="720"/>
+      </w:pPr>
+      <w:r>
+        <w:t>Average hit rates were XXX (Figure 3)</w:t>
+      </w:r>
+    </w:p>
+    <w:p>
+      <w:pPr>
+        <w:ind w:firstLine="720"/>
+      </w:pPr>
+      <w:commentRangeStart w:id="19"/>
+      <w:r>
+        <mc:AlternateContent>
+          <mc:Choice Requires="wpg">
+            <w:drawing>
+              <wp:anchor distT="0" distB="0" distL="114300" distR="114300" simplePos="0" relativeHeight="251659264" behindDoc="0" locked="0" layoutInCell="1" allowOverlap="1" wp14:anchorId="265F442E" wp14:editId="7DA30EFB">
+                <wp:simplePos x="0" y="0"/>
+                <wp:positionH relativeFrom="column">
+                  <wp:posOffset>143123</wp:posOffset>
+                </wp:positionH>
+                <wp:positionV relativeFrom="paragraph">
+                  <wp:posOffset>158032</wp:posOffset>
+                </wp:positionV>
+                <wp:extent cx="6356985" cy="2066290"/>
+                <wp:effectExtent l="19050" t="19050" r="24765" b="10160"/>
+                <wp:wrapNone/>
+                <wp:docPr id="1" name="Group 5"/>
+                <wp:cNvGraphicFramePr/>
+                <a:graphic xmlns:a="http://schemas.openxmlformats.org/drawingml/2006/main">
+                  <a:graphicData uri="http://schemas.microsoft.com/office/word/2010/wordprocessingGroup">
+                    <wpg:wgp>
+                      <wpg:cNvGrpSpPr/>
+                      <wpg:grpSpPr>
+                        <a:xfrm>
+                          <a:off x="0" y="0"/>
+                          <a:ext cx="6356985" cy="2066290"/>
+                          <a:chOff x="0" y="0"/>
+                          <a:chExt cx="6356985" cy="2066290"/>
+                        </a:xfrm>
+                      </wpg:grpSpPr>
+                      <pic:pic xmlns:pic="http://schemas.openxmlformats.org/drawingml/2006/picture">
+                        <pic:nvPicPr>
+                          <pic:cNvPr id="3" name="Picture 3"/>
+                          <pic:cNvPicPr/>
+                        </pic:nvPicPr>
+                        <pic:blipFill rotWithShape="1">
+                          <a:blip r:embed="rId11" cstate="print">
+                            <a:extLst>
+                              <a:ext uri="{28A0092B-C50C-407E-A947-70E740481C1C}">
+                                <a14:useLocalDpi xmlns:a14="http://schemas.microsoft.com/office/drawing/2010/main" val="0"/>
+                              </a:ext>
+                            </a:extLst>
+                          </a:blip>
+                          <a:srcRect l="32604" t="30185" r="24063" b="21296"/>
+                          <a:stretch/>
+                        </pic:blipFill>
+                        <pic:spPr>
+                          <a:xfrm>
+                            <a:off x="3173730" y="60960"/>
+                            <a:ext cx="3183255" cy="2005330"/>
+                          </a:xfrm>
+                          <a:prstGeom prst="rect">
+                            <a:avLst/>
+                          </a:prstGeom>
+                          <a:ln>
+                            <a:solidFill>
+                              <a:schemeClr val="bg1"/>
+                            </a:solidFill>
+                          </a:ln>
+                        </pic:spPr>
+                      </pic:pic>
+                      <pic:pic xmlns:pic="http://schemas.openxmlformats.org/drawingml/2006/picture">
+                        <pic:nvPicPr>
+                          <pic:cNvPr id="4" name="Picture 4"/>
+                          <pic:cNvPicPr/>
+                        </pic:nvPicPr>
+                        <pic:blipFill rotWithShape="1">
+                          <a:blip r:embed="rId12">
+                            <a:extLst>
+                              <a:ext uri="{28A0092B-C50C-407E-A947-70E740481C1C}">
+                                <a14:useLocalDpi xmlns:a14="http://schemas.microsoft.com/office/drawing/2010/main" val="0"/>
+                              </a:ext>
+                            </a:extLst>
+                          </a:blip>
+                          <a:srcRect l="34999" t="40370" r="27084" b="17037"/>
+                          <a:stretch/>
+                        </pic:blipFill>
+                        <pic:spPr>
+                          <a:xfrm>
+                            <a:off x="0" y="0"/>
+                            <a:ext cx="3173730" cy="2005330"/>
+                          </a:xfrm>
+                          <a:prstGeom prst="rect">
+                            <a:avLst/>
+                          </a:prstGeom>
+                          <a:ln>
+                            <a:solidFill>
+                              <a:schemeClr val="bg1"/>
+                            </a:solidFill>
+                          </a:ln>
+                        </pic:spPr>
+                      </pic:pic>
+                    </wpg:wgp>
+                  </a:graphicData>
+                </a:graphic>
+              </wp:anchor>
+            </w:drawing>
+          </mc:Choice>
+          <mc:Fallback>
+            <w:pict>
+              <v:group w14:anchorId="1F7708A6" id="Group 5" o:spid="_x0000_s1026" style="position:absolute;margin-left:11.25pt;margin-top:12.45pt;width:500.55pt;height:162.7pt;z-index:251659264" coordsize="63569,20662" o:gfxdata="UEsDBBQABgAIAAAAIQCxgme2CgEAABMCAAATAAAAW0NvbnRlbnRfVHlwZXNdLnhtbJSRwU7DMAyG&#10;70i8Q5QralN2QAit3YGOIyA0HiBK3DaicaI4lO3tSbpNgokh7Rjb3+8vyXK1tSObIJBxWPPbsuIM&#10;UDltsK/5++apuOeMokQtR4dQ8x0QXzXXV8vNzgOxRCPVfIjRPwhBagArqXQeMHU6F6yM6Rh64aX6&#10;kD2IRVXdCeUwAsYi5gzeLFvo5OcY2XqbynsTjz1nj/u5vKrmxmY+18WfRICRThDp/WiUjOluYkJ9&#10;4lUcnMpEzjM0GE83SfzMhtz57fRzwYF7SY8ZjAb2KkN8ljaZCx1IwMK1TpX/Z2RJS4XrOqOgbAOt&#10;Z+rodC5buy8MMF0a3ibsDaZjupi/tPkGAAD//wMAUEsDBBQABgAIAAAAIQA4/SH/1gAAAJQBAAAL&#10;AAAAX3JlbHMvLnJlbHOkkMFqwzAMhu+DvYPRfXGawxijTi+j0GvpHsDYimMaW0Yy2fr2M4PBMnrb&#10;Ub/Q94l/f/hMi1qRJVI2sOt6UJgd+ZiDgffL8ekFlFSbvV0oo4EbChzGx4f9GRdb25HMsYhqlCwG&#10;5lrLq9biZkxWOiqY22YiTra2kYMu1l1tQD30/bPm3wwYN0x18gb45AdQl1tp5j/sFB2T0FQ7R0nT&#10;NEV3j6o9feQzro1iOWA14Fm+Q8a1a8+Bvu/d/dMb2JY5uiPbhG/ktn4cqGU/er3pcvwCAAD//wMA&#10;UEsDBBQABgAIAAAAIQA+lOCFGgMAAFsJAAAOAAAAZHJzL2Uyb0RvYy54bWzcVl1vmzAUfZ+0/2Dx&#10;nmI+AgE1qbqkrSZVW7Ru2rNjDFgDbNlO0mraf9+1gbRLKnXqU7eHEH/d63vPPefC+cV926AdU5qL&#10;bu4FZ9hDrKOi4F019759vZ7MPKQN6QrSiI7NvQemvYvF+3fne5mzUNSiKZhC4KTT+V7OvdoYmfu+&#10;pjVriT4TknWwWQrVEgNTVfmFInvw3jZ+iHHi74UqpBKUaQ2rq37TWzj/Zcmo+VyWmhnUzD2Izbin&#10;cs+NffqLc5JXisia0yEM8oooWsI7uPTgakUMQVvFT1y1nCqhRWnOqGh9UZacMpcDZBPgo2xulNhK&#10;l0uV7yt5gAmgPcLp1W7pp91aIV5A7TzUkRZK5G5FUwvNXlY5nLhR8k6u1bBQ9TOb7X2pWvsPeaB7&#10;B+rDAVR2bxCFxSSaJtls6iEKeyFOkjAbYKc11ObEjtZXL1j648W+je8QjuQ0h9+AEoxOUHqZTWBl&#10;top5g5P2r3y0RP3YygkUVBLDN7zh5sGRE0png+p2a07Xqp88Ah6NgMOuvRRFFnJrYM9YC5j6dv6H&#10;g03D5TVvGqSE+c5NfVcTCVULHP3s5hA7kPyIJM+k3xNwJei2ZZ3pFaVYA2mITtdcag+pnLUbBgRR&#10;HwvgCAU1G7hPKt4ZdycU+lYbSwNbckf6n+HsEuMs/DBZTvFyEuP0anKZxekkxVdpjONZsAyWv6x1&#10;EOdbzW4FJc1K8iF0WD0J/lmGD72g147TINoRp3QLnQto/HchwpJFyMaqFf0C3cH2hShMcOx6Q4QD&#10;y1SALoxxAgWCHhEGYZbYyoCNUczQeizLWIm+aBoUYg8daSIK0iiNoPUA+xOcJQP3R3VEwSwKpwd1&#10;4GkEZ/vgR0dSaXPDRIvsAMoAUTvcyQ5y6o+OR+z9TedCFQ0vLE3cxHZTtmxUj86mCoYr9OMpgMZa&#10;Or71qbgh0K9PDwb/jLKgmH0rAxU5ZcU2X6ukN6us8D+RUpxlmZNSjKMUWG+llOIZVASkFKSw+Hop&#10;9SI6EdCgr/718jYF5F5U8AZ3zWj42rCfCE/nMH76TbT4DQAA//8DAFBLAwQUAAYACAAAACEALmzw&#10;AMUAAAClAQAAGQAAAGRycy9fcmVscy9lMm9Eb2MueG1sLnJlbHO8kMGKwjAQhu8L+w5h7tu0PSyy&#10;mPYigldxH2BIpmmwmYQkir69gWVBQfDmcWb4v/9j1uPFL+JMKbvACrqmBUGsg3FsFfwetl8rELkg&#10;G1wCk4IrZRiHz4/1nhYsNZRnF7OoFM4K5lLij5RZz+QxNyES18sUksdSx2RlRH1ES7Jv22+Z7hkw&#10;PDDFzihIO9ODOFxjbX7NDtPkNG2CPnni8qRCOl+7KxCTpaLAk3H4t+ybyBbkc4fuPQ7dv4N8eO5w&#10;AwAA//8DAFBLAwQUAAYACAAAACEADN3anuEAAAAKAQAADwAAAGRycy9kb3ducmV2LnhtbEyPQUvD&#10;QBCF74L/YRnBm91NYorGbEop6qkItoJ4mybTJDQ7G7LbJP33bk96egzv8d43+Wo2nRhpcK1lDdFC&#10;gSAubdVyreFr//bwBMJ55Ao7y6ThQg5Wxe1NjlllJ/6kcedrEUrYZaih8b7PpHRlQwbdwvbEwTva&#10;waAP51DLasAplJtOxkotpcGWw0KDPW0aKk+7s9HwPuG0TqLXcXs6bi4/+/TjexuR1vd38/oFhKfZ&#10;/4Xhih/QoQhMB3vmyolOQxynIRn08RnE1VdxsgRx0JCkKgFZ5PL/C8UvAAAA//8DAFBLAwQKAAAA&#10;AAAAACEAckcs0EcKBABHCgQAFAAAAGRycy9tZWRpYS9pbWFnZTEucG5niVBORw0KGgoAAAANSUhE&#10;UgAAB4AAAAQ4CAIAAABnsVYUAAAAAXNSR0IArs4c6QAA/8pJREFUeF7s3QlclVXeB/AHUVAUl3DF&#10;JSmTskQNGCcxG80CrURLbRGtyMqllJq0ZlxmRuyd0hawXJoUy7AFrQRLoUzKhDJwVGxMbME00VBU&#10;RDEu2/t77rn38HB34F7W3/0wzfW55znL9zzr/557Hrcevfsodf4q1ZVk7Pu+zotlgRSgAAUoQAFV&#10;4NSJHEI0WIHuPf0abN1YMQpQgAIUoAAFKEABClCAAhSoroAbA9DVJWN6ClCAAhRo7AIIQA8KCGjs&#10;rWiS9T+QlcUAdJPsWTaKAhSgAAUoQAEKUIACFGjyAhUVFWijm5ubSUtbNLSWo6KirnxRgAIUoAAF&#10;KEABClCAAhSgAAUoQAEKUIACFKBAAxcQEV2Ens2jz6h5gwhAa4PO1irawJVZPQpQgAIUoAAFKEAB&#10;ClCAAhSgAAUoQAEKUIACzVBAG9E1H17cIALQtqvYDPuMTaYABShAAQpQgAIUoAAFKEABClCAAhSg&#10;AAUo0CgEbA8vdvfu0KHum1FeVv7YjFk2yhWjtTkXR913DUukAAUo0BwELhWe796tW3NoaaNr4++/&#10;/97Wu2OjqzYrTAEKUIACFKAABShAAQpQoHkKaOfcsDj/BlgaxAhobfeI0dCcCbp5brJsNQUoQAEK&#10;UIACFKAABShAAQpQgAIUoAAFKNBYBGzP/ixa4dajd5+6b0+priRj3/cWy5WjnvdmfvfZ9k8zvvv2&#10;7Ok8pLyiS9fgP/359jF3BAb9qe4r3AxL3PffzCE3Btlo+G/Hj21P2vLdN2m5J44jmW/P3n+6KWTM&#10;uPG96mOLYgeZC3APqt+twu4ehOoVF/8hK+np2bp+K9zcSv899+iggADbrS4qKpIJvLy8mhtRfbX3&#10;QFZWN9++dkvn7mOXyEUJLB7cvj4Sf/hIpoMlXts/6Ob+EQ4mZrJqCfDUUy2uOk5st3d45VbHPaIt&#10;zm7v1GPdWLTF3vnxd7cPMlvlnLY/nM6vS/m9QSXXdKugpCsE2DuuUHVWnjyyOUuS+dRMwHwcdD0H&#10;oEW42WTCjbKysiWLnkvZ9onFRoaOvXNx9Avu7u41I+BaDgrYPlq9vfaN996OO3/+nEluHTt2uv/B&#10;yAenP+5gKUxWYwEbHcQ9qMaqTlzR9h70bXra7q+/1Bb3ZNRfjx871u+a/k6sA7OyIWA7AL1169aP&#10;PvpIu/rKlSuzs7OHDBlCVVcL2A1Ac/dxdRfYzt/iwW3dtqerVatHxr5SrfRM7KAATz0OQtVLMl65&#10;1Qu7g4U6GKZp1cKzXVe3j37YNqJvYIfCzhfLSxzMn8lqI2Cxd5Z+6uFI9FmUixj0wjt0takD17Um&#10;wN5pyNuGg0e2htwE1q1RC2gjveJ9PQegtZoiGI3Y2aMPTTl08IAN6AEDB7351kbGoF26LVo8Wok+&#10;WrLg2eRPElvg1bJlRXk55upWv0PA9uTmVlJcjDehd4z7x/8tUzcv/UbGlysErJ1OuAe5QrsGedo+&#10;37/04vMmeSIA/VrMy+PvnsQYdA20a7CK7QD0ww8/bJInAtCzZ8+eM2cOY9A10K7WKnYD0Nx9quXp&#10;9MQWD25vJT9jUlD/3oN6db26bWtvsfzshbyjp7JPnP5F/POhsJecXjFmCAGeehryZsArt8bYO6LO&#10;7m3cdB3PZf727YHTX7n9sqeXe7v/lV7oMnDioPbBg5WhDbldTaNuFvedR96q/O1g9w5ur0S06dbB&#10;9MbzTGHFh9+VJOxRvydY91Dl7w6bBksDaQV7p4F0hMVqNOEA9MzHIy8UnLeL375Dx9VvxNlN1rgS&#10;PPLQFJ2u2LzOHh6e697a6PS2zH3isWkPPRoYFGwx572ZGRveejP29f/gU+3wYpHYPB5Yk4cQDipv&#10;cYvS8q9K63CllaeitKxQfner3k9a5EMIzR8z+M+/z/s2fffAwTc+v+xVr7ZtT5065XOFT/sOHS5d&#10;Lnr40ZmPPzH3119z/pe1//ivR0eOvt3puE0pw/Ly8kuXLnp4eJg3qvBiYcuWLW1Hh0+ePNm9Rw/z&#10;dTese+P9d95SOw7/QxllZep7vMHb0lKkx0wCRw4fauXpMWhIYFPydHpbXNRB//jbvD3qHjTk+Rdf&#10;9WrXjntQjTvORR0k6pO+e5dJxf7055v2fJt++If/devWvdMVV9S42s1nxVp20KWLBTYeQpiYmGgi&#10;eccdd2zbtm3Pnj1XXnllD0vHxuYj70hL8U1YXl5eu3btzBOfOnmyjZcXvsG0lo/6EMJ2th6PzN3H&#10;kS6wkaaW+47Fy4Pvj+5Uv5Zu0aK1R5ubB91x/61zhvS/+cru/r6d+4q/q3teH+h/y5+uu7Vly1b5&#10;F05e12dELVvRVFd3Re9IK+47tdxsXNQ7vHKrZb+I1V3UO+d/O/iqx8ub//v3rvv/e9WR3D+futTG&#10;3esdr1P9Cjvd8mtB9rkd73umtWnTsm+bnmUl/Hmu1Z50Re8kHWglyrMWff69oGJ3dmlFhduBY2VI&#10;Nm4Qh6tb7iD2jlMOQS7KxBW9Y17VS5cuPTztvtCwO1q1MuxWLmqOE7O9487wuyfea/cPyZxYaAPJ&#10;alPCu2vefPvOu8Zr/2699bZPP0mccM9kp1eyS9fuq16P6dmrdw9fX5PMEX3GR9MfmyU+Es/zs1YB&#10;8ZH9WZO060+uaJVc3m57hXdMuVdYeSv84c2bxR7xxZ74qAZNFVWUFc3av++z5G3Ix++qq28YGPDo&#10;jNmbtny6KSkZfympadMfnzVo8I1+V/VDgs9TtmUd2CdLxLcfi5976rfjv9agDljlvXfiHFnXWjKU&#10;/vqrLyIfZIJqiD9ZE7lEFIF/ar+rETXH8uRPE0XKfy2ct/Pz7ViSvvur9f9Z+e6GdR9+sDHnl5+q&#10;27RLRZc+TNiYe+I3kxVPnDj+UcLGoqJL1c0Q6RH33xD3Zltv71G3hz3x9Pz/e/X12Dffilmz7h//&#10;filyxhPDbr6lQ4eOOkxrW1GxYe0bx49V6Q4QmePUoA5OXOXQ91mySqIH6/Llig7CToFdQ78H9bsh&#10;YJDjexBWgYAj3yI6hchiWWIX+Cbtq5oVgf0Le2jN1rW4lis6yEb1SktKW7dugwQff5jw808/2m6I&#10;jc6ydjAErHYjF8nwZ23LByZ6RFZDHqCw12jrhhzMl5gcA5EeaZCD2OO0q2/Z/D5i7tYaezY/v1T/&#10;tVZD6CCdTte2bVvUZMWKFfv2VZ59Kuu2N7ZPr576v9i9hqV5Wx4VS3o+/jEeZoB/PrpFfaiBfO19&#10;TZ847+NHjev27LNCXVu7RL9u3b9++Gjyhz87VGy5earTeXn33X9/ZqbppMAZGRn3PfDA6dOnHcrY&#10;4UR2dx+LZ2ds5GJbFYcdu2dnJBA7hdwdanPIcrhxFhLi22XsOzXOwRUHN/woDa9O7bs8PPbvtwwO&#10;9/RQj2bmL6/W3iOHTHh4zN/MP8KxSHv8l8cok+OJ7es95CDSO3I6QGJHzjgWr15MDmU16At0osXj&#10;myt6x0b17O47K2OWac8FIqv33lmPvxq02pFVfvjfQVHihYICeZGm3z0LsFyU+03aLvw5kptz07ii&#10;d2pz5Vb77dBBH+1BT24P2p3U5DZKnPSdfmFmu7au6B2U2PKL7+7+U5z3jxfSO50sL7l47NQfvxSe&#10;n17YsU15xd6jOX+cv3T+h8z73k16/a3fTarn4I2PeSfW7K5WmDvYoY4n+2z71o83ved4emspXdQ7&#10;KM5G9Pnp+MsXrQ96dvD230bbzfvO/ELXNh3OQSa9hn86cmIyydb2VYHdMEJD6x3sO5bOO3HizG4D&#10;ucZ9au16QF4o2ggUaPd0k3siB3ecEp3u4sXCut93HKwekzVAAYRPcVtq8vLyauui6Qcw9nnWE1Gr&#10;V8Yi3KzVwD+xEB/JwdHiIYTaNCbxXnzkaAC6e4VbXIUXws0BFYZvd7+9WPj+mdObck9+c+Zsft65&#10;sacuPX2urH2ZhRtRu30mK/phwrsi8bgJE/FfICIiIz7FeyzBm9GhY0Sajz54V3yEl3f7Dv/69ys9&#10;e/WRS6r1Rp+zmrntl7Vk/zt4YNRtYwrOn8cNIaqBv78+9w8cgJAbDkl4LxYieoslNw2/BellQXg/&#10;5s7x4p/3RTyMZIujl40cHab2XEXFqNvC7p8aeffkBzDou+D8OXsVrPJ5u7btRofe8VnKJ4g4yw/w&#10;/vOUT7G8bdt2dhpr6ePkT5IuX7x48y0jly6PGTfxXnwN4tHKo3WbNgMGBmDe55def2PL51/97Z9L&#10;+17d79LFi9sSP9bmAT1BgWbiaF6ttrgoMaqE7hC9MztqvuOlvBC9yPHE1lK6ooOwUxj2oPH3oFzH&#10;9yB1e3NsL6h9wy2Whd3npyOH0RF/HjaiWkXg4s+YXm16tda1ndgVHSRLND8q7vpq50ORjz4x92n8&#10;9ezVq2bHIqxlfjCELZSO/qLGEmW2G+LeeHRWFMCvvsb/m91faYuTF3ZyIZacO5svjmzvx68Xy7d/&#10;sgXZXnf9QG22WCKyxZ82zwP7Mm8KuQWJTZaH33Ov/7UDrDbWZn/WtoPsnpmqJti8efPSpUsxEQde&#10;/v7+pmvnffx4uPLxbyeO4e+/fY7rI9B7VwzZPnafuuS3E48paXlK12Fjle34f/nau3v5/OHipyJj&#10;XjOkPDbH8NsR45J9Y7YNec0Y0q5mrestOX5A89Ly5c/Mm6eNQeP9vPnzsbx79+62a2Z3+zdZ3fbu&#10;Y/HsjA140JAgsa0q+gsAu2dnpAwdO07UTZyv8bd96xZ82+rEI4+jWdXiaFfbfcdSFd3xu6pWHveM&#10;mNG1U0+7m51Ph+4meaCPfDp32fvdt5rlStdu3QUyLpPkZQMegIwjycED+8xrgSPV+XPnxCroXOSJ&#10;NJpzhOka6HfR9Xa3N/Orl9qfbnCCRsjevGhX9I4spUanHiX96y8Fpnjh/Q//wzeR9uBq/LnaK4bc&#10;u3brIToUf97t22MHvC/iIWTs0FV7jStgfUVX9E6tr9xc0E5LWcqDHq7WxD0ObmFE1+C8jzsg7Uri&#10;pC9uQuuofhUVrugdVP6yX7eOd9206KOuAxfvndN1364Bxwd36/2/HuWZPqXzPUf+bcMzX9335sh3&#10;x18+cYVJSx288TEnqtldrYuobwu7c/zE+2rfia7oHTTZJPr80+/lr32mu3BZ3fIyfik7VVBxZecW&#10;+BOHPvMOcuT230bbzfM0v9C1TTfg+kE4wGrT4J/VvRUyrF6LXa2h9Q5gLZ13DgpwG8j6BDWBsHg9&#10;gDBOX7+rxVEu/J77xHHP/CX3dCRD3Wq/s5jk4IresdYQp1eeGTpX4NHIqdOmTMIftjrxRvxhuVqQ&#10;uh3XZPt3pJI3BgbNnD1HH4P+TqTHG/wTC/GRzMH8OlN8pF3uUAAa0ee3KtpivLNY86hS+mBJwUPt&#10;Sv/ZueWbnT1+baVmUlBaeuXF4umnddWKQWsrhPf796vDynAb07FjR2s3MD179sLUw/h0/4H91tLU&#10;8fK9Gd/icHPhQgFCOaJozBki4jLivXjz5xD1B6c3BAw5mlM5qgzr9urT126Frx84CFf8dpOZJPD1&#10;7XVb6B2IOOfmquOg8V+8xxIsr25WIj3mdsDms/urLyeEjrztphsj77/nqRmPPDn9wUl33DYi8IYp&#10;99y16b34seF3P/7kU/gdbuZ331gsBddVNSu96a3l9A4SOwX2oA6Nag9CnbH7IPrQ0LrY6R1ko4H/&#10;+/7gmlUrXo99Rfw5kQKHIFwSDb/lVpknIjjQ7tW7jzgi4SikLU5c2OGSSy7EnaRYXRzZMDwN78Pu&#10;CFcjd5oXliNOJLLVvjBsTazrxEaJrOqyg9LS0p566ilMAy1epm05fmy7MZSsdJ0wXo0h5x0/OHZM&#10;SFeRMnDCBLzrGjJW2VYZgd6btmxeiN2pihC2Hvv9sXoZBF2rHgsKCtLGoBF9RjwaS7C8VvlaWtn2&#10;7mPx7Hz+3Fl8aS0yq83ZGdv8b8eOOr1Frs7Q6ftOy5buPXx69/C50qTmulILU9SZt+7Q9wcQMsZx&#10;CUcn80/RQeKwgxcOR2Pvuhtfm5knw/f0V/a9SizHkcrpx5w6u3pxeu/Y2JwcOfUMG/4XdJDMBO+x&#10;xNWbaIPN3+m90+iu3AKD/6w9cuI9zvt5v5+SXea6k77drcLpvYMSva7o2bNru/zwASFjJrw5/pRX&#10;8g+3/NDpn8/+/bu7XpmXdUvm2B9TX18+5srX/K8yzHdvXsk6O3TY9anfBE7vHfOxzx9llGzJLMF/&#10;0dKru6kBihHXueOvfhtuo3RxXS1PfDjTyQBCHde5ofUOxgSYnHewpC5Nvk3bhWOduD4UR7n66hqU&#10;7vTeqUtJ15U1e+YjUx+YaPcPyVxXhzrO+Y8/Lr8c8/rqN9ab/GG5WhP9ty+uq9KNgcEzZs1Z9bo6&#10;Dlo/80Ys/omF5iVqI9riU23U16EA9P8pbeTAZ0SfI1oUfd5aueDeAn/ft2m5tovHIU/Dkf3KkvL7&#10;82s4vxKGZ585rd5jX9G5i29PdQCgRb4evj1FoOpMXpUb8n/8zfAEdhy78R5/+O0GfjkoLoPwTxxH&#10;8F/xCz6RQK6CBIUXCuRaolycDMyTiY8wBhA5i/coTsSdcWDCHRFK0VYbVUVi7RIkwyqiVuK/5vEa&#10;iw3HQGPz5fiJeklJiY1fqeOANfr2sYg779+3t5bRZ5T++8lcbD6FBedvDR3zzodbP05JxV/ijl34&#10;7wuvvt6vX/9Vry4ffVPgqy8sxXRFp06csNiQ77P24T5TfKTtFy24uNUEnTglA0p2FoQFsuwdwSj6&#10;F38m4BbrYGOhzFZbtFgoyl2yaD7+G7v8eXT3saO/7Nv7ncjtdN7vv/yszpyANxguip87iYrVZQeJ&#10;nQJ7EAanW2ujtT3IPL05qcWdy3xPQRdoU4qcZTLzH1XhozdXxYhVBLvsBZkYeYr6yDCESCb+K5Ph&#10;DTroxaWLLxYafsr09VdffJTw7qeJH+InCCZtPHs2H3sQfrZm42Dt3D2oulujNr1FQPO9RrLgI3mY&#10;MikX8TIZXza5b7RYQ5jLwxRWRJTHYjIEhmTfaXs5ffeXYpdHlUx2z52fJ+efUWdjQAdhx/n6yy++&#10;+zbtpGbiIDHxWZ0d4mreQYHD5y0bV3WuDHW885wb5XQc+ry7hoxRtqUbzl1705fNH2Y3/mypTntX&#10;9Hzt448fN8zsgaHWVib6wKwgjxrm79i7Qj/7R+U8IYbJQDDXx+Mff/wa5gnRT/1xOnHmkEEBNw8P&#10;eT61MppQYxbEmpcvW4a481tvveW66LPd6lk8O2NLfvmFf2nXrfHZuUPHTtp8TA5W+Kf2DKK9VpG7&#10;gzjZycOmPBKK8508xH33zW4c3HD2+eWnI3ZbbTeBcw9uGABdUl55+Xfmwu97Du/8+eShlu4Ozc+G&#10;r8HwfQAOFLhCsFhzjIbGcpxVccTAHTtuRLXnArEKvs6Xlw1iiTxHJH6UIK4AxXIcoExWN+kmi3XQ&#10;Xr3IBPJEiVPPxcILYnnGt+kYso1Tz9FffhIzRVy6WJhtfboh8+Kc2zt2NwbbCW4YNHhvxh6ZBr8e&#10;wBJzAbk9ay/txPUb/lbGLE/5NOmHQ4YvEuRZ/sRvhq8cZBcUnLN8ikGJ8gpQW2HzrGrZXrurO7d3&#10;annlJo8b8gYEp37t9TC2ds2kGQXiwsD8yk1uyXanccAGIL+9E1boZbGHipc86Yt/ytsui9fVWNdk&#10;3xEz+OGYsCPlU1wVnMKth/6FGDfmFcRlG54xYKOPnNs7KKhD966X3dxbxqeXFBV4bLjvti97Kc/d&#10;/15oVubHm0MHJ5x1K/7jUtH5Mr+2baze9msPHSa9Ixpi3onyTFGbnkLOJjc15mcZcWEmbmzFe9lf&#10;4oCJ8w5+m4I3Bw/8FyNAtyV9hCPbrtQdouZ4Chau/TAkHjsy0mOyMhtdg4+c2zsY4PzAyqJb/+8S&#10;/nLPqT/CbtdanWD0wDH1vV8XNcqBf1udjlRTV/P7DovhArlQ7iaSVJxT5IWuFhOq8khoEijAKrga&#10;kSe+X4/+gvOgTCzvPUVXmpQlesf8qgDnHbHv/Jh92KQ71Fuecqu/Vm9QvWMyPkY97wQMEc3R3k1I&#10;E3nLYx7SMd/pbAR5pBgOQQNuGGR7e7b4qdynVr/2MhLEv/XmG6+/8tabq3BDKtKjdxDywv0O9h15&#10;2SA+quMbUsz7LF+X9bOz4r/aVw2aX5errFy97p13N9v9Q7K6rJVLy0K8FL+fw3PyTP4MM2+4WXji&#10;n3Pro5+LYy7GzOEPb8wfS6gNPVubD9p+ABqTO8uxz2jAohbFv1R95CDC0O/5tLrQwnB4H1BcFnTJ&#10;6qydJgSiWrKiQEMCTIKDawv9KHILf3jqHY4s6hkFk1hrE+j32gvnz+Mo/9dnF//r/16+8ko/9Qt5&#10;kUb/KRa2b98+bOw4vMHfmDvCv8UgGv1wdUy7LBYiqohM8Jf44ftiyaMz56qnGTGqvaIC7zt2umL2&#10;3Hki5wP/zRwWcot4j8T4nbt664iLJ/2S+6Y81LfvVer5w1CQuhA3TicwH3RFxaGD+wODhsoaiotv&#10;XIfhx236OhtKxLEAP3Nr793eAoj+m46W7u4WrcTCnr69Bg0K3PPN1/ivb4+eNlJW9bTkr3dv4e6O&#10;H0J+kfzp4mf/OndG5LwnHl8d+3Jh4YWn/7Yw5evvQkb8Je/USUNHV+0g3O2jgT//mH3dgBtM+gX/&#10;RAhSdBz+1HvIY78OGhz42685AgqXtkIVwgOuD0AvwFYkRp/+gB/enj8n/glw/NPBZqK7xTWH6GKc&#10;omQdsAFgCTIX2eIPJz8sWbxEnS167jN/vwlfiuo3CfO/30+d9PO7Guvqiotxpq+zDhJHH+xB2E2s&#10;Cdjeg+Ra5qQWdy5re4r5DiX7t8qOqdfr1as39rLrBgwEMt6jF2Tnnj97Vu6k6HokqNx49Hsc2ov/&#10;YqdGPrgKQebooNG3j9mXuQdLMr5N69v36rsn3X/HuLvPnj2j+0OdoFz8FV28iH654oorcAhX1awc&#10;cJy8B1kvxfYWC2dzQO1CudfoDx3G5pi0y1oz7S635aOlU0Qf4Q+7udwNq+zyJruM/ggm6nz+bP7N&#10;t4z609BhOG7/UVQkluPohw5yzR7k5DPyk7+pc2VgKmc5XUbXCW8eS1QmILZrjAIjAl05C4dm/g1U&#10;ZfuT6rrG2aK1ddv7wZOKHEktP1i+TYn+7cQbE7oi+pweop/6Q63Agi15XXsP3Hb8uJpwb9r3xng3&#10;gt039MYY7MC5YkqQY4k3zHnfMK/H9iePDcMSTP2xN/amp65/60DW17vTZim7P3CGUHBw8EMPPvhq&#10;TAz+W42xzzXdU6ztR+Zn5z8PuxmHHfU7S0wpayzO9tlZvf0TJxfjHoF9UI3F9OxdtVzDjoCDFc4s&#10;OJGJnQJ7B9KjCHEuw8WD+u2Lvmi8waEP6eVVx+4vvxAfIX9xiEPRCAI+u+BfOPuodyxWzj4OnvtE&#10;MideHrR0b4lHC27LeHf9Z8ueeXNiyt73Bl897OoeA1q4WbnO1HQxQHx8uuCMCQF1aLP8yOgMRvWb&#10;fs1V0w0DBwPQpLEwhBUOlWrsxnhVJs4R4RMmyc7FR1UPSup1nUk3VclZUaxdveg75VvRa4889sTK&#10;2JewYs7PPyIWc3/Ewzj1FBkPZVWOzI5t3k7snWptFaaJlQpv7/Y+nTuLC1f1ly53hMvm4J/4SrLy&#10;6gshmKqX3O+sf0OduuH/Xp768KOIS4rtVr3Wes5wvafOZl5RkfJpYqdOV4h89D/KEeeFirzfTxrj&#10;18sstsI8q1o11rGuce6+U8srN0Ss5DWqOLbgDkUsgSKW4CYFG7xgweX0qNFh5lduWCK3ZHFBZbYZ&#10;qINCRF+IC29tAvRy+N33yiXa/UtcmGEVHG+xbyKNyXU1/omjsfrEGn2h2Hd69+6TtX8vjqsYQIOr&#10;Atz0qROkXriAKwFf3564bHPHM2xt9pRz951O3XqW/HHZs1/P8lZt25e5u1+LOSHd/brlXS7+/ZP0&#10;3u9+MaBEaVFS5t3rqjbmaOaHDpPeEfuLeSeKs0y1e6rq1Zr5TY3Fswz6aPiIUeLGVvYXdnP9Diui&#10;6mJ7UMOdI28NxZENE4+e1t9iZx/6Hy6zr73u+u7de+hPTJZuHqsudGbvaK5SMOEG/hXopw6JO5xb&#10;hnrv/9XsiwrT6hmuYC3ed5iHC0TQWexcht3E2HfYvNUHOBnyN2QrMXGKxz6CtXCPKe4ltX+4q5V7&#10;KM6A6CPze0/tdiLLsnhVkPvbcZx3xL7j7e2tfp9nLA7H6taerU3jJw2zd/C7SZx3fLqIYxpaajjv&#10;VF75qMhYLu83jZEZ05CO+SHRyq2rhYOeyYHO6uZtvEhQv+fGD9b1+xH2qZlPqJciEZildPZTD02f&#10;iT3oXP4ZsSthnnfc71zT/1oMvpHZImJQhiffWN+JnLnv6EuZ8eiD8u+pubOweeO/2oWO7NFMU6cC&#10;4lsKS+do9QPNHYrraqW/OlPrIN9oyxJxXZMYr1wijtn2A9CRFZ7y8J7mVvKFm4XgMmLQ+70qsxpR&#10;6GgA2qSKXfXzQmKW4d27vtQGprWh9N1ff6XGJhSlS7duJqO78U887wJhQYRH8f7aATd07WqYZxDp&#10;hw67WaTHXBb/+Ptf8bf900Q9oPqf8AmTxac47uOggHwQBBHJ3lwd+/ORbJFsN768qqgIHXOXzAoL&#10;RXHide+UB//5/EtYRc4ThHKxBNNu4Lwl0txwwyB85YU3WHjd9QFiIbK99wF13UX/egHHI7Hsix3b&#10;330nbtvWLcNu/ouHp6csRfsGw44sLpcLMe/zgQOZQ/8cgv9q54O2vZbFT7v26CE2hrWrXkv/elen&#10;Tp1uCBjsd/U15/LzY5f9e8wtN6157RV8IePWogW6D4m1meBo+/T8RWhgxIOPQtXQamO/aDsOH+HX&#10;/cePHfXt2Rv32wIKHYTvh/XzkKjgfTDQaeNbOC2JfHDppoaSjd2Kf2qLVr+v1n8ku0B+iq0FVcIf&#10;+hSZo9NffnGJSIz3YtJDubr+uk7fMYb/Fzuf/IcxVwSZuhk2vBJcNeuKMQjahrYzO8i4B339Vaq1&#10;Eq3uQVUbYk5qceeytqeY71AWd0xZSf2llfovtYsrFOy84qPhI0ai94U53ps3qrJT9DuvWLGHby98&#10;IYE3uJPBF86YXP6TpA/VDr1QIHPw8PTAtfLly5dtdI34yIkdVFmWejlv869qtazhS1UkF3uN3kql&#10;xCj4WXOeqSIsu1gUXbnBmm3DMhd9Goks/lF13Sptkn10Y9BQ0QU4EuK9SCR7WVMrY9FKRT/Dca+i&#10;R89eRZeLRHp8zeuiDtLctjjrbdfxbyK2m6SEV8agRcA3c+y2IGMMWs7CYTL/hpwDGjFlUSFjSHqc&#10;kvjmeMOyyqrOmyHSYaIPZXm4GAE9ZM52NfQcGDJ/eRqCy3vTD459bKyiBqPzjn1vmCHE+FzE8GXK&#10;QcO8HmNeu1+Mw0aqpzc/IcZ7dBo58V4TmKIjX23YsOXjjz///Berj0oxs8TMG2+9/fZTUVH4r/kz&#10;Ca3R2+n0au4+IjfzszP2ERz8r/S7CmMzRRrbZ2ckFkcYbJk4AeE0gfPFozPmaK8BxC4idwRcPIiU&#10;+MPYT+zIOHnhXCaSYdfADqLdR1ATcdVh2EH1c92IuuGYPPLW28X7gYNu1OzB6pLiP/7Y883u/fsy&#10;fzj0fWmprTOO1taJBzdcinh7eX9zeOuJs4dn3vmPKSOjPFu1tta/Ob//oK0GQAIG3yiW4JgmL5/k&#10;ZRi+nRLXXbgkEFdN6Dvc0msnJpYZopvQKWAUn8rDl+zcSnDj0cy8m7TVs3b1YuyUUJEYP93r73/d&#10;qZMnTuaeGBIYLBaK52bjjVfbdvhUm63d907sncqyqr/viPpjk/76y514g7v9625Qu0D80vPXnF/w&#10;xOzKq68c9epLXnIXFOCaTUFwCgsRxcakwFgHC9VrrRc011oF53/6MRu/dBb1RIRUXlnhakpcpBlO&#10;Z/IEpH9jMSu7sE5J4MTekfc+NblyUxR5SyKvAbCFy2MOwHGA8vHpLC6YsQfhIGZ+5YY0AJXPeDAn&#10;kjcpuNDSToQqbqlwYY9dUqxlctKXF2ZIgPeiGibX1dffECCejoPfEYo7IAzjyMz4Bj/c3PXlF2fz&#10;z+C5Mp6enigLAywc6T4n9o66Pbu3KLtU5t3as/SrH/J/P+Om4CbXvVOb8y1adXbzufrM72cKLlx5&#10;6nzLEyfOmtTN4qHDpHfE/mLeiWK/q25PaS/mrN3UmJxlsAr6RXSfeC9Oc716X4kDr0mLgocOw+9x&#10;sfAKn86XLxfhvIN18JMULGnRwr1tOzuPFxK5ObF3tKeYd3aXnDpfEXyV+603tAwPbFVapryzWx2O&#10;La5axcu0g/RHMWv3HebhApwpbqr6oBrZdwDEYU0YinK0mFf364/APRZiR0NowuTMJfdQ7B04A4pK&#10;Wrr3NGwnsiyLVwVnTuP3uEfEvoMEly6puwwaiv0ID9bCDJm296AG0jvi/ILzDgIveIOfS+LUr7UV&#10;yHoBwylYtAvLTe5AsdBkp7N462pydyPQLF5jmAPKPR2nKv2xtHKfQmKc3da8/ur6tavEPZrYOHBt&#10;gP9v08brD+xEorCKCoxPt/hkCFmiE3tH5KmdxuGVV1/H9oz/ahfa3lr4aT0JWLptl9uWi+uUqX/q&#10;4OOz5uAPb/BPkwKthZ6Ne6h6KFYnU7bxGlTeQk6+gWTb1JOu5de+Ni1HXDR804iJOHrpyn/zsB/d&#10;lucD8ebGG4Nw8D13/vyzTz2xZt2GQUNMf5yctf+/L0T/w5DY0oQj+Mjkx7Am1cWvWl5ZFo0DBJZ/&#10;m/61jbbjHICnnZgkyD9zBn9y4aH/ZQUMtvALatz87N61UztV0L1THvrngmdEhj1790Em+l+SnrE9&#10;RyGuwvtc6We7j2x/inmfd3y+bfRtY/Gzmi5du8n3Ncsz+E83HTqIJ88o4yZOHjf+nt+OH8dFYatW&#10;LUfeFtqtW/djvx5dFfsyelD9KW5JCRJbLAVNxtkXzbfd9g4dOiKBftCN+vNMoOEntNC4Uj81LWzR&#10;iR9sfAs324hrYwnC99bmZgK7eVdarBsqNmvuM9qPUrYlYYsSGwx6sAZuON/jdGJtRed20JAhgYY9&#10;6Okna7wHyaqakOLrXIs7l8U9xby9tndMG7D4wUEN2OUq4+++t42Xl3kO7u4tEafGiR/nexsPjXVu&#10;B9WmIY4AYq9xpAgkw/AijDlCYuxf6qBymy/sF0iGfRCpfs35Gd/qW0yOnsJkuyYPIENBY+6c4Eit&#10;tGlatXToZ/tYpeF0kLH+gU8mzu+TtvfJwMpTQ9cJz6/YtiA9b4IaR1Zn4cD7PscPvn7vHFswCEnL&#10;YLRNwLEr/msSoR4+L3z33vv6KGNDAkOU/7y/N6/3thtC3kSEecujQ47POHFMffvx4wtMcz1+fJty&#10;pfWivPrfMq1/tbpSO+/zDTfcUI+zcMhqm5+dsSNgqxZbuONnZxtnHBMinKFMTnapO1LUgVF+V/fu&#10;feX3B/cjPcbz4r+rYl8Kv3sy6oDK4BLCnFq9sbHywlfUf/pzSLV6x7n7Ds77KL1v92vwK6myCqvX&#10;iheKzm7b+9aBnF3T//KGrC0mqRDzVIgXpucWZ3OTMzJY8vJO4RJOpsQ1mDiOmbxgiGCcyafiCIZr&#10;D4sHJfNuMs/WkauXtu3UeWDFc7Nr83Ju79SmJmJdTLmQn38aP7TXj1XvIH6JKF74xRIiVtaKQHrz&#10;jxBWRkDZZDmyrUE9LWZVg3yqtYpze8eJV244uePYgi1cXLXiIlm0C2dtcai5+hrDMdz8yg1Xv9jF&#10;cKFr+6IOJ3R5G4X0uDIXZcmX7ZM+ZkM2v67GcBOsjuDyj0cOD795pMjq1tvGtm5d5UusvlddjQs2&#10;TJ6GZtbZdTVqUtbWy+1ixW8ti/qNDTp16lyZO+523S63aK9c8j2R6zHQ71JqlnvHNp3LPaxODCIP&#10;HRgVYd47JtueyYVcjXsK2Zrf1Ng9y1RrR0Bi3ONUaxXn7jvaos9dqnh03eXbB7b8+zh15NxvZ8uP&#10;56uR5yUfOfQcAm1W6tWsw+GCajXfWmIEE44f/xUjlMVdv+P3nhavCgKD/ty9h69JWZjLDl9Oe3h4&#10;2KhwQ+sdcUmGYxqiAdiJtOcdx9ktHhIduXXF0dLaNYbjpR/J/gG/a398dhRWsXhdJ7Mq1um82ngh&#10;SGeYS8GsDFf0Dn7KYFJOGwwkNFvoeHvrK+Vnn23/b2bGU3+d7+mpnjWKi/949eVlQUFDR98eWl9V&#10;qstyL+nH5j44VR04JARc9Nq7NxMzb2De58BAdWpNvNH+UxQqJvnBaFRZB/03Q1XmBrETI/Z3qxI4&#10;+6/1APSZVm5yFg6U0b3E6gRDNkTuufcBjBbFt3Ol5RWT7r4r4Lqrs4wPOv9uzzdDA2+YOf1B3JmI&#10;HCbd+4A24q42WP/Vohzleuh/B3GvYhwgXjnODnFYsSJ+bmb8tkB80ya+lVLf+/bqjdshjK2oEtRH&#10;4PXuSUOC/oQBTTIHOVQTxeErNbH82LGjOHthdWQiluAjWS7+iYPaO2/9B1nJ/NX6V/1u1sa3G5Vr&#10;2fyWA79oUyPOo8f26NETCfFfvMcSLLe5ntUPx4wbj++30UGffLQ58oFJ/3jur8uW/uP5fyz466xH&#10;n3jsoR8P/xByy0jx5SqSIXFVPcOIFnXESt4pMWRM9BpeJuDoRCzB8j59r/p6186BgwMF2oH9ezFN&#10;p8x28gMP4hTyG36vd6Xfzh3J1W6U2E+ML7VKSgX6UZsPErTv0BFLsFwm7ty5K6YcwUJ8dXky14Cp&#10;//2gmpu24xDlVGfhsPJyegfdPfk+7EHY52uwBxl+zmGsqjmpxZ3L2p5iskNZ2zErYYzfa5v0Anof&#10;NVGT6XdM8xd2K8N+Kr8Z1ycSnYW7msM/fG9jw8CYGhypKyrKLaZxegfJUuyNfzZtqiP4cq8Rbccx&#10;Z2WsYVynXqRy08RRC9/cCDfclIr9C4c1841fVBhHKiTDG6xy5sxpsW8aXpoDl3abUR+v2ruPWoSi&#10;VI4PNfYRfnONEQHGWom9Rp3eEW+Ki4tzfzuGXrHRa/Kj2nSQk8/Ne2PlzBsYR6zPPG/LCsP8ywpG&#10;IW+XBepn4Viw5vuxxgcU1qoq6oQbcjINY06Bw+Z/n/7+sd4oAfHug2sWbbtBP9k0qjG2t35++Ly0&#10;bZU1kquFzH/lzUTxFeu51M21nILD5KmDJs8ktN1o271f3d3H/OyM/HGDJ0vB7tDO+Esmh87OZufr&#10;KhXWHKyQ2zdpX5k054rOnXEuQ4wVu9K5c2exLxj2KaVCVEPd3czGauFMtHtXqsgqa9/eqqcaR3aX&#10;Kmlqs+9YLAwBaLw8PDwDrx55pvDEgo3j3/x8wecHNn6T/Yn425rxn1e3zl66acqJs0f8ew2RmaB3&#10;cET6x9Ll8s9wdNIcskRisOC7ZJls+ownK6/i9Am0fYqfzohzd+U5AiPHBweq3aE9KOlXtNhNlc00&#10;1sT86kV70ENoCUPM2rbF8+rbZR34r1gds3WLN3gsAeaAdrCfnN47stzq7jtYUV75DAlUr35DDD9F&#10;Mizu07ev+dWXXAWjnvUD/48hH/0lMfDVodBIgOVaDQzRlRfMyFBu/tqLNHM9i1k5iFzjZE7vndpc&#10;ucFHnLjBa7gGUBTcgIgl2JXEhROOMDjOYA/CI83FPy3c4+iXPzV/oeHsXBVI3qTghI4Lb9FZuEKb&#10;8tB0bULzk7682EA9cf0g4mXm19UDrh+4L/M7VBYjBpAhIqdy39Hmj692sIshkGat+5zeO6rk5cul&#10;na87d7I4LSnt/C+nlEsINFdUlFZ8ml7494h98+/+ZkCvvEM/d+niY3bdYn7osNQ7FjpRXsRWq6cc&#10;uKnB9mB6ltFePFt6L8YPq+BVL7OxoJWHB555I56kgk7Bzwpt71ZO7x2TC4mi4oovvi/Nv6jWuNcV&#10;LV57sHWX9m67DpfiT6Q02VaxcWKbt3zfoajnDpFenmjMzxTaPE2VNFxy9zEymjqhGigFu5XhV1aW&#10;9hHzsixeFeDpU0eyD5kWoFR07tK1vKwcP8uts32nNr0j71lwA/LBu28bzjuS1PjGwu2/9m5RvDfb&#10;6awdAE1k8KMcHFTlnRHuqsTFZJV7K7GOyeWKtusrKvCVEpJgxB5mtzcmr9wU5TuPVh6erVtjCg6L&#10;HeT0fcdCKfpd3eK9tu39uiF8OmLEX1B5BJ3xLD784Q3+OXyE4fcEDaGGdVCHtza8j7833nzLRWUZ&#10;xj7PfPLGG9W4AV548/jMJ03GQWsPttbu9eyMgA5TqgxDK6w6+7M2U8zCUdRCaW8MO1+pK8tsaydz&#10;8zr5X3vdpPsf2Prx5g3vbj585PDHHyZ0uuIKNTKB4SRt22KfbNnKUJ+J9025+pprxEfyJQLHuD/5&#10;18J5WPjnkJvVk4f+oCD2KPxX/Z1L5y4ygVwuk4klSDb5gWmvLlsqMkeeQ4cNFx/hTUHBOeRw5/iJ&#10;6k/LjXW4dsD1q1e8rE7lg98bDrgBq+ONSCkyWbx0mUw8YGAATjPX3TBQLsGbhHffRjL3li0x8dlD&#10;j840RNyqttEETVttk48wlGDHjm23jh7T3ddXloL3GFWN5RPuvleM07H2EqWbfNqzd++Ih6b/Z2Us&#10;KonRB/I7OmyCmIVj/Zur8QZ9hJ5CMiQ2yUF6Rs1foG246JdHZjwhE+C9uCDo1acPbinD7gzH+95X&#10;9jXcqCsVn23f+m2aOoAd1LeNuRNvjv36i6TG6iYPSLHSTMM5Q36KK+mYZc+Lf4pORE+tW6P+JgWb&#10;k9xaMAoj7j8r8Us0LEQ9P978HoKY/fyvNZyBxFcJer1WHq1KdLgsK4FYHXRQf/9rJ95//ycff/jW&#10;xoTsI9lbPtpUrT3IZIM3JzXfuTBkydqeou1idIe1HVOwaHfSmXP+umSh+qRHvLAW9iz5qfk2ictB&#10;VBsdgdsqbT6iLwL/9GfMtoYHQqKDENMcdfsY2Qt4ygLulDC+Bh/h8GKesyv2IFm6eXHmu7Z2icUj&#10;G/At7jXCQUtqIox/yhVBJ4Xldis7RWSCg17CuxvE/qXdeY01NJSFfOQ2g60CdcZ+iknhTXZ2fd2q&#10;dLpIcO782cOH/4du6n/tAPdWLeXeZM2qlh1kAl7bfwbe3/vRnn1ETHfM65lvquHe8SHHMDOGyHle&#10;4gk5jYY6C8eT28Y8X2VaDXXCjSfl6tUYMx44Z9+KRzF/tChn/se/zUXZgSE3TFjTJ1MdYa1/FuLx&#10;4frhpoH3vqYE3dgTi8fMn1+5M8jGB87d9K3fbYMWtfP2Doteeq9i+Lq3BjinTp40H+8sn0n4/nvv&#10;ddfPF2TtZXsHqe7uY352FicU7SlDnHFQHxtnZ3yKiwocoPQpDZu9xSbIHRCnJ1wYyOG9uAxA+iv7&#10;XvXfzD2ixI6dOuFPFI0rCnEQ1p5u8E+5G+L3m8v//U8cskaODlXwhY3NywMbvLXcdyxeHri3dO/t&#10;439Dn5Dvftx+8Hha/15DLhVfOHDsy1Ljkwk9W7Zp69UhoKN6KSUbhTcYD6jOv6FpC5qPH8ziAkmb&#10;DO/BqD3+4AiDhb/99qs83Q8NuVn2qTx3yHPE7WPuwpaACy0cnbTF4b3FbtICWrt6QYbqDMj6YyPO&#10;8gv++X/IDVOTffnFZ+9vXI+eGhwYjOtA49HMwmWVeTe5ondkKXa3GYsJRP1xIsBTl3179dI2x/+6&#10;6389mqPZlZ4Uz0CW+Twy48m1a1aoR6Ju3dVJNvQfPfDgIybXWpMemIbzPq73kBJ9p49jmp7FzFth&#10;MasaHK8cX8UVvVPLKzecdsXtAzZsHFXERo6dBQcrNZhlZMThBYcdbOpYYn6Pg91N9gguD8w3A+1B&#10;DzsaEuP6HNPgyF1DVODYrzkmJ33UAc/gEjdHYv+1eF2NS2jMi3jX+ImiaDzl8uuvduZ+ts1DvUjz&#10;xPU2vsI5cyYP+xRena7wsbihuqJ3UJnii39c/WKsz3+W/bDuXz8HXdk3Cw9FrPCscA8NOlOuK1uy&#10;/bZXP+n37yXX/+kG9/OXKx/EKjYqk0OHtd4x6UTRuur3VIX21yQ43Zjf1JifZWRZcrc1WWLc3w0X&#10;bvJTsS/jm1SMW0cftfPGnL3qSc3aQcZFvSOcW7or425sdd9NapTgu5/LenR0G3yl+5WdW7z8QOsH&#10;11yWd7OybuKGXZ4LzO87kI95uAC7j7wYxnkK5xSTk5T2qGUGWyljriSiEzhbibUs7iPmZeGYbH5V&#10;0N2357lz574w7ju4OVLnstP3i1e7tn9cvtzCHeOUTH+Y26B6R/SpPO/gwKV+Sa85I0hb7SlYXJ7J&#10;FWUm5judtSCPiTCSYSeSN6QiLCCemmvxCCkXarteHNkwkrpbdzSij7EVphuD3MtatHQ3z9ylvWNy&#10;YrWxCzt+oqz7lPgV4Nyn58W+svyll/6tHhBatMQ/1dlra3qdXPdNcLxE8Z2HNr26wNJm6XiedlP+&#10;Vx37/NqMWU/eGBioLR3/xEL9OGh8pA6LFo/0E1WyNpzfrYf+N4nWXnEVXtonEA5vccHkCYTaFf92&#10;8nL3UgPHrnbuH3aqnDzaJP9SXUnGPnWMmKhcueZ5rHg/45FpOT//9Pa7m3CzIkY34HXx4sXwsFGY&#10;UBfvQ26+5d8vY4ZE+6/oRc8uilYfGeeKF+Y7xjV0zX4z6Ir6mOQJSfX5XZaizMD08vLCUGUb1Tiw&#10;77+DhmCWySov0V/PL/7759s/VWPNxumnsRC54emEpSVqB9025o4FS/7PxmZXB81v+EW4ooNEq2dN&#10;fyjnl5/Xb0zASKxa7kE2GF26czWE7nNdB6F1r75k57j01DPPNgSE2tQB03G8+/a6GU8+LTM58dvx&#10;9F2pCDTIJQjTIPaEyQTxPcGYO8dXq7hadtC5MycHBQRYK/Hhhx+2XZn169dXq7bNLTGeJHz69GmL&#10;UWbEprt07WrjB9QHsrI6dTY8b8CiW3PYfVy6wdRy37F4edDxirKzF09uP7C+dUuvjm3N5iw3a0+g&#10;71SXttFa5rhy0x6UXF0HhKcxO9nAQUMcL8gVvSNLr999Z9N774Tc/BfxzUEjfbmud1x95YY54jEQ&#10;z8ZkKbXvEfOTfrXyfG9D3P3TIqu1ikli1/UOCmrp1eaKw999My6sfT+/4Xvf3hT9Ueq+wPVbr3rt&#10;PzcMHV7s0dI09FybhjTSdTEaGlOsiOmYzF+u6J2Z73YQBS27vzUeP1hQVDF19eVLxRUt3JR5d3pi&#10;Og589OTblw+dMIyPW/1A5dxBjRTZRdVm77gI1inZuqJ3zCt2qejSEzOmv75mLZ797pRq130m+BHt&#10;Pxf9DeX+M/rf+FbMpRWY+8QMnPJsFIEIYezra5xehxmPPoRmmmeL9q558y2nFycz/GvU7ClTIxFu&#10;tljEf/fu3fhO3MsxK/Gp4dnjbmoYWhtsFO9FSNpOAHpyRauY8srpU8e4FR5oYXlujfZl5fNOFbcv&#10;NwSg37nCw8YIaBmANgk9o0IixLn839GJH21q167dW+9t7tq1G5acPp13zx23482UByMfn21z4kwj&#10;zOfbP8F8Hdpgh+t6pW5yTtuVKgZyihEBffWzIbvoZfEOU5YVv37tB/Fv6x8JWOXVvmPH+yIejHh4&#10;uotqxWylgO0OeunF55M+2lzLPciGdtPbuZy+adnuoD3fpqfvtjoH/bDhNw/98zCnV6neM8Rmg0PE&#10;0JsMQyAxCP3DDzZOjXwMFatBALqWzbEdgN66detHH31krYi77777rrvUkS98uULAbgC6ee4+rqCu&#10;WZ4WD27fnYjDzBtd2/dp6W5/Anf3Fi0Hdplcs9JrsxZicFhdHoJqk5WD6+7+aicu1Xr1udLB9LVP&#10;1mBPPZiBBIMHXTcopPZ0dZBDPV65VWvQwKZ3Nxz+4X8SJPJx/KzQtV8b/DfzO3wraf7sH2udgp9a&#10;mv+ysJY9aLt3ROb92xbv6nrVvUpmy/7tZz9Sct9DPXRFl2tZbtNYXfyssIevyXNAnNY4i73zYkq7&#10;o/nuHb3cPoxSgxX/+61szoY/RJH+PVqselidnxoh6dxzauyir0/Zs6EXnVYhZqQRYO805M3BkSNb&#10;Q64/69a4BMQIaDEHtAg3WwhD2x4BjYcQbq+onKhhgdvl9S3UIa7mr6v+KJt7ujIev7xbaxsPIbQ4&#10;Atowelw/GhpDu+PfWrdr15cvvhwrnsaALxn+75+L8GOTCRPt3LQsXfycqB5+i/H4E081rj5rOLW1&#10;e7TCYMbPPt2aseebkydOoNo9evYMHnrT7Xfc5eqL1IZDVL81sdtBG9+O+/rrr2qwB9loF3cuxzvd&#10;bgc5nlUTSIlHV21+P157TH7vnfVFly7iB4yYCQENTP4kETPt1GVLz+efsjECui5rwrJMBBCA7uhj&#10;a4IOitWvgMWD25HCz3XFjs7Z0tarq5+X4VFjddYWnL/q5rIQv+zGxJFiuABmqHDpmFNzvYZ26tn8&#10;3jsylDn3mb9hgGSd9XgDLMhu77jiyu27b9IwHdbE+yLqeFN03P/f/1qIqV0efGSG46u4IqXd3hGF&#10;9vQs2/r5738O69nGXSkoNJ2r0BUVa8h5/vxjdlFRkXieCr5ps/Hbplq2wmLv/Jzn/uH+NkfzWy5/&#10;oPWNfdVpJWKTddsPlHi2cpt9mwdGQK/7Uvduujo4va9P6T2DL1/d1eqDImtZvWa+OnunIW8ADh7Z&#10;GnITWLdGJGAY6WwlDO3QCGg1LlDeLqDCMFVQmlvJpBbqYxbNX/ecKx5x0XBY/7VVi1e623oCo8kI&#10;aDEO2iQAjSXa8dGNyJ1VpQAFKECBBi5QcPZ3BqAbZh8hAN3hCvWXT3xRgAIUoAAFKEABClCAAhSg&#10;QMMXsB2AFp/amgVYtDDOrXJcc0hFq1srLEzthPk3BhdVTs2xy7t6jx9ELNzaHNUNX5k1pAAFKEAB&#10;ClCAAhSgAAUoQAEKUIACFKAABShAAQiYR3rdvTvY+TXc/9zKr3dz72ccBH1jRYtUt9Jz6oQehhei&#10;z/fnl/QqNQSgD3m6b+3kYZu7vKz8sRmzkMYw6lk/77PhJR7jqPkve44CFKAABSjgXIHiPy5178Zh&#10;ts5FdU5uv//+u2frxvoIFOcQMBcKUIACFKAABShAAQpQgAKNR8AwyYZ42KD+v+KlXW4/AI0V9iil&#10;Nyktu+mHS3dUWoyqcD+mKznjVu5ZUXFNcdmksyXX6AzRZ0y+saGzRzGePmvzZTEArQ06MwDdeDYz&#10;1pQCFKBA4xPQ/VHEAHTD7DYEoD1aVz79uGFWkrWiAAUoQAEKUIACFKAABShAgSqBZv0c0Ig6m4Se&#10;HZ0DWuTVvcLt/5Q2YeWVDzf/9mLh0T/+cNeVigQdWrbMau2+tr3bBXf703rIOaDLytRpo0W4Wcz4&#10;XF6uLjG+b+7PduCmTAEKUIACrhC4WHCac0C7Arb2eWIO6HYdutQ+H+ZAAQpQgAIUoAAFKEABClCA&#10;AnUg0EI/ENkw13ML9TmChlmh9cFo8aBatx69+zhelckVrSIrPOUzCcWKv+mKj7SoSPIoT3BTnzPr&#10;yMskAK19CKE2AF1WVjmvtCPZMg0FKEABClDAEYFLF84wAO0IVN2nQQC6bfvOdV8uS6QABShAAQpQ&#10;gAIUoAAFKECBGgi468ciG4POle/FkpoEoEUlBpW38HdzD1PU0dDJSkl2RdmBFtWLFMsAtAg9i3HQ&#10;5iOgGYCuQa9zFQpQgAIUsCtQVJjPALRdpXpJgAC0l7dPvRTNQilAAQpQgAIUoAAFKEABClCgugLa&#10;AHQLzQhoEXo2BKarNQK6ujWwlh4B6K2fbHVWbsyHAhSgAAUoUF0BBqCrK1Y36RGArpuCWAoFKEAB&#10;ClCAAhSgAAUoQAEK1I1A9abgcFadEIA+duxXZ+XGfChAAQpQgAIUoAAFKEABClCAAhSgAAUoQAEK&#10;UKABCth/YGADrDSrRAEKUIACFKAABShAAQpQgAIUoAAFKEABClCAAg1fgAHoht9HrCEFKEABClCA&#10;AhSgAAUoQAEKUIACFKAABShAgUYpwAB0o+w2VpoCFKAABShAAQpQgAIUoAAFKEABClCAAhSgQMMX&#10;YAC64fcRa0gBClCAAhSgAAUoQAEKUIACFKAABShAAQpQoFEK8CGEjbLbXFfpA1lZrsucOVOAAhSg&#10;AAUoQAEKUIACFKAABShAAQpQoFkJDAoIaFbtNW8sA9DNfAMwbT4C0EODAolCAQpQgAIUoAAFKEAB&#10;ClCAAhSgAAUoQAEK1FJgT+ZeBqA5BUcttyKuTgEKUIACFKAABShAAQpQgAIUoAAFKEABClCAApYF&#10;GIDmluFygSxO6+FyYxZAAQpQgAIUoAAFKEABClCAAhSgAAUoQIGGKMAAdEPsFdaJAhSgAAUoQAEK&#10;UIACFKAABShAAQpQgAIUoEATEGAAugl0IptAAQpQgAIUoAAFKEABClCAAhSgAAUoQAEKUKAhCjTi&#10;AHRhYaETRUtLS52Ym7WsdDrd6dOni4uL66AsFkEBClCAAhSgAAUoQAEKUIACFKAABShAAQo0IoGK&#10;igrUtkSnO3zofwcP7P9vZkbGnm/xBv8s/uMPfCQS1Ox1oEbT5CKeWbPi5FpuPXr3qWUWNVi9VFdy&#10;7NivNVhRrrJt27Y1b7yxMT7e29u7NvmIdRF9/i7ju6v8rurevXvtczPPoaysbMeOHcnJyT/9/LP4&#10;9OqrrxoTNmb06NHu7u6XLl3y8PBo1apVzYq+fPky8se6yKpNmzYiE4sLHckfG+LQoEDzlKj/vn37&#10;tMvHjRvn7+/vSJ6YAzogIMCRlExDAQpQgAIUoAAFKEABClCAAhSgAAUoQIEGIoAI2+7du48cOVJU&#10;VNSlS5ehQ4ded911hw4d+uabb86ePYuAXv/+/UeMGNG2bVtrFd6TuXdQNcNibm7KV6mpX3zxxfnz&#10;5319fVu3bp2dne3p6XnnnXfeFhpaXo4QdIUbElX/hbhfdSsDgfsfeOC9d9+VUcfqF6s0ygA0os+r&#10;16yZOWPG2LFja9Bmi6ucOnXql5xfXBGDvnDhwvP//r+ff/o57PbQ4D8FX3FFp3Pnzu/5LiMlJdnH&#10;p/O8ec+sXr3qX//8V7t27WrQlpdefvmrr76SK95yyy3P/PWvFhc6mLm1APTy5csfffRRuamtWLGi&#10;ZcuWd911V79+/ezmzAC0XSImoAAFKEABClCAAhSgAAUoQAEKUIACFHCFQGJiIgawYnBk586dq5U/&#10;Yq/x8fE9evT405/+hBDz8ePHMUCzd+/eeHPbbbfhzR9//PHdd9/9+uuv06ZNsxafrW4AGoHlr7/6&#10;avPmzajq4MGDb7zxRoS5v/766wMHDly8eHHKlCmhY8YgBl2thsjENQhAo1ARgK5Z6FIU3fim4HBF&#10;9BkQGPuM6DNi0IhE16wLLa6Fscn/fuGFc2fPvRa7Yvqj0wcNGtS7dx9s8Y9Of+Sl5ctPn86bN2/e&#10;kSM/1qxE7AaIPr/yyivYCPCHN/jnuXPnzBciZc2K0K7VsWNHfNkiXlgeFhb2ySef/PTTTzXOGd/b&#10;4Oua77//Hv/FtzrIZ+7cueJNM3lt3LgRCLVpLHJ46aWXHMnB8ZSO5Nas0kBYbJa1769m5VbjxkLb&#10;wa26xkVwxSYjgLNGw9laeIho1NsVTseYJK3xNkGeqpzbBFyhOc4iL+ecWweT3OrxWhGnJ7QRFTBv&#10;oONQtbkeE9fMjveIqCfWquXVprMyqcGG4fSNqmaGNag5V6EABShAgYYm4OfnhxHECEPjdfToUcer&#10;h2HO3bp1w8m0a9euCEBfe+21Y8aMwWho/BezAnh5eV1xxRWIj/Xs2TMtLc3xbG2kbNHCbdeXX374&#10;4YcYcI1w+QMPPHDNNdf4+PjMmDFjwIABGHP99ttvb/vkkxqNfnZKBWuYSSMLQLso+izwXBGDxhcj&#10;P/7447/+8c8evj1Mugjj9rt3616buafFzBs9unfHVxB44Q3+WaIrMV8oUjr3ddVVV2EPrHEMGtff&#10;f/nLX/CTgRtuuAH/vfXWW2tQPZOrcBv/xN0CPhUvXHpaLEusbpKJU67azYsTtx/42gqANWi401cR&#10;rRZfCchXw/wyQNTTroC8wYOzbJG4Z6vxXXqN+0vwiq1LvGTITNzNipcAN99EkRgv7eoyB+3q2k1X&#10;ZKi9SQaa3PLF3Zd4aXcHuZtATwhr9ZDYLrvTEzirISYVkwKypYJXJnOcCKvIHceRLbMGRHZri1bI&#10;DtXmb7GXZWLzGEqNCzLfckQ1xPbpSKykxntlbGzsM88844iqqIn2KOf0/qrxIcJ2/bU4dvuoWpsu&#10;ykXfWXSQMT6Lm7fJQiSWu5LsepGtObjJoUyeaORWJDXQcG22cnvWLrSxPTuyVVhMI/OUh0dUUru/&#10;VGuPq3E1ar9ibQKdNSvd7uWci66palbbGqyFqfPy8vJw2KnBuk5ZRVwz4w7CKbnV8utesY9jP7V2&#10;XV2zSppc5tndqBwpRZuncw0dKZ1pKEABClCggQhgJCgGEYeEhCBSjKHE77zzzuHDhx2pG8LWwcHB&#10;2pR9+/bFnBv4r3ZhUFAQon+OZGg7ja64+POUlI8//hjPvcMkB5MmTcIbDLJGWK+kpART+OK/GGO6&#10;bt26jzZv/sMZg01rX2cHc2hMAWiXRp+Fl9Nj0NuTt4eGhplHn7HRLP7H4uO/HXewnywmw6TPWH7y&#10;1CkMhscLb/DPVh7qXNImC0VK576wxWP+jRrHoE+ePImfMNSmSrhuxsQg8ircxj9x14rfSqgT5Ohf&#10;mIzbvFyT1WtTMUfWfe+99x588EFHUtZBGm3bDx48KKFwo9VwhhZW10EIi/qLFuGmEbPBVDef2qcX&#10;vMgH35eiDqIyYuPHR6+++qoEFz+/QGKTTRS/k5Bbi0wsg25z5swRC/F1F4pADmg13mMJfg0kx24/&#10;9dRTuOkSzUH+YhV098CBA8VCrIX0YnlERIS8n8SvjcRCvHF6wM42r3Mboi3rueeeE32B7USER5cu&#10;XYolMo3jRDCBrSDCG0eCrdXdqOzWFodT2UcyTIaKic1A28uoHposEostsFosFguytuUg56SkJGyf&#10;+H6+uk12enqLR7kG8v1ftRprd2NwfNMVXw/g5GheAWwnP//8M74Ytrh5my/EMyGwXWnzQddjdxBL&#10;5GlFCy42Qux0ONHgaIPKiOMPNlpx3BaHIMT0RSaIpcrjpzxAYS3t9mwSBK8WrEws9xEUB22xHAdq&#10;bczR8T2uZnVw1loN6kpDNArbp9wwnNXMOstHHN6dFfyts2q7qCDsoRhHgszx62N5deGispgtBShA&#10;AQpQwFkCiCPj0hSR4qlTp+J9RkYGwriZmZm2H6+HaBvGOGvrgAhbeHi4SZytU6dOSFn7qh7JPoxZ&#10;DUTEGRceuEgWI0rLy8vxBhfMohQEFbdu3Xrof5aHV9a+GjIHc5waP42w0QSg6yD6LHydGIMuLi7+&#10;+edfhv6pylclohR88YJ5n8XUGfizMVW5je0Gk8vg+5Cnn34aU7HgD2/wT2z05gtrM024xQoMGTLk&#10;zTffRKQMX8vg6xf8t1rbN0IkiKnhHlIMObQ4RM58SB1uerXhEtzf4mcOslxr/8StLAJn8iYW6UXk&#10;znZuFptjPtLKfIkYNSYHn1ocnIWr9quvvhqHEu3oJJlS/Ihb3OeY5CZNTIYuymGqFoe4mrRFjD7T&#10;RpZN6GR6HNrQTTJP7ShymUY7lk0EEbR1kz0rGyKKlmtpq2He42ItOYAOhaIIxFg//fRT2QTbwrgv&#10;wrYqagtwxFPEtoeQh6ibdoSddmSWHEWoDbla7C/ZXu3AQ6254P3999/vuOMOeeMqNkhEnMX9m3iJ&#10;hUiMGsqFEEAIz5E7XrQORaAaaLV47CfajiLQTMxIpf2RgQxe46YRq4iNTRvmxi5j/j3N7bffLmtl&#10;0lhzOpFSjq4yHzAoMEWni8RyeKOcB8lFDZHbA97AH12DeiIMp0V2nAhbo3zIKpBlJub7i1ASFGK3&#10;Mt/mxUfm475FtnZriz5C3FDsKfiv6HT0MjYh8x804FIGPyUT1ZBx8+oWZGPLEUHMhQsXardn0e8m&#10;hyyTvVIrox2WbhFH+2N87WZmMiLP2lEOZYlOEVuFeC96Sv68wPZhCrUSKbGiPERo+1oeakS3ar+i&#10;MBmiblKuqJU5joN9ZHfvxuaBgzxmBpP7tXzz2Wef3X///finxc3bfCGywkJpjjbiQRGO/LAJbcGF&#10;BGayw14vjtXYm7Dj4w2Cv9qx7Tg8yp0Lq2C3RRptmBuPqZBBcPNzpfnZRDRWbjOyl5GzOCzL4vDR&#10;Cy+8oFWSFbO7x2k3D21x4sRhck6RZxM55t180LfJVYHFU5WoqrzSwHvzfKwdaiwOMxdV1Z7c5X5n&#10;sg3LLdzaCRFHA7FhON5H1q58RBGyXySmxWsJUU+5pzsycF42TTRcXH4ITGtfdWDjEWtprxysUZhf&#10;uZm0VHtiRbniyGnxQsWkaSbnVkkkj2mi/vgvroXQI2Ir1Z6UtT9fMP/iWbQI316LdbGzm+cgCjXv&#10;C/OLASTT/pbL/DJPe9g06RTRL9rDtcWuMclTayj3UPFG1kR7xrTRCpOrce1Rgu8pQAEKUKBhCuBS&#10;Ew9pE/NvYCYNhKExjcaJEycQht65cycGGlusNuJpjkSWkcYpkTdMk4AgW4sWLfAGoV4M/UToWb6w&#10;BGOix48fjzeIR9dmTgVH+gil3Hf//V9++aVMjPdYUrMYdOMIQGM7wFMHhw8f7sSnDtqwRgy6s08X&#10;zAddy77Elo1SOnXqaF5Wq1atxLwZ4qW9hnZkI5Bp8MjBDW+/ve7NtfjDG/wTH1lcWK1s7SYW16zy&#10;ZTe9SQKMJMINpBhZaXFdG0PqRHpxoyvHXNj4JyqpjT5bLM5kdWtp5EgrMRLK2tgr4KBdSINsTVYR&#10;OSN2j1tlbSkmWeFOXn4qc8MtvRzHjbCOvDhGA3HfLgaoiuFaSIkbAzFYDAtNro9xB4UhZvL+2Xbb&#10;5X2+tkfkSFgUhNzE6Dbt6FGLgKIhIqj98MMPy/eiAtZ6HGutX78eiRFBw30FehwFIWaKJWiCXWGM&#10;yxPD62SVxLYnRoZai+pqARF30IbPRD4Wu16aa7dqySu2VZO+QPACmZvcL4mwkawzIixoheO7GEKK&#10;CCyKsd779u3D0QxjexEEtJgDWoqNDQ54o42PYy0RA9K+EJMScRnzDUy0TkTWRORa1B8VEEElOWAQ&#10;+DLQg7ZjRxBccrgu/omvpkS5LmqIyFzUFqdPiGF4o7WjhF0itEhEJbQvi/sLEohdG22EmLVtHnux&#10;2DtwV6+N6DlSW/Q7vtxCShlEk5IirI++RmBR3MOja8yHrTnIIguyseWIDQYlmoS/tYcsHAxRK5O9&#10;0poeUlrEEW3U7pVi0LcM9do+yuEIIzY55IAKiy0BPYWtV3QENhJxvLXWZdhJkcxkE5J9jQMmthB5&#10;lMb+KCpscYi6LBdNELUyP2Q52Ed2N12TjVb7TxQtmmNx87a2EHFkkQm6Xvzsw8EXDjh4ARzpsWlh&#10;x8dR0cY4WbHbIjFOhfLrHywR5tbOlSZnE5NtBr9KEasjH3GFLZxtbzx29zjkIDcP8xMHTgHyah5X&#10;C9jlhRgWol1IL0+v6BG5PWuvCuR5x/xUJa80rOVjvjdZS4kqoaqyevILBpzRxMlUHNO03W3xhIhu&#10;xe5QrT6y1pvIxORcCUB8fYsi5E95xDZsvttau3LQ1l97ShKZiMsPvDff2eWKkhRHEnGms3Y9ZvHK&#10;zeQaT5DKswC2Cu0v57Q5i/Om9rJQnltl3UyOLVgdPug+7KpYXXwrIE/KOI/gHCGuvvDe/CoFy7Ei&#10;QLCJiot5kxwsymOh+cUAqi2vD1Efk8s8250iPjU/bGrXEpuK9tLR5FOxh6IhqIY47Iv3IlnNth+T&#10;IvhPClCAAhRoUAJi4LOskq+vL8YyiwtvnNQwPbR5GBpTbfzwww92W4E0JpNy2F3FYgKchXE+QjRS&#10;/BdzTOOF0DaeoIgluGrFiR7hacS7MbC1xrFEB+uGIuY8+WRMbKyY3hr/xXsswXIHc9AmaxwBaEDP&#10;nDFj9+7dGAddg0ZWdxXcqJ/JP41nErZs2bK662rTd+jQAf88e/ZcbTKxve5LL7887cEHH8EzDR+d&#10;jjf4p3q1ZGmh6+rgipxxESwjpDgKiNta/HpXjqhCkEsblbP2TxEcsVhDG7lZa5E2Low0uGaVo6Jw&#10;CMAgU7GiuL8SL5NVsESMCjS5VdMO48ItgbbOMjfEcWSAA/c2cpQo7gEEC+4PRXG4+cdaIrqKVeRN&#10;I/6J20V8pB2YZkJn3nZRkLZHRDXQEBFlEG1BcbZ/g4n7CpE5olEysoD3YiCbxR7HcqwlGoLulsLa&#10;StoWRktx14E7Ye0IGmv9K5eLdoly0SjzSIq1rhdt0b60vNjkcGOMmsgILIrAKQS3zWLojVwRIUIR&#10;xjUfSCiH/5gPaBW3iMgT+44Y4i0yxD0t5kAQK2pj8fgI3wTIfrHGIn6pIHITe6XFDQzbpIh64yZZ&#10;7rN4LzY2uTsjDCdD2+h97Q223CxllZzYEDmOXuBjz0VMEI3Cpggc/FM70F5LYZcIlUSFkZV2mJjF&#10;/UVkK/dia9s87vlFSjEy1PHaYmtBv1v7skHkiQ0AHSpuxRF2FwtxRBJbu4MsjhSE3EQ8CG+w82KX&#10;karaQ5b26CQT2NAzx5FrafdKsdvKKXdMjnLigCD3RLQdWyw2DOhp4ztyo8VGImKj1rrM5AtFUSUI&#10;i77GEGO8F5s33ssh6gjraIeoi30TKUW5JsE12UwH+wjp7W66Mk+TNzi2yIOexc3b4kL0tRyALLte&#10;5GwCri0OrYYqgq2gwJEBnYLNEr0gjvaim0yCX+gpHG1snG6snSvNzyYWz7zySxocIrC9IaSI+oia&#10;mHyD6OCOIDcP8xOH2O+QD17YHnBIBIh4L36yI0+v2DDk+UVeFdg4VWmvNKzlY743WUuJSmq/ScKe&#10;JbcQGw/uNj8hYsMQv6RxvI+spRRbkfZcKfYa/Nfk21OLu635lYPJZil3TyzHQVU76sfajoPl8poQ&#10;24xYxdr1mPmVm8WWygZiwxBbhSxdmzMWYvMWhym85LlVW1WTY4t57yCxvKLDZYO8CsJ7RI3NW40G&#10;oj44SeHbI/mptmiL8uYXA9gv5Enfxs8mhIBMoO0Uu4dNG10m+lduPOIUoP1OvQbbj+3i+CkFKEAB&#10;CtS7QPv27cVQUe0LIUdEovG4vzNnzmAmA5NPAwMD9+7diykvbFQenyINUjqlgWK2DTHAuXXr1p6e&#10;nrgWxX+xPDQ0FCFyXAkgBKwd+uaUci1mgmvvqLlzMSYYn+K/eK/9GXe1ym0cAWg0CWOfEYNGa10d&#10;g8bFNMY+I/qsvaKqlqlMjA2i39VXZ3xX+e2KeT4pKSk7U1Nrlj+G4mNqmFdeeUXM44E3+Oe5c+fM&#10;FyJlzYqol7XEMB8ZaJPDIbWVkb/iFAtt/NP2bYb56tYC1rgeFWEmGddDHEHeV8uJdJGh3HLMV8Gn&#10;8qfN2uZoh3GZmGu3Q/nTRfMxudq1cKsgg4aytkIJBZkM0zOhM+9xVMBiHB93LyhITnBRm03FkR63&#10;mL8jwiLIi4gbognmQVuL2dptl8Wul5FubZDXhBe3XuIkoQ1WIjCNhQi7yMC0GBmNZNr7fFFVMdZM&#10;jjbCEvHrV7xwby+nWBVpcCuFbBHzwg25GNQjBpziBXOsggCE3Z/Ji8FN2PhldMniBoYtAXe/InSC&#10;EhE/Eu9FceIXu3jJUUVYiHC8+NRkuK62U5zVEIGMl4zuiX+KsnALjft8/BONldEux4nEVAYIU6KB&#10;IpZkfhgRd/tyebW2eWzndmuLbVv8sMDauH7RUhypRBqAoMkIqKG9YrIFvJxYkHbcKHywlcrxm9r+&#10;NX9vQ8/2itgrxahY+ZKhMZPdUE5JLEMhOCqKL06knkkPYg+y0WUm5dqup9zm5Z6LzcZiIN5iPo70&#10;keObrsUiTKYrMdm8xSrmC+WXSQJKGyA2B0cCcUAQ42QFO8Z6Y+PEloktGSEhOShSew2AIycONXYf&#10;O+ngudLamRfbg9jj8O0U9msMWhdNQCXl4d3BPQ6ryM3D4olDfHWHF8J8eOFYJN4LZ/nbf+2VjLwq&#10;sHGqMrnSsJiPxd63kRLfJIkQp9xC0GXiC1TzeQ/MT4gmIVQH+wjF2Ugph5DL9qLvxBe94tsCi7ut&#10;xSsHrQYO1/L0JJY7ciWp7Wu5irXrMYv45i2VDTQfK4CcTe5TZOTdpPKOHJGqlUZsJGIyNOye2FXl&#10;JY0s2toB0/xiwMYFsFM6pVpNM0lcs+2nNiVyXQpQgAIUqAMBDH/WPlEQU0lgDmg8kBDLcWmKSTkQ&#10;hjapBgYdX3PNNdu3b7dRPXyKNLV8zpnIH5ediDsj1iymZMB0HHgjnkCIhTjbHjlyBLOIIGiOJfKW&#10;1qV0uGTFqGcMu8Z/axx9Rg0bTQAada2DGLQTo8+i+zEmKPmzlJO5FsYO4FMsf3Pt2hKdrmbbipiJ&#10;vEf37mIeD7xRt05diflCkbKxvMS9qLj9Ey+TmKl2fBZS2vin+a+/zRFMVkcC7cAQvJdBNHHLjUic&#10;uNTGcu0j+yw+Fd1kFawlRwCZ1ERbqMVbHUQntT9dtNGbOOrJB8dp41YYz4KDhXYMl3nbtdniylsE&#10;bsBoXiXcVKMgk9FPNQjEoES7PW6jsQ4Kowh0nHYYpsjT4hnCpF3mk1FY7HoZ6Za//bfGK6InJoOR&#10;EQuW3yvI7dbGxLXSRD6E0PyJaoibYEAWNi0RzsBdtxh9aR46EV0sQ4ToVpNHk8FZ/g7X4gaGBAjh&#10;IXSCIAUKQkBNhlFQnPxhssUB19hstMjmQ+qc2BCTbQl3zugO7FliJlz8Vwz1qhkRdjHEQaztL9qi&#10;a7bNW6stDg4IDGk3ADmNgCgUvGgaNjlsLbIaIlIjJ1vQVs/xgqxtOQiXiPCE/NIOMo6cgxzRs5gP&#10;tk+TMX0iOmP7KCeyQtwHq1v8shOfYoMEVM26zFqT0UFyzxVHadu/IDHPx4mbrslh3/w3OkiAHVxs&#10;3trEJgvFaE2LX7Ka11+e302+MpHfiMhtFW/E9zrm35mh1+Q4d/S+WMXxc6XJNmNymsP+gh0HbZQg&#10;OCqKbczBPc6k1RZPHLhKxM6LF0KN4qs7vBeHI1xp4HAqoCx+NW7jVKW90rCbj6yn7ZSgwElKO7Ya&#10;K4rv9lCcyfe75idEbQjV8T6ynRKlQFVMqSGfUiC+6MU+i3Wt7bbmVw7azjI5JeEja0MTrO3g4qkP&#10;+NTa9Zj5ihZbKhsof04kVzS/AHN13FkWjctdOfOGOI6ZX35YlLd4MWB+6LaoWvtOceQEZJKmZttP&#10;DQriKhSgAAUoUGcCiNti+LOYww3jiDHvM0LPmAP65ptvRugZs0Jbm1kC197nz5//+uuvLVYVy/Gp&#10;dqxVbVqEZxsi1IvgMjJBxFn8VwSa8V8M0E5PTxdTQuPy2ORBiLUpV7suQogYmaUNJI4aNeqjDz/E&#10;f2Uy8zR2S29MAWg0xqUxaKdHn1FhbIJX97v6H//6p3kMOjc3F8vxaY03U7GpnTx1CpO/4IU3+Gcr&#10;j1bmC120UdrdvGqcQEz4a7K6fGygg48fFKvj168Q1t4aiQistdxwCy0ffI9kGEBqMgOvnHES96Jy&#10;PKntlspVzH9EKVbUFmrt4TZIJqOltkdA497VWiRFhD7lSFsb8U3cZIrZokUNtVP3imANrstxvycn&#10;pkTT8MIdghzqaKMh5lwWe9yaqnk03JqwbCmywl29vD2TIU6EqOTAXtmbAlBEY9Eo88GJNroeLPJO&#10;VcuLfORGiJzRBFiBSMZ8EUbR3uKKWQssRoIc3K1QHOqJqBYKEr9nF5uf2KrNbxfRxRjuJzJH87WP&#10;HBQLMSZRsFjbwJA56iz6ArmJwddiXfktjvl3APhUBKylj8nW6/SGSEBsHriLFnuWmOwC/xV7meNE&#10;2m0MMQIR9LS4v5h0XLW2ebHbWqwtegRhMpMxoSKaKUjR72JDEs7aeaXFkcTku5BqFSQaa77lIGcx&#10;Db14oeZyR7O2AWunFZKq8mhjd7PHLiMP3WJiBzG63+63OADEJoeQipiIQxSEPVS7QYq5RKrbZTbq&#10;bNIXdltn8q2MUzZdi4WahI8tbt4WFyI3MVrT2pesdtuIBOgLHKzE8wblgRdv8E9sY9iKTKLV6HQ5&#10;kwwO4PJk7eC5EkdIuc2Yn7DwkfheWYQ48QZ1w+HU8T3OpMkWTxzYEoCGXRhNE98R4p/y2wjxnS5K&#10;t/i1tLVTlfmVhu18tPW0nVLs7PI3E3JFawNhtCdEkx8iONhH4vgsCrJ45YNOR2jbZHoKJJY/z7Kx&#10;28orB5OeEh0hjwD4BtS8yRa3Z3kkxNYoVrFxPWaeg8WWis3GXFh7AYascKGrfS63yFx8bWP71yfm&#10;X7E7sqviXImmIWcbUW+L8uYXA9pDt9wNzTf4GneKbI6Dw9hNml+D7ccRQKahAAUoQIH6EhDDnxGL&#10;Q+hZTGuGCaDxsjt3MwLT99xzD86A+/fvN6k8lmA5Pq3ZtMjmFP7XXnfbbbchN4zOPnv2LG6mxPBn&#10;/BOBaSzBkG08VQ6vu+666/obBroCE5MofPDBByZTKZjEFS2msV2ZRhaARmNcFIN2RfQZtUUPLfjb&#10;3318fJ6cOwdPCkSM6fhvx3ETtXbdOoRBMbYfn9Y4OoxpyG+55Zann376/gcewB/e4J+dOnUyX+iU&#10;Z3G6YrO2lqf8XacYPae9etb+shur2/4nEogfLIspccVLO0eqyepIj1tfXOjLxLiFEFEM3IqIhQjL&#10;imn+5C89xXLz6R3MVzF//KAQQFbikS944Z8Wx9pgOgU5sYbt5ztpf16KDLXBAmQOW9zFIf5u3nZ8&#10;KicVQTPhJudnQHhLTNCJF+IL4rYc95bYmMVculgRN65YIp64JRri+MtGj5tkIkYHi3bZFcYtqOxK&#10;GaTDTZqQxHYlBvaKNHLMLwBlK9Bl5trmXS9u88QL2wwqacKLPBEoEQnEkxtFBF9Y4YVNVBsUFrMW&#10;mN/0ylJsP3sdpcsH66Fo8ZNk9JHY+LVDU7Fc3PKhixH4EPnLyVK1+KJz8et4axsYAOVswpBHKSKM&#10;IoYQipyt3ayKZ/7I0mW5rmiIyFy0WtQQHSp+SI7/ymfQSWq7RNquF7uMxf3FZEt2fJu3XVsMtdNO&#10;5oDKiG0PY+oFKfpdTvYqfxcvtkPs4ya/lLfBYq0g8y0HmWAn1cYKtQFxi4cF7V7piJ55JpCXz1cU&#10;Ezsgje2jHBCQRn7Thq7HsVEI4CCMr6zkBinqX60us3v00/aFdk4e8xW1OM7ddM3LMh8Rb755Yy2L&#10;C8VoTfNQoDytCHAbL/SFPEHLOa/E96A4gGvzEQdAdLo8X+PYIvY+x8+VNs68yF8+qwBVEkWjCGwJ&#10;1drjtI21ds0AMXlgRHNkhA4VEOXiNGTxqsDaqcrkSsNuPrKSdlNiU8Q+Ir+elFPni6HiMh/zE6J8&#10;/KBI43gf2U0pxmXL7x5wYSBPqeJrOfPd1vzKwXybxOlYnpLQO3afZS1yQARZnunEKravx7TlWmup&#10;ePyjeXBZewEmztrV/RWF2IPE6cPBCcpkhdE6FIc62JgPx1ze4sWA9tAtvqfUXuZpiWrWKSIHa3na&#10;PiLVePuxmy0TUIACFKBAvQhg+DOmeM7JycF0GZhPGde9GM9rPuGGtboh1DZp0qRdu3Yh/ivT4D2W&#10;YDk+dVajPDw9x9xxx3333Yc4HgY7o8IdO3Zs27YtZq/GzAeff/45Lr3wZvr06RMnT27dpo2zytXm&#10;YzLaVYx5NXmJIbDVime69ejdxxXVtZ1nqa7k2LFfa1MuZoJe88YbeJw25j2pTT5iXcyo8l3Gd06Z&#10;99liZfB9BS4Ntydv//nnX0SCq6666o6xeCrRqGr1lsXM8bWDGBiPrGSg2eJCR6Aw++DQIAvzpiMG&#10;N3PmTGzl5plgK1y9erWNMbkIu1sbZuJIlUzS4O4CsS15q2P7n3bzN1ndbvraJMAtGYJ35iNPzfPE&#10;zYD4hYVLX3XZdpc2RGbuuHAd1Kfp8dYBGouggHMFarYbImyN0a+OHKudW9t6zw1BKITd7c6wXO/1&#10;ZAVsCLj0PIgtBD8psDjhmO1OQagaX4OZDGB3Sj+KX2vVwSWTU2rLTChAAQpQgAIUqEcBxJ0RgMaP&#10;eGxMtWG3erj22LRp03XXXYd8MPD5hx9+QPTZkYucPZl7B+l/K+zgq0ULt+2ffrpmzRqEtidMmHDl&#10;lVdiEPQ333yDgckIRs+aNWvc+PEYFuJgbibJEPezW5mXXn4Zj5eznT8Gvz7z1786XofGGoBGCzFj&#10;i1OizwILMeiWLVs6DlezlJiu5UJBgXeHDniMZc1ycPVa1gLQ2udrm9cBEWEbE4k4MQBtcqdh+592&#10;rer4vgWhEIyOsTuOBsnwjVYNbvDstleboI7bXq261Tixg8I1zt/xFZskr+PNZ0oKNASBGu+GzTYA&#10;jSghft9Tg3GUDaG7WQch4NLzILYQjJLWDnZ2hL3GYWtHMhe/8arNtyYYna2d9wmDze1++YRDhPbR&#10;06iAfJamI3VmGlcLmPzYArcw1d1oXV1D5k8BClCAAo1aANM9YxgyfhWHn4BjrgwMT3akOdUKQOPL&#10;df3PqpStiYmIOGO6Zwx/xhQc+fn5GBU6efLku8LD3dxaiGSOlG6SxpEANFaRA1stFqEdAutgHRpx&#10;ANrBFjJZtQSsBaCrlYlJYicGoGtTjYa8rvb+Bz9dd3X0uSFTsG4UoAAF6leg2Qag65edpTdkAQSR&#10;Mc4AP4arTajXuQ0U3zA5Ei92brnMjQIUoAAFKEABCtRAoFoBaOQvgst/XL78049HLl26hOHP+Ccm&#10;hm7dunW/a/q38fKqcfQZmTsYgK5BM22vwgC000kbd4YMQDfu/mPtKUABClCAAhSgAAUoQAEKUIAC&#10;FKAABRqMQHUD0A2m4s6sSON7CKEzW8+8KEABClCAAhSgAAUoQAEKUIACFKAABShAAQpQwGUCDEC7&#10;jJYZU4ACFKAABShAAQpQgAIUoAAFKEABClCAAhRo3gIMQDfv/q+T1gdU51mfdVIjFkIBClCAAhSg&#10;AAUoQAEKUIACFKAABShAAQrUhQAD0HWhzDIoQAEKUIACFKAABShAAQpQgAIUoAAFKEABCjRDAT6E&#10;sBl2uq0m4yGEFKEABShAAQpQgAIUoAAFKEABClCAAhSgAAWcIjCo2c8NwAC0UzYkZkIBClCAAhSg&#10;AAUoQAEKUIACFKAABShAAQpQgAKmApyCg9sEBShAAQpQgAIUoAAFKEABClCAAhSgAAUoQAEKuESA&#10;AWiXsDJTClCAAhSgAAUoQAEKUIACFKAABShAAQpQgAIUYACa2wAFKEABClCAAhSgAAUoQAEKUIAC&#10;FKAABShAAQq4RIABaJewMlMKUIACFKAABShAAQpQgAIUoAAFKEABClCAAhSot4cQbv1kK/UpQAEK&#10;UIACFKAABShAAQpQgAIUoAAFKEABClCgCQvUWwA671RuE2Zl0yhAAQpQgAIUoAAFKEABClCAAhSg&#10;AAUoQAEKNEmBgoICx9vFKTgct2JKClCAAhSgAAUoQAEKUIACFKAABShAAQpQgAIUqIYAA9DVwGJS&#10;ClCAAhSgAAUoQAEKUIACFKAABShAAQpQgAIUcFyAAWjHrZiSAhSgAAUoQAEKUIACFKAABShAAQpQ&#10;gAIUoAAFqiHAAHQ1sJiUAhSgAAUoQAEKUIACFKAABShAAQpQgAIUoAAFTATOnj372muv5efnm8sw&#10;AM2thQIUoAAFKEABClCAAhSgAAUoQAEKUIACFKAABWoogOjz66+//vPPP+O/5jFoBqBryMrVKEAB&#10;ClCAAhSgAAUoQAEKUIACFKAABShAAQo0cwERfcZ/4XDu3DnzGDQD0M18C2HzKUABClCAAhSgAAUo&#10;QAEKUIACFKAABShAAQrUUEBEnzt06PDEE0906dJFxKC1eTEAXUNZrkYBClCAAhSgAAUoQAEKUIAC&#10;FKAABShAAQpQoJkLIPrcsWNHRJ/79es3e/ZsHx8fxKAZgG7mWwWbTwEKUIACFKAABShAAQpQgAIU&#10;oAAFKEABClDACQKdOnUSY5+RFyLRiEFfccUV2nzdevTu44RyqplFqa4k71RuNVdicgpQgAIUoAAF&#10;KEABClCAAhSgAAUoQAEKUIACFKhngYKCAlkDjIA2iTjjOYQYBy0TcAqOeu4tFk8BClCAAhSgAAUo&#10;QAEKUIACFKAABShAAQpQoJEKmESf0Qpt9Bn/ZAC6kfYsq00BClCAAhSgAAUoQAEKUIACFKAABShA&#10;AQpQoKELMADd0HuI9aMABShAAQpQgAIUoAAFKEABClCAAhSgAAUo0EgFGIBupB3HalOAAhSgAAUo&#10;QAEKUIACFKAABShAAQpQgAIUaOgCDEA39B5i/ShAAQpQgAIUoAAFKEABClCAAhSgAAUoQAEKNFIB&#10;BqAbacex2hSgAAUoQAEKUIACFKAABShAAQpQgAIUoAAFGroAA9ANvYdYPwpQgAIUoAAFKEABClCA&#10;AhSgAAUoQAEKUIACjVSAAehG2nGsNgUoQAEKUIACFKAABShAAQpQgAIUoAAFKECBhi5Q0wC0m1t5&#10;2474U9zcGnoTWT8KUIACFKAABShAAQpQgAIUoAAFKEABClCAAhSoDwG3Hr37OF5uefsul4eHFw8c&#10;Udrr6opWrbCiW0lJy99+9jy4q83uxBYXTjuYVamuJO9UroOJmYwCFKAABShAAQpQgAIUoAAFKEAB&#10;ClCAAhSgAAUaiEBBQYHjNXE0AF3RyvPSXY8Vjbyvwl2NO5u/3MpKvFLfb7v1P24lxXaLZwDaLhET&#10;UIACFKAABShAAQpQgAIUoAAFKEABClCAAhRogALOD0Bj4PP5mS+X9LzWbmtbnTjccfVf7Q6FZgDa&#10;riQTUIACFKAABShAAQpQgAIUoAAFKEABClCAAhRogALVCkDbnwO6wtPr3OMrSrpdq5Qqdv+QDImx&#10;SgN0YZUoQAEKUIACFKAABShAAQpQgAIUoAAFKEABClCgLgXsB6AL74wq7Xy1UqI4+IfEWKUu28Cy&#10;KEABClCAAhSgAAUoQAEKUIACFKAABShAAQpQoAEK2AlAl3bxuzxkvIOhZ5kMq2DFBthaVokCFKAA&#10;BShAAQpQgAIUoAAFKEABClCAAhSgAAXqTMBOAPqPwHEWp924wk1pU246I0fLssqF6op8UYACFKAA&#10;BShAAQpQgAIUoAAFKEABClCAAhSgQDMWsBOA1vX6k/nwZ+8KZUOw8p/BikdZ5bwco65QIvsol4sN&#10;S9QV+aIABShAAQpQgAIUoAAFKEABClCAAhSgAAUoQIFmLGBvCo52fUwC0Bj4/NZQ5cZOyq09lDeC&#10;lBZlyo3eyochysSeytrsynh0KVbkiwIUoAAFKEABClCAAhSgAAUoQAEKUIACFKAABZqxgL2HELZo&#10;qQ1Ae5Yr/7lJuamL8luRahbqq+wOVT65VSkqVZ76Rik3Dn9WV8GKfFGAAhSgAAUoQAEKUIACFKAA&#10;BShAAQpQgAIUoEAzFrATgHYruKCdA/rVm5T2rZRx25XhHynfnFbZ+rZT3zzyhVKM6HNp5Z+6Il8U&#10;oAAFKEABClCAAhSgAAUoQAEKUIACFKAABSjQjAXcevS2NVfG+dBXi/uGqD5uyqyBytGLyrZfDFrt&#10;PJRNd6jvJ32qXNSZEnoeTeuY8pQ12FJdSd6p3GbMzqY3dIEzZ86cO3euqKiotBTfq/BFAQo0XIGW&#10;LVt6eXl16tSpc+fODbeWrBkFKEABClCAAhSgAAUoQAEKUKAJCRQUFDjeGjsB6Mv977pw8yJk17aV&#10;UlymlJZXyfkKL/WfZ/XTcZi82n8d3ebIVmv1YADa8R5iyjoWQND52LFjCGn5+Ph4e3vjTR1XgMVR&#10;gALVEsC3RIWFhfn5+XjTp08fBKOrtToTU4ACFKAABShAAQpQgAIUoAAFKFBdAWcGoDGV85nxm8ra&#10;9axWJdwvnui8ZZJSbnXoKAPQ1fJk4joTQPT5xx9/9Pf3b926dZ0VyoIoQAGnCPzxxx/Z2dnXXHMN&#10;Y9BO8WQmFKAABShAAQpQgAIUoAAFKEABawLVCkDbewhheWn79OfddGXaRxHafo/EWMVG9Jk9R4EG&#10;K4Cxz4w+N9jeYcUoYFsA3xth/8VeTCgKUIACFKAABShAAQpQgAIUoAAFGo6AvQC0onicyvTOfMmt&#10;tMKRGDSSITFWaTgtZE0o4KAA5n1u3749xz47yMVkFGiAAth/sRdjX26AdWOVKEABClCAAhSgAAUo&#10;QAEKUIACzVPAfgAaLm1++rDd3hV2A9AtLl3q8PXfkLh5UrLVjV0ATx3kQ8waeyey/hTAXox9mQ4U&#10;oAAFKEABClCAAhSgAAUoQAEKNBABhwLQqKt70UkFUzpb+UPo2evIez477/Y8tbOBNIzVoEB1BTAB&#10;tIeHR3XXYnoKUKBBCWAvxr7coKrEylCAAhSgAAUoQAEKUIACFKAABZqzgKMBaNWoVGlRfKndDys7&#10;fTML//X65T38iX92Tg31/uHVFsUcdNact6VG3/bSUquPzWz0bWMDKNCcBLgvN6feZlspQAEKUIAC&#10;FKAABShAAQpQoKELuPXo3ceROhZ3DdF1vrntz284JcpcqivJO5XrSLlMQ4E6E9i7d29gYGCdFceC&#10;KEABFwlwX3YRLLOlAAUoQAEKUIACFKAABShAAQoIgYKCAscpHB0B7Xk63fvQC06JPjteOaakAAUo&#10;QAEKUIACFKAABShAAQpQgAIUoAAFKECBxivg6Aho57aQI6Cd68ncnCLAUZNOYWQmFKh3gUa9L+cn&#10;zQ1dkuaYobffAN/OfYNHhowZPtLftynOYJ+/J+6d8+FRoT5VQPIS546N1huFLNoWG97VMa0Gkqqs&#10;MPvTmAy/RREDq1aoUTeqgdiyGhSgAAUoQAEKUIACFKBAHQq4ZAR0HdafRVGAAhSgAAUoYFegMOdQ&#10;dsa2+GULpowbPSU6pWlNbJWXETd7ZOjsVTnFdh0aTYLCI4nRU0OnLEk8U9Zo6syKUoACFKAABShA&#10;AQpQgAIUqL2Ao1Nw1L4k5kABClCAAhSggEsEirITF0ycm9RkYtD5iUtnrtpT6BKress0a90D0YlH&#10;dPVWPgumAAUoQAEKUIACFKAABShQTwIMQNcTPIttwgKH4sYFBQWNi8s2HeOWFYPlK7Kc33QMFVyR&#10;nG8lX/yGPSbF+OF+tQox+51fhRrniAkHUCMXoNS4RlyRAg1EAPNLZNp67UpNWrsoYqi3sbq6tCUL&#10;E442kMqzGhSgAAUoQAEKUIACFKAABShAAYMAA9DcFCjgZIHs9C25ff38ctcmZtbRSLes92eu+sna&#10;z9Sz3mlav2F3cm8xOwo0XgEvb9/B4VErU+Km+RkbkRWzKaOOjjv16NY1PNYQmG9sE0DbQGuSjarH&#10;jYRFU4ACFKAABShAAQpQgAINSYAB6IbUG6xLExDQZSRuyPWfNHPSQF3Cxzub2A/Im0D/sAkUaHIC&#10;HgGzl803PtFOtzXtMOcXbnJ9zAZRgAIUoAAFKEABClCAAhRo1AIMQDfq7mPlG5yALjM1ocj31iGj&#10;ht8RoOxI2H7cvIaFOUnLIkdjJoyRk+bFZeRpEpTlZ2xYGDl2GD4bNjZy4YaMfGMgyXyeCuOS/MQ5&#10;QZEbFCU9OjQoaG5S1Xk48hLnBkXGK0raEvXDRFlWcW7airmhI4x10K6EOqydP0mtXtDIifNjUnJs&#10;jKbMz4xfOD1Ure6I0MjF8RkyH+sNUVubnxE3b9JIrDU6ctmOXNOR25hORHyq+sQk/9z0R3M2uI2Y&#10;FWp0Au5+wWH+hloX5eRYm46n0bWLFaYABShAAQpQgAIUoAAFKECBJiHg1qN3n7pvSKmuJO9Uk3lW&#10;Ut37sUSXCOzduzcwMLB2WRcmPzdy4aFZG5Mi/RH8HRudM2Nj0nRjYEjBHNCR8V4eHh6Dps+LHKhk&#10;b3ozZmdeyNLNsWFdFaUsN3HexOhdPUfNeWSSv3funviYDRnFIxZtXh7u664g3By6xC8uMyrAWD/j&#10;klmdDx7YuXFmTG7E0tkhvr0HBfh6VDZBl5u1b2f87JgTDyyNCvHtOSTA91BM0PR4Dy9vv5sfmTrO&#10;3/t48qoVidlXz09aP9kXq+my4h6asSpvUMSciJBuiqhD52lxG+cEaDI1ZJ+bNHfikjTPoRFR94Z0&#10;Pp8WvyI+o2Nk3LuzAtxtNUQ5v3PhuPnJHsGz9AKJb28v7K6k7QoWTdMdjHt49qrcgWqevkpu2gcx&#10;8Xs6R6zdGDXYvPzadRTXbtICztiX6w1Iv2un6YvHHNCOTjHh0FplutyD27d8lJyWeSA7T/1qx6Or&#10;v9/1g8LvmjQmxM/b3V6Tz+dk7NqemJKWnZ2dc14k9vDp7zcoIDz8vjEhfeVU1FbyKcvP3vFF4o7E&#10;jH2G1b37+gcHma2Leeqn41szS69hi1JWhPvgE/3RVW9ki6jwaNr29xMTsw7kHMlXW+vl49930KBx&#10;4ZNGh/h1tFiA/hCtfhJhONgW5qSlbEr86IvdIoeOfv5DQiZPmTxmoK+HXS5NCZreMSt3WlzmHP1x&#10;3WqjzGqVl5X4UULyjrSMo+pvbFTGEVMfmRbmr2kU2p4YF5+YnqHvKW+/oSEjx02dOtrfdi/jjLE9&#10;KSF5V8YBE7FQbB82Nw+smbwz+evtsnMNm9bo8OEj/bUnJXsbGT+nAAUoQAEKUIACFKAABRqNQEFB&#10;geN15Qhox62YkgL2BPJ2bt+h+E8ZqYacuw4fNUzJTUozexTh+OVJqyNDg4NDI5ZtiJ2M0cnvq0/g&#10;K9wRE72rc8SajcumhQUPDQmfszrplcnKrhfj7Uwk7eE7MDgAweOOfsFD8aZqoNbDN2Co+mHnfsHB&#10;eCM/HLt0/fMRYUODQyYuWo7Yx8HUDP33QblJMat+Gx/78eqocSGiDikrJp/YELPFfBy3LiP+pTRl&#10;YmzKyqjwEcEh46JWr50fcD51Z2ah7YZkb45JRsxog0Fg6doov5+yjay5W15ZlTM2NmmFmmfwCHVy&#10;29iJJ+Jjt/DbKntbHj9v7gJn8nNsE+h+Toye+pdx06PjtmWI6DNeurzs7NSEZU9PCp0anWjj1wZl&#10;ucnPTxk2etLMJXHJe2T0Wc0g/0j2zs3L5k4cOXJ2fJbVKYd0OUnRU0aGTlmwLCG1cvXCo2Ld0CnP&#10;J+c6d9oQ/Mxi9siRE+cu27wzW8RS8SrKzz60M+GFuZNGj5y5tvL3JdbcclOip9wxae4LCTtlDudz&#10;slPjo6eP+8vUmLT6GWauy9k8f+TYyOi1ySL6rJ47wLhh4ZRxU1bt1ze0LHfn81NCJ86N2Saiz2qS&#10;nD3JcQumhE5dlVVkpblFOYnPT/nLOH3O5mJ3TIlOsvprmPz0mCmjx0UuidF2rmHTWjBl3Ogp0Sk8&#10;hDf3AxTbTwEKUIACFKAABShAAQaguQ1QwGkCubsS05SA8GHigWA+o+4YpZg9itB3WniIl7FEr5CR&#10;4xXd5t1ZSmHGrp3KgIjwoMoIsndI+HRfXUKq8x8pNnl0iCzGtx8G32XkqLNz5GbsyFIGtis+lJGx&#10;x/B3oNDDT8lK22cWa8nO2FLkMTmsMh+l7+S4HZuihik2G5JzYFeuMnbyGHW4tf7lFRw+xThCPDcj&#10;9aAyqGPx4UxZAX35B9OqTFTitO5iRhRoKgK6rO0fG2N8voOuxS8qqr7y05dNuTc68Yic0Mbbb4C/&#10;/wB/ORBYdyQx+t4py9ItRVWLsuMen7jw42zjyhj1rK6LPx95KEOMc09M5JyEHAtxZF3WiimTliRm&#10;y9AnxhGrq8sxtbrsjxdOnJdoiEG7dzbJHGNpxRL/bvYGWetbrTsUFzlh5qo9MhxurHBXedgrzFgz&#10;8y5ZoqWtIAe/8FhgqLOhApoh3roj8XMfjzP7ctH65uQlGlU5jBjDlg2N6liNjTAnad6UF8SjBQyN&#10;qhzKjW6as2RnvvoDlPmiszDiG4X295HN1h2Jm/G8pScT5KctmzYpurKL1VHV6rqyyUXZiUsmTVme&#10;JmeFkpXW7Y+ZMSdedq7sLG3FEhdMnJvEGHQ1OppJKUABClCAAhSgAAUo0PQEGIBuen3KFtWTQFl2&#10;8gYEcMOG9zZUwHvoqFGK6aMI/bp21tbvqn4hSlHumUJdIYIKA3r21H7m3tmnL8LCZ5z/JMOWFonO&#10;5GQqyp64+bNnzpR/C+IxPjkj94TJCvnHEeAI9pNx5MqPbTekMPeQ4u9XZZx2Zx8Rr8cv0HMyUNba&#10;+ZWlz5658F21/BO/11OfslgKNHyBsvy02Oh4Y3wvAFMxmNQZYUeEhsXCjsGzVial70ndtGHjxg0b&#10;N+3ITN2wKLy/CFHmJMyZEXfEZGVd1oaFhqG1il/44o2pe9JT3lXXxV/Krsz0pNWzhhrjwgdjNpn9&#10;YiN/27wZGwyFe/QPX7QhNXPHJv3qm1L3pKyebpjeR7creuFmfbKBEfpPV8wabKhJ8IwVoriNC0ap&#10;82/YfuUlz5shx/lWrfC29PSkuPnjDAcclDhxsbXnxMZHL0nTKR7+ExZt3JGZvk1f+ubUzG2rI+V0&#10;QEdXrdvh6LHZZ/QifRMWhRsrH77QYLhxmpxXyV7TFEOtAqavTko39MKmlPRNC4xfBBYlL5yAeZx0&#10;+l5OydyVohb6bkp66sb5IwxRaF1KzCaTLi7DFwxzE46K0r2DZyDzzNTNxibv2Lhogr9h+/hg7owN&#10;8gcr+uS6rFWL40Xv+o3TWMlNq6/IVpf2Urzzv0q1C8YEFKAABShAAQpQgAIUoECDEWAAusF0BSvS&#10;2AWy09SpIg4uG6c+QE//Gr1wJxpl+VGE2ta29/RsMI3HhKRmr/QZZiGSUqdV2NOrvTaviLUWyp81&#10;0GnFMSMKNBGBMl3h+dzslPiFU++a+4Fx/o2+kVHjTL4Xyk349yrDx30jVn+8OnJolfmLvQeEL3pn&#10;8yJDgDJn1b8TqgxVPb8zfq1h7ZAFsYswcXzVuY89fIMjV8TNN+yhui37Dlfh1WWsewGRXPXlgRnt&#10;31kUPkAzitndJ3jGmjXTDBHhrJWbah2j1KXFLUkTQ629AmZt2GhSYUxKNHnxxjhjibqUhavTrT7m&#10;NOS5zRsXhGsnVla6Bs9atSbCCLxzV4ajEWjnbXMhCzbHzQiu/BLP3cNvwtLFow0F6Ip0ipd+jqOh&#10;mli9t//kpcsnG4ar52b8r0oP53784qqjYnW/iDVJq6drMseyjv7hCzZuNsa4c1a+mKCdkSl7t2Fz&#10;8Z211MQKwWxsWisWhYi8ixJS7Uwn5Twj5kQBClCAAhSgAAUoQAEKNDwBBqAbXp+wRo1SQJfx6dpc&#10;JSDyhdWrV2r+5oV5KFnxKZWjxnLyz2jb98tPaYpv584eHt4Iyxw6UWWkcdmZfMQF+voaAwlntGOh&#10;T+RiuLBzX96+AxQl87CdqWT1Zfr4YUxcRk6VOEbWqtGhMzeftNkQtYjsnFxtyOfE8QOGZnT0xcjN&#10;jGxHynduw5kbBRqmQFr0WPl1ltmbocNGjh43ZUFMspxYo+/k2DdmmT4wdH9CzEHROt9ZS6KCLU5i&#10;4e4b/tyzhkDhwfjkQ5UahZm71W/R8PKaHHGHhZ88qB+5+w0aYfhId7zKLzYKUzclGGbeCHn2OfV5&#10;qmYvj4DpUYbYaFFC4q7aRXSPb1m32XB0CXlqaeQAiw8v9QiYvUxGzBPetDLFvO+sWRMstdcjoHLW&#10;oINH63peCdTK9AsGiHqHjA6TsAFzng03r7hXcMhYQ5KM45pzUFlWwgr1IQTq9jFjaVSQ5UlOfCcs&#10;fnaYSFXldJafY5yYxdfH8uMNfcdMnqjOFhI8NqJzaZVzX8Pc5VgrClCAAhSgAAUoQAEKUMBFAgxA&#10;uwiW2TYzAV1G6gc6ZfTkqaPxuD/N38Sp032V3A2JcmRf7sfbM+RcqLmJ8VsU33Eh/vjh84hRyqH4&#10;RM0YscK0xLW5HuFDrgWlhxfiAllH5dCzooyd26wO3Kspvd/wcQEmddBlxowbEbos3Swq5B883kuX&#10;kGwY24gSdZk7k88X+ve7wWZD/IJH+ymbE7bLsE1RVuImY3S+7/DwgUr2xsRKH0WX8cq4YWOXpdUu&#10;KlVTEK5HgUYi4OUTMmN1ygfzQ8ymqMjalWA4UgyMCMM3TNZeXUeFh4rPcrfsqfzCrNDdd/JIdR5h&#10;74lhwRbDufp1vDsaZw8qLNQcmPRT24vXxMljzGamNnykxkbVOalHTYy8yqNWu3r+vjRDMNVGuByl&#10;uvuNf3SyoXQrU8z7TgjxtxAuV1fq2XuQYd3cC8V1u4F4jA6yWCvvznJmJ/+wIIvfE3h4aybsrqz1&#10;wZ3GbwgCIkJN527RNM5n1DhDjFt9sq7xAx9f4wRKmfEJmRb7ziPkOXW2kNVLoiKN31LUrRlLowAF&#10;KEABClCAAhSgAAUahAAD0A2iG1iJxi5QmJqYoHhMnjDKdPyYu38YpvgsStiUarg59/VImz99YXxK&#10;RlpSzMxp0WldI5Y+oN72e4+OWjTiTPyMKfM3JGfsSUtcMXPc0wnKiGcfGaFm6R00Kswrd9Xi+Vgx&#10;Az+6nz4/B5NHG1+e3r5KeuI7KRlZVcYWi4892/sqaR+/k7zH0odV3X3HRkX0zY2fETpzrb4OaxY+&#10;/HT8maBZEXKOV5neIzjimRBl89wp8+KT92SkbY5WU45YPHWwnYb4TVwU0TctetrMmKS0jF0J0dNn&#10;xB+VmfqOnxvhlxs/c9zMODRzV+KqBQ/PffdM8IyIEIeePdbYNyLWnwLVFOg7KmLOotgNSempKbHT&#10;g30sBExzDhu/0/IdMcjKAGZRqLdfgCH+mLvvsHwWoe/IWfOXq/MIp84xm4cHc4Dk5WSlJMQsjnz4&#10;VYs/yMg5/LWhRSEB11oPXyNGqc5Jvey5WbWMUao/KBGvm4NslIfPPQYGGccMp+Ucs8Du163KZP3a&#10;FB5e1ptSzQ6sbvLgvlUeE2Bpdb/O9ufJrlwvJ9v43ajv8EHGpxdYrJV3P7l9HDisPrRW/woIMc7s&#10;kRM/Y+TIhxeuQnj6uNO/HK2uE9NTgAIUoAAFKEABClCAAg1OgAHoBtclrFAjFMjd/v5OxXd6eJCF&#10;wITv6MmjFGVnqmEUr9+0ZWvCdInLZ85dklg8bH7c+qgAMTANv4JfvnX1HP8z7y+ZOXvui8nFY56L&#10;27rc+KP1jqMWr180ueOBVQtmzo3d2f6+uOXGaUyxqn9o1OSBOfELZs5IqjoBq5qvf9icyQHH4xfO&#10;nrGl6uOjLDh7BURt2LR0WvCZ9xeqdUjK6TltdWUdqq7gOy5265oo/3PvLJk9c+6aLH3KMDX0Ybsh&#10;KGL9xkWji7e/NHfmwnU5Ac/GPl0ZSfcYHLXxg6URQ868s2DmzKdfTMzpOX3l1lgLPzlvhNsIq0yB&#10;aguELNpmOiV6esqm2BnGiTSO7kzck+/RrcqczlULUR/7KV5nNi2ZMm2Kjb+Fbxtnv0nPMX3qqD4H&#10;3fHsjJSEVWuWzUc+Y4cFYQ6QsZMiFyyL35aVL3/VoS0+PzfbuNxPziRUbQTHV8jPPWpI7Nuvp50v&#10;rbw7+xpHBOfkynh7ZVl1UmHHm2ZI6dfHbnS5c+fqfF1X+LvxrHD+gyU2N48pf19n3D7SKidf0n8T&#10;KU97hQeT45bMnTJhWNCI0MjFMQkp2bkWN4xqt5srUIACFKAABShAAQpQgAKNXsCtR+8+dd+IUl1J&#10;3qm6njux7pvJEhuXwN69ewMDAxtXnVlbClDAXKBR78v5SXNDl4iRvAhAx4ZbmrlCt3/Vw3PiDOFd&#10;PHRuY2y4xeGr+clzQxcaRwU7vqVExGVGaQc85++JW/KvtWl51ka2enh46XQi1DhsUcqKcEOUNC9x&#10;7thoUToeLho12PEKIGV+4pzQ6HS9wuKU2HFVA6+VOWuJbK5iWrjFxFkxQZHxdiu8PyZouiGVCZS9&#10;FtrM33KjkKUDtXKgSlkrgiI36CuIJ80axrPnJz8dunCXvVqbfW7Sm7kp0fOeT5RfNpgk9x4Y9sjD&#10;j4SH+FmeJLrahXMFClCAAhSgAAUoQAEKUKChCBQUFDheFY6AdtyKKSlAAQpQgAL1L+AxeNb6FRGG&#10;+XeL0qKnzE20+JVuWe3nKNZlrZgUOnuVSfTZo6u//8jJkfoJQFLT09dMrH8T1qAGAsWlNVjJdBXf&#10;0EUbU1M2Ph8VNtjH/EdAGBYd8/Sk0MeN35c4oUBmQQEKUIACFKAABShAAQo0PgEGoBtfn7HGFKAA&#10;BSjQzAUQg14k5+FBDBoDosvMSLr6GR8Sp0SsMZ3Nw/q/K4c/52+bN2ODYeoFj/5hUc9vTNqRmr4n&#10;M33bxo3L58+aFh4ywNfb2pTI7p711Uc5+WfsFX0iRz+8unm/fPz6GQEeWF2N7WOwGZu7j39oxNK1&#10;KenpqUkbYhfNmTyqb5WpQNQx+8/vrNUjJpt3V7H1FKAABShAAQpQgAIUaOwCDEA39h5k/SlAAQpQ&#10;oBkKeATMXjqrr7HhR1ctfDPLbI4M9Rmk4pXxs3EKX8epyrIT16QZ8hy2aPM7SyNC/X07entYeNqh&#10;pUx9fGX42+I8y45XxLGUPr5GjdyfTtiJdRaekSFqByZWdqz8RphKfYCteO3Pqf72YanBHt6+A0LC&#10;p81ftjk1ExOWvzIruKMhmS4lcad8emEjtGKVKUABClCAAhSgAAUoQIHaCDAAXRs9rksBClCAAhSo&#10;JwF3/8iX5svJmnPWRscfMamJn/8ww5Ls5AybD17QZSwfNnLilCmzF8a8m2F4Kt/xA18Y14mYZnwg&#10;qoW25hzOtCjgFxBqWJ6WddjaBNJIoUtfNmwsHpA4f9natNo8HeKqfsYnmqZkmgfjtVXUHcxMNvw7&#10;xM8Yg62nXqzPYv38hxuKP5SccdxWTXR7lg0bPWnKtJkLX4nPMMSR89M2rIpZPHPKxJHL0i11r4eP&#10;34jI1W9E+Ru3gsqnF9Zno1k2BShAAQpQgAIUoAAFKFAPAgxA1wM6i6QABShAAQo4QaDv5GdnV44z&#10;XvV3k4k4PIJHTjbMkHEwPmG/9SBw3vb4D3SFR7Oz9yTvLGpveOTf+dxsWcWWViur258Yf8jip96D&#10;hhojwpsTd563loPuQNoWXV529qGdCWeUzrVA8RkSYgzHJyR8aj2UXZaz5c0EQzkDQ4ItPeaxFrVo&#10;TKt6BI2c7CUqnBX/sY2gff72jQm68znZhzKSv9QZtw+P4uy4+G0Z2UcLt6QdsLpt9fYb1JhIWFcK&#10;UIACFKAABShAAQpQwCUCDEC7hJWZUoACFKAABepAwH9alYk4XtxcZSoFj6Dw6X1FLXLjl8akGcY2&#10;V61XWW7iCy+mGZaFPDLOOGK1q1+wMWHavspYdJWVc3e+uDTeWqzXZ/RkY3xz55Ilibnms1Rj+PP+&#10;Vcs+ENFLj8kjg61NKO2QZO/xj0w0ZJD2/MK4QxaDorqslfOXHRT5eYRNGdOMB0ADIDj8YcMXGLkb&#10;omPSLW4fSm7SkheNU2aHTA/3N8zB4h08YpRw1H2wbJWVrzd0mWlbDJ0XFnC1Q93IRBSgAAUoQAEK&#10;UIACFKBA0xNgALrp9SlbRAEKUIACzUbA3T/iH5FyFHTW8phEbTwYny6MMHx6NGHuhMhVu3IKNYFg&#10;XW7GqscnRu8yxGr9Zs8KlyOCfYNHDjQw5qxcGJ2UrV1R0eVmbY6ect/8xKMaap1SrIX3CnnkuRAR&#10;Etbtip4yJy4jVxMULivMTop+eE68CJl7jFj8yFAZf/bwNj7ELm3H9mxHn17nERK5OMQ4pHfVtCnR&#10;m7PyqzQ2K2HJlEj5WMURi58aXeVZeS7eaCqn5N6ZvFNbMReXayt7/3sXRfQVCXIS5twVuSYt57y2&#10;Q3Mz1kROXGKcCrzvrFl3GMbHI5H3yIgIQ/w+J37OwzEpVTYtpawwJyXm4ecSDF8v3Bs+vC6x69GU&#10;RVOAAhSgAAUoQAEKUIACZgJuPXr3qRaLu7v7wBtuGDxoUNeu6k3quXPnvv/f/zL37i0pKXE8n1Jd&#10;Sd6p2sz06HhRTEkBRwX27t0bGBjoaGqmowAFGqpAo96X85Pmhi4Rw5FDFm2LrQwH29LWZa2ojKsq&#10;wxYlvVplyubcbfOnLN6pieJ6+w3wVWO9Z3Ky8yojwt6jl258PsxX84xB3f6YKdMNAWJ9+cYVi3Ix&#10;8YKhRh2DoyL9E14R46Aj4jKj5LTU+gS6rDUPz1ibXVlMRz9/tXBd7qGcyir1jYjbEBVgiB2rq2Wv&#10;HzdlZdXrhKBFSWvC1YBnXuLcsdF6IwtEukNxM2asyiqSXh4+/f06YwqRqo31GDxr/YpIf02JmIYi&#10;JigyXr9exNrMqMFWxPfHBE03pDJrrO1donDngpHzU6qmeWB15tP6geZWG+VArRyoUtaKoMgN+qKn&#10;xWXOqdpFucnzpy3UzpHi3dffFzKlZ3KO5Gs6btTSDcvCqo4YN9tCjNom65r1r20pfkoBClCAAhSg&#10;AAUoQAEKNHyBgoICxytZjRHQCD1HTHlg+9at69e+OffJJ+6/dzL+Zs14fNVrK1I+/fTRRx5p06aN&#10;4wUzJQUoQAEKUIACzhDwCJg+3zgWVVHSX3wxpcpcCr5jlyWtjwruKIsqzDmEOZezNdFn7+A5cUlV&#10;o89I7TE4KvaFcDm8WlGMKxqizx7+ExZt/Hh1xF0BxohmxuGjJg3yCJixcfPz4ZWhXnUqYZReGX32&#10;Hj1/U9XoM7Lwv2OWcSyzMcPMnBOWJvEwLW9AZNzm1bOGytG2uvwjZo2dsXrrGybRZ2f0g508vIff&#10;VzlW3ZD2SG79fxvvG7bs47ioSjFFnQ0cfaSJPnsPjYr72DT6LLaQjRu0m5ZRu3JdD5/Q+RvXV/l2&#10;oQ6sWQQFKEABClCAAhSgAAUo0KAEHA1Ad+/ebcP69X+Niipvr2z5ffuLv7z29yNL52f/C282n9p6&#10;sXURItHvxb9zTb9+Dap5rAwFKEABClCg6Qt4Bc96zvi8QUWX9sKS5LwqjfYeGLE6JT1p7aLIscH+&#10;fY3BWS8f/wGjJj8Xu2lH6uppAd6asc9yZd/Rizbt2BQ7Jyy4v49xggyMg8ZaSzduS9+4INwfmXkP&#10;Ch4m1siO32Fhtmjf0EUbdyTFLY4MG+rv19GQN4bZjpo4P3ZzauoLk/2qjETWJ+gaFvvx6qixwTI9&#10;Ms/93bGe7BocuTI1dXPs/Imj/GW10dihYZGL45LSU1dPD/ax1FjHcq95Ko+BszZ+sDRipL+PbK9j&#10;UfWaF+ngmt4BEStT05PiFk0PCx7gZ9w+MJzZ2EcrIwKsTKDhMQCbVuqmV+ZHaDctdbB8cNj0RXFJ&#10;X6Y8P1ndSPiiAAUoQAEKUIACFKAABZqxgENTcCD6HPfmm126dfkk77Mvz31dUVFhLja0fdDE7ncV&#10;X9Y98uhjP/70k21STsHRjDe5htv0Rv2z/YbLyppRoM4FuC/XOTkLpAAFKEABClCAAhSgAAUoQIHm&#10;JeDkKTgw88bLy5Yj+rz2+Duf539ZUl5WWlFu/pdW8N2rv77Rqk3L2Fdfade2bfMiZ2spQAEKUIAC&#10;FKAABShAAQpQgAIUoAAFKEABClDATMD+FByTJt5z7bXXYuzz/oLvy8vLg9sM6dO6V5mlV86lX+NP&#10;bu7Wrfvjjz1KagpQgAIUoAAFKEABClCAAhSgAAUoQAEKUIACFGjmAnYC0G5ubtMiIk7rziTnfVFa&#10;UTbyiuHT+t73UM/78d7i37dn9x4p+unuCRM4CLqZb1hsPgUoQAEKUIACFKAABShAAQpQgAIUoAAF&#10;KEABOwHo6wcM6Nat21f5acVlJWUY/uw9BGRdPDr7e16Df1r8+zJ/d+vWrW++eThxKUABClCAAhSg&#10;AAUoQAEKUIACFKAABShAAQpQoDkL2AlABwwcCJ3vC7NLy0tLykovl/+Bf5YrZRdLLmGJxb+DBYeR&#10;ZsB11zVnVradAhSgAAUoQAEKUIACFKAABShAAQpQgAIUoAAF7ASgu3btUl5R/vvl06WY9Lm87Mu8&#10;dJDlFP565PLPWGLx7+wf53XlxV27diUuBShAAQpQgAIUoAAFKEABClCAAhSgAAUoQAEKNGcB+w8h&#10;hI6utKS0vBx/qWfTvz//w9XeV4V2/otYYvGvOYOy7RSgAAUoQAEKUIACFKAABShAAQpQgAIUoAAF&#10;KCAE7ASg8/JOKxUVnT2vKK0oFX+vHHnj9B+np/W9d0K3MRVKhbvi9szVM+/oOqql4i4StHP3aqm0&#10;zMvLIzEFKEABClCAAhSgAAUoQAEKUIACFKAABShAAQo0ZwE7Aej/HToEnevb9cf8G+LvbNm5BQdf&#10;/P2PvPuunPBawNLF1/412GfItL73vRLwz1LMyVFeNsC7P1bZfyCrObOy7RSgAAUoQAEKUIACFKAA&#10;BShAAQpQgAIUoAAFKGAnAP39999jEPRt3W6pqKiQMz7nFp968r+LPj3xeefWV1zbXg034/XLpWNl&#10;mJGjrCy068iiost7vvuOuBSgAAUoQAEKUIACFKAABShAAQpQgAIUoAAFKNCcBewEoBFTfv+DhK4e&#10;nW/qFFRaXib/LpQWvv7T+vvTZ8ceeXPrieT//PTO//3vNXw63OdP13n3+3jLlosXLzZnVradAhSg&#10;AAUoQAEKUIACFKAABShAAQpQgAIUoAAF7D+E0N3dHUwnLp0sqyjT/pUqpedKzn9y8vMVP8VtOrH1&#10;j4o/+rf3e+Lqh0+ePLU2bj1lKUABClCAAhSgAAUoQAEKUIACFKAABShAAQpQoJkL2A9A3/TnoRfK&#10;Lv5w6Wc8WvCadlfBq6yiwvzv1q7DX7h+YclF3V/nzefw52a+VTX35h+KGxcUFDQuLrusOUhkxQQF&#10;zU3Kt9/UssLspOj4g/YTMgUFKEABClCAAhSgAAUoQAEKUIACFKBAkxGwE4Bu06bN9QOu/6Psj3/f&#10;8LcPh619bXD02sCX7ukV1terp6dbq1Zu7r1ad7/Dd+SqG5+f139m3onfZ8x+4qeff24yOmwIBWog&#10;kJ2+Jbevn1/u2sRMXQ1Wb7Kr5O9ctSTxTLMIyjfZPmTDKEABClCAAhSgAAUoQAEKUIACFKBAdQXs&#10;BKCDAgM9PFthDuh+bn3Sv0p/J36j58VWM/ymvRm4/JPhb28b/s764Feirn60W6nP2nVxD0ydxuhz&#10;dTuA6ZuagC4jcUOu/6SZkwbqEj7eWdjUmsf2UIACFKAABShAAQpQgAIUoAAFKEABClCgGgJ2R0C3&#10;fu31VQ9FPhJ6x53P/u1vr72+ctyEux+bMQsLP0jYjL81b/znyTlR+PQ/a9cVFxdXo2QmpUBTFNBl&#10;piYU+d46ZNTwOwKUHQnbj5s2Mj8zfuH00GGYo2NEaOTi+Aw5d0VZfsaGhZFj1U+GjY1cuCEjXz9Y&#10;OD9pblBQTJYmG82S/MQ5QUEr0rLWRo4MCho5MSYNAW99PjMnYoGaU+gD8+MyNfNjWCzleEKk2TQa&#10;OR9MCRoRk2VhwLIuJ2mZvp7DQp+Ozy6q2sD8jPjFMyeN1hc+InTKvDhDA/fHBI2NTlOU+On4wNAc&#10;3c/JMfOmhI7QJx49aeYLiTkmuTXFLYRtogAFKEABClCAAhSgAAUoQAEKUIACzUrATgD6s893vLNx&#10;46EfDpeVlSlubvjDm/0HDmDhy6++ir+4t97ek5GhfsoXBSigFO5MSlB8x4f0V3xHhIcoWfEp2VqV&#10;3KS5d82ISfMc8+wrq2OfGeOZHjPz8VVZmKijLDdx3l0zV6R5hj0buzL22TDPtBUzZ7ypfmL/tXne&#10;3G+Dnl0ZGzVtVIC3Lm35XTPX5viMe3b1ytWxiyMG6XaumjEj7og+G2ul9L41fJiStmO3JlCdk/Fp&#10;tu+0MQHqI0irvLLXT5m0ZEtxSFTsyuWz+qbNWbguR35elLZswsxVP/mEz1u9emXsogcG6VJXzXxc&#10;Pxd23/DVz0f4K8qop/FRuB9WOZow496FiUXBs5ZiydL5I70PbI6e8jzHjNvvcKagAAUoQAEKUIAC&#10;FKAABShAAQpQgAKNSMD+QwgbUWNYVQrUs0Dezu07FP8pIxFpVboOHzVMyU1Kq3wUoS4j/qU0ZWJs&#10;ysqo8BHBIeOiVq+dH3A+dWdmoS4z/sVdyuQVKavnhIcMDQmfszpuXsCZHTszHJnCo2jM0hWzwrDW&#10;uADv/N1pmZ4hz6xYOi0seCiKmLXs1fkBSs6Bw2ps2XopPqPuGKWk79ydZ/Q7mpF4yHf8MLUdVV7n&#10;k9etzPGbtmb9gsminutvVjCuWbzy96RleIQ8G7M0IjQ4GJ/OWBb7XIByVF94R7/gIX6dFcV3AD7y&#10;81aU7PTEE30jYl9VKYKHhk1esCb2Xg9dSlZlOLue+5LFU4ACFKAABShAAQpQgAIUoAAFKEABCjhB&#10;gAFoJyAyCwoIgdxdiWlKQPgwdYCvouijutpHEWZnbCnymBwW4iG9+k6O27Epapj34X1bdF6Tw4ZW&#10;fuJ3b1zq5qgQRGrtvoYFXOtlTOQzav7m1NhxPpUr9b42QFHOXL6AJTZK8R46apSStvNbwxjo7NT4&#10;bIzjNos/6w5l7VT8J40LkBX1vWPyZFn4yPmbdsSGd60s3LefWnixpYk1/B/YmLI5qjIjxeMq/2AE&#10;yQsdGvVtF4UJKEABClCAAhSgAAUoQAEKUIACFKAABRqEAAPQDaIbWImmIFCWnbwhSxkYNry3oTX6&#10;qG7lowjzj2frlGA/X/O25uce0SmD/XqazXdRQ5YyXeHx7Iw9yQlrls2fODcew41/x1Bqm6V0DBk1&#10;Ws7CkZ32ca7vhBB/s/oUnjmhKIN6apvg0bmzSYuKCnMPZWSkJKx6Yf6kZ9TCc89bbYeuMD9nf0Za&#10;UnzM4sgHMDxcOXHGeuIaanA1ClCAAhSgAAUoQAEKUIACFKAABShAgfoTYAC6/uxZchMTyE7bkqso&#10;B5eN0z9UT/9gvYU70Ub5KMJSqw0utv5RNZF02Rtmjhw6bOSEKXP/9U7iwQu+94WPMmZhsxTvkNFh&#10;SnpaBuK/R9AQS+OfLVfFo11H4wdF2fGzRwaNGDlu2tyFbyceLPKdNE4WbrZy7s7oB4YNGxk6afr8&#10;mM3bc71G3TvWbMR1NRvP5BSgAAUoQAEKUIACFKAABShAAQpQgAINTYAB6IbWI6xPIxXQZXy6NlcJ&#10;iHwBj9TT/M0L8zA+itDHz99DychBkLrylbVqdOjMzRf8Bngo+3NOaJ/leXDVyLEzE46KpGfOaCaD&#10;PpGbYdXoUPy8FRkBT29M3ZOZvm3jxpVLo8YFY+Zl/cvHdineI8ZMVnbu3FOoBtIHRIzsb6EQ7849&#10;FeXACW0TdLlHDxlSZr87L2ZPQNSG1MzM9JR3N65eEjU+yFi4aWaFySvmJ14cvywpPTMzddOGjcue&#10;ixgpZi7hiwIUoAAFKEABClCAAhSgAAUoQAEKUKAJCTAA3YQ6k02pRwFdRuoHOmX05Kmj8Ug9zd/E&#10;qdN9ldwNiRmY2tg/eLyXLiE5Tc5yrMvcmXy+0L+f37VDxnsUJSTvqfwk4/Pkwov+1/ZWPLwwD3TW&#10;0ePGthVl7NxmdZrk/J8O5CrBo/7i722cPaPw27QtxlVtlKIm8Qgeea/Hzl3rtqfmBowbbjEa7DEw&#10;KNwrO/4jtTXilZucYMw//3BWrhI0atQA48TVZYUZu2ThJn2Tc3iHovxl5Chf42zSZTlpydn12IEs&#10;mgIUoAAFKEABClCAAhSgAAUoQAEKUMAVAgxAu0KVeTY7gcLUxATFY/KEUaZPDXT3D5sWoBQlbEot&#10;RIQ34pkQZfPcKfPik/dkpG2Ofvjp+DMjFk8drHgERTw7QkmYM2X+huSMPWkJzz88990zIc9NDXBX&#10;vINGhXnlrlo8Pz4FEyvHL5w+P6dfiDVfn2sH+SkZLz4TnbArA3NAxy+OHLdwu6fxEYU2StFn6DFo&#10;xHiPrxMSDgWEDbUwU7WaxHvUI8+EnHl37sML1CYkr505ZYmMp/tcO8RPyXxx3vMJaXtEVcfN2+FZ&#10;+VzFNt7A2bkJn+YUKn4BoR7Ku/NnrkV7MQd0zNy7pqw77sgjF5vdpsUGU4ACFKAABShAAQpQgAIU&#10;oAAFKECBRi3AAHSj7j5WvoEI5G5/f6fiOz08qDLcKmvmO3oyJkLemZqGWTR8x8VuXRPlf+6dJbNn&#10;zl2T1XPa6q3Lw3yQ1N03fPnW1XP8z7y/ZObsuav39Zy+ZmvsWPUTpeOoxesXTe54YNWCmXNjd7a/&#10;L275NOtzVfSPXLNm1nDdzmVPz5y5YF2aV1js5s2LblaUfYfVaTNslCIi0ENGjld0Os1zFM191Sas&#10;nN4ze93C2TNfTPaeumZphDGR/7Q1q2cM16Uumzt75vw309rfEbv1g0Voe9ZP+jk7vIdPnRNS/DU+&#10;jUnL9x61YOOiiX6/bFiI9i55P3fQcxuTVkz1VTKyc6yO724gnc1qUIACFKAABShAAQpQgAIUoAAF&#10;KEABCjgu4Najdx/HUzsrZamuJO9UlalwnZUz86FAjQX27t0bGBhY49WbwoplWTEjI3OeSYkdp499&#10;80WBxinAfblx9htrTQEKUIACFKAABShAAQpQgAKNRqCgoMDxunIEtONWTEmBJi6g25OcUDRqzAhG&#10;n5t4R7N5FKAABShAAQpQgAIUoAAFKEABClCgzgQYgK4zahZEgYYrkJu6atUrCx9+LqHztIhRHRtu&#10;PVkzClCAAhSgAAUoQAEKUIACFKAABShAgcYlwAB04+ov1pYCLhEoPpkW/+7OMzfPj50eYGEea5eU&#10;yUwpQAEKUIACFKAABShAAQpQgAIUoAAFmr4AA9BNv4/ZQgrYFfB7YGN6ZnrK85P9vOymZQIKUIAC&#10;FKAABShAAQpQgAIUoAAFKEABCjgqwAC0o1JMRwEKUIACFKAABShAAQpQgAIUoAAFKEABClCAAtUS&#10;YAC6WlxMTAEKUIACFKAABShAAQpQgAIUoAAFKEABClCAAo4KMADtqBTTUYACFKAABShAAQpQgAIU&#10;oAAFKEABClCAAhSgQLUEGICuFhcTU4ACFKAABShAAQpQgAIUoAAFKEABClCAAhSggKMCDEA7KsV0&#10;FKAABShAAQpQgAIUoAAFKEABClCAAhSgAAUoUC0BBqCrxcXEFKAABShAAQpQgAIUoAAFKEABClCA&#10;AhSgAAUo4KiAW4/efRxMO+Lm4XZT7vp6t900SFCqK8k7letISqahQJ0J7N27NzAwsM6KY0EUoICL&#10;BLgvuwiW2VKAAhSgAAUoQAEKUIACFKAABYRAQUGB4xTVCEA7nqndlAxA2yVigroXYNCq7s1ZIgVc&#10;IdCI9+W8xLljo9Oso3h09fe7ftCYm8PG3BHg414lXX7S3NAlWDUiLjMqwBWszJMCFKAABShAAQpQ&#10;gAIUoAAFKGAUqFYAmlNwcMOhAAUoQAEKNA4BXV52dmpCzJLI0NCZ8Yd0rqp0XkbciuR8V+XOfClA&#10;AQpQgAIUoAAFKEABClCgeQlwBHTz6m+21oYARk0+/tFpElGAAo1d4I27uzTW6XTkCOjRUasn+Jt3&#10;RP7xtN0fJSQf0YeevUKWbo4N62pI5awR0DkfREYuzyoctihlRbhPY98UWH8KUIACFKAABShAAQpQ&#10;gAIUcI0AR0C7xpW5UoACFKAABepGwDcgeGiw+V/YxKil76Ssnuan1qIobcnbGU4fBV34e1Zh3bSR&#10;pVCAAhSgAAUoQAEKUIACFKBA8xDgFBzNo5/ZSgpQgAIUaBoC7t7BM+ZP9lIbo/sg7UBZ02gVW0EB&#10;ClCAAhSgAAUoQAEKUIACTVaAAegm27VsGAUoQAEKNE0Bj2uDbhYty8nlVM1Ns4/ZKgpQgAIUoAAF&#10;KEABClCAAk1HgAHoptOXbAkFKEABCjQPAW/vak3PrMvNSoqZP23SyCD9a/SkmYtXJe43DV1nrVA/&#10;jNygJ0yPDtWnnZvECHfz2KbYSgpQgAIUoAAFKEABClCAAi4TYADaZbTMmAIUoAAFKOASgZyc/SLf&#10;np072ikgP3NV5OhxkUvidx7KMUzufD4nY1tc9PTQkc8l5BS5pH7MlAIUoAAFKEABClCAAhSgAAUo&#10;IAUYgObGQAEKUIACFGhMArlJMTGH9BUODQrwsFVz3f6YGTPishBl9vIPm7N048epqTtSNq1dOmuo&#10;N1Yr3LFsyvT4bOMs0gHT8Wlq7L36DIPmb9yh/nNpWLXGWjcmRtaVAhSgAAUoQAEKUIACFKAABepG&#10;gAHounFmKRSgAAUoQIHaCZTpCo9nJ6+dOWVJmk7NyW/Wg6PUQLK1ly4jZk58Dj71Cln0/sal08L8&#10;e3t7d/TxGxwWuTJl42w1dq07ErNwQ7YhAy986u3tqf+Xh2dnvMefzQB37drDtSlAAQpQgAIUoAAF&#10;KEABClCgWQgwAN0supmNpAAFKECBxiSwIVJM11zlNXTYyAlTFq7J0M+k4RGyODayv602FaZuSlBn&#10;2PCY/MLycF+TlB7+0xZFDVQX5qxPzNDHs/miAAUoQAEKUIACFKAABShAAQq4QoABaFeoMk8KUIAC&#10;FKCAiwQ8fEZELH03JXacaVC5anmFGbt2qku8JocNtTSM2d1vzJQwNUHRljQxoQdfFKAABShAAQpQ&#10;gAIUoAAFKEABFwgwAO0CVGZJAQpQgAIUqI3A6KjVK1eb/cVt2paamp6e8kpUWH9bc2/oS849elD/&#10;/4P9erpbrop3vwB/9RNdzrH82lSW61KAAhSgAAUoQAEKUIACFKAABWwIMADNzYMCzhGIeOTWzOfD&#10;TP+ib0+dP2zpTe2dU4aVXPxvGrQpKjDC8OkNm1CNqBucW6JvwLWrn/nzIlcW4dwKMzcKNG4B34Dg&#10;ocFmfwF+XR2flLn4Qq7eoJ+f1ccIenl2btxMrD0FKEABClCAAhSgAAUoQAEKNAIBBqAbQSexio1H&#10;oDznyMnkffLv94zTJZ4d2ofdGRgb6MJGTB7aw8/btfvyqOCewZ1aurANzJoCFKAABShAAQpQgAIU&#10;oAAFKEABClCgKQq4NmjVFMXYJgrYECg789OBhZvl376ZK1Ln7busKJ7BwdfUFdz3kxYkB8V878ri&#10;6qAIV1afeVOgWQh4thdzRP+UY3V+jaLiM82Cgo2kAAUoQAEKUIACFKAABShAgfoUcOvRu0/dl1+q&#10;K8k7JX4bzBcFGorA3r17H//odI1rgyk4oq5SMrZ9MTOtah4+g5Ke7uF7+jdjULhN2NgbZgX6+LZW&#10;kxUWXEj7at/CPQhSq6+QsMCoQB8/L/03Q+XlhQXnEj/JiDlsyFD7qa7oYsbe7LnJbVcvujZYn5Wa&#10;2y+HR65rt+n5Xn6yuJ59loZfHdLDUx0hXV6Sf/LMug8OJOjDUfoKFycnFfqP7iZKLDyXry1ONmNR&#10;VFh4F+O/1JwVTRGY8aNX51+OJirdJvdt44Fsii4m79i76rLf8rt6+SPb8vLco8deXHfYoIL63HPN&#10;qC6t1JSlJTm/nIh52/jRtdeuvrPnoA6Gj3KPnVi15XAyZ6at8RbZjFd84+4ugYGu/NGB62zzEueO&#10;jVZ3lmlxmXMCqlVOftLc0CVYNSIuM0q/ZuHOBSPnp+AhhBFxqVEBlqaBLkyZP3IBHlToEbk+fdZA&#10;Q2lZK4IiNyjKsEUpK8Ktzt1RrZoxMQUoQAEKUIACFKAABShAAQo0OYGCggLH28QR0I5bMSUFaiQw&#10;pI06y2ppqVg54sE/Lw3x6VxyIQ0zdRy5oGvbPmzcsNU3t8FHvqP/vPzmLn4tijK+xyQep7MKyrw7&#10;+USMDwzXrxhy93D1U4+SbMzyceRCoUe7kJsDVocUph04mVWIp4hdRIbbj+Cd5uXTd/VDA8J6ttKd&#10;PJ287/eMfMWnZ4/5M4IjKqNKXqPG9uh86dxOfHq6RC1u7KBgs1ZmHTqZdrpcUYqzUOdD580VvPv0&#10;iejTIuenkzt/uVzo1S7s9j+vv6ePb2E+WpF9SfG9qu+z9+qL7HfDpscGhHVRThz9Xa3POcWvf9/l&#10;UTeEqJ/1XT2pb7B3ueGjAnWtxfdcXSNxrkQBCkDAO3jEKBWiKCEhteqRQfCU5Wx/H9FnvMYP0j+L&#10;kC8KUIACFKAABShAAQpQgAIUoIArBBiAdoUq86SAEGgfcsugTTd19FDKsw7/qi7oN2hyf0/diaMP&#10;v5A+FzN1vJ0euuLnLF2r4OD+CPtG9GvvUXox8b3dM9/DJB57I1/ar47/9W6jH8x49SMD23nozset&#10;SJ3ytn7F937PLW917fVXxCcdyPkDo5uLMzYfWPZ1lQHD4Xf6BXspufv2ha7au3Dzvpkx6QsPXVa8&#10;fCaPlhHoFsXHDk+JyZiv/zQR4799vMPMei/xswMZhWWKUpKDOn/2m4XebVGc/J5asfnrvtp0vFxp&#10;7emBbFeg0L1TNp/Gjx18u/XAWpGjfP1aXt65KX3Sun36+nwx9/vLHl18HxmJ+HqXa1sruQe/NXz0&#10;StbOAsXjiisiuSlRgAI1FfAeOWmyF1bWJS9ZmHjcJBdd9obomIPqQr/Z4SEeZmWk55yoablcjwIU&#10;oAAFKEABClCAAhSgAAUooBVgAJrbAwWcKNAqeGxY5vPyb1js7T3UMct7Di7coU6y4Tu4IyZlPVPq&#10;OXXioKXib6SXUmwI+y5b81nQP3ZH/yTrk3+4oERR3L37KcpNV/h5KIW/nVolI8yH941blDzyPz9a&#10;r32PUT08Fd355M1yXpHLycmns8sV3959jMOcSw4fOWqcDedyTiGK8/TVD0iu3uvc+VXGeUIulKih&#10;6spsfzp3AvFx9UjTN7hbC+WPMqV/f0PbJw4a41GmU1r4XdVX+V2HIZq+1wUuu71XsBoePz1/WXLQ&#10;Cxlx1asHU1OAAhoBj+CoFRF+WFCUFj1lysINydnHCwvPF+YeSo6bHTplZZZO3S8jFt1bZfyzdzfx&#10;z7TkXblIXFhEUgpQgAIUoAAFKEABClCAAhSgQK0EGICuFR9XpkBVgfIczI+BeSr0M1rgo8KTv0XH&#10;fDEl6aQI8o7q0BL/9b2yR9iQyr8Abyzz9L1J5NQm+IY+s8YPWvbIsE3zMUdzK0Vp6d1NUbp5ItWZ&#10;c0erA+7pgbUvFWdo18kvuoCYU5uWlQEnTK1R+1d5memc7haybdcZc1W3bjdK0/aw/u0w8tK7bTvl&#10;pyMJhy/r8OktN6x+Oix9wfDVE68J4wS0te8a5tC8BTwGR61ZEeGPcdBF2ckrFk6ZMHLk6JHjpi1c&#10;tUedlMN7aNTGDVEB6ijpypffkFvVmLWSk/D0OCQeuabKIaR5c7L1FKAABShAAQpQgAIUoAAFKFAT&#10;gZoEoH18fK7p1w//rUmBXIcCTVmg7MxPmD0Df+qMFjG/lHj36PXsVDHHsXyVZGxLDlpg8vfFzG8U&#10;35sDk/51y+r7B0QG9xjeq13n8svZ54xx3JrsqQ0SGs8wNG17ctCK7xXlcvw7Xw1b9X3cvvwcjPtu&#10;3S54yNVLq0xX3SCbw0pRoMEL+AyL2vjpptjnJo8a4Kd+24VXR7/gsZFLN6SmrtTHpk1e/SPXrJk1&#10;qr+PYVqOI7l8ZHCD72RWkAIUoAAFKEABClCAAhSgQIMWqEZYy9PT8+GHHvwkccuO5O0J772L/+L9&#10;tKkRWN6gm8jKUaB+BC7Hr8tKPF3u0aXX0kf6YuYNvLKL8CjCVj37WPzyptezIV18W1zemZwxbkHy&#10;sH99NvKl9LSLxqqfLMZ4xc6d+mqa0mf1grD0qEH6p4xZfBXrMAi7rWeVhwr6eLVHVOmSTjx6rG5f&#10;xYUYfN2h3SwbpZ74bdXmjEnLvhgWkxH3awmmqx4ztG7ryNIoUL8CXcNjM/WvOfq536vz8hknVo2y&#10;sKa3X8jE+cs2bEoVme/YtHrJrLABhnC0eSE+QZHL3k1JF4nXhIvDF18UoAAFKEABClCAAhSgAAUo&#10;QIGaCTgagO7atcuG9XGPPTL98x1fRD762Li778F/U7/8auZjj8e9+R+Ohq6ZPtdq6gKno5Nzc0oV&#10;76uuXqQfBZ2RcV59Il+/qyJkCNqn7+pFYZmL/jxL6eiLcNC58zFf5xvGG/a8NgSTJovXN2dzdIp3&#10;r+6zjCv63tztWkwfXVhgPZR8cufJYsWjY9jELkbnNmFhXfxbKPm/59XHkMYfd58sr1ofJWTiLZgy&#10;O+nebgF3D0+Pvn3jnW0MVc3PP3DJKZODNPVNjO2jAAUoQAEKUIACFKAABShAAQpQgAINW8ChADTG&#10;OL8WE+PRyuPuyZNjX3tt3/79x48fx39ffvXVyQ880K5duxWvvsJx0A27o1m7ehI4/H3MQTx+sFXw&#10;X4IjUAXMdPwL5pfwiZpzS9z9g5Y++OekWdcGty7P+d/Pq5TzuRjk7NNj45xAPKNv2SPDU2f09Ven&#10;jBavn9cdvKjz6Bg5C3N0YMXhG2/38S69uPOro/isEOOqW3cKf3DQ/JurjK1O/CQno0jxHTIkZRby&#10;HLI6atjSAW2Uovx3kk9Wl+OMDuHgdsNnDFl6e6/qrivTx+1Sw/G+QwJT1TYOWT1n5PIhan0Sdvye&#10;lXX+RHkL/6HDkh5Tmx/72C1LB3jio+3balwaV6QABShAAQpQgAIUoAAFKEABClCAAhSofwGHAtAP&#10;3H9fn959Zs2Zc8P1A+6/715trRGJfmJu1FV+V0265576bw1rQIGGJ5C2+VByvoLZJKZORegW83Kk&#10;L9t3Ib+0TcANPcL6d+ysXM5IOzj3o9OK8tvcLUczzpV4d+uCRxSO6uN55vDPC/dcUKfs6KWGldM+&#10;2j3v69M55Z7B6ortlIL8+Pd2R/+kNjjhwOlcXQu//j0mD+lRBSD/6My3DiWfKPHogTy7Bfsoub8e&#10;W7YmIx71qeYrOeP37CLFp3e3sOAek6u5bmXyw99Peu9o2ukSzy76+nRpVfz7yWVv6evz0/dzPzyW&#10;Vah07q02P6S3pyI+qnFZXJECFKAABShAAQpQgAIUoAAFKEABClCgAQi49ejdx241MNczZt7YEB+/&#10;LSnpnY0bV61ZY7LKX596aviwYRMmTbKblUhQqivJO1UfcwA4WD8ma5YCe/fufVwNBPNFAQo0boE3&#10;7u4SGBjYuNvA2lOAAhSgAAUoQAEKUIACFKAABRqwQEFBgeO1sz8CGvM79/T13fX11zcPV2exXbd+&#10;vXnuaenpffte2b691ScaOV4hpqQABShAAQpQgAIUoAAFKEABClCAAhSgAAUoQIGmIWA/AH1Fp05o&#10;6pn8fESiT506VVxcbN7y/Hz1J/0dOnRsGihsBQUoQAEKUIACFKAABShAAQpQgAIUoAAFKEABCtRe&#10;wH4A+uy5cyims4/Pb7/91qtXL4ShzUsVCwsKzte+QsyBAhSgAAUoQAEKUIACFKAABShAAQpQgAIU&#10;oAAFmoaA/QA0RjefyM0dNXLkrq93n8k/86/Fi81bPvIvt/z8yy8XLhQ2DRS2ggIUoAAFKEABClCA&#10;AhSgAAUoQAEKUIACFKAABWovYD8AjTISNm+eePfdXbt2feqvz5zIPWFSqp+f3+SJE3/7zXR57SvH&#10;HChAAQpQgAIUoAAFKEABClCAAhSgAAUoQAEKUKDxCjgUgP4gYdMvOb+8Hhtzqajo3y8u07YW0eeY&#10;l1/CEOlbRtz88EMPNl4I1pwCFKAABShAAQpQgAIUoAAFKEABClCAAhSgAAWcK+Du3aGD3RzLysp2&#10;p6WN+stfHps+vWPHjhUVFW3atOl/zTVTI6YsXrCw6HLR1IceRgz6maee0pXo9u8/YDfD8rLyec/8&#10;1W4yJqBAXQqcPHnykx+K6rJElkUBCrhC4K7r2vr6+roiZ+ZJAQpQgAIUoAAFKEABClCAAhSgAASK&#10;i4sdd3AoAI3sLl0q+nTb9kuXLoXdfnvEA/dPmnjPnWPHtm7dGuHmwYMCEH3etPnDs+fOOhiDZgDa&#10;8R5iyjoTYAC6zqhZEAVcKsAAtEt5mTkFKEABClCAAhSgAAUoQAEKUKBaAWi3Hr37VJesfXsMm+5Y&#10;UHBePHUQM2/MmT37/158ETHoiAce+OtTUWPHhSOWZyPbUl1J3qnc6pbL9BRwqcDevXsf/+i0S4tg&#10;5hSgQB0IvHF3l8DAwDooiEVQgAIUoAAFKEABClCAAhSgAAWap0BBQYHjDXdoDmiT7BB3Pn78uIg+&#10;47X+rbdXrFz592efRfT5lhEj8s+evVCdGjheV6akAAUoQAEKUIACFKAABShAAQpQgAIUoAAFKECB&#10;RiRQkwC0efNEDBpjn/38+s6c/QSeVdiICFhVClCAAhSgAAUoQAEKUIACFKAABShAAQpQgAIUcIWA&#10;cwLQqBli0Jh5I3zC3T/+9JMrKso8KUABClCAAhSgAAUoQAEKUIACFKAABShAAQpQoHEJ1GQO6Nq3&#10;kHNA196QOThdAHNAc95Yp6syQwrUvQD35bo3Z4kUoAAFKEABClCAAhSgAAUo0KwEXD4HdLPSZGMp&#10;QAEKUIACFKAABShAAQpQgAIUoAAFKEABClCgZgIcAV0zN67VBAU4arIJdiqb1CwFuC83y25noylA&#10;AQpQgAIUoAAFmpEAhl6eOnXq4sWLDaHN7dq16969e4cOHRpCZVgHCtSZQLVGQDMAXWf9woIaugCD&#10;Vg29h1g/CjgmwH3ZMSemogAFKEABClCAAhSgQKMUQNgrJyfnyiuv7Nixo5ubW/22oaKi4vz587/+&#10;+qufnx9j0PXbFyy9jgWqFYB22kMI67iRLI4CFKAABShAAQpQgAIUoAAFKEABClCguQlg7DOiz506&#10;dar36DPkUQfUBPVBrZpbR7C9FHBcgAFox62YkgIUoAAFKEABClCAAhSgAAUoQAEKUKA+BTDzBsY+&#10;12cNzMpGfRrIfCANioWVoYAUYACaGwMFKEABClCAAhSgAAUoQAEKUIACFKBAoxFoCGOftVgNrT6N&#10;piNZ0WYjwAB0s+lqNpQCFKAABShAAQpQgAIUoAAFKEABClCAAhSgQN0KMABdt94sjQIUoAAFKEAB&#10;ClCAAhSgAAUoQAEKUIACFKBAsxFgALrZdDUbSgEKUIACFKAABShAAQpQgAIUoAAFmrhAVkxQ5Wtu&#10;Un51m5ufNDdoTmK1V6tuMUxPgeYkwAB0c+pttpUCFKAABShAAQpQgAIUoAAFKEABCjRRATV2HBSp&#10;rM00vuL8loQGrchqos1lsyjQaAQYgG40XcWKUoACFKAABShAAQpQgAIUoAAFKEABClgWyEtcsiQt&#10;Ym1m1GD5eUDUtkUhGyJj9tOMAhSoTwEGoOtTn2U3O4G8RHwba/aKMX4bm584J8iR3wdlrZibmNfs&#10;8NhgClCAAhSgAAUoQAEKUIACFKCANYH8b3emDVs0tTL6rE/YNTw2UxOS3l85P4f27ls/dFq8YnZX&#10;LSBrhbyJ5504tz4K1FCAAegawnE1CtRYAN/Hal9x0+Ijg2QM2oFc98dEbnAgGZNQgAIUoAAFKEAB&#10;ClCAAhSgAAWajcCJo2lKPz8f6+1Vo8zTcxZt09+Rb1ukLAk1xKD3x4QuUQzL1yrRS9KMeaijxCKV&#10;OMMt/Fq/6LGMQTeb7YkNdaoAA9BO5WRmFKi+QMCcuAglfuf+6q/JNShAAQpQgAIUoAAFKEABClCA&#10;AhQwCoT07Wkj/rx7R1rI4sXhXfVJuoYvXhyStmN3vpKfGBdfuXxwVNw0Yx55u3emR8TNCTD8W/0o&#10;Lfp9zijNDY4C1RZgALraZFyBAq4QyDlm/ohd7aN7DUOk9V/YxitKWvRYhybrcEVVmScFKEABClCA&#10;AhSgAAUoQAEKUKABCqQdPWG9Vidy0hW/PpUjpH3+PCokPeeEYrq8Z98QQya5OWkKfrJc+eLPkRtg&#10;p7NKjUKAAehG0U2sZJMWyMvJUaqcBdXWqrNFR8ZPM/zSR07T4TMuNnNthKKE4MdBseNs/LSoSYux&#10;cRSgAAUoQAEKUIACFKAABShAgaoCauD4pxwLY7tWWBm/pcaXbb3yj+FmPcI4AYdxKk05IJr+FKCA&#10;wwIMQDtMxYQUcIlAfuLS6DQlYtTgKrlnvR+NhyekGE9sYpqOdUnmZ1KX1ImZUoACFKAABShAAQpQ&#10;gAIUoAAFGpeAz7hHItKj39lftdZ5ies2iCFfPf2GKdofH6vx5WF+Pc2Wq3NJ618+ffwUJScnr3Ex&#10;sLYUaIgCDEA3xF5hnZq2QPx0zQ94gkKjlUUpmVHGOaVE0/NzflKqPjwhYNQ0RT87FV8UoAAFKEAB&#10;ClCAAhSgAAUoQAEKmAsETF0cgjvumP3yo6yYsdFp0+KiBqvx5OGjQ9KWLEkUAeW8xCVL0kJGD/dR&#10;fMIjIyqX74+pnGdj8NRFw9KilyYa78TVeTINzy0kPwUoUB0BBqCro8W0FHCGQMRa4y93xP+vCLc4&#10;lYbNhyc4ox7MgwIUoAAFKEABClCAAhSgAAUo0IQE1Fkrty3KqRz1FZmzOCXT+Nti/ZyWfniikvoa&#10;G60sTjHMbDk4qnL5dGXRYuMc0IhNr0hZpESHGkaRqblxMswmtL2wKXUnwAB03VmzJApUS8DCwxP6&#10;+XHW52oZMjEFKEABClCAAhSgAAUoQAEKNC+BruGxmkFfpvFixJqNryofVS6PCkecunKgGGLQldkx&#10;+ty8tiW21nkCDEA7z5I5UcBpAj5+/ZSqD0/I2rlB4ZhopwEzIwpQgAIUoAAFKEABClCAAhSgAAUo&#10;QIE6EWAAuk6YWQgFqikQcN+ikPTo0BVZYr2sFZHxSsQj4zgAupqOTE4BClCAAhSgAAUoQAEKUIAC&#10;FKAABShQrwIMQNcrPwungDUB9UdDcREbIsVMU5E/aR5UKB6DgFmrjOFpKlKAAhSgAAUoQAEKUIAC&#10;FKAABShAAQpQoGEKuPXo3afua1aqK8k7lVv35bJECtgQ2Lt3b2BgIIkoQIHGLsB9ubH3IOtPAQpQ&#10;gAIUoAAFKECBRnfzztsQbrTNTaCgoMDxJnMEtONWTEkBClCAAhSgAAUoQAEKUIACFKAABShQzwIV&#10;FRX1XIOqxTe0+jQoHFaGAhBgAJqbAQUoQAEKUIACFKAABShAAQpQgAIUoEDjEGjXrt358+cbVF1R&#10;H9SqQVWJlaFAgxKwE4Bu0aLFn4KDvby8GlSlWRkKUIACFKAABShAAQpQgAIUoAAFKECBZijQvXv3&#10;X3/99dy5cw1h3DHqgJqgPqhVM+wLNpkCDgrYmQMa0ec3Vq3EpB5vv/POB5s2FxUVOZiv7WScA9op&#10;jMzEuQKcsMm5nsyNAvUlwH25vuRZLgUoQAEKUIACFKAABepGAHGqU6dOXbx4sW6Ks10Kxj4j+tyh&#10;Q4eGUBnWgQJ1JlCtOaDtBKAx9vmLlJSTp0726N6juPgPZ4WhGYCus62BBTkuwKCV41ZMSYGGLMB9&#10;uSH3DutGAQpQgAIUoAAFKEABClCAAk1AoFoBaDtTcGDIc3JKik6nG3PXXR9t2fLY9Ee3JSU+/OA0&#10;TsrRBDYUNoECFKAABShAAQpQgAIUoAAFKEABClCAAhSggEsF7D+E8KPELf79+/fu3WvF6ysZhnZp&#10;ZzBzClCAAhSgAAUoQAEKUIACFKAABShAAQpQgAJNScB+APrgwe9zjh69O3w8mo3HeiIMffvYse8n&#10;bHrk4YcxGnrGY495e3s3JRG2hQIUoAAFKEABClCAAhSgAAUoQAEKUIACFKAABZwiYD8AjWI+/Ojj&#10;sNBQOe1GYWHhmv/8Z8xd4xCGjnjg/u1bkxiGdkpnMBMKUIACFKAABShAAQpQgAIUoAAFKEABClCA&#10;Ak1JwKEAdNInn6DNY8eM0bZchqHj332PYeimtE2wLRSgAAUoQAEKUIACFKAABShAAQpQgAIUoAAF&#10;nCLgUAAaseYdX3wx8e4J5kWah6Gn3H+/U2rGTChAAQpQgAIUoAAFKEABClCAAhSgAAUoQAEKUKBR&#10;CzgUgEYLD2dnX9nnSjc3N4utRRh6bVzc2++807Zt24gpDzRqEVaeAhSgAAUoQAEKUIACFKAABShA&#10;AQpQgAIUoAAFnCLgaAD6rjvvwCDoiooK81Jbtmw58Z57tm75+JHIyPc++GDqQw87pWbMhAIUoAAF&#10;KEABClCAAhSgAAUoQAEKUIACFKAABRq1gEMB6Gv9/f3799+SlGTSVBl6fubpp1K//PLO8PHLXnr5&#10;zJkzjVqElacABShAAQpQgAIUoAAFKEABClCAAhSgAAUoQAGnCDgUgB531505R4/+d98+WaQMPT83&#10;75ndaenj75nI0LNT+oOZUIACFKAABShAAQpQgAIUoAAFKEABClCAAhRoMgL2A9Cenp7j7rxz6yef&#10;iPk3TELPd46f8Py//33q1KkmI8KGUIACFKAABShAAQpQgAIUoAAFKEABClCAAhSggFME7Aegb79t&#10;dOvWrT9OTELoGTNBf7x5kxj1zNCzUzqAmVCAAhSgAAUoQAEKUIACFKAABShAAQpQgAIUaKoC9gPQ&#10;4XfdhXDzzcNDEHr+x8KF3+75jqHnpro1sF0UoAAFKEABClCAAhSgAAUoQAEKUIACFKAABZwoYCcA&#10;3bt378AbbxweMgyh5/37DzD07ER6ZkUBClCAAhSgAAUoQAEKUIACFKAABShAAQpQoGkL2AlAt/Xy&#10;unTp0vbklAmTJi/65z8513PT3hrYOgpQgAIUoAAFKEABClCAAhSgAAUoQAEKUIACThSwE4A+nJ09&#10;/C8jEXo+fvy4E0tlVhSgAAUoQAEKUIACFKAABShAAQpQgAIUoAAFKNDkBezPAd3kCdhAClCAAhSg&#10;AAUoQAEKUIACFKAABShAAQpQgAIUcIUAA9CuUGWeFKAABShAAQpQgAIUoAAFKEABClCAAhSgAAUo&#10;oDAAzY2AAhSgAAUoQAEKUIACFKAABShAAQpQgAIUoAAFXCLAALRLWJkpBShAAQpQgAIUoAAFKEAB&#10;ClCAAhSgAAUoQAEKMADNbYACdS2QtSJI+4rZr61AVsycxHwHapS1Ym5inj7d/pigoJgsO6tUZpuf&#10;NDfIsSIcqAWTUIACFKAABShAAQpQgAIUoAAFKEABClDAlgAD0Nw+KFCXAvmJc4Iif1qUkml8bVuU&#10;Mz1obpIh5py1IjLekersj4ncYEw3OCozMyrA5lrabH3GxWauCPdxpBSmoQAFKEABClCAAhSgAAUo&#10;QAEKUIACFKBA7QQYgK6dH9emQLUE8nbvTA9ZtFAT/+0avnhxSNqSd+wNYa5WMUxMAQpQgAIUoAAF&#10;KEABClCAAhSgAAUoQIEGIcAAdIPoBlaiuQjk5qSZNVUdkqwOYdYPjsa45vTo0CDj9Bp5iXM1s3WI&#10;yTrUOTSmY5x0WvRY/dBp7RQcVdKLeTlMszWZgkM7H0jlZCBqnsYX5+toLlsn20kBClCAAhSgAAUo&#10;QAEKUIACFKAABZwvwAC0802ZIwWsCgweFSEDx6aJfMJXZMZNU5RhmKAjNryroiCaPDbab61hso6U&#10;xSHx09XAtBqwXhuhKCGLtmXGjtPMpVE1fdy0+Eg1dmyWbWW5VecD0U8GosagEX2enoPM9a+URUp0&#10;6AqOz+ZGTQEKUIACFKAABShAAQpQgAIUoAAFKFATAQaga6LGdShQU4GAqMw4BI/TloQaBxhbfX5g&#10;/rc704YtmjrYUJTPn0eFKGk5udZLVodXh/j5GhIEzMm0M9ezyXwgXcPVkdiDlfxjOYri54cIuPpS&#10;49eZc2xPMV1TDK5HAQpQgAIUoAAFKEABClCAAhSgAAUo0NQFGIBu6j3M9jU4AcSg9S91FDNe8ZEI&#10;RVsaYiyfFqhOmoHX2Gjz6TuqNM7W8GoLCmqAuzLQXJlAH+lWa1U5I0eDM2SFKEABClCAAhSgAAUo&#10;QAEKUIACFKAABRqHAAPQjaOfWMsmKDDYEIhWp93YsA5za5i+jBM6hy5Ji8BEHNsWhdhRQGg7ZdGw&#10;yuHV9iPIw/x6muepDoVWh2nHTxejtI0TUjfBPmCTKEABClCAAhSgAAUoQAEKUIACFKAABVwrwAC0&#10;a32ZOwXsCgTch8iyhbk1st6PxhQcKfrR0pgZw7GXfsYMMXfzMESQ7cWO03NOWM7XOExbjUTjaYdW&#10;5wlxrFZMRQEKUIACFKAABShAAQpQgAIUoAAFKNBMBRiAbqYdz2bXi0DWiqAg9cGA5q/KuZuNn+Xn&#10;/KSEjB4uHzKonzHD8Rci0Wrs2Mac0T59/BQlJ8d85HWVQgKi1JHXdpM5XjGmpAAFKEABClCAAhSg&#10;AAUoQAEKUIACFGhGAgxAN6POZlPrXUAd7JweHVp1xmd1pPO0R8IND/2TdfTx64fJNN7JEgvyEpcs&#10;UePPOccsha9Fmv0x2uky8pPWxSsRowZbb/TgqYuGpUUvlQHxLHX9pHz9lNOVQ571A7FHDTetXr1b&#10;sgIUoAAFKEABClCAAhSgAAUoQAEKUIACjUDArUfvPnVfzVJdSd6p3LovlyVSwIbA3r17AwMDXU+U&#10;nzgnNDq9shzM71w5wwbmfdY/bFC/UJsyZNG2R3LGRsZPi8ucE6Aoxo/wzxE7g6YrcZlRWKrGoKfH&#10;G7PGKrGGuLYm26nH5obuGJWyIlyMrcag7MgNhjVCFqfEjlMXIwaNiaeN+UQYMnc9DUuggFME6mpf&#10;dkplmQkFKEABClCAAhSgAAUoQAEKUKDxCRQUFDheaQagHbdiyiYuwKBVE+9gNq/ZCHBfbjZdzYZS&#10;gAIUoAAFKEABClCAAhSgQP0IVCsAzSk46qeTWCoFKEABClCAAhSgAAUoQAEKUIACFKAABShAgSYv&#10;wAB0k+9iNpACFKAABShAAQpQgAIUoAAFKEABClCAAhSgQP0IMABdP+4slQIUoAAFKEABClCAAhSg&#10;AAUoQAEKUIACFKBAkxdgALrJdzEbSAEKUIACFKAABShAAQpQgAIUoAAFKEABClCgfgQYgK4fd5ZK&#10;AQpQgAIUoAAFKEABClCAAhSgAAUoQAEKUKDJCzAA3eS7mA2kAAUoQAEKUIACFKAABShAAQpQgAIU&#10;oAAFKFA/AgxA1487S6UABShAAQpQgAIUoAAFKEABClCAAhSgAAUo0OQFGIBu8l3MBlKAAhSgAAUo&#10;QAEKUIACFKAABShAAQpQgAIUqB+BGgagO3fu3KNHD/y3fmrNUilAAQpQgAIUoAAFKEABClCAAhSg&#10;AAUoQAEKUKDBC9QkAD11ypTPt2/blpSI/+J9g28jK0gBClCAAhSgAAUoQAEKUIACFKAABShAAQpQ&#10;gAL1IGA/AN2iRQsMdpavmY8/9nTU3EX//NfYceH4L95jiTYB0tdDO1gkBShAAQpQgAIUoAAFKEAB&#10;ClCAAhSgAAUoQAEKNDABtx69+9ioEqLJa1atDA4MlGlKSkuXLH3+k08/FUvuvOOOxQsXtGrZUibI&#10;2Lt3xqzZ5eXlNrIt1ZXkncptYBSsTnMX2Lt3b6BmU2/uHGw/BRqtAPflRtt1rDgFKEABClCAAhSg&#10;AAUoQAEKNA6BgoICxytqJwCNoc2YauOxmbN+O3FCZHrp0sULFwq1BbRv7922bTuxpGuXLm+tWzth&#10;4qSjv/5qoxIMQDveQ0xZZwIMWtUZNQuigEsFuC+7lJeZU4ACDUGgorz8u3cXPrp0c1GppTEfffve&#10;1O+2Jx+bHnB9e0/PVm71XeOKivJSXfGJrPfSL95x7y1d3VugRhVlZd9PHzAxraysheeVi7d88sA1&#10;beq+muVlZSW6y19+9u6fRj3YydsTFQDsoc9jp0atuVBScUWP0ZtSVvXxUuodsO5lWCIFKEABClCA&#10;AhSwK1CtALRD02Ug+nzS+BLRZw8PD8Sm8V+8xxL5ac7RHCzx9FQv4PiiAAUoQAEKUIACFKAABZwu&#10;UFFRcbkg72hOzs//z96ZAERV9W18YNgXNxJXVBT3JBdKA1e0LFtszwqtFylb1a99wwraXyu1vZRK&#10;sazeTCxNTLFMyAUNUXNDcV9QVJSdgfmeO2dmuLPAzLDO8py3z2/mzrnnnv/vnHuHee7/PsdsWbfu&#10;uwWzRo/odtfTn54qKW/wo9vUoLqyInfr7zP/c8vwCdP/LVJVqcXeEKXLTuYePHjgQO6hYwWllTa1&#10;2SCVKy6eSvvxk9uiw2NfX15coe+Auqzw3GEJ7MEjR09V1PZIZ4P0go2QAAmQAAmQAAmQgEsQsEqA&#10;lpOAKcf/zZi+4c8/kBmNf/Gaps8uMVMYJAmQAAmQAAmQAAmQgN0RcPPwCggJ7aEv3bt37xjUSlFV&#10;UVpc+NuXLzz8yfYKrebbPF2vUpW9/uTdn3//+6kLZVVqfVfc3Ny9O4R2796jR2i3zi19lE3fuZw/&#10;5t8Z99Rvmw6XVVRC0Nd1wM07oE3XUADt3iWkvafNP5WaPg4ekQRIgARIgARIgAQcgIDNf1XNeOLx&#10;GyZMePHleCxCiH/xGlscIFB2kQRIgARIgARIgARIgAScjYB7UIdr0rJz9ufoyr69m9f/fvtAD6wL&#10;rior/Xvuk/sLFIYSNLKPq0u19GpIBpqsrBak45oqIplZVtOwHj6pVGEFGVUlMp/xP02LmpbclMrL&#10;F+zevWffvn93/H5PmI/JsBi3alpB3z0RnawXNXZV14jUkQpVBYq0r25PHNLN3b3ftTMzd+3et2/P&#10;xj8/7qr136jujOZYUpDi6AZUDHpQg+ovD6tmpqbwnW3aMh4SIAESIAESIAEXI6AMbNmylpADAwPv&#10;u+eexd8tKSwsRDV4bnzw3uzXEl9fs3YtthzMzT1x8uTM6dO/WbSoslJ6cg3mG/+5//7/LV2an59f&#10;S7NVlVXPPP2Ui6FmuPZOAE4yHTt2tPdesn8kQAKWCPBctkSIn5MACTg8AQiUhzN//S51e3mlIqBV&#10;79hH727jpbUqhoTq3+oyn7NZS//KUVVVKX3dbp70YNfWXm5aJ2N1ScmFPZs3bNy6ffeevWfyz/v4&#10;B/v7eug+1Su06kunjmzc+s+2f/7Zs2fP3r2nL5ZVtQpu5S3ZNxsV1elD/6Zv/ic7ewcqnr9Y0iKw&#10;rY+3Eg1Cjz3+b0ZaeubvK34+nF+JLZd16eN58fDZErfO7S9TqC9kpKzaunv33pzjXu27tDFIgtZ0&#10;8p8NGzO3/7t77/4z+SqFf3BLX7fqXqoVpRdW/742e8euA4eOtunYzcu9/NDOzVs2bs3es+/4OVVQ&#10;22AfT+OY9LGJfbekp6Wm76pUKzx8/Lt3bnv08CFVq9DgAOWF4/+uXZex6989h45e7Nits5e7Ag7W&#10;2/76beO2XXv3nmjdNdTPrejf7H/SN27ZvWfPxRKPtm1beSjdEW3JhVMartsPHz1a6hEY1DrANNOn&#10;sPD0ro3pG7dlA76clZxpZUVZzt7MbVmbt28H+b2nz+QXGofv8BOYAZAACZAACZAACTgBgbKyMuuj&#10;sGoRQiQ74/c8GhVrEurfmm7BgoR/rl076b6Yvfv21dIJLkJo/QixZpMR4MJlTYaaByKBRiXAc7lR&#10;8bJxEiABeyCA1fPWfzbt5ie/uVSubtf15g07l/YIqF4rD5+u+/TBW55cWFhRGdiu6/INO0f2CIB0&#10;DGXz3LZl9z70TNbhc4WlKuToenv7BLYMmvLKkpcnD/L18tCoy2q4Nu9d/O5/Xv5014VL5eXCQtrL&#10;19+vY7cJC797b1BYK3eNDI3k5oryY0nxL727eHVeQZFKk4zi4+vfslXQcx8vm3ptH0939fLEWya/&#10;83sJTC6qqhRubh4enu5ubsNiXk79/EVPxT+3tBq5VlWp9OnxfsaWB/v5CbCq8pK8rZ/c8fDc/UfP&#10;FZaokMzs5u0d4N9y8N1PJ78a1ybQV1rDEFvztvcddl3uyQt+bTosSU765o24tOz8i5dgJu3m6RPQ&#10;7cprflvyZYfWfpoFDw2Lbt8Dx84igQaZ2W7uSg+l0svH74kfj7x5jf/25YnXTf7vhYqqtiE3/pH1&#10;Q3d/RWXppWnjuyzeVOru3uuzX79c+9R/fjty4mJRCdpFuG1HPrf26ziPPb/dHvfkv4cKSitUSqWH&#10;f6v2UxK/euv+KGjTgipo7Vs25+4XPjx26nxRucqIlbeHRqyuqiw+ufm+6CkZ588WFZeopFoKLyT4&#10;IPwHXvn25cmtfb3M3AKwhxnJPpAACZAACZAACbgegYZfhFDPEHnNeIiuf79++i14jS215zu73hAw&#10;YhIgARIgARIgARIgARJoBgIa04v8TevS4bgMowsvz06tAr2ggaqrKv5N/Txq7H/W7Tx2rqhc4a5U&#10;uruXlRSdOJY7+6nbn1yypaxC0jvVVeq9v38+dsZbW46fKi4phZYKcRa6aMH5vL3Zi2994PUT8J3Q&#10;1Cu9dDZ+0vUz535/+PS5cujIUntulwrOHz1y8Ompk+ZvPiUZbeAo2KwRTfF/eOchtQcVWrKxqIC8&#10;XVZWjt8SldrF/qoqylZ99mzvcS9t2nHs3MVyzf7uirKS/FPH1n78TOTdT2YeKtAuY4h4KiqQd1N4&#10;7tTD99zzv/TjBcUVaojsqvLCgrO71v047v4FeRqd11yBAQi6IaVpS8XNDe+kjkn91PCr0PSrQpK/&#10;pVjVlSqVdKzS0hPPx9zyw57cwpJyBIVjXTiXd3DlS3fdefeIa6Zuy8mHqO+G1RVLi8+ePPThYw8v&#10;2VsgKdwKSP+lmxbEXxsTv+vAiYulFTg84iq+dOHYkYNPxd795uo9AkB56b5nb5+88kDumbOXKqs0&#10;7N3dy0uKzyL82U9Nfnf1Rc0YsZAACZAACZAACZCAwxGwzQMafyV+t2TJ888+M27sWGRD41+8xhZd&#10;coTDhc8OkwAJkAAJkAAJkAAJkIDjEoCMW3Qk94C+7Fu/7svptyUsh/+G2sPTt+vUhAHBkv+Gquzi&#10;u4kvHygqVbt5D7r+qXUHDx07tmv+Q+P9vZWqi0e/eeyGX/4tgVaqVpd9O+el88Xlbh4+Pe58YUfO&#10;sWM5O56/owdMNSDMntyyIvMENGqk6qoO/e/JD37dXV5R6eF/Wdy7qUePHdu+Zklk25bI5a04l/Pf&#10;qbNPVyrGP734UO6B2wZ6aGRe98e+2nrk6LFf5z4pcq1Nivpi3s8JL86HvKtw9xk0+tF1+w4eO3bs&#10;9wXTwlr4VakqDqz56pX/JpeopFRrfYGKfeRi6YiH39l34PCuv1dd266VpCJXqg7/+dqmnAozBwGL&#10;tv03Ze35I+lJKe3Yza1VnxH/7D545HDuSyO9ap0HkKPzz5y/NDb2i13/Hjuwb/U1V3WClF5ZXrpp&#10;7e/HvS97ZeFSQNi87PleAd6SZl2x79uF68shLaurCs8eeubtD46XQXr2GzP13S2I6tj21+6MRNJ5&#10;2ZndH0675Z+TFWi9KG3+N9lHyqvUXgHjv/3nH6nWv9IYtWjh16qVb84PL2ce1Sr1jjtf2XMSIAES&#10;IAESIAHXJGCbAA1Gcz/8aMXKlW++nggvDvyL19jimuwYNQmQAAmQAAmQAAmQAAk0K4GqcydXjw0P&#10;6xmmLX3GXPP4lxkVVQp3d4+IGx77bsYIpUbtLc2av3ZHWRUsosPvWZr8WkTboJatut7+1lczR/aF&#10;t3JpSUla2t/QShVuJSPvfu3+664Pibrn53kvdO/QqmX70Gffe72/l6ekTisOnsyTFt5TlR/76r1f&#10;KiqxQ8Ckd5e+8+iINq1bhw27MWnxm0MH9rvtvgdfenagR5na29ff39/X20sjQLu7+fgHtmjZ0s/X&#10;B2nNZor6wueTnt1eUoqM5JCxj6WkvDe0c/vWrdtE3v3flZ/MQDKwurL8jx+++vWIgdsgwrzi3jeX&#10;vfc4fKVDw6O+WPZyW022dWWVqkCzho2Z4u7hHxCAbkCAdkO/PLwDAgJbBAago7UPJTT0fqP/75t3&#10;7wrt1rp9h6HzZt6K7G7s4u7hdVvCimfunNC6VavLxz1/2w2XS+2o1ZdyTlRIqy+qzm/9KisXL9U+&#10;Y55Z8Na0fi1btmzR/anP5t/avo1bVWXRuQt/ZO/Hp8ePHcLChhgO37Zu7dUt/f0DWoR0uePdb1N+&#10;+Sntj4wtGzPHdrfQw2adijw4CZAACZAACZAACdRIwGYBGn8VfTB33vBRo+EEjX/xGlsImARIgARI&#10;gARIgARIgARIoPkJQCVtETz6uphn3l+7YsnrYa0gHKOoVid/cb6iAum/7Vu7b0xNWbbsZ5RfV/5e&#10;4YcF9KDXlufm7K2ohD7dOvr+6R8tXbr/98/7BCGTtzQ///Dmnf8Waiye9aXiYPaXR2EP7abwan/j&#10;+B5+GgtjGGaERT/0x8Z/vv3y/an3x7QNqCHR2SwjtVp1Yv8XBwshnXt4tZz6WEx7X63dMQTibnfO&#10;ePAKNym3unD3/GW75A24K32GXT3AVzhg4037Qe3bSC+hkjf4M5qQhkMih/t6KTUdcGvZqq04rIfn&#10;wHsnhUoquwZC1+AOqAGohUXHVCq1qqJ4dfKXRZpPO7dWbEj9RUK/7Oflv28JaC+tzVipKs7afQw9&#10;7n7tXX38PWACUpD728gBnVsMGBD30KyvVqwtU7fv3K1ri0CTtSKbf7axByRAAiRAAiRAAiRgFQGr&#10;BOjgtm2xuqD8Px8f76KiQvxrtL1D+w44rE3LIFrVTVYiARIgARIgARIgARIgARIwJuDepsO1a7Nz&#10;9u/Y8e2b07r7ershQbnkYqlXlxn3R7SQbI2F20XZmVOV+EStrjr+x9eTY2Ji7pNKzJT/vP/rTiml&#10;WaE+fDwXa/JJnhQKdVlJ8b+rPn/mlolDevYdNOjqW25/MwfZzrJScCG/qkqzJcCvrUe1MKoxfdY4&#10;HAvjZxuKdNDKSmlpRDdf714d2sp2h6beutfl3aH/Ik049/QZeatY2rBNG6zAKKq7e3h2DAgU7zT+&#10;zQ1dfC5rLayj0ZlWrS/THrVdm05iFUHpA/0/2j6o1UV5p7T5Ovt/Srx/ipZ9TMzUpK3npQzpqoqd&#10;e3OlNSFDbnrmldsC/DCIVSqVqnzfvkUL350Zc+/tN48bePWoHzafwmqODR0Q2yMBEiABEiABEiCB&#10;piBgQYA+ffr0lq1bv14w/8+1a635b8niZNQ/cvRoU/SdxyABEiABEiABEiABEiABlybg5unl3yW0&#10;R4/+/e988oMv34z18/FUY8m7X9+dOO2TwwXlRiospNzLrhj/3PPPv6ApL7744ksvx7/yKsorj959&#10;rae7okpV/tvnCZE9ul195zOfr1l7rqKqb99R9027rYOHSPvVFm9vH5hXaN4YHqGqEsv3YQG/SrFW&#10;Yd1KVVVJRYXB7mpFSVEBGsNBUeStunl5tGsVINuidLMqwaZuPdN0QV90L5GbrVvQ0EyzqKXfp/PI&#10;mGefE+wl/PHxswB/VvzLD90wCLcKlJ6+tz/8yfrli954+qmbxlzeItDXU1oBsqKo4OzRHRn/uWb0&#10;j1l5dada54i5IwmQAAmQAAmQAAnUm4CFP9Bgr/Hwo4/desedk+6LseY/1ER9mnLUe1zYgJMSyJoT&#10;gTIv20x4eSkzIiJmLM+3LXLNXnOyat8pP2W67S3b1o+Gr52/fEbE9BQbcTR4NwzQoUs61NkYSEvY&#10;FdnzIoxDMDcBpEgj5ujnhOatmUkitWY8c6Ru6IvNk6fBabFBEiABEiCBZiSATGBv3+EP//fLuA7e&#10;7nB1KN+6NP7F/y4t0y7Z5xfayw8uzHCIaNUv+oWXZ816RSqzZs166aWXJBF61qzH77nO072qdMvn&#10;d/zf2zvOXKjy7PrB/zbu2Llz+fKF77xwb2dDAdovsKW/UiNJXzi//1JZpVCb1eqKk/9cecVND7/w&#10;1o9/b84rMRSRLcBx82vZuoWXF/pYVVK648AxJDuLPZC1XVV6cPsO5FyrlUrP26MjDVuCqG5jsnXT&#10;DhPSt0N7eYsuth9693MvvaxhD/rxWvjxLz9681Vwk1ZVlJaVVHbsHRn7/Kzvf/37yJFjv//007Tr&#10;xrf2x+5VJUWHV6+ATzcLCZAACZAACZAACTgeAcsZAlCTDx0+vHffPmv+Q02qz443C9jjJiUQFZUT&#10;a6IV5qe8npjepN2w94MF3Tw3c97EoGbuZtDEeZlzb9b0Ii8lIcG2IerULUqRkXtcFkL2+mTp3cI0&#10;2S2I/A1r0hVTosO11aS3MVNiFAsXpOTVFrxGp45VzM/UlaTQhPF2INk384Dx8CRAAiTg4gS8fHxv&#10;mvXriN7tkE5bWVGSkvTKom0lGh3XbdD198ArA/7CB1d8sijzbIWqsqoSubUX3n/l7XeSf9x46OhF&#10;6LuVFelrV0sfqdWdRlxz9+g+WEPQ01N5ZsNarI6nZatpzqPb0KeHQxVVK6qOvvfmqnPQuasqVZWq&#10;vdvTTh5d9/X7r8bdctfmnAKYe1Rrw6gL2w78Ty8ty0cLic1tez8zqqWnu1ul6lLSq29p+ojK0NKL&#10;Ul9/5cccWH64efUYNWWId4OMsj5/WxK4RdFJ3g3Svr4Rd6XHkOvuDdQkbm//5sW1e85VIi7837mD&#10;Mx574/0lv2adPFUiHfridzPjbr1hbOSQK0c/9RWcr7EGYeT1183+7uuHonpLViqSL4e0qCELCZAA&#10;CZAACZAACTgcAcsCtMOFxA6TgJ0TCA2LSl+zwSC3N2tRYlhMjJ33m92zkUDQsOgoRXJaln63/Nwc&#10;Rcz8pBiDjcdzMxRR3TppK2EmZESFToqOUaSnbaw5/1ujhsfMz5w5UN94+MyV8VEZiQm2JtHbGBSr&#10;kwAJkAAJ2DcBd782fT767wPtYP6sUJSfyX31uVeOFUrGym2Gzrx9TEd3iK0Fh569Pfr9Rd/99NM3&#10;70+74813Xn01LmbMgPCPU/6FWuzto7WzyF39w/1vfrZ06dKvX31uaMwXp8tUmsDVJWVlaM3Dq/Ud&#10;058P8pfMJfZ//8g9Dz/5008/ffXVK/c/8tK5EpWb0qPLwJiIsCDJLsPN3dPLF3tC4E354tMff/zp&#10;2+VryqUemRafOxLmXtmppbQK36FVt0fe+MHiJWj2vWdvnTz7RwjXSg+f/0x9uGebhhGgPb18kDuN&#10;/Opzufvem7904eL5Kzadb4zBhbNGp5FPjr68JUTkspPbH5006dMff1q6NOm5e+7++qvXX3rgjtED&#10;h/2SlVelbtFncMmubf/mnjm1N/npwbe98h2q/fTTh6/O+GbjDin728uz38C+SrvO9m4MfmyTBEiA&#10;BEiABEjAGQhQgHaGUWQMjkUgdGR0VEbaBll+KxJjY0ZGG0Yhd1eo9meQ6mhsN0SZs9FwJ9lH5o0+&#10;TEhJxg761rKqPza7XdhiZAuPCKnMQJau1jIC73SOGSbVDPsvbChkLWiOKpldzFmuDQ3uFgYWHPJd&#10;DH05zPdfqj8nW7aXGbsM6VOp/9pi+Fbnd6Gz4MCnE6QU9eQ4uQ+GbIzM2qoED8dTwrlHdDpy3oY0&#10;iMsdO4XKN2alJSuioodpU72lFOnI6OHB4dFTFMZ3KWRjl70kMT0yfvJAw+EMHj51fqo2X9uxTgn2&#10;lgRIgARIoOEIuLt7hF370juPj0LmMpTcMxuT/rvkbyQSKz394l99a1jLAHe3qoun9syaFhsz+eFZ&#10;P/yJxGeFu2fE40mPju/trvQa+tCj0b5eHkq3KlXeL28/FXNfzKNvf1iqcB/SuRMcN5Cnu3nnXmjB&#10;8CtuP/qxOdPG+Xp7wjd6/eLPJsdMfvzx2VlHkaas9O8+9qtvX2zvKyX9Kj29hwy4CnnNyIbel/re&#10;1AemvPnNKlhEm43YO2T8/M9ebRXoBxORU4fWvRQXGxMzedYnfxRAfvXxG/pU8usPXePRQIYbIQOG&#10;hvv4SB7WhUc+eeXBhx95ZuH2kw03DvKW3PxatZ///kv9/byV7orT+9Y/OWXyfTGPz12bVaKqUnp5&#10;Rz+/+KbLgyHWD4pJemHKWOBHfvSeVbNj7wf+yS/N+/H0JQyRz9CZCx+f0Jc/3hpnjNgqCZAACZAA&#10;CZBA4xLg3zCNy5etk4AZAh2hS8rzW7PTFsZEy8VESUeOTZ6SJNwVkqYkx+o9gvHRhETFrFTxiSJB&#10;Ztxh8FFqfE6sJUMGSV2NzYkXbWWujM+NE77Gmu0LY7SHnx8D1bVawM1IjD00VRwdWbqJEyLG699m&#10;JI7X67CotiZa20t5/6HkxuXGr9T6RiRNQQvV8nRyQlq05iNZYq9CYbBLarxCf5Ra+6lIjk0K1XUA&#10;wrGhCI4oB0pZxrkntOOjMcfQv5VSlauzkqXKM8EnSoH85czM6Vq3jOS4BaEikPlwzIg1ZwkdFBom&#10;05FP5KZL4nLQ8HHVKfD5R3I1irPoBmaCImrccKjR4SNjFIZ3KWQTSdM9TTXDEhQ+sLk9S3jCkwAJ&#10;kAAJNAkBiJUQLn19/fz9/Xx8vA0kWaT1evhdN+2ZiPZBAf5+3p5Vye+8knqgSO2mbDXojhXb1r3y&#10;4sOjh3T2wyee3n7+PUffOOWVj5asmHVDC19P7OoVcPWX6795MnZ0hw7t0LJn+3bjJj2alPbPO8/f&#10;ERjo7+fnm7Pix6IKqMywnPa/+60lq777JPbWke2C23p6enp5efcbdNXDj77w69IFg9v4iVRdJEDf&#10;Ou2VaZOu7xjUxtfHy7tLSLuObZCf7ebu7uPnpwnA28tTu8Khu4dnj3GPZP2Z8i46ObiPn58XGvUL&#10;633jlLg5S1J/e+WmFn6e2gxgN6WPjy8cQnzRqNScljv8LrBZatbXx9PDo5bR8O4QOe+L/04YOlii&#10;5O0d1Kd3K49i9FeJhG1DsND0vb2lY6FVLw937cGkCDykAPz9fby9PSEt67rg6QWwUmUfL0/UxmZ3&#10;pedlY2b8sj7lqZn3Dw1vh+qg1bJ1v+vufvjdhSu+e2yoxF7KK28x7e2klG8+iLl7XOdOHby9NOF3&#10;D5OPUZPMLx6EBEiABEiABEiABBqaQIeQLk3/X9t2HZAEwUICdkUAQmKj9+efD4YMmb7stPpsyvQh&#10;Tyw7K46HjXO3q9Xbpc9SpG3b5w6p/lSqUfNHUoNDPvhHU8lor9PLpms/OrvsCW3LBgFKFaTOGBdd&#10;J/Xb9S1L3ZbtIm0f8gG6LkpN1Yz7LwWrK9XHkjqp4aAtekSag1Yfxdy+xh2QkMpDq0Yhj1V+RBCe&#10;Pl1PqZqMDJ1BI9UjomnRuPOGndR2XuIjApS6Z7JRu10/ItIh5ECqd5fNB5PB4waJQFOcyyRNAiRA&#10;As1KAHYWZSVFFwsKzp+/cKmwSAX3YqNSpSoqvHThvFQuFBSUlmt8naUiOT8XS7viQ3xyqbikXOPK&#10;LC9V5WUlhZcunr9w4cLFi6XlyFeWtlySjnah4FJRhUolq11VVlpy6eJF6UAXLhQWFVdUqIzag49z&#10;eVmp9pCXLhWXlmm8nSsKNZ0ouFRYUlZh1AE4PxcXXZI+l45YWFJeYdxH7H7pEg5acPFSSVn1EVUV&#10;5YVSx89fuFhYatysMaRKlaq0uAjdxg4XC4sQKRxKKkqLL100AFupKkNnNAEWFJdJNDQgEUGZJoLz&#10;GAJs1rZeVVlaUiTBvXDhUlGpSqXbrvlYVSE1hQNq4Es9NIEvNQzaFy9eFB0rADEzY9Ss848HJwES&#10;IAESIAESIAG1Gn+rWF+YAd3Qij7bIwErCAR1CdXlt+anJMF/Q7cEnbSvlN+qCAuV5bLqDRlMUl87&#10;hiItV1Oqk2e1G4z8H0x6lb8xLV0RGqrNva3+WMrJNdxumI1bvYu0yF5kqM692PAA1Vm92K7p/yFp&#10;Nb7w6doMYq11RpxmUT5dMUg61m0UTsqx8NTIMjiE9f2sYUCkTGRFTq5kkJGXmxsZPVWXmCyRMei/&#10;+QZCu1iRbiwNUG6uZPQhDZB2oKXka+ENLduIxPOkZMWUqRO1IxI+eVaU4XKFVkwsViEBEiABEnAN&#10;AsiA9vLxC2zRolWrlkjgNeML7Kb08w9o2UoqLVu0kBJ0dZnDyNv1lXbFh/gkAInC1fnDWnpu8Ef2&#10;Dwhs1bJly8BAb0+YXkhbAqSjtWwR4Oeh1CYsa6q7ecE3OjBQOlDLlkg89oB/h6FPMXKFkRSsPWRA&#10;gK+3l5RF7O7hr+lEiwB/Hy+jVGV8qvT1C5A+l47oj2RmozYV2D0gAAdtERiAFGj9p0oPT3+p461a&#10;Bvp7GzdrPDnclUpvXz90GzsgvRuRajK7fQMCDcDCmQSd0QTYAv4Y1RnQyFiWImiFIcBmHTx3bx8/&#10;CW7LlgHw3KjOjJY+V3pITeGAGvhSD03gowvA5RMYGCg61gLEzIyRa0x0RkkCJEACJEACJOAsBChA&#10;O8tIMg7HIqD3f5B8gQ39NzSBmJViFQppwTqDEhwaKnufnjBeZq88PtGosimiGuXjGmTl+kPW+TLH&#10;LoySjDhgXmGxBE+cK9l9aPyXdcbT2p1q6r/FNjUVJGlbY3MBxVkxbni49DYXMvnxQ+nmDC6sa9So&#10;lnQbQGO3Ao1boR9oSZFPXp+t2QhXaM0+0kxQwMpDP4LjEyTTadkahvqmJRdpFhIgARIgARIgARIg&#10;ARIgARIgARIgARJwCAIUoB1imNhJ5yOglSClZNsp0fL8ZxGqyBc2KFJOtInyKCmY1SVK6w2tdVjG&#10;/7OwJJ1GbzVTzGw3kytt9ahocrqlIpJ8hbn0XF2qrzXNhM/UuUZrjKd1hs717Kck30u+z1CcpXRm&#10;6S0EXykr2arsZms6rtDYQB86rsmqrpb1peRxJF9rXaE1aKSEdJ3vtjbY1PhIjU5tXAytpWWfSnnl&#10;hos0WtVHViIBEiABEiABEiABEiABEiABEiABEiCBRiNAAbrR0LJhEqiVgCRBLlyQsCbd0H8D+0jy&#10;otYaQtuCxl6jG7wuTJRHKJjaOpI2bShbZ88xsa2Q90iyAdG6Qxh01HS7tECfrbnGBgvoSYnbmjD1&#10;L3SBSUv/2VTCZ0qLAUqmFg3RT3EbYI5uEUiJYW7SguTqVGWb+ma+smRgsjBtkWFWtSb5OncRwtd6&#10;reRvWJOuML4VoTEJWbggRXLwMCjhk+KjMhIXZRluzUtZoFvDsAH6zSZIgARIgARIgARIgARIgARI&#10;gARIgARIoCEIUIBuCIpsgwRsJ6CxNk5PN+e/IeTF8fO0qa/Z82IhiU69WXIcFh8lLJeMi+EgPKfa&#10;Qzlo4svxUQtjZ2g/Ukh7RcZPHlhzzwZOjo9MT3w9RbQltRYRIe0utuuzjLPmxMK8OHaiFYbH8mNV&#10;tyzriaTwJifpjqhpGdneyEGupeQvnwEhXZ8GnL0kUWvQ3BD91KjDyclaeV0SfNMzTIVg20dXvofG&#10;8TnZKKtak22NjdrbD1mL4JdicitCYxKi0Dh4GJXgibNmRcGTROaLnT1nAsjEz9LMExYSIAESIAES&#10;IAESIAESIAESIAESIAESsBMCFKDtZCDYDdcjoFkk0CTpVcNBuB7r7IBjc+JTM2dqbTrw0cp4hdbr&#10;OVYxC+nAumLwUYS017zaVeOgifMyk8ISdb7RsbmzUjWWHZrtU6R1/6QSlwuz5pkDbR2gmPhxaaJl&#10;WU/QclIMtHVty4okKZ1ZkXvERGCVHS3o5rmps3L11sixC2OStHE1RD81qzjqHZ81WdVmhGAxKFOR&#10;Lg0faps9LoRxipHTt5R8jSMLA2gpx9xs2rVmkqSv2WAKCFgyV8bnan2xJcwYvkwLI27rILI+CZAA&#10;CZAACZAACZAACZAACZAACZAACdSXgFuHkC71bcP2/VXlFXmnak16tL1N7kEC9SSwdevWIUOG1LMR&#10;7g4CyFkenxCapBfNCYUEmpYAz+Wm5c2jkQAJkAAJkAAJkAAJkAAJkAAJuByBgoIC62NmBrT1rFiT&#10;BEiABEiABEiABEiABEiABEiABEiABEiABEiABEjABgIUoG2AxaokQAIkQAIkQAIkQAIkQAIkQAIk&#10;QAIkQAIkQAIkQALWE6AAbT0r1iQBErCKgGRPTP8Nq1CxEgmQAAmQAAmQAAmQAAmQAAmQAAmQAAk4&#10;OQEK0E4+wAyPBEiABEiABEiABEiABEiABEiABEiABEiABEiABJqLAAXo5iLP45IACZAACZAACZAA&#10;CZAACZAACZAACZAACZAACZCAkxOgAO3kA8zwSIAESIAESIAESIAESIAESIAESIAESIAESIAESKC5&#10;CFCAbi7yPC4JkAAJkAAJkAAJkAAJkAAJkAAJkAAJkAAJkAAJODkBCtBOPsAMjwRIgARIgARIgARI&#10;gARIgARIgARIgARIgARIgASaiwAF6OYiz+OSAAmQAAmQAAmQAAmQAAmQAAmQAAmQAAmQAAmQgJMT&#10;oADt5APM8EiABEiABEiABEiABEiABEiABEiABEiABEiABEiguQhQgG4u8jwuCZAACZAACZAACZAA&#10;CZAACZAACZAACZAACZAACTg5AbcOIV2sDHHkiOEWa67/a4PFOqigKq/IO3XCmpqsQwJNRmDr1q1D&#10;hgxpssPxQCRAAo1EgOdyI4FlsyRAAiRAAiRAAiRAAiRAAiRAAiQgCBQUFFiPwgYB2vpGLdakAG0R&#10;ESs0PQGKVk3PnEckgcYgwHO5MaiyTRIgARIgARIgARIgARIgARIgARLQE7BJgKYFB2cOCZAACZAA&#10;CZAACZAACZAACZAACZAACZAACZAACZBAoxCgAN0oWNkoCZAACZAACZAACZAACZAACZAACZAACZAA&#10;CZAACZAABWjOARIgARIgARIgARIgARIgARIgARIgARIgARIgARIggUYhQAG6UbCyURIgARIgARIg&#10;ARIgARIgARIgARIgARIgARIgARIgAQrQnAMkQAIkQAIkQAIkQAIkQAIkQAIkQAIkQAIkQAIkQAKN&#10;QoACdKNgZaMkQAIkQAIkQAIkQAIkQAIkQAIkQAIkQAIkQAIkQAIUoDkHSIAESIAESIAESIAESIAE&#10;SIAESIAESIAESIAESIAEGoUABehGwcpGSYAESIAESIAESIAESIAESIAESIAESIAESIAESIAEKEBz&#10;DpAACZAACZAACZAACZAACZAACZAACZAACZAACZAACTQKAQrQjYKVjZIACZAACZAACZAACZAACZAA&#10;CZAACZAACZAACZAACVCA5hwgARIgARIgARIgARIgARIgARIgARIgARIgARIgARJoFAIUoBsFKxsl&#10;ARIgARIgARIgARIgARIgARIgARIgARIgARIgARKgAM05QAJNSCBrTgTKvGwzh8xLmRERMWN5vm29&#10;0ew1J6v2nfJTptvesm39aPja+ctnRExPsRFHg3fDAB26pEOdjYG0hF2RPS/COARzE0CKNGKOfk5o&#10;3pqZJFJrxjNH6oa+2Dx5rKJl1eSpdbCy5zT/OFoVKiuRAAmQAAmQAAmQAAmQAAmQAAmQAAk0BgEK&#10;0I1BlW2SQC0EoqJyYk20wvyU1xPTiU1GIOjmuZnzJgY1M5OgifMy596s6UVeSkKCbUPUqVuUIiP3&#10;uCyE7PXJ0ruFabJbEPkb1qQrpkSHa6tJb2OmxCgWLkjJqy14jU4dq5ifqStJoQnjG0GylxGo01hk&#10;z4vVxMxCAiRAAiRAAiRAAiRAAiRAAiRAAiTgogQoQLvowDPsZiQQGhaVvmaDQW5v1qLEsJiYZuwT&#10;D90IBIKGRUcpktOy9E3n5+YoYuYnxRhsPJ6boYjq1klbCTMhIyp0UnSMIj1tY8353xo1PGZ+5syB&#10;+sbDZ66Mj8pITLA1ib4RAmeTJEACJEACJEACJEACJEACJEACJEACJKAnQAGak4EEmppA6MjoqIy0&#10;DbL8ViTGxoyMNuyH3F2h2p9BqqOx3RBlzkbDnWQfmTf6MIlVMnbQt1YtlWrsI0y2C6eFbOERIZUZ&#10;yNLVWkbgnc5pwaSaYf+FDYWsBU2nJKuHOcu1ocHdwsDVQb6LoZ+D+f5L9edky/YyY5chfSr1X1sM&#10;3+r8LnQGFPh0gpSinhwn98GQjZFZW5Xg4dGRitwjOh05b0MaxOWOnULlG7PSkhVR0cO0qd5SinRk&#10;9PDg8OgpCuO7FLKxy16SmB4ZP3mg4XAGD586P1Wbr139idRJWca94VsBSlQ2P3kMLTjkc08zWHKw&#10;xw0nhhjT2IUKRUbieB1q+Xg1jmdIU5/OPB4JkAAJkAAJkAAJkAAJkAAJkAAJkEDtBChAc4aQQJMT&#10;6AhdUp7fmp22MCZaLiZKMl9s8pQk4a6QNCU5Vq4STkhUzEoVnygSZMYd2Kv6o9T4nFhLhgwafTAn&#10;XrSVuTI+N07oiUI3jNEefn4MVNdqnTEjMfbQVHF0ZOkmTogYr38LnVGvw6LammhtL+X9h+IZlxu/&#10;UusbkTQFLVTL08kJadGaj2SJvQqFwS6p8Qr9UWrtpyI5NilU1wEIx4YiOKIcKGUZ557Qjr7GHEP/&#10;VkpVrs5KlirPBJ8oBfKXMzOna90ykuMWhIpA5sMxI9acJXRQaJhMRz6Rmy6Jy0HDx1WnwOcfydUo&#10;zqIbmAmKqHHDoUaHj4xRGN6lkE1TTfc01QxLUPhAU88SjZZ9SGcEIund1W81Rw+Vsq+tmTyaOqHC&#10;9AOzRT730EL1xEiNj0xPfB3+3ZJ9R9IUhSISc2zuxGDproZ8vikSxlv00W7yk5MHJAESIAESIAES&#10;IAESIAESIAESIAESaGACFKAbGCibIwErCBhIkApogtUWwBoZUpPfmqoTOsOnS6YNCzTWCuKjWcKV&#10;WBE+E9Knrhh+FDTxZcmQYVFWzd3RJOTGv6zzWQ6eOFcovxoXiPiVM7U668CZ0BCTk/TrAUbFTxKf&#10;SMomJNkkbT81b3Nydem+1S0b9B8675Sp0CJFkWRWRW6uPg1Z9pG+35JIqggN1e4iaZpaCdhiP3Wh&#10;hU+Cdiy3whBtS5nIyetF+i+U36gofWKyhow+K7kmglGzZmkDGTg5vropg+oaHVlrAy1p3GGhGLmg&#10;LqH6jccPpYuNUpFnQ2v08cQl5tarVEiuHdYXyYpa5zqNPkRFRumGSfKbFkK2NZNHqjMlSXtvIHji&#10;rFkQ5OVFPxOCJsaaVc8l3bw6WP18sz4S1iQBEiABEiABEiABEiABEiABEiABEnBAAhSgHXDQ2GXH&#10;J6CRIIULR35KEvw3dEvQSaEZ6nTSFr0hg0nqa8dQnQpYnTyrxWPk/2ACLX9jWnq1sFv9saHgqzm8&#10;QTauXgtWSMqmyJ81LdVZvbr+a5Jww6dr5WOtFUOcwQJ1BknHujaFk3KsoduDhMlAmK6tnzXMF+k2&#10;gFaKzcvNjYyeqktMlsgY9N98A6FdrFgiURogobBLA6QdaElcFoK4bKNmJsjU+fDJUHgNlius47zX&#10;ABR9wPyJio7VOcBU6+zWTB5NHb1XNWR0qVlZqWkmVFfRAF8ojaRZWb2O4XE3lyFQWVmpUqlcJlwG&#10;SgIkQAIkQAIkQAIkQAIkQALOQ4ACtPOMJSNxJAJ6/wdJBDT039CEYVaKVZimvgaHhsrCTk8YL7NX&#10;Hp9oMU+2Rvm4Blm5/oh1vsyxC5FkrTGvsFikVFnkgGv8l3XG09qdLIuetbUuSaia2wBQnBXjhodL&#10;b6VsZWQlmzO4sNhRcxWk2wAauxVo3Ar9QEt3FKTka2kjXKE1O0ozQaHRZ7VlfIJkOi1bw1DfvpS7&#10;bUOp7sOGNEX08IFSlyTvEa0liLYlmyePDT3QVg26ea5mxKXbCVIxtPO2vT3u4VoEPvzww/LycteK&#10;mdGSAAmQAAmQAAmQAAmQAAmQgFMQoADtFMPIIByPgFaClJJtDf03RCjVpr360CSjBhPlUVIwq0uU&#10;1hta67CM/2eyJJ0hKZ07hDE/M9urE59th63J6ZaKSPIV5tKSKbDVJXymzjVaYzytS6GtZz8l+V6S&#10;YqE4S+nM0lsIvlKqr1XZzVb1XmMDfei4Jqu6WtaXksdhVyKTgDUJ6TrfbW2wMFPWm4TID2ZoLS37&#10;RMorN6PqavsgKc7SLJLeQv7WW4KIBmyePFaFb1IJbtqiQImWm4bXrTXu5UoEkP5MAdqVBpyxkgAJ&#10;kAAJkAAJkAAJkAAJOA8BqwRod3f39oYFW8Cgpu3Og4eRkECjEdA48y5IWJNu6L+B40n6oMxMGVv0&#10;7gcmyiMkRW0PJW3aULbOnmNiW2GgYsIGRO6/rPtMsgcx3C4plbbmGhssoCd5FmvC1L/QHkyz9J9N&#10;JXymtBigZCjREP0UtwHm6BaBlBjmJi1Irk5Vtqlv5itLBiYL0xYZZlVrkq9zF+lcoSHNw45ZYXwr&#10;QnhWLEjRe2TrjiC5WpsafOelLNCtYWjUFdGHOeu1Zi8a+XsBKuvmnjWTx3AxQ/RYUszrUQbOTIXH&#10;SLVpeD2a4q4kQAIkQAIkQAIkQAIkQAIkQAIkQAJ2TMCyAA2V+fNPPvntl+Xy/7AFQZndLrRpFhIg&#10;gdoJaCx009PN+W8IeXH8PK1Tbva8WEiiUzULD4qPEjQLEkKYnlPtoaxZdXBh7AztRwppr8j4yQNr&#10;7oW0dF564uv61QUlwVraXWzXZxlnzYmFUhmrW6vQ2nGtblnWE826f/r1DDUtI9tbsoOoueQvnyF3&#10;DdYslxc9HNnTDdFPjTKbnKyV1zWLQ2aYCsHWxmy+nsbxOdkoq1qTbY2NWglYWlBRLwdXNyMmieTg&#10;YVQ0awDCk2ROlv6D7DkT5AtUGu6g7YPW7kMjf6cj4TpaOz2smjzS3FsYqz1iXkqC5BCi8w+xilB+&#10;yvSICN2sxuxdlNBwVidWdYCVSIAESIAESIAESIAESIAESIAESIAEmoGAZbE4ODg4Ysjghx559Pqb&#10;bhb/3R87FVu8vb3Nbg/p3LkZ4uAhScDhCGgWCTRJetWEIVyPdXbAsTnxqZkztcsU4qOV8Qqt13Os&#10;YhbSgXXF4KMIaa95tavGQRPnZSaFJep8o2NzZ6VqLDs026fojHrjcmHWPFOrVFpPOSZ+XJpoWdYT&#10;tJwUA21dWADHKZKkdGZF7hETgVV2HBgHp87K1Vsjxy6MSdLG1RD91KziqHd81mRVmxGCxaBMRbo0&#10;fKhtdi4WxilGTt9SQrFewNVkgpuxAldoJkn6mg2mgCQ/5ZXxuVpfbAkzhi+zxhHX9EG/sqKwDpcn&#10;XFszeTR1tEeckBY9Xzb3ap4X2rspUjI+xis1Pqd6JJOnJFmwiLF+urEmCZAACZAACZAACZAACZAA&#10;CZAACZCAvRJw6xDSpfa+wXsDuc/QnU+dOiVqBgQE/LUubcSYaPxruv3ue+/bt39/7W2qyivyTtWa&#10;9GivvNgvJyawdevWIUOGOHGATRYacpbHJ4Qm6UXzJjswD9SUBLCeJG4h2OUo81xuyonQZMeaPXt2&#10;XFxcq1atmuyIPBAJkAAJkAAJkAAJkAAJkAAJkEBNBAoKCqyHYzkD2vq2WJMESIAESMBJCWgMNKqz&#10;v8V6ktHaxHwnjdlFwlKr1VU1FrVaTkFW0/ADXSVZW3jpIgAZJgmQAAmQAAmQAAmQAAmQAAmQQO0E&#10;rBWgg9u2ReKzKB07dECjFRUV+Nd0e1lZGaGTAAmQAAk4FwFD+5SI8YlhSZnTqT87wyAXHNz0S8qy&#10;n82VFWkZJWUqbZBqdeHpnPQVvyz7edkvK9JzTheaKsyVhaez1q9GW8uWrdm2/1RFJTVoZ5ghjIEE&#10;SIAESIAESIAESIAESIAE6knAsgWHWIQQds/yI2Vu3fbgww9/+dlnptunPfooUqlq7xYtOOo5bNy9&#10;MQjwsf3GoMo2SaDpCfBcton5v1/eFfnkr6UVJl/cbm5tLh+3JfX7Tm38KlUVx7MWPXDbS9vOXiit&#10;Uru5+7QKGvzGF19PvqaTp4cSh0NudMGJrCdvvnf5/mOF5dCsPfxbdpn8/NdvPTrY19vDpv7UVJkW&#10;HA2CkY2QAAmQAAmQAAmQAAmQAAmQQIMQsMmCw7IALfqEJQc9PT3Fa+Q+69Oca9peeyQUoBtkpNlI&#10;wxKgaNWwPNkaCTQXAZ7LNpHPy/z+y1V7VbJsZVVF2aENyd+mn74y9o1V709v5acsOLXxppG3bz7r&#10;dtOdU/p19M07sWvZj7+og6766a9fhrVvqVRUVaqOvXrD9e+nH+47cuINQ3sWFZ5a+d3Xhwt84r/6&#10;6+nbL/dwd7OpS2YrU4CuP0O2QAIkQAIkQAIkQAIkQAIkQAINRaCBBWhmQDfUwLAdOydA0crOB4jd&#10;IwErCfBcthKU2WpqdeWFrT+GjZum7jPlnz/e70z904oAAP/0SURBVOzt4aYqWZt47Q1vbrsh/odF&#10;z4/38/JQlRetfnvyXYkrBr/46+r4sb7uVYdSXu5799zW417b8r8ZHf281VWqnA1J427+P9/hcVuW&#10;vt+yIZKgKUDXZ1i5LwmQAAmQAAmQAAmQAAmQAAk0LAGbBGjLHtDBwcHw2XjokUevv+lm8d/9sVOx&#10;BbnPZreHdO7csPGwNRIgARIgARIggaYhUFle8s7rsyqUAXPfezbEy0Pp5qaqOJKycKe683WJT13n&#10;5+3p7ubm5e133VOJ13VWZ3/zxe4LqsrKkj+Wb1b5h3485z8d/HxQQan06B11+4MRQSc3p6ceL2+a&#10;nvMoJEACJEACJEACJEACJEACJEAC9knAsgAt+n302LFTunIwNxdbhCOH6XYI0/YZKntFAiRAAiRA&#10;AiRQKwHVvq8e/mTt+aHTPrv96s7uGuuMioO7v71QGThwcG8fN90fDe5uPr0HDwxUF6QdOa2qKilZ&#10;efCYV/v2g1r7KLVmG24Kj6ARI9q6le3P3CMtWcxCAiRAAiRAAiRAAiRAAiRAAiTgsgSsFaBdFhAD&#10;JwESIAESIAFXIICFBC8d2DjprZVu/a5Z9Py1fjrj5oIL59Rq9eC+Pd3cqq2c8bpn38HYfu5Cgaqy&#10;orjoUvugNj5eXjJQbuGDR6HaoeMnrKE3evTosFrL3LlzscSxSlNwXJTKykq+JQ1OBp4LvBTwSsgr&#10;oStfCa35G4N1SIAESIAE7IGA5UUI27dv/9svy2G7IRKfUTp26PD9t4uHDR+xccNfpttvuf2Ow0eO&#10;1B4bFyG0h7FnH4wI0DeWU4IEnIMAz+W6jSNWElz32bTbn/vh7td/+PCJ67x0yczH1n854KaZQ6cv&#10;/PXVWz2U2vvWqPzzqzdOmbdpzi877u2vuOOawfsDRm34Jbl9y+qnoC6sfLbrPZ+PfXvD0kcGWOzS&#10;vHnzzp8/X0u1zZs3v/POOy1atJD+DunYUalUHjt2DD+5+ZY0OBl4LvBSwCshr4SueSXEzA8JCbH4&#10;NwYrkAAJkAAJNBIBmzygLQvQXISwkcaJzdobAYpW9jYi7A8J1I0Az+W6cMO6gWWHpg7ut/TMyFXb&#10;U6I6+uobOb7+y8tv+r+hT3z962u3yQXopa/c+MCHmz74Zee9/dV3XjNkn/+IDb8uNhCgVzzT9d4v&#10;xr2T/tPDl9elS4b7cBHC+jNkCyRAAiRAAiRAAiRAAiRAAiTQUARsEqAtW3Dgiddpjz6KvOa7771P&#10;/IfX2ILumt2O+g0VCdshARIgARIgARJoAgIwtDi/6afl+yvD7n14wGVyJw2Ff0ALWG+cPX9BoZDS&#10;jUXBqwvnzyoUbi0C/JF15e3jW1Jahgfh5V09e+YU3ra/LKgJ+s9DkAAJkAAJkAAJkAAJkAAJkAAJ&#10;2C0BywI0ug5NGa4a+/bvF//htVCZa9put9GyYyRAAiRAAiRAAqYEKitKf/vht0LPjg/GDPPzVMor&#10;eLdq3d7NPXvX3tJq/RkKdOneXdluisAAfy93D48O/gGnz+SfLyuXVVFt35KhVnu1DfIncBIgARIg&#10;ARIgARIgARIgARIgAVcmYJUA7cqAGDsJkAAJkAAJOD2B8qKLSzfvbt2zz/WhLXXmz9qgPTr0vfty&#10;ZdXmNX+cVKmqJIUZdh2qk3+s2VylvHzK5SGeSm+/aweHuJ3M/XXfxQqV5ikoJFQX5P64ulDR7sqb&#10;B1e7Qjs9RgZIAiRAAiRAAiRAAiRAAiRAAiRgSoACNGcFCZAACZAACbg4AXVZ6emTp86GdhvTyt8L&#10;hhvyovRqd/sz/2mj2vXMQ09uzjlYWFh4MGfzkw89s0vVJvbZuzt4K92V3qPuv7en27k34h5c/Ofm&#10;S4WFp04f+OiNZ1adLLxq7LV9/TxdHC7DJwESIAESIAESIAESIAESIAEXJ0AB2sUnAMMnARIgARIg&#10;gaqywuyzp9Rt+vXzUhr/YeCu9Ow15vmbovsfXbdg/JCBnTp3Gjhk/IJ1R/tH3/T8mF6eSnc3d2XL&#10;3pPemXWr58kNj988tnPnTr17D35uXqpHYIenZjzk7cm/NDjBSIAESIAESIAESIAESIAESMClCfBn&#10;oUsPP4MnARIgARIgAckx49SJEqWnX7sgD3ejBGjgcfMKvOzDpP99+uzkXu7q0uJStXuvyc9++r+k&#10;Dy8LFOnSkKA9rp/+acrcl0Z1aVVaXFJaGjRi0vPLV/99bW9f/p3BCUYCJEACJEACJEACJEACJEAC&#10;Lk7ArUNIl6ZHoCqvyDt1oumPyyOSQC0Etm7dOmTIECIiARJwdAI8l20fQbW6Sl1ZVQUh2d3dzVSB&#10;lhpEFRS1WgEXaDeFm5s7imFVqQLaQRVUMFvD9o5V7zF79uy4uLhWrVrVpxHuSwIkQAIkQAIkQAIk&#10;QAIkQAIk0CAECgoKrG+HmUnWs2JNEiABEiABEnBKApKe7OHhATsN8+ozgkYVpRJ1PDylf5RmqqIN&#10;TQ1NBbM1nJIdgyIBEiABEiABEiABEiABEiABEqidAAVozhASIAESIAESIAESIAESIAESIAESIAES&#10;IAESIAESIIFGIUABulGwslESIAESIAESIAESIAESIAESIAESIAESIAESIAESIAEK0JwDJEACJEAC&#10;JEACJEACJEACJEACJEACJEACJEACJEACjUKAAnSjYGWjJEACJEACJEACJEACJEACJEACJEACJEAC&#10;JEACJEACFKA5B0iABEiABEiABEiABEiABEiABEiABEiABEiABEiABBqFAAXoRsHKRkmABEiABEiA&#10;BEiABEiABEiABEiABEiABEiABEiABChAcw6QQBMSyEuZEWFcZizPb8IeKPKXz4iYntJAh8xPmW4S&#10;DzbMy27KiBrsWJrRmZPVYO2xIRIgARIgARIgARIgARIgARIgARIgARIgAQrQnAMk0NQEYuZnVpeV&#10;8YqE8U2pQQfdPDdz3sSgBgx6SpIsnszMlfFRC2ObMqIGDIVNkQAJkAAJkAAJkAAJkAAJkAAJkAAJ&#10;kAAJNCwBCtANy5OtkYCNBIInTp2iSD903Mbd7Lh68MRZs6LSExY5Zha0HYNl10iABEiABEiABEiA&#10;BEiABEiABEiABEjAAQlQgHbAQWOXnZpA9jyZqYXOK0PaaOCbkT0nIkKfZSzbZUZKXjUdeVP6yoYW&#10;HIYeGnrrjCw0Pydb+ldbbDKmCOoSqlDk5sp6ou+T2S5Jn1Yfa062ZIUhApG6J0+mNuRQc+enp6QI&#10;jHKA2lAMEClkpihzNjr1xGJwJEACJEACJEACJEACJEACJEACJEACJNAcBChANwd1HpME9ATyUhYs&#10;jEmaHi42QGCNzYlP1VpaJMVkJI7XiMLhI2MUGWkb9JJuVlqyIip6mGSkIe2CFsQu80MTJ2hdjA2a&#10;0hh9mIjIEHDHJ4bpDDSMrTOSY5NCRU+SpiiS4+ZYn9GcfyRXoQgNDTYe5hq7BPU5LlnrTDJfETsh&#10;Md3yDKm18xmJiQpNXBqzkZoQSerzhETFLG2UigRrjmu5Z6xBAiRAAiRAAiRAAiRAAiRAAiRAAiRA&#10;AiSgJ0ABmpOBBJqaQHKcLMdZElv1ycLZaQsVMbF6g+bw6CkKRU6utGDgwOgYRXraRu3agdnrkxWR&#10;0cOh8Er6tSJm/kytgD1wpiQWJ2GNwfzcHIUiLFTr9Rw8cW5m5syBhpHmbUjLiIqfpN1VETw8OlJu&#10;BhIV/7K2J+GT4qMUyWlZ1oHKS0lISI+aNVnXrn6vmrqUn5KUrJiSpO3ewJmps6IsH8li5/Vx1YhI&#10;kb0kMT0yftbNAlL4zPkxlo/LGiRAAiRAAiRAAiRAAiRAAiRAAiRAAiRAArYQoABtCy3WJYGGIGCw&#10;CGFmEpTlxNchGWs0UK1MLDlsoMQu1B9PEqPT12zQVJN06qhxw6Gb5m9MS1fERA+s7pYmVzr3uCJo&#10;+LgoxcJYyUmjpj5LqvTciRoVe4Z0tPGJGfKqZlKYzbckHcVAUkdO8Vytqivfo6YuHc/NUMSMrNar&#10;NQ4elorVna8ZkSSIC4za0jHUCuXbUsf4OQk4JgG1Wl1VWanSlcrKSmwRoairqvBBhbmiUlVWVVVX&#10;w95GtSordR87Jhb2mgRIgARIgARIgARIgARIgARIoP4EKEDXnyFbIIH6ENAk3ursNXQWybHJkZIR&#10;B9KZ9UVKQxbVZP4bmk+TDQTguGSxS9DNczOllF7dpwYW0qKKzkMZWdhTYFiRGh9Zp0CkfUWBmK5Q&#10;VOcUG7dmvkt5uTDsMChWCcE2dd4sIkn4NijBoVYo33VCxJ1IwM4JqKuKz+xc9P7Unj3D/Pz8Qrp2&#10;u+vtBdvOXBAa9MmMr9q2CfQ3VwLbtP0q4yTqQKTeu3Zel8taGNUa8+AbpSo7D57dIwESIAESIAES&#10;IAESIAESIAESaFwCFKAbly9bJwEbCGjNIjRarsa82FAehUWG5MJR7b+h/VhnAK2TgZFFrXfk0G6T&#10;NG6tnXR1m1mLEmHBsVJTRWdCbUNvzVQNnwkjadMDyWsORJK3sKvWdclU9j2Ra9kD2rbOm0XUKdRI&#10;cDeVwuuHg3uTgIMQqCo5ufm+odc+Er/kTP55Xz+/oosXfnvz/ybc+dqxCimBWenh6e3jJ1eW/fx8&#10;fbw8kO+sULi5uUl/SCB/eu/faQXlag8vb3lNby9PpZuDYGA3SYAESIAESIAESIAESIAESIAEGocA&#10;BejG4cpWScA2Ahq/C0l4lftpSFYbsiJZWKSvWZQmM47QuFXoLaSluvnLZ0SYJjsLY2VhJ60r0lKB&#10;wkhaFMlV2bZOm6kdPHEWDrQw1mTBQ5O61V2ShODk9dVOIZo1DKtL+qHj+i5LxtaaYn3na0YUFBqm&#10;dzXRNGqN8F1vQmyABOyNQFVF2ReJ8b+fKoq845lV/+w9fuzYrszfX7mh//m/P3t1wT+QoC+LuCf3&#10;8NFj1eXoof27E/4zwiOw05QPf7n3yssQkVqh3rNzi9IrPGX7EVnNY7/Oe9KDf2jY25CzPyRAAiRA&#10;AiRAAiRAAiRAAiTQtAT4u7BpefNoJGBMIHtOXLJ2yT7JeiJ5wXLdSoPzYiU3DcnQWVuChkVHZSQn&#10;Z0RFD9OlR0urDqYnTtAZPWsWANQsY6hxqJinV3WzF2FhQLnfMTw6IF5nJC7KEo3np7yO5RB1ax7W&#10;Y5iCbp4FK4/kOFPv6Zq6FDTx5fgovWatCUEfMTRixcI0EUb+8gS9S7UNna8RkULjapKYoAUuDUQ9&#10;4uauJOCoBCqKd6eu3RTY9aZPP3olqnv7gICAkF5XTZs7N3pAyJnMv8oq1ciA9vGtzoBG8vOF40s/&#10;nP/nkHEPvXXnld5eHpL+XHVid/ZZz4hb+rbz9fT09PD09EbWtJ+ft5eXOzOgHXVqsN8kQAIOQ6BK&#10;U/Te/Q7Tb3aUBEiABEiABEjAZQhQgHaZoWagdkMgOU6+Zl9srn7JPiysNz8mPWG8+DhWkSSlLcsT&#10;nIPhwgGTZVnaMhYunA6raJ3H8YTE0PmZMwci1KCJ81Ljc/Tu0LHJU5KMFwbU5CDrOjM+bVyqZDkt&#10;07vrCkwjKMN72jgRu+YuIfCV8bkCy4S06FmSlbQo4dPhTK2NbvyhqRogmmJL52tApFBojqvQAo9V&#10;zEK3WUjA5QiUbVueedrt8gdn9GjhJq02iFKpDgy+6rfMfcsXPNnCW2lIRF12ZPOUSS8ebT/63XlP&#10;tvT1lORlOEDnZvx+QHHl+FH7V/4wOSYm5r6YOZ8tv1RcDjnESqBCPamlUFixkiSrkQAJuBQBaQnZ&#10;qqp/NOXkyZO8VLrU6DNYEiABEiABEnAgAm4dQro0fXdV5RV5p040/XF5RBKohcDWrVuHDBli34iy&#10;50TIBGv77mvde5c1JyIuN37l3Il6e5C6t8U9XZGAI5zLdjQuW94bNy4h+/ElWdcV/jj33Tm/ZR+v&#10;vCz4xkdnvfbgnf3atoLHs7yv6sqyH976z9R3U6d/tirh7iEeSo0BdGX5gaXP9LvnmyuHttuy5WCV&#10;ZBwNc2j33mPu/fTTd0eEtbMmBzo1NbWwsLAWLitWrHj//fdbtWplR+zYFRIgARJoVgKQno8fP56d&#10;Xe1j5uPjExUVhX+btV88OAmQAAmQAAmQgEsQKCgosD5OCtDWs2JNJyfgAKKVpMwqkvRrDDrrgFCA&#10;dtaRbaq4HOBcbioUVhxHveKZnnd/VHHT3b1Tl23EioPQkysqpMUHWwRP/G3vwiu8PZQyDbrk4toJ&#10;YXf86zdi3baf+rb2FJ9UVhSvSrjjlrd+9/GPSPj6jZvCuyjO7H79lRe+X3+g983/t+GbhAAf2HRY&#10;KLj/B/PoWiohrW/JkiUtWrRAnfDwcBh9bNu2TeT68S1pcDLwXHDNSwEum7/++mtlZSXCDw0NVSqV&#10;Bw8e9PLywhNlV1xxBa8MvDK4wpUBs93Snxj8nARIgARIoLEIUIBuLLJs17kJ2LVolZcyYwI8mqNc&#10;Ii+YArRzn2mNH51dn8uNH76NRyj+7I5+/7f8mLtfm8de+3Da3Te0C1Cc27l57nvPf5SSNfLxBT+/&#10;dW+A3oVDXbbhjdsmvJN1y6epX993ud7cuaqybNvSb1fuPhN1z9QRoa08sexgVVVR3p6HbhyzfF/L&#10;//6d9Uh/f4u9Ki0tFRpKTWXOnDmPPPJIy5YtUcHdXZN5rSl8SxqcDDwXXPNSgJm/ZcuWM2fOiPDl&#10;D6wMHDiwU6dO2MK54Zpzw6W+F3DfxeLfGKxAAiRAAiTQSAQoQDcSWDbr5AQoWjn5ADM8lyHAc9mW&#10;oZYyoO/48EinWz7eujiuhch2VlcVnDpww8gBJ9vdmL5icfuW3lKDanXlxb23XjHqL//IjE1L+gZo&#10;NtZW1Ls+v2vY06uu/e/fPz18uaXKlj+fPXt2XFwcLTgsk2INEiAB1yCAp1XWrFkD3355uBCdUdq3&#10;bz9o0CChQrKQAAmQAAmQAAmQQCMRsEmA5t8ljTQKbJYESIAESIAE7J+AW3D7bkpPr/BRw1rqvTbc&#10;3H38Atu373ypuEgvbSCJ7MTuzZkXiwZFjejm42UYmGYNLOMFB906de5G+cP+ZwB7SAIk4KAERILz&#10;gQMHcnTl/PnzDhoLu00CJEACJEACJOD0BKwSoP39/R9/9NHffvll/bo0/PtKfHz7du2ABv/itX47&#10;6qCm0yNjgCRAAiRAAiTgNAR6Dx7uq3b7J/2fUllIFRXlBRfOeio9sJag2AyNOSst5VK5e9SYkd4e&#10;BssKqspKMtatXLkuo6RMnohXmpGWqa7yHtC7GdY6dprRYSAkQAIkUBMBDw8P+D6XlJTgX5SuXbuW&#10;lZXhZiDqM/2Z04YESIAESIAESMDeCFgWoKEpL/wq6Ybrr/964cLnX3wJ/4b16PHDku9uuvEG/IvX&#10;n3z+2WuJr2M76qAmNWh7G2P2hwRIgARIgARqIuAT8cg1/d1PrUpYtPVIRWUl8unKS4szV73zd05R&#10;aLdrAvw9dQK0emv6KjePy0df3df4T4fK0hVzXp1020M/Hz5dWqFSK9SVlRVHti6a/s0mt37jHonw&#10;IXwSIAESIIHGINCtWzfI0KJlPHGCCzjSorEuq9wPujGOyzZJgARIgARIgARIwFYClgXop598Eo3e&#10;MWnS9z/+mPH33/j3/thYvHh11iz8i9e//LpibVoatqMOaor6LCRAAiRAAiRAAvZPwNOv9bS4aZ6l&#10;J5+YeP0Tzz332muvPRVz+00Pf13VNuLJV2P8PcXaPlCVD/y7rdy9/dVdgrWStD40d2//mNgb2lQc&#10;nDZkVMxTL7726mvPPffE9ROfOFnqgZZb+xnXt38m7CEJkAAJOAQBT09PyM09e/aEDI2l2LBMa58+&#10;fcTygw7Rf3aSBEiABEiABEjAdQhYEKBxL31s9JhPPvu8qKhIDwXPds2ZOw9b8K94zksUbEFN1Kfn&#10;o+tMIEZKAiRAAiTg0ATclF6RU177PSEurOps8mcfvf3221+t2ti2S49FP38zsW8rD3ehYqgVZw7m&#10;XPTy7NouUGn8l4O70qvPzS/9vOjRLm2LVid9jBY++iz5bFVYXMLvr02J9FJSB3HoCcLOkwAJ2DUB&#10;Ly8vCNDRmnLFFVcgJ5o/xOx6wNg5EiABEiABEnBVAhYE6OC2bWGpsW//fiM+p06fHj12HP412o6a&#10;qI+9XJUn4yYBEiABEiABByPg6e171Yz3/9r019Kl3y5e/O3/fvot4+/024f0Urrr/0hwc2s16J1F&#10;i7568+4gD9O/HNygQQ+5/Z1NGRuW/++nxWhi6VK09v6Mq3y9mf7sYJOB3SUBEnBEAsiARjY0pWdH&#10;HDv2mQRIgARIgARchIBlC46aQMhzn10EFsMkARIgARIgAack4KZUturcc9y4W2699ZZrrxnarkWA&#10;YZhu7n7tx95yyw2Du3iYZEDranoEtOs+8tprb0UT48b17NxKydxnp5wrDIoESIAESIAESIAESIAE&#10;SIAEbCRgQYBGjnPe6bzIYcOsbBY1Ud80M9rK3VmNBEiABEiABEigWQjAMxTZc5qCl6a+GdKnZj/Q&#10;91bWglSzWaLgQUmABEjAdQgcO3Zs0KBBrhMvIyUBEiABEiABEnBcApYzoFf89ttdd95hzSNdqIOa&#10;qO+4ONhzEiABEiABEiABEiABEiABErB/AhUVFfCAtv9+sockQAIkQAIkQAIkYFmA/uqbb9q2bfuf&#10;+++3CAt1UBP1LdZkBRIgARIgARIgARIgARIgARIggfoQUKvV9dmd+5IACZAACZAACZBA0xCwLEAX&#10;FRW9lvj6o488HHn11bX0CZ+iDmqiftN0nUchARIgARIgARIgARIgARIgARIgARIgARIgARIgARKw&#10;ZwKWBWj0fm1a2ldff/P2m29cER5uNhhsx6eog5r2HC37RgIkQAIkQAIkQAIkQAIkQAIkQAIkQAIk&#10;QAIkQAIk0GQErBKg0ZuPPvlkbdq6D+fOMdWgsQXb8SnqNFm/eSASIAESIAESIAESIAESIAESIAES&#10;IAESIAESIAESIAE7J2CtAI0wEt94Y8WKldCax0ZH66PCa2zBdnxq56GyeyRAAiRAAiRAAiRAAiRA&#10;AiRAAiRAAiRAAiRAAiRAAk1JwAYBuqqq6p3Zs79ZuOjdt9+a+p//tG/XDv/iNbZgOz5tyn7zWCRA&#10;AiRAAiRAAiRAAiRAAiRAAoKAUqmsqKggDRIgARIgARIgARKwQwI2CNCi9wu++urZ51+4f8rkFb8s&#10;x794jS12GBi7RAIkQAIkQAIkQAIkQAIkQAIuQqBjx45bt251kWAZJgmQAAmQAAmQgGMRsFmARnhY&#10;aXDc+Otuuf0O/MtVBx1rvNlbEiABEiABEiABEiABEiABEiABEiABEiABEiABEmgyAnURoNG58vLy&#10;o0eP4t8m6ygPRAIkQAIkQAIkQAIkQAIkQAIkAALC/9DdvY6/5siQBEiABEiABEiABJqSAP9kaUra&#10;PBYJkAAJkAAJkAAJkAAJkAAJ1JcABGgUCtD15cj9SYAESIAESIAEmoQABegmwcyDkAAJkAAJkIBd&#10;E1CrqyorysvLysrKKyoqKw0XFpY+VOGxJ3wqL6imVldHJVWqqEAl1FQZfmTXobNzJEACJOCABNSa&#10;66+bm5sD9p1dJgESIAESIAEScDkCFKBdbsgZMAmQAAmQAAkYEJD05fIzOcufeeaZmJiY6TNmLMo+&#10;XgQFWVepqqp865K3YmLuMyqfbThbqaukrqqqOJE9P35GzH343zOfLd9SXK4S+ggLCZAACZAACZAA&#10;CZAACZAACZCAKxOgAO3Ko8/YSYAESIAESEChKs775b2Heve/66OPP166dOn8L76YNiI87uOfi3V5&#10;0JXlxau+X77s52U/G5Z/jhQKlRrq84G/vx09ZMwTs7/46eelS3/6eOZd19027cOj5yvIlwRIgARI&#10;gARIgARIgARIgARIwMUJUIB28QnA8JuHQP7yGRHVZU52dS+y50REzMlqmF5lz4uImJ6Sb9KYdHRz&#10;2+t2VLSm63B+yvSIGctND2h1w3kp4NJQ4eOo2fNmpORZffS6V5QCj5gnG0ZzTTUs9rp3lnuSgCEB&#10;dVX5758lPPDqj6VefRJ/3rB3797V3787SKn66cWH5q49WaHJcK4oKdp4/Ejnwddu/OfffbLy1i2d&#10;PfB3hLqysmL7C7c9nlVYddvzn+/Zuzc9/eexvcv/+iH+rflry6sTqYmeBEiABEigEQnAD7pfv35n&#10;zpxpxGOwaRIgARIgARIgARKoEwEK0HXCxp1IoO4EJIl5/Jro1ExtSZ2VG9ugqqvFrgXdPDdz3sQg&#10;i/WsqZCXkpCQbk3FZqiTNSd2YTMclockAccioCrL+/7nFLVf32/+/PXpCVf16NFj1M2P/fjL6539&#10;VX8uW1UmycfqstK8/LxzoQPv6dMHn1eXtoFe7m4KOD//89XHy8+pRz658JOXJ4f16HHVVdd/8/0P&#10;/QI8lqd8n1emciwg7C0JkAAJOCgB+EF7enqqVLQ/ctABZLdJgARIgARIwJkJUIB25tFlbHZIIHte&#10;bHJkfKpM/4UcnDRFkRwnz4O2w46zSyRAAs5JoGx/SsaOi+2nJt42OMStSlpEsFLhFjx02o79R5a+&#10;F+OrSXAuLdh2+pQieGDYxdOncg8ezM09dObcRf0yg1WVJem/765q0/3Fh0a09vaCAuLu7tG+36gH&#10;R7W6tCM9ZX+5c4JjVCRAAiTQrASw3CtSnpu1Czw4CZAACZAACZAACVhLgH+1WEuK9UigAQjkpSxY&#10;qIiJNc4+Dh+ZlJQ5M7z6AFKWtLYYGjtIrhraYmQuIdslwpyWrXG3EM4bMi8I4fhRw+HELpoyZ7k5&#10;c4ysORETEpH/nBwnN6A4LvlRiGJo9FFz5w3RHpEdN0v+kayfBi1rHDD0XdXsIsUYl6xQpCdOMHUF&#10;MRt1deNyDxC5WYqhu4jsoPM2GAZQUz8bYAaxCRJocAKntm08rVBED7lCnZ/z7dvPPHBfTMyMmUv+&#10;PePjH+jn661UuqsrVUdWLj1S1c5r14KxkcN69erVp0/fkWNvTFq1pbxScuioLC3dkHfaP7htN19v&#10;JERri1vAoGFhCsXpQ8essoGuhI1HrQUV0DJWNZQvbMi3pKE/IzgZOBlcbTJs3ry5c+fOphdGo68J&#10;nho8NZz71Gjwv4vYIAmQAAmQQCMRcOsQ0qWRmq6lWVV5Rd6pE01/XB6RBGohsHXr1iFDhjQuIii2&#10;cQpDrdnogNAuY5MVUfEr504MViik+skx8zNnDpSqQcCNXRij3V3+EZTiCYmKWalzb5Z8NaCZjk8I&#10;RTUF6udosq01FdKnJGVOl1RuqQI8QKQs7JoPp9klVBxa7K5Q6HtS3Wl5NQU02fGJGbpqhr2qsfNy&#10;ANoDmQ1f01VdCLLWNAcN04amIZYro6d7bYDZIGoNLgSnPajmrUK0oDmKrjMG4WgOqtBmsmuqKRTa&#10;vtXUTzn2xp1lbL0pzmUnorzy2bBJn6ofn5uQ+sbj2YcvSVKFm5vSJ+D2Fz/66Ll72yjdK8suLLi/&#10;2yM/XAxoHXpl1IDWXsqy88fTt2RfUnb4aOXa2KFdy88fv/OaIfv8R2z4dXH7lt56NhdWPNP13i/G&#10;vZP+08OXWwTWu3fv3NzcWqp5e3tnZWW1aNECddq0aYO8v/z8fCEr8C1pcDLwXHDBS8H27dsjIyMv&#10;XrwoRr9Vq1a4FJw6derSpUvBwcFBQUG8MvDK4ApXhssuuwyPXln8M4MVSIAESIAEGoNAQUGB9c1S&#10;gLaeFWs6OYEmEK300rAs2dmMAJ2rk5KhFVerqwZSr06P1ujLimpB2VBn1QrQoYtk0q2pAG32cJKo&#10;CqlcI1hrd0lIt0qA1mvBQjGXKeBaOVvTYPVH8i4batbyalKMGlVdh07SeTU9P657YWJqLRejDcHI&#10;tWwhr+vle/FW6mpHmQRfDUHTB+OWq0VnkyHW9zNIpvs7+anU7OE1wbnc7DE2XAeKv7yr3/RlJ7z8&#10;fbsNvfWNV1/uc5ni8C/f3P7KB8XlHvd9tu7zmHD3qoNP9R65qKDD3N9XTOzXGknOVWWFu35OHP7g&#10;xwHtp23Y815IyZk7rhm8P2DUhl+SDQTolc92vefzsW9vWPrIAIsdPnr0KB4nr6XaggULZs6c2bJl&#10;S9Tx8pKMPsrKykR9viUNTgaeCy54KUhPTx82bFhVVZUQGcWVEOpzYWFhu3btcNOOVwZeGVzhyoCp&#10;bvFvDFYgARIgARJoJAI2CdC04GikUWCzJFB3AqFdzCwQmL8xLV0REz2wutnwkTGKjNzjivwNa9IV&#10;YaE1LCqYlgD1Ga7TOinZtFvmDpedtlAR1a2TvnLQsOgo6wKS76Xfo+bOmzYaFT2sOhSDGKdEy4T7&#10;8OgpivRDxxUKzYuE8UZ2HxY7W93P4NBQhcIMhBO56Yqo0I7VLWkgJKdlKfKP5Coio4cjRV1bOoVG&#10;ileasTDfT4s9YgUSaBYCHgEt3BVuau8eN3z79UfXS2sQ9hj12Ms7fpnTKbB48+IvCkqr3JWh/92T&#10;e+xY+r2D2gf6+uCXnm9g64H3xD855rKSgm+3/VuEvCM3NKFRQAyKZouVeUkhISEG6xuavEGaM+QV&#10;HF2oKmhZvOZb0uBk4LngspcCnP5GF0YfH5/S0lJeGHlhdJ0LY7P88cSDkgAJkAAJ1IEABeg6QOMu&#10;JFBHAkFdIHXWpyTHVnsdR2g8jrXFrOwrfZaRnh4ZFZWRmLAc5s/NW2rsvLXdWmgQveR6oSnh0zNT&#10;Z0UpMhLHCziGrtnWNm6+XmhotcpcXeP4IVh2yEtQKKxu9aWGftavJ9ybBBqJgFebYG93D8/I/zzX&#10;r32A0h2/2d08vLzbXnHD4F6dzuYfLiurcFdig4+fn6/0qegFVhlUthwUEQ5L5qLiEqWHh79/4MVL&#10;hRUqlbyXh3L3qhXq7iGSRSkLCZAACZBAAxJQqVQi5dmoTaVSiSToBjwQmyIBEiABEiABEiCBBiFA&#10;AbpBMLIRErCOQMdQkUJrXDTL/cnXvquhORhAGxWtJYUmF9hcQe7zvLmzZkWlJySk5FnXycaqVWPn&#10;azmglGusLzBZNiq6tO6gm+eKTyQlemGs4WqB9YknN9cYmpQT3ambUTp4fm6O7Cg197M+XeG+JNBI&#10;BK4YEg05+UhevkKWwYxnusvKtQYXanVVZSW0Dmm9QX1BvvOFC/lu7m4tAvzdvbzCW7c5n5d/vKSs&#10;Sl9JXZK1aYdC3bp9sLKRes5mSYAESMA1CeAKnJeXN2DAALg8uyYBRl0HAmI5Sn2pQwvchQRIgARI&#10;gATqQ4B/tdSHHvclARsJBE+cOkWRnJRilI2cvQRL/BnYa5i2q8meNtBD4Sms8Z3QpN/m5NaS4Rx0&#10;89QYRXrikmyru6s3uNDuofHQqHupufOmbabnyhYolXKNI0M7mYkR7tgRpkIzlOgkrTVH3Xur3VO6&#10;W2DQGQ0EKSdaCicjbUO1Nn08N0PsZDoW5vtZ786xARJoMAItB1/XP1B99Ov52y6UChcNCM5nj2Uf&#10;PJbXNqirt7dHftaPPS8L6n1TwjmdBq2uqrhw6LvPv9zu3uHGviG+Sk/fUSO7u53J+ezXPUWqKtFE&#10;4bFtX68t8O559S39ac7YYIPFhkiABEiABEigDgRwX/n06dMZGRm//fbbqlWrsFglttShHe5CAiRA&#10;AiRAAnUmQAG6zui4IwnUhUD49KQYmEVIwrG2QEeGm0TMfP3yejU0O3Bm0pT0xAlztCpyXkoCVgWM&#10;nQi/5PBJ8QYmG1giL2KGYb5z+Mz5MUgNtiLJWnt0qU19fc2xFIaGyLYFX3PnTdtJjtN1PmuOREbE&#10;KLjp7DXylyckZsRMvRmfYJU/mRKdl7IAu4yseZVH6/st7hboO6OBEDVrstT0wMnxkemJr2sHMXte&#10;rN4MpeZ+Wn9g1iSBJiXg1fmaybcOL8r7+YZbYv/O2X/h/Pntiz8acV1MzjnPCXH/19LXo2Xvq2P6&#10;ux9Z8/6EO17edOrM+QvnN2X8MOGGJ7YrWj/23qw+bTzdlF5DH3pslGfJD8/d9twni8+dP78/Z+OD&#10;996+6XzZtRNuDfH2bNJ4eDASIAEScGECMOVAWrR+ZUIXJsHQqwlgPhw6dGjbtm0XLlzAa5R//vnn&#10;77//pgbNWUICJEACJNCUBChANyVtHosEQCB8ZmZmUpjOsDgiYnxCKKwlZg60DAdmx0lTdE7KExJD&#10;5+v2Cp44NzMpFAvxiRKXG79y7kQj82JJM4WcqtOvLR4Nba6Mz43TNDghLXp+vPlFCLUqbYTFNQBr&#10;7LxxT6Li50enTdAHoicDbkkxOntlDTQh2Uvbq2OfkKiYlaqFKWRiNFVXV2iNu7RCakGCIAGfK0ne&#10;KEET56XGK7SDGKuIB1tdqamfFomzAgk0DwE4PN/3VMJ/Rl9RsWXZtYMGdg4JiZr24oUStzuf++T5&#10;23p4uLt7eHf8v6++u31Y0M7fPxwbFtq5c8jY66btPN7y9sdfeXZkiKfkDO3uGXD1u9+83suz7JsX&#10;pnXpHDJw4LXLMsuvGPOfFx6Z6Kk0tihtnjh5VBIgARJwAQIQoPv165ednW1mYVgXCJ8hmiVQWVm5&#10;d+9e/W0JzA28LigoQE405wnnDAmQAAmQQJMRcOsQ0qXJDqY/kKq8Iu+U7DH7pu8Bj0gCJgS2bt06&#10;ZMgQgjFPAFnVcQqd5ktIJGDXBHgu2zo8+CVaUVK07devXv5y3qFDivYdRr/6xdMjevb08tCKx+oq&#10;VUXZsbXfLHxu3ndF5RX+V179ziOvj726sycq6ORldaWqaP+fCc++snTXKYVbt5umz3wl9toWfp7u&#10;7g0jQM+ePTsuLq5Vq1a2Rsf6JEACJOBkBCAabtmyJTw83KwHND7dtWvXwIED6RDtZONe53D++OOP&#10;oqIiI61ZJMtfd911pktZ1vlA3JEESIAESMDVCOB2pvUhMwPaelasSQKuQ0ByLpYlNeenJCUrpkQ3&#10;hLGF6zBkpCTgMATwG9TLP3DY3dPXrMlB2fDX/HF9+3jr1GeE4ebu4eXb7fqHZ2X/u/tATk72d4uu&#10;H9nVC7nNMm3ZTekR0Gfsu8s35KBGzpoPpt/YKsCrodRnh0HJjpIACZAACZCAfRAQ6w0i2RkZ0CL9&#10;2bTYR0/ZCxIgARIgAZcgQAHaJYaZQZKAjQRgMaHxXNaaeoxPDEvKnE792UaKrE4CJEACJEACJEAC&#10;TU7A09OT9r5NTt2+DgjRGesNLl++fN68eb///vu6devwfNh+Xdm3bx/S5Fu2bGlfnWZvSIAESIAE&#10;nJoABWinHl4GRwJ1JyB5VVcXqs91J8k9SYAESIAESIAESKBhCIicVtgm1OKcALeiioqKhjkeW3FM&#10;Arm5ueXl5ZgtXbt2RT5JQEAAJOnWrVt369YtNDQU/8J/o0ePHo4ZHHtNAiRAAiTgkAQoQDvksLHT&#10;JEACJEACJEACJEACJEACrkYAkmJWVtaAAQNcLXDGaz0BTJJjx46JLHjcqFAqlWFhYVCcD2GdB4UC&#10;Lzw8PLp06RIcHEwDaOupsiYJkAAJkEA9CVCAridA7k4CJEACJEACJEACJEACJEACTUTAYga0UBWN&#10;Fp1ros7xMHZAADMEGdD6CYD5EBgYiFUr27Rpc/r0aV9f3zFjxrRv357LVNrBWLELJEACJOBCBChA&#10;u9BgM1QSIAESIAESIAESIAESIAEnJgC1sUWLFjD7pQDtxKNce2hisUF5HZEHDeeNQYMGjRw5Ei7h&#10;UJ85Q1x2hjBwEiABEmgWAhSgmwU7D0oCJEACJEACJEACJEACJEACthFAcqu3t3ft+/j4+Fy4cIHy&#10;om1knag25GZ/f3+zAcEfXIjRV1xxBbKhOUmcaNgZCgmQAAnYOwEK0PY+QuwfCZAACZAACZAACZAA&#10;CZAACYAAVheEhkgUJFALAWQ3w2HDyN8Zb7EdSdD67VSfOYtIgARIgASakgAF6KakzWORAAmQAAmQ&#10;AAmQAAmQAAmQQAMTgJiI5OjKykqx9FzHjh2RBN3Ax2BzDkIAEjMEaGjNyHQWXYb0jMT5q6++mqsO&#10;OsgYspskQAIk4IQEKEA74aAyJBIgARIgARIgARIgARIgAScjIFJW5Rqi0J0vXbp0/vz51NTUtWvX&#10;njhxoqysrEOHDhSgnWz0bQoHinOvXr2io6P9NAWvR40aBXNwCtA2YWRlEiABEiCBBiRAAboBYbIp&#10;EiABEiABEiABEiABEiABEmgUApCb9+7d27JlSyEj4m15efm2bdu+/PLLjz/+eMeOHQcOHMjOzk5P&#10;T4cG3Sg9YKOOQwCTBIsNjtaU7t2767OhHScC9pQESIAESMCpCNggQOM+Ku6lWyyo5lSEGAwJkAAJ&#10;kAAJkAAJkAAJkAAJNDcBKM7IdMYag6IjSHxet27dxo0bi4qK8FFpaenZs2ePHz+OF9CgVSqVsONg&#10;IQESIAESIAESIIFmJ2CtWAxZ+bNPPl65PMXif6hGDbrZx5UdIAESIAESIAESIAESIAEScCYC8lXj&#10;IC6fOnUKWnNBQYF+O15gozCDPnToEAVoZxp962MRVuAeHh7W78KaJEACJEACJNDYBCwL0CLxOXzA&#10;gCuHDHnokUcn3Dyxlv/+E/cgqnUJCWnsfrN9EiABEiABEiABEiABEiABEnAdAtCUhw4dKuKF1oy3&#10;+BdqoxEBsR0Z0HLB2nUoMVJx44F2z5wJJEACJEACdkXAggCtT3z+av6X6Pex48dP1lpyDhxANf1z&#10;YXYVKjtDAiRAAiRAAiRgjoC6qlJVUph/9OiRgwcPHj5y5Myl4grZg9tY40pVUXLuzKnc3FxUyD1+&#10;/NzFYuRXaVbD0goh5cUXjhw+hE/l5eSZ85X6OkRPAiRAAiRQPwIQlOXJzkJkNPvsKbYzAbZ+sLk3&#10;CZAACZAACZBAQxKwIEC3a9dOJD7fdc+9+sOatYFuyE6xLRIgARIgARIggaYigPS5/H9/fGBidHh4&#10;eK9evS6/fMCoW+/7btdBKMxSF7DIVXFB0qxHx44c1qdP7569evUZHDH2xjsWp+bgEV+d/ly1Z81H&#10;Q/r2DutpUO585sNy48y8poqKxyEBEiABZySgT2uF7hwcHIxV5vRrEurDxS84qM+DBw/GioXOyIAx&#10;kQAJkAAJkAAJOB4ByxYciElKfD51Sh+cWRtoxwudPSYBEiABEiABElBUHdm0ZOyw2KXrD3cfHDVx&#10;4sSrB/c6+9fKByc+nnGyGPnLlRXn1r1272Ozk49Xtrxuwg233jJxeP+QnC2rp8bdnZF7XqdRq3du&#10;WFPkphwafeOtsjJySB8PNyImARIgARJoAALwVUD6s1yAbtu2rVKp7N69u7+/v9iOf/G6TZs2I0eO&#10;DAgIwIqFDXBgNkECJEACJEACJEAC9SZglQBtdJR7Yiab/lfvnrABEiABEiABEiCBpiZQWVby6fvv&#10;5qj9pn/2Y+qyH7/99tulWG/4nVsVx9Jmf7m+TFVZdiBj6hd/uQ9/dMufa5Z8993ixd/+/PPyj6aN&#10;cjvz7+S5a8sqpAxnaCJ7d23x9L75wyXJi2Ul4ZHbPeryh0ZTQ+DxSIAESMD+CQgBWm640bFjx2HD&#10;hiEJGs+e9O/f38vLC6LzbbfdFhUV5e3tbf8RsYckQAIkQAIkQAKuQ6AuvwsLLl6U/7dn71785zrI&#10;GCkJkAAJkAAJOA2B8jN//rXxcNDomc/dEx0U4AfNIqBFUPgDb37w+ss39PJxU7gVubV44rkXvnz5&#10;oZB2l/n6+KBCYOBl97z8whBF5cUd+88hBVpdpa7K+XdbucfoqBAvJZbDwspXCoW7p6eXh4dSk5PH&#10;QgIkQAIkUF8Cwv1ZvrIcXsN/Izo6uk+fPpdffnlsbOwTTzzRpUsXrMeDj1Dat29fWFhY3wNzfwcn&#10;IFaqzMnJ2b9//4kTJ/Caq1M6+JCy+yRAAiTgkATqIkAbWXA4ZNzsNAmQAAmQAAmQgEJR8s+anZcU&#10;Qyfe2tq95OzJo1hkMPfosSJl+4eefvmhe8f4erq37TPq+RdemjK2v7u7TkuGqCwl12GJK6W0DUsU&#10;ZqX9ctbt+jGDlr37UkhnlJCYB1/ffzQPCdRWMq6oqCirtWhEbRYSIAEScF0C5eXlpusNisUGkQEN&#10;B39YQuO1vg5ewAz60qVLLqI2IkwkieObpLi4uKSkRCSMu+500UUOCKCxdu1aIUBnZ2enpaVhLpEM&#10;CZAACZAACTQxAbcOIV1qOSTWG4TcPOHmifjb5a91aXhx8uTJPr17y3eRpz/jsS9Ug0FH7TnRqvKK&#10;vFMnmjhUHo4EaiewdevWIUOGkBIJkICjE+C5bNMIrnt18C3vn3325z9UPz35fcqfB05fqvLz73nV&#10;mJc/mH13/x4agdmoqCvLi1a98uAts1fFfLXus0nhngrVrkUPDX7wh3bt/fLOXJR+8EtZ0VVtQge8&#10;8lHyw+P7W5MF/fjjj585c6aWnh86dCg1NRW5fqijTwA0ygfkW8Lh3BAnEc8FpzwX/vjjDxhuwPTZ&#10;+vEtLS0tKipCHrQrnBpQnLOyss6dO4eohfg+cOBAIce7Qvjycx+3bA8cOABzcEyVCxcubNmyxegm&#10;bosWLQYNGgRQTjA35M8E2PT3DyuTAAmQAAnUn0BBQYH1jVgrQOfn569PWzvuuutrf4yLArT16FnT&#10;3ghQtLK3EWF/SKBuBHgu28JN9b/Het+/4OLAiNa7cysHDxrYyltRcGT/+u17FO5XfLVz1V3d23gY&#10;atBVlUX71390230vn+lwx9bVX3YOCqgqL/zpmVvv/XhD/1EP/Xfuk6N7d1ScP/jpe6/N+vjnlldM&#10;+uv3L7r6eVrskkUBOjc3d+7cufjNjKaQ6Icsvz179kBu4FvS4GTgueAil4Ljx48PHz4cF0MRL+RF&#10;TH6ktdbydteuXRcvXsRahU5/oQgLC/v33383bdokaMAdG3Dy8vKuuOIKGJI4ffhGAYaGhh4+fBgo&#10;4LYBJVqsXYk0MgEHGWaAA8dwX19fR58bCK1v377UoC3+lcUKJEACJNBIBBpFgMY3Fr6lLD6tQwG6&#10;kQaVzTYBAYpWTQCZhyCBJiDAc9kWyMWf3dHv/5Yf82zd6Zvlf4wb0NFLqagoLMhaNH3csz9dcfMr&#10;qxY939rXQ99gZUXp5u8T75o5J7+0+5cZf97Vv5Wn0l1dVVl4Nu9MYVnLtu1b+nnBlgOPQVeUnv3g&#10;zojEP4v+b1lu4lhJNa69wIJD/DCuqXzwwQfTpk3TZ0Dj1yZ+durTAJ3jLZQCFBAQD9E7X4CMyMlm&#10;LAe0iQf0zz//HDp0qD4DWuT26kfB7FtcUnbv3o1EYGEJ7cRDhgzfNWvWiEsoilAk8S8EaOitgOPc&#10;4RuNr9CdIUPji3X16tViouoNSQQcMImIiBAZ0A4Nx9SXxtJfHPycBEiABEigwQjYJEBb5QHdLjgY&#10;yrJYWLn20qF9e8SBx3kaLBo2RAIkQAIkQAIk0FgEfLt093BTevSL+ei6K7tp1iD0Dmhz2cD73h7Z&#10;t+WJY5klpVrnZfxwLTp3ePGrM6Y892FZSOQXq5fe3b81tGbpF767MjC4Q/fu3YICfbRb3Ny9fNtO&#10;uucad7eKf/cfsabvnp6e0rFrLtBk8QsZvzOFjiCUBad5i3DOnj27d+9e2HSiIKEVb4VA4JTxOt8I&#10;NnhE4qwRcqHIXuRkcPFzAU4ayOoVEMRkEJPE4ltIkEJhdLLLplFEGRkZ4kzRByvOoB07drjgzBFj&#10;bTo3jGaCHJfjXmSs+RuDdUiABEiABOyBgAUB+vTp01u2bv1q/pdwdrbmvx+++xb1jxw9ag+xsQ8k&#10;YHcE8lJmINnAuMzJ1nY0P2V6xIzl+Ra7nT1vRkqerhbanCcasHZ3i+2LCvnLZ8zJEi+z50RE6F5b&#10;ubdhNU3g9WrBoL3sOdNTLGOqU08Nd5KQRmjx1tgcQEU0UX8aICQ2QQKGBNy6hQ1SKj3aduvsA1lD&#10;fObmDjU4MKAFHnvC87vYgBzn4vNnPn7y5sfmLg4cMOXP9Sn3Rvb00Fk7I99ZVVFeXqHCek/yxv0D&#10;WmjWKVSSuUUCWCEKHp0HDx4USdB4gbfYaHFHVnBKAlAMMfrbtm1DRicKVlSr/fkAp4TAoOQEIKRi&#10;PR6RyUsyZgnok7vxPA2+vPRFnxPtstzCw8NNpw22XH311S7LhIGTAAmQAAk0CwELf8Tg792HH33s&#10;1jvuxLqC1vyHmqjPv5KbZSx5UEchEDM/U16SpiTHRug1aCuCyJoTu1BfLT/l9cR07bugifMy594c&#10;ZEUTVlTJS0lI0DVsRfWmrJI9Lza5KY/HY5GAUxMIGXR1Gze37d+nnquqEvoxfsaXlhbn55/y9fHB&#10;s954X3Yp/+WpN7787dGJL3/yw8J3+wb6yf96qCi68M6Ljzz8/FvnCst0T/hiDcJz337yu0LdeujA&#10;zk7NrwGCA7SNGzcaqSR4i436J6Yb4DBswnEIwPgOy82dOnVKSGl4jSxOTgbHGcCm7mntc8NFZk6/&#10;fv2EcxFWrMXjwKKcP3++TZs2TT0e9nQ85DW3bt0azzGLhHFR8BrOG3jiCIs82VNn2RcSIAESIAEn&#10;J2D5LjrU5EOHD+/Zu9ea/1CT6rOTTxmG19AEwqcnxSiS07Iaul22RwIkQAJWEPANf/C2kZedyp79&#10;8oKV54pL8Ou9IHf3p+9OSz9QMXDY5EB/z8qKc3+8cf/HK3Lue2rRpzPu7dHW16hVdw93n+O7kz/8&#10;7M3vf88tKFUr1CXF51YueDnh7/1BI259MNy4vhWdcqEqAI6nzcx6l2EjPnIR8ciFhtxSqLCyhdws&#10;/3MacwCrz3EyWCLnip9jnmCdPcyNCxcumL1WQJNFAmxWVpbT/0C77LLLYBQpJkGrVq2guoqCRfZc&#10;cWbIYsYajKNGjWrXrp3Ig8ZbqM8DBgyAsRVtM118bjB8EiABEmhiApYF6CbuEA9HAq5JIPeIaQ6C&#10;ZHyhK9oUacntIQ7pv+mJE2DWsWFOxPjEDIViYSz8LbLlFhxZkmdGtvSvthjYX1Rvn5GyHHVkhh6C&#10;PipMkBKrk+PkBhSy/hi4Usi21+5EcaTagcTQjqOmFjQOGAYhSFukBPCMxPGm3ZaMPmakZFUfRfIz&#10;qbY9MQhTIqkrhrYnsoPO22A4G62O1DUnMaN2TAJKT7/pM58OUJQumHnfoH79eoaFhUeOTvgsw7vv&#10;vW+9OsHPwy1v268PfJKmUhWuXPT4FZf37tkTVbSl34BJmXnlSq+Ah+Kn9/U699n0+yKv6BcW1rNf&#10;v0H3zVxQqvB/euZ0P09acFTPDChEyGk1LdAchfkGCnQivZBE9dkxz6p69XrTpk2mpgGYCTt37qxX&#10;u9zZwQkgLx5e+fIgcCX566+//vnnH+jLMO1Zv359TXYTrnAlgbqKFRqBSG+TDYE1MjLS39/fwUe+&#10;AboPJliIEjL06NGjo6KisDCjPCG6AQ7AJkiABEiABEjACgIUoK2AxCok0KgE8nJzFYrQLobWGZJs&#10;Gps8JUmYdehtOoJunps5P0ahiIpfCbeN4TMzU+MjFQqp2sxw404mxyaFpmp3h5Ssc/mAuByXi92l&#10;Mj80McGcm8XAmZkr46MUCsktZLq24eS4BaHavWIgecvsoWX9DIMuXKOdSHJCWrSuBUjbllqAEDw+&#10;MUxLAFEnx0FBlmxGkqYoFJHxqZlzJwabDkx6YlzuVF3U6QnjIybo30K11/Yte17E+ASFFsLKeEXC&#10;eJ0GrTmoAo1rsCsSJX1fW6A+Wxtpo84XNk4CDUsASwiGjI7bujTpsZuGu6nPns7Lq1R2inli5vpf&#10;3u0d6OXuptidua1C6eXn51V04QwS7WALoC+nT+eXV6nRQkDvO5av/+aJmHGBqjLk4p1Vuw2/6bGk&#10;pVvjRoco0QSLhgCU5ZycHPg7GxU8BI0lB6Eu6YvIVYR6EhgYSJnA1aZPWZlkZYOCiXFCV5ABDWMB&#10;vHMFJdHVRtzKeCEuy68GhYWFUJzhDy7uWkGMxmv4hjt9pnNNuAAHRhPjxo3r3Vt7o3Ts2LG+vr68&#10;hIKYWGAQNPz8pLWG9asyWjn3WI0ESIAESIAEGoQABegGwchGSKDOBISJc0z0QIMWspckpkNj1Ym/&#10;wqZjgRXrE8paiYp/eaJQtcMnQU0WLh/5KUnJUbNmaaXbgTMlMde6IttrMlTv5PXSyof5yxckK2KS&#10;rOun0XGTk6SFBGtu4XhuhiKqWydt76CJm1ecjXsfNWuykMzDR0Kph4auleY1b3NzsXhjXsqChdiu&#10;06+DJ86aFZWesEiKJ2tRYoaMm4RdW2yK1DqirEUC9kLAw9O729g7/rtw6c6dx1D27kv/6PWEwV3b&#10;iVUJh8e9nXv4qPSBSTmUuzziMg/pt627R9fBd77x0XdZe/dKtXbuXLrwv3eM7ebtiU9ZtAQgDIFN&#10;qGHp3r07rEuRUo7lxfBYtPDlFEoTHifXP1FOiK5DABNASGbnzp0LkhXMDdz7oQDtOjOhlkgxDTA9&#10;4A8unw/ipkVNi5e6wszBiYMC/w3xkA7WMKD6zPOFBEiABEiABOyHAAVo+xkL9sRVCEi+FtVF5Nsa&#10;5S/n5+YoFGGhsqTo8OgpivQ1G2xZKyQ01DRBOG9DWoZBtrVQaa0pxjna0j75G9akK6ZEy5KvNf08&#10;dNxcg1HRw6oDko6bkXu8thY0TSGFuXZbD5MjVfezY2iUIiq0o0mNE7nphtuDhkULgT7/SK4iMnp4&#10;NbdOoUgwtzlSa3CyDgnYFwFJQvbyDgxsiRLg7+dVLRy7e/n4tsAPenMl0N/Xy0PvsOGGFvwDAluh&#10;icBAby8PoV+z6AkgN7xXr154K/JbRRGfXnXVVR07dhRaCR4YRyo09Ohhw4aRngsSgI2AtPinpuCF&#10;KDAWgJOvC9JgyDUR2LVrl6mmjLtc8OIw3QU+yFCrXQEmHiBAkq8rRMoYSYAESIAESMDhCFCAdrgh&#10;Y4cdnoDkayEv87R5ykaBVSf/2nnEkgN1dZEMmm0tNbQQPj0zdVaUxu5ZUwyMp209hlF9c+q8QnH8&#10;EIyv5SUoNEz2tv6R1rPX3J0ESMCRCeABecj4WCts3759qampq1evRkKrWANKLBQWHR2NLNeQkBDo&#10;1HgrFoxicTUCsF7B+mDy0cedCdyfwBpiSI52WYMFV5sG8ngx6Fu3boVvL68JFqeByIDWV4MpB+xr&#10;LO7FCiRAAiRAAiRAAk1AgL9tmgAyD0ECdSFgJo/YICe6Lm02yj46o+pqUV3nyFHL4aRcY32puQXJ&#10;81pTJCV6YazhaoH1iUbjxWFQpFzpTt1gfC0vmlR0K/pZn65wXxIgARchgHRFaNDIT4QHNBQl+Gxs&#10;3749IyMDL/CRMDDFOlEoeMEnx11kVpgNE/nvWC4MijPEaEyGkSNHXn755aiJpwtg9evKZFw2dtNk&#10;5/79+5teJaBQX3nllUaUhP+v/JELl8XoOoHji6ZTJ52LneuEzUhJgARIgATsmwAFaPseH/bORQlo&#10;Em9zcmWGG9lpC2WGyHXGEjw8OlKRe6S64ez15hYhtLZ9035iEb+IGmTi9NwT1e1KucaRoZ0U1rYA&#10;JRp21TWYe1jbXW09yZrDoDP5G9PSFVJOdFCXUEVG2oZqbVryodYUa/tpY1dYnQRIwFUICMX577//&#10;hoCo15KwEQ+MQ4YWW4ROJCQkrDjnKmgYpwkBzAHozsh4RVI8CiwFmPrKaSIngGtFmzZtjO5UYSM8&#10;w7HQnCmryy67DDnUTJ93nVmEbxa9k4/rRM1ISYAESIAE7JwABWg7HyB2z0UJSMsGwnpCZzqRPS8W&#10;a/1NvVlmCl1HMEETY2PSExJShMaaNUfjmGHej8KaI0irI8r6mb88ITGjxn4mx82QHzcmVvIeqbmF&#10;7DkRMi1brBw4siEcMIMnTp2iqO5MXkpCQrp26cKBWF8xPfF1aXVEFA12bbEpUmvQsQ4JkIBLEYD6&#10;jMRn05AhPefl5UEsMPuRSyFisHICmDCBgYGQkCA9Mx3execGrhJ6MRGvxY0rcafKx8dHTA9UwI2K&#10;wYMHm71XgTqusAihi88Thk8CJEACJEACdk6AArSdDxC756oEgifOzUyK0ZkOx+bIFioUIukE4Yks&#10;CcrwpoBUq9V2LQIbODNzfqi0O0qcIml+DYsQalXaCEtrAIbPlPVzfEJokvGCivoORcXPj07THjc3&#10;fmXmzIHio5pakLaHYhFCUSYkKmalil206nxExJwsi9Gar6Bxl1ZoIUxIDJ2fOVcr7gdNnJcar9C6&#10;Tscq4uO1ixDW0s869oG7kQAJuBoBoRyZRo2NRtoQJCRsZLqiq80QxksCZglg/UCkMIuPcK3AMxPp&#10;6el//PEHDHxwl6Jv377YjmUqsXwlM+U5hWwiwJtbNuFiZRIgARIggXoScOsQ0qWeTdRhd1V5Rd4p&#10;2dP4dWiCu5BAQxPAw4lDhgxp6Fbtvb385TPGr4lOrWEhRHvvPftHAuYIuOa57PRzYfbs2XFxcfLV&#10;pRwrZKhFnTt3/vfff01lZeQwRkVFYX05eUSw4OjevTssgB0rTPa2oQiUlJScOXMGNtB6hUgky0OI&#10;NOux0FDHZTt2SEA/GTAHduzYceLECXHLCv/iQnHp0qU+ffoIOw4sVmm0gqU+nD179oSGhkKwtsMA&#10;G7BLRicOrrc7d+7En/euprSuW7du2LBhFl04MIXwrcT1LRtwBrIpEiABEnA1AgUFBdaHzAxo61mx&#10;Jgk4AQHJ10KTOi1K9iK4T4wbXn9rDydAwxBIgARIoPEI4Hd++/btTeUAyCKtW7dG9qLpofnIfOMN&#10;B1smAUckoFKpTp06pb8y7N2799y5c7CVLywsFGsMQpvevHmz2dDCwsJwA8MRo2afG5UAv2gaFS8b&#10;JwESIAESkBOgAM35QAIuRSB85sr4KJ2zR0REbO6sVJ37hEtxYLAkQAIk0HQEkKKIzESkM48cObJF&#10;ixbiMXlIz9CjsR3ZZ6bZeS1btjx27FjTdZFHsnsCmCQBAQFQGOnNYvdj1ZAdxHDjUoChxwTAKqb6&#10;0S8uLoYYffbs2fPnz+v95SEmQoxGacgesC1HI4BJgtniaknfjjZK7C8JkAAJuCIBCtCuOOqM2aUJ&#10;SO7S1YXqs0tPBgZPAiTQ+AQgCUGA7tChA3RnPCZ/9dVXDxo0yN/fHyuGjRkzRjwvb6oUQKemAN34&#10;g2OnR8Ccge0v7k8YTQxMm+PHjzNj0U6HrXG6pRegRfMi0xnTA2ZTp0+fRgY0NOjc3FzkQYuJgSxp&#10;kRBttjvOPXkEHKzQCCMOFFN7/cYZIrtrFanu+JahAG13A8MOkQAJkIDLE6AA7fJTgABIgARIgARI&#10;gASahIDIeoax76hRo5ANDecNbBGiiQuqRU2C3CEPUllZuW3btrZt2zpk79npRiMAr2fcr4LEvHv3&#10;bkwS/XUDzs7Ygu21HNkVljYFEKzQCBMSeO7/+eefWVlZLvi4ACDoM6DFl0stXzGNNlXZMAmQAAmQ&#10;AAmYIUABmtOCBEiABEiABEiABBqRAHKZkfssPwAEAmQvrl69OjU1dePGjUhYMxJKoFPDmgN1nDtj&#10;sRGhs2kScAoCyOTVL76KJSiRBY/VfpDvDFMOsUip8GbBFmzH5QKLmsrXrtQzgADt3EIkLqHZ2dmw&#10;JUF6OKIW11jI0KWlpU4xEWwOAonwR48eXaUpeFGTMQtudCFn3ObWuQMJkAAJkAAJ2E6AArTtzLgH&#10;CZAACZAACZAACVhBQJ6Mpq8OZWTTpk0iOw/lwoUL//zzz6FDh4w0aGjWJ0+etOIgrEICJOC0BKCo&#10;9u7dW4QHERkrSWOLcFfo3LkzNOguXbpAdMZb3OhChauuuqoW7wUnvqGFBHBcMOUBCq8SeGQ77eSo&#10;OTDckMC3zK5du8RdB7zAW2x0QRQMmQRIgARIwH4IUIC2n7FgT0iABEiABEigmQjgod3KCqTaFRUV&#10;lZSUlqtUJpYQ6ipVRWlJMSoUl5RWqKpMPSOqKlXlokZRSVlFZVUNthLNFGHzHBa//CE0w+hZf3hs&#10;Qb4zchX1/qRCpN6/fz+eqTfqpemW5gmDRyUBEmg+AnpRFcoy7ksNHDiwW7duWL8U0vM111wDGRq6&#10;M0r79u0hT/v6+jZfT5vzyBkZGaaGG0AHg2wnlt3NEj9y5AgWe4H4rg9caPGmiPRrFboaouacqTw2&#10;CZAACbgwAQrQLjz4DJ0ESIAESIAEsKpVVWVpUd7WVW9ERUVCyxg8ZPDTP208dqlYryBDHy0rOr/p&#10;+3cnhoWiQmjYxHe/33T+UlmVXoVWq1VlxSc3LX1k7BBU6BwS9eDri4/lFakqq1wcMH7Vi1/48pxE&#10;uJSa/tqHdPL333/LcQmxSS4iuDhMhg8CUBiRLE8ULkJAXCggLuvjxeuoqCh4cUCARoE7B664sOuB&#10;Kn3XXXdhey3pzyEhITD8cVZ0zm0wYtOonTlzBsYjRt8yeIuNWLLSqCnMGajVFKBtIszKJEACJEAC&#10;dSNAAbpu3LgXCZAACZAACTgHAXXF+d0v3HrdiJsSd+zYCZvInP37Pn1g/HXTPjiLJGYpRLWq5MLb&#10;T9874YFX0/LOocK5vLRXH5hw7/S3L5RoE6Wrqir/Xhx/9XX/Wbhp3yXUuLRj8evTxl5/5+aj5eYX&#10;13MOclZEAfkYP++NKpoVSkQetJEAjUfvxTPUVhzK2aq4ppwkoobHQs+ePZ1tRBmP7QRgK4HLAhzh&#10;9buK+1LQnfVCM17AiCMoKMjb27sW9dn2gzvYHv369ZMr9aL3AAJHbAeLpH7dFdcQs98a4lvG6COn&#10;NwevH07uTQIkQAIk0JAEKEA3JE22RQIkQAIkQAKORUBdWbbojZc++3Nvj2Exy3YcKyouytm24uFB&#10;Hff+LyHh2z3lsNqoUh3e+unn89f6DrxxRdbJwqKinVkrbhzouzb580+3HpasONSVJadWPvnoh2f8&#10;wxK++7OwqPj4sR1P393v5O4/3pmXXFbpiuJp7XOgZcuWpjoRtkBCcqzJ03i9xV0MiLAutQYjVCGY&#10;1e7du/e3337D0pRYFsxlF09rvHnlHC17enoOHToUhhtiEUL8i9fYgu3OEWDdosCtPizGaLQvtHtc&#10;V11Hl4e+vG3bNkwGMTdMacAu3HVo1G0icS8SIAESIIHGI0ABuvHYsmUSIAESIAESsHcC5SW5K1b/&#10;Fdg+OvmnT67rFezp6RXSL/qVRR8O7hSwa9WvZZWKyvKzP78574xbj/9+nTS6TxsvL8+efUYnff3f&#10;Hm5n5r6x9Gy5qlJV9tf8pO1VrZ749LsZtwxDhbbBvV6dkzS6beD61StzS8rtHUGj9U9oAaYPxXfv&#10;3h0SAD6FxbPe5RlCSd++fU37AvUEadSN1ke7axhYYFSKgoUZQW/dunXFxcVOnwOOAOHAvnnz5gMH&#10;DoilKeHTAgiYHk4fu91NQTvrkNkJgKxV2G6MGDFi9OjR+BevTZN/TeNAHaQJw5/BzkJsmO4gOqHC&#10;C4EVbyHCwq4EN/wa5gAO0gomDEI2TYcXufOuRsNBBo3dJAESIAFXIUAB2lVGmnGSAAmQAAmQgCmB&#10;8u3LNh+t7DntufB2PpVYQ7CoCEsQ+ncevX7Xkd++ejLA060if/+yTSVuQ8Zf36uFp9LdTeHmrvRs&#10;0ev68UPcSjd/nX1cVVVRsm7TYXW70ElXdvDxVOKnv5ubu2/bPvdeE1B5ZFNKtguJp0Z4ISNCOzbK&#10;RIMKAEkaQsDBgwezNeXkyZOQDAYNGiR/0F40hcrY6DpmFIgUQC5cuABuQoeF+vznn3/m5+c798mL&#10;SP/666+Kigr54/NIgja1CxfPy5sutubcfFw2uvT09K5du5oNHzMB6w36+fnhX2vUZ3E9gT4LWw+n&#10;vKshBNbo6Og+ffrAwSYsLGzs2LGA44IJvwh5+PDh+KLRTwy8wFtsNEuDzvIue4Vh4CRAAiTQxAQo&#10;QDcxcB6OBEiABEiABOyIwMF//r6kdosc0OtU1upnb4sKDenceciQF5ZlFlbix7yHu7ub6uyZf6uq&#10;eg/o08JdIeWVaXRRhXuLPgN6V1WdLCyEAF2Rc7GgTdugYB/v6r8q3LwHDh2icLuUd9YqAfrYsWMQ&#10;ZGsp586dE7qb3sLS/t/m5uZeddVVos8CnOjziRMnoC2GhoZCm4a+DKcFqAOBgYGoYFq5TZs2WCFK&#10;RO1Y4evjtXLIUA0oMBMELr0UiyxgeHHgXycOHzNfyIL6URaTAYELIw79dkwVbBfWwFaCdfqZ49wB&#10;Gs0K+WSQX1WMLjI1vYUAjVNMf0/L+dBBYO3QoUOPHj0gQItbevKbOs4Xr1FEuFwEBwdjI2IfPHgw&#10;EsDhuYEC6RlvxdWjprkhPnLEq4od/UXFrpAACZAACdRKwK1DSJemR6Qqr8g7daLpj8sjkkAtBLZu&#10;3TpkyBAiIgEScHQCPJdtGsGVz4RN+rTy7keuXZm06MwlTWYc/vPw6nX1Iz+vfifMw+PEX18OuGnm&#10;0OkLf331Vg+lVmGuqlT9/OqNU+ZtmvPLjnv7K+64ZvD+gFEbfklu39Jbf/QLK5/tes/nY9/esPSR&#10;ARa7hNX2INfWUg0PFK9evbpFixao06tXL0i3e/bsET+k7fMtUvAOHToEXwWRgwbbDfQ5JycH0iGy&#10;GrEuFrYj91mEAMUEUUA6EZmJ+sri07y8vJEjR2Jfe463PqMAVoCze/durLh49uzZjh07Qj3RK9Gd&#10;OnVCYmPnzp2FnFSfA9ntvhCg09LSxOhjbsAkQS8DTZo0Cc62+tHH3AAZ3MBwYhr2f3Y32UQ6fvw4&#10;pENcG8W5b3RlqMPbffv24coJI44mC6EpD4SLKizUcQZBchVwEC981ZETjW5AfLfzb416ssI1AU+Q&#10;wEoeyc42zY1u3brhywhPYIiv4Hp2o4nPX1w24V7lgnnuFv+sYgUSIAESaBoCBQUF1h+IArT1rFjT&#10;yQlQtHLyAWZ4LkOA57ItQ1302e39Z6YcUfgE3v5Y4qynHu7eSnH8z+VPzHr+t8wj1774v/+9dMO5&#10;jUlNIECL/NZaev7+++9PmzZN+Ffqf2oKwc4+36JvEA1DQkKEAC06iRizsrKwvJ5ppNAO8MC4UBWN&#10;IoJoAjUBKdL2HG+dRwHCx5EjR4T4DqlI7raBLdDrkckIn4Fx48YJM5M6H8ie94XOCLcNcQogZMwQ&#10;LCuH19DRIiMj8S9e60cfNzZE+rw9RyRmuFPO2CbDjlMD9x6MRr+eYDHHdu7ciXwLpzyP8D2yfv16&#10;nDL6MRLpz//+++/AgQPFpdiJ5yQGF3MGV4ZWrVrZOr4OfVWh+mzLX32sSwIkQAINTMAmAZoWHA1M&#10;n82RAAmQAAmQgOMQ8O3YVenm4Rk8+sUPXn24Z1usQejVJfqWrxZ/P6SzIufPJZdKKzU/7bSZufK4&#10;8DNeY/es+ViXumtUQa7U1M4EwivS02opemVW/lNTOrpG2BXFrt6KDFZIHka9qoWJhNRcREgQRhK0&#10;vQXYINhFI8hfwypqUIhuueUWSO1QV/UFyYyo0KVLF6gqdjW+DRK+PiLIzUZe4WK4W7dujexvo+mN&#10;DHEsz+jENOzwdG7Y4bYmQKMLZkMNN9pBOjAeNRA6rJNdVfTisv57wezl126/Neo5zRA+Mr7l6rP1&#10;4+vQV5Xa/7rgpyRAAiRAAvZDgAK0/YwFe0ICJEACJEACTUzAPahtB3cPj8HXX9/W1wtaKQ7vrvQI&#10;bNOxc8dOBRcvVFSoWrUOwvbsfQfgzaHvHF4f2JcNiSyoVSsPD88A/xZnzp0vLZfbPav/3f43fg/3&#10;6BLSxCHZyeEOHz6MfG2jzCy8FZmtpgVSo+kihKKa0687ByyIEQXJnjDc0Kv2eAGG8B9o27atc+e4&#10;IdJRo0bBYQYvYEUC2R2TAZIQdHnTwPERFmm0k3nObjQeAXit6G8/NNRRMJ1wnw/zRy9AN1TLbKfZ&#10;CcB8A9fPul0qcQNMLP3a7FGwAyRAAiRAAk5MoI4CtL+fX+dOnfCvE6NhaCRAAiRAAiTg9AQGDBnh&#10;6e6+Y09ORZVOX1arK1QVlwoLNTqgwiO0123e7mezdx7Bj1NRBYvhlR/ZmX3W3Tui3WVKqIZjO3Yo&#10;zjuzF/nSuhpq1YXNfx9RKEP6dJeMAlytwEUBthLCMEReIA3A7hl+1hJFtRo/+GHmC+dNbIfGKp4Q&#10;Ny1i5SjYSTslRjw1L09XHDBgADL4oLsJSdrf3x9bsBKjU8auDwoEEDJWDMNCYVDhfX19x4wZg8CF&#10;Fm82dgqIzj0lGnV8xT0t5wboatFhQCFAwyu/boHjOoPbXXCfr9vu3IsESIAESIAErCFgmwDdo3v3&#10;l1544bdff/nrzz+WL/sZ/+I1tmC7NQdjHRIgARIgARIgAbsi4DV48sguijM/vrPi4DmVxohZparY&#10;t3lx1qHzIR2H+vl6eniGXH9Pd8WBX2cvyiytUFVi/cGK0sxFs389oOhx78OXB3m6K32GTwh3v5Dz&#10;4tsr8stRATUqT+z4/cu/z7cZFHVj1+plCe0q8MbrDIQAOGZgWSez0iE2Xn311VAbkdgLM9YdO3Yg&#10;4xXY4RZdS5egwGZmZjZen5u4ZWHMKg564sQJJN/pt0AaA59hw4bBkQMFecFQY+uW09fEQdXzcIgR&#10;qc24OdG/f39ELSR4s21iOyxKbHLcq2ffuHsTE8DpgHUpa7qG1L8zQUFBTKKvP0a7akEkL9d00bDY&#10;VXGN1a99arE+K5AACZAACZBAHQgoA03Sc8y2gr+D/2/GjMTXXi0qLPz+xx+/mD//m28W/rpy5eEj&#10;R4YMHjRzxgysjZO5dSvSWKzpRFVl1TNPP2VNTdYhgSYjgIU78Lhrkx2OByIBEmgkAjyXbQKr9Gnl&#10;X3j4h99+++Hn330Dladyc9d+8d69z31U7NVl1hefDe0S4KH0DL48dPXC739LXXZRqSg8dWLVyq/+&#10;79XPS/3DP/86vk9rf6XSvU2/nid+XLJ63Y+bD531ryzeuPG3px97fPc55YPP/PeGod3czWdw2tRN&#10;RUZGhkgOtW23ZqqNPLLg4GBTV1/RHeRH4+F6/Iu/mpAB3bVrV8SFF9ilJqUVT80XFRUhNbimNpsp&#10;0LoctrS0FCsNFhcXQ1mGirplyxbYlUCOR7IzwhQB4s9OvMUKbABSWFiIFyJt3LmLyGGEC3btxgtC&#10;qgZAwce5mbhmdJgJOCNgfd4Y44s2ceXB/MEp1hjtN+OQYd1XRCSM4+UF1xlo7nUWZ5sxIusPjTE9&#10;d+5cfR4Wgfp88eJFIwtp6zvAmiRAAiRAAq5JAD9hrA/crUNIF4u18Xfw22++cdWVV77w0st/bdhg&#10;Wn/E8OFvvfH65i1bnn/xJWvuqKvKK/JOnbB4XFYggaYksHXrViwL3pRH5LFIgAQagwDPZRupqssK&#10;z69+44lHPkzJr1QhLRV+vH4t27yZnPLAmEFeSqjH6sqK8l0/zJv8yGv7K1RSlpW7u4dnz1c+XTT9&#10;rv5enkoIYGp1Zd729VNvnPRHfoGqSoGl9NyVbW6b/vkn8eNb+Hk2iEI2e/bsuLg4/Da2MbpmqA7x&#10;CKJqeHi4Wb0Dn546deqff/7Bv6dPnxb+GxBeYc0xadKkWmRW6LbQjKCtOK5mBIEDGd9Q58XfiggE&#10;whAyoJHPK2yg8Qcnkn+NfCeg1OOuUo8ePZphLJv2kJgbiBSyssUbLZgMuCEBP3HHnQxNi9bBjobx&#10;xfUB1wSz44t5IjJVxVlThzmAfTdv3hwZGVmT77yD8dJ1d//+/UglweVU3n/xSMpll12GO14OGpc1&#10;3cZXyYEDB3D7ymxlMWHEurg1CfGog4dy8FOoDjPKmh6yDgmQAAmQgFMSsOmZPKsE6KeffPKWiTdP&#10;uve+Y8eP65FhtRykaejfwhJ6ybeLl6Usn/3++xaxUoC2iIgVmp4ARaumZ84jkkBjEOC5bDNVdZWq&#10;rOzIzo0r/l5/7pyiRYue1909JqxdOw9JfdYU6B2VqtN7N6YuX3+4XOXh1XXkzeOH9dZU0KnLqFF6&#10;en/q8t+2n7qoULS5fOTo667u6+vt0SDpz+iCowjQ+IUPRRXJaDUpxaiwevVq1Dl+/Lh8xScoQT17&#10;9rzrrrtqGj5HVwfQ/3379kEiEeYbeLt9+3ZhAC3MjrFRZC/CeUMukbiUAL13716YsRgpaKZTwtEn&#10;g83XKFfaAScIDN/xlIDZRyIw9HDngDyNOxA4X3DzBppjHXTkQ4cOISkYxZnQurIA/ccffwwdOtR0&#10;JmA6Xbp0CRMGI46xxqTCegOQ6U1VZqHU4xkU3tlyppOCsZAACZBAYxOwSYC27AENf+d775mE3Ge5&#10;+owvr7WrUyE664PBp6iDmvSDbuwBZvskQAIkQAIuSwBScEVFWXHxxUuFxWUqpCZLnsv1XU3Kzd3D&#10;x7d7xJgnnngF5f/+796+HTt46tVnjS6InOcO/Uc88MJLqPDSCw+M6N/BE9qyLLcZOc++HfrcMu3/&#10;pCZeeeL2MQP8fRpMfXag4YY8hLzm2vOUobrid75cfUaA2AiNAGJrTcGKdeqQO+ygq4chQQ+uAvrO&#10;I1iEjHjhsKHfKBQQmx7lc6C5YU1X8Qi8lWIi5oODzgRrOLhyHZGeDJXQrESIuzgwmsA8EacPXv/1&#10;11+1XDdqIonV6i5cuOBMU0jEYja9V5B0pmCNhhUTAHetzE4YfGX8/fffuPOHOii494nHUCAWmNLA&#10;7pCn8RCGE4Ny5QsLYycBEiABeyBgWYCedPfdeJLUyHnDy9MLvQ9sESiPAXVQE/XtITD2gQRIgARI&#10;gAScjACeu1adzXnn2afvuvPmW259emNR4arZCV+vziyvsmoBBiejYZ/h4Nc+nvWuvW94hgxqrFEd&#10;8eP/7NmzNf34R4XevXvv2rXLQdUBGD0brRQixHq4jsjlM66CZc3ExmSAQTBSGh10MlgTo8vWEaeA&#10;WSEVZwrOI/m9K9SEXwdsbfQeC1ZOCbSPXYxugzk0c8BBOKb3b3CytGjRAkq9lWQcDoK4b6d/jkTe&#10;f3yErwyjiyre4g5HTes2tWzZ0vTryeGYsMMkQAIkQAL2ScCyAD08KnLV6tVW9h41Ud/KyqxGAiRA&#10;AiRAAiRgLQF1VeGxzAfGRH/753Z3t4r9W3ddQtJT1cnnYu77346zcF5maXYC+GEPdzIY+NbuoYnc&#10;RlOVBP6kUEkshoAkaOfQjKA7m6UEekZw8Ei4SPa0CMehK2BYYR90xRVXWLNUmtDUnCyD1aGHrwE7&#10;jwcFrrrqKrMNYi1WU90QMyc9PR3mLampqbD3wbMFkKQt9gfTDOqkc1xMLAaLqwquzM4qQCN8rGpr&#10;duVSzATc5DMNHJdTTDOz3JzmK8birGAFEiABEiCBpidgQYD29/PDY6R79u61smeoifrYy8r6rEYC&#10;LkYge05ExJwsa4KWakplekq+NdXtr072vAbufP7yGTWhy543IyVPILCesHlkOAqGKLvBeGbPaaIR&#10;zE+ZHhExz0LHpeiaqD8NRpAN6QlUVpSlvn/PL+3vWpuasvCr57rD38LdZ+xTs9+5L+SFWd+drXBy&#10;ec4hZgJ+50MGQgZZLb2FdNitW7dBgwZBZhUKLP6FxgoDaKgkyJ6uRbzGR8iedlAXDmTsypVlBCLe&#10;QkjVWx6LAM06IDuxeKSfLa4Qo0OcyM3YSaEI13QTwnSGYAssa+DLAT0R+0KehrW60KktTicYAeOe&#10;RzMG27CHxmO4nWTmkEaN49bO0aNHG/aI9tCauIuAK2dNXxwWp4E8CjSC7yBMIRe5M2EPI8g+kAAJ&#10;kIBLEbAgQONnAHBgHQwjKGKV9huun2C0XdQUe7GQAAnUmUD2vNjkyPjUzMzMeROdaoGYOhPJS0lI&#10;SDe/d9ac2IV1brdxd5TGsXGPwNZdiEBV5fEtaWUP3HtbcJuW3p4eSjdYMLsrvQL6DBxQtWk3U6Dt&#10;YSogyQ4KSO3pz+gn5OZevXpBg4YAhAI9Ojw8HH9ZYT0xfFR7IFAHoBk5ojqAxDoEqIeDF/369YNY&#10;D+MRyG14Cz0aNKATWQRoD2NtD33w9/ev6Tl6e+ge+1AHAkJErkmAxl0co48gL+7evRt3cfQ6I1qA&#10;JA0N0aLyiKsNzBYc8WJiFiyi1t/iQlDCIBvLEsIvG2/FgxR1GBE73wWjnJWVBf8Ns/1E1AEBAfhI&#10;6NTwd4YHtPi13qpVK7O7gCG+ZfBdZueBs3skQAIkQAKOSMCCAC2+fkyXSD5w8OD8BUlYcvA/D9wv&#10;D1vU5JeWI04F9pkESIAESMCeCajV5YXnkCqrQIKctNaSVPD/qwrPn6s0WDHQnoNw5r7hFz7+/gkJ&#10;CbEmSIjOffv27d69O5YCgyMHlET4O3ft2tXiviJd2hGVFAhnkN0RLxK98RpRIOr77rsvOjoaL/z8&#10;/MaMGSNsTF1TgIZ8hocILU4AeQVwg8pmUWe0qU1Wbl4CGzZswHWgplMAH+FGjvxTGCyIX2ryjcIU&#10;2OJintgF93vgH928ITfI0XEi6MlAaYXMmpaWBvUZGjSW4Pvnn3/ARJQGOZz9NIJRFutVmp0zeJqk&#10;TZs2+AjPzeCeBLCgwEYcT+pAmK6JBm4Ewt7HfmJkT0iABEiABJyGgAUBuqi4GH/Z9Ond2zTgTz77&#10;7MOPP37iscfkGjRqoj72chpADIQEGo2A5JkwY3m25Jxg4LYhbZdSejMSx+v8OjS+ENois6GA3cSM&#10;lOXCq0PrQVFzTVh/6Gw9UN3Aq0G23cB9Qra9Ft+GvJTqzpkYjGyAEYc5LxF5P2cs1z9jYWSgobOV&#10;yJoTMSER+c/JccYuE1I7cUgyTk+cAJgG7WiPW1OktTpR5FYDN7TjkAcrb9kAgthFPo56hxDdbJLq&#10;z0jJqkYndb66EYP6kpmJmdHXHkIX5gbDiWrd2DXa5GbDjUFA6dF53F3tvkl8JxN2G9KiQlKOV8XZ&#10;zI8+Xdnprms6e0huBizNSAAKCHRhU3Nns12CzIp04BEjRgzUFLzAW2vMf9Ga4z5LjgDR+eHDhw/W&#10;lJEjR0I4g+o6SlOgH9VEABl5UEyacXCb/tAWxTKnX1qt6Zk3+xEtyqO4vOBLX9yk0RfczTK1/bFm&#10;MU9xNwsCtMXjNjuZ2jsgBHdx+wqv4UayY8cOcW8GBZdl/DgVW5zeSt4IFIa4f//+eMpkz549ItUd&#10;W3C3LywszEGfpLHzqcjukQAJkAAJ1E7A8iKEG9Izrrv2WrOtfPX1N0KD1ntuoCbqEzoJkICVBNIT&#10;YnNjYbSRmbkyPiojMUGSUIMmzstMmqJQaCw4Zg5UQGMdn6CIX6mtlhsnV1rTExMUSdIncycG114T&#10;6u2CUNHI/BjFwlitkC2JnrG5syS3D5TUWbmxWg0aCmZs8hRN25mZSWFQw805I2P3CYmh80Ut7B6V&#10;HCcTTzMSE0XvMlPjFYnjdZovFFV5RIqE8TLt2By5gTMlPgpFDA40PVxeI+jmuVI4iijwmXuz1q3E&#10;fKSSPbQVEUmtJyeuiRZEkqYk64AoJIF4QqJCyyo1PidW66dsCEHaRYpUPo7S6JiU9MS43KnaoyjS&#10;E8ZHTNC/hZ4uV7FjtMMwPwYSvO4OBATu8YkKjU8L+qlITKy+9FofqZXzlNXsgoDSM2DsC/PHt952&#10;Y7/u0+IX7yvcv+TVl/oPuXFzm5FfvjA2wJMCdDMPE9YBsyaFWd5LqD+QX1EsOm8Y7eXQi/IhAxoh&#10;C+cNK8cMKzQ699N1GNCNGzcCi0hjLCwshGRmdvUwOTGnX1rNyunhHNUglWL9QNyYqf0mVmBg4DXX&#10;XIMHJjBbOnTogNdmnQ9NF/M0SwnnoDUrFto/Yf0qfJCYzZ44Z8+eBSicZfYfi/U9tHLZWzwqAZcn&#10;hI+CmYOCOYaLDJiYPZaLrPtqPWfWJAESIAESaCgClv/0X/L991deeeWI4cPNHhIa9Nhrx4tfBaiD&#10;mqjfUJ1jOyTg/ASmJEFilkrwxKlTFOlrNpgsOZi9KCE9atYsrYIZPHHWrKj0hEX6xeaiZk3WKbIW&#10;a+oaGTg5PlKRvF5qI39jWnpk/CyddCvpuZkz0WD+8gXJipgkndobPj0pRpG8oDrFWDsyYvfJIgRo&#10;58OioxTpuSf046ZvIWjiy5LCvihLknEXLISUrNNkTSKq/6BX45JHal1EmqNHxb+std6WB569JFHG&#10;ShbRidx0RVRoR23Hw6db69ytH7vwkdDQwUQij6J5m5uLZRWzFiVmQFvXblcMnIk7E8lJmnUpxUcG&#10;/dQNig2R1h82W2hCAm7uAW0u/2zF5nlvPnp26R9lviVrf0y56dG5mb8mDWgT4C7JVizNQ0Dk3+EZ&#10;5zp4R9SyeFQtwUB3wIpbzRNtQxxVgAI3lzXcMKIoUlCBBSMLjQwFpgFIUfzoo49SU1MPHDjgiKYr&#10;DTFTXKsNazKRMUnE8xN4cgLPE8AtwfT2FerUtJinEVDU7NOnz65du6w5tH0OhnA31l9I4WpdUFBg&#10;2lXUwVUa253G81pcQi0ue4tqhw4dAh/MGRSI0eLyCw5Ii65pTJ1sgUr7nLrsFQmQAAm4IAHLAjTs&#10;nr/9bslbb7zeuYaVhYX6jE9RBzVR3wU5MmQSqBuBqG6dLOyYlZasiIoeVr0SoUbk1aiTmhLaRfeR&#10;9TWrD5m/YU26IizUZJ1DzfYp0bJk4/Bo6OOHjhv1VhKsNcskai01NEYZ1UXeQvDw6EhF7pF8haFc&#10;i8qaiJLTsuqG0Mxe1UyMIrUiImmPyOjh1QnL+sCz0xYqosYNr2alj2hgdIyxB4hVsVT3s2NolEzC&#10;1u+cfyQXIxwqy56WtOmMtA15Cukjg352Co0U+1k7dlZ1kZXsjIC70qPFZR3vjn32l4MHDh85cuDA&#10;3neemdT5stYeSsvf5nYWirN159y5c5GRkXUQoOsGAg/dw9kTKWx1290e9oL8sXnzZnhrWNMZvWJi&#10;TWVHrAPHVSxfCTkJRgH4uxpJqUePHoUGjde40wAl+s8//8RaaqYqIQwZoC45Ysjss5yAMIs4fvy4&#10;WObdYhEytPgXVjZYhFA8T4AtNi3mifqwCUZxXG8KcNu2bVtNq/DJSQIREoEtPlhgEb79VDh48ODQ&#10;oUMtfu+ICnrPFtH/2vfCXQ1H/4qxn2FiT0iABEiABPQErPrJOu+jjzZv2bLk28U15UFjOz5FHdQk&#10;XBIggYYmIBkcVxcjkdfgYNbXrN6tRhF8YazsqBpbatOisy0en5Au+WNojDKsKAaiqhX1G6iKNRHV&#10;eijJKKO6jNe5XoTPhMdIpMZGQ1NkPt317nlkqNl7FMcPGUj9kPFDw2THqnek9e43G2gEAvCyVJWf&#10;O3PsyNGjJ06ewq/oU6dOHjt6JDf34OGjZ8sqJXtHlqYnAPkDuc8lJSUQcSwKAaJ7ImUPuxQXFyNf&#10;rw65h1BSxDpRddi36RGZPaJQ3Kx04QBYp1ktzSwNCM0QoDGRsESYsGLACS5SNcVT9pCksZZaTcPt&#10;uNPATmajPXQD9xusUVGNuopTA+bpV1999aBBg+q8mKfjrmaJmY9TAyeIPgMa3iOw9zG9FEOXR/4v&#10;tu/cudM5zhf9YxO1zF7xXdOzZ09cW4wWLMW1F9Ompn3xKTxeLl265Bys7OEEZx9IgARIgARAwCoB&#10;Gl9az7/40rKU5XM/eP/zTz6+9ZaJffv2CQ5ui3/xGluwHZ+iDmoSKwmQQEMTkAyODYtZT2Ec1vqa&#10;1X00zWvWfqYzgK4+tKH/MqoJVwphQ6z1Eqkx+OO51SbF1RncuurVFhYNTU/WnhURmRw9PzeneluU&#10;zixbz0RnPC05PmvdrmFvIjfCrmc8GbnGaeeanOhO3YykfoN+KuoSaT07yt0bnYC6qjLvz4+uGT6w&#10;Dxb8NSzhA1/IKVM1eg94AHME8Ps8Ozu7X79+1qvPEI4hNv3xxx9Ia0V+K7LY6vBUOPRuyJQuMib6&#10;DGinVENEUPgXTgh4gcmgv7UgZHosEwcLDmxHsrMRAehE2F6H+eMiM8dRwhRCYd0MeUTWszWLeZql&#10;gd2RQL1//35HPLnQ53379g0bNkx/+cWL7t27G5HEW1yicbIgwRzWJabnkaPME3k/LS57K26OZmVl&#10;4bkKuG3ArAPPVehl6/bt29e+9gC+YvBkjyOSYZ9JgARIgATsloBVAjR6jy+w2e+/f+fdk44cPfZQ&#10;XNzihQtXrViBf/EaW7Adn1J9ttthZsccmIBkziB3VYb57xyk2Oo9oKtDs75m9T6atNmcXBPjadPt&#10;WPJOvvihaEISPeWuFJIltJy1vOW8XMlOAoYhJv3U7FWdEy3ZdGiLXLOu5xhaGZHmKAaar9QHTZK4&#10;5HFhKNZjrT/TZGco0fDLNhyyuvY9qEuo1gxa10L2+mSFJida+kjjxWHCypZI69ox7tcsBFTlxz55&#10;/q2CwPHfrc6E21WurOze8UlfH89m6RUPCtnIyqfmwQo//qEtbtq0CW6keA1VEcOIt9AFbNUQhWwE&#10;t1NHlI2AArI7+m/9/HGa1dJMQxbisl4MEkmd2AKLFbg/o+BOA/w3sKNpzjuwCJHaepKsaYcEysrK&#10;oCA3V8eQNYxDFxUVNVcH6nxczHykP4v+i4ILY6tWrWBMIfKgxdtevXrhkRFhWoLLjkM/O6KP1OKy&#10;t8hfxm1OfNdASr788stBKT8/H89Y4AsL6jPS7Wt/AAWfYkfH/Yqp86TijiRAAiRAAo1HwFoBWvQA&#10;v3jfeOut62+8acSo0Tffciv+xWtsoe9z440QW3Z1Apo1+mQZtdlz4pJlCw/K8FhfU7ZT+CRpbcAE&#10;/eqCkro9IyVPIS2+l5E4fp5W6M5fnpCYETNVt1ahrgFJ66xeETEvJSFB0p+rFeTqFvJTXpdypaXl&#10;CjXLLVZHpNlLF5FG5NWtxJg9Lza54YbfuojE8ZJjp2sW+kOKt9QHEbhm1cGFsTN0rKSPREQ6aGJn&#10;sX5jNLbXv0iLKMJWRXe/IWsOjFBiYjULJIqPXpf3U3s8WyKtfxfZQtMRUKsL84763P7UEzdFXR7S&#10;GSsvVJcOHTzxy7rOXamqVJWVFOE3ubwUXLxYrqqCrqUqLyu6VGD0qXhbcKmorFyTeQ0ttby08NJF&#10;o2rFJaXObQ0iUszglWl9+jOEV5HtCI8FPAyOt1AYf/jhB1vzoHHErl27Qr92UPER/cfqZ9ZPWuiz&#10;UE+sr+9ANfU5if3790e3QQZbjhw5At1ZiMtQgjDQOLlqWrPRQeeAA41Ro3YVVwO4GMMP3crLSGN0&#10;Bi4NUCptvQ3WGD2xqU2cJvAeMdpFiM7YPkpTrrzySuREy8XWoKAgh86awvmOwYKmXIuCjKHEBQT/&#10;iosDagICrjDQ5ZEwDkcji5PN0b9ibJpIrEwCJEACJNA0BGwToPV9KiouPnb8OP5tml7yKCTgygSw&#10;0F/qLIXOBjo2d1aqzvbBmIr1Nav3DJ44NzMpVG9tHJcbv1L4e8DXOClGZyU8PiE0KXOmbE1CbQPh&#10;0+F9nKz1ip6QFr0Syb+yNOEpSUkK8eH4xLAksVyh1PT0zOqIJiSGzs+UGVlohG/NPgu6pSZN0fVU&#10;K1tHROik4eoQtCptRIROLq9htlgVkbRvZHzSuDTRh9gcGIzoAgerlfEKHSvpIxHRwJmZ80P1Pt3j&#10;ExTxK7W7CH0fTdXVFVpy9kiaoiMsjY7e6gQfpcYrtKxiFfEwodYVqyN15fPKAWNXenS+aUqvHf8e&#10;ln5SyhYU0uR41SseVfmRWVd17WxYuoR0+SZbDQ/as5nfhXbrYvSpeNulW+h3mWdxbPzE3ZP2cd9Q&#10;COMG5cYZ76ucOjXTppX0AAqZrSL3Geozsp6R9igURmz/66+/Dh8+bNNAYuChJohGbNqx2SvrNZFm&#10;74k9dAAiWsuWLTGaMPMVeZp4oTdsxVs/Pz8QgwYtFGqjEhISsnHjRnsIhH2oGwEYHbRt27Z2P4S6&#10;tWz9XphmIhPf+l2avSY6DA99efqzvks4m8SJg2Lkzi+SoLHeo2MFa0Qb1wdcJWr57scVA04jiBGU&#10;kPWMgoRozDHsBbsV681ecF8EXzHNPtbsAAmQAAmQgHMQcOsQ0qXpI1GVV+SdOtH0x+URSaAWAlhl&#10;fsiQIUREAiTg6ASc9lyuqizIO3bbNSPCbnvvyXuv8PT00I+U0rNF+45tvJV1vKlcmP1T1+GTSz1a&#10;tGvlp/9B665UvvrT7kmXK/Mzv4+e8nJJebUwgfTd8qLzJ85e8mnbZcEvG++5qh1yqJfOmnD/BxsC&#10;2wT7eyv1HRt064zF70yXbaj75Jo9e3ZcXBzy2ureRCPsiV/ySES3XjnCqoN4Jhpy8++//47XcG4V&#10;uwM7lMcePXqMGDHC+tYQEPQFuEhHRUVZuZpfIzCoS5PQRHJycpDBbX23oafAwxTm57XLLnXpTbPu&#10;g7hgBQ7HAEwGMaBYbBB3IzC1oDGJGQIFDS+QwNi3b1/T1EXsAptX3DG1aeY0a9A8eDUBTACcCzZd&#10;RhoJH/RKLNOHydZI7Tdss0Ynjq2N4+Q6efKkcIu2dd9mr4/Y8XdO7RnQCHDt2rWw7oFHNq636LO4&#10;swUvbEw2XEasufbiQDCgR8I4VH5HBNXsI8UOkAAJkIArEIBZk/Vh1vHHqvUHYE0SIAESIAESIIH6&#10;E8BPweJdP10oK/rqrXsvv7y/fBnCei5CePxoTpXCO3b2j/v35wjPWZT9+/bdN0CpdFMEX3n3zt37&#10;9dsPHMjZuzPzwRuv8GgV+uriFbcPaYvQpAzoXZkePqOX/bNHVvPA/2Y3jPpcf3qN0UId8o4hEZaU&#10;lMD0GXarKMiDxmqE8DAVz4wj0ezs2bM2NeugFsDiwXBrFBD9wAER5jyW6bOJT2OMe8O2CWMNuQoG&#10;JhCjITSPHj06MjISgiA0o9atW6MOZoj+gXp5H7ALRCXoRE5GpmE5221rYg1Jm86FRooFua64x9NI&#10;jTd4s0Ynjq3tO/rqnRbTt4WDMwZUqM+4OOAF7n3izhbu/FmpJotscdwg4bXF1gnG+iRAAiRAAmYJ&#10;UIDmxCABEiABEiABByDQaIsQVh49eKTKw+eKXp3hPmsRRFVlxZ6/3vki+e/ou5+dFtXLU0q7hv/D&#10;4T1Zl5RXjw0NrE5/ttiUo1cwWjvOmnDwwDjSBLAjpGfozpADoEfD/hXP4Nf5Fz5SX5G6aM3R7acO&#10;4sWj8fbTn+bqCQYdEwDKslx/hOiDlEMYi8POZvDgwWFhYRCgRQ9R00rlqLki4nFtJSCURHsQoHFK&#10;Co3S1hCavj5OHFw/cY7UmRt2FIvyNX3n63lETBikP1ufwowBxX1NcWMY65oiM9qmDoASaDviApU2&#10;hcnKJEACJEACTUOAAnTTcOZRSIAESIAESKBeBBppEUK1qnxz1i53T68eihP3X3ttz7Cw4SMmLly7&#10;p0xVac5XWF26f83EBz473/Ou99+eEuCNDGm4BlRW7fpz+Qm36OtGbvj8nV49e4b17Dnt/+aduVCo&#10;cihHUVuHZ/PmzXiW2fq9IBxkZmbCtRl2CkJGxBbo0Uh83r17N1qDya/16xnqj4vWhNGn9T1p9pqI&#10;F6a3deiGo68eZhoyfACMTA8gjbVv317ktiPjG7IRJgbWqMRr2D2bhYYsaSw4Vgee3KXZCcBCx6bL&#10;SON1GFMOGffILK7zzbDG65u8ZXQPKiq043q6heAShARhWwXZpomxlqNg+UTkqlvsBr4UUBNPTuAK&#10;ox9T3PnDTVBbl6510AUqLSJiBRIgARIggaYnoAxs2bLpj4rfqs88/VTTH5dHJIFaCOBPNFhwEhEJ&#10;kICjE3Dac1nt5Z6/NvlIuynjrlBCKnAXywhZv5iQ+YGtKi/57tPXth5Qrlzx7Y6DhwovXTxx4sCq&#10;pYv2lLYbMzzcWzpM9Y6V5aVf//fZnzfnxX/0+c0DOirdpc/Ular96xbM+3mX8sTqr376vbDwUuHF&#10;gqwtv//4+5bOA6N6dWhl0EQN02vevHmrVq2CGW5NJT09/dZbb4XQBvVBqLd4IRwJmuUtDg1NsEsX&#10;aSENK7uBanj8GcloyCYLCAiAOyfy0ZBf5u3tjSj8/f3xZDTUZCjUtkYEfQGr2Akmtu7b9CQROA6K&#10;rF75COI1MvWAFLoS4Aj51QisSMQDKDiZNO/oNyBnrEUJuRmjJo8Imc6gAasWGIWDlVhRDVoS9COx&#10;SqFp+BCgMXNEQqjTwGlAzvbZVB0uI6bjK+4/IUAUnD5YXg8XGbGspa2TAU1hlVScm3XYt8lmHU6K&#10;HTt2wHamnrMdMUKDxg0AcU7ZyqrJ4jU6EGRlPDaBdPXaxwjh4N7Vv//+GxgYiNeoj7ubKGgN3zJ9&#10;+vQxuubUHr6df8XUORHe0f/cZf9JgARIwB4I2LRWLRchtIchYx/sgoDTLlxmF3TZCRJoOgLOei5X&#10;VRQf+zd70r0Te9zxygPR47p1xsp1Wqr1WYSwonjnXUNGrD7mddODrybGT0JW6vZfPpz8zHunLpTP&#10;XJT9+u09vGRrGxafXTamx+QjnW7ZsOmb7gFaYblKVbzilbsmfbAusO3odxe+edMVXRVndifGP/vp&#10;si2dx8Rt/vmD1j6WV7WC4y2UuFpmCf64+eabb4TMGh4ejtw3OFeITL2mfwuZBh4aV199NcTQnTt3&#10;iofoIYigV1BGanqLn/0LFy5Ezh0UWKSwIV798lDQBaAIQICGtApLjUGDBtXelNGnaHnx4sVYkwov&#10;8Gh288KpfVAAB+oYbI6BTs8KscNFBMszimxEpGFiPUa9FYAcLHQQLBcMgQze2c01+g11XFypMKuP&#10;HTs2YcIE3FmRzxxMgw0bNiBGYIFG1q5dO4huQm+6++67kQZuNOuys7MhQUK+v/3229FUM54aDQXH&#10;FULAuYA7CjjfbbqMyM99nDgY92+//RZNoRGcF1DiMA0wT3ApuOOOO3Bhsf4ChZa3b9+Oi1KvXr0G&#10;Dhxon5cRxPX111/3799fWJ/Xcp2Ekbr4VMxJs5Ud7sSxKXwsZ/q///1PfB/hMoJ98bWF1yAzZcoU&#10;CNO1fFsZgcX9Ldza9/X1bZYvXItXFZxETfcnJo9EAiRAAiRgSMCmRQgpQHP6kICWgLOKVhxgEnA1&#10;As56LpcX73osJPLri1JGpFHxa/FAxtGP+/t51WGsVWUnN6RuLvJqN2rcsAAPqQF1VcWhjQvGTnjc&#10;78oH1/08t22Arll1yfInx9634Pi079fPvr6r/lhVleWHMv/OOn6p3/DoXm39RFa0qvDYczcO/SzT&#10;bdaaPc8NkzKw6llmz54dFxeHzNB6ttMgu+P38F9//QUl1KZnwEUCL9QTuJdCNsJz0PhXZA1geT38&#10;toeSDuURaiPUH5tSuiAxQCBAJrXIpW2QGBupEUCA6gFfY0SqPwRkIKRtCpVBFEQBXwIAMe3Gxo0b&#10;o6KiIKY0Ug+brFnh5YoYTYcMEyMtLQ0Py5t2BlMuOjraNHzQg0eHrTOnyYLlgUwJmD0XrAcldseJ&#10;Ix4UwJ0tJMbiJhbuT4hGcA0ZMGCATf4eaAe3xy5duoSbQHZ4JUH3Tpw4gY7V7kGBarhThZs3qAkC&#10;4nGhmsCiMm4CwW8d10/r4TdXTQw3Dm2lfxGuq8uXL5cvVwgO+I7AlMAdX5tc+HFFgn/U8OHD7XBW&#10;NNdY8LgkQAIkQAKCgE0CND2gOW1IQEtA/mOYUEiABByXgLOey54+fT/ZsRuqpWnZveOTvlZkGZsd&#10;Uw+v9qNuvOn6a4cK9RnFzd2jXZ8b+/UMPpN/uKxMt2ARbDfzc+b+tN+n59WPjOwgb8pd6RV61Yhb&#10;bpnQu62vRn2W2vAI6PzwA2OV7pc2Zx123LlktudC3YDdgU0zTTzbDmUHv/z1zeLHPCw4IAdAVYTu&#10;XGdRFQoLFBmHWD0MsaOfcnldrJElV59RB2+x0WxEjrjoYtOcAsh9lotNTXNQHqU+BIzOBeubwgmC&#10;bFbIkcihRqY8cl0hQOPycvjwYb0dPCbDmTNnbJoSuCK1aNECQrZ9esqjV7Atql19xm0b3KNCEUm7&#10;v//+O3K6jS4vcs4iZGC0CZT1I9WANdFD3MJEVruVbeJWBB6I0S9hiu8aoMPXDV7Y+l0jnq3BlKuF&#10;pJW9YjUSIAESIAFXJkAB2pVHn7EbEEAuAIzVCIUESMChCeAstimvxyGCVVepFWopJ9SjffsO5kr7&#10;9rDjqGveq/CX1SnHGiBuSqWHj7evQtYkfnYe/vfvfy+WXBk5qpO3saWGtgmDPrhd1rZd3XtlxwMD&#10;FPDWtD5DUEhF69evh06EJ9whi8ArA/nO0AWgGHbr1g0voGVD0RZB4+nyOnBDC7B/tWNsUtdEziae&#10;hdcHiC3ImzD75YuN+MhU7xD72r9aZHEsEGBNmYw4IWt6qBzba8qOh0GN2aRpiz1hhaYnIDLW5eeC&#10;rX2At8aePXtwLcKg49yHlg29FS9wiomCLbja1OFMgSBrhxMJgWClVqQq1wIKdTIyMqAm4ykTAQFn&#10;GRABdS3KKeKFgQk8kerAytZRq099kepu/cMxSHaG1oyvKqSBo8CwBYsW4PqJbxybnt3R95nqc32G&#10;j/uSAAmQAAmAAAVoTgMS0BLAH2TItyIOEiABhyaAs1if7+PQgeg6j3XYTnz9zDvbzxVWVOQte/H5&#10;p8yV519clldRWbd4z2z94a0331yy6ZTkE6kp6ipV4cU9h3PPtG3T1VunNWNBuG2/Ly2qVA4fM9xL&#10;aSB2V5Rc/PaL2e9+svBCcbnOQ0FdVXnh1yXrq9SBEeHVZh1166G97QWfYqgVVvYKv9ihAUF6hocv&#10;5AMUCCJ41htywLXXXgtHEbEOIURnpJhBGsByWFCl6yBAYxfkUONY9qwRoG+wHIH2UYcA9cChvyAR&#10;0s6lIovTA/3Howw15SGCD+YYdDGjdoRSZpYeNmLxRhgUODoZi+icowLOBQjEdTsXsC+uQlBXscQc&#10;HJ9RkAoN6wxsRLYvVjrFWYaCT3NycmzNZcZEEhPMrq4k6AziEiZFtUwA6O9IA9+9ezdEZ+AFBNhQ&#10;4ETDHwa1SOqIF9dkVLbzcwcSuX5tSWvOAlwqR44ciW8Z3O9EgJhsoIevGOQy1+EKjC8mYQDCQgIk&#10;QAIkQAJ1JkABus7ouKOzEcCDafjz3VEeYXY2+oyHBBqCAM5fsbxbQzRmL22o1fl//rzqUDF+G1/8&#10;e3nKz+ZKyvK/L2oWGqpD8fUvXPzuW09OSth15kKxRrY4f3Zv8rO3ZJ+pHDzpwZY+2r8ToHj8s3Gd&#10;QjlkxNAwg2xpSahQ7Vux5OX/e/WbbXvPF0ptFBdf2rXu8+dX7PQZfP1jAx3AWNMmbhB0rBegoWjA&#10;YNRI1xD6EUpkZCQSn/ECignEAigFEKbrIA2g/9gLTSEF0q5kIzlYoT4jKU++Ed1GFjAkeNMhwEZ8&#10;ZEoDW6DbOvoTS5gSGCyzAQoUUIvEKpcIFnMD/+I1ttSSuogKRlbaNk1sVm5KAjalshqdR3gyYO3a&#10;tXCZgMx65MgRPGCBBeUgvEKixZeg/kkIzDEoj3DnsPWagO9QGP7aulfj0UNPcL7jHp5FvR65z1Cc&#10;URO7iMssrjngI1Kha+khrirIDkbUYh1UOyzSQ0iHD4tleK0sCAqqMS4aWNUWFwc8HDZmzBiLptg1&#10;NS5aA0b7mRhWcmA1EiABEiAB+yHARQjtZyzYk+YngL9Z8ec7FoMy+2O4+fvHHpAACdRMAD+8YYLZ&#10;s2dP57PgUBWVKn2h0FVVFhUVq7G0lEECMnKkFVK6pJGNhrVzpbIs/63YmxJ/3NYmbODgvp18FOoj&#10;Of9k7znRacyMv356q6O/yHauUlXsurPd4D+6PrMt/dVQw9UO1ZXlJzI+G3HN08cVrcNHXNmlpXdp&#10;yYVt6evPlXnHf7P+hTsHGyZMW9sxo3r2swghDFLhrIp0Y2uUYnyt/PHHH0axwMcTiYpoAclo+AhP&#10;i+NfyMdmF5eznhd0AXteTQtyGLSh7t27m37DQiFCkrhcpsdshmgCRGbDd4IVsaxfTAyTDfFCgLZm&#10;5TFkemJawqfH+mnDms1CwKbLiLyHmDli0c4lS5ZAb8VZD1kQAjRSXPEABE6uXr16wXUBu+AkgusC&#10;JMsrr7zS1uVb7WqpT8x/XB+suTm3adMmmD6LKwk89wFZ6M54LuqVV16Be3LtF22o1XgkxT6XcsXX&#10;BO4x4GvCeguOBp/YwjeGK502OFg2SAIkQAIOTYCLEDr08LHzzUkAuhXUKyycjYdYHT27qjk58tgk&#10;0LQEcLbinMWZ65TqM1h6+Pu4uSsqyvb834SbPt+Y4+vnh2ftRfHz881JfS98QuIR/WqBNsJXerV5&#10;7sMv35kxJrj0RGpKyrLlvxwq9Lth4qzVC17p4KeTjtVqxelD+y8pFB0u83M3fnbKTenZIerR1b/P&#10;vmF4yKFN65ctS0lN3xbcZ8I7X2157raBDaI+2xhTI1aHFAJpxkr12Ww/8BseUoJcbIU4goKW628D&#10;Zc/L0InAzd7fhaqCp8L1Aite4K3eFNsUoxOsiIU7E1ZqgqCB+WaN+gxQaBMtN+IJwKablYBYyxRl&#10;27ZtwrQHGbv4BtQr0ZChkfUsJFcotvizFhcW3J113KxV9B/p3sK82CJ7zH9RDddSPA4l/pKH+QZe&#10;r1ixAv/W3gKun/gVbXQzzOJBm6AChg9iOqJrRvVZhGnPXzFNMBA8BAmQAAmQQD0JMAO6ngC5u3MS&#10;wF+u+J2MX3F2+yyec3JnVCRgOwF4GuI3Nn5sO5nzhp4EzJf/3ZF27ERFWemJ2VOeCZsef9vVvdx1&#10;P8WR/vzb/FnfZUSsP/xxf1/jtQGtxAnDZpWqtODcxYtIsIYbpl9gm5atfHw8ZZnWeJi5+NiR0+rA&#10;th2DAjyMPThwHLRRUVpUeO78pTKVys3TswXaCPTzUOp7amVfaqxmJxnQ+FL466+/oqKirIwH6gmk&#10;IiSxygZUDYEDbyEPGdkpII991KhRVrZsthoOhHMBCpQ1Yk19DlSHfeHEir7V9IACFBaIa8hARMsQ&#10;0aR8/lr1JmhqSCS3z1xFi3AwK2DOi/UnG3yYgBGeDEgzr8ld2mLfWKExCGC6yi8aYrbjX1uHCXsh&#10;RRd/neJMga6KyxG2CNdmaSlZd3d8IeIeD5oVbhViOy4Ith4IHRanoaCBYz388MOPPvpoY8CpvU1x&#10;3bDymoanGLHQqzC/Fi4cuCTiX9zN6tGjB3LD77zzTkiotRwRPPFABm752NWjkAgB3yNYstLWcRQz&#10;DRH98ssvGETc2Bs6dKhFJ5Na+NjzV0zTT04ekQRIgARIAARsyoCmAM05QwIkQAIkQAL2SwC/Hw+s&#10;m//A85+ev5R35Oj5yjbterQKrBagoQy7B1zz/Lx37xjk7aG03zDq3TM7EaBxexLJhpAOrQwIv//x&#10;XDw0EZHyLOSAdevWIZcNCft4cF4v8UAqgjhbTwEa7W/evBnW0rbqFFaGU+dqiBr+qtDcG6pjiBS+&#10;rp06dXJEDRpKENx7IRPXmWctO+JZEDgw1GIV3RgHZZu1E8DNEgjQ6enpohruQOA+Fs5TW7nhPFq8&#10;eDGuJ7iqXLhwATIxEmNxLuDqERQUhHMBJnJY0VR/YwMvIN2OGDHC1gOhh/Ao109RqN5ff/31c889&#10;Z2s79ayPbuBMQfqzNZm/gAN5FJnOuDIAC/qMVBKcCCCA6y3g4DXcSOCJjIeHaukYBgsXeZxE1hy0&#10;ngFas7tQ0rdu3Yo1GG26ZYW9cKMiNTUVirzIp0FEuFV/ww03wP2pbtHZ7VeMNSRZhwRIgARIoDEI&#10;2CRAcxHCxhgCtkkCJEACJEACDUMAPzh7jHrg9z+gXfx6b5uOz33wHV7pS0ZGxub0te/dOcjLqdXn&#10;hkHZEK1A0YDoaX1LGD4IH7AzhriM15BFsN4gpCK0AGEFugAUFtEa5AAoI9a3bLYmDmGfz9qL58dr&#10;V0+EOo/sTghA0E2MVm40jRdCmz0vuljLUOL87dq1q8WxBhBI1QACeiJh1uIuqBASEgKXGCsrW9Mg&#10;6zQIAbGMpCi4GqDo39r0AjeuMCUgoUJORSPwNcYLJD5DWJw4cSLyfKG3InlZeHG0aNFi7NixNrVv&#10;tpNoraFuHVkPE3MYMj3mszVSKQTWDRs2IE0YIYMPrq44a3DBEfngoCQuL3q7klq6AQJwUUfmtf2c&#10;RMIC23p0oibiXbNmDRzDcRkRKja+buDfsnz5cnHfwtYGUR9IMdn0X1t1aIG7kAAJkAAJuDIBCtCu&#10;PPqMnQRIgARIwP4JuLkpveD73KJl3+dWLpsWfXlgQKDeA1p64e/rATNQ+4/DVXuIX+x4oHvkyJFQ&#10;oiEE4DFwKKfQjITjBJ4ZF0IA6uCHvbNC2rJlS+1CEiBAG4LOggTGr7766rvvvtu5c2ctGrTwFsAC&#10;a0DqWNCs1H0Q+8GDB8Htzz//xDqWIIOMV2v2BRYkb9qUjeJYAF25txhcCKziRg4UZ0ir2IJbO507&#10;d8a5AIMFJLdi5kA8hc7Yt2/fq666qm658GgZImPz2tBhwiMF25qcX5wXOFNw4wp9xkKs6DYurbiA&#10;QIYGCqRCw5cGN6twgUVNLKNncQqBKjBavAdmsZ0GqSCkc2GoYlODCBnPQxhdNPAWXthIErfmYmL2&#10;cJhmR48etaknrEwCJEACJEACggAFaM4EEiABEiABEnAAAu5Kn9D+/du1CrDxR6gDhOYiXYR8AJFI&#10;OJBCMBLZyhBN8vPz8RpSizWJfhZZ2eEydMi2Q+C1qyeXLl3CUmMQW/fs2YM0cwgcMC2FV0ntGjTE&#10;ODwsbyc6kcWhQQWMOFShwYMH155PioiwsOq+ffuE6IwCPXHTpk3WaNDgDCx1znC0JgrWaUYCGFxY&#10;MeDOI6YQ7lrB3RgFjgrC2xfJ77iM4GKCj3Aq1VlkbMYAxaHRc9ycQ2gWr4qoifNCnBpwJoEAjVtZ&#10;yGIWizHiNdRn/IszAtcKi+sQan8eu7vjEo0HjJqdAzoAMR2jWYee4MvFbLygAS+pOs8NjIjQxOvQ&#10;Je5CAiRAAiTg4gQoQLv4BGD4JEACJEACDkPA9hQohwnNITqK9Dr86q5bnjJ2hIaIf5GUt2rVKuS0&#10;Qg2BECCMSrEd3s0Qj+r/qz4sLAwHsh+eQh6CM0AtAjSihiyLzEQoJkJvFU+LA0jtedAQ48RqY/YT&#10;b4P0BEBAAwTElNMzQU60NcHiJgeUuAbpCRtpDAK4vwJbnrq1DPMWpDb36dMHKjPM6OHIgdcRERGw&#10;P/7f//6H+xb6awimCozXHdEtAT1Hii7W3LMm5xeVkecLmAgcq+2JFV+FMwliF+cLNkKjh2oPeRr0&#10;rCEPmRUdkK8fa81eDV5HnPsWF2U1Pa78umH0qUimtoat2XCwo/2khzc4cDZIAiRAAiTQqAQoQDcq&#10;XjZOAiRAAiRAAiTgJASEslO33+3YC2oI7DghCUFmhfQMqQiPjSM7D2/RMtYTgyRdnyej7ZCyUE8g&#10;+sBDthZuQm9Cop+RugosMHWtxWQDbcKtFQK3HcZu2iVEh0GHPwBo1N5hCM3Hjx9HBiuWm0OBOi/k&#10;JNxawDyxGCywwJ8BGrQ1arXF1lihwQlgDtTNGQM9wd0FWKxAd0YeNMRoJOoiTRjzCpcUzA1MG5xK&#10;MEFGTYw+Nh4+fLjB+9/YDeKUBx8Uay62ei0V8eJpEjHnETjuTmGVV9hkwwYa2dC4cSgeOrGy86iM&#10;HXF30PpdrGzZpmo48fE1gdPZ+r3QYSQ+484c7EeE6TOeL9FHgbhat26N1W6tYWv2oGLH5sViPQ3W&#10;JAESIAESsCsCFKDtajjYGRIgARIgARKojYAmMxTyhUFBliR/Ddr5vMGPdihHMFUQKjbGC7oznoPG&#10;Y+b4N0tTkO0LycBUh7Xz0GrvnjXLZ4EGMsH1ZIRsLZrF9tqNaLEmpDXGFPbAUAjQeJq+dulHSPao&#10;CRkRTCAhifRw67Pj0T5ESWSDWr+LPfBhH6whgGRY+MhDdxbWzzDigNoISVpcVYTXBFY3FUOPf3GL&#10;y5pm7acOokAIeqtrazqGBfqEDA0acqUVfKBBw44D6jO44Qp8+eWXC2sOawr2gqYPpM349YpDYxAt&#10;+pDowxFz4O+//8ajNtgR8YIJ8rjxtYI6aAd3v4YPHw4IdRag0Q7adDjzfWtGnHVIgARIgAQamwAF&#10;6MYmzPZJgARIgARIoEEI4IdoJRTLpUvnG5Wvvv7tYiUNGRsEcmM1IsRHvZABzVQ8LA95Ed6+u3fv&#10;xqpxEDuQvQgrZKfRDYV6YvFxb8giwuQU9ZG3iwLdWYyERfNTe1gtzcpJA8kGoqHFyhDc5UsICoYQ&#10;lbARVtrWZ84iaxJ7WTwcKzgcAZwvSH+OiorCv/CagFME5hUURpw4yHfGTSzcwED6fH2e2GhGJrgw&#10;4vRv27atlX3A5UUsvAm9GP8KrRanCa4MkFlxJwYnAlzXodoL9dmiH73+uGi5d+/ewlTays40eDXc&#10;RkLPrW8Wlwtxswov0H8hN2OeIA9ahDNp0iSsIli7B73Fw8HPZOvWrRarsQIJkAAJkAAJGBGgAM0p&#10;QQIkQAIkQAIOQEBdpTqyaf7Vvfs/8MBT//3vf9+XlXkfrTujogBt14MIOQDCIh6Zhw8phGak+EEC&#10;EGIituNT4RCNt9CPrLFZsOtodZ2zcvksaEb9+/cHE2TtQXtCgZQGX1eoJ1CULGYshoSEwC3azoFg&#10;cOEPYI34haXPkKqJDFBMA2THgwkKslzFmmxWWpBDbIKE56AWwHY+lHbSPRhEYIhFKisep8BlRFio&#10;o3uYOXBxwXzDmRUZGWknHbamGzhNEAVUdWsqy5VikRUOLR6ePNiOEw2XDpxHQpvGR/CdwGuI0eBm&#10;feNg27wrneIxCGvuWukjwtBDs5angeMbB7rzrbfeeuedd44YMQJfOriVVc+cboHFab6nrJ8PrEkC&#10;JEACJFBPAhSg6wmQu5MACZAACZBAUxCoLM//KfG1E4MeS8vesWHDhvWysvb3+K6eyqbohOsdA7+x&#10;ka0sCkRA/HSvW8G+cCNFvjPUBOggUEOCgoKgz8KdExIDcmPxGpIrDgfxBUsUwnu0zgfCsfR9RuO1&#10;W1g03pAiWDg4Q/Gx5llvdBIatP5Jc5HVKB4ht7g7KkC8bvblwmonCcVn79690MUsAhfaEKxFMAEw&#10;jnr3Z8wQ3MCwuLtclaunzGT9sVizWQiItekwQ5Cli3s2uF2Bmzd6BxtsxL0ZK+9YNEv/TQ8qVrez&#10;3nFCPttxAbn66qtffPHFqVOndunSBbHr12ls3749OOAtrie2RgqlFfd+muVUErckbaVh2lUxSZCz&#10;LDzlYSr9559/4nqCq27dnrYRsr6jeB/ZOuKsTwIkQAIk0HgE3DqEdGm81mtqWVVekXfqRNMfl0ck&#10;ARIgARIgAQclUF6884nu13m9+d0H90d5KF3u/vHs2bPj4uJsygVrkIHGcSEKi6Q5/FyHLgztuA4t&#10;QxRAQiJy0+DnC50IP/shPYtMNAQlTCrwIiwsTKyXBa3EVt1B9AqyL0QoqNvi7YIFC+DCbFPSXx2i&#10;M7sLVBuoqNboX+gzNBHYjwARdDS0BrG+W7duiAKKElIaLZomQ8HHk/tYmc2iWt1Q0dnajvU0kLsK&#10;SxaMGvQdzBAwwbGQwgn1efTo0YMGDbJ+YgAssGAu2S0WWzE6aH1k9Y4cOVLvWoAF4mBiYM2pUUu8&#10;GFxcRjBPVq1alZ6ejre4dOBfFNz1gc0CTh9kvNpk4CA/HO6HQWQUT2lgKsL36emnn25U/ggHwuiw&#10;YcPqYxAh9HecOJs3b8blGpc+nEG4hsCJArnA1p878khx5cd51KNHjyY+j3BcPP2AK6H1x4VbCB4H&#10;0VsYiShwfw5TDhcQiOl4i7uS4ION+LqBNI88esxG6w8h2sTXImY1drd1x0adQmycBEiABEig6QnI&#10;jeMsHp0CtEVErEACJEACJEACzU9AVXbq47uGbx4xL2n6tZ4eSs1C9Pri/L8Bm1GA1gvfUHbwM94m&#10;OUA+SNgdaevwZoUOBavWc+fOQQiAIgCxFbIINBcIRvfddx9eY9UsKEd100ogK0B2QSfFoYcMGYKD&#10;osEmnsHQgMBKLJJW+6FRE1r8J598AhFZ5O5hNiOZEfIcBCmYTlx55ZV4XfsUR004n9okzjYlEOtp&#10;oFeYJ9999x006KNHj+qTGTEZoOZDjh87diwmjJWdF2vQQTizOAr/z955wDlZpH+c7ZXeO9IFRDrS&#10;u4AKgh27gp5d7L2c5c52Z/fsDdH76wlIkaYC0nvvvffO9pT/d3cwxuxu9k22Jdnf3H3W5M28887z&#10;nRLym2eesVigsvlHwEOARlicPXs2QZz9KM0IrMh/iM785fBSphRX1AWGCUMG51/0VhqdJRmSH0/h&#10;lqIXoFl84vhEYob4N/W5zITP3r17OdPV3b0XJb1Hjx4E5fCDBkOSY/24vYjHEVMiy1HmhEmLycSA&#10;xvndZTtXWPIkxNO5555L96BMQwbIRCxBoOcFor+V6EDudcCBGsWBSSn0//FhEb2yiYAIiEBJJeCT&#10;AF3iXKhKaq+Q3SIgAiIgAsFNICKy4jUv/mf5qOff/nD89p27+YHtSvv3Z3DmUHCbFwy1R33gt7rf&#10;ES24HVl58ODBHKxHIcjNKAI45aEF8OMfp0XkAORjfs8jufotwbDDGvmp2HFiIKqNFb2Gf7YS9dgE&#10;wjbV5gVW4PqHTzRiPXE8UKa8b4EHGpvukcyKZad8nrSt06AooBEowP3ISqzD0xCpCAN92jJvgt6i&#10;ZedZQ2UIFgL0cLyeidKDkojUyFKW2TxhdEA6CS9YcCIijetsT79NK0ptEbvo2+3atfN76nPFHuEF&#10;U4fHSAEXrPxDwZBkLc2noeffg7Lf5euEZlbvzGGMZmMNCR9wwkBTOHI2SjpvDW22ZXCRF3iLM137&#10;VGcEfbNbRUkEREAEREAErBOQAG2dlXKKgAiIgAiIQLERyEjb9FTPyzesXvLkg1c1bdyAX5iudO55&#10;d61PzSi2munBlgkgCuCriNCMRoAMjTSA4owrNMoIrtCIAqgkbJnP89g9yw8stoy4Z1oJWIzJAEH7&#10;wKuXbeNG3MddFKXVqBuEj0AuQY/Gg8+LMZAEIDB9lVGKABC1wgndCg1XZfBsxXC0Y9YnSpcujQuz&#10;8WGHjK8G0pfQInVcWBE0dNE8goUZMxbY6IAXKjMGnZ9ewRIFgRQIEIRaSj8hscRF//GvVoxEysln&#10;kBBfH43frn8eyjyIHg4WEjVnusjx0Zzv6vfyYbGcdGpxFvUwlv7Al0i/fv0IPMK3TNOmTfnLdMq6&#10;BVMBMaCYUVGi6TyuG8ECHF/bS/lFQAREQAREwFcCEqB9Jab8IiACIiACIlAMBCKjG7w08efffvvt&#10;l19+mf7XNGnCiw2iI/2uky3t4HtXtyAcpHtq3KTJ6NV2e5ZPqsOW+strNzdu3Mgjz2PjdmdkHpKU&#10;mZwO25kNvz56aTcyNWrU74F3Jp44ky6/bI9G4Te/8Uwk7CbiDuERuGKcFom3wEZpYiywrlCUjod+&#10;dxsvNxpXQStWGHdOtoRzcCLiERAQSnhBCagkiLamEN7ixpunByIaNHpcYVjkd5kYSPzcli1b+uTX&#10;aWRE3FpRFc1CheGJnuirJshzzzvvPB0X5ncLBtSNCM1MGi6vWNcQM9GNjbsrFeY1PYeINFbGYEAZ&#10;6EdlmBZWrVrFLgpmEhKLPa6AJB6luVyk/XhKsdziq/uzq5K0O32AZU7mVdyciXGE4zOrevQfAwFo&#10;KNGsbBWLXXqoCIiACIhAiSUgAbrENr0MFwEREAERCCYC4ZGx1Tp17tata4f25zdqVKlCxQqVGjU6&#10;v32HLt26de5ULTbS/y/0jMMbvp26fceu3fv3o/6dTQcPHEz+Q8qzpyVNm7Fix85de/ft+zPHgQMn&#10;U4z8zK9Z2/Lxb3XtfsX705dSyL598z987MYBVz247kBaiEUGQRkk8onf/YZf/kgA6KREf8bdD+dW&#10;gm/wlyvsaMbLNSYmJj+aEW6PxR6U0zg1WxG/EEGASahoVHjkEnNGFrozaikO0YSydR2lCHA8HNHu&#10;vSgyRp8lckWeOrXfzeffjajqNLFPzVqhQgU0a/qDS1XkBRcJzWEOhbOeeC5Ph3PQqW/WbSyunPQ0&#10;znwz7sbeE17wdHJXHt4yk7DQktd9OXzORgHGAsk4PtNJcF8l4TtMmAiGAOsWOMBeeOGF5GGe8eMR&#10;3MKN7vdSeepspSiA+DEA6ZyMXD9OtDNxJOjeGMtrgCC2sqC1adMmauIxXZh1Hf96C7Spnsfhfv4V&#10;VTR3YTvxwWk1+gZNyUNZnGMuMk/HHL5rXFE7mV58PVyXEoxjtd8qedFw0FNEQAREQAQCioAOIQyo&#10;5lBlREAEREAERCA3Ak57RvqxtTNuve2GBUSCRdnFyaneBW9+8vGVzatER0X85VRCXyjunvlhy0EP&#10;dR75+agHL8SJ7uwP1PDwuPjEqIjMC0lHd1/ep/W20r2n/N9/KsT/+QM+Nj4hOioqrJQ9/fS8i6v1&#10;mxdV9qYXPnr5xp5Hj6x75tahPy05c9nDn3/x/FXR/lftTzMC4RBCamMOEuSYLJ/0RJcZJhoDyshP&#10;P/3E0WFGF0B1RRZBXmzTpk2rVq0GDBjgX+EIAUhaxG1wj+BR9IcQUo3Fixd79/klD7II3nmctocQ&#10;j/yBrmq0IeMKjRs4NXf39iUPojaqtHc4xIzmRr838vsybvLOi5m0NeeqEXTFpzZFSuOQOtQuFCI0&#10;I+5lHz00iHONV6NPRVFLIz3T384//3xf783byBKcgz58yy23TJo0KU8Njpy0qXu3NF6oPvnFm6bk&#10;LtfjmI5cb13uz7zIf/QM8whX9ejGvM7T+55HX3zxxV988UWeOT16DVYwcpk0fO2fKOOEwzaOvVQS&#10;FZvZg7csVhGQhOnCbCBgeqFKxEH26UA/j0qicSPB+6GSWx8i1J/Ku7Dj1s2Xgq+dxDyOLkcED0MG&#10;RZ63LvWZT2FCUBE23zCx8Bo4HInpx4M2btzIjOS6kR7OqqEf5VhHpJwiIAIiIAKBRsCnQwglQAda&#10;86k+IiACIiACIpATAYf98KpvLxlwb1L7IY9fNyAuKiojI2XK6FfGLXa+O2XGtS2rRPjpA+2Y/9Vj&#10;A0d+9ez/zbqvd2O2cZtfp25CgPPY3kX9O3SpcMW3/3ttaEJUpkronsFhS5nz1i19nph63buT3h1+&#10;QemocFyiz+yZf0nHQWurX7hg9tcN4qPz36KBI0DPmDEDoQQ3Qz+MQmfBK4194j/++CPqM6IAigbl&#10;oD536NABt1/2RF9zzTX+/YAPIgEaWYQt4YhEnBVmlBEkMwQR+pV5awRodzUKrQTdn7/esXN74Gwt&#10;91tWw0bcFZcsWYIzOK9pWVAQFRrPVl8VOoOLEhD68ZDF7dGPfqtbciSA4nn99dePHTvWis+vacQg&#10;JWmx8kxcQ4cO/eabb3xdAfJ7pOD+TKJ6BDXG6xmHXNeqHmWiq5o4NvxFGa9Xr55/U6tptSIQoNni&#10;8OSTTzJIzQIAwjGiuX915l76pxn7wHEtWhjPZRNGHD7sO2EXjn9xnyiTudpFlbc//PDD119/rUkm&#10;SIe5qi0CIiAC/hGQAO0fN90lAiIgAiIgAoFLwJZ24svhTV89ececH5+qlOmYHJbpDWc/8vLlXT4s&#10;+/iGz24uF+NXGGhH+lePX3vflwu/m/x74pHNR86cjk+o2KRV23OqlT7LwpGxd+l77Ts/OuTzpcPr&#10;ndp1+FBYRFSDZu1bNDwbmjYj5dgrVw/4+xLnnEVTO9SskKVg86s35csbm933k+O5X9c81P6PovJB&#10;N0AEaCzAixnl1BWZ11eb0F7/8Y9/oC26dnOjmSIE4AfNJuiePXsiafmnONAf1q5diw+1++1F7AGN&#10;6LNs2TKCDnvX2mbNmoXyjvciAjQAuYuoHcglqCFIV5BB1MCB0cWW0ggtgu6fJ23w4kp5wQUX+OqD&#10;mWfJfmTIZ1ehQRGgEY8IDo4yxSqF36dT5rg44YdFusWdACP3rbfeWrRoUZ4CNMsJuKMyul230yL8&#10;YGPU+4HUePi6bmTxBg9f1zmTDBYkxTyXarw8l6LQEN2jVTBUkRo5A8B7bZl5WEgbOXKkr6MvPwI0&#10;rv1o0MDEGxcPYjOvgpc5hGoQf4axg4zLayLs+wfcWF0EAjTTNQ7dhFWh/iykEVDF73akHKPFk+gt&#10;7MMwx7ryLcNKHoudNGj79u1pU3qLf0sjHt84NOINN9zw5ZdfSoD2Y1DrFhEQAREIXgISoIO37VRz&#10;ERABERABEciZQHryugcaDyj9xv9eurJd5B/ezg67bckPT1/x8Okpm95s5pejsSP9zMNXdfj0t7jG&#10;TdM2r9uRZrNFREZXrnnOv779YUjrhhHh4Y6M1LlvXNzzqe0Dh9Re8NtK4o9yvlHpchVHvPjR0zde&#10;GBcdmX7ywPWXdJ15uuGyX36sXSnBVfsV7w3u/tTMv3276/WLy+XZqMiR3o+Pe++99+655x7//I7z&#10;fLqXDNmF7/yoiuYXO5IiTtBsr3YdCWV2zeOg2rdvX+QSkq8adG5hFopYgEajQeaoXr26F0UDNQSR&#10;2kQPIAA0MTdMYIGdO3fiq0hCOUJyRXtFgzbRsbnSqFEjK0woinJw6PM1VnJ+OkmO92IRXt6EDfFV&#10;jHOVhi3o8ihHyH/wRJonvooffcMUCPCVK1eiD1rBWOA0QrJAGsg9CIYXG5k0evTogVTtykP3YBJg&#10;qcYPMjyXLoGizb1MGgSaYEGLmpiiTMQJHud3vGMTycdd+iSw8ieffPLggw96ry2PpnfxXF8FTb8F&#10;aCacqVOn0rGp4Zw5c4wKDx9eMJMgtpJ69erF4g0VY38Jeqvf/b9oBGhiNBWIAM1XKmF8AGsOady6&#10;dav5huX8W2gQN4PtFMa92tfGcp+g3Jc8edB1110nAdqPEa1bREAERCCoCUiADurmU+VFQAREQARE&#10;IAcCGSlbn+7Y7eDwLz6+u19UZJafMfKHLeOXD26/5bOqsxe+1CDOt9PJzDPSk3Zd37X52LX2Ju37&#10;DejXOrGUc+/q37+bstBR8fxvJk8afG75UunH/jOs4f3jz1St03bIsL5VoyPTDm74buzUA2mlHx81&#10;5ckBTW0n913Rr+3GhG5zJ46uVvbPDf4nJj1S99qP+74698c7WuTZouikhAjwnu3XX381/mvokmgc&#10;5Dfbigv17Ztvvjlw4ED35+7atYvdzeeeey4yK7/e8VMz1UDvyPMth2Xxix19By0DRQCXPZRW7kVb&#10;RKYk3CfFUsill16KBuE638lKybj+rV+/nljDCFLucAYPHowuc/z48SJgRc0xCuEY9Sq3OiNSIEAD&#10;Das5b/DYsWO0I8oILxDpuBFlDY88XPNABBxUsBtvvBE3RqRYi5zJNnnyZEoo7L7hvRPydIIztGvX&#10;zmLf8OhINCjm4yFO3wMsLUg5SEV0EsK2+tQ3XCXjY06EVjgXQWcoshEaFA+iVxNjd/z48a4+if8p&#10;TcyoZ8xigk/TiMmM4sw+DPoG8XyMtojYyluGFa9RpXv37k35vpbMCKXjIVDiJOuaY5mOPv/8c6ID&#10;FVTPwXx6Iy7kzKKYz1szqVqZ69wtwtJ3332XNSdGBBMglac0s6eE7QIoraxZMmSMGI0ub0Ie+zck&#10;d+zYgXs1Aq75xqH5jO95AX4BuU/XzHisumGFry1o2oh6Eu6JrxiqTYNCBoGAfghwHKuJ58NWG65b&#10;nFRz/GqjTNzP+/XrB226Ch3y/vvvJ6w/dS6ab2cz9jGW8E15/htDGURABERABAqJgAToQgKrYkVA&#10;BERABESg2Ajgibzg/Wsuem7bm9PHD6hfLj4qzJGevHXxlFuHPVD/7z//9+4LYgm+7HtKT/79ug53&#10;bCvd5duJ7zasEBNRypmemjL3nSsuefaX1oP/NembuxJKbX+qw9AxydXfmjauX+1YjiW0Z6TtmvZq&#10;26tetMddM3vHZw3TD1/Rr83mxB5zJnzzFwH650frDvuozytzxtyZt5dfnh7QqAx33323EYKNZ5/r&#10;9K1CfYsH9PDhw92fy89sHMr4AY82ejYQisPhqpVx5s3tLfciQJvDoFBMcIJGjUWI4Qc84ku3bt2M&#10;dx4lIx5RuJeiPB6E5oL+wilzxt/WBQePV1zqUASM0FCorHgosTU6duxoHLp5XI40UD1QRlze34jy&#10;HFpoFDTuoqrIarxwnUgGDXwYIWORhvEtRXUCRaHa670T4txtligs9g3Dir/mFoAsXLgQZ3n48NZ4&#10;bhpZDRqsWFik4d4KZl8/7uFF0BmKbIQGxYMIhsDoNh7Qrj5JC9Lz8ZGnZb3PG14+pZsRgMK4P5ue&#10;YxqXMUg/MQPf165iNjEw7lzTCP7Fn376KR7QBdVzmPQ4v5HJ0HjgUn8T98O8dT03z7fkZMWLe0mU&#10;SfXMnGxomIkICPwlYRGvjQCdZ8nZq8EcSzLHpZpo9S+88MJFF11kNlsUyPeRa7qmNIaqCaXiRwua&#10;bkYNp0+fPnHiRJqPAjGZU0wZ/mjT1Bl1G5dwX/uGx2xGC5pjEimHRiQEBzGgzexUUF3FSlF+7zLx&#10;/V9MukMEREAERMCTgARo9QkREAEREAERCD0CztTT+965Y/Az47fWrN+sZpkI+6m967btbTD4xfEf&#10;3lejdGzBnW/lPH1o4+DuF2ws3W3x1O9rVojLjtJuO/PqVS1e/uXEB9M2XdEo/cp+bTcldJuTDw/o&#10;PFurYGNA89uYH+d5PpQM//rXv2677bbskUNRjlBI/djNzc/padOmGU0BHRZpgKfgbEiMY1fUY35O&#10;I0D7tIPetT3cwygcgRGFKd+7segp+f8ND1I2fePpmSdYEwPaiGX46OFXyFvq4Konr/HVJfKGkYpA&#10;7R4SOs/yi2CzvPc6YBfKIG3qE1XuQk3DY5G+AZMxY8ZgO30Pl3n4IEUhHuEMjsshe+fzhJA9A8Wy&#10;+MHaiU9dy48H6RYPAjRf9+7diU7ufp3mJnQGUTj8mEZc5ZhT+HIETsjpPAd+9hupVfZQ8nRLBOiH&#10;H364oFoWV9ybb7559OjRxnZ6JnBca07Wn8I6DQffQQBXXPo2v4Hp25SGGG20ZqYRQj8zDHkQsY/z&#10;E5nEY1bB95YlIg5dzE/zeVjqiphk1oryEwPaUCUKEAI0VQU4ujBwcGbnKbiEE4IDDdo66hy7ivvR&#10;pjxOITjyw1P3ioAIiECQEvBJgPbHWypIuajaIiACIiACIhDMBMJiEms89NWCZTNG3TSkfo2aNeoP&#10;uWnUjGULvnqoRmJMwanPEAqLjilXsXIlm92GTJojsbCw2MbNmuJlZ7x34xNKHzlxKj3LidWVNm1Y&#10;zq/o+nVqBSBzND5+h1tJTz/9NA65HjmRdRAy2NONh5qvibuuuuqqq6++etiwYa+88sr7Wen1119/&#10;4IEHuGjSFVdcweZxn0qmkgiLVMyjqmxsR4LJ01JUTouKvJfW3L59Ox58Vpq7a9euLk3fKNEE3zBB&#10;M0yi5xhpnoSuYfJYT0hCrjPZrN9VgDlNaGCf1GektAVZCSnt559//uyzzwgswDZ8riD/AQSLkNiI&#10;VYJbtPFb9DWBBRXbhGhQCgQCLFEwheanJgztHAVQGtqPZQa6GTHZCVvhd1zg/Njix71mJkdaRatl&#10;9jOCO6ODODOMQTRoQpG4hqErjI8fDwrGW1jEMsH0qTze5canm4t8KQAHbvk3yrUVI/9FqQQREAER&#10;EIGSQEACdEloZdkoAiIgAiIQxAScDmcpthSbjdXh4U1aDXj8yU856ufTJx8f0IpDhEw4aD8NTE9N&#10;Rt1LTnUXQZy2jPQzp0+XTkjkp7stPS056czp5FSzozYrZfrvHty/N6xUOCE22djctUrVpEOHd6Sk&#10;UdM/spxZvmBLqVJV69XyJzK1n8ZYvo3f4eh9VhI/1EkeOc1ebL+TKdNolK7kusgLv0vmRo+q5lj/&#10;7IZzo1v7WuboltFIohadAcmGVI1nIjvBSYQf8TgOC63EJYGZzfI+1Yl+W7wyK8EW0Bat19n4KiIV&#10;4UWCvmxidtNMRGihabCFtySGKjlN97BeuHtOhH5czv27V3cVLAFzZJ9pWf9KpjOwvETsHWKFI8Wa&#10;sDaZXxNhYSbksa/Fcjsx7tl54OuI8/VBHvnzg4LBzuxhIpszLhgjxg+aBRvemhAWvMXhlyU9dq74&#10;V1UD1o+5yL/HFchdCO50CY+mxBDmE8ggzRfIU1SICIiACIiACFgnEFa9dh3ruQsqpy0949CBfQVV&#10;msoRAREQAREQgRAlQKCG/V898nWbJ+9pVjpp4rP/mvUXpfis0dGxPR56YXDV6Myou76mg78803nY&#10;f6pf8s5PH15ZPjoSnS8j/fj8UXdeefe48+/+dOw/r3Vsn9y9xy0nGt7w2/R/1skMAR2WGQN64ZsX&#10;9XnuYLt7lkx65ZxE59JP7+567w+9Hv9q9FMXVYiJ4nysQ+unXtLruv2Nhiz85ZNafp2O6GFIwYbg&#10;QOB75513rLCaO3cuG5ZRMbJnxuGXE//yr9RQjlGOTMRSwixYqZh7HgQXnBZzdHj86KOPiLWKn5r3&#10;MhFWnnrqKYvycY5FoZZyAiGVtw4EkzEclYSY2plrGg6HOcOQ8rGFeNbGIgSmPn36+OTOSWmEreBG&#10;dppbr4+v2L3knzFjxgUXXGC9zjgqEo0BGnQGOidvzamMOEETc4N24S8+nthCiG0g472ID74fFQYy&#10;GhxhUvLT1n48t4TfkmMIDpjQHIRop6v40Rzci+hM9AmiK2zatAm9le5BrHBkViI4E9nDfRXHIn9G&#10;MTHHiczgMWoKOwSHUeH9iMLBSGGLABI8hIkcgnqOhy9F4VfOChAomASgwXIXe0qAzMAhMolFGu7Z&#10;sg+cwA/BQa/ggEpQMMcaLFhEy+INfUlWsj5B5UjMTLOsaeFpbjqzQnD40bV0iwiIgAgEOwGfQnBI&#10;gA725lb9RUAEREAEQpgACt2a4Y3uHTrrxwGVjz3T5pL/S0rNbm1swtUTl73cKNZnfzeKSkvaeFOX&#10;ruM3ZXS/59W//61vpVLOCV8+9eyb450xrX9YObNfjShH+sF3r2z/1NTDdTre+O8PH2oaG7lhzcQH&#10;73x816nKL02Zf2+nGtHhDlv6qmtq9/o5yTHowb+/fPPgo4fXPTvimtnbwm58/vt3Hh4YneWjnc9U&#10;sAK09cp4ee7MmTNRA/P5G56a4IyGJoiKhC5AGAqf4jZwOyoAMiXxN3K80RVU1LrJ/uX87bffkONN&#10;1GafErIFEhJ6Kwe14ZyLLajGdevWJegzghF4idfhOjrMeslgQZZChst/A1l/qMlJgxIcFvLWVUUT&#10;yZc6L1u2jL9o0HgpQgZBzSweYAVAkKE5WY5+4rcATeH0NKRtYrb4apfy+00gNwGaAv2bRoz2x2Gb&#10;ZucBfwmdQYQWJoG77rrLnObnR21zC55e2AK0mcf8CKzPms3kyZPhwAvkeEYNoZMNENZpjCs0Z+6h&#10;yzOOWrRogVpKJGg/yFA+S0ScJOm6N/AFaKTnN998k/FulveYTFCfocFM0rRp0759++ZzbpQA7UdH&#10;0i0iIAIiEHoEfBKg/fnXSeghk0UiIAIiIAIiEJAEcIk979PVUwbXrBgd3eAfC5esXr0GPy/3tGb1&#10;6iUL/9kgOtK/+sfEN3zpnde6nJP267/v7swu5cZNHv7nmPDY1v/++pMLa2T6O0fFVLn9o3G39a+5&#10;feEXl57fnByXXv7w9qPVbnv2/b+1qxIdEVaKOkad/8p377WKCx/zz0eaNG7cucvQXzdGd7vqxSdH&#10;9C0Q9dk/0wr7LgJHECEh/09BMyIYBX555rAsXwtEBUBs8k9v8vVZueU3dahdu7YfBXIjsjuul/jr&#10;cTsdDCEbNQ2tBFUd10U/1GdTDaIT5DPArh/mGFEmnyfL4blp3FcJpIBgxF9sqVOnDq6p6GgQQz/y&#10;o27cYjxbUaP8Dvvg33N1V24EmjVr5t80QqgWVyPSJegzCKyUxkpGfmaDYtkxkJ/ugYpK6GeWr9CI&#10;WVlhLwi+zwwWlrLo51xEgcUF2GzRaNeunX/PwtXav5M//XtcgdwFmQsvvNDMJEjz7OMBFBspcAmn&#10;nwRdQxcIExUiAiIgAiJQvAQkQBcvfz1dBERABERABPIgEJkQGxZeKiNtwwMXDfpowZa4rN+QJsXH&#10;x22Z+q+WF724K83PmLDIxw263jhh0drv33rl8ssuG3r55Q+/+/malTOHD2xmoksTdjqheut/j1kw&#10;73+fXnv1VUMvu+zaZ56bt2zJvx+6OCHmrM81oUwb9Lp25ooZ7z58++XkuPzut76fMuaje2uX98cp&#10;O1g6BM506B3+HQdXgDZSARNBtQDL9KkoVDC8Dtu0aeO3P928efPw2WzdujWFNG/eHCEbgRWtBDE6&#10;iM5D8wmaR2a8Nc3aA5q7aU18wLlC3AAi+SLBmwi25lMGPn3P78cV+wmNftc8JG9kdYFpxA/TcDgy&#10;AjR/8bAmdAaOwESx2LJli38ncKLVrly5Etf44pImWXnydcUI2wkuQZ0RndkWwEhh/wQbBbjOwHE3&#10;hNdEPWZvgR+ouYU2oqX8u7e47mJCZiIFDn2DJT06CU1M30CJZlmrGL8yiguInisCIiACIlDsBIrt&#10;50qxW64KiIAIiIAIiEDgE2Dv7NpVv0ydMnnK1PkrV65a//tMdhz//Eea/PPkz0ZPOLVxX1I+LAkL&#10;j4iJrzf4jpHfjOZ/37x427AaNaLOqs9ZxSKIRUZVanPxdZ9+8eXo0aM/ffKxNudWiMQ72i20BppZ&#10;VI2WI158O6uQ1+8Y3D6eiNI+nh2XDyOK4VZzIBU/6Yvh2X88EvUZzQjhphjrkM9H4/5p9DLjqedK&#10;+C3ideh34ZSDSgucYl8hsGICUhG+3vxFZcbHmcqjPqNBEy6Av7g/49xKGAEyIKvhMJ4f8ajYT2i0&#10;AqTk5KE5aE0/phEzUky8Y3YP4ORrHNvxjGZFx3Ugoa8ki2vSNgIxpylaH7A4Nc+ZM4cbiZyOHM+N&#10;OD4bLIitrGNRIHhZymLrAJsSWM3asGGDr0DID0yGnh/bU/x4VsHeQn8g4IYJjsRMgu8zNMzRlwX7&#10;IJUmAiIgAiIgAlYISIC2Qkl5REAEREAERKDYCMQc2fbis08+8cSzyx2p//36nSfc05NP/rYj9vp3&#10;bm8Yla8vdCRmfl5HR8fEREdHIYjkIBxn5kAaI0N01F/kaReXzBxRUVllRHvI08XGrjAfjMyBgyrR&#10;fgvzIXmUjURrnGSLsQ48Gvc6/9yf0UFyU8q8fGTRWKqENlf0UgvBYfM89dHDBPoS0jMaGVJRy5Yt&#10;+YtUhIB+4MABZC8kpF9++WXFihWnT58mCq2Ha6dFGsoWmARcOrKv1eOUTiNAr1u3zjWIuEKkCBZv&#10;WHrxtecTQprjEH2tRgHmp6ujKVusNo7PnN+IYzJjzRyCx84ALhoBnTFiErEmCLvBBgK/42JTmuv4&#10;vgI0tgiKMnGfkZvZXMIeCwRoRHm6DVdMfJIiqIMeIQIiIAIiIALuBPL1e1UoRUAEREAEREAECpUA&#10;P6cb9Lh5+sy5c+dOvLZCjcfe/I5XroSn26K5v/7rytYovoVaDRWeIwHEX3QNDp3ziY85EgrphLil&#10;1gWX7I8wEi2yQn78YX2qeW6Z/Rag6d7IxDk6XXr5yHqdUaD88C21Xr4Rp1B5EJ3Z524SMaD37dvn&#10;emvxBbdQGs7OSGYEBEdTI6QAfp2kSZMmcaAiR7T9+OOPL7zwAkKh++Mslu/KxoOooestRVF/i6qf&#10;T2SU2SIBvFN9Xccy/sIsWrCBwCWPMg+YoztNIHJkaIsVMN2YMot9JunSpQvaaJ7VprYcW2qWl5Ct&#10;CTTBPEyIDNZsgFmmTBlWcUw4DkJzELjG2MVf4uznWbhHBh7B8YN+HK/q64MKPD81Z64whhOIg77B&#10;X4OC6wUy5E0AqAKvuQoUAREQAREIVQJh1WvXKXrbbOkZhw5k/jtbSQREQAREQAREwAoBhz11x/ot&#10;cTXqVCmbYII/GB0T0YD/hfxPwDfeeGPEiBHsobbCqgDz5PlcdGQ0IOuBU2m1EydOsE0ehYh6IiFx&#10;L+5pfkg/FMVxlK1atfJyb9u2bfETRMosQCbZBRq0URQfP0wwRc2aNYst8x7FUucePXrks9qsDRCf&#10;ukGDBvksx8vtCNzoxffcc4/ZoU+jcAoccpXfNExMbWRigirgAY1A7FIY6f8Ui3P0pZde6rfbu/GL&#10;hIlRjkD03nvvzZw50z8f9sIDG0ol0727d+9OgOYcjaILMUgJt+KrlkdTolz/9ttvvGC8oLea4yvN&#10;U+iWxFuwiNH7SGHK+vTTTx9++OE8S6MmVo64RDu+5ZZbRo0a5TFMqAZHBSIZe38Qj5g2bZqHhGqi&#10;cKA748fN1hCibdCljXO0SSiwhLLxqZ/zCFbXqFX2GZ4lnEWLFjES/R7p2W0kug6ToWk1JgF8uonX&#10;nCfz3DLQr+gbOa6PMln17t3bJxTZn+L6AjJdDvg33HDDF198kef+D4jl89F+M9GNIiACIiACBU6A&#10;71/rZUqAts5KOUVABERABESgOAk4bOkHtq6aOm/tuZde3qFC3NG9Pz3z3Iq+N191yQXNYiNDfEtT&#10;nkJwITVMns/FzRA5z8QezbMORn1GM+KFSz3hRmIvGNfFPEtwZTDKCDEZEK+9PLqwBWhjEWI6kqsV&#10;AjkaiFAyf/58zHF9ig8jvor5FymKQIBGdrn22muRXfDBpP4Ayaccj+g8duxY5KcdO3ZABhnaYAEv&#10;ahRunhwgdvvttxNpwXpvcc9JhdesWUPHMO1FB0YK/Pbbb33qfv49usTe5V2ABouv61guksigq1at&#10;MuEU3AcgXQVvYtMnrSQUW25nbSPHzBYFaKrx008/oULmeZagWT01K6nuT7Tuluslp1mdzW6I3xOU&#10;awB6VDVHE6zQzi2PaceCjdFcGCg86m/A5tam2Y3lO2vjxo35AaV7RUAEREAEAoeATwK0Dz91AsdC&#10;1UQEREAEREAEShoBpyPjyO6fhvS4+OFH3t6VxN7qsOjoOqcXjr1jyNCPFh9It+tMoeLpETiios5Y&#10;fDY/0fF9dlefze92orj6GpGTuxC+8yP7Wqyz92xUA4/FfFYDwYUj+FCcTdhWXvC2QPRQJGzAFnYU&#10;DhO7IP+JcvCmJ9YzPcpoOhwuZ3R5d+0M5r/++mv+H+cqIZ/CXIF0pJAvhLUQmjW3xI83GtpEXPEp&#10;ITQvW7YM32oUPWRuk4jtQ+Py13pRFIJanVv1KMpioCGGGzmJLOQ9kSfHnFy3mBjUuSVKyPEjiyXn&#10;ls3DotxMyMt0b5+bapMjn1V1v70wUHhUz5hkHUhhT8ghP5nIQBEQAREIXgLygA7etlPNRUAEREAE&#10;ShABW9q+1y5sO67MnR9/fEfzyhUjIyOcdlta6tFvHhv07OohS6c+WiM2MwJAqKY8PZELyfA8n4sa&#10;SLQEflFbicKBjsMO6+wuaSiAjRo1atiwoXUr+MGP8yN3eVcPC9wDGktTU1Nd9URFWr58OR7c1mue&#10;W07jQMen2f0i81M4IWVxuDPxMUxClc7PxnaPylDn66677ssvv8ynB7Qxn8MG0XEI4nH8+HHitJqj&#10;5KitiSSA+zPb8wlryymFd999t39YsntA33zzzaNHjy4Qxd+/KoX8XXgEv/POO17MpFGYRoihYR0F&#10;HYO+TckMSXqLGZWlS5cmCgeOzETksN6gFMVkwjaO3G6hT+JPzQGY3qtHOQQrHzNmTJ4KIwWOGzfu&#10;sssuy/GJTG7I6ASg8P44VuDcTxmlKILyM0asM8wzJ3s7gJnjHIu4DzTCT1vnnOfjPvroI7YjEMIC&#10;kuxuYUrJ5y4Q+JiY2ni4w5yqEiYbc1gyzDNQRp61JYMJP2UI0Idp+iFDhrhPtjkWQhvdd999VspX&#10;HhEQAREQgcAn4JMHtATowG9Q1VAEREAEREAESqUnrxvZuH/p1394+aoOkRFnNzA57LbF3z91xSOn&#10;p256q1l8dAhjylMILiTbrTzXetQFLwI06jNqsnUr0JsoLU/Vu8AFaEISEzwUbcgV9xO1yO94xMZe&#10;lAsCQYAR5QLBhRdmCz8SSW5HFFoHhexCIS4dh7c8JbdovNaLdeUsQAEauZnIG5hP2A048xcN2hwj&#10;RvRnqk1zw4QIuQ8++KB7cFufqi0B2idcRZOZRsEHmYUci97odBK0UdZ+zJoNf3GgpqvQSe666y6E&#10;S59UUWRENEF6lMWn558J493LsgeTG4FokOO9W8HMw3m8ZupggDM0unbtmk/F1t00ZHQCSRNkP0cs&#10;jFCCKQ0dOtQn1N7RuaZrLMp/DGh6BTGgzVzKvAco3OSxhVUKQsAPGDAgn6yopPshBB4zYf47iUoQ&#10;AREQAREICgISoIOimVRJERABERABEfCBgC3t5JfDm7x68qoJn77esGJk5gZ9p9N+dMs/Rwz6T9nH&#10;Nn52c9kYeUD7wNNiVosCNIE1jDjovVgUEwIEZw/ZgRBA3AkCH1usFT/1kRKIApynJ29hCNDusovf&#10;sWuNpSaEtDmSETj8ExbtDOvw10NKQ49DhPLvhEYXyTNnzuBbyuFj5kqe0XgtNoErW0EJ0JRD8A1E&#10;ZxOh5ejRo8SARoSaN28eZNAH69ati+6P+/P5559/ySWX5OlmmJshEqB9beIiyG8GgvVY6uRfsGAB&#10;t3hsp0BexDvepx0JRsvGMdbvJQ0/+HgXoM2+Cpy4vQe457lmruAvM6H7AYx+VMnjFjNMgJnbIl/g&#10;C9DmEEJmD0xjMmFKcfUWlgyvv/762rVr5weUBOj80NO9IiACIhAyBHwSoBUDOmTaXYaIgAiIgAiE&#10;MoHI6MTLX/2q4abRXdrUv+WJx5977rnHR9xyTpsu/9nUcNSrlydGh7L6HPjtinZjJYizcWLN7k+H&#10;+pPnfnN3CPzyx+ExT/U5wLkZ0Q05G29HNGjkV45T+/TTT3/88Uc28iOKzZgxA7dQ9rlbYZubsTQN&#10;AQoCHAXVo1fg5mzqyeuKFSuywMCLCy64ANd43gIBPQ4lPT/qc+BzKJk1NK3PT7js8XlyA5JjZrN0&#10;4StDPKCtH1foa+F+5MenuE2bNkxxedIgZ5UqVZhUoVew7tvsL2GCzXOLiR/WWbkFW5i4mB7zM/VR&#10;CDFJeBwT4LFjx9xhIu7jvGwxrreVCiuPCIiACIiACFghoBAcVigpjwiIgAiIgAgUOwEnATdOHNn/&#10;83/f/HrS9ytWZkQ1b3VV3xsfHH5RtUrlCMqReWZZ6CYrnsiFYT3PHTVqVJ7epibmKT/4vYggJsiv&#10;iaHsLitwC0qHORHO4p5obsevzYoAje7ALvICVJc8/P7y4wFt/BwRmpGbcUxmqzgaNC/wWUZOQpFv&#10;2bIlnno4/LJbPM8myK31Ab5kyRJX+NqA9YCm/gCZPn06f00QEqMQ8RqJDY2eFyxUECIWMvnZ9S8P&#10;6MKYKPJfpvVIPjyLzNOmTTNdxTyafk7ocDoMjsDDhw+3Pl48/Fjzb4iVErx7QBsDmWqYBwpw7rJS&#10;MVceXIZZ7/ESXKhQPaANAQ4M6Nixo8UvhezWUQLzM4Uwr7qCZZsI+6xj8fUBXnbe+ITFPbM8oP1G&#10;pxtFQAREIJQI+OQBLQE6lJpetoiACIiACIQygSwF056WmsJ585mRP8PCIsIjoiIjwpJSIiuUdwWG&#10;DkkExSVA87vdbGHOMxmxIDdl0Hgm4s9rBCP+mmALhFZw6ciIHe3atbMSiCP7wXq5VQ8dygRWzrP+&#10;FjMUoABtImIjkSCRwxkg7HlHIAYL3n/IrJUrV65Rowb+v7169fIpQLa7LUEkQGM4J48hl7NEAWdE&#10;Z6QiLppVDfOCEByDBg0yJ4lZbDKPbBKg/eNW2HfRvtbD/poJBGHRaNCsM3EiH6/pFcQsJhZQ8+bN&#10;GTtWOgl3sQLEMk9+VjV8hZOnAE2BjAWC5xB5xqeKQYMhv337dkow61gMJV5zxCITrMWiYMJdBFv3&#10;kr+wBWjqzBYQNkDkZ/Y2hrz99tv0EF5jDt849BB2VNA3ONG0Z8+evradK78EaL/R6UYREAERCCUC&#10;PgnQCsERSk0vW0RABERABEKXgNORkXb8l9Gf3Hf/Aw8++PDDjzzy8MiR1wy6ZGDXbk3bPLfNnnkU&#10;lVKBE0DKYbeylYTjIc56ueVEZSZqMxl4QUJgpWQTDNpcIaEUE4OCj7w/DtWADAgrVmrFE/OjX3jn&#10;acR0KyJXbuVQAoozeishOODjvuUcFQltmvgbKGu8znMzfoE3vd8F+l1bSLL80KNHD9R21DfaDvXN&#10;aNCudQs0Sk5QNB73SiWWAL0Cv3jmHCRFVshYkTLqsxGd8YNevXo1wyfPUUOGdevWsdUgP6O4kFqB&#10;s/KI7+xTmAjM4WcwgY9xBt+0adP48eM/+OAD1rd4O3PmTP5aiWhBIejj1tXqQjK/oIpliwlyM+bw&#10;RcBXDDOMCR1OixeXd3lBmaZyREAEREAEgo6ABOigazJVWAREQAREoCQSQH9e/f3IK/5275gfp4/+&#10;5suvxo+fNW/e9Hnzlh2LufqxqyqX8tMdMgtllmt1tvTH3u6ztN0zeXxkysiphLPbw0tCg3Xo0AG1&#10;NDdL8TF0Fw1hRVxOrqAnukQiQ5it395lI+6yHqyjUMlTT1Rjv8/+QhPhXnwVkc8wykThMB7QfIQC&#10;i/S8detWpDQoWVGOCtVY64VjFIZYz++RE50I10s0QbbJI8B5fIpsBCu6k9/lo+ghSPl9u24MEAJM&#10;Amy5oJ8w7TBkWI6i27hiFhu/ZisCtHGMDUABGs4Y6GVSzd4QeExzNqPRrJlVeMs2C3Rn4xbNKhd7&#10;LPJsPmJPc1c+D+jL8ylFk4FFCARo1rFwAK9Xrx5G0dYI0CxaMM+0b9++aKqhp4iACIiACIiAISAB&#10;Wj1BBERABERABIKAgC19/9h3p1S9+o19B1Z/edN5fYY+umzFitWz369d7mSv7k1LR/ofY8FhS9k4&#10;e9LYv6Zx437azgFIfwjIBJPcsmbxhPHjx44bN2H23C0Hz/xFg3Y6zxzeOnniTx6FzFq63lZiPLPN&#10;Zu3cdFLib7jEINRJNkQT4XfLli1orEZydXVB454WBD0ya+ECGd1KKOoczYEY7oooX0gh/EVBw0GP&#10;MnGIplg4oBnBCjkJ2QgHRq4HBZb8n4cGkM6dO2OsR9/gyrnnngsrPw6ac6Gji/rdZEHBP0grac6d&#10;Y0RYX2sxR/DhL8+RfRxZ6dHxPM6dC0YsDARstOgEDTdOUzT0mDfMIY1mj4UZRyRWdLxPI2b+gaTF&#10;YB2BTJX5c968edSQsBucRui+xsDCITOJ9UDhgWym6iYCIiACIhBEBCRAB1FjqaoiIAIiIAIll4DT&#10;cebwrpgrBnSOikzsd0nv1Vs3OsOiGrW7+fXrW9376az0jEyfL/9SRvqON6+64bq/putvuOGXbUQX&#10;RWV0JJ888NRlfbr1HnDNsGHXXXvtNYMv6da+5UtfLEn746F47m6eN3r4ddd7FPLcf8aUKAEazSI3&#10;8cjlY0gGtoQbN2cSMisOeq4TomjBPL0RV65cWatWLf/aumDvMocuWtfLPJ6O1QhMxjuPFyTiirDv&#10;Hiy4PyPGUThvcddFj8YPmr9FKc0jWtE6eSZ0LtwMqbDJyVs8KPmbz0QQAGRitDBXMmEBjJM45zT6&#10;XT7Vo7bcbirMa+rveuvFXh6aH8/ugu17IVkauicu/z51cnN4qRmJHkxyvBhc3DCByYHQ+VaqzUSE&#10;t6/JiQuz+44T13WXMO2lQFZ3iI9k5YlBlIdplrDg5jwAuhmvq1evnp/6m+0vlBOYvvP5MU33ioAI&#10;iIAIFB4BHUJYeGxVsgiIgAiIgAgUGIGMlK3PXNAz6f7v3rypc+r6j7tcOv795T92Tohe+uMzl993&#10;7Odt77SI9/M389HFoxv1ua1Sm0uH9WiClGFqHBYWftGIp9pUD3ek7//m1svv+HFZnfZ9ruzZNioi&#10;/OC+NWO/n3AiptF/f/3tkmaVI8PDHHbbNw93v+uT1YNuur9plSiXzbXO73Hj4J5RBbHYXVyHEPrU&#10;fkjJxGBFJcx+F1ueiUyKKx/bwI2Qin8iYh9b5lFdEQXMIWC86Nu3r3cNmj3mXbp0KbzIzt5Ndj96&#10;CyvQLtFrcMP0Q4ZAJMKvmUJM4BGwIM2byBsQwCEaxz3CWbBzHD0IqrjsXXrppb4+yO9DCImAQa2s&#10;dACzn93lMmkERF/r6fEgsz7hEU7aSIom+e2h6VE94POUHDutR5VYEiBeCt3VChPl8Y+Ar+fO0ZqM&#10;o99//91DtqaHdO/enXjx3vshyxusZ1SrVi2f3dVXY60cQmjKpHPOnj2bs/jy7PDk/PXXX427NFMr&#10;M61ZG8M0ZpJzzjnHjJrWrVt7ma+sH8kY+IcQYguBsOFgSJoewl84NGjQoHHjxnki9dKsFM7GlLZt&#10;27p6DldYgf7yyy8VWtrX4aD8IiACIhDUBHw6hFACdFC3tSovAiIgAiJQUgg4MlLnv3P5wClNZ496&#10;tlH83pt79K784NwXBiT+9NKwx8Y1n73h303jctA9LdBxrvrx+e63vH/fl9OeG9IKFc3jlqTVY+r3&#10;ujW9y8hd3z0eHxuNr11G+plpr9xw5QsTE278bOdH1ydER9htqc8MLPvBqhvnbHuvRUKMhYf6nCUo&#10;BGjkOZQORJ/s5hmNlV/sHDPochnGLw8pxEgkNWvWxK8ZGdq7mIvIggc08abzox1krx6qBCqqFddL&#10;QrIuXrx48ODBpgIIWGx7R0b3uUWz7kVacjkqGkSozzg7wxCh03hAGyAkQtxeddVVviplFLtkyZKu&#10;XbuaGqKYc8rfokWL8qzweeedR2XyzGYEdI81gwLRoF2PNmK0eZtPt9bsFcux/jlajQANEFokTybK&#10;4DcBlmQIfOzT8pKRAol3bPqJ6SGshLGCkucsUVwCNJ7It9xyyyuvvJJnDbEOtRpBOc/A5djOBOLa&#10;XIJ/rtlZAg3jqMuz6MPgze2hZEaxbdasWZ7bUGjfgwcPMhxcM6HfLe5+I3ouawmsvZmLvq5GZK8D&#10;0x1zrEcME/ygu3XrBor81FkCdH7o6V4REAERCCUCEqBDqTVliwiIgAiIgAhkEXA6Tu9ecufFl+9t&#10;9vS4L6//31PXj/xoUdPGFbas3Tv089/+c03LmEi/PI2dtomv3nHt6z9/MGnBVTg8Z3lAZ/1UR2rO&#10;fOyJvetmL9lUvmG7zs1qnr3kdNiS5vYp33tV5+dWT3msVlyELWPNFVXb/t7v3c1f3FI22kSjziwi&#10;7OwNBdCCQSFA8zufX/u4J+doML/YESzGjBmDyyFqCB55aHk4/BoPNaQHjoSqXLmyF1joI2jWlSpV&#10;yqd2kP0RqMDXXnut+6b13KphXJ6Ry40QzC0mWIQfbYw5/JvVIyQrQVq56NoC7/K35XHoMn6cDMZT&#10;3NUrdPa5c+f27NkzzwrjbZ3jWoLHjTTrW2+9dd9997kHVEVDJyZvnuJannUwGXgEBfIXf3DjyGnx&#10;xuzZKAQ/ffQ410d02nfeeWfkyJF51hYv6f79+8u90W/4Vm5Ef2Qe8EmAzvxycDrRQwkrj+TK2KF9&#10;XacRen9ocQnQZl+COT4xTyzkITIJQSSyvpu8dX4zUsw8ZhRSJlgiTpgJCgmbxafc2JpFOGYzizHc&#10;Kaddu3aumTBPK6xkKHAB2sx+CxcudC1iMcyR4C3a6KXOEqCtNKjyiIAIiEBJICABuiS0smwUAREQ&#10;AREocQQyXS3txzasPNWkdb1SthMTPnpjwpytbfrdfOsNF8bFRPgnSjkzkp+5qed700++9Pc7v3z9&#10;7dV791as3ODKux9++M6ra5XDBTVT2sjUCNCkXb/8nXbb0d86Vr9oW79XN465r0p0qTPz3q3Q66kr&#10;//5xzU0/vfPdeLY9d+w+7Mm/P9SzY/O4CL9k8WxtGwICNDYh96B+GsnVKClGf0EUaNmyJVqG9z5d&#10;eAI0KiRSL/qLlUFlnAqt5PQ1T55qVIE812L98aDE5zpPExBirr/++i+++MJdmcVLHa28AKNVuHtA&#10;51klLxk8ApKQE8UNX9RvvvkmTwHadNoCaYL8mBDa9zIGEVutdDwPDh5jx2IzFZcAbaa+PMe7sdEI&#10;0GXKlGEBJk+76M8I8cjxhPRhuwmBy1m4YiRyO3spevfundt2DQYyq1/ktPIUU7ECHw4eAnRBTSMA&#10;hAlBn1ifYHGiQCKuSIAO7YlI1omACIiAdQISoK2zUk4REAEREAERCCICmUFhzyQd3b1n5e49Zc/p&#10;1CL2cEbF6nGxMURm9lPntaWcvO3COt8ssMXGR6MVhzkdGRk2h7NUhY63z5/6es0oIjx7Ch229FOj&#10;br/i9m9XPvzT/BcurB/hzFjx+U0d7/pffGICN+KHjU6elpYenVj+/rfHPjOsY1S2IrITxyOVkJpe&#10;WgJZgV/jiAjkMS5s/AA2+kXgvKVKs2bNwr8MYcLUihqagBvmLfLfihUrDhw44FKfjQk46PXq1ct1&#10;hmGO95qiTNQOPKAL1nwEaHQZo8y6Sjb70D3ekhONDGdYKsmnWEQGd3tdkrox38tbbjTJSJ8ms+ut&#10;eS6JT83ZWdZLdn+uKdMAN4SpsyGco4Eue3Gf5AC0PDlT2g033PD111/jeerKzAsc24le7d76Hp3B&#10;ylsKz9yM8EdDuDqSlXtzzLx7924a2njQGwhIkDfffPOoUaNMGOg87Q20QRdidS6onmOlq9CUbGgg&#10;hDRdInBm0RwblIGwdOnSVq1aMRa8d35yIrNiF0OS8zbNeGcCISAJ0yx7Gog+keP8TE4i83Tu3Nn1&#10;adGPBWIr4QLP8DSjrKA6A6VhGs7gbL7ZsmULHFgzQ2e38o2TW0eCKs7mbdq0MTs/DOfsM2HR9Cv3&#10;3SdB9O85VVUEREAEQoOABOjQaEdZIQIiIAIiIALuBJy2lFO/fPjPp/4zZvvhg+GRbUdt+mH/yOtH&#10;2Zp/8t7f65dLsCDz5sAzI2XR0OYXLUw55+m3/nX1xW0I77pnzazXn7v/6xm7r372548f6xkXZUJq&#10;mOTMSDux5P8eu/6Rr8OaDJ894Y1qZeOctuT/PXjlbV8u7jzs8ecevLJFrfKlTh+c9H8f3f3s+9H1&#10;Lv5l3qhmFqJCEwQAhzUv7c3v51dffdUI0IQ35WctgrX5lR44b/k9j6ceW56JkoGXGW/3799vKmne&#10;EqeVH+rEQDBO0DjckRm9A/29adOmiMuGQI73UhT37ty5s1OnTjjbFqz5lIxkU7169TzBIgOxEsBJ&#10;ifhrk5mIq1SJ3fG51dndfA8abMDHLw8ISCEEksZBj/ZFt+Vvw4YNYUXEEvRuVGD8Fk2wbC9wcnsQ&#10;kivSsNG46Sqo5yhQBELJs+fghcqNeXJGdrn//vu/++47ZCNXZhQ9AoK7fKJ9gkMYFv4pj/MmXpy0&#10;S4UKFQgdwFPgQFfxqSiPzNTK0DCqkBk4AH/wwQfffvttQpDn2fp50gi0IRl0FtH6DCgkQi8Dx2Mc&#10;+f2WPjB58mRzjlzgzKK5NRlTDQI0Yyo3e+neTKcMHDJwnCnqM0PSFf6YSaZRo0YMKFyAc5yfGXRM&#10;OAyZPGeGwmNFROk5c+aYU2qpRoF0Bkw2sVn4bjJfQJTMWQWc6+g6h9CPWYXZe/369QTKd9HIcSYs&#10;PFaukjHHj9BMXv6xoY9EQAREQAR8IiAB2idcyiwCIiACIiACQUDAac/Y8cvfuw37+MbnPrl7aMY1&#10;rd97bPP4vqfn9G53XYOX53xy67mxfsWAtqfjrJzhCAuPi483UTyI8Hx0z9x+HS883fDSORO/qVY2&#10;+iwdpyM95cz0jx+57plvIkq3HbVg2oU1YyIj8Jm2Z6SlpqTbY+Pio856TOOpferT69qNnHTwju92&#10;/uuS8vnnGxQhODATGdccyudlqzgSALIIvtJoJfyKJhI0mguJg/JQTLzciCqBlGDcAPOP1L8SkCCJ&#10;KDp06FBTB2xBkiZ+SJ5b47M/DtdLIIALVdQ4GyLBo2KghoAFNdzl8oxzbp8+fXwNjJvZmZ1O5Dzi&#10;Jhv3XhI+gN27d6fO/pmf/S5qft1113355ZfuITi4iNxjJF2fHkTHmDdvHtoZKr/x1EYkwm2TF7hw&#10;5jPgLAXSdujv7rVibwEe0KNHjy7GTuUTotDOzAIJSwL02CIwM3s8liJ4qH+PYCAzUdBvzdmkORbC&#10;fGIONYUhgwgZmpws27jGPtMyb3HazX7QK+WjPrPm5OuA9c+c3O7yCMGR/86AXUjPv/76K97KjHTe&#10;uugxzTK3EBTbj6nbzPzsETGrF8acHGfCguWj0kRABERABAKQgE8CdLH9gAlAcKqSCIiACIiACAQs&#10;AXvGsZ/e/6zZ3e+9cM+gCmXioyOJuhEVXav/c49fNP31T3am2/yreUR0TDy/6RPOqs8UEhYemVim&#10;cb161U4lnSbcgimWMAZJx7a9evMVw//+dfT5l3z/+/8G1M5Un7PyR0THJZQtWyYm2hWvgwgUZS+5&#10;oh8xPbbv3utfxUL4LpQ+ZA6cHPF6xtuXH/DoAiiPhIf26d9wAYLIP/0iq1M5EYkQiNGMzLZ6IBCz&#10;Fe9FxCBUaQPK8DFitK/J6FZ+19DXx7nyu9R5n0qgtosXL0YiJ0iLOUiNv9DANxw4SEj+QXDVgdtx&#10;FSxeic0nIMosAoYAQxjVmBU748CbPZkoE2YmYfZgNYh+TmYcdV2ZjYSdY4hnE+smEIaGmQldycQ4&#10;8juZQBlMqvg+k1jhM3MpiQ0WSPZ4W+fzEe51K/Cg2Or/IiACIiACgU+AhXPrKax67TpFb5ItPePQ&#10;gX1F/1w9UQREQAREQASClEB60pp7G1xU+b2xf7+sTfqpyZc0+ddDGycOKBO96LvHrnjw9JRt77Sw&#10;EOnCou2pJ/YPu+iCRbaWi6Z8X7NCHD+Ij21b+/Q9l34xa3/v65776L2HcH3+80zCXArd/7+7mg4f&#10;PfidpaNuamjxuV6yhZIHNGaiMM6YMQMnWYQAzsjCGc1E5MQFD6+03ATTAPSAxhYjm+IE7asLLUrr&#10;559/jgKCDoLPLyFKec0LYkSYbfJwgAZ8gEPgET/kIRRtNO4GDRq4ulbReEDzOB6NP2aXLl0sdn4w&#10;EkBgwYIF3IjQZgRokwjBQThp8NJPzj//fF85u8oh2glIcS13r5I8oC02UNFky7/Tq/V6BpEHtDGK&#10;OZPAEdnnASOnEl7fbKTgZzAzCVeYUriLUWOOAyVS8MCBA1u3bp0dUfaJwjrGAsx5zz33mEFqyqSB&#10;mBuZAP1+hJHgocHWHNfyFRxY/mQaKVeuHLE4eO3HEh11A5r7vRSCd/nIkSMVkdnv9tKNIiACIhCM&#10;BJYvX2692hKgrbNSThEQAREQAREoNgK21D2v9G8zrtmLc98dYTszdXCmAD2+f2Lkx3dd8OzGy5dP&#10;fbxWbOZZQL6mbf+9+9KXZnV57McPbmhidkURaePgtv/1OP+W+J4P/vLDCxXjIpKP7btpSM9JS1Pu&#10;/XrcYwNalkuIdlef004duuv6QSszmkz47qNq5eL+COOx//l2Xd7cFvXK3OV3n+f/72eXOcEiQPOz&#10;nOAJ6KfeQ3B88sknuOMZbz7jNUbQCXMUWP/+/XO817it4Q+LBOmHXuBrx8gtv0cIjswOkw8B+osv&#10;vsDTGTnenGGFgx7evugXyEwI0BQOEMKMNmvWDBHZD6uDSICGAD0HFNSZF+6enkBA3wcLPSQ/AVhQ&#10;txHEPfQ7CdAFNTQKpBwJ0F4wsnrEehJhNDzyuAvQfARD4yt99OhR9pQwahCg0Vs5HpZo8jmuYxGT&#10;B/HUPYpOgbSmr4VQc/eBz1TAImV+4rFw2MBvv/1mApK4BGgTmYQAQeyHQI4n0rSv9SQ/8wbNYUJm&#10;m0Sxrj0rfhSoW0RABERABIKUgE8CtEJwBGkrq9oiIAIiIAIli0B4VJUrHr3n6P9evvfvb89auet4&#10;2vE9q1f855/3/mPs8XsfvbxKlJ9f6NW7XVL2+M7/e+iOD6ctPchO3TNnFs4cfe+1f9thq3T5A3eW&#10;iYnISDv4f/deMX7BqeHPff5Qr8bRpWwpycn88iSlpKbb7I6ImNh2lWNX/Trlvhc/XLjr8JmkMwcP&#10;bP3w73e9t+1g/QFX39w4pkS1Ez/C3X1Xs9uOCoDMimueSw4we67N8VDeNVYCQCNEBiBPAol4tzrH&#10;OmMsjr10OeO3SI8iG2fu4e/Ma8OHvyabH+ozty9ZsoR7i4UYWgwSD9ZZfLpr9zov8Hk0G9vdxR1e&#10;I/f4x8FF0mJllE0EApAAArEJsuFRNwYFErPL8ZYXOPZykcmEhStmAJb3WLlBbM1RfaZApN5A8Nsl&#10;XDU2eiR2hGS/aOUKpaE7czuHxJKfGckkyOBYDRzmbchYKSrHWlGye914DUO/J6gA7G+qkgiIgAiI&#10;QIET8PP3aoHXQwWKgAiIgAiIgAh4IRAeEdWw30Pv3991yhdv3DDokc32LQ9dfNHLH05pd/9zI/s1&#10;jCLcsl8ppkrPO28dHJG28KEhPRsjmNWq1XfwPT+vi+p014uP9qxFlOf98396YNzyDPuxL16+qnGD&#10;erVrZ2XKSnXPGbzkiC0iKn748493ruL4+cOn+zZvUKtmrcZN2jz0+rTwhGqPPnhXXLQ/ftl+mRI0&#10;N+Hf2qRJE48f6oggGzdu9KIvGw/owAyyiWScozDkpUmwBbWCoBNGokUQISEbobGagCRG2gAIf/0T&#10;NagShfh3b/47k0uAzq6X5VY4vt58hBbGuWE7duzYvn278YgEC1d4gS+n3xVjaz8nhvkdvsPv5+pG&#10;ESgoAkY/zTEMdOZBBgkJDHajJnOyK9or2zWM/IoMje8zoWxyrEnADg0v9lpBCgr2l8AEH+pzzz3X&#10;hN3gLcI0UwoCdOfOnTUhWCGpPCIgAiIgAgVFwM/fqwX1eJUjAiIgAiIgAiJgjUBYZHTCwKdGL5o/&#10;a8yob7768otRo76ZNnPhmKduLh3lv8gbHhV3zZNvTvrh1au7tErFtzklpXbXi99+Z/zYF2+MyjxT&#10;0LF2yXKbHa0wPD3zY+P6fDalpmV6QHNoYVSt/mPn//T2EzfVLpOIjJhavuLVd/9z0vRF13SoRhEl&#10;LeWpeKIL8LPf+Oi5wzG6QJ63BxpPKkwsURPP2nrdyIwQ79oYHh8fb3Zw8xeZFXGkRYsWCLJ+u9RR&#10;PrpSfiImW7clt5w0KAq7xXKM+Zy0tn79ejbOE4EEoQ0Zmo2NxBMgnDRiNFFuUaJ94myebrzsA3P1&#10;wiIfZRMB72d7EmEDf17UZ0YQ5xDymlBIRJlgIapHjx5mhsnOMJCHhn9nmWa3EcOJYoQE3759e0LA&#10;4xKOIt+hQwcmqPx0qqD7qsqPsbpXBERABESgQAhIgC4QjCpEBERABERABIqCQKY8V6tht0GDhgwd&#10;OnjQxS0aVguzJ21ctu607c8jy3ytR0Rs5Q597/5s8oykpEyBefXE7269uXO5xMisH+sR/R/64MRf&#10;ZOc/3xw7PL1z9cwIG0hn5Wp1uvWJd1fv3JWESr1l82ev3dOhecWIkic/GzWWwKNeVEJz3iB+ecjN&#10;OOhlAQzjNSoJTmq+Nl8g5I+Li/NucvZKIlgTBRuhGVd6XBcBguRKZBK8FPFedD/bCjc9P44f5Ilo&#10;tcXr38fTiZTqUwMRnoWeAE8g1KxZEwdGzlLjrzmfkNPVOIfNHK3ma4J2sYe49bXOyi8CHgTQkXNb&#10;1GG4oTgjqjKfMAmzeYIjTHnBFY+g6h5lFvtEUUitzLTJ5OkqnO8dvnRY2OMKiNhgwZzg36PNUQes&#10;FEqD9g+g7hIBERCBEktAAnSJbXoZLgIiIAIiECQEnPbkM6cmf/jKY48++e9RvyelZjhLZfmKlnKk&#10;p+547ZZBAy57b0+G/wK0OTwoAl/TyMiozD8RWYWfTVmf8BM+hxQZgcJ8NmNWEZllZJXAJxEl86cp&#10;VtevXx/HVS8CNBmMu6vZGY2fL6JAw4YNjTSQW8IB1v3Ep0Dru/jW7d2712Kt0C9wUSQzFqEo4ZSH&#10;MgIW3BVxYDQivssb2m9RHk08ny5+Fs3JLZtpZRM7Jc+iyEOMb7IBoWnTpgRpOX78OOMIqQiBjNYn&#10;Sjh+0DhHc1AhALlCslJyno9WBhEIFgKInps2bcqttibiBDMJibFvXP4ZIyitXpaCin2iKDz4TJ4u&#10;mZg9EOvWrUN3ZnGLiYXdJ+yuYH3L7zmkZH7FF15jqWQREAERKAkEJECXhFaWjSIgAiIgAsFKgJ3z&#10;W+d8fXmPJtf948s582a+/uiQdv1vW3rkdFpa6pZf/nN1/14vTNnUZUiPihERwWphyNXb+89yPq1c&#10;uTKueUgAqJOuU6eQXPFvPXXqlDmRLzsVLvrnCFw0gHM7HyzHp2MjQjMfQQOx1RxmRcLnFzgosLhF&#10;UyCiPOeG+eHFDCtcidG1i10iof6rV6+20gTUGaHZMMFk4oegOJsbjYRNwveTsLYE4iDIwG9ZacOG&#10;DUePHvUuIQUODSsclEcEvBAwmnKOYaC5i1mF3p491Iy5nmOxJn8gM89P9ZhJmIKYSJld0ZoR4tnB&#10;RNh9JiWmFyYcJpPcvnECmYnqJgIiIAIiEKQEJEAHacOp2iIgAiIgAiWCgMOZ8eVLdy8/3Hbs7wum&#10;TJk2e8wXZVb9+OA7cxZ+//eOVz01d6vz3s/HfPz6FVWiJEAHTX9AFCAKJxE5cf4l2IKp97Fjx4hK&#10;MX/+fLzSglER8Om8LDLjJm8MBwI+4EjPKM7461166aXXXXddnz59evbs2ahRI+MH7WvTmgDQuFf7&#10;ca8fz8IfGSkHF0uPZDyXkdQJmpH90+yZebTxayYtWbLEnOtotDbzgisE4sCNcfPmzbhCk/AG5Qrr&#10;Fl7KJxtiE9FOcqukrwdI+opI+UWgoAgwIRC8mNGdY4G5hYzP7TrDitFEsI4imCj8I8AumYULF/p3&#10;L3eZ1Swm0m7dujGB4PvMjgqsRpFnTmDLBVONxRUyv+ugG0VABERABETARSCseu06RY/Dlp5x6MBZ&#10;t46if7qeKAIiIAIiIAJBQsBht627okr3Ft+ueObCOtHhpXg/8dWrbnp3Q+nwAzW7PvjeG3e3qVUu&#10;YH88FyDkN954Y8SIEbgJF2CZhVQUP+8XL16MqJGn6y458XpGQ/TwzmPTdHbPX2REnNeKRlT1QgYP&#10;XBTPIUOGZLcOGRQNndOurHRIJNQtW7a4G278Fvv3729u92BipUxXtb2w4pBMYm0vXbq0oFof9ZY4&#10;Kq1atcrNPz0lJQX9y4qSjslmRzxlskGeG3lBPTMj22QdF2aUI6RkBoI7EDIgc+eGiEK4yz2strvt&#10;fGpcqgPZv76gGivwy0EQZE5AdvSjqmbIWB8pND3rHF27drV+ix+1KvBbGBd48uYYgBiL2BYAQ/eH&#10;Yh3TZo7nkaLJrlmzpm3btgFLgJFL4J0uXbrkEyNT4ptvvmmC9vDaxNEGC87RZvrK89vKvQJMU6wX&#10;cmJqPmul20VABERABEKAAK4z1q2QAG2dlXKKgAiIgAiIQBETcNgylg9KGHb9+t+vblANl1Gnw75s&#10;zHMDbn6rzwP//PLZO2MiS0qo5ZAUoJEDkKqzn6mFFNipU6cyZcq497YAEaAJbXHvvffmqFYY5RQ3&#10;W7SJPAUdo6W6n4LlrqIiDOHk6Npob+KWWJRIuAukHGaYYx14LqcdvvfeewU4ko1MnJvJPHHWrFkd&#10;O3bMU+ElJ+Fo6RIw3LhxI7owELiLYwlNbekDqM+oUVjnXn/IICHlKMkZkomJiRxBlhsQisqzbgWI&#10;S0V5IeC3AE3foPNQsvWRYnoUSzLBdZoczv5EkK9Tp06O/RmL5s2bx18DmTys1jD6cpw9mIKQ+zm6&#10;MM/5qrg6bUEJ0Bxeyqoba4TEgGZxC3NYkcIbukaNGnfffXeDBg18IsAhB6yRFG+E/eJqET1XBERA&#10;BETAg4AEaHUJERABERABEQgNAgjQyy5JuPaG9b9f06AaUTYQoJePff6S22eOWjK5d71E34MTBCuW&#10;kBSgkX6QJrMHJ0ULwDGNfdPurRUgAjSCpoeDoUcljXOilX6G4WhJc+fOJTNyEgnlmtdcR+BwdwwH&#10;CHJ8biqSx7OoofHrzK0OJvS2lRoWVJ6ZM2daEaCN7TT0zp07Mf+XX37BanbKuyLYotH37dvXw/2Z&#10;u7wI0EHq5VpQ5IOuHCsCtInHwroCEcAx8IILLuAFb83ARFjEpxXvVCuSYoDMKj41E7ajpeYWN8PM&#10;KsxCMIEAK3mEP85tvAe++ZiDakzUZtYVfKLkkZkpiCllwoQJ+I+7vnGYN1iNe+KJJzj/1uLynilW&#10;AnR+2kL3ioAIiECIEfBJgFYM6BBrfZkjAiIgAiIQ+gQiI5tVqRxVctTnoGtRztAzB8r5nTzEIzQX&#10;dj0TwdOKqOT3Q63ciE6BTJxbIqQ1KhiKj5c8ro9QynDLJeYGicAdiK3mI7xxUWBN3AmTeG0cPK2U&#10;DKju3bt7qUARq89QxWcZi6zgpX1hyBmVAwcOfPjhh3EzRCHiCuaguD3yyCM5htqADz7OOfYN1Ct6&#10;Y7F3Gyu2K48VAqiHzC0mWDyxxffu3fvWW28hLBKfh8UGJgqWtfjowIEDuR27Z+UpwZuHrs7EQkx5&#10;guybOPtFP94LkB7mMOnlP0o7J7syhbpvdDAhj5h1OX7AHAlrMdHH+BbQngmLuJRNBERABETAnYAE&#10;aPUHERABERABEQhwAvbUpDOnkN9IOEOlpNtsqclnTpsLpNNnUm2OzOifSsFFAKEER0WjKOG1x1+j&#10;GfHbnlMK3W3hOooSImOAG4gSihDmUyUxluTuf4e45gq+4SoKAitXrsyzZLKhqvjkzZdnmfnPYAJA&#10;WxcEzSGN9A02yONOTmfApxUvxfr162dfhKBkttLn2DdMTA+0p/yboBIChABD4/fff6dZGWiTJ0+e&#10;MmUK0RU4SW/atGlcMX2MPMRqzz6IAsSE/FcjzwUVcyYqDzIxRphds5/sCitWy3I7nzD/lSyoEjA2&#10;/03JJEDkDWYP5hNMZsrlNTGgCe/DIYSurx4rdaYyATjHWqm58oiACIiACBQ7AQnQxd4EqoAIiIAI&#10;iIAI5EoAN+fw8MPvjLj+0sGZ6dJLLx35z/+dSp127xVDsy5kpsuvfGdnRmYUWqXgIsDPeFxc2c68&#10;du1aVAD+EqATE1AbA01CtQgWiwgnikXWxdbsJWeXishDgVbKxFUwAL3zjMLuk5shkhmhbDGZzsD5&#10;afzlNVd4jSptvBdN4i3xPXJsIG5xKXEWW1DZApwADv50JJajpk6dins7CRWViyQmELxZTf2JQUEX&#10;CnBb/Kue90nGTBTMIeZ0TWIcEX2COD8sX3lMIORBuM9naAv/TPDpLjyg3WPl+3SvyWyW5erWrWuE&#10;Y1a2kKGNAE0nYa2Cb58cZ10/nqVbREAEREAERMALAQnQ6h4iIAIiIAIiELAE+L1Y/sKH7xvUr0/3&#10;biZ1HzjkmvtH3tqvR4+zF7p169ypfKy+zwO2DXOvGEISgUqRA4xbKxIAnmi47KEOBK8ATYRiRA1z&#10;Lp9/KcfzA+FDvI48CyT6s4fzeJ63FE0GQgFkP20yt0fTE5CcXAepubJx5ejRo+eddx6xBegkJF4Q&#10;miO33iJfxaJp3KJ8Cm7OdIOtW7d6dA+kZ5Ro9Ggr6zRFWeECfxZTAZMMPuDZLSVW8u7du/EKnzhx&#10;4g8//MBKmPEdhhWSvZFZC7w+AV4glFicQIgnYAu+z2y7YbcE3zhE5oEJ8wn7J+g8RJzngFkrtgTs&#10;HGul8sojAiIgAiJQvAQiSlv413yBV9Fhdzzy8EMFXqwKFAEREAEREIHQIoADdPl23bv36Okt9ejR&#10;pkxERJ67koOaDL6fbdq04cdzUFiBDoLbGr/23WuL9mFOkzNyIS+QRTgYimzsgybUL0o07njciDRA&#10;3FL3BiUzh9HhwhYU5psgoX7vbUeAJmKyh1REgcSJRivx0s+5BUocZhiAYwHRh8i8hKa1UjcMWbx4&#10;cY5i2fHjx/Gahy3eiyTvkHlikyZNPPphUHShEltJGp0mZkLIjQBaIZMh4RRMlHkalxATvDD9inDh&#10;ZvmKmYSoC3muYzEjIVvnFkA8kFuBkY6l7qMJQ/B05jq6Mwt7a9aswTo4uCAAiinUFbw4iCZVlqP4&#10;gnC1svV2oTvBYfPmzaAwid7FVwxYiB4OAWj06NGDv7zmKYSEZo71Xj4e08yxeXYt65VUThEQAREQ&#10;gaAmwHKm9frLY8o6K+UUAREQAREQgSInEBb251lsrkPZ/vqCgI6EmC3ymumBORNAE8G/DIXIJSDy&#10;Ak0Ex7HfshJyAOIRFwl27IpZ7Dp/j0IXLFgQvG6MxnyM9dsE1BAWG1zSKgVyhXP5cjx/z70N8OZr&#10;166dFYW36PsuterQoQMSjxUsJrZGjpV0Rd4wsTW8GIurLEsaQX0CW9E3U+A/EQnVOLabqtIHzKoM&#10;E4gJPWGWuFjECm2JEKnUfZsFhqM+MwMQduPIkSO7du1iHwbLe+4B5c2U62picz5n4Lc4NWSXA+7b&#10;vlaVnpCSkoLQbL6JWK9COOYvvcWEakHB79evn2uxE55GlfbyIPOF5WtNlF8EREAEREAEzv67RSBE&#10;QAREQAREQAREQAQKkAAKLI545pe88bPDIw9ZhF/4+KAhQLMh2su5TyaMqXt92Fd+wQUXFGANC7Uo&#10;zMcT06eQxwYUQgleiogmlNCrVy/8hYlcQSLQBIE1vAtqZqc5Mlxg6iMm+qrFyCRk7tSpU3ZDcrue&#10;vTWhgRs+4aFDW4Us1G4cmIWzGNO6devq1aublqVLIMXiwkxUClRFAlNs27atadOmHt7BgWlLfmrl&#10;IUAzuzJ1bNmyhSHmmniZT1gIJLmuuD8RVkEhQJs1p+xfCnnS4xazxnn2N3/WskSXLl1wjWdy7ty5&#10;c/fu3ek2rnmGnLDyXiyc27Ztq1klT/jKIAIiIAIikCMBeUCrY4iACIiACIhAiSaQKfzZ7exfdk/8&#10;QHW4S6BZeTJ38GZk/rHb8bPzgIZ6mJUjK0OOOUomZfBmjz0Kanz00IlyZML1wFRRrbcg3r4401nP&#10;DyUUedehYQsXLty4cSPBjgk9ww5xfPSsSB4BDo2d78g3VphgCJndtSEjNXKF6xbNRF+T+7MV2sGV&#10;BwEaDZEpguAqxgUerRlhkRHElRYtWjRs2HD9+vUcZ2rF1z64bM+ttmbtihnVuPqakWKGibuoCi6P&#10;KdfiUAoESgQm8mNJz6MPYC87S/CnppOwhuGKRuIy0DsQw9nL/oxAAKU6iIAIiIAIBDIBCdCB3Dqq&#10;mwiIgAiIgAgUOgFb6s5nO1RiH7d7Sixd5pNliNBZT3c6ko9vG/3CHR0rliNPuYod7/j76G37k90U&#10;aqct9cTcL18ddF7dhIT4hIRGA4e/tGDNEWTqQq99YD+An+srV67MsY4E5SDSa/ao1lxxj1sa2Pbl&#10;WjujF1s/8osDsmbOnIkLs1FM8N4l0ig76C2KaCbUaatWrazo1MWF1OhiOR6elr1KaMcdO3Y0UZ75&#10;1AR95op1TRlBP5BpFFcrhMBz2V5Qv359ggLjBcyCBKtZOK4iJjI5E3eFocSoYeywkyAEjLViAiOL&#10;aRMPaNd04R7VmlgcphAumkjKZmoKLiGVRrc+nRobMbBChQo5AmQNI7v6zHRx/vnneweuWcVKh1Qe&#10;ERABERCB3AhIgFbfEAEREAEREIESTSBjx+ovtqQ5wyPj4tGO/0jx8ZFnA8w6008fufeGK+98ddQm&#10;R3hsfFyYY9Oo1+68cvi9R06nZwnMOEfbprx515D7Xp6162RsfHxs7NHZ/33l0v6dp21MMQp2SU5e&#10;JFTiRbAP2hWCE72A11zherATMxGKLSomZOMAExO+1mU4b/Hi9LjoBYtFqboYwdK+6IYsPFisqtGD&#10;unXrhhs4f3ltUVCmfPzHmzdvHkQOnsXYLsH1aBoXZRlXegJ8E0uBMDVbt25lxqBrISmeOHGCEBz8&#10;JVtu51gGl7051paOjfnuO0vKli2LBu0aILwm3jFAmFGRbrnOi/bt27symINSLQ6oYieW3V4rVeKu&#10;c889N7uNXMFTnrNM3T8yIn6ecfa1r8IKeeURAREQARGQAK0+IAIiIAIiIAIikJ2Ac9/OzcmOyOte&#10;HbN7N16nZ9Pu3btuapnpxeqwZ2ya8cqE6Wtq9xo+denWvXv2rFg6dXiv2mt+nfDKjE0ZODk77Cc3&#10;/vfRv49Jr971vfFzuH/jxmWv3tc/49S+f739cVpGCZWgjfbHXxxXc+x2uD+jj/CbnwDHbAxv1KgR&#10;f3nNlRDQDTEBA+kMVoYcYpmHLGv2ehPOddWqVVZKwC8PJc5KzuLNAxaP2LXe64NChHxGFGwjolms&#10;vIlnYj1Yh8VilS0QCJjT9hgatG+zZs0IpEBwBmaSQ4cOUT2ano/QoMmG56/FpY5AsMvXOrAnwD2M&#10;PiNr+PDh7DBwDRP4sGZDLPU+ffoQdIKpNfuICKKZFntxdfepQbGOeYNARu4HuvKaK6wzc6wrgTiY&#10;jug8XOQ1q1xmv0WOiUfTx+hvQQTN106l/CIgAiIgAoVNwOq/ZQu7HipfBERABERABESgGAg4HXt2&#10;7HBExV9wfsOY6OioyEh+pcfGZmpekRGZvzTt6Qd/fP2LY5HNX//o3x0aVmIXc/2GHf790evNI499&#10;/tr/HUizO+xps776drOzwpOffnJdj5alExOrVW1wz1OvD6ieuOjXaeuTM4rBqAB4JHucd+7cCUF+&#10;sWc/GQ+VxBVng9//OKMhQPM3+7ZoIypRjnX9MQCsz6wCYpDFMNAuVcWoZoQRIJwr8aCJXoKzp+tU&#10;MS/KCNKMS2QJEPNzq4ZFAdpI8EQVIHk5rzLHpwSLHB/gLRWY1TPbAlx1wxXaiIaMGmIE020YC3QA&#10;3KLzjNZiMgfLwMmzObB34MCB+PayhseUywuCYqPRE7iG1Smm1mBXTs13Sp4c3DNgMrYjvjMb853O&#10;X15zxXyhNGjQwAj0JAToHL99XKXRWwiRxHpqsGP0CaAyi4AIiIAIFCwBCdAFy1OliYAIiIAIiEBQ&#10;EXBkLF+5ITwqpnF88iuPPnLd9dffd/8zv67aZ/9D47DtX/9/a+zhHfr2rBFJUA5sCwuPjKzRs2+H&#10;cPuar1fvzrCnJU9btttZ/ZxBjctERWb9uyIsLKLsOVdemFjq4OLxy87G3/QOBUnFe/LJ8ytAGsDl&#10;BG2iapiQoyYhjtStW9diPVFgEQu8qwMWiyrKbMZ8Kw2HdWyoRwvDc5O4ARMnTlyyZAlBORDU8KFG&#10;ifZeCD1n7dq1CPpFaV2hPgt7EeKXL19OXGzSggULMNAKSVetJBIVagMVY+FmZcJUwHSJGjVqmNcm&#10;lA0aJfsJ0Knz3EtB/nXr1gXvwPHo5EwjrOGhqJp4Neitbdq0QX0OuqU7L73L13FNryDx3XHBBRdw&#10;mitw3H2cKc24P1tR55mN8bUvxp6vR4uACIiACIQAAQnQIdCIMkEEREAEREAE/CRgz8jYsn1T6qmY&#10;64b0ePH998eMGfPJx28M7dXqic8mJ2XJHGknjh9wOlo2bxKbKSf+kcJimzRv6Sx1+kxSusNm2590&#10;pmrliuVjot2yRJ7fvnNYWPrho0lWajZ9+vSxXtP69eutlBOYeVCCevXqhSZStWpVPMj69++PD1oo&#10;ySI5Yjeqh+tcQS9NYwJNoLESuxbFGV0MF85Tp07h1MlW8cOHD+PO6eV298PHArMD/Dlusjzily1b&#10;xqJCblU1wa/ffPPNyZMnb9iwASYcK2f9SEZKxnOcnuarVhXg6FQ9Q4AR4Zo6aGLmFgREowyyb4DT&#10;O40qXatWrWPHjrlHSQ49gNk9gs1SFtMOc+yFF17IKMhtmmWJq169eqHHxN0iZhKCZrB8NXXq1GnT&#10;pjEVWwzKnyMW7s1+ZG5oA5R1IiACIiACBU4grHrtOgVeaJ4F2tIzDh3Yl2c2ZRABERABERABEShU&#10;Amln1l/drv3P28N7X/vY809djRPpygnv3PLsZ6ml4p79YcWj/WocmvtZi0EPdLz3y4l/vywy4uy6&#10;NacOjnnukpvfXfjmhDXXNnde2a/tpoRucyaOrlb2z9PzTkx6pO61H/d9de6Pd7TI04S2bdt6jxeM&#10;qvLf//6X8AUURUBPdluj4hmpJTDfcvrT7t27XXoQb9GJiGhs4mmwMRwTkIeMCXzq5S3ROdhoz+lP&#10;gWxvjq2AyrN582Y2d3u3l+DXSK4TJkzA2Rnd2YQlBR36EWTQiXBmRGIzWlJ2VgT6QFshT8B2Bg84&#10;7Hx3b1CXRebERRoawR33Z97SVcxZc4jsmI87J/Fbvfccsn333XesdgQLjcAcv8VVq+zzhkdzMzQ+&#10;//xzHORpX87ZQ2Fk1LDqgIOqiRHMcgVOzRxBycAhnlKlSpVMLI7sAyfYu0qOrJhj4cDUyqjBIZr5&#10;JMd5g+t4BLNUE0STKvtmWGM4fvx4bjOhe1dhUmViRHo2swobbvgCYk2CqdjXLyDz5bV06VJWBIns&#10;z9wSaN+/7dq1y/PfGMogAiIgAiJQSAT4J6v1kiVAW2elnCIgAiIgAiIQagRsaZu//vcPR2Lq3Xj7&#10;lVUSMiNo2DLS1v388sAbX6na7cHpP7yUsuTL8waN7Hjf1xOfH+ouQI99/pIb31n41oTV1zYvdUW/&#10;NpsTe8yZ8M1fBOifH6077KM+r8wZc+d5eVJLTU314hPK7W+99dadd95ZtmxZXpuf32ZzccC+5Wc/&#10;EjlyoXFEzU+dKWr//v3169cPZHtzNJA2RbZAy/NuPnb99ttvaGoIryjR4MIh2gQQQO/AcPQOXMhN&#10;EBKPosiDKIPSZK7nh3OR3WuOiUMfzN6ghFBATyShJ5pRY6K1whDzcZ9v3bo1V7x0fiIwUHKOrIrM&#10;QD3I7wmKGxkF+C97mTcYKYsWLWKFxjxl3759SK5sFDCLWwwWlqwYQSbaDy+6d++e49CgHxLxpmvX&#10;rsEycDz6VfZxxFS5ceNGIpCYxRvyQwN1snTp0h73AhAHai4G16S6ZcsWtlBYGd0QYFI1YcHNNGJ6&#10;FPIx04ivI5TS6CrEkjJU/e7ehXRv0MWnyvNfRMogAiIgAkFEwCcBWiE4gqhlVVUREAEREAERKGAC&#10;kTGNbn3iyUcfvLZaYlQ4P1DDwiKjYxp0u71lg/J7969OScnI+sUY5pLDXI/nCj9n+ZSbwsPCs9ys&#10;/lI3uy3z+EH3iJNeqo7ayNZyL4kYyjyL35kmWqX5GRzIb6kb4qmJv5lbnY0hRhfwYhEarhFYA9le&#10;L42S1Um8NZnpGGSjlXHYxNkZd2bemsSdJkppjua7CAcRHFd/8Kgzxq5Zs8ZdMDJ9gyvE4jA0vHcV&#10;F8kgohEUw7nIKmn6hvd5g2GCeMquESZMToW98cYbhw8fzpBBa8btl7UKE6bDdB4v8waTNkWFTFfB&#10;WJavWI4yVhuMSPMLFy50zbTBO4uajsEXAUKwlSabP3++S4V3dQZKYIbJc0LO3tvR+vGmd0WLDrTv&#10;3wL+V5GKEwEREAERKDQCEqALDa0KFgEREAEREIGAJ8BPdLNF162m6H1RCYmZwS7QvsqWq8CvzWXr&#10;N7vn4fXm9cu4XqFc2ciIqPiE0geOHEtNdz9v0Llq2Syy1auZeUBWCUyu3/y52Q4cIh0bd1dcGk0r&#10;/LUhgh4bPYRwEzgkercLVgSaIDMhBYxq5kqu67n5uLk7MAYLL2zB5OyLOpnjLcuJtVy5cu62uDoG&#10;rs0efDxMJqdLpw4WGqqnrwToA3QhAtQQRIKEiIw4OHjwYKRnl3OrKZPOQCiG3MrHdRoV29enB05+&#10;j7FgzmD0CHNsvuA8piAzygLHEOs1ca1I5XlLtq/1rK9zf79i6CoKc5Enc2UQAREQARHIk4AE6DwR&#10;KYMIiIAIiIAIhCyBk9sWTpw4ceG2k24WOlJT9h/ce6R82SrRbGCuf+615SJOr1i2MdWZeShhZnI4&#10;UzcuW3E6rGzvOlUjOT/uovq10g8cWH481X5Wx3aWsh2dPfuwM6ZRu6aZ4UeVPAigDhCrlC3SKCaE&#10;iv7xxx8/+uijKVOmbNq0iUPnQkaGNlqqK3p1bt0AmYyotUayb9y4sdGaeW084tGgUbFLSBciyAwc&#10;iILtLpDxmiuQJHkXzlwyDZYCAAD/9ElEQVQ+jyUEl8w0BOgV6NHZt5vgH82WglCl5LGQw7RJkOIc&#10;jXWfVMlGuBLk1GCM20CdLZ7syj6S7HMFV0wYK5+SmVWCVLL3yVJlFgEREAERKGwCEqALm7DKFwER&#10;EAEREIHAJRCZtPTxm2+67so3d6Wk2TPdoxypyfsnvDh46Z6U5pcOLxsXERlV59IbW4TtmfLMv6Yk&#10;p6U7nI70tOQp/3pmyp6wljfdfm45YiPE9RjcITJp+90jv9ifnIIfLwdibZw75pMlR6t36Ny/ZnTg&#10;Gl/4NcvtRzsRSPEpM95569evJyIwp9IRZoEX7LBOSUkJGQ3aIuMaNWogrKCgIZlxfhpvecF5WT17&#10;9jRRj3Mrh2PECJhr8SkBlS1Howh4nbmxoEKFJk2auAQysODHimQmDSigWrDwKuNTQzNXECGBpRpG&#10;kNFkqRh/WT1s3769eRuSycMd2ItI6rEfpSTMrpwcmF1hBxEzjK+dgS8p7avwFZryi4AIiIAI5Egg&#10;orTvC6H5R+mwOx55+KH8l6MSREAEREAEREAE8kMgrGztvQsn/LZo0qS563dsWzN/1swP//3CWz/t&#10;qtj6+s9eu7NqAnJGRKVzz5099qdZMyas37lj3bIlP37/6eufT4qp0fGTDx6pVyYOt9UyjZpmzP15&#10;5uzxvy5atW/Lup9//uGlv//zQErMyOff79miWmaU6HynefPmtWnThlDR+S6p6ArA14xqE1bC45Gc&#10;HobQTAQG4pMuWbLk6NGjSEVIA/zONw6we/bscZ2qh08fnxJO2idNquiMtPAkE3fVezRwrCOSACEm&#10;TDiOVq1acXJaw4YNTexvL7YT8tXcZaEiAZQlx76BmUTyhRUOmzQ6Pq28xuv5oosu4ugwK+HU6Tl0&#10;FQoJIFNVFR8J5DZv5FgMkwaHFrKIxfIVeynq1q3L6gVezwSD5gRU+kxuY4cbT58+naOfrI/1Lc7s&#10;x44d44BB154JlOXjx497VIhPO3Xq5C5PM6kyRhhixVl1f5+NOZs3b2Zy8P6NYHafHDx40KjtvOVG&#10;9pfUrFnT19mSrsJ3Fv3K3yrrPhEQAREQgVAmwG5O6+ZJgLbOSjlFQAREQAREINQIREQkdO3V+ti6&#10;KYsWrpk9Y+acOXN3HE6pXe+y//v2X+fV4CA4jiUMj4qr3q9JpSVTf527cOGs2XNWrt4VU679y/8Z&#10;ddF5lSIjwrOOzyvdplPnPb9OW7Rq+YxZsxctWpMWXfeWZ398+vqWMVGZ4RTyn4JRgOZ3O/KohwBt&#10;JJK9e/eiFaIjcGpWcnLyqVOnyIy8TqQFThIDFxoBP/hNZrQGYrzmn2FxlYB4YQ6w8l6BzH4UHo4i&#10;RsKd0+XL6eUuHD9xJIewr5JKcaFwPTfHvmF0IvRHJHWUI6ARe6RPnz4AsWggQiQak8XMxQ5BFciR&#10;AKN+586dKMh5rjmRc+PGjUjPJG7hFyBNz7IWyxVmKctLCYwdBiZdK6hbwUOARnJlQsA0l+rKtMNq&#10;Ftsp3FEEtQBNe7FmmWf7Yi9fJcwkHDDAYieTSdeuXZHdgWM8ms1sY6X12a9DeHHNKlZYKY8IiIAI&#10;lEACPgnQYdVrezrmFAEyW3rGoQP7iuBBeoQIiIAIiIAIiEBeBJz2jJNbV21Ys3Ovs1RYxXqN2zZu&#10;Vjrxry6lTueZg1uWL153ON0eEV25WfvWDavyk/4vBdtPH1i1dMX2o0mlwkrXbXFeywbVoiIs/b7N&#10;q3qZn7/xxhsjRozwOJzNyo3FmIef+r///nuXLl3c64AygrY4btw44pByCCGnY5lPjfLIJno8WHnb&#10;KCuR+dChQ/gzGlU6GBMm7N+/HwEoT+91l2Zk0UwDB27E6wg6ccT0jc6dO1vUgCwyWbBgAf0tGIPb&#10;WjSwJGQzh+mhnOY53aE1//DDD3hAu2JK0J0Ip37ppZdyGqH3roUoycAM9ujqrOEx/N19mbGLqZXI&#10;PDABAvF5AOIxA4fApEqkJp9EYSYcmGC4WenkW4ZVCivTJhgRoJmpNKuUhMlHNoqACIiAHwSWL19u&#10;/a4g27Fo3TDlFAEREAEREAERsEYgLCKqbKM2HYcMGTp0yJDurZsneqjPWfpoYtWGXS4eNGTokEEX&#10;d8muPpMlIrFqq+4XZpXRt02jglSfrVkRcLkQgPidn5qa6l4zIzRzkR/2vHb5BfMWPRrPXzKjC5gX&#10;IZCwsXr16suWLUMB8WIOzpjo8q4N49YNt+4dbL3MIshp/TAx65WhUwV1qBbrloZ2Toa/mTfyDFU8&#10;e/ZstlC4Z+M10eRnzpyZ572oirjHhh5JZlR05x49euD4zMyjwBE0MX1p1qxZzK6oz+YtKxyrV682&#10;b70ks8gXpAc2hl7flkUiIAIiEAIEJECHQCPKBBEQAREQARHIJ4HMCJnmoKFct227MmRmyelxfxbh&#10;bet3PisaRLfDg6PkTp486aEQEXDDhHhGhXS5NvMW3YRwHBjIdcJuGEvZbR3U8TcwAQ5e5DBEEPx2&#10;SSuyEkIJEPKUz1zdoGA9iIOod3lUFWL0K6JmC0jwNqKvNd+0aVN2DdFEd8mzKCver3kWEggZPDo8&#10;5iOtzp8/H4df5hM0+uzLWnALhJoXTR1MHCdWNz2+htCg8RYvmjroKSIgAiIgAiJgCEiAVk8QAREQ&#10;AREQAREQgYInYJSRHLVUztZDK0RxxkePjfa46ZmN5KhCnKnF+XsueQg9JQQkxdxMAA5qEfqICVTK&#10;3vktW7Z8//33vLCiQZMt2NV5i90OGriQu4Lb5niXrzFMLD5a2YqeAPMDsmmez80xRgdjjYg33u8l&#10;CDKH0YXAxMJK3sKFC13GMlsSlIMI+zj58prEahZbgxFb3ecTuAX7vEFoETTlPHuIybBq1SqzUGGm&#10;EcJkkzjplJMV8iwBgHmG78+zEGUQAREQAREQAUNAArR6ggiIgAiIgAiIgAgUEQETpNWcN4jofO65&#10;5yI39+zZk033XOEF0TYRR1zaUAiIRJAlMDGHpHkgNlFHkEJ4gfqMSkI8AbJt27aNGNloZFY06CJq&#10;tuJ7jKGEWvRbVuKFhzNj8VVNTy5EAlY8lDmo0D388dmfduHhTCxe5g16FBFvgjFyep64CYpNVH2P&#10;eQPtlRNf3V3FM/f7WDt/L88nFlcGRGHr84ABwl8mVaZZI0Cj1K9ZswZi3k3gFkV/Lq5W1nNFQARE&#10;IPQISIAOvTaVRSIgAiIgAiIgAgFBAHkIxdCjKkhL6M5cR2ldt27d+vXr2TKPR9vVV1+NTzS/9l2u&#10;06ixuPgFu1ZizM9uBYLI2rVr+QhtiE3xOC1yKhr6ETI0R2yNHj06O7qAaNQCqkSOfSN72cAhXC8h&#10;BZCKSLzgbZ7BWwuojiqmeAgwWDgeMLuW6lGbjh07Nm3a1DVjmBhI3NipU6fiqXdxP5WJNMdY82yV&#10;YI9FcdeuwJ5PQ1epUsVKEGfzSPMlcuzYsY0bN7r4MP0SQH/JkiXe1/lC49unwNCrIBEQAREQgfwR&#10;kACdP366WwREQAREQAREQARyIYAe5LfwYaL6cmJhyEsAmElCbccx04DEuY8QBBxdmJvSauCwlT54&#10;4VjsG3PmzMFS9/7FWy5m73FAs+I2q8Ea+ATo1Qx8j/Dx2auNG2z79u3btGlDPA22UJB43axZMyLI&#10;ex8XCLJE+Qh8Dqph/gnQE+gPzAzMG+5aM8cPEO6JRT5Sjho0cy8u0pzlqFkl/62gEkRABERABAwB&#10;CdDqCSIgAiIgAiIgAiJQKASMTyI/791/4fPDHq9nxFN8Fc/LSrzgLRdD1bPVSBge1gGnefPmXN+9&#10;ezfiiPunRCPhOicTcjFHcYSLeDvWq1cveAVo7x0OA/F3xiU8JSUle068xdEQPa6jV2YPyFAo3VqF&#10;FgkBAsTnGSGBSBo9evRo2bJl48aNOfKU1y1atPAef4Ou5eWs2SKxrLAeUqdOnRzjRRD1KPQE9w4d&#10;OhDt2gpKFjOI7HT69GnTMfjL0kWjRo3MtOzF0V5BkKzgVR4REAEREAHrBCRAW2elnCIgAiIgAiIg&#10;AiLgG4HWrVuzV9p1Dz/pkQ4RELnC739kEZIRAoyq6PrNz15po8OGQMJAI8S724IOQrRrE68W8dT1&#10;ETkTEhLMW3d0HhwoLSTVZ+w6evTohg0biPg8a9Yso857oDOHiUkeCoGh4cUEtNQ8m5ghgCsrjs99&#10;+/bt06dPfHx8nv6qxL1BsA5JdCzAZF+UAggBjvLEEnRAmDxzjDeS3RDTSfBlZrIlgYgO4DpaMLeI&#10;2KH0BRR0jasKi4AIiECoEpAAHaotK7tEQAREQAREQASKmYD5be/hAW2xTvz+Z4u0xcwBns0oxdn9&#10;u7mOA/gFF1yAGmJYISHhxohcwuu6devm5gFNaaF6NBYuzwRmJRC2UZcIRbJlyxbCa7g3MXBckX8D&#10;vOlVPf8ImLGAB7QVDRp1lf5gxa/ZzEW5aY7+VTVw7oIAjr0EJOGUV7PohSLPEiCx9UNvscpYlGf3&#10;MK0Divr16xsBmtDPrq5iZuAcWzCUvoACp4uqJiIgAiJQwglIgC7hHUDmi4AIiIAIiIAIFB0BE90V&#10;57Xsj+RiSYj47GE4Ugjbw/v160fAAXQivPPQ3Yy2cujQIeKTor1mF1m4SOaia7aiehKWcsagy7ER&#10;F3h6hTmk0b0K6GtEFSiqSuk5xUOAJrZ+0JxRlvNc67LZbOiPxWNP4T/VRBfBvZcpBd2Z1L179zwj&#10;Yhd+vQrlCUZhtxi1iZxMmB5LFLzlfEIr6xaFYoAKFQEREAERKHkEJECXvDaXxSIgAiIgAiIgAkVI&#10;ALnQXSbgbaVKlTw88njLRT4y9UJJIfCCcQQuwpoW4qNQOpBWc3wA7s9dunTB8ZlT1EyGpKQkIzpz&#10;hOOMGTNWrVplUWcpRAMKv2hMxt/ZhGdxJc6Uw4sTT9jjx4+bi6jSXbt2Lfzq6AnFT4BxweGc3utB&#10;t2GdhiWKqVOnTps27cCBAx5dyHW7yRnUR3d6QUH8IoaPiY3ORFolK3lE3jDzamgQMKZZ9IAmJ/tp&#10;evbs6ZLjExMTiUxC6PCQ+Yop/uGqGoiACIiACORFQAJ0XoT0uQiIgAiIgAiIgAjkgwDKMo6H7gVw&#10;UBgbol1BJHjBWy668qC3EoQBh+h8PDaYbmVj+LXXXovrIvvB8flFHEFCYje9UVj27dvnLl4bzSXY&#10;HffQfUxc7OwSElfoAPhB85dsiERNmzZFpid16tSJw8dCL6BtMHXWoq2rd32QrkLMlsWLF2/bts30&#10;mZUrV86bNy/HEOFmVkF+LVoLCvFpzJy4OaO5z5w5c9myZStWrOAvkdPNHoLs6MAVYoeXWhegocHU&#10;SiRoTqpEiSbwEWfA5ta76Crr1q3DB1/ydCF2XxUtAiIgAiWPgAToktfmslgEREAEREAERKBYCZhY&#10;pagA/HW9yK4qhtKPfxN2NjdHZmxHF+vfvz8hOIjFARM8f10CPSLLmaxkGo23qGwhEIPC44BK+KC8&#10;g2L//v0YSOIoQl5zhaWIAQMG9O7dG0qoSKHUMYp1IAb6w01kZy/u/3w0Z84c91DRXGHfAJ0nN2ky&#10;lDqPCYY+f/785ORks2DDX/ZPcAUmObauCYEd6A1vrX5sGdm7d6+1vJm5zKIXOypI3qcRKAHQdVCh&#10;9UcopwiIgAiIgAh4ISABWt1DBERABERABETARcBpt9n45enI9DHNTPyiz8hIR9HIntIzMvjFb7I5&#10;yZbumc1ms2f5qpb0xM/47IGMEQJiYmKMAM0LD/UZGSXHONHBixIDcd09cuRIbiYYLQn1mU3iRJnw&#10;AIILOQK00dRcHtDBS4OaG0XewwMav29cWfHopAOQTp48icPmnj17EIzQoM1RjV4ABjUQVT47AUYB&#10;jZ5bSA3y49GcXZ6mUxE/nRnbvUAu7t69Gw/6UOKMUcjNqM9/foFlKacE4jh27FiObuChZD7LUT4J&#10;0KFku2wRAREQAREIRgISoIOx1VRnERABERABESgUAsjIv3392u13jdx5spSRjk9unHHLjddfl1O6&#10;/sZbZmw8mSUIOg6sm/63W2/wyPXsf360nRWoC6W2QVEoiiGhSK0fJmaMIuhEmzZtgsJAi5V0eUBb&#10;3zNuseSQyQYZhDMTCxvtDBma+L87duzYvHkzArQXbnxETqJsh4xrZ8i0af4NoT8sX748t9Y30Vqy&#10;P4WLHrfw1hxbl/8qBU4JmOkenMfEGFm/fj3z7RdffAG30I4dX3jjnZXCJk2aBE5DqyYiIAIiIAKh&#10;QSCk/hUSGk0iK0RABERABESguAjsWfbWg/e+MHHKtBMchJalQCcf2TFxwk9jc0o/TZi440im6xnS&#10;xtbFP4/9cZxHrt+XbrDJA7q42jIIn4uegvuz6yRGdwu46Do+i6C3ruMKg9BKb1UmcgIfuyxNSEgg&#10;Jgm+z7/88gunzHlRITlajWyFJ0iFGOcgModtAYTr5Xi9HFufHpKjpsx4cUWwMcbiEZxb5iCi4aWq&#10;ZhmGszrZbkI2pGeWcIgH7cV/PNgNZ7wzExaGgSE8xwZ7o6v+IiACIhDUBCRAB3XzqfIiIAIiIAIi&#10;UEAEnA7b/pWXX/fGhtR0d9+5Ku2uWrlmPeKXK61ft/aXd24pFRaRcOlLQ1tXyny807lmwUxbVNwH&#10;P69xz/n96/dGRxRQ9YK8GCmDNCBBRbyE4DAtDCgidXhoZ7zloothCHvnmYgcJ06cQFWslpVMGFbj&#10;2pndrTXIh4Wqn18CrFV4DBYziNAlo6Ki3EvfsmULWzHy+7wAu98E9jGVYtMA6rNLpie0ERwQo90v&#10;Blj181sdDMRPmUA9OS5OMF0Qn4TjGUm8CG1n8Pyi1P0iIAIiIAJFQkACdJFg1kNEQAREQAREIJAJ&#10;EMLZduKzfz60bX+tuueUc69pVFyZuvXqN/gj1T+nbpXSR55/a2LNlkN+f+umcvHRWQ7Qpzes3hBZ&#10;c3jvbn/m5I4alctHhMhpT/ltvC5duuCdZ7EUlAKEley6ksXbAzYbcgkiUZ7Vi4uLa9euHZ6/Jicv&#10;eMtF8zZU4RjrCIHNX9xd+WuClpgXnLjIMCOwQJ70lCH0CDAVICDmaBcTRffu3V0x000g9Ro1apx/&#10;/vnui16hdPKeOwdsxK2bADVc5MROlw7LFXzA+ZTpYtWqVaHXJYxFpolzVJ+ZaZcuXTp79mwCZJN4&#10;wVsr02/Iz7Gh2hlklwiIgAgEBQEJ0EHRTKqkCIiACIiACBQiAbs9Y+P//vHwV0uue//Lfo0qeHmS&#10;LeXUN49cunBfxu0v/6tJ+YSI8LDMn79p61YudcZ2a5148jhHqG3dum3/gSPpGTY8qQux0sFWtHUn&#10;aEQTModYtFYjl3DcIkeEZVdMuII4YrQSXpQuXRrnX9PCvOCtq7VDFY7hU7NmzeztjhO08V31OLEw&#10;2EaA6usnAXyZGTU5Dhz6DBsLOFqwdevWRort1avXeeedRy9yn3DYNNC2bdvQm1IAyuhggQrDUd7N&#10;tGkOd2Ua4RjG7EMm9Bb2svcqrJ4zZw6N7vJ65gVvuWglBH8Iz7F+jkDdJgIiIAIiUEAEJEAXEEgV&#10;IwIiIAIiIALBSYBTrE4fWfPQ379qedULzw+uFROVa9QMRMJ1k99/6qeMHne99cCFNaMiM/8VgfP0&#10;8bm/zXEk9IyZd/nAPk3ZEtykccfOfZ5894cTNrtFBRqxwCgsuSXjuuWhJgTXW1Pb4Kqz6dEFVWfk&#10;IaSxtWvXukQQF5D9+/fjoGd2iy9ZsmTy5Mnz5883T1+wYMHChQtN9Al39SQE3hq2rmmD15UqVUJJ&#10;rFChgks9RFBDTTPSIc7gruvexegQgCMTXH0jt4Fjeo5RXVmi6JGV0KO54tGvCENhrhfgcA6QopCb&#10;CW+N4YMGDWLbTf369RlExBtZk5VYEOWtiwYROVwrWwU7uRUXDfR3Iva4/9MDY7mCpR5aM29R5Pko&#10;xGZRK5J6cP7TTLUWAREQgRAkEFa9dp2iN8uWnnHowL6if66eKAIiIAIiIAIi4EEg/eiOZ25o/emm&#10;rpPmjWlbJvWRq9qNWmafvmRL66pIG3/Jm5G887a+3cdsLfPj77P6NC6Pix0fO2yp894Z1uvR8aUi&#10;Krbq3LpuxdLOlOPLly3dfSztqme++vyJK2MshOFAtCbErZemQWVYsWIFO83JgzyH4HL06FHzyzMo&#10;3hKSFSnEuOlR53LlymGCKzipx1v2knft2tUV2TMoDLRYSXRk2pGAJOgmLvORRdgmzzF6xl9vx44d&#10;NpsNnSgxMZG3/IUVKxCdO3fmLR8ZJ8cgav3c4GAv0TZq165NgBEXDc4SRI7/7rvvWIzBpxVNDXuJ&#10;wMBrwt2aojx6DgIcsn7Lli0rVqwYdEPDYs8JgebOjwk5Dhzv04jrU+5dv349kToYdME1bVrpGzj2&#10;MqU0b96cbwcWq7CUCQTUJmgPgwhJGq9wRhlzL8cSnj59GrE+ZEaKy3y+YszMQHMfPnyY71MgnDlz&#10;xvQ6ZlGWH9hf0qJFC+L5uDKbTz06EpmZl7iYnx5blPeyxmB9g5H+BSgCIiACIlCwBJYvX269QAnQ&#10;1lkppwiIgAiIgAiEGgGHPW3KGyOvfXX8M6On3N+/RVhG0kNXts1FgHaenP5M/cvfqXDT52veutwl&#10;KztsSaNuv+LBcev/9ulPD/VtkBgTVcqevm/1Lz0G3XTS2XbM1p/7lDkbvdcLu927d+Ox5SXDZ599&#10;NnLkSLQ58hhXPlRLkz9Y3uKUx+9kc6acqbPLSc3j7bJly5BoXfE6g8VAK42CKrFv3z44EKHVmI9c&#10;gmyUkpKCssxbZGiCZXMRUM2aNaNMXhiPzlatWnFjKMHBKBQxxCDEMvfOwHWEQvy+6QOYj3BGEAbC&#10;LPAix56TmpqKAI3rNLq8lVYIroEji0woCY+BQyPSHxgsW7du5TXLM6xvIUF6zCrcy4JW06ZNWcDg&#10;06CbNvNsfaYOfvqytYIxwkB46623DAEGDvaytMl1jmps3749uFCf0WR5GzIjxWW++8yAAI33N7Oo&#10;mVRNV+EFswRyPIkQ4VxxfeoxqxBrnoAtrq/jwP8CojVD7V9mskcEREAEgoeABOjgaSvVVAREQARE&#10;QASKkYDTsW/BN5ffPLJC/69G//vispHhzrQzD+YsQLN998CjvTt8uKPOfxdMv7h25qFPJqEg2m3p&#10;6RmOqJgYtLIsn2lkxdSJj/Ye9tHaYZ+s/eSa2vk38Y033hgxYgQ+WfkvqrhK2Lx5M4eDoYbkWQEE&#10;WQTokIxVigiCey8edgjQWR3FeejQIf7l6opVigcfruJcRzxCKHG1OG8RoHFdXLx4MVpbaMDxoOHe&#10;MfgI9dlsC0ChNq6gufUcdDdcpPEZlxtgnoMreDMgnqJB161bl55A9+AtwWoQW83YYUTwUePGjT36&#10;CZ+iRaInhmrfwECi9yBAYyCLfJs2bWJDADo7bxGa+WsSMTpY5uE6ii3TSMjQwHzmTxzAjZmme3PR&#10;HD9o1Gf+4tHMxMu3DznNCbdt2rTBDTxHDiH8BRS8w181FwEREIGAJeCTAK0Y0AHbjqqYCIiACIiA&#10;CBQqAWI/b73rukdXxXd/6bYGR3duzzw9cPvOk0lptoz0vTu37dh7IMOWGXnZ/II9tX3ND1tO1enQ&#10;uUeVv3gbEX80Mjo2PiE+6qz6THaCksZ17dUFxezYiZOFakMQFY5HHvvB86wwqENGHMnRWDhkj0/q&#10;ymlOEst+Ixf5CL/gUD1LzcNk4/pN9GcSft8heXxcnmNBGdwJcBQn/R+vVTMhEyQdOdW1csNyBaEn&#10;zOKN6y5eM9Zq1aoVwiQZKSjLOO0aGxkp6Kos9VWvXt3jJEZorFy5kgAUoTTBYgsrcy7zXRBYpXNF&#10;/SaaE+ozNM4991yzm4RexFYS1yabEO4eMk0EREAERCCgCEiADqjmUGVEQAREQAREoKgIOJ3Jh/au&#10;TElNXTWhXavzcJ0jNWne8qsZu04d3jOkS5OOg289eOpsmAt+sq5fNOVUkqNLt16x0X85pTAzioKd&#10;37N2Don7s+pO55HDB8NKhVWrXKmo7An05xCE1IqPADEoGjZsGEoSiXvDYBfuh8glRjjjLWFVEEpc&#10;eQjkat4iNxNSwHUdj2l0WO5yd/QL9CYvuPoxylyp4EpVSUFGgDgSe/bsYRTgGm+O5XQ3gCvojK7j&#10;Ok2HIUAH2whCdT4xcwhevcZYXJ5zXKphksH51+AKsbUczDce8R6dAXs7duxoPKNxf2YRgu93940j&#10;qM/Ey84+AEJ+BTTIxryqKwIiIAKhRUACdGi1p6wRAREQAREQAasEwiITK/e/6JKhbmnI4EsaVE+M&#10;iUvoNXDIRb06x0dnBiwm8aN03rQf0yPK9+reLvKv/qlppw7e2KNJtXN7rzp0OlNTzMqdemLZc89N&#10;sSecO6BNZtRmJYsE4Ew4BXMklMVbgj2bUZbdBTJCPxOv1l2YRpXmVEYsJYxJySHjalmi1hIkfUpW&#10;4gVvg73RVX//CND5iSBBSA3cV4n+nD0hKbK6Q6hfk9atW4cQacLdlIREbB8mEw9LTSwOE3y/RCVo&#10;sOp54YUXEgEcLOZURlfiuwaHeg8gXCR+dLt27UIjxlGJam4ZKwIiIAJBQUCHEAZFM6mSIiACIiAC&#10;IlAIBJyODJsNRzpX0Y705Eev6TB6uX3ygg2tqoVHRUWEZ8ZDcNpt++9sU+//9gz7fefH55f+SwgO&#10;e0bST09fMezNWRVr9X51zLuX1Ct/5PC650ZcNnbRqR63vj7urTtio/7iMe2fGSEQAxovceJyEtzZ&#10;CwF+/xMTObtY4B+0gL2LgMW4atapU8fUEJ9NlGUCCJgt4Wgf+Ouxg57QrrxFDUGPNrGzkd44ai+U&#10;NGh6BYcNeokrQtiW33//3RW0BDUND/Hu3bu7BxNXDOiA7eoFWzGXF/yKFSuIB529cGTWvn37uquH&#10;JWHHAFgIDd+yZUuMZTIBzpEjR1yhsVnQIiIHkwbTC1Gzu3XrVrCNUuylYT5+8Sxb5ngWH59OnjwZ&#10;242vtKu2vGVeZSZxr38J+QIq9iZTBURABEQglAgQ6Mm6OSXFv8Y6EeUUAREQAREQgZJCIAyJOZpf&#10;rX+m6KgINOfw8ChUrqjILPWZ5HSe2bR2gzP8vEYVIz3/5RAeETvosTceu7JV6tGZd3Q5D+mwVesL&#10;xy3OOL/nLS88dF10ZAGoz6HRHPz4B47cV2lNOpd7+FHIEOm4Z8+eJuQxL4hVysl7vbMSwooJyoE0&#10;j5AUYsEEvEfERkSbN2+ee8hsFCLectEV/JcXbLEnQHCIkQmNUV+wVhgN0RzISc8x4rIrcb1BgwZc&#10;N3lMKiG9gqmVcWH4sEbVoUMH4/J8zjnnuA7nZPfABRdcULAtEiClseTgEYIj62s7c65gbY+wTvjF&#10;c0IjE4UrG6A6deqUvf58Q5VAb/EAaUdVQwREQARCnoAE6JBvYhkoAiIgAiIgApYJhEdUrFqrbp1a&#10;Mfx4d4XacJYKS7WXPuecOh2bV8omQIeFR0SVb/bs5xPm/fhO3zatqlerVqNTp1e++Hn6/95sV69s&#10;eA7nyVmuTGhldAnQ2ZUCd0PZAZ2jI1sowTCOeO4cuILVRoDmhRHOUFVcZxKSGfXEpSWFEg0vtuDI&#10;iXezC5RxgEVx5iIfmRu5cuDAAbbblxAmMtPIrG3atDEatAHCFWKm169fv4Qozl66Aaorns7sLWBo&#10;oLrOmDGD0xq9z7oh2anYPDFr1iwI4OlM9zh27Bi7TMy8Ydb8coyzQYwXxd8Iyf4go0RABEQgEAhI&#10;gA6EVlAdREAEREAERCAgCIRHxT3zya/L5s1sXulP/bkUGnO1PlM2blr52tCc42mEhUXGVGza99af&#10;Zs/h5+7m6dPvu7pj6YRoVMSAsCrwKuHaSl8CZRFaA4EDBQSFKPBaphhqlJtiaLRmd/V5W1Y6fvw4&#10;17OfQVcMVdcji4mAiWtM5BYi1bjcfgkuUcJ9VxksaM3sD0B7NQOHv7zmCtd5W6LUeUKEGw7ozrxg&#10;1YorixYtIqQ+HvT16tULpVhGxTQQ9VgREAEREAHfCEiA9o2XcouACIiACIiACIhAfgggBOCyOm3a&#10;tKlTp27atOnEiRMlU4b2iSFejTVr1vTplmDJTFhwhKHstUUs4/g4s7kev0XOnaOroD5v376d8+WC&#10;xTrVs/AIVK5cmXATF1100cCBA9kcUGLVZ0YKQjwDhMA+7CBhgvVgbqZc9NaQRORuvstwlveYKACy&#10;ceNG8xXDJgkc5OknXK9QoYLU58IbmCpZBERABEQgNwISoNU3REAEREAEREAERKAoCBDLmDgSuOOt&#10;XLkSaQAnVhxaOT6LXc8un+gSEraVEwiXL19eFNCD4Rm5OWaWLVuWPoOmhkJteoixhhcuDZrD6PCE&#10;DQYrVceCJ+AeA7rgSw+eEk3EHs7z/Omnn5Bcs6fx48eH8Dof5ntYZ/ZP4PjMia8eH3FaVI4xScgG&#10;t+bNm5coP/Hg6eOqqQiIgAiEAgEJ0KHQirJBBERABERABEQg8AnwC3/r1q38+HedIGf2jP/444/8&#10;8scxjaOiWrZsGfiG5L+GqEWIIxbLMQJKCXTZQwkyB4W5h/plBz2HNOISvn//fsiwkhEVFWWRpLKJ&#10;QKgSYCcBiaGRY0JX5UDCULUdu1jSQ1l2GcgEy/GtGzZsyC67c33BggXZr3OFWYUVLwnQIdxPZJoI&#10;iIAIFC8BCdDFy19PFwEREAEREAERKCkE0JrxgHZZa37wr1q1Cv/WuXPnIhbgwWdilYZ8Qk1G6bAY&#10;BhpQ+IwTcCAklZHsRzK6tz4ms2u+WbNmnM1I4kWDBg3MLUQVMCsZIYkl5IeADCxYAgwKVmIIhG1C&#10;zLsnrpjrBfvEgCrNQ4DG/CpVqngs2jFRgKh8+fLUPEd/8NBGFFDtpcqIgAiIQMkkIAG6ZLa7rBYB&#10;ERABERABEShqAq44G+bByK+Izvw1B8qReI0SXRI0aJSRNm3aENrYyr740PaA9n4kozlijmDQ52Ul&#10;XrhEJbPv3ghtRd2V9TwRCDwCjAgWafDwdV+S4TVXuB7a6zTZratbt+6AAQNMkBazTIX63LRpU16Y&#10;vx4NyGooa12B16qqkQiIgAiIQOgQ0D9YQ6ctZYkIiIAIiIAIiEAgE+AIrIoVKyYnJxu5mR3T/OY3&#10;0gD6iKk552UR89cVoyOQzSmyuu3evfuCCy4osscF1IPoM7mFDjj//PNN55EAHVBNpsoUIwE0VqLW&#10;uI5kZPjwmishH6Ym+zoWVxCaO3fujMsziWmEFSz2nbCIxW4STRrF2Ev1aBEQAREosQQkQJfYppfh&#10;IiACIiACIiACRUqAH/+EUCAKB3F7cXYm8gZCs9GaCeyLGG02R69bt86KX3CRVr0QHgYNPKBdBZtw&#10;xmDhb0kw34Nobu6ZdI+aNWt6HDKGeISWFNoenYXQ41RkiSDA6GjdunWPHj169+7NX16XBLHVzAYe&#10;MyfrmsTFbty4MXF7+HIxUUqQpF3rna4OwTzD906ohjkqEf1eRoqACIhAMBCQAB0MraQ6ioAIiIAI&#10;iIAIBD8BNIJWrVrhlXbq1KkTJ04kZSX0VhRG3p4+fTo+Ph4rS4iwiJnYbloV+YPjGefPn/9rVtqy&#10;ZYvrIyOphDYTnBMJ/+3RwTGcfgKK2bNnw4fALHQSJKRKlSrRhWrUqAGTffv2EV4g+EeGLBCBgiTA&#10;MImLi2M65W9JUJ9d7DzmSd7i79ynTx8OZkSGZt5AlOdK9umU2YZTYXEYL8hmUFkiIAIiIAIi8FcC&#10;EqDVI0RABERABERABESgKAjws59t0cTlvP766xs2bNi3b9/27dvjoYYAXb16dbaKI5eQBw+1EiKa&#10;GB0EdXXTpk0oreitxgnaqK7miEI+NbvLi6KFiukZ2b0XzQGVKPLo8jAxQlLZsmXbZqV69eoZIBKg&#10;i6nF9FgRCDgC7utYZgIh3BOJ2YMZo1GjRmTI7ZhBJhm2pAScSaqQCIiACIhAaBEI5X/Nh1ZLyRoR&#10;EAEREAEREIFQIIB0yE/9Xr169evXzygCLn+0EnJelmlFjGVj+I4dO1zRSFyti3piYmGbYNlcD3kB&#10;ukmTJsQEdyewdu1aczql6yLEli9f7rrCi9B2DA+F0S4bRKCoCLjWsZgZmD0WLFgwc+bMWbNmrVix&#10;AjHae1wjlrI4FbaoaqrniIAIiIAIlFACEqBLaMPLbBEQAREQAREQgeIlUGLPy3IJ0ISPQHWdO3eu&#10;K+CGq0XQXleuXFm8DVRkT0deJ0IrmrtLJOI1scKza0aI9du3b6difIRA365du9xcGous8nqQCIhA&#10;IBBgKuCwVuaNjRs37tmz58yZM2ai4ApKNCGeAqGSqoMIiIAIiEBJJiABuiS3vmwXAREQAREQAREo&#10;TgIl87wsD+K5ueaZ68jQtWrVKs5GKqZn53kSY54ZiqnieqwIiECxEWAxjzUqc7atSUwUvD1w4ID7&#10;Rff6cQvitQJAF1ub6cEiIAIiUGIISIAuMU0tQ0VABERABERABAKPQIk9L8s0RZkyZQiBnT3CBtvJ&#10;iYtNhhJyNBYCECdSuronYlBiYmL23mp8pQOvF6tGIiACxU+A4E5LlizB5fnQXxNXFi1ahDBNyKPs&#10;aefOnVRd8XyKv/1UAxEQAREIdQISoEO9hWWfCIiACIiACFgm4LTbThzev3PX7tTM49/OJqfDnnRs&#10;/7Zt2zgPzT0dPp3ucMWndToyUk4f3LMzM9O2XQeOnMqw2d2i11qugTKWMAII0Dg4o5t4yB8IsgjT&#10;JUcWQXE2W+ZNIjxLhQoVPHR5EMXHx3Pd5CEER0xMTAnrLzJXBEQgVwJMEZwrwHm2VbOlKlWq8FGO&#10;iVj8XBdWERABERABEShsAhKgC5uwyhcBERABERCBYCHgTE9dfkfPjm0791p3hH27Z6tttyV9/+Cw&#10;Jo090xPj9tjMNl+nM/nYtldvvqJr6/OaNG7SpPH5nftc9e4Pm2z2P3cBBwsC1bPoCaA1E8sYsRX1&#10;xCSunH/++ZUrVz516lTDhg1LiGueu5m8bt68OaqQOxZCZnfq1Cm0z2Ms+u6nJ4pAyBAwJ7syf2ZP&#10;rOexzsfKVo5Js0rI9AEZIgIiIAKBTEACdCC3juomAiIgAiIgAkVGwFkq9cTbt185dtMel1uzebYt&#10;OWnCpu1xFWsMvGTwULfUuk5ieFim/Gx3HPvonmEvjZtpq95i0JBL+/dvk7Lz1yeHX/DpjF1SoIus&#10;/YLxQcglcXFxJ06cINxEv379mjRpgt8ekTf69u2Lvx6hSzmLD9W1JIgj2Ni2bVsCXrvitAKHNR+w&#10;AASXRo4XIyEeZa34OJHmIVNCpPlg7NuqswgUPQEmBKaF7DMD0wszakmYSIueuZ4oAiIgAiJgnYAE&#10;aOuslFMEREAEREAEQpaAw2FfMfX9f48/ZHdmispuyZmelnL0yIEWne//4pvR7umOrpUiwpCfbQd+&#10;/eD5Mati294/YfrEb7/99ofvx4774oWykRn/+ejDlDR7yCKTYQVBAK2E6C4oqogjOPy2atUK32fj&#10;9lsQxQd3GUAARYsWLfCGdg8JDa5du3bVq1dPlIK7gVV7EShoAswJHTp0SEhIcMnNhPdh54QJqa8k&#10;AiIgAiIgAsVIQAJ0McLXo0VABERABEQgIAg4CP287qc7733lnAGvXda77l/1Z0dq8urDBxxVL2gd&#10;HVbKbrPZ7Y6w8Ijo6JiICFTCUnZ76owxs5Jiar31wcgmlcrHxsTEx5duP+DGG5qX3zH/91mH0wPC&#10;QlUiUAkglyCnmtoZvdVE4QjU+hZuvQiHnZ7+55DBG5rzwZYtWzYjK23ZsoVPwWW320uXLl1iKRVu&#10;G6h0EQhyAuyT6N69e/v27U3YLDaUlJB9JEHebqq+CIiACIQ+AQnQod/GslAEREAEREAEvBBwcn5g&#10;8uF/PPjivlr9//v2ldViMvf4uxInEJ6YNXZLUkSHBolPXnMFAtk55zR89LX/Hjx+yubIDLCBPj1h&#10;/a6IqrW6V0+MxCM6S0cMj6vRr2eZUqfXzFxlSYDOyMhI85psNrdTEdWcJYZASTtnz2jKRpHn7759&#10;+zZs2HDkyBEUZ4bA5s2bZ82axWAxAnSJ6QUyVAREwDcCrOQRQ98I0HhAa7HKN3zKLQIiIAIiUDgE&#10;JEAXDleVKgIiIAIiIAJBQsBhS5/5n1u+mn/yoVffqVouLius858J5+iVS2fanNFv33vhJ9N+OX3m&#10;zLFjB99//pZuQ/+29ugZhzPTJzo5Jal65QpxMXhIu1JYy7a9+dG7//BhKxgeeOCBG72msWPHGknO&#10;5S2rtyFPw6PnlAR7cVTcunWrsZS0evVqV0hoQwP1eceOHe6jwFwPeTgyUFOfa0JQZ1BncO8MVv6N&#10;oTwiIAIiIAKBQCCseu06RV8PW3rGoQP7iv65eqIIiIAIiIAIiMBfCTh2TPuo9VVPdh358ZinLwu3&#10;pzx0ZdtRy+zTl2xpXRVX5lIZyduf69Lq1dVhg2974ZV/3lo/ITpp27wnHn/k04krml//xS8fXhN3&#10;5sCV/dpsSuwxZ8I31crGuAo/8fMjdYd93OeVuWPubJEn83vuuQdfVy/Ztm/f/vbbb5cpU4Y8xqUL&#10;z1CjzeltsNMg9DOBJmhN06D169fHIsJN8Hbjxo2DBg2Kjo4uOc29d+/erl27IkOvX7+eQcHxgzgz&#10;7t+/38AhkGtERATHNrK/Xp1fYz/Yx75aUC2Yz7kdLf7cc8+Vi3ee/8pSBhEQAREoJAInT560XrIE&#10;aOuslFMEREAEREAEQo1AatKJkZc2+3nnFb8tf61BQowzPenBvwrQDnvasb0HTtnCKtWonhgdGR5e&#10;iuMKU09uHNGp9fgDlf+7YHOvyseu6Ndmcw4C9KN1h33U55U5Y+48L09q+HV6eHp63PLmm2/+7W9/&#10;K1u2LNdNjGCXE5zeBjsNAkqgtyJDG7c+c3aWad+1a9e2bt2aKyWnuefMmYOxDAcCbhw7dsw9KIfp&#10;/NBo27Ztz549NRY09oN97KsF1YL5n9tdxy3m+S8NZRABERABEShwAhKgCxypChQBERABERCB0CPg&#10;dKYd/eC2ix+fbfvs/34e2DwR2c+RkfL4sI7frrBPmrf2/GqRsTFREVlqoEey2zO+frD7PV9seGvS&#10;mutbhF0zsONSZ+tFU/6vRvk4V86d3w4/784frvpwzafDCmCv1RtvvDFixAgCFIReM8gilh+2bduG&#10;AO2OAlXi0KFDuAfiAlyivNuQno0ig9fzihUrskfbqFSpUocOHSCjniMCIiACIiACIiACIiACxUjA&#10;JwFaMaCLsaX0aBEQAREQAREoPgLOUsl7170xbUPa3rW39Glch+MFa9WqXafeZ7/tPn1kX/9WtVv0&#10;HXb4VDr+zuiDGTZ7pm+qW4qLS0AWjAgLj4iMLBOfcPDwsTOp6W557CuXzCrljKhSUZJx8TVxkDzZ&#10;w8nX1Brh9eDBgyVNfcZwvPkIsoG+zHiMj4/nNVdcietE4ZD6HCRdW9UUAREQAREQAREQARE4S0AC&#10;tLqCCIiACIiACJRMAk5EPrSuTL/ntJQkk1JSM2w2Dh5MTeFlmt3hOLlp5q233PTIx9OIk2D05czw&#10;APatU35YGh5Wr26tchEx8YNb1i11YPf03WdsHEpociTvnfRrcqnyrQe0iiqZcGW1dQKoq2jQ3mOw&#10;WC8tZHLCpEuXLrGxsSZMgUnnnXde3bp1Q8ZGGSICIiACIiACIiACIlBCCEiALiENLTNFQAREQARE&#10;4K8EwsIT6nfbtOvQWek56z9nThy9e2CDctXrzduWtHvheEJqxFcsnzZn0gcPPPPxrFXH0m1oy8eO&#10;bP34oetG70xtfP9LnWtGh0fG9hx2SZWMfY/e+vjM9dvtiM8px8Z+8s/vNx9t1r1Xu/J/HkuoBhCB&#10;HAkYATp7rAnhQn3u3bs3UbDxBCcNHDgQt2gFPFXHEAEREAEREAEREAERCDoCEqCDrslUYREQAREQ&#10;AREoIAIE0IiIjHJPkZn7/TnnLDMEQEQEsmBU+WYvvXdXpYjVjwzt17ppk4aNGrVu0/3RT9dUPq/7&#10;t3d1j4kMJ2+Ftre+dn/vUtt+vKpX58YNGzVv1vqWJz6zRSWOvP8eMhRQXVVMiBOQAJ1jAzMGibmB&#10;Bm0OYyxR4bBDvMfLPBEQAREQAREQAREoSQT0s7AktbZsFQEREAEREAHvBMIjomNi4mJjI8LO5guP&#10;jKnf76kfvnvhyh4tk44dPXjwUFKZSlfe+MIPo76tXykePaxUKSTo+KGPfvLhyJualY04dPDQkaNh&#10;zXrd/MmPSy47v4yrHIEXARHwjwCis4kB7d/tuksEREAEREAEREAEREAEip1AWPXaBXA2va9m2NIz&#10;Dh3Y5+tdyi8CIiACIiACIlCoBJwOW1pqms1RKjY+wd13mcgbtrS01PQMu9OJc3RsTFwkvs9/rYrD&#10;lp6Wlk4WFOno2NjoKLypPbL4X/c33nhjxIgR5cqV878I3RmoBPB9Xr9+fZUqVXC7d4U8Tk1NJSZM&#10;CTyEMFBbSfUSAREQAREQAREQAREQgb8QOHnypHUicqawzko5RUAEREAERCDECYQR0Tk+ITHxL+oz&#10;NuOCGRUbV7pMmXJly5ZOSIjKpj6TJzwyOi4hsSw5ypaOi4kqQPU5xKGXbPNQn9esWbNy5cpZWWnF&#10;ihXp6ekKx1GyO4WsFwEREAEREAEREAERCDUCEqBDrUVljwiIgAiIgAiIgAgEBQGE5o0bN+7evTsh&#10;IWHTpk28PXjw4MyZM0+fPh0U9VclRUAEREAEREAEREAEREAErBCQAG2FkvKIgAiIgAiIgAiIgAgU&#10;JAHkZofDsW3bNv66yjUXDxw4ICfogmStskRABERABERABERABESgWAlIgC5W/Hq4CIiACIiACIiA&#10;CJRIAkjMRN5wCc1GeibZ7XZUaZvNViKpyGgREAEREAEREAEREAERCEECEqBDsFFlkgiIgAiIgAiI&#10;gAgEF4GIiIjNbmnVqlWcSRgWVmDnWAYXDdVWBERABERABERABERABEKJgAToUGpN2SICIiACIiAC&#10;IiACwUEAcfmcc84xdQ0PD2/ulnr37t2jR4/KlSsHhyWqpQiIgAiIgAiIgAiIgAiIgFcCEqDVQURA&#10;BERABERABERABIqaAAJ0uazk4eaMGF2lShX+FnWF9DwREAEREAEREAEREAEREIHCIaB/3BcOV5Uq&#10;AiIgAiIgAiIgAiLglQDSc4cOHRISElxyM2E3OnXqVL16dZETAREQAREQAREQAREQAREIGQISoEOm&#10;KWWICIiACIiACIiACAQZgaioqO7du7dv375xVurbty8+0XJ/DrJWVHVFQAREQAREQAREQAREwCsB&#10;CdDqICIgAiIgAiIgAiIgAsVGALmZcM9GgNbBg8XWDHqwCIiACIiACIiACIiACBQaAQnQhYZWBYuA&#10;CIiACIiACIiACIiACIiACIiACIiACIiACIhAySYgAbpkt7+sFwEREAEREAEREAEREAEREAEREAER&#10;EAEREAEREIFCIyAButDQqmAREAEREAEREAEREAEREAEREAEREAEREAEREAERKNkEwqrXrlP0BGzp&#10;GYcO7Cv65+qJIiACIiACIiACXgg4bGlLp/1vxoajN9x+X7XEUmFZWR0Ouy392MIZM35fuslmt0fW&#10;qtO9Y/+OTapGRYaHhWVmcTqdx3Ys/uK/U5PSHe6F1zq/x42De0YVxGL3G2+8MWLECI6nU/OJgAiI&#10;gAiIgAiIgAiIgAiIgAgUO4GTJ09ar4MEaOuslFMEREAEREAEQpqA03F83w/9m96yrWyNaUu2tK5a&#10;CnnZ6bCfObz1oSsHf7tst91udzhLhYWHR0REjXj2f6/c1ys2JhIFGoV6yfdPDrjl7dN2R0T4n3pz&#10;x+uenvrR07GRBQBNAnQBQFQRIiACIiACIiACIiACIiACIlBABHwSoAvCK6mA6q1iREAEREAEREAE&#10;io2AE/l5+62X3788OcXpVgl7+q73rxz02bwtdXte+ckXX47+ZtSLz95WNjLp3Rdu/+/qw44sj2c8&#10;oFfN/jUtIvLB174a7Zb+fudlkfqHRrG1qB4sAiIgAiIgAiIgAiIgAiIgAgFBQB7QAdEMqoQIiIAI&#10;iIAIFC8Bhz1p7Csjbn95XkTiEXt09el/eEAfXvhV4353xV303LavR0ZFRBBzw2FLXfzlQxfd/UnY&#10;5R9s++rWcjGRdtuZx/tW+HTH7fPWvNEkPtplCJlNjI78J3lA55+hShABERABERABERABERABERCB&#10;giIgD+iCIqlyREAEREAERKBEEHDYMvZOf/OO1yb0f2n0pW2qu9tcpsXglavXLnn/zpgo9GcCbIRH&#10;RsW0u+GGtqXCnAcOJTmdBOlwOjauWeyM6NG2KvE6Tmem1LQMPiko9blEtIGMFAEREAEREAEREAER&#10;EAEREIEQJaCdsSHasDJLBERABERABKwRIMpz0vFNDz/1SZ0BD7x5Y9O4qAj3+2ISytepW69GxdIu&#10;NZmAG46DB3aXKhVesXxceDjvTs/75bf0mL7V9t99zeBaWalbr8v+88OvJ5ChrdUhNTU1yWtKT0+3&#10;VpJyiYAIiIAIiIAIiIAIiIAIiIAIBBYBheAIrPZQbURABERABESgaAk405NOfHx746emNvy/5TN7&#10;V0p/9Op2o5bZXSE4PCqD3JyReuTday99Yuruf0xdcF/nmpHO9MUfXtd15PiIqNgKlSvERUeWsqcf&#10;P3okxRF566s/vnlHn+iIvFe727Ztu2fPHu+Gr169umzZsuSJjo5GDU9LSzP59VY01Bk0FjQVaCbU&#10;TFgyZ8KYmJii/VeTniYCIiACIvAnAZ9CcEiAVtcRAREQAREQgZJLwOmwzf306Use+/y2d8e+cm2n&#10;sIzkB69sm6sA7XTaMo7++vawG1+aWanjozPHPFM5MdaecXr0HUP/Nnr5lc9/+vytfc6pUtqZfHz+&#10;5FGXj3gio1yvn1eP6ZiY94/DqVOnnjlzxkszTJw48emnny5Tpgx5KlSoQCSQo0eP4outt6KhzqCx&#10;oKlAM6FmwhI7E1aqVEnxvkruv2JluQiIQHETkABd3C2g54uACIiACIhAkBA4tnHmsCuHnmzw2s8/&#10;Di9PPI20M14EaNvJfZ/94+4H3p5So/nQbyZ/1aFyZDhnDOIU7XQ4HM6wMH7/mlMHeZ/yw52dhn+7&#10;7eYvN793ebU8YXC/9zwcQnj77bcbD2j3YCB6Kxqm5xgJUjREQ51BY0FTQYmaCaU+5/lPLGUQAREQ&#10;gcIj4JMAnfeu2MKrqEoWAREQAREQAREoPgJO55ntD19185yI7p+/OTjs1KmTJ06cPH0mLT3DbstI&#10;On3yVFKyzW7/Q89yHN+z9LZePR//8NfKF94+fvpH7Stlqc9ZP/TDwyMiIyM5ofCP34Fcie9zUW/e&#10;7z98xIqBSNd5JqMpuP/U1FvRcPUudQZ1BnUGQ0BjQWOhRI0FK//GUB4REAEREIFAICABOhBaQXUQ&#10;AREQAREQgSIn4HQmH9w14+DxtDWT2zSrXzvr8MDadc757Nddp4/s7d+69nl9hx0+lXn0n8Nu2zV/&#10;6vArh/5vy8EhI99d8H+vNa1QGrXZ1NjhsKelJienptn/4sXsOHP6FEpIhSyfZSUREAEREAEREAER&#10;EAEREAEREIESS0ACdIltehkuAiIgAiJQwgmEhUXG1qpTt17dOrVqVK+WlapWqxofE4lHc8XKVatU&#10;ItRymNNhP7N/44i7hv+6Pu7ZCas+eOq66nEx7v96yDhz5JaBbZp3v3zH0SSjQROTIzVp6xvPTS4V&#10;Vbdbm4olnLLMFwEREAEREAEREAEREAEREIESTkACdAnvADJfBERABESgpBIIC4uv23H2olVb3NLm&#10;9Wtu7l23TJXaP83fvHjCF1XLxtrSd30w7LLf1kQ++flPd3aoHhnmzPgjEaDD4XRGxMQPaF5z7/LZ&#10;19/67G+7jqVnZBw+tOnFu675av/R8wZfd0X92JLKV3aLgAiIgAiIgAiIgAiIgAiIgAhkEpAArX4g&#10;AiIgAiIgAiKQGwHn9hlj/7Fkq8O+58mrWpQvk+CeKlTuN29/WmR0wrXP/WNYu0orp783sFH1hIT4&#10;mrXOe/WbdVWb9HzmoRFxkfqXhnqXCIiACIiACIiACIiACIiACJRoAvpZWKKbX8aLgAiIgAiIgDuB&#10;sIjI2Lj4xISETN04M8izc9varbFxpcuVK1umdOnERD75M8XGREdGhJcKC4+o1O6Dyb9O+/Lljo0a&#10;JiYklm5x3lPv/jhzyo99zy1vzilUEgEREAEREAEREAEREAEREAERKLEEwqrXrlP0xtvSMw4d2Ff0&#10;z9UTRUAEREAEREAEvBAg4jMBNuzOUtHRsWjLCNAZxNTIyHDmdE94RFRUVGSmBp2ZnHabLSPDlhkG&#10;Ojw8OipTmw4rOPn5jTfeGDFiRLly5dR8IiACIiACIiACIiACIiACIiACxU7g5MmT1usgD2jrrJRT&#10;BERABERABEKcAN7M0TGxcbFGfSaFRUVHx/8l8Mafb+Jiszygzyacp6Ni4+IyP46Li4qMKED1OcSh&#10;yzwREAEREAEREAEREAEREAERCGkCEqBDunllnAiIgAiIgAiIgAiIgAiIgAiIgAiIgAiIgAiIgAgU&#10;HwEJ0MXHXk8WAREQAREQAREQAREQAREQAREQAREQAREQAREQgZAmIAE6pJtXxomACIiACIiACIiA&#10;CIiACIiACIiACIiACIiACIhA8RGQAF187PVkERABERABERABERABERABERABERABERABERABEQhp&#10;AhKgQ7p5ZZwIiIAIiIAIiIAIiIAIiIAIiIAIiIAIiIAIiIAIFB8BCdDFx15PFgEREAEREAEREAER&#10;EAEREAEREAEREAEREAEREIGQJiABOqSbV8aJgAiIgAiIgAiIgAiIgAiIgAiIgAiIgAiIgAiIQPER&#10;kABdfOz1ZBEQAREQAREQAREQAREQAREQAREQAREQAREQAREIaQISoEO6eWWcCIiACIiACIiACIiA&#10;CIiACIiACIiACIiACIiACBQfAQnQxcdeTxYBERABERABERABERABERABERABERABERABERCBkCYg&#10;ATqkm1fGiYAIiIAIiIAIiIAIiIAIiIAIiIAIiIAIiIAIiEDxEZAAXXzs9WQREAEREAEREAEREAER&#10;EAEREAEREAEREAEREAERCGkCEqBDunllnAiIgAiIgAj4RMDpSEtNTjqTZHP89Tan056RmnT61MkT&#10;J0+dTkrNsDudnuU6bOkpSWfIcPLk6ZS0DLsjWw6faqLMIiACIiACIiACIiACIiACIiACIUFAAnRI&#10;NKOMEAEREAEREIGCIJCWvOGRizo3bdVx7eFSLonZYbcd3Tn/n7df3bFenVq1atWp1/Hq2/85f91R&#10;m/2sSu10OpOP7xr9/P19WzUhQ61aLXpddvcPv+1Iz7AXRKVUhgiIgAiIgAiIgAiIgAiIgAiIQBAT&#10;kAAdxI2nqouACIiACIhAwRFwOtKTxz4++JM5a5JTU+0u92Uun95723U3vfTfX47Gl6tStUrp+KO/&#10;/Pelm267be+p9CwvZ6fDnjz2H7fd8e+v1p10VqlatVJF57oZX952ebsxK0/9WU7BVVQliYAIiIAI&#10;iIAIiIAIiIAIiIAIBBEBCdBB1FiqqgiIgAiIgAgUFgGnw7Ft7pcPfL0/7a/RN5yOjDVjn5m+YHvz&#10;oU/+vnTd5i2bVyz9/cmhzbcvnP7MuDUZDify87Glnz/61m+l6l/+/YyFm7ZsXrtu+Rf/HB6Zceat&#10;t9/zKK2waq9yRUAEREAEREAEREAEREAEREAEApWABOhAbRnVSwREQAREQASKjIDTnrx/3j23PlDm&#10;3AcG9a3n/lhb+v4x705ILdPpX28+Ur9yXHhYeIXK9R9581+dyqSOf2fUzqQMhy115ncTD0XVeO3z&#10;V3qeWysiLCw+rsLQ2564qlHFdb/PWHI8rciM0INEQAREQAREQAREQAREQAREQAQCkIAE6ABsFFVJ&#10;BERABERABIqSgDMj5eSbIx9bVbbbD6PvqhMd6f7sjJ1rvtpuD2/X7YKKEeFhYXwUFhYeUfGCbu3C&#10;7dv/u2GPzZ6WPH7VzlLVavernRgZnpkhM0d8zYv7xJc6vnzKioyitETPEgEREAEREAEREAEREAER&#10;EAERCDQCYdVr1yn6OtnSMw4d2Ff0z9UTRUAEREAEREAEPAjYMlIXf/fAsAcn3fjRz08MqP3EsA6j&#10;ltmnL9nSuipKcqmji0c37Pu3pje/N/vfN0RGRJh77XbbqAe73fPlho9+2XJZw7RrBnZc6my9aMr/&#10;1Sgf5yp857fDz7vzh6s+XPPpsLz/pfHOO+8cP37cS9MsWrRo1KhRZcuWJU94eObyOScfkvRWNNQZ&#10;NBY0FWgm1ExYYmfCiD/+ZaJ/3YmACIiACBQ9gZMnT1p/qARo66yUUwREQAREQARCjYDTaT++5PvG&#10;/e9qdP3rM/99a6Q9+aEr27oL0Ht+/+S8QSM73vf1xOeHRkac3TjlsNvGPn/Jje8sfGvC6mubl7qi&#10;X5vNiT3mTPimWtkYF6ATPz9ad9hHfV6ZM+bO8/Kk1rNnzz179njJlpaW9tVXX5UpU4Y8LVu2jIqK&#10;WrZsmVGd9FY01Bk0FjQVaCbUTFgyZ8J27drl+W8MZRABERABESgkAhKgCwmsihUBERABERCBUCNg&#10;Szvz9DXtv1raauKST9pUTnSmn3kwZwH6q4nPX+YuQI95/pKb/hCgr+zXZlMOAvQjdYd93OeVuWPu&#10;bJF/am+88caIESPKlSuX/6JUggiIgAiIgAiIgAiIgAiIgAiIQD4J+CRAKwZ0PmnrdhEQAREQAREI&#10;WgK2Mz89NejDJc4XfshUn7MiPHum6OjosFJhKameZwmmpaZwnU8JDB0RGWWz2YwPpiulJCfzOiE+&#10;NmjpqOIiIAIiIAIiIAIiIAIiIAIiIAIFQEACdAFAVBEiIAIiIAIiEHwEnM7kPSuf/HZ50tF9L151&#10;XqNGDUmNzm3x5W87Tx3afWmnRu0H3XLwZGpiYtmwsLAl6za568u83rRuCXp1mcSEiMjI+LiE/YeP&#10;paSluynQzlVLfyNb9cqVg4+MaiwCIiACIiACIiACIiACIiACIlBwBCRAFxxLlSQCIiACIiACQUXA&#10;6XCERcfEhDuOHT18ICsdPHAwOc3mcNiPHj546Mgxh8MZWb/FzdUj0pctWHrSbndkKsxOh91+cumC&#10;ZenhNYY0qhEZHhs/6Nw69oN7ft9/xmbPkqCdTkfKvukzT5Uq3aJny+igQqLKioAIiIAIiIAIiIAI&#10;iIAIiIAIFDABCdAFDFTFiYAIiIAIiEBwEAgrFV+349I1Wzj9z5V279o+vE+d0pVqTl2+e/Uv31Uu&#10;Ex0ZVWvoiM5RR2c+9eJ3h0+f5jDA06cPf/fiUzOPRnUZcWvD0lEREbG9LuuRkLZn5F1vbTxyLDUt&#10;LTn59OIpX49ae7xep+49KkuADo7uoFqKgAiIgAiIgAiIgAiIgAiIQCERCKteu04hFe2lWFt6xqED&#10;+4r+uXqiCIiACIiACIiAFwKONM9DCEuVcpw5vPaynv1nbD/TumP7WhXKnjy2Z/HC5Ynn9Jo6c0zz&#10;yonhpZx2+7F3rh/wxJhV1Zu0bN2odlrqyWVzfz+eHv/mTyv/1q9egax16xBC9VsREAEREAEREAER&#10;EAEREAERCBwCOoQwcNpCNREBERABERCBYCcQnlCx2ejPP72pXYM9C+aMHzd+zoI9Ddrd9Onno5tV&#10;TMgSl8Miwiv87Y3vnh7cM3L/xgnjxk+duiyubp9/fLZgRK86BaI+BztB1V8EREAEREAEREAEREAE&#10;REAESjIBeUCX5NaX7SIgAiIgAiLwFwJOh+3YoQNn0p1Va9SOjXR9RFBnR8qZE8ePnkpzOMPCY8pU&#10;LF8uMS48PIxzCM8mpyMjJenYsWNJaTZnWFRCmXIVyyVERkS45cgXanlA5wufbhYBERABERABERAB&#10;ERABERCBAiXgkwe0BOgCZa/CREAEREAEREAECoGABOhCgKoiRUAEREAEREAEREAEREAERMBPAj4J&#10;0Noa6ydl3SYCIiACIiACIiACIiACIiACIiACIiACIiACIiACIuCdgARo9RAREAEREAEREAEREAER&#10;EAEREAEREAEREAEREAEREIFCISABulCwqlAREAEREAEREAEREAEREAEREAEREAEREAEREAEREAEJ&#10;0OoDIiACIiACIiACIiACIiACIiACIiACQUPA4XCkpaU5nc6gqbEqKgIiIAIlm4AOISzZ7S/rRUAE&#10;REAERCAYCHAIYWpqamxsbDBU1modbTZbenp6XFxcWFiY1XtCOh86QkpKSnR0dGRkZEgb6oNxdBJE&#10;lvDwcDHxgVpJykr3oJNgMT2EflKSTM/ZVqYRgPA3IisJiCHAdw1dJcS+Q7Fo4sSJM2fOVM9XPxcB&#10;ERCB4iLg0yGEEqCLq5n0XBEQAREQAREQAasEUJ9JVnMHSb5du3a1adPm4MGDUklMi9nt9qpVqy5b&#10;tqxOnTpB0oaFXs3k5ORzzz13/fr18fHxhf4wPSAICSC2Dh8+nIp/9tlnWqWAA9LzpEmT7r777k2b&#10;NsXExARhkxZKlV999dVvv/125cqVhVJ68RWK9JyYmCgBuvhaQE8WAREo6QQkQJf0HiD7RUAEREAE&#10;REAEAp/A1q1b0RaTkpKioqICv7ZFUMOMjIyEhATE1gYNGhTB44LiESdOnGjSpMnGjRvLlSsXFBVW&#10;JYuYACEIbrzxRh769ddfS2+FA16xY8eOveuuu7Zt28Z8UsTNEbCP+/vf/z5q1KgtW7YEbA1VMREQ&#10;AREQgWAk4JMArY1awdjEqrMIiIAIiIAIiIAIiIAIiIAIiIAIiIAIiIAIiIAIBAEBCdBB0EiqogiI&#10;gAiIgAiIgAiIgAiIgAiIgAiIgAiIgAiIgAgEIwEJ0MHYaqqzCIiACIiACIiACIiACIiACIiACIiA&#10;CIiACIiACAQBAQnQQdBIqqIIiIAIiIAIiIAIiIAIiIAIiIAIiIAIiIAIiIAIBCMBCdDB2GqqswiI&#10;gAiIgAiIgAiIgAiIgAiIgAiIgAiIgAiIgAgEAQEJ0EHQSKqiCIiACIiACIiACIiACIiACIiACIiA&#10;CIiACIiACAQjAQnQwdhqqrMIiIAIiIAIiIAIiIAIiIAIiIAIiIAIiIAIiIAIBAEBCdBB0EiqogiI&#10;gAiIgAiIgAiIgAiIgAiIgAiIgAiIgAiIgAgEIwEJ0MHYaqqzCIiACIiACIiACIiACIiACIiACIiA&#10;CIiACIiACAQBAQnQQdBIqqIIiIAIiIAIiEDoEQgPD4+MjAwLCws90/yzCBQAAYt/t4fkXdCIiIgQ&#10;k5Bs3AIxilFD9yBpJnHxNKNGQNw7mGFSIF1OhYiACIiACIiAfwTCqteu49+d+bnLlp5x6MC+/JSg&#10;e0VABERABERABEQgqAk4nU673Y7kGtRWFGzlbTablCN3pA6Hw7yVBl2wPS1kSmMaIWEOeqskV9Os&#10;ZtQIiMdMQj+RBh0yA1+GiIAIiECAEDh58qT1msjHxDor5RQBERABERABERCBAiNgHH4LrLiQKEgu&#10;4R7NaJxbpT6HRO8uFCPkAZ0dq1zCc2Qi9blQRqAKFQEREAERsExAArRlVMooAiIgAiIgAiIgAiIg&#10;AiIgAiIgAiIgAiIgAiIgAiLgCwEJ0L7QUl4REAEREAEREAEREAEREAEREAEREAEREAEREAEREAHL&#10;BCRAW0aljCIgAiIgAiIgAiIgAiIgAiIgAiIgAiIgAiIgAiIgAr4QkADtCy3lFQEREAEREAEREAER&#10;EAEREAEREAEREAEREAEREAERsExAArRlVMooAiIgAiIgAiIgAiIgAiIgAiIgAiIgAiIgAiIgAiLg&#10;CwEJ0L7QUl4REAEREAEREAEREAEREAEREAEREAEREAEREAEREAHLBCRAW0aljCIgAiIgAiIgAiIg&#10;AiIgAiIgAiIgAiIgAiIgAiIgAr4QkADtCy3lFQEREAEREAEREAEREAEREAEREAEREAEREAEREAER&#10;sExAArRlVMooAiIgAiIgAiIgAiIgAiIgAiIgAiIgAiIgAiIgAiLgCwEJ0L7QUl4REAEREAEREAER&#10;EAEREAEREAEREAEREAEREAEREAHLBCRAW0aljCIgAiIgAiIgAiIgAiIgAiIgAiIgAiIgAiIgAiIg&#10;Ar4QkADtCy3lFQEREAEREAEREAEREAEREAEREAEREAEREAEREAERsExAArRlVMooAiIgAiIgAiIg&#10;AiIgAiIgAiIgAiIgAiIgAiIgAiLgCwEJ0L7QUl4REAEREAEREAEREAEREAEREAEREAEREAEREAER&#10;EAHLBMKq165jOXOBZbSlZxw6sK/AilNBIiACIiACIhDSBNJTk9PTM2wOZ45WRsfGR0dHRYaH+c3A&#10;brelpSRn2B3OvzwhPDIqMjqz6MiwrLIdtvTUtAxHqbC4+PgI/5/mdzUD+sbsbRQWFhYRGRkTExdp&#10;rW2cDrstIz0l1R4bHxsVFRl6gLEvLTUl3R4eh4GR6kGlnE5nWsqZdJvDkdPQDgsLj46Lj4mKCDfD&#10;L7dEKaWcDmcY+QJ6hKhyFgg4HYyRtNT0DPe84eFMxdGxMTHh1prY6bSnnElyRjB5Z34xWHhsUGVx&#10;MlNmnElOiYiKjcG+iJAz0OfWoMEzklPSMmz2HG5l9giPTIjLnHK9F8xEwkwUEZFHNp9rpxtEQARE&#10;QARCmsDJkyet26fvbOuslFMEREAEREAEiofAttHD69atXSuXVH/kjzZ7ztq0xeqmnzo8rG+L2rU8&#10;HlG/Vas219/296kL99sdmSXZM7bd1Klei7bDdyaXytfzLFYrqLLl2EbtO1xw292vz99xzGYIek1O&#10;R/r0fwyrXbvTj/uOhyJeR/LxTUM6N63VoMXHCw/ms8fmxTI4PkfwGfVIrzq5jOzadWoP/2pVHh3H&#10;aT+wbvbLzzyyem/yX1ePgoOAaulBACXx2Zs6ecz0derU6XHxVS+/Pf5kcnouq5DuxdCtDj7Sq3b9&#10;BiO35KhIBjl0hz19438fz/y2anflikPpQW5NQVTfWSp558K2LRrm9i+EWhdcuu94svcn2TJOrRj7&#10;6WMfTUGDLog6qQwREAEREAERyIGABGh1CxEQAREQAREIdAIZ6WmkqMSK1XJKVcvG5dMAB7/p01LS&#10;HWEVK1dxe0KZjOTDk/77xvVX9Fy4KyXTPcqekZaWmpqaZkEEyWeNgu/27G1UtUqlM8cOfP/Vszfd&#10;cPvBMxl5asoGcHJyii0U1Vmn3XZ46XdL1x7JOLXzmffHJ6Xn5KwXfM2erxozptLxd01LTyxXKfvI&#10;rlq1Wvn4qDwe4LB98q+n/v35mBNp0p/z1RaBcnPmVEyPyKBHVP2jT1SsUGbXit9efPyau0dtTrey&#10;lOV0pKUmU4qVda9AMdxqPZy21FOff/0LiM5s+23srLX5W3u1+tTAzpf51ZGamuIIj/7LF7jpP3Sj&#10;yhXy9J23bZ7Z//ZHpyzb4bENKrANV+1EQAREQASCjIAE6CBrMFVXBERABESgZBJgu/Ftn6/cklNa&#10;+eqQ2Khws3/W/dejucLfrHR2m7/J9deMWUTDwmq17b9wxXq3J2xatXj63QNanj68550fZnpECXCV&#10;k+Pv1bOVOfsgT+n1r59mb0/3svOUbQOoO3i00ebNG5bPn3rHBQ22LVk0ftMxN6HkTwO9/dr/o0H/&#10;aD7TasEExL1tbOl7vnz66+PVB9wxrGX6pH/+vPZYjpZ47Vd/9l0Xk6Dl8SebyNiE/0xem31kb960&#10;8f3rzouKCHMN5D/ucY31zKgtLFegM54d1AE0GlQV/wmUqVJ7/IItWzabTkFHWDlryr/Pc2T89PLz&#10;a4//GZ3D+zTrerz7F8HZjhK8E4nTeerY4ulLNrfuc33ZuLAp48alEhQqh+RtInFxy5pO//iW9L+5&#10;AuXO1kPvX7cxh4lky8zva1dMPPuvAPcv8j8ggYB5JCMjI9tUEyimqR4iIAIiIAKhQUACdGi0o6wQ&#10;AREQAREo2QQc9jO7lo0dN272ou3GRY5YogfWzRs3buykZbtSzxyaPWnST/PWOtJT1syf/9O4nyZM&#10;mr/nYGpe4l1kmeqtbh0xNDrSPva3+e7SJ79b92yZN2HCuHE/TZu/akeq7S/wnSkpW9YsnjB+/Nix&#10;48ZPmL1my8G/3puyZ8viCRPGU9tJc+cfPOpRDRzcDs6fP3vcOO6dxL24Xgdp04aFx5Sv2eyaq84N&#10;zziybqfLbfxPA7Fw3potKSk5K7FpKYdn/JzZoGkZp9au+J2mHDful2WbD2QEp8vfiVWz3910rNMV&#10;Q265YliC/ciYHyZnF46cTvpGbv2KbnVi3q+/jBv70+/z157KSNu+aPa4n2ccTkkL1v5hsVs7bOuX&#10;zvpp/KR1e0+YceSwpWycPYkBsmj99ilTpmzYdTQjNXnO9InTZy9KlV+5RarBlC0sIqpcw9Y3D+wd&#10;VurU4gPHXFsHbKcOrpk+bepY5tlfftm854Q9p5nhjy+C6bvOpJw8uvP3WT+Rf9K0hXuOB+VGFs4h&#10;2P7je2tPx172yCMjzy23+edxY/amZGtMM8dmjpEJk+ZuOXjG/TuEQXRwz5ZJEyb89NO0VdsOpDtO&#10;zPtp3KTZG1NsIR56wnZy36SJE8b9NO/EWQ2aAPSHf5s0duy02Ud3LJ88azEe86d2rgTasl1nLPjZ&#10;B9MQUl1FQAREQAQChQCHEBb9/ytXrf6HQ5b+KwIiIAIiIAIikAeBVR8MLVOmzCOTjueaz2E/un1a&#10;u1qJZZv333bwFA6RqScP3ND73ITSTf+zenfSntm9K1WIu+jpmZ/cX6tCuZiYmNi4sjVr9560I5lj&#10;iyjzzJHdA1pXbtDtiv0nkIP/knbP/Kh0Qkz0gGcyMmypp1cNapxYsUb/b98eVqNq2VhOxYqJL1e5&#10;3nWv/J652TtzH7CNoob1bVm1UvnYrI9jY8tUrlb7un9MTkrHu8qRlnT05WF9a1Q9+2lcmbK16tR/&#10;+eedHJ/EUzmDL3nHpL71a5UrWybr3rhKVWsNeuKzE0lEPg30lL2NCGySmnz0g6u7xFRpNW37EQA5&#10;bBmpO392GYiFZStVbdl32J6jSXxqSz8z/okBkRENvt6y3+Z0HN3ze/sasV37P3R12+aVK5QGSExM&#10;QoUqNUb+37aUtExcQZQcttQvH70soWyVN6euS921sGHNChW63XI8ibARruRITzr62RP0DVe/qnvt&#10;K7PSsk7GpF+dPLB7UKcWZRMToVC6XJW2N7332hU942q2/33P0cDvG7m1FE6H7w1vnli2/JhVaGS5&#10;JId9xkcjy5ctU/WKl1MzDyK1n1k3sU7FMqXLDvh90/zGdapEcPhgeHhUTGyTnlcfPOWONIg6iKp6&#10;loA99fT9gxpXqNlg6X7cUs1Fun968umFFydGVej6zK7kdHPl988ealy7ckJCfNbEkFCleu2h/56T&#10;nJo5zdoydg9vHlm2/C2rzqTaMpImPn1JfFzj/0x6vWPdGqVLZ07LcfHlap7T5Od16IxBRj5l3/yB&#10;1ctEN71ha0r6wTH3lildusWT0xgVf84jWXPs9b35Eokz33TVavf6fEky31DksaWnLfn8xdo1q8Xx&#10;9RSbUKVes09m/veiuLhKvf+xNxNdcCaH/fTmGXWrlu584/OZvSOXZEve9UzPyvFx5W/5clnmeYXp&#10;KVu/u7tMQnz3q97dPf6RsgmxEcTpCM88ufK2b7YF2zdMcDacai0CIiACIUHghC8pDPW56LVwW3rG&#10;oQP7iv65eqIIiIAIiIAIBCOB1f+5rPPDk1sOGXlh41jP+sdVvemOm+qWibOnnR792JDbPljS94lR&#10;Xz/Se8P3t11255j6Vzz98yePxx6bP7DFRbMrNe4QfrBu7xuaVo3Zv/bnHyasKt3mqvk/f1SjfHzy&#10;0T1X9GuzObHHnAnfVCsbYx7BP4rs6alT3r33qmdHt77j41mvX2dPWXtl205Td5QrUzayw+VXtq2a&#10;cHzPwi++nZnurP/ZsrnXNinrSD/wnyt7PzJ9e4feN/dsVy0ivNSBvWvGfD8+rUqn2XMmtKgUu37i&#10;472vei+xXd+re7eLiQhP3bdm9A8T0mr2+G3GmGaV4k4fXnxTr6sn70vv3n9Ip6ZVHRkHZ/4wbvEu&#10;5+Uf/vjZdRfERkUEcttlbyOnM/nAhuU/Ld51y8i3nry9b2JMZNqZw09c1uv9hYcGXXVZi5rVONWR&#10;zdE/LNrV/u7vJ75ySemw1J+fu+Ky1zZ/vnHOtQ2qnNjze59Wvdedio6KqT3wlqHNy8ccXDHji8kL&#10;IuMbj547b0jzcoFMw6NuGcl7RvTrOGlXvWmLfm1d1fnzY32u+XDnHf9d+OrFtcxePLstbeE3t152&#10;x//Cane48aqesRknfh7z5eo95Z6eOPexXrWcp3f847qB/5i+o27HgVf1PD/j5Lrx3/0WGx27Kr3K&#10;b8t/6V6rYpBu6LPbbR/+rdUj324bfPMD51aN/iu0sPDKre6/45Iy4WFpx7c+dlHbD5YmPP7d9EcH&#10;1H73zr4vjd1y21s/vXFl/fc//nLcNx/N33Jq2PB7zj+/5YjrLk+MCehhEkSdtliq6kg78+CVbT+e&#10;efiGv91fPYHASJkzsT3j8NJfJq0r1e4/X37Ut1GFiDDHyY3fdWkzfGeN826+vA+aouPMgSnffbHm&#10;VPw//rfk3v71nba9f2t1zv/23TB793+aRduyZpVfwiOjarfsdcnA9uVKnZn7v+9+33K0/bXPTf/4&#10;sbio4Bk9Tsfqsa90vemVziM/m/D85Y60vSP6XfDzrrpTF/7WpnqsYZVy6sAjl3T7dNHRloOuHNis&#10;esr+tV9/PzG66ZXzJ39UvWzM8Y2T+/W/Ye3pmEFX3tS8eqmDG2b9ttPpWLT4SLcX1kx5rFZcXiHX&#10;i6VP5PlQp+PM1t9bdB3sqNb2xsE9Pb8nw8IadLn66p6NI0vZD62b0LvPNSdrDp427dMy+6Ze0f3W&#10;5YktJs6b1Tl11uvvf/naxz8mNut7x6B2bS8becl55fn6VhIBERABERCBPAmcPHkyzzx/Zih692ee&#10;KA/okFjqkBEiIAIiIAJFRADv2vjYyIjIyCw3WPcUG1O9nXECJYpjesqSyyuXji9d7j8ffVCudEJ8&#10;BX6cp+JCmrx7Vvcy8eERcUOen3CaXfp2e+qpQ88MahMeWfmZaZkhOzI9oFtVrtOu/8KVf8aAXr16&#10;9ai7LmoQHxdfvu6ns7fY7Y4sD+j4qJgKz3+0OCXT59mRlnL615d7RUVEXv7eAp6Utnl6q/OaN7rh&#10;1aQUnuJAX0s6vv+h3i3C8erdeiA9Pfnbv1UNj4h4cfL+U0kpRJzk9kkvXduoca+xu4/guLb2k2uj&#10;sip5KiWNwvHySzq1YGjFxMRyXX7bmVRErP19TPY2wpUsKioqMrrxSxOXJqWm48948uC2Ho2ja7YZ&#10;sGHP8VRO0eK4saTtD/drdF6rxzbh3foXD2j7kd0zzq8YFhXb6OsNe1LSMzIPikw58+5t50fHlX72&#10;fyuDynPRcWThaw3dfBVPr/usednEmg3v3ZNJJTOlnlx+bfnSkaXbTtiWRM/iMMZ9m79tViaxw+Cn&#10;jyWn7/j1g7IJceU63L0tKSXrw+Ttv71SPSYirOL5M3YfyfRsDM5kPKBjoiIjo6Kyjez4+FZ/22PL&#10;dO6k5Q9s+e7cxNhzOg1a8OFtjOw65928+YQtk1168vM3di5dte6MzaeDzps1OButcGttPKAzXdqj&#10;XT3CTCRRdTvcsnTbocx515a2/JNrIyMihr656MjJ5PT0DFtG2sZZn7Vt0ezhd6bZPTygz84qEWWr&#10;3b7qZBJfB0ysR9f9Ur9yYuIFNxxNDia3X3t68rt3XphYsdaYZfszw57bUj9/eGh8XIXH/rsoawdO&#10;pvP3vnWf1IsMbzvomUOnUvmmS085/vH1veMSar48c296WtLUpztHhMdmfsVkfg9ynOFBvgfZQlCm&#10;+4u7vTgPF26b57v0Pzyg+W516zZn+09sXPwlT09MytpjlJF28vOb+kZFRV/99u8PXN4OR/h7P/k9&#10;g9At7IJaNaZ82cTmw9/LsAXZ9pp841MBIiACIiAC+SLgiwP0CS1u+iDWK6sIiIAIiIAIFBeB8Iio&#10;Sx77YrRn+mb0R/9sUj6BWoWFRURGt3ri/ZGxzpQH738o2R5z11tvXFgzKjI80zGsVKnw8FoDXnxo&#10;QHxMVHh4eHR8ufvuvTSi1LGvxi9hW3/m54R1Xja9U+vmjf9I559//s0fTd3jqHj7619ffUEDtudm&#10;lRNWpvL5Qy9rFRPJz/aw6OiYxp17lytVKmnvIX62Rjfsu2zl6g1fPBQdGYbMcWLjpkmfj1q06WAp&#10;hxOH6rCw8JZtelHK2/defsMNz3zyfz8fDou+8LGvN6z/5dKaFR0Ze798c5KjxoXP3d8XaZHD1QhD&#10;GRl9/ojHLillW7No9e7iIm/9udna6KNXXr63TsVDz1wz4Inv1yD9REfHVqhU/cD6hTdcf9P9T/97&#10;+sy16dG1Xpm8fsWyfzaKicz+oLDwsPoX9O1fvVJsVCT0OOSwxfntcFA/eexE8AQ+pulPfPrQu/sd&#10;tR68uT3RAUiRtQf27lL7+NEff195gH/zYviJtSt/tttb3njXgDoxUWwFj4yuXPvSj8d898KDl8RG&#10;ONYsXmq3x4y4/4Y6sdFZH8ZVbXPTJe3qhGU5PQZ7Qmt88LUvs43sUaNeu608PYAhFx5VseZF91zX&#10;fveK6f3v+jyjfMt/ff9Gw7IRIWF9sLdeodQ/vmyllz8Y/c03ZzvF11+9fs+1PfYu/apr/6HT1x2j&#10;QzRs2i4iImzSP24Zdt39//j8q/UHTp3T+caFK1e/dk/fXH7aJdz03gONE+L4OkDdrlC77vnxCaWO&#10;ndhrd0WULhRDCrbQ9JQVP42bm5DYrUXDipmnbzrCel90YXip5K8/HXssK64xvuK7fh6zu1TE4Hvv&#10;KxcfzTddVEyZ615755uv3+lfr7QtffeEr9eERXR86KEBCZnfgxHRCeXve/bWmuEh8nO4YdfLvxqV&#10;bSL5ZtTj17SBBW0RGZV4w7/+2bum88fnBn04bmX5Drc+ck0nZtSCbSaVJgIiIAIiIAK5EdBXjvqG&#10;CIiACIiACAQBgfCIyEadLh6aPV3cu3JczFltODy8zcUjrqhfISMtvXyVgXde3olf4GdtQ8hq2qxJ&#10;bJh5jwZRrmmrRqVKnTp8lPjKWZfCEirWGHjJ4D+fcMMNDz/xzuyNK1+/uWvin+poWEREubjYyFI5&#10;Sn9OR/Lhtd/8+9F+jRqWTUio2rLlsEefmLs300E78wmR0fWufOO2Qc0zti+cOO7Ne2+6/JwyFS64&#10;+G+jfpyXnGZzpJ3Ytddm3zO+XeXSCa6UWHrw4/+XlJqxf9/BwD8iyqONLrvshvsf+Oe8H/9eLfX4&#10;5/c+tfx4enTpSq88dct51WNXzp706b+fGnxRx4oJjYY/8u+Zaw/j6ZpTLwyLiy1HkN8g6KC5VRHf&#10;ui1LP9x8Mjl5w4hzK5mGLV2+9vtTNqSdOfm/6UucWYYfPrDD6Yho1fScsD86VmRMXOdeF/Xr1oG+&#10;tm//IUdUdL3qFehE5jlRsXGtqtUMDQGahaOOvQdlG9lDhvRpE3921adUZEzCbS+8cEGM7YwzbODV&#10;fxvUCBRKIUsgOi6x18ChQ872icuuvPKeVz+e+NWjvcN2Lv3im0kZpSLjO93zwchOlZO2/vbzZy/e&#10;/bfW9WvUazrwrfd+3H44+4l8hlJM5YoJiM/BjMy29dv35h1NPbTr/5pVSIjPmkka9LubzSWHZ307&#10;eWMKC5Z4d29at6BUqUatmpY7u2IaFh5frdmQIUPa1EksdeLg6pPOUo0a1DXhOjK/ByPKnd/hXP4b&#10;zFxcda9Yp+ngS3OYSDo3q3Z2HTrzi7/Vc8/fk5ia5Ihp/PLHz9dKjAzqPhES7SYjREAERKAEEQiN&#10;L9wS1GAyVQREQAREoKQSQG3j52MOyaUqZG6k3b9z7rFkBN/UlCW795027qVnE66of2WX+TYm+g9H&#10;yrDKjdv/57Ov/3Sg+vjjF5+7vW2t8vg6u9+X6ZKZSxukpWx6qsuAO579z/JjJ2Latb940H0vffHR&#10;oxe2dnlPcyLUv776deH8316+rU+ZxPjoSMfqGV/fccslN3y4OPXE6QOlwiLqXz5z7br1f6QNGzZs&#10;3LR588a1z1zdPhh+J3u0UQRRUyq2HdSvPsrIgv0H7TjvNuz/+C9zF//yzasDOjSKjyMO9v+zdy6A&#10;URXX/9+8QyAQCKAEQaKWUJSHSooSpIJYEBW0AlpBWpH+qlCB2opWHm0BrcX+baACtsXYYvABWA1W&#10;hBZBkWAxKBAqEl9BkYhIIBAIyeb1n5lz5nF3NxCQRSDfK8Lu3rkzZz7nMXPPzs798tknptz8g16L&#10;N3515ixqPg4XFKa4ac2L+0srxS/BxRPDKAHdpElik8YJsVHVKx57aqv4Lb3oubQq8b/LgMxdWn2L&#10;Zs3kubMSkEyD1enZBnRNdc1X77619YiAUFPwyfsV/qrj0AGKnmkEyCDE0lQ+ZCCJvqzv9Y1ja4q+&#10;2iEyrRGR0SN++68N//vfU7/5cbOmTRrFxRTvXDt50qjbfvmHsoq6FjWfCRG0Tk2Jse2zhx9fXRMZ&#10;kyCiR5PGTVQgSRQhJSE+snbXwlmLy6qEU9Do5I0UCqZE2qyZ+NFE8Ch41sSVOiYIsu9mElDrq/nf&#10;O+vKq8Ri8Z3/eevz0N97nmn+AnlBAARAAATOFAJIQJ8pmoKcIAACIAACIHBUAiLZXF2Zk/XbL0pq&#10;b7z2xppDux544sVKubujukrcaOYXfCSTffK92J5518a3Pq6N7PydC2Ki1N2pWHoq9nhwt5AUO49G&#10;R+vccX3g137875f+/mXJd4c9sHH7zp2rVj3/3CP33nh9RbWfLq6pKs1d+NgfM5cndLtyQmbOF598&#10;sn7dK3/8/T3nHSld/ZcXi5qe06NNlO/z/K9j2ndIveBCdVxwwQXtzktJSTm3aULsGZk+kT8LLzt8&#10;QOQYz2kUH3Gk9PO//ekPL7/xxeU3jXvx9fc++9/WVS9njb75iqri3W/lbjn9l3jXxwg8ZcTy5upd&#10;SxfkVEWd9/Taj75wj50f/XnYef6Dr/39hQ/F5iRt2l4U4avKffd9Y7Biv9f/PDNvxp+f3n+4qlVK&#10;y8jqI+++/5m25tqqI2XvfFnk+X7luIU7cy6orSk/9PXDj/zd17rLL/unfb5q0b3/LBBZSBwNioC/&#10;oqymOiIhPtFXW/nRmmf/8FjWnsSWtz0wf+fnOzflvfnsX3/bo3HsB6+v33w2fjkhAslnm9984+tD&#10;3W55cKcnjnzx8ftvpLdvtOWdRZ+XHBFj2MXd+0TUfrx2o9hcRHqI3Ba6ZNsT06fPWpZfE5ncsXNU&#10;7ce56qQcB2urqw9ueidf7D/VMCxJ7Iv1xYa5jz+Vf973f3H1hY1em3rX+sISmhLgAAEQAAEQAIFT&#10;QAAJ6FMAGU2AAAiAAAiAwDclIB9FVlVVEeoQz6CST2QS+d318/7v/70V33vKn56b/pNWCe89+fO5&#10;a+Wjyij9W/P1K5Nnv76/9EhFRdnBvTse//MKX2zqvbd3Cljg/A0ErS3Zt1e0dlGnLq0So0W1VRWH&#10;PvnP8y+/+YFIjVdVCwmii955YuaMn/7xufxyf21Uk8SO373y1h8NTBFJ7tIjtdFtbxrTK6b201k/&#10;zfz864Nloqfl5Yf2fpV5d0bqhd99cUvJNxDsFF0arKMjpfs3P//XV/b64pv1P79tdFV5zQsLHv31&#10;w7/e/nlJdW1ko3PadMu4/of9u4oNOivLz8I1rULvR9755182fd3oijF9Lub9N3gRdGLLAT/9acuo&#10;mlULsw6WVzVud1GvJtGfPDvvuS17yo6UV5SX7f5469Tf/OLJ7H8dqfT1+H6/xJia5+ZlbdlTfKS8&#10;vOzQwQ//98KbeSYffYr0G6Zm5PNDxVPkQhzy8XIiPVRdVfHJ8/c//c7Oq+96eNJzf0pPOPKvB27e&#10;8PkRmTlSX8uIPNqRI+KpnrJwmIREtaeSgDAJ+YRS8YeO8vKS4q/+9ewzh2uiL0jtFBVRe6Rw5cMz&#10;J42dtXL/Ib948Nx5qZdcM3jIJU0aRVRUlp+R39Qdg65wgv++kl1S4bvqmmubip9POJs0tWh1Yf9L&#10;Ou7/OD9741fVvshzL7vqnFjfyj8/vmPvwXJBruzA63958L4Zv3/z41JfVMvbx98a6/v0z48/t/dg&#10;qTh5cP+Xf53xzNdnyzJg8VhFv7EZbzyRGffaGv/B3ffd/8RnLS956qn7xv94iL9k6++e+JfYu0Tt&#10;kCWz9X4RR8TPK2ThU2nvaAsEQAAEQKChEIho0679qe9rlb9yz+6iU98uWgQBEAABEACBM5HA1vk/&#10;7PWr11K69+/SRjyCLvAQz2S77w8Lujbd/4tb+yzYUP30mtzburTcu/X5jL531nYekfvq/GaH8q67&#10;+Lq3EltcUFrWOj3j3KY1+794f8OmXal973/jn1NbNYk/XPzF0Gsv+6jJ99e9kn1usxBNUJMVh7YO&#10;u7zXOxXXrvvfPy9sonJfNZVfrP3DZf1/d/mkfy793aCy9xZ9p///HYpq/v2MXkmNfIf2fr757S3F&#10;1WK9ddKMNZseuCqlZNt/rh5wY+Gh5lekX9mieUx1deWn7/93W2H0L15ZMfPazv5923549YA1BfvP&#10;u+zKi9u1iK+pLvn0/Te3FV488onX/jy6TZOY01l3oXRUW7F/V25e/sEjSb97fe2k3hdG+A8vnvHD&#10;Ox9bk3Tepemd28XHR5QfKXlv/ZslNf1ztmT3axu//DdDfzjro6yCdbdf2Lrki7X9L+vvu3zSqqW/&#10;S24s+y44rn3yZ4PvXzx69r8e/2mf038RQVX5gfn3XH9f9qe/eX3tA70vjNE7Gis91h4u/mToNVf9&#10;+5MWOVvfGHhe0w9WTR1w458ONU/tc+XFcZH+nfkbN31x4K4/rcv8v8tiakrWzL5v2EOLYlM7X3Hx&#10;BdWHSzaufycmOmZXdIfVm1/vc17y6Y8ipOmKhNGTP+t+/7OfdMv4QdtmgeYtflDfKu17v39ogv/j&#10;5QMH3b415qr1G/91WVLty3/86cjfLs34xV+XT781JqLyiQk3//Jvb3a+4vtXZPR7dOovmjUK8TTL&#10;09lxIJtLoKbi0H3DLn/y9aKMvgOax/MZ8RXE7k/zN7z/eVyTH6zY9sJVbRpX7/t05MBL/pnv69T1&#10;qovaiw1qar/a9cG7WwqvuuvxlzP/L9b35c+6py4tuuOtnfM7x1apqPLub1a990Cf82Kkq9T6Dn3y&#10;w0t6/yfue+vfXdKlSZ0B/3RRjVjFvDfvum693y7rv/z9xX3aJrqC1Vb7d7368AW3PBx/0S82vftw&#10;25oDM3549WNrCs+7tGe3di1qKvb9d+0Gf6sea9b/q+s5TY7s2z722huf/eDrS3umn9e8WUnRx//d&#10;tb/Frl2lV01/f8UD5zU6rYeYOtVRW3Pok7WX9B58OL5dxmXfjQ4VDfveO++nVzbb+ty9P7jn6YtH&#10;zf5X5v/FHdp+d/9e2e83+X9vbR77vVaVn6/O6DZki6/VwP6XXTd+3t1XnROyntPFJCAHCIAACIDA&#10;aUPgwIEDxyGLSECf+j+tzmkjfjWJAwRAAARAAARAoD4E8ufdnBAn9moOvQd0fGLzFzcVb3rmJ0nR&#10;0Rk/mb2/rFLU6S/d++Btl0VHJ/3kmU37d7zRJykx6toH12b9qnO7xmJxcnzKedf+bNp2v9j8QKx1&#10;qj20d+fAS1tdeNXQL0vKjyJPeWn+jR2bnHP+zR+Vip9Eq6Pav3PNjFZR0QN/veyQv6rKX7Hq8V91&#10;TW0XJR6cFx3d6sLON42Y8uyvbxVvBz7+TplfJJzL/7vwt32v6n5ufKzY4TQ2Nr7TpVfd85dXD5TL&#10;xZtijbe/4NWfXXdVyrmtxSVRsbFtOnUffs9v9xw4IhZ41wfUt1gmhI5ED1qf2/2qvg/+49XDanWq&#10;XOtauWf2uBsv75iSGC272CypTc8hP3lu2z6hiSr/oWW/HhgddeHCj78UW3Tu3bmme6uo7gN/vfeQ&#10;n2FXVa154q7ERokT/vqm3KridD9qDn61vW+nZomdryncczBYf5UVB5+9+xppGzPePFBRVVV+6NW/&#10;TLyie5vYWPFZdMp53/3Z7OXSQhW3yiMH/vHbu7u3SRInm7a68Ic/zpz5w95RrS5ds3PvmYAitKrE&#10;wucn7ro4VjwgLNTe7mLf3wuvGlb09b5Hf3xlfOMWv170jjKimiOfvtW7Y+PomA5z8/ZWVlVtXfFE&#10;twtbiQdgtrrk2p1fy23fcZy5BKrLSyfc2FFs2eNahFjj3Oz8Tv1u/cnre/aJX7RIh6iu/iJ/+bDB&#10;37+gZaLYJkk4TLvUrgN/9af/yWfKiiCz866Lo5s1vzP/ULmOKq1mrNnpZ1epqS396Obzz2nS8cb8&#10;0qMF/NMEoxg1/vePsTHRUd+9/5XDFcHuXl3pL7g1JTouIfFvb34hvu6s3LN92s+uOi8lXoxCYojp&#10;fsW1/3j7Kw7AYoj56u2fXXtFSnxsdHRMu879s9587lrxXN0+M3aWcZg9TXp9HGLUVJd+tOb8cxLr&#10;miEIW7pr4Se7Nv+zW2Kj6JT+b3/lF1FVjDefL/99q8SoC6762ZcHjlT592b/ckBSkzhR+OqHXjui&#10;beU4xEBREAABEACBBkmg5HgOrIA+jmQ9ioIACIAACIDAt0Kg/MBXu/cdpl/KBh+R0TGtWp/rO/zV&#10;noOVCS3atG4aL/a0ECmKIwe/3r2vLKZp6xZH3hvU9cb1Pe8tfenB0v17S8trIuLjW7VomRAn1qTK&#10;dczVVZVff1VUGdHo3HNaxngfOehZnVdVvmf3V/7a+DZtz1Er6eRiusqykqLd++OSzmmVlCBWuIqq&#10;SoqLDx4uq42IiGuc2CKpaUz1kZ279wkxUlo0FttNixzs4UMHD+47WCF264iMbNI0uWmzxjIbrZ5B&#10;J1KNFeWH9+0Xv54WO0dHxDVp2qJp0ziRovMsnv1WlHCMRkPoSGSRYuOaJjYVj1uUHVCoxdS00l9+&#10;6MC+0kMVVbW+mJi4xBYtEsXXC5GRYoVzWcnXX5VUtjrv3CaxMdWVZV8V7fYpsrRNirhW6HTP/iOJ&#10;LVq3aNro9P+pfVXlka+KvqyKbpxyTquYoAV1UtelXxcVH45OaJHSupm0jeqK0gPF+w9WiB+Ax8cn&#10;tmjZIk7sUE67TMjkvb9kz56DFZWRsY2bN4vJHn3z+DcPrXrvP2fuCmih0INff7HvUGXoX7xHRMTE&#10;N2nTqnnJ3qJDFRHJ57RJjI8RNMT3NKXFu4oP1SS2atuySUxNtb+k+OsSsRVDbHzbNueIPN3p6B6Q&#10;qX4ERF5w357dJYcrPMWFJTRq0jxJxAmZHyTHFxG+vPzwgX37y2QgiUho3LRpi2bxcuujiNraqq+/&#10;+Ly8NvGctsmxEbUqqlQ0PzclKSGGg0ZN5Ve7viyPiD3n3Nbxp/1KV/mlS8nXu/cfbtKybXITMVYE&#10;Rj5RYN+XOw76o5omt05ObCTeVlYc2ruvuFyMdBGRTZu3SmramAYYiiQVhw/u+3q/SL2LGNM88cOb&#10;EzM29PrN1jN3BbSwhcoju77cI76uq8vKmrZu1ySi7Ovi/VUxieefmywZCiuprNj9ZVFlVELbc1uJ&#10;QFvlP7J79x5/VU1Cs9atWzQJ5lw/E0YpEAABEACBhkXguFZAIwHdsIwDvQUBEAABEGiABI58sXZg&#10;lxvf7jn+8L9+i/xUAzSAs6/LVRUH/jbyxnvP8AT02acX9AgEzigCYrX4ezc0vnLDlWd0AvqMQg5h&#10;QQAEQAAEzi4Cx5WAPkM3zTu7NIbegAAIgAAIgAAIgAAIgAAIgAAIgAAIgAAIgAAIgMDZSAAJ6LNR&#10;q+gTCIAACIAACDgExH6iclddsdXs6b9rAxQHAvUhIDfJFSYtfiYOo64PL5QBARAIQUDEj2gRR3gP&#10;KCACARAAARAAARAIIwFswRFGuKgaBEAABEAABE4HAnL/XLXLrLjPPh3kgQwg8E0JCJuWVu2LRObo&#10;m6LE9SDQkAnUVldV++RDH0UuGt/QNmRLQN9BAARAAAROhAC24DgRargGBEAABEAABM5WAmK1qFwB&#10;jezz2argBtgvZwV0A+w9ugwCIHCSCETIX1LgpxQniSaqAQEQAAEQAIGjEMAWHDAPEAABEAABEAAB&#10;EAABEAABEAABEAABEAABEAABEACBsBBAAjosWFEpCIAACIAACIAACIAACIAACIAACIAACIAACIAA&#10;CIAAEtCwARAAARAAARAAARAAARAAARAAARAAARAAARAAARAAgbAQQAI6LFhRKQiAAAiAAAiAAAiA&#10;AAiAAAiAAAiAAAiAAAiAAAiAABLQsAEQAAEQAAEQAAEQAAEQAAEQAAEQAAEQAAEQAAEQAIGwEEAC&#10;OixYUSkIgAAIgAAIgAAIgAAIgAAIgAAIgAAIgAAIgAAIgAAS0LABEAABEAABEAABEAABEAABEAAB&#10;EAABEAABEAABEACBsBBAAjosWFEpCIAACIAACIAACIAACIAACIAACIAACIAACIAACIAAEtCwARAA&#10;ARAAARAAARAAARAAARAAARAAARAAARAAARAAgbAQQAI6LFhRKQiAAAiAAAiAAAiAAAiAAAiAAAiA&#10;AAiAAAiAAAiAABLQsAEQAAEQAAEQAAEQAAEQAAEQAAEQAAEQAAEQAAEQAIGwEEACOixYUSkIgAAI&#10;gAAIgAAIgAAIgAAIgAAIgAAIgAAIgAAIgAAS0LABEAABEAABEAABEAABEAABEAABEAABEAABEAAB&#10;EACBsBBAAjosWFEpCIAACIAACIAACIAACIAACIAACIAACIAACIAACIAAEtCwARAAARAAARAAARAA&#10;ARAAARAAARAAARAAARAAARAAgbAQiGjTrn1YKj5qpVX+yj27i059u2gRBEAABEAABM4aAjU1VZUV&#10;+z/Ky9vw1ntfVFVHRUV/57Kr+qZ/r0WL2Oio8H3BXHNo/9asP+ckZ9w6/OqOUbWl67Lnv7Gz7ZjJ&#10;t7eJjPTVVFdV+j/8Yl/nC1IiIiJqqg66ZyPOGvToCAiAAAiAAAiAAAiAAAiAAAg0bAIHDhyoPwAk&#10;oOvPCiVBAARAAARA4HQhUF1VvvuTNQ+OuC+nYGdVVXVNTa0vMkLkoFu0u3Tei8/9oOO5cdFR4ZG1&#10;evcnz/ZOG/2dSf9c+rtBcTVfPTao28wNV6wtefnS6Kjqsp1PjfvxUwm3/ffPY6IiI6sqityz4UuK&#10;h6enqBUEQAAEQAAEQAAEQAAEQAAEQCA0geNKQONmEGYEAiAAAiAAAmcYgdra6g/+87frr775uS2f&#10;tLpi6MxHn85etOjvTy8YdvUVX328flj/G5/dsLO29lR0KjIq6ebfPP3MMw9cEBkhFjj7P9n40Et5&#10;Ryoqa1XzAWdPhUBo46QTELoUC9urq0mn9pAfi6NGfVIrX8mvQY52qJpkueMyTnVRVaV7VMlD1HRc&#10;9Zx0MKgQBEDgeAnU1lDYoLhxao7aahkwAkPIcUeiUyMsWgEBEAABEACBs5cAEtBnr27RMxAAARAA&#10;gbOUQEVxweRJDxaUxg2f+eK2V/824efDfvjDm4cNu+1vL7364tx74ko/eHzWnOKK6lPQ+8joRmlX&#10;XX/TkF5JkZHBO2wc/ewpEA9NfHMC1VVHXv3NTedfeVPR/iNubTWVZfcPv6zjbQsO+0Taec/kzt+5&#10;9f6nK4+aVqos3XP7tZdce/uC0sqq+gtWWfbB0C4tGnuPpMu/d/f0v366v/oYOe/6N4OSIAAC4SdQ&#10;fujf16akTP73ofA3RS2I7HPR2MsTEwMiyCVdfnT/41u/9J8qMdAOCIAACIAACICADwloGAEIgAAI&#10;gAAInFkEaguXzXyj0Ne675TMCQNjY2KiosR2F5Hi75jomIGjfnVX+7Zfb3z//S95NWp1ZXnR+69N&#10;uGnIRRdddNllV2UufefLIxU6bVf27Niruna5ZdW+fRuWzbn22u9cdNF3rhoy6fXtpVU6kyiWn1Yc&#10;2r9szi++I46ON81b/kFFlU1tV/u/nvej7t/97l3/q64+9OYfLh/y80Nl5R8t/k1ax44PvLyzvNye&#10;ldLU1lb5yz7d8MIdqqXeVw3JWrV9X0UVrWOt9u+Ze1u3jh1/8t7hPf9Z+Nuren/nou90vvaOGe/s&#10;KBNbjJxZGjq7pBULl+WaxeAV0GIJofzcJ756SL5/1ZtzHxoWfdR9vk94BXRtRFTfaa98YI7333/h&#10;7h+sy3pg9Lg/HiivPLtoozcgcFYTUCugxa8lTmEnRfyq6v7zf2z53zYTQv7z27t2vvrw8BvvLTyE&#10;31GcQlWgKRAAARAAgYZNAAnohq1/9B4EQAAEQOAMI1Drq/gqa8FbVb5z73/4Z63iY+TOF+aIiIiJ&#10;b/frNeu3f5zTq50Y4kX2uGTlw7/6/rXDF/x71Ze7d39Y8O7kn1xz063TCsoq1EU1B3bv/OTjd56Y&#10;MOyGkVP++98vvyz6Im/ln2/pc3HWG5+qDRVqD+x4d+Kwnrc98OSuInF29a9/NuL3//7AJA9qqv37&#10;v/z808IvRUq7xl+6p7hEJBmrjhzcvfurA0dEpsGeFXVVVux+4b7RvQfd+c/1bwthNr23avwtvW4b&#10;nfl5ZZXYlEEV/uyTT9ZN+dHgYeMf35z/ZdGuHWtfeHjItdf85+MDSEGf3nYamdiqVVJiIy1krXg+&#10;5pEjZWVlR8r9lVX+igrxt6PC6ip/uTpbUclfPxyjd5FRjZNTLnSOH4yenDnmhs3vvrbz4BH6pkVY&#10;UKW/vKzscNkRVa36zF9R7vf79TLpGn+5OMQXKGy/QjDxs3wsoj69TQvSNSACchhQXnz4yJFK9aWX&#10;+KTS7z9S4acvwMRuQMKpReTgfXxqa8TeGubsUUglJLfpkHqBCSEZQ+/9fw/cs3fXync/2kM1i5bE&#10;E3Rl02VlIlyJ+qltEcJowxCxeYhou6ysnAOIOm3ONiAloasgAAIgAAIgcKIEkIA+UXK4DgRAAARA&#10;AAROPQFxp1zy5cufl/lSOn8/NS7UetPIVq1bJzWKj4mOFDfQuza+9n9/zvraf+Evn3jp4y++yN+w&#10;9KYOye+vmjvk1//yi6Wr6qiuLFrx4rZrJz/13udf7Nz5zp190soPfv2n7OUqKVy5MivzH2s+b9rj&#10;plWbd+78vHD64DbPTcr8IlTH4/pM/uj1BXGxMd/50e937tyZeUtKlCtfbfX/cuaNfTqnLPryR577&#10;z46dO9cvf/L7zWLWLp5837y3RRZQVSna/PTNN/eNnLt862c7P922ckDXlK8/yZv5/CZd4NQTR4v1&#10;IbB3Zs/LfjLtOaFFYXXlh4pemjupZ8/UC9I6//z/vbD2xUc6XzBk41617UZtbeWRQ+8sm3zFFRek&#10;duw0dtbzJUeOPwMcIZ63GZfW5bwjB0v3V8oV0MJQS/ZueezBYR07XnBBz56T5r20s7SspvbIiz/v&#10;deWIyWWVYs1+ra/6q998r2uH740oqKANQKq3PTXq6jEztR/Up5soAwIgEC4C4gcyX3+54aGfD0i9&#10;4IILrv7+w4v+s6/CX12978nbvnvVvQv8KuVcVfHhuNQO7XpP/ELtAF9dVbFu1g3XTVl8vMuYo6Jj&#10;z0tt56up3HPwkIgNYqgr3f9R1sNjuna74IJuXcc8kvVxSWlVtf/NP915cd9hRSXloq2a6sMLfnLD&#10;eZ37rv/qgPhyVqSjP3/lt5cNunPvIfwII1wmgXpBAARAAATOMgJIQJ9lCkV3QAAEQAAEznYCtF6r&#10;aWLLELsue/ouVmytWTxvX1nknY/O+c2dP2iTlHTBJYOeWvNqvwt8Xy+d8V5ROd20R0TF9hqblfXA&#10;sO80T2qR3OXRJx7pFBv18dbt+8Va5oovXnrtP/Etrnjx2b9dcVHz5i2Sxz769B9uTQv58+mYuEbx&#10;cfGxMdHRsfFNmzUVr1wBa6oq/vnS8oroZo8syvr5DVe0bN68W58RC1cv+W7L6rzn5xYfor04IyIi&#10;o0Y+8uwfb+3VoXnzc9tf+ezff9M2yvf+hs0HsQT6W7RrkaARxhD4GC+ROObFxyI5U374sFhcLJK5&#10;Yh3hMw8N+b/frB501+8zH/td1frf3PHQP/YeOuKXWWC5zPD9tU9M+nvE+Ifm/P5nN6343ehfZm0U&#10;KwyP2Tm5HNEeIu90ZP0rmxKTm58bGyuaPLTvf6NvGDjv374Zj85+ZOKt7z/9f4Pu/lNxdVy/kTcd&#10;fPut5bv8ouHyos9eK95b8snb/8oXy/9ra48UzfvbO9269wy1e/kxxUEBEACBk0lA+PeX/3v1hu9f&#10;/9YnHebM+fPMoZf9fextNz+0uKSq8Q/uGPLp0uc27JPxpmTblpUHSw5uXZb7qfziqnL/+39ZuP0H&#10;fbod85m7teI3Op4IUvnBuvyIyOh2LZqJPYSq/DsfGjXkgXkF9zz4+P/77S8OvPbQkFGTd/lrv3f9&#10;gJqtW/71SYmIbP7DpW98WnBw5/v/2nRQ/MKi2n/oxcVvtL14YEJc1MkEgbpAAARAAARA4OwlgAT0&#10;2atb9AwEQAAEQOCsJBAd0zQiMqL0UPGxFn2JnNvWdzdExiZf0/tysxg5rsWFN1zT11/+9adfFots&#10;oSAUHdNu6Kje8ZpVbEKTZiJzfKRcZOmqKrfv/Kii8bnf73heE9rrI7pxyxvu/nHr4wdbXXnwk08+&#10;bNI0JaPbRZFUV0RkYpvOA7tdUrT7831HKigZHhHRcdDgbjFRan4SERGf1LyJSA8cLhM/wD7+NnHF&#10;SSJQW7tv66qLzmvpPserSVLy3OWfBDZQU1W2/blHnv5s/LOv/G7sj4cNu/2vS1+9NuoAWRrpNCb1&#10;0mXZv/3x0Ftuv/fX12ZcmP/aK4f9x3hgpnyO2JbVL+njny/+4/GHfnjvoneHDL/vvOYJtVWHN/9t&#10;6vJdXZe8/uIdPxr24x9Pei4nO/Y/f/jLGyWNL/3Rped88q91Xwnz2b1jW0llclpa83//+73K2tri&#10;jzf/e29FzysuP/q+1SeJIKoBARA4GgGRHl6Z9cgn8Tf+5dknh95yy50T5yz569iCZ+57Nf9Qq+/d&#10;elHChrVbSsSe85++v+VIdNvz20fm/vfDqurqzzeufas85qpLLhIjx9H5fv3BW6/kvKxCyD9feum5&#10;+dOHjXl0Sbd+v+l9SXJERPVHf5/y3P+S//H26ok/+dGPfnT38//+13c+fHnqi182Srvu+k5Fy9fv&#10;qqqqPnK46JPP/H36XPj665uOVFWVl+55bcv2qwcPjI9GAhq2DQIgAAIgAAL1IoAEdL0woRAIgAAI&#10;gAAInBYExF12i5ZXx8X6dn+8YWfoX/76yz/98stDYvddsVvH/r21kZF9zkuxd8gRkZEtmiX5qqr3&#10;l+kV0OLePfDunW/ma78s2u/zRXU4t1GEfNKczB9GRka3apVw/Cxqa/YeOhgRF9unZQtdl1x8Hd0m&#10;obFIdhdXcwpSnOP0tElYHn9buOIkE4iISErLWLths30MoHi1dcuoq9sFNFRTU7n+ny+XXXDpT77X&#10;MjZaPBczOjr6otvH3hBP3yiobxjSLuwndosW56Li43sktyw9XFhFOzYf7ajNXzRtrDzu+eldd/7k&#10;zvGPb42avWp15oMDGkVHVlfufPbPuT1+eOt3Yg4dKhXHYV9kx5TUFv9du8EXfW6ni9PW/+s/pTW1&#10;O/73dlWnH934vfM/feG1vdW1n320scp/bbeLk47VNM6DAAiEm4D4hcOe/76x5eJhP+7YPI4CR9rl&#10;1zSKjdjyvw/jG7c/P7WdcGe/v+L9/32SkD5qYMfW/1uRW15VsW3TB9Gxgy5s1+hY+WffZ/96fNy4&#10;cWPvuedn/zdm1Mi7Hlq555eLXlqy4I4kORztWzTnzQvSr0xvWlFaelD8d6Siw3cvPW/dK6vKIpr3&#10;6d/7v8tXF4vdnwtXf9HsB6MGd931wsov/BWHD236/LPu12Q0jzrWT5HCzQ71gwAIgAAIgMCZQgAJ&#10;6DNFU5ATBEAABEAABGQGzxfZov/N5/uqPntx6XtH9CYIFk1N9Yd//2WXLqk/nb/V52uS2CyipiZv&#10;91d2i4Pa6urPvvqyNioyMT72mDftEW1Smvtqq7/aV1Gjl7CKJwseKBG57eM9IiKbNUrw+Svz9peY&#10;uny1lf73S/aJtHTTSExIjpfoKSwf4YuKS2h/fgf3MYAXpJ7frHFcgBDid/QVFRWJzZo1itWPx4yI&#10;aNGuvbMbS0R0lDglv84Qf0dHip3KxXLkYySgxZ7P1z6y5lN5fLju1ewfdD63ZW37Nuec2yRG7J8R&#10;USMWSPtrNy74RedOndLUcfFlvdZ/dKDi0yJfdGyv7l2PvPOPgt1H/rv6tV63DRlwZZeKQ0s/+bzs&#10;7VeWXDB+dFqj6FPIEU2BAAjUReDLnR/Wdkw932yJk9i0WVRk9L5de6MSmtx0yQUfrn1p/8HDm7Zt&#10;uuaOH91ydfvCwtcOlBx+673/dpvw03Oj+fvRo8DtPvGFjz7+5JNPP97w+j/vyrggubrtOa3PTRRP&#10;8ZXXiOeX1m5f/uQlnb9LAeS7F3f5278/itr2eVlExMV9BsRuzn67YP+mVxZd8IO+V/W4Oq72xXe3&#10;7C94/sno4T/sEXfMtdfQOAiAAAiAAAiAABPA/R5MAQRAAARAAATOLAJx3x9z94WNotY9ccfK94r8&#10;lVU1Yi9MtbtudWVlyUdrh8x4szLi4jvHXBwR0aRz90tqqnetzdtWWSWftSbzg4f35723ISa+Seo5&#10;yTKdfdQjKvqCc9pFHf40a/vOI6IVcVT6j2x6/rndR71KlgsqEBXdon1qu0OHPt28faeSWIhbVbrv&#10;yy2Fn7Q855zW8SEfqHhm6QXSCnuKiI6OKj1wUGz5zDYgtu/Y+XmlMtETP8S6+5hYtQFIUucrr39i&#10;9rQDWxcP+fkfS45UCasU6eno2IgrfvbnD7YX8PFhwUcffrT0yZHxUdFdr0j3+T8v+PTfq15t9MOB&#10;bbtefkVExZGN2156cUn1uNs6xeDn8yeuFVwJAieRQJt2HSM+LPyMhjNxlB48UF1T1aJtS/FbiauH&#10;9C7a+cGevSu2buow7IZzMvpft6/ws/yinA0b2tw78qL63M3GxMU1Skho0qTpBd2unj7/ycS9b9xz&#10;37Q9B2jrp0gRQDrfMPb9bR/oCFLw0Ucf5uU+2DIiokPalU3ivt64edVL/9h/zfe7tL+wa5O42LfX&#10;L/3bnE9vG5IRKX6xcxIZoCoQAAEQAAEQOKsJ1GfIPqsBoHMgAAIgAAIgcKYRSLjo1skTb6ws+fIn&#10;w2+c8Kf5H+84XFlZWX54R878P11384hde4/cMGHsVY3Fr5Ijrr75p82iq7JnTP37f7aIQsW73nvk&#10;zuErt1YnXTzqu+0aH3MFdEx8h0EDvn+k5Kvxv/7tR19/XemvyJn78MQ/v1cnMHEvXltb9OGnxSLh&#10;7V2dHRkTP3jQgKgjJb+599fL8j4q91fu3LZ6+uhR+V/4Ove8pWnj2DNNCZA3BAHxQMvv3TAw4dMP&#10;Xys8IE2gWjy58ONn5/2rvB6PGawv0Mioc9N/+M8nf9bszTnjZv67rKomKvq8Abdd9L9X3vi6ceMm&#10;iYlNExPjo2rm/+GBua+8XxMR2fLijNtSyl7+6/y81q26NIqPb9f51rblOY//bXvntF7Nm2ID6Ppi&#10;RzkQOHkEvM8UFQ8HFF+Gtr7i6m7vL/nHh/srqqtl4Ch49/Uj/tpul6SJvXzO6T30B9Xbnvrbsx+l&#10;plwaHx/ZMePa+MKnpj9z+KoeVzQK/B3G0cUUD7pN+k6vJX//Vbv3X71l9DP75TjVYuCP0r54b9uO&#10;uEYifoijSUKjnL9Nf+hvb1eKb3HP7zziO/Ebsueuiozs1O7cqFbtb70gekP2P/4dH9+vWyesfz55&#10;RoGaQAAEQAAEzn4CSECf/TpGD0EABEAABM4yAiLNd/OkRx7++dUxX3+w4KFfXJzWPCEhoWnztFvv&#10;m7x5Z1Wfnz/8yKSbY6PEjXbkRf1uffiGfv6i1++5sWfzxgltUq98eNmGlhcPfTHn/uR6/Gw5Iipu&#10;5PgHrr6szbYX/tjlvLYivTfq989f/YfJ59cBNPqc9v2a+Q7kzm6X2OSOpz7wPFsuIuqKkeN/c/Vl&#10;ez544barLmnauPFFlw2an/txao+fz/vT7Y1jsRPC2WCkEZHRSd1/+tCdyZOvHTht7j9eXPL8+KG3&#10;vHYo7putfw4kExnd+LKBD466pcuLCx9Y8d6u2qjGV//qke9Frbjx8luefW7Jiy/+49e39M3Myb+s&#10;R7dosctHo/Ou6XfOS8+/cU6Hjq0aJ8SIt9ec89Zb/7348h81w9ceZ4PRoQ9nGAHxU52P3n7VPFP0&#10;pZdefu3fG8pqIgeMfujC8ld+dvvdS1988enM8cP+b17a0Mevv7S5WKEcEd/xyisSnpr7n7TOFzeL&#10;jaW3y1dsvPJ7VzeKOYGb2ejv9P7FvWP7bX1z8vyXNtXURF5x36PXJn10w0VXP/n35/75z+em/+jq&#10;Xy9Yk95XPJs3whed/IMftHsnd9OR6ORLUttGRLcUbws+3N6o/V0Xnx+P9c9nmPFBXBAAARAAgW+V&#10;wAmM2d+qvGgcBEAABEAABEBAbHQQ0+7eR/753pq1j40b2qdF8yZNmjRv0eKWcb9Zu+bdfz5yb7sY&#10;WtkpctDN7/jrc6teeerWK77XpHGTlJTvTH4iZ+2/n+guNoBWBeITxLYGCfFxNv8bFRPbKKGxWAOm&#10;HgYYEdvue0tyVj05ZUSXxCaJTXs+kPnctOsvFKvEEuKixcOXIqNixA+bxYqxKLVzZ0yLLn9a+cLl&#10;nc4T8uz73wfiWVLu2ejYduOX5Kx58c/XdrkksUmTi77T8/d/X/nGazO+I2vymaqi7VMIhfzRTURb&#10;jeJi9FPsoPxTTEDqOLZRk8aNxDpEt2mx70V8o0bCdtQzJSPjGzeOj4+LknqMvuORnL/+rt/yp359&#10;7/1Tq658cO7Ea8XFYqmgeLSYsLeE+JgoUU4+gjIqRr0PqDmgg1HRcY0aNRI26nweEZ2QNGXuH6+t&#10;+Or+n0z6X0lts3OvXrT2tTt/4HvowQn3js/8tPNdq/698toLRaPCVWLTx0zq1LRpp143iWcfireX&#10;3jCyXdOmVwzKMI9GPMVI0RwINFgCUbFx8fHx6578hXqmKB3jfvXgk8X+yHMvuf5fb7561YU7xo+/&#10;d8rS934y7/mX/ji8hdokJzIyqu+wu1oltbi8Zy/x3ap4+72+g1smNevxvUuOmQIWo0hCk6bxsbHu&#10;0wIjo2JHPDh1aFzk3Psnr9vri47vPvu1ZY+MTfvTo/eNG/fbtU2ue/GV/4zsRr/Liej20wd6JLVo&#10;dcWY85PlA3u73nDHRUlJPUfeIB5giAMEQAAEQAAEQKD+BCLatGtf/9Inq2SVv3LP7qKTVRvqAQEQ&#10;AAEQAIGGSUDs6VxVWVmltruQCb7omJgYJ3/LUMRuy9VVlVWV1dXiVjwmNlbk+/TmG7X+igqx5abc&#10;YVdvhiu3TRBV1kbEx8dSKli0Iprx+8VnUbL+yFp/eWVkbJxsSgggi9fGNYoThUVpcbnf7xcCxcTI&#10;G37xzEL3rKqr2u+vrBarzkSqUsrLaU25J7TsTK3IT8hHy0nhZeny8gqRbo8RWwsfM9PQMI0gzL1W&#10;2q8Si9ml4TjPipRbjkvD88XFiS8zavzlfpl7jo78atNLC1bvGf7j29o2lvt619bUPvvrq6e+2W/9&#10;Ow+nxkUKDdcKdcqahO0IlQuFR0gjqPsplNIuZDuRcZ5l8vJH/BVHKoTtiurE9coXxI7oYq/zSJHp&#10;jo01Dz4Uz92sMhYrjEjUJywwOi5emPIxd6EJM11UDwINiwCNWMKj3W6LyBEXJ0YQ+WQAMVKJ07UR&#10;kbEi4kgP5aFADixVtSLEiHARUVsrnL2qxiffHmsbdxEZ/OXl4punaBGenJSx2iBINkUjjnoqgbhD&#10;Fc9EleOcO+IomaVIKtaJAOKXYUb8Pgg/3GlYxoveggAIgAAIhCBw4MCB+nNBArr+rFASBEAABEAA&#10;BEAABECgTgIyCZz/bPtrxl004OHZvxyU1KT6g+cyR85+YfRf3/v9ze3jokP/8K7yUHHR3oMBOSnZ&#10;RkSEeFpmm3NaYv07bA4EQCA0AfFVlL90x6693ocOcFnx1eo5Ke3iscMTrAcEQAAEQAAEwkMACejw&#10;cEWtIAACIAACIAACIAACRyUg1hG+99pfH/nd39Zveb/YF92263UTJ00Yc+OVjetOAh1c8WD7YXPK&#10;KqoCK46I7HDlkLeWPXNOUzyjEmYHAiAQioD4gcamp5r2nhDiGyyfr3mb1BXvFHRvLb7MAj0QAAEQ&#10;AAEQAIGTTwAJ6JPPFDWCAAiAAAiAAAiAAAjUh4DIQdfY5Yhi3xf1X90JILEVh9ipI3gBo/z1vdhY&#10;xvwMvz5towwIgEBDIyB+eSG3oQrxrFO5XXSk2XKqoXFBf0EABEAABEAg7ASQgA47YjQAAiAAAiAA&#10;AiAAAiAAAiAAAiAAAiAAAiAAAiAAAg2TwHEloENvxtcwwaHXIAACIAACIAACIAACIAACIAACIAAC&#10;IAACIAACIAACJ5EAEtAnESaqAgEQAAEQAAEQAAEQAAEQAAEQAAEQAAEQAAEQAAEQsASQgIY1gAAI&#10;gAAIgAAIgAAIgAAIgAAIgAAIgAAIgAAIgAAIhIUAEtBhwYpKQQAEQAAEQAAEQAAEQAAEQAAEQAAE&#10;QAAEQAAEQAAEkICGDYAACIAACIAACIAACIAACIAACIAACIAACIAACIAACISFABLQYcGKSkEABEAA&#10;BEAABEAABEAABEAABEAABEAABEAABEAABJCAhg2AAAiAAAiAAAiAAAiAAAiAAAiAAAiAAAiAAAiA&#10;AAiEhQAS0GHBikpBAARAAARAAARAAARAAARAAARAAARAAARAAARAAASQgIYNgAAIgAAIgAAIgAAI&#10;gAAIgAAIgAAIgAAIgAAIgAAIhIUAEtBhwYpKQQAEQAAEQAAEQAAEQAAEQAAEQAAEQAAEQAAEQAAE&#10;kICGDYAACIAACIAACIAACIAACIAACIAACIAACIAACIAACISFABLQYcGKSkEABEAABEAABEAABEAA&#10;BEAABEAABEAABEAABEAABJCAhg2AAAiAAAiAAAiAAAiAAAiAAAiAAAiAAAiAAAiAAAiEhQAS0GHB&#10;ikpBAARAAARAAARAAARAAARAAARAAARAAARAAARAAASQgIYNgAAIgAAIgAAIgAAIgAAIgAAIgAAI&#10;gAAIgAAIgAAIhIUAEtBhwYpKQQAEQAAEQAAEQAAEQAAEQAAEQAAEQAAEQAAEQAAEkICGDYAACIAA&#10;CIAACIAACIAACIAACIAACIAACIAACIAACISFABLQYcGKSkEABEAABEAABEAABEAABEAABEAABEAA&#10;BEAABEAABJCAhg2AAAiAAAiAAAiAAAiAAAiAAAiAAAiAAAiAAAiAAAiEhQAS0GHBikpBAARAAARA&#10;AARAAARAAARAAARAAARAAARAAARAAASQgIYNgAAIgAAIgAAIgAAIgAAIgAAIgAAIgAAIgAAIgAAI&#10;hIUAEtBhwYpKQQAEQAAEQAAEQAAEQAAEQAAEQAAEQAAEQAAEQAAEkICGDYAACIAACIAACIAACIAA&#10;CIAACIAACIAACIAACIAACISFABLQYcGKSkEABEAABEAABEAABEAABEAABEAABEAABEAABEAABJCA&#10;hg2AAAiAAAiAAAiAAAiAAAiAAAiAAAiAAAiAAAiAAAiEhQAS0GHBikpBAARAAARAAARAAARAAARA&#10;AARAAARAAARAAARAAASQgIYNgAAIgAAIgAAIgAAIgAAIgAAIgAAIgAAIgAAIgAAIhIUAEtBhwYpK&#10;QQAEQAAEQAAEQAAEQAAEQAAEQAAEQAAEQAAEQAAEkICGDYAACIAACIAACIAACIAACIAACIAACIAA&#10;CIAACIAACISFABLQYcGKSkEABEAABEAABEAABEAABEAABEAABEAABEAABEAABJCAhg2AAAiAAAiA&#10;AAiAAAiAAAiAAAiAAAiAAAiAAAiAAAiEhQAS0GHBikpBAARAAARAAARAAARAAARAAARAAARAAARA&#10;AARAAASQgIYNgAAIgAAIgAAIgAAIgAAIgAAIgAAIgAAIgAAIgAAIhIUAEtBhwYpKQQAEQAAEQAAE&#10;QAAEQAAEQAAEQAAEQAAEQAAEQAAEkICGDYAACIAACIAACIAACIAACIAACIAACIAACIAACIAACISF&#10;ABLQYcGKSkEABEAABEAABEAABEAABEAABEAABEAABEAABEAABJCAhg2AAAiAAAiAAAiAAAiAAAiA&#10;AAiAAAiAAAiAAAiAAAiEhQAS0GHBikpBAARAAARAAARAAARAAARAAARAAARAAARAAARAAASQgIYN&#10;gAAIgAAIgAAIgAAIgAAIgAAIgAAIgAAIgAAIgAAIhIUAEtBhwYpKQQAEQAAEQAAEQAAEQAAEQAAE&#10;QAAEQAAEQAAEQAAEkICGDYAACIAACIAACIAACIAACIAACIAACIAACIAACIAACISFABLQYcGKSkEA&#10;BEAABEAABEAABEAABEAABEAABEAABEAABEAABJCAhg2AAAiAAAiAAAiAAAiAAAiAAAiAAAiAAAiA&#10;AAiAAAiEhQAS0GHBikpBAARAAARAAARAAARAAARAAARAAARAAARAAARAAASQgIYNgAAIgAAIgAAI&#10;gAAIgAAIgAAIgAAIgAAIgAAIgAAIhIUAEtBhwYpKQQAEQAAEQAAEQAAEQAAEQAAEQAAEQAAEQAAE&#10;QAAEkICGDYAACIAACIAACIAACIAACIAACIAACIAACIAACIAACISFABLQYcGKSkEABEAABEAABEAA&#10;BEAABEAABEAABEAABEAABEAABJCAhg2AAAiAAAiAAAiAAAiAAAiAAAiAAAiAAAiAAAiAAAiEhQAS&#10;0GHBikpBAARAAARAAARAAARAAARAAARAAARAAARAAARAAASQgIYNgAAIgAAIgAAIgAAIgAAIgAAI&#10;gAAIgAAIgAAIgAAIhIUAEtBhwYpKQQAEQAAEQAAEQAAEQAAEQAAEQAAEQAAEQAAEQAAEkICGDYAA&#10;CIAACIAACIAACIAACIAACIAACIAACIAACIAACISFABLQYcGKSkEABEAABEAABEAABEAABEAABEAA&#10;BEAABEAABEAABJCAhg2AAAiAAAiAAAiAAAiAAAiAAAiAAAiAAAiAAAiAAAiEhQAS0GHBikpBAARA&#10;AARAAARAAARAAARAAARAAARAAARAAARAAASQgIYNgAAIgAAIgAAIgAAIgAAIgAAIgAAIgAAIgAAI&#10;gAAIhIUAEtBhwYpKQQAEQAAEQAAEQAAEQAAEQAAEQAAEQAAEQAAEQAAEkICGDYAACIAACIAACIAA&#10;CIAACIAACIAACIAACIAACIAACISFABLQYcGKSkEABEAABEAABEAABEAABEAABEAABEAABEAABEAA&#10;BJCAhg2AAAiAAAiAAAiAAAiAAAiAAAiAAAiAAAiAAAiAAAiEhQAS0GHBikpBAARAAARAAARAAARA&#10;AARAAARAAARAAARAAARAAASQgIYNgAAIgAAIgAAIgAAIgAAIgAAIgAAIgAAIgAAIgAAIhIUAEtBh&#10;wYpKQQAEQAAEQAAEQAAEQAAEQAAEQAAEQAAEQAAEQAAEkICGDYAACIAACIAACIAACIAACIAACIAA&#10;CIAACIAACIAACISFABLQYcGKSkEABEAABEAABEAABEAABEAABEAABEAABEAABEAABJCAhg2AAAiA&#10;AAiAAAiAAAiAAAiAAAiAAAiAAAiAAAiAAAiEhQAS0GHBikpBAARAAARAAARAAARAAARAAARAAARA&#10;AARAAARAAASQgIYNgAAIgAAIgMBpRqDaX7Q5J/vRSSOG9u1BR58BI0ZNmrU0t7Dk2xN1T84EJcuE&#10;ZcUnWYjw1XySBUV1IAACIAACIAACIAACIAACIAACx00ACejjRoYLQAAEQAAEQCCMBHaumHHH1YPH&#10;zMhcurpgRyk3VFZcsG314kcnDOvf956F+aXVodsv3pCVufLkZIdPYlUBsoav5jAqBVWDAAiAAAiA&#10;AAiAAAiAAAiAAAicKAEkoE+UHK4DARAAARAAgZNOoChnwogpOR/6RcWJXQaOHD919tz588WfhyeN&#10;HNQ1UTZXmjdn9Oi5+bKE5yhcfGffAePmFVZ8c5lOYlXhE/KbdxM1gAAIgAAIgAAIgAAIgAAIgAAI&#10;nAoCSECfCspoAwRAAARAAATqQaB09dw/5JaJgqnDH1+55umZE0cNyeiZni7+DBg+cXrWmjXzR3aQ&#10;1RQuvDtzfUAKurRoq14uXY+WjlqkjqpaD5m9UR6zByefaAvhq/lEJcJ1IAACIAACIAACIAACIAAC&#10;IAACYSaABHSYAaN6EAABEAABEKgngeLcnJUyrZxy98xJfUIleRPTJ86ZmiFr8y/+28tF9awWxUAA&#10;BEAABEAABEAABEAABEAABEDg2yOABPS3xx4tgwAIgAAIgIBLYOf2XPU2vWNqnWBSrhs+VJ3cmpt/&#10;cnZ7hg5AAARAAARAAARAAARAAARAAARAIIwEItq0ax/G6uuouspfuWc3Vm6devBoEQRAAARA4DQm&#10;sHVerzuzxBLotPuXLLq1zhx08bIJA/64Pa1D2+sezBrZWXQnP7PH6OzAbmVMXT57SGv7aemO3Nee&#10;z8nZmKcfbJiY2rlTWv+Rd92ckar2llbHUavakzNh0AyRIs+YttKzC0e1v2jjy9lLc/I2FRSWiEpE&#10;zenpg4cMG/CNa1YyCclzsrJf27ilYI9gE5vcsfc1PwyoXJWrlxinsfYhGgiAAAiAAAiAAAiAAAiA&#10;AAicOQQOHDhQf2GxArr+rFASBEAABEAABMJJIK3bTar6grkzsure0Dl58OyNa1cuWkjZ53ocZQXZ&#10;4/r2HTph1tLVOvssriot3Ja3Ys6EYdePmLc56ImG9aiVi1QXrZg8YPC4WYvXUPaZal69+NFvXLOo&#10;SVQ+fZiQPHN5nso+i8Nf/CFVPjprmyN2WMWoPw2UBAEQAAEQAAEQAAEQAAEQAAEQCCKAFdAwChAA&#10;ARAAARA4XQgUPD1sxNxCkiaxy8BhNw+57opuqa1jjy6fv6S0wpc/v/+ExWL7jvsXzRqQIsrHJSbG&#10;Rol/i1fcd+OUtXLtcNrNE8fe3Ltriljw7N+7Iy93yTPzVhaoPafHLnppdJos7DtaVSFWQPvznxwx&#10;eoEQODH97gfu6Z+emhQr6t6+NjtzTk6BeJpiwsBZy2b2SzqBml3JfYk9R4rnMfZOaxnrqTxj5tLZ&#10;A+Uq7+MQ43TRNOQAARAAARAAARAAARAAARAAgTOZAFZAn8nag+wgAAIgAAINmEDaqNmzBvPmG6Vb&#10;V2RNv2fYoF49+gwYcf+s7GV5hcWhlyrHJiUmJiVSljq2UUvxWr5VCWXftpx5MvvsSx315NOTh2d0&#10;TlFnk1O7Dxz58NOzb5epal/Ry7mfMPSjVRWsl+otq2X22Zd2X9b8MQO7dkiWlbdOTR869enHR8qq&#10;y1bkrOWdqo+vZpFU3vDUdJZ8/rI5E4f0TE02lc8ZKRmV5c5bViCFOh4xGrBxoesgAAIgAAIgAAIg&#10;AAIgAAIg8O0QwBYc3w53tAoCIAACIAACIQhEpfSbtmTl3LEZ7qrnsuKCNYszRTJ6QK9egyZkriwo&#10;ra4vvOK9e9t2TktO6HfXqK5B66hj0/v1UxUVHRSrlU/gKC6i1dptk1sGXB3b47qbOiSndU6L81Wc&#10;QMViH4/VLy2WifOE4ZPuTk+kZLo+YruPnThY7DSd1qnioExvh1GME5IdF4EACIAACIAACIAACIAA&#10;CIAACDgEkICGOYAACIAACIDA6UUguefo2cvXr39p0cwHRw7snuwmjv17crMnjxhwR2YuLyw+huTJ&#10;fSbNX7ho5dpZA5NClUxKSfsmXU9OTU2Q169+eMK8DUV+T1o8bfRSsVH1olmD1SLr4z38+fmr5DWx&#10;Qwemh9iAJDZj2polovJx6cmiUPjEOF6xUR4EQAAEQAAEQAAEQAAEQAAEQCCIABLQMAoQAAEQAAEQ&#10;OB0JxLZLGzh04swFK9dvWL9yadbMB4f36yC2b5aH/8PsCT/LzD+xZcv+0tI9hfkbVix+fMrosZlq&#10;D4sTPaK6DhnXVV5clp81bnCvnn2H0VYh/MDAE61WXFe0a4u6Or1D22PXEj4xjt02SoAACIAACIAA&#10;CIAACIAACIAACByDABLQMBEQAAEQAAEQOL0JRMUmd+g6cOikWUvXrFk4dUgHJe2O7MzlRfWVe09+&#10;zsJZk0YN69ujR49effsOGjZ63JRZz67I/8aZ4tShs7PGp3Ne3FdaSFuFiH2r+4+esjC3sLS+AgaW&#10;KymizHhqe7nE+ZhHuMQ4ZsMoAAIgAAIgAAIgAAIgAAIgAAIgcCwCSEAfixDOgwAIgAAIgMBpQyCx&#10;85Cpc6ZmKHny1+fXYx8Of8HCe/oOGj1jzuLV20xCWGyg3G/4+KnzHxzyTXsWldh11Pw1a5dlTRvt&#10;2S2kJH/FnAnDrh8xb3PoByd+03YDrj9NxDjJvUJ1IAACIAACIAACIAACIAACIHA2EEAC+mzQIvoA&#10;AiAAAiBwxhMoXj1j1Ihh/XsMfvpYu2Kk9O7XS3V37fZdx+p28fL775yTJxciJ6WPnDZ70Utr1qzd&#10;uHGj2EBZLIgekn6RXrt8rHqOcT4hpevgsXq3kPlTxwzsSg9RLCvIGp+ZdwIp6ISmtHV04ef1yLEb&#10;4U66GN8QCy4HARAAARAAARAAARAAARAAARDw+ZCAhhWAAAiAAAiAwGlAILll8o6CwhJf0ZothccQ&#10;p8JHKd1eqcfaILkg58lcWTZl5Pxl8ycOzkhrl5ioHhvIRxX/6y87gSRxKCnlbiHpQ+6emfXKyvm3&#10;qxxy2ct5x8qoh6ioTQe1t7Qvb0foHHvx8gl9h44YMW6eSq4HHSdLjNPALiACCIAACIAACIAACIAA&#10;CIAACJzpBJCAPtM1CPlBAARAAATODgKd0m9Uq4a3ZWYuO+rmzjvW5WyUBVMu7XSMDZJLd31KNV2V&#10;ke7mnRmYP2/NYnq5a++J7NZcujl7yjixantCzp4gFUQlpvfrpz71+6uPX0GJ3dLVKm//qtX5IXLj&#10;pXlrc0t3FBTsjG+a6AujGMcvOK4AARAAARAAARAAARAAARAAARAIIIAENEwCBEAABEAABE4HArHp&#10;P56WIdPE/tzpIyYtzC8Olbct/TBnxq9m5YtSCRljr08LljvXXTKc2LIllXgrN68ssGzRyj/MeuFo&#10;C589VYUilJjgz98gVm3nZj8fnCX2561erS4a2PXCwIuPWbPPl3zdbcNlPr4oe8aTgZX7Nz/11CpZ&#10;Z9dRAwWCExbjdNA6ZAABEAABEAABEAABEAABEACBs54AEtBnvYrRQRAAARAAgTOEQOuBD0wbkiqF&#10;LV09Z/SAvgNGT8vMXpabtyEvb0NuzsLMKWMGDLh9Rs4OUSCx34MPDGzt9isxpbN6u3ZF7s7S0pJS&#10;te64U8atalV1UfaE8Zk5GwqLS8SpooK1OZnj+g6enFOYEKtOBxwhqwrFsOOwiQNkBYULRw8Yl7Vi&#10;M9VfWrRtRfbkOyc8K1dfp44Z3ttuNF3vmn2+2F53TevjVL6tSNRcurNgxYJ7BozJlruUdBg9cbDa&#10;5eO4xThD7AFiggAIgAAIgAAIgAAIgAAIgMBZQSCiTbv2p74jVf7KPbuP+vviUy8TWgQBEAABEACB&#10;04CAWOOc+ds/5HxY99rkpPSxj84c3SNw+42Cp4eNmGu3jx755MaJPcQWzPnzxtydFaq22I4jH8vs&#10;VzBm9LwiX+yorPXjaddleYSuak/OhEEzcn2+jGkrZw/WrcvHDN45b3NoaVMHz5o9uV9KlMV6HDWL&#10;i6qLVj88YdKyEHtiS+H/PDHDMDhOMU4DPUMEEAABEAABEAABEAABEAABEDiDCRw4cKD+0kclNmtW&#10;/9Inq2RNdc39v/rlyaoN9YAACIAACIDAWUMgLrnT92+644Y+qe0axfqrq0u/LqHkbmzrtIu+d81d&#10;438786GRV5wXYkfnll2vuTS66OPPdxUflouf47rdcMN3E30x56TfdNMVKb7SL3ftKj4iTySlpvf7&#10;4V0PPPrYuH7tGzev+uKZV9+vrv468YpbrjhHZ4pDV3W4YMWitTt9vvbfv+O6NC1ATMtLrx9+bedz&#10;Ivx7q8pKqWkh6mXfv+OB3//+l0M6JXp/anUcNYuKIhNTvz/8R73bR1WUlnxdVFIuPkpM7dnvh2N/&#10;99ivbriosaPz4xTjrLEWdAQEQAAEQAAEQAAEQAAEQAAEvhUCFRUV9W8XK6DrzwolQQAEQAAEQAAE&#10;QAAEQAAEQAAEQAAEQAAEQAAEQKChEziuFdDYA7qhmwv6DwIgAAIgAAIgAAIgAAIgAAIgAAIgAAIg&#10;AAIgAAJhIoAEdJjAoloQAAEQAAEQAAEQAAEQAAEQAAEQAAEQAAEQAAEQaOgEkIBu6BaA/oMACIAA&#10;CIAACIAACIAACIAACIAACIAACIAACIBAmAggAR0msKgWBEAABEAABEAABEAABEAABEAABEAABEAA&#10;BEAABBo6ASSgG7oFoP8gAAIgAAIgAAIgAAIgAAIgAAIgAAIgAAIgAAIgECYCSECHCSyqBQEQAAEQ&#10;AAEQAAEQAAEQAAEQAAEQAAEQAAEQAIGGTgAJ6IZuAeg/CIAACIAACIAACIAACIAACIAACIAACIAA&#10;CIAACISJABLQYQKLakEABEAABEAABEAABEAABEAABEAABEAABEAABECgoRNAArqhWwD6DwIgAAIg&#10;AAIgAAIgAAIgAAIgAAIgAAIgAAIgAAJhIoAEdJjAoloQAAEQAAEQAAEQAAEQAAEQAAEQAAEQAAEQ&#10;AAEQaOgEkIBu6BaA/oMACIAACIAACIAACIAACIAACIAACIAACIAACIBAmAggAR0msKgWBEAABEAA&#10;BEAABEAABEAABEAABEAABEAABEAABBo6ASSgG7oFoP8gAAIgAAIgAAIgAAIgAAIgAAIgAAIgAAIg&#10;AAIgECYCSECHCSyqBQEQAAEQAAEQAAEQAAEQAAEQAAEQAAEQAAEQAIGGTgAJ6IZuAeg/CIAACIAA&#10;CIAACIAACIAACIAACIAACIAACIAACISJABLQYQKLakEABEAABEAABEAABEAABEAABEAABEAABEAA&#10;BECgoRNAArqhWwD6DwIgAAIgAAIgAAIgAAIgAAIgAAIgAAIgAAIgAAJhIhDRpl37MFV9lGqr/JV7&#10;dhed+nbRIgiAAAiAAAiAAAiAAAiAAAiAAAiAAAiAwBlN4MCBA7t37z506NDp0IsmTZqce+65zZo1&#10;Ox2EgQwgcMoICDesf1tIQNefFUqCAAiAAAiAAAiAAAiAAAiAAAiAAAiAAAh8mwRE2quwsPD8889P&#10;SkqKiIj4NkXx+Wpra0tKSj777LPU1FTkoL9dXaD1U0zguBLQ2ILjFGsHzYEACIAACIAACIAACIAA&#10;CIAACIAACIAACJwgAbH2WWSfmzdv/q1nn0UHhAxCEiGPkOoE+4PLQKABEEACugEoGV0EARAAARAA&#10;ARAAARAAARAAARAAARAAgbOCgNh5Q6x9Pq26IuQ5TfYDOa2wQBgQMASQgIYxgAAIgAAIgAAIgAAI&#10;gAAIgAAIgAAIgAAInDEEToe1zy6s002eM0aRELTBEEACusGoGh0FARAAARAAARAAARAAARAAARAA&#10;ARAAARAAARAAgVNLAAnoU8sbrYEACIAACIAACIAACIAACIAACIAACIAACIAACIBAgyGABHSDUTU6&#10;CgIgAAIgAAIgAAIgAAIgAAIgAAIgAAIgAAIgAAKnlgAS0KeWN1oDARAAARAAARAAARAAARAAARAA&#10;ARAAARAIF4H8zB72mLCs+HjbKV42ocf4nOO+7HibQXkQaEgEkIBuSNpGX0EABEAABEAABEAABEAA&#10;BEAABEAABEDgLCUgc8c9RvsWbNRHVur0AT3m5J+l3UW3QOCMIYAE9BmjKggKAiAAAiAAAiAAAiAA&#10;AiAAAiAAAiAAAiAQmsCenOnTc0cu2DixuznfdeLyqRkLR2duBjMQAIFvkwAS0N8mfbQNAiAAAiAA&#10;AiAAAiAAAiAAAiAAAiAAAiDwzQkU/3d1bq+pd9jss6qy9ZDZG52U9Ga7P4e7O4daOk1H5jqvKPlz&#10;zIYeE3L2fHMxUQMINEQCSEA3RK2jzyAAAiAAAiAAAiAAAiAAAiAAAiAAAiBwNhHYtSPXd1Fqct1d&#10;klnmMYVTl6v9OZZP9U0fwDnozZkDpvv48wW+GdNzdR3FOePFjh5ZvKHHgtQZg5CDPptMBn05dQSQ&#10;gD51rNESCIAACIAACIAACIAACIAACIAACIAACIBAmAhkdGh7lPzzulW5GdOmDWmtirQeMm1aRu6q&#10;dcW+4pysbPt594lZo3Qde9atXj8ya3xXfi9P5c54HjtKh0l7qPZsJoAE9NmsXfQNBEAABEAABEAA&#10;BEAABEAABEAABEAABBoIgdwdu+ru6a7C9b7U9naFdPIV/TLWF+7yBX7etkMGV1JUmOvLHm124BDP&#10;N1zYQECimyBwkgkgAX2SgaI6EAABEAABEAABEAABEAABEAABEAABEACBU0xAJo4/LiwOalVs4uxu&#10;92zPy/zy0Y7izwt9vpF6Aw7eh2OjWRB9iruH5kDgTCaABPSZrD3IDgIgAAIgAAIgAAIgAAIgAAIg&#10;AAIgAAIg4PMlD75r5PoZz2z2stiT89RCWvjcNrWXr/Bzm6CW+eVeqW2DPpd7SasjuX2qz1dYiAcP&#10;wrpA4BsTQAL6GyNEBSAAAiAAAiAAAiAAAiAAAiAAAiAAAiAAAt8yga53TMvIHtMj0+ag8zMHzcgd&#10;lTWxu8wn9+6fkTt9eg4llPfkTJ+em9G/d7IvecjokfbzzZl2n43ud0ztlTtjZo5OWudn9qhjMfW3&#10;3HE0DwKnO4GINu3an3oZq/yVe3YXnfp20SIIgAAIgAAIgAAIgAAIgAAIgAAIgAAIgMCZS+Ddd9+9&#10;/PLL65R/T84EkXTWpzOmrZw92O777Nuc2WNMNp30nLKfj5w6rXDGqn4r5wxRlxXnjB8wYz1XF1ib&#10;I8QxpDpzcUNyEKiDwIEDB+rPBgno+rNCSRAAARAAARAAARAAARAAARAAARAAARAAgW+TwOmZ6j09&#10;pfo29YS2z3YCx5WAxhYcZ7s5oH8gAAIgAAIgAAIgAAIgAAIgAAIgAAIgAAIgAAIg8C0RQAL6WwKP&#10;ZkEABEAABEAABEAABEAABEAABEAABEAABEAABEDgbCeABPTZrmH0DwRAAARAAARAAARAAARAAARA&#10;AARAAARAAARAAAS+JQJIQH9L4NEsCIAACIAACIAACIAACIAACIAACIAACIDA8ROora09/ovCeMXp&#10;Jk8Yu4qqQeCECCABfULYcBEIgAAIgAAIgAAIgAAIgAAIgAAIgAAIgMApJ9CkSZOSkpJT3uzRGhTy&#10;CKlOK5EgDAicVgSQgD6t1AFhQAAEQAAEQAAEQAAEQAAEQAAEQAAEQAAE6iRw7rnnfvbZZ/v37z8d&#10;1h0LGYQkQh4hFXQGAiBQF4GINu3an3o6Vf7KPbuLTn27aBEEQAAEQAAEQAAEQAAEQAAEQAAEQAAE&#10;QOCMJnDgwIHdu3cfOnTodOiFWPssss/NmjU7HYSBDCBwyggIN6x/W0hA158VSoIACIAACIAACIAA&#10;CIAACIAACIAACIAACIAACIBAQydwXAlobMHR0M0F/QcBEAABEAABEAABEAABEAABEAABEAABEAAB&#10;EACBMBFAAjpMYFEtCIAACIAACIAACIAACIAACIAACIAACIAACIAACDR0AkhAN3QLQP9BAARAAARA&#10;AARAAARAAARAAARAAARAAARAAARAIEwEkIAOE1hUCwIgAAIgAAIgAAIgAAIgAAIgAAIgAAIgAAIg&#10;AAINnQAS0A3dAtB/EAABEAABEAABEAABEAABEAABEAABEAABEAABEAgTASSgwwQW1YIACIAACIAA&#10;CIAACIAACIAACIAACIAACIAACIBAQyeABHRDtwD0HwRAAARAAARAAARAAARAAARAAARAAARAAARA&#10;AATCRAAJ6DCBRbUgAAIgAAIgAAIgAAIgAAIgAAIgAAIgAAIgAAIg0NAJIAHd0C0A/QcBEAABEAAB&#10;EAABEAABEAABEAABEAABEAABEACBMBFAAjpMYFEtCIAACIAACIAACIAACIAACIAACIAACIAACIAA&#10;CDR0AkhAN3QLQP9BAARAAARAAARAAARAAARAAARAAARAAARAAARAIEwEkIAOE1hUCwIgAAIgAAIg&#10;AAIgAAIgAAIgAAIgAAIgAAIgAAINnQAS0A3dAtB/EAABEAABEAABEAABEAABEAABEAABEAABEAAB&#10;EAgTASSgwwQW1YIACIAACIAACIAACIAACIAACIAACIAACIAACIBAQyeABHRDtwD0HwRAAARAAARA&#10;AARAAARAAARAAARAAARAAARAAATCRAAJ6DCBRbUgAAIgAAIgAAIgAAIgAAIgAAIgAAIgAAIgAAIg&#10;0NAJIAHd0C0A/QcBEAABEAABEAABEAABEAABEAABEAABEAABEACBMBFAAjpMYFEtCIAACIAACIAA&#10;CIAACIAACIAACIAACIAACIAACDR0AkhAN3QLQP9BAARAAARAAARAAARAAARAAARAAARAAARAAARA&#10;IEwEkIAOE1hUCwIgAAIgAAIgAAIgAAIgAAIgAAIgAAIgAAIgAAINnQAS0A3dAtB/EAABEAABEAAB&#10;EAABEAABEAABEAABEAABEAABEAgTASSgwwQW1YIACIAACIAACIAACIAACIAACIAACIAACIAACIBA&#10;QyeABHRDtwD0HwRAAARAAARAAARAAARAAARAAARAAARAAARAAATCRAAJ6DCBRbUgAAIgAAIgAAIg&#10;AAIgAAIgAAIgAAIgAAIgAAIg0NAJIAHd0C0A/QcBEAABEAABEAABEAABEAABEAABEAABEAABEACB&#10;MBFAAjpMYFEtCIAACIAACIAACIAACIAACIAACIAACIAACIAACDR0AkhAN3QLQP9BAARAAARAAARA&#10;AARAAARAAARAAARAAARAAARAIEwEkIAOE1hUCwIgAAIgAAIgAAIgAAIgAAIgAAIgAAIgAAIgAAIN&#10;nQAS0A3dAtB/EAABEAABEAABEAABEAABEAABEAABEAABEAABEAgTASSgwwQW1YIACIAACIAACIAA&#10;CIAACIAACIAACIAACIAACIBAQyeABHRDtwD0HwRAAARAAARAAARAAARAAARAAARAAARAAARAAATC&#10;RAAJ6DCBRbUgAAIgAAIgAAIgAAIgAAIgAAIgAAIgAAIgAAIg0NAJIAHd0C0A/QcBEAABEAABEAAB&#10;EAABEAABEAABEAABEAABEACBMBFAAjpMYFEtCIAACIAACIAACIAACIAACIAACIAACIAACIAACDR0&#10;AkhAN3QLQP9BAARAAAROFwKbM3vYY0LOnmPKVbp6srmgPuWPWWEdBfbkTFDtTFhWfKJVyOuKl1E1&#10;mfnfpBZcG0RAgw2nDZzG2I+r+8dVuM5OV+dn9lG2PGpxYV2FSldP0d454oU6S2l5emVuDlVRyYpJ&#10;XMngrG3H0oEOIEf3U39RwYqlsyaNGtaXa+414PZ7pjyZk1/kP1YDOA8CIAACIAACIAACIAACJ0gA&#10;CegTBIfLQAAEQAAEQCCcBHJX//dY2d7SvNUrwykC6gaBM5pAdWnBshnZW8PQh6jUrleparflF5aG&#10;rt+/deMKfaYgN78OZ/Zv35arSt2U3jlEPUWrFq/mj4sWvJr3TTPExXlZ9w24evCIKY8uXr3NCO4v&#10;/jBvxYIZowdfPeLhnMKyMOBClSAAAiAAAiAAAiAAAg2eABLQDd4EAAAEQAAEQOC0JJC7Pq+O1BaL&#10;W7phtclwnZY9gFAg8O0RKM2ddeOAEdNz9laHQ4bEbj0zVL0r8gtC179948v2xPq8LaGdefuW5apU&#10;r7ROscH1FK5bJn8t0LVLV/G3/4Ulq0tOvC/+bVmjb75n3tpikcVO7Dl80sNZS5avWbNqzZrlS+ZP&#10;Gz2wo2jeX/DSjGGjMvORgz5xzLgSBEAABEAABEAABEAgNAEkoGEZIAACIAACIHB6EUhJSZECrVqd&#10;e7R8U2neGpl/jk0Ikbg6vfoDacJMIHnw7I3ymD2kdZhbOi2rD939I3t37fmmK4aP0t3krhlp6nTe&#10;JyG31yjYuEq2PvDBSQNlqRUbt4YSZsf2XJXtTcvomhzc2LY12XLbjbSBE0aqSlav3nD076Tqlrco&#10;5/6758nMckLXsU+vWTN30vABXVNbJyYmJSa2Tk0fPHbmMyvnj0qV1+/IvnvKimP9+OK0tAMIBQIg&#10;AAIgAAIgAAIgcBoTQAL6NFYORAMBEAABEGiQBFJvvunY+Sbef6PfmFHpDRISOg0C3yqBDp0yEqQA&#10;BRsKQqRrd2x5vUicTE/v1Tu9hyz28sbtweKWfkzrp1OuuVQlf71HwfqXZR0J6Z26pPfuL8+tfv41&#10;+cnxHtUFWeNnqEx36sg5T47ukhiigqjE9HGzp/aR32b5105/an0Yc/fHKz7KgwAIgAAIgAAIgAAI&#10;nAUEkIA+C5SILoAACIAACJxdBJIz+g1Q+aY1uXWteCxdv0Kuf+7fL6NBLno9u/SN3pyJBDp1G6TE&#10;Xrv906BdPorzc2VmOSW9U0pKp57yBw3+VRuD9+rYnq820Uno1+PCIAL+vJyFMtscO7Rf16jEjL79&#10;ZImt2SuO+SjCoJpKVz01b4f8NHXczInd6/7BRFTKkLvHqES4f/Hzr2ER9JlolJAZBEAABEAABEAA&#10;BE5bAkhAn7aqgWAgAAIgAAINlkDL9L5qDfSqdXXsA12au0Y+nKxf34yWR4FU7S/anJN5/4hh/Xuo&#10;o++wcVPmLcsvPsquuHvyFj86acSgXrJ4/2H3PLq4rqen2WZLC3OXzpp0+wB1TY9eg0ZMenRx3p6T&#10;prvSHbnZ0+5hkXr0GnD7pFlLc+t68lu9C+dnKmkzN/t81aWFa7OnjGH5+w6dlLmyoFQjKv1whQA4&#10;oA91bfSUhXlB9DxVFazMnDS0L5EQorpVBRMR0kraXF4paNQ9UxaG6F3xsgmyyvE5xdWl+QsnKYWq&#10;+lcViqWqfLbHhJwA7CUFK56cco+jmnumzcvZXHdq0V+Uvyxz0qhh1AFpAHWV35OjBFItimf9iV7r&#10;VvoODd2FUAZRuHiUamjy6uAvWgpfGKHOjViskqfuUbpqijo1hS4L7D7JNmgGPd0vewx1JlPuphxY&#10;keQzmqxdeUf22kKj+mNZcGzXHspJfXmFOwPr3bJBNh7bv4fYpiPt0n4y6Vv0+pbAjhRsfUNdOCi9&#10;U1Rga/6NaxbLNcuxw/vIDaATe/ZTGegTeBRh8epX6UGG/e66mXYNqfvoOHBYz9T0QSMnXd/JhzXQ&#10;x7IAnAcBEAABEAABEAABEKg/ASSg688KJUEABEAABEDgFBEQ+SbaOjb0rq8luatXyYxSv56hfk1P&#10;MhbnzfvZ1YPHzMheU1BYQh+VFm5YkTV99IABkxZ/Epxe8hcundR30D2zlq4uoM1zSwrzls4affPo&#10;rE117jxbvD5zxPXDJjy6ePWH8uFm4vDvKVi9dNY9g/res7Dgm6awqotWTB/Wd+iEzOV5LJLPX/zh&#10;6sWPThh2/eisbd7qywpz6iw8InN9HVnXqqIVkwcPuy9zxWaWv3TH6uzJIwbcn1NU7S98YcKA26cI&#10;gMVqo17/nvwVc+4ZcGsdT2lTVY2YnL16B+GSosqq7sjMDW68rCB7XF/RNUmbyysFbctbMUf0bsS8&#10;zSHhla6bO3r0nNVKobL+/JK4ula0+jfPGzF4xJQFK/Ic1eQtz5oxZkDfB1cUBS/a3ThvdP/Bo6dn&#10;r96m0/vCALj84sK6HkxXmj/vjgGy17qV0h3UhQk5x94tIrVbX7Xd+cqN+YHd5TXEYouL3G0B+Pz5&#10;G9XC4V7p3eo2/2M6aummrNHXSz75vFW09I7M+4YNnhwCTsjaEjunq+1vgiQUAq6UJ27q0Un+0zn9&#10;JioW8GXOnu1bFKKMrsEPICxdvWyxPJcy5rouqvGkfkOGKqs63kcRlm7JW69q6JWRnnRMKinD5y6Z&#10;P33i8AFpydhb/pi0UAAEQAAEQAAEQAAEQKDeBJCArjcqFAQBEAABEACBU0YgMZ124VixJsQa6NIN&#10;q+WaRrH/Rl0ZpbL8zJ/dkyWTmLFpAybOXLhszao1K5dmzbw7XabsSlbPuvPO7A89nSlefv+IR9WK&#10;0qT0sQ8vWrZqzZrlS2aP75dalj9vciYtJg04/Jsz7x6fXSCfbJY2cPzsJcvXrFm1csncSUM6itxV&#10;ad6cO+9fduwcZN1Ei1fcP3TKMvmEt8SeI6fOXbJSiTT/wSFpYu9dIdXd968wC36ri3KmjJgRUPil&#10;RbO5cEH2+KEz1oRIo+c+OmHKqtLUvoxo2QISXmyD+4c/TL5/xGO5caLpBURv9lhK9+/InrE0xHPn&#10;qKrYjkMmKVFXLp0/6eY0UZf/w+wJP5vnTbAWr5hyZ6Z8oFxs2s2TZivtSHQLZk4cIC/xlRVkTcsu&#10;CF6ovj5zxsLC1MGTsl4iFJPu6q8SuMHHnhX3j88SqpHyPK60uWrNsoUzqQtiBfGEhZ4NIaQq785S&#10;D6kTqpy5SNSv5NHlZ40YE0oeX2H2A3dnfehzbGz2xL5qF4ey3BmTFx9T/bw62PdyXsDOEiZt6vPl&#10;5m/3ZKert+ctly1k9O8d4sF94kTydTNFf5+dRJujD39c9n3NqrFyIbE9cjMnz8sXz/cznWW7lXCm&#10;vHRMwVVFKZ3SFf7c7Z966t6W97J8P7BHF5XEFUullS/nbtjimqD/4wLlVmkZnYP6wd8w+VIGZ6Tx&#10;4ujY9L7DVXXH+SjCT2ibD19s59TQuDyi4w0IgAAIgAAIgAAIgAAIhIUAEtBhwYpKQQAEQAAEQOCb&#10;EUjkXThWrg7KQNv9N+pYAOrPm3t39g6ZdMqYtnTRwyMHdk5JTEpM7tB14Jj5KxeO7SoTuAWZD2XZ&#10;FKc/76lHc2War8PIrGXzRw9IS0lKTGydmjFq1iJRPmRP/HmZ47NlIjYhY+rzi2aOykhtnZiYlJza&#10;c/jUZ16ZfavIQvpzp08J3j+hnlj8G56avlZKlDpq/rI5E4f0TE1WIqUPnfr0nJEyx1mWO28ZZ1GL&#10;XpoygwtnrZyrC7dLyxg6ddHzs4Z0EKVLc37zh9UlgY0X7ihMHZW16DFGlNJ9+NRHJqr++nNX5fr6&#10;TF0kmu5O9DJGz3lyrEo4Fq7KC85Ai6pi+0xd+szU4UrU5A7pwycvWjo5QyYNd2Rlurn4bTnzWNon&#10;n548PENpR6LrPnDkw0/Pvl21UfRy7iehUPWaOnvy8K7tCMXwur6BKMrNUQ+dG/LYgqnD+yhtJiWm&#10;dB44es6iqb1UF55+Ld8kuANVOTBN1K/kGT135aJxXVUaPXOKN2ethCsq3OHz2ljGyMcWzR6qMqVb&#10;c9ZJIzzq0aXfcPkoP//qTd6E+Fa5yDk2QdWzvsBDe+tqtTdFWkbXOhKqUbGKJ68Nj20q+56YFLSg&#10;V9jtImG3urPCbhc8poTx5S9bF+IbhhD9SOvRX1X7xlZX+oJNq6Xh2gXaid16Zshi3oXe2/Nflh+m&#10;XNOtQ2DVRasWq10zUm7qYzfNiL20701KvON6FGFxEXclPaXtsZSB8yAAAiAAAiAAAiAAAiAQLgJI&#10;QIeLLOoFARAAARAAgW9CILFHb7Xra9AuHMfcf6Nk9ZIXZAYsduhjjw0OXCEb23n01HEqxbpjQc5G&#10;XlpaujaHN5y9X6WnnUOWvz9ECrp4RTZf8uhjQwIaiUrOGDdR5fLyM5eF2Hq3HlhKV7+0WAqXMHyS&#10;WLXt3SE3tvvYiYMTUzundao4KHdnqC5YsVC10mXSLJUt9Rwp/R64Ty0dLVuRvSp4ZevwiXd7L+mQ&#10;PrAzVZA2cfyQFLfpKJFwVGe2FYXalKTftGne8iKDOHjiRLWFQv7CFSZHWbx3b9vOackJ/e4aFSSt&#10;LzadNvv1FR0MtevFwMH9PCLVgXLvzjx5JqVtyzhviaiUfoMHJnZIS+sSW6HrL12zpE5VijXao6ZS&#10;FwqfzskL3heky8QHAm0sNqP/cNVqQdHeY6k6qlP6INXbNVvcnO/2jS+LD28aNUbmX4vytjt64/Ru&#10;5yHpHY5V+VHPdx3/wJB23hIJGQMpdb5tR1HIHVCCKkztTDszbym024QUblkjxXUT5MldM1Qi2V3o&#10;Xbh9vXJStU+09yhcR17TeWTfjs6Z2PQho5SnHdejCKu+ESVcDAIgAAIgAAIgAAIgAAInhUC9EtCt&#10;W7dKSWlTnz+i5EkRC5WAAAiAAAiAQEMnkJTRT6U7V3g3yD3m/hulG9ep5ZOxwweq5bdBR+qgkWqD&#10;af/LG7ark3pT3YThA3uEuCK158CgHFkpPWZN7HDQt2eoRhLSM1Ri0b903YlkoP35+XKTa5FDH5ge&#10;onqxsnvNkoWLZo1Ll4tgP8l9WSUoM26+JjXoYW6ykl5DxqjEXf7avMDdmAf0CMoBN41LUj1LyOjU&#10;IZBdy3a0r0OoY+iQfnShe0SlXnOzWv3qPIMuuc+k+QsXrVw7a2BweVEyKaXuR8Wldb2oXtset+1A&#10;jc6b8nBOAe9uzWIl9p+5ZumiRXPHqt1YxFGat1bZi9B+SFVGpV43QtlL2cu5ARtliBR3n24hNgFp&#10;n6qa9xUW1f3AQxZHP8pvW26BLVuwcZVIzg7scWuPDPk1Rl7eNpPw5/RuSt9uaqePEz5SencNIXjb&#10;DqTfXXtL6lVzYtd01dPcfLPhebHYElp8EpvR2RGwXaf0gIXepYX5CibvE+22tm1NtjrVdXDvgD6m&#10;9bqJlscveDXEdwH1khiFQAAEQAAEQAAEQAAEQODbIHDsBPTfn1qw8tVXX83Jqc8fUVKU/zY6gjZB&#10;AARAAARA4CwjkJjRV62vXJrrZJt4/42B/TPqykQW7aSUb3pqiAybOpOY2lUt8vV/TAs39+7doT7v&#10;nto2VALX16FTUNq1cPtb6pIeKU1LS0tLgv9UtGyv1k2XFRTuOX69FO3aQn3ocOx9A0o//5QWyKa2&#10;r2uT29Q0te+Eb33hrgBZzmlZZ0K3e9vgtuOiQqb0ZaUZnYMfJSc/T25PWcSCo62q9ZeW7inM37Bi&#10;8eNTRo/N9OxG4RG4ZZx3fXpdZJP7D6fdJAqXzRgxoFevQaOnPL54hVi4HWJhb9GOrUfVvrCXi7qq&#10;nLi/8PPAhHJqcsvj167nihA53B1bXhcalVtYpHa6ShZekU/flPh8e/JVejflpp51Z+nrJZDYJqVe&#10;5Y5RqHXXDOVK6/Q2If6CfPXNzE3dXAGDF3oX0NbMGV3Vpt/uUbCev08Z0ifIgTv3HUme+0LOujqf&#10;DOrF2/LYHnQyQKAOEAABEAABEAABEAABEDgagWMkoMWq525dA394O+rO0dcPGRLyjzglyourQB0E&#10;QAAEQAAEQOAbEkjsSdsxLM7Ve2X4eP+Ngf3ogXihjopSzsemtq6riF7ky+f3Fm5Ur1LqysaK7YMD&#10;q/LTBg4bZ43o37dvqD8jHqc8eGFxyfFjKCmiJGzdOWVbp7+MUnEZdSbcfbGJ9cvbHr+g9oo6RU3h&#10;5cC79npThnvycxbOmjRqWN8ePXr06tt30LDR46bMenZF/p6j7P6QmlLPB8klZExaNJMeqCgO/578&#10;Fc/OmjJqcN9evQbcl5mz2c0jVxwke7mo7ofUJcR90zTzUci27t1PfT3w8kbOMhfn5wrtqy0sEjv1&#10;UN996E2Wi/+7WqZ3E/oF71vxTXT3Da5N7dRLQi7ayptw0OYhvsCV9Wahd36hsoKCrWrVeeeMtACF&#10;+vNyFpI+cmcMEpYRcAybxYvQV6xYX68MdGzLlpTGzisK/PLlG/Qal4IACIAACIAACIAACIDA8RE4&#10;9gro4PqK9xUXFX0Z8s+nhXIHv8YJjY9PCpQGARAAARAAARAIJqB34Vi8ltdA8/4bA/rp/RNODbWA&#10;hPVxNRp6L+PjquLMLlzlC8oo+wsW3tN30OgZcxav3kYJSXGIXa37DR8/df6DQ47S37iQS9RDXtBu&#10;4NRn3li5dPakof1Sk0wJf/Ha7BljBvR9cEWReQjht8yXd0j2r9qovnWg3V14C4uUi9Nl/rRoy3a5&#10;jp43fom9MaNT/TmEuXedut4kW1ibv12qmTYP8WX07BbwBZFe6L0iX3ayePsmmWUO3kjEv3GN2o/7&#10;2Ed9H0XYIa23qsy/uTB4B/TgZoqXTxk2bkrm0hXOjijHFgYlQAAEQAAEQAAEQAAEQODoBE4kAQ2m&#10;IAACIAACIAACp4RAwC4cev+NvkfLP8cl0pLHwrr3vjhYUeKK3zK1h3pbFLBG15TZVbi+ju7ePn/j&#10;sY6J3Y8fVUJT7kPQng/BdcUmUK4vt+4Em7+0fkm94xfUXrG3Lnh7CtUDAX1m9XLx8vvvnJMn885J&#10;6SOnzV700po1awVEsau1WBA9JL1+uzzXS9So2OQOGcMfnLVk1cb1a5YtenjS8L6pBKt01ZQpL1FC&#10;Mo5Z834soSouqzjm0wTrJU8dhVIvvUZlmV/fskNtSL5SvNFbWFzYRf0IIDcvv1Sf8t2U0a3OnVC+&#10;iRwndG1slx5qh+x1BUJ42jzE8wBCXanerCPvk0Kff3uBdKjYfpcGbCRSunrZYnVBxtjH58+fG/LP&#10;7LG0n0w9H0Uo1l4PUOU3rs479mY4YkPwFYUbVmQ/Oi/3mNt3nxAuXAQCIAACIAACIAACINAwCSAB&#10;3TD1jl6DAAiAAAicGQT0Lhwv527y12f/DdGrlHa0d1ZenQnZkoKN6of8sZ1p14WUlI7qivUFahVn&#10;0LFH/b7Jc7Tt1Ee93xx86mSAbdOB+7Aj9L4Bxcsn9B06YsS4eSKPm9j+gmNkq6sLVb7P5+vTKXwb&#10;4ubvDL3AtKiQdhPJSG1PZApynsyVmFNGzl82f+LgjLR2iZ4dQqoYoL/sKHtxHDfk2MSUtAHDJz22&#10;ZM1Lk+gJgfnr81WOMaVDF1blrjrWRJcW0Nrk2LS6d+k4boHcCy7s0U/ukVKQKyTalveyeGm2sIjq&#10;1FXlT8VScT4lHk7Y5fTJP4uV653S5fc3RVs+Li79WK1vTrmmW4dgHqnd+ko7LRCbcOwoWCfP35Qe&#10;sLMNb7Ajuj9kWJ/09J4h/2QMu17l5Ov7KMLE3oOHK1652a/Wvbs4ybvjtcXq4Z++LiMHUkzAAQIg&#10;AAIgAAIgAAIgAAIngwAS0CeDIuoAARAAARAAgTAR4F04/C9v2F66cZ3cOPZY+28k9uitElT+xUtW&#10;h9wmtnDlYrUBre+mrp1I6m4ZlKJ6+bW1Ia7gjXc9HUzu2kuliLdlr+FNaQP6X7p6ci+ZIx6VmVuv&#10;vWq9lyd2S1fLPP2rVueHSMOKdZq5IotXsDO+qVjQe2HGTSoDnbswpyBUCtW/IWeBSg6n9Qzccfck&#10;Kq3opddCiFpduG6ZWgDdJSOdtuQu3cXPTLwqIz3EztT+vDW0BtYXuGf0cchatPrRSSNuH9B3Dm3D&#10;7T3aXUN7LvuqKtQ/iel9lL2ULV68JpSqqgtfe57txfNgveOQ51hFo7r2GyoNMHfb9vxNq4XCnS0s&#10;Erv1lAlz/8b8xWsXS1s4lv0fq7GTfj6lU09pf7nbP92uniwY2z/0DtWptBnGW9tXv58n7TFwn2hf&#10;0Sp2zOHX965zi3ehsL7D6AmT9XwUYWyPYRPVdwyFc6dkbq77W43qopw5mcpiYgeOuI6+1MEBAiAA&#10;AiAAAiAAAiAAAieFABLQJwUjKgEBEAABEACBMBHgXTj8Sxf/YZVMbw086v4bUoikfsNulek8/0qz&#10;zYKVzb8ta8ZclWXqMHZIT15JGttjyJgO8ooV06fkBCzkLcqZ/kf54LeAI6X/yIEyC1Y0b9qs4F/r&#10;Fy2bMmWlX+SIC0Xi9Si5tDqZJV93m8qJF2XPeDIwr+vf/NRTap1m11ED5RYGUWkDR6ls+I55U+bm&#10;lQbkoItW/+FxlbhMGHjXgNQwKUlWG0JUf8HTM2ZtFeecjF5iS36g31u5eUEbgxSt/MOsF775wudE&#10;X+nqgg+LS5c+FahNKee61Wo9eMqlnegBeDqhqbS/M4CQ2K56Rqbsgi913JCMsK087tTjJtnG8qcy&#10;1wj7Uw8g1Edyp24yGbptXubS0NsrH12nhfXYxeUbWkXapf0kmA+XLHlD1nRTD/5eJ6Ba3qyjbGOO&#10;+k4irStvh6KLie8qlGMmDO/b46igY7v1vZEK1O9RhFGpw389Vpl+Yfb4u+dtCLW5RnXRiocnzFgr&#10;Ccf2mfaL/ifitN8QIy4HARAAARAAARAAARA4iwkgAX0WKxddAwEQAAEQOBsIJF6aIZeAlq1YIbOu&#10;w6/rc8zcUGz6uCdHdhCF/bkPDx0xOXvFtqLSktLSnQUrFtwzYNS8fJn3TB05ZWSaeZJbVJp4K1NU&#10;ZbkzbhsxY2le4Z7SUrF58dIZI26bkRtyA+WkfmN/pRKSOxZPuHnElIUrCnaWilaKtuUufnjE0Olq&#10;l4mEjGk/Tj+xpGVsr7um9ZGXFi4cPWBclqcLY7LlliAdRk8czMs0U26eOZUL3zN4fGbOhsJi0V+W&#10;f1LODplVy/jV2H5J4bUHV9TiHbnZ948Y8aRMKXozep0y1NcDImE9wYhaUlSwNidzXN/Bk3MKE2JP&#10;jJjTt8R+P1YJR9ZmLqlGAlmWec+oGfL7hISMsdfrDYhj0yfO0dof4apyRda4ASPmqi8AOoycemvA&#10;hsUnE6ZOzubniwX1AVtY8AYdfr+0w4x+V9jc9NEkSGpJ263kvfF6gTDmklJ/+B66eGFXuYZ84+rV&#10;8subjLSL6lAgr+vPz5cJ/ZRrLvV+HbJtTbb6MUHsjX2PtcV1bPr1Y8j06/sowo6jZz86RJlEvtBp&#10;3zunZK/Mlz5eUlq8I3/FwimjBwyeskx6VWzH0U/OHFg/xCfTAFAXCIAACIAACIAACIDA2U0ACeiz&#10;W7/oHQiAAAiAwJlPoHVv3jNBdGVoRr0SugldJ/5l9siOIhHmL1iZOWXU4L79+/YVaeIn+dl3Excu&#10;mtjdkyaL7T7xyTkj08Si5rKCnEfvGTaob99Bw+55NKegLDZtzMghoSimDJ699NEhdMmKOVNG3NxX&#10;tDJ41IRZLxWolOWQmYtmD6R9J07kSB742NJZg2XSrHTDvIAuxHYcOfsvY7uaHkSliMYmqWWbpRuy&#10;Z4wbNkD0l+UXyda0IY8una2z1SciS32uGTx2bPdYI+qAoRMy18iMXurgmUsfczN68uuB0VI1Pv9m&#10;LWr/wSPum5G9oVT2a+mTlFzMq2P/6/rI4rMJR6HNCaQaCWR6dl6JANJ17JOPuapxte+ocsq8DXJT&#10;jsSeExctnNg1xIYh9ZKlXoUS03v354KBW1hEpXa9StfROaNrPS1KPnxPQV47a4Qw5v6TXvuqXoKc&#10;SCG9Y4y89mgSJnfN0En8hH49LvQ0VbD+ZfXbg9jh19bDxTvztjP1fRShSHj3n5r17NQhyvBKt67I&#10;nDxa+nj/vgOGjp4yZ0W+sAqxx/fNM5c+Mza8ij4RvrgGBEAABEAABEAABEDgjCeABPQZr0J0AARA&#10;AARA4GwnkNy7Pz03zje8Tz2SU1Q0OWPiMyuXPD5peN+01CT6KDG158DRDy9as3L+yM4hFmkm95q4&#10;6NUls8cP7NqazsryE+e+sujufnUtuhZZLXnJg8P7ddb7CSQkp4mrHl+y5oWpA9t9M81EpfSbtmTN&#10;wpmjB6UHdGHlMxMzAlZpJqQOf3TNygVTReE0lj82uWO/4Q/OX7Zq0dT+4d/SNqnH6L+sXPTwyH4d&#10;FC3Boe/IqQtWLpk2MMWsNCceIv/7zCtZ00b265jMakhKTR80WhRe/+zEjNadulylMqeh97+uL1Kh&#10;miXLs6aOGZhuVCMU2rnfyGlZy1ZljQ4yANa+q0ol1cyFa9bMVd9MhPdITO/FRh60hQVvAy3aT7s+&#10;vd67qCT2m7xo6lBjOXU/k/Mk9MtmllP6djuKhKmXXsOGOCi9k2sV/rychSr/nDLmOnom5DEOve1M&#10;fR9FqPy545Cpz7yxbMHUiUP7pRnb8wk3SR84ZmrW8vWLJgfZ6rHkwHkQAAEQAAEQAAEQAAEQqA+B&#10;iDbt+KHsIUunpLR5NScn4NT1Q4YUFX0Zsnzjxo3XvbFm+I9u/+jjj4/SfJW/cs9uNc/GAQIgAAIg&#10;AAIgAAJnMIH8zB6js4X8o7I2jldbUeMAARAAARAAARAAARAAARAAgbOdwIEDB+rfxWOsgK6qqgqu&#10;q3GCyDOHPlLatBHlD5cdrr8EKAkCIAACIAACIAACIAACIAACIAACIAACIAACIAACIHBWEjjGCmjR&#10;578/taBb1+NY0bMlP/8nd405OiysgD4rjQmdAgEQAAEQAIGGRwAroBueztFjEAABEAABEAABEAAB&#10;EGjwBI5rBfSxE9CCp9iIQ6x6rg9Ysfa5rt053MuRgK4PTJQBARAAARAAARA47QkgAX3aqwgCggAI&#10;gAAIgAAIgAAIgAAInGwCJz8BfbIl9CEBfdKRokIQAAEQAAEQAIFvgwAS0N8GdbQJAiAAAiAAAiAA&#10;AiAAAiDwrRI4rgT0MfaA/lY7gsZBAARAAARAAARAAARAAARAAARAAARAAARAAARAAATOYAL12oLj&#10;pPcPK6BPOlJUCAIgAAIgAAIgAAIgAAIgAAIgAAIgAAIgAAIgAAKngABWQJ8CyGgCBEAABEAABEAA&#10;BEAABEAABEAABEAABEAABEAABEDgGASwBQdMBARAAARAAARAAARAAARAAARAAARAAARAAARAAARA&#10;ICwEkIAOC1ZUCgIgAAIgAAIgAAIgAAIgAAIgAAIgAAIgAAIgAAIggAQ0bAAEQAAEQAAEQAAEQAAE&#10;QAAEQAAEQAAEQAAEQAAEQCAsBJCADgtWVAoCIAACIAACIAACIAACIAACIAACIAACIAACIAACIIAE&#10;NGwABEAABEAABEAABEAABEAABEAABEAABEAABEAABEAgLASQgA4LVlQKAiAAAiAAAiAAAiAAAiAA&#10;AiAAAiAAAiAAAiAAAiCABDRsAARAAARAAARAAARAAARAAARAAARAAARAAARAAARAICwEkIAOC1ZU&#10;CgIgAAIgAAIgAAIgAAIgAAIgAAIgAAIgAAIgAAIggAQ0bAAEQAAEQAAEQAAEQAAEQAAEQAAEQAAE&#10;QAAEQAAEQCAsBJCADgtWVAoCIAACIAACIAACIAACIAACIAACIAACIAACIAACIIAENGwABEAABEAA&#10;BEAABEAABEAABEAABEAABEAABEAABEAgLAQi2rRrH5aKj1pplb9yz+6iU98uWgQBEAABEAABEAAB&#10;EAABEAABEAABEAABEDijCRw4cGD37t2HDh06HXrRpEmTc889t1mzZqeDMJABBE4ZAeGG9W8LCej6&#10;s0JJEAABEAABEAABEAABEAABEAABEAABEACBb5OASHsVFhaef/75SUlJERER36YoPl9tbW1JScln&#10;n32WmpqKHPS3qwu0fooJHFcCGltwnGLtoDkQAAEQAAEQAAEQAAEQAAEQAAEQAAEQAIETJCDWPovs&#10;c/Pmzb/17LPogJBBSCLkEVKdYH9wGQg0AAJIQDcAJaOLIAACIAACIAACIAACIAACIAACIAACIHBW&#10;EBA7b4i1z6dVV4Q8p8l+IKcVFggDAoYAEtAwBhAAARAAARAAARAAARAAARAAARAAARAAgTOGwOmw&#10;9tmFdbrJc8YoEoI2GAJIQDcYVaOjIAACIAACIAACIAACIAACIAACIAACIAACIAACIHBqCSABfWp5&#10;ozUQAAEQAAEQAAEQAAEQAAEQAAEQAAEQAAEQAAEQaDAEkIBuMKpGR0EABEAABEAABEAABEAABEAA&#10;BEAABEDgLCeQn9nDHhOWFR9vd4uXTegxPue4LzveZlAeBM4iAvv27QvoTXGxx4eQgD6LtI2ugAAI&#10;gAAIgAAIgAAIgAAIgAAIgAAIgEBDJSBzxz1G+xZs1EdW6vQBPebkN1Qe6DcInCICf/7zn/fu3Wsa&#10;E/nouXPnum0jAX2KNIFmQAAEQAAEQAAEQAAEQAAEQAAEQAAEQAAEwkVgT8706bkjF2yc2N200HXi&#10;8qkZC0dnbg5Xm6gXBEBAENi/f/8TTzzx9ddfi9clJSUi+xywJhoJaNgJCIAACIAACIAACIAACIAA&#10;CIAACIAACIDAmU2g+L+rc3tNvcNmn1V3Wg+ZvdFJSW+2+3O4u3OopdN0ZK7zYsifYzb0mJCz58xG&#10;BOlBIEwEWrRoIfLOIgf98ccfi+yz2H+jefPmbltIQIeJPKoFARAAARAAARAAARAAARAAARAAARAA&#10;ARA4RQR27cj1XZSaXHdrMss8pnDqcrU/x/KpvukDOAe9OXPAdB9/vsA3Y3qurqM4Z7zY0SOLN/RY&#10;kDpjEHLQp0ibaObMIvDzn/9c5KAPHDhA66BF9ll8ggT0maVESAsCIAACIAACIAACIAACIAACIAAC&#10;IAACIHAMAhkd2h4l/7xuVW7GtGlDWqsirYdMm5aRu2pdsa84Jyvbft59YtYoXceedavXj8wa35Xf&#10;y1O5M57HjtKwQxAIJCCyz5SDFico+5yc7PkyCCugYTQgAAIgAAIgAAIgAAIgAAIgAAIgAAIgAAJn&#10;PIHcHbvq7sOuwvW+1PY2KZZ8Rb+M9YW7fIGft+2QwZUUFeb6skebHTjE8w0XnvGI0AEQCBMBykFf&#10;eOGFwdln0SIS0GHCjmpBAARAAARAAARAAARAAARAAARAAARAAAROEQGZOP64sDioNbGJs7vdsz0v&#10;88tHO4o/L/T5RuoNOHgfjo1mQfQp6haaAYEzhoDIQd97770Ba59JeiSgzxgtQlAQAAEQAAEQAAEQ&#10;AAEQAAEQAAEQAAEQAIGQBJIH3zVy/YxnNntP7sl5aiEtfG6b2stX+LlNUMv8cq/UtkGfy72k1ZHc&#10;PtXnKyzEgwdhcCDwjQkgAf2NEaICEAABEAABEAABEAABEAABEAABEAABEACBb5lA1zumZWSP6ZFp&#10;c9D5mYNm5I7Kmthd5pN798/InT49hxLKe3KmT8/N6N872Zc8ZPRI+/nmTLvPRvc7pvbKnTEzRyet&#10;8zN71LGY+lvuOJoHgdOdQESbdu1PvYxV/so9u4tOfbtoEQRAAARAAARAAARAAARAAARAAARAAARA&#10;4Mwl8O67715++eV1yr8nZ4JIOuvTGdNWzh7sPAxtc2aPMdl00nPKfj5y6rTCGav6rZwzRF1WnDN+&#10;wIz1XF1gbY4Qx5DqzMUNyUGgDgIHDhyoP5uIqKiYiAhRPiIyMrJW/OOLqK2tFf/4xBs+5Ktaei/+&#10;qa2l8nxS/ytP6ktEJeo/WUwc8i/+JILrMYVVVeJD2S7/zVVTZaZ6I47TIDdgBBXtKPFUF5Swsh/0&#10;Ur6QrcjX1LsIeUr1RR3yGpbO03u+OACpKM0SKSRO5wMKygZk/7krkocSilhHRBJXlygJa9gxB1OC&#10;2qVKjOwkOXW1toa7L/vrPah16rMSwAFMQqoPFCGWWmtAVU8nGBVRYxWTooOOUJ+R+JI+nRUC1dTW&#10;sL24dke1CW0qsyPRampqRJGaGmudwV1kdLptoyk2Stk0SS47otQewnA1H5aQWlEGI4WWLyKVAbGQ&#10;4pcEXpFIyVS/8QbVWY/AZBlkE3QFC0e2aqyStEUWSiioHmntToW2JZKUBBQmQUqPJAehq43sugIm&#10;wl1VF5KhEQN9WKvRpun0z9iVdjdTufE13Q8rhMXPbTgotaq86DwtugDMlQ4XVZgI82lzkkyLP7V0&#10;OTjQGa1xjx61PgIcX7WghbOG50QZl6TiynoMgOwlrpF7e3rppd0cnbCowvvlf0Ljsm5ho7YBMjWP&#10;+TkmZ9BbrdquMDiO5VzUlVybo+iz9M3aauGnFEkUewrv1EcyXSmaOTgWBYim3rIJcgkyYBm6vV4g&#10;6lOfR/hE66RpY2/sMmxIplUOlgFuS22SpB6HtoalT4gWFWTri4G6dT3GM5IxAg5/7PQciKzBv/ve&#10;exQb5DBBcbu2VgzTrEcOLtbjtCVbl1XYCTr1OzBI27GScUj9UeBi9nyRNCXxnyJPXSHLUqOtfBMp&#10;LiRZrT8xR9f6PUyNvt2rrAIcYU2dBinNFgxVIYoqTmbm8RMO8RxZ9Uk1Nqoe8GG9w2PXerRUgoui&#10;cppkB16Gaq1FX2sip2eO4eiAojNNAxRNjvv0MX1KnaKqOJIbZNpIvf6s+hNghqbjLCWXoe5oVNy+&#10;rd680mO+0QtJZhgo8cgYqCdkciocOa4hPVdHAD7tyBkwitGoqERg7vxa+bKc39BfpiLVF2pO2aky&#10;RGX8shYLVNWpdUN2qY2UWuCAJacZ7DlK6bLGADb6vWg3Uv6OUIlEf6sApQEpr1GaVBUQaOqgei0m&#10;MzRh45GfPmTboM+5B8YMVLdId9afqK88H9DeHBjvjW1QFdJfAubztpfGk4wiNC+3XaMpE3WsJZD6&#10;dfw1FsOddxAIsWm+QqDUC6VQKaUYSggmhRf1QgRBPbIJ4jU11dXV4pPIqEjxQlu1tDdtClJBSqdk&#10;NSJu69Zp4NC+4JkYWRTq3kQ1rbjJl6JmCkEy7qm/Sf3emESF5SHOki9HRUWJD5X5iotE56qFCXDN&#10;2uS0bTgS0EumzcalBOBP9UmKKk6Y5djBBWkuZDxToZaXmkvInRk4+4QU1IhinJqroraknpkjCUrE&#10;5MilDxMW5AcBo7OCQxDUWePawrmEMOyYRJ7iitNDOa1V4VQFASm8vQNSw5mLkwqaMdzECLZTUpaQ&#10;TkvABkzmxpJINyMBVGElU2RktLVeNdOWnZeGGkn2KS6qluquEeM33cWozkhlaaVwL6LEGCN6XSPm&#10;MlJ4NjMKVNr1daxVjmDUZFgLyfQJji26kOoGxxr6zIY2ZQ0cesxcWccfkpNIKxV59MQ2QDgZMenZ&#10;epqrMmZnqiOjtFWyDeu2FCXJU4+G2kbIqVVtxFLairIkMwUMDJHOsMMd0QgtPnZEUqDGwoFa18za&#10;0rbJwNQdvZrcsl4UBI7tLKiqlsYFVr0Z7VQ3dXzlGOV6s435Jiorh7D+4LiGlcAxDPOSgPM8SgFU&#10;kdN1rQCNsZ2JcuSTaijW/GX6yFgIuY8e9IyoOnwREeUaSl8ilmolyn+d7ngkkIUUQuqDNkWtPuMJ&#10;xt+dkMKRm4dTK5yXEYV3tludIDKO52JmjK4rKc9xh349t3ADsgyt5DpcgxvBtRdR57QsXuU5epfA&#10;TTV6xGTw2vXYg6hLzsFBkVRKdqDw8nhgZmumg2zfPCuwAwRbq3J6jommZ2zAZtwyeqNGdXNaB0YX&#10;NDropgxqB4/unmqSxlYvJvuOhCDVqJHaxiQ7zmiDomI6bClbs+6n7S5AIW5ANCOYKWOGNnJtN2lk&#10;Za5TeO1G7Krairm80Zc2KZrzmoPGVB5riSgRUGOcJ2wE06MCqj7rlMb1tLLZgKhVJqunEBzSVWCR&#10;LaoRZMyY0X9d8JRRipgORSnKHtSsTuUC+n/9hh2DByMRa3nsoGSH87/6nJirGYMJHnZsIxcjYagl&#10;VxNsgBqUcX+PrXkszz3DsyxHIjlxta3YPpL/KZtnDyH0Sh7WJ71hBmS39h7DqzyrMRpdqBKNwWiQ&#10;sQQongzNiRbKT/UHEgH7gw08rCEN2AkNhF9PgUkXahTnv8Q5mc7gT3U5neAg7rodY2EcGDQfxykp&#10;/BiV8kBhNerEJ1a3AmpqoHcks1GA6Tt1U4cPOetTBLXKdDf1KMjGpMXmwKqao4u4aWreIaPHHzcI&#10;eaObkk99t8FqdY3W6k5NhyiqG7tyDdx2nCQwtme1T5rXPqj9g62QYGub1Fdrp7cXUW/V58YZPRIT&#10;Aa5Ac9V2w6A0bV2trkAr0mPGTu2Oe0qV2ajHrwijHkcNZxoGyNSsB3oasW9syHUZGv8mv+XKTFdt&#10;wOEQxO3pcqRepT112I5QbdoxSELrog5LV1wtgQFN5VxSVgmOJWjl0b9eAG3anBvwMWlH2Yf0cbr9&#10;prBFschWQEakvZUkMaMdWZUFQ9o3OidBiJAbOTnakVEGIKFYQ/dlRkwtPn+gIyzZtPlbnaXr9LXq&#10;E+6MnOxa7ah4yUON0TvrUOoy0Iac+GZ1FFgq6Cqn/4ycLmb3MJwZsWZFjSvTJ+LmZpgnubIhc/Hu&#10;L3dzaJZ3QequVN7PM0CnI64DcEDgOKqsgJVnP9K61zjFGQeMyjWYwrJZqThxqA9Zg3YEsX1w0dqM&#10;hqMp3fsgU7YCeerQKvZqjSIHHV6TZLO0QcYWUsZjjMrxJNIA600B4TpJJt0Kq9c7EDjC8tfnRiZd&#10;IZupHrW5StlMoCnqZo3/ajshdWhvZbc1Dqld0emqukDfNXlABZAhl7K9MPNZp98208dGERSGtLXQ&#10;CZ3YZ2dlitq1iLVnFDSqtNzdUY36p/7mUKuHVLZ6O0RQXFEWaqyUrxPXyPygCugU0c14yAOdCXem&#10;ORMDTcc1FhWHOCbSa21adpZkZllkUwqN/I+tt1bkfRQLEopv/MxsRRbVmQAbox17s6HbsVeyPvee&#10;1FGu52I9fnFEDSzGRkUROLBVbXHypClgXMWJ0EbXHhOzQYe9ja8g3BTcSN1muYMxGB5g9EhATsdT&#10;YqX1SJmzU+3qxlWqh+b9ir/rwXbUYA8jlZAA+g+7iOmXGcOkfmig83qznioY+zQaolyWEsSZHKrs&#10;s50i2mBkwGvvIVewNLWotrPaQh2dsaFytcbajdlS/PPEAb7acTBSjfURNnhyOEaruuEdKbm/Whoz&#10;CTdi6hvnAOOkt8YgtE2YQUmfN31TWlBX0KTN3KHRVMAbtk11FPbZjoPivrVtY28chlkDKopLexEj&#10;Iw2yNMOhnCUHQP72RKSpeSAmDeq1QfJ6+oKK5aTRVvSBvtBgKyTe8jLZG/cGWqFg6tQT6mxQlCWh&#10;HVf0mpeOYBSN9JTWsQSq1dEo2w3pyehd9V596+BED29QIJGZgLIAXVTWzl/mqfBHemQFkomyg2vr&#10;oKoUT1Y+16ziPKcQlejWxfgtL6QjHZp7UzWZ5IDDBmiwqVitjcmu7iJ1KCnVdEv7igpI+mIKLbJi&#10;mgjzfbeOM0RBqY70p+a01KWAw+vQWqVGsU78Cro09Afs+2wgroWEtBbuCYUx4wpUtfFQjjM6eHJY&#10;1e2rQVD1T/e7Lus0TmhiizUra5Fs9eR0Fj+PzfofdknmJwdKrov9hhfFsOPqUMuxw4tCiM1Dilar&#10;ijvassgc1N/qX6tEthU2RoOS6TEf3ZYOyta9FWOuz62UL+TJhYPZ2O5RbMGOPRxjONZ4LrFVO0bp&#10;DEZWZrcvHI1MRGIj4V7o/tnvd40VsYEQuyAzpMBIYYfEcYdFrRKGRQ6lQxBbqPqEPiQj0GVIJcZb&#10;qRwPRV4P1XhcL2XnCxoFaXiygyg3bQh7nY4juA7lLLyqNAiFXPrDpqZ9iIlQcfONICfWRZc54lKk&#10;Cz40cMJC3yk5AK0KGb6pQ0M0hbUl8EyW5r6XX3rZu5s2UY3iLxkHlZadKZGRiXrG/EkJ3Cv6zCiH&#10;tMkqdbIeVJPyTZ4XaF+U7z19Vx+oQE6v9CBLF6sTqqIQxOxHeuLBrVLbZnh2RDRMOVxpxZqZgzFL&#10;V0UknrqD4RUMOsPIzSiMeqizscYEEG1S7AVinmGqpy5zwpIr4ba0bsQ3sGo6o9Fo52FvUZ127nSd&#10;rqmSulH9L30N66aplFadOSS9dKmz0mls1Ebg8Qo1d2Ex9OWsIBP5tU50Sb5ZNubG5mSVwrZFlm0G&#10;CKtaNV5bc9dAHGMJ4WlUEdVJZk095QlYSOd0eJA56uEwMOQYr6EXpF1egaObIUsxrsGTLY6J2qE4&#10;+BkbZ6mNOq30JFuwC+hQq4dnshPqLAsg/hFfRZPVBTsZQbLhkyIG9TikP4byUx3rKZ7ZmYLHs1kC&#10;bYI6JpiIYG9wgvTp2hrZk7VeCimesGKiifFNZQJmAkN2Fjiu6QDFBku4uSotO7Xs4cKcSYfaxbWu&#10;dIQyIUSrxajc1MccZA28xkfrgJvT4ITsNvks+yFnxaY+7wsVFbXvmCGZHZx4OJJQGDawyVyM2uTn&#10;OjDQTQg5LCcvtYVKrg734HmisW5n7sjeqmzP0xdWtrZeyYDDuFKPuGPRawwZAkdZbek26BrVeJzg&#10;6CbOzuwoXAdvEyvsB8YxDES5Gs/GbDt0KnL6TpYp6G45/msdUElpnIuu0Ot39KjmtQHrpa7vEDyV&#10;xKO0s0rf0N8mJCqzcCGZLjhsjSU45kEOw+FQxxo97tG1dmg1Y6xjsDYCeExfT/1V9dK2lFmaiKZs&#10;UvfL2rqJEmZ6yC0pI/OwDWkErlzKJHXAYk+3HbUexAGAQ5K2Ho4hgivHbx6MLCIjmTvq6mE4wEGV&#10;i5hy1BQPcRwH3VGeJ81kProZPc66gYxOcvBnZVlt0knTqnmtoqieH/LorZbdGXtywpqOLQ5ZxVWr&#10;U88sjCAE3fB2ryOlK3llOt5YmVy1xQu3XFe1gY0upO98tA9qa6P+6xGRuuzYBnkaTaq111rxqGEZ&#10;kFjNemBi8ORfeibIg03gYOJUZwYxw97NBOkhjE7qocEh5I3tuod6PNIF6xg3SNFOQGPTCFm/5WVn&#10;VXp8deunLCIPKV5d0tBsDppDiL9cx5SRX2E3Ux4bW+UaVR1e9fDitTKuXVVCf3SkcgZPqtp+QKGT&#10;k1akPWdOoCMCT8vMSMV2Z8p7BQn1TndTx1clAsd1Ls9F+B/dBzpJDqhHc+MWuiPaWuV7HeXZZx2D&#10;N4bJPqdisaVW14ww1ERaW3qICWSAvduRxcw5TY9k4tcOSkpnaoEhx1BWlcGpqfMYQaZD4czjHWo+&#10;oxVtlcGzA2ly+iRFWenwYtWyXLisQx3N+MXK55qq6sqqmkqxAlosfybHF5fQugCKXI4SaVagZizq&#10;D80V1ZCo7/uUCfH9BIU0eUso/oiF//SCOmMGWaN6PR/QS3odoyagHkc35sMjtjMY6nCtxxBvgDBT&#10;N3trqWsOGEN1UOcJmpykqb6owctUSr2RlwocNJHjkqqPxtVZi+SPauCnKgLCFxueKwqFMX2Y8o6X&#10;c1jmupQGeVwhTKYCpVYObOx15gtcO8yyVDRWcg262QBxdRd0O4FiGjW5Mcl2xniKGYIDzrHopFJ1&#10;zoZ/E9uDr9FTfop17lRJl9U1UrX2nQOLNUXqUj7nmC7XaQIl5+PZazjumDhuhloTE1kRWiF63kHq&#10;t0bDMxMeWgwBLTUH8xAArF15xiXn51+6e4zRUSwtxTWRU09TNUc95+OBJGAK6C5QJ7l0oHZQky4d&#10;XzDhQDVmTrNrqU8cww/waDPlCTFhcCyYRxc92dNd1Pp3LdxxzVCjg4e3GfgdHyCXpTmdJODEC7rW&#10;2K5qXbu3ngLqUdoZJ9ypr4LKIyZPXHkU5DOOfLInAXHNnDWDrjE5bXxBYYkVSaORrtFTL3XCGKqj&#10;RVOMPdEdQLVXayi66uAwY+nqgOYEBeoAH9yeG/fMeYPRlVZX7Qmtujb1fR0Pw7oBO4Dr2RxPX5Tj&#10;0i9H1PycZ9tmXmcAcZWyvB4/Aqcn2jso/Bjq1nM8VuioOYCdDVEMRvOx0UlHJfcTNgVuRJxhMSxd&#10;xVKZN9kwTQRoPqA+cQ/t1rywRhsw69sOyur3oVH0yyz1qTUp5TcmGHlzLC4LdkgOrUp7NAuj2Gri&#10;IU3EeX6j7om4ReNMJiq7AZHN33qBRsBVsWtqzWqAOqrrQZo6U7dzOiHSjnmeaEEBjMcKJ2A7xq56&#10;S4cdWEzo4GsUBC7k2A7Vzpas7NkEHVKX1oyXPbuLncpryrY1xmqUrlWjoj3Zl5pCWgTa1cW/jsq0&#10;oo0A1DMmzfcTei7K0ZhcyQRWA4c7zjNcXcpODkwQZSzUiCdOmrGbeqD7Qv7tCXR02uXG/kKCWReX&#10;bymmkIY4guorQwZ2Bhgw8eGf12h7YIokqQ2krFiq37qapuQZC43Zey4K6JQ1LecVS+gtaiKcOeuC&#10;oEhjvV8DJnthNrojOu6otSCEzLww/eUushoCYqaHtVUe69vEEqqMbdYEBNKTngBwA1oMnkly/DOr&#10;dtlwyUjZgrlj5GekMPtSqySYN6vUNGQnwGYk0L11Yra8Sjm55xfBundkIcb6XMtwPjTmycOVS8TK&#10;adi49uwdLMh2FQv+ZbM726G76kiRL9HjrB3V1ZW8uJX1YgKCA49wEwZ2FO1L1LKJy/zazG7k6hzO&#10;O1Pi2Wv9phbdoaBQQ1Lx34o6X6PxqtHUWKfGa1zd80K9caKANkWOoq5xsPK5e9prPCoyWg6Oba5I&#10;xg0pWOmr3DZ5UArhVcH2qqdCnsJ6HAgsbvvq9NoOqe6H+lJnUNCo2L7YjElV8qZdfcmoiOqgrV3R&#10;DCtmUDTR38zylTKNQpisNmQb8N1hj2Q0JmQQOCYhV7RRvoVyC/ZuQbsbmxpnYFgNZuriReKFbAKV&#10;DmysS1Wj/DG8/WZKjR80C2CZzdSXJhnqc1s9W7OWVrklXSErkR5E9ajPPXaqByT7L1mTvNrEBR1h&#10;zb92RHWrcxw5wJLquq3zDunUVVdE+0YPsMaouAXjgxTB7MQhgJCpVYdlDlRM0gpIS+Z1TVqftpv2&#10;1pDn3PofDdhqRsrGCR9jhrzHHVuh+J14HV5rBw0bAJQGSTJ7D+EZqg2lAP7GLLlaCoruYMlTW0ca&#10;PUja4TWIvecDr+krT2QP0tbJQvG4aodXPbXlaMlOGlLBKgganZF9W1N3vNVpS4/+dsZYd5YhYKLI&#10;7u3YFbu/FY4GTlYNnSW2FEUCFEEzZtdQ+VoVmEiv7Lb6Vom2zyDLdgKeE/HY6ilgqNSzuKVTtYlC&#10;tOFGlfhTJf6u0vsF6ewqay04TMq2OFKLCkS2Wu5lppaFmIw0T/jIGO2UmRFxAppDKJORlRAseRUt&#10;0Ob1AOpD4qf+6MN5p341Ihno+Car0TGfbFq7PXdI7KXAmiDDIZR2emXVYyItvVDXqS1pxIUyDpMR&#10;0/XqLoc+IY1oJvSJ47uexQneeE0KJ4+2gVl13zUaT3xQnAl3iENeR790cV3INmJ8wniNqcSNnCyY&#10;G/IChw2K0qR0UlZQCVV1HcHtaKe0Hpz+kU5Vk7Zhz6SSFaZF4ZBl9GBMhPzZ6SyxVt5Fnkvnndho&#10;HF6XNNKYkvparTdniHCREw6DhDqj2wxUJ49mZGdeZ+CiblBivzGdcyIuCcVkTKyylSoaelB0Tc8Z&#10;TzU1j5D0xRe3xDZsZHLswQYqhhvCcu1HBg/XaHhpy+f7MqLnHmyPzqesB1slBRcdrbUxkCdbqgHW&#10;6fFGp0HqF5uk1qx1zDpNn3hrY+P7ERWY6McKHBZ0/9zmiYlq1WPDTpmQkYGmp0pWYhJMz9EAFbQf&#10;sAXRB95uhWDDzhOKmvUPG4k97XrphnAJZcmuNZpmAjUYUmsMQYcuiozegCPnazwG12mnFo+ZhtnA&#10;xFeZX7JqfTpMlQXo+xDO4hrXpfDEo4t3KDiq4xzrpDOekgFSkKNfa1M/rAu4IcdZ22znKmzDcrcZ&#10;Y5S653qM1KZs575qDY3a0Yt/yExTFm36EryaL+uh0e2TUaidquireVjXG4PyPI/OesyezE6tZuOV&#10;PGYlpHW7AJBGb+y32gXcOK4uYbWZWYxiyN/w66mn/RElhwAdDJRrOToI8DM98JHl6iihJ4vmYsnO&#10;s0BP6dZJx7MPOxcGBVEnSmiHJwuhEd8ISdMQOihw8eILqSivjqz0ysiCIqO2Pxt4tNqcYEXdtoda&#10;1Dle3gAA//RJREFUuECrspwOmnkZx3lqy7ZotUkBVFsVD/g6FtgFcupy+3Uoj8da4cZjzHinehhg&#10;t6FjkaJKOI0H8s8SA2YK1rGUDpxJEM0ETScUeTU6qL+VJBzu7ZChPnBvOykSBIpthyjdSdVH7Zu2&#10;uKd3zuRVz2uN3xjcHMC1C/B83+lG4KQoJEDyOdOgCkRUpbjrkjdfztpRFVHp1iN4eh1gklrZ2nS4&#10;pzpg8tyS1EBb28kSnvHYTOvMQnrSjLrhMdYoLtPJVfkZ27Mdobkl6paZo3HodiO0C93OZdiwpOL1&#10;Yea1pMUAU6VquJ9ESv8hEzBvPS9M5/XPYznIOKQDCbM+zXxAiqpXSaq1oFo8Iydvg8Q/7A2OIaoq&#10;j2foGwbyX1mhY0Vkx+YD196oJu2XFN74L9671nh3oEmQQbIo7CjKv3lMIIhsLdo3iboyMsOcLdtO&#10;rpVijMFbffJIbiYMbIpkLmYAIs+QQz1XwWM/VampOWGOwFgTMzsbsgxMwNxlcP28DZTho184Xy8S&#10;XO0CHgNwLuOIqEyXRdEORj3T/mYt3/SCOmRNm+MCzWI4xmg22q+oab5GWYYxDeVFjrOYibQKsyb+&#10;SCuRG4Ib59aRxnyhGOhuNmDwhFY7BWWgVfbZjcGuE7sxQM8VqQ/W/lgSBwSpVGlcCMvTMFo/Qc7i&#10;+LyJFNYSjK1pc3VGDLJPsg7Sj9Ycs6PV09SS4xIkshqvHO/krrAS3IFJjlPsT9xdbYrajo0CjARK&#10;XO6a1SvtP8iiaLPQ40mQLNY6HNM3BmvsyrEix5rZeQmLexhz0V2kGGWc3dNFtYcPrSzmMd6GGstU&#10;N6E8Uh4ObtmKnizRls1KXicAWCCqw0osF79qkdzL4qOgYg/FmixASixP6yHUdI70qN1cxzaKpzb2&#10;Mx9dH5tFIEJHSBKCsOlDx03DmPrsNG5cxLlcXO/9TRWHHO2kHC2cObBqkxq28ExbzszZtQKOZtxv&#10;Izx3kecrvMKYPzShzWhHRwP+JYOuk3ojv4onn3eHe616pRlHw+RbfHhd0gR7w98uXGSYKgiKLSzV&#10;iiK1C4eeRLCGOWBKlryhhPQ4kWSVUza2OLWfBu/8SxFW9oLXNdPqZj2SsX9QGtrMSdjXKe9MZPUf&#10;RuIYq40xcv8BsjT3tBZcDz9Ei3Sg3JBt1A4TLmsd6Zzh2BsFPAMx27cLWp7X30aq4ERN6hFUOwsN&#10;+6xuNn/da+UeznpO451kqmSzVqfqpTEWB54epXRflA6NoSrQ5H16IZ5SvlWAMzqYwKPgOWO1a4zk&#10;lTpm2gjC3koqVYcnQpme6AFBD962FEM3Y7dzSVBt1AmSRJuGx0C83uzIFMDVETT4EuKk9aHaMeGK&#10;YVkV8r0xCabCMK+K8HJgw9SdMyedUqpZHk1IWaxFJY21CR6R9EdsNo7RaE2JjywwKZyxds8Ar1pS&#10;pmV8UzP26kJbENfvuibDcr3blTjAMlw02nWtgdgLA02J3jssiKprsuwwFAA8tmggalulegLsLiiu&#10;KrVSq8bIPcHNW0MAQmtnXI8rFEvv9NzOxfWQ6MIg/3SdQg3oHP2MjRo+jM/bjLFkrpnsV8851Yc0&#10;3zaXeeYkJJcNtPzasU51qQkQPGg6hmRjR6B1uYW8qidPCKjEzDzJeN0/srxrJ3yl+lgrXceQIAtg&#10;46dgZ3+l6wzYIbyX/Za145GerYWHRDsyGmlcDh43VkHLdsQFEMSOB0G+gi/yBnO6Jiguyc9M2FHp&#10;CdIg24SWgUOi/s02/7KJx0MdjXngIczO/JWNhhe/0CJx8eU4Hc6SZ2127Goka8hesNXrf9xxOKCL&#10;vHrH/P6LjdedNdNiOuN9yn7Z5ryzExqfVW/liKuHS3upuY7HUkPbKM9O51RdFM/4rA749JnH4h2F&#10;G4vgYEJGxxGPOqJ/nK4zsnpMouGJl8G4BPRr4+wm1vC8ysYIitg6D0Or1TmJ7/wmnbPBpBfFxx46&#10;ZOlKaNpm7U3PQ3QI4nhCknBlbMjUW/2H7dgYHocBpktGzYeBTietV3D3rLsrd+CwQf94p6SsRR1Z&#10;jDLNjYy6xkzI6F3wYae6PAuUkzcWTnVcd970jtRuLZ8HBwuInENdq3c5MTal46X8l6b0uldmauiM&#10;eJaPie3cK90bd+6s6jYhm6cW3rhjKlQ95ECnrrGt0qzEOxXS3Kw7EVv9x+hJ06fWaYmj6qctTDMe&#10;vp4rNvXaUZPBayPxzLcYrplsKJWpFnVPzKzBvY5Pq7a1fpQVsvfyV2WOkTAWwuowIXukTqiv/9Si&#10;HA1UdtcQoVdsEh4TJLdRNWnmfBl1hQk7dmu0ZK1e6839hM3PTKCkcCFs34R5Fbmi5G9gaN2U/GN/&#10;DcNRgl2ed70wkU3h0320IdHGHp66BHqfx02teVkVeSzeQtT9CCBs7Jmr4uqlQE48d5zBuYBvakgN&#10;ZDiONrV22aKpVNCKNsdmAs3HOjipT4pkI5vj/kY6Z4Ah+bVg6trQTbmt1lFEfKxqpl0mZSETdE2s&#10;VSbJauS5qG1SS62HY2P0HHQ87XIAIP9zvJCHbzsgkDTaQh2RzKhB45y2PN6ARX5EpsfeQpaoh0j9&#10;CDAen2k2w1GbBjP34IjEpiKHavWjMHfw9AQsbxwkFybNqr+d62xbRlTt7UpY3k9Db2nOP3nSWudH&#10;t7qxRw8YujHjCNrOzQ6EjuGRYVO8ZAVT99XVIT7SKlP9CrgNcNRMQc+4qgtVv3bnF1pVplVXB1In&#10;RIsmgvqPR096pkofGkNWb9zpBJ02YZdtXVelUPG8xEyVdKt6FFFqtHRsr7X0ZFJWZOs7QcGNeqZD&#10;IdkkDR5KEre8jQLkF0744k7TxMK9xgmGZkz2BgodeigGGI07zIz9KtUb7bn063jNRhV4Vonu0b4z&#10;3ePuO9EvcBBUJZTZKtm1dQSolApokBxnAqoiEw4Wj0yXJPFYhreonUk7BkYRhIMV3b3ZocvEGR1k&#10;1cMe2QZNjAmIQeRK5Gs8ALH+2ft1kNVTPj1M8QhH4nBMEWO53mBMBTPawtnen6jIqcMbnaLISRMj&#10;bR96aYl49iCbKsVaNQLKf23SWU1kdbpZFpZbU5gesSHz8Er6MVt6UERTS4w5QjloHMWRZKQc/bEO&#10;aVJ2d28i4x9cnmxU1svDEfudOm2MgGMO9ZANUL3ib4x4j347YdPmTdGVv/t3pqHGfY36ZWQL7BPb&#10;m+6aOc3xhU/z0KLfqbm13tuEBjZdD3uVY8bUJEdViu3O4R2u6vByM3dx8LNjaclsULMGHFibO60T&#10;r0NOTL3XeEUl0+QAyPidUGgLEw3loR6/DeoeBRlnFuGMPQoUnSdzcJlSzUEHr8SyJfW4ZmYdLJpz&#10;+xKSuWhWia7FcwuZGYExDi2aHQsCwCkSRkVmUA8upeyEYyiHIg5MOjyZAKuCFivbDFzao9itdMAz&#10;4jvRlm3JfMKhWkcbusRrMo5KtdWTGThDDVs7TyYcTdiQzwo1anWl12FLds7Rvu0AxWoPueCS3k4E&#10;mx05lP6+jWzU+4WrNmC2eZ5qsPmra12/J2PUyEIMeQaQ7SuB0oHHvNBmYrRrjIo93tMbl4P1NT0e&#10;6cHQTFkInrZbGyG9GtAFjG/TJTY2WrkD0DoInEsCQp5p3xHF1CNqMA818ri3nivaFnVEMNEmsBd6&#10;YuCM6Voq0yOvIXn7WZfdeD/n+CWVyScCpqCe2aIJaOS5ZgrlWjSPPXZKTvXSyBg0z2KH020HhEW9&#10;1ljOQmSGQc+ZXeulGYM9VAhSsyYbdHk+r309ALUxOIPGMxgoZ7HbpPA38yqE29BpZiKUZ3dWfTuj&#10;hO2lEI68VpHT1QTLReh43NWbcPHQRLV53nBNpDM7sHPs5oBr/UE5vvR9mtDxzqQ2JPLEJ3ik4lsX&#10;NZjqGxSWRI9s9MNzWl+sVkvJG1SzB6tqjoZAPb1yBzuacNmDjckVhLLYeitVU4CGVoqP+i+arbNg&#10;9K/nJohaC91L+vWgDk4edOIKXjpNTanxhmrXUwf1VkdXKmC1xor3BoKg0UGXYmVrKkISK7PuK4vA&#10;PdEPcjEd05dYObwc9Aw9eOjyxBnyep546yjMH2qLVOip9zSa0bRD1WPCgONuyhHoLBWR1xnzVJVZ&#10;GQLdxTu00MwrxCjmzMW4BHXUjgz8XscOHayM5KYGZ6LuuK/xRuq4sW1yYrYMYwIcP+mkKxBPCCiI&#10;qF/681CgebHrSK2buURA6HB8x0Z2+pADNwPnlj3lqRhFJlfzHMDVx3Z6q8cpju9BNRltBKjF1Byk&#10;KxOudF0e81OUrbPy3Sl9pWS+V9JfHnJWTIYec9vKtaoBgmfIGqOzeF27vLP6h2KSjkwagVOdtl6y&#10;CbJzHvkIpg7k+ry81jtNp9jh7bCoxAQXUo3WpKxPGZQxY+qVvd7EGzsdIjVyLU4OTtfMMUu1YVXB&#10;47f5kEyJOqTW+hlL4sHWGAIjCLRD7oPHxmRzzmIr9mMOGDb4khbMuh26iqTl/rJNuTZmQgvpnJ3b&#10;vGZb8JqcvN4ORCYekfW5SV76BpeN0P5Ci4qwvRoTDRhn+VcMevxV8xz1ZYr8Mbpa9qvNnYRxXJ3N&#10;lztBsrtrk1lII4C61lgHBWgOSMpAbcjVHVSfUnTmwzw4g8zMOB2TM7MOO/0wrhDgAI4J6crJlmRj&#10;nBXS7uMGah0wCITWuJJQr1M39RlVG3Mku9UhjGkYCGasMuWdiYiGr/ptXM4d77VEXjV5nEZXrCch&#10;Zn7h/VGRNWkezFSeSEPWky2emnBznrDBk0B3fKMhmR2Fpg+kdmd0Vkohs9eFxVua6ZEV0Gv6qtKd&#10;plFwdD4ygd07OFHNnl81cKQ0aEyM06MlzRLpvLI43trFcXA77JtAYatVl9rAZl6pPplDG7mhbCZs&#10;ugc6lrnze5OFpKylAkhY+X8Tr+1wrdjZeOUOs05Teihge9V6seIZxRD6Og+jCROllXDK1SiPYJ3C&#10;uo6O6iQr/2ENB7Rm9aBjgg6GTrziOZ22MCMtKUfeHYg/vI5YLWrjUY+m2UJOsgE9u1Lf3bNU9N0g&#10;K0A7n+MVZmcuZcX2YN2xrhQFJ9SpcnxDZ7LSDI6rUb+Uk86g977T9wtcDZ/n2RYZIemR/1fd0V9T&#10;mtsZTZv1YqzJxkl9T2OtmrvLLqmhksPorz611vVqMMVCD99mJmcEZNwcAKwLOfcNLKkzKjlhmW8B&#10;HE3r7uuOOCxIyRFywku/U1FPcqZRhg/10p2+aEe2cY1ckKp3/MG85iDqCdCqf54pBLsEz+HMMGua&#10;83ZXByblJGRErDEnFDiRRtduemX903EO62ImoNkAQ/7KpXWksU1wQHenhXoySsOJma3pBkmlPK+2&#10;3XODCgd4VxcOYW3RduCghgKL624FRBBqiLRmr7JuQmONY9w0hdU2y7MGvpzoMxZtNKoBI53tGIHU&#10;dRlyGq7bRdcQXetyB5EQ81wXor3MBFT2Jifw65eOKwWS9riEsTb7qcPQWgn/etLYn2VtAg3JZwZb&#10;A9K1NUcWzdP4k3WsAAnoIl29M56HBOx8uH79uoryMvHnuWezyUinTp1SUSE/eXZRtsbNqJ7Nfqbi&#10;yOGKI4e+/mp3WseOyS2SP3h/q3jrP3J46pTJur/69sc4rplFmim26YcTRrT7s3CuWoPUQ6OUPczE&#10;0qJVLEJVYtXvnFXeZ+ZAegIYWIH6JlbGM/IWcmg9fZPjpSf2qOppfs9/zO+8PdHTVbidtfAEwtic&#10;ibiOawSEOtdQqThHHJ3f0R864JzaTGFHCO6qC1KFFlOWF+fJ0GxGBcvVAuIAYy60mzrzAEqjGUcL&#10;+l043XPQrMGM+PTreZMDtmavg64KtNqIeP4fbAiM0+mHlpXNRoUtFoJf2mHVAc8AKQ6aiZ47tum5&#10;oJoNkJ+qlzQzsCgpCHsP56egdn5mygV4gbE3j0WRZTs31K7yeGDQF7AP8g0J/+OctLTJRejgFgJv&#10;J5xMC48X7JJqqsrLxHQXjEdLczBrmGl1mX6vJzzcpB0LVb023KjWCJfnUO8NRg9s4uyWdqOXmW5r&#10;cxFV87BGl7CZOTM3+twzjHHvnUbM4Gg/YzvSBsYWyFNnW0zf3jhSatmczXD5I87m820eha0ANFpc&#10;FTQoEpoiyhENH90lLsnhj2OhDSE6mqqKnIDgThy5ES0NeY8e2MiqlOlq3XI1AZMYQ9rCVjXpeSrH&#10;JeO8Hv5KSZyvsOjNhIUVaMxXz4TlzwYYpw02rHAd7qUNeiiTVCakUICx90tkSAEGS+wo2oVUmWmU&#10;g4872CgnkBWYmap2Vkc78qS8/aLoxK5DTuI0qs6Saqxd1ClQaOvi4kYYeq8NyEZi9VWWWvUslzwH&#10;7F3AVqFK64ygYyKe+bd7t2kmrEYK7Zwei2QFM2yiT71xoo02L2bPNqQ1oQcs212OA8Z87QSJOSs9&#10;2fGTDZ8alhrUTuQNUmyVTpR2xyLVaEAQpBFafu6MNcrAtCpppmJHPuOOugAZlJbMsQCPGKHNNYQF&#10;a59TfVGjIdXtGgkRsPdUthpNTSuCpdfbmOgQwDMIVb8GSpXSHM7Z9ItzBfYT/lEWP4SCek70HBIW&#10;A1klHco89deotHafd7ZQT7VwRjW2M21sun4nyLMNkikouVXtdgSm10oQZife0Df85mNyDjOxdGKP&#10;Do6eGz6yetkH6Yn04zSzytuGVzM5s9Mldh9jSSp4uPZt5uvsOybA6hhp/Y67RKlrFYLYYU0gVeZK&#10;JqwDjxmkdKvBpmdGGv0lKl/Os806Q9jRYhu34iliDMYZB6Xd0n/m5sBxwhChXg+hyn61/9Egp/rO&#10;RqzjA7knGQmd8o74VI20GBJD+4+Uh0zGGITj4Z5Jgfu5GwVYUtVr3Sh5dB3jl3cqoqVxPEqToQq0&#10;gRiVq5IOcesh/CGFFjux0FVzyPF0hOKWE99NczRbV/0wxmpKhoahlKOt1Yip+stxyHJxVlzqaM/0&#10;bC+4FR2i3ZmDZktJPatPbQdqDS8bi9G4DvscB01co0hixjsKZgEzEy2L+deUoLJkdlSJ/mmJDCRi&#10;2YT5IR8ZiG1LvlHT/cjImvLDNRWHqXy1v0z8UclrdnLRR96Qvkav2nF26dEGZXSpDUgBY+nIlNxw&#10;x2OjnAJRO87GPBwp5TQ4WNUm9HCwlYHdmRQas6e+mvadmqiIQqaUToOdPrxNOvFb9kc+t1Htf83D&#10;gbhI3iCLPbHNs1v5TlN7NHWQhhgexx0XVF+82ca1sVNAsXZlfDHIDjy+aOYfOuCorjl9czwtqL86&#10;1vEJY4FuBd7g4Z2zOmOBbdIZtJ1e2l7YYOH5zJqLFjMgUNUR3IKmT6aXNpoYdw0ILMGW5o0hFB9U&#10;h4KskgcANUnQvzJgbwtVXLRMJANCnGVupoiBGtPWbzXhxmJPH5S3GW4URcne+RIeNOgizxmnHlcA&#10;l7odFT1GoQKZdUc6Z0t49BZgTcbk3V64qLUOA8yH3upRgn2N/JspWyPivjotkFJNM9rpuK0Q8cde&#10;S31VaqRo5h2saADg4npsNlc7nsFVcD9UPdrWnABo0NmQ4c7auSVHtaZt0oD8M2zYsMVLlsTFJXTp&#10;eulVfa4aNuyWTmkd77zzx127XSr+9JGfDFUK41lPh9QOMx9+JK5Rk1bntPnww49atW752P/7f7GN&#10;moy448c/+7+fpqV1NOHH9NPiCfhI4yFNcTQ0ox5ZoHhLBuvO05T0Wr3coMcHuSGPbbHZknKMhbh2&#10;rhAr/2AnUS2zzvSr2oiY2EZWZxwBSGEslkfN3JzHbLh5NUzTa6qG5DJ+xHFJ1hsYM6TjatGDI584&#10;RQV0sYDL6VLH5J3+GPvV18iCfN/GW/YwPp46UwfVZ1ahmrBHSO6edzbDmXErkpGL1BQw23NumagL&#10;VJzmMHzjp8HoTprgqrvJ9qTe0vxbTzjkpXI2z/au+6YSSdoOTS9JWTzZYjGMRDqU04WsDnfk5QDL&#10;dZCx89/yGtlv6/PuBCGU3gg+y6gqki2qf8Q771BJtdtaaE7mnTaw8ZBVBjVoTYcrN0WoYdWAJ745&#10;QciMc3KWWVMjayA8WkyW1sOKzYODKgnkuE+QhJq3ieTW59mr9CWOGxBzfpqH7IlMkQd13+KIjI2I&#10;b3VOu07nX3jZBRd2bJTYQkz7vij6YvcXhYUF7x4q/thXUeyrrWJHNK5IVqd6ZxBR/9UnbJTWew0H&#10;UpKW18QKqpiqImNWAPVIxwbgEmJLUdGKLVMXN83TTI4CmnQHbSRs7roL2rC1tbP0SiYjOBMzg7UO&#10;eaoxNw4FW5rqku4yldemrt/YEd1ebmMIOZJSoiBy2WWXEggdrrQlMR6e0emxRF3li0isrWle7WtS&#10;WxOjbuL8vohDURH7o6MOy2Veggw9YTXQBm1kZ40QMw3cvCEE+paNIw+j0a7BcUgZp3Owt3l92Z7n&#10;mMUr2ohdMGIlEt2iGKQylpIFqJNsWRzguQGuyTVYdcZhb0Rh43fvynSc4CBHwc/smE3xnPBruOzT&#10;AYFKaVPbxLvvbdJtyj6Rw9CmI9ropBm07zKyQ/r9+3e/3/zci6n8xanRv70r0e+vqpSHX/y//0Dl&#10;rr21MdHRzRJjL2zXaPPmzbNWXlDyZXFVVaW/tOCLjb+r8R8gvRu3dKKqx2QJC/XGiuKgovtS+YhM&#10;Xn6oFRsRVRvTxBcb74tt4muU5Nu1KaKmyoRWGgplhFdWobRo9oDy2ImKa0YxEq1jRCGcTsdkeZNP&#10;p/XXLeKJSWTtnIwxExh21KCJiu26CgguBKMRM6aLdvWtu/Z1HTscgc1LQ1OPGBz5WNlqbCLj4R6z&#10;dM5zNbU+2PH5rW6UyhtAAUGbrFOPrfrWgsdgpWelEt1l1y/YvWUN4vuV6EZR0XGR0fFRcU3Kiz+t&#10;rRFDBvkqGa4OLWbIUCTpuyJ9R6NyPbIwXcA+TdWoR6+aT9UkjSxSXSJthojSFJyImdmUTlxKiGqk&#10;lm5Ko4LZA5dmzAYTWTPN0JmB3vdHXSvS8CShKuT+gj7APVgsqprNXmMRLdKPvFm3Oq5S0JK94wHI&#10;6IfNRruWIqB1EsIHNBkeWE2I4Wqcf7wBz0QDo7roiIimMZEJ0RGJUVHJMZHvlJT7mQfJYq7Q4vC/&#10;1FWeYPJ4qt3C27zqr9KmjNrqcvlwOZpZKchirsU2pXQlslPaCIymyBJ4HBLl6Xf0shIGzYlpbUsq&#10;AugZjB5PzRxFz4opKimzYRNRD0yjdTwyuujd1N2e0U9dKJopNQkZ5Gv1wDWdBjaDNA1brAUlkI4s&#10;2nCCdaaNQc+3HANQEJwZM6lHGb9sRTXAkzV2G+8/JhiZ4Va5jEdGhuKZr+lm9PdFxqsInTF8a27e&#10;OYfSM8cMqsuJHVYAHs6VBSqnVnahLlavlUGqmtXzCVlpHN2UVlUAcbyd5xVcsdIsaUSqmExTmWdU&#10;ZLTMJvMoyPFBtkAi0FUUueQHtb6qsgPiRVSjZuLj6iMH5YfxTaRwNTVR4h9hC9U1Og/g+KeeYVkR&#10;HQ/VpmFbNP2l8UIbbpBfsqcqIbXG7XDn2J8yFYLPB9Upv9Tx1dLPfGmHCgm5ulr1nhs2YMU5swm7&#10;NlYuyJDMpyq8y7iqGqiqEsOHTNTriMjhk1RCF0nvkg5OZdRzSjhSq9GB10ixb7tWpn2BBiAKs8po&#10;9GsyQqk9pQUOwvK1TY4or1YepXyKzVDKTlMEiU67mx649Rp5GqS0ZrmkEkBbMuvHhHY2N6Nlxmag&#10;03sVaHVR7rHnM+Kmy9pKLFQqQPMBE4P08CrqEt4kwKonG3NdZBS6YsZNfqH0Z2IO43WeSWIGDhZe&#10;OZq2RjvbYXU454wBqPDCxkD60qo0RFR3tD+6XTavaQjQF1ANjp9YEJaJcm/6VZ9bDavUjBFqMmwl&#10;oUBCMnudTjs0xS8jjgo9WqWst4AumE9Ja1p2jvPajljtTsQzxqYNx6iQVUkTKt1B1SXul/JMPjQn&#10;bzzXVmBlNd21zGxk0w5o474VVClHCsIDge5vLX27LD/XNsYDmheQ42V8wjNaOnonMzLaFoKK6Ebq&#10;ULpmPRphA21JtZSc3GLVqv888vtHO6WlXXfdwF4ZvcWHagW074MPPrj99h/17v394v37Vv1n5V/+&#10;8rfFS5YyKUVadCctLW3Fq68MGHRDwYcfKlIuJGOhxvaCTIKGNj0ZVq6nHJBnsbJGx0G0syijtHbM&#10;RsNxgLgTB4+9B/afrEWFU1VOWSMJIwW4667RC57Kok+kytwEtK5KR2HXrcwwzc17DUgHBSW/E6wD&#10;RWXT5eZJ68p6uCkbN71WooyC7dLqisposwwA4RTT8cgTTHk4IQl45LBvqB96YKIByBNoNBsOFFp1&#10;UrPcfzd206BlXJcbNGODCX1UqxzMaJWHjeNO7ygieIOICQuk+CAW6gOaKdK54BdULY2nga2pCwg2&#10;s3LwUWE1PJAuyLxNJTpkqKiqxxaqjP6iz6xI5hwhpGkihVTjRdRmQF9UEesfbjf0rMIlw9LSSGAG&#10;LeqC4UPcrLlbSw1wRJm8U3caMg2tm1F247i1MRtdP1ue1mmA4rh/uqfcIo+jjtGyCtjIrH5lqkX1&#10;h8eZgPmXdldf4w4tLxrw49tu6J+R1rF9UpOEGKpQTDD2lpRv/GDP0y9ufHv9m9VfvVl7+HMFxDvk&#10;GgPQSrH+zOrlfukQphP6DihPGDCDAxmsHra0Z5EIDmNlC6ZzNHwbaGroUhXZUUq7ibZTsmrjRdq6&#10;XCvQXTD/kgjK5gx/yyVIOyw0S8kSOlczRNsr6rino4SDGxYJaMPP9l19ZC7SLiblal1de3Opv5u/&#10;qnVVVVJ1baNa8SPQ2iMRkQeiIr6MiVqXEL0yMf4gGaiJE+T0Rkp6odMsNkAyPLqUL6HwxclfVasw&#10;JyMPV2v+0doh0Ul+85Iw8L0cmYM5jMC6PA1sfD2bv/qH/dypXitdnKNh3oFtohO15CrbtK7y2rYn&#10;yhg4DtrgTSWswA4rz4f0hiRVXX1PJqB5zuD0l26JKc5JzfQZvWXTBwf9u9fGntuHin3v4rgFDyaV&#10;l5f7/f7y8oojR/ybPzqS+VJjceqyTo3+/MvWeXkbf7esw4cffC0+aRxbUXNg0/7tj9VUHaEYrGOR&#10;CyNgULA9opDrhkflfRQ/a2sbJ/uS2tc0b1+b2Ka2SStfo2a1MU1rxU14dKOYZ0dEVhwUU3OOljw4&#10;mTsH9lcaTQwbR69GIzo8kDb1TMuIZIK5ykEQNqUzeduveisvIqt1dGCHJ6+WrCadYdLko1X9vPSe&#10;bsnUvWiA+o0C2fA8UYBEsqOhM5qYuwVKLmgT4CDvBCK3PW90YkiOPelYyzUaPm63eQhzemIiY0xC&#10;UkzjVrGJ58Q2So5KaB4VmxAZnRARmxAdGb/jjd/X+A+77iq1o+olPaokA3fWnFLmY+cPyo4owySv&#10;FVk7bf1cj2umhIVOmBkKa1uGIv51vItH2QGZgLxLNHMkUy0Lo8IKGQtZDWmX73+4tFeR7ErkzXrq&#10;Qj1XbmbMTdZJ35lxGFLltQI4eFF48hgqlzAlPR5r37hd4Uv0OGIvte4UEKx8vnPiozs0jrmgcWzb&#10;+Ji2jaJbREckxUQ3i4lsEhV57frP9/tl1skIq8g4OndsX0/0KcDQFcYcjN6kIPKbG0WMXJVigfqC&#10;X36JLpauqxyunHEROg1CzkEpzNOl8jq1al9pjexHSWvSrzQzoB1UOKCSgpRwNKc1VsXDipOAZiG5&#10;fo7efJtqjJiMxSpLmZL8KkU+jI4H1wAdEkUzjmsJlNr0bM4TVIxFGT2yywTEHsespO2agU2FWTPC&#10;KkL8v66QopKjOhKRvoBRfqN6aMZQWTvdxejRmMcy8nTZEQoi3uUdOhTb3vEdgJ5GExpVCS+vob7z&#10;DEJpnua9emTRzVCcV+W8HSeLsArSL+lfFaPIDuVf6tce9OwG3sqZ+q1776hOOzQH86rD+0WhqIQk&#10;IUQN56PFeoBqKa1MQAvLlB4eRNL4iLXEAAn1W6M0M3rRtSyT+Zc+kwC5bhV3rKno9QaeOKzwsXp5&#10;fu38IMWGUDmoUVXGcQgPD+XmfkgnKGjKaqdtUiiyzeqqKvPVn1a31RS7CE0ROMlCL3gIlhFbm58d&#10;Dsx9KNekjIkZeb70cMdt6hHZKwNV/dAzWpr1sKnLF9x9xUEbpx7ZOLiRJZI5cs3mbpe1FpDctIYW&#10;6NZay6pEYAKao6JjNDbcBM1OqBR5k9GgdDdDUJwTq9RVDprDjlSAHA+pvJ0BqgDK3qq/9GLpHI+j&#10;Fsli7Khl7JZNWMVibcjmAjOK8oTYBi43PPLQaiyP+2iBmHsDC0ZbhGPJRv1krgRKj2GEnQKaQ5r8&#10;giOPOhE4pTejJUda6qOJULZ+eSV7ltuAoacHBoqoJJi2bBPotQmZxrSmA4xEmTs340Fp+q4/NVFO&#10;C6VHDCdBTcOoY7TO7Icvk5LqGyqN1irMDAuqTzY1r+d5bKs66xrKPbR4Tuwns3PClHdmxqdorPEi&#10;p3gWGOX0CCkyyJ1WvPav6wbd8JtpU0XJ228fKSqYOmWKSEa/9tprlIAWn6x7680LLrhAFHjxny/d&#10;PuIOjbxW7L8x6LqBV/a6KmguFiSF01OtLvrWWQ9zznc/FqueqehYzVRt7W6A0Iw4CLgBOMgOWcfK&#10;BQJtVTnZGJWApkmMBB8dE+8ZlkyNrla89sAx1asRskJ3kkAXBejNqT5EbA26gJsKqodrNaeD7c3t&#10;vAbH+qUgb4xYDlcqSlhRnTjBXqwHHge4joXaniUBnsYpb3P8ioKQ8hyqWrWpxOGbFNVzPWvS45QJ&#10;ubr/AeFZXa7joJXfhj8OQPZyKQMrk3rkhGTyMZ4kOFHUhng2ZVWDq1e6TotvOuLo30QyV3EUZTUG&#10;Vo4Tu8m7DSA1Hro2pkcjTy9CWx3ZunUqO7hwgHYiHRXk8M0Byk52tciqSNB3n+JSMjYzPnH/bJSz&#10;4EwgdIzKtut8aFzR6toOhWQT2hh5AHRu9dgszQXyRsu6lRzRktOj2w3/85QBV3ZpHRNtKtLmq1Rw&#10;+Ejlo//44OUV62t2/N13eEfQ5CEg1ti5ihkTycDN3Fq7Z4BKtHlouyDf1CO0WVPgAuPXLkw7WtA4&#10;rkzduJ57sZnQ2PkErbCz9u0YpOdztlyS1CohhGgeyzaDc9CQRo4QeEMq6zcDi5rx6p74LpcroO0g&#10;SMV4ouyIQQ1dWV71y/1l51bWRDuuW1FTXVRx6HB1pfiscXR8VaMmj5+TuCU+RvYnMNboGq0xqohG&#10;YJ1gypGSnsij5qLcYK2++VezUj2b1GZGOgpNj0cWKqLijI29JoyxJLYGN7TpUOJRBb0hzYdIQOua&#10;bMgKimLcOwr7Ej7113ljYpMqQ4OODg5OjsxKrR1CFH1v02YdovXYJCSgBcIOgT53ygR05Vdvx5xz&#10;JdXzvc5x837Z6PDhMpF9Pny4vKqqZtNH5Y88LxPQV1zS+LmHz8/NfVsmoLftofKxvn03dXnr70//&#10;VZmgVHCIcVz1y87TbRhTRmc6EB1b2+rC2lYX1bbuWHNul9q4Jr6IKDmxFL8+Fn/rcU+8iMn+kUhA&#10;62FYNaqehcCTOm1GNsjb+zTtI+QZeqZlxNPzJR3GaTTmCY8zeWVfUoajem40GDxz4v7R1EG9ceS0&#10;gY2aJJfgMdEzNeFowbVx1FBg1WsyU/0/e5q+heNWtIPTkKQHXnMTwxrkcUSrhcVRb/VI4GjQxmuD&#10;k+Ip27IdbaTviRXOiW3jmrWNb35+o+TUyNh4dedJv0+PUvvf0H+1O1Y/LBPQ7qHqZE8wwcsogqdh&#10;OlNsLlQxjx1VTQi4u5xrYNrcOVKBnrepHtBfFHLIR41Ta3CkNYplAXFITW04ynHdPNOTWRJ9kaM5&#10;EwPIrFR93ninrNAdY0wCmi1VG4MTrNlKdN88WJVB2oHCqp00bstSGNJWwFi0X5ticVGRaYmxnRLj&#10;ujSL7948vll0hBg1oiMjosV6X9q0T5tRv3UyAe0YslaNmWS49s+vaYmWJ4JQ09ad1WlaNWlGNKMX&#10;kYDWMjgJaB13ycAphS0uEZfLBZIcfOUiTTJPitnSiWTcoae6MXUTwtUHjpwcJ2wCmmbqohRvP8cu&#10;o6fyZnR2Rw7VSf4yTFu1bcdEXt2u7IKxBu3HOk6ylwbMgI3IntlToMHQQMo3QlYdJgRrfdjrVC8C&#10;A7+qgfzdKtFGP3IRUwdp2Axn/NYajY6EkpwOlo75GrA0lLJpG3dX3eFLSTXkZCSeVLRaB83DtI25&#10;2im0mNQye70yFGEfnG6W0xq5nZYiQX843lDgsdMdPSUg+SsPFYu/o5u0EGWqD+0Xr6OaNJNfp4iv&#10;VYTQQjJhmXItv/ndj57tsVQag2tLpCNroibs8TVBTma1R3isSlVR9gFnWa5KBHMfWc86nmgNRcgv&#10;hNSvzhRH6WpsCZS4UW3yR7o2M7pIzvo3T1pREohqVfx+RiblKcoqaQNjs+6nihXWApWDK2MNiOWk&#10;Vt6Th+XSTMzAyO2ZCK3tyDFE2xa7IOFUP9zh2KiMQUcZ8iq2SfOzALpNs9lq5uSMDOz6Oq5YksFh&#10;iT4x8xNty2TK7gTDPRNi0PBcSJ0REtIXfpRSlOaqEtC0ApoDiZn6KplNYFHNk5ESBPM3NeSJJ/wR&#10;t+OeY7buPIcu54Z0x3UYt8Rkk+yYOkgZRXoat7alqGhRyXzd4EYfuGGJP9G2wHM4siMyK/WP+UtH&#10;eeu7js51v9x2SfE2vHBLVlfkIMTTtRaeb6nLDW4ju2JjLtEB12sBbFYUb22440Ih/MvEJJr3qIbN&#10;+GLt0wlFupQnlpnum2iiBXD9kFrQY4ExZ2/gO4qV02yUO+PkbUhgnropSIawKmxoenrH0xKf7+31&#10;63bs2HH7iJG06tlNQPfKuIpVpHl3TOv4+qp//+K+Xy1ZuvS5Rc/c8sMfvvvue1dkXOUQMiOUalcr&#10;mAY7r7r0O31OjbZGhx5pPVHFa86upSkQbIAal2dVpSuAw83MftjwyBPG3HXXgqws41DybsIM/44M&#10;XjM2fXS+rNaWxEZmbU2ZOXuvcYjQkAIsnXpqEetmPYjNvITcSREJ0gIVUh2mCGVL6G+H1MAmu8m/&#10;1lYd4JasENrl2M942mPlDlC/GV+tbs2djYpFdtNkvktRGGmckmOR/E+9oAqM2I4T2i9sad7HIlqZ&#10;tBpV4AsAr4dwW5+93KFIOuhzRadXs26vPFQkFo7wYxXpy/8o8UNM8SpaTD1Wri0cfNdzrAgzPOhQ&#10;xeML+7h22sBgyzEkUFrtn3rkM8u+TKesXToxJMghKYqE8NMQH9mpvDYh1TpFKX3Pzw5FaI1L8lDt&#10;DrA0MzajDYcBrZKQYdEYjtUch34n7kiTJRUF6pfqFh/Tz8zJPsgFePQT8102MqWkFulN0n48fkSv&#10;a3u2NkoMdlZxrdiEbfqC7bkb3qve8UztwW0BynJsR1XrRWvNWA8VugCbvB7O3cu0iZIN1RVng2A6&#10;UxT2Kuq7dr26odmx2KBV/k6xhBsKYV0uLscizfTJYwNUFVlCQF2uLvUp9xsXnhIpRcr/Lrv8Utf3&#10;1eWGqxY6wpdQ4xtVWjGipCJWVyrMp6i2Kr/iwI6Kg7GVVTFiDY7qg7CZZo2a/ef8du8lJlabUBhg&#10;DY6ULImejGkvZ3ejPWHJRQioXr1IbfFknc6TAVDuiiblAaZgnEVGRec0saAg65XUDYPOGWtWLJWd&#10;DHIpG7tdZZkq7Jij7yfMyGHiXEAjzECdppHRPYIEYHvbtGkTv9KWSSrWhsXzzZAJ6NnjYw4eLC0r&#10;q6iuromPj387f//M5xLExVd2bZL9u/PefvsdlYD+isSIrNp7x5XvzZ8/h2zTSzIwWLuTV7qcgVBA&#10;Oq9b5c1/5LgjPqHScrGMeq3jlngRs+hHkeWUgOZqKECRuZg4rHzfTNjsyiytK9Y7z3t0vLNOZiYA&#10;2oVNi6JWmXii4V+PEUql6nsT/krCTEekHNoISX9BoUC7H8VaUg8N7aq8isQsBq8B5M6RBLpLjn3Y&#10;3qsGaRWJ5mMECPAXvlHhK7hlrSryF4o/3CBVbC3TTQ5q7WsbFdc0anVRu94/ZxWRyqjDZDdOAvry&#10;zudFix+qew/B/P0t725bPa/GX67wKO/Xj+PjOCs9nJeJKfnV/gbKejg5zdvbqOyhevApEXRNiJjr&#10;WEGd1YMDuw5piE/wKOHMJCwfZSC6cimb+tG30inHHu3xTs7F6JGswYwjPDnWNkF1i5pU9LNq0BKT&#10;FOQXJAKHgQCw6rQeWoJ+d8VOTbipvhDBiI3we8kJWennUbvslPRK/0e0xV+/2PrVYTEz0KMky1ob&#10;sc9f89kRv5LH2L8ZnbQ/uzaoHZ56QJts0C/ryYlM4+o5l3IZqpq4k/5FEsTLiOY/pHJSlm6zulpu&#10;+2NUQ6X03jzs1+6smycomrW+lv1BRQtacckC6rkVC8SGpjkadxJhmcYBrReeEljmpEkdL1xndeyB&#10;xSJpQsQjYyzmnI4yUi/GGBQmcgYhjxMcKKZ7DM0TNfQl5HymJOlMalDFUmkeSj6yGd2EtkLv+jIT&#10;aViB7ujozO2oEuVZ5DSKFF/D5CiYy46yiulrHsVKmwf7laeL7GlcRq1R5WuE8Yl7H5F+VqHYDF2q&#10;J3qJqDqlmiB08lrKPsckJotiVaX7xOvoJkkqJMjQJ9N7nIAW4gnDoCmQE2LV8Gll1C913CadaOdX&#10;rwNckk5yiGBb0SFJQ3NMQ9qGqpPvfci4PP5PQqpqxT2hOEshmiUhw1HJdD50UpsGRJJcn1JeSt8Y&#10;qecNkkfJW3O1p4funaeTHqtkk1UKF6vJKVYH2S1FI7IKHc9VJzkcWqwBRiJ3BPLWxm5rtKJiEkUt&#10;igYmEGvu6gPVedq3hEryzlHEmggrokEK1d6tCxmVaz6h/9UVOj5tA0XddTjiKyWq7SXV70hYbpl9&#10;llt1s4qpaybYccRmNyC8KobzgnRrFdxvR8UqRDj0CIx1WOO5ITtMWpLTN+0Aql1Zp0qqKMMwh41l&#10;8iJ9ioZg9ZdX6XrkJQZ8Tjo+Dz8Ui8xv+DgocX6JruGhQruJ6b4zy9ZdoCBgc9hkgVoiKxldSvGH&#10;LTlwLPD006mE+6jDiKe/7jUqbqh+GRslhrqQAUWaDY5HrH2lSEfZuhYdmgIEJeuypPXFgb5tnVMn&#10;1I/uFc5ZQyz4CpLZdNIZqfU3MfoaMi0iIjbfyF23dtOmzZR0tglon2/q1MnXXXedTUA7Ta7PfUsk&#10;rH+kFkGLdqdMfuhXv/zFmP+7e8mSpfRJUJc5WIR2B2ObymDU/YxUu/qO0M5o3ABsu6KsjL1Q6ZLM&#10;Sx3W6lzPcBnqyKbiGOma7ZavkCugs562E7CoKJmA9lis+5YtwhlHtKQBAfl8dXToIP5q361r16Sk&#10;Zt/vI38RHBPfuA6xSUCPM7Mje2EEWYYTvnhGoiXW9isE+Pm4e24cfENSs2YlBw68suxfT8ybn5+/&#10;VXqpioXa8KXfmpDhNuTEKfYmRyfK0LgKr5+GMGcbdMw0lSMsTaRZdk+Q1WMiD/GuSbjSkHIvu6z7&#10;pvc2i9fixXvyBdkqqV19e+kdPD0h2NqgparnGb7v9/ru6henVlYcLN+3zVdToZ4zZJ53Hy3H0cio&#10;t97Z1f+ObJY+wJAsUC116MGP4qYyWUcx3AceCZwflagynqaM96sTbgx0fKyuUEP+5YVkand/zOJM&#10;EQLaDzBRHbm8Q0YgDT3v0co2w67jYTwoesdCUqD6X93CUHkK06QI9d6O2XJclFNcWqlE9+TK9JK6&#10;R6b+pF/vbiMHtIuNlUvY9A9f7RjCzSjb/Wx3+ePPFuzbvaN6x9O+A/8jIWyLLLexZDOS0oCuytK0&#10;wHwhZKcs3sFe6kqrzmra1bmNkCYSs+3QBNeaCDuChkbMjF1QPcY2nLslzdeowwA2hqprcVfCe8Nt&#10;gGVYOzd94aa1lMaANU02TKtOHUZqL7vssqDq2TfsWgyf7+6SihEHyynK0/FKVOVzCVFfx4qNViKa&#10;VJR3OXjw4gP7TT64JiYur03K+pbJtnLHiyw6l6szL2JXkg+MUj94J1hKaLN/q67Z2A6P6Gq4J91Z&#10;aU2FqialXacvSn3uEja3bnfEdFDJVlhNyoVM9wJ7rCYWylvcNpVstLMni8n2bczBHa89E153F3Zt&#10;c4GzXCMEJaAdv2YDV//wx6IS2oJDrYC+gkqIFdCP3e0rLj4gJhyN5BG/esPuGYvixKkrujT+64Ot&#10;tmzJn/6KTUDXVnz144wtKgFtJ9ZKCaQFJamOKs6IwZJ65hn1TkDHLrrdV36Ab2koYtk1FjxX9+rP&#10;3uDomTZ9FytVRGkGmt5z+JVSW+cy9iQ3/dAzZI6kdBkpWh+OuWjB1EdqPzhzku2Cg5Gtl7EZQ7Wh&#10;0K2XX5sbHylH8ISS2lCgOP+ug653obqnddmg9j17PyAhu7+LDCGMtTGKUBSw3aNRq+/UMwGd+/To&#10;Fk3tI0aoElHhLx7/91+m/6TGX6qMi3WvRzUzllunUzduMmpLRevHBtKgovYxYG66mLVZMmelUs2D&#10;7NmgoTeuQVhd8mUq/vDB/qBq1COjDGzsNuojrlDfvdihhRJTAblaO45zI47iZLtqCqhHHp7Z2ZGR&#10;5OH3fOPs6EqbnZHBntN1Oiaqv+ys9aUnN6pnArrdr34fldAkwI6qqqs2/P0vtz//70NVVlRtjyp+&#10;aysjxdCIrDunbqT5oK2TFW3loOJvmYCWVkO5aTWo8I+WNAnqGuf8eS87XnMbESES0HoII9uQddH3&#10;GzYIaAkNP+MCyg7Mhp78UET7kZSRZvWsNePONIrxTFdmzWknEGMxrn3qgGBIudar3cUoTsNxlWBH&#10;NDfyOL6skbq+reaFHIRNZbYmPQA4Qdl1K3YT1iwnAkSVl1922cb33pUvLr9MLOzSocx0PcB2NBRt&#10;Itx1vj1gftLilT3oGaj8woHcXocTfkP7GGrdqkmIWgRtZhjurYMril5KrR66IEOR+EOLb9RPeVSl&#10;3pFba5eMh+ZrjkvaaQadUKfY+sXKZ3FUVcnV0MqmlfT8n/IM01mS0a3MWI5VFRVKTk5+8cUX+6jb&#10;8LVr197yw1uK94nnuJiLSXs2pOl16XoKJtuP1OkzDiHndbiwqlxs1VWvIzoufudnnzqaVIOPchCh&#10;l+sG39Lxpv87FBUvVjNFq8fCRsv/Y6OjY0Sav7LssL+srHFV6dZX/pKz5HnjEvR9j56n2C6L6ykO&#10;SljKm129GzPXjRNmvfiMjM4YOE0r7PyHFr8b21KNqCtUIdM/elqjz9fyvJr7/17b4WK5RXjZwYiF&#10;v/N9tUOsevd9vt13qERIpRPQ9EMQvWiaq5FVqtXc1AoZPJmDU4I+4VCgT7A52dLiwta/2hkhlhjW&#10;+9jzaGuCqHsl+6mCLW0vqRxPWGpluVytz2IIn4ih7wXZopTxc3gly1X0iDGNyK5EzvDEg4BnzuFU&#10;6yhFCRkTK7Z3q2nVsaZ5h5rm59cmdagVzxeprW309A2WgmqSAjNNfhw/8TiDKNWqZcv27ds1T2om&#10;Lj9w4OCOzz7fs3cvy+p1L5p26iHDVirNr8NV1f0frW19ieljxOe5UW894tuxTtktVRR026GamfrQ&#10;g/XWlSw4feYjzERj1bw91VDfHSNiXyE12YklJXwtO2MGHMp0PUbzYgKmzcUomsMyK92pzrOAT11m&#10;zYBHzACbtvqpywlUK05fNV7nM4+tebAET27NaZp4WA3yTtCeSKxZ2dt/kX1+fdV/Hn7k95Q4lgqd&#10;OmWQSDr3yhBiPvusuwd0n70iGutBQCSgX3ttxYyHH2anr62lT6bPfFj7jrY/FsrMCdii+bRWh6NZ&#10;mkPS7Ikd02skEf7yQ8dldbEiqRtwkFReI3MBahf0jRl9p9yCg4vzV20hKuMZ4P9v7y0D7SqSttHj&#10;EncjCiGChODurgMEgrvDDAwMzMAQQnBmcBvc3RnBg01CcEmQCJAE4u7H5T5dT1V1r71PmPnu/fW9&#10;991sTtZeq1d3dclT1b16VavvFfxgIFhQMGyTjbGf4+jL/vzg/feMfet1NFtfW/XjtMnvvP3Gg/ff&#10;O3rUpb856EDOPud/AoCpzmRByCjSgYaUo+fVM0R8AUC3XQ/CaAQscNyxx3zy8fiff/llq623K69s&#10;u/U22+P4k4/GH3vs0Wr1VgFvaZlKrTFqoAQh8SM/GN74x4YyhQU1VSvtu6q2enVtzZq62qr62uqG&#10;uhpgd0N9Lf5yC/m0EjElfvVj3DC1MvDyElLaHJFjgcIL7w5MST9ed+y4icK5S08j38bSig6tum1R&#10;WFyhkVBYzqaCYTHpPyebjK4U40lB4tPkbtt9JfBZQDnewj6ZnfFfD3XZjL+19Gt2Y0485WWiTi5h&#10;si1G/aqfbDf+yPohsop006nYl7z2n4lmWh+1pPc4RwdTwPRGKWPzW3m3CpYrqyx2lQ5I57hWyH6S&#10;H4WlHQrXGVHSuk/Prq2Wrm5YuLx+0Yr6BSvrFq6oWbC8ZsEy+S6vWYjvitqFK8LVhqbmDh1al7Tr&#10;X9Rjn8ISHXYaI9JOGAukcWNtwkpjlmpmy2bIoD/tlgnSb+eJHPaljSZ6ZfYrU1XysZGCSlKI9n2B&#10;pFIDQVNBBf2MgET5EzUMBPMFwswnWna8lpGiq42uBuRvMTYaSxaqXGnDRVnyoRqXbXbbmsajltdi&#10;v8Hwspx8X68ovr5L2xkdO65u03Z1mzbzOnV+q9c6X3XthnWylfJtXVy448J5faqqYk25sJThuZmr&#10;QpHyVk0qkJlyQq0sYr9jVAxUzKIUZUzqeRGb0ZdzIbqMlL92HK1Y9STK2ZQtrHgSxJFHMvKffOXx&#10;W1j9VIzhkvw0FSUFtE6DRsVgaqjhthswVV7K5ihK5LrJ3FRR9gCnTZAawUL/ZPxlbS327wlrnzH7&#10;XFlZLrM2oUEMv6urq5weBScipYKYKnvq1VyGhiGJyRHM1iKLrDLmWQTr9f/J9dQJGqaad0+4zMrE&#10;jI0L6hrEe9DKzYZj/KKGn5oTb0uD4RyyPSgHOVZY2ySoWQ9E1uyR0RTZkzi51NdQNUipSsEsXSFB&#10;XxdIKIz1J71XTVMSNNSJYZGyMl/b/IyZhpZk3CCvJbiXI87kAO6vCTn/WrCroI6sXP0D5QSFDnYV&#10;twqUOQKCWyjAyWd5r0JEooYvFwzUmQlE0UeW5ppQMkpqt1rI5s4z6g2VwrgOGvSSkB6WUupqSrMd&#10;mo/SpaAtcyHGTwMm4pvqrzhrfx3EwDNKydiU5+a0O4mq5fA6gaSWBSY6R2Io1kRD/1uZtttm9/Y7&#10;7Zvz7bzrgRsMXBcpOyKNWSeQa19qAHpa0TSQw7lC2liojQvPQ/gnC0XDRZnRkurZD2KZ/C8SEZ8e&#10;u+jqEMFTbwmlpSKSraDAH84l1xueNsy1iESQ2aAhGRiYsM1+QpNu8hmoMHmnuBZVJUUpY6K5v4yQ&#10;c2zUrdbPS6ejcqUSiRUlVebjhvU/0xRtBCxQK41wKfw0qKblK2OjtIQkO2scFkm6akRCGcExr3s0&#10;0+hOEo0wAJFYLbqGWFdkRMaZUA1EGwR5MD+q4CPnYrO2/JDao6pj1ZsmqXEDIbwAJp7D3HNYxC/q&#10;F7w6mikpKsH6nhKou8b17F/UCXV7if+nBUdlxRGSjbZq1Qpzavji4PU3XrcSqtTR9sNz1fAykEbr&#10;GgXLRnMp57ErYE11zz7r/pffhtoac8UUrA9Vm/Y64NDJW59x88pu9y3r8LeFbW7/pfyWHwpv+Lbh&#10;kSk1Y3+u+Wl5favWrTYa0P32Sc3f9Rq536FHKLtF1hQs/hhDwxld2872vBhZnWqUGxvJMY1MMJm+&#10;Jny6du3y008/nn32OQlcJ+Ag96okxOWEYl16N942obDvkENbLX9gk/L1u7ZrPvOm5stfbB7zSvND&#10;Uwof+7H52NEhbXpib1lwDjJOnEPu4EZo1ohHI4fEMsXTEMo1vvR20g2/c7Aluxd4igSq+2qqTQ1N&#10;jfWNdTWtK0uR2Xb58uW4jL+XX355mzat+GYJn6q4mTvYppVSaaH2DQ11YddK+clOyHOY+rDaOgZQ&#10;dj3Lptp9L68+9tGq0/9Vc9hddTue17DhgU09kfCtLRsSPrjmtuz95HLkXds2bQ/cb+9DfnPANltt&#10;seMO22+04QZbbrHZiEMO3H+fvdq3axf4mXoB9ZVZyBXON218TMPR/0pnnwM9fbdvOObV5k2OMc0K&#10;OmqsMjdhscaYMQX/zRdslw6E20U/dZGXjjvyOp3nOgRoM3GI8sOYn4KZljXVIl6GvzZfbSE3Y6/I&#10;/KztJYAlcJaGBeGuXXfdpV07FWJWPvlq6ddblG8ODS3frtrCXkXFIbbIb7ojsae1RWDG8FDy7LPP&#10;rq6u8dlnnJkyZUqfvn2wqeDgwYN23GnHl195JcucUP3hhx+GTNCTp0495aSTUAyn8Bd3TZk61Qu7&#10;TblaS/zAX3pobsURUvVDZKCwltxAO20ppPg1buVeU0a3xB4Lj5S5qZP2WrhyKEcVTBZpWxrDYa55&#10;zeeffjz27TeQJ/v444/beeedfsW+tQLzAFIyQQaKOIOxGgdLazbtotbOe+Ptqfd1qWwybOP777t7&#10;q623v+rqa3/+OWyYhr843nqbHe6/926sjNa4lDIxzkg4GO1NQ9rcGFALmAtIgD/eG+VZ0aptRWXb&#10;8so25RWt8cVDg/IKHIdvWUWYvFPxx5A3qYX+2oxcDcCNgUMvE695HJOampJBhE5OsQ5nr76+qMzX&#10;88pdRyXhEeKS6uKSisquWyLDo2x6y0o4NsCdsotUBlnyvGZG8EQu2nXWqI0a7Ro7ZFhvCqj/kjvK&#10;BvlHoNAYk1bO1rVZ54J6aC5fUnHQglOzdoSkUaeRcApZppsRqqharLkFeyaxydgBPwndPCeX9Ebt&#10;sc77Z0W/NqjgagarS/ooyzYsaMbLYt12KW7br6SidE1d8/zldQsw+7yibush7Y/cpeeIHbsft0ev&#10;E/ZcB3/32KxzcVHTguXV81fULVndgEyQuKWk4+DmtoPI/8gSc2Yt9TgDEqoOhHXqXg4OqGjdrFV+&#10;LSkNGew8tn5TSU1JKF8Rb/Kh+45hMUvnf0S5PU6itjPQ8rKmNqaCckHo8sloqZsBQwI1uV1U04iq&#10;YDRRf003DBNTDpq8jUsF3Rqazl+ypqQQqy/CF0u/PiktvL5dWWN5hc6UUD3Lyj/p0m1xm7atMPss&#10;33YVFXstX1ZuA5LIkZRBDofCXIMzHGloxbMJN2lleiJvJKiaFCWQegbelbhb1hK5naqSWxGr9Brd&#10;uHIl7LWrWGUUiHlmTjiHGWeZd5ahrkwCJyhhYZ+hoSBjwMZEpZ0CM2jDHiNEI4ccj+KcskDBtC6j&#10;woYazg/pMOhv1aqyVStOQFd07lix1YatNh9asd46RbW1eDU+Ba8Myw0jfGRl0Y1SE7lp1kW8aslu&#10;fvXcFpe/tt2NH21308fb3YjvR/L3462ue7/NwVfitSmXdlqxQiZ13lvliNScSmxTrV1tXnSPtu4g&#10;aPGZgqLW41jj6kMrsYGVQTc1UD2qlsg+TvBl9lF7VR8TSWeFKbmStGbzeBEbk9FnwqDwXMmfWun7&#10;x9R1mtCvySZjWM47OubEPXv9qWv+jyI/94a3TrziX+l31Zo60yOhSr27KlBgBd8sCO8yS5AhBUCk&#10;PACSd5wVVBwL7I7wNB8r6OSpPuepxYwp9JyPRh4ZxVV0MnE4dYohgnaK3Uo2iQ+TR+kMp5ItIgnn&#10;KRs+b1dJJCgaDzNS8rL5kXlOuUS+uuo07a55Rot6ooejMzS9jgqqepXHsrUIuxlLKmZMbVy5fNop&#10;+8z660V182ezicD4xB+JA02jRMViC+bUUSuDPEpNo6DoZEz1SX0L2q2eI6kmWe5APLP+qQKmcVqi&#10;HOapTVFzXZJO3zsRtM8kshfvkGCt23YSUmSDgRxtVQHm44U72SgYM3bV5FRihpFElozdKd4IV1L3&#10;7uhn7Ha8t3jLlEu7z5uts4y+Ut+wVpXK4U+OQA0PWTn+i4GXOgK7waK9FPKsr1kuZRy+A3AmROQN&#10;EoUT+mX2WWDFngObRvLhtOzOAKkAuRSkRBekBjoQnaxRtiEg5yM3LB8tKcWnGJPOmHoOq4BL+OVP&#10;ed6NHOxSa/jwn6QP5LqcoPLi/yGDB/fo0eP4445fIh8c4OeQIUONWVF42s9wpzxUk83l+Mok1z9E&#10;E2tRhL/mXpKYze+Vg/V+c8ZP7XsUtO9QUNlq74Edb9il1w27rXPH3n3O2KLb4K6Vc1bWP/jlspmr&#10;sN6l3bTaVuvufnLoWtLByADliNZuPoMMiQ/2VJlttOGelexUKBT29ejZs7S0hNLHEvIBAwZcddWV&#10;pWWlmMTv17cvX7Ygx5wtfjuqb7zoEejIz3u1eXHv/qcMKJ+2Z7sPd2w9efc2+N4zvGKzHu2bDzyr&#10;8e7PC9p0JOExlnHRhq6kKqwN9uzZ48ILfnfVmFH4nnrS8fgp9CZjFrnJBnisTu/Fv1V1WhK9rWso&#10;qG1QNcJNuJT7cUySSlCmrmrFBoPX22HbLS8bdQlyBWD2s3379riIvzjGmcsuu2z77bbt1bN7TY2s&#10;byAYpcZrtMAZYgX1cccd89233+AvjqlqPPltcjKPrEAzZde43g7NHXrlF+AZIV/A2WRFnpJjyt2o&#10;2IXdunbZe8/dNtxww3PPPfemm27605/+dPTRRzfU1zc2NHbp1Gn3XXfq2qVTymt2S2qyPzwsb9+4&#10;5/VO1SsjizqESFY/WBZdWNHexw45UX30SQUF77+/y3/8slLro05faYgiSlBfFx7/8G+iDBnVylxi&#10;dByvh6P6ump862rxt8YOeFyDk/xiYSW+WGGJr3c2OlhyPolAjj/u2NoalCRSKXzwaM7s2RsO3aAl&#10;saZ4lUUc+WWeBj+cB6oHyiZnVs7dSVwWGarzgWkoxWQgsgohoS8eC+c2GDoUL/o4Z55+6klMRt97&#10;732TJn2NLw6ef+75q66+eujQDZcsXYo56cUL54MVTzz+6J133YVLK1et+uTjCVixOmniV/fde/9z&#10;zL+hqM7okyCorpCctd4bWeYgDRMzMgmqSw7J6dCdLENaYv5aBGL6b1YWZJjnIigeUwFpMi3DvRT0&#10;k/ERLTqbFqn79Q4Qh6IWOnDb0C2FBEJXUCfNGqkug1BmDWkk6xUklvjb35599TXXTZw0ySll37+e&#10;OBHnkZcjnlelVYYon9ROos9dqzw0no6GUb1mBb+xCRcyT2WdPn7XVmN9dPgSVsOIhTvLSm9z+8du&#10;kl10XBkyTQ18eKQHVp+pqnlfk0l0YRHNkrkeqbapqri0lUxa6YcHWe8X9YiDD+907Hr0/Hq7yzU/&#10;NmD9Q4YMnv3L9MMPG5ECtLfufEITh40YMW/urFDSueREqP47C0QljZOkU22ZNkkgpm2oIfCV20QE&#10;8kMlrE1GbY1a7uyOB+qY6caydkbhGu/MNNI6tO9RE6wjEcpVL0Jd0aR18kWFUtqhuPPmZa3blZQV&#10;z11Wt2Bl/cLV9YvXNPzz88VjJy3q2r783a/n3vmvKS99+Eu3DmV7b9GttrF+0aq6+Svq65oLyiqK&#10;y1p3Luq6fXNReSq1xFISVSTDBANG/fniCePex9Fll15Su2ZlbdXKRfPnAIU1pM7CiDIiYwuhlsGD&#10;1p8144fDRxyK77zZM/E3HaOrvOiOORZMyLr0zxeP++AdnLz00ourVi+HqS6cPweROiJVvLdRX7Ma&#10;3yUL5w8ZMmTC+H8/9cSjYuIBLy8b9eePxv978JDBixfMratayS96Ec7Mn8OfK5YuwJNM1yXQj8eY&#10;SxbMa6heXS/f0aP+TKulD1DiSCjhwZXJVE8RQ3HDIMp1NcOxVG1USw9aUdsZQVQTli6E78rmxqfb&#10;ltWUl0bxqEEUVJWWfdaxU3mrVm0qK/kdVFjYry4k8RQdZNNBjqecfBKYM+HDf7/1xutItwSaTz31&#10;5I8+/De+b7/1Bs489OB91159pZJcWHDKKSc98MB9eK8NVz/56MNPPprw6ccTTjvl5P79+uKNmU/D&#10;mQ///d47e+yxe0u5ARJDkJmkrAsONMksjzxOU2wyM1ib/zIz7te/3xuvv7bnnnuokUt5nQJDjj5Z&#10;8CST0IUDBvR/9V9/32P33Tx2DA07gJnI+/Xt99qrUsw+hvekmqCYl63FCjveUCaEBpmRkzFvmPUO&#10;/2lmbetdqJjF2/Tsv15bfotbl0yfs2LVquWLFy+aN28Ohge9O9dddVLTdacWHr9H3aJFi2csKl61&#10;aiU9jKNNZK53wPqY2JAogopFbDQNGvJ43q9j+Zi9ej913KDrDui3Yc/Me1uvnDzkvbM3zPledcDA&#10;ioFbFRRZunLpXrCjRfPw5BvmuXLZopGHA+HdEZnPoptPCCXzdTym7BeOymMEMpPvLihOFMJgB8+b&#10;/bNbcdprXJrx4xT8HTJk0JKF8z7+cJxNVxQMHjJozqwZIw8bEXuf8icqTSE6gkqGDB5EWZrVu3ZQ&#10;AjYo0F/B7+hKXjtjkioEK1YuXQCEaahZPe27SZ07dcqJOCzGMS5lBZl4abfxXJcjdsUQwjdqy1GH&#10;tf68/aK9Hrn8gPTbtnWZmgujG+KeWC9GttVVK6vXrAQmrz9oIM6MvuzSxro1+C5ZNH/IUGDyB8Bk&#10;NxeAOYBj8KBBC+fPqlm9rHrVMvwFJgPPiclgy6qli444/DDXAWOvht8eaz35+KM1a1bg++G49z08&#10;ds9D9yXtEmOioxU1pN6pv9KgQkqKLOx8Ei2o3A03aIPQivlzZh8xcmTGhuwHoiAY8siRI4VfmUgy&#10;6zbzDYA30B0mdSusWziXyjBrSR12PbDHaX/qc+ltfS+9rdfZl1YO3DAtO/euq2ZcctKaSZ82rlq+&#10;/N1/zH/oxqbaGhNxhlvo4NIli+Tlv9pVK5ePHHm4B02qpYLhXrlbiMCbWVR4EzxwlSIkoup9iprq&#10;saRUEnI52+weXAcNixcuAFetshY1me07VgZSLh89evnSJUOGInQhxQw46MJF7pS9WA1UdMnihez4&#10;6lUr0GjUFVMyo5Wd4b0OZ0mAYyqrl6mMzrckBEjYaDGqw4xcE3qJNdI5pddXvGoFvsDN+hRvZgkD&#10;LNRg2kVuWYBDpngwllXeyHDUgyDhq6++nDlzBr9XXnFlCJTMIE2WKgxleCKxgOZczJlrElqFSEOe&#10;FmnS+KwDtABCZaLSZHRgFkTQimoVEnnjmqz45rxzeKcY/4i7Tg6op01NWMCPFB6ILypKS5FsAiX5&#10;LoUQj7nnYjy6gQyQVj3ky5OTYQ46zH7LZDSyLSMHhaSljgy3QJcRksasyhmF2IRPub4ggkKGb45p&#10;3LaxhZf6CHKKcy2ajp2ksqUUrSisLGgdNqXAp0dl8UUTll40bvHv3pn/xLfLu1SWbN279ewVNi1a&#10;Wr6iXnbO1mglapf6kKBs1DEJlewZpGi27HAY21aTjI8MVdiqyfDuc+fOueeee6hD06b9MG/evI4d&#10;O777zjvz5s394YdpnHV1+80OL6Qz/Tc8uM2q3m0168XPVU03/Fh75sRqfGdWNX+2S+s3t2tV3L5r&#10;01/eMvNL3D2pMEbhCEsHDjvkoNNOPv6wQw865cTj2Do+SHOKn7i6dq673wnVIRPSVn0Ly2VeHVPP&#10;AzoVrt+lEAf4lBQVbN0vffJkBmrK4G4DGeHee+89n3pOm+Y0NK7OmDFD+pDw3NCA5bHGeb311hv7&#10;9lsPPHD/oEGD8Pedt98eOHA9fLEP2wMPPCAnH3j77bfWW3e9sD5arVm648D6q8qGi9Wnv159+ms1&#10;8q0++ZWGbU6LuhfVXVwE0niUlGy++SbDh28yZsyYTp063X7H7eeed95tt93W0NBYh0Xa9XXQluHD&#10;Ni4rRcZC/WShlIoZVLxp2LEFFe282G8GF75/fFH/Dnaiol3TsGMUDNVQk56kzu8/ddCvpz5TUFet&#10;m4juVTqAOWgo/nu4aT7YZeeBUGlZRWl5Jf6iwnBQXoHjsvJK+7YqK9cvqTJgim2mDhGLVu+/P+x2&#10;rnoR6Gzef/99e3TvjlMzZsxs265tZhF0lJw6KZwYPGjw4kULMM9bi4nvuhqkucCZRYsWfDThQ7cf&#10;xOqzZ/9y+GEYkgecwMGKFUvrMJleVz1l8nfIleHCVCemtGsHlH/mI/lvAiSJhKhREiYcedTRgV1l&#10;YFdlWVnlUUdhzXvBVVddTV7hQHFM7pg6dWqXrt3LK1phfepVSLVRWIDZ6g4duwR+8owzVBqw2NOo&#10;sMCUMYMGKLzFF9SafnCk436Zxwzrk55gbiesji2rlL8VbZA/GZSEv5XhwEsm8ZKak0ZBzgnhh/oj&#10;sVviEQ2FP/EJiE3LwVc1N+MoPOoy8M/z7Sn1LR5rm147Ix5fM2LrRPyMLLk1n0cfkoTyFl8kbHPP&#10;JM0fdOABjz3+RCZiFFbgEs4jK7R6McqC1cWQwp1kXlcUYRLnkC1Chla0blfeKryvoSz2A8oghpsq&#10;BGQIKa8Ibxy4FshSDdlb1jUqibyknCticGERcqx+sjbOOqtp6DlriZy1j0dUhlmMYmIXw+ATaygz&#10;c+PyfpasvkpZEZjJkapxmk/+TY4eyhgQqxDM75EzLnS1GZ6Mwah1w2KSUAxbiPbo2QdPjVKtNc0P&#10;ym9RW6DNlkv7KNHCdJWMJfr0qCnoZH68IbafUEuVorKobRvQaijvxEmhdJm/vAGXo/CB5RQ6/5fr&#10;iVZxbMIxmSmdqoh5AgECFiBSSbmy9iVt+hSXlZSWFc9f2bBodcOKmuaVdQUzltb/sKAWBaYvWD1x&#10;1up3Ji+f9POKtq0Q/zUtq6qfu7KusbCotLy4tLK8uMPg5uJWimjJXIkwWmzSdh1hy507dhxx6ME3&#10;33oHnhOccfqpwzbdorxV+7PPOXffffYehDnlmT8eftih5KR8YpqXaByCFUp/c/NzL7zYc53+z7/4&#10;krHHYE6hhs2SK4EoxJGHHPyb226/87ARh55+6imbbrZVqzYdfvvb8/bdd29MHoGk4ZtuWdm6/Tm/&#10;O3e/ffZ54403+/fvL6iNaov23Xef1994E4yura059oSTylu3L2vV7qprrkPdNbU1xxx/En6+ihRO&#10;Y0Zj0UQabOPq0cedUFLRBi9h/P53v5PJbhWHStp8gEbQGi/HRcTGkmirqgdqVPoiApEs2iwmJBub&#10;N0SM2dSMV+P4nVtcNK28mNJxZaBK4MZvyitqy8sr7duhvGxoY0OJh5/CyD122+2QQw7GVgnb7bDz&#10;X/56w3bbbrv7brsdyjPb7/SXv/51++23/fCjj3r27Entxn8oM+HDCfhRV1d/6aWXbbXNdltvu939&#10;Dz6Ifoczo0bjzIcfTjj7rDPbt/fQjSJM3BLDtVz7M+tT3lgh6Y/0Kvk6/1o4YMVc3SxpAMKSZ3+H&#10;WJ8Q03LoHjXGEjLN4CMK2myEC8ro8+iPNqiQo/qaTDMo3Zx85ivdngWEdSWjFCJUc2mr3rN/XsPv&#10;51+tOf+u4tNuKT/5xpLjry889trmE/5SfPjoqsMuW33EmOoT/9J8/dMVC+ZgC7gSUQN/zz3GB2I0&#10;4aMAY5SzsdQzaFekP9GNydmt+rZ576wN/rz7Okdt2uXCXXs9c/ygId11zNmiNL6bX33ckz/MWy3v&#10;v5m0CcQ1tbVHH3c8IqHXXnvjqisu79SxoxEYk+Z4nWQOOrb++gMFWA5JY0cKm9P6BE8dTiQpTSws&#10;Y8SZ+EHpPYy6d5/eeGTFEMsLmAZEFyBxlcQXUQWi6+I5AwDCAl8e1pQ+QhlzrfAbnTKORh5+6J23&#10;33LqGWeXtmqH70/Tp3fp1pXviqtT4N3i97LCER22zSFM/4iW/pVuecxIfJEULsacgq037DlgnQ6o&#10;Z/OhPX5/1FaV5aWd21fe++cDzhm5Jbt24AXP7Xja4+l3+SqbnQx7VjWGPJKC6ocfDgQ+bdjwzRD1&#10;nnn2OfvuvTfOnHnGaRttsllpZduzf6uYjOdbrpn77rMXMBk/a2tqjjvhlMq2HSvadLzq2uvRsXDm&#10;xFPK23R47Y03oS1du3SV9xiiRXsAjd4eNuKQHXfcfqPhWwzbdMu+fXrDO6ilq9gla6QlfBBZSsyg&#10;Zzy20TCGVz26CEsI5YXiIBKCrjpqqoVMJXEzTP0YzNDQcpenMELQSxmtFjPJDJAiIGn0IE0a9os4&#10;iWTphz9TnW+79a6dDz6h/Y77IM9Gp4OO7f2H68p69nFbW/nR2IZlizUfaHPz6s/+3Yy9JUl8keRa&#10;sdgDZ2pqao4++hjEHK+++trVV13ZOWwzENYA4usBZ2xb4Dx0V5JUGuSyB/y4WUnAYLPSQ4cMmT93&#10;zuGY4DZPJyCnr+4NWn/Q3DmzRx6O6e9CrDnq0q37c889r8KgPbqAuLUAz2n01Az//uPUqbh95cqV&#10;Tmp8NoOGFI+1KgJsTU3t0cccW1Jajo5fdeVVeFDEXiiQZnDXWRtxRWIqBRuxSCsT5J0kghcmesij&#10;9yvnMuuc6PKtawqXASZw0gMO1VUqVqhamtUOykUNTZX8BCY9DqGpkFxdAKxax7BVAixrAWWqqqpO&#10;PPGk/v0H7LDDTgceeMDjjz1GhLYMO8ZdDS/CzYGQGGoK5MlecPqRaJQ8ISl8N0JtSM/q7Ko6Dumj&#10;1EkWBDr79O7zwdg3d9x+O4Ig7ZpflA1ZjOUrqXCbsT+mRGdIr4F06I0wbxBUXlLSqqwM38rS0sqy&#10;0pB3vLGBrgIpOKBqYfV0WO0sm+sQrCT4xFf6iOth+3eshpZpaOyraZkcOE0v9qIxUjNe/Z46f/78&#10;xx5/vHOXLphteezxx/Bz8pTJavCGI9SCRKXkp7NL40QAteToiAYXoCt8mwq3+92EPca80+LXFYxu&#10;UFQg8ZeZzHUFFcWFHcqLDhvSbkiX8g9mrh6xUUeVmQIIpRdBjebDXtP2RU+D+MN68pLwkfcwwjlX&#10;By9vkg8V8tU2HKxaFbYlOPbYY3v27LX//vs/99yz3bqFnMjbb789ckNgYnrVypUKwcZp7VCQDt1u&#10;0X6DerLy8UsaBry1+pV5DR8sbsT3eqzl/ueqwW2K/r5N66aOPRoPPd+1OHBHBpjpB+eOPXLk8OHD&#10;MN08fJNhyJA9a9acGTN+xnf5suUVFeWbDh/G8ip4spt81lAh6D5GkKVFBTceUNy/U2F9Y8Hq2oJj&#10;Nis6deuiVbV4zlHQvU3hzQcWtykPx/RrKibBFvI28SQ5NLb8Ux2dOxcljHU1/eY3B22zzdZ+59Zb&#10;b4UzvznooK23jie32WYbnNRIw/yUaEAuLRfu3GvemM1XXbf1tfv3h49Xsd68XbN93z1304YN9ldV&#10;DPzIUaTCoUMGdunU+Q9/+MP48ePPOP2Myd9PHrbxxgP6D6ipware2jr5IF/IwPXXzQ98LfzTOLBp&#10;MBuKn/d/Lvj69OLhPZSwpsEhObW7aYs+5faM8/6v+CxVUeZ0EQ7+zUjxigtYp4y/mHJFQV2tHFY0&#10;h7XMtqK5CseCcUE4pj9iaWZtoaSsgDaaxBfQGegQO/EnUUCUFP/q5Adnn0877YxwSk0xVDHp64lI&#10;XVBWVgpWz549a5111jFK3PPS+rVV3IMRwTHHHhcndhGW19T27t1n1GWjSLjTj6bgr++8845TTz09&#10;zAuXV/700/TOnbsaefRR1p+gIYzgqH2FYXsISXLCEgw+ovWbNBk1uS8zr6sOi6xzZxiNyuIaFmDt&#10;OWpGNxuaZ4hnpCiL1Ed5hCSFDWdDZEXi4z4ZGj6Z8mQsCsmgw7da/oYFeWvqarDuZ01ddTgwBTAb&#10;MuxjVfJNggDqZSIGaoOTT20T30azJgMjl1LKfg2CMm06jfFArqeFWqhMSAh/4twlhaFEqb7Sx6iw&#10;VMHF+Hg7Ptj88OeZP2cb1C7O/Pln7EloN6t58W6nSHVXXZ2ZYNJq7JbdpEpDZ5J2TRWWPiG5YIZE&#10;8fgl9iJoir+zGQt4I9aM+i69icjMgMlEHPXWGldBGAOpM2YZwuj4Q705z6DW8BK/6bFqkfdPFS2q&#10;W9pf46j1zkRjBk/pqW5GPXZSchQqkRXVKipWhvneL7ULLyaavnZ1zpiHUUX5K0k2PjOTyyo6McJs&#10;L8EKdpHmmOhVVJo8Rpli2l0UhTPL2jUwy5iZGrKK2PgbeVXUqm9ReSvMPmM2ubm4cObS+uV1Taub&#10;Cqqai+pkS2v8bSgra9exbc/OrWrqG5dU1S+pblhc1VRaWVxWjpFUcWlFu+J26/tIgyOBjGk6pgul&#10;u+2265IlS59//kUsIVy9ajWWYeIkJpFvve2OKCvXA1M7tRVTktBX57cYXORl1PesFRoI7rbLLnjt&#10;5YUXXsJ896rVqxctDgS8+NLLt99xF9aX4cziJUvQixdefOW2O+6aOu0HTEZg7RK6hL94PPvc8y9m&#10;WiaYJto55qpr2rRts/tuu+ZoLLvy7PMvYN5qk403UrwRGqPN8R5WZ67MUF2vmeZY9XnqnsoClXRo&#10;bG5fV1/f3OzfWUWFS0uQRccAMzYZ6qorLv6hDE+3S/nFMGmDpqYSLMVRSA73YY/Z6qqqpcuWganv&#10;vPPu008/gzMYNC5bthzEjx373lNPPYvVS927d8cCZ1Tar18fDH7Gjn0n+qGMNqsE77nv/laVlVtt&#10;yXmrDFiabpj9OdYr5qvOaUBgQzC3VmVWiu8eElFbbXQbXncNYz+fM8m6GUpGyTOzpixlG44s5Qm0&#10;xhvZsFarA0UbOfoQQoeRNprU7rttB0GFykV7LIQTqvCgob5qKb91a5atWrFy5YrV8bt89fLlWKO4&#10;Et8VK1ZVrV7VWLuyuX5lc5O8mek9cLy3LiWuVYE6gkjilFUsiUF0qCi+dt8+3duWXv7W7N3u/v7F&#10;iUs37Nnq9O16lGPJjXzmraz3Ruobm//x3bLd/vbdpr3bbDdAn0O4MJVn4uAuv/LKNm3b7p4sM7do&#10;M3WmPoOtEjPo9QY1VLQEDTREc4yJmOwG77QWe/nlv4845GBMJAkIRRjQEYXOu3FckcViDSPjk+ME&#10;QziFwI9OOjtdGbbj7eBOna68fPRdf7sHT+DomvY76JCpU6dFJ6VDUMUT9Uq5+Gl6K2aX6YmiW0qd&#10;qrKf2nWLfofstD72jzp458EnH7RJt06tMAE9uH/nidPms95/3jxy3P3Hpd8ObXXRlj8ixyonjL2x&#10;NhyD/0ULF+H8M88+d+Mtt2IaEW4CL4+jH8+/8OItt98xZeo0xWQsgVk/YPLzz78UJUoLVLQXERYW&#10;YYuetm0CJjODB98mEO5yOjocI96HM1q0CI0vXrQ4bAuD55FfffGJzBI6SrthUNOz22DYgMQnsGJs&#10;aCiidKoDS/0GI4asgtmvFqDQKrIqrIhaMQPKluIbnVDIMkziEY07zVFqaOkFMR1WXDz7hj9O/8PR&#10;9YvmV/Rdr6LfwFiLlK795ce+o25f94YnBj3yTnG7jmkbiUAIWqGzY8Zc0aZN29132z0xSFodR3rh&#10;P+GLjuhiPKXDBMZGxGGtNpF/Lns10qbPVSu36Mr4mdpXYiWMx32Gr3DpkiXrDxp8aFhXZRGteQMB&#10;EZl4zEF6UUyxbCT3HNMWQUJ43SdvNiPrNBIwIhP07UPRIEbiKeKFk4F7wrjgJEJ/aNKpuyePyQOL&#10;NkT7VAPJzuSrtxufE8kq2xPXYdAltbtHS5VBZRojH4fOGCCQMExDnH/+Beutty5mftlP94FZDc7V&#10;Z0dQ66HUbEMUC9qyAQLZIcVIu3SKErJHd7ZCSzPu6FIcSR6AHM6YZWZKjSLkqAub6TGYCHO0Ijq+&#10;xhIyPiPRAKa1qjEHVN9QH6anVZFFy8xyNd2QoBNFTYKENSE5GLeCZ2oOEs/b+aEfKbjpxpuQVQDI&#10;hlgXB8gtwKv+N/uaZ0bwqjTGd6mdc9BoK3SrrHXdgJ1mbDjiuwXfd5/8z6E/jcXmhJq5IhUJb9Ql&#10;ZcJhXq1oqulRUXT3Fm1u2KLtketW3rFT5+t26Hze5p2WVDXusW7bY4Z16t8hu3UecVdjEG0BlTMn&#10;ChePy5xzCaaeeRlnZQ5a4g03JyHItJ3EUEPCAZzA999/j+nrOXNm//Of/zj00ENnz55dXV1dX1/f&#10;s1ev3/3u3JzVVgQpD+rC4erl1/yga7dHTa5FxTt3KW4+uN3MvdoMbF1U3dj88rz6/XqUbNSuqHDf&#10;k1KHq7KW57tEko4dOvTr35eUzZ+/4C833IIV2QsXLZo3f/6Djzz+4MOPTfvhRwGWzEdSH3HKiTZY&#10;WNdY0KNt4dDuhVj4XN9UUFZSsEH3wo16FFaWFtQ1FfTvVDCoa2GvdqEYlV+ERIPP4Xe2pf/ul7FW&#10;RQ8h3XjjLcM33fzdd9/Dqffee3/TTTe/8cabb7zxpuGbboY11Dj57rvvDh++Gc6gsEGVA0Wm1WM3&#10;63LDAX3f/2nluBmrLtljnXN3yk3KgfMHPTi1oKTMgjR7QGgOF1PWleVlp556KpJZX3/dddtuv+3d&#10;d9+Nn8M3HV6NGWg8MsW8Jj51tXi+nsPqlBTVpPbh0Symm78+XZNv/P7NplemNH91mq2DRgH1XXa3&#10;wjAx+FdaWBu71e2IkhOxtB4uxcV8K1U8jOrCytzwtyQcV5SEY8ZjCXtNB1ghPrr2mSX1+ToNiI4k&#10;AqySqCLP9AWQh6/MPp/+GB4rss3mZpzEdnHIvLFgwfz1ByKuaF6yeAmWItEfZKQu3aIXUPdlqKiE&#10;Fha8/PLLIw49BENOMoXYi59XXXXFnXfe9dzzz5PC/Q84cNo0pleORLpvMoD0CqKkTFa5PGNVJr1M&#10;x3GLrjzw3miU760nyB0jwVyFV+y0StztJvgfzwXuZr8oFijh81rr0P+3fxMSshW1qMSCSLkt43fI&#10;tZfe7vRF4PhP9P6n61a9KZC4xxgHsX16X35VM/Tf3O4ksZDdZF3AvcuXr+jbD6itHlljNSmIV6Rx&#10;VRuTJtX3y6no35yKlmRl59Q+GDMQrNlPuVu1RVUsAyvJWCPe5EZMzbFanMIoDLVKWqd2wMMP9pZx&#10;J/ukrsQtlBSJaeZQZaZoV2h+AV+YEUxSyLI+ahIjEhyki3dMgNo8GaxfJDHAQxUkuMH7+6Bj8OD1&#10;Z82a8cILz9aGk6ueehKoFGr+cPwHNTWraqpX4UDvLyjASxmTv5s06tJL2P5ll/55ynffDBy4Lk7y&#10;cQ2SJOAdTyTrOOywQzt16ojzqLOmahVuMX9qvHXDV8Ukc5WjzvxcO83lGG8w5OYii6i50n8zOUYo&#10;qUGxMZMS5W2QoYRI/l1VUNdiChdftx/akuMtjcWGbWxY9TKjWoXl3UrK8RJgmICGPyoqLV5Z37ym&#10;qaC2uKg+bPNdcODmvc7fZ8Af9+s7oGurVycunLmifg1ejK/EvtYlZZXhruKKssKK4O8ddyN/df2p&#10;OgvpeOEhh/zm/Q+C3J99/sUuXbpg7R7Vc9Dg9cd/8G7Xrl0ff+zhD8e/PwhC/PmnsBo6vHq/vh0X&#10;ILPK8iXzkbXjphs0x1bQH1neiFoOO+yQZYvn1axZjtexMTfRuVPH7775shrvZa9eNurPfyJ/Dz74&#10;wA8++DdU9vkXXgIBt992sxP8/IsvIsUbzqjSFxa+9/4HmJLGKjwwF++5z1+wAMFfarqZbhuP/d/c&#10;UKK5AG+CYz5l7DvvqaYltp/xgebZRUn1SvK6Jf1HxBgpo19VMCOiVVNTq7pGvD/m3x/xDh5UxVTN&#10;lVfrbG6ehicLyad/aUlQhYTUsWPfbd++w58u/IPidHPB22+PxZk/XniBTMmEVzc+++yzquqqPTHG&#10;LmjefffdMYWEFBAZayLC0dJUx41o40X/fv3eePWfjz3y0LtvvzGgfz/ktXj/3bc+noAsH8j70efh&#10;B+8/7ZSTUAWmud949VVpqwBJPO69+y5U8OjDD34qiT4eefhBnMeqyTdef/Wxxx5+9523+g3ot8ce&#10;e/z7g/c+/WTChRecr1GKTvaJGZEpDq86zgzEbjp8k3fHvok8AFdfdQXKoCymQd97962PQNWbIRsJ&#10;46NNNx3+wbtvfTLh38hDYkKkeVpkKKMCtdJcCyU6hwKWcNrCKMMHci4xa8WhhhXTHrys74OX9eH3&#10;odH9Hxo9IH4vH/Dw5QMfvnzQw5evn343GobVOrayKUEwRw3qBpXAecOrnG9IdT8NMJB8Y+Melc98&#10;veQv785574flpz3746zltQdt1KlVmU5AH/fktPEzwoKjgAlfLzn7helHb97lgZHr9mrnrzpaA3H0&#10;mOoRDPMwZOTA83l8R18a8tt07thp8rcTa9asxPe2W24e/8F7BJZPPx7//bdfj/ozfEH4wCl8/83X&#10;WMwIadZVr8IXquU+EV0KeTYWIM/GB4nc3BgDO8aNn1BdU33H7bcKGPMSHb8uEKbrdF/s8I5yGFhO&#10;+XYiEvKQGBxM+W5ip46dJox/H/gGd4acNCAGT8Xm/DL95ReeZYafp554TA1c9GO33XbBTJY+FTOk&#10;IOCmEiFdPBsuJBJy8yfx8aerAe+Lt1DgUeYTf1i4bu+OpSVFGwzoXFvXsM1G63RsV4kJmu9nhGd7&#10;oWv3/PuCW8am39XVSb5JYZhsstr87LPPA5PvuOM2STYSPng2ic2z7rzjNsmXEmh/5933V61aDdeA&#10;8vgLTE42aeF8HGeHJCBRnVVmdOrc+btJX9QwTcefL0Z1XE+Ovy+8+BJGmgvm/Dzjh++vu/4G/KQ/&#10;pegZ6+DNFWRZAWgsXjgPc+VI0rJq5bL6+uqlSxbi56effIxNmdASRDZ/3pwjwuraZvx9/733UBGu&#10;NjbUIf3CJx9/yDJzZ8/6/LOPlyxegHuDDq9YivVKt94S/FGgOxHgESMPX7N6JfZluvXWW+SqUGUi&#10;iIKinmVAtgVFUF6wd/woDukvPScnM6fwEvfShWu+/bx21vSCMPMVX0ZmsQWP3zH9omN/vvxM5IOO&#10;N5pDSkGCrsvpRcw2b87szz/7ZOnihWAy0lOgv00N9cuWLsIrtF06d5o6+VvscI5NvLHlDPqNpUzL&#10;ly3Gz0UL54d9fUL2m19efumFhjokCat99umnUcnHH03AukWkX/zkk4/Q0Ccff9QY3qWu/WjCeLzf&#10;jaiyW7euTz35xMcffYjC8+YgsQnkVXDEESOrVqHpOjzIu/yyyyj0+XPm/P3ll0FPU33dc88842F0&#10;CkjUNOuS+1Lvoksp8c9yeMQRR6xZs4arTcaMuTx1BayfN1BPgyHSfEUtac/qUrI4HE5HF5GHBib4&#10;ZIyibRm8eEBhDis7VNDemvYovBgpSVlt2nE1q1HpIhCHSSsipOCVf4zX5Flj884774zksDNnTMf3&#10;pBNPINi2bdv21X/9K5yc/tNJJ5yAt1LGj/s3NiXCvX379Plw3Lhddt65T5/e4/79wXnnnvvNpInT&#10;f/rxxBNPuOLKMTOm/zRjxk9XXnEF29tl511C5TOnf/nlF336YPOnPhPGjbv+2utm/vTTzOk/4hUK&#10;nHrlxefW6dXzofv+9sgD97Rr2/Zfrzw/fco306d8e8KxxwByGhobsVQSX52tksllUIjZT2p7GD4B&#10;Beox7VyPaeew66DEEJw2ldwaKlKmFCPqUsxm8JrRXjQNV/hugUUVhYVwZ++//17Y07Cp8b333z/1&#10;1NP+dvff7rrrLj5Rx8Hf/vY3qJwPK6hgNkYJipX9uix0uKdjERRrKlhv1+lbnvR5zcqKpT90Li5t&#10;6rL+4ooONe9dv8uMcf1ycENj1TBprU5GFk43tylcVlFc8OwvtRd9vuqZ6dXzqzCDX/DzivrWZUV3&#10;frr44zlr3vhhRVqVEuf4p5M4RZWV2LikogyLJ/F/GZKahBlnh8iQX7usFH8J9cElx2jWvLNyBDZ4&#10;BWYhN9ggpKBdsWLF1VdfM2yTTdZdb+BDDz2MKemQKjAxJjPvjMYGYT0yakZV81sLQ3qLFfKEfXZ1&#10;M5ZC92tV9MOebTAT/fv1wsT6sb1LG1t1CEvaWYFHEJRIQQE2A99u27gi+Imnnjty5Ijdd99l6622&#10;wPnfnXPGtltvdehvDtp9113Ueq0a1RvxEagJQzHMLA/sEi4P7ByWP1eWFKzXuaBvh0Jkw1pZXTCo&#10;S2h7vc5hcXT0DAlW6XghV665v39ZsaDFIpkOSgNQ+Z9++um444//xz//eexxx+EYZ4pLSqf/9NOx&#10;xx73j3/887jjjufJlprODK3O2rb7k18tPurxH/a77/vvF1QdvxWXtRa89M1S/MXs8373TT5zu+5U&#10;dQ3QFPg04CkvL61vaMDi6zvvvLOsrPyC8y949dVX99tvf6x2x8KaNatX4y8+YSq6Fi+I5jq+3C63&#10;Dw8MZi5v/np+AZJv4PjETQoPHlK462NNM5eLoKRA+lGFTBn+n1idWwEVKFFOHm6yySZoUP4W9O3X&#10;r74+LnxGvIEVzdi+ITabxu4x5NembJ7aW7YZCQl/0yFJEjvk6FAB36197LHHU/ovvPCi3/3utyiK&#10;Jz14VQO3YyFCp054NSqJaHKcWOophanOgHHjx2MPwDvvwJq2qHe77b4b1qz47HPaOme4Ius8YmlR&#10;BHFsHm5S+iLfWr5ZwcimjwxyU+ak3RMHr60nHMgGZM4Av1MP0vBeFJzntXzyc20qJpk3JOcGc3HI&#10;T/1Who3rjLSW9TWlOK9Xycgh6U6SIYk2mjWOfEJLylrlfNFSaRlWU7YqLW+tl8pblZSHbuCv12BB&#10;k/oQlXpm7BR4pSdYStmXo4BEEp/BSxxpcwHwCznOg5jT2Q3p2vHHHQPI48yfRYzGMfEn6TeXFUKJ&#10;c0cF7eJdC9cy3PRhKnupipHcmRl65DBea9JRok8FJBSzWz5cFLviXYxXNVyxXppSWjvq4E1djfco&#10;zuQbqMrTpnCMnRM1snWtLmCSuuh4atsddoJCb7zJpojnmGezory8F/Z8KG+FBAVIxoq5SNy33fY7&#10;Yp/GYVLssMNH8H688PjU088gWwKb2G/ffZ586umjjjxiGbZKC9s8hhQHbBtNn3P2meE89nusbHP1&#10;Nddmgg5yyFgVYysbfysbcyw7hXd23v5XjlOlyAHnhIFORpZkdEZWiuJpsaiXOYoQ5SYkSm3hD3E0&#10;nsvVHwu8TBylrUoQmJXKBHRIqVFcXF7SXFbcVFLSzCWK2KSwXVnvjuX3j5v58qSFzRBV63J5dIqQ&#10;rrikrKikrASv/Uc9iYqUa624Aslus/VWWAWM42lTpw0euvGmw4eHNMqjLsGqve133gUP9o857sRt&#10;t99J+W8RA2vFQP1vd95+0823ImXNyhUr27SJUAimY4XyLTf+9bQzz0ZmDCxnHn3Zn88683Ssya1o&#10;06GydYerr8GEdcgcvfVWW2H9NaQ0ddrUoRuGnF9IA33pJX8CR6ZO/WHoRsPDmVWYsL4YzFy2dNnX&#10;X0/CKjx0EO96v/FGSNmGb3lFxROPPly3ZsXiebO5X61/xlx2KaaY33n3XTmDWgMfKsornnr80Yba&#10;NdDYwRtsvHTp0rygKrLL/Er0iRpmJxx10zdl14nN6EhVMwuQXgFvSGKDD/8uDfVkICOZVAyKsaSw&#10;CE8l/NsJc0thelInDfAPppIPO/wIdPyjCeNOPuVETLfhtZIRIw7HY4OPJ4w79eSTIb5ly5dPnTIV&#10;m7fgOGTk+HACdQ/Dg2uuuQqTOGEiWF6l9w/eta+qrv7ss885nKIaY0wxZ86c3ffaB8d/OP/3MPCt&#10;tt3h6WeePf20U8Z/OGH77bbD+T332AOrE3bbdVfcgnWOy5Ytw8kTTzply222O/zIo3p07xFSS7Oq&#10;2XN222MvVPznS/70+BNPbb3dDqvXrME2fRzeh2UjggApYpPrtHSMb8KrgoeMGHXZ5VtuscUeu+/a&#10;p2/fCy44D9q1zXY7Yc3maaeezGLQ898cetgDDz0MfUMWF0HeGFPQqWXDgpQT4VjLq/+TsnR3ujc9&#10;yRRZ2vAxUFm36pB91j9kn0H/6Tv4kH3it0dPhHr6Uc0wz8p//X9THAM4vysCfCbCaFtR3LFVyXs/&#10;ruDqrVW1jd/Pr+rbEQugVZuXVDWc9tyP38+vfmHS0t++NOPErbpdtU+fbm0Y4rscspMrBQVjLr8M&#10;Vvbuu+9BCe++684bb7qlpKI1stz89pyzRx522NkB+ZeXV7araN3+vPP/sOPOuwmwnLDlVtul7gNp&#10;f556+lksZtx+h51REumAMOmAqUCiWdu27f7x0ou33XHnttvvLPLIFRB/n3DyaTvttAMTUssncRIi&#10;H5s5iGEMRQ8Kn3z6mf323ZvgjQP8xMsZ2+2wC7ISCTG9ZSeDQqANstkA1q665vo999wdQOd8wQHW&#10;teGDhp9+/FFg6colC3T/gxx66R5IRToXaGxOdT691Sc+MidDHcqROQtXdetY2aUDXigvmTl3xfDB&#10;Pfr2aPfDL8tqmF2yoOCCY7YadcoO6bd1RTKEs9UYIOD7KZPXGzQED28a66rHjL4MK9rwDsqQDYbh&#10;qU/tmuXI7IxmwaKvvp4ITMYUzb777vXa62/QOMGlxx99CE8fFwGT8c6K9idYCXwBniO++94HZ59x&#10;WnhtuU2HirYdr772+qjEhYWXj/ozto750yWjMBA9/7zfonuYFa2prg5YLaooCxCby8srMCpGzj6c&#10;wGTxyaeciqd1t95625VXjHn1tdf2228/0IIMzlgud+gIPD0txN8FC8OYfKuttykqLt1wo40wtQUd&#10;wxm8Pf3jTz917oKXuwvvvvsuLPVCVZjywBMFtsceYKr63nvuvuGGGzE4l6ttUxWjLsVoWVUwRxFN&#10;MVX6pgCiEmKuLTnwHP2Rn6U9+nTY/Tethg5vXLGsfomucMf5otbRF1cMHFq53tD0bvDNG0hHuFeM&#10;uXzV6lV4hwZ0gBtgbKcu3UHLbbfeAsYivLj11tvHjLns7LPOgh9nSsQrr7oGry7dcvONp552Bn7e&#10;fvsdl48eBRHjdsSQWMx15VVX77XXnmh92+22W7hw4THHHLvNNsFHBP6XlG200SaIJ4cN2wipohYu&#10;XHTU0cduvc32Tmpg9d13//WGG4tKSo88+phzf/fbI0ceDiaFynvFyvFcirc4JORgQzRPjTJ5QiEf&#10;5zDRjAH22LFjsc/Evffe+9e//hXe58gjj8LmV5gcDEVjpG5ewh0GawpVZkxWUdpEndCn1KlX1d5a&#10;aKkX1bmzTjqVnFFg5j79ob4xbUttyrwGfVMazunPVA84itDeJLyMs9PhWu8+fW6B4G+8acCAdU88&#10;6aRzzjlnl112adeu3TNPP/XFF1/0H7Bu/wHrPfzIoyZNqS6OsArh5ffYc4/ttt/hiiuvvPzy0biI&#10;W6644soDDtgf0834ICw555zf9e+/LpTqtFNDuthWrVr16tWr/3oDx1x51YEHHIDZ3oMPP2rO3Hkn&#10;nXHOiaeddeihv8HLfOsOGbbu4I0fefxJjOtlzrhQdtqQLTfwyKghfDDP7AzjutZgcLK7hG6WKgf4&#10;4xOkzLnFYXCYjG4KS6T9Ps6uclID1WkkIJ19/fXXQXbXrt3wxcG99917++23//GiPwozCi+66I/4&#10;eeGFF5o25qjwWpwcF/SnMWtzwTZnf9xnq1mfPrhl9w0Wtum1qmZF+af3b7liTvs9x4z9/uUNp7+/&#10;booAtvoPfJAv49fm5k7F+pCShVfXN01ZFp5N3vXFkprGZiSAnjgvbmhGNXO0CoGtEIU/bdq0hnwx&#10;B429lrF2Ans3mtsNK6A5v498HFgsLmajxpNoXaibWooHUZWVlVg/AanhydCYK8Z8++13uPTU00/h&#10;6tFHHYWa1113XShedugrAaLCNibRJ6Nw1/LQ3MWDwlYWP61p2nFcVdErKwe+vfrWn0J6Q3y27xyW&#10;djSvE14liZJQ0sOJk088bttttsLBlCnTbrz5DvQdbwM4YxFLb7DBkL59e++6y4777btXJqDMYEPQ&#10;DBC3TvtQZ79OWOlcMLgbEswFAxvarbBH24IBYdIPBfIGoe4jDX+Muvgvbizu1KryxOFtb9hzw/uO&#10;xV8cF3WsdI1R2+boVP7CUGAceIaEB0IHHXgg/p500omNDdippv6kk0765ptJBx10IP6Gk0HzNQGl&#10;WIOGohFTCgo27F759rQVZMu4n1Zt0EMzvB312LRLX/tl73u+P2f7Hjcc2I8FEuk7I8NbCxAofn/9&#10;9dfwAji48YYbLrjg/Isvvhi7pJx++ukAHwwx4IUxlLPQ1W8PB/mWs7ym4MR/NGEOGp9b9y7a5bGm&#10;939OpOITEFaNmkTLsJtpK/8H3QXf5NMZNsHZn3/5BTm1kfJi7Ntv4hgpXH6lIqbXSBWHBkKOcctB&#10;LeO0qhtJUF/O5MB+ihwtEvD4449D4rgEREXgjQNM95u89A71GBnFDq75yScfR16RJYuwCCAIjrI4&#10;6aSTd9ppx3Q3JpzHC27YDgfXn3n6SdyyYvnSuNGLBShEFGskT6rmjVWVWpK700BaGF+5ugr8x49g&#10;jnu+THMEFPu0gMx+UUqav1P7Ugest4eBrRZ3SrKMzEheMm9Izg3m4pCf+q1ejVk4vCAybty4C84/&#10;79hjjt5xhx3wZC4Vq4YnOcwRKtNupIGn+DI3IsXntE6qlWIsDhrqqnK+uFhfh1QyVdgmSC/VVmHO&#10;Bd3AX5MKJ0Htay0KMqnu6CApjtA1jED9+WFyVpsj4t1+551YDIuEMoRNrb+wYNgmw3D+9jvvcgXK&#10;1KC2q7fYr7VqWcZW1fDU/GLALVyzhaxmmLKkznSC+qNM9wkQX8BgyC/RFHfqoTDkgvyO0aK2a3JO&#10;FZjw7/zIss6M3K1HC4peBNq4Pi6k4CC6UBnUfpoL8LJZKVJMZdRYsSB2RBiKpV5Q6G8mfoW3Ylkc&#10;DxVvvuVWHOPxFBIUDBs2DCdHjboUa6KxDSiL+Qdl8NYt1rzgiyemf/vbPUhzhqHjU0+GR2r6NpmU&#10;1vNPyaM2Y4QyXcye4UIMiFUioWi0E4rFWM6qlN05LiTqmZZiPfKl79VOxDPObbmqBqmQ5dGzWoyX&#10;iLwg1vC3Ui22L0sjhBe0iExo5JF+6EZTDV5NKynFgKu4ROagsa65vFKeHyFNcEHBvyYvvHX8zIWr&#10;60ZusU73zpUVbSowDAwT0OWhfJi8RhzcZC/R25REEHH1SuwBFZaJjTgUy1ep3kccNuLjTz7FXDNJ&#10;xlTCkI02Oea4ky684PeYXHCEJM2UUPSHzQXDNtoID0jvuutu1IYhAeYUUseGUSWmpDEvXLtmBaaP&#10;kRQC2f03GDrkyccecT7gSUYgYJoSsHTpkg033vS4E06+4PzfYw4atS1dsnSjYZudcOIp5//+vEsv&#10;uRg8/Ps//jF0yOD1B66HqHTKtGkUDrKLIgd0Wev2XXr2xhQJeI3Y98nHHsYE0F577PGbEYeja1FM&#10;ki4Ws2NHH3sCRr9Ysp1ekmNVjyA8FafBcXwc5ZZLeFf2pEFnDFzNeFF1UyGSbxSkKTgSG6Fiav5N&#10;ZTVeRitBVnA8WdBvSVmZyMODjgAFy1csH3HYyFGjRsMDnXJymHVdsXI55qAvHXXZsccefeopJ2PY&#10;hFn4/gP69+ndG0MCbCfEriG915+RA3qrbXfdbU+k6cAZhNHXXnP1Z59+hLndP1xwEZJGCEuUScgQ&#10;/a68kYf9STDGuObqKz/9aDzmeTElh3nw8vKy9u3aYcfhDydMYFuY7X3n3VD+tFNP+ezjCc8/8zTu&#10;Yl1S1fvo8vrrr4/Zh+dfegnKe/+DD2HWW4xL2RrWWb/z1sfYTRErmvv2c4AF+SD+7nvuXb5i5dh3&#10;3sW0OHQsUFVZefVVY7B49tRTTsIkSGiovu6ee+9HR1AMx1AeDhRV1GYmKcy4T/TwRJEjx4IjYgl6&#10;ORgloUrTylXVn37x338bly5TiBAuJS1Ysn/6KgK+6QG1hVLCaRtcJNOvpuUoA5RwnUeogVQbTu/Y&#10;Mzfs16HiwAcnn/DUtKM27fyn3Xq1EeSRevV/Q4HC8CDniccaaqv22nPPgw4ZsXjJUrh4GBeeaaFh&#10;PFiaPn06xg8YrcHwn3ryUVqJRRahSuwN0KN7NzyIwhfD0b/djY2GCkdd+mdsPTfpq88BID6+vWLM&#10;ZV99/TUmvEiJ+0OLKZVGPLW6974HLjj/XCMSTaqssT53xZIFwISAhGHSKuGC3C3EwJeFJZwYJP/t&#10;b/fi1rA1a5USwzaANjffdnso/8KLeBUUQBfZU1CAJcPI7wkKjzr2hI033SKgYt4nxQ4PAlzhpX/m&#10;IFOXRaUUMTM+dCka+oSLK1bXVpSV7LX1gEXLqz7+ds6mg7tvMKDLNz8uwBI/EjJj7oqfZi9Lv8i3&#10;4SLWSEhDJIxAlqw/eANkk7/oD+fDj6BZYOnQjTY99oST8fzpsksvxo0vv/L3oUMH480nTDfAy5N+&#10;yQF9Mubuu/boPS0AdXhMGKakVy/DuxGHjDgCTxpQeOjQofAItJvwF3NDWEk94pAzTjtl6+12xvOG&#10;bj3D6iSA+b57I7v0WwRV0YEwEIayvfTSyzgYtslGmCnGAlssah49+jKAz5TJU+AjsH/RLrvu8tpr&#10;r28wdINB6w/E35ewmDo8Mhnd1Fj/3bffcn4Z1WEx1UsvvYIj6LD4tb+BpMvHjMH6bh1PiJFsMmzY&#10;rFmz77jzrnD1clzFVtXm99LYjy7fcDNX1QhwOR9ywCKg5GIq58w9vc4atc65VzZVr1n21ovVP03x&#10;awNve6HLYSe3236vbked1W/MPcVt22duM/igjcBXPgW+NdTttddeSPsZcl6FxNCBG2gY3CBjsVR0&#10;9OhRA/r3nzJlygYbDH36qScohI033hh2+uQTj2FENGrUn/GWDDiD2/FkGgWee/Y52MgmwzZxTxr0&#10;Fw8YwP+Gum+/nWjxpARMbu1CLpaJ4d5nn3sOV5ASGunUoS3gm1R+S6j8uedxjMpFgO6so9cGj/H4&#10;ATmPkGFh6ZLFQ2H12k4QiIyWn4DCoOMHHvQbPNvA0+7Q4jPP4sZnn3sWU/BDhgyNUY+MyXTIxHhO&#10;DZUuW51GVqrqZQSG0vXFLlM+8FFQpM6kQBsuJJqSozQxpEzgLKI5HYVv7kYLE0n4kMG1V3vjlpgA&#10;qPUoNI4bsZwN25qtt+66mJV45513cPKDDz6YPHnyugMGbLbZZh06dLj/gQdItRuAeSwPvsOMBuaP&#10;MHh+Z+w78N3vhsceBWPffQfnUTO2REM9jzzyEFZAQ1Xg2UEnLj304MOoCn4cr3Nh7s/3ioHDmznz&#10;l802HX7F6EtFDiHTeUiLEZIyYyqoCHNa+GJOiCkLZRjF9BUCeNKvsAIaqTswVY110bIgWs4jK3TI&#10;R4RjG5bTRIFUYfc2zGijKCpkWgmrL/AKe7T26NH9+BNOxDwOgPT4448HsDzzzLOKtvIPfvbo0SMs&#10;qlAuR9CIJ1KVMh9v4bjqfXFZY80K7EvW0GPYoklPDRu450+7XPz+OpvNmf3ZOq27VK27y/QsAsjr&#10;syFZtrwgp2/TNq1XPa1tvcR7BQU/rmwY2L50o87lpwzrcPc+6+zQp9WJm3a+48B+u6wbtkfK/RCX&#10;NfNGEZLGYeFqeQVWTZSWlZfJYufwVrfs2sgvcnKEjNA4w6pEtzKqzvPIO4xVBVtttfU//vEPPH7g&#10;0lF8sDACBovp0R+mTfv6qy/x2MN9Zuo7RYKpPy04Yp3SGXu1OaRnac+K0CZmos//pvaS73UOWupW&#10;43D+2yxJAaSJk3BtL73yj6OOOOwP5/+uBVbIqQ2GDPbMoto9wxGoXkNTITZE/Pu3TQOurX/pm6YZ&#10;fy699aDive6r3/7O+tF7FP8yqnT8jKZ+19Q/83VTuwoU9oArsSgyraj4lVdeSUNEHGOuuceYvUo2&#10;1HXHKIbjyvO3LmyPVd5KhHoqUh+mnxvuuvP2e++9B+4SJ/D3nnvuvuuuO++66w4c+EkUQDHYg7qv&#10;YFi+ltT8MkYQeBsnmRVGvkC2c/uIAdeOnX3+zj2vP8BWHCdxcspJvKogo4AC5PgGwvMAM7Yzf55Z&#10;U1t34IEHIj10u/bttt9+O6y1h/1ZdzwcZhTD3q1NRJnzCrlpQO1s/a8qyCukTtbPB7vGiAyvjzz4&#10;wP3LV6xAVn3405brTmnOYZGYf8jUURrW7ONvWAetxmNJxi1IyvEdsa0EY1wh1tJLckS9BAcc/Jgu&#10;8VCrCTmgjwk5oDt37TZ1agxIMMlw7733nX/+71mUny5d8YZzV5jDUUcfs/Gw4UmorN5QAwJ1rK50&#10;TilF7ATIeRv55ElemKHeOHWoZFKKuhyRmwJF9+8jRiVAkTj23qwrZWV0xok+Juz7f6dcvAvxyY03&#10;3viXv/zlySeffOONN1577bUpUya3bl35hwt+Dw8aJdRiG9JvClRlYge44un5I2c82vHi2Y7/n3Yk&#10;1y7XarI62qGUbFrOBj8ZS1Fj945TB0IRuo3PPv149GWj+oUFaIVYbYfX9z7/5CMsnZg0cZLG4x6V&#10;O+Sn3XK1sVZTFvOcRRTKVw/dohpEC4q4ra90t4BVaf/irEUer1ksKDE13J97caLDuiXF5I8aQnS4&#10;eWGHTU5L0TgfojVrxIDOcB00nayZY3Pz4HU77b/zAKxr8yhQmWe1sQtYnHX66adh+XPPXn2w1ani&#10;jHXPoQLFzjjjNCx/tmIxJMaAH3OIWB6FL7LIL1m2FKkhO3TqCnIwYY1pa3YY/2M+IpyH/67G+ZC1&#10;Q9tJEFZ7QL1hlzR0jVGEi8TUQTcmIUqaaRufvf8xHqZNKcMTfqitUVgtjA85QJJrvvl0rhWZGrgK&#10;iIRlrYSqiCYN5Dt9zgSluwa5NZtLSguxlrkUX0xAV4RvuaTXQAVID7WyqOS16Stal5ectVO/9q1R&#10;rLC0XApj2roMrxY2NNcsTEdCSJp54AH7bTx887PO+d1nH41/8vFHmHNDth88BFlTRTpE2/Dvcy+8&#10;gI37sAAw67rZ0Ux3EwmaJB3MpLLVq1djCyksFcR3+x13QZKNjl16oChmly699OKOnToeeshvXvl7&#10;IIB10yBfeOHF119/A8shFRoDSS9hY6t99t4TZbBuDmWxmh5/kZEjASddhMKAiFPSaLdLj3V8ht0N&#10;iQaI7TH//e9xY0aH1Te0sMQvsQjP8YIqjDrfXGaY4NX321BVf4aBEGtB/rmV2OivCVk49NsOa6GV&#10;Baoizg/yu1dhYboCejV2v9EX4pN4VCxn7DvvYOYXC5xJJL5vv/0OFjtjYTJ+ffrpZ6jwyCPxvifC&#10;98/SNs04AoU6Jb3NdlibPPOXn106mfLS/aqq6pFHHIXtCrfadrsTTz4FQwKc3n///SpbVSIPNd5q&#10;3WnH8OLtp599hiXPULbDjzhqj733nTN3rrBU2cv0r8LfGMJSH8IfdGHsuzvvthdWNO+x175Y2R1R&#10;I8ENpCfDNs0UUqDqyGO23m5HfE865fQWI1CXkqFAGDxxAMWBFBFcvjmf/JDZvKKQSwSze2QEiwB5&#10;ybL//otdIOV2dZ25WplLjxZUY8yhV+uI9yyvbly4un7k8M58y7R7u7It+7T5dl5VPTa7kU/n1iWP&#10;HD3w0GGdbzpowE0H9W/rs8+xDvViaCps9XncCXinqlPXHni8JEXcavwXDO3Fjp3F8KtWYHKZhchb&#10;rMr/+ONPR4++dPRll8J9LF26DNPEZ5x+yiabbtmr9wA8JiE2YaYbFh2mIczzaHiosbEJRWAWE8cd&#10;O3T87VlnqSTsIuaL23Xqht3zunTvNXUKHnrloBleuZgWfNlll+IbfNnSpcHxnX4KQKxn7/6BGMUB&#10;76R5EWPOpEnf4nDYxpiSTlifqKxzMWk7X6NiAOFaKGqZH3VF9XTJL19du3xV7eG7D/l++uIvpsxH&#10;AuitNlxnyszFWPnH1rHl4NKV1enXc2iq2w34EoWJVsE6cQp470EXSAPMsdgZKI1yyMKBv+f+9hz8&#10;ffed95LxvvaStCsmY0q6e2+wGh4QDyo6dMaQvhmz0iEpE5OZNuHNGOSeXo0FMowdDjh4BDZ9whFW&#10;SZvnFvrMa1GUmAveaMONwrxGcenWW2+LWSqcPPGE47FI+bbbbwOsYeCKMwBJTEqeeeYZG264Ubdu&#10;PabPmGGQzt7HD4hOg438kMC6F8Mhuzk3LkjCF4vTcqJNarJ9TJrRnURzSihc+MQdP195zszLzpj/&#10;6G3N9TGPSnHbDj1Pu7jf6Du7n3h+cevcCaMQkVighGPdhLCktGOnzpPx/CBLiTB29UYbYbstbI5c&#10;vvW22+M5Tbv2Ic06ZpxhuaHA6tUYQHJN9Lbb7xjZkYy+eDLoRmHByCNGnnXmGRtstHG3Hr0wlZnD&#10;8xZA10MvVKGxVBKNW8SWIwYWxPx1m7bt8HAe+V7k6YiNn2QiGzsmYffFDh074XFFInhz9nrKrUwo&#10;1V8J5hDzErkomXRoGb3xvjqXcSbfy+hYyzvLA/U0jEkiJTSFlNdKCrpq2arMm0gH1EvZHSoZFU9W&#10;dfPq3WyzTXv27DF9+gy2oX7HLcHO8pLEdCRPjiTgzbWNhG/KQ+kcEi/suNPOWEY9YN2BJxx/olxy&#10;SuVANy2Upgqa3x83fuMttsWP6VMmnXj8MfTngU+SnVlcewjDwvLbkAta9oE1zjFldFPIlIGPvtPE&#10;xEFknKTQwBfrBwpCjmfZPVUHkJJlSPQ67JIs66ZDxf6QNDSjAUUY11PY6r/CupwpeAkDf9fKlhw3&#10;lcEJ1hQ2qvvs/i07DljVtteqqW+su/WZn6yc1b6kvHHexJ6Lf+y8y5/f/2Hsev86f//p7w8wZrtP&#10;iq/Soab6oopd5719woCKMwa1alNSeNc3Ky8at/jBSctPe23Oca/88sw3yxZX1U9ZWIM9JEzDNM6k&#10;mBk7sXuyVFY/dF4eG4BR3NWDU/aGccoWrdnMaWVVzZzqpoLe61/x4FPjvv525OEjsUICqynxRj8O&#10;gOp4fgbu/e3uu80yfdxIjZGW5/2EPx8sDktzkHnj42WNL21dOXeftk0Ht9u3e8nnG9VeO7C4eXXV&#10;9q0bcdxnOJJsRKYTuqWfStrCxUs22nCDddbRXQ0T/Y2H7Tu0P+es09XIXWQJRoCsNfV4Ba1g6sJQ&#10;7+I1BXNXFixYhb/h55SFBdgYeE2dgo3bUdJWqAtDvltvvTWHgLKDBq20JYa8tGOfTQorSor37x/d&#10;W8ShwCPk5T7v9+dfNno0fAHK4+/oyy//619vwJbmo0df7idR4Pe/Pz/stykOXeRMy5a/xqCpi2p2&#10;GKBOZ4u+rfGOHck4Y5vu00dtfs1+2XwXqXorZGAM0oCXI3ELVgOMGz8Op0dddtlDDzxwxx13XHbZ&#10;KFgl0lLjWTIKzJw5AwMNRRUdxLqgCPXaQIeKgkcOKhoe4tAC5IBGLo5d+iXhU8JEIpaf+JW9qVoU&#10;fdA6WkLe2uyJEycNHBje1xk4cDDeK8LavrXVwPMR038FNFkyqUh8jtLAHpKeFocSBrkZQo47LiRd&#10;Qa149oDthXDQqrKFjcqNudlBT0tdgiSQa6hjxw5nn302W5w06Rv8HTZsY3eoOQ40kG0ezwPvbN3q&#10;+HPcZ16cFitWTQ3YbMM7FXauiUZLITf5aWlWyFP2K6u1oPikFr2yCCvRvNx+5wJ8mPbxzBt6ANeE&#10;6eaHHnqIrxfzgxdEFi5Y+P133+HS3nvufuABce/NtBNevsXBIltnDuh8SqL7jtd+1aO3pAzGS+qt&#10;OQk/tIPMrcIy/qfDR4NGQx+FIIWi9Ga8cfDg/fdionnLrbdFJujPPvkIkSv+YhvZLbfe7vEnnrQw&#10;Tbik0Eb9IIkMOsNVZ0oLrLEmSUiuRUaCNPriCQ3bEh3IsjMKToskhp6aX6Kvhs1kFPvgHWFYwlPp&#10;8uBInl0WCGGvCSf4snEBfnmCHVZAhwOVofSHnercvuL2K/dpj8esifWpuH3c1hwS6uHVaezyg4w8&#10;WMMYLUzkQAXFH7yZuHrVKi/m3SItL7/8CpYF4YsD41LzUccc++KLL2Hhm4uCfvzoY47DFnN44G9c&#10;sW56Y2yYXTV08DAHp8hLpSERh/PVzkVuCQKThUkoFPXKBELRkds5nxRdVK5STgs7uNuNHn0n4Ixr&#10;ppsZfyIaGRSjac2sgqb68PYfN9bGOmik4ygr2qxXxVbrhN0GNunVZsd1O36zov67xVXDe7U5ZtPO&#10;w3thi++w4L0o7MJdiARSBWtmGO2hWqy92HKbHTDgxzRQu05dyyrbyipCJALeFTMsGExycHD+eefK&#10;q+JhH63Nhg/Hns6pBUH00BN5GaoZr7fLqqXmSZMm9e7dG+/X4368eMuTqoHh6jdYAnH5ZZcSxjxQ&#10;OfrY46kASNGABc54LEFWnXfubw8fMQKHmJjGQqQZM38+73e/PWzEISAJ2cMxAREmH5ubsJAEg2Qk&#10;fMDfZUuXRms1cErkRvVNtDUxBop8zJVX84V9vN89d9YMHGCRuKQsl4NZM5AkGqK1IMtHc1yToB3L&#10;s123Uup4JABHa4qLlhQV1jY1+7dbTa09b1StMLNX3BheqstFuGhkDhZQZx+0HX3UkXvsHpI7Y/Ux&#10;3nuaO3feMUcfhYXD4Uz7tuHMPMz5FmCfO4Rr6NrMGTPwHF6hT6lXrLFf+q+iSRp9i1XixA8//ogc&#10;GmecHt6NJaphFTYeYuF9dsSOs2bPDuk1dtsFq6pXLl+JdXNY0YAsB9jSEE+9aYk0NERpWNqG9KBQ&#10;PzSHxdRYwqzMzYCtx7h2trAQIxBoESracsst8H4rpqp/+PEnnDzj9FPZgRTMPXhA01hJ/eo/XwaL&#10;+vXr/+o/X0GeEDwQxZmQ2lLzPlqAkkKBxNiUKI3fAUObE0O2sEORr7hTxzb77vHff0tklY0aktTL&#10;jdrYmH9ynEsmpHGNVO2LGvrL8trvF1TvNaj9zQf1P2Tjzi+dNLhDZclLkxavwT449unRtvTqffuc&#10;tk03Twztl6Kbo1u2C34w6ZtJmCxm3gz8xZvUAWHkc8yxJ7740itDxSOED7dyQmbAV4L7ACAAl1AP&#10;1BUTXtiiCakV4ZLoATDTfcmlo9Hm02FPApMtsSbr6kETHoJeNubKE44/FogkthdFaNYYXaoBuHIW&#10;K5sCMUOHYPNSVAVYCMQsXAQ1E/+Yctb7j+wQg2eHxPeHYqnvuHEf3n3n7ZlEQNgxVXLoIxsJplZx&#10;oPASsuqHnB7OS8rX/L4jh0tRD6JZ2A2OM6BvVVXd4hVVvbq0+fanRVN+XlLf0NSmsnTB0jV+F3Yp&#10;3HubddMvEnLGjqlmY9amCAnZkYQXJCGTKZzCzJk//x4oDZrxsnanTkjEgTO4ESvRJk+egow9k6dM&#10;wVaobmgQj5sIhWCGI0JTVG068ujjXngxeAQuf0Y88+xzIff0WWeehjkhnDz7jNOxuHLg+gMHrR+y&#10;gWVDMCV80sRvMBOBF7S9I3if5vvJ3//2t+f89OOPPwCtfvpxxIgROAMPgpWJYXPFoGO78yWJqETN&#10;zRMnTgx+7ZyzcfZK2Z4OByEx8dzZyP48cdIkZLD93W/PQV+Q6COk4LA00yNHjkSkNH/eXB7Mm8dE&#10;xqak2dR/iRaziPAmDVE8ptCieTFJQUH1D9+u/mJ8zU+TkSI5Uc6CaaftM3nkNum3ceUyL4DW1CRM&#10;sxSybIOs6DQLCyZ+A8aWh2zIjEXN7R151NFIzI0lyRhUIxMYlqk69lnkkLHOSH1zAWQdNhxetBh4&#10;27NnrxTsUuliYQpkiqcFaBR/+/bpiyXPyqyoTX7CBgwKzuZiPI4hlISPZauT3x5k4lfoC1qUtBsj&#10;jziib9++zz77LKhdMH8+Js3xZsT8efNUuHODlEVsKVs8LKB2q1iF4WRA9B4mDkenjHxNFeQWY4qE&#10;0Bbj29glkXtqGZnBr1at7ot3+IQRa8+0Tlbp/8kV4Pktt9zywAMPzJr1Cx7Rweci8EBLSAaNNAhY&#10;Df3ll8gQvfy00051riM5G5b7DRjQD8UwysB29Nz7zoWREB27grVdqPy00yS6AKnRkYmFhJkdg5ZA&#10;uwgBUVRRwZirr33i6WfXHdA/3IczUhgf2Q5P56FRFniHyWlMFpdIoG2Txkzo7N/ocgMRYWvDMEft&#10;s0JcFk1WhYXQmeQegSZs0Dp/wfzHHn20c+fwWsxjjz2KbevCnrQcZyQuXUcSFlT4YIjVZ4MzFYuK&#10;SKIMqEhdVdn427be7PhJzQ3Fi6Z2XT6zw5wve3Vad2nvzea+f/3O014f3G+7X3oNn6cVilaZ5umg&#10;BP8U1ddv3fD2H7+Y98GCOiR627tv5Q07dikvKdy6V+WIoR1+Wlp7zXvzrhg7++CNOh6zWUhg7LLD&#10;xDun+4kSSI8Q1oU3hEl9soW+QGTpsFCI09K7sKIiRwdFwAXNGAAN3Hibvz110Pjv2p998V9efGP4&#10;DjvPnTP7tVdfPfTQQ4DkSIKEtRTbbLPtv/71au6oTYdVUnVtdXHVikd+CUmoDv+s+sjPqk/9Ksy0&#10;4nNDtzUbfvnR4g23W9h3k0XrbzX07VefvQLPyN1ipJdmzAgP8BtBOOZ6VPRr/wewSRbJN6q50iVP&#10;JVqVFSyuKliwumDa4sADpCT5aUkzZqUxDd0KY/cWIN/bCxUWFZe9j7cPPvggpSJd+4zzx2y016tH&#10;3IA56KKhnsPXgg4FlJC6HM1junmT4Zvi1Z/NN99y1cpVX3zx2ZdffI6UF5tvvgVO4hKmpFFMbEQb&#10;zApOz9778cKTtuj60JHrvXb6Bpv3bnPvhJiHekCn7CaWrMY9pHUDeoFEzy+9/NIll1wCT33sscdi&#10;h9h/jx83YcIEvK1y0ol4pWDJJX++5PU3Xl+5cpWssOaXsZTJy6e2asKi/uHdCzH7jMwbOH5kYjM2&#10;IXzveN2EsHDFL1aBEpSRl8kOKPcfP9oDsYLUl0UAsz7+yuwz2cs1zsIfDZVSXmX0LuZScE+e6ZDp&#10;bwvKiv0Gkf4Cc3R2LXDvxhtvuPrqq3EXAH/BggXAKmz3hYDq13Sewlc1d203JyLZPEaPHnPCCccx&#10;VycWrIz79zjkw/dMHXK/z/arLnkw6ZpCyHCokXJJzBxBKbUeHwO44prKWDs2PyRGx6/qVIud1g6y&#10;dReu+3ihKRurptW4ZlBwFiiwwTjLabckmTc0BQfWO3/4Ydi8BB+8ZIylFRdccME7Y8cSyjEr/dZb&#10;b2F3BLxI9GsiM06mQBO2/4aNqyhlqO+RAgXssk14+R9aWdvlLCjakCAHD9iiMTzwyG5zT5xbf8TN&#10;Qrx2hNnnU04747HHn5g48ZtTTz+zW891yirbdO+5zmmnnyWPQTjfooJMfqpiJePHxBWbzDJilToy&#10;Qzi5nAIByycGLQ3HAFE5bGxOdTB3Z9uooJGPRk7Em/xr7Je2myeayNRoZSl5JDe0zT0xZF1TxlSk&#10;xcKC7p1ahSfMKrxQlL1m5Emcviu88lwwb+6s66+9OmxtH+NQm+gQ+u7+Gx4vF8zVYos95qahPv/i&#10;SyswubVyBaY4UQxbEWI7Gjxj2HPPPZGZwfUVC95xHsufkSL2CpynsMzYKQKNX1QkkRqRmbIqSpPR&#10;uHRIQzoN1RQW2McoEsapOvkVBwQZEYRbo/r6JU5vKoX0vzE6jRpKvlKE8e0++WHzfTqAiI2yNDtQ&#10;t7Rm5ezCwiaEc7LLfWGYVi4p2rhb2ZBOZbNX1a3XufWWPdtUVpQ+PHXF9BW1yK61UY/yosKGomJs&#10;nFKEKLhu2fTm2oUEU7OWQC2DHnu3M5B5yMEHI3ZxMuDL777rDmz8NX/Oz0jVjecE06ZOnfXLrCcf&#10;fxTbVGKK4cmnn4ZksRkXpon5sgzC69tuvwMpdJDkp3379jzp7MZWVGedcy5WUuMFdnyxsRg2GcN2&#10;XviKAlx9yMEHYS02EQ63YY0zXu+qqVo5d9ZMzFQec9zxPFO9ejl2/UKq0GOPO5FK/Pe//wODHOTi&#10;MA2Sl7sfeRDL6GpWL8cS71R+UZ4tmSSyf/z73+OxoQ2WTGYt0fohq2x81BrVidfTv6aeYpVekJYZ&#10;dXZVceHc4sIavFnW1MRvu5qGTpj+SwcZLrrmgk4FhVtUVnBlTRgnFRVNam5EBo8IwljT8eGEiy/+&#10;I3Z5evNNBGQrL7nk0vHjx19yycWffvLR22+9KWcQUgdakYUjvPSKtYEakjRLwo2QAxrf6669Wjoh&#10;/NOu0fmo0kaP09yMhBvXXf8XvASHfQXxffihsLUgsnO0bt0q5OgIa9Xf69e3L/NvMM/42DdfP/d3&#10;52A4Knaks+5oANNYzzz3/Kknn/jx+A/atG4TXr5LUDMTTipzRfKSW6P3Ousg28bVV17x0suvzJLP&#10;9X+9Yfvttv1kwjh8H3nwfnBMjVXWNauU8kw8Riv53iIPEFJMD8YlGuLJ+DNDf4xb/9+l4HCPa+NU&#10;9ZNEMDVwdyQ+liT4E5/4h+5VO7yypnHUG7O/nL3mpK26YvZ5wx6t/vHd0ic+XxTeYkw+yAmdvkRp&#10;V6ImEOCyJhPawMris875LXL4AEkeuO/u8y+4CMnlkVMea5/xRcZkzDIj9EQSA2xCKNveNuPla/gp&#10;bB6IkTlq/Nvd96LaubNnXnv1Vdh6O2mief8DD8ZL1lO+m9SpY0cLqYmd2ls3QTzWwopdJ9tGIhZJ&#10;+chEzVTxGqffe/e9QEx1DV+bIDHz5sy87lohJu0xLdviFWcxcvsgccQ3X32OXB/4O27ceLpFN6yU&#10;aXTxUb/ouLwE6tcfCiMUrkcP5s/CaUcc6OEzb025+enPv5g8b/7i1W99PH3CpNnzFsdMIOfe8NaJ&#10;V/wr/a7CUiunUOZfMDgG3rz+5lv3/u2uxtqqhXNnAZOPPPaE19548+47bqurWjFv1nScOfq4E0PL&#10;2Oj8lX/g58sv/8NjWTx9fOKxh5EDGu+7AJPJKws96Icl/Vf1qvqa1XvtufuYMVcazDZhOeqZZ51z&#10;4R/Ox1X4i6OPOqJX7/7YWHXiV59+981XQfpanXYcdWMR3JlnnrX//vs3YKOxxnrsdIdrL734MlJJ&#10;vvjiy6gZmTfwGAB/0S7eLUb7Cxcu+Mtfrlu8GG8dKZfJWFR162234109JGfAqxUhBUfywZr9W269&#10;DVk+kDSzHbyepODwT0Z26W06/WLhTnoDeRFt1LRYtdJnPzLmFtY7t4BUeu+g+98Y+tzH6be4XY6D&#10;I+u8DlVlkZGivdh4eEfhrLPOwXst4AZ2ScImgXhZAc+58d1rzz3GXHEl3rSFsPbfb19sS4jvxxPG&#10;W+cyIIsHxr/MmoVtBj/5eAJe7UaZRQvm/eX66xYvWYyG8Ojil1m/IG/bJx/psApN4+QZZ539x4su&#10;RLKOBx+477zzzw/7W7oppNS7RbNXFqqFB3eBs5rplyrIWIhEavBlZobOnnHGGX/84x8xZfbwQw+d&#10;e+55UIaMGMOPTL8I/mnsaqEzg9lYPNAlsRhRO88FqThJWQ7SUDP9ltgDL6dDReKhFWSVhv+Mlyly&#10;/Z8FWkJybw1NYy74kUcewdPrN954/fzzL3j44YdxB1zt+eefj/zFOI+39S+9dBTOYLrqrLPOPvDA&#10;A5A6Q3YmPHHlqpUvvvDi5aNHY09C5BVF5JbHz3jCWNCMyBMN4a2pmTN+wuaEjz1KALHe0rcVFMyZ&#10;M3f6jJmP3HPXo/ffc+KxR0//buJP30/cf9+9H3zkMZ1FhvwliQZ4ggX8eGRegdQQIS1EOR7rhzzP&#10;ko9YN8vDdnmlpZyMC//5AMx4D0EjmTRzblDo5Cf9D+en5T4bhBYUIFfMhhtsAFVftGA+Dm666eZk&#10;hkPElPggCiP9k4kK6SwyqmHiDQQ0r5rbduwVO7fpthoTzVirXbuqYt6knnO+7jV0/yn73/Taxod/&#10;gz0JTe3zhCA2sbq8HXacubjq1h9X1rz6S81tE1f+7v1FM1fWH7lBh+HdKy/ftefjI9d9+PB1v5i1&#10;Zki3kEgtDooYJ0t6bHAmbA4X/qvF6lTMQOsmtGakIYV2WFDeEFaOq+v2iJY+j4IuLGjbefMrbuy+&#10;3U5FJSUdh21WfODI594dj8HIX/761z332nuLLbfCenW8Xd09PLOn1qeGFX0nLjS+9ejEFY3Yh/DW&#10;jUPqjQd/riv9+0rkgB7as+3KP13R9YfwRmC3WZNWX3XT5n065PhgG5gWfPnVxFGXX3Xn3fd9P3kq&#10;dqP5FU3GpY8+/jRr5tp/JxK6A/XESueJc5smLwhdxs+piwq+ntu8vBp50lK7zNh0tNfCwpLyViee&#10;eCIm4kmM7zr44Qn3YOoZ37v3ufCsN24cN2uiUqs2FJhDNXcIgTEgFL/jzjsfe+wRpHfHs1V88MAJ&#10;D05wEpfCDoTMOuoA5J4zgZF7Pl5w9dg5h27cabv+ba8bO+f+CXFzAudYNYY8DZ72RL2P4xsikBWr&#10;Vo0ZMwbZArFy9pOPPsF65+OPO/6E40/Ae0vYtf6uu++CZx916SjsGRNU3zuTxL7eVuGCIClkfB5+&#10;XxMyQeODHNDYhHDT+3UTwoLlv6hLoE/Bf5KkNeXYmDEFV/x3H9VCYr9Fa9HlGDhjgwT/4gXn+LM0&#10;LDWLHwoo9QfJRTjlsG+h/LVvdX1dmFPmF/PLUjwzeaW9xA5A5ZX4nnra6ffffx/noNlpbEuIx/B4&#10;0N69e48ffvgBZ7ADIaZ41kaHC85yQNfU19Ygr1cUgVgU8rUiGZqfxJYPmED4ZtJXoPObSV/jdeTn&#10;bbWKmLKqqGmpQDI5mvi4LGOiU9XQWqsxmZhvtqkc4isbolYTyw36KaysADK/si7eCmsXHTcyAuUP&#10;7V0ghK36Zy2ijgXwdNZnn3F2hx12wBw00s2lreDVkI8++mjkYYeWwaN51MOWWU6sOGd1vyNoIbYV&#10;U444aUJmSpzfjJNN9epanAgkjkXq5xZ6Lqfw2iwIsBqSeRXIIGGGzXM4uNPlaC8S7LLD0FfXj2Zf&#10;+/wYljmzXvpscTFkvfAi+PIcMejVeFY9k0CfBAf8m/vhFhBWLxJhV63ij9KKNhjqhI6rs1N1k84o&#10;viOAxraNSJzNW2S3xsR0NXTLaIi5yiwlhQV4VQ3LAXB20003xaYcorV2ozExn3hRdmGgvL7hTCNf&#10;C4WWnbcZ+PbTv5XkGw0FhWVL535V1NwED40n/LJ3BiYPQmot/O29zZ2Ll1ZJq5RkqDwdwAqvGKKb&#10;3xdtTcTBkMd6SSqcbhs7YxPz119/U7YW1GFTpr8JXogK6DuA2kqOEBUGEjnGMFrgwZYrmIxJjgpV&#10;yJcT2ik3NzmXbStYoGpTaM4JU3iIhUPlqSFq08ZWaV//N2YTLjONCvdtEM7RgDlzrbyorHTgcX23&#10;O7Jjr06t2uExTVmrtnhlvKRDm+LKsubi4saS0oJCPH5vKMZbR4U1dfVrqleuql+xGu+2I69Fw6Jf&#10;Fv7yxk1NCz9gor/QliQUVgG7McsyQ0wA7bvfgUjbatbsziX0JGFFjAeTHiaaax2nblHFwvuJwhHV&#10;dCUmKhrmAh595MH99jsoZGeOFIhBE+iID4zyVWuT2NwDTZMKi1HrqPAOA85n6on/8fIhqOK+TK45&#10;qkGBfAubKTBd8xItWNCMVPNNzM0328w0LTVfVQXUtsPClfvOXQpJkonYl/3Fvl2+6tQGeQSVY6wK&#10;b8Y1FxxbWXEaFpjJLCo+ixubLsSeA5YwIWpoaJkxk1uyysisNUUtU0whNLq/RMUNhmgyZoxpTJYD&#10;vQbJAagisFMdKD9dthSRJroCk0lKY46otHdWXWLKqh8GlhSYiUBNOeMpMhwyAIzKbRpCoZI0qqIo&#10;F7ZcS8nNoE9Uv4KdT/ryq+8X1S/+cvm4Y6s/+UKF8V/8U7HpxkfcVzf2jYnN9StO2vH7u+8Oe92Y&#10;r4raS+yIk5dmRBr0qPwkyMATrXU2aTjkRjWK5gKscd6oe2XHiqLFaxq+nr16Gd4FtW4svG6brrrl&#10;YKQVw+0RD0x87U8HFFQvD2cVNAPHRe0dHilkl4TVINL36jTFmiis5BOkrMQxOctj47RpNe1YCQsL&#10;X8yj+RnWaEggxaRy/MUT2QSMcsSRmr/ih2ukwhB7n/XMqiTmYemAoppnji2+sqhX3IR2PHEx0qxG&#10;v2500qr6DfNlrgOtuq7fZ0ekpPTrhD35G8hRgMDPDx8+uVO7TLTKDlxwy9i7Rh/ZULdGRCFvrxsV&#10;NJLAxvBIW+O3lMnmRo09lJliizpWkwjxQOjS/9VgyVYTtcYmwh1BD75TH6BRt+zgu19EXu24RZ/h&#10;vIUZRCTpi2S9oqbRovQ/FakivOpUKMU1ellYMrdurkbhzsRkji9Ht6R5c6xkJvUofqyZnICIxGMS&#10;Z8vOrR7ach12pHzAkLJe/aq++bx+2WLKXD2b0Nth+z0KyzJrzXqff01Rqza/XHPeFlffs6QuGF0G&#10;PZQIje3JctHMQKIwk7oUoi/yNtJuRugKw1QqREspTA5SebjaTu/BP3jeg3WSjP5NTPS6zhgBc+OU&#10;ApsVlQ3l1Nb0HmmCPscVK3SI8qJamU/inUySTCpNAx0LtMGgTipCi2qiZkhhI5n+qAXxSxk2Hglj&#10;4QxiyK1WgyouzykTpHQLimkaTRUxCoz9Vq2AIfZp+PzzL8AoLG/84vOQO8tVQoKcwBXXziwtWm8q&#10;IZ5KMVwiUGRdDv8RN8Bk96jaqSaGCq73SnRkUJCimQ1VUKAJq5aLsc8S+aYTxZLmzhBUMU9kwklR&#10;JCMux+YZkkYjdQykG0oYSoY55FA6sCLkixafBQolQ4eAh2ouCVEdF2EYqIQCfFsJ/cULE9im+6GH&#10;H/njxZegDB63nHLySWef/dtnnnvWNcFMVxQjy1pFKbmAOmPy7kSyFHTP3gN69lmXhNAatjztsw69&#10;V1jBzL+PnzJg/pyZynWLwYJdNzU/+eSFG7R7fnbV0LeKR9y1bLdGJIyrb7h0iw6zl9cVNDRu1LW8&#10;Q1nRzKW1PdqU3DT25507Vj/6+92ZuQxNBksUi8MZDETZHzzGZs1h5biwj5k3cBblkWpbTjKoVlRW&#10;ayDJPQYcOO77orKyoEUoWVtXdcvoc/fZ4aDfHCK+oOnWW27Zd999dtt9D6QRD0hlFaWITb0AUQX3&#10;TSzu0PWN7VsPbF2EvM/LsBkL1kwMa1rYf1McdF/644JOYfvBbjO/Ku/ZW/FHNdX+MdyzeEwZ627L&#10;D5IepbRo8ND1olmYOZY+F9Q1FKzftXBZVfPSqvATLy33aFs4ZWFzWQltPHwWXNctUY5cdMEWwRtv&#10;OPT999/HMiAUxq6D+MupZxxg9vnJb99iPbWjwtNBxW4GHtojAWA5xkMWvDY05vLLuVIVeRTHXHHF&#10;nXfexcR0IihXJ2Gsuuwg+trfjVV3DNIDMMsiuXAgY5PkRSvMPhd/92rJR/cZB+kQxdrlX6hHRWkR&#10;Fri8/MrLWFB/7TXXfvFliKKHbTxs1GWjWrVudcThR7z33vvVdQ0kW0h3wsKB/2ra6pymva7za82X&#10;FU9c0Hzwczb7jHn/ty4u+oT7kOkngpKcwF4Xl19+eab2wK4rmptbOImp6muu/UumtsSZgaz6+mpM&#10;N4eXlX/1UwINEX5kLCJ0VR9NYN45JIA2/4ormIMuLUNoZ8/GKOrsVBnZHBDMh73Yu/v44zAHjcJl&#10;oUJKtWC//fb/4ovPsQIaj+XwCuCEjz5euRKQkuva9HdyWmOr6IFc48xXi0bkOcno38KlrA2rRNUd&#10;6O1I8Xreub/bfoedZL1IM9KzYJkjSuLl+6OPOdZJxSK5fffdd9vtdsCzc8kKywLHoRbcgo0r4hlT&#10;HJwGsGy3/Y4TPhwHX+kFoBijcYfdgs1RCP6kZIcddw5pvrBzzKhL0SjuwltiKMNQJFd/RDYM6HMV&#10;V5iJRZwtKgjyPqeZN1gGK6CxGGKPPfZM69pwww1Xr6nGIhjXAeIzadFIVQIbbJj0wAMPxQCsGI9B&#10;nGRjutwjn8wscTjR2MIEdGVDHZ9+tPDBczNWlLVbjWpyWKVazObpaanWsWIN68J5m/M6/rhjH7j/&#10;ntNOP/PRx7FdiWqU3qpTS4qwWY1WjFPIT82LFPuTZyUntKngpff4UICjk8guLGUvLQ8z7/nRG3Uf&#10;U/algTPEZe2fgmKsLLffOSbJqsIE9Fc2Af3llxYwKkUuaWOhWbHHejwQMjyyihPQT+H9UMxcYXhU&#10;snTORHjnMPuMOWidgJZp6KKS3tvesXBJnhKL2yHN6rBTl5I8d1USfPqJBNnkoAsfrx5fcvGf9thr&#10;H92hnszNszeWz3Q8p7NCUK41Sl3GCq0hU4ncEtjkYvduRf30Ix/IqDJJfKnmlEQPpuJ6n7jPLNB6&#10;J5Pu6tjZbor6EzuenYD2/jr9RW2HdNzmwgFbbhonoNtAZ0vKywuQ6xlZnvFkAasbGuqaa6vq1qys&#10;xQ6jNVUNVasaMAH947hxSz/6a2Ht/IT3OgEtLKLTyQQRqQ9gj1RMeayjDExt3LBsx5zEy8lAMkxA&#10;W2Tg07tx5qJFUTMAcVkTtWN4Ie3bx48MLqwnKg4G+NaloBsZhYz0ZzqaqB855Z6Dr1v6IEpbVU2T&#10;Zox7m2+2qcZ4gaSUPC1SVld/xg8LutWG9wH5mVdZ+sj6PatKkVstKhyI715UdGO7NtgQzUuOr637&#10;08rV9Tab5+gtHSQVjk45HXbmObQRB/LQN+v4GaRKLkTtpf6beCW2aXFR1jUoF/k2bERzjzZTP5KD&#10;GUZIpmmtj7qY0B712qShTItAyh6YC5ViRlNGC6RUHC1T7xxewgS0ORAHK5vYMK+O59LHfzZx6tKG&#10;xV+u+m6tO9X8/PPPjz0WckrgPSG81LnBBiGrHT4jrpw19o2vm+tXygT07TZIMGdmcmCjajXRSavm&#10;Om0Y8TWtM6w+mYBWJoSMB8IQc2046NweDzuyKoHmmupXTx7f+PYNzfXV7Lo+aBLe2qhc26Uq5Egm&#10;4XNGP2lWKlMGRspoajJ7pZVZQ/FUnAiQghkVJSuzfiihKxamSzO10DZjqKW6bQ2IvnroprohTVmN&#10;LhaNkjXUlt5EN5IyyduPpmc4nB+5xlBL+mea2/q/noBGShidW7F7/3nz4R3aVmAC+u4xxzTUYcGv&#10;GKrasxtWkA6tVUyf6/4ygTVHsYktKUtiMQ3UfIAU6olzEGbSBEqFCPI2rMiX9axUAp8Lihojakl2&#10;SLNymMvGoG8WwariUcN0DpDzZjzB+4km3inrIQVpzVk8SWi1RhNGxEPnWEKqkUCFVbI96hHuBTal&#10;E9DSb5Y3fdOf4dyQh94sbt8xbb+kXQcwERPQm199z1LMeah15YB/6LfIl+fd9wrLpT2csnApI30G&#10;TFJAnj2Tet5nH5kXtkdW5gowGyWTyIlYyIF4H2nRWkibKqHW76IOp2PgAZna9gqiOYYGvNl6Jz2S&#10;Ba3OfLXYyL8Y/GnsHPmmbMlFGqOZ6JGHJia5TM8S75+KTsjiNeVJDmtiYVVbsSPTo3ifkhGmgwvx&#10;mDxMQIeZ6M05s+OwRjBMET4SlrScxEoqkAAIfD6hMgqlmefXeU9a1bgYjxJMHOQ5/eHan7gBeXgU&#10;thYMiZyxGFOmhjEbXapJNOimVRJYG1sftieTd8ukRbxPGKSc2J0IPfznRMo+hHaLAIVDA4EqkNZU&#10;gOlU6QbNXbops9hyty4kwMFnH3/46mtvXHnVVWgjzGtjvmr0Zfvvt99WW29jMjOGZvyUKn+OE0UN&#10;kRizAtaDLQo4AW1ylKdHYRK4hQ9eXgkT0E4BVVSY89Cj13Zv++yw5nZrmtaZWLLRHxfu+nNV5807&#10;l5y5cft/TV2xurphSOeyXfq3vWfCgncmzTl7g8K7z91bOBREzNl5vh3K3kiebaoVxaLLw3EYjM6m&#10;ni02yCI+Zdah+5bX3Nt9h10Ky8uQh2vRJxMGTP/8ujOO236HHefNR2KHZsgUO44gPaD7HQGp0ELE&#10;bBFxsIh2nQpv+ndzh65bdig+pX/pzp2xnrdgcFHtokFbd5vzDWafMQe9sOeGnad8XNGrt2G7Ko9b&#10;hFaf5auaWy5mtVg23NktTEDrQlcwDEMBvL9aIiYHJcduweWlHqiG8guv75a4w0CL4oHKDtO5VcM2&#10;2gCvKWA9eOWJw5mFA3PQ+Ouzz02Tl9Q/8b0I2xBeAd7RTCaZkU+msaH3Or2YXfr3v//97DlzZRtJ&#10;m/GJ4OdPfEKloPDXJ6DLH9wvYVuEceqfRhcGW6IxTZiyxjpcZNtAWiRYNArifYWXXnrpmquvQbo/&#10;2bkkPJPWauO/0X2Ec+XtGs+dXFDRjsVeGVl04j90KXT4XbOi5I4N8DeVXrxfGM0JaCyATsWOiWYY&#10;dP5Jn4BWeMlzZkGUxkO6+0ScCo2iUdqf6D6sebppTGH/+gR04s1zgDs0yv+lvdA+VotiDhovrkU+&#10;GJGDBg3q1LnTRxM+bhFQojqoJLRWPS99i7GcNZnnY2ks/uGzRD9j/sBOIC3nh+PHYZ0vFunvs+8B&#10;eKsSi+reeP1f++53AG57Z+xb51/wh5Des7m5S+dOY8e+fe111yO/FguAoLFvo8CFyPH1zjtyMGmS&#10;3HIhl2AjDenYsW/hFhyvEwzh9kGDB7EAbkElaDFUMvatCy64EO8TY/1lXV09crVhSZ9QMgiXQuFv&#10;vnnn7TdZLY2WoldsSkKjKAqVjPtIYYhowNtvvb7zzjvhDWbsOohzCxctwvuaXg59xMnd9wgPn5xx&#10;3cKe6kOfeOKpiGLhImXgzYfjU089GRPQdq8Aeu6SS2JNMMvUCqQqPGksrdx8y61333MfvOL66GOP&#10;y7vtv/6RitJCxH89F5sJ+qOO2Dc8tRMeNQSWBj0jZ/EXGRg5+/xY6Lx4cfpyVyk7tvt4t1Rgmkvq&#10;cmhMexU9dH7s5h49ywikCwBYN9bhW51+MfXMBePW29hHCTSsc1lr07qdUDLQJWtxOGnOdCT+1Jo1&#10;1hFG6Ve7aqGkR3yhfmZLLFizbBYXkSmcZGUu7UtcwE96VYdWOnrJoc0K8mU01qJDo2RkgUSQHb//&#10;duJ999593XV/weyz0K2KIBKncvK0KqocaAfJy6hEyvvMvroS3ugebuFQ2eRiUs3SerQd1SE2nscS&#10;CsN6rP3RQEkpIrW5qibV2n2xS1qSDKJDUWaTB6n0owxMzzS5q3AC9zaumrLs+5fmT/uxoS68uYa1&#10;hyFQw/KLAgTcpXiI3NRc0tyI6A0RLWICnCxG1Fdf1/DzxClLv/tHYe2CIGdtRsnQEFDNWwWfhyNR&#10;Vqm4Uja4acYARsWaCNvEbcasks8RA1HYdD5zMVFFtauovYQlZTO5LBqaGJ0RrKtwKY5oe35HvNuU&#10;m7XZeVX8FKVNnaAE0ksJIzIMUgtQiScESsVUkIK6stIX1umwvKi5trmJ305VtSNmLOje0Mi1Yfhg&#10;7IA1D6dVVqyfzD4vqG+8c1WcfWav5SMziQnAmLGa7kW+pcX8rNm4sUrRX7qWVJz1F6mNZCyDboDi&#10;TdMp0u5MgH4cqcizOYUKqolVFfMh5+qUm5rhleiPg1e0C7VSY6Dk088pZuJPjTdHrHFpB4XLywbe&#10;eFGXzuBXUnAgpN52222POeYYHMydOxexLAo3Ll2mnPJ/CCraPXezbIweV3GW6kiTUBAiD3KDhrWx&#10;rmDNfUesvnXv1bfug7+rbtl75c17rbx5zxW37Nv4+tUFfMiNuiSlI2FOoUYAIJpCuKCCVmAlSXnN&#10;yspWkShnvb0f+iOL4KoGCuqKDlTeaLrZNhRjDGriRdXxgLpCLbvGPiTuKoUoKxb7KdxWsauDMza4&#10;V3C1kJoNMUi075msrWv4ILtfcZvamNhFueN89g6YXuS6urXJ+J83jxx3/3HpF7PPVoksfDbHqU3E&#10;ltSgXN0TvouKRX5YZ8lXUxf+cNUx5pleqJp7exGZo4Q1pNETVh9ZS1DO8e20CP1YFJrwRrVJnitI&#10;y+QjDkXLKbCoLVFTbI4j1zpb4rupmM3Xe8WqPIlKUfmEKo9eGD6vTaD555Fwo6R9p/QbUtvLzmBc&#10;PW6fzJEiBpUwdplLTKl+Qltsz0yQ0qAppGU15o89Unh0xMqQrpibSJgU0VaMKBJmyJM1M6VSJejw&#10;RAE6QkfecjGmFM9xmaoCikiuI464tBGNSLkChpqXgpwFCA4vZlD5eJwRb56k/USO0WcLquYkSGxo&#10;42zOalXkPiuiqUjXzZjVWnNlkji8PKWwE26PPLEWHxR6tFbNToBZVQ1nwoCgWDxrgEj4jTD/jIko&#10;iZrwrB6PqsqKi8vLSivLyxEiI5UBzoBgrLdtRP4MZCXGF3NsIQ+E5JjH35CvmPsPIsVzOCF/NVc1&#10;pB8m4HSH4pAcHzPgIV2CqEBYEoJpd6zZlNUSnMvGB6nDe/Togazl1F3qyzPPPtujByYFBifGFK5I&#10;PmZng8YQJuxgftFQpdlc8E/tSFDQX0LLWFhG4NIupW7x+5dT6h/4+YS/l69fP616k9c+e2WDPz80&#10;/LpuRZ/+aezMmoamLq2KP/l59XFPT3vn+wX9StaUzP04+jwfl9ngQUxX/Bh9mMQMIXYQn8YcJrzd&#10;8ZNokcG5lUu+vmXMvLffqJsxC3+/vv3K6lk/YEEfsgGIwWAtTvPq1SEJQw6Q5CollW/l0oIzNin4&#10;5z1fzF9x5tc1Q99Zje/nc1a1ufLihQPCIseFPTdofcl5Ez4YH7yADWCiaaQgaD03sUX5JJTEgRSL&#10;tajn6H55ic4+416oa0V29jkr28SYorssKCmr/Hby1F123fW2226r+8e0CowWZerZZ5+baxoa/jVd&#10;jTAxRVq79jHgZNAsaPvcefMPk8/cufOxnC0CQ04kqXAh9g3ifxpfuDzsN7OWj0Kk4kFgSMo39ybW&#10;x8LCusZm7AZ09llnd+/WHWufNxm2SY/uPU495VTs9VIbko8qshu+aBgYgwPWVLuy6M0/OklY+8xE&#10;HPwUvfmn5uoV5vAYAiScTSAdM8vpl7e3eNLN052WdUn+TajW8wxP8rhGX5pzXmMDLRwKeP4NOUYK&#10;jhoktTBti1ChLYRKfckd6QktPProY7L82YKohOJ11lnnu+/Co4scBY6AlTFA+iHrDFulM8ivItNl&#10;kioegXjIsEdvM0ctPEVG6SFDNzp85FFewciRhzHDPr7I5oEUo6G1woLddt8d+2BhCtgLTJkiBQ45&#10;GPqEjSjeffc93IL8YLLHVfhgrwLegi9mn9EgNsHCF4RpJdOQrGsaclgfcvBv8A73kKEbHz7yyHCn&#10;YBqye6MwUguiENJSebWsPB0nJb3PspYxOMMk04A99973g3//e/bs2Thhs8+JkLTyDM4gkXr3rngW&#10;lXgPCkdFpMx1whx98VQ3DAla0kmnJ7ow+ifW6XEgO4rkINheKfzfr+8mmwzr0L49JtFRTlZAe8To&#10;TYVqUmKFBcaHJG4zxmlZ/pPqXW31qjD7/PiTOb4BtUkIEbrmMZceWx8SqaSH1jPeH1t0hkiHBTrM&#10;pblrCyeNP7FAKBeNgqqeqdpYwdGzWrIKhchtZCiE2w2oiyugcX0zT8Eh5RNF0xZpYHY+9998buyy&#10;9cC3nzojpOAoaFq+6Jf62pXYXSOsgA67bDAFh66A7rXN7SEFh8KpyJLS1PU+qgHyO0bAqWjyW08j&#10;5YzRmE5rDNsCnFplgYbIiezUhRucyjKHgJR7ykoRjt0mKk31Up7qkI+tuO6o6OW3roBWigwkM2Dp&#10;LilKR/sncSdHOqYY1AxdRpXCjdCVUVzG8byZB6E8dh/ss1/vHU/sP2z9Vh0qKrECuhIJdUrKyiHl&#10;MF7CKLKhvqmuBsk5kTOmYcXiNVM+nLjo0yea5r9fWBBCZzHGxJBNVY0Y/Tcz6FFt5gM6IT8x8mgo&#10;cpadMM+ishT+2X92wB6Fv+y8S9VIkNoiaJng1CRciWibqcWRPuOnXie8uAaStSSV3ZF1KEo9+2fS&#10;IseoP7zi7BHaZacLrqiigVAnXF/9xs03RSzrIOr4opWSFaho8KKVe89aWmnJNFBVdce2S9frPqei&#10;FOlVNi4p3r68bFCSbeb7FWturKn6tkRWIpD5QlGUhBLj1u40xEGxQ7mpYThhTFADNrETlpQTkWkZ&#10;m+fVvBAJ53yT+WTmRIm1OzIooCyPBmJCYAu5tEUGJz0xzyIdyhoa5WmNsMtWxrqYYrOkQIkL8FXo&#10;wu+vBNVdbVgnR1eq9XJmi5Hjps5c3bD4q+Xjj1tbCo6Fg9f9/vvvP//884suumj69OkvvvjiZeee&#10;11xXJyk4vmyuX3XSjpP/dvftiteMxrLGQqxzL+bKLzqmM2SY28UK6IZDblK2uNq0tAK6/Jnji2pX&#10;OCsYGMsTDoU4/anOxLUhR0CqolFw6npyuuAg7apmniEv9GkhFlIRqsWa4br1uiKHRvNuzytmuMGe&#10;ROOJOm7Uut9Pwu4ELc0RqBNQMlw53QtELHS/QC9irkRBUCNR9d1URQOf6F5adxvUZ4ffqnowVmE9&#10;7Pl/SsEBBT7/xjfuveakhtqwAtpARu3bWan6l7F5ZXyqAU55lIGgZ7id4CkUais5CRBcx1MZhEkn&#10;jM3lo6/V+7aZ2kNzEGqJ7Ls+2HBvlYiMwCJBmKorqeJ5VQdeimhCuw9/wpuMQoydUIBRTcu+YcqT&#10;+mKQvSPoTbBf7lDIFnBFSIuAu3nHCk/BYZSqI3A0Izn5KThwFrPPeIv27HcmrapvzAIq+yiyJjcI&#10;ZfKDx+r5pEBISxIjCXohCx85AafgKGuKg+ohUlWN4gq7wA1pKNwoi0OlJeWCgSs1Xbjq0O3cUJHE&#10;4InqF6+b37dumLXRiCU6C/9zxZ/kB4huzAMVopa9shqjG9X/pDXN1cJ6XUdS9Wf1UaeV4VmylQde&#10;Kgpfq4onVBMTI5EYiQGHVe6StdDGorCQguOLL3EZB1+GFzRV/dSWNKcEmaZdMtQRfdBl8JGcjMmr&#10;aajsKEWRtfQ2Cjo0mlQRUdpOCv1SdaghxBWIgbHtdlhrLC9EhNrwD6IihpfssOyYUYwfdfXICA9t&#10;5yL3mNrVmZ/aF/Udt3MqOWiHTL3hg3BGHgeqCImt8jPkkAnmIbPVcTWJlxA9lBQfzBekmBwa0vZE&#10;W9yelUPUb2KRCsBSVcRwjrSB6N7rrt9QZ3n8s0qX/wupsGfPDHldI5aZeeKt2Ysuv67/Rv3arpjW&#10;cd7yDuVVTev17Nhj2ZqCfmsKKxbWlM1c2mrmsratittVzvr42ssvDqZNRol8weSQfM9MD0zTgNkR&#10;gZaRqrcdx+hMPRatHo8USgvadS6oaFVQU1NUtawQI5/ARsnsIfyUDmotqTEkUEFsCP+rx8FR244F&#10;fYfg377Dtnjp0t9v0qtdWElbVPTh2PeOOOe3i5Ys5rLu/I9bd3S90bDNXuy2xMbTmpq7XPBjYUll&#10;VpCCs0TbzN/Qu0U39lW3Ej1vhBmHHGQob6zDtjKNJZ3blB00qGhoJ7aKtc+YfW5eVqMSJ0YQ3JKD&#10;SCKp4Cf2gYSlLomDIGWvoiZOlJQ3d+rX1GVgc6d1mzv3b+rQv6C0FTpb/sC+sYmMIxY/I9hp3XQl&#10;EBJC5EB8DjSE1NmC4WkEbwuG1XASTdBeNA/YsXmnS5v77RBp+Hl80QfXFM4cl6qQXxVoUi5gF5MW&#10;lWFtJ6++9nq3riinhL8Ws9MalNiIhKFk6KmOnV2/I1oZacmQWkTjUtOVttE1J246xmAKmzEApc3l&#10;6m28bpfYkkiLTsccjCi1x/1JRcRW1+9f52fEf6VHK1IVVL0s5KrnsAJ62tSnn0SihYKQWAMr1kdd&#10;ygQaaBHbTkyePPmqq6/FDhNSIKTmYFKOAw/8DVc6Y13z66//a7/9DsC0MsqgJHbVvurqa5ybg9DQ&#10;a//aZ78Dxoy+DCdD5g1pZT9pBYiETapJybRpP2BdJpZLX4NqJ00Kd+1/IDbCoU9xadNmYucMovIQ&#10;wy1CQ5bnnn3qX6/+S9Y+Zz5cAY0UHDzLeuB3jj766Ouu/6sjSj7ESOGwAvrBBx82JAP4cQfMXDPK&#10;k5oAiP6fLa49SiSWvTkBbmsljSOFPbhZQcq4peckpKA6RTIJZhmaMyhDlmcnoM1XiWzUR5iWxv4r&#10;bpJVjgsSbzkBaSRBdx6HBpHMUN4hyiL+BIeVR+EG+T8KgIGDSihHLtZNr1C6avzWIFmrS8YUDEB0&#10;/JNIJ1US15yIhhsM7P7qQyf17tUO8dTpF7/0z7Hfe98ROxGzyOsly6ol7jJyVKBKnPTIKRUQscFh&#10;NixLBGLYogWMT9FlqgLEC2zM3BTbMzxTvuVpiXMvw+fwIyHM1E2Vw/Q5tCSq6WMB9rKlRlR5MjUk&#10;5VLDSoAzOl3RJUaV0mKkIW1NsUZOJdhObYr/kUkhwR22RSlvU9jrN902O2DwdhtUyAR0aQXiRlwJ&#10;DECs21jfWFfbVIuHnVUN37zz1eJPHmpe9HFDQ03YJEUGruqqlRtRyqpmZJ4VM9xJdND0l4IM/4m2&#10;8sCsJDF/4Y9ZpNWujOcEdBI/WMhi44UESRJhUSPdjmLhBPKigZoxeR8k1M9bGuwDALdOF6BBpfBF&#10;+8NSDIy4PNm5QXELPnK8p9wIOaDNrtwRuwlRIOF6U+Pwect3mrOk1IZgOI88hQP6dV+3X7fW2Gnb&#10;KMTYZtK8xdfW1c5s0wqrbygFDb5NPLHXTEeT0BMoMzsioCdiDidCgXzrSOLr6GE8booBVNqy8krY&#10;EtOGJCVyocBhQQ+EdNdZjUddq2hBCSarLLL9SY3ahOLOUA/IHq0q8SMmboUPbyuIzOa7OAGtFfBA&#10;Ed4ASri92YFPLJzx3vKqPismX5QQmDnEpDNScCDD3XXXhRR1V1111WWXhfgGKTgmPHNRfeXWx+y8&#10;+O57kAPap8LX6s5V4A7pKmS9san3/8EEdCHeRhQRKo6SUZp4l2+rK8IkNkd1MXecAIOepJ1ItcqC&#10;6J55ziiOBRwchdkZj6wmmqCugIxxl+qp+sP4WF0b9V9rS3xxcmcMK2Kr7u/MkqIcswaVhB7SjqZA&#10;zYJfQmdUZ/bbAiLjoINMYKAiMHFIrJZCCtxr1W39vv/dBHR+Cg7cj0VpC2ZOmvXJo02N9W4kPuWh&#10;Cq9LB3J9qU7b0LidQRlIEXKxRNEccwy9uF+BAWueb2Hn8H947V4FyglozZkQPK/jAHlB9DMW6Su6&#10;Zuxswe2ILEymkm2azOoxmSS/eb/clcYCUXx2lFWNcJvaoxBvcZqPQ6yvvI0a6wfozhad/tsJ6EM/&#10;nbMCiZ5z0KKwEJM3axo41SpgFYPUxDBNBgYAKnz+E7rgOTgim22eOFkBqgzn3Jxl1KVLD9WERamB&#10;vkCMKIbSImDqzpRMiG6UJFObtJT6b9q7aAjJ0n+orJIZQG8jHIQJJoMdqlOUn+AbA0hpXE2MlRtY&#10;hTtcmTj/aF5MF0BohaEuQ0FlYtaLka0RFFIrUqZbxKQFs07QOMGxhHbKqkssiqapcYtRwnOJmunz&#10;ISdI61OxUHjpwIgnUrtPRjRU4DiTwoLCHzoRcl2IcN2I7NALAUeD4smMMCagQRvcUcg1XFyMxbRi&#10;TaFoiI2E27IomROIzVjpzPwS+OhzYnlgTPVmVh+y1TJWh0xrDHfxwaJohw7GXfoOATXRcBpHxDFV&#10;Qk0tJVUpz9Xkqa+JzBMrTDRfIVG4IwZAtHF4TZrOiDL+SDUq9c5maBnwYn72GJ+JWQZB6LrvIEeu&#10;ZaY+xJBSfqvvokW4GUgmX9eOqLQ0rdQITBOsImITYZloG17NCUIVUZIMqVDNNvJFGeCG4CarVhyI&#10;N3vTA85oGnoEM48LsgwjWmBytFhrPboVNyu/LxWzU+sn2aI6tSgHRjWqaGzPbEKPWYMGP2pTYg7S&#10;b+6XQF1SRCQUKbAJ7jqrMzCUdNjgi7JI4uVkAtokFZpNRaPVuGYbnEhnku7rbwP/3BUDrlYWYagK&#10;esBh3lTDdO+wtkIFFVPMl6QL0i7FQtlLub8Sa5RbE0fVklHSQWjYkAfMGq9aGxFT41F0E2Z1KX4K&#10;ASkYy41x4siRn2rvykarp8FE75C02hLLIkNda6KLSLwZCRKDTXrmdt0SmxKT0S5FoZPNFkchN4hN&#10;+07j/LJMDTfL1PC+mBpuqcCxoARJnFEAWaGxovn+++7FDn5XX30tZ5wHDxqEyWhk6uA+5PJpnvDh&#10;+JkzZ6Lyp72VkD9aW4FchwwZ9Ppr/9o3TIX/AB5KtfegWkx8X3XNtSRY6yKuttRxZXnUEr1DXKOy&#10;7Pfn/fbNN99EwsacCnImoFm6devW6ObNt95uah9aoAYquoqGoHCYgH7gYXZW0FYARPCVf5R6VBBJ&#10;V21zh2I+I5bxYE4qU7w21La6o7zpdGVbAXE88qApNMk2w3G4WWjhhUgha6dPSIzcqdXysRRL8w4l&#10;jUdmU/pLIwfZljSZUWKH1JmL6USJEMz0o7GFhDDKX+uNlBAA1r6aimhnWKv1Mas0lASDFGuZdZE7&#10;OR8Jdgj1pM2SScS7/Q5jiUmPCumXv/9x4cFnPvrvT35qbKjH/vVLltcsXl6zaFn1ouXVi5eFg8X8&#10;LqniE3sVoLGDxPFCSmYWZUz7WopzVGoUpfzvs3OmY7EvvO7icRGbOUbhZ11DDgetONuWd7rC/1x+&#10;nN5puppIxSQfxeRyowIYaKuRm5Y4RxLW2GHKLZ0kTfSNLaZfVXbTJ1Fc01LbliPEV2Xl2HKusqSw&#10;qXjBPxd9eO8XL/59zvczl81bXrWiumZNXfWa+vBdXbdqWfXSOUt/+mzKR0+8sOjDvxUu+xRrNcrC&#10;Lt5lUahGo4GGaabhRrBfmpDpuXFITZnmpZT6gRmJcgu9F1vUey3S8VPeAA/MugltkQ28nfZoBMfZ&#10;Z63cZKVKIzeoMZMa7YliXapDVi6yJ15lOwaP1Ceii+Ya5SvxUYtVnbUGgkCabkKxMyGXasadvXi6&#10;uPiLnh2eW7/XjDaldeEV0tA+3p2aOnXW2He/Hv/plE8mTp/w9Y9//2zyXyd8e3F1zfTWlXigyU4m&#10;MnPXbDzLACFt05m3Nr+XtbWIYsraXCwj2/0bZSPZcoQPLdySbdzoVuKokvqXehoDNEoiamI0Itch&#10;apLplrkUnnMFTrVbAdAsPgpcG8uU9SqIDAk5BoVR/SkbDL0KKwvKe6IbKydPXdu3S239BUccdcnx&#10;J7LAeYeN5EFzQ0Np2/WbkWDHIUu5Yexy56YicrNxlFfPxPuK5k0ufeqM4jevKfr0yaKZHxcumFa4&#10;fFZh1bKCet+I3MxXAdVhVTRbMlwyMNBFXip9ig15Oc2DkhD9QN2leHzN3X0+ZZVrlIkvpT64f6UT&#10;cyvjFVVE1kP1UT2xdhI91NIiwVRcSRFy161ah2ZJZOGGEq3NJZTTVOyfd5Lkx0Rm6iBU2xl0hbV7&#10;8lEkJJ+jHtAyHCbjleolM2a+85e5nz22eOqbqxZ8X718Vt2qhfV1q5sb6xPKwuFnz/zho0dP//ix&#10;M/D96NEzPnrszAk4fvzsmePvw5s1LjCyl/ca9KkdOkcseGIqAynpFsdV8y4SCsY+JoNQQqUcxae2&#10;qU1bwKlxhrWQthaS4SQAIXrgnc5EBxENo3e2c6pPaxetY14OQ1OloZ6qlPLKkSqZTjPkQWENYNwz&#10;ZCkmC4POTlxeM2LCrD9NWnDvT8s+WFz1zfKamWtqsaNgrWU69vaW1zUuxbe2cVm9HIRvw9LahtU6&#10;+0zJZpf5SxNCVeJfPHpMu2JxYyCd4khUJFswn1OmzNr/wCzOBJviuNMNZNCkxQ0z1GsKSVLVAxrB&#10;ibCVv2zWwENVJdUKjdMTy0qdu91u1FMyFGumR6rOFKq17e4hX45axqe28/AqhkjZdrzy6J5cw2PI&#10;FIlLMUIV2rCVXafDi1hovpOlGBWbRaegrWYsah4//KE3Kvd4RoSY4XbKQT02lDGb9KBOu23FBB+l&#10;qTDVjDQODfVY4YzEGposA9PGoA9z1NhysBSP8PEiaHFxWXFJWUlJGTYhRMLU0rJyXMDJ0hIcIE0H&#10;TpaFkyU4i/KlWPwRNtKRbfVE+QjAsv9a0EbNBqh2ISutZed3vnkqy65luzzRWdwvU6YMs5NhApMK&#10;qqnR/FXHtL3QZDIAV1OFwVKY6khslJFjZabKrtIiGS8kXdFfrEutL1F3RZxAoabRIASpe3cfpLfE&#10;/uk0vBtpDmlumGJLqqViPeyYemC6fvPrqRuiDPBJ7ZUAZF3KekwPE1hdC0ac7YP8MoRrkXo/GS0w&#10;Wy4wNL8d94yJayLddiJekPqoFFEoodacIlk0ykUnRWazf+VRhCdnWgLov97jtOsE8BaGaIksTC4q&#10;LLlFlU+GjfyEjrIn6n70KLd3XtqAXzjkt9rAKBnyaANUcHdVOX20mMQFkTLZhxB2k44z3PcYUTrM&#10;UlxNx11+ZzhIJMhmksboL3JELIUiJ2w0F0vmlfcTsbrUE2mzmbasfqs95VCm/pzQU2w0iU8VThJy&#10;he8S8GRcZ17fc2SSY0Fyc8vq4EphyhTtCWewDezHH38ybdrUWH/C48MPP+zPl1yy3nrrl5W3wopp&#10;TFuDUYePPAy3IHsGb0E+6Mnff8vZ57WyxaUWaGyWai9eb71B5ZVtsET6skv/nISdMXzP6XL8GVmV&#10;IoNYSWHBokVLWsvuoP/xA1ratGm9YNEiaT3xARl30JK6hZZKyrwBMj4jwPxgiGzXRRMZ3LIAMUMD&#10;OZaKVI/jgMchlOsF1oIG4VXlSGkO7PKurD2zXZxXHdRxY8r+7B3SrVwrUI4qzmvskxVJoogGDtQ9&#10;AyjlKEdzrr5y3dskxEnrdiF13t5ijhhRY44tu8W5C89VIG3ETgcOhdbRrJp16pGaC9q3LT/9yC2+&#10;/Hb+Ox/9RHKl0VRSThQ1Tv/zFZK8yzgpTiCugNbGeDXLbQ0XokpKO1wPlKpUaj10Mi51djKc0EJR&#10;+6gwcklZGMMl2kGWHHNeErqLN0plwXopT+OBNh7CMOsvTnGyXqnyNjw4ixXF+imxHK8hcnNpS32k&#10;ISnnvZUhEinU1rEAOigkQll55l9Q0ragzXqlXYdW9tygrF2PVu1aISCsWV1Tt3xO1dxvaxd+U1j1&#10;S0FDFW5HHrvmprD8mW86R1cXsZ+n14bjGUBguEmGcLWBituAwFiqApebDaiUjVx6Zu1Rn6Ummisr&#10;TxmOa8HYYjFfIxaLml0lLBT2pfWZXiv5ejPHdtKvjD/W4Fk6yj9ZFokBBrolcNeWQk3CCv6x/4Lo&#10;Ntt0OMWdEbz11AzOeVtQXFfffeWavqtre1fVdqqpr2wIl7Ah4dKK4pmVZT+3q1zcprK5NOzBJb5L&#10;uqD65aGWkRYuRN2LEJTgsmOdWq2EcKnJiEha8vYENWeOwabxh/cFGtlH1pnYTQR90YLkkTi1RJ1F&#10;HKlR+6KeZEMY4yBL5PbArdB0TV7XVVvzKjP3mUoFqoP4wpu1hA6ijj46/vLLr+Ips1wql3MODXUd&#10;OKJNzx2a6pZf3vCBKmI+jQkh6eFf2540e0ntJn0XbTNw4W3Yf1yMJFuWYBoV2X57qbQxtV8FaPzC&#10;G5GV7ZrL2xdUtC1o1aW5Y5/m9n2a2/Zubt259NkTZAW0qjQDTmFwfIM4aVUoY4mEwqh4ojAUt1Ti&#10;VFl3HJ0i96Mxq39wASfeLc9Na8fdmj1iSUIXmo9JNDGKyNuM+YcSbJwc5EdJFgpyRsoEEOWPvi4i&#10;SzKpP/qal8uTIow+zWIhqcH+9yK6ZlO5EcMbhdOI86FEUUlFUVllcVnbktLK4op2ZW26l7bpUtqq&#10;W3Fl+5/HXtVcH7a7wEdfDFTfSWlzTKddYYeca+QCWWqMlXsCY6khZjLKKUImp2M4nyj9tQV3rtYq&#10;uAz/o8sMjzjkP+WvthScnbJc39RX0s2HJMxVASrtLkzvSmzMkMUkbqCfCW5UmgkkphbnIOZqGe1D&#10;aHLVEo4oV8WIhPGutNQPwr5Dq1Ta3KakqH1JcafyonYlxd3Ki9dtXTKgdXnf8uKelSV7Tpi1rFb2&#10;Scv5KAI6jJsWGUqaiqt8BTNt+sy8ubPDKadOEArC3F0S/QYJySYl4r+cg9J9fT9A+mt641pP/6H8&#10;8F4omKS9MmtTGlixI3T0QKoZQbXlkZhRg8LMUuuGpv0iTxQBPVKLsQYN3TgX1Du6Igc6vRwuUaa0&#10;ED0OxaSSHP6vTXBy3lDDgMh6rLWYIDI8kjIGZXyDyhUvHFn7xl+6egM9A3xRRSpfNH+KKVnP6rpj&#10;mhNW11rzImspTDCXvhMxEx5wGbsZCfElTNoW47G9dkOiUtTATf+YjkN8dAHml8Mkc2hdkjiTVvnw&#10;dVCksKNgVWV4UmQh2aWDPmB229Q4C6yC4aIwymA1VbYj66mZSzrMimNpf5hqBs04GQI7x01Uquvu&#10;2XVmEzHcjYovohLVpfTUItyOic68at4tlBMxObi63DKK5fSoLIQAALWYvL9KKz5BhR7fuaH+RDEp&#10;n834qOEeMKqMU4TUuEFhXwnkCyJOudEfFr/jpDzlllcA1WATZ2OkSKtZDU3ATjUhQTDltD4+daVg&#10;gu/shG/CzXAxjffMlii/2AGVGW02w3tTHj8vHLOoOFTC45w4uaU65Jx2WoZ+lupK2KAIQz6LNgVC&#10;2F9f3k6YbTHqz9WYjCoFWxBtUSt2/6UwZ4JgL5O+yI1KtiK96pjbVQRasWsOK0zFlbFai1YfYUrO&#10;s0mipF0yRTa207BUsm5/OVym5HjVW0wFalRlkSI1PyEmT4FIYAuqYVGzK4CG7mYmTiAL5GuFBQwW&#10;nrSofOwWvVJke9TMyKykZEKudjvbrYQa65vaklTi7WQUO6cK5bcIMVIeC7lhYrs/S8ExDVk1uKgZ&#10;tz39VFgN/bvfnccMG9xa0FY9by8FQr4O1n300UjKUcDlzAcceNA7Y9++5trrXsAthYW2G+F1z8lP&#10;3MC0G9siuUdz81NPPQGaMDGNv1xqjXXTSDDN1sP5wsJRl4KqfbbdYSdibKbXa+e5ct7NSlRPJFW4&#10;8047lleUTv5+co7Q81dAo8AGG26wZk01kuaTeBNEshzbrOyUU0+yFdChWGFRiaTg0A+1V26PqSrk&#10;XGI+Jiv3F/Fu1wRW4XaUI3f2kGCpcrdjXsjR9bSUmpc3nrgRhUAnR1fjk6E65cR+WXfl0EIaAgh1&#10;N0gxcEfIcZaQLzkCCT8Z7GWGRBZ7mYumn5RuavnoWh14HCWydhwrzp20yqdFPKhKUKO8pLI02tN7&#10;TUqisu4ckl5iQ7oSvOfeXC8Z/dwHaOXaJXZOIEbqpeNRzad5e9tRHHEbaDI8dU7mq/LdlYNkVnFN&#10;EJSRC0QiwBz/6rFcVhMSbiZidlYYhAqZKknTJPepSYDiXsmZJiRashKtLk4uaP/ZD5eOxH3pqeih&#10;DM6juTitdKKqB6Ll/BFfdvYeSm/0xrDZIJZDFhW26hrSGNcsCu64sQ4bqwg90jl7K9m6nkQKamfa&#10;bkY5M/yy7oV/Ld2di4IHRhL5af2SEYJURUPGRRvimXFRn8Vn5RirMdyYaVSkAVkCDiZmY12mO2RH&#10;+J+v/kWn7zn4hF9WynwAhx8Z8xZNZdzDPsTjgD3UXx6RLypKTECLbnAMYK05XTGK8mhbUhMiU2Fd&#10;fdgAW4wN7MNWIM0YRmFhDfdnk0ZC52TKhRUnQTDB2XuQiShSq4kis0qtZiNR23JWJkx0+QeOhEVC&#10;bJEg6o2TY1msJM2mztYbMiPpnQTIyZ3JDY5coSWVbqQxbY0NucVTC8wh5ZHVcj/lJqqJjwroAUPG&#10;TGGZSlf+ZXCvKke4LCreb+/9Bq43oKLJkjO23LR1P/m3qrAcjCkraXr8qaeWLVveQgltmyKzqXyF&#10;V9dvPU87UqnSz/qDRvQoKFupDO9LmyvbF66aj+G1myQnjbTiPKthpeZhMiCX0kw7zMjVCEqgIIc7&#10;jpLhbtJsbM+xU1d7Cl3HKX4H3Y4Yr47xUhhPBCntiHvLUkf7VoViZx1A0sX+7D81QYOlaOyp9hsu&#10;UfVtrK4cUzZoFCKugX1qSXsIwu4lzETYZWO4ONkweRv20SoubdNYvdSMMZQR9dDUEOFGb0ctWtq2&#10;eV5nY167KGbp9amUVpGgQZiySUM0TCTxuvskCczS97UzhBBtxafIZDZp8tlnQW/TQ2qadoWMoFcy&#10;WadgpbjtAk3YrCKI/DC5sXuJ24rWaNJTnY2KY+6BGpIQRxXQP9KCCs8QRt2l9oLY4iZOFor7RXwQ&#10;diUuLOhYVjynuqGBHk3ddBoHioGotuk/0QxtnJ8WkKap3GJBNgtGdWddCvjy6DzIyLjN/TRpgNoj&#10;dpK32quponamaZQfa3ClUWOh0pgkE0WzWhWwLRmd+iXU77qNKjRRNeuRSbegu6JU0suI5SoRWXLL&#10;prXHxERLzCRxjZtuBNssm8nDLHxZCWNwS3eoNqtWp3WojRqv1JqM1c5eMS6VO9NeS48jpATZcDZY&#10;eiJWRq2MVmDcCv+SFFUSuUCDDKcz4UrsDmWquiQESeJghoRZcJOZYg/d5cGbLBkO64tD9mecIZ4o&#10;tXTw7IEk4uArN9Ip5RDfPEGfRT91Sw9PEOE7BxJlcF/Yh1BXpbARVeDwqEQXNyvMiNbSOCQftGBd&#10;Q704fUMiSVotFdrcN7UxkQJDaOGocYM/5KfMCKuEpFY3IilgDHQgobKKOExYotlExoz5MD8JwTUY&#10;oaYfEZlm/UvUP+0bO26yI9kZO1XrUXVKC0sNydhA9CTqAXXLhodhCTl+hWCE7wZZGhRrPdbsZkrF&#10;Uw119SJWRnwRglFIHm26lAWXou5Yp7w6qZmddy11LrBhaz2BgqyOs4RDjSmY+S2tQUSv2OUPH5IW&#10;7NDMio94Zcwu+E9M5X/+QZHsBLQyKgHbKFXtCQFBJazVC5do1YQPnyBWA6NM+QaASTPKxVWRtbKW&#10;iKJxAKXBCZE3gQoP00gtQVvIzOKJWYX7EuO8is+vOzfDhVCZc1oYqEFdphohXQa1JMLD5Rwh8Xat&#10;MfNIhHSbxhBr4iSB9deBPtai/FY9Uh6qWhH5TSYcw7LXxmtfD+GEk/4EjlUf6AGicji5zgiyKhph&#10;ZF3sWYad1tuEoHhKWlO7JDPM9XpxcxyeYWPqtGmHHz7ilptv2n2PvXA/UjCff/4fQPIZp5+2x557&#10;07gOO2zELbfctPvue6G6d1Hgggsxf33M0Udtv8NO2NLwowkhycZLL79y5hmn74FKpHPMJb3t9mFS&#10;m13E6uZbbr5xjz33Allo5YILLsTcNK4NGrS+TEAfOGXKVMxls9qlS5dNmPDvmTN/xmS0GrgGGNoj&#10;qdJQVJHToptsFOL34VWdCy84/7XXX1u+bFminomu2tkOHTtiSv2mm29tQDCoeuGg5oamqCIT0A+R&#10;04H52QnoRDtNMMR0RwLqqSmJWWwQpZ6nAShkaH0Gjm53PkLLmF5087SMYG0ap6pJOZSYens/bKwW&#10;ESG4Uok8GBEq+BhiRj1ODSY1Zka62tMYA6kxKBBzQOX9EoUOeKxoHMl0Z6w9Uo6J2ifjFgE+nSuP&#10;3CL/ot91JJGW+YeOzdBMm7PralwRWL2gVuwmHqFQKnUYFqNPmEvi6Pftj5xYGzCqTRM72WUl1iyD&#10;PyN2Ss1UJNoPcVlvFMJTeRkspVNNLYGRRi5KODvocOn6mOFDxugMsxN+JJgZaWJHciggG8lYWxRm&#10;kJs0KUqinYugm+1vgsMa0GgYZ40qO1MxqQgzfIuCjCJKXV8kxDxu+JdhUcYbqOyJLNoZitt1wmIp&#10;6jP/0/l4idio5IyPdWCgcaqpYggNEteYCDNgTtSHGKMkSmWmrkLJyjjySdijEBT9E+P2oJLqAiXO&#10;UjuINYce8XaDGvo2PZnDetag/2vFgsvyoQUIP9huVESc4Qpo15IAO8SejFWkM6heONdwzITZc5OD&#10;SEcF5VqiWq015HDA0E9BISHEec1+GdVmeNZ11V2lhyzIi8PcDhIdjE+YWFWUrRzpH4rEwlfngsZP&#10;zt+skLy25HS8lYoq6ES6crRKBz9UdXVGquHuE6hviSylKqyAljptTlOOjZjMsERRkZpk6pmyLsMQ&#10;aUcZnzEZWp4+CDFSjTQLUxKiE39A9bDahJ8ZtjmqC/NdB/JkJYZvPDTlSLTcfaC1nbPkxPGALBVZ&#10;mxNJzUJ54Oon3tPb9oBaa+ElUR5FdfWkPrJNPIiyQQREVbNPOFILI+qFH+SGSt/Kms6G09ZlcpeF&#10;5TQviIHyj8sjyE6eJqkBKQHSCQupnSi2aTUaKBOYE56o1KShpJLMQM5qYp/d0H0uLRAa6jTKXBO1&#10;+8qVaEbkdoaF2k2pxlRdzol9qerEQT2Rk3M9xjp2Xe8x9inQ6tsfyh0tw03AXBmoC/5xCGePaecq&#10;LXM+LsSo2yIz/nTvwJ46N7gHmq2iNcMUWZkqJfqhvRLW6/+uPBFezEgTMNO6hBglwAaxRmR03FGY&#10;JFuEEMEro9K5AJHK0oYVQSju6zlXKAyU0D0QKzaU1KQ+AZdkhkj5FWYimAZXNY8HmJIIBbQeIqg9&#10;wFAOUHOikrk9ZOA5itttSvPDmjKpozIlpGiVQmWsZkolPIqRqmrrPB+dnZwLV63mRNcYOZqBsAfG&#10;IKq3GwwOuHqWZuK27PxJeUqNUgMxU1dAIWQbEbyLti3qov0mzQmpkb1yPk4shOy6ZiOB9zIRKb1g&#10;dyg50xVFvXhKkEqlzuk8dlP231Nh89FRIM4UGoeRPINXXAwJF9le6Aeem5Xg+ZlT4cSoQWloFMgX&#10;BiilikRUIu235j5E3gxUHjaftIcrzAODBbYBlvjMX8jWpc4iJ/zhZoZsgf+yS3QcoeNyGblBdA2H&#10;xTjqFghdTmHcwFAUQkSsIqNADZhcjOyyDFIMRkQ8zPhhGBjYZ7iqjxh5lf87p00BTa6h0vCfx/Km&#10;VkZY4IiuK6fO24QZ++R8VqwLVAireS0QaQy3GxKKvI5o97aOwZljLFLMoA6r14ndUy0gbFp/JR5L&#10;s8MpG9SdBcaq7tCOhNOuTdnu8YoZFjmmOpt0zKTJsmahJssYcHtFbFMKs30RSNIUfambfdIWtYE9&#10;1tliYQ49MMMetVBGX/JMRjFETcWaVDK8ZYeA6NtZNG2fyMMmKG3xENmRTgQsBROrIZCc4lSiShF1&#10;2UGGFInQNcaQq5lavE7rAAnTNs2L6c+0ee8ZXZDHDymDvO+mYDzhihFORx/q/TQOhI7okIfKowar&#10;mJbhrMg21WnnfWQZj1L+hp7Gx4FShTLOiTFOUHkjDaJ25tRc+lFkqu1qp6qxGX/NmlNWZ3uk14Wq&#10;HD1KC8a2lQMREHA0KFkBjbtGj7oUy5xxgGzOV111DZY5h+0Hr7pG2gi1jhp1KeaUpcC1V111Nc4/&#10;89QTI0YcijNffPElVk/jlu8nT776qmtJO9Yy8yo/L774EqaSUQNWW2slV19DVmATwtdf+ycmoJk5&#10;+qknH4vVbr9jjmwynJBrSVBjCmz443GFu/h111137712f/PNt5CAilUlUKQagMxSe+255zvvvj9t&#10;mmWyjjptcKwSCop12iknP/DgQ2a8zYXF3ITQgEsdAt2EESsExaYTFVXX5H7Xmqai5HwMNtXMzCyS&#10;kqrU9EwSTnFTYJqNsiC0YfAtp7wwUYGECkLBT8uZJC5QX2q1qV+kgSYfU9Uc4MtV4DRwCpQoXzPG&#10;auZseOGMVBzSws4dfSmJSx4SJtqhF3RiArhH2pPTlKsQZv/4BHdmpYZN9KuNZkTnviRHnNSO1KZd&#10;YVyj8nTAnFwcIaoIqV/R/0jdIYaQZRQm2eh6s75RFVRFkJF3rhYaT9TsVIGMYsdVl1JSzlVQNYyS&#10;CmfpvSO7eSxqRw9m/4dSpmzRS9MleDTmMKZCSx8KkobEhRncp6qYdVSJswi3ag3+T1bFrUD0Lzme&#10;hxGG/qccUWhTq1fFyFmaSg7F2MWsxWoSs9ZWCbXkrYShcWhkXiTGcqTB9VAP/Lmryz96GPq/XMVo&#10;QdBWdRR8GsqxP5lgxm00HjBm8ZV9JNYjSKmDUaATJEGph7/ki5IbI0+c0QloVzPhLipkTCkUyC8x&#10;HlEwR4Ncu4wN2OpCEs1q0tIRTxKBCv+1KVPwlL/K2rSP0Rkok8kHRnvyv7Ehq/H5iKJ9lXvN0rxO&#10;V4wEZdmKsUaVQc00zxnlt0cDtBYIgh7habVJAZGsLKIUNFAkYO5H0QWzoUxL4ceXYRNClR1VPFG2&#10;5DARdobpqkLK6TxMkAhefLGwg81TjD6lLgbISzr+M6KtUUqdbcTWs5GenldNpGBVWGZZ3rifUEWT&#10;mlxxov47Til5SqQDSFZpU9YlITZNUyjXR5uCzZSLm5yTpCwS+dtDjMiH2JUYN0VVkXM0T7EsITur&#10;s1mXpmpvd3EIR7oIJiEuUhxWI7VnedKjiCLG/gSpQl365kiol9VQfiAs5MHVHbFcRSIimZRDA6wy&#10;ayPKT1Um0q/91WYU0kSsXCLg2ixcydSnemDjZNPHQBjbF+UNFJuia/fVyMm0MNHDGQpRV7nBaVf2&#10;iU4K9kRFFspYVqliOJQYWno+qgoZ5w5NVd5qcY/g1hfNz0Ear6i38IK2wZ1yyeyWJqqambFF0uTC&#10;ygZHNHfelnTclEE77SJnaZNPguGpYRqqiFyoJVGiypFoNhk7iyKxGXxf/kLJqQXQQeryU4ujuAKa&#10;+kj1DyI3W9UrgsR86Yp6QuoSM05QLKPDprw2aexgTqEmQZpphPJd+c+pUplF1FV+ttssZecuX6Ru&#10;29NF5knX9Wc2YKDYfeATBalTmHkYZSdU6UxrRVakNmGNYJ22bSXZM48aEmtw1TOZu3W7VckzBv2o&#10;Ifr8s5OqFFhfVPBklGqhCc7kTYjViftQcQRUe2ZGVYn2nU5Ah/c2QpplQQl2Q02DtKpuMi5SyDBe&#10;qcKxnECGLsPCtLjkeVa/Gi5TNUOGB90wk/goktUIhiGDbMdrAkGiDegFFNff8GjCS2yhtTC1reRI&#10;6gjmhQ465hnbVYIqNf6jPWJ3qH+ENTp6VsrfgrA44kSiXAqK7DBI3HEuxYAjunldr0JjJza6Dpi7&#10;FLK4J4EUspg5rKCXYyXVtFFVSGmWm8NkORuQCWtTXT0Xm3RyTb8U/fTprLpaqjiqUZ4LxdqC4XWq&#10;+uQjP6Z7roNqLK7XSSkFNbsx+y/rjADqYOUtB+k6Va619Cyq8E6WUpf9h/Klh5D+umdlG7Fxu88e&#10;mNMWArtZUDRD9dlvJVA4WDiIG6e0RamD7EqdDEtFZWmpB0HbYSzu41wGKZzpSbMopVioNkQgt1Jm&#10;mZiViOgraRGu6vIj3qwgpZ4h7WjSG2FuVooqbLW8FjnvzKBuGl4n5ipNZCsnRBIb5VAtI/MgXe/L&#10;grlxTSPkvJcVXO5UQXVtLQlJddR4FkSmEG0qHXG5hfvNkAxd8wsbK1zQUQ1y61OL0tA3lQLZK8aT&#10;qL01lollQl9RfPDgwY89+sh+++2P1c1kexLu5NJCyQweMvjxRx/Zd7/9ly5Zlq9tTmxGEo5s0oKB&#10;gkODlk1CsrTP+Rbs3dTqhGyd/TUvGQzzgAP2W2ednh999PGyZB206y3WPm+/3Xbz5i945ZW/sz1q&#10;l3KUz2uNRtImmxBiBbQoKT4lZZWmQyYvdjXynIuIo67LUcQTrYutO3TlGg8xxTDGYDJCa4Q/ZRZV&#10;eW0T0GpfWg/bDQ/SaWPOC3h+CQXIGe1ormQUOEJYIB236xmRK2/9XmWSPupRg7ZAIJaKPA03GEo4&#10;n0ibxAeMWuSXkJrgW6TeVFtiGDdBtXwl0Xx8wgbzLNxV3AzMjzVecbvxeCUJJXKh2fDGpK8jKbLP&#10;eN6C66Jm0Wead0wFot5HB4NGiVNtkXcKNuY2hA3atKtrtm755fYhP2TmVy06Kaya6T4lxTuRpHUz&#10;B69bgm9rMPEY5IyJWubZJSeaRFHqEd0N5fZBbzNOsiKtXNTM9CfvRjXAqF8qvhyqM3gVfyQ05yiq&#10;MtXEFNGD9Ufbc35S7ZNLivqi2elNHkYrtAWQFPBx/VfizSHL+ci7TGWpgFOcMLWIsZ4OBUiJEhot&#10;zuvJRCAZdjtmMmAPOkbf6cGpUqbMIaZqyK7WpRW67rng5dU2TECnFPnFVHpRVSJxVF/Hl1A7I24h&#10;UV83l+u20bPeq0yNoB35TH1wpyGdzMgx26Mod1HbjFjoWbL+xdjsJROFVZNXVHP8diw3GFerMA1U&#10;BIlRtypdThMRaNJuG8H5UZBMg3HkQ47y3/Ax2BBlKy7OcTf5UcuXX4UUHDjv7+1GtZMKXWujfBgA&#10;0CHYH7tK8ZllCH9MopSBF0jtT0CK0CojDZqeledVQ1szXmV5HoHE/GjikQLqfTIo5VDEhJHP50Rl&#10;POhqCXulXKwpctlwIeIlIVQ5Z73m3YoB5IMy0XmZqi9jI2/TG3ZDFRuT+tIN3TLWQT5LHdYjSlV/&#10;6QS0rqF2wdnUQDQn8tQCjwQ8iKD2sVBbi8rUtkxAawoebzkeCHHsdwQF/hT5pv2Rmrizs/Up6omU&#10;THAxO/Q0zjoAa1iUclyRzFa/qvlZDg1O9ulsO7MGk0izH9ej2A9jcxCezVUGwIzqpe1nGODe3Go0&#10;NNReG09EyflmN2GOfbLFqkkj4kFsHsHjJS3viJix56xNZxFYA/hou3GKIhDgAVxiWQQwW6Wo8KAK&#10;p8InD6QXOnkgcKFDO4s3rU4H5bQR11DaqdTIFVUWJeI8HKjGhAS2ECjJanUbEvukGPkZ5M7nDkEw&#10;bjsFSJHLKRLaaGhRASxRqmjh0X5cQMwxTc6wjmAp2oLUp8EYu0HICKIWKYf/DB6DIqijUIuI/j/M&#10;eUUmKW1sxFWXVHBJG9XaEUPpSKAvgnSEVW8gTy4iaxJAeTif4z1m5hmFcZ6aqaaG4+AQlTixRMpV&#10;4Ytss1+QY+gcVcIyb9CGXT9d/QxSlH7VB10y6egYwShIFvPEXPusklKsNSETsYUZBGc3AjnLFskH&#10;oYleQEy+sCDUHKabw/p3FNBp3FBUllbwTEEBdlbBfUhuI6qtq/utjwWYgKZ/VMeEied6bMQSsJWt&#10;6D7wuutgmNyR9THSggKs6aLgDhVSYxW1CI2tBfdE31FxWFeu0KcrtgXO+SBHVVT2Z8J/vmY7StHc&#10;uEU7cV1wEFzWOujk3FgYf0pjfLmBYRV5FpWYJ0QMnOgXs9NuK0QrSpEblKUPP9WmQuNBzVgP9Sp8&#10;NNWJqWLuSpGo/GkMZXaoBmsowMKm2qo4SpL1K88UrYXEGlMjodKhErfTSFLOkQOKQ53AhFqd6LAD&#10;Jc/ykyCjnpHGaAhsNiiheVXRf1qM2UTQZn/dg7pCtqvt0IKSJj1aYDPiCtPL5GNi8mZzqtJ5PEhC&#10;Ke+OWlNSsbkFg2UPLQ0GafjGMlEW2pGFKC1wy9pTz+s8TSQdQ6Ms4daaITybs9LRlZOTuRwyYzCh&#10;kTbaUAvlo6dPidBb+GaSewGKOzLVNIfnW9RANXYVUAqZ1DEXv/PLXZBYdBxzREXIqkz0WU5AS6QI&#10;IXangZvadyKIdAJ67SZlRpLtNJuNfUzJUDHFXqpw6WtaNMDUBgmowmeD9rVS18IFRRElMPpbIh71&#10;WQ+E4/hvvfXWO/ywQ7/++qslS5asWb2murq6orISuw526dJ1+PDhL730Slz7rBZtiqiGomSw2nQC&#10;Gj+RqKrUmGXoLy5Q67CQxlVNoJ0QGiMfh6oMRiRcp1KKozQ/ksW7JFAzrmmTpCS24P5J7ZdXdOSo&#10;hOkpu1FvzmhroIYnBBvluWv4kcosg8B2t/uBBD/iXVolK2Zd6lINsCOC8KrZawLa1AMLaaJhCkNZ&#10;nVozJUWfnfUTGTRyrVZesrO8zWNeHHk6XanXGtIS+tOCBKPDwixnhw8hKBf+SflqtGdITPluGqbd&#10;dQVIOpmVhvI51pERY6bq3EYja1QDSHCWfcJ2qUZdj4k5VUyVtrdm6p8H9TpOiEBtAg0llZ5E+bOc&#10;ycg5WqUTKGRGb5h3s2pJUK+EXTn8osCoHGkbeo+5Z++xaboKPHNLJAYNps6JN5FeFSDV0nVfTqco&#10;QkYpl0REJif+ULklNeeolRp80quMh6LRGbxZ3V7EIh7VhETAxvP8IEB7pv6VdhX+Y0iGv/aVYxl4&#10;CBixp9Yjtpj1poW9evYQDpqumD2TL47i9i6+VGo2baLTPpLnMY4KLfkKQdd87TcZRLXmG+tu+yZ5&#10;pTuX+1IygWEVn2KNMERSMAoD/GaLAilufr2LpkJZGhJ9dtqC2zYzTvmT9S6JUajotFVRu/yvtpTK&#10;xhWTuss+R4qUelf1HCXXkrhr/rz5BtOm3klZ5QVt1HHDHINbrnNMRU8rMTHwX1OGpHYiiKZn92EJ&#10;nbgvAQwamTpVneczzYtmojDpmhpZHisQndLxcNpNF4jdrQRbRGHUJyLX8X+qfVkdNrOhNYhKOZI4&#10;klL8ZK+BoZhJBmUknMGZqKSJKgiepCiWaAFt0U3drdMocRwIY2AvSELJAteupCapk5MXkbVhROjT&#10;3bjfKcxxUbHDhhSiV/4GbcJi9ks7TS6KxlBD1HxzmK4m6tw2peUJ1RGBX6tAuZdoqTSigbIyNzLZ&#10;+KIt6HIVp1oyHjiupAz39vK8I9mY2oiL0+rVXorzNnwxTibKa2hicSCRgb0Wp6O06TCQKGf/k6tU&#10;R63IDzLma/cYYETdzbcGBX0RmdVsgbrWnmqRFov1qOn7QNTsQu7N+ipDqXhFepPbGb2sCsHOJyZj&#10;tkhE1i4Gfbb2tNEMozL8krkRhWMFYH3+meIYpaf/Z3vjWqO02YjR9SqqivVOFMP5SRuJaqhqYC/s&#10;Z2+3u8zSxUqUshy+kAVer5sM8SI9H9muXVTlihVSDHZP5Kax3Bxw1oUl/Uog2iFCbVmdh0iNz7q1&#10;NidG2lMlN2UjLXKv9cV76xadVEUj9R6l7I51q0EFlobAC4+Ew0Rw1ogd1BQIHPTYgvxMLYK/WKF8&#10;AnrLtCYgOGwZKLN0Ye/BsHkg3Z0rZZiJlkzm+voJcZEuAh8xNA7SwjPpMCUkBf2qBq8hkQizLRsD&#10;xCfQmKR9Z6uAqRCAL43K+ENEksbCvzJxLEaizk4fMymjU2AyDVW9crEQIV26EhS5CmW0T7Q3UGnP&#10;GtTIydyE4fqbXod0csqYvY39T7SMAspFHzPzrKooJue1KKUzRmwYKh0kz+S6NZR03IokkJ65mumg&#10;uQPHp3CgWpbhBu9KjSGH6nzOhTNeL7ElbTuX0Ul9vmiECpNhdAaEXNOSKCsVuwXGVkOif9n+KGnK&#10;0agImWBM1csqoSmnOp3HkgzDvMPE28xQRbQ/42hyPRwRIbaQCCmejJBk5yK2y/1qYslI2eRiXScn&#10;hcBEQqlhqfpLfTlFVGtpG3rNjrS+HLFHbXVdyVP8aA28ZMqfy+4UkdJrQcnFXDL4QCOjjqafPL2M&#10;/XB1k4NcCcWrsQpvNZpHpn794VFgTt9ZZY7VmeRdUtm+EpryLVXkkGMAKVSrhavYJIx36/UW7ExG&#10;OZL2c3nF30mQqwaV6Nby5cs+/fSznj3XGTBgwCbDhm262abrDhhQ0arV4kWLn3/hxUULF6bYZDLL&#10;XwGqerz5Zpsht6T7VayAbrU26ZoF6qMPFmNj4kvsGUgcXbNa5X/mSYg+WRCNku7qk1URQ6wzT2nc&#10;72onVWyJAnHsF2rVp5oRRkIKjpBuTM6oKDOO2aVlzxPy1DYLKLFqhYDgGG0FmLGFfdSPN0dl0XBM&#10;nwxwTZwRJrFBYjTWY6/LDVKVng8o9BMYlQrSTNmU1B5eKT7kMD1HhVw9vH4rkLEt0pEFQsPpZLpM&#10;S0ilCnxhGQhzazj9mTF86FmuiQoJfGCV2J2xOg+VIkCzYeMT/00r96cjUfpmvrG7Jk+tS+NzWzzD&#10;4Fslb4IwLprNG+hEiasRZR0J0yclSypaotaaUjZzEJhMfWSML+WNj2+lQ4k47VCFahyzmYzEfqiz&#10;FEMqCqkhcSGu2NYS9duKOUTyVOIJlLQEFaOSM75MhEmFZgUWowe68vQnV0OICqYYrkcuyewj3wx7&#10;RMkNupWLbosJ9OuoRdjkEkmi7pyeWDfIIrslNesUHwo232zTyAkFRukPF46l1hXlZQDMgTiXz6ip&#10;yIkwPGLjupaXypmolummRqwSNeggKr5TjLPmFhLTi2GmaQEqj5F6buiaAbQU61T7tffeOUrE8SER&#10;WcYCaF6G0okyq0q7Gqubi1JKLdfOhtp0gV7kuAMUDZP8UTYSxmVWUbiU+ZBDpPCLkAM6yJFezCUn&#10;MJjcZYFjgmOxv5mQLkFCNeHEAUWGsG7Rv0CjrVlWDRaNSWtKlZDqpFrIauJKzyxyp6JSuaniZy0k&#10;GrioYkavs8zL+2WyjbG2MyZRDvoaLavKIdw2RYn1GjeIogLUmZAl8e92kxaI/pg84RLdBPmjl0hl&#10;4opE2+BP28lMF6mlzk1BScyYaGvaR9hVyYoG2iclQkjif367xi0CGNQKqrIgJT5MZIrlb2E2JF2t&#10;75LDXfpmLk1KqDAXnK4pE/nyEqGIjSYqJd3ROIkYx3lmgTLpoVDHym0Vn4Yo8tp7INixWIqG/6Q1&#10;VmzrelST1dJEjUVeptz2GjJtJTJR3VZigmquer8Hgcm4JWqaqiFJMrwM9QcQICeUReSQ9SBP97Ph&#10;UwSkDKVqnjboMNk6PhpmKT9d2a3dQIrQGWI5p9bEpdKktNMgR4m1kIWqrXylVlFXVfKZqTSrjSlk&#10;wsMRLizlZJyzQSiiHwxt8yA0wjk7llN5ujrryYRFLGdmzapCm0GF6KBJfMBz74BahnVJ9klm+hdZ&#10;OarrXskdc8GBQmssHGm6mMTg1FyZCzjjAKiVgR4TBEGYhuCW6ngmwJWCmzJci6aqlOJl1OisskXK&#10;SVUCMuRdrMQXyolf00W7VAMVufFAKnIVkPzOAVtU2Qx0leXqNU0Doxa4omXW5dl1QbkgnDBjK6mf&#10;A+NN8Vz3Ta7kcAKD9JGqSooMgRkEGT9C34iank3OmG9PxAMRYVIZVOBSWOxsWhuexyMriMAyzusy&#10;YCyUlpxCmNKub6indqr6E3NF4dwoqDlRj6OQCOhyRdWSeKL/e9+C+RBjNcwOFKpqKQeUFSoyU9BE&#10;qv7ykzg+MQahVb2B+x3CJN8AUMLddD0nSZZMVbvQaayoKw6Kha221Xck2uCHRAc3bOEvTwTvECXq&#10;hpEp7lrlym7aGg0j9ktrS/jKbnvHYy0OS7EeKgLjDbMmW6LYAqRKEfdSaosO26k1S6tU2gRuHYhb&#10;RuxQPUcXAbqoOVKpQ6geGEQRIVXhVA/dT2i7JI+aQjmwSsIoDyNDco6EFovfQk1qh/k3UM35EbJC&#10;g063lVe1yEjWHJFaSuZnKikL0tdGbFQ/b42nNDIwPiqNWsjh1X5bN/LwOHNChZ6qTbjRfG7q41py&#10;3C31gUyjRiYrJ1V2jtZm1FmpiTBJoQg2ZYYL2mQdpxSloXA68igjKrIv+Sh50k6mE24FmTuMJC3q&#10;owuhkRbi4kh6mNRMLc7xyNa6LVVO1YRuxta/OpfSoMetRrtgj4PVNuQfZYsCe668Ym8zdZlx5TFD&#10;gqKIMF7drwy3VJhWNFZpYBoZFzjE6cpmrIB+QFJwMEDjg1GyJMKVuohwk/5nSGyYIb8T8Ygrtg/f&#10;DJKvxmkqj4BagQqJk6J6KOl5fRWfRtwwQeRBUYwNM0qYg1jaPY0NCP/Jh/zJZ0WuArMbeSMMxUn1&#10;KcZO+Ul8lNAl9iOCnMKsF5BSqvPkMCmjvwqBb9QMRpFas0CqmK31MZqO1Kd/XLIO+FKhQkOu14y2&#10;rfn2tIEcw8xVfv7WblgIzQBF2ReuZ0WU6Yv5M9co7Z7ekgsElF3Ln4yWtVhKnvy3dLM5h8w1U0BT&#10;ZfO01Gz/3w55LvuJ7SVXjDcZ3qljT+tQBVElS/CReMRvTpMpAS2xqkWQEZDU+oU9ORWbLEgwTdVk&#10;nLAh1dcckcdwICE8hOmi1Wb0Sly+ZqttePi0Ng2IyGa90L60HNcooKuNkqFyowTgfPMQwbpiW0Qm&#10;l6qilpq9UxU7oLgQMZfAQQsVx6yMzw09IuKSSJOrl7OwShul+Ox/PWmoQRgjq4MzIP6ppLVqlX8L&#10;GkyKFZqSDShckrnSsB4KTKFJgan4j/afaKZ/VLEogFwjWou0cx2G8DTHvEm6CdVa4YmEJC0U3Zrj&#10;l6uDEkvaslZGoiU6z5KuWN4S/R4I4i5pzHujQBDka0xnYXpodQ+KYiwRxQJBCWAAAAorSURBVKkU&#10;KD54wyp/IdD4rrkBEpzVrqmiSB1qnbEHTncECdUrlkkZQIhI7l2LIE2RDAITMolESbyRishDDqUg&#10;8zsWlESwttSM9ZlU1alysZouWdMbE1TPNm/op6Ql9Dkuqt7bfXyvOExJJEJ2bpnvjL3M8sxiF1sd&#10;R+6wF+k1nXCVaQx5syBMW8TRr1Yf+IA1eYq8TBOQpPgMdes714J+CoGqNcQAJc/RO+K3GJUuTbNF&#10;gbhB52fUOE2lHGvdAZDz1rw8FdOeqnVQM2UKkhqe4851pBPuUpHLhmAkOJQ1wVCzzYmrVaS6m2NA&#10;WXtX/HZvRRPUcIvTHbxG9hsCWQHHCY+406CEaK/kqU3lA2K2495H4oh9TFJ5hqkFjGTnDyleq5WS&#10;zHwPoZ13VI32bIxP7zL61DEkjVvD2RjF+6PCy7avghJZJt7ErF9ZSYvJ2pX01PAz7bVqeeSDy5Ae&#10;w2HK7CuDcHRo6j8ynI9PXygkhX0tqt74V5ivykC9oqvPCitPMqL20QMmdSt6xLBPdFa/7oxyiMnX&#10;DIVmk2HqfZU2Y3xWYVvSMVO9yBx1MaF2QwYzevSK5KbKbkjq5xToUZAPTTC9i7XPMvssl0hcvnVl&#10;4ggVqOmX4qiZOJVOMBUTxA2NjfiG2WN+bFjMdc6hJhWHeBu+qcJlzzKP2tjQUF9XV9dQ3+BIiD6x&#10;KpQpLg5z52qkGo+pDQf26ipsHYQ6KJnaWD/SdFDRSWbcnzAscNOoDsGIMk06IPPsucFaDma6YUfR&#10;G+RHW6UjU/crHAmaGTqVOA21M1F3ODW9gtlnfiyRtxhGquMpnnjkJBJnOXejqmgtdkBNyHuT20pL&#10;DebYTY4+ru0qScr50I3ED6Uo4NGS3qrzSctbuWgMij4JXKinzW2cNpyYFZX/P/YnmmZipFZVrJIA&#10;6L4hYqZ3OMa7+UzTqDeLgRkF0B/EisjGVHOtvKEvcVnDDosPzI2nNKQ3ZGn7dfZYg1pKfmZiejaq&#10;HxdyRtbGtnw5BDMlZWvT5VytSXDZG7Pxm9RvLVMVPGRYu68RTkcJ0nhtZCpH1N1IYvgRRqWs06Ki&#10;yALT+Qw5VlSLpf4lUYLcaMYaTXQg4A1rZhBBKlo0Ll5ODClyiIrDG/X9EuJYQEsz1iR29gBUpaUI&#10;ywpNAV3AmcA7il2JNaX1gKLFXgjLGVfmfTKiz7/sgUHUSx4pO7zGlvy6NCulC0vLW/Mm/jT7lOrx&#10;Qx936aMPGrZdUcbo7dZBi7NsSVEagLANylYqj6FtQASpWM7T16EqtJiUIk655mrXo7ZoJawgrDgI&#10;BGslzJVm1CdHWov5H2WiDkwCWzJXyGLtgNBviyBSp6BEWijj6huYQxr8I5u3+nnrujeQlEzuiQpP&#10;qaVcytpXxGLvuzJU2fH7V35usY3/Pfl/Fwdu+U0/tZc8NLngH7/839WX/6W2RQ7ccnD/FKrPf2Xm&#10;/zLqfzAHbv5NP432fX2uvhei/iT6IfplumC5p8WAwr0ufZwGTVm4YBTGKmy+wIKoTGQeqvjD/wLL&#10;/wj9u/GA3gwjPLzS44KC8//+vyDzP0HGN+zXPYnEE5tvbr7o9YX/E3r4//s+3LhfN8f9zIRFnJTO&#10;HQzqACVxGaYkWcxPfURUI04/iC+R/+P8l7khG3HFf+mnwoBFhr16u/saFaKNRmWax/uSvl2Bk7oc&#10;lrMZXEmV6rWtB0/0IrQcSumsiaQ2Ki6VuZ7weoEPvoRC95E6haAja9kNTwe5sdtxlXc6P6ezpGFz&#10;PGVQoJLYWhwSDUsajTjPq8NrTCtLGiVJVx5uDTsQBlKLfRpD8i+H9b5hGlsIkvQeMkcr3ACZ3HiV&#10;suF6CRkOZ2fd4gSLL+6OsYOMfqUS9w46c2APTrRaf8/Gs0JrJXHMHWcWdDaJTFSSJDTxsapGMiI5&#10;6qZMsutMic9d+FVhLkb8IZE3/kPBhvr6psYGziFkBuzWf+UGI6Ec6NARNAlKZxuSCV4rk1iUVMPz&#10;dlvkdUujch22501okBxWJE16QBcOULdNl0v/UuJz7Sh7Laeb0oJVxQatLZtISe7QfpEA4Zo8Oyfz&#10;fA0ytU3npMkuJZCM4mylAkfe5InJi53PglVkaW434rCXZBskZcXKmReDKiOL5Go8Heek8udpiG7e&#10;I5WI9laFm6iHk99CIJ7Ts8QgvWfWiazwQ0nthnXFJ9MyCJ1yzqoPasP3pFW7YiE/iqLKIzsqh7RE&#10;WM4oNc+YlKPkE2JMh6jD+kkRngrpbDB9UH3heRVXoiHWgtBo3cvVkvjbrYmnssyyxgXR7LqdTOjw&#10;clxzn6ut+a37YEp7EdtO6GmhHiUvdZQGgCyd053I1oSRqThzlCOWIrAIR0KZrDZHYWUkkA+eiQBS&#10;FgqUhVp1BbTpq66oTWJTBYnEFuia6X8VbgLwWIjC8/zk8F1TEcq42BiuryN5lXqL3yzOx3yN1Rfa&#10;U7DNNw3nqMkq9WXGONc0Awtv0F1GAnHUbnW91NKsHdmvqIdp1+2VqwR8MxWYnyJP6OKtOYlP1Pel&#10;umJMIZsN4g0RHQsSWJHAKjGxpDbh8Vp0LN92/vfM/00c8Ekrj+f+b6L+f2n9DxwgWGTj2f9l2v9s&#10;DogDdcdoQQIdhXyY5kKcicC6uOfUIyen6Ertvow7zXoz9fXquTVbcag4/x3w/9ns/x/fO9EjvmTN&#10;ZBnUt7CE73983///0sFkYMbQT6La//38T+JAJqGThwj5sQLDBzoUcR9xFKquRi7njC5Ng3ivDQBD&#10;8gZOoUpaBputpIrFkZ+1o8NGHRDqWMZkoMO8VCQ2QaoOzD0b37IVHeZ79NIwB0+u1hyh60eG1hwP&#10;yYyzfEJ2i7B0101CCudxLI7P5F7dJJDH2mcfERpnpJzShH8whVqC+dGSklJ8S0uZxaVBPlgoHd/O&#10;CMumw5JpfDXlhswqy3JqlOTLKnqJi6g5/eejPZwKM9cy/27bNWhv00k8Dw9CD+QVGWVeElboUIJQ&#10;ESUgM9yBRzasl5XkmvBaGehjWsUZLap619JkQRRUztA0FJbXlfjIQUVl43f7aQNanYYQbcjIPjs1&#10;FeRuVCitSinv5L2aqAEHJmte4VWbb8g0pTpoc0MkoWWg1YG8tBM/ZnY0HyUjuW7VWaSnDaiKWkGv&#10;0a04hwYj3mtOr+fN5Jg1a3CZkMOoM01BIKphganbkvbEJCjcNXtPUUhubLl971sS3DqDqJ4UWvjD&#10;emKs60RFztB27B7Dhoy8IiIZQmiD0eBywML7njLeZZVe1e44cGSccsonI70FLVINEfTLvUwoT6E9&#10;q0UtqaZyMZ18JKI61yLQ0AtQM+QyVUEl4HaZ26gX1SqVTFV0Tv7pPV6Uv6O4stad0fnEGFO7TPiZ&#10;GltWBm5vAdu0Qao30VV6arBh8g2tZFkftTe9YN6WzZO2qK8tCUNZIv/oq5g6B+t1mLrnS9aNKwMu&#10;ahEJz01xWuCKV5peU4NpGdGybaX3J5bI/oubKSz8fwA6qWwt5CdAngAAAABJRU5ErkJgglBLAwQK&#10;AAAAAAAAACEAL6TPeAfQAwAH0AMAFAAAAGRycy9tZWRpYS9pbWFnZTIucG5niVBORw0KGgoAAAAN&#10;SUhEUgAAB4AAAAQ4CAIAAABnsVYUAAAAAXNSR0IArs4c6QAA/8pJREFUeF7snQl8VcX1xy/7Iiga&#10;dgSJoihiQAlVCcUSaVmsRK3iQkANWLcK1IUuGtoS7b91BbTVVogtxg3XoCKpNCgSXAgVoqIoGgTZ&#10;AmGRTQIh/9/cuW/e3O29+15eQgK/+4n43n1zZ85858xyzz33TINOXbsZtX4crDiw9ONPa71YFkgC&#10;JEACJHD4CWxaX3r4hTiKJejYJfkorj2rTgIkQAIkQAIkQAIkQAIkQAIkUNsEGtAAXdvIWR4JkAAJ&#10;HN0EYIDuk5JydDM4bLVfUVJCA/Rho8+CSYAESIAESIAESIAESIAESOCIJlBVVYX6NWjQwFHLhnWt&#10;1hBUysqDBEiABEiABEiABEiABEiABEiABEiABEiABEiABEigjhOQFl2Ynt3WZ0heJwzQutHZT9A6&#10;TpnikQAJkAAJkAAJkAAJkAAJkAAJkAAJkAAJkAAJkMBRSEC36Lrdi+uEATqyiEdhm7HKJEACJEAC&#10;JEACJEACJEACJEACJEACJEACJEACJFAvCER2L27U+rjjar8ahyoP/fKmWyKUK721GYuj9puGJZIA&#10;CZBATRPYs2tHxw4daroU5u9JYPPmzce0bkM4JEACJEACJEACJEACJEACJEACJJAQAnrMDc/4Gyil&#10;TnhA67WV3tCMBJ0QDWAmJEACJEACJEACJEACJEACJEACJEACJEACJEACJFBDBCJHf5aFNujUtVsN&#10;FR8h24MVB5Z+/KlnAuX1vKz4o/+89ebSjz7YtqUMKU9o177/j8772fCL+qX+qPYFPvJK/Ph/xWef&#10;kxqhXt+tW/vW3Nc+er9ow/p1SNa5S9cfnZ82fOQlJx4OhTkK+VP/a7TRo+o/St+//wclQ7NmzWtU&#10;nqMt880b1vRJSYlc671796oELVu2PNoQ1Vx9V5SUdOjcPWr+1P+oiOJO4Dn+vPdl3hdfFgfM8/TT&#10;Un98WmbAxEzmIMDx//CqRFT+XP/UaANF5V+jpR/lmXvC/2pzgxeKm5Ruie4Tltzu0JWpB07tUHWU&#10;Y4yv+oQfH7eEXOUJP7lL25gyL12/Nab0TCwJcMynJhxeAm4/6MNsgJbmZkfAjcrKyqnZvy2Y94Yn&#10;rKEjfj4l5y+NGjU6vCjre+mRB6N/z/zHc//O3bFju6Oabdocf/W1WdeOv7G+V/+wyx+BP/W/Flon&#10;sv5/sKRo8Xvv6GLcNumOdWvX9jj1tFqQ7WgoIrIB+vXXX3/llVd0Dn/7299WrVp19tlnHw1warqO&#10;UQ3Q1P+abgLP8WfWvNtjKnfciIdjSs/EigDH/8OrDFz/1Fn+umBNGjZr1b7BK5/PG9S933G72u4+&#10;dODwin1klO6p/Pe+2TSI9VkSgA36nosqjgwatVwLwq9l4HpxNEDXNfiHUR4WfbQR0C298vNhNkDr&#10;DSCN0bC+3XDd6JWfrIjQNr3O6vPkv56hDbo66us5E8gmmHr3b+a/kd8QR+PGVYcOIRS3eEQAdWnQ&#10;4MD+/fgw9KKRf/jz/UJ7TB3iEQcBvxsw6n8cMOO4JLIB4sG/3ufIEwboR6c9dMllV9AGHQdt9yWR&#10;DdDXX3+94xIYoG+99dYJEybQBl19/lEN0NT/6kOOnIPn+POv+Xc6rjqta58T259yTPPW8vy278vW&#10;bFq1fss38ut1wx6saTmP1Pw5/h/eluX6p27yl1I1atGgos324u8+WLHl3QbffHhio1afHfy+3VmX&#10;9zm2f1/j3MMr+RFQuqfyj/tX+B27jsc1eDizRYfjnLdXW3dVvfzRgTkfiscAs64Lv593BDCptSoQ&#10;fq2hdhdEA3Rdg38Y5Ulg0TffmPX9zh1RMzz2uDaP/yM3arL6lWDcdaMrKva7ZW7atNmsfz2T8LpM&#10;/NUvx153Q7/U/p45LyteOvtfT05/7J/4VXcvlondBsN4NiHsc6jhBUbjO4zmGUaTZobRuMrY3CC2&#10;t4HUJoTubQb/+Pu7Pliy+Ky+59x3/yMtjzlm06ZNSSckHXvccXv27b3+hptv/NXEb78t/axk+bpv&#10;1wwe8rOEw61HGR46dGjPnt1NmzZ1y7xr967GjRtHtg5v3LixY6dO7mtnz/rH80//S7QL/kMZlZXi&#10;Mz7g48GDSI9YBF9+sbJJs6Z9zu5Xj3AlXNQa4v+H3931odD/s+/76yMtW7Wi/vs1XA3xl8UtWbzI&#10;Ue6Pzjv/ww+WfPH5Zx06dDz+hBMSrk71LsNq8t+ze2eETQjz8/MdQC666KJ58+Z9+OGHJ510Uiev&#10;gaveAaymwHhSVVZW1qpVK3c+mzZubNGyJR4g+hUhNiFsFWnzYep/1Nappv57zr+frikUz30bNmze&#10;tMWP+1x09YUTzj7txyd17Nm5bXf5d0qXM/v1vOBHZ1zYuHGT8u83ntFtUFQ5j9QENcFfsaL+R1Wb&#10;GuLP9U9U8jJBDfHf8d0njzR96KX//b798v+d/OWG8zbtadGo5dMtN/XYdfwF3+5ctX3B882KWrRo&#10;3L1Fl8oDR+9LqDUBf+6KJrJl/azPm3dWLV51sKqqwYq1lUg2ss9R6o1O+AGHiJpIVhPwpz/8QEyi&#10;Trz9rpjSHzGJawK+G86ePXuuH3vV0GEXNWlijUh1H+BFP8+47PIro/4hWd2vS6wSvjjn2See/PfP&#10;L75E/7vwwp+++Ub+pb8YFWtuUdO3a9/x749N63Ji106dOzsSw/qMn8b/8hb5k9zPzy9D+VP0gFP6&#10;9aOqmsw/1OqtqtbTDrUcdqgJ/vDhyf1N8/Y3w09RRXcnkCIqQUuWf/yf+fOQLPnkU3qflXLDTbe+&#10;+NqbL86dj7+ChUXjb7ylT99zkk/ugQRvF8wrWfGxyhBPP6b89tffrfs2DhlwyXNP5wa51i8ZSn/s&#10;kb8iH2QCMeSfkkSdkUX86Z67du/6Xv26b+/el18Qjym+XPX5oncWfPT+4hUfF5dt3ogz3+/cua18&#10;K6zMB03Lr+PYs3fPy3Oe2bD+O8f59evXvTLnmb1798SBAmb92blPHtO6dfrPhv3q9sl/fuSx6U/+&#10;a9oTs/7wfw9m3fSrAT++4Ljj2lQgMG5V1eyZ/1i31kYbBNx1j0OGBF6y8tMSJZJsoAQeNcEfKg3F&#10;NvW/R++UPsH1H5eggkGeASaEgGdZ89/MB+33i96NrwgIv/KzkuDX1gT/CKUfPHCwefMWSPDqy3O+&#10;Xv1VZDkjtIXfSAVuuorKZPjz01uMRQCuxJDw8Qed12Vzn8H489ec7GkP2Fy8N21cj/Fn65YyjD/6&#10;5Tt37DhwwPs+p5b5V1RUHHPMMZBtxowZH38cHvnD0i6b3u3ELubf9GXW2bLXbpBnutz4KjYSwNcb&#10;XhMbCqhj2aNm4rJXbwhd26XbDHG1fsa8tvaPXWWflnk81w4JsqWs7Kqrry4udoYMXrp06VXXXLNl&#10;y5bEShxV/z3nPmipVEs5LOCDPkZJJcd5pb34KrVaPxP3kFIdApWVB7eUbY6QQ03oP17qwnH8se2u&#10;H/H7C/pmNGsqBhz30bJ568FnX3r98N+5f8JwoeNSw4hjTRJ5vYQcZHo0X1SGSBykgdTyAOOPyvOp&#10;f/4tav5+CWqCfwRhour/36bdrw/IMqvnnn4Kf3HXMfKFn3/2iSwRC0W1zjG72E6cl+W+X7QIfzUh&#10;QE3wr876R19y10R9VZ7uwcpsAmu+dt+GYEbGJRgeg/Sm4JLXBH+U3vi/H132o9zWX32/5PiNhw7s&#10;Xrvph2927Ri/q02LQ1XL1pT+sGPPjs+Lr3p27mP/co6NAdf/7maK795NUg2OK2BK3E+tX7c2auIa&#10;go9yI1ifb8/bt9vf6TngPWyEqrmbRt5ARaWhEmAicDQKvgaZHRxF4OE6Vp61P/LHBx+a7zXy58r+&#10;HoFh3E3mN+eq5VaEu90Xnvk3pt1nZ8+C2QHL/uCNK1PWnOb/4he/mDhxYq9evZRIp5xyivwMSyhe&#10;fzzjjDMc0qr6qukPg0msVB1rpAg30QGXOp5IYfPBPdcTjz6k//r+4neVzaf0m9VR26Lm4Ectmgnq&#10;LAGYT3Fr7DhatjymhuITwPf5ll9Nevxv02Fu1pngK07iJ+UcLTch1NM47L34KagBumNVg9yqljA3&#10;p1RZz70/2L3r+a1bXtyw8f2t28rLto/YtOf27ZXHVh6Ko52UoC/PeVZePvLSy/EvIMLoI3/FZ5zB&#10;hyFDh8s0r7zwrPwJR+tjj/vT/z3c5cRu6kxMH8ycReaRD79kn32yIv2nwzFlvvbS8xADf3f89g+Y&#10;eJAbZgJ8lidh3sWZ8wb8+IuVn6mCvl3zDVyJpcfxGb3O6n9eWkrffnjIIBMc06o1Ko6bUrdgrY5p&#10;NWToRf8peAMWZ/UrPr9d8CbOH3NMqyh18fp5/htz9+3e/eMLBt/7wLSRl1+JpxxNmzRt3qJFr7NS&#10;EPf5wcf+8drb7/7uj/d2P6XHnt275+W/qucBOLKmV2VejzkgGsva+B0inT/wAgn/1kmTgxeJW7uo&#10;iWuCP1Ta0v9LfgEBguu/0J9gOhy1XkESuMuC8q/+8gtwPm/AoCA5qDRYCanPRoA+qBLXBP+wJK5R&#10;bNG7hddl3fCribfjr8uJJ8Y3UOAq90gFdFg/rfnmazm+yWN27j9uuGUSeJ5yak8sU/Ti1IpWncSZ&#10;7dvK5bDzfN5T8vxbb7yGbM848yw9W5wZd+Ntk++ZOvHO3+t5YsfRbt26J7Vth/FHP49XT/AuhWdl&#10;q8s/xnnipZdeuvfeexGIA0fPnj2dV5e9emOG8ep369fi73/d1pkW6GUzzn5rxMfizHfrf2kUlRnt&#10;B4ww3sL/1bFs8QOTB8r3OIY/aqVcO8F6sSN05uPh885+NGTSjlHqGkyO91cefOCBO++6S7dB4/Nd&#10;kyfjfMeOHSOXHVWBHZdH1n/PuQ8a2OfsVDn8yq6N0RhzpSoan4f//BL5FbOGTDl0xEjHmbdefw0P&#10;O2MaVWohcXX130vERuhsTZr+YtBN7Y/vElV1ko6zFgkqJ7QCuvCyjz7Q8jbad+gowQK1mpfR3zEy&#10;fLLiY7cUGEx2bN8uL0HzIU+kwbjhhxQtG2TcVsuDUVePfeVFa+WmD02xNllN8FcyuOEHGP+NJe+9&#10;I3HJA58/F49UY61Z4PSCu5V7+w6dZJPhr/Wxx6ITXZV5HTIKtK4NXKCesCb4V3v9E1dNYr9IDVZY&#10;88h1PoYyCR+zNu4C9CzhUHJ+2gXyRiz2onyvqAn+KGxfcoc2F5+f/Ur7s6Ysm9D+40W91vXt0PWz&#10;ToeKkw5Objb4d7PvfPeqJwc/e8m+9Sc4JAu4/ndDiO/eLbEwVV06de7S+cSuUZupJuCjRg4D6OrN&#10;hx79T8X3+4TqLP2mctPOqpPaNsSfHJ3c/IPcw0aomjtPzBFQ6ag0VIJeZ/bBGKinx9dY7wisy/37&#10;Sl2DD25eI/8nkmcEhmaCeMYEzzkXpobuyafIUSjjF1fJccl9oMxR14y9ekzWZaOu6dCxc/DGlSlr&#10;CD5Q4KnDI488ohau55577vTp06Wqwwnmiiuu+OYbK/KYklmOw/hX3eZjMImdaniNhKxw5+XHJOBS&#10;x/PyD98v+nnGL2781e22Xw3j3PMGSpsPfPu++for+BpGaJGagO+jJPGoZay6xPTVIXBD1pixo6/A&#10;HxRefpB/OC+yFcpaU414Tr/Um2+dYNqgP5JVwAd8xUn8pCrlXkXLn/TzgQzQsD7/q+oY+DvLK9cY&#10;B689sPO6Vgf/2Lbxk22bfttEZLLz4MGTdu8fv6UiJhu0LhA+L18uXNtwG9amTRu39PJMly4nIjYx&#10;PixfsdwvTS2fX7b0A0wz33+/E9YiWTQMN9L0Iz/LD+eliRdmzzyr79q1pUrCr79adUJSbJvAqms7&#10;dz7xp0MvgsV5wwbhB41/8RlncD4+Agj+AO1Y/O47lw4d/NPzz8m6+he/vmncbeOvveKinw7q13v0&#10;Ly5+8bm8ERmX3Xjbr/GacPFH73uWIueAo+FIOH+p0tD/4+qV/kNmKD9sH7Xc6AnnH0H+zz795Im/&#10;z3hs+sPyL4E1xfiAVdTACy5UecI8BJgndu2GM71TzsbwohcnV7RYa6qTuMWVl8thB49P8HnYRRnC&#10;8KcdOA8jFJ4qOYTft28vzjRrHg5BGLB2tcm/qKjo17/+Nfwg5OGUcN3at0KmZKP9pZcIG3LZuk9G&#10;DE9rL1P2u/RSfGqfNsKYF7ZALyu6/660qHGEYLYe8enaw+IEHaUdUlNTdRs0rM+wR+MMzgdsweDJ&#10;Iuu/59y3Y/s2PBKWRci5D8q8plQ8aJEHFPvEbt2jygCl/W7tmqjJaj9BwvW/ceNGnZK6dko6yVGX&#10;ioMRXOHDaVd+ugImYwwdGEDcNNAEcmTAgRFjxMWX4cmWO9nOHdtP6n6yPI/BRK1eEoU3gcuDhPOP&#10;UMcg4/+AgT9BE6hM8BlnEsWtDuaTcP71bv3Tr/95sl3k+IYDs3bZ5k2qseCNjs8J70Qy/4TzR54t&#10;T+jSpX2r8oxeacMvffKSTS3nf37B58f/8Te//+jih+8quaB4xFcLH3tg+EmP9jzZikrvVssEdvA6&#10;qPNKpITDd7vfvrL0wGvFB/AvCj2lg7jLHnRGI/zVWSxy/almH0w36i44sTLXNfgwgDpGfpxJbJUj&#10;5/ZB0SKMRfooVEPka2jYQbZz58799ttvx4wZI2sKb+jhw4d3794dn/v3779gwYL9+wOtgqqDveag&#10;7dy5Hd6EEWQ7/oQkrNzg2BdZ/oRrfnVw1Z1rb7153JhrLo/6h2R1R+ZqSvLDD/semvbY4/94yvGH&#10;8yJn88lWNYuIcPk5/frfdMuEvz8m/KDNyBvT8RUn3ZfoRnb5q271DWSA/rPRQjk+w/qc2XDv282N&#10;7xs1xN+nLRrPbNd0ZTNrUjzpwKGry+MMTQX3bLwDDvlOaNuucxfhY+hZfzyjlqaurWU2o8Affmft&#10;II9pD5/xh/di8F6kXALiK8Zo/CvfT5QJ1CVIsOv7neoqWS7mUXcy+RPcDJGz/IzipN0ZS0/c0aEU&#10;XWyIisT6GRiAvvzi8927duHk3j1iuMHQE7eiYDwa8rMRsDsv/3hZNa3PkGHzxg3Qjl07d1w4dPjT&#10;L7/+asFC/OUvWIR///LIYz16nPb3Rx4Ycn6/R/5yL6IRbVrv/f7OpyUf4zZY1kjHrvOUd8IgIxcr&#10;aBTVFgAoGSr4sgVl8+HPwTNWdFOzJ//13inTH7hP3icgBMorc559M//lBQVvrv9uHc7g5hz/4o0Y&#10;lIsX/3FEKCKx/KVKQ//dVkIlg5/+u4V0E/PsGm49B2E9pcxZJXO/boafnvz7NHmJbFDVdiox8pTy&#10;wGVIifqvJ/+Oz+Cvgm+s/bYU/JEGr8DLZPv3/+AZgkb+mlj+seqSnt6Tj1vnJRzJU40hjnJhblP2&#10;ZccNraeEIC+t1ThwIUxInsmkYkv9f++dBSrNV6u+kIbCXd9/j8/6tbt370JPj4ClrvDvN/Cu+0fa&#10;Y2UIf+cJ56hwHGYl2qcNN+YtseaNZUvunzwgqv3Zq/LLZnR59NVXb7Qie8DV2ifQB6KC3GDF71g2&#10;w4z+sWx6j5OTz+6T8uOBv39nm8h65wd/yy0ufufu3/+lSAyn+75557VXX3377f98uSXQFkOwNT9w&#10;//2wO//rX/+qOetz1H7hOfdBFR/6y5/0a5EMuirHc/mv0tvIRRzX5ng9gRpM1DwiBxw1ccjE+FVN&#10;FnKuwRnH+L/q88/wDBjj/1erPsclmzZukOMPAuFFrTUSJFb/4QB94FB4+bT1+80fflH49caVjRsF&#10;im8Ggz46MiZfTMGewsMbWpIv37oFxgLcJCuTtEqPRwJqXpYn5XiFf/NfmSNXUPI8xnbH5bhQbwhP&#10;GT77ZPmZvfs4flrzzWrMv++989+PPihSMX/MEGTlCEEWYQhKLP8gLR4hTe8+fZct/VAlwBsAOKO+&#10;uqdjfXUkl0D4+9u0BwrenPv5SutRgZpJ139nPVRQkHdu9x7nUaJaROnSurOqZn0Trv/VXP+oRYta&#10;hGOG1ReN0Fi1IAFwOf+61z+qpaIGeUATq2dsEiaylb1MHksWv6MWw7LLyPEH4wy+Yv2PlxLk+hPv&#10;R1bs3+/Qf7n4rE39P65j+30NGjXOW3Jg786ms6/66TsnGr+9+rmhJcWvvjS075xtDfb/sGfvjsrk&#10;Y1r43tzq638Hf8nE3Uxq8V+dtkDOSsPlKlQVpNalWOG/+tJzb7z20pxn/711y+b33v1vyfL/ycU/&#10;4OMShF3Cy2T4gGEHd/I4am3xCQfna/6298I/78Hfhu1i0dWquYiSuWKt+JzcTtyq43uQbd/dy2/P&#10;e151Uum5IiYHdmCUE6j8INPjgxqsHHe7SIlJX80+5tu9qSoxNB9v50gdwMofbzVJzVehrvABMy/u&#10;vCwbiupFXh8SO/JXE77DTUSM/ClnS6kVQ10h1crfbXZwd5kIhggFBlN/L9esGpGf9SMiTqCtsezH&#10;QginMMsgCg2mXdx2Rbg8sfBlQRjlnnzySXg6w/uwS5cuu3fvRhy5G2+8ET9lZWXl5kaPBqYEjsmY&#10;o1cT+qycCNU863mbFmGp477pm/PsbNh8Xsh76j9vvR6BarNmzQ6Gbntrc8w3h7vwsc8M34p/9SOI&#10;Lh3GNH97fNbTz74U9Q/JDqOQiS0a9lK8Io998hx/VuSNBh47/iVWADMWx0S45eEPH9zbEuqmZ794&#10;0NEN0AjurHyfUYHshvu/sW85CDP0c0lNvm9ozYy99lem7vGIWexZeSmWEhTQkAxWD7yOYXqRe/xh&#10;WzyML0gmQOsJcKqq6vsdOzA03PGbKX/680MnnZQsjIwyjfkrTh577LHDRozEB/wNvyjjAzgBme7q&#10;hW+/JU/CiIxM8Jf/8vPyzA03TxQztPRqr6rC5zbHn3DrxLtkziv+Vzwg7QL5GYnxKr1Y7iA+snnm&#10;qtHXde9+srjTsAoSJ/ufe/7mTcLUi8Sn9DhN1QIvbIoY0P8r3v3996bM3gQcWPDOWJ8+/T58/z38&#10;27lTF09oHic9MzexNmzUCG9x/nf+m1N+c8fEm7Lu+tWNj09/aNeu72//3T0F732UNugnZZtEiGqJ&#10;NPxnGDA3oKa4nz+jV28HdnyFjVK2C/7ELe7ab/v07ffdt6X4aeUny7Fql9DApNeZKYAMdDIxmuxz&#10;vBe8Y7v8Cp74GrCaaM3wc4WqKswlk+78/W/u/hNCELzz3wJk0qJFi8uuuPqikZfBjv/N6lU4A6lQ&#10;s+TkU1BukFISyF+OHcLqV1npV3Rk/Q/rkouYZ9fw03N3d1DNZ+tWpgKceGJX9BEEkEHr4DMgq7bb&#10;sW2b6mJoWSQ4/YwzlZDXjb8Zn8G/V6+z8AG3BK1btQb/Dh07ibvrqircoTWGQ3ijRhEaIoH8gzS3&#10;ZxpgdPPRTyqdN/t1qOO4epC3AI5kqtP55WMbNvVOaqAJpkz9K/T/29JvSr/+ShZXtmlDx46drAEn&#10;2Jijyxkv/wTPhrd9J2JlIJSzCpfR/tIn1+YblyIGdMgKDAt0OAqHFn8Dorx1m7g2FC1al23ZC7cZ&#10;ypNa/fDAPCPnu/X/uLQ9rM9L0szQH0KAu18ra9/1rHnrxJMsY1nRpyF7N4zdvbvCB7vfxNXflH68&#10;ouS9J3o+8B9h8cSxYnb5yff9+bdpXYxNxS8tPmHQpZf+9Kc/625sC+h0DfeQ66699pFp0/BvDL7P&#10;PtNr3F3APfch2BSGBXHLinC0oeJg9FyPvRDMMb9f6rlqmlALemtsD+k2OpGw8nTpahdMaDJKxESD&#10;mQIjhpwacBLpUYScSjCTwtIqL8QHDE1IL/X/yszrli/7SP4EizPG/1NPOx3Pv7ds3oTcMEYdhOkn&#10;GKJ49d9jcsdYh60F5y199qn/3H/nk5cXLHuu7ykDTunUq2EDn3WaJiGqnJTUDnMW6ihcm12jBECJ&#10;myuNfO+z+gKRo5qgBJIYzYRVKLSqQWvgZMalV6jmw0+2id5cFzkawpZzeHnw5Wk9z1Dtjg8bcMf2&#10;bSnm3x9fkH7mmWet/GSFGPl3797/w74TTjgB62us8+r4+C8Hz9atj01q21aqt3jd5KIMNdrjK54L&#10;hhcwsO/YF6VPP/UP8ULxnx8ac/0NsFrKpSZm0jt+ay2ZENgBZwrezD/++BNkPuabMXJxW4VdQ0L2&#10;6/s9WbmzCqjeUZMlUP+ruf6BwUuSwYghRwCs0uUZcMIZLNShtLJGGH/Shwxzr39wBmDlVbhT8Ki+&#10;6TkhacvVqZ4G7Zhx2ZXqjN5HoANYO2H8GXv9L2GMQBrcQF6deb1cf8IAhB3FO3bsDM2Xl0P/mzZp&#10;AsOoWBT6j0UJ5I9Sju/Q5cAP+5r16HKoyTHHVjZqdDoiHzZK7lC2b//mN5Z0ffa/vQ4YDQ9Utj7x&#10;5BZOkbzW/w7+UufdzSRXRDG3hR2L0PDQ/QXu3ZAhRkJ1B7f4nf9KgWEJSj33fAQCEirx7Zq2bdsB&#10;fs/Te4kderRbRTEE7dnTvFmz2lt8aosOBNzAt37Jwq/riw2VoLb8W3HGdjhVwlISz+W3+55XGp1t&#10;eh5qGszaWP+H2tfKVmov0mMmhZLjA2ijoznUAPduqothGkIToIPIUqD5C/4zT0HeWrYJmp82aDDi&#10;2ODk9nKE8tyKmRd3XmK7e7N2VfB+qB3Nrw58vOKAkT+pnRxzsICxRn5zDDf/xAecV3dVIeuB0+zg&#10;HrJ8btBcEyJkCHa7iorCHvrc7FnYKQpPWFAibrs6d+6MLoDPWGh17twF0+5hgT9r1iw8g8/MzMQ7&#10;jtjrZebMmTA9t2vXrmXLlhs2iCd21uFWCdtQENCYE2YIM5Ecz1FrOeZLI4/UWyxT9RWs/NVvqeN5&#10;0zfq6jFY82DN+bNhP4+gzxhqKrHjTlVVLY/5KPGmG65Vf7+eeAtw4l/9ZASx+dPhIWC6EnsUbfYF&#10;y3832C1M3PKba09zoA6PdWGRpF3XYeNVZ2Rfjm6Azqpqpjp+UYMD/23gYVyGDXp5y3BWg3YFNUA7&#10;RGxvRq5EGOLFi97RDdO6KX3xe+/+sFe8M96uQweHdze+Yhlxftog2E/x+fRevduHgikj/bkDfizT&#10;IzbfH35/B/7eejPf5Cb+ybh0lPwVUyaeCiIfMSqZyZ58fPrXX66SyRa/K9YxQ4dfrLISNx5mcfK4&#10;cvS1f7zvQVyiYjChXJzBq8cYtmSa08/oLX+FH0TXbt3VtacjBvS5A1L6nnNMKyuCM8y+MEfCJ0iv&#10;qeMz4j6vWFF87nlp+FePBx3hEr+f2nfqJNt65t8fXfLeouOPP753St/kU07dXl4+/f7/G37B+U88&#10;+jCetzRo2BCtg8Q2/lXG7ZOzUdPMa28ANPmTwq63C84jPsC6tWs6d+kKjyF8BRzwx5Nzc+sJwRMR&#10;aZ9/5l+Y0WU+WLMKU3Ko1fBVL1o8mTd/UoTVr1AGiIQ/NBkyR5tOe/DPf71vCv4V3lW7dyNlyfJl&#10;b8x9Gf7jVleKEVwi+Yf0/713F/pJ4av/chwIHW5inl3DT8/d3cGzW6nixDBkli9asMpA15M/DRw0&#10;GI1raoL47FGp0BsZ+AmvC2DWx4fmzZpLnYcHEAJE1Jr+h8UTd/YR/+w18WOroCmdN1EIUnByv2XC&#10;nTaAqgVl0aEjNKHYi9TO2hI4r7XVSTUBAgHB3xm/oRt2P7mHn7LZVMonUXz677ybSsD39pc8CSvw&#10;XCMjbIOGwRem4eIR81JDNmgVhcMRf0PFgIZNWcoSMkmPNPKfvMQ6F5byrptkOgT6MB7IkB7QZ094&#10;S5ie+6VNfqAIQaOXLflkxC9HGMIYXbb2UytCSNncm00P6Jv+aazehMEOR5+x50v39b3fb+k7POUE&#10;83PTdp1dZXozQuSNf/3737+eNAn/uvck9OPq1+LW+Rj1X17lnvug5Bh7T0o+GX6dMk3v3n1g8MUH&#10;DAtnnJkiT0LNrrxGzJv4k0MHzmD8x5D+0F+n3nDTBH2GNXtQeDDB1CxT4g9+o+iJmDswlchk56Se&#10;i6kWf/ggy3r80Ycx/j+f9y+rixlVCMAnf4KJsEtXaxsJOAhHQRT6OT7998wcd1+tW7Z+/4vX12/7&#10;4uaf/2H04EnNmvgGxind/LmeCaqMlYM8g2FHLT/UMmbHtnK5bsGcK8mjdWBN0MMWqwzREMAOpPJX&#10;NcKo5gsjDQ047obQxcOIJpcHo8dmgb/1kzm+4Ab41NPOkGdaHtMKwRDxWhKG/VatrWUVnopHaIsE&#10;8g+XErv+S0QYYN97pxAfYGs4o7eALN+FxAO/JfoCplQsYNTqaOdOMRLA+IKTsGIjZDCuwUm03UN/&#10;mSp1G59xZvVXq/CetZQT9lO1YsHze9l9rDlFzQLmB8+sAqp31GQJ5K/W//GsfwxDLcvl8hKSQ0vV&#10;yACkGEbwnrNcVaIXYKhxr3+QBsjUVgru6qvBCncKeqBVeVuB1S+6lbxKH3ZwFdLLwa1jp84n9zht&#10;86aN+Py/4o+w8w3Wn3LyP+GEJHjg4gOWpi1atsQHGOMiBwZNIH+hk40aVu6pbN282cF3Py/fvLWB&#10;gVu5Rse32NGwSdsGSads3bx15/cnbdrReP36bQ4yqoPr638Hf6nz7maSfSfWttAXJ3Jtj8ki3FnM&#10;gQvzjryDk+sp/AtLUIcO1p3Lid1OwguFOH/sscfB69ZKEapYixYtvZdeWs0TCF+fqZ9efGDTjqr+&#10;Jze6sHfjjH5NDlYaTy8WvvByUSoPJ39zoPFbfrvveTFcn2/fr0U1DRQYMAWu0Kpe1164TA2+cCh+&#10;RU/B/bVj+lBdDL0M05AUUt6gTZ3ym7DURlXfc/rjJ4z2uMPFByxHVbvgwUyodofcHVCdqSPw5QiP&#10;kR/GAXwofHs+plcdnaw17sgkN3W4zQ74ydFlPG/QrHsTPasqw3Med9ODtFdcNQYPOy+9/Gq43CIB&#10;brsw7cqUGHY2rF9XXr418j0XUtYE/M2bN7/22ms33XTTqaee+umnn/7jH/+ACQK7vzz99NN67/Cq&#10;VCSq3gy1XKDGcsEjzRE49N4BAw4WluJsgKWOp6HDvNTVY7VllSz0wIGDcruvWh7zUaIexuHhRx6D&#10;sPhXP+lmzjN1gECEG/Qg9+7VqkGxuevgjbdMwB8+4KsjOz/Ts0wme3QUA3SfQw1V8A2knieWI97H&#10;xy1EXGZ5IBDHiRUx7EaoBDrnnFRMOOXbt//m179avsy2x6LMGS9M/SXnD/KzZ8ARnHe8rusQFy8E&#10;PXx/jlysY53qVx2cV7ZLsayfeKdMWb5169dffamuQugA3L66M8FYBrOmfv7K0dep7cix6MG9Ll7y&#10;+v77HVhlRpChVavW2E4Q96V+aRD3ecHb84b8dASeyOFffJbxoOM7+v/ofNkWF//iit/+YeoFF/6s&#10;x2mn9zn7nKuvzfrHv5/9v4cfLf7wgzdee1mOkkjsWQpu3TGgqxd1/STBygMpTY8h8boc7vwBFm8A&#10;nWQGt0UwJmBfvKjwj3ffKbNSFgphTcZTSu3AV8vKbD/vLhqCZf/pL5N//6eJd/zuxlsnwZj+8bKl&#10;mH0vulh4QMcBLbH8zz67n6X/t9+24mOPjc+C6L+qhZuYZ9fw1HM3isjdKgI62JTjAKsuwWK01vS/&#10;OnIG4QOdD1IEkn0bCpWL3iHeJ4h4QKvV1u24sGvXkzyToyEQq9fxE+yAiHcURCrPNInV/7jF0C7s&#10;d1u+tP+Gj/aX3jdDRd6wonDAOvzYlRHjbyiT9G1RwnSMmPE/6QEt/kRiEQ9k8bKytcaItH5pIz4t&#10;WlZWNK+3CDZd9toNZ393g+kBnf+HAa7afr/L2mUlOAcV9/m6665z70kYPJ8EpnTPfXCF1sd5zKFm&#10;FIitkUOjquELU0Nk8aRlU/5h4sAfphLhsZV8CvoCvGvxJzvF36c/iP2NMf5fNfpazzyx6W5MKBKr&#10;/2IPwiZNunc8tXPbbpVVvmut7/due/69h/9Z8DtdVKwuXnj235gu8YfPavkhb67whxUI0mOgKCvb&#10;JJZAZkp8VuGPHBUHdiyQHL/KtkDzIX84uzkucTSEJ0mEiG3brj2MDhE4ywG/UaPo7hGJ5R9T03sm&#10;RkCG8vIteJHc9EY/Tk+Dt4KUlg4dcbHjcqR3Z6jMyvJCmaEj24Aye2YV8NoIyRLLP4HrH8yhGAGg&#10;pdawEJpDBw5K//ST5egFp5x6mqyXe/2D1T6SoXcUzJsboe7Df34pepxMgAzz/vWkaKPQji846dlH&#10;VIbwMln64RK8RCs8oC++TJ7HSfx78MABdBBswC5P1ub6p/KYlg12V31n7O04IvXApn0VjeB422Bf&#10;w2N/2NN5/YamZyUfXFjSqE2LtoeauhxyQxVT639P/g6ejhVR3G2BbNVAZ3WW447DaJ9x2ShpWqq+&#10;qrtzSKzy6/lv31N1w6x9f3u74vcjm910YdPNOw+tKxd37FNf2Y+/mOoiVn2B73ljytkvMe6I1637&#10;Fr2s20nJSINOhLUxWgF3XpHzb9I0UKQpmUldg4+ZEUsa6DyWOnHHfPfsMkFu0DCa+c3jwdsUcUEx&#10;7HTqfCIeg0UYc2oU/uOPP96rV69nnnkGpaxbt+6NN96AdzYCQAevhWfKIAzRgsD4wZL33DlgbHGc&#10;DLLUkZcEvOlDyj27dzVtZrl71uaYj6KP0Y4WLfHWi4F/9aOa/Gvt8v/8562//HmqCiCDD/i64D8F&#10;tSbA4S1oj+mbe+2YK2+58fpmzWLe1Sm48MuWFSPyBuI+9+uXij98wFec1HPA+yviFRbt0E3P8nSU&#10;JX7PBrYdD/7nb4De2qSBisKBfDseiMEArST8xZXXVOw/gA3uDh6quuKyi1POOKUktFH7Rx++f26/&#10;3jePvxZbG8n0V1x5jW5xxxl8xQNY5Qa78rNPcH8VchAPPRAwqtq1t1yn8aqdlYN4tBXKzPyMrZBx&#10;FwfPEZtR3zBGXnbF2ak/gsuVPI8clLMnisPjL3l+7do1mPhxOTKRZ/CTKhdfMTe/OfeVHiHHH+uJ&#10;QIwPJBCtSVifh4zo1Ek8xse/+Cxs0Ou/izEnK/nwkZdgBQz+b7zyUtY1V/zht3fcf+8f7vvD3Xfc&#10;csOvfnndV198nnbBYPyK1EiGxHY4ljuOcLcp2yR91mSj4HDwRBvJzaa7dT/5vUWFZ5k+aBj9Vyxf&#10;hqigKttR11yLmeO779Z2PSm5cMH8mCtl6om6SohkVOHmUM8HvyMKB86YIaGtX0QwJnM7WjzDwdNI&#10;v3ITzv+yUVdB/+FgHof+W28+hGR1E/PsGn567ugOft0qTCb0xF9CRl+QP6FxIYlUb7uLtnUppue9&#10;e/eYX0QWtgyrqmCQgRN0rfFXBUXzf3Y+XQzCVum81EkMCH+bbrmFOmqPIeXzlZ/KwQfreNk7MOYo&#10;qlJOpdsYkZAMZ3DJ1q1bbNu4aw7RukogPUwS5hsABm50tYqLj3gnXr4cEPmdgOrof/CpLlDKZdNV&#10;5A14G5uXlL02w4q/LJayb6lszCgcdz/x6YjQBoWBCvBLJAJuTHje8ayo34DJny55fm1XlAB79ydP&#10;ZM/rbQabhhgj5B6Q5f97Z4kry45dzl3+2Tcy9l7Flg1RQ3A4dh107EkYuVp+fcpSrSj+/079d899&#10;yAd3nqoU6HOr0HtCGOef/tc/obRhrbO77Vu67eEyErpCG0yQ2/tF7zqqc0LbtphKYIlGX9i+fRv8&#10;Rq1OYVThmS4S40Xs8IIgdDGGfbj/yG874EAXzYegOvrvyR93HTiaNm3W75TBW3etv/uZS558++63&#10;Vzzz/qo35N/rS//5yOu33vvi6PXbvux54tkqE/DHoPGHex9Qf9YAYh9T5XiC57Uq2fibbguvgszs&#10;9FbD06ljj2uDk1i6qLUQhiMB3DAcbumeDRGuZkgSvF6GUCd4rG4OLgIxPLC+XLVSpsQ9MFwRRdSl&#10;xo3lKxo4Dh0SAdncR8L5hxUyRv23NNa8/ux+Yn2IV8vNb9Yg3a17d/cCRg3g8Ho2nffX4gJz0Qi8&#10;whUaCSzfq5BkcOBVS0pkqLqIvs5xg/LMyhNpTCcTzr866x8QkPMjAFpTrWHIF6pwBt1BdmeMAxgN&#10;0AvOPKuP/OqxzjfP/3ryPUjpBiJQh+41sDqVzYF1zujrxuuJRX/R+4hRpeb0L79YiYByeLKOrKSz&#10;58YN69Xy6Ljjj4cHIqSVK22sBmtT/3ci6nHbM7Zv3F80t2jHN5uMPTA0V1UdrHpzya7fZ348+bL3&#10;e51YtvLrdu2ShO+k7Qh18PD634u/RzOFOklsbeG1tncskMBQTjpidRTqKvZBPXzXJ5c60Yb8cI0T&#10;rvyO+Xrv/qr/fnqwfLcYQU48oeGj1zZvd2yDRV8cxJ9M6VA2aBcAei+/ve553cO1nqf1ObSqD/tC&#10;y8YKjzseyCAG5hT0C+tlJrEJp5hE5O4vUmz9ZkB+hvVZul3jkD7RVkJ3D0TUpkTf+VYHvrpxwZIG&#10;T6Sskd+FzuMe1mV2AFjHkOXXKRxU8FoMBj2l/7i5kEsy2y2GN1HbEgHTLlIhAurBA7V326vDf/fd&#10;d+fPn48NCeXJxx577J///KejdVwjj707BDTmqFw0ABIjftF7BzQZX/VCIyx1/Awdpt57jS6hc3gh&#10;Zu/evXI6qOUx38VT9nGvjlfnzw0a9BMI/8hD92MZiT98wNeBg6xXMeq8+IkR8F+zn8ffP578V2Ky&#10;c+Vi+T7ffNs551gvj+LDjTff5vCD1ucpRxdWX31da2WKYYbtmeQue/RnPVNE4djb0Dg2ZHY+qaKy&#10;+Jgombtl6nn6GVdcfc3rr740+9mXvvjyi1dfnnP8CSeIyQoLtWOOgSkQDkLyqsuvGn3KqafKn9Qh&#10;Dce4v/rTPXfh5HlpPxY2X3N8kT0K/4pXhNq2UwnUeZVMnkGyUdeMfeT+e2XmyPPcAQPlT/iALU2R&#10;w88vuVy82BuS4fReZz4+4yG5owKmXlyODzKlzGTKvferxD16no4nlid1T1ZnhNlu5Se4B8aDCzxB&#10;xWYO1sRmr6OqLCbpBQvmXThkeMfOnVUm+IwXM3H+0suujLzpqjQIOpqgS9eumdeN/+ffpptxdxtZ&#10;4czNRQOicDz15OP4gCZAQyAZEjtyULgmTb5br5fEPu6mX6kE+CyXSid264Y73mE/z8Dnrid1tywF&#10;RhWi9X9QJB5FguRPh/8cH9Z++40iicsde7+4dck8Y1k11a+4ScAb2BKyyHnYRSee1P29hQvwFS2i&#10;mMAtfe3a0hOS2sLb6GDlgYMHDwCIo4ia4H9az9Mvv/rqN159+V/PzFn15arXXnkxJv13qKubmLtr&#10;oIJ+eq63IGj7dSuJRe9iN0+4Y+o9k1XHQb9Qv7pVrmPnLpjye57R29x30dZVkbhFyxaIU3bwILbF&#10;qQ3+qondcjpa35HAc9gBW0+dl7h0Yg6A+KouxCCmACo+irnMBCMSwrrJ3qF3vZDMVlnIBypx7x9/&#10;B+2/7IprEMKo+KP3Tz+zt97Q1nOCUMeJMARVU/99Omy8p/td3fWGLt2klXn4Y8VPCnPvJWlrERlD&#10;5nhX/noVRkNE4bht3vD7bCEuRMCN29TllwaXo9+Ej2fcgPjR8orJr343UfhAp/W+9IluxcLvytwL&#10;cd3Af4hf+135qDHg3OQ/tG590e13uD2gjY6pw8pmz391xTGtjjmp79ntfUZ+WdKmjRvduw6qPQmf&#10;f+65jmY8H78jsobHqv/uuU+O5/qILQd8yNPrrBSs6c/ofZaueNgVSoqKKRsDiPmTpbeeVVA9CLMD&#10;pl31dhEmWaQ/qfvJ/yv+UJbY5vjj8SfLwnw9/eG/QP/hlB0a7cNzRKcuJ67+chUs10iAz9gQJgKH&#10;auq/5/zbqHGjrkk9e3dL++irtz5ZV3TaiWfv2f/9irXvHAztTNiscYtjWh6X0kYsRXAo8eBrKeJv&#10;aAqDcQMv8wKyngyfAUofIjBw4eR3332r5tNz036sWg1jvhx8cMeFyQV5/mz4xTiDxsKsoReHz54N&#10;obednJ4wkuP1I73pMQX8sP+H//5nXtPmiLnaDFHI8CvaDrEItm3biqm5eYsWDV0rz5rgr6SNVf9V&#10;c+BCjMYfL/uo84knhgZP0Uw9zzjz2zWlWne4Te4zrAoad9NtM5+YIcaLDh1FkA3zp2uuHTft/vtk&#10;5nJJecU1YzG3Ss9ctI5p5XROJe5aeGYVYXAI8lNN8K/m+gezmxxGAAr6IxUVCo8hRdjCQqAwCGBw&#10;gLpKNXOsf9BlFHPMwm5N0IcmdBYkxiIWoWzU6ksKgLcusF2KrueQAV7S27aVQ8lvuu12/ITYRFB7&#10;aDjWP2q4w+J/1YbvRGg+szvDMAcDNGLeORqlJvijiP27fzjlr9OT/nn/57P+9HXqSd1LEHq1qllV&#10;o6GpWw9VVE5966ePvNHj/6ae+aPejXbsc+4271j/+/F3NJOsZuxtUYWW1Yd9rO0dnQUNLUXCwCWL&#10;CD1XUveDet9RE0HIF8J/Aqoh+LKJGzcyRp7T5Krzxa3uR19XdmrToO9JjU5q2/Cha5pf+8Q+dc+m&#10;VEvedaoB2b38Rj7ue17ov1o0yoHdMVPoA4tqo1Ca8NSskin9lLfYwmYXmu5nPSFe6h/w4wv0IrSe&#10;JXJr37ETglR88fmnGO/RYYXfDy43w//XjubHB98x8mNgEY+6tTFZoUN3ENsAmKt0ucgJ6aRVQaR0&#10;dxk/Q4SjsZAMKx912yUnC7lvrecIpo9LauQ5pnWrLaVfw2wH11e0gvtC5Fajmi9hXnnllWoLvoUL&#10;F3700UcOBXAJ5rzN13XSc2CRxhzVdooSMKIv4CkC6KneIWHqxCIsdfwMHerGyl6Xqg8/KJLmCMRl&#10;kmsGJKjlMd8Tr7tfO5LVza9wIZ94+13TH37gwQf/T4ylDRvjK056KnPdrEJwqaxHedoF4imHV5cP&#10;nmfUlP8Tvs+P3nTLbef066dTxVecNN2i8VMq8pFb+kmRlC3RkX+DThHfb82taqnvQDiw4feOHQj1&#10;7H63cV9HzBrmsahVo5ePDwePdpR6sOLA0o+tx6H4Sd/xE59vGje29OvV/372RdxsSd8NHNgUNWNY&#10;+gFzV+i0H1/wfw8hqlf0Iyf7N9k5f42eLq4UCIiMO4T43oiMq0DbRQCFjUo9rcxghbD9cKCIUMqK&#10;j/+H2BqOBFJX7pvy+7ffQkBk+J+Kx6HyJHLD7oQHDwj+Px1+0d1T/xxBq6pfu7qfQ03wl7W+Zfx1&#10;pd98/dQzc2CHqqb+R8BYo12jFpqv5vhD+EcejDJo/PpOxLOr3wf22MHd78WXXqGqgYjzeA7fAzuV&#10;hQ4ZidJzJKkm/+1bN/ZJcb7Cr8q9/vrrI8N96qmn6jf9aksPLxXsEu5pZYZtul379niC6FfIipKS&#10;49ta4f490xwN+l/NFqim/nvOv21OqNy2e+NbK55q3rhlm2OixwDv13lMNWsR3+VY+cCCFt+1cVwl&#10;fIJcBria4K9kO7z6/+JzT6f9+Cfy2UCdPWqOf02vfz58fzHeu4JZoebYItTVs/+eFXcfwZsHcECJ&#10;LF7N8Ue5jVu2OOGLj94fOezYHskDl/37xZxXFn7c76nXT370n73PHbi/aWOn6bnmSNbNnGsC/s3P&#10;Hicre//VzbH94M69VWMe37dnf1XDBsZdP2/2s7OEB8Zt/963cr3l5PX4Nc5wanWTVcKlIvyEIw2e&#10;YU3A75lsuYkEFGNV6fqAKY+wZDUB341oz949v7pp/GNPzMT+z/UU4P79+/+YLSLU/THn/2Ddr9Fa&#10;TPzVTe7IlnqJsBBOf+yJhMtw0w3XoZrubFHfJ578V8KLUxneMenW0WOyYG72LOJ/y5Y983TuQ9P+&#10;hl+tvdPNpbtuQ5Cf5ZI+igF6VFWTaYfCQYqHN9i1oqF3bI1jKw/dtWn/sYcsA/TTJzSN4AGtDNAO&#10;0zMEkubOB/4vJ/+VF1u1avWv515q374DzmzZUvaLi36GD6Ovzbrx1kAhvd5+6w3E64DPSM01Rv3N&#10;2fMGWFUn76mZL+T929wS0HYc26bNVZnXZl4/vv5WvI5IHpn/g3+9b+4rL1VT/yPUlF0jMv8PP1iy&#10;ZLFHLDCJdMDAH597nocDax1RrbjFKP1mNV4B69DRMk3CxIn35Y8/ISnuDCNcGNkA/frrr7/yyit+&#10;l1922WUXX+wMoloTQh6peUY1QB+d+l+bze05/ny0PheRN9of261xo+jRMBs1bHxWu1G1KbMsC/Y7&#10;/Hvu+WEfopqWAavEyE/T4xCgzo7/qz7/DL5XNec2EQermrjkMK5/Ynr0/uKzs7/4/DNFIOtGvHtX&#10;sw8GEKAGnh/V3DkjapNF5i8vP+2Y/Yvan3ylUdz4tGNvHXfgqus6VezdFzVnJohKwBP+XwtarSlv&#10;1KZlg5cniTvuz76rnDBbhuMyenZq+PfrRUBwmKQ3bBc34N2TKn8zdHfUgpjATYDwD6NWeMKnAbp2&#10;WiTImF87krCUo4GA9IBGPBnxr58ZOrIHNDYhfKuqtYJ1d4N9TzUUPrDu4+QfKiduCdvjH+jQ/Lum&#10;vh64nh7Qlve4GbUart15/5q1aNE7f31ougzijocMf/5jNl6duPTyKDdd9075rRQP77nc+KtfHw0t&#10;HUcdow5G679b9583X1/64fsb14vnjZ26dOl/7vk/u+jiml5/x1GX+nhJVP7P/Dv3vffejUP/I9Bg&#10;11BwovKvj0oVt8xwfF75yQrYmvv26y8zQTDcBg0a4lXKpk1j25YtoAw7yjdF8IAOmAmTxUcABug2&#10;SZECdMSXLa8KTsBz/Ply19sV+60tLqJmdUzL9sktB0dNltgEmEFqZ1kF545t5Vubi6AczRGICWNR&#10;YitS18b/l557Whk6J975O2zVmNj61rXcovKvifXPR+8XIbbb5Vdl1qj7c3VQIygW7ndO7XlGdTIJ&#10;cm1U/jKTLs0qX39783nDurRoZOzc5QyGEKQgpnET8IT/dVmjl5e3WFPe+IFrmp/TXby9NH1+xVsr&#10;DjRr0uDWnzaFB/SsdyqeXSJ8z7snHfxF332ntPfdB5LMIxAg/MOoHp7wTz85tl3Qv/jmu8NYhfpb&#10;dMAxv/5WkJLXKQKWp7OPGTqQBzTqM/9Qq5Qq62XeogYHrmgotll0H7/Yvn/QbmtG/LZJw4c7RtqB&#10;0eEBLf2gHQZonNH9o+sUWQpDAiRAAiQQN4Gd2zbTAB03vWpeCAP0cSeI94p4kAAJkAAJkAAJkAAJ&#10;kAAJkAAJkED1CUQ2QMtfo/uV5DYI+zWnVTW5sMpja0HE3+i7NxyaY1Hr2LYfhC3cL0Z19SkwBxIg&#10;ARIgARIgARIgARIgARIgARIgARIgARIgARIggVog4Lb0Nmp9XJR3/T5rcOjMBo16hJygz6lquLDB&#10;we3ansywPl9dfuDEg5YBemWzRq8fH+Wt7UOVh3550y2osOX1bMZ9tg65jaP2by1wYREkQAIkQAK1&#10;RmD/D3s6dqATbq3xthW0efPmZs3r6wYjhwcZSyUBEiABEiABEiABEiABEiABEvAnYAXZkJsNaruI&#10;6+ejG6Bx8YfGwfONxh1Md+k2RsP0qkZrKw5sbXCoWVXVqfsrr9h24NQKy/qM4Buz2zbdj417Ix6e&#10;Bmjd6EwDNBWbBEiABI5UAhU/7KUB+nA1LgzQTZuH9xY+XGKwXBIgARIgARIgARIgARIgARIggSOD&#10;gGVoNmNAwwKtzNA2w3TkTQgViI5VDf5stBh2KLw5+we7d6354YdGFQdlmuMaNy5p3mjmsQ2+bxQ9&#10;rIeKAV1ZKcJGS3OzjPh86JA4E/rMXS+ODFVkLUiABEggTGD3zi2MAX24FAIxoFsd1+5wlc5ySYAE&#10;SIAESIAESIAESIAESIAEjjACDU1HZCvWc0Oxj6AVFdo0RjdqJM40CGiAlmhGVTXJqmqm9iSUJ7+r&#10;2P9lw6q5TQ/NaSC26A1yOAzQ+iaEugG6sjIcVzpItkxDAiRAAiRQ9wns+X4rDdCHq5lggD7m2LaH&#10;q3SWSwIkQAIkQAIkQAIkQAIkQAIkcIQRaGT6IoeMzuHP8kw8BmgJqM+hhj0bNBpmCG/o+caBVVWV&#10;KxrGZilWBmhpepZ+0G4PaBqgjzCNZHVIgARIAAT27iqnAfpwaQIM0C1bJx2u0lkuCZAACZAACZAA&#10;CZAACZAACZDAEUZAN0A31DygpenZMkzH5AGdKEAwQL/+xuuJyo35kAAJkAAJ1C8CNEAfrvaCAfpw&#10;Fc1ySYAESIAESIAESIAESIAESIAEjk4CsYXgSBQjGKDXrv02UbkxHxIgARIgARIgARIgARIgARIg&#10;ARIgARIgARIgARIggTpIIPqGgXVQaIpEAiRAAiRAAiRAAiRAAiRAAiRAAiRAAiRAAiRAAiRQ9wnQ&#10;AF3324gSkgAJkAAJkAAJkAAJkAAJkAAJkAAJkAAJkAAJkEC9JEADdL1sNgpNAiRAAiRAAiRAAiRA&#10;AiRAAiRAAiRAAiRAAiRAAnWfAA3Qdb+NKCEJkAAJkAAJkAAJkAAJkAAJkAAJkAAJkAAJkAAJ1EsC&#10;3ISwXjZbzQm9oqSk5jJnziRAAiRAAiRAAiRAAiRAAiRAAiRAAiRAAiRwVBHok5JyVNXXXVkaoI9y&#10;BXBWHwboc1P7EQoJkAAJkAAJkAAJkAAJkAAJkAAJkAAJkAAJkEA1CXxYvIwGaIbgqKYW8XISIAES&#10;IAESIAESIAESIAESIAESIAESIAESIAESIAFvAjRAUzNqnEAJw3rUOGMWQAIkQAIkQAIkQAIkQAIk&#10;QAIkQAIkQAIkQAJ1kQAN0HWxVSgTCZAACZAACZAACZAACZAACZAACZAACZAACZAACRwBBGiAPgIa&#10;kVUgARIgARIgARIgARIgARIgARIgARIgARIgARIggbpIoB4boHft2pVAogcPHkxgbn5ZVVRUbNmy&#10;Zf/+/bVQFosgARIgARIgARIgARIgARIgARIgARIgARIgARKoRwSqqqog7YGKii9WfvbJiuX/K166&#10;9MMP8AFf9//wA36SCeI7VsQVJhf2zPiKU1c16NS1WzWziOPygxUH1q79No4L1SXz5s174h//eCYv&#10;r3Xr1tXJR14L6/NHSz86Ofnkjh07Vj83dw6VlZULFiyYP3/+6q+/lr+ecsrJw4cNHzJkSKNGjfbs&#10;2dO0adMmTZrEV/S+ffuQP65FVi1atJCZeJ4Mkj8U8dzUfu6UkP/jjz/Wz48cObJnz55B8kQM6JSU&#10;lCApmYYESIAESIAESIAESIAESIAESIAESIAESIAE6ggBWNgWL1785Zdf7t27t127dueee+4ZZ5yx&#10;cuXK999/f9u2bTDonXbaaYMGDTrmmGP8BP6weFmfGM1iDRoY7y5c+N///nfHjh2dO3du3rz5qlWr&#10;mjVr9vOf//ynQ4ceOgQTdFUDJIr9gN0vVmFA4Oprrnnu2WeV1TH2Yo16aYCG9fnxJ564+aabRowY&#10;EUedPS/ZtGnTN6Xf1IQN+vvvv7/v//789eqvh/1saP8f9T/hhOO3b9/x4UdLCwrmJyW1veuuOx9/&#10;/O9/+uOfWrVqFUddHnzooXfffVddeMEFF9x5xx2eJwNm7meAfuCBB2644QalajNmzGjcuPHFF1/c&#10;o0ePqDnTAB0VEROQAAmQAAmQAAmQAAmQAAmQAAmQAAmQAAnUBIH8/Hw4sMI5sm3btjHlD9trXl5e&#10;p06dfvSjH8HEvG7dOjhodu3aFR9++tOf4sMPP/zw0Ucfffvtt2PHjvWzz8ZqgIZh+b13333ppZcg&#10;at++fc855xyYud97770VK1bs3r179OjRQ4cPhw06poqoxHEYoFGoNEDHZ7qURde/EBw1YX0GCPg+&#10;w/oMGzQs0fE1oedV8E3+v7/8Zfu27Y9OnzH+hvF9+vTp2rUbNP6G8eMefOCBLVvK7rrrri+//Cq+&#10;EtENYH1++OGHoQT4wwd83b59u/skUsZXhH5VmzZt8LBFHjg/bNiwN954Y/Xq1XHnjOc2eFzz6aef&#10;4l881UE+EydOlB+OkuOZZ54BhOpUFjk8+OCDQXIInjJIbkdVGhCWaln99jqquMVdWdAOqNVxF8EL&#10;jxgCmDXqjrZwiKjXeoXpGEHS6m8V1FSV2CpghRYci1rOJVYGR26Hca2I6Ql1hADuCgYHVZ31mFwz&#10;B28RKSeuquZqM1GZBFGMyD0xjuoHKTQhaWpH/3VR/SadmqAUn+4lBCwzIQESIIFEEUhOToYHMczQ&#10;ONasWRM8W7g5d+jQATNU+/btYYA+/fTThw8fDm9o/IuoAC1btjzhhBNgH+vSpUtRUVHwbCOkbNiw&#10;waJ33nn55ZfhcA1z+TXXXHPqqacmJSXddNNNvXr1gs/1v//973lvvBGX93NCBIwzk3pmgK4h67OE&#10;VxM2aDwY+eqrr/70hz926tzJ0UTw2+/YoWN1Yk/LyBudOnbEIwgc+ICvByoOuE/KlIk9Tj75ZPTA&#10;uG3QWDP95Cc/wSsDvXv3xr8XXnhhHOI5FlgRvuJuAb/KA0soz7Lk5Y5MErJqdxcnbz/w2AoA46h4&#10;wi+RtZaPBNRRNx8GSDmjElA3eOCsaiTv2eK+S4+7vSReqV3yUCYzeTcrDwncraJIjEO/XOWgX66r&#10;rsxQv0kGNKX58i5CHnp3UN0E9CRhnR4SR8We8ASJqohDMEVA1VTiVcmCI8IlquME0cw4EEWVFrVQ&#10;Darn79nKKrHbhhJ3QW7NkWJI/QxiK4m7V06fPv3OO+8MQlVKoo9yCW+vuIeIyPLrcKK2UUyqi3LR&#10;dp4clI3PU70dJ5FYdSXV9DJbN3DHUKYmGqVFigYqrmer9Fk/GUGfg2iFZxqVpxoeIaTeX2LqcXGL&#10;Uf0Lq2PojK/0qMu5GlpTxSdtHFchdF5ZWRmGnTiuTcglcs2MO4iE5FbNx72yj6Of+q2rEyJkPcok&#10;qv4nvC5q0gm4Nq6OAInVvepIwmtJgARIIG4C8ASFE3FaWhosxXAlfvrpp7/44osgucFs3b9/fz1l&#10;9+7dEXMD/+onU1NTYf0LkmHkNBX7979dUPDqq69i3zsEObjiiivwAU7WMOsdOHAAIXzxL3xMZ82a&#10;9cpLL/2QCGfT6sscMIf6ZICuUeuz5JVwG/Rb898aOnSY2/oMpZnyhynrvlsXsJ08kyHoM85v3LQJ&#10;zvA48AFfmzQVsaQdJ2XKxB7QeMTfiNsGvXHjRrzCUB2RsG5GYBC1Co/wFXeteFdCBMgxDwTjdpfr&#10;uLw6ggW59rnnnrv22muDpKyFNHrdP/nkEwUKN1p1x7UwVg6SsJRf1gg3jYgGE2s+1U8v8SIfPC+F&#10;DFIYqfz46ZFHHlHA5esXSOxQUbwnobRFJVZGtwkTJsiTeNyFIpADao3POIO3gZTv9q9//WvcPMjq&#10;IH95CZr7rLPOkidxFdLL85mZmep+Em8byZP4kHCDXWS8ia2IXtZvf/tb2RbQE2kevffee3FGpQmO&#10;CEzAViLChyDG1liVKqq0GE5VGykzGQSTaqC3MsRDlWViqYExYfEsyE9zkPPcuXOhn3g+H2uVE57e&#10;c5SrI8//YqpsVGUIrrry8QAmR7cA0JOvv/4aD4Y91dt9EntCQK/0fND06A7yjJpWdOBSCdHpMNFg&#10;tIEwcvyB0spxWw5BMK/ITGBLVeOnGqBwla7PDiN4TGBVYtVHUBxoy/MYqHWbY/AeF58MibqqTq00&#10;ZKWgn0oxElXNWstHDu+JMv7Wmtg1VBB6KPxIkDnePlarixoqi9mSAAmQAAmQQKIIwI6MpSksxWPG&#10;jMHnpUuXwoxbXFwceXs9WNvg46zLAAtbRkaGw852/PHHI2X1Rf1y1ReIaiAtzlh4YJEsPUoPHTqE&#10;D1gwy1JgVHz99ddXfubtXll9MVQObjhx70ZYbwzQtWB9lnwTaIPev3//119/c+6PbI9KZCl48IK4&#10;zzJ0Bv4ihCqPoDcILoPnIbfffjtCseAPH/AVSu8+WZ0w4Z4CnH322U8++SQsZXgsg8cv+Dcm/YaJ&#10;BDY13ENKl0NPFzm3Sx1uenVzCe5v8ZqDKtfvK25lYThTN7FILy13kXPzrI7b08p9RnqNKedTT+cs&#10;rNpPOeUUDCW6d5JKKd+nk/c5jtwUE4fronJT9XRxddRFep/plmUHOpUeQxuaSeWpe5GrNLovmzQi&#10;6LKpllUVkUWrq3Qx3C0ur1IOdCgURcDG+uabb6oqRCaM+yLoqpQWwGFPkboHk4eUTfew0z2zlBeh&#10;bnL1bC9VX93xUGcu8W7evPmiiy5SN65SIWFxlvdv8pAnkRgSqpMgABNekDte1A5FQAzUWm77ibqj&#10;CFQTEan0lwyU8Ro3jbhEKptu5kaXcT+n+dnPfqakclTWjU6mVN5VbodBCVM2ukys3BtVHKQaqojS&#10;B3wAfzQN5IQZToccHBG0UW2yCsgqE3d/kZQkCtmt3Dovf3L7fctso0qLNoLdUPYU/CsbHa0MFXK/&#10;0IClDF4lk2Iou3msBUXQHGnEvOeee3R9lu3uGLIcvVIno7ule8LRX8bX1czhkec3yqEs2ShSK+Rn&#10;2VLq9YLIwxSkkilxoRoi9LZWQ41sVv0RhcNF3VGulMoNJ2AbRe3dUA8M8ogMpvq1+vCf//zn6quv&#10;xldP9XafRFY4qZijjtgoIsiLTagLFhKIZIdeL8dq9CZ0fHyA8Vf3bcfwqDoXLkG3RRrdzI1tKpQR&#10;3D1XumcTWVmlM6qVkbMcllVx+Okvf/mLTkkJFrXH6eqhFycnDsecomYT5fPudvp2rAo8pyopqlpp&#10;4LM7H7+hxtPNXIqqT+6q3zl0WGm434SI0UAqRvA28lv5yCJUuyiYnmsJKafq6UEc51XVZMXl8kPC&#10;9HvUAeWRV+krBz8U7pWbo6b6xIpy5cjpuVBxVM0xtypEakyT8uNfrIXQIlJL9UlZf33B/eBZ1ghP&#10;r+W16OzBc9Bp6BjdPVGK7VAw92Cln9HfCXN0cKnwKk+VEh/0zzKBY7hQg3bUlUwE/fesuN+4pFdK&#10;n+PwWZ+tIJhsNffaGDkobXTcMqjM9flI8VGe1LrAEp1DIdXi3K87RG4s/koCJEACh4sAlprYpE3G&#10;30AkDZihEUZj/fr1MEMXFhbC0dhTMNjTgliWkSYhljeESYCRrWHDhvgAUy9cP2F6VgfOwCf6kksu&#10;wQfYo6sTUyFIK6CUq66++p133lGJ8Rln4rNB1w8DNPQAuw4OHDgwgbsORmANG3TbpHaIB13NtoRm&#10;o5Tjj2/jLqtJkyYyboY89DV0ECVQabDl4Ox//3vWkzPxhw/4ip88T8aUbdTEcs2qjqjpHQngSYQb&#10;SOlZ6XltBJc6mV4uhpTPRYSvEFK3PnsW57jcL43ytJKeUH6+V4CDeiENsnVcInOG7R63ynopjqxw&#10;J69+VblhUaj8uGHWUeYkVBD37dJBVbprISVuDKSzGE46lp64g4KLmbp/jlx3dZ+vt4jyhEVByE16&#10;t+neo54AZUWkUfv6669Xn6UAfi2Oq5566ikkhgUNa1y0OAqCzRRnUIWohOGXJ93rlEhS96RnqJ9V&#10;VwcIu4NuPpP5eDa9Yq5rtcIrddXRFjBeIHPH2l2ajZTMsLCgFsG7GEyKMCxKX++PP/4Yoxl8e2EE&#10;9MwBNYWygQM+6PZxXCVtQPoBm5S0y7gVTNZO3qRJy7WUHwJIo5JyGAR8ZehB3dERJC7lrouveDQl&#10;y62hisjMpbSYPkEM7o1+o0RURKiRtEroh2d/QQLZtVFHEPPTefRi2TtwV69b9IJIi3bHwy2kVEY0&#10;RVKa9dHWMCzKW3o0jdttLSAWVVAEzZEKgxId5m99yMJgCKkcvdKPHlJ6wpF11HuldPpWVoPIoxxG&#10;GKlyyAECS01AS0F7ZUNASeR469dk6KRI5lAh1dYYMKEhapRGf5QCe7qoq3JRBSmVe8gK2EZRVdeh&#10;tPpXFC2r46nefidhR5aZoOnlax8BDww4OAAc6aFa6PgYFSP4ycpui8SYCtXjH5yRzP3mSsds4tAZ&#10;vJUiL0c+coUtOUdWnqg9Djko9XBPHJgC1GoeqwV0eUkMJ1EvpFfTK1pE6bO+KlDzjnuqUisNv3zc&#10;vckvJUSCqEo89YABM5qcTOWYpje354SIZkV3iKmN/FoTmTjmSgDE41sUoV7lkTrs7rZ+Kwddfn1K&#10;kpnI5Qc+uzu7ulAhxUgiZzq/9Zjnys2xxpNI1SwArdDfnNNzlvOmvixUc6uSzTG24HLwQfOhq+Jy&#10;+VRATcqYRzBHyNUXPrtXKTiPCwEEKioX80Fy8JNZ7xqqJ0Iez0HSb1RBJmqdiXo5OrhjUpC9Eidx&#10;iRzq5WeVuRoukBWWrPJ81JWMutyh/xEayz0uOSqIFaAcG2W/gz+BGp3UItaxNpY56B3c/QQaCdCC&#10;cq0of5UDOM7IlZ56mQYE1LsgSjY0DdYSsu9j9PZrFJ4nARIggbpJQDo+K9k6d+4MX2a58MakhvDQ&#10;bjM0Qm18/vnnUauDNI6gHFEv8UyAWRgDLKyR8l/EmMYB0zZ2UMQZzJWY6GGehr0bjq1x2xIDyoYi&#10;Jtx227Tp02V4a/yLzziD8wFz0JPVDwM0QN98002LFy+GH3QclYz1Etyoby3fgj0JGzduHOu1evrj&#10;jjsOX7dt216dTCJf++BDD4299tpx2NPwhvH4gK9I73my5mSoiZyxCFYWUowCclWEt3eVRxUWRrpV&#10;zu+rNI54ShghN78a6XZhpMH6VXlFYQiQi0I5bKkcHJfgPETCPbPjVk1348ItgS6zyg0LTWXgwOpQ&#10;eYliBSmx4P5QFoebf1wlF6a4RN004ituF/GT7pjmQOeuuyxIbxEpBioirQyyLigu8juY8n4AB6xR&#10;yrKAz9KRzbPFcR5XyYqguRVhXcjIhFFT3CDhTkB39IiqsbJeslxUym1J8Wt6WRf90PFC5XBjDEmU&#10;BRZFYArBbbP0HlIXYlkvzbjqPl/9pLyB3LcT8hYReaLvSBdveRXuaREDQV6o2+LxE26rVLv4YZFv&#10;KsjcZK/0VDDopLyTwU2y6rP4LJVNdWeY4ZRpG62v32ArtVQiJbAiylVHwkfPhU0QlYIqAg6+6o72&#10;OoqoiCAkBEZWupuYZ3+R2ape7KfzuOeXKaVnaHBpoS1od7+HDTJPKAAaVD7FgdldnsSIJLU9IJYg&#10;BSE3aQ/CB3RedBlFVR+y9NFJJYhAzw1HXaX3StltVcgdxygnBwTVE1F3aCwUA/R0+45SWiiJvP/3&#10;azLHA0UpEgjLtoaLMT5L9cZn5aIOs47uoi77JlLKch3GNVXNgG2E9FFVV+Xp+ICxRQ16nurteRJt&#10;rRyQVdPLnB3A9eJQa1CFsRUoMDKgUaCWaAU52stmchi/0FIYbSJMN35zpXs28Zx51UMaDBHQN1he&#10;II+UxPEEMWBHUOrhnjhkv0M+OKAPGBIBRH6Wr+yo6RWKoeYXtSqIMFXpKw2/fNy9yS8lhNSfJKFn&#10;KQ2JsHG3e0KEYsg3aYK3kV9KqUX6XCl7Df51PD317LbulYNDLVX3xHkMqrrXj1/HwXm1JoTOyEv8&#10;1mPulZtnTVUFoRhSK1Tpes44CfWWwxQONbfqojrGFnfrILFa0WHZoFZB+AzDq7vWqCDkwSSl2x8j&#10;5+Ans2dPlFV2D5J+/JGJWjzIqyJMCnKilAojh339OTq+qlW0zEo+/om8knEIphOO0FhRV7kYHqUu&#10;od9BKjlp4rN8SSXCoXdwz36K9ZjUGfyLnOWoi89y4laVhQCO/iJnK7WYCfKyS2RR+SsJkAAJ1DKB&#10;Y489VrqK6gdMjrBEY7u/rVu3IpKB49d+/fotW7YMIS8iiIpfkQYpE1IdGW1DOjg3b968WbNmWIvi&#10;X5wfOnQoTOSYXGAChjEhIcVFzgRr70kTJ8InGMnwLz7rr3HHJED9MECjSvB9hg0ata1pGzQmafg+&#10;w/pc/Se6UIgep5yy9KPw0xV32xQUFBQuXBhTm6nEcMVHaJiHH35YxvHAB3zdvn27+yRSxlfEYblK&#10;rvOUoU25Q+rCqLc45ckIXyPfZrgv9zNYY20qzUzKrgc7grqvVoF0kaHSHPcl+FW92qxXR3fjcjDX&#10;9VC9/ef2ydWvwq2CMhoqaSUlFORw03Ogc7c4BPC042NtjYJUgIvqqEqQFvfMPwhhaeSFxQ3WBE8f&#10;EHfOUevl2fTK0q0beR14saCXk4RurIRhGidhdlGGaekZjWT6fb6UU/qbKG8jnJFvv+LAvb0KsSrT&#10;4LYK2cLmhRty6eAjHU5xgDkuwf1J1DsH6dwE5VfWJU8Fk3cy0nSCEnEnIz/L4tS7nLqHEczx8leH&#10;u67eIomqiISMQ1n35FdZFm6hpS8PKqusXcERyVAGMFMCqbQluYcReS+qzsek89DzqNJCt+WLBX5+&#10;/bKmGKlkGgBBleX7vOo+NoEF6X6j4AMtlVWOekSgF/la9ErpFasOdcvt6IYqJLG6wcaoKB+cKHqO&#10;FkQPitBkjnKj1lHqvOq5UBtPQ7xnPkHaKLjqehbhCFfiUG95ifukepgkQekGYjdwJJCjlvQTlNjh&#10;6w3lhGZCk2EeUs6M+hoAIyeGmqjbTgacK/1mXuiD7HF4OoV+Dad1WQUIqYb3gD0Olyj18Jw45KM7&#10;HDDz4cBYJD9Lziomg76SUauCCFOVY6XhmY9n60dIqTwxlYagyeQDVPc7+O4J0WFCDdhGEDJCSuVC&#10;ruqLtpMPeuXTAs9u67ly0Gmge6rpSZ4PspLU21pd4rce84TvrqmqoNtXADk77lOU5d0hfJARKaY0&#10;UklkMDR0T3TVgPtD+Mns2RNjHSTdmUSYFKLW18FWzuCRVzJ6ng79j9BYUSVRj6mwxMLiSj6mkp+j&#10;Xhs5gTJtY/pT3ir4rEZvOUq73/GKsGarpki8nARIgARqhwDcn/UdBRFKAjGgsSEhzmNpiqAcMEM7&#10;JIHT8amnnvrWW29FkBC/Ik019zmT+WPZCbszbM0yJAPCceCD3IEQJzHRf/nll4giAqM5zqhb2hql&#10;hyUrvJ7hdo1/47Y+Q8J6Y4CGrLVgg06g9Vk2Px4jz/9PwcYNHr4D+BXnn5w580BFRXy6IiORd+rY&#10;UcbxwAehnRUH3CdlyvpyyMWWvP2Th8NmqvtnIWWEr+63v90QHJcjge62gM/KiCZvuWGJk0ttnNe3&#10;7PPcFd1xCa5SHkAOSfRCPW91YJ3U3/6L0JoY9dTGcbrdCp4pGCx0Hy533fVscecmDTfA6BYJN9Uo&#10;yOFVEYchBiVGbfEIlQ1IGEWg4XQ3TJmn5wzhqJc7GIVn0ytLt3r33w+vtJ44nJFhC1bPFZTeRghc&#10;q5ioTQjdO6rBbgKHLKiWNGfgpkJ6X7pNJ7KJlYkQzerYmgyc1Xu4ngqGBLhvgekERgoUBIOaMqOg&#10;OPUqqKfDNdRGh+x21UlgRRy6hDtnNAd6lryXw7/S1Ss+ROhisIP49Re96Ph03k9aDA64HdUVQIUR&#10;kIUCL6oGlYO2KDGkpUYFW9DFC16Qn+bAXCLNE+qhHcgEmYOC0PPMB/rp8OmTFoTIo5zMCnYfXO75&#10;sBO/QiEBKr4m86syGkj1XDlKR36DxJ1PAlXXMey739FBAnRwqd56YsdJ6a3p+ZDVLb+a3x2PTNQT&#10;EaWr+CCf67ifmaHVlJ87Wl9eEnyudOiM28sPHQd1VEAwKkodC9jjHLX2nDiwSkTnxQFTo3x0p0xL&#10;WGlgOJWgPB+NR5iq9JVG1HyUnJFTAgUmKd23GhfKZ3sozvF81z0h6ibU4G0UOSVKAVUZUkPtUiAf&#10;9KLP4lq/buteOeiN5ZiS8JOfa4JfB5e7PuBXv/WY+0LPmqoKqteJ1IXuBVhN251V0VjuqsgbchwL&#10;uKGrn8yePTHWQdI9BfhNCkFmIj0NRgYIE3Ulo1/i0P9qNhaGVgx0crNH+ZhKNxPHWh2VXmmXtCPI&#10;YFnylkeOtzKUnzvCnruDxC0DLyQBEiCB2icAuy3cn2UMN/gRI+4zTM+IAf3jH/8YpmdEhfaLLIG1&#10;944dO9577z1PmXEev+q+VtWpGvY2hKkXxmVkAouz/FcamvEvHLSXLFkiQ0JjuHZshFidcvVrYUKE&#10;Z5ZuSExPT3/l5Zfxr0rmThO19PpkgEZlatQGnXDrMwSGCp7S45Q//OmPbhv0hg0bcB6/xq2mUtU2&#10;btqE4C848AFfmzRt4j5ZQ0oZVb3iTiAD/jouV9sGBtx+UF6Ot19BWL81khZYv9ywztODncGB1BGB&#10;V0WcxCpQ+ZNGrqm6xP0SpbxQLzTCbh7KWhrZAxo3sX6WFGn6VJ62EeybWH3KaNFSQj10rzTWYOWK&#10;+z0VmBJVw4FVqXJ1jGlbEs8W96Pqtob7EVY1RVa4q1e3Z8rECROVcuxVrSkBSmssKuV2TozQ9MCi&#10;7lR1vMhHKSFylvczQKRsvri70G9xZdQCT0tQwG6F4iAnbldQkHyzUqofPkCr3beLaGK4+8nMUX19&#10;y0F5Ej6JEoufgiFzyCzbArlJ52t5rXqK434GgF+lwVrxcWhvwiuiAEI9cBeNr+hZMtgF/pW9LDgi&#10;XcdwTyiNnp79xdFwMem87Lae0qJFcF/q8AmV1kyJFO0uFUly1uNKy5HE8SwkpoJkZd2ag5zlvas8&#10;ILnqaH4KrIcVUlTVaBNV7dFl1NAtAzuot7D17Wrd+QAgVA4mFRmIQyZAD9UVUuYQa5NFkNnRFlFr&#10;53gqkxDV9SzUYT72VG/Pk8hNemv6PWSNWkckQFtgsJL7DaqBFx/wFToGLXJYq9HoKpIMBnA1WQec&#10;KzFCKp1xT1j4ST5XliZOfIBsGE6D9zhHlT0nDmgCoKELo2ryGaFuWpLPdFG652Npv6nKvdKInI8u&#10;Z+SUsrO73/33c4TRJ0THiwgB20iOz1JCz5UPGh2mbUd4CiRWr2dF6LZq5eBoKdkQagTAE9Co4Q5k&#10;DmokhDbKSyKsx9w9wrOmUm3chPUFGLLCQtc90EkzYuS3T9yP2IN0VcyVqBpyjsnq7SezZ0+MdZDU&#10;pwDZnf0mhSAVVAMLslIbQUdeybizVfofpLEiSAXUWDtJ1MgKY6ySRL8qoJ++fonULtlZ5HCqOx/I&#10;8db98NjRQWJa7QeBzzQkQAIkUKMEpPszbHEwPcuwZggAjSNq7GYYpn/xi19gBly+fLlDQpzBefwa&#10;X1hkd317nn7GT3/6U+QG7+xt27bhZkq6P+MrDNM4A5dt7CqH4+KLLz6z91k1QQxBFF544QVHKAWH&#10;XdEzTWRh6pkBGpWpIRt0TVifIS1a6O7f/T4pKem2iROwU6B4gv3dOtxEzZw1C2ZQ+Pbj17itwwhD&#10;fsEFF9x+++1XX3MN/vABX48//nj3yYTsxVkTau2Xp3qvU3rP6atn/c1uXB75KxLIF5ZlSFx56DFS&#10;HZcjPW59sdBXiXELIa0YuBVRL6PJMH/qTU953h3ewX2Je/tBSQBZYTWpXAU9fW0QTkEF1oi8v5P+&#10;einy1I0FKAtscRcH+7u77vhVBRWB9RncVHwGmLdkgE4cWPvK23KsTaHMMpYuLsSNK87IHbdwJiaF&#10;idDijnykd7CsV1TCWFWrplRGOtykSZLQK+nYK9OoZTcAqlqgydy03U0vb/PkAZ2BkA68yBMre6VC&#10;0pKCGwnJCgdUVDcKy6gF7pteVYrftuYSF0pXG+uhaPlKMtpIKr/umorz8uYBTQzDh8xfBSXU4cvG&#10;xdvxfgoGgCqaMMijFGkGlS6EMme/m1W5/48qXZVbExWRmctaSwnRoPJFcvyr9qBTqKMi0ptedhnP&#10;/uLQ5OA6H1lax3vKEEbqHnzqJVK0u4oFqd4LxnnZxx1vCkfA4leQW3P0O3ZZa90g7jky6L0yCD13&#10;JiCv9leUgR1kR1Clq0vUKAcIOKmetKHp1aagGITxyEoppJQ/piaLOgDqbRH5BXYdTmJV1y2k2yPe&#10;rd64yvOk9KdzmwIdwCOQQVuoCVrFvJLPQTGA6/nIARCNruZrjC2y9wWfKyPMvMhf7VUAkWTRKAKa&#10;EFOP0yvrt2YAMTUwojrKtAQBZLmYhjxXBX5TlWOlETUfJWTUlFBF9BH1eFKFzpeu4iof94Soth+U&#10;aYK3UdSU0i9bPXvAwkBNqfKxnLvbulcObp3EdKymJLSO3y61jgthQVYznbwk8npMv9yvpnL7R7dx&#10;WV+AyVk71rcoZA+SsYACBihTAqN2KA4yRI2Ho9fRT2a/nhh8kJR1UVOAfN7pOSlEHZllAj0rueIN&#10;spKR17r1v5qNJW3x0kwsjcKOd9TkebU2DlhHJINpGznLJzEy1rP0G0BuWPpKZfaMAK53kOqHrAwu&#10;MFOSAAmQQDUJwP0ZIZ5LS0sRLgPxlLHuhT+vO+CGXykwtV1xxRWLFi2C/VelwWecwXn8Wk3x1OVN&#10;mzUbftFFV111Fex4cHaGwG3atDnmmGMQvRqRD95++20svfBh/Pjxl48a1bxFi0SVq+fj8HaVPq+O&#10;Q7rAxmTPbNCpa7eaEDdyngcrDqxd+211ykUk6Cf+8Q9sp424J9XJR16LiCofLf0oIXGfPYXB8wos&#10;Dd+a/9bXX38jE5x88skXjcCuROkxtZZn5njsIB3jkZUyNHueDAIK0QfPTfWIm46FyM033wwtd2cC&#10;LXz88ccj+OTC7O7nZhJEJEca3F1gEaZudSJ/jZq/4/Ko6auTAEtSGO+CvKiIBZ98w6JGj9qse41W&#10;RGUenHAtyHPk4a0FaCyCBBJLIL5uCLM1vF+DjNWJlfaw5wYjFMzuMVmUDrvMFMBBoEbnQWgIPDE9&#10;A45FbgiYqvEYzOHAnpC2k29r1cKSKSHSMpN6QQDPn/BIQ3+mUi/EppAkQAIkQAJRCcDuDAM0HrZF&#10;CLURNROsPV588cUzzjgD+cDx+fPPP4f1Ocgi58PiZX3MZ34Bj4YNG7z15ptPPPEETNuXXnrpSSed&#10;BCfo999/H47JMEbfcsstIy+5BG4hAXNzJIPdL6owDz70ELaXi5w/nF/vvOOO4DLUVwM0aoiILQmx&#10;PktYsEE3btw4OLj4UiJcy/c7d7Y+7jhsYxlfDjV9lZ8BWt9f2y0DLMIRAokk0ADtuNOI/DUqq1q+&#10;b4EpBN4xUf1okAxPtOK4wYtaXz1BLdc9JtniThyQcNz5B7/wiMQbvPpMSQJ1gUDc3fCoNUDDSoj3&#10;e+Lwo6wLzU0ZJIEanQehIfCSjtUwF7fZOkibyne8qvPUBN7ZetwnOJtHffiEIULfehoCqL00g8jM&#10;NNUnIN9fUQduUmJVywgyHEYDdM2pFiqlB5SDX1F1ek31W5A5kAAJkEC9JoBwz3BDxltxeAUcsTLg&#10;nhykOjEZoPFw3XwRxXg9Px8WZ4R7hvszQnCUl5fDK3TUqFEXZ2Q0aNBQJgtSuiNNEAM0LlGOrZ5F&#10;6C6wAWWoxwbogDVkspgI+BmgY8rEkTiBBujqiFGXr9Xvf/AOXU1bn+syCspGAiRAAoeXwFFrgD68&#10;2Fl6XSYAIzL8DOqU0Uo+YQpiL67LYClbHSRwGA3QdZAGRSIBEiABEkgUgZgM0ChUGpd/2Ldv9Vdf&#10;7tmzB+7P+IrA0M2bN+9x6mktWraM2/qMzAMaoBNVd5UPDdAJR1q/M6QBun63H6UnARIgARIgARIg&#10;ARIgARIgARIgARIgARKoMwRiNUDXGcETKUj924QwkbVnXiRAAiRAAiRAAiRAAiRAAiRAAiRAAiRA&#10;AiRAAiRAAjVGgAboGkPLjEmABEiABEiABEiABEiABEiABEiABEiABEiABEjg6CZAA/TR3f61UvuU&#10;WPb6rBWJWAgJkAAJkAAJkAAJkAAJkAAJkAAJkAAJkAAJkEBtEKABujYoswwSIAESIAESIAESIAES&#10;IAESIAESIAESIAESIAESOAoJcBPCo7DRI1UZmxCSCAmQAAmQAAmQAAmQAAmQAAmQAAmQAAmQAAmQ&#10;QEII9DnqYwPQAJ0QRWImJEACJEACJEACJEACJEACJEACJEACJEACJEACJEACTgIMwUGdIAESIAES&#10;IAESIAESIAESIAESIAESIAESIAESIAESqBECNEDXCFZmSgIkQAIkQAIkQAIkQAIkQAIkQAIkQAIk&#10;QAIkQAIkQAM0dYAESIAESIAESIAESIAESIAESIAESIAESIAESIAESKBGCNAAXSNYmSkJkAAJkAAJ&#10;kAAJkAAJkAAJkAAJkAAJkAAJkAAJkMBh24Tw9TdeJ30SIAESIAESIAESIAESIAESIAESIAESIAES&#10;IAESIIEjmUCnrt1q/69dh05VPEiABEiABEiABA4vgc2vTeg34bXNLiE+fqTfba9traramj9Bfggd&#10;W1+7rd+EfJxY8Ui/fo98rP0QSiku6ffIiuj1srJC+lCGuArZKnkcRWhfIV64iPD5SEU7aupTcZHD&#10;dF12rVDrEkUgWg1tQlatmN7PzFmvoHlSHBauUJqqqmDSon1CzeEUJmJWokiTua2g8CVmZuprBKrm&#10;T2gvIYadm1thzDOiXrYq2+U283EfoRbxk9CujU7NrFIN4U/VVllvhY/W3GZbSAiuXmNd6zivvkbs&#10;Mnp1bM3tJ7NWij8KW21cycSvsi3sHdmu0jKNPgiI67zV3nsACTV1uBSzR9hHJFdXRRpLez3GJXkq&#10;asU9q+zTcKHBUGqvs74OvRDVNw+hCQG6p3l5uMm8Kmv1LB2sSuZskXC3DTyGaBWINh04GlcbJao/&#10;HWiSR2g+PwkdGF19MFhfc6DwHif9erHUulDT25TQdknEecQcCsLlOkY8S1W0BLr2+U/Wzl4ZvkoI&#10;Y+vj2jzl7mWencsx/4b7r1etTVVXM2y4NQMP2gEhqxpG6FChycg9FeqSh1rEGpT8xna9u0VoCHeD&#10;Rp1XmIAESIAE6j6BHbEcDMFxJD9dYN1IgARIgARIIBKB9hnjxhblPF9iT1Oen5tn9EhOMoykbsnG&#10;ktL14Z/Xly4xkrvhly7JA4zSteXql/VriuRncYlRWloWFXzSwCFpRQuefnqBkX4eMkxJH5tXOKMw&#10;z0hObh/1Wu8EgYuOmP/q0nCtykpLjbTkzmb69gPTBxSVfrC4cEmaKXBsR8qgTGN2Yf7cWXkD0gda&#10;FSwpnG1kziwuLp6UIjIrL10dW56ALRhOfdrRfhFyKf+gsGhAdkFx8fSRZhU2lFrN5n9NFKqiOkkZ&#10;Wahd1rTl3rkUrQlpUPuM6TMzkShtyhizyvajDGwlkPBRMCXNmD0rP7o6qaycmlm+ttQYkNwlGFp/&#10;hdevL8+fkJo6w0E9KbmHlcaVSZSyE6O3HoXEjQIVHJpjQE+kZoaOzslpetcW7RXqHT5VFGqvdyhD&#10;DSApk8KNbJVSMiM1a3ZmbvH0DH0EaJ+cbBSVblAFiF5jDkHVOPR+HSUbMRimDRkoyhOS2AY9j0v7&#10;mtWCks8uLDGESoSVP6i8emXFmJDW3V95HS1ijiGR0keWIdp0YPgWV/3pQJcsbr2NjjhgX4tjnDSW&#10;Y/KC9hYXTzA7jdAxryPiPJI0cjoywKBXtGBxeBrSsomQINjY5RZJn6yV/ogmiFF1yxcvKEqbIuYW&#10;2X/VkkB8MWtd+EH+01OLMge5x/7ALR4Qsqqlc/QIT7LBmjhipXzULd6GiK69TEECJEACRwABGqCP&#10;gEZkFUiABEiABEggTgIpV2Wnzc7SrWklM4bmLMnMlXfRfdMzjbyskK2tZEYW7rHT++IHYXMsmjrV&#10;sgwun5Y1OyRA3zHZA4py7s0P3T+XTEtNnTjX42466bz0tCV5eUssi3OX7ml5s/OMsekepklH5Wx2&#10;EO3eNXDRkWAtyZlqSVuef29O0dhxIXOYsPbmTc0pCluQY2EuZMvLmVpkGbNClyojvok9lgzNtLBH&#10;5I7Ny0qdqJloBfCs2WnZV/mAVE8UyvInjs+LXmQQqn0n5Y418sZPc5nCpW1aWZBLppklFk0d6lYJ&#10;aREYI7QrfAglMWC58LTGqGS6/UIa5UOaWZY/1cU8UpV9Fd4mlDS426pQlj9LMTczmaV0fjkaxE1G&#10;yzASYVvVYjRoBkSBZz82u6pQRVifZ2Q4rbzSQGl1bUfv8IGKqhmqQxnaAOJMXz53oml9tpu8RaqU&#10;MVPSlGqJHFxK4irbdolhmFqnDyziuUugB11yMBwnn9aYkoRVC/nOSE2dYA50oonDfbBkkVWc+dgp&#10;/PhEpHc+t/DgpipbPndquHSn8de80LTrqcHWTB/P4zElRJTpwLe4BEwHeqePrwsHevATZDSTosQ6&#10;ToprlDG3ZNqIHJ9nex7zCJRfGyJMo6d85hE6oiYQCQONXW59c+iP1HbnM0W7AL4jqLJZm93ZOWYW&#10;Tc0JrR8cOQQcqeRVQSCHNVofPcwOohXt08QORfKvlA+HOBvClyp/IAESIIEjiQAN0EdSa7IuJEAC&#10;JEACJBAjATilFhdkr85KDR1Zq3XPRzgqhn+1WYjg6zczOWeEedl4IxueqtaRlDGjAFanoVaGWaVT&#10;Cix/W4dowpxhKMOQaWo0vNyjXDWSdpAR0q4t712HmpagwEVHgDQgO32NlH1oTo9cy53NTC8ltJsG&#10;hDOsp3ndVYKQE1dr3tMpk+ZlG5DcPLKMXNPbF46TsR0pE+BxGWoIMycAV25ojrxCBmuzyBGF6fNy&#10;M6ObdwNRTZmArPKypD1OP3Q9Sc3KGyt8BIWLn9NxuwTOcQ6zi8hGGD0NP39ApXKaDgijfBjIiBzD&#10;T/28MfsrvKNSxbnJobYzYZaOC7vuIhPt1/GGl11Vzy4CYV29DdOgia4a0ZytZRwQBbINExaWdFjf&#10;VP81VSXUrCkTVNc2jdTyMVWkQ1QtfUFIyb1NzLhetL4B/VHDkPhgVVNXWjEEuS3j7s42cnrBlNJQ&#10;bmaP0ERVBmIPwe0Vtw+GQrUKphjWoIeehqFSCtN3kvO89QBPGyTNPq6L4YMtLXuKISUfOjU5rDm2&#10;QU9dCrzFuT2sxho61cieZ/cf9ywjwhORKNOBf3HVnw5i11tn5aThD3qzPIJGBhrN4hknbTqQZcws&#10;yB5g5C3yGM7d84itOHPeccyYUROYFQ42djnZpGUPKbUmPF3fRINm5o23OqRNFb3pAmxuphidTNVd&#10;kF6A9wCWFC5WL6+I1glP9448Ao5U9o4WCXK4h2hDAaTKHmv9EqmJw4oUrVLVmUSiDZ38nQRIgASO&#10;SAKHbRPCsk3ht+mOSLKsFAmQAAmQAAmQwBFFAC7DwmgbwMRzRFWblTniCcBrflby0aLYdbiyHGGO&#10;+K6GCrKVj4ZWZh1JgARI4KghsHPnTkddt23b9swzz1xzzTVJSc636egBfdToBStKAiRAAiRAAiRQ&#10;DQIiRkQ4Ikc1MuKlJFC3CCC4hOGKBV+3REyUNOWIw85enCiazCd2ApxHYmfGK0iABEiABOoNAVif&#10;H3vssa+//hr/lpc7X4ykAbreNCQFJQESIAESIAESOEwERGBl8Rpy9JgDh0lAFksC1SCQNHIK4vBE&#10;jF1QjdzrzqUiJjh7cd1pj6NNEs4jR1uLs74kQAIkcHQRkNZn/Itqb9++3W2DZgiOo0shWFsSIAES&#10;IAESIAESIAESIAESIAESIAESIAESIAESqA4BPQTH1KlTYX0+7rjjxowZ88ILL2zZsuX444//wx/+&#10;oPKnB3R1UPNaEiABEiABEiABEiABEiABEiABEiABEiABEiABEjh6CcD63KZNm1/96lc9evS49dZb&#10;EQMaftA6Dhqgj17lYM1JgARIgARIgARIgARIgARIgARIgARIgARIgARIoDoE4O8M63O7du2QCSzR&#10;sEGfcMIJeoYMwVEdvLyWBEiABEiABEiABEiABEiABEiABEiABEiABEiABI4uAnoIDnhAOyzO2IcQ&#10;ftCKCD2gjy7lYG1JgARIgARIgARIgARIgARIgARIgARIgARIgARIIFEEHNZnZKtbn/GVBuhEoWY+&#10;JEACJEACJEACJEACJEACJEACJEACJEACJEACJEACNgI0QFMhSIAESIAESIAESIAESIAESIAESIAE&#10;SIAESIAESIAEaoQADdA1gpWZkgAJkAAJkEB9IFAyLdXrmJBfXrPSi3KnLa/ZMpB7+fKSyBUpnzsx&#10;dUZJHHKUzJDcprkuLi9ZbpUp0sSVuSZPef4ErYFc7SLkDx8T88vkpWazehVtim3KvNy75SfOlcJ7&#10;Koa7snGQq+VLalDTqte+YT2pZSIsjgRIgARIgARIgARIgARqnwAN0LXPnCWSAAmQAAmQQB0ikDmz&#10;2HnMyAjvFlEjkqZMKi6e1LdGslaZwjg7NLc0QhkiwdSieIQoy581Oy17HrBNSrFdD3vx0Flr48nS&#10;6xoYT4cWDilQrZPbI2eoZvKGAXTogvTwzzOTc0ZIs37KmClpxuxCl3G8pHC2kTZlTEjmzFxXy08f&#10;GW55h2Lkjs3LqvEnE4lCVxv5pEwoLp5gb/+gxSZWT4KWynQkQAIkQAIkQAIkQAIkcLgI0AB9uMiz&#10;XBIgARIgARIggcNFQHgWD51qpA2IS4ANpUVGcnL7uK4NftHywjwjc5xmEU6ZkJtp5BUKEzMOYU3O&#10;zNIeFfSdlDvWyFskzM5J56WnGXmzLHfmUJEiw7T08+J8uJByVXbaksLFlpN18GowJQmQAAmQAAmQ&#10;AAmQAAmQwNFOgAboo10DWH8SIAESIAES8CQgwzuoQBnh6A1l+RNTJ+bPVTEcVOQHMxsttkMonoNh&#10;iEum5ct4EcKLNhwYQZQyIT/fimghA0eE4z/YwnT45jwxfznytw55ieXdvAQuw3bxZFWXP51jZBcU&#10;Tx/XI3Lj6xEwrAAUQuDxeYaRl5WaGq6gWSbcn3OWGEVTh5p1lEdpOIaGLSaGR85eopSW2gy+Ts/x&#10;0rW2ECNhn9z2GePGGkULFms/l+fn5hljx2XUtN1cq4YZ4SRfEgix8kEaJiYShMGKRrfIh8KeyIbW&#10;440obZQpw/ozca6fC7ypgXOdaiM1J4jMohhbiBXfBtXDpJj18tQTDkIkQAIkQAIkQAIkQAIkcCQT&#10;oAH6SG5d1o0ESIAESIAE4iaQNHK68Kgdb4UMzhJBJ1TEiaKcqYYM4FAwxcgZoRtnrfPFxbnJU4dq&#10;Jtq8nDXjxAXu+B5Lcgq7m5Ek5mWnzYZdtzDdyjnNKl2aBcf75VyUk2tMsV8C4QsQhmKAsDJ7mFz7&#10;TvIQw0lKRMDI6WGFqRABKExLKHIunplpGCJ+hR6wAr9kzCjIHoAYFwXhzGfnlGbJOBe5mbOztAjL&#10;4dgaBVNKZc7Oo++Y7AFFiKohDo+AziLOhjB2e4eiNlIGZRq6w3LZ4sIlRuag+EJGCMNs/r05RQPS&#10;B8Zqvw4RMFnZgoqoigt/bSWqKWfRmvWSRskiGM3TITQUIGs1WlMe4FyUc6+y8hflLEg2f4J+wryb&#10;lTfW0s30BTl4VuB35E0tTBdxVIrRoHnjtQcVLpndamDP07tegpoI82KY0VqEehtTh05b7qUncfdS&#10;XkgCJEACJEACJEACJEAC9YFAvAboBg0OHdMGf0aDBvWhmpSRBEiABEiABEjAm0DeeOc+hMrvWMZ8&#10;mDVj2sTxeWlTpuiW3MyZljE6aeSU7AEy2kP54gVF6jwiEU+amVk09WllWvW3foYCTbQfmC4MuFaQ&#10;4qRuySGJo+UcikRhhp5weA3H2+5mBIzcUJBfe/iLwHkOyB7TVyZOSYdLsrSrIucB2VNCsTU0gI5s&#10;YakUtlFxVtjldT9icU6YwmHXFh+FO3bIuzyUibRfP2/hL/+gsCgsjEwTuirc/jY7uF0xhgqf8XiC&#10;g2emWwT8Ky7avajwA+GuDTmNKdmZVgBrM8yIaTQXlQ2XnjRwSJoOK23IQCuwCHzbl6hWS8q4J9uW&#10;zg44rNIiekmYFZ4u2GSOqga+DSr0NlxK+ww0WE2HPg+smkxIAiRAAiRAAiRAAiRAArVHIDYD9KFj&#10;2+0ZMX7bb2aXzVi85aH/4A8f8BUn8VPtSc2SSIAESIAESIAEEkTAvQmhZiMzjciz82C7VAZTs9i0&#10;5M6q+KTkHtK0ur50CTymNXO2CFWhDv0Su+gDkrtEqUu8OVcDUfnaUsMmmLAgO0JeRM++R7I74rLI&#10;WcQGUYcI3OF7wFk77PYr4nvYwpLAyq9+hsc3sg37SptWWsuSa1pClZXWKsy9CaFtT0WnYsRjfTZ0&#10;hv4VF6JK6/z6NUXJ3QYmDzBDXZeVluq2YPwcCsPi2D0yuZuF2dlq7ZPVQww3YXUVfurSPc1YXWpF&#10;LNHaPYga+NdL6K1eSnSFYQoSIAESIAESIAESIAESOBIJBDVAVzVptvuy27be99run//ywEmnVzVq&#10;Yhwy8IcP+IqT4qfLbkOyI5ES60QCJEACJEACRykBYVzDsaTUiokQAYMwFxouc7bNphknxJrLOQaB&#10;yktXx5A6QlLYWM3YILbDHs3D82ordIPcZtB9WFFHLIuz+D1p5Dhr00LTL1jfzzAxNUEuIrp36AjH&#10;cfbOPkLFhbe7kBwuz/A+FvZo2PqF17YZfwOHFUl5fKkMZyHiqxyew0MN4m3Qw1MBlkoCJEACJEAC&#10;JEACJEACtU8gkAEa3s3bb39yz0/GVFU1MQ4ann/4CQmQjK7Qtd+KLJEESIAESIAEaoRAWf7UqYgh&#10;kIsgG1m2MMRFpRtUgcIkl9a9i2F6m8bsIxxE7prL2b90YRK1md0T5s0qnG2jG/TNTe2coZ+Fs7k8&#10;TIOsM3K0FrREphJe2zBYq0jKQWDHlsYMK2Ed0VykI1W8b7qwlc8ozDMtzgilYix4+ml4bUOvzOqa&#10;sSxgtLciegubr9fhbDXz0YXfoeuqyNDLXT2IGvjXq0vygJrpEbE1ElOTAAmQAAmQAAmQAAmQwGEm&#10;EN0AXdWs5fYbZxzocLqf6Vk/j2RIjEsOc7VYPAmQAAmQAAmQQHUJmPvOjc2dPjJFxNKdnaUHf9C2&#10;B5wa8q6V2+JNzS+zCi6ZkZoazSs2mIzx5OwyHQYrSqUyTaLK7F4yIwshocOhgb0zU9FIIpUlHZPD&#10;Bn3TidgeWAOXJ2VkZSL0s7aLo3A3noWtIK+SMZHNTGx4y/NzEarbiqAtJUi5SjRcViiScowIEpw8&#10;YsVNW/nsPMvijEcOS/LylqSlnxcOYaJ2JhQbEs72kU1EvlZsTQX2r0RYV5dPE3tsmmCdRwA18K+X&#10;GVokHAZdPFQwGzSQniSYPrMjARIgARIgARIgARIggcNHILoBetfPJx1se4pxwAj4h8S45PDViCWT&#10;AAmQAAmQAAnEQMC9CaF0rS2ZgdjEof3c2mdMmZKWN35iyLiclj3FkBvfDZ2anFusNiScXjDFyBlh&#10;xWTIWh3ftnUewpvxJWLMWZoOPWy7AeEgvHJB9mpre7+s2YiYHD2cSMogYTV2+ybbi0TOuZmhfQVT&#10;R+Qkz/Tam05Ef85NnqoFix5ROi7kAiz2eMTPPWyxpEuzip2hPMx9HRHxI7QXoi6IexNCt891QFYB&#10;k0WquEBnKIuzsEcbA9IHtpc5I/xImNjQBekF2JtxSeHi0KMOrXgzUInVakMLh2SbmzR6H5lT0gul&#10;rorIHpZvtStpEDXwrZept6WWDqVCngLZQDY9EYGtnc7sAYEyGQmQAAmQAAmQAAmQAAnUCwINOnXt&#10;FkHQg+2Syye+EEdNkqZf2XiL71uPBysOlG0Kv7sbR/68hARIgARIgARI4PAQgMfuiMJ0X4Pd4RGK&#10;pZJALARKpqVmGZ52/8C5wME/y8gtnuDlNx04EyYkARIgARIgARIgARIggXpKYOfOncElj+IB/UO/&#10;kZ6RN05oYLTAJoT2eNCNK8MnxYU8SIAESIAESIAESIAESOAIJBAKfX4EVo1VIgESIAESIAESIAES&#10;IIEEE4higK448UfuyButq4zZ/Y1/9jWaVobjcqSfYGR1M/btt86IC3mQAAmQAAmQAAmQAAmQwBFG&#10;QATNEAFqxpnxNHiQAAmQAAmQAAmQAAmQAAlEJhAlBEfZpPeqmjbTs2jRyMj7sXF+O3GuYIMx7n2j&#10;bxvj7hRj8z7jV0uNQ3CLNo8GFfvbT/uxX9kMwUG9JIG6TGDXrl1bt27FvwcOIPo7DxIggRgINGnS&#10;pHXr1m3btsW/MVzGpCRAAiRAAiRAAiRAAiRAAiRAAiRQfwjEFIIjmgH69verqhqpujdrZMwcZFzY&#10;yfhur3FiS3F6zW6jeyvjvxuN8YuM/XCIDh0NGlS2f/h8GqDrj9pQUhKwCHz33Xd79+7t2rVr8+bN&#10;GzRoQC4kQAIxEaiqqvrhhx/WrVvXsmXLE088MaZrmZgESIAESIAESIAESIAESIAESIAE6gWBmAzQ&#10;UUJwNNj5vR7o+ZHzjWObGCPfMga+Yry/RdCA9Rkfxv3X2I/gG1pIaHEhDxIggfpGANbnRo0anXba&#10;aS1atKD1ub61HuWtEwTQcdB90InQldCh6oRMFIIESIAESIAESIAESIAESIAESIAEDh+BKB7QO4Y+&#10;sr97mhCvgXHLWcLfed43lrCtmhovXiQ+X/GmsbvCWYNma4raFPzar14MwXH4Wpwlk4AvAcTc2Lhx&#10;IwxnZEQCJJAQAp9++ulJJ53EWBwJgclMSIAESIAESIAESIAESIAESIAE6g6Bjz/+OLgwUTygm5UW&#10;Sr/mYwzjn8uNeV+G3Zx37zVGvyn+8EH3fZafxYU8SIAE6hUBxH1G5I16JTKFJYE6TaBDhw7oVnVa&#10;RApHAiRAAiRAAiRAAiRAAiRAAiRAAjVMIIoBusXqtxptX28cMPbsNQ4iyAY2JNP+tu008Oc4ia+4&#10;BBfWsOTMngRIIMEE4AGNuM8JzpTZkcBRTOC4445DtzqKAbDqJEACJEACJEACJEACJEACJEACJGBE&#10;MUAbhw4eu+S+BhWVbiuz3xkkxiW4kHRJgATqF4EDBw4w7nP9ajJKW8cJNG3aFN2qjgtJ8UiABEiA&#10;BEiABEiABEiABEiABEigRglEM0AbRtNNxa2LH2xwsCqIDRrJkBiX1KjQzJwESIAESIAESIAESIAE&#10;SIAESIAESIAESIAESIAESKDuE4hugEYdWqx+udWyGVEN0A337Dnuvd8hcd2vNiUkARIgARIgARIg&#10;ARIgARIgARIgARIgARIgARIgARKoaQKBDNAQotHeje6dBtUZmJ5bfvlcUuFlzTZx78GabjLmTwIk&#10;QAIkQAIkQAIkQAIkQAIkQAIkQAIkQAIkQAL1g0BQA7SozUGj4f49rT7/2/Hv34J/W37zHP7k17YL&#10;h7b+/JGG+7fXj0pTShIgARIgARIgARIgARIgARIgARIgARIgARIgARIggZonENgAfWh/y3WvJL13&#10;2THf/LvptmL8C4sz/uTXBpUVNS8qSyABEqjDBMryJ6bimFZil7FkRmrqDMe56tSivGR5uff1y0tC&#10;xZRMgxzLq1NKta4tnzsxdUK+j5TVypkXkwAJkAAJkAAJkAAJkAAJkAAJkAAJkEC9IxDUAN1sy5LW&#10;K/9CH+d618AUmARqh0D5B4VFA9LSjLxZc2vO9FqeP2HorLVeFVo+LXU84//UTlOzFBIgARIgARIg&#10;ARIgARIgARIgARIgARKIgUBQA7RRVRVDrkxKAiRwdBEoX7ygKG3IlHFjjaIFi2vOAn10QWVtSYAE&#10;SIAESIAESIAESIAESIAESIAESKD+EwhsgK7/VWUNSIAEaorA8qdzlqSln5eUMijTWFK4uMxRTmn+&#10;BBGeQxz2cBwiQId1TMwPXeUIYRH6Ktyfc5YYRVOHOgNcCPfnPMPIy9Ijb6yVIUHMsCDLNXmsUCEe&#10;wuhCi0KVZJpPt6fAuFBLP22xo/YQzyurmmoL5ksCJEACJEACJEACJEACJEACJEACJEACdYkADdB1&#10;qTUoCwnUTwIli/KMAekD2xtG3zHZA4oKP7D7QM/OKc0qNo/czNlZEy17LgzKqVmrswvMHwqmGDkj&#10;wjZoLwxJGTMKsgcYaVMKimdkJOkp+k4qnplpGJm5xcWT+lo/5E0tHSfLnJmZNz6UM2zBIwrT58kf&#10;CrJXZ3nGp4Y1eehUI1smm5dtTB1qmrD9BV4+LZx+ppEztUhJJwzT4w0IJqufPHVoqPr1s6UpNQmQ&#10;AAmQAAmQAAmQAAmQAAmQAAmQAAnESIAG6BiBMTkJkICTQEnhbCMzSxqFkwYOSSua+rRt28GxuSG7&#10;cMqkmZnWr2WLC5ekZd9jmZKTRk7xsFxXA3XalDEp8vK+6ZlGUekG8RGG8rQpUzJgKDdFzbgnO232&#10;LOV5HSrNDCeikrXPmC7t2r4Cl+fnatn2nZQ7VsktssqcOcmSxNCqX42q8VISIAESIAESIAESIAES&#10;IAESIAESIAESqEcEaICuR41FUUmgThJYXphnZKbDRCvNuuelYyvCwuVhUdO6dwl/6ZycZpSWItrG&#10;htIiIznZsgWL64Tles36RNUwuZvNSdrMtrx0tRnBQx0jcsK+yuGC15cuMTwu9xXYmb5L97RQZuKn&#10;vPHhAs1QITxIgARIgARIgARIgARIgARIgARIgARI4CgiQAP0UdTYrCoJ1AAB4f8r4y9bh2nVzVtk&#10;84EOUu76NV7W4CBXBk0jzMEigoftmB5yiA6ai0oXXeCy0lJEBplpL7BYOUTHXCIvIIEaIaAHRtce&#10;l+CjGTGmBFHMbYHUQ0I4wrVHkU0EQ58W87gQd4W9K+UrgAzv7o6QI8O7e1bfXzQRridAsB1fsHFX&#10;OviFor72iPzBrz0sKUtmBFAeq9HdKQVq5+YBUasRTGNj6wVRC42SoBZ1Jlj1A1Uo9qzUtgoxdr1A&#10;4vgmKsufFt7yoTx/Rr4VTSx2+asnR6CrA/WIYDlZ+1RMCNU30FXVTaTJnwCtTmA39BwbxUmTj75B&#10;iGO2NF+nM4eaVHdAOTEphGfA2DXKs1xtlpHl6od9GPScEGt2CvBt1qCzrV1m3ynVDVNe6N5yphoa&#10;HlDBjsyJtbp9ndeTAAmQgI0ADdBUCBIggWoQEIEpnDbWgilphhbawubXrPyIlSu0VbhwT7b5SoeE&#10;im7nDSp+l+QBRgAna5GsdK09jDWK8BXYmT4scPvkZMMrq6ACMx0J1AoBM86MFaccAWQGWJHZcWb6&#10;yCRDPEdJS+7sIUnSyOnOgOwR5EWs9tp8+iKGmjQrknu4dnlZ3reg5vgzQL27EKpGWf7UqUbm2EzP&#10;6vvX1ectCscF/mBrvtV9x9uaLzqeEnDzn7U6WXuVxicTNPqANFcrGiUzsvLGZmb2SHa/FxNBmvK1&#10;pcaA6IWKAT/GnONBYF2TInpR32pkEPzSxHXYgCQ10UqenoroVaLf1lJlRdkl00bkGKF3p0pmDM0x&#10;QgqTOBTB8UdOGbRHBCivfO6sPDnmO3bXCHBt3Els8idiJIxtMookt4gp51qLigFTdnNRUGi2xN4j&#10;mk+D6c1g1iVtgLOA8rlTc4zMzLHWeGLumxJ9bNFzEePM2NB+IlKA8A4lhiHeRLTPdzONLN0OLiZE&#10;sVGK7ZgQig8Xd0NGuNC3WYPNtjAij8hJDjtwiD1UAj40LXne9XZjWf6scKjAeGobbJw/QifWeIDx&#10;GhIgARLwJUADNJWDBEggfgLlHxQWDcgeY78fNqNwaFsRzs4KOTGVTBuPcMlmdOb2A9MHFOXca3nc&#10;iNX5krT084R9IKlbsrEk5+nlplTmqjF0JCX38LEgO63DnjVKysjKNMLCSE8Wt6+cI4x1yJnRV2CR&#10;bdHUqVYs6eXTssICp4yZgojYoZ9wgxtyoomfOK8kgRokYN4+DRmo2+nMPm5uMVqvDmHzsgX5EdKn&#10;DMo0lpR6BPoxI7ynD0l2PKDCfWzyzHHGbEMLFhSAQkB7ijOqT4CcE5YkmIk8YcVVN6NgN/8iyr/R&#10;Iz19gBnlSR2YRFZn53YvLdWDQQWQKFih9cziEKDeCU9ibqtgH1WilBGwByVWUluhdb1ZgylnIEAJ&#10;zCpQeWYivdC6NcWYL665grCJATNzkN1cayqMXLWqQ9YlvYe170joPB6oJOdmGXnWI42wOTswMS+F&#10;FItSy8XBY74T+5EU5TxvvXQU+0OgwKL5JfSb4ILNtq6bC7GHijG7MPpLVOKuwXwGsLpUOZIIk7Tr&#10;ViWWGgYcEI7MiTUWUExLAiRAAtEJ0AAdnRFTkAAJ+BAQbkoeN5btM8aNNYoWLLYWf2Ozk3Pli4FZ&#10;pVMKhE+lOJIyZhTn9siRIZmHTjWy54WiYfSdBB9qK3TyvcY4+FOHDmE/mo1oHy6rsbQOj4j22jv8&#10;mGZmqqDMQ3FL4OWSCQ+XgimloaAiQwuHSJkjCVw8Mxmli2O8ka0JbGZlWD+h/quzC2rRyYh6SwKx&#10;ETBfaHDce0tLgWFGohCHeq1VvOUaetHY9qqsZ6gE/W1c/WVh96vKlsjyLV15hN+9tQqVrzOLX1yb&#10;iFqXm/5i6Q7/Lt+bcHmr3M1OyzRcjjEK88KuaqpcUXY4OICQalqJiv+g33jbg0KEX6OekJ9vc4LT&#10;mIR9tG2vMJtAFNvQT9bbx+py/zgV4TaamD9XuMspt24NtZ2n1qyqCRxvIuNa6yeraUKSmLVQOdve&#10;nta1RXtL2np5WdRI1zTBXDzVw8gf5QVqaSPAaye2QzxFyBpYuqAorNiqCJSj5SnrEno9fLX+Uo79&#10;nfFwY02ba+sy+mvySj1sxMy6u2BajznV5X4vm2vvd1ejEzkHBc+swronC7XFxAi3YFjfZDLV4lro&#10;DJtRxlfZlK0O+YhAXmJCl5l4UjVjHUBdVcQDi2Eof1OTVUPrmuM5WCFluFDkOTRnibljhNBPJ4pw&#10;trZ3/BVGFC2E8Q1bpMY163JnpILQg2o/rXD3CM9xyR4IyCsoAR7wQxvtnctzIDKbQOmAO26Dz/jv&#10;M1Y45fedYkTjB5NHTUYRJ4iwIqEKaHHP8cR8dcb5yovXExFhIXU945R1cYxB8DEvnTLGwCbY1jMw&#10;MxxcbM/Dolg2Rbkul2pzwWxZbGN/zOAz2UWccfwnOG3QCTrbGs6nxZFeRAg/dBS25rHjxvXQSrS7&#10;P3sPQY5J3K57jnHeNoLWnYnVp7MEnVijr+JiW04yNQmQAAn4EujUtVvt/7Xr0KmKBwmQQB0jgFfz&#10;6phEFIcE6j2B+tStPn6kX78Jr23WmW997bZ+OCbkbxVnN782QSUQiR9ZIc6KNI98bF21Ynq/fre9&#10;ZqbWDu1CJLByw5X5E0KZ2JLbMhHXhvIXhQpxpJDeZZm/iJpImdVhXqvktFUSYkBmFBSW3KqUJq2J&#10;YrpZYxw6KylV6FpRKfnZlFyJoUtrVjyUmy2ZXooOdsUjt02YYAE3uZlFWPloDRGW0Fn3UMuaxelt&#10;Z5M8VISrghpzBcHkbCG1mkaqhDivaIeBWNxUK+jNZGmaJb/e6LrWOfTKrjVSGHAOtzKkki3rWS9T&#10;dUPELAFC14arJhpOXa4LZlVTI+NHT9ONCWhHSzNVERYu67xHN5T1FBLKNNXqRHaG3lmFmdtGAEvf&#10;rOporS9JhpTBTKbrm/xsptG7icLlEkmpsQ2+Tsamxk6VM6/S+5dN+T0HK3GJrXdLTdYHvcgqGtI6&#10;SzDHQKqyCmUbHqNs46fW7/y1wtYj/MelsNp7jYfO2jnGK1u2kqdzRA3n4D3+25DqY4Vbfs8pxndg&#10;NEd+XR41GflPEPrwa1MPu+7ZBqvQT57zlNfsY/VQpA+zsloBTeDuEZGGM9tvnmOgo5OGh+XQpfY5&#10;2rv5vEXwVaoIM47vBOdJOMpsGxouVC+OgMq5LBGc9XbUBPMfguyTuJy79bnAtTQyBfIdkSIXFNIE&#10;7XLfzhJwYo24inAsNqx6ubphlFVcYG1lQhIggaOQwP9iOegBzYcTJEACJEACJEAChlfYCmvrztCL&#10;C2FKDm/ivPGW82zKBK9Yova3ceFaKN0DzXia7m05y7tcpWVixlKXhykhIl1qe4d6ht81X6MWDoz6&#10;Mb4UIaE9Q8qGvcNUgI7lT+cYCC4k4oEqz9mB9xQXq6CZIuyPLlVmbujlBis3M4Slod75EMF50rLv&#10;ybBeABk5TsQPFU5w5fn3wmMrN/xqiIgUFH7RWMajhw+dkTUuxEHENMjMElmZEecR2TPM0MuxTsY+&#10;mmJtuGq+oSLd5czYR2HJk4RUeYWiacTusuFL+o7JHiCjKgkv4/Cr6JpjoNk0dkmmFLhoy2zVeTNI&#10;kfWujNA0EeQ0HJY05IcYMFaJJkwoiL8oDqAM8V68FXG1vPMYxDYP7T0rwjqFDkvVLZlDucF9LGu2&#10;qpfVWKF6CfmtSC+yfeeFGiJMzMze0quSpxekjxsSKhBhW+Vb4aa6AovWy5K9or7YvCDj7kTukc4j&#10;qzBz9wgQVhgtKxs9U5FCUQhUVuhT3srmkEjTsQhUrSDvIeChLX/DKoe4xh4hbgdO0eJKd+ke7sS6&#10;w7ttcLOj8FJRu1bI/uXyjQ1VUoWhF+G85ctVUEJdY61+F0Er7D3Cb1wyhCR5s+aW5E/IgqZNsV4+&#10;s9MWYdNlhKUIA5EZMiI8RjnaKxJSz7HCsMnvN8XEII9qL98Jwj78plyVjYb3GirF0IoQcPaZA6/o&#10;uf2LPcNohHuoiuYEh1wDcedEjGarU3u6TkdZf3iMgSJkOVx9zaEsqku1SOCcECPuCeynVL4zju8E&#10;56xZwNlWvnSIdxbNtx4DbiFrbopuMQmNupr7s/98J5cWamTzH+dttak7E6th+n17riJimFijrOKi&#10;6Ch/JgESIIGgBGiADkqK6UiABEiABEjgCCbgEbbCEeZSuw1G4lD4Hdwo5sLeZIaa8Q4BIe7uQgEx&#10;UiYUZA8wzEg4fgE0kpLa6+//Zql4EaaE8pZbWEz8di41DRzhHZnEtqjCNqqZre23kdauU2FLt2W4&#10;TDJ3dgq9jg2ptPfBxQv70qBghriVoe2VVEYhrM/Y9GlcyOgjwhOHJbeSCtO2GRAz+yotWEg4or2K&#10;eo8iktP7Yr9T80VjXCKM4yEC4aJ9XtMWtQhLYpUtDPcOyfFLaEtVGaYzHN5U2ALMHSnF+fD76XZ9&#10;CMc8satN2OIgTJA2O4iw7MjDvCTMQcs5YPRSZdYJWxWtpwimUSn0oCKpfZIe0gHxByw7lIOSKUDp&#10;8yJAQbhx3Y0FyU3Ttqt9tR0LVIMuLywdMjClmxVqHJfIpwimuoYbyLe+AlFmumh3ozqdyDGCeWYV&#10;7rDuplSRbfS4BJ46ZpZkkkEwHNM2ZOSFYluh+6Nfex2ajkWg6vzJZCjhWCODijqtG+/aJyVpAViE&#10;+lmKYes7tgjFauzyU1GXVggN9NxiDtu9wqAm7ZtaIAukt+yVpo3eGjT8tcKuIX7jkqknV2UbU7N0&#10;u7+DuBk23dxrMcJA5Kn2KiM/pP5jhU1+vykmFnnUZOQ3QTi1xRzqXYGeUSXLGm7fqk9MWK5Yc15R&#10;oUPzhdjIxBrWEI9YNKi+66BnuAzPrqBOmuZRve+I7oOIdtbjOq9o1KIbqG1UperOc2xB6H70qwr0&#10;nezEnOs14/hOcM6KhfZ4jDLbhi4TYTdw5GaKXuMfYEo+7hLdxz6ZYvwJR3/2n+8cU6H/OG+rTd2Z&#10;WOVmOdJSL4/xocE16MQafRUXWUX5KwmQAAkEJ0ADdHBWTEkCJEACJEACRyqB0J2hVj/H9lDaXbTN&#10;NRiGDvM2EWZo3CS77xLNG79wyEvTs6kYd/WwWXvZoIWFSMRet26XYbIJmXrtFmffsJjmjXd448Sk&#10;kVOyB+RluUOXWjYCtZdUyMKL+9geuXCl1F3CTatlljHTEkoYtS0bk0MM09dsdmn6PEFj1ly1DZLd&#10;4c4WVNTu7qrZyyxbqpAnHM/aDGosPantRUfYus1mDrMZ7u1WmFCGfk7H9vOaIcn+MMCWzP4T/FId&#10;ZhDpOe6bs/DyDrKFnXp8AuuPac6DxbPUdDnX3QPFI4ShC9JDMqCNLDuUw+wrLT55Ri4aumjq09rO&#10;V7bG0i2VdodKrdaWqUXIE7bpywjjfUUrOor2i9ZqdkbLj9tyD4ynE7mHL3d/1DpshKaM8JAgrIq2&#10;1s8MdR+lAh5vJNg1wYeq8+GTnaGtX+haKmLHjzdyQ51YGBbluKQZ9+1u/n4oHK3m1ApfjZUGNenX&#10;GRqRhL1SbJgm3w+wHmVF0Aq9R/iPS6ZqiTjFusXQ0foOjD4DUaRXEMwnhZ5Ig/Vo/ykGogaUR01G&#10;jurY1MCmSLbm1ph47kDotTWCYXs2aeUQnnfwzMncAc/cxhZ2Xt1dOp4dCMUjNLwdYj/CL0x4N5DY&#10;o0U+4orV5zroZGefcVyEXaG0rY4mH21GmG3t4csFXSwwnPNpuNnCA2z4Ka/1DMDckFC9eCRUCg99&#10;w4fSEPdawnect3WhujOxikfsXg8YgnVDs1KRV3FH6rqX9SIBEjgMBGiAPgzQWSQJkAAJkAAJ1C0C&#10;XvfedluYeXsv/QrDd576DlrWXaIZw0E/1N2dfmMJs5ewQZuBHWwHzNx6OALN6h3U3uoy4SVliLgW&#10;s7x3LHTdvZcsKpWuuJpLuBn1YqaK4KE51TrMvpavGbyt9fgSooLqpWx8Nt2ylIk8vIGSjH3h2D5R&#10;yYM8Sj8IGy61VjABRrATqdAiSGa6iSlLaOjdf5EBAn3AVzrkRuqhnnajmDBweDqQRrAGOveVChXi&#10;b25zPOrw6zQud3iYjXqYzvK6e6AZ9SK8E6xmRXLojNn0Ih6IFpZEFq01lny5e5Dlva63rwOy2Toh&#10;efB5dWl++CmCqWbhSDK+fv2hZNXsRDpAv6zCHS2YYVeGggkfmlXR1md1ZfNtSOW2aabwoeo0GNkY&#10;2rtk+CdhSdSixGiGRZtx3+a664fC0WpOrfDwrrV2bzNrZe6HHI60A3vlktLFZjwc9c6Ev1boPcJ/&#10;XBI9fRpcvDOnwAlaf4Kig3dg9B6IIr2CEAGprR31scLWo32nGEdf0wZGpzzh5o40QbiGX/UsRwNi&#10;86MPnTffp3FsS+gVrsqhEri8pNB6yKS7S0cNl+HuGVEu8WwgMZjLCD9yIvN0yffuhIEnO/uM4z/B&#10;OQjbbLtes632+kj4UvF2TqRjkRnhxxZ1p3SWCG+lXpkyVcoMaSWP8Hzn8ezWd5y3yVB3JlZ9YtJE&#10;DDaxBlnFRYTPH0mABEggFgI0QMdCi2lJgARIgARI4Igk4HGb7e9QFr7zFLeFebn51l2d+VKq04IZ&#10;vrszbyyVNcQZ5yGMNRQXGLeIExEDIfSSuHBV9oz/YG8QD1duo286goS4jd3iLjRsKIF4eJO3pNCQ&#10;t6xOU2DeIssRtmTGUISSsBy+wkFUTSm0e/Kk89LTlhQuRtAMuHvhrfyQBdxWqfYD0+EJ/ryec/gu&#10;2nSNnDVrtTRVm7FiFxQanrEFXI60YSYiBETIFxuRqcXLudIEkDRwiObeK81Vwl/PMMxLQg8STCfH&#10;CaEmtvLFSRFCwcuB1G6I0e/tRSuEvcJNPzvLBd7X3BbBrdvW6prtyXQ/LPmgNF0GNnHY5UMtYthQ&#10;2GNb25o+JX2sYTW9cLVTjWXGYA0pZMog7QmHmXM4grbw9SsqzC1MlqZqwbawcLY9XkT4/QA/v36l&#10;jdXrRDZoPllpzG3u536GXenguSTn6eVm7mX5U0Oul9ozEruyGWY0G6+XEvQSfak6PVjtzRfBazus&#10;1bbms6mffrkdhfdzAlsXtmVrg613w3BkEpUkL0f1PnHOf+x19QjvcclSwoJJIzHC2F7FCEulY/Qf&#10;iKK9gqAGCr+6u8cKNYz7VzO4PKq9HGS0dtQVyTb82mcOb0uueBnCGZPdy6Rrf+kBpsnlhYZ8VUUX&#10;zCdcRqQ1hadfdvgCW4gheRp1HDo1ObQtQRw+16ERD4rqmOw0FDou3wnOl3Ck2dZsr6yJ2vtDphiu&#10;QFJa5nmzw28PhE4XFdkicvjPd45J3H+c9+3Rh3ditXcWPHkS0dDM0TjYxBpgFRdJQfkbCZAACcRG&#10;gAbo2HgxNQmQAAmQAAkceQQcYSvMCvo6lGkxnU1HZiO0a5PY6M8VWVK7u8MWhbljQ7EsR+D1ZI+4&#10;zCkTZMBHcQxdMy5X7OhlHva7xIihct3xPYUZ0R5LQWZqu3vHXXTe+FnJ0nBpe/M6KeOe7LRQjMVZ&#10;3XPx8r51PcwT2kaIGhnD0G4Lsd1i7lgZJjt1qjEu/O6/2GopNzOUc9ZqRKjQAArXyKJQwA1RYNGS&#10;ZOUjaSvLeaupaagZedbagepeY1w4eIjYBDLcHPomjeYlZpxu0QgiHIoZKEO4A1tNM9W4B+9Ehzyp&#10;RdMoj0KXNTDs650yaR78Ma0tvsxQGFIBHPZfTfEkwxGp0hiBLQE9rZa2N+JhPliSk7UmXcYK16Ov&#10;wvNUtULqiNJxIrqLPFCi7uQovioncc16JeQPqUFhejg4jPBpLZhiyPZNFYot95eTh2nnNdKlN6I4&#10;lhSJfcm0orXQHPanLOFmDItUrU6k6QU+emcV7miiXcLOvLYOqDeZ6eA5M9eQCjOiMD2026ceYMGm&#10;bDKajccmgXaHdz+qNn1zNp+9X2hN2T5jyhR0cKnVs5Jnip3o5CENXlYIe/MxifiyXB9z/FXU1oXt&#10;WqHTRp/SlF/0dFV9GUMg5K+qFNJbK2w9wmdcMndADW1KJt7/KJo61f3+hyuoi+dAZNcBu/5gn0M/&#10;pL5jhU3+CD7LfgOjU55wc0eYIDRFsg+/en08LLlCt8TLEOEISOYF2stAKgPbfAGLXl5WbrIVY0cE&#10;QtF3ILQmgnDEXvNJjHgg53zOZ+bu5YKtyS0Y2uL/mvOmtruvjwM1lMR7G4aIk52GQjdu+k9wvoT9&#10;Z1vzFQGtswBUlgicEyFoNUqxm6flLsF292e/+U6okG03Y/9x3tGj68rEaussMiSOGd0o4MTqt4rT&#10;PaMdPZ9fSYAESCB+Ag06de0W/9XxXnmw4kDZJuwXwIMESKAOEVi2bFm/fv3qkEAUhQTqPwF2q/rf&#10;hqwBCZCAPwE43ImnF36bfB5d6PCMRBjLPGzr/hxMezEeWnhExD664NVKbQVtPCOpe+palj/tg4GT&#10;wg+uappGef6MxQMnyO0EeJAACZAACZBA/AQ+/vjj4BfTAzo4K6YkARIgARIgARIgARIgARKwCHi9&#10;PHEUwbE5rtrDggekICLCjxW7nvKoGQI2R057/P2aKTCuXMs/KE0Wu/PV1lG2uLS7uaMDDxIgARIg&#10;ARKoRQI0QNcibBZFAiRAAiRAAiRAAiRAAkcKAdeen0dKxYLVI2kktvkLxSCK0ZHZDIOeagvHEaxQ&#10;poqFQMqkcEAhk7YZUKhuHYicHooaVCuCleffW5pee97WtVInFkICJEACJFAfCDAER31oJcpIArVC&#10;gLECagUzCzm6CLBbHV3tzdqSAAmQAAmQAAmQAAmQAAmQwNFBgCE4jo52Zi1JgARIgARIgARIgARI&#10;gARIgARIgARIgARIgARIoG4ToAd03W4fSkcCtUgArpo3vrKlFgtkUSRwhBMovm8YPaCP8DZm9UiA&#10;BEiABEiABEiABEiABEjgqCRAD+ijstlZaRIgARIgARIgARIgARIgARIgARIgARIgARIgARKoYwS4&#10;CWEdaxCKQwIkQAIkQAIkQAIkQAIkQAIkQAIkQAIkQAIkQAJHCoGYDdCNGjXq26fPdWPHTr7zTvzd&#10;MG7c+eed16RJkyMFCOtBAiRAAiRAAiRAAiRAAiRAAiRAAiRAAiRAAiRAAiSQGAIxxICG6fnqq64c&#10;OzqzXbu2jsK3b9/x3Asv5D377L59+4LIdbDiQNmmDUFSMg0JkECtEWAM6FpDzYKOEgKMAX2UNDSr&#10;SQIkQAIkQAIkQAIkQAIkQAJHG4EaiQHdsWOH2U89dcekSYeONV7b/NZfv3n091/eO3nVn/DhpU2v&#10;726+95abbnwu7+lTe/Q42nCzviRAAiRAAiRQrwmUzEh1HRPzy+p1nSB8ybTU1GnLo9WiLH/a3PJo&#10;icrzJ6ROlMmWi1xLol1w2H5PoHgiK9cxId8PltQii5JW//K5E3E+ekPYkGnAI6EM1sSHrTGCFFye&#10;P23+xIU+UFd+MG1lKJMtK6b5JYtYTslz81Of+9pKsvKD1Ls/qGHtjVijsKhfT7t7frh2QVDVQpo4&#10;IG9ZMfHuhfnm/s3lCxemTlsRdTSphXqwCBIgARIgARIgARKogwQCheCA9Tn3ySdPO/1UmJ7/r/Th&#10;hdsWbdi/YU/lnv2HfsCH97YveXDNo8+uf7lTl46znvwnbdB1sJkpEgmQAAmQAAn4ECgvXW2kTSko&#10;th3TM9rXc2BlpaVGWnLnyLUomTYix+iWFK2qSRkziqePFMnK15YaA5K7RLvgsP3ed1Jx8aSURBQv&#10;ampk5tq0oiDbyBk6w9OAaWrRgDRnyWX5U6camWMzozWE47r1pUuM5KjtEqiJE8GiBvPYUbrFSO7g&#10;pYGwbD6zL7mdLPvradM2Gp7JIsu2ZcWsT9vkXn2Kmao8/z87MkeflxD18C/Wv0b6NVt2lxrNQrWr&#10;Qb6xZB0X5C37iowWsiJJgwcXT+oTdTSJRSSmJQESIAESIAESIIEjh0B0AzQibzx0/wPtOrSbue7p&#10;t8vfOXCo8mDVIfdf0c6PHvn2H01aNJ7+yMOtjjnmyCHEmpAACZAACZDAkUwgmLGv3hHYUFpkJCdH&#10;NqPHbMEsX7ygKG3IwKPBxrR+TZHL1J40cEiasbrUw8ezbHHhkrT0IclFa9brmlLyfE7yzHHGbCNK&#10;Qzi0K2C7BGniOq63K7fkGW3Se3lJqVk2jTjNteX5z2w0hpwqLc7lC0tyjE5jPMtKIKWAouq1S2Dp&#10;1ckqoOT2Iso37zPatai7T6SqA4TXkgAJkAAJkAAJkEBCCUQ3QF9x+S9OP/30N8r+s3znp4cOHerf&#10;4uxuzU+s9DpK93ybt/GlDh063vjLGxIqJDMjARIgARIgARKoGQLRjH1agA4tLkdZ/kREohD/ivgK&#10;dp9YK35C6ELzKhXPwRbDQYRQsA7tvAjaMKNEhm7AB1FtqyAzrbcHrmlik5fgmJCfvyhPs596FQSR&#10;RuQUGUU5I0IBIvRStEqJbC3xNGO9T2JHI3nTswJlKKl8YnqIIjTmuEpR8i49HJJClAtQCrsNmioX&#10;mYvG8oqPYXo0u0ztwirdI9nD/i5twd3stS/Ln7U6e4xRmKd8xiMQ1ltctyzbdSzmJg63o1lrxUHF&#10;KgnYFmZEl9BhC1Dj3cTBlNYyX4rIGPPFXyiAgwjm8MwOw9iRhfAO73+QOm1jkbE/Z5oZs0LGfFiJ&#10;f22XCPSOCBsrv8rZ0mbcYNlcXz+9YH/mz4R/LoJyIOiHCM1xNz6Uyhgg8muqjCbhkkdkIMqVafCn&#10;xfEQ5z8osX7Fh7BHcOgSK7GoVEjm/BU7NLutCMfhIGCvi5nAHUjEqq+63Du6iCj3ua+t0s1MQpWV&#10;BMznKcjKDdkMrBH6NRxbI3z5cysWr9hvdGglEGuxOOxFWAE6vIZvreKqdg7U4fNWbJPoLVUzEwVz&#10;JQESIAESIAESIIFqEohigG7QoMHYzMwtFVvnl/33YFXl4BMGju1+1XVdrsZnz78Pti37cu/qyy69&#10;lE7Q1WwYXk4CJEACJEACtUEgkhupsE5mrc6W4TkKphg5I0KmUnFVXta9xhTxiyPmg7DSFk0dWjhI&#10;/JY7Vlh4Uxeliy/zstOWFC6W0aWFYTGr1Ar9YYvtIKycs7OmyrwnpAgr6gg40spgELmZs7PcgYaF&#10;xWdG6tAF6ZaoQwpzZhuWqdSvoL6TcscaxlgRZGJSX1OecCkQOy8rZO0NW13Dxvry/HuVSLbEWpP5&#10;0jOjW+RlpRaaUAqyB+RleVrV7U1TApO6Zfz1KV0TD+ZjMAxjn51lWZlNGoaEOS+9cMTQnCVegUqE&#10;R7MzCAaMv1mz07Kv8gjhYEUm6ZycFvaPNoXMyli/KM8yZEcmrLV4OM6JeYkhlEToWMxNDHlUeywv&#10;LA1HCCnPz81LmzIGeQZsi5IZSlf1juDfQYIp7fpN+40tG4euaIcNS4vvOzVzy8anzaDPSYNTstvh&#10;AUD/4vsGZ5x/Xm5vw+h9KtJMgv+ysPDuz/mPMSV0yVBlo+x1XvF9KsKGCLiRFnZ/XpvXTro/l5du&#10;NooWLC3sgxKHTR98CDFA1Nfc3sLMnSrlmdQpbcu2xdIIC+vqtI3Jo8Ul+MvtvSNLBTsW8uzIekbK&#10;c14X5RFsXmKIKgiRYDYduuKEAvPygj7bcj41NLvtV6UiGX7qn21stKrTrkW47VZuKW3XLNSS4XoJ&#10;872w0W9Jl9e225Glm3FDFwjIn3411UgRRSAaycoPsjZ3kpKgjsaCpcKs38sN2QqsIcYWmMullRlh&#10;TKbNzzJEWwgOxsacLUZaxzYmImV5N9OEiigYYuRM87KMC4P1V4ZECtSffmVFxDZN4SHUp2Z++lUo&#10;RLiIbRK9pWpjzmAZJEACJEACJEACJBAPgSgG6DN79erQocO75UX7Kw9Uwv259dkopF3Ttj2bnYqv&#10;nn/vlC9u3rz5j388MB5xeA0JkEA9JZDWf6G4HxuYXU/ld4stanTh466Ipq6EvbMvO2LqzIocjQRC&#10;BjjbdnPSwls+d2rOkszcGRnShTJp5LhMI69wuWmGkQGCQz/ZwAkzqJE507TqymNAdgHsyLZDWCeL&#10;xubKwMrIOyMr05hdaHo7C99b2IVDP0lbYUEot5QxU9KKFix2RoFYPk3YRu/RRTXSuos34xEFIkJB&#10;Mo15DITBW8ncpbvq/KYvsExmtwjnjbc8YVMmFBe7UESgJyzaIrxy2HCviRHGJCCPTQ+B08Qwk3iU&#10;HhZPPAMQtvUwdmlltrBb1WyfMQ4meM9AJSIrFGHTiqFTk3OLvYODh230S0qtGBzLn84xssf0LSlE&#10;/A0rmnMkwlqLG1ZuIeuzpQm+TRxBl1C70lLxwANaZIzLSrbgCvN65jhT9wK2BVLimYo04ieNnG49&#10;dEEdvTtIMKU1bcHCsmzFaNZ7iB5JWSSzrJyoibC6tsm1Yg2fMmZIM2Pzbo+gKD7uz7DYwo4J07aw&#10;ZeMQcSeMzNGmaVse7ToVeMhzIuzLKk2Xjsoc7JDHENZe2GpD1ufp0v8aNt9Pm2WPtuIjJw3ulmnI&#10;GokgIUW9T7WSYRz4WRvj0y2hNyr2QVQzdLUx7mctLPG2fFcYcusWZQFF2OYepqShtCCHipC1Vmbu&#10;PtOterkg924X7noh/iKMyRYVU9tIGdIJw4QM4a1icVhpQsGgzcruKFSbSYYkK1kgKm4hbddnXG8j&#10;bwW8s7+e9gweG4RaxxDtW7TiO9G+QVtK1yJ+JgESIAESIAESIIE6RCCKATrlrLMg7Ke7Vh08dPBA&#10;5cF9h37A10NG5e4De3DG8++TnV8gTa8zzqhDtaQoJEACNUwg8/RjW/9wYJfRKn1c9xouqk5l3/vF&#10;+06s4Q2d6lR9KcwRSEAY4EwvYP0wTX5mvGPTSzR0dEkeYJSuhTHE/ZNGRtguM9P7yjP2SA7KQmqG&#10;DLb50gpnVdNW6PhJ2PiE7U+ZQodOhWnUeQjv4LHjHBsnCrsnokDAFRq+wOoYnxe62B78un1SkgpY&#10;kZoqSrHcjZEsLf08YWMyS5EWYWxLmJtphu9wRSCxKh6BnrnrowLrF4PbhBy2j+vJvEsPG6xNV+gw&#10;Xn/sws7utaeiYwdC4SqOpwi+2xsKK7MQtX1yyMQrLLCZWRlJywvz1FaQfoSdymDqjFEI32cokjQT&#10;h+B7NrG/Lgl5iko3mErVIz0l5KBd/kGhYfGXO3BGbQsjZQIc1aVFXsXfEHU0PdnVkWXpVjCllbbg&#10;zD5yh0BpYQzty2eLR2wzRiPmg/Jr9h+PbPsNli9cm6dsnWbU6VBcDum3q4JQm0bYPidaxPVgGu2S&#10;klRcjrvnD10QijuBocAmj5mDsQW+z8hWlSI8iHt3y7A2VLSkFnZbYU1ulj0kRAC/CMdn0+7crlWy&#10;sV98QJoO7VJw3rSzl3+6LRTV2iwr5OItYXps5+guotd5BbDaf/pVOP6GkMgFWfo1235yVFb+ajUZ&#10;rOEmOneaNtiisHSz4xnB14Wfak1vGClXS+9se+tgoOnQAm0kHuoEbCl/neAvJEACJEACJEACJHB4&#10;CUQxQLdv3+5Q1aHN+7YcRNDnQ5XvlMGjxijd9e2X+77GGc+/bT/sqDi0v337yPv+HN5as3QSIIHE&#10;Euie1rnJrg1fF24xWnduB88mHiRAAvWEQMh06CNuyHdV/qxsoJH2LQzHT7BdIr7Yf7LvEKiMpO6Q&#10;IML0aT+8PK9tTsS2wNbwNXYcpuuxSBM2lCPYSOp4I5RSWButDIUJVYrq8EFOmSRDgggTpHcQ50D0&#10;fGNw2yE7k7lL1wzWdoYRsOPxg+eeiuZjCeV8DfNrbuaSnKmmX7zHYcpm2ujxiMJ8igALbI9c+Fmb&#10;hmyLni9hZ4ubIVxml6bPE2xnaYX6N7GPLgl5hLxiL8RB6klKydNTk0N27ciQ9brC6C/jpeCpQzgG&#10;NDz9nbrV17wqiNLadyCEabXICIV9gLWx3QkDpcVWGKOVjdhpZrU8ju2tYttvcMuKqQsMZeR1bJpn&#10;/2rLXPtJxJRIfcbIlWErRLAL5WvskMcME/HpvvRJp8Ltd5YMr2weyoM7VKOQqV1VWaYLW72F3Va0&#10;3YKNycpGLyJZtwjZte1F+20h6LXbYdLgwSISCJyLFyy1AlxEgGzP2WbjDmcuDMrqJ7sd3MsyHmHD&#10;Q/uWhmHHattuh34t5d1BeZYESIAESIAESIAE6gKB6JsQQsqKgwcOHjqEv4Xblny64/NTWp88tO1P&#10;5BnPv7pQMcpAAiRQewQuO7F/8wNffLEmZ+1uo/mxafawFZnjLpTREvG3MOwf3f3xbOtksYp04Yh6&#10;oX3NnoRr+79oZvKiGfICZ1S24RzEL+6czTOTEETTOsS12tcwKCuQiFnK6To/PU8VaUS4P8PdL7lf&#10;KDftcjOqY7jE2msLlkQCMREww2XY7aS2601/Z+sonzsrT1psI+5baNunzp7SvoWdjI0gD9OZ1LR4&#10;2q2l5o8qqkPEqhWtsWI/IJUIuzEgfaD1KFwvKJwF3GCLwpvjiZgM4ZgYWgRkTR5lrAzv9QfPxUmm&#10;DVpGJnEcgej5xeC2oxM1siy5fqWHbakOhr7YTfdwr9Z3hvtANUXkk6lP23ebDFXXVYWSRaXS/zps&#10;yDajXkQjbGYo3bfnIdaHM9xKsCYO61JIvpJC7IUIvTV1afHcWaXK5dmhyd5tYW2qaV4PM7SwQRd+&#10;YPULvYltrR9AaR22YGFKDoV90IIOC5/fImWUNOMwaIfTkdb8KbzfoOgLItRD2PvYYbC2fbVbRcM/&#10;mVEvwpEuxNeQsdVhSDW/Zk8anNFOix1hylS0aYcSW4ikzOvS39k6hOO2giDrUrhZhq4WtunFC9eW&#10;KpdnZ9Ha5ocaIKfBHRsShqJXwwwtbNBmgAsXZGUfNwFqVnLNl1mT1i6M7u8s3M/Dzw9sjef9Rfo7&#10;W4doSumTHqilAmTPJCRAAiRAAiRAAiRwuAhEMUCXlW0xqqraNjvhYNVB+ffwl//Y8sOWsd2vvLTD&#10;8CqjqpHR4M5Tbr6ofXpjo5FM0KpRy8ZG47Ky8G3l4aobyyUBEqgdAtndWhk/fF+E1+Jf+W7pD01O&#10;P727KhfW50knG0vnmRvczys3Tj7dNB/Dnnt6f6Ncbnw/7Ruj/4jowaNbn3zsVjOfK17BW9kXZrS2&#10;Lk+9+wsU2j+9v+l57ZnzmqINB4x2bULxqXun4H3YtdgCyXH0fnFEkvHNF0LUu78zTk5qHfo9e9Lp&#10;/Xd9Z54XP5UarTKEcfnTK8Rno3TZ/NRpyE1cvhWfZbJlu412J0pbOQ8SqLsEhMXNaw86IXHSwCGa&#10;zXH5NESlyJxp+g7jqrB511E5YbvMVN6mNoueZtZsPzAdnqTPW/bMkhnYCi8z1wxY7PTJ7Zuuu8Fi&#10;HzwtBkK4aBFKYvasfHPpYe6VF9qB0F6Q2M8QITOWi2R2syxOKCNyyTQR/MHC4rUDofCrzcvNt2yQ&#10;wkVaeVIrkSLS08IuexjcXepi1cgyl/uUrtlS7VXzw26rpq1Mrx0Ik85LT/Oxs2tVSErugZAXJYWG&#10;jJXhMGT7ErZ5YWs6IwoN7VoZsIl1XYIOJ/cwSnNnlQ4ZKMJKiIgcpYULDBlQRRyRXMXDTYlMwsZ3&#10;M2CImYO9iQ3xYCBVbiYZTGnttmA9BrEtHrHd8ggzq5H3nxVS90qe+yq0tWC4AYXF09pvUGweOAvB&#10;l8MxLkTO4aAfZhBqLQaIbsO1yYAIFaEoxl9PE+E1VKgQzVMbImjuxkm9T1B7GIqY0Z+uzTcNzeUL&#10;F2apHQjbnZjebn/OAsQ+ltVZqkVYTkruYJT+Z22pDAkiInLsK1xhpPcOtZ3dtdlhaFY4QpExrBNm&#10;RAtrp0cRSgjxQ9zmXa0zWNJaDwCESEULvpLDlimtewfCpIF94FhtpUHwa4QryRytdoYMZW0GGCn8&#10;1BpCsENj6t3mRoW98A6Z8hyH47lo3ykijnbwlnINHzxBAiRAAiRAAiRAAnWDQBQD9Gcrxa4ZZ7Y6&#10;DfE35N+2yu13f/LXzT+UXXXSpY+m3Dvl9Dv6J509tvtVD6f88SBichyq7NX6NFyyfIW3l0zdqDWl&#10;IAESSCAB05772VIz9qUw9bY++cSQqdcMzfHN1zfLkK1FSweb5mMjrd3pzQ8sLZSX4BXr/6bevTgn&#10;qkTSxq0uybEul4VaP/jknPfF94hPnSLNwZe1STZ2l0AM+5E5rkPyD+WzZq0xT396BSzIoSMHbx8L&#10;E7M8Pi0Ju2vpWcAebdZOHq/ssPupRa0eE5DAYSCgRUjwKB2breWODYW4HV+aPc/ao09cZcVHdl8l&#10;Iiab+92Jw76NXjiYshVDORSaOWu1ii8sTJZ2n9yUSfOyjVAM6KEL0gu89sEzRZURmVOnGuPCATRk&#10;sGYVA9oMsiG34EsZhG0PEb/XjJ7RPmPKlLTQnnuzkmdmh17kCNvTTY9p6VVtusEaOVZcakEmvJ2g&#10;IhKJnhbdwmUHD2UgdghUNZqCKMwhK61P6eGnAvZnAOHAKVJyRaMwfSYe29mDV8jCPR9LCFO+ZnYP&#10;t7wI/aH0AWbivPGzkk33ZzOcd6g1IxLWW9ymM9rzg4BNrOmSEAHyFC1RATdwoqioRziQtF0/3c8k&#10;rEpik8lwRxiRkzzT2onR1sSpWQbCcVi7PgZRWqeFVwthLI2YS6Wvbkof7MuHgMXCQGmaWTvl9tk2&#10;1HzSmWWcWhza7E4YMZ/7GhbnqbB4/kxu9ye3+NODLyN0Q9i31wx8HP4qMg/vvCd+sqy97fpMGdIs&#10;7xn5eHVt8mix857VwXEJthzUv6ocNOMyfI1ze+8XM+nd86ca3bQIHkkZCNZhhmMW1dncqUDbURBm&#10;66ItKuAGythf1CFcF7u0NgdhC4VJABZ2W0CMXucVj24TqsvSnA7W/oc6ZENsCaikTcntHY6LnXI1&#10;wo/syDKlLeyDMCPaDoShipuVtdKkPrMPb1yF9ntcMfHuhdIKbxinTJrUyUATq3a0Kq6fF+KF2jdY&#10;S8EsPiP0FCTcQ/mJBEiABEiABEiABOoEgQadunaLIEijhg3nvvZq1XHGTR//pvLQIZWyZcOW1550&#10;xbAuP2lkNJEn3y9fet/n0/HhL73v7t74xItGZuzeHTbfOIo4WHGgbBM2heFBAiRQhwgsW7bsxle8&#10;bauRpLxsYHE/I19ZkBGGwnQENk2xIkiFYX3W8nBcon4R1x77xbz/WgZr7Stu4TKM7zQrsHmNyKeV&#10;dfUP5dNgkvbLWXpGw4t52qfeWZkxPWxFOIQxhNv1pJOtEQ/bIllez84KmgU1t4SCc3TYJF2Hmpqi&#10;1BIBRGJBt+rXr18tlcdiSCAWArBVZcEgb9lMY7mSaQ8PAbjEmkZJ7FbHgwRIgARIgARIgARIgAQO&#10;N4GPP/44uAhRPKBhdH7+hTntm7Y9//jUg4cq1d/3B3c9tvqpq5fcOv3LJ19fP/+fq5/+82eP4teB&#10;ST86o3WPV197LYL1ObhwTEkCJFDnCXR//EyYgFtlhKI8F48QkSuSu9Vs+GMrrnS/ZjK4x7RvQh7Q&#10;vrzW3PwZYmIgCodf/I1IpGW86Ukn7883nZVCHkyOS2BtRzIVrENE5+BBAiRAAnWHgAhgMiEUOcQM&#10;AB0OllJ3pKQkvgTE1nNaAA2SIgESIAESIAESIAESIIF6QyD6JoSNGjVCbdbv2VhZVan/HTQObj+w&#10;442Nb89Ynfvi+td/qPrhtGOTf3XK9Rs3bpqZ+1S9AUBBSYAEqkNAhLwwgyBb8ZFD5uB2HR4X7+ju&#10;3vqD0fb47s4SNu/fZTTrbN+r0EOKDs1UFGb7rzKyB4I1W77Sya1DjskRchYxMZp1HucdfwP5l+46&#10;YLRuYQaSNo9w6abNWtRRxgnp3tlTLDOyh7BQy2AdaS3aVgcsryUBEiCBRBNIGjklHDlEhJKwopEk&#10;uhzmVzMEHNvu1UwhzJUESIAESIAESIAESIAEaoJAdAP0+eed+33l7s/3fI2tBU9tdTKEqKyqcv9d&#10;2H7gX86858Duijvumkz355poKuZJAnWQQObpx7b+oTzfHk/ZDLgstyJ0hoR+PHvYwnHdjaItX2Db&#10;wP4hL2kEu7jvQmGwLtq31VDnpW+179G6tfWr2JCwXSiZX87id8RubtL/5FbGlh2e8abzZm0ubZ40&#10;DuKJo/eLKriH+V2Z0cWGhKEIGy4Lu7Kqiw0JfazndbAZKRIJkMBRQgAxoIvVIWNh86g3BNr1mX7f&#10;4PB8V2/kpqAkQAIkQAIkQAIkQAIkYESJAd2iRYu333prR4Od3+3ddOaxPZs1bPLdvo1vbHp72bZP&#10;Nu4rO2Qc6tCsXZ8Tzrio45BTj0let+673/zu96u/tjazjkCXMaCpeiRQBwnEHgNahHhu+80Xg62N&#10;+8J1EvGUW5tBme2hk+G2HEqsx0o+sNQW91mabg8sXfb96f2skNCuwM2i6GRZIKI/f9ZskgjHIR2i&#10;fXLGL2bM6IhxmcPZln5T3vbkUEBqM7C1ZVDe8t20XR3McBzCIdoKDG1GoDa0INGly77YeqYVdboO&#10;tjVFqh0CjAFdO5xZCgmQAAmQAAmQAAmQAAmQAAmQQC0TiCkGdBQD9I8HDnzogb+iAt/v/H7Z/z7+&#10;bv13w4YObdfO+WY5fp3z0kv/fjpv//79QWpLA3QQSkxDArVMIHYDdC0LWO3ifLcorHbOzIAEvAjQ&#10;AE29IAESIAESIAESIAESIAESIAESOCIJJNIA/bOfDunQvsOy/y1b9eVXlQcPglejxo3P6t0bf+3b&#10;t8fX7du3ffbZyuL//a+ysjI4TRqgg7NiShKoNQJHvAEabtTpuzz8tWuNMAs62gjQAH20tTjrSwIk&#10;QAIkQAIkQAIkQAIkQAJHCYFEGqBrCBkN0DUEltmSQHUIHMkGaBlDwwyUgaggPEigdgjQAF07nFkK&#10;CZAACZAACZAACZAACZAACZBALROIyQAdfRPCWpaexZEACZBA4gkULR189/xUWp8TT5Y5kgAJkAAJ&#10;kAAJkAAJkAAJkAAJkAAJkEAkAjRAUz9IgARIgARIgARIgARIgARIgARIgARIgARIgARIgARqhAAN&#10;0DWClZmSAAmQAAmQAAmQAAmQAAmQAAmQAAmQAAmQAAmQAAnQAE0dIAESIAESIAESIAESIAESIAES&#10;IAESIAESIAESIAESqBECNEDXCFZmSgIkQAIkQAIkQAIkQAIkQAIkQAIkQAIkQAIkQAIkQAM0dYAE&#10;SIAESIAESIAESIAESIAESIAESIAESIAESIAESKBGCNAAXSNYmSkJkAAJkAAJkAAJkAAJkAAJkAAJ&#10;kAAJkAAJkAAJkAAN0NQBEiABEiABEiABEiABEiABEiABEiABEiABEiABEiCBGiFAA3SNYGWmJEAC&#10;JEACJEACJEACJEACJEACJEACJEACJEACJEACDTp17Vb7FA5WHCjbtKH2y2WJJEACEQgsW7asX79+&#10;REQCJJBAAuxWCYTJrEiABEiABEiABEiABEiABEiABOoIgY8//ji4JPSADs6KKUmABEiABEiABEiA&#10;BEiABEiABEiABEiABEiABEiABGIgQAN0DLCYlARIgARIgARIgARIgARIgARIgARIgARIgARIgARI&#10;IDgBGqCDs2JKEiABEiABEiABEiABEiABEiABEiABEiABEiABEiCBGAjQAB0DLCYlARIgARIgARIg&#10;ARIgARIgARIgARIgARIgARIgARIIToAG6OCsmJIESIAESIAESIAESIAESIAESIAESIAESIAESIAE&#10;SCAGAg06de0WQ/IEJT1YcaBs04YEZcZsSIAEEkNg2bJl/fr1S0xezIUESMAkwG5FRSABEiABEiAB&#10;EiABEiABEiABEjjyCOzcuTN4pegBHZwVU5IACZAACZAACZAACZAACZAACZAACZAACZAACZAACcRA&#10;gAboGGAxKQmQAAmQAAmQAAmQAAmQAAmQAAmQAAmQAAmQAAmQQHACNEAHZ8WUJEACJEACJEACJEAC&#10;JEACJEACJEACJEACJEACJEACMRCIIQb0oB8PjJrxovcWR02DBIwBHYQS05BALRNgsNpaBs7ijgYC&#10;7FZHQyuzjiRAAiRAAiRAAiRAAiRAAiRwtBGIKQZ0DAboBHKkATqBMJkVCSSKQM1YysrzJwzNWWKT&#10;MW1KwfSRSThVMiM1y8gtnpDiV4XyuROHrhkXIUGi6s58SKCGCNRMt6ohYZktCZAACZAACZAACZAA&#10;CZAACZAACQQiEJMBmiE4AjFlIhIggeoQyJxZrB25yVOHTpxbXp0MeS0JkAAJkAAJkAAJkAAJkAAJ&#10;kAAJkAAJkEC9IEADdL1oJgpJAkcSgZQxU9KK1qx3Vmn5tFTrmJhfJn4U7s9Ti4zZWakT8mmuPpI0&#10;gHUhARIgARIgARIgARIgARIgARIgARI4egjQAH30tDVrSgJ1mACsz+NLs+eZftIzk3NGCBt00sjp&#10;BVPSjLG5xTMyRMAOHiRAAiRAAiRAAiRAAiRAAiRAAiRAAiRAAvWNAA3Q9a3FKC8J1HcCZflTpxZl&#10;DtLjPpfn5+alTZmS0d6sW99JuWOLcp4vqe8VpfwkUI8JrMwdGXolYXLBrnpckaNSdLw+IlsvkcGO&#10;dq3Kvy+P4/JRqVCsNAmQAAmQAAmQAAmQAAlUlwAN0NUlyOtJgASiEsgbHzJl4f8jcowpBZP66het&#10;L11iJHcLezl36Z4WNU8mIAESqDECFUvfnLkhlHvhwiJaoGsMdb3IuKJ0bs7oi0bnvLq1XohLIUmA&#10;BEiABEiABEiABEiABOoaARqg61qLUB4SOAIJ2DchLJ4+khE1jsBWZpWOHAIVSxe+UIHqtG7TWlRq&#10;wZy31h05lWNNYifwRf7U/FV7Y7+OV5AACZAACZAACZAACZAACZCASYAGaCoCCZDAYSfQJXmAUbo2&#10;vNHg+jVFh10mCkACRy2BXQvz54jKdx4z4eae4kNJXsGqo5YGK04CJEACJEACJEACJEACJEACJFBN&#10;AjRAVxMgLycBEqg+gaSMrMyiqVOx8aA4lk/Lmp2WfZUeJLr6RTAHEiCBgATKC98sFElbpqde1D+j&#10;l/i4YXb+UuESzYMESIAESIAESIAESIAESIAESIAEYiZAA3TMyHgBCZBA4gn0nVQ8MzlnhBkqenxp&#10;9rzpckPCpPPS02ZnpaZO485XiWfOHEnAk8C6/+YvET80vTjt9EbJA0eaj4L2znlxIQNBU2NIgARI&#10;gARIgARIgARIgARIgATiIdCgU9du8VxXvWsOVhwo26T2N6peXryaBEggQQSWLVvWr1+/BGXGbEiA&#10;BASBetetVj01cvTfMEE3HfW3dyaf29RYNyfr0vvFE6CzJs99alTnaK26a03RW8/n5xcvXbVGGKxb&#10;d++fNmTYqMsyUsxHSh5HZXnJmy/MKSha+smqckQZbpnU89wLMy6+YnhacutGevKSaalZeTgxILtg&#10;RoZHFPmy/IkjckTsHluC8vwJQ3NgTxcnh39f8Pdp0+cUlVU0bd9z4LBR48Zm9GwTLqJ85fz/zi3M&#10;L1lR+mW56e3dNOm0Pv0HDRs1cnhK56a+9a7cVVr01ouv5y/9eFXpDlHj5HPTBg8ddeVFKUlK/pW5&#10;I8f+XSx6/IQXuW+Yc/3I+z8BgVGPL5jc379AmyQ7Vs1//un8BUVLQVugGz7mhnHDTmtdPnfi0KkC&#10;RtqUAs+Y+0Erq6g66u+uyK7SpQvfyi8oWrVKcjCMNsk9z+7v1ZTRdIi/kwAJkAAJkAAJkAAJkAAJ&#10;1AcCO3fuDC4mPaCDs2JKEiABEiABEjiiCVSuKnrVfDzc8pLBZ5tG0K7DRw0xq/xJ/uI1Eeu+t3TO&#10;bwcPvnzi/S8VSuszjl1rls6fmZM1YvDkl0rdMTzKl0wbPXho1tTc+R+a1mcce8tXLZxz/+1XDB0z&#10;rSgcFj4BzL+Ze9fou/NgfUZeFWWrCmcXlapcy4umXTNg6Nh7hOSW9VmkKv/SFH7kT7KeWuUZgKTi&#10;6zmThw6+4vb75ywMWV2NXaUfzs+dmjV06OQ5X4cu6pV2ibTcLylcLAMNuY91i+fD+gyz9+XDAlqf&#10;NxTkXDFk9D0z5wvrs4Uu755rRk6et2F/BGDxVtY/y4rSlyYPHnzFzWY7WtZnpN5RKpty8JU5hXQ5&#10;SIAKMwsSIAESIAESIAESIAESqMcEGrU+7rjaF/9Q5aG77ryj9stliSRAAhEIbNy4sXPnqA6OREgC&#10;JBADgfrVrSqW5k544bNK7D847vd39m9r1rNZh8rV/y6Etba89IQLrj5HnnQdFSW5WVnTlu4TP7RM&#10;Ssu47cZbM6+46PxTja2ffbW5wqgoXZz/Rcfhw3u2VleWF0y+/K78DQfEidZnDcu86bZfjsr4Werx&#10;uz7/Yt2eSjhGz1+897yfn9ehibxi8wf/zBeO2F0vGDP89JZuAfasmv/MonXOBPtWvZUnzpZ/8PaC&#10;NRUtew67+dd3jM04p7Ox4/TLbhvcRfgo7y2ZNu7mvK9RaaPpacOuvuG6m6++4ucX/eycHsdWln4F&#10;SQyjcvPSN3b1HpPW1eaSXfFJ7vW/nFZs2n6btk/7xW03/goXpp1aueWz1TBz/1BaNO+LDkOHny5q&#10;3LZNw3dfXAKD+rrKU34xvKeH+Bvefmja4s0Af+Mdk85uF13BNsydePkf3jZN9E2TBl1958Sbrx55&#10;/pkt93+xZvXK/3ywtmr/um/Fj91ASy8u1so2ObbLOYOGXXTqvnkfmPb69El/m3ztRT//+Xmnd+tg&#10;eahvmHv7VfctMhu+df/Lbxk3/tqrR/7852lnHt98V6loeliiV739aZufXnzm8fR5iN6wTEECJEAC&#10;JEACJEACJEAC9YbA/v2RXF8c1eDdQL1pVwpKAiRAAiRAAjVJoGLFotdMr93OlwzoqQpqPThjlPkl&#10;wlaEq57J+fuX4tKmfW/JfbNg+m9HDTu3f/9zh2VOzS2YmZksrq4oevDvhTtCue4ofOS+QtN4m5xx&#10;39yFT917y8i0/uf2Txs5afrrL2UPMp2v1+TlvLAqMfXdW1HRMi37+WfuHTus/7lpGTfdm3u75We8&#10;6tl78taYcox9vODpeyfBAVlInpYxdvL01wseH2vKblTMeXOxLQZ25aq8P/19lfDabppya27B69Mn&#10;ywuHZt77VEGuvGpv0V//JutoJA/IkNuqFi1Y7OXYXbp4rhnovvMlaWHw/lXfUfj3B4vMlkoeNeP1&#10;gocnZQwStEf9dnrBq9NHdS8tWuTNLebKNu2cImikhJ5Myq/9+58VCkqyY/60qaYkwPvqwsd/m2lK&#10;Ag6jJk3NXfhqdpo0tn+St/DrxLQkcyEBEiABEiABEiABEiABEqiPBGiAro+tRplJgARIgARIINEE&#10;dhS++IJp1eyVObiXlnnT/oOvNC3CflsRVhTl/810kG057N4Hs1LCXs7iXNO+k+69VRpk5+cvsqyv&#10;pQWz5psxN5JvvTd7qP3Fi0adM6bcO8w0XJY+9VaJcE1OwNF57C0Z7hc8Kpbmz5YhR0ZNvqm/Peq0&#10;YTRq3X/suHRZeEFJOGQHDNIf5v99jVm7ofdOvz7FfiFM0vfe0l38WlGQXyhjbnS9MGOA+cEzCsea&#10;pfkrxY+dL03raXOz9q74hgV5kl7KXfdPHmAPiJ2UNvnBydLY7TzirWwE+hsWzCk0f06Z8JuMrq6E&#10;XTNuGSuhb1jxRUIjqkSQiT+RAAmQAAmQAAmQAAmQAAnUPQI0QNe9NqFEJEACJEACJFDrBHZ9WGgZ&#10;E0cOlH6/oaNp/4vGSzti4fNvucP57lr01hzz185jx6S38ZC75+AremJLul7pXVrLV7RWLXxGuuim&#10;j7vUy+O3zcDhI7AHYM/+P2lryNjQ1T7S+3oVtMNodW7PnqcltfaLvNwm+XSPuES7Fr9p1Xj86HS7&#10;vd0UtJGocevuPXsODtXYSEq/SJqyi/IXORGuWphn4kjJHBLE/znkLm0MyxxhbyhJqfsl4y734hVn&#10;ZSOgr9jVqHP/Xj2T26RlDPIO39S5u7cxvNrtyQxIgARIgARIgARIgARIgATqEwEaoOtTa1FWEiAB&#10;EiABEqgZAhveel7an9NHDXEZE3uGttH7JG++6aurH6Wr5YWGt5EXP3Qf9cyCF5+Zff/kwWbO5aUr&#10;pA02NS2ljWdtmqb9dknBs888PjXT4U8db93Tkrt5Xdq+/y0PPPPMswULJ/jZSdsmdXdfWPrFe1aN&#10;z/KxGCdf+czCl5555oHJ6SG/4NbnpksLdMmbi+0W6NDGj2cNG+h2InYXXr6qSDZBan8zwLT7aJqS&#10;OszjdJyVjYC8ac9L73189jMvLpie0d47Weu2PkHD421IXkcCJEACJEACJEACJEACJFAfCdAAXR9b&#10;jTKTAAmQAAmQQEIJrFmc/4mZ4ZD0tDaunOHSO1qaWjfMXGBGKw4f5RvM6M+G4WPkdYu54Zul8mSv&#10;5Nra9rRLW3el/PlV7Nq1YeXS+S9Nu2f8NX9d4kpXvsGM/mwYA5JPDhAxw7q+TdqwoebHT+YvFrsl&#10;ho4vi14zDdJpl14YiEYAeq27nRwoK1OEKJX1p+T7S2XFrrLSkkX5eX+ZfMWdeXFkwEtIgARIgARI&#10;gARIgARIgASOMAI0QB9hDcrqkAAJkAAJkEDMBFYtkFEgDGPBPYNTPY4rHrB+r3hp/lJpcA4d+w/G&#10;WFxlhT2DGC+PJ3nT1mYUa7+jYsMqYW6+dfToy0XtBwwePHLszff8JW/+8nIPUStj2OtZK7H1wIvk&#10;bo4l8z8M+0CvWiTtz+nDB9mjOfvJGoRemySv2BxWjrFVNgjtyl2lHwpz8+ixo4cOSk09d8DgEVdk&#10;3Z4z7aXC0h1BrmcaEiABEiABEiABEiABEiCBI5wADdBHeAOzeiRAAiRAAiQQhUBlyVtyL74gh99W&#10;hEGurYNp9pbm3zf6JyNHC3Pzh6tWrdmlZGzdvf+w8beM0vdjrJ78TVMHjzI3VwxH4ahcVTTXJO/p&#10;eF694jyuroHKlhfn3jx08BW3CnPzqpWrylXM7pZJPQePmjzW2sQx4VVhhiRAAiRAAiRAAiRAAiRA&#10;AvWIAA3Q9aixKCoJkAAJkAAJJJ5ARfH8OdJueNawrPFZvn8jrEDJnlsRJl6sWsixckP+PaNzXl1l&#10;ujm3Th48KmtC9vS/5b44b+GSD4sXvvT4vTdl9GyTODma9h92uemJraJwrLLibwwbkuYdz9ldeKOm&#10;EZ25zQsOGl6O24mvbMXyaTfd9PelO0SZTdunDLsma/J9jz8+e+7ChUuKFxUgBPYon80JE8eUOZEA&#10;CZAACZAACZAACZAACdQDAvEYoJOSkk7t0QP/1oP6UUQSIAESIAESIIFIBHYtnjvHtFc2HXXTlFtu&#10;usX3755xMoSEYduKMCm5hzy7dP1mv2JK54wdfMXY0TdPmS/cfTsnp8mEazaU+1xRseT+ASNGjx47&#10;OXd52CU5UiU8Ta7R2n3Xgmk5i8yqd898fOHCFx+YfMvYjLRzU5Lbt25qBXdeX+qOAd0+2QpwsXz9&#10;er8i1swZPeSK0YjjUWBzLU8ZMt6MzmxF4Vi1RMbfGDV8UFD7s9H55P6y0JWlvl7rG0qtKNuaeHFW&#10;NgLDylV5U/JKTc1Ju3vuknm5995+y6ih/fv36tw6FPGkfK35Ow8SIAESIAESIAESIAESIIGjm0AM&#10;BuhmzZpdf921b+S/tmD+W3Oeexb/4vPYMZk4f3QzZO1JgARIgARIoN4S2FE0v8AUvuUlg8+O6Fzb&#10;tP/gK2WCDTPfDAeCTu41zDxZMb/YihPtZFFWUrRyV+nKVUsrmwo7a/vT+8g98hYtXuFjXv6i+LWK&#10;slWrVn5htLRbZn1svhVrVrlNrtGaZNfSRYUyzajbb+nvaQEuK/UyoCanyO0E984v/tK7kPKSolU7&#10;SletXGo0sufbM+0SaYFetLTcsOJvNL1ycP/oXs2hgpJ6psmoIMVFJTu8S1+13KqX9nPclfWn+LXl&#10;vm30mjTpUu9dD9evib1ZojUbfycBEiABEiABEiABEiABEqh3BIIaoNu3bzf7qdxfjhv/9oL/Zt3w&#10;y5GX/QL/Lnzn3Zt/eWPuk/+kN3S9a3gKTAIkQAIkQAIgsGHBHGmtbHr5sGhm0Kb9fzpKWkorXlio&#10;LNCtUwfKQL8bnsovUiGANbilC/OLzK/pg6SZt2faSGmvnJ83z8vAu7do/kumY3LnS9JOkRk1O1Ze&#10;sXdVaZm73XYVzp0Te2tW7AqZv5t6h7WoKHk+T0puP1r3H2TVeOYrRV7BLkr/+6pV44GpdgN0o55p&#10;0la7ZOmK5Sv+K3yYm14yqE9w+7NhJA8cKWOhFP4917EfpHl6R+HTHhG9466sP9e931su2C19PBE2&#10;5M+S7ciDBEiABEiABEiABEiABEjg6CYQyAANH+dHp01r2qTpZaNGTX/00Y+XL1+3bh3+feiRR0Zd&#10;c02rVq1mPPIw/aCPbkVi7UmABEiABOojgQ2L3ywx5W46apAV4jlSNc4aLkNIGMac/IUh822bYeNu&#10;NYNS7J1z1z1zSu026F3F0yY/YBbROTNzsGWN7Xn5pGFyO74HJt+/xB6HQ8RlvkvGpE4bn9HTCoXR&#10;M3WINNIWzcotKq/UZKzcVfLUxKkL4oCflNzLMvzOeTZ/g54nMhPZ3nTTbGUfL9XDhbQeMu6W7qLE&#10;ipfuuuuFUpuRtXLX0r9Nvv8Ts8ZjM9PbOAXrOTizpzg3P2/6fOEx3nLUsNRY7M/IduSkTLMVNjw7&#10;0Vn6rpLcO++Z7/EYIP7KGkbb5FSrFvt1Sl1Pt0KpFOfNWe40NFesmZ8zIUc9kFi6wTdaSRwtx0tI&#10;gARIgARIgARIgARIgATqF4FGrY87LqrEiLOR/pPBY7Oyep/Z69wf/ejTTz9Tl3z//fdFS97/5fjx&#10;e/bsKfnEvN8KcByqPHTXnXcESMgkJEACtUdg48aNnTt7v0Zde0KwJBI4sgjU9W618sXf/WOpMCR3&#10;vvE3E85uG/WpdMO2LX944xXzitItHX5+yZnSotw2ZWCHL19e9G1l5bdFL776wdq9RrPKXZu/Kc7/&#10;Z87k6QtNA3Ny5iN/yehimZON5skDz95bOBcxJHZ89tacl78ob2Y03Vu+4ZMPnnlo0j3PrRJmzqaD&#10;smfcenbrkEgdOrT+YE4RokzvWjl/zqK1+5s0M3ZsRvpHJ9/z2DsbKrunpXVet26LYXS9YMzw003j&#10;No59q97KW7QOH1IyfnleB5dqdTi2wdsviy30Kr9d9PKitbuqKhrt2r5h/SdFc/710B+y//ne5koj&#10;Obn7jh1IYXRLu2b46ceEsmjY9uyBHT7LX7TuQOW6JS/OeX/t3oZCnjX/M2tcaNa4e+b0nIzOTVyl&#10;tjm+8v3nisqMzWUiZnbncb+ZlNo2Nq1v1OGcMyQ9q/TGLVrvL19T/MY/c3730Px1lUbLpk0PVAJi&#10;N8DoacGIv7KwdL//77e/howlK8vadGm+d/P2Bu06tG7UskOzb597+2uUs6Nk7pyPtzWuPLR/16YN&#10;a/638Pl/3PXbB95cucNo2j25w44dUJfK3hm/PNfdArHVm6lJgARIgARIgARIgARIgATqDoH9+/cH&#10;F6ZBp67doqZGrGdE3pidlzdv7tynn3nm70884bjkjl//euCAAZdecUXUrGSCgxUHyjb57p0TMBMm&#10;IwESSCyBZcuW9evXL7F5MjcSOMoJ1PFutWrmyNFPmPsC3vTM3PGmY27UY92crEvvly7Nt8yemyXj&#10;EePYW5r/4OScuV4hNVqm3PK36VlnOaMslxf//a7bc0u8onYkj7x3+t3DOofs1bKEDQtyJv42311A&#10;09MyH3h01NY/jczBhoEDsgtmZIR2SS7PnzBUnDQyc4sneTp4b5g3efSUQs9I1E1Py5jy1+yU4ptH&#10;3icCGWc+UTwp5Ags5an4Ov+vv8nJX+OBrGnfW554JCvFZ2fB8rkTh06VMTo63/Ls3KzTokL3SFCx&#10;Mm/ihGnCfO442qTf+5e0t27KQQFpUwqmjwxvGR13ZbEn5E8myJ0q5RHiubfk7+Nvyv3SM85G6/4T&#10;pt8/ev+sc2/OwxWp2XOfyOATznhamteQAAmQAAmQAAmQAAmQQJ0ksHPnzuByRXV2MhDfuUvnzove&#10;e+/HA8WrlrOeesqde9GSJd27n3TssYH3cA8uIFOSAAmQAAmQAAnUBIGKpflWsODOlwwKZn2GGF0H&#10;DjtLSmPbitBomZwx5cWFL02fNKJ/z/YypkTTpNPSR/12+otv5rqtz/g5KfWW3AVzc6dkpvdKthYQ&#10;bZL7j8jKnlnw4hSn9RnpOw/JfnFebvbY9J7dZfLWyecOy7rvmYKnJ6UlxbkfcucR9y+c9/jky1We&#10;RtP2PaUMS57NHtbV6Hxmf2k2nROOem01RtNTMrJfWPjiw5OGndszSfoZt0zqOXjU5IdfLPiHr/VZ&#10;VHzQcBlD2uiVOTgu67OA2yvz8YICQe+0JIm7dff+wyZMf/HV+4f5uBbEXdmmAya//sQtqiC4v1uR&#10;uPFo4emCZ+7LChNAo/QyG33hwsfHprRudLq1YWNx/mLhis6DBEiABEiABEiABEiABEjgaCQQ3QP6&#10;1B495jz3LHYdHHJh+siLfu7p5qzSIDZ0EIr0gA5CiWlIoJYJ1HFXzVqmweJIICEE2K0SgvFIy2TH&#10;/MlD7sHejym/nZt7Od2Cj7TmZX1IgARIgARIgARIgARI4GggkGAP6G3bt4Na26Sk77777sQTT4RD&#10;tBuiPLlz546jgS/rSAIkQAIkQAIkQAJxEyhf9Basz7A/DzuX1ue4KfJCEiABEiABEiABEiABEiCB&#10;ekMgegiO8vLy9Rs2pA8evOi9xVvLt/5pyhR35Qb/5IKvv/nm++89gyjWGxYUlARIgARIgARIgARq&#10;lkBl6X9fNQNADxk1vGvNFsXcSYAESIAESIAESIAESIAESKAuEIhugIaUc1566fLLLmvfvv2v77hz&#10;/Yb1DrmTk5NHXX75d985z9eF6lEGEiABEiABEiABEqgrBCp3rXpp2rRPIE7TUZemc+uMutIulIME&#10;SIAESIAESIAESIAESKAmCQQyQL8w58VvSr95bPq0PXv3/t9f79flgfV52kMPwkX6gkE/vv66a2tS&#10;VOZNAiRAAiRAAiRAAvWQwIb8iZePHj129BVDB49+oKgCNRjwm8xUuXcgDxIgARIgARIgARIgARIg&#10;ARI4wgkEMkDv37//13feuXv37jnPPnvHr3993rnnYtdB/Pu730zGmUaNGo257vo///WvE269lTbo&#10;I1xfWD0SiItAyYzU8DEhvzyUSfnciakzSiJmWZ4/IXXacjNJWf7E1In5ZX7JS6aFfhXZaqXEJTIv&#10;IgESIIHEEWjduvWaVatWrirdYebZMi37txmdGyUuf+ZEAiRAAiRAAiRAAiRAAiRAAnWYQCADtLD8&#10;lG3JuuGXf3v88YEDBjz+2KNznnsW//Y755x33n23S+fOQ/6fvTuBj6q82z4+CRD2RcIiIMgoVesS&#10;UYLaBLeIRlGJbd1aI9XA07faFtJ9M2mb2M2nC9DW+rSQVoxLW1sNKjWK0SoBq4nGaOuGDgVBCEYJ&#10;O1nf68w9MzmZTGbLTDJJfufTTzpMztzL95wzwjX3/M9FWX998G9k0Al8oBkaAr0moPQ5z1FS5d1K&#10;ZhVnpy8PnjoHHuuknBVVK3ImhZ5I6sIVVStzAtwvNfRL2QMBBBCIg8BoZ9rZTqvgxojUtAX5v3to&#10;RQ53H4wDM00igAACCCCAAAIIIIBAYgokTZk+I9KRjRkzeuzYcQ0Ne8xdB7XqWWuflT4rg8797Ge/&#10;9pX8BQtz3n///SDNNjc21e3cEWm/7I8AAnEVqK6unjNnTqy70MLkPMeqqvzZvoY9z9y4dVl2kftO&#10;XBkF5VZerMXO2cUbPbtlFpavWOjwPWP98ZwNyxZUZK2zMmgr1F5j9swtqcpPc1htlpo/r6qyWl6f&#10;5W7TvW56QbG7G4e7TT3XvrNjUUnV0rRYT5n2EGgXiM9lhTACCCCAAAIIIIAAAggggAACvSnQ0NAQ&#10;fvfhroC2t6jcedu2bSZ91vbHP9298re//e63vqX0+fzzzqv/8MO9kYwg/LGyJwII9EGBac4MR2lJ&#10;e9kNhyMtv8rKo7VOubww04qAfenzLM9CaT1fWVRUVpeas7K8IMPKlN3BsWdThY28zQXl7iXV5YWu&#10;PKvahtosyXVkFqyzJ93av3b5gmLnKrP6usRZlL28RjF3nqvQ8+qCzXnL1voqgvRBXYaMAAIIIIAA&#10;AggggAACCCCAAAIIJLZANAF05xmZDFprn53Ombd88Uu6V2Fiz5rRIYBAjwkoRC7J3aiyG57NU9DZ&#10;v3/tVuVbjJx6TlZmeAMMXm2jfu3q0oyCG2ebtjzBt61hq1N7tB1en+yFAAIIIIAAAggggAACCCCA&#10;AAIIIBCuQGwCaPWmDFqVN3I++am3N28Ot3P2QwCBASFgJb/Wtq5AsXLpEiXRXdaA9tyu0Fs0IyBP&#10;6sLF3kQ7yD0JrZdu31LpmOXsWAw6NScvt7LInYdzo8IBcfoxSQQQQAABBBBAAAEEEEAAAQQQ6E2B&#10;mAXQmoTqPrP2uTcPJn0jkOAC1l0ErbIZBRmlqzsVvjDRs6e2hjuq7nozibbaqSxeECzODtzCbPer&#10;1YVZl70ymhsiJrg0w0MAAQQQQAABBBBAAAEEEEAAAQQSRCCWAXSCTIlhIIBAAgnULO+03jnVOctR&#10;uWV7x0HWVqyxKji760GHubmrdliln0sragK/ZNrMTMdmV+AazyYNX5XrWFNBAh2mOLshgAACCCCA&#10;AAIIIIAAAggggAACkQoQQEcqxv4IIBCJwOwbtd7ZfZ9A71ZXtlpZ8/VpnVqpdO0wz1l3DqzsuhPd&#10;hLC9ekZNRakjN2t24L1NsY57asxvdfvB9GVrN7t/eoZT+2ypY1FW56FEMkP2RQABBBBAAAEEEEAA&#10;AQQQQAABBBDoUoAAmpMDAQTiKmCtUy6Z1X4TwvQFrsVVK3ImWZ1aNxtck+deIp2WvyrXXR5a22rn&#10;Oq1rrqx4XjFx6rz5mdbztkIZqQsLCxzeBpe4CtbluxPktKxFVkUOX7jsnlVa/roCl6fZ7OJZJSsW&#10;zsq5rcBhakCbih9LyZ/jegLQOAIIIIAAAggggAACCCCAAAIIDGiBpCnTZ/Q8QHNjU91Oz1rHnu+d&#10;HhFAIKBAdXX1nDlzwEEAgRgKcFnFEJOmEEAAAQQQQAABBBBAAAEEEkSgoaEh/JGwAjp8K/ZEAAEE&#10;EEAAAQQQQAABBBBAAAEEEEAAAQQQiECAADoCLHZFAAEEEEAAAQQQQAABBBBAAAEEEEAAAQQQCF+A&#10;EhzhW7EnAv1cgFoB/fwAM73eEOCy6g11+kQAAQQQQAABBAa0wM6dO3fv3t3Y2NjzCikpKRMnTjz6&#10;6KN7vmt6RACBHhaIqAQHAXQPHx26QyBxBUjKEvfYMLI+K8Bl1WcPHQNHAAEEEEAAAQT6pIDS5717&#10;906fPn348OE9P4FDhw5t27ZtzJgxZNA9j0+PCPSwQEQBNCU4evjo0B0CCCCAAAIIIIAAAggggAAC&#10;CCAQFwGtfe6t9FnzUeqt3jWGuMyNRhFAoM8KEED32UPHwBFAAAEEEEAAAQQQQAABBBBAAAGbgCpv&#10;9MraZ98Q1HuvVP/gLEAAgUQWIIBO5KPD2BBAAAEEEEAAAQQQQAABBBBAAAEEEEAAgT4sQADdhw8e&#10;Q0cAAQQQQAABBBBAAAEEEEAAAQQQQAABBBJZgAA6kY8OY0MAAQQQQAABBBBAAAEEEEAAAQRiIVBX&#10;tizduy0tq4+gydrl6enLayJ4AbsigAACdgECaM4HBBBAAAEEEEAAAQQQQAABBBBAoF8L1CxPX1Ds&#10;XFVltpJZxdmRZdD9GofJIYBAnAUIoOMMTPMIIIAAAggggAACCCCAAAIIIIBAbwrUl5WUZhaW58/2&#10;DCJtaUnuxuJ7anpzTPSNAAIDR4AAeuAca2aKAAIIIIAAAggggAACCCCAAAIDT6BuQ8XGzKxzUm0z&#10;T8uvqvLl0fVrvcU57MuitWjabCsrbC+0ynGYjaIcA+9MYsYIRClAAB0lHC9DAAEEEEAAAQQQQAAB&#10;BBBAAAEE+oDADlelw+mc1MVIa5ZnFzlLrMoc5QWO4uyVte79apcvKc11l+won+kq9by0vmxpnquw&#10;3Hp2XYFrybKyuj4we4aIAAK9LkAA3euHgAEggAACCCCAAAIIIIAAAggggAACvSNQ+2ypY1FWmtV5&#10;ak5ermNNhZVA11SUOnKzZrufXbg41wzNWkmdu3iheyX1pJzFiyorno/kXoa9Mz96RQCB3hcggO79&#10;Y8AIEEAAAQQQQAABBBBAAAEEEEAAgXgJTHVmOlyuwKuV612bHZkzp/l1Xb/V5chwep+d5sxw/95a&#10;SV2a5y3BkbfGUblle7zGTLsIINCPBAig+9HBZCoIIIAAAggggAACCCCAAAIIIICAn8CkeVkZfquV&#10;VUwjfdlarV9Odc4KkCOnznA6Nrq86fJ210Z3i1aQnesu1uHdlrpXTrMhgAACQQUIoDlBEEAAAQQQ&#10;QAABBBBAAAEEEEAAgX4sYNXWqCzK9t02sH5tUbG3mEbaed6yG476shJvOY7ZWbmO0tVWQm3Kcbg3&#10;K8j2Pqki0ekmwmZDAAEEQggQQHOKIIAAAggggAACCCCAAAIIIIAAAv1aYHa++7aBnvIZ2euzyqvy&#10;PauXZ+eXF7rchTWyix0F5Z5FzWn56wocRdnW0yWOXFOCQ0WiV5Y4zZPpeaWLSlaYetBsCCCAQFCB&#10;pCnTZ/Q8UXNjU93OHT3fLz0igEAQgerq6jlz5kCEAAIxFOCyiiEmTSGAAAIIIIAAAgiEFEiEv38m&#10;whhCQrEDAgh0U6ChoSH8FlgBHb4VeyKAAAIIIIAAAggggAACCCCAAAIIIIAAAghEIEAAHQEWuyKA&#10;AAIIIIAAAggggAACCCCAAAIIIIAAAgiEL0AAHb4VeyKAAAIIIIAAAggggAACCCCAAAIIIIAAAghE&#10;IBAigE5OTj5r7twRI0ZE0CS7IoAAAu0CXd0ZOcI7JteVLUtfVlbXtWzIHXr5oFjz9d1yusfGUrsy&#10;PX1lrbqrX7vMPNDme7KLYdSXLe14M+sajb3D4K3WlpZ5b3dtTc32R3er1kuWe/pzP2G9xLe1v7bH&#10;JOgIAQQQQAABBBBAAIEBIZCSknLo0KFenKp61xh6cQB0jQACCSgQIoBOnzPn/+787bq1ZTd/bhEx&#10;dAIeP4aEQN8QWF/UMXtVxJlX2jeGHqtRpuVXVeXPjlVr4baTtrSqynMP63Bfohtbz5ufWbllu+8F&#10;9VtdmRmZpc+258nbt1Q6ZjnN7a7r164uXZSbu7H4npquurASbfddtj1byazi7I7xdPiDY08EEEAA&#10;AQQQQAABBBAIIjBx4sRt27b1VgatftW7xsAxQgABBOwCIQLo1/7978OHj3z40UefX/I/xNCcOggg&#10;EJ2Ac36WyxZfOuo2VDhyczPsjblX0bq3ZWu9K2vNWl3z5AMu295WoOnZQq6ltVZGd2rZvaTXNOxb&#10;Va2+lq2t9bZsPd/eu2dIGuSyshpvg7aufXtaTdoWGi9fa3ZWa+0roG1rge1rum2T8rbgsAa/vMy3&#10;drjTZDusRO64BlxDUuhvFjtrt+yiSseaPNs65QofQed12akznI41Fd68uX7DekfWbYtz25+prVjj&#10;yD0vzeTPG9ZX5p6Xn7XIYU+o7Ye2fm1RsaOgfGWOCay1pS0tL8goXW070NGdV7wKAQQQQAABBBBA&#10;AAEE/ASOPvroMWPGbN68ubo3NvWr3jUGjgsCCCBgFwgRQB88ePDx8vLGxsbLrrzy7w8/TAzN2YMA&#10;AtEIzJiXtdkXaDrqn69wzM9ytjekcDbPVWgWyJY4i7JNBq3wNG9zgfvZ8qzNpZWe/RXUZlfM96ym&#10;tdbS+uLaACOrXb6g2LnKLLy1WrbCVqXPS1wF69zPrXIWL2hPgSuLVjtuc++6qLJ4Qfrqme5eVuVW&#10;Ft3jTWMri5e4Fpvm1LU7EbaN09pZOa8v0i0tMjuvyJnkHVzN8uwiZ4kZkdW7qVNhTap4lnm6vGBz&#10;ni/FdjhKi7d4OtQq46KOoW3qOVmZG11mrbJUKx2Vrh2mI2XEuVmzPZ2mLlxRXpjpWFRS5UuB17ic&#10;bgE9X7qkQ60M6zWzs3IdLpcpeGJ9WpA1b9I0Z0ZphfSsZ1wuh7dx/Xaj9TjtPE28/RDbDoWVUGfO&#10;n+dLn92/Ss1ZWbViYcfnojmxeA0CCCCAAAIIIIAAAgj4Cyj/Pe200+b0xqZ+SZ85IxFAoLNA6JsQ&#10;/r3s4RNPOGH69GNW/ua3xNCcQwggEJWAqjq4PPGltWbWkXXONF87Vg2HjIJCTxyZlu8JfN3LbPPM&#10;stnUnNsKMs0Lau7RclrvzlpLW5K7ZnVXtaFNyzfONq80RTDqy0pKMwsLPYnw7Hwra37AGy8vWmye&#10;t+JUR+5iMyR7GqtnV+Wbpb9p1xdkbqzYUKcxVLUHu9bOtm1Rltk58DbbGpG1gya1MbfEUyvDPdn2&#10;SWUWXO/pUKuM7ZUxrDYnzcvy5sIqi5G7KNezDLmmojR4196ZWhG2L2tuH2Va1qLKiufdS9F3uCqt&#10;ahtWXQ5P43omw2mOX+0DxZWmo9k3drGoebtro8M5g6w5yHnArxBAAAEEEEAAAQQQQAABBBDozwKh&#10;A+hXX33NtWXLp3KuEsOePXsUQ1+yYMEDf/nr4ptvVlGOL3z+86NHj+7PQswNAQRiIaCg01OFw7Oi&#10;tr1Re0Fh69mpTitrtpbZZjqneneb5DQrplWP2LFRFYR9W7Ba0v4tWw3456HTZnqSbf9ZejPWjs/7&#10;Dcm34th3k71Qta3dQW2ee/i+hdLWpOzdeScbBnyqc5bDtdVah20teb7embnZZf3h2VJviYww2gi0&#10;i1hM2O1ryoqqvY17VzSrU18+7q4cvX5De/2UKHvmZQgggAACCCCAAAIIIIAAAggg0K8EQgfQmu7f&#10;/v7QpdnZvpsQ7tu3767f//6yKxcqhs797Gf+8chaYuh+dVIwGQTiIaC1uputpcru+ht+BRki7C/D&#10;1OXwbbYCFxG2FJPdTU1nb2GNkg4roAN0YFWfcFf5cJQu6VCEOrrBaLG2Ffsqr1eELWSHFmXXuza3&#10;19+Irllv3Gwr5dHeuGdFs7XA3GHVKjGbVWY6wK0IVbvDRORsCCCAAAIIIIAAAggggAACCCAwEAXC&#10;CqDXPvqobBZcdpldyBdDl953PzH0QDx3mDMCkQlohayj4vlad/2NDgUZrDXI7qW1nk0VHvTIWgXc&#10;vr7YvSDa2qz743mrHofs379l6wX+eai1SjqCzW9IWhDtvgvfKkXKntIcYTZmFe5QuecMq9KF/6S8&#10;kw2rKRX92Oja4In1tSC60vX8hopZQUt/hNOuiZvXVpS2L832Nu4u+mxuP5jpqdxtPgzQdDrfijDw&#10;ymhzd8RwBsI+CCCAAAIIIIAAAggggAACCCDQpwXCCqCVNa9/6qmrP/XJzlPtHEPf8JnP9GkRBo8A&#10;AnES0KJaR1FesXVHuw49pC5cbLu9Xu3yJarRfGOaI+1G3R+vxLrLn3WPvtuLPTmxKWHhyy51R8H0&#10;TvfQ8zZvWr6nxvxZN/pLX7bWkZOnmwoWecpG1yzPay8iEda8vUMy5Y89NaO9K3zVRagSHPYBW3fw&#10;y7Ti+A6Tck/W23IYY7JuD1hcVGnqLCtzLy0qdp4XrPR0GG1qFyturljvst8/UKut1bin6LNv8O3N&#10;pcq2860IUxcWFjg8N2w0+1q3bYyQPbwxsxcCCCCAAAIIIIAAAggggAACCCScQFgBtEb9xptvHjvj&#10;2KSkpIAzUAy9qqTk7nvuGTlyZO4Nn024WTIgBBBIBAHrjnkOe6DpHZRuD1jiLDKFnfNcheUr3Hf/&#10;S124omSWKfec7ZrvvQmhbki4UjceNFWU09OXOEqCLT1Oy19X4LIqXViNFM8qsVrWrf9WOT2FI5a4&#10;CtZFVsEjd5bLM9DNBeXWbQOtewY6PIPPduUFXAVs07due+ipAZ2+oNi5yvSuSZUXbDaTssZZ5bkh&#10;YTiHzVpirJsjulclO9w3FbQVqvY2YD1voXUZ1nfuySrusbHjcnX3LRYzZ1o3ILTy9wz/zxLcN2ws&#10;Xb3Wr+CGVXXEeyjdx1h0VZGxhwPBPggggAACCCCAAAIIIIAAAgggkIACSVOmzwhnWA/cW/r225sL&#10;fvCDzjsPHjz4qpycxTffdNRRR/39oYdK/nT3Bx98ELzN5samup07wumXfRBAoMcEqqur58yZ02Pd&#10;9cGOapen5zlWVeXP7oNjZ8i9JMBl1UvwdIsAAggggAACCCCAAAIIIBBHgYaGhvBbD2sF9Eknnnji&#10;CSc8vHatX7uKnq/+9Kcfefihr3/1K08/88wVOVfd8fNfhEyfwx8ceyKAAAIIIIAAAggggAACCCCA&#10;AAIIIIAAAgj0XYGwAuiFV17h2rLlpZdf9s3TFz1/+xtf31C58apPX0303HdPAkaOAAIIIIAAAggg&#10;gAACCCCAAAIIIIAAAgjEQyB0AD106NCFV1zxyKOPtrW1aQR+0fMVV33yRz/5yc6dO+MxONpEAAEE&#10;EklAtaqpv5FIB4SxIIAAAggggAACCCCAAAIIIIBAwguEDqAvuXj+sGHDHipbq+j5yisuf+jBv5pV&#10;z0TPCX9wGSACCCCAAAIIIIAAAggggAACCCCAAAIIINCbAqED6Jwrr1TcfO68TEXP37/ttuf/9QLR&#10;c28eMfpGAAEEEEAAAQQQQAABBBBAAAEEEEAAAQT6iECIAHr69OlzzjxzXmaGoueamleInvvIYWWY&#10;CCCAAAIIIIAAAggggAACCCCAAAIIIIBA7wuECKBHjhhx4MCBfzxe/slrri34wQ+o9dz7R4wRIIAA&#10;AggggAACCCCAAAIIIIAAAggggAACfUQgRAD9xptvzrvgQkXP27Zt6yMzYpgIIIAAAggggAACCCCA&#10;AAIIIIAAAggggAACCSGQNGX6jJ4fSHNjU93OHT3fLz0igEAQgerq6jlz5kCEAAIxFOCyiiEmTSGA&#10;AAIIIIAAAgiEI6Avr+/evbuxsTGcnWO7T0pKysSJE48++ujYNktrCCCQgAINDQ3hj4oAOnwr9kSg&#10;nwuQlPXzA8z0ekOAy6o31OkTAQQQQAABBBAYuAJKn/fu3asbeg0fPrznFQ4dOqQv0I8ZM4YMuufx&#10;6RGBHhaIKIAOUYKjh4dOdwgggAACCCCAAAIIIIAAAggggAAC0Qlo7XNvpc8asFJv9a4xRDd4XoUA&#10;Av1VgAC6vx5Z5oUAAggggAACCCCAAAIIIIAAAgNLQJU3emXts09ZvfdK9Y+BdZiZLQJ9TYAAuq8d&#10;McaLAAIIIIAAAggggAACCCCAAAIIIIAAAgj0EQEC6D5yoBgmAggggAACCCCAAAIIIIAAAggggAAC&#10;CCDQ1wQIoPvaEWO8CCCAAAIIIIAAAggggAACCCCAQKQCdWXL0r3b0rL6CF5euzw9fXlNBC9gVwQQ&#10;QMAuQADN+YAAAggggAACCCCAAAIIIIAAAgj0a4Ga5ekLip2rqsxWMqs4O7IMul/jMDkEEIizAAF0&#10;nIFpHgEEEEAAAQQQQAABBBBAAAEEEOhNgfqyktLMwvL82Z5BpC0tyd1YfE9Nb46JvhFAYOAIEEAP&#10;nGPNTBFAAAEEEEAAAQQQQAABBBBAYOAJ1G2o2JiZdU6qbeZp+VVVvjy6fq23OId9WbQWTZttZYXt&#10;hVY5DrNRlGPgnUnMGIEoBQigo4TjZQgggAACCCCAAAIIIIAAAggggEAfENjhqnQ4nZO6GGnN8uwi&#10;Z4lVmaO8wFGcvbLWvV/t8iWlue6SHeUzXaWel9aXLc1zFZZbz64rcC1ZVlbXB2bPEBFAoNcFCKB7&#10;/RAwAAQQQAABBBBAAAEEEEAAAQQQQKB3BGqfLXUsykqzOk/Nyct1rKmwEuiailJHbtZs97MLF+ea&#10;oVkrqXMXL3SvpJ6Us3hRZcXzkdzLsHfmR68IIND7AgTQvX8MGAECCCCAAAIIIIAAAggggAACCCAQ&#10;L4GpzkyHyxV4tXK9a7Mjc+Y0v67rt7ocGU7vs9OcGe7fWyupS/O8JTjy1jgqt2yP15hpFwEE+pEA&#10;AXQ/OphMBQEEEEAAAQQQQAABBBBAAAEEEPATmDQvK8NvtbKKaaQvW6v1y6nOWQFy5NQZTsdGlzdd&#10;3u7a6G7RCrJz3cU6vNtS98ppNgQQQCCoAAE0JwgCCMRVwLpDhfuvNX5bV893MZi6smXpQeuLhdwh&#10;rrMM3bg1356/R0ftSt0wxPr+nHVTEU8pN4fvyS5G7fubqPf37nuP2AdvtdZ+cxL3TUjs9yrR66yX&#10;LDel48zWfleTzjuH1guyRyjYrk4MjdBvzN0aBi9GAAEEEEAAAQQQQCCRBazaGpVF2b6/1devLSr2&#10;FtNIO89bdsNRX1biLccxOyvXUbra/FPOKsfh3qwg2/ukikQH/rdeIjswNgQQ6B0BAujecadXBAaW&#10;wPqijtmrdecK710sBohEh3tM99ic05ZWVUW8JCF13vxM+zfp9OW7zIzM0mfb8+TtWyods5zmFtr1&#10;a1eXLsrN3Vh8T01X07IS7ez1We47lVhbyazi7I7xdDdAege2GwPmpQgggAACCCCAAAII9IbA7Hz3&#10;bQM95TPcfz/P96xenp1fXuhyF9bILnYUlHv+BZGWv67AUZRtPV3iyDUlOFQkemWJ0zyZnle6qGSF&#10;qQfNhgACCAQVIIDmBEEAgbgLOOdnuWzxpXXnCkeu928wpnf3Klr3Zl8uba3VNU8+4LKN0go0PVvI&#10;RazWAthOLbuX9JqGfXdtVl/L1tZ6W7aeb+/ds4Jbg1xWVuNt0Na1b0+rSdtC4+Vrzc5qrX2hrm0t&#10;sH1Nt21S3hYc1uCXl2m5sdk6TbbDSuSOS301JIX+ZrGzdssuqnSsybO1UOEj6Lwu2/q2nbnxiLXV&#10;b1jvyLptcW77M7UVaxy555m/rOq3lbnn5WctctgTavspZa2t0N9iV+b4/maatrS8oH3dhLcb+6rq&#10;QHOxOvNRtB842wro9mPtRrNxuR7oaKgTYEmpY6M3Bw94ksT9sqADBBBAAAEEEEAAAQR6VmBSzgpf&#10;6Qzb3881iNSF3t/Yn/ftvzI/f2VV/mwzWmsJiGeLeLFLz86X3hBAIGEECKAT5lAwEAT6scCMeVmb&#10;fYGmo/75Csf8LGf7fJUh5rkKzQJZ6+N0k0ErPM3bXOB+tjxrc2mlN6gsW5pdMd+zmtZaS+uLawMA&#10;1i5fUOxc5Vl3q5atsNUKH10F69xPrnIWL2hPgSuLVjtucw9iUWXxgvTVM929rNJX1e7xprGVxUtc&#10;i33LeN0Rp22c1s7KeX2RbmmR2XlFziTv4GqWZxc5PUXTrN5NnQqlz9nFs8zT5QWb83wptsNRWrzF&#10;06FWGRd1LGaSek5Wprcum1QrHZWuHaYjZcSeO1abv02WF2Y6FpVU+f42ucbldAvo+dIlHWplWK+2&#10;vm3nvUWJ9WlB1rxJuutIaYX0tNW5XN7bYZu7YOvW2LZv7fkdBiuhzpw/r+O6CK2bqPJbKxFyLlaM&#10;7ltG3U7n68461g5zFq1zVihwb98qSx0dDbX6Q0cqQ2eXFn0EOkn68cXI1BBAAAEEEEAAAQQQQAAB&#10;BBDoWQEC6J71pjcEBqiAqjq4PPGlWVF7TvtNlq0aDhkFhZ6vbqXlewJf9zLbPLNsNjXntoJMQ1dz&#10;j5bTend2pC0tyV2z2reK2T/7dLd842zztKnVYBU1yyws9CTCs/OtrPkBb7y8aLF53opTHbmLzZDs&#10;aayeXeX5nlra9QWZGys21GkMVe3BrrWzbVuUFeyWHIpBzbfeNKmNuSWe5QPuybZPKrPgetNGmlYZ&#10;+99j2l2CzcCqLEbuolzPMmTVaAvetXemVuwb4HbY6st7ixLd59qqtmHV5fA0rme8t8OufaC40nQ0&#10;+8bOi5rdw7ZuV+KcEcb38kLMpfaeIkfBbd5l1NaB89WeMydGRftZNCln8SL7YQhq2OGkoaCH3zXE&#10;HxFAAAEEEEAAAQQQQAABBBDorgABdHcFeT0CCIQjoKDTU4XDs6K2/UX2gsLWs9aNlc0y20znVO9u&#10;k5xmxbTqEbsrJ/i2YLWk/Vu2GvDPQ6fN9CTb/rPwZqwdn/cbkm/Fsa86RKja1u6g1l1erf22ftak&#10;7N15JxsGrHXHatdWax22teT5emfmZpf1h2dLvSUywmgj0C5iMWG3rykrqvY27l3RrE592a67cvT6&#10;DZ1vNxn2CILOxTofrGXp7Qd+TYeGLUNvWWr9osvDGmA0aTday8DdDQdbTR/2PNgRAQQQQAABBBBA&#10;AAEEEEAAAQRsAgTQnA4IINAjAlrfutlaquyuv+FXkCHCAViVE+ybrcBFhC3FZHdTmNhbWKOkwwro&#10;AB1Y1SfcVT4c7tDTXgY6muFosbYV+yqfVYQtZIcWZde7NrfX34imUa0598TNtlIe7Y17VjRbS9dt&#10;obBVZjrArQhVu8NE5KG3UHPJ9BRO8R78WN3wxFPwzl0+xTokHeuchB43eyCAAAIIIIAAAgggkDAC&#10;KSkphw4d6sXhqHeNoRcHQNcIIJCAAgTQCXhQGBIC/VJAK2QdFc/XuutvdCjIYC1WdS+t9Wyq8KBH&#10;1irg9vXF7gXR1mbdH89b9Tgkk3/L1gv881BrlXQEm9+QtCDafRc+q8y09xbS4bVmFe5QuecMq9KF&#10;/6S8kw2rJRX92Oja4In1tYi40vX8hopZQUt/hNOuiZvXqq6F01stxdu4u+izuf1gpqdyt4mENZ3O&#10;tyIMvDLa3B3RfyBB5uJ3PnSagmVoO4siPKzu5qyKKFZR7O6t4w4Hl30QQAABBBBAAAEEEIiXwMSJ&#10;E7dt29ZbGbT6Ve8aQ7ymR7sIINA3BQig++ZxY9QI9EEBLap1FOUVW3e06zD61IWLbbfXq12+RDWa&#10;b0xzuAsjlFh3+bPu0Xd7sScnNiUsfNml7iiY3ukeet7mTcv31Jg/60Z/WtzqyMnTTQWLPGWja5bn&#10;tReRCMvUOySHu/yxp2a0d4WvughVgsM+YOsOfplWHN9hUu7JelsOY0zW7QGLiypNnWVl7qVFxc7z&#10;gpWeDqNN7WLFzRXrXfb7B2qFshr3FH32Db69uVTZOta0323S/CZ1YWGBozjbfcNGs1m3bQzMHmQu&#10;plCG71jrxpXtNUysRq3w2nuTxrqy1R0LdASdsr2pgLdMDA+MvRBAAAEEEEAAAQQQSACBo48+esyY&#10;MZs3b67ujU39qneNIQEkGAICCCSQAAF0Ah0MhoJAPxew7jLnsAea3vnqzm8lziJT2DnPVVhuSiuo&#10;MELJLFPuOds133sTQt2QcKVuPGiqKKenL3GUBFt6nJa/rsBlyvumZxfPKrFa1kLXVU5PNeElroJ1&#10;kVXwyJ3l8gx0c0G5ddtA656BDs/gs115AVcB2w6s++55ntEvKHauMr1rUuUFm83T1jirPDckDOeM&#10;sJYY6+aI7lXJ7tIZ9trZ3gas5y20LsP6zj1ZBTE2dlyu7r7FYuZMa0m0lb9n+H+W4L5hY8d7A7oH&#10;paoj3kPpPsaiqwrIHmwu1vngo0vPc6zSLSXto7aOtedALHBlFWbaS0IHcHQH1tlWCRTrvpeeGtC+&#10;kyQcePZBAAEEEEAAAQQQQCAhBZT/nnbaaXN6Y1O/pM53eL8AAP/0SURBVM8JeVIwKAR6WSBpyvQZ&#10;PT+E5samup07er5fekQAgSAC+oBcf0WBqGsBLZXtnHsClogCKsydvWVxJDl+vGbBZRUvWdpFAAEE&#10;EEAAAQQQQAABBBDoPYGGhobwO49yBfSECROmTJmin+H3xJ4IIIAAAgjES6BDMZbae4oqc2NQhyRe&#10;g6VdBBBAAAEEEEAAAQQQQAABBAaOQDQB9I033PDkP9atW1umn3o8cLCYKQIIIIBAggrYa5uwUD1B&#10;DxLDQgABBBBAAAEEEEAAAQQQGIgCoUtwJCcnT5482Wdz1cIrP79kScEPflj90ktzzjyz+Aff//2q&#10;VQ+vfcS3w65du1pbW4NbUoJjIJ5rzDnhBagVkPCHiAH2PQEuq753zBgxAggggAACCCCAAAIIIIBA&#10;KIGISnCECKCVPt9152/n2srCNjU3F93+o0cfe8wM44rLLy+87XtDBg/2jerF6uov3PrF4Bk0AXSo&#10;g8jvEegFAZKyXkCny/4uwGXV348w80MAAQQQQAABBBBAAAEEBqJALANoFXpWqY3P33Lre9u3G8sD&#10;B/bv3bvP7jpmzOiRI0eZZyZNnPin1as+efU1W/773yD2BNAD8cRkzgkvQFKW8IeIAfY9AS6rvnfM&#10;GDECCCCAAAIIIIAAAggggEAogYgC6LBqQCt9ft+7mfQ5JSVF2bR+6rGe8f3WtcWlZ4YOHRpqkPwe&#10;AQQQQAABBBBAAAEEEEAAAQQQQAABBBBAoJ8LhBVA2w1UlOMry5Zu+OczWhmtn3qsZ/o5EtNDAAEE&#10;EEAAAQQQQAABBBBAAAEEEEAAAQQQiFwg4ux42Ze/dPmCBd+9rWDBwhz91GM9E3m/vAIBBBBAAAEE&#10;EEAAAQQQQAABBBBAAAEEEECgnwtEFkCr5sZnrr/+p3f87/qnnlLZDf3UYz1janGwIYAAAggggAAC&#10;CCCAAAIIIIAAAggggAACCCDgE4gsgE5NTR0yePC///Mf3+v1WM/oeUwRQAABBBBAAAEEEEAAAQQQ&#10;QAABBBBAAAEEELALRBZA19fXNzU3n3Lyyb4m9FjP6HlYEUAAAQQQQAABBBBAAAEEEEAAAQQQQAAB&#10;BBCIPoBubGy8/4EHvv3Nb8y/6KIpU6bopx7rGT0PKwIIIIAAAggggAACCCCAAAIIIIAAAggggAAC&#10;0QfQeuWKX//msXXrfnx78bq1Zfqpx3oGUwQQQAABBBBAAAEEEEAAAQQQQAABBBBAAAEE/AQiK8Gh&#10;F7e2tv5qxcp551+wYGGOfuqxnoEVAQQQQAABBBBAAAEEEEAAAQQQQAABBBBAAIFoAuhJEyeOGTPa&#10;/r9hw4YeOLBfP/2en3L0FHVw5MgRoBFAAAEEEEAAAQQQQAABBBBAAAEEEEAAAQQGuEDSlOkzghAk&#10;Jyffdedv586ZEz7Ti9XVX7j1i8GXRTc3NtXt3BF+m+yJAAI9IFBdXT0nkou9B4ZEFwj0dQEuq75+&#10;BBk/AggggAACCCCAAAIIIIBAZ4GGhobwWUIE0GpIGfSM6dOHDh0aTqNa+7x127aQRTkIoMPBZB8E&#10;eliApKyHweluIAhwWQ2Eo8wcEUAAAQQQQAABBBBAAIGBJhDjADoefATQ8VClTQS6KUBS1k1AXo5A&#10;ZwEuK84KBBBAAAEEEEAAAQQQQACB/icQUQAd8U0I+58XM0IAAQQQQAABBBBAAAEEEEAAAQQQQAAB&#10;BBCIhwABdDxUaRMBBBBAAAEEEEAAAQQQQAABBBBAAAEEEEDAQQDNSYAAAggggAACCCCAAAIIIIAA&#10;AggggAACCCAQFwEC6Liw0igCCCCAAAIIIIAAAggggAACCCCAAAIIIIAAATTnAAIIxFWgvmxput+2&#10;vCauPTrq1y5LX1pW361OAgy72212a0BhvbiubFn6srK6sPZlJwQQQAABBBBAAAEEEEAAAQQQQKAH&#10;BAigewCZLhAY6AK5q6rat1W5pUviG5KmLlxRtTIntdvqHYZdVV7gKM5eWdvtVmkAAQQQQAABBBBA&#10;AAEEEEAAAQQQGEACBNAD6GAzVQQSQmB2Vm77ODosNF621lq1XLsyPb0957V2MM87HLadbQucrf09&#10;23ITD3dYAV2z3Lb+2rbDyjLf0mxv+8F5UnPych1rKjon0J0HYDXk63dpWa1WZLtn1HFpdq1G5l0M&#10;HsBBEsvTl5fptdrMfG1zsa8i9w1g2QOuhDjEDAIBBBBAAAEEEEAAAQQQQAABBBDwChBAcy4ggEDP&#10;CtRUlC5anDPJBMrZxbNKzOLo8sLMyqIilY9IO8+W89ZtqNiYu3ihVjNbO1fMLzc7l8zyLEZWpJu3&#10;ucA8W17oyvOrvKHEdomrYJ3nRbmO0jxftL2m2JXnfn5Vruk3ui3wAFQKY0mpZwF1niuvqDJo44Ed&#10;3C8pLd6y2BqkFnRbc3F4sNYVuLyryJU+ewXKszaXBu8pujnyKgQQQAABBBBAAAEEEEAAAQQQQCBq&#10;AQLoqOl4IQIIhCtQusS2CnlJqWOzy72kOTVnZVXV0jTTSuo5WZnmkbVEurSixnpY/3xF5aIsa4+a&#10;e4odBYVWEm1taUtLctes9kuNA1TemJ1fVbXCHXZbL8paZBtwRsGNs33dVbp2hJxLfVlJqcMMpovN&#10;NwBr2O3t31iQEbzxLhzcL8o9z3Ro9Z67Kt/T+6ScwkJH8QNaVV1bscaRm2fqjaTm3FbgMQw5G3ZA&#10;AAEEEEAAAQQQQAABBBBAAAEEekSAALpHmOkEgYEt0KGY8rqCzI3F99S0i3gqSCwo9q7etZJi11Yr&#10;o96+pdIksPVbXY6NxdntOXZeqbuB1IWLcz3Pd11X2ro1n7XlrYnsMHTIzdPdi7W9cbmvoYAD0LAd&#10;s5zeItSp8+aHFQt3crCPdrtro8M+nmyzqrrO5XJkOqd695zkdEY2RfZGAAEEEEAAAQQQQAABBBBA&#10;AAEE4itAAB1fX1pHAAF/gUk5ixc5Sp+1aiKbyNVTQULBtHdXVeGoXL+h3lrem5s12/tshqfUhvd+&#10;hmZpc5oWOav8RkFGZfECNeap8ux5jYmeFxQ73XdBLLGvgA7jwPhyc5UHcTgyC64PuPo56ADC6CWI&#10;g9+rO94UsX3xeHidsBcCCCCAAAIIIIAAAggggAACCCDQCwIE0L2ATpcIIJA5c5q7fESmVaBZBY79&#10;RFSFY2PFhrWqFu0peZE6w+nY6NreJZy7ikVVia92h9nRXcHDKpucP7tb5KqtUbJIAXfHdLtDkx0G&#10;MG1mprfMiLWTtSA62Na1Q/urpjkzPKvCO7RkLXm21Q+xFkSzIRChgPcrArZCOb6HGdmfveGbK8tq&#10;/YukW7fQtD7wqYmwL3ZHAAEEEEAAAQQQQAABBBAYeAIE0APvmDNjBHpXoK5s9ZrMrHNM5uwLT2uX&#10;t5fg0POqwlFZXFTqrYCswtCqpGy7haDuyOde7Kx7AKb7bjyo2xs6bCumzTQ99aatPSMtwWF3sqpO&#10;6x6Gfjc57GIApi6Hp8xIzXJfv+4YvWKDO8urX7vaVBEJ6uDbITUnz36zRN23MH3ZWlUpSbuxMLO0&#10;pMxdU7u+7HZfGZPePcb03m8EGuvferNiTXHeggu/uS50ofQIpt1SX/tgcemrEbyCXRFAAAEEEEAA&#10;AQQQQAABBPqoAAF0Hz1wDBuBviTQoZiyVRDDWz1jVa73V6ud65TwVlY8745SFayel6s78LXX37Du&#10;WKgbD+Z5VmYucZRUWXfkS11YWODw1oZe4ipY571Nn7sR+2+ztyy2KmmsqbBqf0SzpeW7q1dnr+zQ&#10;QBcDsHZ2mVsvLnHk+kp/zM53r6S2ni5yLPbenDAtv2uH9pHOzi/XjQfdr01Pz66YX77CfUtGa3X2&#10;LCOQ7ZrPTQijObS8xghc+8unn17v97+19/4oP2umfrmvonBZyVuxoqp//BvZeT8t+6AlVg3SDgII&#10;IIAAAggggAACCCCAQOIKJE2ZPqPnR9fc2FS3M6ZrqXp+DvSIQL8TqK6unjNnTqJMS2ucn83qfNO/&#10;RBleJONQqes8BeadbmAYSRvs21cFEuuyCqioEhzu7x+oyHjgYjUHK++4dNlfDjpSrvvdM9+Ym2I1&#10;ohIc1o1Au3xJiMOlJfzZxRujfnlfPRkYNwIIIIAAAggggAACCCDQbwQaGhrCnwsroMO3Yk8EEOg5&#10;gdpnbfU3eq5bekIAgU4CIzJzFk3Vs42PvPgGPAgggAACCCCAAAIIIIAAAghEKEAAHSEYuyOAQLwF&#10;3LdE05Lhbt45MN7DpH0EBo7AhElOa7IHG0NOed9bj99ZeMs1892lYs7LvuEby8tqPHV1zGutuu3p&#10;1vJnbZ4KPB3L2oTsgh0QQAABBBBAAAEEEEAAAQT6lgABdN86XowWgQEgMClnRVVVfypYkba0X01n&#10;AJyCTNFf4IN6l/XUCHf5ja62lvrKX96Q/dnbSta96Nrj3ulg/ZtPlxYvufKGX1bWU+6Z0woBBBBA&#10;AAEEEEAAAQQQGKgCBNAD9cgzbwQQQAABBMIROPjiPx5y37Zhwekndbl/Y+0fvrDsvjcbHaOzlpas&#10;fVYfIlVVbVxbsjRrtKPxzfuWfeEPtWb5tG6bWVVVbu7AqRLS1kZ59HCOAvsggAACCCCAAAIIIIAA&#10;An1WgAC6zx46Bo4AAggggEBcBRr37aj5S/GSZaVW/uy89VOZXS6B3vbw8lVaJZ2SWXjvHYvSpo5w&#10;DytlatqiO+4ttF7lWrX84W1xHSuNI4AAAggggAACCCCAAAIIJKgAAXSCHhiGhQACCCCAQE8KeCoy&#10;u6s3e7aMCxcuuaPsLa1dVrK8Iu+ELodT/3JlrX45dcmtl1u3K7RvUy/Pv/VkPVFbttFdx4MNAQQQ&#10;QAABBBBAAAEEEEBggAkQQA+wA850EUAAAQQQiEBgtPPC3NvvK1+x0D9Ztrfx7uZK648XnHbioE5N&#10;D3KmZVgrp9+sde2LoF92RQABBBBAAAEEEEAAAQQQ6CcCEQTQ5507L+T/+okK00AAAQQQQGCACVz7&#10;y6efXt/xf09vrKp6+q//m3/pCaODYtTv2GL9fq5zWsDdpk2daz2/b58pA82GAAIIIIAAAggggAAC&#10;CCAwoAQiCKCffW5DyP8NKDsmiwACCCCAQL8RSBkzevS4jv8b3WXN534zayaCAAIIIIAAAggggAAC&#10;CCAQb4EIAuh4D4X2EUAAAQQQQKAPCqROnWmN+kXX9oCD377FXaBj6oTg66j74MQZMgIIIIAAAggg&#10;gAACCCCAQGgBAujQRuyBAAIIIIAAAkEEjpuVaf32mVffbOm0V8ubVeutJ090TmVBNWcRAggggAAC&#10;CCCAAAIIIDAABQigB+BBZ8oIIIAAAgjEUiD1jMw0tbdj1Z2P7fBrd8djd66ynkvLyXD6/arxIEWh&#10;Y3kUaAsBBBBAAAEEEEAAAQQQSEwBAujEPC6MCgEEEEAAgb4jMP2q/CXKlxsri264ZdWLOw66R964&#10;o3bNN28oqlTM7FyUf9X09ukMHWw93lD7Rt+ZISNFAAEEEEAAAQQQQAABBBCIUoAAOko4XoYAAggg&#10;gAACXoGUtP+5a8VnT0xx7HvxrlsWnpdubRkL81ZW7HOknPjJO1Z8Mc1WfyP1xNnWaugdq/Ks3b76&#10;eD2OCCCAAAIIIIAAAggggAAC/VeAALr/HltmhgACCCCAQI8JDErN/Oq95Wtuz73wxNQR7l7HOecu&#10;yLt9Tfm938uaOqjDOJw3rLjj6jTPbpt3fNBjg6QjBBBAAAEEEEAAAQQQQACBHhdImjJ9Ro936mhu&#10;bKrb6V8msueHQY8IIGAXqK6unjNnDiYIIBBDAS6rGGLSFAIIIIAAAggggAACCCCAQIIINDQ0hD8S&#10;VkCHb8WeCCCAAAIIIIAAAggggAACCCCAAAIIIIAAAhEIEEBHgMWuCCCAAAIIIIAAAggggAACCCCA&#10;AAIIIIAAAuELEECHb8WeCCCAAAIIIIAAAggggAACCCCAAAIIIIAAAhEIEEBHgMWuCCCAAAIIIIAA&#10;AggggAACCCCAAAIIIIAAAuELEECHb8WeCCCAAAIIIIAAAggggAACCCCAAAIIIIAAAhEIEEBHgMWu&#10;CCCAAAIIIIAAAggggAACCCCAAAIIIIAAAuELEECHb8WeCCAQtUB92dJ037Zsbb23odrl6enLa6Ju&#10;1nph/dpl6UvLfC2atgI+GWE3GtuysrrutVZXtszbSIS9t+9uzWVlbdQvD/HCUCOMhWS8xk67CCCA&#10;AAIIIIAAAggggAACCCCQ+AIE0Il/jBghAn1cwIo4syvml1d5thJnUXYcE1W3VurCFVUrc1L7uBzD&#10;RwABBBBAAAEEEEAAAQQQQAABBPq6AAF0Xz+CjB+BBBeoL7u92FFYvmKhLw1Oy19XkLlmtVlcbG3P&#10;ahm02ZbbFvpai6M9m239r7Ug17N5lifb51+7Ur+znvet23UvHy7zrb+2Lb5uX5S9fG3ndcrqPa/U&#10;UVm8wLdA23WPdxG3rRF3R12Px4zN9YB3H/tC5pr2+bWvAbfCem9z7nXiaj+7qNKxJq/TKm/3Au0a&#10;7/7WGnCfmE2mvZcOXG4oa1v2gMsGGNg8wc8whocAAggggAACCCCAAAIIIIAAAoksQACdyEeHsSHQ&#10;9wXqNlRszMw6p+Na5Ek5K6pW5EzyzK50s9O9Orq8IKM0zxPRWvmvY5VZMl1esDnPk/nWLM8ucpaY&#10;p1c5ixfYA2uHQtW8zQXltpY9HawpduWZl+RWFhWZ4Lt2ZXaxQztb7TvXF1f6S6flV5XkOjIL1lXl&#10;z3b/bmOpo1MjVjq8PsuztLvTeLxNVpZuNvtYE/Es/VYuvMThmci6AtcSkw7XLl9Q7PTM2lonrmBa&#10;S7nLCzMdi0oCLeiuLC5xFFotl+RuLM5OX+1c5/7DosriB9xJvtWLS1PwcnkyaC+UNaSszaXeuXdh&#10;3vfPQWaAAAIIIIAAAggggAACCCCAAAK9KEAA3Yv4dI3AABDY4ap0OJ3erDnghHPzTK2M1HnzMx2b&#10;XVr3W792demiEk/y60jNua3AUXRPraO+rKQ0s/DGNNPK7PyqqnzPY4dj+9pleWtySwKW3cgouHG2&#10;eUlWrqPStUOPaivWZBbc5uk3Jy839JEI1Mg9RQ5vI9Z4ShaVrm4vb+1rsmNHayrMRHJXeQc/Kaew&#10;0OGJjNvHoQTcm313PTgvXVrWIodj0WKT6aedl+tmNFyFnqDfGp4JpjV3h89ctpnu9rswDw3DHggg&#10;gAACCCCAAAIIIIAAAggggEAQAQJoTg8EEEg4ge1b3EUnfNsCs0J5u2ujwzkjUGHnjcV5qlOxKMuX&#10;R4eYUp3LZY/FpzpNCBvZZjVi1ejwbXlrAjZgy9+tjlyuOmsipUvaX2gV2bC2tBsLMz3PR37XwcyZ&#10;0zp27881baZ7ltawM51TvftOcjrdD7swj4yEvRFAAAEEEEAAAQQQQAABBBBAAAE/AQJoTgkEEIin&#10;gCdyjbwLFZ3osLUvdg7UVm6JylCsyWsvphx5h1G9wqrRYd9spa5DtJfrKbXhffVSKzy37p3oLhVi&#10;8nd7semohhfhiyIzj7BxdkcAAQQQQAABBBBAAAEEEEAAgQEpQAA9IA87k0agxwQmzcvKqKx43rqf&#10;nm2zbnYXJCy21uq6a3F03KY5MxyurZ2e1k4Zzmme5cMdqkJ3OUtr2a9WInt/b9UJiXyzGjEFPYJv&#10;fh1pQXTXEzEtWdVFqlT6uXL9hkCzDdWh5/f+vVhrnLX5DdtaEG1tXZiH2Re7IYAAAggggAACCCCA&#10;AAIIIIAAAoEFwgqgk5OTj+646Rm119XzYCOAAAJeAVPBOdu2mNe62V2pr6RyIKnUhYt1V70ibz1l&#10;3esvfWlZvYpB5+kugioG7d7qypale+6qZ55IXVhou41h8COgosmVxberTW1WreSojpepmOGLvLtK&#10;1b23BNQ9BpeYGtZmIp7bIVoDWGoWO9tbqN+wvjJz/rxABUfCHGzHXmqW56ns9fVaZ+0edol37rd7&#10;bsDYhXmYfbEbAggggAACCCCAAAIIIIAAAgggEFggdACtlPn/7rzzH4+stf9Pz6i9gM+bbJoNAQQQ&#10;8AhMyllRVeIsyvbWPM5zFZZXBbxbYDtZWv46K7Y2L8len1Vu9p+dX17o8hSHXlDsXLXCc4c9zwut&#10;sDszvEIcaUvLCxzF7g6yXfN1I77Od0p0h9QLgtXBUMUM3XjQW6w6z7Eq4G0DcwtmrnbPI093VvTU&#10;6LAm4vDWj86umF/ufj4tf1WutzZ0dvEsz86p52RpUloy7knewz+xtJJ6ldPTyxJXwToPlzXsWfa5&#10;mxa7MA+/O/ZEAAEEEEAAAQQQQAABBBBAAAEEOgkkTZk+IziLlj4rev78Lbdue+89s+ekiRPvLll9&#10;zrxzn9/wXOfnr/r01f/dujV4m82NTXU7Q39xneOFAAI9KVBdXT1nzpye7DFR+tJi6gWuxVXBy0wn&#10;ymAZR98SGLiXVd86TowWAQQQQAABBBDoRwI7d+7cvXt3Y2Njz88pJSVl4sSJypF6vmt6RACBHhZo&#10;aGgIv8dwA+jLrlyotzDT7qhRo557uuLcC7P0s/Pz1332hrfefpsAOvxjwJ4IJIjAQErKrDIgvgXL&#10;tSv1h5Iq920A2RCIrcBAuqxiK0drCCCAAAIIIIAAAtEIKLrZu3fv9OnThw8fHs3ru/eaQ4cObdu2&#10;bcyYMWTQ3YPk1Qj0AYGIAmjKZfSBI8oQEUAg1gL2Yhekz7HWpT0EEEAAAQQQQAABBBDoJQGtfe6t&#10;9FkzVuqt3jWGXpo93SKAQIIKhBtAq+yGFj6bbeqUKZpNU1OTfnZ+/siRIwk6V4aFAAII+ARUH9m3&#10;sfaZEwMBBBBAAAEEEEAAAQT6hYAqb/TK2mcfnnrvleof/eLoMQkE+q1A6AC6rq6uqvolFX1WwQ3z&#10;vz/fd6+eUdAc8Hlfqeh+a8bEEEAAAQQQQAABBBBAAAEEEEAAAQQQQAABBMIQCF0D2jQydOjQIUOG&#10;mMda++xb5tzV88G75iaEYRwadkGgpwUoVtvT4vQ3AAS4rAbAQWaKCCCAAAIIIIBAAgkkwt8/E2EM&#10;CXRIGAoC/VQgxjWgk5OT/3DXXc9veM63AlqP9Yz0Aj6v/fspLNNCAAEEEEAAAQQQQAABBBBAAAEE&#10;+qZAXdmydO+2tKw+gknoLu7py2sieAG7IoAAAnaB0GHxpEmT0uec+flbbr3syoXmf5/LW6xntPY5&#10;4PPTjzkGYgQQQAABBBBAAAEEEEAAAQQQQACBRBGoWZ6+oNi5ynMnnJJZxdmRZdCJMg/GgQACfVEg&#10;dABtZqXKzju927sul54xFTk6P69gui9CMGYEEEAAAQQQQAABBBBAAAEEEECgPwrUl5WUZhaW58/2&#10;TC5taUnuxuJ7avrjXJkTAggknkC4AXTijZwRIYAAAggggAACCCCAAAIIIIAAAgiEEqjbULExM+uc&#10;VNt+aflVVb48un6ttziHfVm0Fk2bbWWF7YVWOQ6zUZQjlDu/RwABj0C4AfSkiRNHebepU6bo1boV&#10;oX52ft53f0KMEUAAAQQQQAABBBBAAAEEEEAAAQR6WWCHq9LhdE7qYhQ1y7OLnCVWcY7yAkdx9spa&#10;9361y5eU5rpLdpTPdJV6XlpftjTPVVhuPbuuwLVkWVldL8+M7hFAoE8IhA6g6+rqqqpfurtkte8m&#10;hH++7149o6A54PMqytEnZs4gEUAAAQQQQAABBBBAAAEEEEAAgQEuUPtsqWNRVpqlkJqTl+tYU2El&#10;0DUVpY7crNnuZxcuzjVG1krq3MUL3SupJ+UsXlRZ8Xwk9zIc4NBMH4EBLBA6gG5tbf1/t9561aev&#10;vu6zN5j/6bGeEVrA57X/APZk6ggggAACCCCAAAIIIIAAAggggEAiCUx1ZjpcrsCrletdmx2ZM6f5&#10;Dbd+q8uR4fQ+O82Z4f69tZK6NM9bgiNvjaNyy/ZEmidjQQCBBBUIHUBr4MqU/7t161tvv23+p8cm&#10;Ze7q+QSdK8NCAAEEEEAAAQQQQAABBBBAAAEEBprApHlZGX6rlVVMI33ZWq1fTnXOCpAjp85wOja6&#10;vOnydtdGN5kVZOe6i3V4t6XuldNsCCCAQFCBsAJoDBFAAAEEEEAAAQQQQAABBBBAAAEE+qaAVVuj&#10;sijbd9vA+rVFxd5iGmnnectuOOrLSrzlOGZn5TpKV1sJtSnH4d6sINv7pIpEp5sImw0BBBAIIUAA&#10;zSmCAAIIIIAAAggggAACCCCAAAII9GuB2fnu2wZ6ymdkr88qr8r3rF6enV9e6HIX1sgudhSUexY1&#10;p+WvK3AUZVtPlzhyTQkOFYleWeI0T6bnlS4qWWHqQbMhgAACQQWSpkyf0fNEzY1NdTt39Hy/9IgA&#10;AkEEqqur58yZAxECCMRQgMsqhpg0hQACCCCAAAIIIBBSIBH+/pkIYwgJxQ4IINBNgYaGhvBbYAV0&#10;+FbsiQACCCCAAAIIIIAAAggggAACCCCAAAIIIBCBAAF0BFjsigACCCCAAAIIIIAAAggggAACCCCA&#10;AAIIIBC+AAF0+FbsiQACCCCAAAIIIIAAAggggAACCCCAAAIIIBCBAAF0BFjsigACCCCAAAIIIIAA&#10;AggggAACCCSsQEpKyqFDh3pxeOpdY+jFAdA1AggkoAABdAIeFIaEAAIIIIAAAggggAACCCCAAAII&#10;RCwwceLEbdu29VYGrX7Vu8YQ8bh5AQII9GuBpCnTZ/T8BJsbm+p27uj5fukRAQSCCHCrYk4PBGIu&#10;wGUVc1IaRAABBBBAAAEEEAgusHPnzt27dzc2NvY8lNY+K30++uije75rekQAgR4WaGhoCL9HAujw&#10;rdgTgX4uEJ+krL5saXbxxg50mYXlKxam6qnalel5jpKqpWldydavXZa9ZbF7B6sdV15V/myHo65s&#10;2YKKrHUrciZFf0RsLdcu1yhWuVuOcAs5/jDaU++rnd2bS9e9hJxayB3CmAG7BBWIz2UFOgIIIIAA&#10;AggggAACCCCAAAK9KRBRAE0Jjt48VPSNwAARyF1VZdtKnEXZy9bWRz/3STkrqrqVPkffNa9EAAEE&#10;EEAAAQQQQAABBBBAAAEEEIhEgAA6Ei32RQCBGAik3ViYWbllu39LNcvTPduysjrrl9Yi5aJKx5q8&#10;9KX33uteRl26JN1KrrUCOt3sowW8y8rW+l64vNbbqNYmm23Z2jL9enlNh95sLZd5gvBnAzTibt+7&#10;rfS17TfwCu8+nmG7f6312t4XLvV24V7x7d3MUK0FyKWOyuIF/iPUnsvW1nobsVq2zciX3dt6sQ1P&#10;s/P0srLCPtb25z16MTiWNIEAAggggAACCCCAAAIIIIAAAggEFyCA5gxBAIEEEFD6vMRVsM69TnqV&#10;s3iBFbmmLlxRXpjpWFRStfKGG1aWF2Q4tJLa1O6wbZXF653l1su0Q2meO4dV0pq3JrfE3djiLcWl&#10;neZnaznHNFe62b8Rkw6rNId7Ky/YnBd41faaUs8+3mGbaiEV892DqqoqmVWc7RvV5gLzbHmhK88K&#10;ptPyq0pyHZmaeOcCIJVFqx23uVtYZCXUq2e6X7oqt7LoHnd47a5tMsvM0hpeureX7CKnebbEUeqb&#10;u5W5r8/yjMkaantYnwCHnyEggAACCCCAAAIIIIAAAggggEC/FSCA7reHlokhkKACdWVFRZW559nr&#10;PteXlZRmFhZ6ajrPzrci1we6WnHsP63cPBMip86bn+nY7Kp31G9YX5m7Kt90kHZ9QWYYEJ0aUYq9&#10;unRRiTcXTs25rcDhSX47NufbZ/aNBRmVFc/XO2ruKXYUFHqD8rSlJblrVps13b5NCXjVSk/23eXo&#10;Fi02IGnn5TocuYtNg7Ozch0ul1pTLxtzSzzls63hZVq9WHPPLLzRM3d17Wm99p4iR8Ft3h4t4dLV&#10;3amCEgYpuyCAAAIIIIAAAggggAACCCCAAAISIIDmNEAAgbgLqHRG+7ag2FFY3nHB73bXRodzRvvS&#10;5mkzwwmNuxq2Wst0TvX+dpLTGdX8tm9xV//wbQuKKwO1kzlzmvfpVOcsh0qL1G91OTYWZ7e/UkU2&#10;rC114eJcz/P2Yh3hDS7D6evGvMDqxf6kZ5p+ktOcGe6961wud6EP35a3Jrx+2QsBBBBAAAEEEEAA&#10;AQQQQAABBBDongABdPf8eDUCCIQh0PEmhJ3LaITRRK/souofHTbPqurQY8nwlNrwvtrcMlEFN0yp&#10;EJMF93ARDKvQh33rVMwk9LTYAwEEEEAAAQQQQAABBBBAAAEEEIhUgAA6UjH2RwCBmAtYC3VdW333&#10;1nNYq4+j39RapWuH9/XW4t9oNmsVtlXQI8Rmu5tivWuzQwuiU2c4HRtdne6x6GsnNWelVZ8511Fa&#10;UROq9a5/79+LZ5p+ktaCaGuz1kfbTKLvllcigAACCCCAAAIIIIAAAggggAACkQkQQEfmxd4IIBAH&#10;gdScPN1br8hTKLlmed6azILr7UWiI+rTKgZdusSzvrj2gcClM0K2aCpmFHkLJesmfunWbQM7bd76&#10;zvVri1SU2arUbBWD9twO0dpb91d0L3bu0EJNRakjN2t2yFF0vUOHXurLbi+utGpGG0lzl0JH7UpP&#10;9Q8tvr6xsN3EfX/F9OU13eidlyKAAAIIIIAAAggggAACCCCAAALhCRBAh+fEXgggEFeB2flVq5ye&#10;IsVLXAXrTM0KR+o5WZlWIWYFuCZWTk9fGfrmhLrFn26yZ+o3r55ZkOuwlYT2zsLWclcTS8tfpxsP&#10;eoo5Z6/PKg9028DMwiyXu7Zytu7yt87U6NAaZ9140Fs/eomjpMp6PnVhYYHDWxvamqPZOS1Ld1xc&#10;kL4s4lsCqpfygs2ml+ziWSVV5oaEs/PLC122uXtmZzdJT89zrKrqWIY7rkeXxhFAAAEEEEAAAQQQ&#10;QAABBBBAYOAKJE2ZPqPnZ9/c2FS30/cN+Z7vnx4RQCCAQHV19Zw5c/odjVb7rnZ6E+1+NzsmlOgC&#10;/fSySnR2xocAAggggAACCCCAAAIIIBBXgYaGhvDbZwV0+FbsiQACfUKgvmxp+4Li+rWrSzOy5rnX&#10;U7MhgAACCCCAAAIIIIAAAggggAACCPSwAAF0D4PTHQIIxFsgNee20KUz4j0I2kcAAQQQQAABBBBA&#10;AAEEEEAAAQQQkAAlODgNEEDAI0CtAE4FBGIuwGUVc1IaRAABBBBAAAEEEEAAAQQQ6HUBSnD0+iFg&#10;AAgggAACCCCAAAIIIIAAAggggAACCCCAAAIOSnBwEiCAAAIIIIAAAggggAACCCCAAAIIIIAAAgjE&#10;RYAAOi6sNIoAAggggAACCCCAAAIIIIAAAggggAACCCBAAM05gAACCCCAAAIIIIAAAggggAACCCCA&#10;AAIIIBAXAQLouLDSKAIIIIAAAggggAACCCCAAAIIIIAAAggggAABNOcAAggggAACCCCAAAIIIIAA&#10;AggggAACCCCAQFwEwgqgR44c+aVbb/3HI488+3SFfn6/oODoyZM1HP3UY9/z2kd7xmWYNIoAAggg&#10;gAACCCCAAAIIIIAAAggggAACCCDQ1wSSpkyfEXzMypTX/LFkxPARf1qzZtt7700/5pgrLr/82GNn&#10;/O8vfvGNr33tv//d+pcH/3rw4KEJqak3LVp08NDBRTfnHThwIHibzY1NdTt39DUrxotAPxeorq6e&#10;M2dOP58k00OgZwW4rHrWm94QQAABBBBAAAEEEEAAAQR6QqChoSH8bkIH0FrjnHbaqfZYOTk5+ce3&#10;F188f/6T69d/97aC1tZW05+Jqmtffe2HxcUE0OEfA/ZEIEEESMoS5EAwjP4kwGXVn44mc0EAAQQQ&#10;QAABBBBAAAEEEDACEQXQIUpwKGu+KOvCO+/6P/uiZiXOy1es1DP66Uuf1bGe0Z7aX6/iYCCAAAII&#10;IIAAAggggAACCCCAAAIIIIAAAggMcIEQSfGkiRO1rvmtt9/2Y9q5a9cFF83XT7/ntaf216sGOCvT&#10;RwABBBBAAAEEEEAAAQQQQAABBBBAAAEEEIh+qbJ97TOOCCCAAAIIIIAAAggggAACCCCAAAIIIIAA&#10;Agj4CYQIoLXGuW5XXcY554QJpz21f+eV0WG+nN0QQAABBBBAAAEEEEAAAQQQQAABBBBAAAEE+o1A&#10;6BXQj/3jH9dec3U4ZZ21j/bU/v1Gh4kggAACCCCAAAIIIIAAAggggAACCCCAAAIIRC0QOoD+4913&#10;T5w48ebPfS5kH9pHe2r/kHuyAwIIIIAAAggggAACCCCAAAIIIIAAAggggEC/FwgdQB84cOCHxbff&#10;essXMj7xiSAc+q320Z7av9+rMUEEEEAAAQQQQAABBBBAAAEEEEAAAQQQQACBkAKhA2g18VRFxR//&#10;dPdPf/yj09PSArao5/Vb7aM9Q3bJDggggAACCCCAAAIIIIAAAggggAACCCCAAAIDQSCsAFoQv7nz&#10;zqcqnv71iuWdM2g9o+f1W+0zEMiYIwIIIIAAAggggAACCCCAAAIIIIAAAggggEA4AuEG0Gqr+Ec/&#10;euyxdcqaL8rK8jWtx3pGz+u34fTHPggggAACCCCAAAIIIIAAAggggAACCCCAAAIDRCCCALq1tfVn&#10;P//53WvuueOnP1l8881HT56sn3qsZ/S8fjtAyJgmAghEIlBftjR92dr64C+pX7ss3b0tr4mk7d7Y&#10;1xrq0rIQ8wk5sJrlARuxGl9Z63517fJoNWIxQvW+rKwu5DSi3KF2Zbp3mgFbiH7uUQ6IlyGAAAII&#10;IIAAAggggAACCCCAQNwEIgigzRhW//GP3/z2dz636MbHHlmrn3qsZ+I2PBpGAIGBIFC/YX1l7qoq&#10;bfmzB8J8mSMCCCCAAAIIIIAAAggggAACCCAwUAQiDqAFozsNzs++9KpPX62f3HVwoJwpzBOBGAi4&#10;19Wu1dJez3Jn91pfPZldvNFRuiTdsyhYq4N9e9R4etWa2eVry9zLpM3KXGuRrGfzLBl2uJcPl2nB&#10;tdnsy66tJbcdOrWa9S279rbZaYa2kWg5slmZ7N5c93h7sS/ZtjXo3blOY25fSuxZ+atml5Q6NhZn&#10;d2jTGk92UaVjTV774uhn/axM7wHm3mnoAUdorUb3bLZF3J1w1H5eqaOyeIH/gnSzQNu3v+bePmXv&#10;UZBrey/tTzocFoXnuHe4WW2gwx2Dc40mEEAAAQQQQAABBBBAAAEEEEAgMQSiCaA18sbGxm3btuln&#10;YsyCUSCAQF8RqCxe7yy31jqXF2SU5lkBZVq+9dhhrYBemZNqhbOOEmuHqqp1Ba4l7eltaZFrsfXs&#10;ipxJVkLqcK+YttrZnNeeNa8pduW5n16VW1lUZIpIKCTN21zg7rSqvNCV585erbR3fZZ5smqVs3iB&#10;PV92Y1ojcRWsM3uU5DrMaN3bxlLXfPdLrRF6Ulp3fOw0I7d66Rgudzg8s/M1PEeGhpSfZvtF6sIV&#10;5YWZjkUlloP7+dLNflZ6ruu52/sIMELlwtkVZtiaz6zibPd0AuHoiGi+mZp7gAXpa/IqzjNzzNRn&#10;Btlb3MdkXUHmmtVubauX4lkeBh0aT6kNpc8Lip3mkK1ylK7xjrXrw91XTmjGiQACCCCAAAIIIIAA&#10;AggggAACwQWiDKBhRQABBKITyM0z6WrqvPmZjs2ujsWU68tKSnNXeWPZSTmFhY7iB7yx76IsE9fW&#10;r11duqjEm42m5txW4Ci6x7NTRsGNs907zc7KdVS6duhR7T1Fld5OHQp53fGunnQU3ObJeR2z80sW&#10;la72K1StmNgKu80s07IW2aabUVC40D2JSTmLFzlKn1Xn7l68I09dWKh43b/ByL06WwWbu739ziOs&#10;uafY4R225rO0JNcTGbe/zIsTdKBe4dRzsjIVUl/vPiaT5mVluLXVy8bckqXmQFmHxgTT9c9XVLYf&#10;GmmbLoIe7si5eAUCCCCAAAIIIIAAAggggAACCCSgAAF0Ah4UhoTAgBXY7jK1OLybVZKi07Z9i7tO&#10;hW9bUBxgJ9+r6lwuR6ZzasdWrCetEhO+Lc+3JtevO2/hiA47zHKaFcraps10x+j+vaQ6Z8XlIIY7&#10;904j3LzV5S760T7jUvcAUxcuzvU8H8VdB51OT0DvmWy9eslwTvNNfZLT6X5sDdtvSO6nwznccXGk&#10;UQQQQAABBBBAAAEEEEAAAQQQ6CkBAuiekqYfBBAIT8DcjbB98yyn7fhi1anosHWoZRFeP1aJCfu2&#10;wixq9m0mevYWjvAu2g2v7bjuFfXcraIfHWbsXt+tghtWRY2CDJPIdypFEte5ONylV0Ie7jiPgeYR&#10;QAABBBBAAAEEEEAAAQQQQCB+AgTQ8bOlZQQQiFRgmjPD4drasSxHpzY8i47DbNtahGtqcdi2gE92&#10;3MWqGuGOegPUQbZVDvGs7fVvsN61OczxRbZbuHPvNMJZM5yOja7tXfaWmrPSKg2tUtcVNZENyb53&#10;ql8v1sJwa/MbtoXmfjqcwx39aHglAggggECkAq2N/924at7cuWefk/HN3z3Z2trW3kDL4b//6huf&#10;mDs349yLV73wvp5va2ut+vNPMz9xzty5mb/f4Gps9ezb3HTkw9077/rLhkg7D3//5sbD6uJ3fwn2&#10;DajwW2NPBBBAAAEEEEAAgXgLEEDHW5j2EUAgfIHUnLz2mwe672iX3n6DQW8zpmpEkbdks26jl+6+&#10;r2AXW9qNul1eiXcH3fXOWuTrfnKJb7Wv7uznuZdgh0a8Ma51pz57jY6NxffUuHesWZ63xtRB7tBg&#10;/doilUJerCXV7mC64nn36OrKVndV6CNsoXDn3nmEs2/03vXRM3Kz2LmDXk1FqSM3a3bYo+m8Y4de&#10;6stuL65ctFjrrM2wbWjmlWEd7m6MhpcigAACCEQo0NZ6cM/7L1dVVb/08jvbP2xrswXQbc2733O9&#10;VFX18iuvbv/okNVuW9veXVtffknP1by/56AJqw9+uP3+5d+5+IKzSze9HWHf4e5+sP69e91d3Pev&#10;d8J9DfshgAACCCCAAAII9KoAAXSv8tM5Agj4CczOL9eNBz3VmbMr5pf7V8aw9k/LX6cbD3oKGmev&#10;zyq37ivY5aZ765XM8pY/XuIqWGfV67CeXFTqrSSd51jlv9LZupGgw/Oq7C2LywszHWsqPLc6XFTg&#10;LHEXU16iWyZ6blSoBssLXabB7CJnSZWpCpKWv0qRunuotzsWqxGz6R6JVuVl/7LL1p39rPLWQepg&#10;hDf3ACPUGmfdeNA74yUOM0L7NNO9OO6bLloVOTqn/6FOWPVSXrDZw1A8q6TKU0HFGrbLVPcucRb4&#10;7ugY1uEO1Se/RwABBBDoFYGkZOfZl3+voOAHP/juBSdMHOz+V8X7b1R+72d31mzefaixJU6D2vH6&#10;cwV3/E5dHG5sjlMXNIsAAggggAACCCAQW4GkKdNnxLbFcFprbmyq2+n3lfhwXsc+CCAQR4Hq6uo5&#10;c+bEsQOaRmDgCXBZDbxjzowR6MsCLYdfL//f9MsLjwwZlvPNP/3lh9cMGuRdrdK8//++ddPSX/4t&#10;efTkb/914/ezj9MS6MZDBw4camxtSxoxatTQIcmHDx369z/vv/Saz+9pGnrqojsqfnbDoJThY0YO&#10;T05O6oDS1tp05PDeA4eSkpJGjB7X1njgcGOTY9CQEcOHpwwZnNTW1tLcfOjwwSPufDk5OWX4SD0/&#10;KDkpydHacvDQwdeevvey625RF6fd9IunfnL94JTho71dtKg2x6FDemFS8qChw4YNHzZML7JvKg9y&#10;+LB6U8vaZXDKsOEjhg7pyweMsSOAAAIIIIAAAr0m0NDQEH7frIAO34o9EUAAAQQQQAABBBBAwBJQ&#10;gY7qv/zs7LPnpqef83+btrY0Hf79D/KuvOk7BxsdipDf/PP30+fOve6rdzS1+C+FbmtpfPfBr7i/&#10;FDP39+X/+dP3F6uJsz597aO1ruaWloMN9S898rfPfuZ69w7pWVk3F/3h767te5qaWxwth39XkLcw&#10;73ueLu6/zeri67/Uq9TlgQ93VT7z92WfukStZWRmfuVnf6z5938PNnl7b23e98H2fz5UsnjxxXO1&#10;R3r6tdde+4O7HnprW12zvdQ1xxYBBBBAAAEEEEAgDgIE0HFApUkEEEAAAQQQQAABBPqwQFtLU+OB&#10;gwcP+LaDhxqbmjpMqK3tUEP9e1u3bdnyXsP+wy0tzQf372vYu0+Rr+5P2HT4wO7duz/ae6DDnQzd&#10;r1c8fWjfR1uszfWH7+Z+efnf33nX5frnhtq3dh48sG/NDz5z8WcXPfb4+l11dXW7dtW+8reffOmG&#10;C+Yv2FK3v7VVXext2Ltf5T3URaPVxQemi8P7dn994cVXXvm5P/2zZkdd3RbXOyW3Lz3vvE/87vFX&#10;mlqs6tRHGnZ99bKLcm5c9veHX3l/Z92unTufffqpX3zthrMzPr1xx+EWMug+fK4ydAQQQAABBBDo&#10;AwIE0H3gIDFEBBBAAAEEEEAAAQR6TKC1pfmFvy//7Gds22dv/MO6qmB1nQcPu/oL319RtHREispb&#10;DJ6Zfcv999//v1+/aYgpDh1o0xrq1157dUjK0FGjRk2YdtaVGadsr7z7jtKN+1uTR592yeq777/v&#10;9/972rSU5KSW99587aHXdzYlD7v2iz9c/oMvjXR34bz0i/fff98dX7tx8CDHujuuuv+l1w80J592&#10;8U133nvvql8Xjh899MCeXd9efO2G/1pLnN8tv+Pvb2w50JR89sJb7rnvvvvu/tN3rpw7NGVw055X&#10;fvK/f2huae0xWzpCAAEEEEAAAQQGoAAB9AA86EwZAQQQQAABBBBAAIEuBdpaW3a+8/I//rHuMd/2&#10;jydfe/f9YAH0oKEnnH7O+eecMVzp8KDB44497corrjh/7imDBw3qGjopaczxa575z4d79u50PZV+&#10;7Jjk0TM+eWnOKWdk3lv6p89cvfDKz/y/oluuS1HA7Nj/zpaDzY6hJ55+znnnzB4+xOriqJnuLtJP&#10;HnTQ9ZPfvbH/UPP4s24o/cP/fm7hwus/l//8owVj21pbP/zvmr/9U+U7trz+SmNzy6ChQ886a95l&#10;2Zdd8alPf/OeJ/543x+eqqz6+0+/PHRIkEFyniCAAAIIIIAAAgh0V4AAuruCvB4BBBBAAAEEEEAA&#10;gf4kkJw8+Pj0S7/4xS992bd98f9dOPv42Ma0ScnJc7KvW5A2Zcggc6/AwSdmXnXH3fe8tPGJy05O&#10;bW3d9+67L216692WthDLk7e/Uf1Os1XseVRywyP3rv71r3/9mzt//5d/fpAy3CpU/WbtC62tradc&#10;cs2YYSkth/et+M71qVOnXnxZ7o/vKmkZdNxJJ35s+PCOdyrsTweSuSCAAAIIIIAAAokhQACdGMeB&#10;USCAAAIIIIAAAgggkBgCSYMGnXrRDT/92c/u8G0/vf1T550a4wA6yTHzuDMGJdv+PdLatOPtl/7+&#10;2x9c84mzpoydOnv2Bb+49/nm5hAB9JHDexU0S+6/mx4uvO3b37S2bxX8YPkHh/Vc27YdLv122lk3&#10;Fi67zDlhtKO15cieD/9Z8eDPvvPNxdddMuO0Tzy4QTc/pARHYpx5jAIBBBBAAAEE+qkAAXQ/PbBM&#10;CwEEEEAAAQQQQACBKAWSkgcNHprSYQtaTCO6bpJGTjoqKcm7ALnlyPN//f1Z516y+Hsrn3/vw3Mu&#10;zPrV8r/9rvCGIaHqYwwa5PkXzZmf+/Hrm7e+5962b9+xc5duNrir5u+/GqYqHkNG3/TtNS+98c6m&#10;h/+44NLTnDOmj04ZcvjQgX3vVN/85W/tb2yyAmw2BBBAAAEEEEAAgfgIEEDHx5VWEUAAAQQQQAAB&#10;BBBAIKhAku3fIkcO7Ln7T7/Y/WFDylFT//7kc/fed++NuVmThvjy6S4bSj36hCGDBivG3r55a8vw&#10;ERO1pY4fM3JYU2vSsFGjx40dlZzcuuu96vI1d3z35sLmUy778182bNq06blnKq49/VhVu97/6kub&#10;6ltZAs2pigACCCCAAAIIxE+AADp+trSMAAIIIIAAAggggMBAEkhKSk5Kbmtp3vbav197Z/trb77Z&#10;3BLszoV2mtbm3R/UHWppbTu8f98T/9m656OPXn3knu//fq2pj9GqOhruOhtaMZ2crC5atnq6eGvY&#10;lNNuzRg5bEhyfdWab3x35atbtr77RmXx9dmZF2Rd8elr//j0Oy2tLQ9/K/fz3/rFn54q/eq3f/GK&#10;68MjjY0H6t5wfbRHzQ2ZcMxMrcMeSEeJuSKAAAIIIIAAAj0sQADdw+B0hwACCCCAAAIIIIBA/xRI&#10;nTx92sgxba3NH276vwsz0q/56vKm5nAD6CEjps/LmDNq6OCDe3f95KbL0tPTF3z+63UtIycocHY4&#10;Xn797aamZqmlHj3DdFFf+Tt1ce3XV7YMGnXLT/9v7jGTkpoOPH7Pj89Pn3P2uTm/evzFbZvf2tbQ&#10;duYJxzgcKZ/68V0nTxjX1nyo+pHfXHa+2p6T/dkv1WzfN3TE6Ju++iVnymD+UdQ/z0hmhQACCCCA&#10;AAKJIcDftRLjODAKBBBAAAEEEEAAAQR6V0DLgYcOPyo1NXX8UaNHDNXq4PbhJCUPGzFyvH4zbqwW&#10;G7ufTxoyfORR4/XcUcOHeipljDlmdvE3bznzhFnjxoxoGzpk2OgRSY5Oa4uTBw0ZNkKdpI4fP9J6&#10;oWeHwcNG3/ztoq8tvvj4mdNHDB3cOmLk6edfs6rsb1d8fNKECakNTz6282Cjeh07/YwffuMLZ3zs&#10;eHcXKUNHDdc4J5+c/ZdH/nzT9Qs+flzqoKQ2R/LQKceedvk1X7rvnj+cMTVlUHLSxOmZf177wBc/&#10;96lTTpqZMsjR3No2ePzEM+Zd+tX//dMvl31y6ODBvQtP7wgggAACCCCAQP8WSJoyfUbPz7C5salu&#10;546e75ceEUAgiEB1dfWcOXMgQgCBGApwWcUQk6YQQCDuAm0thw7u/2D3R63Jg4aPPmriuJHtdwhs&#10;a967p2FPw76kISkjR48bP2aEo63t0N76DxoOtrQmHTVhwqiRwwe5k+Tmpsb9DXv2HDiUNGjQyNFj&#10;jxo9cpC1grl90+Llwwf27apvUOOjxk8+auTQ5GRfSN3WeOTQ3oaG/YcaB6WkjB8/ceTQwR/WvXfg&#10;cLNj8IjxR40dOXyo1UVj4z6NxupisLoYP3qkaaHxyMF9+xoOHDzS1jZo6LBR41LHDuu4srm58dDe&#10;ffv3Hzikgh6DhgwdNWrM2DEjWI8T9/OKDhBAAAEEEECgPwo0NDSEPy0C6PCt2BOBfi5AUtbPDzDT&#10;6w0BLqveUKdPBBBAAAEEEEAAAQQQQACB+ApEFEDzkX98DwatI4AAAggggAACCCCAAAIIIIAAAggg&#10;gAACA1aAAHrAHnomjgACCCCAAAIIIIAAAggggAACCCCAAAIIxFeAADq+vrSOAAIIIIAAAggggAAC&#10;CCCAAAIIIIAAAggMWAEC6AF76Jk4AggggAACCCCAAAIIIIAAAggggAACCCAQXwEC6Pj60joCCCCA&#10;AAIIIIAAAggggAACCCCAAAIIIDBgBQigB+yhZ+IIIIAAAggggAACCCCAAAIIIIAAAggggEB8BQig&#10;4+tL6wgggAACCCCAAAIIIIAAAggggAACCCCAwIAVIIAesIeeiSOAAAIIIIAAAggggAACCCCAAAII&#10;IIAAAvEViCCATk5OnhLGpt3iO2RaRwCBBBKoL1ua3nlbXhOnIdbX1tSbpmtXpqevrI1VN/U1tabd&#10;+rXL0peWefqIVeu0gwACCCCAAAIIIIAAAggggAACCAxUgaQp02eEM3fFynfd+du5c+aE3PnF6uov&#10;3PrF1tbWIHs2NzbV7dwRsil2QACBnhSorq6eE8Y13nFICqCzK+aXr1iY2v58zfL0JaW5q6ryZ8d2&#10;+IH6ikUPCp2z12eVr8yxzSEW7dIGAg5HVJcVcAgggAACCCCAAAIIIIAAAggktEBDQ0P44wu9Wtks&#10;fE477TSlz5+/5dYFC3OC/O/mJf+j3WZMnx7+CNgTAQT6m8Ds/JJFjtJnY7Y8ub/5MB8EEEAAAQQQ&#10;QAABBBBAAAEEEEBgwAiECKDNwud1a8v+uOoPMnlv+/b3g26b33lHuw0bNmzAADJRBBDoLFDv2tzx&#10;Sa2J9m7L1trqW9ie1+/tv7JKYXR4ibX8uXijo7Io25TI6FiCw14JZLkv+Tb7WD/NFqi2hrX8uajS&#10;sbE4O31ZWZ2tBEdd2TI9s9Y3cqvZ9qY6VP8I3Lt2b592evuoOGMQQAABBBBAAAEEEEAAAQQQQACB&#10;gSMQIoCePHmyWfh87Wc+60MJWAh64JAxUwQQCCFQc0/xxsyC69PMblaUvMRRUmW2EmdRtidoVsK7&#10;xFWwzvOL8sLMyqIiRcDmJdlFDs+v1hU4irKX16TmrCwvyHBkFpZX+dfKUM6bXTzL00PJotI8e9q7&#10;Jq/iPE/XuRuLi+zxt3t4qQtXqGtHRkF51YqcSX4zqyxe7yy3Xq2u1Wy6p6l1BZlr8rx1rq3eVYTE&#10;9FFe6PL2rlQ6z6XRmmlrVLGrWM0ZiAACCCCAAAIIIIAAAggggAACCPQVgdAlODQTa+Hzzp2+KWlB&#10;dOf/9ZUJM04EEIi5gLUq2b5ZsbIvzK3fsL4yd1W+J412pOWvyq0susdapDwpZ4Ut8009JyvTMzLr&#10;JZmFhZ442NotaDnpmopSR27JUk8PaUtLch2lFTXeWWYU3DjbPE7LWuSo3LI9ounn5pnC0Knz5lsh&#10;taepSU6nrxX1nlFQ6C2BnbqwUFH1aivm3u7a2N5V2tKqKu8IIxoAOyOAAAIIIIAAAggggAACCCCA&#10;AAJ9WiCsANpvhp/JvbHz//q0AoNHAIHuCFirks22Klft5K6yLyW2ctjSJbZ8eklpx768dSoWFFd6&#10;fmG9xDkj3DsC1m91OTKc02xhr4Jm11ZvoY9ZznAbCkCQ6ZwaAsbq3Srf4dusOiHuLe1Ga023+Q31&#10;N7pzfvFaBBBAAAEEEEAAAQQQQAABBBDowwLRBNANe/fa//fGm2/qf33YgKEjgECsBGbnq5yF4mZv&#10;eQqHo87lsiJpT0Dt/T/3gmiryLI2b50K1bWIzTA6VaCOTbOBW9m+pdJdvqPDtsK9IFrFPUz5Da3I&#10;VvkOYuh4HgfaRgABBBBAAAEEEEAAAQQQQACBBBWIJoD2q7+RoDNjWAgg0BsC7hoUWvLsXfPrrlbR&#10;vh7ZNqT65ysq3dGtiWsdO1zeFdDTnBmBXxJwQqkznI6NLltljcgWUHcTadrMzI69d24vLd8bQ7cX&#10;Bulmr7wcAQQQQAABBBBAAAEEEEAAAQQQ6CMC0QTQfvU3+shMGSYCCPSMQGrObVrLbOogazOVKDx3&#10;F9Sfa1empy8t8xTI8AXH1g0JfaU5rILLnjrRVgu6m1+6+76Fqc5ZgYo4z86ylhh7b/FXuzJPJaGz&#10;Zkcw2U4RdiSvXbjY3rtZ1u1eAG6VFvHcblF/cheqjmhUEQyCXRFAAAEEEEAAAQQQQAABBBBAAIFE&#10;FQg3gG5sbDxy5Mi+ffs0EVNzw/e/RJ0a40IAgV4SmJSzWLf7K8o2hThUiaK80FG8wFMlOW9zQflK&#10;685+er5kkalNkZ6+oCJrnUpVVFY8b0XT7pe4PL9Kz66YX25WSaedl+tYo6f9SipriXF5wWbP7nlr&#10;ckuqfPc8DE/ARNie4Di8l7Tvpd5Lcq1RmYkUO1eZWyam5a8rcPhuz2jdmDHCUUU6EPZHAAEEEEAA&#10;AQQQQAABBBBAAAEEEk8gacr0GUFGNWXKFBXcWLAw5/33309JSVEMHXwKo0aNeu7pCi2RDl4Vurmx&#10;qW7njsTTYEQIDGiB6urqOXPmDGgCJo9ArAW4rGItSnsIIIAAAggggAACCCCAAAK9L9DQ0BD+IMJa&#10;AT150iQlywqg9TP4NuXoo9X34cOHwx8BeyKAAAIIIIAAAggggAACCCCAAAIIIIAAAgj0S4EQK6CT&#10;k5PvuvO3cyNZFPlidfUXbv1ia2trEC9WQPfLk4lJ9XUBlmr29SPI+BNQgMsqAQ8KQ0IAAQQQQAAB&#10;BBBAAAEEEOimQEQroEME0BqKMugZ06cPGzYsnGFp7fPWbduCp89qhwA6HEz2QaCHBUjKehic7gaC&#10;AJfVQDjKzBEBBBBAAAEEEEAAAQQQGGgCMQ6g48FHAB0PVdpEoJsCJGXdBOTlCHQW4LLirEAAAQQQ&#10;QAABBBBAAAEEEOh/AhEF0GHVgO5/RswIAQQQQAABBBBAAAEEEEAAAQQQQAABBBBAIN4CBNDxFqZ9&#10;BBBAAAEEEEAAAQQQQAABBBBAAAEEEEBggAoQQA/QA8+0EegsMGTIkLa2NmQQQCBWAo2NjbqsYtUa&#10;7SCAAAIIIIAAAggggAACCCDQFwUIoPviUWPMCMRFYPTo0bqPaFyaplEEBqSASmLpshqQU2fSCCCA&#10;AAIIIIAAAggggAACCHgECKA5FRBAwCMwYcKEbdu2wYEAArES2LVrly6rWLVGOwgggAACCCCAAAII&#10;IIAAAgj0RQEC6L541BgzAnER0FLNESNGvP/++3FpnUYRGGACupTGjRvHCugBdtiZLgIIIIAAAggg&#10;gAACCCCAgL8AATTnBAIItAscc8wxLS0tb7311qFDh6gHzZmBQBQCunB0+egi0qWkCyqKFngJAggg&#10;gAACCCCAAAIIIIAAAv1JIGnK9Bk9P5/mxqa6nTt6vl96RACBcAT27dv3wQcf6GdTU1M4+7MPAgj4&#10;BHTXQa16VuUN1j5zViCAAAIIIIAAAggggAACCPRXAd30KPypEUCHb8WeCCCAAAIIINB/BLRcXQvV&#10;Bw8e3H+mxEwQQAABBBBAAAEEEEAAgR4RiCiApgRHjxwTOkEAAQQQQACBBBNobGx8/fXXE2xQDAcB&#10;BBBAAAEEEEAAAQQQ6G8CBND97YgyHwQQQAABBBAIR0BVhnbu3BnOnuyDAAIIIIAAAggggAACCCAQ&#10;tQABdNR0vBABBBBAAAEEEEAAAQQQQAABBBBAAAEEEEAgmAABNOcHAggggAACCCCAAAIIIIAAAggg&#10;gAACCCCAQFwECKDjwkqjCCCAAAIIIIAAAggggAACCCCAAAIIIIAAAgTQnAMIIIAAAggggAACCCCA&#10;AAIIIIAAAggggAACcREggI4LK40igAACCCCAQDwEmo8c2r937/5DjfFonDYRQAABBBBAAAEEEEAA&#10;AQRiLkAAHXNSGkQAAQQQQACBuAi0Nh96feO9nzz32k17D8elAxpFAAEEEEAAAQQQQAABBBCItQAB&#10;dKxFaQ8BBBBAAAEE4iDQeOjgG88//NX8b738/u5Dh5vi0ANNIoAAAggggAACCCCAAAIIxF6AADr2&#10;prSIAAIIIIAAArEVOPDh+089sPLqz3z9lfea25Ji2zatIYAAAggggAACCCCAAAIIxFGAADqOuDSN&#10;AAIIIIAAAjERqP7jrZ//3sqTbrztp1/OGT44Jk3SCAIIIIAAAggggAACCCCAQE8IEED3hDJ9IIAA&#10;AggggEB3BJznfOGh9S/e+8PFU1PHhP93l9bW1n1db4cOHWpra9M+2jQ2PTZ/1E/zR7/HQXajBSTt&#10;pw3nA+cD50OQt9Oo32n9VKN4r6aFgP9p60qyO//V5rUIIIAAAgj4CSRNmT6j51GaG5vqdu7o+X7p&#10;EQEEEEAAAQT6skDz47/O//xPN/1m4xMLj00NOZG9e/empna52/Dhw3/9619nZmaqneOPP76xsXH7&#10;9u2KDvWSMWPGbNu2rbm5OTk5+bjjjvvoo48+/PBD/RP92GOPTUpK0q9aWlr08ilTprz//vsKsv1a&#10;mDBhwujRo6No4ciRIzt27NAYOregAWgYAceglxw+bN2VUbPoqgWn06mXd25hxIgRRx99dMAWJk6c&#10;OGrUKN8s7C3MnDlT3RmHeLSg6QhWDp3HIIc9e/bIQePRTzOGkSNHTp48WYdP0zcOvhYmTZqk39pn&#10;0WMt6MTYuXOnZmEfw6BBg6RXX1/f0NDgNwtpa8/33ntPp6JOM514vhY0OzmbWfhakIMmaxy2bt2q&#10;jgK2IEntYFrQbuKKVQsffPCBZuE3Bp35OmoaalNTk2ahY3HgwAE5aAw603TV2MeQUC0IXIZGUu8A&#10;ugbts9i/f/+uXbs0C131w4YNs89i9+7dequRQ+cWtJsOmXHo+RbGjh2rdzP7GPR5XF1dnWYxderU&#10;oUOHmlkMHjxY72x6Xr/1m0UitDBu3Ljx48cHnMW0adNSUlLMLIYMGTJjxoyAs+jcgo6XjpocOreg&#10;o6wj5efQ/RaOcm/2WfjGcMwxx2jwZhaazvTp0+1j0JM6D3VOdm5BV5+uIM2icwu64nTdmVkEbMH8&#10;py14CwcPHtQ+OntD/qeWHRBAAAEEBqyA+atgmBsBdJhQ7IYAAggggAACvS4QWQCtf5nr395dDVr/&#10;Pn/hhRfmz5+vHXz/xtZLunocZDdakIBZQ4dkojkEH084ZzUtmLMaBxzs50Avng/2t9lwLmFz9kbx&#10;nzbS517/Sw8DQAABBBJcIKIAOvyvsSb4rBkeAggggAACCCDQQUD/eNbivq42rQM1/3S3/xs7yOPo&#10;fuUbUPCOGAPHIsxTJczdfGdU1CceLfidk0iacw+HXneI9E3AHlJ3fhzOf334uwUCCCCAAALdFyCA&#10;7r4hLSCAAAIIIIAAAggggAACCCCAAAIIIIAAAggEECCA5rRAAAEEEEAAAQQQQAABBBBAAAEEEEAA&#10;AQQQiIsAAXRcWGkUAQQQQAABBBBAAAEEEEAAAQQQQAABBBBAIMoAeuSIEcdMm6afCCKAAAIIIIAA&#10;AggggAACCCCAAAIIIIAAAgggEFAgsgD6+OOO+953vvOPRx957p/PrH34If3UYz2j5/FFAAEEEEAA&#10;AQTiLJA89YT0hTnZx4weFueOaB4BBBBAAAEEEEAAAQQQQCA2AklTps8Ip6WUlJSlX/rSZz9z/Ysv&#10;vvj4E0+88eab+/buGz1m9EknnnjpJZfMnTv3vvsfWPmb3zQ2NobTWnNjU93OHeHsyT4IIIAAAggg&#10;gEA8BPbv379p06aLL744Ho3TJgIIIIAAAggggAACCCDQjwUaGhrCn11YAbTS55/++EdnzZ37ne/d&#10;9tyGDZ1bP3fevJ/86PYXXnzx29/9XjgZNAF0+EeIPRFAAAEEEEAgHgIE0PFQpU0EEEAAAQQQQAAB&#10;BBAYCAIRBdBhleDQ2melz9d/9gZ7+nzUUUf5NPW8fqt9tOdAIGaOCCCAAAIIIIAAAggggAACCCCA&#10;AAIIIIAAAiEFQgfQqu+syhta+/ze9u2+5iZNmvjUE+W6D6HvGf1W+2hP6kGHRGcHBBBAAAEEEEAA&#10;AQQQQAABBBBAAAEEEEBgIAiEDqCvv+461X32q7yRMiRFOqoBbTfSPtpT+w8EOOaIAAIIIIAAAggg&#10;gAACCCCAAAIIIIAAAgggEFwgdAA9LzNDdx0M01F7av8wd2Y3BBBAAAEEEEAAAQQQQAABBBBAAAEE&#10;EEAAgX4sECKAHjlixOTJk994880wCbSn9terwtyf3RBAAAEEEEAAAQQQQAABBBBAAAEEEEAAAQT6&#10;q0CIANrcabC+vt5v/kOHDtUzl1+2wO95s6f9/oT9FY55IYAAAggggAACCCCAAAIIIIAAAggggAAC&#10;CAQXCBFAf/TRR3p9amqqXyvvvPvuqtUluuXgzTd9zv4rs6d5FRsCCCCAAAIIIIAAAggggAACCCCA&#10;AAIIIIDAQBYIEUAfOHhw165dJ514YmejO++669e//e2Xv/hFewatPbW/XjWQTZk7AggggAACCCCA&#10;AAIIIIAAAggggAACCCCAgARC34RwQ+XGSy+5JCDWH/90t8mgfTU3tKf2RxYBBBBAAAEEEEAAAQQQ&#10;QAABBBBAAAEEEEAAgdAB9AN//vPcuXPPnTevqwz6okuyTc0N7aM9tT+sCCCAAAIIIIAAAggggAAC&#10;CCCAAAIIIIAAAgiEDqBV7vm++x/4yY9uP2batIBeJn3Wb7WP9tT+sCKAAAIIIIAAAggggAACCCCA&#10;AAIIIIAAAgggEDqAltHK3/zmhRdffOC+e7taB63n9Vvtoz0xRQABBBBAAAEEEEAAAQQQQAABBBBA&#10;AAEEEEBAAoNGjx0bEqKlpeXpZ/45duzYb379a2eeMXvIkCFJSUnJyUkzZsw4d17mV5YuXZyX99cH&#10;//ajn/y0sbExZGvaobWl9Rtf/1o4e7IPAggggAACCCAQDwH9peW99947/vjj49E4bSKAAAIIIIAA&#10;AggggAAC/VjgyJEj4c8uacr0GeHvffxxx11/3XXzMjMmT55sXrVr1y7ddVB1nyOqvNHc2FS3c0f4&#10;/bInAggggAACCCAQW4H9+/dv2rTp4osvjm2ztIYAAggggAACCCCAAAII9HuBhoaG8OcYWQDta3fk&#10;iBFHHXWUqj8fOHgw/M58exJAR4HGSxBAAAEEEEAghgIE0DHEpCkEEEAAAQQQQAABBBAYUAIRBdBh&#10;1YDuzKfc+b3t26NLnwfUwWCyCCCAAAIIIIAAAggggAACCCCAAAIIIIDAgBWIMoAesF5MHAEEEEAA&#10;AQRiItDa0vzR288X5F5+1ty5nzj35j8/69p/sMs7STQd3PvSP+6+cv5Fc88666qvfK9me11Ta0xG&#10;QSMIIIAAAggggAACCCCAAALxFSCAjq8vrSOAAAIIIIBAZ4HW5saGV/6efcU1dz7+4vYdO95545Ev&#10;XXPJT+6r3HeoOcDOTQ33/WDRlZ/72vO1r23fvv1f96+66vzL7qrY1oIsAggggAACCCCAAAIIIIBA&#10;wgsQQCf8IWKACCCAAAII9DeBtiOHD3zvqz98bf/kH/3poaqq6oqnHsyaeaSkqOA51wdtnSb736q1&#10;31j1z9S5n7xn7TPVVVVP3v+buZN3/mjR597eHc2NKPqbJfNBAAEEEEAAAQQQQAABBBJbgAA6sY8P&#10;o0MAAQQQQKD/CbS1Hj74n2f+/d9rln1/yYKMKVOOPjXtvF/d+cNxLZv/8eSLjZ1qa1Q9WtqUMm75&#10;L75/0VknTZky5eRzFxb//EfJjTUPvvhu/7NhRggggAACCCCAAAIIIIBAPxMggO5nB5TpIIAAAggg&#10;kPACrU3NLz6y7WBSxjmzk5OS3MNNPmpm1rQJjjf+89rhJv810PUf7h42ZuyxY0cPSbZ2Th6cMm7C&#10;KUMHt1bVvBd8qq2trbo1c1fbgQMHEl6KASKAAAIIIIAAAggggAACfV6AALrPH0ImgAACCCCAQN8S&#10;aGtpef+9LS1JSccfM9XEz9qGDhs+bvyEjxoamlv8A+ijj552+NDBj/bubWpucbS1NTcdrnv/hX0H&#10;mnbs2hV84k1NTZd0vV155ZVKqFvcm9ppa2szf9QD32M9Y35lduv8K1owRDjgYM4BHHrFwXcBRv0e&#10;FbIF35thV++TAVsI+HYasoWQb8iJ0MJA+I9C3/qrBaNFAAEEEEhwgaQp02f0/BCbG5vqdu7o+X7p&#10;EQEEEEAAAQR6XaD1yP5XVt0079tPPvZaw/nHOjwZ9KH6a664cHPqpU+U/HjiqMH2QW7ddF/6gv83&#10;7oT05T9bPe+M8f99ce0Xv3bbv97+6PT/+c0LKz4XZDqNjY3l5eVd7WDig/PPP187pKamNjc379u3&#10;T7nGyJEjhw4dunfvXj2TnJw8fvz4gwcPHjp0SEnKuHHjkpKS9Cu9MCUlZfTo0XqJeknYFrT6W0P1&#10;m8VRRx2lAXc1C6X2+/fv9zl0p4VRo0ZJydeC+hWjkfQbg/aUpLo2kr4xhGxBjWuoOl46al21MGTI&#10;EDNZOXQeQxQt6Hw4fPiwmYV+qnG/Megk0Wljn4XfGMJvQZNSF3LoqgV1pN67GoNOTh1NtaBzdfDg&#10;wcZh0KBBOpN9Y4htC8OGDRsxYoQ5FnLQ0Txy5EiQMeh80EG3j8G0YC7APtGCvkuh86E7s4i0hTFj&#10;xugg2o9mmC1onNpT50OYLQx3b/ZjEacWdHKOHTs24CzCHENvtaBh643FHAszBp3tOuf9zocgswiz&#10;BV0UujQCHosoWjD/UdDVp/cBnQ8BW9C7h/bRNdjrf2dgAAgggAACCSugv0iHPzYC6PCt2BMBBBBA&#10;AAEEYiBgBdCrb5r3rScffa3hAl8AffCDa67IemfCpeWdAmiH48Bfv/PlW397/0cHG9vakoYMG3/h&#10;NZ/+9/qHj/70T4MH0MHHqphg06ZNF198cQymRBMIIIAAAggggAACCCCAwEASiCiApgTHQDo1mCsC&#10;CCCAAAIJIJCcPGjaMU4t23xvV53DW2/jSOPhfXs/HD9u7JDBHZY/u8c78tM/uqu6svR7381f9pWi&#10;+8s2/f6bN6U4jnx81rEJMBuGgAACCCCAAAIIIIAAAgggEEyAAJrzAwEEEEAAAQR6VmDwkMHnXHTM&#10;oNZX33i3zZtAH/joP7s/aJ46debQIf6D2e165YmnNg6ZfvH3Cn7y0x9/Y+F5Uz56758N+x1zT5/W&#10;s+OmNwQQQAABBBBAAAEEEEAAgYgFCKAjJuMFCCCAAAIIINAtgaRBQ4emH3/cuDt/csdrdR/ptmX7&#10;9+5c9fX8rYeHX3jBJ4YO8m/7UN0reTde+53SVw8caRsyqKXeVfujm37VOir1kpOd3RoGL0YAAQQQ&#10;QAABBBBAAAEEEIi/AAF0/I3pAQEEEEAAAQQ6CCQNGzHqd9//Qsq2Jy79xDlnnXXWOZ8498dP7Zq3&#10;6AcL5x6jv5o0Hvhgec5l885dtHm/9bIpp50/f9jgR75/dWbGOXPPOifjkk8+3TK6eG35ceM7F+sA&#10;GgEEEEAAAQQQQAABBBBAILEECKAT63gwGgQQQAABBAaCwKDBQ6df9tXHSn4xb+qw3bt27T887Zbb&#10;fv/rr39q3IgUTV91Ofbu2rVz5wdN7grRQ0ZM/9Uz5V+/Oautsb5u90cfP+uq3z9w36KTZwzmbzED&#10;4VxhjggggAACCCCAAAIIINDHBZKmTJ/R81Nobmyq27mj5/ulRwQQQAABBBBIGIG2tpaWfQ17Dje1&#10;qCbHqNGjhqUMTkqyRtfa3HTo4IGDja3jxo8f4kmZ2w4d3Hfw4JGWVsew4SNGjhwxKNm9aze2/fv3&#10;b9q06eKLL+5GG7wUAQQQQAABBBBAAAEEEBiIAg0NDeFPm7VD4VuxJwIIIIAAAgjEUCApadDgMeMn&#10;TJo8eeKEccOHetJndZA8eMjIMeMmTvClz3ouafiIMakTJk6aNHHM6JHdT59jOA2aQgABBBBAAAEE&#10;EEAAAQQQCCJAAM3pgQACCCCAAAIIIIAAAggggAACCCCAAAIIIBAXAQLouLDSKAIIIIAAAggggAAC&#10;CCCAAAIIIIAAAggggAABNOcAAggggAACCCCAAAIIIIAAAggggAACCCCAQFwECKDjwkqjCCCAAAII&#10;IIAAAggggAACCCCAAAIIIIAAAgTQnAMIIIAAAggggAACCCCAAAIIIIAAAggggAACcREggI4LK40i&#10;gAACCCCAAAIIIIAAAggggAACCCCAAAIIEEBzDiCAAAIIIIAAAggggAACCCCAAAIIIIAAAgjERYAA&#10;Oi6sNIoAAggggAACCCCAAAIIIIAAAggggAACCCBAAM05gAACCCCAAAIIIIAAAggggAACCCCAAAII&#10;IBAXAQLouLDSKAIIIIAAAggggAACCCCAAAIIIIAAAggggAABNOcAAggggAACCCCAAAIIIIAAAggg&#10;gAACCCCAQFwECKDjwkqjCCCAAAIIIIAAAggggAACCCCAAAIIIIAAAgTQnAMIIIAAAggggAACCCCA&#10;AAIIIIAAAggggAACcREggI4LK40igAACCCCAAAIIIIAAAggggAACCCCAAAIIEEBzDiCAAAIIIIAA&#10;AggggAACCCCAAAIIIIAAAgjERYAAOi6sNIoAAggggAACCCCAAAIIIIAAAggggAACCCBAAM05gAAC&#10;CCCAAAK9INDS3PjGk/dcnT5r3NgxqZM/8f3fra/76FBX42g6sPuBe34+/4Tp48aMm3nyZSseeHr/&#10;kdZeGDRdIoAAAggggAACCCCAAAIIRChAAB0hGLsjgAACCCCAQLcFWpoO737yF5+4+tZndjRPPWb6&#10;2OFbV3z3mlt/VfbhgaYAbbceLvnS3C8tu/3NxpSpx0xN3vfKD2+95uo71hNBd/s49IEGGhsb33vv&#10;vSeeeGL9+vX79+/vAyNmiAgggAACCCCAAAIIINBRgACaMwIBBBBAAAEEelig7fChA/+v4K7mqRc9&#10;tmHDxsqNm57f8NXzjt6w+vvrara3dRrLga0v3762YdSl33ryn5UbN26sfKb8yxcO/9ev/9+/3z/Y&#10;w+Omux4WOHz48KZNm1599VXF0EeOHKmsrHz33Xfb2jqfIz08LrpDAAEEEEAAAQQQQACBCAQIoCPA&#10;YlcEEEAAAQQQiIFAW8uRQ9X/eac+7ytfSZ85bdy4sZOPnnnLHXdMGbznqYpNh1v8ezi494ODLcm5&#10;110x7eiJ48aNmzR1etZ557c072840BiDwdBEogq0tLS8/fbbBw4c0AONUblzU1PTm2++qZ9k0Il6&#10;0BgXAggggAACCCCAAAIBBAigOS0QQAABBBBAoEcF2lqaml98amdj0py0k5KTktx9J42ZdMakCSnb&#10;trmONPmvbx0z9bjTRw1Z88ufPPvSW++///7rVf/8zYP/HHncBbOmjA4+7ubm5l1dbx999FGPTpvO&#10;IhTQ4dPh1tpnJc6+TWuiX3vtNTLoCC3ZHQEEEEAAAQQQQACB3hRImjJ9Rs/339zYVLdzR8/3S48I&#10;IIAAAggg0OsCrY0HalffnPGNxx99dc+FMz0RdNuB3ddemfXuxAVPlPw4deSgjoNsfvvpv9z0P19+&#10;/aPkYUOHNB05PMZ5+i/uX7PwY9ODf5Cuog1nnXVWkPkWFhZeeOGF2uGoo45qbW3du3evltaOGDFi&#10;6NChDQ0NeiYpKUm/Uuh58KBV7mPs2LF6Rr/SboMHDx49evS+ffuUk4Zs4ZB7025awa2fXbWgpb5q&#10;MOAYwmlh/PjxGkxELQwZMmTUqFG+WcS2hZEjR6akpOzZs0czMpIBZ2HGIHyz0tk3BrE/99xzW7du&#10;1YEwS57VoPLoCRMmHHPMMeedd15ycrKR7KoF/arzGHQo1bI5ZNohfi0oJVfR6vDHICuN1u4QwxYk&#10;LCX7sQjoEGQMEbVgLh9zNH2ziEcLWiCvy9zvaOr61VVsH4NOG1NAvPMYer4FvW/o3cN+LCIdQ2xb&#10;0HWk96XujMG0IGE5+x2LYcOGDR8+POCxsM8iohZ0xDVaddT9FsaMGTNo0CBzLMIcg3kr843BrwX9&#10;N0JjMx+baTc1bv6zYncI0oL2V4OmhSCS0bWgA6Fh2P/TFnAWZgw6mpqCrt9e/wsDA0AAAQQQSGQB&#10;/Wcl/OERQIdvxZ4IIIAAAgggEAOB1iP7X1l107xvP/nYaw3nH+swS6Adh+qvueLCzamXKoCeOGqw&#10;vZvG/R/+7cef+eafXhk1bvLI4UOaDu2v39+84Lu//PnnFowZ3mFPv8Hp38/bt2/vasTKat96662s&#10;rCztoMRKeZmeMcmykgg9NgG0fqXHJmVWPKcdlJPqV/pXuvbU8yY2pYUYOqgpsz355JMKi0VtImyB&#10;i1rRsw7cmWeeqee7Ohbm5d05mnFqQaeWziK/M8qceH5nlKIic3aZhF3TN+ekWtAf9bz9nKQFc232&#10;UQff20jUs4hfC+Yq0+Z7M+zqnAw4BvN2GmkLnd9O/VowJ3/n6yLIG3KPtaBUV4n2Sy+9pKN5+umn&#10;60IWgoba2SGRZ2EkNfgY/CefJhBAAAEE+q8AAXT/PbbMDAEEEEAAgb4v4F4BfVPGN8ofeXVPlncF&#10;dOuBuuuuvOgd9wroCR1XQNc+9uPzc+9YUPD35TefM2HM8AMNu/9615e++vOnfvDw88vO+1jUHlrh&#10;pRvcXXzxxVG3wAvjKqA88ZVXXtEKaPViPgxQFnbssceecMIJKp+SmpqqTCeuA6BxBBBAICIBvVOp&#10;RpB51zKbFt1nZmbyZhURIzsjgAACCPQVgYgCaGpA95XDyjgRQAABBBDoJwLJyYOmTT8uqa3t3fd2&#10;+Oo9Hzl8+KMPd6eOGzdksF/9DUfVE48MHj/j+9edMfGoEUmDkkaNn7Tg2m8dNbzlb49W9xMRphFI&#10;QEvw9L1+ZTezZs0ySwjPOOOME088UUm0NsXT3IqQEwcBBBJHwNwo1Z4+a2z6pHPHjh28WSXOYWIk&#10;CCCAAAK9JUAA3Vvy9IsAAggggMBAFVCWePYVxw5tra553RSK1T/O9++o3PlB0qyPfXxYp1WtQ4cO&#10;99XHMDu7CzIMUj3LgSo4IOatAFpfWleZVwXQl1xyyfz58ydOnGhmri+Gv/DCC+YL7GwIIIBAIgio&#10;ZsWLL75o/gtl31QySHU5+MwsEY4RY0AAAQQQ6EUBAuhexKdrBBBAAAEEBqbAoJShp559wtElP/7u&#10;gy++1tzSumv7K9+85Vs7W6Zmz587tNPfTU77xEUtH7x7yw/v+vfmPa0trR+++cpvfpi/c29rdsZJ&#10;A5NvgMxadTZUCjbgZHU3LWXTA8SBaSKAQF8RUAb95ptv/rfj5nK5XnVvb7zxhrlnJhsCCCCAAAID&#10;UICbEA7Ag86UEUAAAQQQ6GWBtpamvS//5azLvrjtYNOg5OS21pa2pHGf/9mfbl9y0cihgw7ve794&#10;3oWr6iY/9eY/TxnjaG3a/dOcT/1yw8uHWhyDkpO0s2PIyPTcb/ztV19LHeJfryP8iVEDOnyrXtlT&#10;d/FSuWfdyCtg74cOHdLzY8eO7ZWx0SkCCEQqoCXAdXV1NTU1enDqqafqCw1dfcIUacsJsr++qaMJ&#10;6tapqvtsH9Ipp5wyffp0FQ5qbGzU3HnXSpDjxTAQQAABBLovQA3o7hvSAgIIIIAAAgjEUSBp0ODR&#10;s695ftOTX70ywzlz5gmnXP3H8k3FeRcMT7EC5eTBKWMnTT5m2uSUZEeSwzFoyISv/XVdxTMPXj/n&#10;DOexzvQL/uehZ5955I6l47uRPsdxbjQdC4HDhw8fPHiQZc6xsKQNBHpfQEuDX375ZX2qpCrJKp5T&#10;W1u7YcMGXea9P7LYjUAB9Lvvvvvxj3/c1Kk3m4oITZs2TTdQ1buZatn/5z//kUDs+qQlBBBAAAEE&#10;+owAK6D7zKFioAgggAACCPQ3gdaWQ4cONrW0JiUPGTpsqG4/qLhZm9Y4Nx450tjcNmLUSM9TDkdz&#10;U5OeVL2O5MFDhg5N6XyvwkhxWAEdqVhP7r93716tcdZNCJXgBOxXedY777xz0kknKdPpyYHRFwII&#10;RCqgZb8qPVFRUWGK/ptNl7ay2mOPPVbhbKQNJuD+JlXXO5Lmpf+4KG3XrE8//XSthtYNVM37mJ7R&#10;52qiOProoxNwCgwJAQQQQACBSAVYAR2pGPsjgAACCCCAQG8IJA8aPnL0mDFjR48akeJNn61gInnQ&#10;0OEjRo9uT5/1pO5cOGLUqDFjx4waObz76XNvzJY+IxBQfKM7DXaVPqshhVZaSGjPsyJonV0RQKAH&#10;BXSdqvKG39WqNFbFkfVJUg8OJI5daXZa0K3Pw/TWpCIbme7tqKOOUhEh3/uYHqh+/YcffhjHcdA0&#10;AggggAACiSrACuhEPTKMCwEEEEAAAQTiKcAK6HjqdqttZVKbNm0688wzg69uVtxz4MCBKVOmdKsz&#10;XowAAjEV0FcTTPUJX6u6ol977bX6+nq/fvQh09y5c7VAWGG09nc6nTEdSM81pgnqvoOTJ0/WXIL3&#10;qpnu3r17xIgRyqaDfMDWc0OnJwQQQAABBLohwArobuDxUgQQQAABBBBAAIFeFdizZ49u26V1gjt2&#10;7NBPBc07d+58//339ZmBfb2kWQTdb1ZQ9io5nSMQGwFdqqoykWrblLSOGTPmuOOO06Wq4FU1kc2m&#10;ZcKqUKHQ1uyrV+m1sRlEz7aitc/79u1TCY6Q6bPGpdBZd1/UvQr59kbPHiV6QwABBBDofQFWQPf+&#10;MWAECCCAAAIIINDzAqyA7nnzMHt8/PHHtae5WZliml27dk2dOlXBjRZEz5gxY9asWb6isbrll1ZN&#10;Dh06NMyW2Q0BBOInoM+K3nzzzRNOOMF3hSp01vX7+uuvq6T79u3bVdv9+OOP1wWra1nFkbX8WRUq&#10;zHh0pb/99tsf+9jHtCw6fiOMR8uKzl999VV9ZuabS/BetAhaLNJQKK87E7IOOh4HhTYRQAABBHpG&#10;gBXQPeNMLwgggAACCCCAAAIxFlDorFhZcZUyGm3/+c9/tPZZAZbyKUXS+nb/W2+95Vs8OG3aNOU4&#10;CnRiPAiaQwCBSAR0DerKVU1n3YXPlz7rSX2JQeGsbrunpPWYY45R5KpLWDsoej777LPtia12UHKt&#10;QhZqpw9d0Xov2rp166mnnhpm+ixU81maPlT797//3YdmGsnpwL4IIIAAAggEEEhGBQEEEEAAAQQQ&#10;QACBBBF44403xo8fbwbzwQcfKHRWRqMAq7Gx0Typ7+n7AmjlOMqttE+CDJ5hIDAwBXRJ6sahRx99&#10;tH36+gDpvffe8xXJMbfg00rh6dOnjxs3LmCF90mTJnW+XWHCkuqtSSu+VYY+nOIbfrPQS1ScRDhk&#10;0Al7fBkYAggggEBsBQigY+tJawgggAACCCCAAAJRCiiLUXVUpVTma+nKnU3WbNZXmka1ONoX2Wgp&#10;pQm5ouwvgV9GLJXAB4ehdRDQRaqVy6qtMXLkSL97D+pq7YylQhwBKyDrtWpBq6S3bduW+CWSdYXq&#10;oy8VDPFb+xz+lav613rvCkjEGYYAAggggED/EyCA7n/HlBkhgAACCCCAAAJ9T0DBzUcffaTbkfky&#10;LKVRWuCsmeinb42hSsfaQy6FOCrn3fdm2/WI5aBbL27ZskXFcxM/hutP8swlCgGdosqLdXdBXZh+&#10;L9fnQ7r9oJ40l7Y+Wzpw4IB+KnINcmKrHX0EpWQ2wU9+VQravHmzFn37So5owKoXpIoc4RfEVBEh&#10;vUT3MIxCnpcggAACCCDQtwQG6Q7EPT/i1pbWb3z9az3fLz0igAACCCCAAAJGQCUdlHFo1R4giSOg&#10;7EZHRPGr7mamUelmZVosqTXOirEmTJhgcmctkNRX130ZtLJp7aZISxFY4kwk6pFoofcLL7ygOrm7&#10;d+9WsRFFe6oVG7BYQdRd8EIEYiigrynoslVVjc4309MzujxVpV1loOvr63VKv/TSS3qgnXVi6yOl&#10;0aNHm0+Y/DYtK9YOKsWTsGe+0mddmPq0zDd+3YrwueeeU5qsaWrKe/bs0WdjAWfnN1m9uelV0uBm&#10;qjE8LWkKAQQQQKBnBPTXgPA7YgV0+FbsiQACCCCAAAIIIBAXAVPo2dR0Tk9PNyVi9VgVY4899thZ&#10;s2bpsWKpj3/84zNnzrTHOqawrCqx9oNK0Ira//Wvfyl/1wOtptRPBfHPP/98P5haXE4aGu1tAZ2Z&#10;uk3oySefHDBp1bVp6rmbUjnKlLWbQlult3qhqr3rFoUBZ6AX6maG2iEBz3xf3WdNype5a5wvvvii&#10;PtT0XbmKoVUU21f/OsiBUiNaB62rnlocvX060z8CCCCAQHwFWAEdX19aRwABBBBAAIHEFGAFdEId&#10;F8U6WpCuIEYRlTatLtStvbRS0ul0pqWl6fljjjlGj+1LDn3jV4Kjr+0rsVVCnVCTinQwSqDefvtt&#10;v8oDyrDGjh3bub5BpI2zPwKxFVDqqoxVX1kIsnRXZWR0K1GdwKoyoVrJ+u6Crm4t89cXGvRAJ7yu&#10;dF8JC/vwTD1ovUofL4Wzjji2U+uqNV2b+qxLb0d+dx1Ukq5VzH5Xrv4TM2PGjICz82vfTFZVSkSU&#10;sIu+e0aYXhBAAAEE+pZARCugk6ZMn9Hz02tubKrbGfgT754fDD0igAACCCCAwAAUUOHgTZs2XXzx&#10;xQNw7ok2ZWWsppqqwqboxqYWXnnllRNPPFEJV3QtxO9ViqWUuL311lshu9A5WV1d3Xk3zUs4IV+u&#10;HRQFqkRJOJlXOK2xDwJBBPSJkXJYhctBAmLdnPDf//63Lk99smKv1X7aaafpXNU2b968rvJrXTgK&#10;oBVzK6Tu9QOhwShQ1tuUPhXr/DalNd1ar915kBdddFH4hTXUheqTqH508Ey/1ykYAAIIIIAAAj6B&#10;8G97oJcQQHPmIIAAAggggMBAFCCATpCjrnBWN9ybNGlS5/XLSmQUPynn0vpoE093Fa1qB7WjeEjf&#10;3Ncqws7laHtrsmb8mogmGHIMKrihD0XMWhJNRzWg9dd61cmdP3++6pCEEyurI32Xf+LEiayYDqnN&#10;Dt0R0Imt0s/6mkLwFbtKVPWZiqJb3Xvw9ddf17mtS1WxtT5T0Wv1tQZ9vyFIC0qudRVoN78Vx90Z&#10;eRSv1TB0+0Qt5VZZ54Aj0a9U3lrXrL1x7ak5qoq93tn09qV3gJCrm82HVVo2rg/STPUSNgQQQAAB&#10;BBJZIKIAmhIciXwoGRsCCCCAAAIIxEuAEhzxko2kXSU7+va6PgzovMJXWYy+k67KqqqmqhhLu+kZ&#10;1Ybuqtqsnldqo9udqalE+M6+pqZYSrcjUwilYSuNUvwUfFN0rvhJGrqhmUrrak2l5q4/KuzTrxR+&#10;mW/oB98U0yuzUzuKvRLBIZLTgX37hoDOLt0nU7lwyERVZ6xWMSuEVVqtT2J0OSiJ1nuvzlI9ecYZ&#10;ZyhmDfJxkU5g1abQMurg66zjqqbJauSaRZDbgZpp6rJVvG4Go6hdl2Ftba0+FdOmFvSGoEs4+MdI&#10;otAOui2h3vrUlFZPJ85naXFFpnEEEEAAgT4qEFEJDgLoPnqUGTYCCCCAAAIIdEuAALpbfLF4sRIZ&#10;RUsq66xcpnN7OkAvvPCCWTKp3yp93rNnj2JchbkBQxk9qbhKtWXVprJX7dlb2Y35tr5Gq2FoduGP&#10;xNy0TWsttZpSAZ8mbnJnBVt6UsmUHgeflC/AkpjCPr3c3CqttyhicZrQRmIJ6PTWciclyOEUzNEl&#10;qQv2ueee0+coqvisF+qcVKasz1ROPfVUZbuqaBE8k1UL2kH793waqzcobS6XS59p6cIM8nGOeefR&#10;lw90zepa0yWvktBayKxh6xltmrveEMx8Q16Mpqi9Mmjl++biDfmSxDpFGA0CCCCAwIARiCiATh4w&#10;LEwUAQQQQAABBBBAICEElMgo2VHGqlinq0WUKh2r+MY+XL3KxLJB5qDWtFDRlI5VUhZ855hbmEog&#10;SsBV8dmUuA2nboZ9GEqaNAWt99QslFWZuzJqIloKrc3vO/5djV+NKBxUaqYc3FQG6GGHmMPSYOII&#10;KEp+7bXXRowYEeaQlL3q9qEf//jH9WHMmWeeqdxZt+bT1wJ0aZjyOyHb0cmsbzboM5iQe8ZwB71B&#10;VVVVPf/8851vORiwF4XOZ599dmZm5ic+8QmtDdeY7e8/eqwV35qCNMIcpEp26H3sX//6l8C5fsNE&#10;YzcEEEAAgUQWIIBO5KPD2BBAAAEEEOi/AoogmxoPHti/f9++/fsPHD6iuDBwsNh4+KD+Ba5/its3&#10;veTg4cb+q9OfZ6YwRelwTU2N1vMqxuoqolU4pdTGL4D2i6QDMmmJpXJtrUZUaKUUqceyG5Oqq9SA&#10;lnyqxK2WP0exbtHg6IUKr836RzNHUxxW7Yd/ZshB6yhPPvlkVQKRRs/H8eEPlT37ioDOIn0yNHfu&#10;3JDFN3wz0ku0KZ/Vpotdp6U2sy5Y53M4n6moL/WoEtJ+bwhxQtPA1JFCdtWnVqYcfvlpfVakq14X&#10;nS7bzpeq+XQqoktY72NnnXWWFpepBhHXb5wON80igAACCPSYAAF0j1HTEQIIIIAAAgi0CzQ3Hn7s&#10;19/JPHG66vamTj7lus//4t3t+wKubS35yrmTJx6lUM+3aX3ouAmTLvj2AwMH1OQ1ZjOBjm/rsYA1&#10;JtoarQpKqKDzKaecEvwr/FoC3Dmb1vfcw5yvspuPfexjioMjSnyinqN60apnrX3W4kdVGIi6HUVX&#10;WrmsIrD2I67HalN3Iww/9fMNQPGZVp4qw3r33Xd7hiLquQ+QF/qObJ+br0auuuQq3Bzmun4zU2Wy&#10;5qMU+6JpPWMKmuuKDsdBPSoO1iUW5uUfTpsB91H7+qqBpqnPkMKcZud2NKnObwImedcW6dj03zt9&#10;KMX1G6kb+yOAAAIIJJoANaAT7YgwHgQQQAABBPq/QMuRg1W/+9ql3/zdiJMvuG5h9rFHtzz5yJpN&#10;W0defMncsUMH+83/yMGGUVNPnjv3LC1G0zb3zNMnJO3eUt+Yc+Otl805NmqsvlIDWoGIVrDqlnSv&#10;vPKKMgiFIxs2bFi/fv3GjRv1QF9gV8KoiEcLZqOm6JkXaiKqaqr7celL6KayRPB+FU9r4ocPH9Zu&#10;5rWKdxWhaiG8civlOyHXF6sLZV6q2qGwXssS4zdNVXdVpK5JdVWfOsyudU6q4GxFRYWOr7I23bhM&#10;QZgOutpXHK+TP8y0rnN3cpCAAOWpdDvM8bBbzAVUmFtr/7WIWBeyrlx9qBDzLuLUoEmfdVXq/Al5&#10;6WkMqoCsaepbCLrroPm0TK/SmWyGN3HiRH30qJ+qzhHyrcA3I711qDV9oBLOAKJwMOmz1imH8wYV&#10;pH1dZZr7m2++qdFqdjrQetfS4PVAabIMI42hzfWrNwSdMFHH4lGA8BIEEEAAAQSCC0RUAzppyvQZ&#10;PQ/a3NhUt3NHz/dLjwgggAACCCCQAAJt+/bsuPwTZ7gmXfevdT9LHTyorbXxb9/95Nfuf/O2P5bf&#10;etnJfsFkS3NTS3t1jpatL6w9/5NfnnzFj//5+5tGD/FPq8Ofncp6bNq06eKLLw7/JT2/p7nznsqA&#10;6oH+hqcYWoVEFVOau9Ipd1aZ4GOPPVYFVefNmxdOJtvzU1CP5q5lit4UXamwaZj31FIYpHV/CrAU&#10;CamChKIcTVMpjAIdtaBiskpjQ0ZXZr2k0JTUy0qLi2MroKxKY9Ph0NjUcndyMTWie7XpYwZZaeG2&#10;BiwxRe1C08i1mvuSSy654IILolgE7ZuyNBSNKQhTUK6TJ7YUtBZSYNu2bcolTVkYU+z79NNPj/k5&#10;GXIYUeygS1gVMI4//vgwL16lz7W1tb7i4+a6UOqqz2n0SZIezJw5U+mzFjXb68yEHJhZUq0PabQ8&#10;OeS1H7I1+w6aoD7u0nWna607HyNpeLp+9Y6tueujL32MpP/QqHF9MUJRuz5G0rA15YyMjCi+J6Ez&#10;R0dBw1ZdHa7fiI4vOyOAAAIIxElA/9ULv2VWQIdvxZ4IIIAAAgggEAuB1qb9Hz59x4/+ctOPVl4+&#10;e/oQ/XN8SMr0U2c9dt+9e0accPkFZ6YM6tBLcrKWfHm2Q3vqfv7Nz7zZevyT9/50wqhhnvq4UQ2q&#10;T6yAVoqh9ZLmvlUqA6pNi+AUSWvwekZ5hFIMRYomilWg050ANCrFEC9S8qLBa1Muo+jZFx+H05fm&#10;okmpTrRSG2XQWjmoVd5mgmpNFMp0QqaxJi/TC4Wjn2rHBGExgdJnAPpIQMPTskQTi4czr4D76FAq&#10;s1Ni9f777+uBjqlyOrWpxZ4mdtch1kE/4YQTgtctCT4AE3pq+lqHrjWVsXKIetYD6oX6NOXFF1+0&#10;FzE3p7HuyJfga1p1cupWljoVdZ6Hc5JrjtXV1Tpd7eUyNEfdoO+0006bM2eOingoyzb3IQynQd95&#10;Yi5nvSvqBNY7Q6wyaE1QHyPpvVRt6vqKaEh+57Cpka3QWY0oyFborOOrx5q4igL53r7MpR1pR9pf&#10;72N6ob4VocYT/LQZUFc3k0UAAQQGrEBEK6CpAT1gzxMmjgACCCCAQO8ItLW2NFdvqnckn/oxZ7LD&#10;ZHZJo0Y7U1NH1n+0q7El8K0Irdix+dALf/vVAy8N/eLPSyYfNSJk2qccRMtIu9oU8/XY/DUShbBa&#10;4hrppiBDman+bqdN6/6UeCrWUVaiL3QrNFGzWrKnX2l18Ntvvx1p4533j219VROqKktVs4p1FJdE&#10;GhgpcNGrTH7tl1Vp7tII8wiadrQpY9KolF75pWNhtmPfTcdFUzvppJOimFfn7kwJaZ2rCrDM8nY1&#10;rmHrsc4BTV+LuLXGRJ9GRDFU+0tMBq311OpRMVZsj3g3x9YnXi43XXFRXGtaz65XmWvZbDrEekYX&#10;bxSt+b3EfEYVj01p78svv6wlt4o+w2xfY9Pl2fnU0gmsD4FMvSBzQ8JIE1gzAH0Yo+tO3xUI5waG&#10;Icds3qbMeKIekq8XXb/6UMH80RTf0PHVY31q6JusZFQMJ4pLz3wmp+v3uOOOUwt6H+uZuzKGNGQH&#10;BBBAAAEEwhGgBEc4SuyDAAIIIIAAAjETaG08ULv6poxvPvHoq3suPNbzr/K2g7uvvSLrnYkLnij5&#10;8YSRHZdAe3veu7vqxouu23HsFf+4/44Jo0KXPFbEc9ZZZ3U1bv37/6tf/eq5556rHfTveWUZ+oK8&#10;ntT6MhU90D/vTdFS/UprUZX5ajezVlEpoXZThqI6oQqVzCf/2k2Zi5Yn+7WgP2o3rZM1u2nRrhIE&#10;05Fa0Lfvd+7caX6lShoag76irl9prZwWG2o3RVRKfzQkJZJ6oJ+KnjUY7Wlu7aXd9FstwlVB1auv&#10;vlphipbQ2lsws1DjSkBMAVZ9x1zPmDGoES3600vMkmq1o3BHQ9IOeqDG7Q7qVxTaTV+f1w7GQcmy&#10;VjJq4qYFOeiBqVWtX2lP85Lwx6ChqgWNQT/NqmdNXICKcsSloM3kzno8d+5cPTZj0PJq0Znlpb4W&#10;zLFQ6Kzh+Rw0Hs1XL9QSQi3D1K80Ni0HVoMyMS3oecmbY6GW1YLPQUsalShpT41Eazl9R9NvDJq4&#10;WlCwpRYkqfbtY5CkAmVzRumnPlpQa1o4qV40NsHqKCvG0ms1bJ2NOoV0mDQMLR1VJWhN0K8FczTV&#10;i1JCnZMmmLOPQc9rhH5jELKGoQZ1VuuTDLVgFoHqsWlBDhqYHPRYz6t9+/mgkgXme5cy0U9zPmix&#10;tsRMtW7TguJITapzC3qVWjAOeuxL5YK0oGOkWdiPRQxb0KkrbZMM6syXmH0WOmHMOal56cyxS2oM&#10;+pDAnHh6rTkWmoXOPT02EaGOhRhVYkWwOqv1jFozF6CqAJmiOjrVtVuQFrSPLivtoGOhnc0YdAbq&#10;LNIY9FsNTGvkfZI6c3TumU81zLHQOM0Hb7pm1bWRVAvqV2e1mYXPQUPV+aADZHJPMws5mK8R6Fho&#10;Bb0Zg84fvbNpDOba1HvR888/b96ITPFiNS43pcbp6enaR3vqV3oj8p2Tfi3YJTULNWiXNGPQ8LRp&#10;vuYSVgt6lWZnxmA/mgLXsbA76PoyubCOsnlbM3WZdaGpZUn6HU37GMxbmaw0CyOptybjoDdknfwP&#10;PvigeafVr+RWVVWlnU0VHfVl3oj0TnvOOeeY/6z4teA3Bu1v/rNi3Xp33DifgxrUAPTWoZfrBNAY&#10;zAWoB/qVzi4zC7uDXq7/stgddHDN0dThC9iCzhn9lg0BBBBAAIGuBCIqwUEAzYmEAAIIIIAAAj0q&#10;0Hpk/yurbpr37Scfe63h/GM9S6Adh+qvueLCzamXKoCeOCpQZee2psr/++q1xU988a6/feuKUweF&#10;XP/scCie8C1G6zxDU1I5KytLv9K/vfVPd1Ob1Sxo1WOTFOhXemzSNFPwweymfbSn2S1gC+pduZLS&#10;QO1pyryalEQP9BK1YP5obs9lGjdj0GO9xIxBeai+/K6/25kYQlGsaoAqd9DzGpjCHaUVylaUs+vr&#10;7aeccooZnr0F05Ea9w3VPgbTkW8MShtNXqw8QnFMFA56iYkslRkp0zGT6jwG87xx8BuD5qXZKVhR&#10;iv3aa69pXbAJ+BSyqGKsqQOgEeqn6qhqLgFbUMvGwSxptFfdNQ76qecVVynWEaM6NQfaHAvN3Tz2&#10;Ox/MQdRic71E0Z45bbqaRcgxmNZ0hihUUhIkN8VGmq9iQf1R4ZTOH01TQaEkZ82apbq3ixYtUiZo&#10;P5rBJUOOQWmducOhuSua31ltdzAnvzlV/K4L++WTCC3YL2G/oxnmLDq3oKOjw6FQVZGljn50Z/XT&#10;Tz+t6FPntu7mp7cmnWNqSpmsfup6UZUGZZS+S6bzdRH8aKpBHU1dJr5qMGE6mEPma9wcTV2D5roz&#10;n5n53uVCnlHmrNb9UU3tYz2Wm1JOtabc3JxRal+MGqqiUlPWI+CbYcgrS+3oklHArWhVbp1nEeQt&#10;XaPSdaepmbsChjMG05p5tw/4dqondfE+/PDD+qaCAPUWYd751ZGp1K+3L41TnX784x9Xmm9UI/2P&#10;gn0MOuKmGJHeJcx7UcCjGcV/2syBjvRmiT36Nwk6QwABBBBIAAEC6AQ4CAwBAQQQQAABBLoQaGs8&#10;8Oa9t5755Yf+9tLuSz+mqr7Wfi37d11z+QU7jvnUY38oTh0RoERY86EPv5wz/8kjp//jod9+bPyI&#10;7uvG9SaE+qe7AhfFLsodtFYx6tEqU1BQoltaKY5UqKEwWlmGRq4ntSm3UqKhhcBaBqibEGp5bKQ1&#10;LjoPzKTtCiVNghx+gxqqwjW9UJmIFrSG/8LOY9AaPX02UFlZqUqy+nutPirQSBToK7VRQqd1lFrH&#10;p/WDylyi+wq/r0fNVBm0PJXjK4cKPmZNUGPQwGQeq3LbSp+18NksN1ZipaoCSif1R505ZpmnCdeU&#10;ZGnK+rDkyiuv7M7pFPA8FK/AtVJSp1M3PaM+zxP8hTqxFSwKRwtCu3Ni6yr+3e9+pyNuym5IXm0q&#10;PVQUq3BWnzEoo9SJHXXqp/NZZRk0Qh3N7lwdOgN13ekdRm8C0c1Xeb0KXuunLi4NSQ2aDNQshdY0&#10;dRrrQtbpra8RqJeoTwDlpBqqUl1dvyErwvtd+OrdVN6Iunf7CzUSfXXgb3/7m95SdOtUXc4mDtZk&#10;9fZi7hCrWetjQr176L06/NEGH575XERddLN6dUwQaAQBBBBAYKAJRBRAUwN6oJ0ezBcBBBBAAIFe&#10;FkgaNHjC9ONSHK2bt25vc3gqPh8+tF91LsaNHTdkcOC/nOz/oLb6nffPPu+CKaOH9/IEQnWvhEVL&#10;gBXnKQbqZlyozEJplIokKCtRXKXVggpr9H1wpUt6Ro2bDEUBllIPUys51OhC/F5xjHpU6GnqVJh1&#10;xME3s17SBKYKZzXr6EIr04vyFK0CVpCtVaKqYqFZq309MFUszGLqmKTP6kuT1eJfBX8KyJSUaQpm&#10;TWLATb9SIK6v2GuLSVArNK1n99WxNauttSZUHycoZ1dQpYXtSidN5n7RRRfpWIdf9jrUQWv/vc4i&#10;fWBQW1sbk4q64ffbJ/bUQVFSrGW2OgraunNia766Qs23CszcdRXrpNIKVgXTOs/1pmEqfQc5CYOj&#10;6fzRMnlTIFiXTDgXb+cGzQchem3U6bPaVBiqi9QUw1H2qgd6UieYJmgK2Wu+eqyfCm2jG6cZuVnC&#10;rBZM5hvmSWW++qAzP1bps/oVuD4g1GcVOoL6uEjt6zjqXUWP9d6lNxnzTQudRTFMn9Wv3q71LqGT&#10;x7xVhinAbggggAACCPS8AAF0z5vTIwIIIIAAAgNbYNDgIWdcOXNU0obK6sONzfonc0tz44dvP/be&#10;7sGnzT5z2JCAOG1vP7pq2+EhF5z/iZFDwqi+0UvApoaG1pMqwFW6EZM1bqbcgclxTLkJBdDKIs2m&#10;LpR3KPXQjFUaIuroyg/MlEPVIm71G6RN86VvBR9ao609FZ5qqN0MZ7VGUm2++eabym7MDQw1Nt+3&#10;y6VqYLvZi32+IlWybxabKwoMGIeZEFzRnhL2WJ1cOnD2vkzcL3n1cumll8pfodWZZ5554YUXKolW&#10;oicWLZ6NVe/2dtSp8m4tx47V+ROPQfZwm+aUU2aq9Fn5aUzON5UDNsv5dS0rfTantwJuBdP6xEWB&#10;rDnE3QlkpWSqISuD1mr6SA+ouja3HNQ7WDfTdp1U+mBDn9ZoMDq1NFNfQSRTyVqZqbrTY1M+PupN&#10;49Ro9SGNPkQJSWeOqd7Zun+/Qb8B6wjqHdgcUA3JxM060OpLo9JbtEaoz5b0X4eY/HfB3rvmorcL&#10;fWQY8N6PUcPyQgQQQAABBGIrQAAdW09aQwABBBBAAIGQAoOGDj3+8tOOf/iXX/3R/Y817G34d+3j&#10;1938o31D0hZeMjslydHW2tJ4WPeaO9jSvpyr+aVNLw9JOfP0kycnbPxsFgKrRIYyym4ufPYT9IWw&#10;5nlTf9Zs+qOiMRMV+Wq/hjwA4eygUEMFTBWSqhBzwBjLpO1aLKnkRQmp0vBwmg25T8DYy0zWhEe+&#10;Sqwhmwp/B3WqWNDUoFCpk84xlo6sgjntEH6bIfc0ZWd9u9n/6K60bG0BD3TIlqPYQWGZgjNFgSyi&#10;NJeYzgEFmopHtbw0Cs+ALzHntu/I+i5n3+GONC/uamC6ePUxhko9mA+lwjmm5vrSknxVWo/JumDf&#10;qStJtWx+2s9qM3jf21c3kTVmfYiiD66CzFe/euedd1QSROvEuxmvdx6tmYjvKvZN3z7lWE22c++a&#10;vrJ+fcKhd8hwDnc3tXk5AggggAACUQgQQEeBxksQQAABBBBAoFsCw0aM+t4f/i9rctsdS65OHT/+&#10;jLmfemXH+O//5sdnTbeWlx7et/O2Mz4+ZdqF/97rrdDRvL+qpjF5xrHjhwdeIN2t0cToxVrPqDV9&#10;quUa25hS+YWWtqlxrQhWsqBEWEvqlPlqU6aj2FRFJPQtb0Ubyl9im6oo1FDLWodrVvb5Oal3rbJU&#10;lKN9YkRoNaOSqZqvpqMpmxs5an2o1g8q2dcw1q9fv3HjRq0iDLnUMYohqVMthda94JRS2dvXMFQo&#10;QF+cj7o4b8DB6IMKe9KnBN+0r5Ww+i6/5qjIWz+1AlfRsJ5XRqwF0VHMK5yXaCRar6q+KMQhLl1c&#10;kle1BFXfDkcvzH3OPfdctaxzSSezqkCIWie5Vr4rElXYrfBUH/aErEUeZl/aTW8Oupq0DlpXUPBX&#10;6U1Gi5Q1jO6XGfF1pNnpOtK1rMI1emNUSXeV1lEXetPQ+aw3Mb1xaS2wqQcd/qSC7Kl3PxXpVqfq&#10;rqvPzPS8ovmYrGf3G4lOFb11qGWtetZh1XcpxC5VjUe5sK4sfYilq0z3nIzJZDs3Yt4fTC2OOHVB&#10;swgggAACCHRHYNDosWO78/roXtva0vqNr38tutfyKgQQQAABBBDo8wJJyUPGTr3uxmtPnjT2mJPS&#10;Ms+/4X9/v2LBWTNTBpkFoW1H9h+adOqZF12cMWaw+4nW1g8b9s8898JLzvxYShdFoiM1UbKpmsIK&#10;LCJ9YcD9lQ7rX/76HnRMFg/6ulBcouRC4ZSSGgVVyjLMV/XVizY9qfBXKxYVZepeXkow4xGsmKIf&#10;io3sQbNJl5Qc6VcxAfQ1olquJr5RjqO5m5uh6RnFNxqAmbUWKevL7KpRG4/5aiQKAZUGql9DKnAN&#10;oDu3SuuKSKtrTTKlHUwlAU1c3ZkUSZuElSsJQc6Kt7SmNbba9tbMpxemr/j1kvgtq1KEPvCI+bWs&#10;iT///POqbK5LWEdWV9BHH31kbiUqeX3AozNNJ542PdCpHpMPk3Sx6DMVpcB60FXOqzcZpeE6zfTh&#10;WawuKJ3SKstjymvoboTvvvuuidrNp0oakincrLffmNw61XdSGUNT0t3vppp6UiPRjUxjNUe/M9kU&#10;lNflrMOqDxhMTXx9BqAjq7cRhdHK3HWrWNXrj9MANB61rKOsKkZ6J0n8C40RIoAAAgj0A4GIPvUk&#10;gO4HR5wpIIAAAggg0AcFkpIGDRtzYnrGRfMvvihr7jHjhw/2pM+O5EFDP5Z57oVZZ48d6ntqyKnn&#10;ZJ53+vEpQ1T8NzaTjWEArbBDeaXClNimz5qnQhMFsubvdhqwQiIFGQo1VBxDBZe1NlkrFpXmXHnl&#10;lUoc4pdrKAtThqLqtOb+e6YehRYSmrAsNsfDXfdAqc1//vMfdaeOtBzY1FE12Zye0UwVr6h4rqIr&#10;Pa8MOrZLku0xluJmZe5qXz0qOVIgGPPKrSZ0ViClueiBjqkeKw1USKcMVLYqnqufOqk0GH3MoGMd&#10;8xPM79hpjgor1V28O4rVORPzdpQO6ySMYRTrG6E+VygrKzNrfvVTZ7UpaK4PIXSe69zWx0iSN8ms&#10;BhCrdcG6dnTxKhjVydy5RLveW1RFx1xcMbyWlb0qhNXblz5K0Rmla1ZvXzqp9AmKOtJPvXfpDVOL&#10;7jXrmETt9otXdOJV1m+/bE0Zfb15xvyc8TWow6pvhOg/BzqCeqPWBzna9EmGHPRA8XS8P0MyGbSO&#10;tbqLx/tV/OhoGQEEEECgjwpEFEBTgqOPHmWGjQACCCCAQN8XSEoaPESpiHKRwSqeaU8QtMxVYYkt&#10;2tSeQwYPHmTbK1Gmr6RDSaUW1sU2RjHTU5ChOMM8VqZjlkYqelb2qoIbijYUtcycOVOrVmMYHgWU&#10;1ewU35ibXL3wwgu6TZmOW8w7VXRivjuv7pTT6Vvtp556qiI5hbMK0RSf6VfKB7WPxmBuvRinTQPQ&#10;MdUaeZULUCIcv6RbqZyOoNaB6qcWiqpfbcofTfSsTYdYwbSC0VgVCA4ipq51UkX0b4k4+fdKszrW&#10;KoKhSDTmJ7amY+65p5aVDOpYK47UIVZfCmd1uM2SZ33woKINikp99+uLiYM5rOaeovZaOvqjPu/R&#10;O4nfYuHud2pqMWu+5s6WOo118WrTNM1MJaBOfdd793u0tyBkNa73KPM9Bv1KEbDK2sR7ab/61Uz1&#10;TqWVzsrZNVPzWY4OtN485fDMM8/EdqadWzN1SLQKO94d0T4CCCCAAAKRChBARyrG/ggggAACCCCA&#10;gEdAmYIKm5qEJR6hlUk0TGcm4FamoxTY3IvPd3urHlivqpEo+N60aZNJQuM0X/tEfGVGzFI+38SN&#10;s8KseM9a4FqnqdxK4PH4dMF3FZl7l5kJylZ/NCsotSkLVvytn+b5eF94GoYCSi26j3dHCdi+PtjQ&#10;plI2cTqvzFp+Xbk6lL7r2pQa1x/NWa2f5hOImL+ZmCX2yqB9N6nTyab81yyrj0d3Zi7mjFKn6k6b&#10;4mBNWVe06TQeMzWnlmlcUayqi6hffYwXw/LWQc5ec2TNYTW3QzRBvJl4D1zCZmxadZ6AlxhDQgAB&#10;BBAY4AKU4BjgJwDTRwABBBBAYIAKxKQEh/IFLWyMX7ShOMPczEoHSTGKvlSuOhi6q5g61aYv9evL&#10;7Mo1tFZXy+7ifSDN4k31oiS683f5u9+72tcSRd2izSz11R8VvGopqI6UlgYrLNNjBUlaEax6Izk5&#10;OVrhGKes0DcXjUHj0RrVuBZf1jS1EFWrNbUCVwdXh3XDhg1aivv666/r4w3NWtUMtIhSqyk18Xhn&#10;WJqyTi2tue7+Ae1bLeji0kpkneExT2ONg05j3UJTeai+r2Duq6nHWqmq9xBd2ioNoZNZRVdOOukk&#10;LZ7VquSYn9ual3pRQXkl0epUZ5o60jPxmK9qeujbAzqxFXnrNNa9BxWJqjaxrmJNXJU3NFN9q0Df&#10;5Ihr7SBNzVfh2izBjus5KVUdZVWo110HNXG9dej4mlnrKtYzc+fO1cT1fhLXYWjWepPUW6WWXcfj&#10;4MZ18DSOAAIIINC3BCL62lzcV1L0LTtGiwACCCCAAAIIhC9gbjAV86jINwCljSrOoORRidWWLVuU&#10;42iRpjIFZVj6bruCQqU8+q2WrCrgsH+5PvwpRLSncqWnnnoqHksmzTDUspagKj0xSyMVkGn9r1nr&#10;rUWUZlOOoz9mZGTEO07SeDQMhYMqXxCRUkQ7a0ZKrBTPKbrSvHRYy8vLtcxcHzxoptqUPuuxCvWq&#10;6ogirYgaj2Jns3Q0ihf26ZcIXGld/C5kBZG6SM8++2yVhtBR1rWsw6oe9dmV4kj1rutXubCp+q1L&#10;IE4FfHVkVbpdZ5rOal0+ur7idKx1CWv1sd6gdP3qAxWdwHrj0qmu9zE9Vs0ifdyiNxPVIYnTAMzZ&#10;qMY1R81UXffA+SlY3WdS/xTXlCWgA6302dyJUW9iCtyrq6sffvhhX1WlOA1Jl7DOonj3EqfB0ywC&#10;CCCAQD8WYAV0Pz64TA0BBBBAAAEEuhSI1QpohUf6136coE0aqIWZCigVUyp3VoCloFmb4gxFV1qM&#10;rMW5pjqzAqx4r3fTYLQEW4s04xfVaUmmYilNR7MzJacV4ii9MkGSZq2QTtmWashq4nFNr8wxVWSm&#10;3lWNOk6HWMtglceZairK5pRLKrFSeGSOsqkBrQ85NHFNVg90xOOHrzmaFaPqJU7zTcxmlRvG76zW&#10;cVTeqlDSnL1aAqwlsbpmtYRfzjq+OueVxl522WX6KsOZZ56pP8bvxFa0rShc55gWuQeJufX2qNNe&#10;56EpBRPpptxZ01TsrnXlStt1xioC1qT09iUEPdbnahqAZhppy533V2u+kiadzy6zHFhT1ttjXD+y&#10;0oWjw6qPiHQJmwJB+kKDGDUAvZXp/UrvYL47MWow8b4QdL7ps8l4/xch3rOgfQQQQACBBBeIaAV0&#10;0pTpvfANu+bGprqdOxLckeEhgAACCCCAQD8WULaiisYXX3xxd+aodW2KV+Kd1inaePzxx//yl7+Y&#10;O3op2VEyq2Er5lAwmpmZqTRHf8zOzo5rNGmgHnzwwSuvvFKZTnfcwnmtkibds+vFF180iwp9L1GG&#10;pfhGNyf8f//v/8X7y+zqVIG7VJVOhjPmKPbRSWjuGKYcTTGZubmikixTgUTP64HKFKgatY61DvF5&#10;550X13upid3UQoliLn30JbqmXn75ZVW9iFPsq/a1qt33BQVlsqqDobcOxa/HHHOMD+3yyy+fPXt2&#10;D1zCSpZ1VivpDhJAa0V2Xl6eRhj1MdUnc+pISbea8hWeVmumALQuYZ3PSki7v9ZbZ2xJSYlu59jV&#10;UPVuqbeR008/XaF/1NMJ+UL1UllZqdhXnxRqZ31YqK+nvPPOOzru+oRS6bOuKZ1g+o+FzrTPfOYz&#10;IRvszg7qVL1rtTsBdHcYeS0CCCCAQEgB/fcu5D6+HQigw7diTwQQQAABBBDoPwJ9K4BWgPXXv/5V&#10;a+vsAbTWEmoVsIpRpKWlKce55JJL4pSg2Y96RUXFJz7xieDJlIInJSDdHIzi13/+85+qpqpMVisH&#10;fWMwAbRWjy5evLibObhyMbUQpBHNQnGhJhK/Mt//+te/tPDZ1BhRLKikTH+V1xpkJUdaRqpZq3cF&#10;0BqACaDPP//8+OVomq/iPJ1LPVBSPEHeSjRlXVZKQnU1xSmt08FV9WdfFQithlZBFf1RZ7IW+2sA&#10;prr6FVdcoQu5m1dNOKqKhvXuZ8++O79KJopTr7/++nAaDLiPyk2oBMcTTzyhj1gUy5rC7toUxeqK&#10;W7Bgwbx5884999zur0p+4IEH9CFckE8BlfUrjR0/fry6jno6IV+oA7px40ZdvDq4mqymLEMF0Hqh&#10;AmhdUCaA1lLo00477eqrrw7ZYNQ76IzSlPXFES23j9MpHfXYeCECCCCAQD8TIIDuZweU6SCAAAII&#10;IIBA7AX6SgBt7lG2bt065bBap6mwUkmZIiTlHVr0p/Ww+qlAR3VjdYer+FVnNgdAwcqzzz6rUrZa&#10;ehwk2jjnnHO+/vWvd2f5pOlL9x588skntcZcYbTSOlP/WkmTNt2EsJvps7rQ0mPlX9ddd11Xp5fk&#10;BW6og6y2NsWpo4sOFfgqt1JaZDrSkLTuWw80WbMCWhNXsQINQOmkjrI+b4j6YjBZp86frlpQbqXI&#10;7MQTT+x+LBj1IHv4hTLRlJXGRnf4whmtutA5rPtJmmrmqtKgbFdLg9WpLlj9y03ppK4prTjuGXb1&#10;qHhUvQe5hLsfQOvE1gdISp91CevNVuezKTytHFYrc3Nzc817VziAwfcJJ4BWKKyPcOIaQGuQmqPe&#10;HvWupdLteqwPk3RRa75661CJFVNOR/ddXLRokaoqdX/iQa5i3fhRK9zj1wUtI4AAAgggYAQIoDkT&#10;EEAAAQQQQACBEAIxCaAVJ7322msK7OK00Eztu1wuLZnUX+8UUyrDUm5l1hcrl5wyZYoiFVWH0Ipg&#10;LaxTjKV0svtfaQ8CpyWNCn8VKqnoR5CwTGuxVTBE63a7cxZq1o899tjbb7+twiNCUGEKLSTUSlVl&#10;N0qvLr300u6ndYoClekry+5qnNpByZGpzhxkxehdd92lOgPRlQLX4m7dW1KwSidNAK24Snm0HmvK&#10;Sqy08Fk/tZhRMXTwVashtVWUVktxtSi1qz31wYbSWK1wD9lUv9mhBwJoY6U3CkWTWuSuS1iHWz+1&#10;zl1Xq0knzzrrLJ3VOsTxy8F9h0zRsJYnq8cgH0V0P4DWiaRe9JalppRE6/3WJLC6hD/t3pxOZ0wm&#10;GzKA1iWm4jZ6O1Lt+CDnrc4EXendeSfXy3VkVYLj0Ucf1bHWFa3MXRPXJay3aH0gp+Rd9Yv07Y3u&#10;Xz5B6NQvAXT3hWkBAQQQQCAcAQLocJTYBwEEEEAAAQQGtEBMAmhlFro9oNJJLa/rTnLR1ZFQEYan&#10;n35agYJyUrMUWjGW/qjQSlmGVsjqsb5arrXPpneFO3ocvwxa9SKUTqpfRZlB8tbuB9CmrqtSXU1K&#10;qahiaD2jBEepmamTm5WV1f0C0MEDaKOtqF1Zj1awKu7vKvK+++67NZ5p06ZFcUWpwrUpwaGcXUm0&#10;PldQL6qsogBL89WHCgqddazNTRe7eY6po1tuuUW1XAKO0xQ0V9KtMUQxkT76kh4LoNXRP/7xDx1W&#10;bRLW5ytKZvUxg84rrYrV1aTlwEuWLOn+uv6QB0KXktJhhd1BKn13M4BWFxs2bNAVpJNKZ7WuXy0K&#10;1qwVtetMVte6XmJ1moUMoLXcW5uolQIHedPQu0FBQUE3bw+oC1kfLegQ+0p+63Do/Uppu7mRqS7h&#10;bl7FakRvwldddVVXB1oz/c9//pOenh7yTGAHBBBAAAEEuilAAN1NQF6OAAIIIIAAAv1fICYBtJhM&#10;VQoVnYjJaj67u3IEfVVf41QyolBDv1IerWKm5k5WeqyAUtGG/qh0QzG0STdUIzhWyY59MKaMgKJt&#10;9aVetMpPqVlXgWz3A2it0lX1ZwkowNL0zU0XNVN9bV+BnQagOsgq/NrNqD14AK0QTZ0qpFN3Wpis&#10;2N0gd97WrFmjQC2K5cm+nE5tqgtTMVbdKctW3GymrFNLizf1oPu5lQJo3bmxqwBaC0X/+9//anlm&#10;9zvqQ28fPRZAa72zrhrVgtCVqxXupiKHqHVS6ULW4lw9vuCCC/Qlhnjfh1Bnnd5VdE2pAnVXR6qb&#10;AbSWPOszKtmaMFTXjikKbz7OidX1awYfMoDWLT3NhzeKoYN8LUMfJeqbFt3MbTVTfXKmC80PVpn7&#10;tddeG5NPF3T+6HsMn/rUpwIeO3OTAJ1CXb1Z9aFrk6EigAACCCS+QEQBdHLiz4cRIoAAAggggAAC&#10;CSugXEOZrEIW3122/IaqmEm/1VfvI930KiWSCknNF/a1aUWw/p6nTQGHHmtRoTY9r1Rau2lTgKib&#10;5kXakW9/JTUabUBq5UfqRasXfUmoQrT4HRQNw76E0CwbtC8e1G/tO8RjJFr+rCjfpLEqdWLWq8a2&#10;o67OGRM9m4revgex7brzWaoDqg8VBlT6LISQ12+s2M2xDshrzmRzSsf7rFZHGokWAivHVEYcq9n5&#10;teM3EXMa28/knpmpRqU5aqZKfvVhlfmAp6tNg9QVp7Ik3dzUSMBNH9d1s2Xz8uClh8wHKvoqTJyO&#10;LM0igAACCCAQtQABdNR0vBABBBBAAAEEELASJa1HVmFiv8zUTvPHP/5R8YdCkIg2rYtUPQ3FDWrf&#10;ZJFKjpQ7K4/WOkqtYdSSPdVt0EpGLevTbtqUOygzjagX+84/+clPAmas6lfLn/W9b98qb7NOtqu0&#10;uvunhVZKKmpR5qsJqgyFIiQtTtTE9cA4n3766XFdKKqI/7TTTvN1oQeasgqhdH9q9haUA/qWq+tw&#10;C1+fIijoV96tw6rjW1FR8eCDD+ojh5hn334TkaoObjdXlMcWp8da08HVGR7v5FcVNiSslbCal7S1&#10;3lyXsDrVZavDreOuD5OCFymOFYiqf2hdv0ZiKo/Hqll7O7p2NDVdv7p1qkpwKBJVVQq9h9TW1mqm&#10;OplPPfXUuF6/ZjCanT5UM3eYNPlyzK8jdaGMW2XxtZnq/LpZaGdSvYmJQrclNHcWjd+m9w2zmj5+&#10;XdAyAggggAAC0QkkTZlu/TWoh7fmxqa6nTt6uFO6QwABBBBAAAEEfAKxKsHhSzoUFyrWUWzqV4tD&#10;CUVRUdFtt90WxU3zFJeo7LKKICu+0X20FBhpmaoiBuVlqkGhTfGl4gZlSfqprpXbqtJo1MVAbr31&#10;1l/+8pd+ZVI1foW/Wvtsr+yhAWhUMgxYMrWbJTjUoxL2xx9/XKVjldNpibdSJOmpMIW5ndf8+fPP&#10;PffcKDz9zv8gJTh0/zS/atoalUYi287f4o+6BIfGowOqyaoqgg6xOb5qX1+fNx8tqHSA0kkdkYsu&#10;ukihXjcD4q5KcKgjrYIPfmPJ/v3WIXZdTeKNa3JnzrennnpK146OhYpy6FMHvWnoiCsb1d1EdQh0&#10;ep9yyindP7e7Ol5KS3Vq/eIXv9App49z1FHAtwtlqfqsy8TlUWzmoxSVvFDeqrNLfQlWk1V3imL1&#10;U98a6ebJ7BuVYm5dLzp8ncepOFhvILp8BPuNb3xDo9I7iT4sDDgj/UrfIDn77LPDn6/eE/Qe5ftu&#10;hA6iPmZQ3v3QQw/pvcJ8pGFuLqrK9RqhqDV3fXhm6kFHtwlTxcQDluAwZdzNfwuia5xXIYAAAggg&#10;EJFARCU4CKAjsmVnBBBAAAEEEOgnArENoIViCjQrClFQa890uhNAmyKqiiY3btyoBXRKjkxlVfO3&#10;PfWlTFbro9XjiSeeqMBURV2jTp/VYOcAWr1rUiYwMgdesZRZRahkR6nlxz/+8c495uTk3HvvvUqa&#10;ojtXVMNU+a9yFoUpqoOhFZQagGIdswxcad3ChQtVqrU7MzUDU+yoji677DK/cSp9k7OKTasL5b++&#10;5F2xuwZjFqTbX9KdAFptKvlSwWtVXFGbSuX0jOqoKJ3UnS1N9Wc9r/Tqf/7nf4LcNS4c6oABtM5P&#10;9aVzScer+6ThDCMB9xGCPulRTNnVslydD9q6uV5YR/bRRx/VWS1w05o5+rrJpK4v/dTR1yHQElrl&#10;mFEr6WsQQfJH9a43EH2bQTXHo+6iz71wwYIFjz32mMC1BFv5fsDxRxFA6yCqTL+pUG82nT9a3K2D&#10;qE8atNJcx1fP6J1EF5f5bEM/9W524YUXRr0APEgArTcu/adBHxb2uQPEgBFAAAEE+qgAAXQfPXAM&#10;GwEEEEAAAQR6TiDmAbSGrkxWgaZZqerL8roTQBsOpRjr1q176aWXlH6qNXNDPD2pFYWKNhRdqUdF&#10;Tlp3HHWoYTryC6DNMmclzvbIRus0RWdGpc18sd3vsCmXMSVBojuc5t6DisnUvki1meoQpoquHmhJ&#10;oxrv/mJVRTmm6qt9nOpXvZuwW8///Oc/v/76680OvpuqCcHee3cCaHPa6D6WUjVFcpVn/e1vf1Nf&#10;yr61HtZ0pOd1FK666qroSM2rAgbQ+uBEvxrI6bPB0acpWvCrkyHgeaW7YqocSjdPOR1opZy6eH2F&#10;IHR96cmxY8faP1rQ6a1VutFdy1p4W1xcrLeFgOeJTnjd/FDT1BcyFFaaU1pnhQbg99lDd1ZAm28t&#10;6F+kpjyFJmvqTshWn+WYKsY637QKOCY35Qu4AlrvFVp/rSzeHDItQP7mN7+pJ7XGWdS6sjr7RBFA&#10;P/PMMyL1q1av2ekrGpq1rixNXGU3/Eq9i1qf2+koRHc6dRVAaxj6T4M+svL7Ckt33jF4LQIIIIAA&#10;AsEFCKA5QxBAAAEEEEAg0QUULh458NF7W99rONyclDzi6OnHTBg7ImWIf5TpmUZby8EDDe+/v2vP&#10;3oODBg8ZN+WYo8ePHTa4i53Dm3o8Amj1bDJo5QtKh02+EJMAWvmXmtXXvZVOKjBSL2rZBFVaJ6vv&#10;dCvUUADdzRWs9gBaoYmpuay11fYsTLmJkh2fsbmZmF+SokHqJVEPxhTkNZtZJerrztzNTBl0dPGc&#10;36mhkKhzgK7uTMVYs/PXv/71Sy+91D5fHQWF/vYpr127NjMzM+pVqzqaWi/pCyU15fXr16tHxXMq&#10;weHrSJ0q2Arv7A68l5aWf//731eVFfuvtcbcXu1a8ZmW4gZM6LrTdeK/Vv6+T486j/bvf/+7TgN7&#10;FZooZiR/fZVBV4f5fEU/FQfrj8cee6wOtK9B9aLTKbrPb/Q9Ca3Q7yqA1lco9CUJe8ius10DUA7u&#10;l0Er1dXaXt9HLxFNVv8W3bBhgwrLKH5V4GuybPPdBfWuy0R96XaXKnbRnUoUviE98MAD4tKsfc/o&#10;glKnpjK+37uQ+XpBwCrJUQTQTz/9tN4h7QG0WfKcnZ1t3rUkIAoJa/q+C1lD0puq1inHNoBWL6qV&#10;pP/0xOS9MaIjzs4IIIAAAgNWgAB6wB56Jo4AAggggEDfEHCnzw2/+tLVy9e+eKCp1ZE0dPIxF9z3&#10;4J1nnjRxyKDOd0huO/jR+9+4+qqH/u3ae+Cw1ogeNf2EX/5jbc7UyYOTo7/VUpwCaBM66Cv2yllM&#10;SdnuB9AKOBSa6CZXKgOtgEnxiiIkkz4rK9TN8bTQT7lwwGoYEZ0QvgBa6YlKuCotUozuF2cofrXf&#10;R0thdOdFxDfccMMf/vCHqNM6HRp9U155ijJBrftWj8pDhaC+pKqkKSMjQ0saow64fSaK8tW+PdVV&#10;L4rMlOn79iksLFRF14gY+/TOWh+qyEyRdJ+eRXSD14mnzbds1t5ITAJohZVa6q4PG3S/QZ1mOoGV&#10;hOq9QvmpolhzoekdQyU4tPI9uhgxSACtNyLdDFBvF34Xjs55XdHKiM1tEs2suxNA68rVNPVmpQW5&#10;qoyvVFQBt+aldy3NS+9a559/vpDPO++8mKyA9gug9d4l0kmTJukd0pfwSl7pv+alyer9JGD4q4I8&#10;Gq0+zAv/5NE7khY4+wJo8+6hzxJUIEiVi/RHXUe6iaiWgetA+2w1qnnz5nW11j5k75qLFuOrqIjf&#10;nvp0QXM0V65OHhXVCdkUOyCAAAIIINBNAQLobgLycgQQQAABBBCIr0DTof1/+cr1nyt56twbvrrs&#10;qrO3vvPc7cW/PeqEmx/6x/+ePH6EX9+tLR/8MOuildVbTr/mi1/OOavhverlhb95b8xxz/1rwymT&#10;h0c90PgF0BqSuWGdYlNTOCLqmxCa2SnI0Gh/9atfKRlUZqrGFRjpO+zKGpRr6KdyHGWyKhMc3ZI6&#10;n6EJoNWaMiMlYgqJQqZgSkNUvFjVIexdd/MmhGbZoOqNyFArGZWpaXGi4mxlo+pFGdbnP/95zbf7&#10;NzHrfBNCsyhVCaBvOl/60pdUYaPzaWbKj5jnTWngkFbBz1X7cm+zXtKsBFduZUpzRH2q+15oqqb4&#10;3MzSdb9zRueV4i3VGOl+d32uBX3gobNOn+X4CrD4ptD9AFryCit1dv35z39W0KmPkXTaKCRVXqkA&#10;WhedomEdGuWSKtAc9Yc3XQXQpvqE1h0HfIvQmaDsUhm0qXuuWXcngNbLFQGrPIVOJEW0unjVsi5k&#10;Bdy6hDW1s846a9GiRapfH5Oz2h5Am/RZb1x677XPVCWMLr/88j53QkY9YP23wBRKYkMAAQQQQCCu&#10;AhEF0J0XGcV1bDSOAAIIIIAAAgi0HTz0/vLHnzvjmh88urr4qpyFS7/607//dNF+10MPr3+tvdqC&#10;12nny+t/XbPtki///q+//eGnr7oq75bb7r/v+0MO/Hdt1bsJS6lgRUvwtADQ3DOw++NUiKO4Sitz&#10;tf5X2YqiHLWvKFbr9WbNmqU01neTq272pdEqfVYG51uSGbxBzVTRkqkjHKtNYZxuqKigShGScjqV&#10;ntAdCDUwraxUQKbcSgsq7Tf+ilW/6kKrIFUPwR5d/eY3v1GI1nlThQFFXUrWtK1cuVKFLMzjqDex&#10;//rXv1al2m9961srVqy488479fgzn/nM9773vSeffFKRZdQt+16oBbD6bMD8UYtwdedD/bPBb2qq&#10;uzIw02edRcp/dTWJups3Gwx4Qups0RuCjrLeE3SC6ZIxAbT54EHnuQJi9a51wVGnz11dCIpldUM8&#10;vWN0tYPGo3cVjUFzj8n7lZY5KwXWpaRqG4rUlYeaahsKoDUM8zGPX2Xk7l/FGrneJwXrlz6rZU1Q&#10;BzfkpnezkPt0tYNea+oO+TZ16ntsftud9u39mjJEwbfue9ICAggggAACsRVImjJ9RmxbDKe15sam&#10;up07wtmTfRBAAAEEEECgvwm0HvngtT+des7XvvKXF79x+UmqtqsJ7ttVs+C8i8dfVlh6x5dHd7gn&#10;nKP8lzdev+Kl5/759CkzJ5kVp6rgocLAWhWqUr1R48R1BbQZlVl1qOCprKxMd/2Krqir2lFec/fd&#10;d+sb1n6RjWLom2++2QS1UTvYX/g593bhhRdG9NV4LVhWIqy8yddUN1dAqx0VV9W9tpSIKdhVbKql&#10;qWYtsCneqoBJyfu5554bNakZqt8KaHO8VJ41HEyNR4M888wz5d/NmxCa7pSdqR6Iif/MATWPtR42&#10;YFGIcAbpt4/vJoRqWYdM8/Xd5DCK1vrrS3QgJONXnrj7K6BVxl1Z/7333qufyqDNZzY6pXVwtem6&#10;02NVg/G7JWakyJ1XQGsu+rxBEbBqIgdvTWfF66+/rqo+Gkk3V0Dr4tWXGHT96hMdlQ/Se5c5q1UX&#10;QpspM6IyFLGtAa2ZbtmyRddv5/dDs/bfTF/T1OyUg/uVItFx1/P66CtSc+2vzxU0TROs6+DqGS2l&#10;10/V+lBMrLcp1Ucyt17Uu1YU7dtfItvHH3/8k5/8pP1JHWJNR7m/78nuf0Gkm+Pk5QgggAACA0GA&#10;FdAD4SgzRwQQQAABBPqqgNb7HXrztX3JySc5pyc5PMnp8BFHHzVh3J69HzW1+K+BfvPVF0ePHH9o&#10;+6s/+sLC448ad9RM5//8+r7thxtDps+KPx7penvqqae6L6jvrWtNX1ebVv+pPkZWVpbqWijpU14c&#10;3aasJD8//4477vh5x01rY7UgWiFOdM12fpVStk996lNqMMik7HcgNIAKVrScVrFI9z19LdhzWPOk&#10;CZV80VJM1mnaB6zwqKamxn4vuODT0UhUOUEfY8R2tay9JoZ53LlKRjedTb0FxWSKq2L10UU3h5RQ&#10;LzcssV3UrwmK3WwBJ+t3escQRD3qgwe9F4VsU2PQ4ncFqb77YYZ8SVc7+K5f+zlsP9lifv1qzCru&#10;3FWNEfuSYb1fKRf+97//3XlZdDgriwOuO/YtcLYvgo7fCmi/ldQ6Cjpddd7axxb1seOFCCCAAAII&#10;xEmAFdBxgqVZBBBAAAEEEAgs0Nq4/5VVN2d+64nHXttzwQxPKNF28INrr7jwnQmXPfHHn0wYaS93&#10;21KwYNz/vXjioCHbh48YPWJoyqF9DfUN+0anXlv52m9njBgSRFkrc/V99iARyU033aTlpdpBd7RT&#10;Wq3kRavkVOFBCawW3ipYVB6hlbZawmy+ma5Kx/qXv36l3bSiUAUxqquro1sx13dPDi371dJFHTbj&#10;oMXIWjKphZNaPKiQSyuCFYXoBlm33367Fv1p0aVR1f7Sk6TKOmvu+pV+qiyAfqVVgfqqvpY5m8hP&#10;u+mB7mCmOFi3QNTCClXOVcCtgEm1OFSyQBU/VKngC1/4gg6B+SK/aUFLDs3dEU0L7777rg6ZjqZG&#10;1dUYtDDz0Ucf1UmiphTHqzVz4zKdD8pnlWepBVUj0QJV3/mglZs6GbSuU7/SpwsapAagBYkXXHDB&#10;/2fvPOCbrLow3qzuPegAyt4gsvcGmSogKKCigoriVlQciBMnuBEFB+DAT8EFyBCQvffeZXfvtNn5&#10;nvZCDGmbJmmbZjyv/voLyfve95z/ufe2ee55z+3UqRMuQUcSNkCRR14kTkP9EAj6wgb0KJT6Ra4l&#10;PMJpeI0TBAdknSP/Gmbj1vARHkFOgnSIu0AWBGdszAjbYCroibq6Fi3gLliQgBeiPknLli3RDnJC&#10;TTZs27btrbfeeuedd2AGElHROE5DD8cJIpqIF7Q5FPWGF4IDpGqEBifgfZA05wB6IprmLYj9MNEC&#10;bLBoAeGDheYtYKM2wcF6C1jzENG0sQW4Bg7mNphaQF8FSWEDxjLYot8KkuY2wE5kiONNMT2BJNZm&#10;4Be6B+KCEJiiiVigaAlqa5higY9gKkii74msWNEC+gYWvVC5BQHCmxgLYvjAWswhOBk9EMs/CI1o&#10;ASSxC6h5C/AC1opYIO/e3AbEQhiMFRH0N4wa0QKmMmyhKSYuRBPniP6AEYQWIMLCEnQzmIenAUR/&#10;wGuMOEQWAFEBBitn6J8mL9Cy2F7P3AY0ji6K90UaFHo1zl+8eDGwoFfDNuy7KEZ3u3bt0LUwNKAU&#10;jxs3zjQ/wAZkLpu3gFsIDsACaVXYIKYReIEz0Rr6A6YI1KvBtZgfhg8fDj6CA6IJvHAQP7GqBJJ4&#10;jXNEn4SnSEjH4xSYwxFTQRLdAK9R5EesseFGeLNcG9CjcBXCit8F4l6IMiYiDBy8j34ICHABQQFJ&#10;HDBYeIH3RWI4zAAlYQPEcZBBLMSWieY2IJRYiQQHhHjz5s1YkjS1gM4D1zCUxDSCPomZR8QCzoKb&#10;4ACMMEB0fsEBl4hoInxIvRf9AWbjnxhxsAEYuUblvr+saTkJkAAJOIGAXRnQFKCdEBHeggRIgARI&#10;gARI4D8CBjUE6Hu7T1297FBOrzrXUqALM0YP63MqatCqb2bEBMvNeOVN7hD/3SFjp8mfzH1yWHSI&#10;vzYv8595zz/y6T+Pzlv7+sgbrZDFV27xNb7UA4II1MN+/frhU7FVoMhPhACEr9zin3gBbcX0+LbY&#10;Mkt8JIp7QkyBLGg9ujj/yy+/xL55+OYPvQP3snj028bOAeUXOi80C6gnMAzS1cCBAyF6Qg6zsYVS&#10;T4PiAK0QB+SqN954Y+rUqdbrWkCfEgU6TBwELsim0E/hID5CCQ7sDCYKRwiqeFOQFK8FAfFQvMgT&#10;NH2E03AOogPJD3ISmoUQJkRVSGY4DTogal5jHzNowRAKRbxKtmBq3IoNaB+yEXYnAwSwhXouDLO9&#10;P4gLERo0IgpVm5zFC2GDaLNcDjgBqt+PP/6IKgqQwITZWCCBm5CcYBKcBRyo7Qg62iyVpIWzFjZA&#10;Yps4ceL06dPhqfBRxMUimqarbOfgYS0Ao8iIh5YHCECE3oheDfXQxmiKzF/zoEOU3LhxIyQ/NIX+&#10;jBBDNESXRrfB5IDgoldjUJuPC+vDp9QehbreED1FKQa4ACESSjHMtujV5kEvOcvBVKwAYWa78847&#10;bRnCpY5uOLh9+3Y0hV6HAYJlG3Rd0aOgUEP6hyjcvn17U6UIK/ODdRswZDAp4YCbZc3VogV8anIW&#10;Yw3nm6YyuIBFHaixWAywZWRZTGVAjWuhs2OZAQs2UJDRCJYW0D4chECMSRX/hOYrhp6Nk6HFPCm8&#10;wJSIFa9Ro0aZbEB3wsSLe5X7O8uWX23m/YF1PCryu5XXkgAJkIA3EKAA7Q1Rpo8kQAIkQAIk4K4E&#10;jNqC80umNJ34/aLtl29pHizKF+tyr4wc3DO78Z2/z34lMsB8k2TjqzeHf7gzcvXmLe3qxclQ9Nlo&#10;SD2zt1OvQXXvnr3u7dEOU3BCDWhhG7QJSH44oBcgZw1KBCRjBzRoiBpIZoSUAykWiWzIhoPCiww1&#10;5CM7rEELiQpZexBHoIlACEM6oZCr7D2gfUDuh6wDQQ3K+P/+979ya85auQX0L5GSidRC6IBoGUoW&#10;DtCDtUg3huOwE4KO7UUzSt5O1IBGvjYUHChijqktiOnMmTMnTJgAx+2FZn4+YoHM0++++w6yOEKM&#10;5GXYg9xJZESKDoPcTMQdL5ALCeXOgXuBJ2oNf/PNN1DEHLjcqy5Bf4ZALKQ9OF7xGtBoBMsqSJf+&#10;/PPP0b3RbRBKMYp79eqF3GeMl4pnm5pqQGO2wWBE+3bVcxchxrVIgEXZenQ5B2YqUyPQoDHNQjCF&#10;18h6Rn/Ga7FBKyYc/BMuizUkh7sWTIW0jbx+ZEPb1Q4mEwQXmeBCi8cBARpLaFjdccwYDC5sFooW&#10;oEFjLIvJCsHFN3PMDOhFYj9GrA20adPGsVuIq0Dy77//RocxNYLuhOmrgtXDK2ISryUBEiABEvBa&#10;AhSgvTb0dJwESIAESIAE3IGAQZOxf27zHs8/8/POKUOubUKYfHBIn/6RA1/+4f3Hgq+vq7HwmZ6P&#10;LUrZuHljy2ubEGacO9ClR7+IkTO3fzTeYYedL0BDj4AwgeoNUF6Q6miXXAI3IZUioxBqCzQXU6VR&#10;KERQTJD95wAHGIPWkC9pSnmuiAAtDMCfoVDWoHL+8ssvDgvQUFjwjDmyy3Fs3boVD4ZDjYWgIyqf&#10;ghvUHDzLD9+h7MB3x4RjWAsBGs/LI7MVEBxuBOGYN28e8pShhtsbU/Oogduvv/4Kx6E+Q6nEP0UW&#10;LboKnoiH2o5sWZQaENVmkQBuvuujLdGHnUiff/zxx//880+T6GbLhZ59DoRm9DF0A5EPbn4IcVNk&#10;E6NCAsRKhzuJqVl0aQxkLKiIbFzxIAVCic5TKZwh9ULSRa4x/IL+izFYMtZ4EyPd+joThhtGB8Yd&#10;bKtgrxZlanBA8BVFckTBDTGWkQ1tvnWeXRDQJgpuYHkG49cBnR0J6chHNs1+FRGgxZMQKG+Cyirg&#10;JlKVMZAxlWH8YsVI7EYofEeqOwJkl6fmJ1sI0LgLVhpAgIPaYaS8kARIgARIwGECFKAdRscLSYAE&#10;SIAESIAEnEDAkJt5YkDbLn79py35+OHIQH+dpmDPopfueP7X+z/8deqYzoqrGxNetWTv4tf7Tpx9&#10;75z/vXJLx/AAP626cP/6Rbfc/cwtby398oFuDptbLQI0rBXlX5GtBg3CLmVn5cqVqBdhsT8Y2oEU&#10;O2DAAHs5CDPEs+GmaysuQKMpgEVhk4ULF4p6Ag4cEJUg0oksQpRqhWyK12gWGpPI8kPLEOwgXUFE&#10;Q5EK6zVDrBiAstHIWBwzZkwFhUUI0JDCoUFDaXLAX3EJHuFHbrIoPA2BEv6K3gJdCeneEA1hJCpC&#10;AAK6DfQ7SFp2Jcyi52zYsOGzzz5D2WuHjfS8C0H4ww8/xH6eoni3NxxIFsZMUu4ChtDfhT5u10xl&#10;zhDjCwtIoidjUJs+QsaukIzRjTGQHcAu1Gf8FI8FONAC5HWIudDrxbUVEaDReTZt2oQGIbLjp2gQ&#10;6d6ouIKZAZ7CRzFNYThjosDimQMGi0ssBGiRVO7wZOuwGbyQBEiABEiABECAAjS7AQmQAAmQAAmQ&#10;QCURMBoKCwsKCpUGH//AQD+Zj0Tmq1DIHPm2b26QuiDvuwdHPv3bjkGPTH1+dP9zp9ZPefptRczw&#10;39Z+1Co6RK9VJ58+naaWNm7ZNFDmo8s+NbZr37WZhnuenzamW5u0Hesmvz2rQFFj5frNbetc1Q4c&#10;8La6BGiYCi0GwgS0VGz3ZHva2vr161HgFXKDqP2KRnAg+69bt254hN92AqJyKOROSD8W0m2lCNCw&#10;5Pbbb4edUIXgnV0iqfACUimkJfyEg8jixGvoO2IbNKEU42F2CLJCxHesngkgoE3c4oknnkD5Ztvp&#10;lXom6mYgPRZqHQRix7QwNIvUeOzbhtIH8BQalgi0cBlyMwQmvMBdEDIgxcZlKKFrO1s0hfUG5FC/&#10;++67KORSQX896XL0BBQRhi4vOlhZB8YLCkdUcKFCjH3ktiNrVYxisV0k1lFQScbhnmNuM8YLxgUO&#10;K6bCkZ9//tmWJFwMEFiLacqB/GJhFVaPxK538BSqN8RTuIl+CBFWLKWgS+NwoEdh/OJBAbEw48Dl&#10;uATrW6ibYZLXKyJAAxSKn6A1VDRCzWvYhuCifdATe5DiIQYx1cNaLBmitI5jNuMqCwEadXvwPITD&#10;i3AOm8ELSYAESIAESAAEKECzG5AACZAACZAACVQGAaMhP+3821NeXrp3tzSw91e/PLj8pc9Hznqv&#10;eXSk7PokZbtvZtSrctJfGD7k2z0ndAYjZO2gkLY//bmgR5vaCpmPKvfK6917zU2JXXdyY4vQol0K&#10;004feHjYiDWX07R6A1TNiPi6X/3x14CmiRURwqtRgAYuyF5QK44fP45ivjbKiBAQt23bhnRCSDnQ&#10;NcQffBAi0UL//v1tV2EgjqBmKESQkjVDK0uAhmFQZKClIsNaVAuxt4cgVxcKrHhsH0/KI4/StKEf&#10;BCOUvUYGNHSxFi1a2Ft5WejvaBwqmJDA7LWt5Pl4BB7RQcvI8URJEMfaxOWov4EyskiCBj0hQENq&#10;hzwHjOgkeC1eQGyyq1It2gHA+vXriz0MsfBQcZe9rYVp06Y9+eSTFc8zhSi5YMEC9BaMYoiz+ImA&#10;Yl/N8ePHIzHZ9uWosvhDBsXkMGjQoMpSJGEhJE4MN9tnGHPbcPmWLVuQ0Y+5DhWEIM5idEBtHzFi&#10;BAYgVo9Qj8KB4sUYIJjEzAtoONYhsaSH1R0hr6N6CfYPxMToWFOYBPbs2YPZFQWaEWUsMaIdCM3w&#10;DnYixGKexz/79Onj2C3EVZDd//33X1EDWsw52DjRsehUxAxeSwIkQAIkQAIgQAGa3YAESIAESIAE&#10;SKDiBIyG3JPjew6+0vTmu/sGfjrz/CfLpx/98pUPN6vWr/41GpnJFT2MRlXeoV07z2cXSn1jWrW7&#10;IQGbD4oNCdUFJ3dsP1cg79q3R+i1+hC6vJzDJ/ZdTM4PCKzR4sYmsRGO5z4Lw6tXgBbagajzCxXG&#10;Rg0a29OhXi1kaFyIFiBH4sluCLLQxZAHbUsjuCmUIKTjlZrSWIkCNMwTyZ7QZaCsiXLGtncZCEyQ&#10;vfBHLS6Hy5ChBTFEDZvyDRs2DJmP8F0I3LY3ixag/YmMzgruflbypqImAFRFlKh2TIOGPIfNKiGK&#10;QbZDa5Cx8Kh+3759EV8YDKkdzkJYRKzhgo1ei0xMtAwJzC5WNrbvJaehPDfK7CJvt+IM0aWxpSEq&#10;I4unBJCPjDIy0CXRbbCe5FjPEVFArCFAi+z4SowL+g/6pO1LZRa3Rjo/HhFACxjUGNHo2JiyMH7R&#10;sbFy5oCmjxZAD1v5OZyXbbIQkwyGGEKAd5DkjgnQ4So6sAqjDDMe1HYkKcNZhFKkomOGF08w4MC0&#10;44DgboF09OjRN998M97EHaHmU32uxN7OpkiABEiABOwiQAHaLlw8mQRIgARIgARIoBQCRoPh6NK3&#10;b3nv5I7ls42ZK2+/9c93V33cQHlk1K0PP7Rk5ehGRd/Y3fqodgEa9IQeCknL9v36IFr99ddfuErs&#10;bSXkMCgdSLKDEmFd5IU+hQRq6LZlyZeVK0CL7gGDkQqNF9DX7NKgcQnchPosspXRCGQdoawhhxci&#10;rL06DgRxkZRtO217ezgIQ15EbrvQ3O26HOYdOHAA6ZNQsU3pk+ghkZGRd955JzQ7aFtw2V5tEfIf&#10;GqT6bFcsSp4MARr1VRDTSslThtaJVHd8Z0NWu2kLPlFOpyJiIqRPPC6AfFh08gr6a365A9OU+eVw&#10;E/Sw7gVNFjMPGGIgYx1l+PDhqB3hgKCPVOXK2nMPlmDAoop0xXFh/MJH5FBjv0pU4xENQm6Guo0J&#10;B1p5586dKzcuaB+3w7xakT5TccfZAgmQAAmQgDcTsEuAroSnDr2ZNX0nARIgARIgAc8lYLxy9mLt&#10;+PYK2X8VNuWBQXV8pEqdtWKpnguk8j0T+Y+oPQptURT8teWAIokkR+hWJu0G10JkLPda3AgpnLYn&#10;z5bboC0nQDtGoQyId0lJSbacb34O5Dno7KLcM56URx0AeI0DNXPtTRRFTvH58+chvled+gzLIa5h&#10;GQBi8dGjR0XNENsPsecbRDpUyahTfMB3EBBRxgu8Y6/6DH0NajjVZ9ujYOVMSM9Y+bDri1ZZrWH1&#10;C90Y0qFJfcaZWCqwfRIo2TIMQ3EGNGjv0CgXjpim0DntmqZMzaITYkEFvRpDTzx8gBdQ27G8ZL3u&#10;dknDxESHOtf2ru6U5SNmEqxvIcW7XAjlnoDxizLuMAw+wkFxAB2she8YvxWp+1zW3WF8ZaEo10Ge&#10;QAIkQAIkQAIVJCCJr51YwSYcuFyn0aYmX3bgQl5CAiRAAiRAAiTgHAJGo+H4svf7Prt0zbplUYVr&#10;xg7/892VM4OO/HXL5Fnz12zsWrOiFTCc44WVuzgtAxrS51133TV27Niycv2gwqCOZ+vWrW2RElBj&#10;FFnMFsINLkQSX7m70qGCBxQ0K3fB9nSff/45RJmqiA5sxoPzMAByjC2ewgaoscjohPIFdOaP6qMR&#10;VBGxUWiD/oU8QUjYUJ9tvKSC7kMmg+KGbGu7KjaAD4rkororvDY3ALrVbbfd5kCSJhyHIlbBqg4V&#10;ROExlyOHd8iQIRgap06dwhoDllUq4hpKch85cgTSpBjIGA5Clu3Zs6dj2ayizDfKhaOmBNYbUFai&#10;IuaVeq3I8EV3snHwohFcAr0YZSJWrlyJhRCopXgT6NACRjSqP/fo0cMuf+EmlpFENfPKchDbBiJP&#10;2YFKIBYGiPkNi3w4UIfH9CkcRPEcUe26cstl4C7IBLcLYGVBYzskQAIkQAIkIAjYtTBPAZrdhgRI&#10;gARIgARIoFQCRr0m/eWbO39/WHfrfUOXz91+65g2/1u8qtHw15bPuidQ4fYPUTlNgIZogj/OrO8J&#10;BlUFMo0tCilaQ6EGaBzIHxQPekPNgbo6adIk8Xh7qbFEdh4qR0PuKVeBdSC52PbxA40GbkIpQx3n&#10;cjcAxMnII96/fz/Oh9eQnMAHagtI9u7d25Y91tACchuhfCF3GGTK9d12R8o9U6RqwmaExsb74hKU&#10;UMAOdTDY1D5awK5o/fr1s8Vf01VoCsse6CFI2rXx7uV65OUnCAEa4ilWgFBAAwpvRTRQSM/ffvst&#10;pgUMfAQLKfM4kON/66232hVoERSMbsjieMgAJmENo4oEaNwIAwpb/9m49oMJFgWpsZqCrogFNgju&#10;QipFh4RsKgrLlFs1yLzXiS1J8ThFRciX7MYwDxp0xWt6iK1NsY8o5hxQguPABY0YnmJEI74YjFgh&#10;wHCurFToTZs29erVq3JpePkwp/skQAIkQAL2ErBLgJbh0T57b1Dx8w16w7NTnql4O2yBBEiABEiA&#10;BEigyghIpLLAjoNva960xsavFmfKCrJyfJ9+Y9bLD9wUFuBrX3XbKjOxIg0LIQkJfRVpxJZrxUPZ&#10;ECKtHJAkhA6Fc6BAWTlwAsQvSM9IsMUl0HTQOLQnyJ1QN0q9HAoFdBBkWCMLz7oZ+NT29EZbfLc4&#10;B9oTBG5UCYA6I+rAWrndoUOHUOwV58AqKLO4BLIdxLVOnTpZkdpNd4QMBF0J6g9ELhCoUr9KohA5&#10;rfARZlh303QtLsGZKMsAURIXIrhghaj16dPHrrjgQrBC7jPyxClOOdBLS70E+ilCgwChD2OsQVJ0&#10;eBNLzDzYkQ9NoYcj0JApUToDvRQFgvFPFLuwa81AbCuKfi5qy2Cki8I1leW4eTswDNaKpSPrAwrd&#10;HlI4fsI8lBZBnWX8hNRr2owUC2Z2eYpejVujP8O7ynUNvkA4hlMVTCWGa2gBTuHpB/DHF3LEAlM6&#10;ltxEREBDzGOIVAUz6EEDj7NgJcCumaFyubE1EiABEiABEgABu8pYUYBmnyEBEiABEiABEiiFAEpw&#10;HNmyePmevFuGDht+z70TJky4++47WiQE/LXwE1n99rFBfu5OzWkCtC2gRBYz0hghWJQrP0GIQQY0&#10;FBOIGjgfz3dD+ICugRagdFgIQ0K4gbAF2dfJImypjoun76G+QXSD0gqDS/UX0UG2I37ifOiw0Neg&#10;nkPya9OmDbZetO4IUKDmBm4BRa9KE7qtR1YIUpCc8Kc5gmULfCFbI8cTMUWSOHYta9mypV0ak1Cf&#10;gQ5KvZOLfdvSz933HJMAjRihH0JLRQdzTLLE0hEEWSQIo2MguOjYGMWIOzRoNItOa3sStBjdGEFY&#10;lBLjqEoFaLQPa5HOXG6laeCCTC/Mg0kY7ICGUYylMjyOgB4Of+0SoCFko/QQ1gDKnR7t7WNigRAi&#10;Puyx91qL88U0jsELTxER+AjZHRWHxCwkaEB9xrSGcyp4L+BFWR5bZpUK3oiXkwAJkAAJkIAVAnYJ&#10;0G7//Cy7AgmQAAmQAAmQQOUS0Ou0J4/tRy3RdX8smffN3/v2Hzx+8uTpM2dOnDi2c8f6BZ//vi9X&#10;Vbl3ZGsggJw4KLP4M67cjchEZQmcD5kD0pUpyxWSRMmN7/AOxCBoWy4FGXIMLIfGCiUdoltJs8WT&#10;+8JmIesIZ63/mQt0EHdQegLJ4HDZRtm36shASYQZEOBK9bHU+4okcZCB9AwNy8bsaVNTIInH/6HT&#10;QfaqOr+8vGWMOIiVkCzt3UNPcBOln0X3RpiwjITuLTo2eq9dbSLcKMgDIdJpqe64EbLykX5rUanc&#10;oksgQ1wMagxJiLB4gY6Nzgz1GdorBib2M7R9l07cC0+rYERUkZtYSMBKmGnCqUj3FpMVyvHjoRaM&#10;fbFKYZKJ4TJCbMuGsVZsEEI27lIRO3ktCZAACZAACTifAGtAO58570gCJEACJEACLk1Ap1H98MrE&#10;2WtPZiafTNeG1E2o4Su/uuOTTqvzS2j98/xPa0cFubQPNhjntBrQNthy9RQ8Cb5nz562bdtaz6yE&#10;UILH2yHxILsWYgRyEkVlAJRIFsWOze8I7QaVKJByaLsZzjxTpOuKGrjmuY2QabZs2SJ2LTMdOAEZ&#10;0ND+Ss37AwpIe8gthXrr/JobVqAhXlAJUeHXds0IAhNkO3RRuAwly1zDsnIjyFt43h9KfRVtI+nM&#10;juFq91q2bJlIaReGATWeKhDdzN6cXDzogCoNUGBRJgVNiRbQFPbWQ/sYqjamrqPDwwacDD3XhAu5&#10;/8OHD6+KTQjNI4JkZHRLjNmyMnDR4VE/R+jsWBHBwESfhMiLDGjRDmRoG6s5i3LqokR+1fUKzKUo&#10;moGnK+yNprlJQhqGtZi4oNFjZkP9erwWGdCixg68wIIB6gg55ou4xbFjx7DBqWMJ+I7dl1eRAAmQ&#10;AAmQQKkE7KoBTQGavYgESIAESIAESOA6AkaDXqdWpmfl7/jl3TnbE7945w4/xVUB2keKisMBYaFB&#10;+DLt7tRcUIAGUhSHhVJpriiV5AwNAtVjV6xYIdKlIV0h4Q6baKFYsIV6ItIPoVPg+XeXjRe0PFEd&#10;FTnd5hItNCyUujYlhEK+Qboo9lEs1RE0AqEHJ7tarrewFjIcEmaFwlhuICDK42Tod3iBgEJh7Nix&#10;Y7llr8UGjyLvu9xb8AR7CUBCxWGR9isUf1F82cYDl+Cr2o8//gilGGtI6BgYm9CLocwidhBAIcva&#10;WFcBizSiELDFrVEfo6pXIMABUxBWesrqzxjR2I4PnkKExdBG/jKmKaweoS45ujSGeffu3W3U2UVF&#10;Hei2VZT+LOghLqgTAlOhqtsYSovTxM6feHIIqwt46ATBhdlYHYT98BSVVTAwhQSPJUaH9yGEndiX&#10;FUnoNtJzzBdeRQIkQAIkQAI2EqAAbSMonkYCJEACJEACJFA2AaTXKbOz8zR+ftd2isM3bKNRYvDx&#10;CwwKDPJ3d3auKUAjpRE6FyQtKyIUhKeNGzdCe4JGCT1CVFVG2iOUa4urIIhArejatauLB0to0CdP&#10;nkTtCJPMJBL9TD4ieRCiVcnyuMW90ojL4Sz0O5f1FKnZEOPat29vXV4UtW4RXHNHIGMhiFZKA4MA&#10;ND5I8K1atXJZAp5nGLooCiKDuY2SMQigo/7777+QKaFOQppEr8CbWJlASiykZ0i0Nsqs6CcQOqtx&#10;vQEzFTK4rRSDRor3t99+K7bTxNiEs1hhQuIzVsu6desGidwWaHATiDCuq1pSRxQQTaz/IbPYxhBY&#10;9Gc4uG3bNujOyPhGaLAygQbxtRyiM15gmQElRLBa0K5dO4fVZzHRgYldax6eN+7oEQmQAAmQgOsQ&#10;oADtOrGgJSRAAiRAAiTgvgSMBt2Vlx+6+48t2EJKI5HKfLSa/AKlXBr17qaNdzaq6H5N1c7FNQVo&#10;UZICeYJWUmWPHj2K7fsgauBkUaUB6gY0SmQHW2RA41OXTQou2QEgr4jd88wFIIiq8AI0UFmi1D4j&#10;dGpc5bCs45yuKBRDZEFaz2VGTDds2IBkTHOrAASJk/CxVFPFxoNQA5EFb0uGtXP89Ya7IKZYLsJD&#10;Brbn3e/btw8qJ0qfo98iyqIOMrpEly5dBgwYYKP0KWqd4/kA5CBXI2dR8QaacqlSMqYpFP8xlQnC&#10;1ITz0f9vvfVW293E+hPGtdMe4EBQsJBT7haLpTKH9Lxjxw64jJGIyhuiojS8hnqORzewxoDC9Fhm&#10;qMgIhXlYt0DQbS/mU43dg7cmARIgARLwBgJ2CdDchNAbugR9JAESIAESIAG7CUDjOLv2f5+uuHjv&#10;xKc6xujr9Rv1+NTH2t5Yp8ljr42q7/bqs904nHUB5AlIS9a354LgJQpT4GSkwgl1Bm+W3L0Q7UCY&#10;dpbtFb0PZCwkcSP513wfNmRNouhzWeozbglVS2z5VdHbV/H1kKLgBbKbIclZuZUoBWBxghAry7oK&#10;6jOaBYSKaFtV7L1nNi/WftADy9041OQ/TsaainhwAVm9GJ6ihrvtO/KhKfQHFGlBwffqxYqxCQJl&#10;7UaIdSOYhy0WgUgUy0YucLmVZMw9Qsu4Cndxmpui4g2WwWwPqMk2keUtytab9jNEWCEWo01M1PhZ&#10;kRGKoOMZkQYNGlB9dlp/4I1IgARIgAQqlwAF6MrlydZIgARIgARIwFMIGI3njh5v1fauBx4cP3XS&#10;QI0idsydj33x7us+yz+9kqPxFCdd0Q9INikpKVYsg45pkUIImaZk1Q6xkZ2Vug2u6LyPD+RmZBGW&#10;pWpZ2IysQ0hFyFh0TV8srIL8hGrOsNmKtZDASipuuBC9oqyrEGhokSz9XC19APHCqgmUQRsVZHRv&#10;6LDmTypg8CK4eNOWkhTCR1S3wEMS1R5xdEvk9qIYdKnksSZU6jRle5iQQw11viKire33EmciBAgQ&#10;DjGx2HU59GVMtqI4hqlAs9heUqwxWFlFK/dGmA+RNY/HIJxQiqRcY3gCCZAACZAACThGgAK0Y9x4&#10;FQmQAAmQAAl4PgEFNh+UF+W4xTS7QXssKUOri0ys30Kp2ZCW5fnOV5+H2JHMopKGhS145h0aJYqB&#10;QpJACVo81I/H31CfwULAgiKWnZ3tTPmmUphBiUMpCaQJl6voiQokrlz3uSQQRBZHUlJSWfIWPkUu&#10;Myrnoq7I4sWLlyxZAjkeOY9lFXlAriWKBrgXhErpJ67TCMad7doxSjFgPzrzHeRwLVZQSo7fshwU&#10;3d5FqgCj46GuMeodl7RWTFNi00VsKIqZ6tKlS9BPkV+8evXqtWvXonyH+bMOFi1AZEdFeOd3bBEO&#10;TJvIVS93CjK3GVo8rIV4jdGKpG8xP6NMChYnUDEJr62sIZXbmTEhQMJ2u8m8XL94AgmQAAmQgFcR&#10;oADtVeGmsyRAAiRAAiRgKwF8D2/ZpeeJI4t3XUpT1GofnL1y656LKSdPrsgrkMv494OtGB04T6gM&#10;VqQZKBHY90yIGpBIkGEHNRMqj4WmCaFKPMPugA3VeAkMhpSDUqdWCAjzShaMrkazbbw19GXkriJ2&#10;ZZ0P97ECAddQVQPiMg6Id5CYyyrBgYLCUPqsr1jYaBtPc5gAeiwiZUvOrNhLs23btrgEIx1KNHa9&#10;wztQpW0cqhjUEDptLKPssEc2XihGK0oelywBCU+x4R4ewsByC2yGwfB35cqV6NtgBX12z549uLDU&#10;YQ7xF+suaNlGJjZaa+NpuCnSt62sEpXaDsZg69atIV7jJ3qCWGoSO8RiOQ2SNCR46+V3yjIPYx/E&#10;sC5VLTRshMbTSIAESIAESKBcAjI88VXuSZV+gkFveHbKM5XeLBskARIgARIgARKoNAISiX9UYuPs&#10;jTO+SL3j7gHq/ZtmfvzRT4uXhdTsMf2h0UG+skq7UTU1hFLL0PVQUrOa7l/mbSFbYLc6PLVdlsYE&#10;0RnqjKipisRYSB7IK4S0IbbvM4kUSEuElGmea+lqnpZlj3gQfv/+/fCuLGkV4YPXkKjcTnuFd3Fx&#10;cZDeSlZNARDocUhpR9YkXBP1cxFlsc0dZEcLZ6H6IckdiraLyJHu0sEq104EFGHavn07JMJye6NQ&#10;JJHj36JFC0jPHTp0QAYxekK5FwqboeSeOnUKl7tOxEV/xopRRESERWkRyKbYkU+kBqMDI+UZPRnS&#10;s+j5UGkhNEN5tygTBB8xOiDjms9mlRuyclsTUxDWflA3w8YMd3EaUMBTzE5IdYdfmIHRgogvOKCy&#10;B/y1MdbCSDQFYiXHfrku8AQSIAESIAEScAIB/JKy/S7MYLKdFc8kARIgARIgAe8iIFEED54y+8cv&#10;7wkLDp0466v5X8x858PPfvnlw8gghXeBcK63UDEgMVspgizqgYpiwTggc4hLLPbOwpvVXiXWYXJw&#10;yvrObJDgoc/aJeU4bEzlXoi4YHUBlpeaMCsEaNwR6aIIHw6xzxu0sJJdAkmaSDJ1HS2yckG5UWuI&#10;UePGjTEGbUmCRgdA34ZcC7ES6iSWiGzvxijFgJLTLlWKAe7AHujp0JctQgYdGUzENCWKWuAE82c1&#10;oFCjD1tcheU3FDuuRvVZ2IMY3XjjjVDMYbCNtTiAAqHEuia0ZrQAr7FIhiGM91FRBOMX39IRQds7&#10;NmqtYFdDdBLbe4jtjfNMEiABEiABEnAyAQrQTgbO25EACZAACZCAWxAwGnSa/NxcjY9/Qr0avnJF&#10;cFhst8G3DB3cOyD30NGs/Ir7YDDo86+cXDxn1uuvvfbmjHnbjqYUqnVlNZufdvyj92a8Zna8894H&#10;aQUVt8JFW0DSK1QMC+NEKhykEJE8CKUSikZZyoj41O12IDS5DMEFIhQSBuEIvIZQZU4Db0KacSkZ&#10;zt6ehPxKUUHF4kIr6ZYWD+BDF4OCKZYf7L07z690AiJh1kalEmMTdRWgReLAi3KrzZisxWMN1a7M&#10;lkQnNGjUPoZ55hJ8ubnDFl0X10KoRTtozRV6NQYX0plhCZ4zsDGyAk7JyblcFCWpQq9H92Duc6UP&#10;VTZIAiRAAiRQXQRYgqO6yPO+JEACJEACJOCiBAx6XUH6qSUL586Z/d3vq3cbA0Nrx8coZD75GReW&#10;fj/zvmdmt7rtjhYRQRWx3ohbXDw4efzYWd8v3bFz5+ZNq5f8/E/NG7o2ToxSlFZg+vyOufc/8d76&#10;zdt279q1o/g4cOjI6AmPRQU4boXLluCAS5BgIHmYSjSIlGeUEEXtYCHN4MF2VKhAyiH+iQOaFI72&#10;7dubxCkottAvytq5znFqTrwSig92LYPjx48fv3z5MhIJkU4oMgFRbwR1J9xae0Xe64ULF0rmNkKD&#10;EyVWzIU8+N6zZ0/UWjFX5UAGEJga6cQuae1WCARS8qE8WhdPEVwsq6BLb9u2bdWqVVu2bEHfxlXo&#10;Dzisq66QI5GQC0XSFcRZCxYwCWm/Yqs9k9iKdzCETfK60NyR+o1DuICJDnVITCtJgAMJGwVGXMdB&#10;WIJpB5ZjGQzWlmuYGL87d+7EFA3fRbY7+gamYiwr4tEHlOYod8yiESywgZW99TpcZCzQDBIgARIg&#10;Ae8hwBIc3hNrekoCJEACJEAClU9Aqy545d5xz8/6IT20dl766qfGj12w59TlpGNTHxz19HuL6tw0&#10;tndkaAXvqlErP5k86eddqaNe+HTHjp1L/jczSnps6kMv70/PN5bStPHw6r+MATV+WrEVW66JY8um&#10;DYkVtaKCTlTh5dCRUVVWlFyAnHHo0CGUZRDJksiy/Pnnn6FhQdqAyoyH3I8dO4bTGjZsaC7ICiGs&#10;Ck2s+qbxF+3u3bshxcJryDEQ3CHoiNvCO7HBV9VbUYV3wOaBcM2iaANCjwf/69WrJ9QuHHiBZHAU&#10;KzfpVrgEF7pgJmwVwnKHpjEADx48aD1VFmsnmL6whIaa0RjXUKLRsVesWAElGsUWrFfwQHaweTdw&#10;NSToq1gRQTFokxcAgoIhQoHFgU8hwopVExymT+GIeKQDsxkK2bvauIap2JMQ0ykCZKUykvACMxX6&#10;AMYs/gmdHeVEMG9jAQnFoFGRo9yCOUK/xiW4F+YHV0Phal2O9pAACZAACbgXAZbgcK940VoSIAES&#10;IAESqGoCBlVh0voDpz5evHXxF2//tnjrp/fU/vj1+ffec/sfZwI//3ntr+8/ERPmVyEjjIbCgrM/&#10;7z0ycPIHn04ZW79+vT4Dxv/57VTfgm1/rNijK6lAG5W7tx4PvuHu5o1q4jn32Li4WrVqJ8TH+bu3&#10;vmoNoajqC0UGegRUZuRIms5G4jaSBFF+ATVnxe5zECmgV0KZMqkVuAr5d9gSrUJhqtaLocIcPnzY&#10;PKsCNI4cOSKyKVGfxAOkGehT0KogaVlULYBcNWrUqJtvvhn5ksgnHTt27MCBA5GGaQoIzkf2NFIp&#10;PQBCtfaySr454gWZ0ooAjY+wkgRtEcNTVKvAOykpKRjjCCi6t5VrxZZ9Lh5xaMpI6jfVwsbshFmo&#10;a9euSO5Gr27ZsuWECRPwE6/xDt7Hp2Kug3dHjx4VG/dVclQqozlo0HgeBWMQawZW6qVgLGM5ASdA&#10;bsaiERYR69SpgzRwvIZrXbp0gQZtxRzRHzDvoRe5VBp4ZSBkGyRAAiRAAiTgQwGanYAESIAESIAE&#10;SMCcQFHlg4KcLq2ah0PskCr8240eo971pbbhkFV/Lrm5U4NgRYV1X4NWe3jZ+WxJv/5dUU6i+N7S&#10;2FbD60Tr9+3aVXhdsd+iz4zZ5/93QN+qZ4d13825c9y4SQ89vXp3klpT4rwSYcT3eci1ZR3Wc9mq&#10;vU9A74DMCi0DlTfMjTl58iTehGiFN6H1IFu2VatWyBw0PweuQd9x6wxoZPhCbsN6A3Q6c+HVojZF&#10;tYepggagaopJVTc1hXEHhQ67uj399NNPPvkkNCyLzSTRsa0rWRW0ipc7TADjETnOZSUy4yOsqUBr&#10;Rq826ZhCWYYkjUFdlgAtlpSw4OTiAjS4QVNGpjYkdQEB0i10+d69e/fr1w/2Y0EFP/Ea74itOItm&#10;eKMRUxYKmovEYdc8YCoEaKQwI8W7rDAhuAixsB8zcOvWrTt06NC2bVv0CgxnvGPdNTSLxjGfiz0M&#10;eZAACZAACZCAhxGgAO1hAaU7JEACJEACJFBxAhIfib/8WiKazN8vJLrNjBefb54YXSl/N6AAdNa5&#10;02qppEmdmrjT1a/rAeERUVHZeblaneW2bJmXktL0kj1f3jP55WlLly376fuvbh/S7aEP/1YXCxxW&#10;DkjPU8s+Xn/9dVwL7cNcLbLy2rGPTOZZv1HJxpEJiAexcbmF5FSWAmXeArQtURVaOOiwDeLC6mqh&#10;1MjCfXtJVq8X1rsNdGQEC/nsZZ1m6qLCaxw4H7miyHkvGZpSA+0wLpNJbMHUhcqdBKBRQkfGzGMe&#10;Cwdm5JKDDnnTQpcs1wbrHd4J0UTBChTPsUjtNzfbwgucicRwLKeVOyFXe5+EDN28eXMsg4ksbyvD&#10;tqygl8UBEFBiCBVLhApvPUxOm9Id6Lq8hARIgARIgATKIiCJr53ofDo6jTY1+b+HSZ1vAO9IAiRA&#10;AiRAAiRQBgFdVto/3RrMWZ77ex2onz4+lw59feudB39Y+2aTqMpJyzKo8/d/fW/351cvO5TTq841&#10;BbowffTQvqeiB636ZkZM8HVJ1kdXzupy26ttbn565ruPtIwLubjvn+enPLniYM78dQdG3hhvJY7I&#10;R3vhhRfKOgEKQps2bbp164YTUL8CmhG+/+NNqCd4dBpZilAEIDfg0Wkk9KHmMhQB5KJCAMVHEAGh&#10;NOE56ytXrgiZ2LwF7BKGRD8HWoDBqLYBG0QLeBYbN4USfeLECWw+huqiuBHeR9FnJNPBTkgVSJSG&#10;fImkQhiDn/BC7NrXqVMnCDomG6BXwgscFl5AAEXiIW6KjGPhhckG7JoFwavUFnAjnCw4VEULMAYm&#10;IfUbL5BRKMoagDxM7dixIz6CGAcHTbFAKiU26EP4RMkOeIELERpchRxqfGruBUKJDR7BAUzwU3hR&#10;FS2gYyAWFjZgVQD0RBEVYQNO27x5M564R69D3GE2ggjX0NngBfJe4S8gIKUUZyLKyDDFmegV8ALO&#10;Ci+wOyVuhHjBXyTOixbQdXEJGsQJ4INI4TSxOCFsqGALqG8LLyxsQP9EzwFVGAwbEAt0XXCADQgf&#10;Ro25DS7VAnCBoSApYmHuBUYflGV4gRBg9Jl7gb1AkcIMDqIF7C4I36EkYgCiT2IaEcWRwQFnovQz&#10;zsQIRTEHgQjE0CaKI6M2xaBBg/COmIjwvmgBpyFSCDQiiP5giw3CC7SJWQKvhQ2IBTqSaAG9CGn1&#10;wguML3Q2vC+yd805ONwCnMWzGhhWIIlSM+YcQBJxF/0BMxg+gnfouiBWqg2Y4sChVC+wRx9aEF5g&#10;RKB+tI0tIF6IBWwo2QKiLGZacw4WNuAjbDMI10AVscOtxV6L+CdGH+wRExEGI6KA1pA3je6ERgQH&#10;/FoBcNAWZVjQAt6BBI+BgwGCqcDcBjSLfoh2xOaN5hww+gRJVIuGDYIDgKAFjDiEQHhRagviV5v1&#10;FjDNss4P/1AkARIgARKwTkD8KWjjQQHaRlA8jQRIgARIgAS8hAAE6NVd633045mFKCEMAfrK8Z/H&#10;P7jvy9+n1Y8oql8pkcoCwiKCFY4nQxcJ0PPu7T7VQoDOGD2sz6moUgRovVat0uhkcnzFVsikEoNe&#10;e/bAit4D727z+I9/vjzESlTwzRzaTVkn4Ps5RIT+/fvjBHwbF4lp+Cl2fhMJaOavrZxWRS1AJYFI&#10;AfElKSkJipUpdQ6KhukZbVGcFLJsUb2UYi8gcKCqww033ACByRW8cNgGiDhQZvFMOkQ0uAbZFAUr&#10;8BoiDhQWU4ER28NUvdEsi4PYZBICMeIoOp7oseI15GPUibYoO3vLLbeYziyr61ZRn3Q4mi41sqrU&#10;C1FIAaqiGIDm0cRr9GrsN4iaORjRWFpAHKEeQlhEoYYePXpYlM0RUUaDZ86cQeKtaMotSIpq140a&#10;NRJ7aZbkYMKCxZJTp05hvhI9WZxp44TswFxtMQk43AKGJMo9Q0NH7DA1mX59YPrduHGjWM9D4wgo&#10;JmchVZfFAV/dMcwRX1HQ3/TbxxU4mDY+9ZK/fugmCZAACZCAvQQoQNtLjOeTAAmQAAmQAAmYCOiy&#10;M1Z1qjsuPzxEaMxadaHWIFEofBXyojf8gmLfXvn36DoxjiPTFqQsf6XunV8t2HRuVOsIUQVam3N5&#10;+MBuqlb3//rJixEBV+tylHWL7AtHOvXoGz78ve0fjXfYDMi4W7duHTBggMMtVPWFUM+RTYlUX6g5&#10;0DV27NgBmQNZ29B0IH/s2bMH/4RuhX+a61bQPnAhZGsIGVVtYZW2L8R0yFjIVUQ2KDyFmyI/FKmO&#10;osCIZxzIU8ZD/UhxtXAKcVy/fr15PQe8xjLMsGHDXHOvNs8IR8W9gF6MlRLzfSNNbaJXY/DiBOSr&#10;4kCIsZqC3GcI1qJ7l7w7hj8Se9HnK26YM1tAr4bZ8Mv6TZGrKzJ/nWlbpdwLccQEhS/e0JdNQq2Y&#10;tbDAAE0Zy4Qo/YywWpFxxQM0mN+E9FwphrEREiABEiABEnAaAQrQTkPNG5EACZAACZCA5xEwajW5&#10;Z05e1JXhmUzuG10rMTrIz3HPjdrM87+1aXHfxPlbXh55g7T4W3f25e2De91aa8Qb82c8EHj9NofZ&#10;6VcK9IqI8NAAP7FFlSHl1N4uPQbe8Nj3v784yGEzXF+AFo9vQ3OEwAE3xa6JIktO5EXiJ6QNC3UD&#10;CbPQsyy2rXOYUrVfCCkH6gz0KZM463kCNJQsCNBIgraIGp7QF7V0RRSKtge9dAkPxWNnMzzdX+2h&#10;oQFlEYCsjAIUJVcUTOcjlAi6SJvFcEbfLkujxJloylQa2I2YC50dtT6sLJYAFIRaK6Bc3F+R6I3o&#10;WPiI90XVIITViqyMZ1ww5E2bMbq4szSPBEiABEiABEoSsEuAdvz5WaInARIgARIgARLwRAIShW9Y&#10;EyRulXE0bdKoQupzkeIiV4R2qVsraP6cby/kKqGjqgqyVn76+rk8Rfeenf1KJLbu++XVrl16Lj16&#10;QanWGoyG/JwrK799Jk8jHd2nqSfy/88niBeo+orn9MVbyKQz5UgK0apkbh2qdkKw9qTsYECAm57k&#10;UclOC++QBIpUUIuPLKQr5LajTIdYgfDsnu/u3iFGiJRp5aCkO+jVkCzx7AIOvLCSIQsdE0nEYmM6&#10;9zoAAWngeHzBitkoYYxz3Hd0I3AoHoIpGrOueZ0c06xlZaiiGD0+RZY0y1y4V8emtSRAAiRAAg4T&#10;oADtMDpeSAIkQAIkQAIk4BgBiX9A1LTxt6Rt/eb2Oye8+tqrU555+Im52+p1feDW7g1kEh+tKnf1&#10;Zx/OeHtuStFOTj4t+oyKVKU/NnTEoy+98tprr01+8N5n5x6u0/epm1rXduz2bnQVFApIG2KLM3FA&#10;kIIQiSKzKJyKFxbVgXHyjTfe6L6CjhuFpnJNxUoDtmKzKFmOLeBMSw6IO3JMkAyOd1BfpXLvztYq&#10;lwAkRWw6h81CrTSLkYsK78huxkA2r7JifgmCjmUJ9I3KNc9prUFdxRwlntVA34ZQC3/FtoriGQ5U&#10;xEb+r9PsqYobYTwigxvFRiCm29g+fBfqswcUSrLRZZ5GAiRAAiRAAiAgCwkLcz4Ig97w7JRnnH9f&#10;3pEESIAESIAESMAVCEAhrdWud1zepe2b/12zccuREzk3dB3z6ftPNYgLk0p8dKrs75948qv150ZN&#10;Gh/t5xMUmTioV82zJ46tX71287btVwoV/fo//PWHD8eFVahsKESfixcvNmjQwBWAlGUDRArkxiKL&#10;UFThEIIUqj/jHUgYkHJQmwIKjsizw6cnTpzAnmaelFIH8d3f39+8yDVkOyiznuQjYif2KzPfXhJv&#10;wkfU5UCsRbVZpLcjGbZz584A4sqdlraBAERGEc1SV4MQTejO2CxUDGSUoUDGNMJqkTCLuEOxdfE5&#10;ykq44Q4kZqR4wxHs+Ir5CiotCsvAa3RsIUxjLLt7Rj/GKVaGoEHjZ7nzElzGShJ+goC7O86RTgIk&#10;QAIkQAL4RW87BEl87WrY0UKn0aYmX32e1HZbeSYJkAAJkAAJkIAzCeg0ar0PHhWXizLNRRIndDB9&#10;0Xu+xRsSVuzAbk3azLQ0pUYnkQdERIYH+vtCfcah16rzc3Ly1IaY+Di/q/cxqPLzs3PzVDp9QGBw&#10;WGiYv29F96Bz/RrQAi+0G5R1btq0KaQNKBfbt283f7QfqmXHjh2hXuHMlJQUiBqQezxJ17hw4QIk&#10;KnPJ1fNqQItA4y94iHRir0XzkYWVEoiVQohEXRyPqe5dsdnDDa7G2smuXbu6d+9uYSvERywUJSUl&#10;mT++gKD37dvXPPTQZ5EUHxER4dYRh7aOievAgQNKpdKcA5bNULwCKOLi4twgljaYiGkZbmKithi/&#10;5peatqBEmX4bmuQpJEACJEACJODqBFgD2tUjRPtIgARIgARIwJUJFD8cXZRxuXP13Nc+WqRSF1W3&#10;FEdh5oW3nx63P+M6KcFRX5Dz6RsVXzOxTp3aNWsEB1xVn9GaTOEXFl2jVk2T+oz3pP7BoXEJNesm&#10;JsZGR1ZcfXbU5mq4DmoyNGXsxYe4YMMri5ob+Of+/fuFWZApre95VQ3W85Y2E0CUIUshzdniCtT/&#10;bdSoUfv27Vu3bu3WWqTNJDzkRJTOEMm/Fv5gaoUsa/E+3jx+/DhEZ9PJ4jR3jzhKPGP9DIU4LCDg&#10;HSSAe1IxGejOzZo1w7qm2Fuy5CGqjhw9ehSbFnpIF6cbJEACJEACJGAPgYqnL9lzN55LAiRAAiRA&#10;AiTg8gSgPh8+uGvbtq1bVq1ftWL75s1bt1071q5ZvXTVqWM5lhqZy/vkxgZCU4augbRfUUfVQt3A&#10;P0UBWUgbKDtb7gPg7gWiLCnHvbyw0Vqx5+T58+dLni90SZb2tpGki5wGRbJLly5ZWVkW9ojFPPM3&#10;0c/FQDbv8JAy69Sp4yK+OGwGOm1CQkLJItd4B49reFiXxnrDmTNnkLdeKi6MYpQFr1mzJk5zmCcv&#10;JAESIAESIAH3JUAB2n1jR8tJgARIgARIoEoIGLTqM7/Puu++Ce/+9Nu+XfMnTbr/3mvH09M/Cmx3&#10;y8CEiCq5MRstgwCSoFHZGR/Wrl3bQmLGP/EmdCs80Y/8WQ8ToKHTQaiy8ki7h3UZhA+ZoSVld9Qh&#10;gYrnYc56iTsoNG8RUPRnVJUxuY9PIVLjNFETWbwvSn6Lyu9ufUBiFgWCSh5438MEaES2Q4cO2Gux&#10;1JWzwsJCFPT3mJIjbt0taTwJkAAJkEC1EKAAXS3YeVMSIAESIAEScF0CCv/AW6b9eOTw4V8/mH73&#10;xE/37TuIp4avHocPrP3+tZggX9e13hMtgwCNIgx4Yr1k9hwkj8TEROgd2NrL8/KFIcPhsBCg4Sb2&#10;+zIvVuAxMRcVveGduUeQpAHBw6Q6jwmZdUewolCjRg2Iy+anIcpYThC9Gksshw8fPnv2LPKdsb/o&#10;xo0bxWY+2GnTYu9N9yWGcs8lt83E7qnYodF9nSrLcoxTlMpBQEvOxhjFnlRyxPNiR49IgARIgASq&#10;mgAF6KomzPZJgARIgARIwM0IIAlPqzIqfH27jXr6w+kjpT56aCJmB54TdzOPPMBcaNBQrKDaYE8z&#10;pNFB5sCBmhs9evSAuINkSTyt70l7D1oJGcQ7UZDEA8JaqgvYb9DifYiY3pMG7klhFQ8oWOy/Bwfj&#10;4+NvvPHGkJAQLOwhxx8J0agLjPGLxQaUO8JP6NEIumegEFozJii8gEf4iddI7hb/9Mij5OyE6klY&#10;WPJglz0yjnSKBEiABEigcglQgK5cnmyNBEiABEiABNydgD4/e12vZhPOGwxbvn+1RbPG9erVq2t2&#10;NGne6ZekdHd30h3tR/acqEfRtm3bvsUHXmCHOviCFEvIsp4nQJea5izKjHiqAI0gWhRegB7NxEl3&#10;HLDCZnRXDFIs4Jn3WEQZy0hNmzZFefcbbrihfv36pl6NQg1paWm4xGNy3uEItlJs2LAhFs/69++P&#10;n3iNdzysXpCpiyK48M5iS0nEtEGDBp43RbvvwKTlJEACJEACzidAAdr5zHlHEiABEiABEnBlAlK/&#10;gHYzv5oaK5G07j/h66+/+fb6Y+5XH/eKCnFlBzzVNmREogoHvIOgg22scECMFooGMig9Us3Bjnyl&#10;1j72VPUZoURAEVnkS3pqN/Y2v0T9HOxNZ9Fp8b54jgGj2HzwYtEFJb+joqI8RqyEd0j3hrCOjg1h&#10;HT+R4g3Z3SOnLDGEsWJrvs8khjPCKhYLeZAACZAACZCA1xKgAO21oafjJEACJEACJFAqAYmvX1iX&#10;Ac38kIlZr+lNAwcOvv64qX/P2FA/snM+AegXqCJqJSnY+SZV6R2h2ly5cmX//v1IAUbqt/m9xL6L&#10;VXr36moc6lWLFi1M+5jBcVO94OoyifetIAEoraUOWxRkKFWURIEOpNBW8Kauczm6NAiYD1i8xpse&#10;o7CXRA1/zStci+0lPSal3XW6Fi0hARIgARJwLwKyELNdmJ1mukFveHbKM067HW9EAiRAAiRAAiRg&#10;MwGDWpX69+/L92NvLCTc/rf/4NVXJ08lBcbXCvdX2Nygi54IaQ+VK/BYtIvaV5pZKCaL+gzm5YAh&#10;baSkpISHh3uSYgXXkSO5devWpKQkaO65ubnYnw0lC0xqHWInahR4noYlPEpPT4+IiMBrlG5Aje+S&#10;e7i5UaelqYgjumt2dja24zPvsUKRxPsmcRbvYKNRCNAetkEfHMQvE/glOsOxY8ewrOKpGdDCR2wj&#10;iSCKcCMbGmX6MaI5FkiABEiABEjAwwiIzZNtPCTxtRNtPLUST9NptKnJlyuxQTZFAiRAAiRAAiRQ&#10;SQQMyrwd4wY9c63Ms+bK0XOKxNqRQf7isSm/gOipC767KcHtv0tjmy9InAMGDKgkbs5oJjMzE0qW&#10;edYkpI2DBw927NjRGbd31j2gqq9fvx7CHA6h2oiyqr169RKaHbxGZnSHDh08MqkQ7iPpG0/xw2vo&#10;VvARu9U5iz3vU1UEdu3ahdx2ix6LnoxYo0Awvr9hXGNbUSwyYTijTkVV2VEd7cLN3bt3t2rVCu6j&#10;ex86dKhNmzYeOXhNdLF4FhcXJ0T206dPYysFLiNVR9fjPUmABEiABKqWQE5Oju03YAkO21nxTBIg&#10;ARIgARLwBgISv4C23/1pOhZ2Mfo//vHc3669sfjXBT2igr0BhAv6CDkDpVRLfZzfBa112CQkDyLH&#10;2dxNZFCiIkdGRoZoU8hYHswBed8O0+OFrkkAqc3oxhalY9CTmzRp0rlz527dunXp0gXVoi2ypF3T&#10;F3utEmWgkdePC/HTgwtAm8hgwQyPcZjC7XnPatjbB3g+CZAACZAACVCAZh8gARIgARIgARIwJyCR&#10;y30jsAfW1SPCT+EbEhL637/DwwL8PCo7z43CD3EKT6+bb2/lRsbbbiochHBz6dIl+CvKp4prPd5x&#10;2xHxTLcjgCkUmb8la5eLbSdRDxo/sbzUtGlT8xo7budmqQaLHRfFsgp+emTxHAvHUW8Ec7UHL5J5&#10;Rs+kFyRAAiRAAs4kQAHambR5LxIgARIgARIgARJwnAAkKovCqdCz3KuMtS3OQ3eGRAW5GaUJzpw5&#10;gx35oONAw0Kpa9PleKQdCYa2tObW55w9e7bUferc2invNB5xRBa/dUUSVek9uzCFd4aeXpMACZAA&#10;CZAACYAABWh2AxIgARIgARIgARIgARcigKfX69Spc+7cOehxKAN95coV7IiJjEJkiZqsDAwM9Ibs&#10;QtSA9uy92lyo21W9KejDVjotFpNQCdqDazWIMpHYU7TqSfMOJEACJEACJEACLkeAArTLhYQGkQAJ&#10;kAAJkAAJkICXE7hw4QLynYXiDD0am7MlJyd7IRNsW+cNid5eEtnIyEgrAnRqampMTAzXG7ykM9BN&#10;EiABEiABEvA2AhSgvS3i9JcESIAESIAErBPQF+Yf+OxN0/HJ9vz0FV9//va1N9794LNtqXmESAJV&#10;RyArKwvFCiBAox5umzZtIMLGxcVBufNODbrqOLNlJxNAFQ6lUlmWBo0M6MTERArQTg4Kb0cCJEAC&#10;JEACJOAcAhSgncOZdyEBEiABEiABdyEgkUjzj5w0HRda3zpElpt++tobJ04cy5Ma3MUZ2umOBIRC&#10;h1oEEONQEhc/RV0Cb6i5ATfFBozuGDjabJ0AMvqTkpKs7KXpwfU3xF6Lx48fb968uTeI7HiG44Yb&#10;bvAGTznqSYAESIAESMBGAhSgbQTF00iABEiABEjASwhIfP06fjDbdHwxd97cOXPmmP796Ufv9woP&#10;rjgLg16XdXLbtLuGduzQoUuP+37ecDa/QFNus9rC3NVfT7v1jvuyPX//uVJg6HQ6KBrmogZknfPn&#10;z5fLzb1OCA0NLbkVGzxFIQ73csQxa+FprVq1HLuWV7kyAUQWQ7isdZTMzExXNr6CtmHWatKkCQq7&#10;m9aTKtigi1+OZQYv8dTFA0HzSIAESIAEXIcABWjXiQUtIQESIAESIAFXICCRyuSBQWUegYEBvnJZ&#10;BQ016DQ5+5cMHDZ69oqdly5fPn3sr0dH3/T2j5vzCnXWWjZoT2xe+OjzHx06dkKtr6AJbnk5nt9H&#10;PQqLrDpUq3BLZ8o2GpmScFMul5tOgR4N9QoVDEzvnD17FpnCHua4yR0mTnpqZBs0aJCfn++p3ln3&#10;C/o7xHcPHrZW3PdOr72zn9NrEiABEiCBsghQgGbfIAESIAESIAEScDIBo1qlfOnp1w7lx7713W+7&#10;du1eu+bXvnXV37w+bePZ9LI1RWNu+rH3Xpt9Pk/ltRVAvCerLjY2FlIdNm3DDoRhYWGNGze2SArO&#10;y8sLDAx0csfl7UigggRQ2bzU1QXUPUef58JDBfG65uWYuy5fvuyattEqEiABEiABEnAaAQrQTkPN&#10;G5EACZAACZAACRQTMBpUBUf+PXxu9BPT7x/SNT4+ruUNPT+c/Vq4/tTfq3dqylCXNQU5c6c9sye/&#10;/m1DGnszx1Iz6QoKCjyMCVKee/bsWbdu3W7dunXs2LFevXoWRTnwTw8umGuKJtLAkTDrJcWvPawP&#10;2+4OBnV2djYEaG/o0rZj8aQzmQHtSdGkLyRAAiRAAo4RoADtGDdeRQIkQAIkQAIk4CgBg1a3868L&#10;BZKunW/E7nLFrUgj6vatGe1z7MghlbaUHGiDTn1u4xff/ps85Z1pLaPCbLwxZLucsg+Us7CxHdc5&#10;7dixYxY6LFImsalXRkaG6xhZWZZAjIP86u/vj4ocldWm67cDoaqwsBB538JUVB1B7iQKB7u+5bTQ&#10;FgLo1Wq1misKtrDiOSRAAiRAAiRAAp5EgAK0J0WTvpAACZAACZCAGxAw6vVXLibpJZIGtRKE/IzD&#10;zz8gPDI6KydHpy8pQBuzr5wa8/js3o+9c3P7ugqb/3hBceSbyj5uvvlmyEAoaoEDBkD4E//EC9Nr&#10;oRPhn+K0kh85uQVxO41GAw0LB3RJ6FmQpMX77uKFAyThoCkWeIHIilxR4bj4yMmxcMALk6lWehRi&#10;euTIkfj4eLiDQKtUKvwUlXPNnXWdPllFHDwjmiW9wGhNS0tDBxZdGvQQcTGcEWiHZxjTjaquBfMB&#10;aD3o5jaUOp2WNdPaHnRXaMH6LwVsKSl8R3wRWXHgtS2TgO0cqvoXkxv8PUETSYAESIAE3IeAJL52&#10;ovOt1Wm0qcmshOV88LwjCZAACZAACVQ/AYM6f/+8e7tPXb3sUE6vOj5XNejCjNHD+pyKGrTqmxkx&#10;wf/tPgdzdZrU6b16/eg/YNXPb9YP1n705M2fbZds27I5NqgcX/CFf+XKlWWdJL669+rVCydERUVB&#10;GkBZYXzzx/aLyD/Nzc3FO8gvRhliFLhAUiqkBNRvhe6Jj3AhUlNDQkJwCe7inBaQsr1z507YgHKx&#10;eGAfecEoLdqmTRuUaLhy5UpCQkJJL5D/LcpGm3sREREBg8vyAtKYqPkgOFSkheDgYFAytYD7AqMg&#10;aWEDzgRJsZsivBA2iJNr1qyJ18IL+C7eBIH69esjPxqNw1TYCWtLtoCP0DJACWfRQkkbHGgB/QG6&#10;sPACP9G4hQ3oJABuIlnSBistILJ79+5t2rTpuXPnkpOTcSb0yuHDh9euXRsOmrwwtYAb4e5l2YDO&#10;CXowEn0VuAQHaKAgWUUtIGMdtblFLMAB0YS0asUGRBNBN/dCtCAGoFu0gIGJ/mC7F9g/EzXNTXJk&#10;UlLSxYsXL126hKD3798fvVRMRFY4hIaGIojm0bTRBtiJM9EfbGwhoPgwj0VFWsB9t27dCh/FJGBu&#10;AzonSr2X6oWNNlRXCzAbIROxEDagt6PPHzp0CLWDEMfdu3cjvphnUNQeviDKiB3GhYlkWS1Y9CgM&#10;CnSJUmPhQAvilwICgXkAsSi1BXRRnMOyMNX/NxMtIAESIAEXJoBfcLZbRwHadlY8kwRIgARIgARI&#10;oBIIFAnQX9/b/fnVSw/l9DYJ0AXpo4f1PR09aKWFAG00rvxs0j3vbfrfv2u71KvhU5D58VM3f75d&#10;snXzphrBkmsVPByxCjIB1JABAwY4cnF1XCNUqpSUFJGKiAMiQmJiYpMmTU6cONG6devqMKpq74mS&#10;IxCgTfUoTDdDdiEUHI8szQEZC4oVOieUJuEvBMqGDRu2bdsWawxVi5utO4XA/v37oUVibQZC87Zt&#10;26DUQwHEuEZXh8LYvXt3yJROMcTZN0HfXrZs2dChQy3qCDnbDqfcD8tIzZo1O3r06IULF6BH4/t5&#10;XFwcZmxE2SPnaqdA5U1IgARIgARcjoBdArTNT7G6nJs0iARIgARIgARIwC0JSKWymrXqQUW9mJLq&#10;c63ehlqjysvNjAwPU8jN0p+NBvX5tZNf/F7WtPvW336c/emnn82Zu+nwldz0K9/MnfO/DUfd0n9H&#10;jUbGnLn6jGbAEAWCRfYlD88gIFKqTeoznEIiMDJDWQnaM+Jr8gJqLB5cEFn/pgNKJQItyunwcHcC&#10;yC9GiE3rhWLGxmMN7rj9gLvHgvaTAAmQAAm4AgEK0K4QBdpAAiRAAiRAAt5EQK6Qd+5XS2Y4eOyM&#10;8ZoCrcw6kpauS0io63f9hnOFGakpekPKum+nvfTCc889N/Wl6Ut3XMhKOf/69Bc/+XOPN1HzEc9K&#10;W7gMRQMCNApQiCoHXgJElD3xyANBRH63uWtIcodMiaoj3IrQkyKOkYsHGkp6hNIr5pKlJ7nsbb5g&#10;xi4ZSlEwx9tQ0F8SIAESIAESAAEK0OwGJEACJEACJEACziUgkfn5tW9QP3z22+8dSs3CFnL5ucnz&#10;pjx5XhXQp3cXP5mZMRJp2A0jzl24dOXK5UuoQHHx4rlTR18Z27pm4zYHjp5e/upI59pdzXdDMp2F&#10;BRArxYaENWrUKPlpNZtbGbfHE+vmqjpeo2oBDmQRemplUviFSrIl4aFqgTcULqiMXuMebSDQpdaQ&#10;QWkOdHv38IFWWiWAgVxymior7mRJAiRAAiRAAh5PgH/feHyI6SAJkAAJkAAJuBoBiX9g8BfTH/K9&#10;sGpQl87Yqalzlx4z1qR0H//qLR1q4U8TjTL9o1sHd+8x/lS+j0Tuj2q/MaYjKjwowF/u6xcWERUe&#10;EuhqjlWpPdgPCoqVSdFAPixKP+M4ePAgKslCnfe8DGgk/6IiAajCNejsW7ZsQdluHKiii7xvT00U&#10;vfHGGy00aEjP2HCyVGG6SrscG686Aohp8+bNLRYVEGJE31MFaKG9eurSUcmugp0/4a95NAUBzORV&#10;16/YMgmQAAmQAAm4LAEK0C4bGhpGAiRAAiRAAh5LQCb3qz346eXfzOye4J+WkpKvqvnwtLmfThkZ&#10;HuhbpDb6GHNTUpKT07UlSkpIZL4hYRExUZG+5onSHsvpOscgZHTp0iU4OBiiFarE4lF9yBnYng6v&#10;UVQUSjR2q/M8TVbIVUj03rx5M/Y5geyOA/VGNm3a5JGlVOEv4tuhQwfsRCd8h2JVt27d+vXre49y&#10;5w0DGtEMCwtr1aqVaY9NvID6HBgY6MGBRk/2huAKHzFjd+3aNTw8XCwz4Cck6W7dunnqAoP3RJae&#10;kgAJkAAJOEZAEl870bErK3KVTqNNTS7KZ+FBAiRAAiRAAiTgrQSMRr0+LydbpdWjJkdwSLC/Lx5Y&#10;LoJh0GkLC5QFGkM4cn6vXys36rUorKnWGUNCwxUV06AhYiKXdsCAAa7PX9QFhuMotQH5FQUooD5f&#10;uHBBiNGwHyecOXOmXbt23bt396Q8WaQ5w1PkQZ8+ffrUqVMiUtjaC3o0sgihyTZt2tTDClNgOQGl&#10;gePi4uDj+fPnEVkIWFAkExISXL+j0kJbCOBhBSwqREREFM11BoMINN7s1auXv7+/B6vP6MwnT55s&#10;1KiRB/to6gDHjh2D2g6tGTM2govpunHjxhjXpdZdsaXb8BwSIAESIAEScEECyA6x3SpmQNvOimeS&#10;AAmQAAmQAAlUIgGkespDI6NrxMbGRIcH+F1Vn3EDqVwRFBoeE22pPuMjiUwRFBIWGVFR9bkS3XBO&#10;U+np6VCfxRPctWvXRlkSpE+aa6/YhxDFkT2sCodIFYSCIwpxiANCPMQ7oIAQD7nWOfydfxfUAkZ6&#10;O9Q6ZE16mMjufJgudUcMXvRhYRJ6OERnRBliJTKgvUGZdalYVJ0xCKtoHCuC8fHxiC/mbarPVQec&#10;LZMACZAACbg+AQrQrh8jWkgCJEACJEACJEAC1xEodacyvOlhAhaEV1SiQJYofpbsAZB4+DA7BwYJ&#10;kAAJkAAJkAAJkAAJuD4BCtCuHyNaSAIkQAIkQAIkQALXEUAyncXT+pCe8Xy3hwmyEKDhFw6UyjWV&#10;FhFZ3vioWbNmnlRvxHoX97Dcdo5nEvAqAh62NOhVsaOzJEACJEAClUWAAnRlkWQ7JEACJEACJEAC&#10;JOAkAkh2bt++vciDxgE1Fs+CsxQwAAD/9ElEQVT1t2zZ0sMEaBNNqO2ocA034WBWVhZe4J8ojuwk&#10;3E68DYRmC60KIntubq4HFxtxIl3eigScRACj2LRohBrQNWvWdNKNeRsSIAESIAEScFUCFKBdNTK0&#10;iwRIgARIgARIgATKJoAdCPv06QPRGYnAXbt29WD1GQygO0Nhv+mmm7DrILKhBw4ciIrYnqe2o9hI&#10;UlISImsedgjQWq2WAjQnAxJwIwKoU4/dRDGi3chmmkoCJEACJEACVUqAAnSV4mXjJEACJEACJEAC&#10;JFBVBKDA1qpVKzExEfvUVdU9qrtdCM2nT58WViCpsE6dOsgl9DzpWTgIuSolJQX7SVY3dd6fBEig&#10;QgRCQ0Oxcywr51QIIi8mARIgARLwLAIUoD0rnvSGBEiABEiABEjAywiIig3Ypu/QoUOenXAHNaeg&#10;oMDLwkt3SYAE3JiATqfDQwyoGuTGPtB0EiABEiABEqgMAhSgK4Mi2yABEiABEiABEiCB6iMADTo2&#10;Nhb6rMcn3CUnJ6PkCHf0qr6+xjtXMgGMWZRY8fPzY6+uZLKu0RyK56CoDgVo14gGrSABEiABEqhO&#10;AhSgq5M+700CJEACJEACJEAClULAU6tSQLgpLCxUq9WCEtQ6vONtUl18fHxqamql9BM24moE0KXP&#10;nj2L2jLe1qtdLRCVbg+KI4lFQUSWwa10vGyQBEiABEjA7QhQgHa7kNFgEiABEiABEiABEvAWApCb&#10;Gzdu7CVb8OFpfVS4LhlaPMKPj7wl5N7nJzRKT11A8r5g/uexQqHwZvfpOwmQAAmQAAlYEKAAzS5B&#10;AiRAAiRAAiRAAu5NAAJWVlYWNCzPy7ODR96jzaGEN57Wd+++SOtJgARIgARIgARIgARIoAQBCtDs&#10;FCRAAiRAAiRAAiTglgSgV6I2BSpUoIYsBOgmTZp4ngDtloGpPKOR+KzRaERpb8/eYbLymLluSxin&#10;iCbj6LoRqgLLTp06FRkZWQUNs0kSIAESIAEScDMCFKDdLGA0lwRIgARIgARIgASgSKpUqgsXLqxc&#10;uXLevHmrV6/OycnxhkqjHvxUu6lcrOjekClzc3M3Fx8XL15EuFmFw30HPqKJEbpp06aNGzdeunQJ&#10;60Yev1+o+warsizHZIVhy0BXFk+2QwIkQAIk4O4EKEC7ewRpPwmQAAmQAAmQgNcRQColxKyff/55&#10;3759yH3evXv333//ffjwYSZXum9XQJ3rI0eOBAQECBcuX768ZcsWpVKJDPcTJ07s2bMHYpb7eufN&#10;lkOCPH/+PBYSRDQPHTqEaGIIezMTb/A9PDwcsfaS+vXeEFD6SAIkQAIkUEECFKArCJCXkwAJkAAJ&#10;kAAJkIBTCUDPOnnypMiKFTfGO2lpaWfPnoWqxYQ7pwaj8m6GxQPkOGO/QTQJ0ergwYPmywmINcQs&#10;BrfyeDuvJUTTYnEIMvSxY8cYTefFgHciARIgARIgARKobgIUoKs7Arw/CZAACZAACZAACZRHAOU1&#10;RIkGUXwDCZVXrlyxuOjcuXM7duxgwl15LF39c+jOWGAoaWVmZiaES1e3nvZdTwDRRGJ7Sa05NTWV&#10;Ke0e31m4xuDxIaaDJEACJEACthOgAG07K55JAiRAAiRAAiRAAtVAAOpzo0aNkOB8uvg4c+YM1GfI&#10;kaYDVTi8ROlg4YJq6H+8ZaUS8PX1hSrNnlypUF20MawxNGjQABF3UftoFgmQAAmQAAk4kQAFaCfC&#10;5q1IgARIgARIgAT+I4BU3tyDm9YsW7r071XbL2YUGozW6OQkn1u/5p+/li3buO9grkbnbSChQTdp&#10;0qRp8XHDDTd07dq1VatW0dcfdevW7dixo0wm8zY4nuQvFhKw9yCKBe/du/fo0aN5eXmmpYXIyEhT&#10;hWhPctmzfZFKpc2bN8f4tXCzRo0a/v7+nu07vfOSdUEGmgRIgARIgARsIUAB2hZKPIcESIAESIAE&#10;SKBSCRj1qpzUp2/r02PI8DvGjBl9203tWg35d/cFrb7UuxhO7/61U8cONw8fMeaOO4b27tWx2wOn&#10;knMr1SA3aAxKljggMUOGrlOnDuRICFs48Gbt2rXr1aunUChKSl1u4BtNLCYAuaqgoAB1VFCfAQFF&#10;+uSpU6egQSNhFmJly5YtGVx37CkYsC1atMAgNRmPaDZu3NgUTYbVHcNKm0mABEiABEiABOwiQAHa&#10;Llw8mQRIgARIgARIoBIIqAsL5j9y11frT/V76M2169Z9+9U0f+OBBye8eiwrr2TreUk7bhkxOU/S&#10;4r3vF69bt+bN5wZlJy0d9vjCfEMlWOKmTUBo7tGjx9ixY9u0aRMREdG+fftRo0ZZiFxu6pqF2WJr&#10;Ps/wpVwv4Onu3bvxE0o08p2R845AX758GQVY2rZti9fltsATXJAA9OXExMRu3boFBQVh0QhPMGDY&#10;mkczLCzMBc2mSSRAAiRAAiRAAiRQiQQoQFciTDZFAiRAAiRAAiRgCwGDWnXpm0272o2Z/uX0hyCe&#10;3jry4Z/fuVubuvL31Ye1JQpxXDiySRda65s/vrt3cN8O7TtMeOjtZ/vXSl3/WXIpYrUtd/eEcyBp&#10;IYkSqtbgwYMnTZo0cOBAyNAeWXwDeypic0UvKaKKlOecnBxUB8YBGRoaZcOGDVFZRV58ME/WfYcu&#10;0p+hMnfv3h3rRrVq1WLxDfcNJS0nARIgARIgARJwjAAFaMe48SoSIAESIAESIAFHCRh02nNrktK1&#10;w0YMjgz0lUokvn5BLQZOTIzQ7tq+U10i27V+zwc2b1jXu3mCv6/ciHxYrTrlYrpCUdPP6/NBoWr5&#10;+fkhp9KDc2ORAS3kV9Hb4DLKU3hkZVWsH0CazM/PR80N04GKHFClURUaErwJgqMDj9dVMwGMU8TR&#10;vBZHNRvE21cxAQxqrhtVMWM2TwIkQAIk4DYEJPG1E51vrE6jTU2+7Pz78o4kQAIkQAIkQALVTsCo&#10;LTi/ZErTid8v2n75lubBYncuXe6VkYN7Zje+8/fZr0QGlL5AfuXYpk17D6/84fuVh3KemPPXU4Pq&#10;WN9uT6PRLF68uCx/kVqLPfz69euHEyDtQdOE1omfQjLAaxx4gY/wAidbnCbKMYvTnNACDCh5Iwsb&#10;IG8Je0r1wk1bQBAPHTqEbdwAGaGBGnvw4EEItVDeo6KihLjjMRwQu02bNkFuFs6KUMLT3r1746d5&#10;n6yuaOK+MEmMC8dsYAuIrFqtPnnyJNLbRQ33K1euoEtbn2FKjm4nkzRNhuYzjF02oOckJSXVr18f&#10;nprmKLtasJiQxVztUi2IYWuaqzGW8ShDaGio+RxlxQsrv1aqpQUPXtqs9j+EaAAJkAAJeAYBPLpn&#10;uyMUoG1nxTNJgARIgARIgAQqgYBBnb9/3r3dp65ediinVx2fYv3Zx6cwY/SwPqeiBq36ZkZM8NV0&#10;1+tvZlz3ycSH3l+WkasO6tRj1vufDG1Rx19u7VkuZI/26tWrLIuhFNx3330ozIoTUD0ZQic2fIMs&#10;EhcXh/K7x48fh64BpQAfpaenp6Sk4CPU5IUKgI+gLwQGBmLTv7Nnz+Iu5baQlpaGFnBayRbOnDlT&#10;WFho0UJ8fDxKapjbUGoLKCmL+gzmLUDYOn36NEw1bwE2Q8BF4jAO3AgbGMIv4YVoAZdA2BU2mFpI&#10;SEgIDw8XNtjVApqCSbChZAuAAEdwo2bNmuGnsCE4OBgbKprbYN4COK9cuRKoYXODBg127dq1Zs2a&#10;mJgYvANNFhbiZ0hICFpA+GC88MLUQs2aNVH6wNyLUm1AC6hnYt4CgoLgwouSLSQnJ6NL4EagihOE&#10;F6IFqIroSMIGUwvQFqFAHTt2DKcJkmW1gDMPHz68c+dONIJNCPEzIyMDTSFk8NTUAuihBXxkYQPu&#10;gqtMNmDTQqVSCckPRuJ9WGhjCydOnEANEDTuQAugDS/MW0BON4qowAbwQazNbYDwmpmZaeGFaAFU&#10;Re1v2GBvC2CFqIkWxBBGRvn58+dLtQEltrOysixssNICehpGjbkXpbaA8Yv+j9NM0wi0yAsXLsAG&#10;tAD5ft26dXAT/QGC7IEDB0DGwgYrLWDMYlwIG8SWpJcuXcrOzq70FjATYj40n4jwPfPixYvwwtwG&#10;uIOZDe+Lb6Hm48K8BXyEBPAaNWrAWrSAIYynN4QXFi0gZHhTjCysM8XGxprbAE9tbAGN40ZWWgB8&#10;lEMRNkBsxc6QiJFYARI2iBawVAmzS7XBegvoukePHkWwSraAXoeeg8YxrWESEzaADwq+o6+ix5Zr&#10;g40toAfCctwI0yYOcy8w+jAG8RHWQnBrYQOMwT8xZmE8Rl8l/MpnEyRAAiRAAp5LgAK058aWnpEA&#10;CZAACZCA+xMwaCBA39ft+VXLDmX3Trz6gLKxIP32YX1ORw9e9e3b0UGlZjYbstPS83Jy89PPvTLl&#10;7rWnfH9bv6NnkxoO88C3661btw4YMMDhFnihEwhAUz5y5IgQgyDlQBaB9gQ5VdQxgBSIurqelKYH&#10;MQguQwqHMATJGBvWQSBj0QYn9DRn3gILJFhxgdQoJE4ott5Q5Rx9G6sj8Np7qlJgeVJkQDuzd/Fe&#10;JEACJEACJOA0AnYJ0KwB7bS48EYkQAIkQAIkQAJFBCQSaXRMnMRozM1Xmojo9Tq1WhUSHCyVXk2J&#10;LgFLGh5To3bDhs069/5o7o/Bhtw3vt9IoN5AQFRHgY6DtF+8Ni8ADSEPeZeeBEFsL4nEQyyNdO7c&#10;GbmTVJ89Kb4WvqAzI9ncG9RnDw4iXSMBEiABEiABErCFAAVoWyjxHBIgARIgARIggUojIJHJApq0&#10;DEHq39kLRh+jaLewIDkrPTs8NEIhs/zjBBWYdTo9quFes0AWFFIjIMgvJ+8//brSjGNDLkYAgixU&#10;ZmQEI3cSlT3w0Lq5gXi6XBQw4UECbkTAe1KA3SgoNJUESIAESIAESKBKCVCArlK8bJwESIAESIAE&#10;SKAEAamvolbf2jVkv/70Z+FVWVm///c5Z7IUnbp2CvK1PH/xq7fGJzZeeeiyrliCNurUp3evyswt&#10;aNeqAeF6PAEkh3bp0gUlOJAUjEoFqJ+L4rOmpGCUjkXJYI+HQAc9jADK7KLEsyi8zoMESIAESIAE&#10;SIAEvIEABWhviDJ9JAESIAESIAGXIiAJDIh/clCPvb9MHzbxmd//+OOTWVNHTl0QXG/E8P4t8aeJ&#10;Tl1wdOO6FSs35hZthObTdcSEiML0cX1umfHtT3/++fvnrz3e/97p+hotnhjaxqW8ojFVRADpojiw&#10;2Ro2bbO4BaokY3OwKrovmyWBqiOALi1qyyCLv+ruwpZJgARIgARIgARIwEUISOJrJzrfFJ1Gm5p8&#10;3ROUzreBdyQBEiABEiABEqguAtBd1MqcD+8d9dHaHUqtwUfiH1ur94+/zm7bNAYlOFS5V17v3mtu&#10;Suy6kxtbhBalPF/YtmTkgy+duZyp0esV/oG16rf+9vdFbWMjZGUWjC7fM25CWD4jFzsDUt3Zs2eT&#10;kpKwTR/0aOxA2KlTJ+xAyIIGLhYomlM+AWwyiQLf6L1KpTImJqb8C9z/DKjthw8fxtMM3lPWnJsQ&#10;un+3pQckQAIkQALWCNi1CSEFaHYmEiABEiABEiCBaiBQpEHnZ128cDFHpZNIA+Nq14oOC/RVyGCK&#10;XqtOPn06TS1t3LJpYNEbPjqtOjcz7VJyulqnVwSFxNWIjwwLKlkt2i43KEDbhctFToaGpdFoIEBD&#10;dIZ+Bxma6rOLhIZm2EVACNCoMAMBOjo62q5r3fRkDN7ly5cPGTKEArSbRpBmkwAJkAAJkIAFAQrQ&#10;7BIkQAIkQAIkQAIkUA4BCtDsIiRAAtVFwAsFaDzBsGzZsqFDh2LdqLqwO/m+u3fvrl+/Pup9O/m+&#10;vB0JkAAJkAAJOIeAXQI0a0A7Jyi8CwmQAAmQAAmQAAmQAAmQAAkUEYiKijpx4gRZeDaBtLQ05H17&#10;to/0jgRIgARIgARsJEAB2kZQPI0ESIAESIAESIAESIAESIAEKocANiHMysry8/OrnObYCgmQAAmQ&#10;AAmQAAm4MAEK0C4cHJpGAiRAAiRAAiRAAiRAAiTgiQTEppohISGe6Bx9IgESIAESIAESIIHrCFCA&#10;ZocgARIgARIgARIgARIgARIgARIgARIgARIgARIgARKoEgIUoKsEKxslARIgARIgARIgARIgARIg&#10;ARLwWgJSadF3bdRa8VoCdJwESIAESIAETAQoQLMzkAAJkAAJkAAJkAAJkAAJkAAJkEBlEvD39z99&#10;+rRWq63MRtkWCZAACZAACbgnAQrQ7hk3Wk0CJEACJEACJEACJEACJEACJEACJEACJEACJEACLk+A&#10;ArTLh4gGkgAJkAAJkAAJkAAJkAAJeBABhULRqFGjwsJCD/KJrlxHQK1WGwwGQiEBEiABEiABEhAE&#10;KECzJ5AACZAACZAACZAACZAACZCA8whIig9WB3YecaffKS8vr0OHDjKZzOl35g1JgARIgARIwBUJ&#10;UIB2xajQJhIgARIgARIgARIgARIgARLwDAKQ2nU6nVwuh+zuGR6V6wVcFssM5Z7JE0iABEiABEjA&#10;GwhQgPaGKNNHEiABEiABEiABEiABEiABEqgeAlBjjx8/jozgCxcueFVhiri4OKRCVw903pUESIAE&#10;SIAEXIkABWhXigZtIQESIAESIAESIAESIAESIAHPIgABGrpzWFhYTk6OVxUeCQ4O1mq1nhVMekMC&#10;JEACJEACjhCgAO0INV5DAiRAAiRAAiRAAiRAAiRAAiRAAqUSUCqVJEMCJEACJEACJGAiQAGanYEE&#10;SIAESIAESIAESIAESIAESKAKCUilRV88xU9vOJKTk01bTXpV0rc3BJc+kgAJkAAJOEDAW/4CcAAN&#10;LyEBEiABEiABEiABEiABEiABEqg4gZCQEDSCkhQVb8qNWsC+i7m5uXq93o1spqkkQAIkQAIkUBUE&#10;KEBXBVW2SQIkQAIkQAIkYAMBo1Gn1RQdWp3BYLR+gUGv1xafrNWVf7IN9+YpJEACJEACJFAlBJDy&#10;jPRnNC2TyVD8mgJ0lVBmoyRAAiRAAm5FgAK0W4WLxpIACZAACZCAxxAwGrTZF5d89s7U55976ZUv&#10;d5/N0erL0qCNBr368Nalb7z+2nNTp771zY/HkgvLFaw9hhMdIQESIAGPISBkWY8/srKyatas6SXO&#10;enw06SAJkAAJkEClEKAAXSkY2QgJkAAJkAAJkIA9BAz6gnM7b+nV5c5nX//4k09nvfdE7xu7zFu6&#10;T13qY8rKtJceGNhtwO0zZrzz6ccfvzl5Qre2LT9aesCe+/FcEiABEiCB6iGg0+l27tyZkJCA28fF&#10;xe3ZswfvVI8pzrprXl5edHS09xS8dhZX3ocESIAESMCNCVCAduPg0XQSIAESIAEScFMCqoL8tx6Y&#10;tPa85Ll5yzMys/buXNI6IfO1R1/ccSGjpEdb/5g5588jXSe8fPLipaysjL9/+aC2IvOtBycfSVO7&#10;qfs0mwRIwMsJaLXakydP+vv7ew8HkQ7sJUnB5rsO+vr6qtX8beU9PZ2ekgAJkAAJlE6AAjR7BgmQ&#10;AAmQAAmQgJMJ6NXq08sOnh7+1KyXxvYNCw1tccOgn799KUR74M9V+zQl6nAc3r6+Rev2X736ZGJs&#10;jdDQsN5DJs794GGp6vje82lOtpu3IwESIIFKIQCBEgczZCsFpos3UqNGjfT0dBc3kuaRAAmQAAmQ&#10;QFUToABd1YTZPgmQAAmQAAmQwPUE9Drt3r+S8o3du7Xz95UhK04m941sNLRWjO7gvj0qrSWuu95e&#10;vfKvxQmRQTIp/m6RKBSKoPh4aDcsA82ORQIkQAKuTwC78NWqVUvYieIbUGMLC1HH3+D6ljtsIXYd&#10;VKlU2DVXuGmeEO1wm7yQBEiABEiABNyagCS+dqLzHdBptKnJl51/X96RBEiABEiABEig2gkYNcrj&#10;P0xu+9hvi/ekDWrkJ7ak0uenjB7a+3KtkcvmvhEVaGWB3KjMPvPu7aNmH/DbcGBd8xoBVtyBxjFx&#10;4sSyTkDu4Z133tm3b1+cgEekIRNAMoBMIJfL8ZA4XuMdvMBHUEzwT5wG7bvI1OKPcDnOxGvxkdu1&#10;AKdEAqbDXogWZMWHYxxctgU/Pz/hkS39oVQvPLsFdBuMBYtxYRcHi46H1oBaALfoUWWRrPQWzIew&#10;YzaUbAFMhP5Y0gvMTrt27YK/vXr1KnX4CBustFDuRFS5LYjJsNRxYWUaETYUFBRkZmaGh4enpaVd&#10;KD5CQ0MhSTdv3hyfWp9Ozb2oiA2CpEULNk7ppdogyliXbAHvnz9/fuvWrfAXZCIjI+vWrZubm9uo&#10;USMLG8pqodz+YPKiqltAv632PxhoAAmQAAmQgCsTyMnJsd08WUhYmO1nV9aZBr3h2SnPVFZrbIcE&#10;SIAESIAESMCNCBh1movbf/l2zZl7Hn+5brhPsf7sI9Wrf120MM2v/l239A3yLUuANhbkXv7tk6fe&#10;XXp62Pvz7u1STyouLuOA3HDs2DHsBFXqAV0gODg4JiYG4khISAhOhjiC19AaoLOkpqYqlUqIRPgI&#10;b2ZnZ+NnUFAQvvnjNHyEEq6BgYFQVbDZlGgBqgEy+0ptAeeLFnBHUwvQDqquBcjKFl7Ya4NdLWRk&#10;ZOTn5wsOIsMRr0u2gHPwd6o4DUETJMEtICDA1AKUqUpsAfIQDhFNJCTivvbaYFcLcFxwMPeiZAvo&#10;M6I/4DQTB/RAcDBvAX0MWHAaWgBMgUt4UW4LouuaWkBnqMQWROMWNgAyTBVeCFOt2CA+gion+oPg&#10;IFqAJovKyOYtII1UcDD3wrEWIKhhgJs3brJB9MlybbCrBfNpxOSFaCE5OfnixYt4s2HDhiBpPi6E&#10;DTAGHMxbQB1hTDj4yMIGzCqlemGlBbRszqGCLaBPWm8BzsLylJSUs2fPoucjmnAcwxw/EW6EUrQA&#10;CHDEND8IDpgw4a85B5wsOJh74VgL6KvQiE0jyy4bsrKyYIN5CwgQpnT80sHSQlJSEn7FYHK7cuUK&#10;jMfvDuy+aOFFqS3gTCAqyQF2WnAAN1taAGHxq81KCzDbxAFeCBvQLcWg4EECJEACJEACZRGwa5MD&#10;ZkCzI5EACZAACZAACTiVgEGjPPD1vV2fW7X0YHafOle3pDIWpN0+rO/pmCGrvpkRHSQraZDRoMtL&#10;u/Dd+8+89+OOjsOfnvveo1HBvhWxG0IhktQGDBhQkUZ4LQmQAAk4QADa6759+1q0aIEXERERDrTg&#10;RpfAR2igp0+fhnAMszH3QurFigiO9u3bY4HQjXyxbipU9e3bt0MXPnPmDFK8RY1vrMogCbpt27Ye&#10;4yYdIQESIAESIAFBwK4MaNaAZrchARIgARIgARJwKgGJVBpfs67UaEzPyjbdWKfVFijzI8JCZbJS&#10;/jgx6LTpF44/c+dt7/2yf8AzM+a9N7mC6rNTHebNSIAESKAEAaiTOEQNH48/kCGFXGD8xCEKR+DA&#10;CyRHe5Lv0JqhPsMj5B1Ddhf+Ijvbru/nngSEvpAACZAACZCAiQAFaHYGEiABEiABEiABpxKQSGXy&#10;dl2ifAyHTp41+BiL723MzzubkaGMiojFroSW1hj1mZfPDR188x+HU1+a8/vnj90ZGezvVIt5MxIg&#10;ARKobALeszEdyn0gyxuVZITmjgoPIjVY/LOyuVZne3iiB87CgoSEBLwQDqJ0Bmo9VadZvDcJkAAJ&#10;kAAJuAABj/qV7wI8aQIJkAAJkAAJkEB5BKQK36BOdWoHfvv5tykFhUUJYoX5y2dOT8r369m7a4Ci&#10;KHdMj/KgWq0Qp7Xpp0cO6306tenCPzeO79NE7qNHZplGo9Xpi3b34kECJEACbkcAdZAbN27sdmY7&#10;ZjCk2LCwMFS7Rq1hFE0WdZNFcWe86VibrnkVPI2Pj4drwk0ccBm7EXpPrF0zLrSKBEiABEjAFQiw&#10;BrQrRIE2kAAJkAAJkIB3EdCrC3Z+8UyPZ+fV7dBrYLvm6VeOLF+x6YabX/3xy6cSQ/20qpzlH8za&#10;lBv61OvPJPj7/PbWyLvfWHHDoFFtEyPl15bOZQq/brdPHtmhjsPgWAPaYXS8kARIoIIEUI8C0iS2&#10;VcRujZ5UBNkKFpSnwO582GZTpH6jAHTHjh09r/413Ny5cyfcFCjgZqdOnaBBV7DD8HISIAESIAES&#10;cEECdtWYogDtghGkSSRAAiRAAiTg+QR06sLlM1+ePvubQ8l5Ur9ag0Y9NPPNyQ1qhUokPoU5l6Z3&#10;7jbnSuymc9tahaWMr9/w5ySlzgcZc/9h8Q0MnfT5yo/Gd3SYFAVoh9HxQhIggQoS8EIBGsQgPeOb&#10;6uXLlyHLNmjQQFSr8LwDbqISNMpbe7abnhc4ekQCJEACJGAvAQrQ9hLj+SRAAiRAAiRAAk4nUFRn&#10;Q6vWaAwGo49EKlf4+irkeCy7SKQw6LUosaE3+gcGyiRGlbJAV3TSdQd2MpQr/Px95Q7bTQHaYXS8&#10;kARIoIIETAL0oUOHOnToUMHW3OhyiLM4UKQChxuZba+pXuKmvVh4PgmQAAmQgIcRsEuAZg1oD4s+&#10;3SEBEiABEiABNyGAzZoUvoFBwcEhIcHBQf5+2J/qqh6BXQp9/QOCgqA+wxeJf1AQzrE4goOCKqI+&#10;uwkjmkkCJOCBBPR6PQo1eGr+r/WAQXcWBaA9MK5mLnmJm54dRHpHAiRAAiRQuQQoQFcuT7ZGAiRA&#10;AiRAAiRAAiRAAiRAAmUSgACNjCGFQkFGJEACJEACJEACJOAlBChAe0mg6SYJkAAJkAAJkAAJkAAJ&#10;kED1E0D6syhDUf2m0AISIAESIAESIAEScAoBCtBOwcybkAAJkAAJkAAJkAAJkAAJkAAJkAAJkAAJ&#10;kAAJkID3EaAA7X0xp8ckQAIkQAIkQAIkQAIkQALVTQBJ0GFhYUqlsroN4f1JgARIgARIgARIoGoJ&#10;UICuWr5snQRIgARIgARIgARIgARIgATMCaAKh06nQyGOxMTEjIwMwiEBEiABEiABEiABzyZAAdqz&#10;40vvSIAESIAESIAESIAESIAEXIUARGdsQpicnLx169Zt27ZptVq84yrG0Q4SIAESIAESIAESqBoC&#10;FKCrhitbJQESIAESIAESIAESIAESIIHrCUBxhvR88uTJvLy8nJyctWvXZmdnExIJkAAJkAAJkAAJ&#10;eDYBCtCeHV96RwIkQAIkQAIkQAIkQAIk4CoE9u/ff/bs2ZiYGGEQanHs27ePSdCuEh7aQQIkQAIk&#10;QAIkUDUEKEBXDVe2SgIkQAIkQAIkQAIkQAIkQAJmBAoLC7OysiyQQH0+fvw4NWj2FBIgARIgARIg&#10;AQ8mQAHag4NL10iABEiABEiABEiABEiABFyFAFRmHL6+vpcuXTpXfFy4cAH/hH0UoF0lSLSDBEiA&#10;BEiABEigCghQgK4CqGySBEiABEiABEiABEiABEiABK4n4O/vH1l81K9fv17xUbdu3bCwsIYNG0ql&#10;/F7G7kICJEACJEACJOCxBPiHjseGlo6RAAmQAAmQAAmQAAmQAAm4DgGozE2bNoUMjRfikMvlzZo1&#10;w0/XMZKWkAAJkAAJkAAJkEClE6AAXelI2SAJkAAJkAAJkAAJkAAJkAAJlEIgKCioQ4cOyICGDB0Y&#10;GNimTZs6deqQFAmQAAmQAAmQAAl4NgEK0J4dX3pHAiRAAiRAAiRAAiRAAiTgKgSQ9RweHt6kSZMe&#10;xUd8fLxMJnMV42gHCZAACZAACZAACVQNAQrQVcOVrZIACZAACZAACZAACZAACZBAaQQgOvv5+SkU&#10;CuIhARIgARIgARIgAW8gQAHaG6JMH0mABEiABEjAJQkY9IXKvNzcnLz8Ao1Ob7TBRoNOq1arNVq9&#10;DefyFBIgARIgARIgARIgARIgARIggeonQAG6+mNAC0iABEiABEjA+wgYDTpN1tk9b00c2b1b9159&#10;H/p9+0VlocZgVYTGNblZB6cMuW97bqH3EaPHJEACJEACJEACJEACJEACJOCWBChAu2XYaDQJkAAJ&#10;kAAJuDUBo16Xt++Xzj0GzPpr69mkpBOHf71vYJdp3/xbqCkztdmg1xfknnl90l0/Hzqela92a/dp&#10;PAmQAAmQAAmQAAmQAAmQAAl4DwEK0N4Ta3pKAiRAAiRAAq5CoFCZ/+Sjr5w1Nvpmze6s7JxTx7fc&#10;fqN84ZsvrD6aXKqJRoP+4sEN9w+9ZfZfxzQGV/GCdpAACZAACZAACZAACZAACZAACZRLgAJ0uYh4&#10;AgmQAAmQAAmQQOUS0GvUh7afSJ7w4oxRHRrJZdLYmq3f++LdONnllf/sVJemL+//6YWOfW89oGgy&#10;6e6hQdy1q3KjwdZIgARIgARIgARIgARIgARIoCoJUICuSrpsmwRIgARIgARIoCQBnVa7fek5tbTd&#10;jc2k0qI/RSQSSXBCt7ho46mTR1XaUpDpddL7X12y7q+FA26oLZOQKQmQAAmQAAmQAAmQAAmQAAmQ&#10;gNsQkMTXTnS+sTqNNjX5svPvyzuSAAmQAAmQAAlUOwGDRnng63u7Prvyr4PZfetKJcWCskGZesfN&#10;/U7HDFn1zYzoIJmFkVq12kcqk8mNqz576sF3tn62ZdUtdaLKdUSpVNarV6+s0xQKxZdfftmnTx+c&#10;EBgYqNfrNRqN0Wj09fWVyWR4jXegjOMjvNZqi3Rxf39//MQ/DQYDzvHz88NrnU7nvi3I5XL4WxEv&#10;bGwBKw0BAQGlknSsBbSGYIlY2N4CIohQimi6ZgtqtRodz0qPAknrXlhpAR8Bl+0tBAUFCVxAjd6O&#10;C21pASNLDB94wRZK5YCJRXRdK7EARnTsskhabwFhQsjMWxBTmXk0XbAF00QkxqZdXlhMyGgBeMWU&#10;biMHF2zB/BdTqV7AQdt/MTnQAgxAPyn3Vy1PIAESIAES8FoCOTk5tvvODGjbWfFMEiABEiABEiCB&#10;yiAAScBgxNdaGdKfr323lUplSITGJzhK3kPh5wc15qpWbbMJkFaXl30sXrwYLUEAwgFjzH+Kr9zi&#10;HbwQn5pOMH1kOs3hFoQrdtkgTjY3ryItmFg6bIONLYjTTCTNvSjZAk4zRcQE2aIFcYLw3fYWTC2X&#10;jKZFLMqywXoL6L0mko61YB7NSmxB+GuCZiMHUzczXW5LC+bjoqpbsOj8pY5N6zZUSwulzjYWfVKM&#10;F5N5Fl5Yb8E8TOZzRcmZyhTZUqcRcxvMZ0UrM54tk6HFfGvRuxxrQZhqPldDUC45jZimdPO5qKxe&#10;Xe0twCnrNpScty04lOz85v3BHJf5dGo+85hmV74gARIgARIggQoSYAZ0BQHychIgARIgARIgAfsI&#10;FGdA39f12RVLD2b3uZYBbVSm3X5z3zPFGdBRJTKgr91At+LTJ23PgLZuVn5+/tatWwcMGGCf9Tyb&#10;BEiABEiABEiABEiABEiABLyeADOgvb4LEAAJkAAJkAAJuDABZK4m1K4nMxovpqSZzNRo1Lk52RFh&#10;YTIZH89y4eDRNBIgARIgARIgARIgARIgARKwkwC/49kJjKeTAAmQAAmQAAlUjIBEppB36Bfna9x9&#10;4JjhasENY27q3tR0Te3a9fwUrDhZMb68mgRIgARIgARIgARIgARIgARciQAFaFeKBm0hARIgARIg&#10;AW8gIJH5BbRr3iDqmw8/3JV0Pjs7JyU56YvnnruiC+/Xt4u/zMdo0KsLC/LylPpSykF7AyD6SAIk&#10;QAIkQAIkQAIkQAIkQAKeQ4ACtOfEkp6QAAmQAAmQgJsQkPgHBH35xkPyS2uGdu/etVvXLp27z9qQ&#10;3H3ia0NurIn8Z606++NbBvfuc99ppZs4RDNJgARIgARIgARIgARIgARIgATKIEABml2DBEiABEiA&#10;BEjA2QRkCv+Y/s9sXTS7d4Lf5YsXcgoTn5jxy+ynbo0MUsAUg06Tk5py8VKKxuBzfQ60ROHrFxAQ&#10;oJDLnG0x70cCJEACJEACJEACJEACJEACJOAQAUl87USHLqzQRTqNNjX5coWa4MUkQAIkQAIkQAIk&#10;UAEC+fn5W7duHTBgQAXa4KUkQAIkQAIkQAIkQAIkQAIk4I0EcnJybHebGdC2s+KZJEACJEACJEAC&#10;JEACJEACJEACJEACJEACJEACJEACdhCgAG0HLJ5KAiRAAiRAAiRAAiRAAiRAAiRAAiRAAiRAAiRA&#10;AiRgOwEK0Laz4pkkQAIkQAIkQAIkQAIkQAIkQAIkQAIkQAIkQAIkQAJ2EKAAbQcsnkoCJEACJEAC&#10;JEACJEACJEACJEACJEACJEACJEACJGA7AQrQtrPimSRAAiRAAiRAAiRAAiRAAiRAAiRAAiRAAiRA&#10;AiRAAnYQoABtByyeSgIkQAIkQAIkQAIkQAIkQAIkQAIkQAIkQAIkQAIkYDsBCtC2s+KZJEACJEAC&#10;JEACJEACJEACJEACJEACJEACJEACJEACdhCgAG0HLJ5KAiRAAiRAAiRAAiRAAiRAAiRAAiRAAiRA&#10;AiRAAiRgOwEK0Laz4pkkQAIkQAIkQAIkQAIkQAIkQAIkQAIkQAIkQAIkQAJ2EKAAbQcsnkoCJEAC&#10;JEACJEACJEACJEACJEACJEACJEACJEACJGA7AQrQtrPimSRAAiRAAiRAAiRAAiRAAiRAAiRAAiRA&#10;AiRAAiRAAnYQoABtByyeSgIkQAIkQAIkQAIkQAIkQAIkQAIkQAIkQAIkQAIkYDsBCtC2s+KZJEAC&#10;JEACJEACJEACJEACJEACJEACJEACJEACJEACdhCgAG0HLJ5KAiRAAiRAAiRAAiRAAiRAAiRAAiRA&#10;AiRAAiRAAiRgOwEK0Laz4pkkQAIkQAIkQAIkQAIkQAIkQAIkQAIkQAIkQAIkQAJ2EKAAbQcsnkoC&#10;JEACJEACJEACJEACJEACJEACJEACJEACJEACJGA7AQrQtrPimSRAAiRAAiRAAtVGQKcpzMnMSE1J&#10;zcjKVWn01WYHb0wCJEACJEACJEACJEACJEACJGAPAQrQ9tDiuSRAAiRAAiRAAtVBoDAvY93Cj8f1&#10;7d6+Xfse/e/67If12Xmq6jCE9yQBEiABEiABEiABEiABEiABErCPAAVo+3jxbBIgARIgARIgAScT&#10;MOpVu+c9eefzHxxRSmNiY/Q5+995duzT84+o9EYnW8LbkQAJkAAJkAAJkAAJkAAJkAAJ2EuAArS9&#10;xHg+CZAACZAACZCAUwnkX9g95o2l8lYTV23evH3Hji2bVt7dTPrHq8MPX1E61Q7ejARIgARIgARI&#10;gARIgARIgARIwH4CFKDtZ8YrSIAESIAESIAEnEjgzMF1+ZKQTz6aXDcmXC6TRcU2ePi9d30Neb9t&#10;O+VEK3grEiABEiABEiABEiABEiABEiABRwhQgHaEGq8hARIgARIgARJwGoHTu7ZLQkKaRwQqJMX3&#10;lChCo5sHBvgcPZVi3Qaj0agr+9Dri3YyxDk4TO1Yee3YR+Yts4VygTMW5SKyt0dZ7+G29Em2IJiT&#10;AzmY94Fq7A/2TgKi95b1a86WWddpv+55IxIgARIgAQ8mIImvneh893QabWryZeffl3ckARIgARIg&#10;ARJwOwJfPNTmrfXSjf+uqxcbKozPvni0S8++ITe/s+Pje6y4k5ubGxUVVdYJAQEBX375ZY8ePXBC&#10;zZo1tVptWloavoqHhYUFBgampqZCoZZIJPgI7eDAabGxsXgHHxkMBj8/PzSekZGhVqsrqwWNRpOe&#10;nm5hg1QqTUhIMNkQFxeH25Vlg6mF8PBwOCi8QAvx8fF5eXnCi8ptwd/fPzIyEmbj1oKDFRtgAMyw&#10;sKFkC0AKsOBQ0gtTC/AIJwgOVlqIiIjAp+YcqqgF0Ma90IXQkQQHkxc22mBXCzk5Ofn5+biROYeS&#10;LahUqszMTIBCjNBjzTlUUQsYO4iaiUOtWrUKCwvtskG0AFOxeAQHrbeQnZ2tVBaV4jHnYKUFjFlf&#10;X19zDqYWMMrQl0SPKtlCQUFBVlYWSNrYQlBQEGYScy9KbUEmk2E8lmqDk1uAd7AQJM05mNsgJkOT&#10;F9HR0QqFQpAUXpTaQnBwcGhoqOAgWkC84C9Imrcgl8sxuzq/hZiYGNxaeOGYDSVbQG9Hn7cgGVJ8&#10;mHPA+AUHnCZaSElJQccD0ho1ali0gI+AS7SA16ZfTDa2gPNxX8daQLwQNbf7m4EGkwAJkAAJOI0A&#10;/p60/V4UoG1nxTNJgARIgARIgASqgQAE6BnrZRv+XWsSoHMuHu3cs1/IzW9bF6DxfV6IU6Ue0Ob2&#10;7t3bv39/fAqJVmSB4Se+b+MQ2W3mr62cxhZMyYAkKToSOZCDaRphf7CYTh2eaS0mZAfmarZQ6q+2&#10;skhiHquGX/m8JQmQAAmQgPsQoADtPrGipSRAAiRAAiRAAuUR+OqRDq/9o9+4fl39uDBxbvaFI517&#10;9o0Y8cHWWXeVd3WZnyN9bOvWrQMGDHC4BV5IAiRAAiRAAiRAAiRAAiRAAt5JwC4Bmqua3tlJ6DUJ&#10;kAAJkAAJuA2B+LiayoLC/ELVtRqWRqUyR61S1YyNdRsfaCgJkAAJkAAJkAAJkAAJkAAJeCsBCtDe&#10;Gnn6TQIkQAIkQAJuQqBRlz4+yux1Z7NUWgNM1msL006tV2okvTrUcRMPaCYJkAAJkAAJkAAJkAAJ&#10;kAAJeC8BCtDeG3t6TgIkQAIkQAJuQaBO6343+OreeXLK0i07Ll+5vG3D71Nf+Fji1+am1tWwkbJb&#10;EKORJEACJEACJEACJEACJEACJOA6BChAu04saAkJkAAJkAAJkEApBAJims776vnozN2Pjr6lfbv2&#10;I8Y+dSAn9sVvv2sY5U9eJEACJEACJEACJEACJEACJEACLk6AArSLB4jmkQAJkAAJkAAJyBsOfnTV&#10;n9+O6XRDrZq1bux61/w/VzzUt5aMYEiABEiABEiABEiABEiABEiABFyegCS+djU8vqrTaFOTL7s8&#10;HBpIAiRAAiRAAiTgsQTy8/O3bt06YMAAj/WQjpEACZAACZAACZAACZAACZBA1RDIycmxvWFmQNvO&#10;imeSAAmQAAmQAAmQAAmQAAmQAAmQAAmQAAmQAAmQAAnYQYACtB2weCoJkAAJkAAJkAAJkAAJkAAJ&#10;kAAJkAAJkAAJkAAJkIDtBChA286KZ5IACZAACZAACZAACZAACZAACZAACZAACZAACZAACdhBgAK0&#10;HbB4KgmQAAmQAAmQAAmQAAmQAAmQAAl4MAG9Xn/s2DGj0ejBPtI1EiABEiABJxPgJoROBs7bkQAJ&#10;kAAJkAAJuAQBbELYv3//gIAAl7DGTiNSUlIgDcTFxdl5nbueXlBQcPny5YYNG7qrA/bbnZ6ertPp&#10;oqOj5XK5/VfzClcnoFKpsrKygoODQ0JCXN3WyrAPgia6tEQiiYmJwc/KaNIN2jhz5gz8ddMQY/5Z&#10;v369VMp8NTfoaTSRBEiABKqLgF2bEFKArq4w8b4kQAIkQAIkQALVSQDfrpVKZXVaUIF7v/DCC2q1&#10;etasWRVow50uPXv2bO/evc+dO+dORlfAVqwufPvttytXrvzuu+/cdI2kAt57xaVQnwcNGvTrr7/W&#10;rl3bGxzGfPX000/D2WeffVYmk3mDy/CxUaNGCxYs6NKlizv6i3UCSOfes1rgjjGizSRAAiRQ7QQo&#10;QFd7CGgACZAACZAACZAACVQhgaeeegqCzuzZs6vwHq7U9MmTJzt37pyRkeFKRlWhLRCg58yZs2LF&#10;ih9//DEoKKgK78Smq4kA0oH79eu3ZMmSBg0aVJMJTr0tMr4feeQRCNAvv/yy9yT1JyQkLFq0qGfP&#10;nk5lzZuRAAmQAAmQgLMI2CVA85kaZ4WF9yEBEiABEiABEiABEiABEiABEiABEiABEiABEiABLyNA&#10;AdrLAk53SYAESIAESIAESIAESIAESIAESIAESIAESIAESMBZBChAO4s070MCJEACJEACJEACJEAC&#10;JEACJEACJEACJEACJEACXkaAArSXBZzukgAJkAAJkAAJkAAJkAAJkAAJkAAJkAAJkAAJkICzCFCA&#10;dhZp3ocESIAESIAESIAESIAESIAESIAESIAESIAESIAEvIwABWgvCzjdJQESIAESIAESIAESIAES&#10;IAESIAESIAESIAESIAFnEaAA7SzSvA8JkAAJkAAJkAAJkAAJkAAJkAAJkAAJkAAJkAAJeBkBCtBe&#10;FnC6SwIkQAIkQAIkQAIkQAIkQAIkQAIkQAIkQAIkQALOIiCJr53orHv9dx+dRpuafNn59+UdSYAE&#10;SIAESIAESMADCCiVSqPRGBwc7AG+2OKCRqOByxEREbac7BnnFBQUIMT+/v4ymcwzPKIX5gS0Wi16&#10;NYKLEHsDGYPBUFhYCE8DAwMlEok3uAwfs7OzAwIC/Pz8vMRfukkCJEACJOBtBHJycmx3mQK07ax4&#10;JgmQAAmQAAmQAAmQAAmQAAmQAAmQAAmQAAmQAAl4OwG7BGiW4PD27kL/SYAESIAESIAESIAESIAE&#10;SIAESIAESIAESIAESKCKCFCAriKwbJYESIAESIAESIAESIAESIAESIAESIAESIAESIAEvJ0ABWhv&#10;7wH0nwRIgARIgARIgARIgARIgARIgARIgARIgARIgASqiAAF6CoCy2ZJgARIgARIgARIgARIgARI&#10;gARIgARIgARIgARIwNsJUID29h5A/0mABEiABEiABEiABEiABEiABEiABEiABEiABEigighQgK4i&#10;sGyWBEiABEiABEiABEiABEiABEiABEiABEiABEiABLydAAVob+8B9J8ESIAESIAESIAESIAESIAE&#10;SIAESIAESIAESIAEqogABegqAstmSYAESIAESIAESIAESIAESIAESIAESIAESIAESMDbCVCA9vYe&#10;QP9JgARIgARIgARIgARIgARIgARIgARIgARIgARIoIoIUICuIrBslgRIgARIgARIgARIgARIgARI&#10;gARIgARIgARIgAS8nQAFaG/vAfSfBEiABEiABEiABEiABEiABEiABEiABEiABEiABKqIAAXoKgLL&#10;ZkmABEiABEiABEiABEiABEiABEiABEiABEiABEjA2wlI4msnOp+BTqNNTb7s/PvyjiRAAiRAAiRA&#10;ArYQMBj0+TmZhRpDyZPlCt/AkNAAhcyWdizOUauUBUqlRmc0e1/q6+8fHBQol8kkEh+9Vl1QUKgz&#10;SkPCQuUSB+7gxpfk52QUqnWGa2wkEomvr19gULBveaiNBoNGlZ+dp42MiZBLpW6KzaDXKfNyCrTS&#10;6Khwmbs6YV/3U+ZmFqi0poibLpZIpUGhkYF+MmuhNOi1RklRuN003vahco+zjTp1dm6+RqszmSuV&#10;Sv0CgoIDA6Xl5/wYcjIzfBRBQYH+cln5Z7skEaOPXpOWmeMbEBoU4Ce32n9d0n67jULEc/KUao22&#10;lCvlflHhodZDqdPpZEW/+DiG7SbPC0iABEiABFyEQE5Oju2WUIC2nRXPJAESIAESIAFvIaDVqKaM&#10;7bpkR5rRaC4WF7kfFNdg1coVdaICHGBxbuP8YfdPz1L+J9D4+IQ2btlo9IjJt4/pGREaoM0/N23s&#10;rVu0vVcs+yhY7sAd3PiSb6f0f+PXExrdVdEf0lWDpq1GjXx89NgeNcICrTim16nXf/roPbMuLj39&#10;ZytfhXtqVwaVMv2+mwdsSqvx2z9L29SwLr66cZTNTf/t1SFT5h9Say2XeeS+fi98t+6BHrVLV5eN&#10;Bp0mZ8Pv/ytsOnJQq2gvEevdIuSarHN9Bgw9l5z9nwAtk7Xrd9t9d983sEdLX7l1oTHnuQFtt8ke&#10;+nPJE+GBvm7hr4WRRoM+bfv3nca+Ett90oovnw4P8ndHL+yyWa/MGD60/95TaSWukvg06Hl8xTcQ&#10;4stqMOvi0aX/bLntjrsCyz7HLmN4MgmQAAmQAAk4n4BdArR7fklxPlTekQRIgARIgAS8iYBBr89O&#10;T8kq0MXUiI2//oiLreFw1qWqMD8jM8PgG3atybj4eP/Lx7c/+8zYZ77ela/S6rWqnMz09IxsraXu&#10;7fn0c7NS07PzIqKiBZwaNaKSTx+c9uJdj325xToNZECrldmXLqaq9SWzad2Dm0GnzTmyeO2mk1ln&#10;1n38v21ard497K6YlblZ6elZOaERVyNuGmdxcXFBfmUvvxgNmgO/DL/38aNp/+XLV8wQXl05BIxa&#10;VUZaisrHL7qGCGZcTHTovlUL7hrRf8n+HEM5o9OQlXolMztfe20JqnJscmIrSMpfvHBhZmb2vn8W&#10;JKXl6Ut5fsaJ1jjlVgadKiM9rUAvuxbx/wZxfEyklQUHrOwun/3s87MWKlUap1jKm5AACZAACZBA&#10;9ROgAF39MaAFJEACJEACJOCCBPBccINeYzZv2brz+mP9sl9qR/oZ9bqCggK1VicypFE/Qa0qVOFR&#10;ZJ1Oo1bjBbLhCgsLUU9Do9WbZ1H7BoRM+HD5tSZ34cXWdX/e6Kf7a+b9hy/lmzgUlZXQ4PKCwkJL&#10;WbX4XiqlsuhD86fdfXyMegjYqkJ8olJbXmU06mEXrlGp1DpXlUYiEpv/vWbjVTg7dmzeuHx4kOTv&#10;9984q7wKxuRFoUql1ZWq0hq1wK/W4OFubVE9EwCEru/qUpBWlf/tC/Ny6t08bkiL9T/NLkT/uX5I&#10;oDtp1MX9QaUxXJeVb4SfhUVeIqx6dL6CQvX1J7jg2PrPpMDI+F///tdiiG3bsvmuTglSHwNGkAoJ&#10;0sXCZTEBFd7B+FLm5aGQjUYFXzXlyZou7b5HGtf/4Q82brs2iLdt27h+Trwqc+GCxeifxf5am6YE&#10;EMyuxYMYAxezlqnbuzatosT8Iwu/39hj5CR57sVXFx9DF7UcxAZtYdH0XIhfHOaDtHi2L5qs0NuN&#10;PgZM05jY3WgUd7/75fWWvyd37vz100B/P51WUzQD4xdlMQv88lIhnvBTXYhqLfhtiSENZ0s8aOTa&#10;saZ1JEACJEACJOAQAQrQDmHjRSRAAiRAAiTgzQSQg3ny7/F33fnOvPXaIlXFWJBz+oXJ9z345tzs&#10;1LOvT3rg3i/WKy/sf/rBB8eMmTT75wMFlqKhOTtZRN2Oz0xsrNHkXUpNFx8YDLqC/OxPPpg0ZszY&#10;SVM+PXix4KpkbDRoVYXndm9+YepzY8eOHTfu2Xn/24DGi+uEQHgtTNr/62OPTsZHk95678SpXAg4&#10;VxvUafMyD7/95nR89NgT0/49fBFf+l08x1oilQeFxg8cHiLR56qLk+SQYJiXcfDN11+BF3c+/uQf&#10;649AgS+hXOiWvzf5/gdmnkg79/O818aNG3v3PdNX7082VfZwxW5rNObnZv18NmnYnaMmDx+UtnvV&#10;94dVGv1/8dHrNblZR99/eyL6w+Sps49cLtSJT40GqDlr/vrxrnF33nf/GweupK348NUxj76b5baZ&#10;4NdFJ/PkxPvGT3zoG9RiN/oY1cqUeS9OvO+hx85tWTj+lfno8z+89dCjU99UlVp/1hXD7IU2YRAH&#10;hEf3qV/fR63K9yleRyiapvb9UjRNjRv30Iz3T57+b5oyAdIUXHzn6ftnfP735Yt7pk+7a8zYcU++&#10;+vXp1EJX7teQn0/98d22goi7nnvm2R7+Oz5++myq0jSG0V2htV46vOThh8eOGXP/u/NX5yqvrp1A&#10;k83OTJ49/ZWx4+5847Ml6eoLb9115/NfbChZmsYdO1D+rm8n3HPv/H8OahA8gz479eCke+++7/3F&#10;P340de7fh/Mun5pw7/jPV54sbbcFd3SXNpMACZAACZCAVQLYhND5/8fExuMPER4kQAIkQAIkQAKu&#10;SUBVkH9Pr5qtbn0cOyxprz90EP8g/BWkPtqnkTSm7bZLeGa8YMEDg6Ii42Yu3pt+btdNdWsGjHxp&#10;cJMYefEhlQQMf3x2ep4anh5b+Vmd2vEv/Z5k7jXKfXz/SKOw2Jp/7TyrzDj2YJeaMXEdh3aMFJfL&#10;pNKwhAG7M3ORJKZT5c158Y7gAIX4CB/K5PKu939QUJRwXbDw0ZHRAX54R3wSFBr+5uKDxTcyHP/n&#10;i3qhQfJrnwVE1HrwpV9VyB11peOjCa1qt+ycdCVT8Farsvf/8123mnFDXlhUxM5oPLtlft0QeHHV&#10;DYV/YJ97X85TG5DovPyNURKfttsLVDpj4cxb6kaH129av5bvVRIy/6CQ934/5Eq+XmeLXp2/+7sH&#10;wkLCF+24ZMg80KWmX9ux72fmq66eZNCe2rGoY93Aq37LZJF1btp4Ph8ZkrrC3BmTbgnELo3wVOEX&#10;lNBucr8ukjrDLiAv2GW9NTPsu8c7xNVtfCAp3WKI4TGC4rPUC565KSg05qu1R9U69eYFb8RGRI2a&#10;8svlv19GH8Bf91KZvG6noZk5+e7gq1fYqEo51iQxevTrv2RenTU1hcpzv815KNYvYd6Wi8hnxjS1&#10;4JHhUddNUxEzfjtcTCfz/hsCWnR6JTWnMDdl99AWsTUTm9fCrHVtFMc06r8npUiDds2jMD/nwb6N&#10;IzrenanSHFn+bnR03EdL92IZSRzawtw/pt0dESi9+ktB6tfljvcvZBVick45umlwm3pS9GY5ip/7&#10;9XnsiZ5yeacH5mcri1YWXfzQZF/s0qLm0Ge+yMgvMYiLQ6XKPjWsZWLsDSO2n8tW5V7+/Pau2F/0&#10;h81JL45pp8DvRkmR2xM+31j865EHCZAACZAACbgfgWx7DmZAc4GCBEiABEiABEigFAKQBo4s/Twq&#10;IizA/AiJ7jRxrsZH4usX/tzbT8dn7n/i+Y9Prvvx5d+3Nr3lmTE3NS+qXKst1C3/SDpk6qXMgsxL&#10;+x8Z0HTlgrc2nUi++hDy9bdSq9X7l3z+5vxLvjGt68RFFn+oy8k6KW307IH0HGV+8tzXx6jS/532&#10;3SGU4sg8uWz2t+tuHPHsmaTcggLlubP7hreJ3bb4t9M6fX7K2Tf/XF/rliePXkguVOaf3/lXr1qK&#10;9174OA1phzn7xo6YoqzX75cNh/Py8y8dX31/98TF3768/kSWqwU+7cSuBrVrCN5BwdFtBz90MrbP&#10;F8+NEFuSLfrkldyIWiv3Hc5XKnMuHnnzri6HVy/ZlJJd0ouC/IshjYYuPXIhNzd9wzczIgJ8Pv1+&#10;ias5a7JHlZ+2cO5KSf1be7eKl4S3vO+2zmfXLzybrxR1QwpzLn71/JQTynqfrDqgVObtWPZ+6JV/&#10;p7z5Y36hJmn9Z1/+sqH5sIf2JmVkpx364PbE+f/udFk3SzUsN/lMmwZx1w2xoLCoTo8VB9V3+NNv&#10;N1doXpkyffumNa/N/Diwfs83Xxwa1/+l9HUzIdjNWHbmyIY/wkOsbVDpXjQ8w9rFr46pcXXWDAwJ&#10;azDmqYX9Xvns3k4J0BuVV0698ceGxOFPH72Ygmnq3PY/etaUvTsV01TJQ5eent33sVmnc/NzspJm&#10;TOiXfmrtt2vOuOijDEa9Nmfv5r1JN982Jkgma9BxRKKf/rt5y5LzVMWOGbIzjj73+S81O9y/63yG&#10;Mit55pM9D698f9Xu0xpV7pJ57248q7rnne8ycvIvHP4zatOfW7Am6VZd4e8PH4kNv24QBwYG3f3+&#10;ajzH4Rda/5WXRvhfWDfz8++3/f3jyysPtbvnwxGdE19fuPWTyT1jmnW9eCV17kPdgtxy10m3ChKN&#10;JQESIAEScAECFKBdIAg0gQRIgARIgARckYAkOLZu/wE3DTY/Bvbv0qoO0i/xbHlC2/tef2bQwZUf&#10;Db95sjKk8VvP3RUXpCjyQ6IIjh3w+WuPxoQoQmKaTvvgLX9j7ke/71Oqi0qCqvOz37+jaei1Izo6&#10;utvdUy4pEt764tPGccHFGKQx9Vp8/smTTUIDfX0j7n7wsSZy2YU9hzV6fWTTEdtOn1319fSacX5S&#10;tUadqa8fHmvMVuYZjQqFLyS50/sOr/pn18FT54Oa9lm8K+ny3k+jDIbDa5Ye84mZ9cO8wR0b+vn5&#10;Rdft+fLbr8XIc19ftMfVqPuHRPbq00/wHjiwX8e2jZTH/2o/bmpybhG60LCYwpycFSv3btt7JE9R&#10;44nPlp49satvfFhJLwIja06ZPrVPgxr+/qE33HzP4LrxacdOZ+L5f1dzuMge/aUTuxYfz7/j8Udr&#10;+Et8JJIBI8fqc0/P+jUpX1UkQ+Wc2f+/U7omD77zQM8mvr5+rfs/8u6b97UISJJJ1Kt+XKr1a/7q&#10;m9Oax4cEhta/85Uv+7UshYYrOn3NJt+A0G69+l43xAbdNKBry+KB5BMc1/rnrycbL6weN/Kunanh&#10;D78+o2GYf1HWpKzoD3gZcsJlSKKUuLKDXmhbQuMb+12dNRHL7k3rRP765vgHP1uJikDowAjeqb2H&#10;Vv+z8+CpC8HN+y3Zfe7Sno+jS8EkbdRt4LvP3VPL3y8gsMajLzxW28eYdPSUweCK9dy1qoJ/Pnz5&#10;dGHUXWNuQp/0jaj92KDEi9u+3HIkFeZib8bMdd9c0vpOe/+1VnGhvsGRDz7/xa1D+mTl6/Jzzm/8&#10;Z2/D1qM/eOyOkABMzr3f/+CJELncvfp0bP0Wfa//PTlo0MDW9aJlsqIJrc2t028f1PLv+a/dM/F1&#10;/1ptv5s+OkBalPlcNHSlEgxiqcO7+nrh6KLLJEACJEAC7kyAArQ7R4+2kwAJkAAJkECVEcC349rt&#10;Bn3//Q8/mR8/LvzgsX7Ffz1IZHLfO595tYVWeUateOTDue0bxFz9Ho1HqfvcXCvYt0hEkEij6zRo&#10;KZOev5yq0xVJJ1K5IjQqNlEcderUadt2/MPvbjq2/e6Oib5y8WeJNCiwflCQnxTXSyRyhULqIyl+&#10;IM0Halt+5ukfZjzVo2ZCXN267Xr2/PTfoiIbuEYenvj+hOZBaRufe/C23l07NqzXbPI7P11IRd1V&#10;4/mTZ/XqK5O7N6mVEBdbo0ZcXHzT7rclpeed2rJbpOe5zhEcW+fLrxcI3j///Ovff/+z7I3+qvVf&#10;z1yyFV7e8uCLcUH62a/cP2xA7+aNGvUa8vju/VeKoVoeCt/a8TXCioUNSdGz7TIptvlySfXZR1eY&#10;d2TN/1Kycxc83g/RwdF++LPKwsIV702/kl0Ax1KuJBkMfqNuuhFPrBf1J5nv8Mc//Pzd6YEyw4Ez&#10;eZJajepFBxTLsFI/P/8BTVq4TjRtscQvJOKjL+dfN8R++mHhexNFVjO8rTng6SH1aqRlK7sNf/T+&#10;Pg3gqS3N8pxqJNDxjmcXXJ01F/3vf3/9s37b6PbRP7z44k6lVhJed+aEpkGpG559ANNUB0xTj7y7&#10;6GKqsrSgymKi6wYGFE2D6Nvy4t5vdNGN+YyqgtyZS0+oNWm3txWTbO3HfjyUnZH218qNBRpsqajZ&#10;v2udj7RZs0axxf1XEhBd96uvv31sSAtDRtKpdENYs9bBfgqspGCuSuw5oI1U6l5fUG8cNmn+99cN&#10;4kWLFj01ojVm4KLfTf6hU154spFRnSoNnzJ7fu0I/2rsnLw1CZAACZAACVQjAff6/V6NoHhrEiAB&#10;EiABEvA6ApA9AvAssfkBRcRXIeQSbIyWd/n8xaIMN83+w5e013b8g75Q9N81TQXSYNEWgdBOiq+S&#10;+/rfO/PvzeLYtGnz0qUzZ0xuER3h7/tf1hsuQWpYSdxZqdsfGDj8pS+XXAmPbNNxxEMvvfbkLZ2u&#10;3kjm2++ZJRv+XfvBM2NiIkKxcd+vs57qf1O/1Uezc3JyfILqfPnbH8uWXz1WrV6zceP61Z+Nd7Xn&#10;nqUyhT+Kb1w9gsPCI5uPfrKGn+bA4TNAmHDD4E2bN//v0xdbN6rlp/A5tmvRrSP6PLlwX0lluQif&#10;mwiVytSjc77doAgKi42JFH6HhEfFRoapsrauO35e7M1VvBLxX3fw9Qvw9/OVymUxcnRFcz/htpv9&#10;ZYtlHD9//+uHWCDcM3mlLyxIKizQG/WXr5xTFz9DwMPFCeBpjADTrBkcHB4WcXufNtqCgwdPGIxS&#10;TFN/YJp6/5k7xDT1y8wn+93Ub82x7FJGMXq9O4xiI/YIPfX7yQu5UbHxYSGiLwdHx8aGBMjX/7j4&#10;SHaeiJfEx4ilxKuvpTJ//wBfhVwWGhpe/KbR9IkEacNudsjNI17sf2BgUWn6q+GT+KQnnUnXaA3a&#10;/L2H8AvT7fxzs3DQXBIgARIgAZcl4GZ/prssRxpGAiRAAiRAAt5FAIqypuCzd6cZE258ZUSjrZ9N&#10;2XTsWjauXqvbuCtVfbWMZ/q500d1Pm1aNIHEXCRDSGV4pDzMdISEBPr72pbXqd/23Zyd6bLHPv1l&#10;x+bNvyya9dyEO3XqoiRZHMrUA889/fy+PP9xz3+0c8eOf9ct++TDSfoLp9ftPlmnYT1JYfoFSaNW&#10;N7RtX3y0atm8XmKtmjVCXPzPIDDW67M1WklYaAiKIX8z7aH3v9rdeeQjy9ds3Lrp30XfvNNCX7j8&#10;k5/z3bfnGdT7/l25L1fx8Ndrd5kdW9f8HCzXf/XVynSlukZsbYlP4R9rDmmv5nobty/+8L4nXswu&#10;MDZtHaq/tPPwRWWxeGfU6TUbk5LcF0YpluvV/37zwIkMyf2jBl3ZvuTdvw5o3Ks4rkcFw0Fn8IhG&#10;TqbK6BMREeaTn7Lv2aef368MuPP5jzFNrVu79ONZD+ounlq756Rr1sexxWd1Qeb3074skDdYvH7n&#10;7v9G8e4fXhimztryyx/79VJFyzY9DPoTR06niAb1ypR3Hpn0xOy/DfKEOvWkaYfW5CmLFlfwoEbm&#10;gd0HXLPOiC0sSjsnPyv1o0/n+zfqdX+f2qvfe/zEJZfbe8BRz3gdCZAACZAACdhHwMW/ednnDM8m&#10;ARIgARIgARKoLAIQ9XQqZVpaasr1R2paRm5+oV6vPfbXrA/+ODPiqQ/ve/fjKEX2m29+czG3WA42&#10;6lXJiz6e8/Op88nnT22e9dobWt+I+wc38EctjQodEq0O91VlZWVrtWpl7sXfPnnzp39QgqMgP99H&#10;6hP07+ql016YvmnXeUjfIWExMmW6QaqIighu2X9YU3/NJ/fct2jj/vNXkq+cOb3kk1e6du87czOq&#10;IrvWAT09MyP9Ku/kK6f2bHjziVeyjP59urbykfhrMvZ9P/+Fb3/bk52n9guO8POXqqRS35pxRbq+&#10;ex6I4pqVf0mj6kzo1SDK7KjduM1tDYPO/fPd9uMpwXVa3tQg4MicFxas3ZucnHx824qpL0/bvDNV&#10;b5D1v2d8hE/Gx+++u+fEyUsXzv/06bT1B664Fwm9WpWVmWExxFJSUzNzlBAuU46vn/D+zoa3vfrs&#10;+28MbRr2x/svHcrIhYNFhVV8jGdPnsjIztXpqEm7VswL8nPTr82aV65c3vL3oo/+3hHVuFuH2jJf&#10;aeC61X+9PHX65uJpKjS8RtE0JVFEhrntTpJGQ/bF018cuFxr8APtG8SaDeLozqPuaRhsWPXnr7kq&#10;n+iOo+KD9O+/9u72E+eSky+sWvD5zEWLtTKZb0hsn4F9005tfuPbXy9cunTm0M5pL36c42Z7EPoU&#10;KvMyLH9PFo3pArVOr1Xt/Ob5pYez7356+sNTn/NVnX9o6qIsbdGSmUwqVefmnEtPyytQ6V2xsrdr&#10;DStaQwIkQAIk4AEEKvhV0AMI0AUSIAESIAESIIHSCBiNp9cv6typY7vrj45dur729xVV1pkXZnwZ&#10;0XLE8+NaJ9Tr9sYdN5zZMnfhsn0q1CSWyoyte676/MXeXdt37jV8zoakfndM65QYXeGNpaRdhtxZ&#10;O8rn2xfvbde+fccu/V/68q/4urUkkowrqTrf8FqfTh2qO7Nhwu1927dr16lzj+feXVmv7xNjb2oW&#10;ktj9kw8eCSjY9ey4IZ06tO/Qo8fTH/4Y3ar3411L2/qrWvtC7pXT/Xt2ucq7ffueN9+5aEtyxyFP&#10;j+jRAPVRRzzxQZMQ1XvPj+3cCWncHcY98HpmYru5c8cHVKvNFbi5MePYyt/XX2rUcWyd8OsEOIlf&#10;5HOv3SvXXPx73U6f4FpPvf1mndArz429qX37dn1uufuoOvHx114KDvCLaDLypUdGXP73+yE9unfq&#10;3G3aJxua169VAXuq4VJ1fubw/t0shliHDh3ve+t7rTL1y+lTdIqaLz98U2LN5pMmj1OlHHjx3T/z&#10;dT7SxObNIwMWvHT7TaMmFKo11WA3b1k2gXWzn+pybdbEQL394eeTtFGPvPB0bV95UHSdzzBNnV5/&#10;37Vp6vn3Vtfv++Qd/Zq4RbWNkk4btIWH/l2Yr5U+9+TNgdd/rQyp2al/9xYXt69ddSE/pE7XV+8Y&#10;dmXHtzf37tK+fafxL38e07LfI4Pbo1jHkPueub117I+vPtK5Y8deQ0ZvMkQ0uq7ijht0ta0LX+/a&#10;yWIQF/3zmz3qzAv7pny5Nr7z+LsH3dCgzYDXbql/aNm0P7ahpJJP/aYtjdlJg7t3fXr+TnWptfzd&#10;wHWaSAIkQAIkQAJ2EKAAbQcsnkoCJEACJEACXkJAKpPVbdzqhuZNatWsGW9xxMWF+RnP/vtNmrzW&#10;5JdfTkBiszxgwJR5t3RvtGXLeq0eewUqAusP/nvJ++2bxddscePrPy6fP/OuiKCinZcCw2o0b96y&#10;ZmSZ6X64NLFxi+ZN6l6tM41rZEHN2tzYpE40tiiMbDlk0Q/zR/bqXjMhoXavft+sWP739++1b1//&#10;+MmLEplv17tm/bl80b1929VMiG/QsMW0z3/77aeptfyRHyzvcc/0NZsX3zbsptoJCbXatHv545//&#10;+Ort2OtFz2qPbFzd5q2aN62TWPsq74SaTYaMmPfXsl+/mxLnW/QHW3yLvovXbH7joaFN4EZCrXEP&#10;TP9j2cKe8VHYZjA0rl679s2Ci0qZSOMatGjRvGFIwNUC1zLsSNi4WdsW9QDC1YqPnjl6OqZpi7se&#10;HBVouTohjen4cP8eLc8fPZrn49uw/W0r1v029rYW8fEJrdsN+GXZ+gf7JPop0FnCbnvynd++ndGr&#10;Xt26DZt9veyX4TfUqfY42m5ATGLTls2b1q1zLeLXBlpcXFxUaGDW2Z1rr4R0ePzDTnVj5HLf5gMm&#10;vjS2lfro79kqo6JGl48+n96sYd2o4CDbb8czq5qA1DewWcsbmjZuUPvarJlQK7HX+Of+WbPipfHd&#10;5XKZj8yv290f/rnsp3v6tE1IiG/YqOUrs5f89tPzxdOUrG7zNk0bxftiQvULadCsZaN68deGhUTq&#10;G9aqXbsGCeFyF9uF0qBXHj94oVW79r0bJ1rglQeEjrxt0A3Nojat3OsbEHL7u1/9/b/X294ANDVH&#10;3/n82iXzGteMkPpIwxKav7Poty8eHFavZq0Ogyf//vO7cXK3KQMtVQQ0btayWZNGpoib/7bERrz7&#10;fn0zOL7Ri1Mm1AwL9A+MuGX6wi7tmnz/1waU9+427rnn7htcv05tWWqy2EqXBwmQAAmQAAl4NgFJ&#10;fG3LPxec4LBOo01NvuyEG/EWJEACJEACJEACziSQc3737b2H7+v7Rsq8e515X96LBLSF+V9PvHXy&#10;lsDzJ5bUvLZVJrGQAAm4DwHosKduCmiVe/dXKz8aGxaocB/LaSkJkAAJkAAJeCOBos3ebT6YAW0z&#10;Kp5IAiRAAiRAAiRAAiRAAiRAAiRAAiRAAiRAAiRAAiRgDwEK0PbQ4rkkQAIkQAIkQAJWCeDJYpTv&#10;wPZK5EQCTidQ1PcUKHTAgwRIwG0JyFCsBJVGXK1gkNvypOEkQAIkQAIk4CIEWILDRQJBM0iABEiA&#10;BEjAEwiglqXBYEC1YYjQnuAPfXAnAkV9D71P5j41ZN2JLm0lAWcQMOp1eh9p0UEJ2hm8eQ8SIAES&#10;IAESqAABluCoADxeSgIkQAIkQAIkUAECyIBGAjTV5wog5KUOE5BgP0ZkT1K3cpggLySB6iYgKc6A&#10;pvpc3XHg/UmABEiABEigsgkwO6myibI9EiABEiABEiABEiABEiABEiABEiABEiABEiABEiCBYgIU&#10;oNkRSIAESIAESIAESIAESIAESIAESIAESIAESIAESIAEqoQABegqwcpGSYAESIAESIAESIAESIAE&#10;SIAESIAESIAESIAESIAEKECzD5AACZAACZAACZAACZAACZAACZAACZAACZAACZAACVQJAQrQVYKV&#10;jZIACZAACZAACZAACZAACZAACZAACZAACZAACZAACVCAZh8gARIgARIgARIgARIgARIgARIgARIg&#10;ARIgARIgARKoEgIUoKsEKxslARIgARIgARIgARIgARIgARIgARIgARIgARIgARKgAM0+QAIkQAIk&#10;QAIkQAIkQAIkQAIkQAIkQAIkQAIkQAIkUCUEKEBXCVY2SgIkQAIkQAIkQAIkQAIkQAIkQAIkQAIk&#10;QAIkQAIkQAGafYAESIAESIAESIAESIAESIAESIAESIAESIAESIAESKBKCFCArhKsbJQESIAESIAE&#10;SIAESIAESIAESIAESIAESIAESIAESIACNPsACZAACZAACZAACZAACZAACZAACZAACZAACZAACZBA&#10;lRCgAF0lWNkoCZAACZAACZAACZAACZAACZAACZAACZAACZAACZAABWj2ARIgARIgARIgAVsIGNUF&#10;eReOb/74hefHjxt31113vTt7wakzGVq9wZaL7TlHf+XUPw9PeGDj6XSj0XB2y6J7xz+9P78QtzFo&#10;VZmXz+w9nYLW9FrV1vmv3z3+zUtGo9Ge1nkuCZAACZAACZAACZAACZAACZCAMwlQgHYmbd6LBEiA&#10;BEiABNyUgDEv8/yc1x8e2Hf0jG/mr16z9p9//pn12rMDhgz95K89Ko2uUr3S56Sd/GPx4tNpSh+j&#10;T17KmXXrtmTo9VCZc8/8e+fYcSsPZ+J2RoMh5fjudWv3KKk/Vyp9NkYCJEACJEACJEACJEACJEAC&#10;lUtAEl87sXJbtKU1nUabmnzZljN5DgmQAAmQAAmQQLUTUCuzPntq5Lu/HazTZfhzTzzauXEM0pG3&#10;rfrj/Y/eO6aMWr5ybaf64QqZpJLs1Bzb+nXfQS/NWLn33k6JmsLcjBxNeFS4v6/i0upZXSZ+NGHW&#10;stdGtTLqdaqCvKw8XUx8tEJSWbeuJA+8rxmDXpd8bPvONP9hPdvIpFfzG4xa1aE9W9NkdXq3r6tT&#10;p675Y0/H4UMifX1KjZZOq9m1+R9j9I2dmsdLpeUHVKNMWfPPxuwCrQm2JDSsSaPWLRrU9JV5XwDo&#10;MQlUEoG81OMbdp3t3KNPVIhfJTVZshn90Q3LDl1W6kxPr0ilYQkNO9zQPCYsoMpuyoZJgARIgARI&#10;gAQqmUBOTo7tLVKAtp0VzyQBEiABEiAB7yRgvLTxw163vRnZ/6E/P38xLiJYUEB9jEu7f+06eHLC&#10;0A9WzrkrzF9u0GsL8rMvX0zNU6l8/YJiataMCQuWFYmJhpSzxzMKfWvERxRkpaZnK30k/jUSEuJi&#10;IuTFWqVRr83PyTx/KVmllUbFxeScXjx42DQhQBdkXjp+Pqdei8byvJSdSz4a/eL8kc/NfmJY6wYN&#10;6hekJiWl6pu3aewnkUiMhsKCnJTLqZm5+TK5X1R8zeiIUH+FDFYqMy+dOJ9Tu2FtXU56Snq2ziAP&#10;j4lNqBEZ4KfwznBWhdc6dcHK98ZP3lrrxO/v+/leBatTpr/12Oj1gfes/Oxubf6ee2/64JUVP7cI&#10;LV2ALlTmPjSiq7HHu1+/MFghuoXVI+fShp49Ruf5xkSFFClWELL02sLcfNVbP24Z3T6muNfxIAES&#10;sJvAma2fDrxnzqKVm9rVi7D7YlsvUH1wc5NZ+6QxMVG+xSuXRh9jfn5W08HPLXjnwRBfrijaypHn&#10;kQAJkAAJkED1ErBLgC7/7/vqdYZ3JwESIAESIAESqGYCBs2f877PkQY++fijsdfUZ5gkkUhrtR/+&#10;8x9//vTqUEjARoMu98LBx+7o2aNnz569evXs2aPbbQ/sv6jUG6ANan95YfSAfo+8/uKknr16F3/Y&#10;vWv3HlvOFhbXzzDmpp6/dVCfout69+5zy8SjmbmisDQ07qMrP+/WZeTWXGXa5i/GTv0yOyvru5fv&#10;HnXPQ1l5havee6Bzl0lnDEVtqPIyZj05tEfPHr2Kjp49+w1evj9No0d9aMOxFZ927XLrohUz+/Tp&#10;1btPrx49unfv1nP2xnRtkWE8nENA5h/YdsE/85uHCPXZiHznwsKCQpVao9VqNRqtTm+yQ6dVFRQU&#10;4JPinmPtUARFvvfd0p3i2L5907q1k1rHTXtrllYvWjPqdBpVYQFuo9EVlXAxGPTqwkLd1WaNGlXR&#10;7cVdkMGt1ajLvaNzYPEuJOCaBAwGHYZtQWGBRqfD3GrEkqOmaPQWz9VGnUatLFQVz8cokaQvHtb/&#10;jeuSHrW5+431m7eL4btty8bVf844Pvf53w9kGYqHJFpQq1W4l0pTPJHjFwwmDfXVJx70Og1mj6vt&#10;4yOdVl1sBg8SIAESIAESIAGXJUAB2mVDQ8NIgARIgARIwDUIqLJ+2pUprzW4TcOwEmmlvl26dq1X&#10;N8bfT6YpyHr9ybsXb8zuO/6Z73/4/qWHhhZu/X3YPc9CPxA6Yk7G6q9/3DPwibcWLPj22cHN0i6e&#10;eerN2QbUctZnvDm4z65jl29+6LWF87+6rVn+pEkfqku4Htbuzk+njgsJDb3tmVmzZ74V6Gt2hkG/&#10;9J1hs34+XK/z6C8WLpz5xiMhF49NHNRnz4Xsayedf/quj+oPf+KL7xa+8/hthZkXPnnqzowCa+KI&#10;a6D3GCsMGtWhZ+6acqqorLePVpO/benchybdO+G5t7Yd2P3x5CeXn8kvkpyKUuHVa/94+757x9/3&#10;6pzL6XlCirLlkEilAcFho8b3PXPgMDavLL5L4d61Pz722L33PfnELxsPFELqVl95+ZHx607kFrVq&#10;yPvq/gkPvPJDpgqSljHn0rHHnngqTckuYQtsnuN9BIwoeqQ5e3D1c8/dM/7+iV/8vikbwnBh6pxX&#10;Hpn777mi8aTT/PPp62Mffiu9eLFHV5j7xrQp205l2UhKrgiIihvYvGXwnoOnIGFDUs7PPf3xB4/f&#10;c989L87+9kKeEutDm+a+OOXzpWJtMuXE3xPumbDpVApGrF5TuOnHNz9YkWTjvXgaCZAACZAACZBA&#10;tRCgAF0t2HlTEiABEiABEnAfAnq90mCQ1IgMllurrXth03dLtqT2ffy972a+OOLW4U+9OmfuKyNS&#10;N/zw1c5MbbGsJ/MPf3H2D59PmThixO3Pfr10ZOv4g/sOKo0+yfvWfn02b+jLP3w4/dERI2574+MF&#10;U3okaErgCa3ZvMuNTYKDgxu37dGnR5dA+X9nqJP3vjjnWGC3x77/+oO7RoyY+Oj0X5d+4ae/NOP7&#10;TaaTej/83Q+vPTHm1uGPvvrxR08Mys9Ju5hX6D4xcA9Li3Sj6w79tZxig0advuHv9VmaokzJFR/d&#10;M3ry3PgGbZqEJ095cMy8pWtOpyrhIdKQ18yd+vFSTaf27S59MW3MCwtTC6xnNWL54r8DqdS71+yL&#10;TIgtqhFj1Pz90T0jJ7zvV6NVy5oBn04Z9dAX/6j1IYWXji34fYPeYNBkXPxy9cplC786maz0MWiO&#10;71y+9WRIoHmvcg/ktJIEnEEAuc6Hf5vZo/fdWr+WnVo2njt51N2vzc/SKvx8cr+fvQBreRCIf1v2&#10;v6ULvtp8vkiBzj69dO1eXXiYvxXjMF38d+i12oyzl85m1oyLRkWlnCs7h3Tv+dten/YdOmRsmz94&#10;5ISzSnWj5rH/e//TE8WLWAeXzl/+159/bj+j1vko048v/G5ds0ZVVzDEGYR5DxIgARIgARLweAIU&#10;oD0+xHSQBEiABEiABCpGQCaPwK5wufmFBpF8VuphOLZnu1YeOuzm/n7Ff1zIFIoB4yfUkRSs33xI&#10;FFgIDm3WuUNjoRujfEdMQJAPiiMgl+38Ub0kZPiQFsH+RR8GhMcOv39MkD0mp54/lqbzueO+cdHF&#10;5YB9JPK4Rh27RIZu2LTrWiZ15OgJvQL9i2oTS2WysPAoabGqbs9NeG45BPDI/MWVn4eHhQZcO0Ki&#10;a761aI/FZZorO56bufOl/y2b/uJz06Z/Ouup+5U+Vx+rR68I7Djqj3lvPDnl+QXzJ6VvXn42vcDK&#10;XfWq/BW/Lvi0+Pjk45mvPzvq4Xm7pj7/VIhcnp+046FPdr7wzaKZr7/44kvvfT3z5Z2znzmXaRje&#10;r+mmbZsgfKWeP1jo38DPL/PY2SsqZda2Vcvb3DE2hLsXspuTQGkEUA3jnU+/GDD1u49mvPjM86+s&#10;W/vVpaWz1h3JbdOpQ2Hy+px8tU6XcvCoqlOniH83HUPpmw3z59Tu3a92eKAVnBf3rJ77xedi+M58&#10;/8WBPQcVNn/0nkH1ZFLt0nemJCeM/2nOh1Oeemb27AW3+Z97fuGxsDajmgdt23ok22DIW/f7jqHD&#10;2mzdejBPpT53YNthY1DXmuEMHQmQAAmQAAmQgCsToADtytGhbSRAAiRAAiTgAgQCgrtFBurP7DiT&#10;WkrK8NkDq1avWZ+Tl5+Xq5FKE2rFm0pjSKRh4chJU2fnFldEKFKdS24/hw8Ks7OMcnmYaeM5qVQR&#10;GmaXEqhW4RYBjer7y65dJpUr4qVSY1bONQEaSXXXyof8Z4Wt5R1cIAZuYIJEKqvZf1JySmrmtSPt&#10;0pnnR7e2MP3MgU0FcfVGNAvGFpEymW+L7n3ahoeIc1BGo2vbznK5TCqVBra8MdCYlJt/VZsu1X/E&#10;7/DuLRs3blix9NdZb7694Hjw4oM7Hx/SDDsQJp/fiXIehktHVv69fPnylQdPZeUXqo5m5XUZMjxn&#10;+86zauOpnauib5owID7w8NHTmZlJ23ZJ7hhUhxsXukE/o4nVQAAPJ5w9eyK9d5/uCrlcKpVFJHaO&#10;CvY/cvJ8YrO2QSr13pTMwpNrL9ceOKFviwOr1+oKUn5bltOvc8NAsRpZxqG8dAyD9991q77/6pO3&#10;P1jQ9aW565a9EVM0U6f//dPh5jc23bVxzfJly9f8u1cRG7bvr7UaeVSb5s22btujSTm+Ji3unvGD&#10;1Js3XMjMPH74REjCkIggu35pVANE3pIESIAESIAEvJwABWgv7wB0nwRIgARIgATKIyAJGDaug0F9&#10;dvk/2wu05qKt0UeT/9VLdz3w2NT0fEON+BCd4dTRk0W1FHCgZKj6xKFDPsbQxAToiVbuERQVJdEo&#10;z+epdMUZydg5TnnxPDKjbT9Cw6A2F+zYl6PRXk1q1uTnrlYVKBJrFlVj4OEsAlK5L2qkhFw7goMC&#10;/RRmpVKKzTDo9XKFAhpzsdorkQYERsqudg8sDUDbwptFHxQtGKAotLVFAplv4OOvfTJ//oL//frH&#10;8o/vUR1Yv+ngFbGQgUf78fPzmTPeerPomDnnx/iEWpIAX3n97h0Dt/+25fyGpcsGDL/5lgEx+w8f&#10;PLjh3+SY2A5Roc7ixPuQgHsRwDDMLlQaQ4PxaErR8MQ4lcvkyrzCgPgG/erkf/zz/v2rFjfv3bNf&#10;9/YnT22+fProXoV/+/qJcqtLOg0HPzT3m/nff//zst8X1Y7yW7BgrdIg1gnxiILxwOIPZrxVNHzf&#10;eue9P/dm1cUCl0IxqHPjFSuWXjiypyAmvmnT4UH+B/fvP7V9+4abxo/w5Zda9+pTtJYESIAESMD7&#10;CPB3tffFnB6TAAmQAAmQgH0EpM1Hv9KpUfhP7zz60Z97M3NRuwICgTY3I+2rafd8sraww33vxUYE&#10;tewxsIaPfsnX36RkKfUGfWF+zpxPv9dK40f0bWZKbi71tonNugfI1O+9/r/k7Fy9TpuVdmbOy/PL&#10;SnyFsKjXF21yZX5E1WvRwl+67J1XT17J1Oj1amXOsS3/y8zXjxrUlX/o2Bfqqj87PDohPzXtQqG6&#10;OIr6zJNHt+RZq7NhxSJIUn7+/kFBQSGh4Q1ufemFgXVnTR6z+ngB+mdwWIJEqvh8weIVq4qOZcv+&#10;+mXRd71qhMnksUP6ddi66Jvfd0UOa+/fZfCIvPVbf1i7KbrHuDB/ZlBWffh5B7ckgDXE5vF15AeO&#10;Y4fAoqUdZX6+UpVfp258YGBM/xGDj3zzw/crUnt0b123Xa/wk8d/XzVX2uvpxJhA648UyBV+AYGB&#10;QcHBUXVb/7X4sxrnf5rywe/FM39IzUbyVhM//nPpcgzelSv+/uP3xV/PuydIrug2arRk8+bft66L&#10;aDU6NCq6WXDwlt/nrMpteVv7SD6+4JY9i0aTAAmQAAl4EwF+L/OmaNNXEiABEiABEnCIQGBE7fc/&#10;fKleaMH7Dw++adjIO4uOO4YO6PfsF/80G/7gR5PaBfgpIpre8uCozif++WLwLTjhrttuHfL24p29&#10;73h8UP2g4pzUMo+weu2/nNQrd+uHt40Yeeddd98++r59jdqUuneVb0RkmF79w4zHH39+eo7qPxVa&#10;Flb/wzmTfHO3jL315nF33jnmjhHjHpvjF9J38rBWDrnLi6qQQFyrQRNb5j7/xPv7jp1OOrT93fc+&#10;yFIVb1JZkUMi9Q8Kf+DjH7vVND7+0pu5Km1Uw669ghUzXv/4eFJybvaVZbPfuOX2e/KNMlQA7923&#10;0/blcy5F1ajn6xvWoH988J7V/2bfPrKLgn8UVyQEvNaDCOjUhRlpKZeuHpdT07J85MGjB/f54dUp&#10;a3ccTTp9eMZjE9OCuvRr10Au96/VspdPzpKVp9PaNW0gjWnTv9WlWZ/snTyhJ4rs2IhEpvCLb9jn&#10;62dGrv546jcbT+v0QeNeePjI3Jd/Xb0rJzf37N5/Hrlv1My1WUi79kvs3THx4KdfrOpwUw8M+UFd&#10;w1YsW9OgSccaodZ2O7TRDJ5GAiRAAiRAAiRQpQT4t3aV4mXjJEACJEACJOAJBCQy34bt7/hp4cKH&#10;bhsWnH15w7q1//67zRBV75mXP/7ti9djg/1lEh/fwNDxL3305pRRQblX1v/77/k02Z3Pvj1v1mPh&#10;vngOWxqEetDhof6+VyUJmVweFBpRIyocF0rkIf2nfvX+5DH+yWc2btjr32zYO08PiY2KCirak1Ci&#10;CAiJiYlAJQckuIU2GXDvmD7a9FP//rtJq/fxDw6tEROJDyQS+Q03vTD7/UeaRUi2rF+//2hy9zse&#10;+mPNly1iUVRBtBCF6gvXqkDL/INCIiMjAn0tq0N4QqiqyYeiZOTAkOjwEPNyKxKZIig4JCwkqCjI&#10;ct+ImEiIvLLA6Cdn/9wi6NjEccNvnTTNt2GXxoF+KL0BdSk4LCIs2E+ESeEfFBYS4u9XpoYl9wsM&#10;Cw0J8Ltac1wilQeG1pk563H59p/e/X6rPCjhs2U/to9LfnTiqGE33/PrSeOU97+pFeqLuzTvPSxR&#10;HtCkzS24NiA4pnWL1vE33tg7gfU3qqnr8LYuRkAREBwcoHj83tuGXD2Gjhz1YoHEd+yzH04cGPna&#10;lDE3jxq7T9Hkk09ebRgdhKo5NRKbdIyPD6g5qHlisI8koN/Qm4Ni4m9ODPHF5F7mIcFgDw4MkItK&#10;PBjvfkFtJs64t1vUF2+8c6HAp0W/p997qf/KhS8OGzbswVe+b3rTA6/fVlfqI5HJQwYOHGjwbzi8&#10;Sw2Fwrfb0JEx4ZEd+vYK5PKRi/UimkMCJEACJEACJQlI4msnOp+LTqNNTb7s/PvyjiRAAiRAAiRA&#10;Ao4TMBq1apUyP69QrTVKJP6BwZAIZdepDEadRp2fh6ezNQpfv/CICN+ryc+G3KxMjUGGx60Di9Pi&#10;UGqjIC8nTyOJrREpK1YcdeqCvNx8tU4SEBzkKzfk5xb4h0aE+Ms1hbkZOZrwqHCI1xIfY4EyLy8v&#10;H4I4Sg1LdAVZebqY+GhFcQtGvQYfKQtUxZWIQ1B/uMhTo7G4BVVYZCRaKJI7jPoCPD9eqA0IDbM9&#10;R89xaN5xpdGgRwCzVT41IsOulncWEVEW6oyyiLAgvVadlZ4bFlvDkH1u2fr9N3RoGySVQDXOPLFu&#10;0qRZL6xeOSg+RJmbpZOFRIRAg5ZoCvKUGoOff0Cgv2lby+tQ6lT5uYU6nBAUUBzo4mAb9Jr05HRp&#10;YFhEaCB6ZoEyNz+/QGeQBQQFh4YEXuuquvQrqbLg8JBAf7nUkJuTCwtRxcPPesFa74gjvSQBtTI3&#10;J0+p1V+tp1+0hufrHxEVqZAYddrCzKxszP5YVwoKwPApymTSazWoyFGol8ZEh+PfBbmZ+VppWGhw&#10;yfrvZmwNuZmZPooAlOBQXBuWKK6kys/JytdExdbww8jUqXJz8wpVWrlvYEhIcIBf0Xqh0WhQ52Vn&#10;FhiioyMUclnRLKHSoZJHSBAzoNlzSYAESIAESKAaCOTk5Nh+VwrQtrPimSRAAiRAAiRAAiRAAhUi&#10;oLu8u03vEbV7PPfihE5+hTnzZr5yPLD5r/O/iA4uJdlZlZt2KumSSqOzuKVfcHiTBnV9S+xwWCHL&#10;eDEJkEAlEtBrLpxLSsnMLdlkrcata4QULwfyIAESIAESIAEScGcCFKDdOXq0nQRIgARIgARIgAQ8&#10;msDFYzvefvKlv/ceKJDVuu3J516YMLhWdOkVMNJ3/NBj3AsZuSoLHjWadt647OeIkACP5kTnSMCd&#10;CahzX3z49nlL95T04flfTz/WDTU63Nk72k4CJEACJEACJODjQwGavYAESIAESIAESIAESIAESIAE&#10;SIAESIAESIAESIAESKBKCNglQHMTwiqJARslARIgARIgARIgARIgARIgARIgARIgARIgARIgARKg&#10;AM0+QAIkQAIkQAIkQAIkQAIkQAIkQAIkQAIkQAIkQAIkUCUEKEBXCVY2SgIkQAIkQAIkQAIkQAIk&#10;QAIkQAIkQAIkQAIkQAIkQAGafYAESIAESIAESIAESIAESIAESIAESIAESIAESIAESKBKCFCArhKs&#10;bJQESIAESIAESIAESIAESIAESIAESIAESIAESIAESIACNPsACZAACZAACZAACZAACZAACZAACZAA&#10;CZAACZAACZBAlRCgAF0lWNkoCZAACZAACZAACZAACZAACZAACZAACZAACZAACZAABWj2ARIgARIg&#10;ARIgARIgARIgARIgARIgARIgARIgARIggSohQAG6SrCyURIgARIgARIgARIgARIgARIgARIgARIg&#10;ARIgARIgAQrQ7AMkQAIkQAIkQAIkQAIkQAIkQAIkQAIkQAIkQAIkQAJVQoACdJVgZaMkQAIkQAIk&#10;QAIkQAIkQAIkQAIkQAIkQAIkQAIkQAIUoNkHSIAESIAESIAESIAESIAESIAESIAESIAESIAESIAE&#10;qoQABegqwcpGSYAESIAESIAESIAESIAESIAESIAESIAESIAESIAEKECzD5AACZAACZAACZAACZAA&#10;CZAACZAACZAACZAACZAACVQJAQrQVYKVjZIACZAACZAACZAACZAACZAACZAACZAACZAACZAACVCA&#10;Zh8gARIgARIgARIgARIgARIgARIgARIgARIgARIgARKoEgIUoKsEKxslARIgARIgARIgARIgARIg&#10;ARIgARIgARIgARIgARKgAM0+QAIkQAIkQAIkQAIkQAIkQAIkQAIkQAIkQAIkQAIkUCUEKEBXCVY2&#10;SgIkQAIkQAIkQAIkQAIkQAIkQAIkQAIkQAIkQAIkQAGafYAESIAESIAESIAESIAESIAESIAESIAE&#10;SIAESIAESKBKCFCArhKsbJQESIAESIAESIAESIAESIAESIAESIAESIAESIAESIACNPsACZAACZAA&#10;CZAACZAACZAACZAACZAACZAACZAACZBAlRCgAF0lWNkoCZAACZAACZAACZAACZAACZAACZAACZAA&#10;CZAACZAABWj2ARIgARIgARIgARL4P3tnAhhFdT7wDUk2B4QrgIiixIMgSkALokRRkApqBQ/AKoiK&#10;2Cq2grZS/xXQArYWrUVUwBaxRdAKtAqtCi2CVYPS0AqxRYJHUCQiEq5AIJvr/73veO/N7AbBihX8&#10;xjXszs684/ed8+btGyWgBJSAElACSkAJKAEloASUgBJQAoeEgA5AHxKsWqgSUAJKQAkoASWgBJSA&#10;ElACSkAJKAEloASUgBJQAkpACegAtOqAElACSkAJKAEloASUgBJQAkpACSgBJaAElIASUAJKQAkc&#10;EgI6AH1IsGqhSkAJKAEloASUgBJQAkpACSgBJaAElIASUAJKQAkoASWgA9CqA0pACSgBJaAElIAS&#10;UAJKQAkoASWgBJSAElACSkAJKAElcEgI6AD0IcGqhSoBJaAElIASUAJKQAkoASWgBJSAElACSkAJ&#10;KAEloASUgA5Aqw4oASWgBJSAElACSkAJKAEloASUgBJQAkpACSgBJaAElMAhIaAD0IcEqxaqBJSA&#10;ElACSkAJKAEloASUgBJQAkpACSgBJaAElIASUAI6AK06oASUgBJQAkpACSgBJaAElIASUAJKQAko&#10;ASWgBJSAElACh4SADkAfEqxaqBJQAkpACSgBJaAElIASUAJKQAkoASWgBJSAElACSkAJ6AC06oAS&#10;UAJKQAkoASWgBJSAElACSkAJKAEloASUgBJQAkpACRwSAjoAfUiwaqFKQAkoASWgBJSAElACSkAJ&#10;KAEloASUgBJQAkpACSgBJaAD0KoDSkAJKAEloASUgBJQAkpACSgBJaAElIASUAJKQAkoASVwSAjo&#10;APQhwaqFKgEloASUgBJQAkpACSgBJaAElIASUAJKQAkoASWgBJSADkCrDigBJaAElIASUAJKQAko&#10;ASWgBJSAElACSkAJKAEloASUwCEhoAPQhwSrFqoElIASUAJKQAkoASWgBJSAElACSkAJKAEloASU&#10;gBJQAjoArTqgBJSAElACSkAJKAEloASUgBJQAkpACSgBJaAElIASUAKHhIAOQB8SrFqoElACSkAJ&#10;KAEloASUgBJQAkpACSgBJaAElIASUAJKQAnoALTqgBJQAkpACSgBJaAElIASUAJKQAkoASWgBJSA&#10;ElACSkAJHBICOgB9SLBqoUpACSgBJaAElIASUAJKQAkoASWgBJSAElACSkAJKAEloAPQqgNKQAko&#10;ASWgBJSAElACSkAJKAEloASUgBJQAkpACSgBJXBICOgA9CHBqoUqASWgBJSAElACSkAJKAEloASU&#10;gBJQAkpACSgBJaAElIAOQKsOKAEloASUgBJQAkpACSgBJaAElIASUAJKQAkoASWgBJTAISGgA9CH&#10;BKsWqgSUgBJQAkpACSgBJaAElIASUAJKQAkoASWgBJSAElACOgCtOqAElIASUAJKQAkoASWgBJSA&#10;ElACSkAJKAEloASUgBJQAoeEgA5AHxKsWqgSUAJKQAkoASWgBJSAElACSkAJKAEloASUgBJQAkpA&#10;CegAtOqAElACSkAJKAEloASUgBJQAkpACSgBJaAElIASUAJKQAkcEgI6AH1IsGqhSkAJKAEloASU&#10;gBJQAkpACSgBJaAElIASUAJKQAkoASWgA9CqA0pACSgBJaAElIASUAJKQAkoASWgBJSAElACSkAJ&#10;KAElcEgI6AD0IcGqhSoBJaAElIASUAJKQAkoASWgBJSAElACSkAJKAEloASUgA5Aqw4oASWgBJSA&#10;ElACSkAJKAEloASUgBJQAkpACSgBJaAElMAhIaAD0IcEqxaqBJSAElACSkAJKAEloASUgBJQAkpA&#10;CSgBJaAElIASUAI6AK06oASUgBJQAkpACSgBJaAElIASUAJKQAkoASWgBJSAElACh4SADkAfEqxa&#10;qBJQAkpACSgBJaAElIASUAJKQAkoASWgBJSAElACSkAJ6AC06oASUAJKQAkoASWgBJSAElACSkAJ&#10;KAEloASUgBJQAkpACRwSAjoAfUiwaqFKQAkoASWgBJSAElACSkAJKAEloASUgBJQAkpACSgBJaAD&#10;0KoDSkAJKAEloASUgBJQAkpACSgBJaAElIASUAJKQAkoASVwSAjoAPQhwaqFKgEloASUgBI4zAhs&#10;KVo4Y+wt1/Tt0RW3nn2H3Dp22qKispqvrh9li0aZqm9bWPal1Ll6CvZkStGXUpoWogSUgBJQAkpA&#10;CSgBJaAElIASUAJfiIAOQH8hbHqSElACSkAJKIEjh0CsePYtvS4ePnHm4sL1ZTHqV0VZ8crFsyYM&#10;79t3zLz3eZ/f47LV8yY+/V8N7ZZvKJg1dfGXM9YMLSsvKZg5ZfGWI0cq2hMloASUgBJQAkpACSgB&#10;JaAElMCRQUAHoI8MOWovlIASUAJKQAl8QQJlL955w9TC8kg0u+fQcQ/NXbR0+XJ4PTf34bsG5zWN&#10;RHYsm3zDnQtLA4WXvTiq74jJC7d+wRrNaW9P6ztw1LT3Kv+LIvxTi6ZdMmjUjJIvq7gvqVVajBJQ&#10;AkpACSgBJaAElIASUAJKQAlEdABalUAJKAEloASUwDeYQKzwifsLYIZzzrAZf35o9ICeuW2aZmXB&#10;q21u/sAxs56bPrQNzIYu+OXcwsAs6Or/mlhNLH5adXb/h1fBNnVA9sEXH6uIO6fLaFPaqtF5B1+a&#10;nqEElIASUAJKQAkoASWgBJSAElACXxYBHYD+skhqOUpACSgBJaAEDkMCG95+3Qzd5g/9bl40vvlZ&#10;3W68tTfsjj27PDgCfRj2VJusBJSAElACSkAJKAEloASUgBJQAv8LAjoA/b+grnUqASWgBJSAEvh6&#10;EYhF6pnUnNUpvxusztF+VzktuLFlITwosO+EAvN+9vAET/mDtZhnBx9meOfkeSv9pZ6LzMMBR8wx&#10;JayY2NcUMWohrt2c+CGEWwrnjL9lyMX0cMReg4aNmRJ8NGLRVNg/HIsrmHgxFrcIq6vvIYQ15SWv&#10;zhl766BeVOLAW8bOLox/1mL5+sVT7hwyqI97JOOcV0vKv8JHMn69FERbowSUgBJQAkpACSgBJaAE&#10;lIAS+KIEdAD6i5LT85SAElACSkAJHAEE2nU6JxO6UThnbkH8IKzpX5sB01etWPL0pH6wFsfnbbHV&#10;04bAWsxTgw8zXD5v8q19B00tSvAow88rsHzF5EEX3zLlxcLiLXR2ecnaZXPg0YhXTSmKX3Pj80oz&#10;31cUTbu276A7pixeWVJOJW4oXDz1llCBJQuG971m7JzlxSU78CB8JOOUOwb1hdWwdQz6QDjrMUpA&#10;CSgBJaAElIASUAJKQAkoASGgA9CqC0pACSgBJaAEvsEEot2G/jgfFt8oeXZU3159R90/b/Ha0vL9&#10;jO22GgDrNC8Zn2+QDZsVWGR5x7IJt80qrojk9B83d8kK/AqGrueO658Dx5bMnvL8RuKcZ9ZmnjnU&#10;vO0xbok56uEBrRKJIFY4/a55JZFo/p1S3soVS2aP6d00EtkwZ+zTxVzcbVDCLCwuf9yLWFz/ehaR&#10;rildOPbmWetjkabdRj62aMVKc/Dy2eMGtDMF3nzfMhqSjmycN/F+GC7PGfwQH7Nq5YpFDw3NzYzE&#10;Xp04ZSkf9Q1WGu26ElACSkAJKAEloASUgBJQAkrgIAjoAPRBwNJDlYASUAJKQAkceQTa9H9g7vgB&#10;ZpC4oqxgweSxw/r36tm1x8VDxuBgdOyAJ/yWLp2zGEauO42ZfPeA3GxeUDqanTvg7kkjzezpog0b&#10;D3IOdHHh81Bgx9Gjr5LykqPZHQdPmjA42io3q2hNyUEKI7Zqzi9fhTbkj5s9fXj3NtFkc35WxwHj&#10;HhwDDyqMLZkyf73ZU/Z2QRH8M3D06J58TCQ52qbn6Em35ma1y930nyIdgT5I8Hq4ElACSkAJKAEl&#10;oASUgBJQAt9oAjoA/Y0Wv3ZeCSgBJaAElEAkEoU5y/OXz58+fmjv9jxyHNtSvAwHo3v0GjJxUckB&#10;jByXl3xUmdsuK7dftxwc2HVbcovsdubTpq0HOXKblt4CTltbUPB+oP5ojzErXpw7d+pgM2h+MNu6&#10;lc+bggYOvii0nEi7iwb3ycrpmLV1s2lhNJplSl1RUOivXB2J5Fw1d/mCuXPvyMevdVMCSkAJKAEl&#10;oASUgBJQAkpACSiBAyKgA9AHhEkPUgJKQAkoASVwhBPIyunWf/Tkp5esWLF80eyHx902uHc7HGit&#10;KF44YdCQz1/BOSv/jrlzFyyfexUOC9fEyneUl64tXLxgytgR1/xyxReCd2L+Ze3gxIIpV53fd8TY&#10;KQsWF28sP/AZ2XFVlpasNePP+XkdeHq2OyKr3/3L58+eO6an6XJW1979YF3s0nmwKMmgOyfPWVRY&#10;witQf6Fe6ElKQAkoASWgBJSAElACSkAJKIFvNgEdgP5my197rwSUgBJQAkogRCCa1aZj/oBhYyYv&#10;WL7qxVljeAXnm6esPJBp0MWLZ4y9ZWCvrt179OrTq/+wW8beP2fx6rIDODORGJJzh0+dPKA9DBfH&#10;ylYvnnP/2CGX9+rRq+/w8XMKNhzkZGpT/NaSVeafnDb1rBBtm9C09/gZo7s1hc/lJcvnTZlwy6CL&#10;e3TtM2jM1IVFpV+wK6plSkAJKAEloASUgBJQAkpACSiBbywBHYD+xopeO64ElIASUAJK4PMItMob&#10;fPfD43rAYbF5yws/Z/C1dOGoS4aMnbm4cEM5rNGc22vw8BFjJj02a/6S+VjCF9ra9B739IrlC6aP&#10;G9EvrxVOXK4oK3pxyqiBfYfMgOcEHqot2nHo9CUrFs2eNGZg7xwzEh2J7ChZNnvi8P59x7xYeqhq&#10;1XKVgBJQAkpACSgBJaAElIASUAJHIgEdgD4Spap9UgJKQAkoASVwQASK5gwb0rdn18kr6h/LTW6T&#10;l59rCivd/xLOpfPunlhQEYn2HDN36SqzRvMDY0bePLhf97yc7MYH1Jb6D8pq123AzZNmvbhi1auL&#10;5t43ZnB3WCgjVjxz7Bx8ZuABbzCz2xxbUhpc2rm+8+HBgx37Db5r8nzozhJYIHt4PzMXu3zZ+GnL&#10;vsD06wNupR6oBJSAElACSkAJKAEloASUgBI4wgjoAPQRJlDtjhJQAkpACSiBAydwTIsWxWUVkXmL&#10;9jOmGistKTYltmmxv4fvbSkseNscNOLmwblNgw2IrSv+QmtAly4aM+Savr2mFrniMtvk9h08ZuqM&#10;keYpgqVr1h3YUDKff8wxOABd+J8P4ofbi5/s32vgEJxVXV742C1DBvYatcgVHs2GBbJHTpo2vrcp&#10;YHHR+wdOWI9UAkpACSgBJaAElIASUAJKQAl80wnoAPQ3XQO0/0pACSgBJfANJpCdf3E/s7DF0glj&#10;ny0ur0lAonzVtCkLYH90cK9u4Wf3VZQnmDhdHS6kdNG8efUh3lG5q376WZnR4vVl5QsWw8TqhBsc&#10;ENy/tbKeI/GwaLdeg8160s/OeSm0ikZF4UvPlZZvKM45KScayWqcual4Q3nBcy+XJAICg+yN4RGF&#10;uikBJaAElIASUAJKQAkoASWgBJTAgRHQAegD46RHKQEloASUgBI4Eglk9Rr5k55mVLbggSF9Lx01&#10;ZVFB0Yay8h3l5TvKSuC5f+OH9795TgmM3fYcf2N3b7Q3BVmsWLPODtFmd+iMs5KnjZ9csJHHpWMb&#10;i+bdN2Tg/QUJyCVHTXFrVxXXP4k5q+fgoVBmxbw7b5tWaMssK15439hpMIKcOfiiHm5OdtQMChev&#10;Wru/OdHRrkOxswUTh42Zs7o0ho2PbSycdtuoOVBgu+GDe5oCcy+5MR/+eXvymPsWFssDFM1hP56w&#10;DPZ3GtrrxCNRFbRPSkAJKAEloASUgBJQAkpACSiBQ0Mg6ei2xx2akvdXanWsastmfYbPVw9ea1QC&#10;SkAJKAElEEegpnTx/XdOeK64nnWgo7mXj3/grn5tkr0T358z6KopMDCNW/6kJQ/3y46Ur5g8/LZ5&#10;stMebE6/Nnva2Jml0RGzVtycx1+UL5t4yZiFPGE5OvzJFSM7RcoWjeo7oSDSY9ySqQOy8bjY6mk3&#10;3DarOH5ec2bu8KlPjuxix8TLl03oO2YR94ArWj2l64g5kcjQWatGS60wnF00bcTNs9bH9bVp70mz&#10;J/czY+hmK31xzJDxiZYlCR6myqQElIASUAJKQAkoASWgBJSAEvhmEti5c+eBd1xnQB84Kz1SCSgB&#10;JaAElMCRSCC5Tb+7576yaNa42wb37pibLetLZLXL7T1wzMMLlsy9Ozj6DAxOHPrw/YPzWtH4Lz/V&#10;L6vHmFlPTxraS0pomtPt4tF0eu/TzzGzrF9cVWxnTGf1/smM0b3b0RTmWOmniZ/rF+0ycu4LcycN&#10;653LR0bggYT9Rkyau2iuN/oMJWT1/vGTo3vlcHEb639eYmbeyKeWzL1vaO/22dR6U+Bt05cscaPP&#10;sLPNxZOXvzh99MXdcrmP0ez2vQffNX3Ri4HDjkRt0D4pASWgBJSAElACSkAJKAEloAS+ZAI6A/pL&#10;BqrFKQEloASUgBJQAkpACSgBJaAElIASUAJKQAkoASWgBI5gAjoD+ggWrnZNCSgBJaAElIASUAJK&#10;QAkoASWgBJSAElACSkAJKAElcNgQ0CU4DhtRaUOVgBJQAkpACSgBJaAElIASUAJKQAkoASWgBJSA&#10;ElAChxcBHYA+vOSlrVUCSkAJKAEloASUgBJQAkpACSgBJaAElIASUAJKQAkcNgR0APqwEZU2VAko&#10;ASWgBJSAElACSkAJKAEloASUgBJQAkpACSgBJXB4EdAB6MNLXtpaJaAElIASUAJKQAkoASWgBJSA&#10;ElACSkAJKAEloASUwGFDQAegDxtRaUOVgBJQAkpACSgBJaAElIASUAJKQAkoASWgBJSAElAChxcB&#10;HYA+vOSlrVUCSkAJKAEloASUgBJQAkpACSgBJaAElIASUAJKQAkcNgR0APqwEZU2VAkoASWgBJSA&#10;ElACSkAJKAEloASUgBJQAkpACSgBJXB4EdAB6MNLXtpaJaAElIASUAJKQAkoASWgBJSAElACSkAJ&#10;KAEloASUwGFDQAegDxtRaUOVgBJQAkpACSgBJaAElIASUAJKQAkoASWgBJSAElAChxcBHYA+vOSl&#10;rVUCSkAJKAEloASUgBJQAkpACSgBJaAElIASUAJKQAkcNgR0APqwEZU2VAkoASWgBJSAElACSkAJ&#10;KAEloASUgBJQAkpACSgBJXB4EdAB6MNLXtpaJaAElIASUAJKQAkoASWgBJSAElACSkAJKAEloASU&#10;wGFDQAegDxtRaUOVgBJQAkpACSgBJaAElIASUAJKQAkoASWgBJSAElAChxcBHYA+vOSlrVUCSkAJ&#10;KAEloASUgBJQAkpACSgBJaAElIASUAJKQAkcNgR0APqwEZU2VAkoASWgBJSAElACSkAJKAEloASU&#10;gBJQAkpACSgBJXB4EUg6uu1xX32Lq2NVWzaXfvX1ao1KQAkoASWgBJSAElACSkAJKAEloASUgBI4&#10;ggls3rz5s88+i8ViX30fo9Foy5YtW7du/dVXrTUqASXwFRPYuXPngdeoA9AHzkqPVAJKQAkoASWg&#10;BJSAElACSkAJKAEloASUwNeXAIw+79q1q23bthkZGV99K/fu3btx48bGjRvrGPRXD19rVAJfMYGD&#10;GoDWJTi+YulodUpACSgBJaAElIASUAJKQAkoASWgBJSAEjgkBGDu8/9q9Bn6A6PeUDu04ZD0TQtV&#10;AkrgsCWgA9CHrei04UpACSgBJaAElIASUAJKQAkoASWgBJSAEvAIwMob/5O5z7YJUPv/ZPUP1QIl&#10;oAS+zgR0APrrLB1tmxJQAkpACSgBJaAElIASUAJKQAkoASWgBJSAElACSuAwJqAD0Iex8LTpSkAJ&#10;KAEloASUgBJQAkpACSgBJaAElIASUAJKQAkoga8zAR2A/jpLR9umBJSAElACSkAJKAEloASUgBJQ&#10;AkpACSiBL4PAloWjusp228KygyiyaErXrlNWH8QJeqgSUAJKwCegA9CqD0pACSgBJaAElIASUAJK&#10;QAkoASWgBJSAEjiiCaye0vXiiTkzV9E266SJfQ9uDPqIhqOdUwJK4BAT0AHoQwxYi1cCSkAJKAEl&#10;oASUgBJQAkpACSgBJaAElMD/kkDZwllz8scvGd2FG5F326yhKyY+tfp/2SatWwkogW8OAR2A/ubI&#10;WnuqBJSAElACSkAJKAEloASUgBJQAkpACXzzCGx5fdmK/N5nZXs9zxu9apUdjy5bJItz+NOiYdI0&#10;bVOXeSea5Tho00U5vnmapD1WAl+QgA5Af0FwepoSUAJKQAkoASWgBJSAElACSkAJKAEloAQOAwKl&#10;JQWRnJxW9bR09ZS+E3JmmZU5loyLTOw7tQiPK5oyYs5QXLJjSbuSOXxq2cLbhpeMX2L2vjiuZMSo&#10;hVsOg95rE5WAEvifE9AB6P+5CLQBSkAJKAEloASUgBJQAkpACSgBJaAElIAS+N8QKHp1TmRY7zxT&#10;efaA4UMjs5eZEejVy+ZEhvbugnv73ziUmmZmUg+9sT/OpG414MZhBcvePJhnGf5v+qe1KgEl8L8n&#10;oAPQ/3sZaAuUgBJQAkpACSgBJaAElIASUAJKQAkoASVwqAi0ycmPlJQknq1cVvJeJL/dMaGqyz4q&#10;ifTIkb3H5PTA781M6jnDZQmO4bMjBRs2Hao2a7lKQAkcQQR0APoIEqZ2RQkoASWgBJSAElACSkAJ&#10;KAEloASUgBJQAiECrc7p3SM0WxkW0+g6ahHMX87OOSnBOHL2cTmRFSUyurypZAWWaAayh+JiHbLd&#10;hjOndVMCSkAJ7JeADkCrgigBJaAElIASUAJKQAkoASWgBJSAElACSuAIJmDW1iiY0Nc+NrBs0YSJ&#10;sphGXk9ZdiNStnCWLMfRpffQyJwnzAg1LceBmxnIlp2wSHRXGsLWTQkoASXwOQSSjm573FcPqTpW&#10;tWVz6Vdfr9aoBJSAElACSkAJKAEloASUgBJQAkpACSiBI5XAP//5z29961uJe7dl4aiLJxbQdz3G&#10;LZk6ANdyNlvZolF9J+A3/n57fI+hMBgdGb5qdBc4Asadh/N49LBZqxLNgN5fG45U7tovJfDNI7Bz&#10;584D77QOQB84Kz1SCSgBJaAElIASUAJKQAkoASWgBJSAElACX18CX4fB369DG76+EtKWKYEjhcBB&#10;DUDrEhxHiti1H0pACSgBJaAElIASUAJKQAkoASWgBJSAElACSkAJKIGvGQEdgP6aCUSbowSUgBJQ&#10;AkpACSgBJaAElIASUAJKQAkoASWgBJSAEjhSCOgA9JEiSe2HElACSkAJKAEloASUgBJQAkpACSgB&#10;JaAElIASUAJK4GtGQAegv2YC0eYoASWgBJSAElACSkAJKAEloASUgBJQAkpACSgBJaAEjhQCOgB9&#10;pEhS+6EElIASUAJKQAkoASWgBJSAElACSkAJfLMJRKPRvXv3/g8ZQO3Qhv9hA7RqJaAEvoYEdAD6&#10;aygUbZISUAJKQAkoASWgBJSAElACSkAJKAEloAQOmkDLli03btz4vxqDhnqhdmjDQbdbT1ACSuCI&#10;JpB0dNvjvvoOVseqtmwu/err1RqVgBJQAkpACSgBJaAElIASUAJKQAkoASVwBBPYvHnzZ599FovF&#10;vvo+wtxnGH1u3br1V1+11qgElMBXTGDnzp0HXuMBDUC3atUyJSXlQAqtrq7esuWzzz1SB6A/F5Ee&#10;oASUgBJQAkpACSgBJaAElIASUAJKQAkoASWgBJSAEvgaEviSB6B/98TMznl5B97PNUVF1984Yv/H&#10;6wD0gfPUI5WAElACSkAJKAEloASUgBJQAkpACSgBJaAElIASUAJfHwJf5gB0mzZHv7BwYahvw24Y&#10;XratLGGHs5tnz35y1iUDBpSWfrIfIjoA/fVRF22JElACSkAJKAEloASUgBJQAkpACSgBJaAElIAS&#10;UAJK4MAJHNQA9Bd5CCGMPsP4csLXByUl0NCGmQ0PvLl6pBJQAkpACSgBJaAElIASUAJKQAkoASWg&#10;BJSAElACSkAJHJEEvsgA9BEJQjulBJSAElACSkAJKAEloASUgBJQAkpACSgBJaAElIASUAJfLgEd&#10;gP5yeWppSkAJKAEloASUgBJQAkpACSgBJaAElIASUAJKQAkoASXABHQAWlVBCSgBJaAElIASUAJK&#10;QAkoASWgBJSAElACSkAJKAEloAQOCQEdgD4kWLVQJaAElIASUAJKQAkoASWgBJSAElACSkAJKAEl&#10;oASUgBLQAWjVASWgBJSAElACSkAJKAEloASUgBJQAkpACSgBJaAElIASOCQEdAD6kGDVQpWAElAC&#10;SkAJKAEloASUgBJQAkpACSgBJaAElIASUAJKQAegVQeUgBJQAkpACSgBJaAElIASUAJKQAkoASWg&#10;BJSAElACSuCQENAB6EOCVQtVAkpACSgBJaAElIASUAJKQAkoASWgBJSAElACSkAJKIHPGYCurq6O&#10;Z9Qws2F9W5ujj4bj91TsUbJKQAkoASWgBJSAElACSkAJKAEloASUgBJQAkpACSgBJfANJ5B0dNvj&#10;9o/gd0/M7JyXd+CY1hQVXX/jiP0fXx2r2rK59MDL1COVgBJQAkpACSgBJaAElIASUAJKQAkoASWg&#10;BJSAElACSuDrQGDnzp0H3ozPH4CGstq0ORpmPR9IoTD3ubT0k889UgegPxeRHqAElIASUAJKQAko&#10;ASWgBJSAElACSkAJKAEloASUgBL4GhL48gegv/RO6gD0l45UC1QCSkAJKAEloASUgBJQAkpACSgB&#10;JaAElIASUAJKQAl8BQQOagBaH0L4FUhEq1ACSkAJKAEloASUgBJQAkpACSgBJaAElIASUAJKQAl8&#10;EwnoAPQ3UeraZyWgBJSAElACSkAJKAEloASUgBJQAkpACSgBJaAElMBXQEAHoL8CyFqFElACSkAJ&#10;KAEloASUgBJQAkpACSgBJaAElIASUAJK4JtIQAegv4lS1z4rASWgBJSAElACSkAJKAEloASUgBJQ&#10;AkpACSgBJaAEvgICOgD9FUDWKpSAElACSkAJKAEloASUgBJQAkpACSgBJaAElIASUALfRAI6AP1N&#10;lLr2WQkoASWgBJSAElACSkAJKAEloASUgBJQAkpACSgBJfAVENAB6K8AslahBJSAElACSkAJKAEl&#10;oASUgBJQAkpACSgBJaAElIAS+CYS0AHob6LUtc9KQAkoASWgBJSAElACSkAJKAEloASUgBJQAkpA&#10;CSiBr4CADkB/BZC1CiWgBJSAElACSkAJKAEloASUgBJQAkpACSgBJaAElMA3kYAOQH8Tpa59VgJK&#10;QAkoASWgBJSAElACSkAJKAEloASUgBJQAkpACXwFBHQA+iuArFUoASWgBJSAElACSkAJKAEloASU&#10;gBJQAkpACSgBJaAEvokEdAD6myh17bMSUAJKQAkoASWgBJSAElACSkAJKAEloASUgBJQAkrgKyCg&#10;A9BfAWStQgkoASWgBJSAElACSkAJKAEloASUgBJQAkpACSgBJfBNJKAD0N9EqWuflYASUAJKQAko&#10;ASWgBJSAElACSkAJKAEloASUgBJQAl8BAR2A/gogaxVKQAkoASWgBL6uBLYsHNWVt/4zi/fXypri&#10;Wf35yFGLyr7k/nAzphR9oXLLFmEnblv4ZTfrC7Xm63/S6ikoyC9I++vfvwPVh/+OQ8mzQwzF/rMS&#10;m816MZf6DlhFUhi7rDyOaKxgMpkanFuzH95FLMjV9R5TvqFg3v1jhgzsReX1uHjILePnFGyIr/Lr&#10;L1VtoRJQAkpACSgBJaAElMBhTEAHoA9j4WnTlYASUAJKQAl8iQRKFxXsb7SruOD50i+xNi1KCXy1&#10;BMpLCmZOWbzlS6s05/QL2kBhpYXrEtlFyVsv8+7Sl9dsSFBp8dvLzN4e3Tpnhb8tX75wHu0rnblw&#10;VewLtnhLwZQbevUaOGrygmXFMuIc21Jc+OKUUQN79bprXknFFyxYT1MCSkAJKAEloASUgBJQAgdL&#10;QAegD5aYHq8ElIASUAJK4AglUPp8Qf1zoItX6PjzESr3b0S3iqZdMmjUjJLKL7Gz7XLPMaUVFm+I&#10;HyMuKzK2lJvXKRqJFBcUxU/NL1v3lhmgzs3Pyw43qWzZCzA23WbwwH6RSGzecwlmSH9uJ2JrZw0f&#10;OGrO2+WRpt1G3jd30fIVq3BbsXzR9Nt650Qi5UsnDxkxq+iLDm5/bgP0ACWgBJSAElACSkAJKAEl&#10;4BPQAWjVByWgBJSAElACSqBb7z4wm7P0+ZX1jEDXFBcsKo1k5ud3VVaHP4Euo3E0cnTe4d+VhD3I&#10;7v+w6d/UAf7YbuxLn/Abzeva19T/fNG6cDPK1xSuiIC9DB3SG74qWLkmvOZFbF0xHBCJ5neE0eDg&#10;tvHlhebc3v1uOsecvPSlZQc7a3vHsgk3TyuqiER7jpm/aPrwvrltsmAc3GzRrDbdhk2eO3Mo1Bpb&#10;P23i3P2uunOEqod2SwkoASWgBJSAElACSuCrJ6AD0F89c61RCSgBJaAElMDXjUA0v9dlZgT6uXrm&#10;QOP6G22GXdSbB7K+bu3X9iiBr55AVufu+VBrbHVJaBGO2NurFsMXF3c+J6+bOWLJqvBc4+I1z5v2&#10;XtY5N9zskhULzUroF3frkJ3fuw+8K1j46kGtfRMrmj1lMYy2txn68KTBOZkJsES7jJ50qxn4Lnns&#10;icU7vnpuWqMSUAJKQAkoASWgBJTAN46ADkB/40SuHVYCSkAJKAElkIBAp3wcgX6+YH2CL3H9jTaX&#10;9ah/ymxNWeGCyWOu6dsDn3XWa+AtY2cXlNTzqLOylXPG3joIH4vWa9CdUxavr/+RaDXlJa/ag+ER&#10;asP3U+yBijVYJja1sCzRo97K1y+eNv6WQX2wSz37DrlzysLV4bUU+Hl3U4siNeXFS6aMoae99ew7&#10;fPy8IupWffuluV4JZYWzxw6/GBH2GXTL/fOK6pn6Ck+WmzP+liF0JD5Zbsz98wrDB9MT6kYtLC0v&#10;mj2qb0+iPcu0KuHD96idw0gu+31anTlymkgQa5+6ML6pYTKsG70G3Tp2zsrPfVokP/Fy8orgIhEb&#10;5uGD/7rGPQazZN4w7CxCCD2EsGgqfDV8jvmmYOLFCU+PeDrZo+81Y6YsKS7f39P/WHjZHTqbZaBX&#10;Fa4LqvC6Vc/D7n5d86Kt8vI7wtvnC9cG1LNkbYHpWF84Iqi2NcXLzazk6OBe3aKRrPw+sApHpGj2&#10;4v0+ijBYQvnr82abAeu8YYO7JRp9pqNzLxma3yq398C8LF2F40Adhx6nBJSAElACSkAJKAEl8MUJ&#10;6AD0F2enZyoBJaAElIASOHIIpOTm96cR6Lhf5dP6G20uy89NS9jf2PvzxvTtCwOmy9aX0XBW+YbC&#10;xVNHDbp8zLz3Q+NbsaKpg/reOmXxShqdLi9ZPmfsNcOnvJloDLqieNb3+w66wx4ciW0pMsVeMiqu&#10;2AOWQ0XRtGsDZWJTb+l71RRYssBtNWUFDw3pe83YWS8WluzA3RVlxcvnTBxx6ZCHChKMVleXLLyz&#10;75C75yyjp71VlBW9OHn4DVOKyksX390/wf745SCqSxbfPfCWqYuLtiCxHSUwoD984JBpq+MAzhjS&#10;d+CoKS8WFtORMAN3S/GyBZNvuXjQlPDB5svCx4YPn1pQZmosLymOpCUclKwpmfd9bP9avmsgT6vr&#10;OwpE729lBVOuhSNniQSx9tkToalTViQaVjb9QgKsG+UlKxdPufXS4QtK9iuz3K59zNBsaHWLsrWs&#10;nQVr1wW4bCxcDCO8nfK7tTpgTXAHli+bMeRSp5OxsvXL5tw9ZPgDBfXfGJGTT+za2/Bctm6DX2/x&#10;qqXQuvxuefB4wZzOvcCsYsve8s2qvKTIfMzvHvcAwrdfmgm8Mwf362q6n9VzwGAo/2AeRciTryO5&#10;/bqasfF6t1YDHn5x7uS7YBj6CxDTU5SAElACSkAJKAEloASUwMER0AHog+OlRysBJaAElIASOFIJ&#10;5PaoZxUOWn+jf35ucqKub1l85w2Tl+2IRNsPnbRgyYqVZvXd5QsmDW0fjexYNvmGOxd7M3PLXrzz&#10;5tkw8pjV+665S/C5aCsWTR/ZfeucCVMKwmWXLR57gxl+zcwb/tD85VjsiiVzx/XPiVQUTL5hAtR4&#10;0FtN6cKxN89aHzNPZntsETd19rgB7SKRDXNuvs8+7S1W9NubRz1dHIN23jZr0av0+LZFs27rnRWJ&#10;FT896ubfxj287emJE1flDL2P27l89miz8MKGOaMuHzJ2Rc5wqmvlikUPDTYLH2yYM+XFuEUVnp44&#10;dmll3ojpiwTL8C7RCAzB3xYAWL50ws0zoWE5A8YzQCh2CXUhUjLn4fgHRRYuXrIp/865BuDK5fMf&#10;G5RQiKXPTZwMqNsNfvg5flrdqlcXPXxNbjQSK5gwxa3SECua9v1RcwzA3qNnMkAAM7pPFjR1zm03&#10;T3s7bj6t6VcL19qlc8f0hKHVWNH90/e/+EOHrpdBl2Ir1nkD1bF1RaImL67x110ue6sAlq3I7dct&#10;4Zhr3m0gv1lDjbrkj3vRCPPh/v7q0AvnzCzpMOLh+UtZ0NjxSMmCX84PTltOoG/JHbpdbJpZsNZr&#10;5oY1L4N4O+bn4dhu7ulm3ZrS5WvcETXripaYb+IeQBgr/Ns8IAhr3eSRrUW79RtocB34owg3bVyD&#10;Z3brYFRCNyWgBJSAElACSkAJKAEl8FUQ2LZtW6iasrLA9BQdgP4qxKB1KAEloASUgBI4DAjk0ioc&#10;L6/ZEGisrL8Rt1qtOSpW+PsJBTC7tt3QGTNH92uXHcWBs6x2/UbPnDEUhsAqCib8vpBHJWuKF84w&#10;Kw/k3z138sDcbFx8INqm2/Cps8Z0CuOJrXxiwqtwbM7QqTNG9szJwmKj2bkD7n54HIxgViyesuCg&#10;n58WWzXnl6bM/HGzpw/v3oab2nHAuAfHwNoisSVT5q/HZmx8fspMGC2M5o+fO3lYXhuaMhxtkwdP&#10;bxufb4YmZ055fmOowdF+42eM7svtzOo49MZhpnvlOyoH3z9jJNWVHG3Tc8w43F/0Xkn8ygc5w2bM&#10;uLlbG8Ey8vEnRyLAaYtsT0tfmrsYTsy7c/K4/gwQis2GLkwYacZe396QoNw+4yddlWsAJmfltIU5&#10;ufFbWdEKs+zw4DtG57eVJSEy2+TfMWl0x6ycjpvWreWpwKWLpswC3cgEgJOHdmGAAGbofXONUCIl&#10;sx6KHwGP9rt/lmtt09zBkx4YYJqwrGjt/lZ/iHbqapafWFvgLe5Rgg/uy8sDbako8CYdlxeugIHp&#10;3AHd4x7ol6i38fvaXPPwjJvzc5qyoPNHTRrZEd6Xvvz2/qdpG7XokGfuNRQXufVmyorMNO02vTpz&#10;azp2uyzUkfffXgZ72lzQGeTrb+WvL3zWjD9f1tPZWl6fEUayB/wowvJPUVt65BxzYH3Xo5SAElAC&#10;SkAJKAEloASUwH9P4JFHHtm6dastB8ajH3vsMb9YHYD+7yFrCUpACSgBJaAEjggCybQKR/HCld64&#10;m1t/I1Efa9YV/NkMI/a+6ca80NoOmXkjbzMjjbFnl/MI9NqXzfICkcGDLwlOVE3OueymwcHSY4XL&#10;zVTQyMDRI2EisL8ltxkwbLCZUjr7paIDWKXXP3XdyuexzMEXhSbKtrtocB8Yac3autmMtNJ02kib&#10;ESND7YR9l4zGocmihStCQ5OXXdQzMLZ7TLtuWPXgXt0D7ef9pVvDyztkDh5zc3BB4OTcQTf1hiJK&#10;F8mqKOUlpTW5OU1z+8WPtLbIxuHOTVt3hMXUrbtZCWK/WzSaYb5//dXQWtg5g2cvnz977ugeVEBZ&#10;4asIZtjIASGAIJRbR5pB07cXvr4hVFWYTCSzQ14Paut+l7jI6tzNHFZQyGtpA4h1haA/PQcP7Wm0&#10;tOg9Ob288PWlMON4QLd2n9PPer7OHXoFLLjsbck5eV3Nx+JPP38RjuyO+abjrxWVsDaWr1kJo+HR&#10;3qfLIHI0r2vfQEfK3ltj7OD8TqFbOuUrFptHF3Ya2q+915iOeFvooB9F+MVQ6FlKQAkoASWgBJSA&#10;ElACSuCLENi+ffujjz762Wefwck7duyA0efQnGgdgP4iWPUcJaAElIASUAJHJAFahaP4hUI3vLr/&#10;9Tc+LSmG6c+RbvmdEgxyRk/tZmaHRl4v3mD+KSuBtSNgbmZuh+CQMuyL5uI8UrfRXNdIfsf4YyOR&#10;E/PMuGxF4brwNOT9y6S0BKfc5ufFl5nV734z0joGB5E/eA/XeYDxwfglR2BosodpvT/j1RzcsR3N&#10;XA5vPXJOSLhuSfyR53ZN0CxY1BiOLF2zbguekJU/evbc+UvnDm6HH2Pl5TtKi1cunvfQ2OHX/zJu&#10;DROuIzcnNFocX3dWt179zJj+glF9+w4ac/8cuAOBa0YHt5oPSlAovbskmgt/Yl6+uQPhjQvT2V1z&#10;cxKSSUQruC+7W0/z0MvFq3jBk/K1hYUwz7l77jm55wT2r1wG47ZuxvHnlxw6oltO24M+x53QrvMF&#10;ANhqY6xolVle47Ju5kYFbVk5eYaYdIQXEumX1yFYa9myF8zE6LxLzgkKLLffMMPh4B5F+F90SE9V&#10;AkpACSgBJaAElIASUAIHS6B58+Yw7gxj0O+99x6MPsP6G82aNfML0QHog0WqxysBJaAElIASOHIJ&#10;0CocaxcWbuA+Fi2FWcuBNQECnd9SAmOCMCrY5qhETLLb4LTc0l04mrmpFI9t0yLBWDUfaQup3GXm&#10;iEYKJvTtGr/1GmMmikaKS3cclCC2lqwyx+e08df/jS+hrBT73q2eNQyOaYNTm8vLA+tHNE1rfFBt&#10;iT/4qERYUiI4eLu10hsOLl+/eNr4Wwb16dq1R69effoPuXXs5Kfl0YVftA1ZfcY/eVs3I5cdJcsW&#10;TJl466C+Pbv2GjhmyqKiUtvPslK8LdGtngHtY47pgmAqggtrRCOJn1x5AE1t07WfGbhdUUy3Q0rW&#10;wvhstBsMaNPtCt4PI75m/BkekXkARSY+JO0AbxIkPjsn18zUlpH3tYXPw6fgXZac080YdYTXraab&#10;K/SIQm/b+PJCHN8vur9/SOX7328mnh/gowhbtEX9XFGy6Qvj0BOVgBJQAkpACSgBJaAElMBBEvjB&#10;D34AY9A7d+6kedAw+gx7/DJ0APogierhSkAJKAEloASOYAKhVThqipYtiJnBPX9NgCO4+1/TrjVO&#10;k0nEpYtG9b1m7KwXC0t2RLPb5/YeOHz4XZOmz5y/ZMG44BTyg+1JNHfY9OUrFs29b8zgXjk0Mlq+&#10;YdmcCcP7XzxmMd4M+B9sNLmYFyUvXrUUhrZ7550YiWTn5sP84tLCddCw2JqCF3H8Gfb/bzZYYsOs&#10;Vr24yDwWsfitZdDK8OMFT+zaG6aH07rVwUcU2iYXL52Dw8z72Q7oUYRtcswTFCORQm+N7IRlli28&#10;a9At46fMW/35y4z8b7hqrUpACSgBJaAElIASUAKHDwEYfaYxaGgyjT5nZwfm/egA9OEjTG2pElAC&#10;SkAJKIFDT4BX4VhsltuNvL1sXkWkzeX1Ty5tlYPzLYtLP03Usi0lOHc1t01T8w/PHd7gPZzCnlQe&#10;3hnFFaWHzli1n210l4PCkdUGV0UoKQ08jjmuiOw27cy+wnqmkG7agGtdJJzHfVDNCR1cXZng7OoI&#10;TieOptEs4o3zxk6ApzhG8++cu3zliiVPz51818iRA/t165KTjbj+2y3aJrfv4DEPzDeFL5g+bkS/&#10;XCh2x7Kxjy0zg5Q8S72wJPF49CZaoOOYRDO5v2jDcrv2gdHU4oKissiWdWbh5B7dOpvR8ZwOZiGU&#10;wkJ4OuLagucrItE+XROsl/JFaz3Y87LycKmZ1aDtpetWQivbXHB68HGIyR26XQxHmFnS5e8VBR5R&#10;SJXBSuvPGay971ueUOFXTB1sDls676XPXXYG1ozGtVAWr9rvfYMdhQVLSwpfnFPwUXDG+sF2Xo9X&#10;AkpACSgBJaAElIASUAJIgMagTzzxxPjRZ/hWB6BVTZSAElACSkAJKAGPAK3C8fbi1zdGil6FJwHu&#10;d3GDo3LMGGWksODtBPMoy98qwMHazsfgorbZHTqbf1cVFO2IA/5+kVn+1m05Hc41H5athsG6L2s7&#10;5hgcgC78zwfxQ27FT/bvNXDIkBlmueETTsLJxK+8XRz/kMMamIdrvoSFlb/gysb19SZRdeVvF5hV&#10;S+Axdzh7wD0d8arcrOCqEbH3iutbA/rz8ZUXTrt1yKA+oxbSStOwJUez23UbcPOkGXeb1bYjS4rM&#10;jYTkE3LMWhP1CGXtKpRgbj2LYX9+KxIe0aHrZbC/YOWaMuxgm9M70DyKDnlm/7K1JTjjODoYV4v+&#10;n22tULPXFpVsXFcIy7xk9u4ano7Ns6SLNpauK4IFQ7xHFFKj334Jn8/Zrx8/7zHclWjXXoONoRUt&#10;NgPc+92i3QYMM3ZWNHteYfxC3nxqrOgPT6C8el/Uc/8r0vzPoGrFSkAJKAEloASUgBJQAocdARiD&#10;/uEPfxia+0y90AHow06a2mAloASUgBJQAoeSAK/CUVSwarFZ9GD/628kd8i/1IzELvvtE0Wh0a6K&#10;oid+a8a4olf16kaDtSfmX9bOHPvEbH6sHHejpnThbBjp9resbn0GwEmls6ctjBtwi62a0r9n3yHD&#10;xh7k0hDRbr0GQ5mxZ+e8FCqzovCl50rLNxTnnGQemJd9er4ZziydOe2FcN2lL0zDgcK8AT2CU1z/&#10;e4HEVycA8/qfE64sNDJeU/r8H+Z98SZkNU7fWFyyo2DhcvfsyUBpbRrjDGx+KmACoYAEZyKYTgPO&#10;MSL+0rZoJ1zeYknBE68+D//27sQLPdMy0LGlU34JE4czB/fudIA1BlbTPsBzDuAwmqm9rOgFvI9y&#10;cbcOcYtK0yzp0rcXLl8NR/iPKISPscK/of737Y3rcCfaop17oaEdyKMIcweO7gej1aVzRo1dWBp/&#10;EwXuZKyYMnGmkXXenbf0a3oA/dNDlIASUAJKQAkoASWgBJTAf0dAB6D/O356thJQAkpACSiBI44A&#10;rcJR8OsJ5vmD+1l/w3Q82u268fkw2rVhzs0jJi5cWxbDAa/yDYunjLh5zgaYDZr/kyE8/hxJzh16&#10;hxkCLpl9880zCktxwDpWVrzwvlETXw1PSs7qeeNPekZh2dyJw26ZtbKUijVHL5p4wx1zSivKSjpe&#10;1BsnVh/4Fu061JQZgTLHzFnNZcY2Fk67bdQcGD1tN3xwTxz/a3vZ6BEw5BsrmDDklpnczkistGj2&#10;mCFmBYxIzrDRl7U98GoP8EiobtTERcXl2FNsFQJsN3T0xdzP7JNwCnnptLEPFRC9SE2sdPW8idcO&#10;nIzLX3zRLXfACDPpu+iBMdCAMhIFlLxy2qj7zIBq3pBeNO7bpv/o4e3MWsa+UADMnLuHoARzho4y&#10;mvNlblndzukD5S2cB2uRR/rl2QcN8jLQRUWlkeil+fEDvvFtwEVdilet3f8CLF+w7ThTOzbvaTOO&#10;3K9rXoLZ8a3yzLrV773++trwIwoj5a8vfNZA79er3vFnY2jfNrZzQI8ibNp7/NShRoNfndi/7y2z&#10;lhSzthi9Kpp335BLb5sHw8/RnuMmDfyy76N8QX56mhJQAkpACSgBJaAElMARTkAHoI9wAWv3lIAS&#10;UAJKQAkcNAFahaMiFovkDuWxx/rLaNXvgSfH9G4aia1fOHFY3x7du8LWa+DYOetjkabdRs94YIA3&#10;JBntMXruXb2zIrGimbf072mO7NF3yMRFJVl9eoefoZfcZsCkGcPbRyM7YIGI/lSsOXrCwuKKSFaf&#10;MXNvyz/oRTBcmcumjOAye1x+y6zV0NTek6aOlIHDaN5NMx6+Bh7mVl44g9vZtUf/4VNhKeRo7uWT&#10;H7410QjjQVMOntB16NCemxZOGNILe+q1anSeGTnFreOgn+CIYcmzo4he1+49+o+YvPDjnAH3TRpu&#10;OBduSrgY9+e1LfuSn0zqA4PvJdCAvj2k5Ftnwaz2rD6T3DBlNG/k4w8PDQoFwExZWh7JzB1w/8Oj&#10;uxy0TD6vaVndeohqdMzjxyOac3I6dOW6LsvvfAC15nQwk5Qjy8b3NXhnfN4D/z6vWaHveUZ2BYwj&#10;53fLSziNGdetLi2FOx2hRxSWr1gMq3LA+HPv7vXNf8baOl00woj4gB5FGO0yetaTo7s1hSW8C6fd&#10;PYS1xejV8MnPFcOiJbmXT1oAphk3U/sg+62HKwEloASUgBJQAkpACSiBAyKQlJycmpQEhyY1aNCg&#10;Dv6JJNXV1cE/EfjAm3lXR5/hn7o6Op6/lH/Nl3IKFIL/mcNgM394TxKXYw/GomCnqZf/ctFUmC3e&#10;NserkCuwDYV6sHnYBWys6Qe9NW9MLeY99S7JfIV9wc2cw60L9J5PDtGEo7lFiMTrfOhAU4HpP3fF&#10;8MBGEeukBsTVJ0qNteyYgz2C6qVCbNup5dTVulruvulvcKPaqc/YAA8wNRJ3ICFutUgAi6cvGBVR&#10;YxGToOO2RPuo+YY+fQsNqq2rZX3x9Y5KA2mi2lHTamtr4ZDaWqed8V1kdFK3lRQrpamaWm46gmJP&#10;oLjCh1tItaDCmEabNw1QgbiRcCMn2CQSMpVvrQE7G2gwaQbpBJ3BjSNdtVpJ0iINJRRUjtF2r0BX&#10;E7WUGggqQUJvQAZCZ9u2SwFMhLuKJ5KiEQPZnNaIanr9s3ol5mYLt7Ym/XCNcPi5Dg+liCqILlCj&#10;D8Ce6XHBg4kwf22/JNXivY4uOwf6RiQekKPII2T4WIM0zime52V8ksiV5RiCHCQuyIM9Pf30zp5M&#10;uKlg/eY/kLgpG3TUVUCqFlA/T+UseidV1xUGx76cD/VbLuoIfTa2WVcDdkqeBNmTe6c+kuqaptmN&#10;fVGoafiRVZCPIAU2rjtoBVAe7k+KQO0kaatvbDKsSLZWdpYhs6U6qaUBg3aKJV9AjQjZ2WJYtr7F&#10;BCIZI2D3x0bPjsgp/D//9S/yDSZMkN+uq4MwzXJk5+IsTjTZmSxiJ+jU77CTdrGScRj5keNi9nyS&#10;USX4D8lTV0izMNqaDw3gRGqrsyfm6Gt/gKmVt3+WE4DXWFumRUrZgqUKTcHDSc0CdsIunj2rfImx&#10;EXvAm7OOgF5LtMSGw6EmTXKBl6E6bZFzrecM5BieDMg7UxqANNnv027aS52iotiTW2SipEF7xv6E&#10;1NB2nFvJx1B3BBXX74q37yTmW7lQyywDbB4pA/WEVA7dkWcaxnLFA/DXXjtDUYyiIjaBufN7tGWT&#10;39AfWxD2hapDPUVFROU3pTigWKbIhvRSlJRqYIdl0gy2HBS6KTHERj5DvQ3MNA5sEv1FByWA0GpQ&#10;klgAgaYO4ntIZihh48hPO1k3aD/3wKoBdotk5+yJ+sr5gFhz2N9b3aAijL2E8nnXS2tJVhDCy6/X&#10;Ssp6HacJJH7xv1ZjuPMeAmg25SsECt+gQE0rIZQQTHIv+AacoEQ2IF5bW1NTA3saJDeAN6LVRt9E&#10;FYyAUKakNeC3pXYKHGILgcTIocBrE6wauZm3UDK5IOP38C+JP+iT6GCzwbdky8nJybAT1RdOgs7V&#10;gApwyaJyohteC+gt02blwgbwXvmSvIrnZtl38IGUC1nLRNTmVHsKmTMDZ5swDbVNsUbNRVFdRs7M&#10;kRpKxEzkks26BbMjFJ0RDkHAb61pg3FBY9gwiTz5Fa+HJq1Fd4pOwDTeXQFhOPNx0oE2hlsfwXpK&#10;woLWSQtYgUnduCXGzKgBeDC2qUGDFKe9mGmbzhtFbUD6CSfVGHHXQvymqxjsjBGWCIV7kQwxBnpd&#10;C7mMaTyrGTkqMX3xtWgIVkyWNbRMvmDfIgdhN9jX0D7n2lAb2PXYXFn8D7WTSKOIAnJiHSCcjJjk&#10;7CzNFxmzs8WRUroiWYelLqRkeEo0FB0ho8bSiKXRFdQkmwKGXaQXdrgjgtDhY0MkAQoWdtRSMktL&#10;dJOB4RU9JrcsF4TAvp0bisVSXGDR22iH3RT/yj7Kt2bn861XRoNw9uCZhmuBpxj2LQHnPAoBouf0&#10;TSskMdYzOI5sEkOx8DfDR1ZDyHwk6NmmivsiImgaKC/wpSJE86/XnUALzEGIkPogqijis5Zg7d1z&#10;Key5OZy6xgUZkXtnvZUBImt4PmbG6JsSWo4f+iW38B2yca1kOlyC78HFiqhz0pag8Dy5G+C2GImY&#10;DF5Mjy2IuuRt7BRJpKQHiJfjgc3WbAdZvzkrcAGCtRWNnn2i7RkrsI1bVm5UqVQnMrCyoOggVVnU&#10;Hh7pHlZJsTWIyX2iRpBoMFI7n+TijCgUHSZuC3XNmZ/oXUggvkO0EcweY0MbmbY/aOTaXG/jxYzY&#10;VEWL+XgrL1EpynntRjGVYy0RJQIY4wJuI54eHYDlOaO0pifCZgWiWpmspBDs0tGxmBoxgowYMfw3&#10;M5+wQoF0CCY/8GWlMwpCgyYg/8sHNgwORuBrOXbQYIf3P+4n5pgxWOfhYhuZGDWGavIlwQoooKz5&#10;B3QtoHn+N5xleS0yiaurhU/kUn175H6TA2B50gdmQHrrrjGCwnMSo+hChQgGK0HGEhI8KZrnLdBO&#10;ZYdpLAvJOR6WkAD2XAPhlxSYZIFRnP/Ad2Y4g/fKcTLAQdylHqth7BhYO6zzd00UkXKgcBL1/BOL&#10;G4Fas6ZP1GYnAw+GdN/8i/1y6mK7KVGQlUmazY4Vq6MKuWrWdEdG4o/vhILeDduH9zZYrL7SuuZi&#10;OkRenYXsyGADbMfjPgWg83UYtZnt0WPGOklV2BrYnKx2UbetMQZajB+cXhIiAcqghDbXb8GLIANq&#10;7JXumacRmfN6/I4wShy1nCkMuNTNNTBkL9Y0RKa2L9a+yW65sNDX7CTE04mp2Wai9HBzHaHSxDAo&#10;QDsT9Vj6TZUWWNBOnFY5At/5H4KaYos9+ujWfq+ZEQnaiNrkuGT/rPZB98jHsc6I4xETlFOcnduz&#10;2YLIAMgIrPax7vB3XlpMvoauy0iJREtYgVnlnJ8lL8D2yufJuaYAez5GWPlEeQ3lqVbuLEMjy7D+&#10;eKbmZBQ+Ku4slrINDp5TsbrEx7A8vPwPtUtMmRFykovNliZu/mQzuyVzFYRXpeZ6ngF6HXHNo3hD&#10;4ucNRsfYV7p91r2SKGDzwOBYg3c6Vmz+4E6WoIsgUFkgYLEqSJzyJcVWGG8ipAIBT+bJLyQ1Mk7R&#10;OKt5Qs53Mu4gtANSp2A91Hrr1mx48I+yDfO8WUiP+Pa57ZoUyGpqaVDLTTlhVRQbsvZrL5kIIYmV&#10;2soG7SrxeWBBdgAlAMq5X2mGF0LdBYFXGo5jWPsm1bP0LQM2avQhpFEcP4SimBax9it1ohQAInlG&#10;RbzMX3a1ElJZ690lICuz0VCrpXwenGPGBzF9Io9u4yG2lRvMXaPqrNtka/B6687gs0W1XJZksywU&#10;NpaILWXtrYNxH2RBjeILP5utmENlJMCLUb7SyW4Rh8XnX5PGi0qK4GRM/EVQnan/YiyhWvlLVkJB&#10;JnrmeWgra68VnDKRCbBRihMSr8MaZnMAN6jLp9hzkRunxCj1BmbMDuuVynGoh/J+5G8DhaiZbbg1&#10;L+siyOTY6jhq4cgeKYyRkane/PWsWVIFq59WQjSWhQ3xkkMcfXYponNGTuHwHR3iuyAJLa6z0hlP&#10;ZKLa5DustpOHNzspVCawas/ASDR0mBg4N8WqNnYjGCm5v1bnQrUwtvigTCegl+Mt/MkqqLQcE0bq&#10;DWfdhJUuIgN2IE7MdoW+d/7Heh5+Y/WNKvPcIZqpuQSmIEsZDo1Zsn7z3RMYpuZATNhkbpA5n25Q&#10;cTsp2kLL6YYG66KAx0TZzeKyYD1g3Lw4L+u5U087mDN7ZXKzXkrLR9q0hPpFG+sNScbKHXuPdx3Q&#10;f3LDfMB8NhNA4cuhpnS+mYfmhd5aBEjiYgMXfeAGO/9pTkKaRM/lht7gBp3EE+nQjGU4RcYcXaSl&#10;/lI/KM9hAG52F2Wb5NnwZqQIH2/ZW2dETTanYz7FYcepLZ0m6oU5LVtnUF5Bg5a2WQ0XpxBQ+ZDE&#10;QwWKuxSp2a8TleF4CGrbZs9e2c+wdVLHXa0YBLF/JH1Rqvj6nA6Jb3FqhUeLf8DdaHQOP721TbHv&#10;0FbhhRogFoaGzPxFEE4cIfcIzeaQQvLFjvCEP2qoDeWiOKz2HPDZmVvVwm+l++5fp3fua1EK52rt&#10;O04uBLSrZL/yd7GH4gG7jqArd0V7SumcQYK2U4+culgNkF1uTAbjshM+vkfhsV2Fm0+OkdwONcc/&#10;XUQiSNmqyI5FX9DOqCKrnaQ+oquieqIkrEeetlOzfCtl44uLguhjrGOwVdt++YrPzFhJuQqBHmch&#10;ZuoPHiNzSUiG1uvYO4I8sA59ZI+LrjGBYrhzDS66p0Rt93TQScb5QRdPA+Iwu7GJlPt+6/Qz/vnW&#10;W9ayjB/E1nspkW2UVWARETWYCNFb7w0ZtfHBZOnWoNA2OS9gw0R7DXQed6Dl0jse1CHDZg8fd1Kc&#10;YnoZkIjFVsTOKaCCVqlYEtZhWbX0RUTNwysYnsEgI4zschCjZJPSHekJ+mAmSPVAnmGLpy7jZgvh&#10;DyIbuAOL6YwUKMbjKQZFbBYShzASBBueuzajUYXAMBUe6afSpDeeqFjoFDGshIOMuBt0pi9mdvt4&#10;NH8l/SUV5IaTXjn9sYIjMxDHESjcm8olTiSgYQksTbRUrIWCCKtbPcbp8cD2SggLKbNtvlAi6fIM&#10;HKmGNMWaBidb7BOl0yw8q+ncaitO13pqm9MA13/WcvKvhJ9aLw2Aj3ArmlQ33sjE8zB6smtWk6AR&#10;cysT2an4evJn3BT2hrZSboGooPgE6xGcecfJ09c1ygCoFHI8xMJzK6RurqFUnmsW6Vk4romDkhSD&#10;TVUqYdt3Fmp5SAvYgXBDrC2z+7BN8g7nnjhLJB/Bc3ywAtcLa/w0YdUZnMmKrQoF31idEDfhhWay&#10;Q3cm+2Zn2ETRis20UlSeLkLIYHnwUjTU1GDdlMsKnI+y2m0ThqDuBfrCwhbtNW1kN47igSsWmWPI&#10;ENjLCjfndJ038jV4/youWuSOEi2wonE7bLGGG5+BToFE4oVOJCdXskxBuuXZr7NxLMIalwRiW4Jn&#10;+yJ+T224qdIKagcPO+PwDQ3i2HyF/JsHyXbBY2s1wVMPMhg2RGeCdBZvNrTaN57COg8QUH2Koxw6&#10;jW6hWlqPhjqJimj7wOGFyrPpIdeEDi7ANqES+O2SqGblyiWw8H3oQf3zFAhv0VGLOBiFvBR2Q0xZ&#10;3FMg+kqrbWDiAMPpmvhBP8q7Ip2pswGZ9rhOso+0oF0/KGygBjtH41IE9kOiv+YLX59YIdgbJiLN&#10;cZIVJCgk18LQmSR07LgZjpfsCmdt8cQt31TRItmKzGl0z0dsULSNuicRkbrsIyJ3x0g5iHB7TQNM&#10;xcYhsZjFzzN4si9WW2qMDRGertFbaq6npdQo2xgWIXtv/w6TFBX07b49+STriRskaM+hodIGNle+&#10;42VdCIVWirJ2o1FEtN2gMCVjsEdK4h6Y8APnSI4t33sFufuxEl7CzRUEEsLEU3k9wzZ7XcVmQmPJ&#10;I6JYKB669ELk6QTKAdMdHyfcBNJmqVOMMpvERjmWifE/0gf6Fi88bAywZiEdEf9oPotE6BQ+Avts&#10;FZM9IzaExUf+lgGEuCbQINF052OdDngeFNm6fvlKgfGR7gbIqSgbiSLU7UDV4opNkTjJmciwkblG&#10;o3hE0IHdKFhzKhdNXtYYPMxaNhOXCbN5obXDjOfqmqrq2iqYAQ3Tn8nwyfsZttQA5yXYpI2DwJdc&#10;+NFv2kSraPq1hFEcqIYXTPynN6Qforo4QC6aQhOyeUpv2FyDrKz6cMT2gqG4axF4ULw2dXOXllJy&#10;yD+LU+cEzSRp2BeoyhMq9cacCjgokeMjsY8kCTzeuUpSVGpX2Cfh54B3ITfmKRG99ayczpGyUIJs&#10;GoTJFoBiZceGRWDGIR5DDpbCpRjfnySwFZtHuUbablkx+WX4x3ErRC9DX0nTSaT4JQYdeReSWMAW&#10;CKJTtmDRUiI7PS4/zkOwmySl9VVX3CcpujmdrgAkMeIwLHkKWZHnE63Oi+5bwyT64g7FXD0pWhjU&#10;uFAkitcTlzXZZEC4eRHaEyzfUOU95JUIptit52AptaIXqWVYKOKoPdR0DP+xSY6rSb5m08LSPTca&#10;smib8iRIGMgQUPtYPAyaKDuFsiNdTlOxmqDbSaCfVC5Ljb8nk0W6piuhLMKSlNo9cXg6Jq7Stp0B&#10;S7OsxrguxjdYepig4S7oWpVz3ajfzkM5lRRMasgoxP1jB60+sJ6QxtAWiKVOKcJeMUBXTMFzCvS9&#10;LRPf+H7Pfm9twW+t+D1PwxwuvF/nNAUb7XIcYuhiGEVbFDhfQdg3FAREV5xjlPgRTk/EOlCJxMis&#10;0SSQp0ANiU6M1wYVMVSbZTpfxLtE6V1J8AU3w5o5dQXVG5kgFvnhnKVk0x0J+qKsEnZIELJhDgyZ&#10;ikxOZJtFTSH04ozcyHQYBRskxzrsC2VhbDiiAxL3qG5zTUQ35rlH5gQqA3sq54v6W49HFk4qZ0/A&#10;QrjLoo1YoA3S1JlAaA92xLMGexy+scYj6iSQPHHZOq37si5K+uQ00LY/4OxYrUmTGZCXqznJ+M3G&#10;DhI5y4yIWrlbrFboAgW9PctZBrttwBcLoMKc7vqW71IZagB9tsFLIjj9G2i2uA/OcDmXjYtYREps&#10;3ukESx91gMt1eSl3K1Bh0PGxarMN+cERGmJpkrJYvatPd8RQxOCoPfzzGlJvFxDxK+dICavXA/6S&#10;9rivqERnUcFvfLIB8diC5XzvSOvhuP02NrCnplzHpiL4tfhhbLHEHNmPI6vCy76x/WUq7FdCPpPb&#10;Fw5YrKjOisXvueOFdihTYrHJT5yhYNJPmbXLvohSBgLr/JCkNc4TWS1L0G4WKaesIl6HT8TGyNxv&#10;9bE9wV8Ek0ZKX6z2OSfsqWToW1txUBs8eyYdsowlUtgrRGTBv2y2abDx0jT2BdNkJM66qI6t5cmt&#10;bOPMMQDPWjCqg9N/bpLnl9lH2+zGzM6h6c405CxzuQKqLSmCXDT4CKhV/Betih2DC5A22HnCs94j&#10;8MaLEaTP1M5E1wQ2y7YmbcD43oRTVqd+AeXyzZLlzxdFbHq+R6UoYD1JWAUCn9maggfXd1XjnKjv&#10;Tqmhgb64KrygIHkniVy8CSmcuWjHm4zOlYjQ2eGzUaLdSqPpYBeT2RO51rDXst4sELy4kdbrWuCe&#10;SpgZbTTeQmMLXvwPmg6PwLAYbCbic/KdcaCJ4m7IEmgzP4Z3d6ZonIZnyhqtRafEOYRLrix2yX0k&#10;nhuztGkyWhAdivsD9uEch5QhOQVnVIFI4UxVLiX84jxDDulgfbopuYh3eGCX+yCO0SqVuACxQYxV&#10;YsuUFgU7yy1ly/QcPvJ1yoAeTEoSebpuWu8nbidwgcLHs4lAXTzgY1MoXuOOkyr4nXg9McWlBTYO&#10;s7NhKdqczA/VllKIv1VLgYBui1liXylh9OVkPQqL1cGV0qQAL4VyGsl47L0Nz0VY3bTXZ6SVZL24&#10;eXlRQMDoBO2lhWSdouqetYqxk5ytF5FcLMTHa3bAgsWenF6xuTrtQ4wiGj+akhcJV0SEfedJ51Ir&#10;bUc4oUa/whPV8RA51oYV9krMTIae4ZIOS4NvacGNanhVw99qWS9IRlcdb1Yo22A4nz01FACj1WYt&#10;M5wWIh6SBmexVdhcK0Jm5N1Zc7bCPp80jiZo83wApICnksbL5n3CX41wIKU0jcbtrQx40iepMjpQ&#10;8xUPJZtzOeGW7NWTDluGKB6eh0vSQDvM5Sq5R4lFEobkTjMzMcc4B4GG49m3e8uxjpCxfTmfEVDB&#10;gH8gtQhdGvg2R8rCM77pVFeJtQl3wSjn+p6Tnafv8sJhw16XoZJQBpTIkdXj3GyzEpihyCEsGpcD&#10;eNkpV4oEqRmUytD/1odaFWFf4syZLNf0AjWOKiUFtG9JJ+2RWCo7SknNvSPIHkIdQ4Vk3yNf0Wep&#10;M0yCoxnpWdAY+FBPZGI3YoHWOzAKR0d8lSuUvK4kVZ7qefHUuii/lXTji8kwdNsmTx94n5QcUO54&#10;+VtyIkbZIZofyIUC7eFv3D6WgyuSnIt4a1EGL6G0iuEJsL4GU79IiqgO+L89sV7VJ96ibHw9Qs6K&#10;4p6UwQ7B6yMxwVo96Qd0KGGmRekpN5SbWm/7yJXHAWAMwdMSsGHjSURN9hGoQLIRQMdqnMAk0M59&#10;bbTVuPrEcON1i/IOMlB5ax00d8zka593NeXwcF5hfZMvftMOPNKmotYfodlQgIJ3dClBpip2JAHq&#10;c6wlQR/r2+XFU1JAiZqsG04cVkHpFG9us5/okQrL4mLsLsk1Uu5hKXIopqF5ujHOG2m9VX1zLubL&#10;vh1JfywJW5w9m6uUhUGZN5UdUHtqHM5m4xvfdiakM7sErht3MRYxjThDx+9Jhs5f8x1+UQGOSTa/&#10;kUKxcwGTCNoZexnRJvYSDjGfbNgFJujhgd5wPPXNulJ2Wl6PrTvzu0caQpXbRlIaQhs5Lp58gXof&#10;3JyblCgYgIxCQq0RyxKxcbXWy3rF4sQF0iivgzYvYz9P3XAwrel6cQuFS1GBD6TQFvcRlUBSDC+H&#10;EJ/MQgwqkO+o/W+ov9xtS4DmjIQyBT7NnMDq7FyY2eeHVjrGzUkQgi5kYPF+WkqeIBQPvBDF1VOO&#10;J7bpDg+4KMmbCKm4NJseeb5ZrIQSN5dxcfoVgFivF7TRnOMCeyxYLZDWfRZDxNbQpYfXQhZxMNrZ&#10;vFFUh3tq28jdwrNoaTtzRCAe27TOTqRnqzMXPFYb4TQZXDX7WJ+trUkwIL9jczR23X5S6EN3yQA7&#10;CSN4i0HyWpJiKFegYqw4OA32siMnKZf32ogFZ1ovRWBds8KEWZ42HzBNlVmSOBfU+ih5w78F5B/2&#10;+hZNikIOlF8uhLAMySV5WkR6bHf4SbhzxdbBUYSiO81+1WGVIP/ATWFDQTPnmEAtZW0R/+I5Ho4d&#10;jJTiiVNZLJf9DwsUxUV2xhVLXVbm3txSCT7O3ALUeCabpelHMRkJ5TZ4HkH2YAPidUq67JsHa7hI&#10;DWUTVEXOz1B1qQQ2XQmu1rFY3+fpHpK3/gn5iCvgwxkfJi+SiKOmiRY5haCo5DpGH1nRsFmiMMZ1&#10;O+0QT2NvKIbNzRHh5E+MgkagcfSZcizWcM+IfR9gRc92IPrHbsYDQdqCdgJRk9Mw1mpUbKt/pHrO&#10;XrgdrjVIyosY5BNJF5xG0kEc5nCtdhfynKngD77j5zFZwfiBycQptifurtAR6/da5QnRpWV8PJbD&#10;0dcqIknTV1U5GnXU++C8rNNO/jrkVLlwJOo5IKtp8ob+pQUGbYOwcCkXlZUJsnsVV2M74rSFBcHd&#10;xHJMByRZoiWbWUDWczog2JiwlMkhkXk5fHiUF44QIPkk02LzNaNznSM5iplzJ8kaCbVnZrY8AhGE&#10;yCVLBc5gvJhHZ4n4qD1+5VZidA5XE/pNFWmF/Zb1wcuBscPUawfP1uVlzn4HKAmSqOFZO3cVa+UZ&#10;xqIH0lwrHfEGPN4qZVJvzBAt2byvwSJ6mx3awj1ZBlFzLOIDhSl7Qs/KYQlLnFGEd47Zyq1J2b7y&#10;pGXsOgyymqnQrHG4ngav/Iv+H3vB85ppdrMnTawAh6FJebiVuJPe2z34ngrzNzYCXH+A/Z6vzALB&#10;dgH1h3J0CfG8x6qzZS3BX2oO/lAP1ZL8rKcTqD/y2XwvdyPRNVHREkHFWCgDZXGT6rC+krjkeobt&#10;h/SUVFXes1xd9GCzpgOt96JTSFH9XytbuMZD2bv0vgCoT56JUUAkU3SbfU97xeCcB+GjPUgBxxws&#10;iiuwwMSsxNMHnYmoQrAM6xCk676zsw5X0IohJfLinhuUKqyYSOudGlt3xabqRMgJCCkJumHmHeRA&#10;lmk3x9XtI+8iOa2n/KhqdqMPbpc00zvAaRyavEDwVtL3AzypE9UX0P4ATZaVVMyuQ2yTYfnWHehY&#10;UJZhEja01UfJipHlarsk8S/YeQ4oQeSWmOgqgSHdc+cHzZ/Fisc5NgHnFiwhhNCUS71F9bBpkfCw&#10;e5znttIKpaic51LA5A2azkeZtf7tzgAuVyuZX/BL3GMzavqSphC5xroMW0K1vfLic0OytrUw3IBd&#10;JzA7d7oVbNB6yNa9w5ACulnzf0DtxJP6UhUyImq2ITSdOA2gg9kX298Y+tJIYL1styydQOtZW2w8&#10;9IJjvMNze1gRKSJZFYpH5ekLaYbUh4jivXGcX6Lj2PRweIL0xF1lOUwS/WluDP3eR54Sg06E4hE1&#10;2ctf+bKNfuJEK4KZm+O0eVOeRe2486yPiXrBMV/+8eNwwNOiU8Xq5PdfLtDZrJkm00kcJythnQtm&#10;JxSfuYd0gU2q6AzL6iployIwK1gukN2OSNkpnc04ghrvCd5qhJUZBW7vWkB+Wi4jshKTKDzxNBj/&#10;ukHeU9+x1dQl0gzfR/BevlPgfraGs9e9qYFYN8mF8nu7ken6wVI64LwTI2WfRQ3ClnBh0kjzEQfZ&#10;XZ7D9ZARexGNOuF/S4ZOnZXNylN2oTn4BhhUCS6D3RPFZirStzTJ0yToeOLktzaVkywQdtjbkX7n&#10;GQE3W+yUQTEhYUU9Q/Gx2/GcCeoeR3/+EaMzXs+pBvg4RWe+3F8qnh0ykycmnFqEPJFHV7y4OF0b&#10;oNkCsImU5llszpz4LM/rUawVmUkHaXUet5IKWTJJzxVsyyUrIHhiyFhkIN9iuNZoUGTSXg9G6Dxq&#10;LNUt8iGVEaPwBqZF9bhYe41gCyGnBP/xKBWroPleHkbqwKF6OyVlTZU0PghZRMe6YzXby4Z8fSa5&#10;hTTc6qX5yswYck2xwiRRcd8bJJvfwOBPdk1ogE/eRGNrwHbVC+vZPJmz5wr5Huulgy1IEFycSpHq&#10;h1Q3CJBL8+zK42T1EJEHpcDdZxVk1RIrFWNi2ZqTRbpkT2wQcTPaLNTAGzJ1G3qcmJxnc9+6/pIF&#10;WPfnB/dAJxNX6nc43BosmVaZRGsl+dvYI3GH8XM7rO5Y2yYjRr1i5bPh09bIDsAiY0eFtftBiVyG&#10;1VCvSfYwusvJ663IPHizi8+1Muai8VYoaajEZw6oVjdD6icuk1TFnI1hNdBO32EF/SDRwFOlAO9M&#10;0wpSaGJFGyGmbtlVZbBWBwSHfOzMCHZEMnAjlVlDED23KxB6ikepE6cqftjFs9HX+oLjVorzD10G&#10;eIZM8rem6lusvCcZ8EZ9kDw1qL82W+FE0HNrftv8tlpFZr4hjyEOyeK3zWD8pPyij5h+si4yF9JG&#10;pON6LcxQsJIZkTSdSYX6RrFMbI2BcZ5EJ8pm37JdeO6LDmGd9s/xnCEHZOtqPPCsn16fPMN3AQTV&#10;xkov2I+En5BC/Deo5QHphzy6c41yARPuK6kt9kW0w/eMRip0Kh3FlwjOwqhRVuMCbaS91G5Ptp5y&#10;8+Euk/asBMUp/pOu3lx2wSKCI9jJ4sMeUXSeqwpInTVP4oX14dZZMCLqMffWZjNSjfUpEMtlgTF0&#10;ZrSEs108iy4QxL3RV6ihcDsEu8Wdk6kl8OxBIcwNoJFlb9CZ4qSwxq/sT+E4dNpclTpll/Qgj4ZT&#10;jN3FlDXVgGVYTyNiEpdm2u6vTWSdDism6ahBLlqHlk16a5WArIZDFqkO+Wq+Y8Rr9NvdVr3Ju/K9&#10;f9EEdvZWB0V1fS0PeDOnrmzp5F+cCdu2UvjlpS+NmXGcIwcRNgBROvJiVqUs2QTBKpGhexHOORyK&#10;AEQRWyoGGW9I/lHyPmFiGqw8UBCrpqlLXHfA+7iDCRs6u4DdxvWMnAyRcaidKrjcJJhZwRHW//sE&#10;eSaWp7dewmMbRfpos4LEvEmhpHn+MS7zYqWxPiwoGifjkIjIDqzw+DgLTVSInRrSII8pWYU9Wfye&#10;HwJ8s2Kq7mvP25LCOP/Lrlq8DbXKvxIQp8tSFYfhKQMXya4weBWBBuC3k1WaROlt1FPS5ngV5a4H&#10;NTzuyGAn4tWOui332yQ48FzSkNw8RcNzqLkuv2VVt84CA024ShuLQ6IQD2MfRGHnyJhS/H4l0sRg&#10;Rc7W6J1EE2wyVRRQOvavZndQAtL4kPuznSKHnmjjvfZLkXFCh+QJN+A67EONAr5RckVXrbgMazjh&#10;Nkli4GUHeLbVel/9vXITdi1wYpy+SrZBRhNsSCBbtCptbZq13EMkuS0luNY8yGtgUBRH4BkcNyns&#10;FmWusclCzAiD5Mx+1KKMwXculBN4XpkdgcvZg4yswtndAYniaW6ZFL4zjwrq3L7NRGicPXSTnGOC&#10;6yVrrc3H6JuQCshHibuyCJfZbw8NfJCAykYuR4n1+CaJLkRyG0roeIzGuUS58AiGeflE3oRClHgW&#10;l4bxitiUP5rZUuYC1V9BlZFyOJZ/uPDglQ1XEmiGXP3yODJpm2Sf5B+tMnNuyi3lTjsd4MurhL1E&#10;MjYRYI/A/GXONjlPcVhcsdDlUG8PCEgaPRorEUs0QV7j/J5vTuJSmD4nfH7G4Gb0WzbUVRsYbbLL&#10;MJyFBoNAwAPyBYWbCUJ2LGmBVTquiaIZRT4sx1bimRsaAn1Lh+BvE0U9sW+h4O/ZQNARYnKS0Ddy&#10;CX7WFnCuuGoQuShKWVw+z0KSErxEXZrs5MqZpg2yJFhZA9GKEJvomsRppKRK+PNJStW5VU4iNH6F&#10;1dgSEke0RG7F1cBVxsd7EajvQlEqNvUTRkTKhqpgnku1W2mExGLlGScr665EQQLqh4J3tspXp3I/&#10;if+1N7JoVMy4HnvZKrrOHWLd5bb64Zjf28SP7ZwjolWTUDdtniK0RKUkSFkk1K1gmk6eJNhhKMg6&#10;F2siJA/YUKHYwKhoSs8DsvcMnbWa6/DG4EST/XDoRMHxm1osCDky8UxgNl7ScKeQpOjwN5GOsql5&#10;rQ3k2XKul+1xv7x5O6Zc7DG13Cmd4+i7FspFPQw2H/Gw01vz1yVA1h+R9vmDvGY41t7UdL/QkqFk&#10;1FeroqE4y79ikPiLeQ7eTDHroOK0Xy+4uS5S+5x1idD9uck2OHIDEI/VDnLQ7JBMVz2XKx2kSqzL&#10;J49Et+ZIzWzPRITi4Lzcj91q2ACwB6EN74mZGnlUiKoXYQWEy7IWieNxPOfbK1REbS2CKhU3zzQs&#10;BBur7PFeAizwsd/W5Fz0dy0KiilgNFKwXFTZ/CL4oyKn0lbGzi+IiUlqwtUF3Aa12/4GgEXl/Bsl&#10;dyR2Lzp7as89p9sC1s2gw4Fi8VYluUTa0Oo5wcAd1rEHDZ8jl/8jXJs72JK4K1aZrJ6yxuEvWpgR&#10;vXFh39quK5ZZiIewLg5dp92sqtlmuPppl/gjP7+3o5C8noM5jLDy/1KDzXHYsTh/5Tls6yXZo2Ep&#10;HEri3JEVDKGvd7OSEErUODQrGkdwRhEwSHEWnJ5Lrh/OGz1HKz5B3F3gUsX69qCmovaYqwN48Txi&#10;nNTGUY9+GmlmzFEmzrt5arf7KskuqEEQPauwK3NhsHQby45lhRSsw+Gj+ILOjkozOC4GfymHN8r5&#10;pypyvcDF8PdO9BKsbIw03ZHblPJkCM7ueIjHBi/RT9SHRLpMJiidF50wscf+zpN6L7PB8JOEb5vJ&#10;UdwThGiobAhsOJ785dov6AfkdL4gE8WkUqzuUT/Yc3BKm2QSXvqdCj7JmaIMb0SCA5ITsW2OlC4h&#10;I3QmncGGFcxQxBE4nRFTp9hDJiJ+wybxTsvwnWk0KRF303MFAWflfCMe6OzTnegZtHVotgy2Vz5a&#10;PI2rgh26nxYSSXnxewJEMqBsADfHxncq7OB9WTjAIkUKAVIsydfrlPNTIX/Fp3AjrcytmZBie8rN&#10;UiFlkAxB+miDj5AVLbKtcx0jDWPb5w9yeMBPeZ0NCiwQRBLkuT5EVyL7VLZ1dxpaG230b5xjT1Re&#10;sKVeqLH4WYGtullVEC2yUcuau6dfTqK+zK202W6s0xW1DhzMqkYH+TYUPirwecWK1yv3VcDrmafn&#10;kJKOGze2stLseXruHB9SdvPsd/7zduXePZV7d4+9+27S6xUFr8LH2N49T899imyavbwjaxuPnk6M&#10;nLl7/sd+40snvu3kOV2hjI6N0fVbHFFcCU78nqTJEniHTQDD2oF3YrEX7JjZnCly0gxFp7xYGluQ&#10;JOn8O2/f7foNpIJYqdA3yuY+eLoYqE50yJ6NnHhjJ8cXFa7KQG4kB3uN4K76VoKuxRZsLoKQHN/e&#10;DJqU+DtyfpzA4k6ZxoMluXUS2Erod+F0zUFZg4349Ot5OwbMRmRIM3lSf1YicbdxVs5svX54vtkc&#10;jW6LG8FvJbPxsmE/ZviJnvhN8tDOgVKqZLMEzDQsdnHAnkZ4PwV1+Zk9LmQFVt+8Ashc4Ax3Qe0L&#10;jwODnMA2SBIlsbqyRC8ZrdMCrkEOJjnbZIAlJGrLX8g0MemCtWjRDbygp9llvBQbGht5N1ZBL4rb&#10;t/AVKkICFyiugzSEox2bC0k/DI49rk23PQvhsGb1jIEFFS0uwoW+9oICV0364mUSlJCxEdj2iaOw&#10;HssJ1VsMl5vLo/ksF+x5nD2QXkqy4nsAUmXLR7qE7p8oBwyb6rTe1L3DGtyvrvB0VC9pDfaSk1b+&#10;Rqqg5ooCSqDxxRXIGYiXfynikvvASWydXr2cUwlx9pti5swNfzZg1dxnyY6KPUScMnDKbRMpm12J&#10;qw+eIQZoJxv6jXfvbRhgfyXBBo3AULOZKluOLx3zpbn8wmsVMR0yHi8A4bfueoK1JXFzwlEzdJRt&#10;jPgRQuk2vJWFs57NlGecMBUokjwA+gn0avanLNbT2FzcF3vAYL0w7UdZq4okd0kE8D3KWzpuM3w2&#10;B46jrDYuMfevP6z6io6LBpGcOM0WTbeOkcIZGXzAcm28s15aGmObGXKCHIc8J8pWZf0Uexsb+aw5&#10;ihDZA3vmyN94wYKoxytHfbvYw6H74b74SkLu2l1TuWKEGgueL17tMibiAsR5Wv21oZTCgLfoF48V&#10;uD38oyyedu/cko1FwW6SVnrqSb7XrGlhNJlXtsCnWnhRjfUMnSH7RVO+5+TFAaIqoN6g8ovd4EPm&#10;nR+lNM8t22O1VlIUjjuS0Hj/ehd8pPUmChtLpB+nyVAHXYhbfUKJu3RJrAFNjjZvUNvsdC5JQpvz&#10;tBhuGAXThS/tD1awKipY3troKO7TBimvjWE35KzQXs+Z0znbTBwgg62K03CuNnCuFaiXTJFLppRW&#10;lNZmkrZTXvFi4ShX5w1JjFAEK7H4B2yAUQeeehCe+0bFGI2xXbeJKmmw1Qi/j0E3HG/f1DiqnGoQ&#10;taVm1neGt9/3nLQbZULyxr/UYXrZEz3izkI8b+0FeHsOhepgm8hvUR10BSDV4V0ZagZ/5VqTuGN8&#10;fiC8sPg4zcLzqFT6oRR1mL0903O94O/FRYtl+e2hQT0qV1plysE5vKwsXq/pGPIn7NhRaPQ/xzty&#10;Zv6FgOuvtTMreDoXZS+3ieWnJcaRwPwe+0M+UhBXl/mArrJBg9p9e2or99DxNbEKeOHgNXXK9JEX&#10;pK+VWTveKj02SnuSYiSwh1tHhESTnLZjCiQTxElDUCfkbwK3wMApkmC35RcwYTlw/CawXkkiBjvl&#10;JWAswSpRIZ0qmuc24vrXHA6gSnOBDGti22e30ni03aiDlEywrQox1kPPUgWhtemwLYpOev/67ZUq&#10;xOEYtL4j8CzNKpXvw/2WufTfs/sgHONXbfleOa5K1vKAgVhTYdP3yiAHQE0LupyQ66jHuQWclDMb&#10;U5r1JtZcQ44lcLj7QJ4V/0hoibdNDgCYJMivDNjavDBkC4WaiXTIxfmJpaVgfaNQIR9iJeH74lCX&#10;Kd4JTvMOz5NzXa+kRE/+UpSvMj51Z1KBk9jYpFH0nTsiILf42uLN3d8jMnTKHwoNWBfZGifvRNnr&#10;C74NmIycQwfRVzbTSeB/fNXgHkjWEwxWEtCo3HBnPcsgTRA5oVqKrnm30b1eyMF+1s695AYH+21j&#10;zqBBg+bNn5+Wltkp7/Rze547aNCVHXLb33DDdXmdT4dXT7NnIENMirRo1eLBX/06PaPR0Guvu/n7&#10;N3XokDt40JXz5s2PZjTq1OX0nueeO2jglZaljaYOT2gXeVISB/+QSdrF6NFiSGH9PA2PcpJm3+hJ&#10;xml4oHIm6sg6QVgrQPtgI8GabQO5GUmp0QxbqkiFBMbNCoiZ+xhQG24ehmkOPahonIk4nRM98C7t&#10;qGpjuKJD8Z7PeGE8QA4LuRzrwRwdfidKaRDZ4ITaT7VROGKHKXkQhWeWI70R3Q00krsXzGZ45qNr&#10;kiXFuhF0ypwIYJDx4FMOwxd+zrisTw3aGuuTGLaXcJhTTTaPCZTQJxhWD63asl1QssWqhHJkGSEm&#10;OpHF4Ude5wEINCXrkukFOug/4zhxGkjwuY1YkKkR/zFScw6PWxRIATAnC/pAVh7SyngtsXu4cHsI&#10;VYwKEPBvnhOyMjFZZm2tKBWaguuD1TKqitXDJl4WfXzjWKrYA8Ru5UjfsPJKF3yvgYLmp3mY083I&#10;Vlz3XY0NoknpLY9q2+H4E8844cT2GVnNIe37uPTjzR+XlBT/c3fZe5HKskhdtagAd0J0gw2KP0o7&#10;JXx41mtFxTlHvHZJLkni5wtKxo9m4i9u6zQFvRVrpmiwBDuqnx2aMQcUqKVu3llXQDL3NArl6M3M&#10;Em9Mh4gyeu5FZJFImGiNTglQmr66iZ36u52NkLugM4DDGWecLvzDxZCaCWOfQ1JWXW2zmkijutpU&#10;vIiLRZJ2JydtT0neg0sG4CqKgesFbi21kh2HdZkCHAGKRyTxi2M0voxbY+VDeZtRTm9ja/OwWcfr&#10;V22jh1inXwYBoksUPgmbQusz0pdWar6cuVZLKiAlErTdyP2ZBa1d+9lP2FTaOD+7YjZfk7JZiOJ4&#10;IS3YBantn/96y+kSj2HBT4xda8jDHtdpaLtud27f/J9mrU+l40/NSbn3xqxYrLrKbDH4f/vOqk1b&#10;61JTUppkRU9sm7F69erJS07Y8UlZdXVVrLz441U/q43tJLmzb/KinvOlrrueiw2oLzE3ojePyKT5&#10;zuy/QbuS61IbRaLpkWijSEbTyKa3kmqrrWtl3RatQCnaNaACeuJFc1TyQAxJYHTik81FPn0tt1vg&#10;iUmk7TwYYxMYtGtStEDVpMf0R1hhic4NYHzEzVy7++toO31N6Oat6nmBgzSNNJmnf7ogwK3znqvJ&#10;TRHDD7RM+mPrJuPy45oLWhy+/Z7RtZYdSLVY2BgYC9xfSclITklrkJKenNZoX9kHdbUQMsT/Imvr&#10;P7l2JEn3ishlmEbRQ/zQVGkjlwRf4qNX7V701dhPOsVgx49UGr7B3I+yKRm4NI3G9I8sCGVmB+RI&#10;glSKaDNl6MxA1v3Bc2EY3oqbAZKHYc0JyZq9JKs9OiU8mgdVWOHEUZLTQiL2QG6VtI79GR0jXZfG&#10;e/+6zto6ExzlbJ21ziuXWpKSlNQ4tUFmSlJWcnJ2aoN/7NgXYx6kqdZ/SHMkmRRJsFXZyBE0MFZ3&#10;kqbx2ni6ebgcpevoSiHXQslQdgDPk6wRJUAFYl8sBoxjFjQV3hRCo1c0xo2Fo/hQ+mIMLBNr6hLP&#10;SFOJJKsIPjCN5vEY70KrOzJF7hlpHkocvzJtMO/xgWuideJoXAzlY61+swJ4mUlYfoHmiy6Ygr2M&#10;mcSDyo+u07SJM3Y8Q6xTNMk6I+eInAukruLkekRq/2MtwI5Tq0hS7M8YoNnt/EiwYyhn6rID4X1k&#10;veRwjhqIRo3s8WSuVkrB5xOy0MTNmEPRgXjW7vQKm2eXDkcRoymaHw2bO28pZjRZRC0XFuIhqUTG&#10;AgfVRaordsKe5IwmsLtm7y5TUnoj08Xa2mQzQ78W9FjGAbg7VARV4ZrouV6nbO7ChqlRvOBEDKkE&#10;5Gb9k5QsBzNuix1VhfSdNyrT3NSJ1NHPfOk3JnAKPD1RqiK2Tp0gFAZcIUnKQhI503OZjV/FCqqr&#10;IXyYgXpPdwSGczBk4HQMPqeEPTVGB37Qs4sGXJUgIdcqbpYdArWBlNBID6XATti8d4MjaNV0LD8d&#10;mj7isD/fiRdzs5kwz5GnIGV1HPWNGiCajF3xXLv1z55tsKgsT3a0Di9Tpq7Y3lv6bo+oiBUGSZB9&#10;MlHl9oE1AVh8srE5mrwIJ/TsY3A/6iXKz/ocRu09k8QGDpKcKL34JXKbSJXbEkzMkCHrGjk0qo4L&#10;k0KNQpKbqmejEEBfSgmenTgQjgl5vVAKyl7GixGYDEvB0ixqs+uKqVoMmvyXbQ66HhEfW02oE3Yv&#10;2R0XJn5e9Ig1wIfgddoqnlUT0yTGb7nYfgXctzhCaZY1mbDSiRHYOnznG7ZS11AUDiuovEfXTXeX&#10;KUNiG0yQtVupOwNgUQcjro0QVtpQGHg3EgfKmkGQQ0iwYX+ys5svXfq3n//i/g65uRdd1K9H/jmw&#10;E2dAR955551rrrn6nHPOK9u+jeTSPrf94hf/ctEllxYXrydjgcnRL/9tyX2/uH/eggWi9FSV8/6e&#10;7sWpBGoVWys2lA0QMRBJz0DEWLAxdsO3GPF4FFGMImATiQiIxyA5UK6FjTGaeeONw2c+MYv2GJH5&#10;A9BSmHjhAF/RBa7eCZmjJfVZNJ2ddcDjYd/xCK6eBIjaw1WFfGTI9dqTA70WtQyh8NQj6E2YsW2h&#10;tMp6CBGCTZo4dQo4GmHDjsL5DoSAlXu+m4KW55K8D5y+cfLEeGiuLPpc5OV3jnYFnQh6bZaEH2VY&#10;a0VDOUi7lnjehGtC3fSqsxZHkuM8mAw+0CrM+ki4FIM9dWIXEXIQ4tpcYuoK9B0qI6W473ecq7Ae&#10;H6E7+/C7IRlGGKSNXjZoOf2UYwMxxmlqyBDN4B1eaZhhaHdqUFJWbaTN1npIpgk3WxG/4Tgq4rbn&#10;kM6RE6Hy6RKLhRUSGR+Nhzds1+Kkvtd99zt98nPbH9e0UWYqlQkJxtYd+1a9s+XJP656Y8Xfaz79&#10;e92ej6iGAFs8WHrt2yM5T9cthmwH9D1QATdggwMprERpsSzpJLWSivcvV7gtrEPocLEgF6XMOays&#10;eBTZjrUiLlH8lS8V3ztQvYHg5ks+LteRSiwtl3RwFb7mUMc9ncA8mT0JfAcD0PZwy5jjirRYTMw0&#10;s1VN3eXlsc6x6lbV1U1r6jLq4EegdXuTGuxMTvokNfn1zJQlWem7LDOql4ze9pHeSL7nHKQQtP+i&#10;M6ANB39xA3Wy7eFi7T8iHdZeVzlJyl0oGufia58TslV8vlS0asqaSRmfsxp+T+YS1tS4hMqqhKf7&#10;0jUrBvJ8Bphz3nKip0RBz+lrF/WM0uR/mQFov8FUEl3IkZ8zFfccvuatd3bFNr8abd2Tijrz1LSZ&#10;dzXdt29fLBbbt69y797Y6nf3TnmuIXx1RoeMR37UqrBw1c8WtVv/zmewp2G0snbnW9vXPVBbvZfc&#10;BskonKmHsy3fD3qREU2V4zuU1jA70vS42mbH1WUdXdeoZSSjSV1q4zq4CE/JSH16SIPKXZCaO+lg&#10;SsIKLPZK0YT65XksXyPFPZB1URrqXRVIY3AYi/SXLR9/mI8OSvISWw9XF/RzIUl6ROx4NJbPU+8N&#10;CBPE3WUNS9oJkBXP8yEY5FC8oiReNLFXCDS4ICrATt5zRPHemd2dn4VwZ8XXcomWj6+WrAxeT2zz&#10;UjObpjZsGc06KpqRnZzZLDma2SAlMymamdIgfcMrv6iN7fHN1ebEhAAHGbiz9ivrOKgB6PBohMl4&#10;Dxi1E+0nMwg4WcJCX9hwJ35eBqB9oGRD5FjxKlF8rCuWLZmUE5WFtIaky9c/7KWDgmRTImuW1IV6&#10;jmZm1dqUSffM2A2R0+ONXIKgII/sC8d98mKFz8Xudj2XOGILYm3z/bOt46j0lHYNU09oGD0mPfWY&#10;jJTmKUlNU1OapDZolNzg2ys+2h4zo062sUjGk7lnJZLoB4IAS8vJzbTW3LlBYmSqFLvxBr+5iQ5T&#10;13EM12RchE5IGcdLTp5ONefhlH2UGukPttYOv1JmQCuosEMlASFm8uVWq2ivPwDNjeTy2XvLRTs3&#10;n5XFSRNVydxKMQ+j4+DqBIHHEUWrhNICyoZ4aCugBFajSNh8bmjmREB1eACej0c3y4oqIrFKxyLl&#10;YORpnzkJx/7Qbug80TaTe9JVDGOTWEaWbjpCTiTYSHHFrnd8ZSkBidBgIeznqe+cQaDkKe+VyCLV&#10;kJ/H4yxbaxLOSFhQ9h/0UaSH5g/+2oOe3cBLOVtepHAefjZodubVe7bDd8mZTaERtTweDfMBakxr&#10;zQA0aCb6szBJQkGeMmT61MiA8vjHiY/hNknb+CQDkMvGA52pctbpJzEIDwFijWzmcoMBxYhGhNXb&#10;mG6bRh7QxRhqtimFgwqLhvSBr1zqaqqr7a0/Nw7iBIRipBSBB1noDYdgSifElq1R8zFiXqhMLOHA&#10;TQ8PCOsS6SsTR4WUjJYzPus3RArs60g5iSc6MW4DpwfustpAESmb3gVyXU/RwumYrwZOCZEmgg6l&#10;c05j4rIToksNtgpnzM0GVPgOZqnjGDS7HRSs6RdVZjNAdKBsrTIYyq0LBm5RYus9nGJzT8kXiyLb&#10;7lo+nBBbOwkYSmII1uTR6Mg9+abk+xDSXBE/ajuDsueQF2LkTked4fA54ZTeRsugaTlA3CZsoQvh&#10;rgaBIYGBPCp1RjTbKTtrsK1MJB1SEjJNJwapzug8aznvYpl7Pca3pL2yYRgNZMz8na+JeMvZL8dp&#10;rQ0L2CdbFDt9zpmhAgoufk1BTtwwaqFz1V4rvMyM9Z9iTbAc8me4M6g1yKwuN7fD4pf+ctHF37ln&#10;/Dj4fM01Q6GAcWPHwmD0Sy+95Aag8ehxY+++6GIYpDaXb3J6+8Uv/KXfxd8pXr8+rv0BQn5PRVzY&#10;WhvmvHs/dKbTc+ermaorOiAWdgTsBKxaJGwZM/H42MNQgUfgADQlMYZcSmp6ICx5R8cz9xKUsESC&#10;bs5TvHr4YTYfEipphX8Cu+/wbjnIfh3vjn1DFXAsX0porBKbcIXR09VMWsCgrWw8fyUNdRpMeshp&#10;HCWtLG5ySUhb4jcGW6nDVsvuVaIUpq+2G6TqoSaw06Sv/JszXLf4TKZKbfCbZTuJhMVyg3U5F8+q&#10;jCX4YqLzpPlimHQE/bWeLOB1gsHDhQ7XegqE9BnjoeclbTTyKAj0sGKRrjujknSDAj/al7Verol3&#10;85c22fVUL06FUaVI2Wx8st0XNxUwjZA8iRSZu7dZD2dlR8WTCllxiDdkB+1006YOeBJcaDmzMhEt&#10;u1tK28GPjO17dqdWqSl8lq0dtTayZ2/V/b9/5/nFK2o3/C6yZ0O4gdYXi+RsrmJjIkuQNdjG0ZBI&#10;PFFT3yjoim5KWhSgw9rhtck5FnxHrCT6B9DahMblEzTDLpCIuOq8/bRTEvg4mwg20UrL+ZSE3o+1&#10;1AqcROVUk30I7fiWmQHtgiAdRp/9TlJFZ++r/tH2itZVtSme6VbW1pRW7t5TUwX7GqakV2c0euio&#10;rDXpqQZZ2NdIh5wykjdBsJ4z5a7SE3mM4KSjdXLxT37NuTarxfVVif5axEhu0fQU/6fq8FsRMbfU&#10;S7m9oMgn2GM4m0owAC0ddi4rzotx78jtY3Nwj/fB+iY8hoKOOAdvjMxpixgEHPqvt1Zz32wmBy3A&#10;GT72Mhcq7HmDGYCu+vSN1KPOpnLO7Jg27UcZe/ZUwOjznj37qqtr33p338//YAagzzqt4TP3HV9Q&#10;8IYZgF67hY6PRrZd1um13z35G5GEvVzxnBXrleTpAQ/rhd+UaF3LE+tanlTXqn1t6051aY0iSclm&#10;LiP8+hj+StyDN6lzroYBaAnDRqtwHIi9tPg3z8mjwrC3ExdJlm1VyV1EoCHRUXgaqgqHYBcIMCyj&#10;4mDPrQTDWb41J0odEJqvU6GGUaEcEwOpCVGz9swWi52g2vlb7pdTKrYw21fyingOG4TzJ5ad0ypu&#10;DtVuLdR+78hanMyOGuWijbE9mOGcdUxak2PSmx2fkZ3TIJqOV560cEwyrn/DFrlh2X1mANrfUBBs&#10;CV7UYEGgCRsTCq2xQF+LHyczM6XwWAPT5s5hy8lLYWksKsmmyEatUUtsIffB2uC7TybMXk4yBTJ5&#10;M3IkJ3mS869sJPIE/R2qvR9j7AA0a6oog+esWUukbwGsqJDxUZn74XVHjMK6d4kXnreMRNKSG+Rm&#10;RTtkpXVqkt6lWXqTlCSIGikNklJgvi8t2ic60ft1MwDtrJJ9ILcHP3megt/TFK2AB6HeOHPGr2nW&#10;pI1obKYwhJcMakZt8Aagxe9S12gI2ygAzYBm52smaZJ6ks82RmRKoae6MXXrwnGH1072E3wfAr/k&#10;tJcWpmW1kzZbmdvAxi7JTHh1E/mp71yPyMHyER1mQAjExlu20lAGbJscyJ7CCkN+Q+aVu3O8cQL2&#10;FHImuSu/HCmBI7AVovN+ZCL2HJKwXKqELJpOF2UKARFKLGayIFYDMXdyCCQSEg0ZGTXPCBrnQXOY&#10;dj5XxCLNpD5ypMbCQD94uNmkNWY5LSRBLxY8OR6X7oj3pt5X7S6DvymNmsMxNbu3w/vkRk3M7RS4&#10;rQKNhpaBZpq5/PZ3P6ZX7PUQDLdO/rV8PBW1bo+PjTMyJz3C40SKh7INeNNycSif+yg6zi0QFU0y&#10;N4TwV2fI0bSaqidn7qIaMhUNoqYiZ0ppSNmMoAwQPA5+P2MG5cnLYmutDxBRcRHoK0TP2MBN0b7u&#10;WSayJg9TFSZ+zuE3nRQq6F5dXWyChBN/uMN9QWUQL0OJDeuk/VkAZS5yF5Yxc4SUjoljt5ITGTkC&#10;IfcbjF6E2E8wfHQJgkaQLCcEfMOPElGjrjgATTOg2ZHY1Bct1DoWrN73WoTCucRwfXi4jOvbL5mt&#10;1Sf5QipCT27Ru0F8cpdsmEZ/WOgOr63C6RZSETeL4J1q8eHxikhujXuKukx6K06OQxBKwkVbsVAv&#10;GyCJ0Ree67S9IIHaWEMNIgNJ9I3nkOhrr1RkYwsjFQurD+61Myysu7McwvKzELDxrGA2nLGYpCXU&#10;VzmK4HmbSzxJD23/5BhxeA5IvHnYRoRbGqiboFuxUoPxI3fIEvYohXsn8SjyxorXN2zYcM2QoTTr&#10;2R+A7pF/LgsvCeZEP3XlFVf885//Ovucc32BvvH6ayXm9Gu5ydgap7riOynYJeoWmy36YwlJ1gnI&#10;Kc4FBxUNlcCdRSL3dprzAvmi1wKPm9VhFjKxHXHjjTNnzXL5J1xNUB4WVL2ggjvn5xJH0SSrAr6L&#10;Ns1IqDCJYdFeDoHC2ZlkALGLu6y68G2cFDzrJQ/ljpC7QxjYTDf519rYD65Jcmwmx4rICpmoNdIt&#10;G1+dbO2VDfoi/kEQpk/kqI0sKU5hlKMoJQ7UNtuGdPZqZBbiyYI6KB6EInpwkxDuyiObJv5Ozqhv&#10;Pc/q8MKsa6p2l8LEEX6sIt38T4YfYsK7FEg9lrxa0v/GZ1iFbHhgTyFls/Wwb3CcLTabf/itFX9I&#10;mYdl4qm+117paAKDJC+SwE4T7HKxQVQIayfdlmt+qxZIzfN9Lmq5fMqzVazPVSo+JSAhqzhOcmxI&#10;LuSgypKZhOVLZcFu+pm5pMb44yNMDU2+y0qGQmrerVHudbcN6fHt7q2sEEM6Q3oPi7BNmLmuYOW/&#10;ajY8VbdrbUi1POys1gFJWpcnlw1+3DWS5Y74EhEVJWT1+VlfhVgu1ozZqqjvYnr1Q3Ox2KK1dmoN&#10;KU5ngiLwLUjeh/21iDjcJV+W9lxUe/6GnCoK0vx3xrdO9/UJD7JcsQCsKbM2Mqy8csiOyqgUCupT&#10;WlddVLlzQ+WuaFV1KszBQXSgM00ymvzt+Lb/ysqqsa4wpA1eK7klclUgVs7mRmvCOpU3KsRTULEu&#10;TtapC6QANHZFSXlIFayxGE/pfU0smErYksgYgh1wasWmEhdKne8WhD5miZZyMWGvMbgjeE6oEj4f&#10;+0BC9LeEsRwOeeutt6T97IFIxM5f46eEA9AP35a6a1d5RUVlTU1tenr6G0XbJz2TCYefnddozs+O&#10;feONf+AA9KfUjAbVW689+1/Tp08ljbFJGH4ZzozdlYNIiL0+OaRjO1dd/iAjQH9j9prJMhSupK8w&#10;AD336gb7aACaWkH1MnzrhzmS4G6bvPrRnFrLeY/4O+cr8StMwlgotkbYYwaeKPxLjECp4n0TviXh&#10;pX1oXNRLJhMQI/aBzA4Ng+O7TQmwa7YEX5+5BVyaXCURfMl/uXTJOJGjFUDQXvhyy7XHmQA5kLjL&#10;O87WZB5WwJlTJSI3+JTR8qS25/yAdrHIqMMkCW8A+lsdj02BH6oHN2D+nzX/XLtsWm1sH+Y6aP3y&#10;OD6L1k4TI6D0rCfTchqc5uVtcPQQH3yKR0l7XJDF4WymiCxJnXmXCywUg8ShkXidByIHJfoJ35hR&#10;KOqt+B6xeG/Mxdo5aQPrBumqWBGpE3l09H7OQVD1fhBhNaVzff8oR6LnpS8DVwjWwRIMangiZ8TN&#10;OjM7c1a3Y0nwbJT0Tv4j2vDn9rc/3QOZgTdoiV8lbYvVfrg3xpHAV1Ruumsoa4cYPH1Bi2zQL+sR&#10;GM5qxP/wOZdmGiplQbK2BrbVhhLKf1iMKCzqdlKkpsYs+2P501GyNg/btZ91c07OrSQI6KZICKiK&#10;1A7uASXwImyre8RRnCnMdjXrLaBOszRZbpZ5yPgDymj76sFLoBFUFrXTdkDeSJBlxWUrkRlkLDLP&#10;29nz5A0Xyhft0n1SGnHIuAYRKrVpBOsMdNnTakPAjzHW03Cb/ehory+QG2u1N9lL+skGT86cEmFy&#10;IHaxiKCInYNknaHyqQX4ExYDwhTWwFz7wPCzMWH4z0kFXZPcGbDM8TT4Q6PPqVnZcFh1ufnldUqj&#10;pqglxvWZNVl4ABp0GhSDUiDPxZoGsqCYL+s2OQzx0Z7fC5kkKT8SozNZeT3l4Bur9IUl6RtqwP7Z&#10;j5mi4JoQziLCLH9SHBxM500GtbG1vgvExqBFm1PweYNkUebSHNf0EJ0S1fI/W4Fh/8jybDCRc7nH&#10;qJZ0kFuyg2CgMxPCMg5llcSsCOThp64FmoU+ibwWeQPriIU7dxOdm1m3hI7klaNEJqTsQFS6GDZ7&#10;0QrfPv1eht9LgZ53cY7Cqk1cCV7zUYi4vCT+joTbbUafzVLdLGISqQu05r14No44tAf/+qGVddGJ&#10;FCXh0eMDnCy8uBzfc9FuN8GQaiTfy37anubomlpEphSC8U9Q6L4z9RRA3Be6Oes3xDBlfImUhkOF&#10;mAkrJuuIr1HiBNwYNmmgtMi1jJwn+R/W5HAsCPTTK4T76PyW11//HPK0nlMSgtaPO9OxXbJSxD1x&#10;c5MDVYlrCjWUtMsztQQxwWkO1Sy6sz+r8L6zxOKPFx3mRnmR2t4h4ZO8dCsJFt8oeP3Vt95aTYPO&#10;bgAaZjqPu/uiiy5yA9BSJcyA/tGPbh/xvZvnz1+Q3ZxOf+u7Q671fGeiAV+0bWsXgfZ7zgne4vWM&#10;ETveI3QZjRWBh519AlshEiX1CnIOuEOfoXg29GOSBZF+UhFmBvSsJ10ClpxsBqADGut/5KZ5cUQ6&#10;GnLIx+PWrh38Oa5zXl7Tpk3O62mmlKemN/QaGzyJNdp5c3Kribj4eD0PxBmJtFhAQgN+cOstl/b/&#10;TtMmTXbs3PnnRX95dNr0oqK3jZVSFMINwRmnEC9F61+EDO3wzZ6KCNppAnV2TsemqexhKZHmtuM/&#10;AcysXSJ63zEH4t8ZZ3R561+r4XR48y/zhmRN7sr4UT+Fw32eFBxrV7e9yjivxynL/jiuqnLXvm1r&#10;I7WV+Jwh+7z7FBNHGyS/9o9Nfa6dw60PKZITmlNr4cV7LESJlE4w3Ae5kWjcgc0VOINyukj9oPqx&#10;aM+Q+Kv6XA3ZVxCS7YjcrqCTSWG8qny19Hor0TcQMsI0JO9xCVAobpgKSVjBWOhUka5qqGC5kBGd&#10;9G+OmbkE4H1ophJdk6PqNe3SIOf63ud0Htq3bTRqprDJD18tP87MKG5+uHnfQ08Xb9u8oWbDk5Gd&#10;/yYBkeg9EFaTPVCUrmN8ps6wqruUJRjsDWhRTadUvnr51siemNqAJdtyRehohdheYmb1nvZa3Qjc&#10;6Q2ZCp7jXAfrJ7L3rqBY5p6NBZTEzwhFUT1zRUgBmqxw/nUGu5QzzjijHv1jSVILb95ROWTXPvLy&#10;tP05ueqZzOTPorDQSlKjyn2ddu06ded2Ox5cm5pWeHSbFS2yXeHOS3jo2MEQSjnC+g7zwChe/9H6&#10;Wbt+q5RsdYcjOubtJDvXWrZNhoXSDRAyquVNYfPL9h22hwoNi1uNKWE8RtFdChcctPkwbBut7MnN&#10;xITVlWPfoWC90gOrsDvVTCxFHoD27JqO8z2bqZ+W4MAZ0GfRETAD+oGbI2VlOyHhyDBb+rKVmyfO&#10;TYOvzurU8Dd3tVyzpmjCn90AdF3lp9flr8EB6IDKSzzClkoy4XRBRBTIMw54ADo695rIvp18SYNF&#10;YQLP/aNcPSg/d4EjmTbd0zciomEGclOcOJpWM2N2UwjHLPphGVIddBoJWjZfJtwwPt27qEZN9Ovw&#10;ZSNfOvPw7dpXR1YRbEd8KkJ1ICg7RsA+1g9G1iosN3Ev0lus0lRRj755u0UO4rD9MzJannyAA9AF&#10;Tw5v3tg9YoQKgebd/tBfH59wfW2sHNWZZS/ytn1yRofKYLy2EbQ8NpCuEnEdA+Ymh2E1IhUMOE5z&#10;+DuLhpyJrxCsdRwkiRhdOrKuip6w6pjdZv6saCtP+mMlxO6xM8GLI2tJTEMCLOkhFePiAgVK6wI4&#10;sxMTtM2WshCJr1muu2EfJ2VaX4qKgbliXaRbdsYBDkC3/fEvkjMbhRSquqZ65e8ev+YPf91d7Zoq&#10;3UL/TRsyJpUQQ2b7FSukpZPNRgYKf80AtBEBjU3j7GX+0RLC5eKIs1EhXgWC6kxKggFoccmmAEoW&#10;6P6GcwLSQhsFbDhCEdkFPfmhiG4XOhqMCyw1a84ElrTBHM8rgWC1gZRV2iFazMrsQaMjrOAETrzg&#10;EYZXDveXQMgURXcaisP3de58OkU+B0MAS5PNhCXLAwFQ5LfOOGPVv/5p3nzrDJjqJa6MhJDQFwUi&#10;JnsiTpuYH+VxYuTIlJ8nIbEIm0gRWnSMJUyToG2GEXChHkKZSo0PXTB6hKpkJt/gT3koAoWMjW2d&#10;OaEOkJcicNYWOF1AB4elwMxn2KqrcXaI0WkSuvX8XmepiX5heGhQVHRQdnb2H//4x554Gf7qq69e&#10;ecWVZdvgOS72ZD/RQn2wdknfmP8a8PQs8afHtjuxeh8s1XVAW0pa+sYPP+BDWXRYKt5EvKj/le0v&#10;+97u5HSYzZSCj4VNMf9HU1JSYZi/qmJPrKKiYXX5239+fOH8P5BjNK3C+z2SpzgBwPls/egTSPr2&#10;OGu/UjlhDgwOOgWntEJKMFrq/RSDnTjJzbJHj0S3WyItjq2983d17U41S4RX7Eqa/bPIpxtg1nvk&#10;o3WR3TuMTvIANP0QRCZNMyZTJM7mRin74UOQB63PU0JWJ8LECtHqxxuTYIrhAW9b7m8VUCXkhM6W&#10;lpdEwwNNrdpnZutTVbBgd3Iq3Rck10y+l90rmSkeRv6HIrLfIhsiRbGDQ9ResZ5QEE9qFJZ3q23Z&#10;vrZZu9pmx9c1bVcHzxepq8t48juOAlZJjpmSH89qA8YAR7Vs0eK449o2a9oETt+5c9eGDz/asnWr&#10;dXB+myntlJDhCjXevd25NX3ur2t1mj0+6aOC5Nd+HtnwOgV53O9MmA/Dasb99K4DlpU5cMKknzMT&#10;wSq8A8VwZLdBRCIlicklljTg69hJIeLKpBwreUjAsC/0hxMXx5h8IIrfHOFlsHSGUwOOmBxkRERO&#10;PqFGBTyvr0yC19sX0LUAFi8ghqlT4uEkyCtBBzyxdM7FYhh9fnnp3+77+S9gKJnOHTdu7MUw6Nwj&#10;HxA8/bS/BnTPreCNMa7AYSsKXnvppcXTpk9f+re/wsrRcDrh5G57U7OFGQdGexQTEXF4kqUckrIn&#10;NsygkiTF9u0+KK2LwqBuaJMQ5JfsAxQTjIwYfoNZggM3ONhNQ/MKJDdCoZte9rO5BMrr3Ame5zh+&#10;3E+f+O2MpX99Ccqpqqx4b/07L/9t8RO/fXz82LsH9L+URp/jN+PAWB+DTkhaxBcaeJxx8fhiDef3&#10;7PlRq52KoGs0r2uHDln55usffvTRmd17pGVkdT8rH96vfOP1oUOvYauXAuiUxK0kPO5bYuE2/MDL&#10;NMteuZRJiuyr2CWv8sq9uyv37YlVVlRV7q2O7QPfXV1VCX/pEfJ+IahM9OJNaIhaifOyR+DRFG34&#10;6kQkyzHav3yyVzjuGKpHRIFAbCZJ/a9JTW+a2aprUnI6fmV+LGYFQwEJu0+DTdIujyqX51DS7W15&#10;+gq2Qf8++AAAz+tJREFUnCqVjfrERfG/nBJxUmCsiwS0v02CuM/SUycrYSrKpjhEhE9il+rtcoZu&#10;201BRV5M2e7BLwL18le2+aF++A7TBj+SsYvQ0in7r6XPKmHPhHNorhCXID1LbZp0zJUpDdse3TJz&#10;2+7qLTuqPttZ9emu2Jad+z7dse/T7fjasW8LvHZWbtlpvq2urWvatGFK43YNWvdLSuHLTtKZID1B&#10;gGQFrYfS2pacmcgMre+hngQt3Rd+CJ9fqadXYr84VMW+TYhQM8xmnwtEXooPFCNhpx8QECq/p4YG&#10;v0lz/IOo+bzTfRdQAKs2PBtQ2mPo0g98A/20Smu+5OcqJbCIs/fVXL2jEp43aH4sh6+X0pPvb5FV&#10;0qzZ7kZZuxs1+qR59l/bHPNWy1YwTzYDXw2Tk87d8knbigrXqbBbClQk5ip6R2zZpEwzfRKsJ873&#10;k+V4iSDpBnfYk1/ARQTMPpTKOVvz+cp7ZxasJ07O6HNQfPjXzEPBiTm81CvdfjOzn5LhcgkvN0RF&#10;ret1MYsbRdWKdUhnaR+HuJCiuK6JzEUV8RngEpKx+kAIDcTLykp4fo+Z+wyjzxkZaThqYyqEy++9&#10;eytsexxsGy6o/kCkczIUH+KpIjkz2eLS6oCkAh+sP2CrIvxW1ZzDE88apGzbaUMFF0CXuGTl0pNA&#10;h8wBvjlxvU4OYYnYLBo6KgfzMdQJ6YH4E8/8HR4vyPneksyaWsqqIpZu/SrODvOSHVe+C5TEw8U8&#10;p4CkRxx04rXN7hHTsOGJvDqFe/HycY6ofgEn/sbYlVFHCRlSIOUQxq7cowJxjICcm8FDg8/4uwoU&#10;CXcRvxCnTiuBsPfBqbkilICSyqmSsomX8vQGBUKFkVxYpbDpZiolP3qL/IgEeG4XO20cCxGecgyx&#10;ZP1Fudqfg0i8cVISTPVlO56qhXhThIjLbNxRqHNWsHFp2AEJtvFZFzTpeVHold3r0o4nnQBLdnAR&#10;vnnES4OVPyAeQoojcQIKrYMmnpv0DyeK4mWVFaHEcNrPJk4xXYIrz70ldZLmkTDwL0qb9pMz4oOc&#10;+tvLF7Y2z0nT+bSgAFVgLwxE2C6u8c22kOfAXIn9vfNrTlX8Cx4BJi7X88LsBzykNv+To7Aap1y+&#10;sF1BXpHxfgOZhYsgGwEEbKXOXSJPYY4FOwUVaWGTRG2xSfzRttprJ5qqGRX2kjlSCJtyiEaIA7EX&#10;KsHI6YOwWsFvRJjoeWB8lJ2PCFiSG55+SNrDqiNtFU2yWSemhyhKGHg2Y8/mAZmofiaqQzUpDVJg&#10;fk8KqDulIny000dyU76GiAdiegYYLDaamZkJY2rwgjcvLX5JckhxaeLUzW1Z/DEQS5SzYHzQHG8s&#10;MRh9PrrtCQf4qq7cJ6GYJGkvVWsv/M4V73T//kO7Wv1me9NpWxpN/Sjt1+8mPfDv6t+t27f0w33v&#10;76jKbJh5Ws5RU4vq/tNm8MVXXMX2hLIWY+VbU0SB57ZTffYwHHBkR0E65IyeuAYMnFTO2m7Lli3e&#10;f/+9kSNv9dy15xzwXJYEhhxzWItjax5ekXRchysyd8zsnHZyy8Z1N/+q7p4/1t37fN2sdUmz36sb&#10;Ol4e4+GTtXptpOoFh7hrXE/u1lHYk9nde+HIfuU/8DuoOXLvxncBgfema4ZLbXVtTVVNbF/DjFRY&#10;2XbHjh2wE/7ec889jRpl0i9LcOTYmTnCCvglZGv2gtpXV8fMUyvxI2HF+zBVZra1E5R8Hyym8qJ7&#10;9g79fcX3/rJv4GOxc0dVn3pp7dGw4FsWNRw5yCY0E/XPebWsRlmXXtz38gHfOevMrueek3/aqR27&#10;dT3jyssvvaTfhU0aN3b5k+9SgiWT8dR2GlJ9zV/80WfTnuPyq4e8UNd5iBcVKFEJ5NlkHvfee0Av&#10;wI7cTAkcu2yCHOf/6cggARv0mL/1mwLfd2amEwiB/AwFDvPX3vJGqUvu5Wukk0YoWUXzcW0y7enV&#10;6/zGjVmITi0SSY72JVQwUQGrAPWfT4fKCIUojukaaalNDSSLS1QUuUZUhpEjR+7du8+OPsOedevW&#10;tT2uba7Z2p/b89znnn/eFnHj8OGwF06Fr+C2xzvFxSNvuWXv3r3zF/wxvppwxKJ7t4yP30pYsR6S&#10;9cM0T9ya40ZhM14vPodW+Gs2tIDJ8TGUG9kkw+XSXhk0cyikCmEJMmBUu6rKPav+8ebSvy2GeePD&#10;hl173nk9ww4mATwkwNEvlN6QadtNtNtUJcMupO7BxMTAd8prS6jrnNfpt7+Zfmb3/ImTfv7hh+aB&#10;afAX3nc/65zfPj4dZka7S0+ndnTb39kbfghHeD+1EEuzzbbnOnmmZ2alZ2SlZTRKS28IL7hpkJYO&#10;780rmm4G71j8XK8pypVCsMTIuf+SJ5MjINnaV1gPrIvgwSkqw+Llny8yfKsmni2xEpi8ZG9ySnpG&#10;y26wwiM+9JYKoWsDOBOfIuUJg4Qd2Dh7oX3kucwb7F9Q+HQANZWOZul7jt+6P3ssnoKuUMD4hXOn&#10;2IUKBaILf3n5P8pnfVPwIiNnMU5XbcuDb0RTpf3Yi5Djx25RY6U8KoQCPWu6+YdP5K7zuH9Q9CHQ&#10;zo7YNTNncy5O26AwYa7kIq3OT846PiU9dU+sbvOO2Kcw+rwz1r1Dk++ef/SV5x51bZ821337GPjb&#10;54zs5Aa1n+7Yu3lnrGx3NawECaekNMuty2ofskgSKvcu3K6ARrA6kFWz+w/6ASramTXbQiKlsXbj&#10;Ve0cHykaEpd80cV8Ct8uLbZKF2o9KrfVBpv7+zFBPKiooGAAOUuYpVaQEIK2TkpvzZ0/MQFrCGQL&#10;iMBahXMESMsiowNbVdfeXrYnJQlmX5gXTP1amZp0f+NoTVo6/lqM+psUiaatbNFqa6OsTBh9xlfj&#10;9PQLd2xPkwsSh8OJ2HOHCFfcGbzj1Ir2eiixMtnBt6wcQzYkpyi+RtBZXrilYh1tX5UsCSoyoEVx&#10;rsmVS8HYvPAqEMaZacDZjDjjuDP/9p/Hnbk1NODkJIie0fhG0kH5xlNOdnC+fnPm4MNy712iwM0L&#10;Z62uk67D0P7MzIzMTBqATs9uln7mqZnfOiX9xGMaVFbCT+Ndk30XDLvFR9grK+xnolBrnbQ1sZDZ&#10;7P9j13te7PHgGz1+9WaPB+H1Bv5988xfvNLosgnwsylbp+84yEZY1J5hi/kEnAw5c75GJAtmW7dO&#10;UPIzdoqYt6EkLUcH1JZmXTeJlm2R2ku3Luxmp9k77WV99I7ypGlaaNM1F/CcIgVzEirEKJncgzJy&#10;5dE20jL2CvVLImBY9jAJjVY3ZI2MQGj+XHHf9sBfr//ZX/xX+Z4Yn0UayNGdwRsU9MsC81tmSQFx&#10;0NCMZ+EmTsX6AjnD3M2HGXR4V5/GqdGMOd4F28qZR0Bx2TuJOGzr2IewdyB/5ScjZvDIH+HkZqNI&#10;zH6SDd1vZwX1vKh7G1Bee2x8Zh46znNwPOvUV0Ebe0Rwtj4yDNJadsrWNQcMfv9SroMpFSXFNbt2&#10;rL+x38bJd8Y2f0xBxYD34hGZn5cliueW9I5Dr7glC9hlQS7ISPOo9UGjt0ZJliGbN92B/Jn01aaX&#10;rs+eckikdhJ31WEx6JGcCPi6wAV4704X9Zg7SNe32IhQMhAaJ2ABxvsLG2SdfMTYWZN9wZHWiukF&#10;7I5jAXXHg+lcHzfU+nu5YhHl8rymVELoJZelen3PGFAqLxZ5LOUQL62kbIdTDRKw5ERoroQ3UAYJ&#10;KNgvcdLOpMnoAykiVY9ZOJkIjj6jW5H7wKKR6JvQR5nUBzwXOykMN1gCSsS0nN4gCkjI6ZYbTB9N&#10;SYUtGQadYejZzAJOoRd9xPvdsAY7lioaIzilMOFL2gj/d8jNbd269bBrh5XhBm/gY4cOp4iEnfAE&#10;HcYOvK+GyyjZ914enlCECQzQE6/z07IT95w44PvvN2kdadI0kpHZ96RmD5zf5oHexzzSt+33u7bK&#10;bZmxaVfVE//avqEc5rs0Xl+ZecIFww0wPNGZW9AmWF7kcKnJmMiJHDFJstcF7BcYJ7tCLL310Uen&#10;pqbQWTCFPCcnZ+LECanRVBjEP/644+jHFkTM2pM9HYqvufN3oCMfXtjoj33b3ZiTtv7bjQvObfjO&#10;BY3gNaNL+hmtm9RdekvN9FWRRs2oblZhy8bJM4z16KNb//iOH068dyy8RtwwDD5ie8WlSJM4l6EC&#10;BRH8WxHjI0GJYtWRymrWJqgGvgpv1AxWN9PRWMXOjrknnnN2t3Fj/w8Wt4XRzyZNmsBZ8Bfew55x&#10;48bl9zi7zdFH7duH8xvIGQUsj9sEEoIZ1NdeO+Q//34b/sJ7UjXa+W9vZ1yzTJtJdDUnnlPXtE38&#10;AbbfYHtWRNbBEDGWHWuJwdSqZYu+3+596qmn3nbbbb/61a9+8pOfXHPNNdVVVTXVNS2aN7+gV8+W&#10;LZr7rKlbHMOsl4PPaU1qvn2/bdXzgxs0NZksbzAtOim9iR1h4CjhXU7aI1955fzPfQXVkIev+PIS&#10;laAqZm7/0F9PGTzFxfzXfUVXwu57864qthdesUr4u0/e0Pt9sJNeMLESXjDDEl62C6J64o3F9gDj&#10;sGuHVu6DI9kiuSOoMJs+/vjUUzomEqvvr4KmgZ/I4vGvZeDpsBdiXATHavzwTQXRi8h4PoYWA8FZ&#10;CF773Hsk1/GUU+CHPpbMM0/PhcHoxx//TVHRanjBm/nz5k+cNOmUU04t27Zt165d/3hzBaAoWvPW&#10;DPzqlFM6wOk8Y3XfHlghmtpA+sZRymmedJp7L82SAMltc7Qo7GDfbM5HdvIFNvLGLER+j9E5tJF4&#10;UDrilv1j6FkKvNl3Ifaf07z9d4D8ELlragIfz/lhwCVw7ICveNVIlzg7f4EAqfec5ljFifzgByMn&#10;3feLNUVFts3U99Vr1sB+WJfD7Rex8TUFayNVGNLSRAA4n3aGsXfPTnq5KtiDe3EgIJ+kyr0wP9q8&#10;qCfmioWeLIscwv2zUsb2cUNd05yRSXilf+0VKXtM/tbKxIUwkY3rk1F+U0NtRXJqJg5aBcoORj+n&#10;R3TxQZtEMc66uHMUm6SnLExbOikMHtChQ+7HH30waOCV3tULRTZPf1DGA6+88pPSjeZIYuOpmiif&#10;BA08lY+RdpIDMw22jpgazyKzc64Dhdveid6Iwlott7jdGw7M2MtQXo7Nxv2kj+ymvUK477aPtiNe&#10;jfTWnOxMmnolnUltmpz9rWjDxinR5NLtsU93VW3ZXbV1T/WfV21dWvRZyyZpy1aXPvqXdX8q+KhV&#10;02jfrq0qa6o+K49t3lkVq4tE05OjDbMbtMyva5DmtNS2mWvm+okqSXPsT+9a8dor8G7c3f9XuWdX&#10;ZcWuzzZvwnuAgesj7rq1b2cLppTc9idvLHl30JVXwOuTjzfAX/8aneVF4Rj76xvc3T+967W/vww7&#10;7777rordO8BUt2zeBJk6ZKrwu42qfbvhVbZlc4cOHVa8/urTc37P1yTm8bU/feP1V3M75G79tDRW&#10;sYte0AuzZ/Mm+rhz26eDBg30Gh+BG5tln35SvXd3Fb7Gj/0pWa3pEJqYHQBgS7HKZO2GLJHtkV25&#10;+FJnYqQrATvGj/13VmZDElULUxfMa1ddzTNZ0X1pqc5TiJFUpEYLmzVPy8xslJFBr/ZJScfHzCKe&#10;ZIpcQyRy4/AbAM6Kglf/uvglWG4JujBixPA3Cl6F19/+uhj2zHriNz+fNIGbnBS58cYbZs78Ddzg&#10;hW9XvlGw8o0VEHRvunF4u+OPg1/M/MPsKXh1+ct9+lyQ6Pe4niHIFSJJVFwVjfLg7TTfm8TZFRsU&#10;27gp9vh2xy9+6cVvf7sPGzkWy0NgsEYfTnjCQeiknJx2L/xlYZ8LetvcEU1TPJCI/Pjjjn/xBTxM&#10;NvGjcnmLQvISGOkdy882WohjokADaTjqbf7jlbVtSDFpEQqo0dHtTsyiV3LDlA827Swv37F162ef&#10;fLIJLg+OzY5NvKH2FyOShvWJffbZ1pLPksvLd1GEsWrj8hvbAemjo0dNtREc6vaThkB0M0ce3yzt&#10;3guPffra9r/4zvGnHh343dbzwzssH3lq6DXxOyeln3RmpIEsV26EbiYIlH32Cdz5BvPctf2zwYPA&#10;w7tQwWZAYd5rKNsNDUDK4Jd5Z8YkaVU0fENZOB4FvuiTjz+0Vuz3Gr4qeW8d/O3QoX3Zlk/eLHhN&#10;hisiuR3ab9pYMnjgla73Ph+nNEnQESikQ257zxNLWsnDHO76UUZCTdzhmbx2FylUJAlQ7Nr2KXiY&#10;6n271/+nCNaPC2UcksmIuQQF6UVpa+PhkIN2RSmEfVBbSB3q/Tj1zgt/d893/FdWwyibC4Vv/EDr&#10;+8KV7d6KXXv37AKffHL7k2DP+HF318T2wKvss80dTgGf/HfwyVJZHThzcBy57dtv2bxx3+7te8u3&#10;w1/wyeDPyScDlvJtn101aCAzFXpEHLWFOzb3qd/v27MTXgWvvSKZufUmlHeKyySLkD5QkiLeyA/9&#10;5r1zVJJr+fbB78l4Ic/Jbb9508dXDR4csCH5AFkQGPLgwYORl3dlFQoCvijcYezaQhkUV0yOzN+C&#10;ltS016Wtb/pJ27sfPu7uh9uMvDvjpFP9Y0sfm1jyfzfsKfpHTfmOHcsWbZ71YG3lPovHpwUd3Fb2&#10;Gf74r7J8147BgwdxzKKUh+ThWbD1k5Q8SJkw3cEcygZgiyAREWf8i0d5KZfFhkpP5UEbtm75FKjy&#10;WEBiRab6ra80p94zfvyObWUdToHUhVpMCQclMm5qElkNqGjZ1i3U8d3lO6FSaaU0j/MjqQObISpj&#10;Cpc44lTW9pSYMTcvBbBdsee6IERGxwmIabDgRRsPbnaCG53Cm2sQeUFyJPK9aJRkX+TavHwnnPRi&#10;e5KSIEl4661/bdgAj18yrwk/m2ASJTFIB4va67WBWmW8Oc3zDKozfkNI8ZcLmC/QMYEAKAkEVSTS&#10;pOxALIicllMrs5A3fIczvmnc2fymGP7BcO29IZ2rrYUJ/LCEB+QX6ampsNgEHEm/pcDGw9hzMty6&#10;ARnAsupmvTzcacagzeg3DkbDasuwBgUuS+0oWrYY0qx/Iz0SaVvhhWOBE2uAG1sUToI2Q+dxvMmO&#10;wHkHPFZIf1g0bCGuRTuTMiINzUMpYGudkXznim13vrb1hy9vnvPvHS0yUrof2/DjnTIsmpq2swqf&#10;nM3+ldUV+skxBLUBaWOqJPcgUbPxCYd+yuWUIOgd8HSI7qWlm2bMmEHc1q9/95NPPmnWrNmyl1/+&#10;5JPSd99dT6Ou1n4DHpU60+7UyxqVH5vFq158WFH7wHuVN6/ZC68NFXWF5zdc0iMzuUnL2l/+VZIO&#10;bpzoOVkT6XMEpg4MvLz/TcOHDbyi/43XX0u1wwbLnMJH+DYhbaHM7gCKg5WQzjwuKQ3H1WHoOad5&#10;0sktkuANbCkNIt2P9+88sSOzRmSvoWBd2uXLl9uhZ79qGoaGb0tKSrDlHnPxBnQ8zHE+8cQTYZ2B&#10;mTN/2759e/j78t/+dtJJJ8Lr5aWwcybunPm3v/31xBNONPOjWYMROZpi/V123+z93kt7v/fiPnzt&#10;Hf589Vk38Xeel6KiYEdqSsq3vtW5S5fO9957b/Pmzac+MvW2UaMefvjh6uqaGEzSroqBhXbJ6xRN&#10;hRULeSOnZ5tiQdfmDY2kN7aHDchNemVYg3ZNZUd649q8IewM2VC93vjB70A6yWJ2p6FbZOumAGe/&#10;sw7MAmT/z97bHmvXCBanaZY5SU9Ny4C/cJB5k5YO76NpGfLKjKbxi1otjsLVaeUGLYRJq7/9rXna&#10;OesFBv5LLrmo9VFHwa6Skg1ZjbMCk6Cd5Mg9mb+57XO3fvYpjPNWwsB3bB8scwF7Pvvs0zdWFFj7&#10;gVz9448/GjQQLsmNn4A3O3dui8Fgemzvunf+A2tlWGGiwpIwyc+bF/PjKwN7CZFI/Wgfpgnfvfoa&#10;gysKuDKi0Yyrr4Y575GJEycRK3jDfgzPgLHpJk2bp6VnwvzUiZPug6/gqYNmrirwxEmrV9NDCLlO&#10;TkKcK5XElDNUco/UKzuhVnIDutKhQE8exgTDoG3CTpgaa14Z+De9EayfDC0xfzPMGyFGuuERs1mQ&#10;JUEJAcUjMTRsi20g9gyaRS0i4q51lijHaHH+cbHdtqm+N1ynLR0l4H4VJ/NE7B4T8PhRxThNAIMM&#10;9tUUYd+4WGkjE7ag/6Xfmf3UnEDGKLkR7IdVoTmKkSyoOJdS1O/eWHJecAh2mNqT3rBxWqb5vQY1&#10;V7SYlYgjnmVYF4EVQtLSzS8ObHfw9i0+W1ayI5vuiH5ZRTSa5FwOmzSDdKPObBqsb1ITkZXNxmLx&#10;WZTFuC6ai0+YQxkYG6fUhB/i5BWFNw9sjCapMXVSNAlxpKAsBLuTRCJCZ5uhnS4ZdYZmk5C6+QsW&#10;tD667TxYPUdkLDJg05SsTZpECZTIyrcn+ML3SKZyfH6ajwR7jCbvtZaNDQ2J03pxtOLTnALi+W6a&#10;P/4CLqTwBrnVJJa1Uy8xb76cdnrkp+joCCjWeg4q2iSlUdvkaEpqNHnzrurPdlfv3Fe3KxYp2Vb1&#10;7qeVcPAHn+5es3H3y+/sKPpwZ1Ym5H+12yuqSnfFapIapKYlp2akJTfNrUvOZI+GFzewkdQRk/kr&#10;CmZqzm7W7MorLntoyiNwn+D73xuRd3rXtMwmI2+97aJ+fdvDmPKG9wYNvIJI4uaWeXHGgb6CFA2O&#10;mLfgj0cf027+H/8khsb5BEdh7jCZomkU5JGXXzbg4amPDrzyiu+NuPH0M87MbNT0Bz8YddFFfWHw&#10;CJrU5fRuGQ2b3PrD2y7u12/x4iXt2rVDrw3FNrjoon4vLV4CqlpZuW/odTekNWwSzWw88b5fQNn7&#10;KvcNGXYDfHzhpcUT7x0Pkyb8ZBu+veba61LSG8GPMEb/8Ic42G1Du+d3bAbN+bKbRCwHOQNjT81G&#10;xT9EIDV2NgsDkjV1p0KOWVsHP42jV2lyg/VpySQdqwykXnDi22nplWlpGfJqmhY9paY6xeZZCLJP&#10;796XX34ZxMUe55z3y8kP9Dj77At6976C9uT3/OXkyfn5Zxe88cbRRx+NSmrKhmNWFKyAD7FY1d13&#10;jzvzrB7dz+7x2yeeAAmaPWPHw56CghUjb7m5SRObupGme2GJE76Q/Yn1MRs5CPtj45p/pWYhBt9Q&#10;J3Fo0kxvgstDXhyJruVIjekvuSs/qFIw91w4HSPaaPMHl5lx5TJ2K6HRxnQ+na6n+CfdNFuKL7A9&#10;DROJ16VmHvvxh3voteqtPbc/lnzTr9OGP5gy7P6koT+vu+6XyYPGVwwct/uqe/de/8u6+59J/3QT&#10;PAIuBdXA/s7d5QdkYrBR/hBKN+LdIANyEcXsOPO4Rstv6fjTC465+vQWP+7V5g/D2nc4iq85Ewri&#10;P5v3Xjv33U92o/OVDJ8c8b7KymuuHQaZ0IsvLp74s3uaN2smDXSL5tgyJcGKnHzySehYLndxBntj&#10;TBqvVekTX054S5qw6+bo5MVBVAEw6mPbHgu3rCjFshKW3otGsAJjfiEqahXJZQHkrNlL04+Hed4W&#10;tozWWnFLdVFJ8MXgQVc8OvXXI74/MjWzMbze/+CDFq1a0iLJ3Es6G+dlBxSUdFgeDiH6R6HWSygo&#10;s6I8gcOke4oX7Ot+6tE5xzSFcr51SuvRV5+ZkZaa3STj8Z9+59bB3aiRl94x79ybnvJfO8pldNI8&#10;s6rGrCOJXn3QIPDAN+V1OQOy3ptH3npR376w5+bv33Ra5zNSM7JG/oB9Mtzfspp5Ub8LwSfDx8p9&#10;+6697saMrGbpjZpN/Pn90DGz5/ob0xo1fXHxEtCWli1a4u8Y7KoAlEewhQ688vJzz80/rUvXvNO7&#10;Hdf2WIgObOksdlw1UhZ8oFwRz6QlIGxuYwlResP5j0kb8AfFRiTkdDkpRKkb+zK1uYl11s2QlMPT&#10;UyhD4K8CWo1m4o20+A6JMwhWNG4GHYB+z9voo+e0Ilnde2Vfdl2Tc/vBOhvN+w899ke/iB7d1tra&#10;rjeWVm/fyuuB1tXtLny1Dp4tSY1vgGutSO4Be/bt23fNNUMg53jhhRcnTZyQbR4zYOYAmnRLEk7P&#10;CxrjMt3FRSpFYBhX4jJp+kEeNf2UDh02l24aBAPcEunQyfFP99qf3L5008eDB8HwdxLMOWrR6qh5&#10;8+azMLDZbKwoHpELS9OkMdnZ7xUXw+kwfck21d2bgZNIbSjv4Dhbu29f5TVDhqakpkHHJ06YCDeK&#10;qBfsSAN+16J1fgVzKnY2aJFyDI7zyGf8wE/c8oyWyQXmOVHItw1lTcbRXpuDia6SYpmiuU/kClAw&#10;pFi+i2DRS4QgU6GdPAFYvAlpLw7Xcg1wTEVFxfXX39CuXc455/S89NLvPDV7NnVKVtgRupxemJNN&#10;Q1yqiS4PnwXHG2aj5GCpKfTbCLYh3msvSai5ONMG3SMK3rSz7bFt/750ybn5PczXNE1YXnCsWcUY&#10;X7gUbh08HxOzM1heA5ZDrwHzhgalpaRkRqPwykhNzYimmnXHa6qJPCzBAapmZk+b2c74cB1yVph8&#10;wgv7CN+bx7/DbGgchobnauLFO7aYLdhFTfjpd/HmzZtnP/VUdosWMNoy+6nZ8PGdde+wwYsfIUF5&#10;KiXCpYI5TwRHjWt0uKBlXJd51Sb1+OGKPve+nPAlyNEhIksyGfasgZXrIunJSU3TGgzs0LhDi7S/&#10;b9h95WnNWGbsQEh6VvXZfCh2k+3DESR+M588xWz4Owyzz6qDPV4kbwqkn7bBm/Jy81iCoUOHHn10&#10;m0suuWTevGdbtTJrIufn58PaEDAwXb5rF7tgyU+4Q0Y6FHYbXNz+aCr89bLqnL/ufv6T6r9vrYHX&#10;/TCX+8/luY0aLDyrYW2z1jVX3G612HQGLzD9DfYN/e7gLl3yYLi5S+c8WCF748ZNJSUfwmvH9h3p&#10;6Wmnd8mj4zldsiLjVTHJZZgryNQGkQe/k9yueVJVTWR3ZWTIGQ1GdG9QXgn3OSJHNUp66NLkRmnm&#10;PcU1FhO5E2TroIeaWM9HzyOgYnLDqKzaAQP6n3VWd3tq9+5nwp4B/ft37+52nnXWWbCTEyOJU6gB&#10;4bb8+Lw2n9z7rfJfdP/5Je0gxrNYH+pRJ69lt51e3fESVkXDI6RISad0OKlF8+wf/ehHr7/++ve/&#10;9/131r6T16lTTrucfftgVm9lDDdYL+Skk08Qn+m6Lekf54G1uVSR2175MLL6e8ldWnPDanPN4tQ2&#10;TEv2iacHgveBgZa8jFJMEwvIR8PlXpWJwjBPGf7CkCscyLOVzYxmM5dZZjRXwHtyIGRcxJy8O8E2&#10;R+IMaGkTxgKuiO2alJAh83EkKfrLgx80+nzTTd/H48l0jZctWr0Gli6IRlMB9ccfbzzmmGOkJdgI&#10;CjTcJvZKcEUwZOi1bmAX0vJ9lcce23bsuLHuWFYWSJUHPfroIyNGfM+MC6dlvP/+B9nZLaV5fK+a&#10;wKHFoIvibCnJPB7C/TDRNIYCt/SX5UZZk41lEnXF1zEF5uGMio+zyLBWWzQ1kXoP/6OHk4axoCVG&#10;2QwJDxY/azIrarx7Tgb1gI3KSohaAItBm9de/Gsm5O2J7YN5P3tie80bUQCxIfF92Cx6sRKwKnBF&#10;ntNG6TnNgJ8BUd/ExsmQWGs8W9+fCwrUadvo3uD3/kEJCsMmYMrHQCn0Ya5vQ4ufqVi3KLkjawY8&#10;/PDDDR8GK+QubvjwQ3gmoUXj7E2IUMdJ5d1bOiGoE6wXrMIufQ24ajJR1KCA3xRDIj2wX3G26v9m&#10;0x1AvRPhiYMXaNxkTgT5KKe34rRZENIVlwmI+pCQrCK52AG35CGdEj3GDjA09kPcF9wpDoNJW5K2&#10;+ViNc2Ac4PBMq8e2KSGF8mRFbXWKlSBOksVSJOUNNb1+dQ6Yh1UIivGsCNa3cGttC7k2siC7eR2Q&#10;jJa0y7bI2qP1nKwX1Fk5i7SNPb87XZxZwMw4LWMRiyY6Vg0yj2uQlgmjzzCaXJectGFb1Y5Y7e7a&#10;SEVdgxg+0hr+VkejjZtlHZ2dua+qpqyiqmxv9daK2tSM5GgaXEklp6Y3Tm58smQXBhB7SGwkNdX9&#10;jUR69+5VVrZt/vw/whTC3eW7YRomfAuDyFMefoT6Io1zcCwO9Azsohw4ZmO9lfXTQSsUJ9j7/PPh&#10;Zy8LFvwJxrvLd+/+bKtpwB//9NzURx6D+WWwZ2tZGfRiwR+ff/iRx4rXvwuDETB3CZoFf+H27Lz5&#10;bmEmX2BWEPdOvK9RVqMLevcKaSyJ7dn5C2DcqnOn08iKbXcCfoXKlVAmXp3KY8uKUxtPEVxINArf&#10;tKauSayqChZNktfGBknbUmAVHaredoILjyUnvxuFu9up9ILLpI61tSkwFYddsjkJnjG7t6Ji2/bt&#10;0IWXX172zDN/gD1w0bh9+w4ob+nS5U8//SzMXjrqqKNggjPUcfzxbeHiZ+nSl9kxhLWZPkdm/Oa3&#10;mRkZZ3ajcauAsxTdEPvjpksXROc4IeBMnLXfYyVvSWdY3chi+OrW/NzVXPvZMRPWR1+Z2HE554ey&#10;xMdwBFvuuVapTCrmYsUl8ZWjvYSgrIyTMzEJEiy5FdIKNAZJ4RAa3GioqthGr9ie7eU7d+3audu9&#10;duzesQPmKO6C186d5RW7y2sqd9VV7aqrxV9m2h5Qjb575MjsYpxzIrYJzue7M5umJ//8orZHZaXe&#10;89ePe09f+8c12049OvN7PVqnwZQb3D7ZVWUFVFVTt+g/23tP+8/pxzbqkcP3Iaww2TVgtLtnwoRG&#10;WVkXeNPMKb5w+BetdudydyQ2SpUU22SBBoPUDxLBfIXZkyTpsOeeW3jl5ZfBQBIqlOs1y47H3ei6&#10;IuiLOY10d4492E72MuLsfmgfwA6/Dm7efMI94x+bNgPuwFFourj/5cXF612Qspd+7KNRfXzZBj0p&#10;ZypWJHyo3zpWZburV9fjL+95Mjw/6rLzcof379yqeSYMQOe2y16zfjMV8+eHBr/222v9V9MsnrRl&#10;f5gFs5zg2hvmhsPF/2dbPoP9f3h23oO/ngLDiBAm4Mfj0HxYFO/XUx9ZV7yefTJMgTnZ+OT58/9k&#10;20tvOGNiUTWAR/RkNTI+mVbwoF8TGDA8qm/eQ9IBweizz6DyrZ9tNY+FgfuRb/1zJY4SctCRMIdQ&#10;bJrqlE7umHDybJMU+/sAYWaCdcjAKGuw4iXz524lcIX8jX9zl3vu5Zq+AVuND6RBUgHaDhsP5T6S&#10;dFiyMByWnPzxA2M++NE1VZ9tTj/uxPTjT3LYUfkrP3rvuLFTT3hgTvvfvZzcuJkvFOssGSaaxL33&#10;/qxRo6wLel/gjmQXR0vQmP+Qi0tBOZ9i/hJEKSq69FyOCpbr52JOlIFUMpTfO5fOUwTET28rKzu5&#10;fe4VZl6VdTpcEDoRvKAmL2Q9PSomiRUm2WVBkmB+7hN3SREMGl6DCAL/+hA1CDvE85e4qbDTDEAg&#10;OBMk2NzlusF38QyV46CMfXBwYx9BXDllZ8UI2hpj90KHjWUkOpcz2xNZphTDJJ6J4VrfZIqEYYjb&#10;b7/jxBNPgJFfUiEbA0MmH/hI9ypEbbBtrM/sGZy+eA7VNYWXRqET6ZpezmAwvOIOT8XBxQNgDWcY&#10;ZaYlNRrAGnXmYXqUTJgxWhQd/YzFrPgMCw3AsNZeGAOqqq4yw9NsfrxwBAuFFxGiQXBJMbglZnEw&#10;ehQ8Lc1BHMlsaKM4EvnVg7+CVQXAs0GuC29gbQH61v7lYSHyQEHBc4Il3LF0GoOGuky3og1jOT1L&#10;Tr3yP5+uPeqdP5/y/lJ4OCGvXOFLhE7kKWWe60uv3dc6vcH0ro0e6Jr13RMyHumZ/Ytzskd9q3lZ&#10;RU2fE7KG5DVv1zT46Dybtnq+DQqnNVFo8jiOOafA0DM1APbiGDTmG86lmgaxv+XA7dw1BIG1a9fC&#10;8PWmTR//+c+Lrrjiio8//hhWZa2qqjq6TZsf/vA281Mkf2N0okvw7+4d973Lc7fHvlMJR5/XIrnu&#10;ssYbLmx0UsMGe2vqnvuk6uLWKac1bpB00Q1+6oCRiGfmkSdp1rTp8e2Oo9o2b/70lw/8GmZkb/ns&#10;s082b37id0898eTs9e++h44lsOHSRzTkRDaYFKuJtM5KOuWoJJj4XFUbiaZEOh6VdFrrpIzUSKw2&#10;0q55pH3LpDaNzWEIiRwHX26E06ZgXQfyybonMm8Q0oMP/rrL6d9atmw5fFy+/JXTT//Wgw8+9OCD&#10;v+py+hkwhxp2Llu2rEuXM2APHEzuur5mDD2jxQPfOe6V93e9VlL+f32Oua1neFEO2N//ieJISlSS&#10;NBuRGRsMWWekRUeMGAGLWd//i1+cnX/29OnT4WOX07vshRFouGUK45qwxSrh/noIdUDP8UNdE3Nr&#10;FoabV3+PF98YvaT2+XV1b90k86DhAI5dcjZbPOYAoSh0IHzJlYpNo/C5HJqKC+OtaLN15qrOzMw1&#10;f1PM+/QU857ysUAK67JfLJbnPtORNCLHCQsFEudgub0s8gAtcHnwwtHn782G24pUZ10d7ITHxcHK&#10;G59+uvnkkyCvqCvbWgZTkbDQQIQmPBQFSCfI37lYmwRp+XNXXnE5XHISFPK98HHixJ89+uhj8+bP&#10;pxZe8p1L168vxreukaj71gL4fCzASUpkFWZGRYn0Ah03sdg5Uz6QLgqk7OAFGJ8dcjSSNgoS54ac&#10;/w+4JgngwonGZ3iOoO3Sf/PGa0KwmIRmwvE3eCQUYdba83eKWGWv/Vx/U4Muuf7jRIEwPMqVmWgQ&#10;X+e6q2H57VecTUrOySrMrpJUIlK3Y8fO444Hr80R2abW8B38RBq+xeNIcylo8weyB+/lVDwRH7YP&#10;yjYRknhaKdIpa6AL3rWGO8kasY+DRMY5IPePmk1Ns1/b9EPyRS6FG+dbKCk9qn+oVTZf5m/Ifo1/&#10;oRXBcAlZLJFahfvxjf+cCgJIOmWzV4YKixjATRVY4AZ+vw9f5+aevHFjyYIFz1aaneVPzwWvZEou&#10;eP3v+/aV79tbDm+o+3Aw/Cjjnf8Ujb37/6jQcXf/dN1/3j7ppBNgJ92ugUUS4DeesFjHwIFXNG/e&#10;DPZDmfsqyuEUL36JqoZdBAGjfrFnDNmFdetWGfAE8dw0yUJETspgTY68mOgH64qIkb2o8xfcEFx/&#10;14qfhW3hupENiVtWXkbE7At990kSkd4lpbVKSYMfAZoBaIhHDVKTd1XV7amNVCY3qDKP+Y5c+q02&#10;t/fLGXPxcTktM19Ys2XDzqo98MP4DHiudUo0w5yVnB5NSjfx3vpdqcDsMjWRgvHklKTLLx/wyt+N&#10;3J+d/8cWLVrA3D1Sz/a5J7/+92UtW7Z8avaTBa+/0h6E+OH7Zja0+en9yfI+Aiur7CjbDKt2/OoB&#10;XmPL6A9Ob4RSBg68fPvWT/bt2QE/x4axiezmzf7z9r/2wu+yd28f+9OfUKcvu+zSv//9VVDZ+Qv+&#10;BA2Y+vBDtsHz//hHWOIN9jDEpKTlr/wdhqRhFh7ghd+5b/70U0j+fNMNdNt3EPg+nErUReCX4DCe&#10;svTl5axpnu0HYiDVwdFJYhHaLBVMhmd9DB7Or5AfzqytzYzVwO/H7Os9+A0elCyqZpWXy6yrWw93&#10;FrytXWqKUQWvqUuXLmvSpOlPfvwja+Z/+9tS2DPmx3fgMLX56UZhYWHF3opvwzV2pO6CCy6AISRY&#10;AiJgTaSGpIus40JQWLQ7/vjFL/x59u9mLfvb4px2x8O6Fq8s++ubK2CVD1j3o+2TT/z2phtvgCJg&#10;mHvxCy9gXRFYxOPx6Y9BAb9/8ol/4EIfv3vyCdgPsyYXv/TC7NlPLnv5r8fnHN+nT59X/778HytX&#10;/PiO2yXLkEUdydv57tUu7hqJnN6l87KlS2AdgEkTfwbHwLEwDLp82V/fgFYtMauRUH50+uld/r7s&#10;rytXvArrkJAmiMsVF0JDEV6GxJ0XP02XDbLgtKRRLhyhbQkw8rbwt3rn+ifGHffEuLb0mjW+3azx&#10;Oe51T86T95z05D3tn7znZP91Wh7M1pGZTZ4Hs8WTbpASWDb0LRpL0JN6KgiLb3RqnfGH1WW/XLZp&#10;+bs7bnr2vY07Kvuf1jwzygPQ185d/3qJmXAE27Ory0Yu+OCab7WYOfiENo3tTx2lAnf16OsRGOZA&#10;WJED7s/Da/zdZn2b7GbN3/n3mn17dsHr4V8/9Prfl5Nj+cebr6/99+qxP4VYYDYICmvfXg2TGUGa&#10;sb3l8ALVsjERumTW2fgU1tn4O4qKX3QuQXrt9RV79+19ZOoU84GbR0bJq81S6BR01uZMCXBhue7f&#10;a2BBHioQ3qz7z5rmzZqveP0V8G8QzmBNGqgW7opt+uiD5xY8Syv8PD1nNtPF5vTufT6MZPFdMXFM&#10;5HBFdk5FaK/5wktrrflTt9xHqwZUmjuFBO5kvubdLScc2yw1pUHHnOzKWPVZpx3TrHEGDNCsLTH3&#10;9kzXZrx6x6+X+q/de731JhGY8Rt1dc8+Ox988iOPPIyLjZgN7k3Cw7MefeRhXC/FtP3lZa+Ul++G&#10;0ADHw1/wyeuK6SoC22/A0+gQJiSss/x18+zs/xT9cx8t0/HTu6A4HIc2o9EL/vgnuNL8dNOHJe+u&#10;/cX9D8BHrI6slJfkhl+uwCor4DS2bvkExsphkZbyXdurqvZuK9sCH/+x8k14KBPUBCLb/Mmmq8zs&#10;2jr4+8ry5VAQfFtTHYPlF1a+WUDHlH68cVXhm2VbP4VzjQ7v3Abzlab82sQj025PgFcNHrRn9y54&#10;LtOUKb/Gb7FVIgInKNKzUMoSpwjMgnpHG/shoUj7cGdgF/yIe9uWPf9eVbnxg4gZ+XI/RqbDPn3q&#10;kQ/uHPrhPTfDetDuRPEGvpOQfJbbCznbJ5s+XlW4ctvWLQAZlqeA/tZWV23f9hn8hLZFdvPid/4N&#10;TziHh3jDI2eg3zCVacf2rfDxsy2bzXN9zOo3Hz33pwXVMVgkrPLZZ56BQt58YwXMW4TlF1eufAPA&#10;rHzzjRrzW+rKN1a8Dr/vhqyyVauWT8+d8+YbBXDwJ5tgYROQV+SqqwZXlEPVMbiRd8+4cdA++Hbz&#10;pk0Ln3sO2lNbFZv3hz8wFi+6S1aFiRpLwCZuJBIrJc854turrrpqz549NOHk3nvv8aTCHoVOID01&#10;hkiFoVqSPbNrCvphs9uFiHqVAM3aNcnpkksobM4bvgbjPJmUhMKWNMW7rOCqrV8NapQ/CcS6STkE&#10;y4Sf/MP1Gt5rrDvvvPNgcdgNJR/A64brr6NwlJWV9cJf/mJ2fvD+DdddB79Kef21V+GhRHDucW3b&#10;Frz22vnnnde27bGvvfr3Ubfd9nbRmg/ef+/666/72YR7Sz54v6Tk/Qk/+xnVd/5555vCN3zwr3/9&#10;s21beGRU2xWvvXb/z3+x4f33N3zwHvyEAnY9/8d5x7Q5etZvpv1u5ozGWVl/eX7+B+ve/mDdv68b&#10;OgRcTnVNDUyVhBePVuHgMrQQRj8phzeXT+AFqmDYuQqGnc1TBzGHoGFTXFuDRUpLipHXJTGLwfOK&#10;9qhp8A39tsBGpyQIZ6+8stw807C2Zvkrr4wYcdO06dMee+wxuqMOb6ZNmwYq52snahQJ0yhW8GVl&#10;wZd7fC0Ch9VGTuz1QbcbVu3blb7t3ezk1NoWJ29Nb7pv+f3nl7x2fFDKHFjgXPotA7xw4nRdo6Tt&#10;6cmRZz+qvHNV+R8+2Lu5AkbwIx/urGoYbfDoP7a+uWnP4nd3+kVJFiU4KElKapCRAQ8uSY/C5En4&#10;PwqLmpgRZ+sizfra0VT4S67ehGSXzUp0ZiJggz+DUciOHc0StDt37pw06b68zp1POPGkWbOehCFp&#10;s1SgZ0zicQMaa4T1u7ElFXV/3WKWt9iJd9g/3lsHU6GPz2zw7rcbwUj06BPNwPrQY1NrMpuaKe1U&#10;AP3DyZwRCDwMvMfZbkbwnKfnfXfwlRdccH73M7vC/h/e+v2zu595xYD+F/Q6n060xbDeYIww2JPq&#10;YGT5pBbm+5OyzfTnjJTIidmR45omwWpYu/ZG2rcwdZ+YbSZHu8jg+SrOXcJyDX/+aOenCQ8JdBAr&#10;AJV///33rx02bNGf/zz02mvhPexJTkn94P33hw69dtGiP1977TDamajqwKXVLWcfNfetrVc/9e7F&#10;v1m79tOKYWfStNbIn97eBn9h9Pni37xzc4+jmBAlaKzu/C4tLbWquhomXz/66KPRaNodt9/xwgsv&#10;XHzxJTDbHSbW7Nm9G/7CZoaiK+EHouHAF+5yE3PDYMOOutWbI7D4Bry/vnPSZR2Ses2u3bADBYUH&#10;+BsrpA/881CHCzCfg9emeETnzp2hQvwbOe7446uq3MRnyDdgRjM8vsELAEGRk0+QfTJObWtmm8Ej&#10;0KpEhb3cIaRDEfpt7ezZZl1ju/34x3f+8Ic/gEPhTg/8VANOh4kIzZvDT6PodIouwR77kdI7Bna/&#10;9vrr8AzARx+BOW1O73pf0BvmrNjRZ78sGuFy5Xt2lEAI7trcnMTtc+lx4pPZGcmAm7hcH47fPcNT&#10;PnsEggwsAHsmv/HTe3K22A0+3vtYn4rhyhu45gatxYEf+ZVhHlzHm1eRX5Tf4rheeVcOXne8FZI4&#10;DnkFJrKKlGhm6AU1pUZhNmVmalpD/iotMyXNdAP+2uIkaeIcmqUeuHYyrHgHHcX4QgqI2QeHRdFS&#10;GcgA/wVrnBsx+6Mb2LVh1w4Bl4dOCAOvc2/OCeCJNpUMi8nyYP5WvIEDPaMOKbuzlkRnBi49QlVz&#10;meI+6V/pgfQWi+cj0a7oPeWrnK7Y/oWsmAO8qKuwh8Np8Q0oyj5qh66xQ1kj1uXZoJeRcyvOPqcn&#10;KHSnzqdDPkfrbKanpbWBZz6kZcICBbAYK4xFQhE98s+F5zTm4WEDB11JRcIPHp9+5g+wWgJVcfFF&#10;/eY+/czV371qOzwqzTzm0SxxQMigI7eOvNnsh+c9ZjSadN/PA0mHd0Ug10KchBE5zq1Dlu27d+q8&#10;/M/ESaWIgCUhTicgSwLNdfE3xusEBS6WHG+BQeeDn8wf8qNYStg/s1oE5ZWamQKJWSoOQJslNZKT&#10;01Lqosm1KSl1NEURHlLYOHpss7TfvrbhuaItdSCqhml46xRSuuSUaIOUaAr87N/pibQ/EAllJ0j2&#10;rO5nwixg2LG+eH3uKZ1O79LFLKM89v9g1l7+eefDjf0h115/dn5PubZBQtJ7uFCf9ujUXz00BZas&#10;2bVzV6NGzhUCdJih/OsHJ99080hYGQOmM48f99Nbbv4ezMlNb9Q0o2HTSffBgLVZObr7mWfC/GuQ&#10;UvH64lNONWt+wTLQd//fT6CS4uJ3Tzmti9lTDgPWdwHM7du2r15dBLPwoIPwW+/Fi82SbfBKS0+f&#10;8/snY3t2bv3kY2iVL7R7x90NQ8wvL1uGO1mk6WnpTz/1++rKPaCxuR07bdu2LS6pcpIXwbmYyGm2&#10;pxycNzkrl9ExexJrZgSWV4BfSMIDPuxrmznGejj0Ia44U2JZUgO4K2FfzWFsyQxPsqHAPzCUPHDQ&#10;VdDxN1a8NvzG62G4DX5WcuWVg+C2wZsrXhsxfDiIb/uOHcXriuHhLfDerMhRsILcK1we3HffRBjE&#10;MQPB+FN6u8Fv7Sv27i0sXEWXU6TGcE2xadOmCy7sB+9/dPtoMPAzzz7nmT88+72bbny9YEV+jx6w&#10;/9t9+sDshN69esEpMM9x+/btsPP6G27sdlaPQd+9uvVRrc3S0lTUx5t697kQCv7p//3kqTlPd+9x&#10;zu49e+AxfXR5b6aNEAyvVUSdLB2ub8xPBS+/cuy4e7p17drngl5tjzvujjtGgXad1aMnzNm8acRw&#10;Ogz0fMAVA2fOehL0DVZxsVeIVDAFNev9WSA+CwqBaNJuJIjCHT+bnpqJp8rlo2llrPzyfidf3q/9&#10;571yL+/nXq2PhlSPN9YMiawcUUn4LtaIg7NnOZ8fyDCy0pObZaYsf28nTRAvr6xZu7niuGYwAZq1&#10;uayi+qZ5763dvHdB0bYf/Knk+jNbTezXtlUjSvGtHIKDK/CI8HvGgZUtW7YclHD6Y48++Ktfp6Q3&#10;hFVufnDryMEDB440nn9HWkbj9IZNRt3+o3PP642O5bpuZ/bwwwcs+/P0M8/CZMb8c86DI2E5IBh0&#10;gKFAIp6V1XjRn/748COPnp1/HsosKB75dN3wm3r2PIcWpCbZBhJZTnNcDGCpRiLQwrnP/OHii/qS&#10;84Y38BF+nNHjnPNhVSJszLH4JIMk8Dawmg24tYn33f/tb18Ajs5ygTcwrw02qPiZp34PvnRX2af8&#10;/INQeyk8UDIVGkqyoSpRF+3Ah/8lKSbt2bSlvFWzjBZN4QflKRtKd3bJbX1c68bvfrR9H60uGYnc&#10;MeTMsTee478apnuXcDK5EFqxdt07J7bvADdvamJ77x0/Dma0wW9QOnTMg7s+lXt2wMrOUC0gemv1&#10;GvDJMERz0UUXvvjSYjJOoPTU72fB3cfPwCfDb1aYkdFZiAVwH3HZ8r+P/P5N5mfLjZqmZzWb9PP7&#10;nRInJd0z9qfw6Jif/N9YuBC9fdQPoHswKrpv717jq1EVcQJiXVpaOlwVt2hpViqEweLhN46Au3VT&#10;pjw84Wf3vvDiixdffDG0BVZwhulyV1wJd0+T4O+nW8w1+Zndz2qQnHrqaafB0BboGOyBX0+/9/77&#10;2S3gx91J06c/BlO9oCgY8oA7ClQf9QCGqh+fMf2BBx6Ei3P8NstXMXIjLltmFQwpoigmS18UgN0L&#10;hZd4dUmgDamt2za9YEDmKV1qdm6vKuMZ7nBcg4YuFqefdErGiaf4JwM3W4F/zfKze+8p310Ov6GB&#10;BgENANu8xVHQloen/BrAQnoxZcrUe+8dBw+FhzhOSyJOmHgf/HTp1w89OOKm78PHqVMfuWf8WBAx&#10;nA45JEzmmjBx0oUXfhtqP7tHjy1btgwZMvSss0yMMPxToqed1hnyyby802CpqC1bPrv6mqHdz8q3&#10;TTWop0+f/MCDDVJSv3vNkNt++IPvDh4EYEzhbVzhcF+KTrHMQvCceVKGzLrILh/2wUAzXGAvXboU&#10;njPx+OOPT548GaLPd797NTz8CgYHTckuU5coYQMGVewnRqygkrX6KaDXTI6q3Ftqo5ubTxdKVC4F&#10;lUAUtIz80MgAcBcjsMbMA5UUm/x0jj/6ekBXES6Zkcrc6LT57ti2bX8Ngn/wVzk5J1x/ww233nrr&#10;+eef37hx4z888/Q///nPdjkntMs58cnf/V5Opla5GAtRvs+3+/TIP+dnEybcc894+BJO+dnPJnzn&#10;O5fAcDNskJbceusP27U7AZTqphFmudjMzMw2bdq0O/GkeydMvPQ734HR3ssGXb2p9JMbvn/r9Tfd&#10;csUVA+DHfCd0yDsht9PvnpoL1/U4ZpyET9rAR27ALaNqs8E4M7eKf9iN0sWnS/DDUvEN/LEDpLTm&#10;Fl0Gm8HoWjNFmrTCToumQQ3oJGcC2NmXXnoJmt2yZSt4wZvHf/P41KlTx9w5BmEk3XnnGPj44x//&#10;WK4PQipcT5CjCf1+zloXOWvkm23P3PiPJ7od1XFLozbl+3am/eO33XZuavLte5eufe7UD145wfcA&#10;MvsPOOBLcs7myXyTkg7eXVW7bru5N/nYP8v21dTBAtBrPnEPNCM1s97KJLbYKPjTqFFDkC+MQcOz&#10;lmHuBDy7kcIW9IfmRZs50TCRItlc1NhLIE/r0BhQJ+FGVEZGBsyfAKnBnaF7f3bvv//9H/jq6Wee&#10;hm+vufpqKPWEE04AxQteSmGCaI3ow3fg4JZpprq72ptHWby/p/bc1yoaPL/rpL/tnvK+Wd4Qtvxs&#10;M7Wj7hjzUxInCW662TH8+mvPPutMeLNu3foHH3oE+gO/BrBgIZfu2LHDcccd2+v8cy++6MJAQhm0&#10;U+Mw6iLHNDFlHt8cZjpHclvBAnPGwE5pldQ6K5JjBv3gAMkpbR1h7+WG/qWZ5sTk5pkZ13fJeuDb&#10;p/5mKPyF9w2aZViNYdumRBb/gqGAccA9JLgh1P/SS+HvDTdcX1MNT6qpuuGGG95+u6h//0vhr9lp&#10;NJ8XoERr8ByLNPLUozL+tn4nfXrt/fKOrXmFt6tnr7/7xY/6zlh7a37rBy49ng7wpO86CaYEAoXP&#10;q1evhigAbx584IE77rj9rrvugqekfO973wPnA5cYEIXhUk5SV3u6eRNvOTv2Ra5fVAtj0LBN6dvg&#10;/Nm1r3zoSUWcrUearSJQ7oF9oHBBv+SjkQC6Kvjwo49gTW1Y8mLp35bAe1jCZT/l0fIavuKQgRAx&#10;euQgH+NfNaI4OSCJpw+5fd9zJGzAU089BRKHr8CjQuINb2C4X+TFZ3DECCi2Cc1z5z4F64qUfQaT&#10;AIzgSBY33DC8Z89z/acxwX74gRs8Dge+/8Mzc+GUnTu2uQe9SIJCHkUqiZOqjSekSvVeFlh9IC/k&#10;HipuZONtNuZiUYHqyKHIlsAzuzRDfJfN8MNB1lzY8uE2GAdBBiSPK2/gmhu0Fgd+5Nfe3TAKBz8Q&#10;ee211+64fdTQIdece845cGfOFyunJyE42B+/G6SttIfWHJRvTdNCzcOP4mPhTXWsIvSCL6tisJRM&#10;BTwmiL+qrIAxF+gG/BXNwIEF+7Jpi5Ukf0+pg7SHfJZ3zVOPFTmPN/XRR2EyLCwoQ6Wg5zOvvM55&#10;sH/qo49hCXEiYNvlU+RTvVoWsFUixH+9hBupyURWMUycUic6gVjxTNF+0mzWbwuCkg3J1HihChoV&#10;cOmbvcYI9ZCky1QTaDMh5R5ZamQ+pm00P84swUGujZSB7acOflMDS27hkGUQKvlCxo9tgKleoNBv&#10;r3kLfhVLh8NNxYd+PQXew+0pWKAgLy8Pdo4dezfMiYYHg9JhdoNj4Fe3MOcFXnDHdNq0GbDMGVw6&#10;yqNCXfW8/2m81Sa7GTp6TEoXnK2yRLi1XCOJhU6Xv4w7FEKcntGxvvgo9nKReKB3xSdOjQ2SXZbN&#10;ntli6KSAkxK7kLZRC0zNaEbUBtFLJyvLAkYO98FP01JS4YIrOQXHoGFec1oG3j+CZYIjkb+8s2XK&#10;6xu27I4N7nrMUdkZ6Y3S4TLQDECnmePN4DUkxLXyI3rpkxHx3l3wDCgzTezKK2D6Kqn3VQOvfHPl&#10;P2CsmUDAUEKH0zoPufaGH98xGgYXrIfkYObiGsPPO+00uEH62GPToTS4JIAxBT+wwVUlDEnDuHDl&#10;np0wfAyLQhQXg2J0mDv7d5YD3MkwDVjPDdi2rezUTqdfe93wO24fDWPQUNq2sm2n5Z1x3fU33j56&#10;1N3/dxcwXLho0Skdck8+6UTIStetX0/CgdVFYQ3oaMMmLY4+FoZIgDXkvnNnPwkDQBf26TPgykHQ&#10;NU9nzXKxMDp2zdDr4OoXpmz7X+F7Vg8jPLFAlrS7HeVskv0EHWsjImoHJ918rPmuNgkW34j4S3DI&#10;j0rwZLmAcbk4/BgtBVYFhzsL/EqJRtEIbNJhXMGOnTuuHDh47NjxEIFuHG5GXXfu2gFj0HePHTd0&#10;6DUjbhwOl00wCt8up13bY4+FSwJ4nBB1DZb3+imsAX3m2b16fxuW6YA9kEb//L5Jhf94A8Z2f3TH&#10;nbBoBCJhSLBC9DL8RR48nwSuMe6bNOEfb7wO47wwJAfj4Glp0SaNG8MjgwtWrKC6YLT35WXm+JtG&#10;3Fj45or5f3gGzqKysKhXoMsnn3wyjD7M/9OfQHl/+8QsGPWm6E/WYuZZv/zXN+FpijCj+bjjrYOF&#10;r6Dx02c8vmPnrqUvL4NhcdAx06qMjEkT74XJsyNuvAEGQUxFVbEZj/8WOgKHwXtQHoyz2CUKfrw5&#10;P2xjYliKIQt2Hgu9l/X9XqpSu6t87z/+eeCvmm3bTXP8BCUQptjdk8u0SkB+hToAu+XiIpRE8THg&#10;JaTLJtWApTZse5fefOrxTdMvfeKd655ef/Xp2T/p3aYReh4sl/8Xz5tkbuTMmV1dWXHht7/d//Ir&#10;t5ZtgxAPxgX3tKBiuLH0wQcfwPUDXK2B4T899/cUpKyJQHHwbIDWR7WCG1HwgsvRadPhQUNJY+/+&#10;KTx6ruitVeBAbFL0s3vHvbV6NQx4UUvEpMy/6AN4g7tWj/9m5h233+bCg2QcMD93Z9mn4BOMJzSD&#10;Vh4FPBsbA7HMTOGEi+Rp0x6HU82jWSu4MVQHeJuHHp5qjl/wR/gpKDg6hycSgSnDsL4ntPDqodd1&#10;Or2r8Ypxm+87XGolCo/9s3FTjnUayZHHV1wKn7Tt3F2ZHk25sHvOZzsq3vz3ptNzj+qY0+Lt9z6F&#10;KX50QEnpzvc/3u6/YL0NK2LOhDhFgiuQspNzO8Jq8nf+6HaII0AafOkpp50+9LrhcP9p3N13wYnP&#10;Pb/wlFNy4ZdPMNwAUZ7aj2tAD4ex+5atj11vHLW5TWiGpHdvh99GXH7lVXCnAQ4+5ZRTICKQ3Zi/&#10;MDYEM6mvvPz7N93Yvcd5cL+h1dFmdhI484v6wurSfxWXilpeWwfK9qc/PQdv8jqfBiPFMMEWJjWP&#10;Hz8OnM+6d9ZBjIDnF53f6/wXX3yp4ykd2598Evz9E0ymNrdMxtfWVP3n3/+m8WUoDiZT/elPz8M7&#10;0GGMa9OgSffcey/M70ZDY8Sd8/I2bvz4kUcfM9/eA9/Co6ol7vm5H4V8m1HHpXgJLJMISAbkaY09&#10;2WoFf9nmlrHH3Dahdu+e7X/9497319lTTnp4QYuBwxvnX9jq6luOv3dGclaTgA6Sr5JWQ6x8GrhV&#10;xy688EJY9tOseWUWhjY0oGKgQWBhquj48WNz2rVbt25dx46nPPP0HERS16lTJ7DTuXNmwxXR2LE/&#10;hV/JQNlwOtyZNjby7Dywkc55nW0khZ0gRBhzhHnN//73GsknMXh6l0BGEJ07w7nPzpsH38CS0LCc&#10;OmgLcMPCf20Knzcf3kPhKEBnAq6uJHP7AdY8ghUWtpVtPQWsnusxto9Xy3NAYaDjl/YfAPc24G63&#10;qfEPz4Lcnp33LAzBd+hwirh8Chb0H0rWJfq0MDGbaAC1RBkoBE7z5OeCDpbPTpF0xne05gtPeUJ6&#10;5FJKz505b045NU7stfkmrVdAwYquVEQV+ANboudApUemcjgRprPBY81OPOEEGJV4+eWXYeff//73&#10;d95554ScnDPOOKNp06a/nTmTWm0NgBpiyhG3BefC+BFcPL+89GWI3cvMbY/I0mUvw34oGR6JBuX8&#10;7nezYAY0qApEdmglfDXriSehGIjj8HMuGPvzHkOUtGHDR2ec3uVn4+9GOZiVzs0qwmZRZhgKagAr&#10;ccALoh0tWYiXUbR8BYExzTMzoGHpDhiqhnnROCEa98Oq0GY9Ingvl+VEEzyVeXobjGjDoVAgLSsh&#10;5RlW8IzW1q2PGnbd9TCOA4502LBh4Fj+8IdnWQ3wH/jYunVrM6mCKTun4Xb4KiUxnj2m6H1ytGbf&#10;TnguWXXrvM+Kns476dvvn3/XK8ecsenjwmMatqg44fwPgh4Afz5r1svGH8jxr2lrT9y7PqsK871I&#10;5L1d1Sc1ST0tO+3GvKbT+x1zTtvM60/PfuTS488/wTweKbyRX+aVNxrAonEwcTUtHWZNpEbTojjZ&#10;2fyqG5/aSC9Yk8OsCA17qCjUrYCq035YdxhmFZx5ZvdFixbB7QeaOgobTIwAg4Xh0XfXr1/91r/g&#10;toeNmX7sRAn68TRy1TGpJRc2uvzo1KPTTZ0wEn3725X/t5bHoLFsNg7Ln00+KQLShJ0Q2v70/KKr&#10;rxr4o9t/mAAF7urYIdeuLMrdEz8CqlddmwQPRFz479qcn1f96e3akp+mTumffOFvqvIfrRrfJ/mj&#10;samvl9Qef1/VH1bXNk6Hg23C5VkUQWuQ/Pzzz0vI4H9hrLn1vRemnMrzjuEweJ9xe/ekJjDLmxvB&#10;kYpab4afqx97dOrjj8+AcAk74O+MGdMfe+zRxx57BN7YnXAAHAb2QPk5vOzEdheX4QoCfo3jjQrD&#10;eoFUz9Qrc36+9OPbzzv6/u/IjGMvT/ZJwk8V8CogAmt8g4enNzBiu+HDDfsqY5deeiksD924SeP8&#10;/B4w1x7sT7pj02HKYqh39YkosJ9drp9QW6wHVEDcQdbjWTWKJMEVGfx85ImZv92xcyesqg/xNHHZ&#10;fptDiND8zUodqWbOPvw186DZePBxCxRD7RVOXOLB2ij7rULU00siwlECqdoEheMGXYkQaLMG9BCz&#10;BnR2y1bFxS4hgUGGxx//ze23j/YS1UiLlvAL55bQ3quvGdIpr4uXKnM05ITAXqT5GRWJVkKZi/1y&#10;5RMneQykWLB3ucC7ggXTFbkokAv/9orRSZRqkd6LdfkoXTD29BF3egV/MQ2LQH7y4IMP/vKXv5w7&#10;d+7ixYtffPHFdeveadgw40d3jIYIaqtIbAHIgwTK9OQNfGOX53dkbLZjDw92/GD7EG5VvSZL+mxa&#10;y7kXphB88RawFDZ2ny1DprBR+I83x48be7yZgJYEs+3g53urVr4BUyeK1hSRQ+O/Ulc4R4/Lw33E&#10;1BLJKJirTd28nMxakPPb9il+CbyI2+VGLeo5zLhk0nBKVW2mKh3BNuIfNgQXcOPSDjvkz4YjzKlk&#10;zhhAF2geNAVZMce6utwTml9yXg7Ma7NZIMOT0qgLMDnre9+7CaY//3977x1gV3FkD09WziAhIYLI&#10;OWOy8S5ZgBMmmMzaIJLBsA6wZJOcMMYJB8CAMQ5rME5E4YQQOUiAREYgJKGAcpwZzftV1zlVXX3f&#10;E/b3/bfrfRrNvHdf3+7qqlOnqvv27Tty1HryqFNzafbPqU+KjRt3qix/tmI5JZYBv8whyvIo+ZFd&#10;5N9fMF+2hhw8dG0RRyasZdoaHZb/Mh+Rjkv8XiHH064d1WZITuac6BJT15xFOOScQrknm0pvrm16&#10;zllw0AQNBcRxXOExtYLEaGsyF9dNuDErcIDhCQFtQddKaKn0F9krkl9TAuVeKXtr1tram2Utc7v8&#10;yAR07/TTS7fXkNNle6jFLW33vrmoX6+2Mz68waB+Uqy5vZcWlmnrDrm1sLu2ck4cCcmmmYcfNnbb&#10;HXY+46zPPfXYhJ//7FbsuaGPH/yE7Jqq1uFwRP7++je/kQf3yQLAMnRD6wVpBAuaJZ3M1DOXLl0q&#10;j5CSpYLys9c+H5FNNoastY4Uldmliy66YMjQIZ/8xMfu+V0SAHXDIX/zm7vuu+9+WQ5Jakwi3S0P&#10;tjr4oAOkjKybk7Kyml5+y44cgZz0kSVYsqIPvMJjCddaZ12fYaep6aJN8njMv//9kcsvTatvQGlO&#10;MLQVY5XRH+I8TFVVBoxr05U+VGUqkAZCqEX2n1ssD/rrkV04+DNQ1kIXIMv6gL5HNTfHFdBL5ek3&#10;vCG+HOHJ+O3hh2XmVxY4Q0j5eeihh2WxsyxMlk9PPvmUVHjMMXK/p6TvT8U2bbCYJOSU9O57ytrk&#10;ae+87dIU5bX7y5evOOroT8vjCj+0x54n/8dnZEgghw89dGyfvn1kH2q5q/XD+6Qbb5986ilZ8ixg&#10;O/LoT+9/0CEzZs6EnlTr3P5VtceDscXUhfF/3vffD5QVzfsfeIis7M6sETIz2Z5MHtMMEySpjjlu&#10;tz33kZ9TPnNawww0J2rGAACO3SfK1U4e5kLf61NmOLtih9hwe+oIVhLk9xf88z/yFEiDV6qnisqq&#10;GZjI0BkrEK7LcRauWD1naddROwzDXaYjBnbsul7/F2ct75KH3ehrWL+2W4/d5JPbDbvuo2Ou++iG&#10;A3z2ObfLKCZNpUd9nnCS3FM1dO115PKSFqFZWVxbkYgwZJg6/vJFMrmMQtCtrMp//PEnL730oksv&#10;uUjCx/z5C2SaeNxpn9l+x11HjR4jl0nATTLTLR6dpiEs8jA9ZG5sRlGalYnjIYOHnH3GGQrSnPHK&#10;fPHAocPl6XlrjRj1ysty0avCZnLLxaspll1ykfykWDZ/fgp8p31GSGzk6A2TMB4xaBiGV9fN5Mkv&#10;yvvttpUp6aD6AFkvGdquR1ROIMjkHFPUZ12ZsdzyC5euWrhk1ZH7bTHlzXnPvPyebAD9oa3XfXna&#10;PFn5h9blkYPzF6+IP76HJjOJxC/ZmNKqqE6Dgtz3wDWVQuay2FlYWsrJLhzy+5yzz5Lff374L2G8&#10;z15iVEROlinpEaNF1RIB5ULF4GEypK/JrHTalAmbmfbInTGy9/RSWSAD+x328SPkoU/yTlZJI8Vi&#10;OLWoBVPKXPA2W2+T5jVa23fbbQ+ZpZKDJ590oixSvuE7NwitycBVjghJyqTk6aeP23rrbYYPX+fN&#10;t94ySkfv80snqTKQq+moA6j+ixJawCA91LL8HD3Rgg9ioHga1okKhcoA1dQ0547vvv2Vs6ZdMu69&#10;226odeV9VFoHDB556gUbXPq9ESef19qvOmGUMhJLlOQ9H0LY1j5k6LCpcv2glEQVu3SbbeRxW/Jw&#10;5F677bGXXKcZOChtsy4zzuK5qcDSpTKAxJroPfbaJ4sZRl84mHrd3HTU0Uedcfq4rbbZdvg6o2Qq&#10;s6Jz73wwRaBB5lIhG7eMraIeFJT56/4DBsrFednvRa+O2PhJJ7LliUny9MXBQ4bK5YpgeMbDYHwa&#10;KRghcA44L4prCUUAa6ihsLf0vnouE8icRDKbZKTRSo2K2GpOS4IY0lXbrYp0hNwHZvFEhpaheQpW&#10;DOkO691ppx1HjlznzTffsv4wHBT45DHm7kB3alQT3rKBQmuOejkqGy/s8+F9ZRn1mI02OenEkyE5&#10;MMQ3fGghDtX++siEbXfZQz68+fLkk088DvE86Ul3Z9bQntKwtPw27QWtz4GFIfQupjTfnHbKkBfv&#10;acLGQVCcbqEhP7J+oCnt8axPT+UAUncZUlynpyTruulUcXh0Tpq61pQwjestU6Ae5HKO3IQhv9eo&#10;lkqYqsb0pFZp+6mf7DpkzJIBo5a8cv9Gu53+xOLpg9p6rZ41aeS814d95L/++tr4jf943qFv/nWM&#10;qdtjUr6VTjTR1dL732Y9dNKY3uM269u/rfn7Lyz+4iPzbp688NR7Z5xwzzu/fGHBvOVdL89ZKc+Q&#10;CLAz4zL7xbKn9KhH6gePqffQqbEAT/XAlL1xnHkFqjZ3Wrx85YwVPU2jN73i5jsfef7Fo448SlZI&#10;yGpKuaNf3giry/Uz0d4PbrzRzvFxI6rRlme9Ib/+Ni8tzZGdNx5fsPru3frMPHhAz8cHHjKi7elt&#10;Vl2zSWtt6fK9+q2W9+vtIJtsZKWDujWfZqfnzHt/m623WnddPtWwQLB9GDR40FlnnEYqdZMFjhCx&#10;lnXJLWhNr8xJ9c5b1jRzcdPsJfI7fXx5TpM8GHhZJ9UA7ylfqS4Z8n3729+ufNHx0c0W2xJDfLXP&#10;ets3925rPXTDXInXluhHXKTt3M+fd8mll0oskPLy+9LLLvv6178hjzS/9NLL/KAU+Pznz0vP21Qj&#10;qp3h2YhqrPSVuSv3HsOgs8v6/eQeO4gxbvcRb16889Vjy/0uYr845JMxSLfcHCmnyGqARyY8Iocv&#10;vuSSW2666bvf/e4ll1wsXinbUsu1ZCkwbdpbMtAgq6gEwT9A9WxgcO+mWz/askPKQ5tkD2jZi+Mj&#10;G4T0KSgxMlqC0AcQVkPbG6T94eReatKkyZtsku7X2WSTzeW+Ilnbt4YKeDhb/R/JEL/XBMmHoqkq&#10;uFjDoYRRbiHICSekTVdEdXLtQR4vJG/69mnwoHJTLsLJB3VFLCF7DQ0ZMvjMM89Ei5MnvyC/t9tu&#10;W3f1anLjUdAifl0DDPx14/ZqKPYTidTEzSBkZngGnKQqFM6eAm3i1SDTk2Pa8zzDg0+Kw4ZRWb8K&#10;yKv2u0rwadrHd97gGwlNMt18yy234PZivOQGkTmz50x56SX56qAD9jv8sPzszdgJL99wsIjWsQd0&#10;vSQ5fOfvPjCirxkU6LbN+jjL5jfFqaoy/AO6ne2NfUhBpKJ4stxxcPNPfiQTzbvutofsBP3UE49J&#10;5iq/5TGyu+6258/u+DlzSSZrgBtTLhWR2RyoIP407B0z/IpH5qLMvnCASVjAQKnObDgDZqiITqck&#10;5805N0NRQJr+Iq+5x4fhTeiIfa0Ukkdb+h6NKPHrFey0Ajq9YaTX/qBTwwb1/s5XDh4kl1lz11Rz&#10;OVSkjspiL7l1Wp7yIzvyyBrG6EbOV1KB3Jm4dMkSL+bdgiy//e09sixIfuSNu++njzv+rrvuloVv&#10;DlTE8WOPO0EeMScX/E0r1k14g/Y64QFdpco8wKXKoEvKEKzserVjWVtaKdQZUqGMK6qVpoPmKy8c&#10;8DaoKSCXQscS2ldTtpGzlLOQWLC1IjLlqz3Lpjf1dKW7//BgbVkHLdtxdLTsNKr3h9ZNTxvYflT/&#10;fTYa8sKirpfmLd9hVP/jdhy2wyh5xHda8N6SnsLdLBtINS17y2RP1crai11331sG/DINNHDo2h19&#10;BugqQtkI+N9khkUGkxD0vHPP0VvF03O0dtphB3mmc4woYnrBid4MVZPb23XVUm3y5MmjR4+W++vl&#10;fLnxFgeJwPTtC7IE4rJLLoLHeqJy7PEnAgCyRYMscJbLElDVueecfeQRR8hbmZiWhUhvTXv73M+d&#10;/akjPiEiye7hMgGRJh9rPbKQRAbJsuGD/F4wf372ViOnqisVI7WKWZsv/8pVuGFf7u+eOf0teSOL&#10;xHXLcn0z/S3ZJFpsbEmWj+awJoEdyy3G6jNUsrvIu2WtLe+3NK/qqfnP8JWr7HojUWFuT7zt0M7l&#10;Ilg0MkMWUJcX2o799DH775c2d5bVx3Lf08yZs4479tOycDgdGTQgHZklc75N8pw7Sdeka9Peekuu&#10;w/v4E7hlpo7OWEfIJjH7Vq+UA6+9/rrsoTHutHRvrIK3SVZhy0UsuZ9dcsfp776bttf494/IqurF&#10;CxfLujlZ0SC7HMgjDeWqNzwRzi5Zmixtk+1BBX7SnCymliXMVG7wEktNQ0xsbpYRiKBIKtp1113k&#10;/laZqn7t9Tfk4LjTPot+RDL35EGalpXUf/rDb0VFG2yw4Z/+cI/sEyIXROVI2tqS+z5aghKpQINj&#10;kjoTVQE7OLKlHRS1deiQ/ofs/8//tOkqGzqS9gIPagM75VTSYRVIqbReCNOG0XcWrpoye8WBmw36&#10;1kc3/MS2w+4+ZfPBfdrunjxvmTwHx17rDGi/6pD1Tt19uG8M7V+FUZCGZfvC30x+YbJMFmPfDPkt&#10;d1InhtHXcceffNfd92ypEQGIQx/vvieFDyEE4SWpR+AqE17yiCbZWlFCEiKAzHRfeNGlopRfpGcS&#10;mG0t6hZk2twkF0EvufwrJ514vDCSKimbEIZTsBPyRuDUrKxsSsJsuYU8vFTKCC0kYebMFZhpfPSX&#10;RSvtiYTRd9PG95+Upb6PPPLojd/7TrERkDwxVffQl91IZGpV3pBe0q76aU8PpDj6n0ZmAKKJKbWb&#10;M/fXToiWXrK8c96i5aPW6v/iG3Nffvv9ru6e/n3aZ89f5mfJUwoP2n2j+CMbcuaOMZrJrE2LbMgu&#10;m/CKTLKTqQSFadPe/rywtMhcSyMT2YhDjsiJshJt6tSXZceeqS+/LI9CdUcT6xK16Fd2nGRTBsha&#10;zzHHnvCbu1JEwPJnyWd+9eu09/QZp58qc0Jy8Mxxp8niyk023WSzTdNuYAUrmNyTJ70gMxFyg7Z3&#10;RO6nmTJ1ytlnn/XG66+/Jmz1xutHHHGEHJEIIisT08MVE8b2w00SFqJT9ZMmTUpx7awz5ehX9PF0&#10;8iZtTDzzXdn9edLkybKD7efOPkv6Ixt9pC04bJvpo446SjKl92bNxJtZs7CRsaUy5dZ/AcUoolaO&#10;KUp1wFgJXqmCFa+9uPSZCSvfmCpbJAdwNr166sFTj9o9/qxevMALSGt0CUMWKcsekIWv8X/SC6LY&#10;Xmk3ZOTnFvaO+fSxsjG3LEmWQbXsBCbLVJ37LHOwjmvDWfpak9g6PXB47jzh25EjR0Wyi9aVhSli&#10;U7laIKfL7/XXW1+WPFNZGU1+gONUqtJDjOcxoJL0st3q9LMnmfIp9UVa1G03jjr66PXXX/9Xv/qV&#10;SDv7vfdk0lzujHhv1iwad2aysrYV1RKGJ2Tw9K0qHArI0cPM4exU2NegoKeYUjSFthzfxi7B7tEz&#10;isEvq2b4whk+YYTai9ahKv4P3wifX3/99TfddNP06e/IJTqJuZJ4SEuyGbRsgyCroZ99VnaIXnjq&#10;qZ91rcvmbLLcb8yYDaSYjDLkcfR49p0bo2Bv64ys7ZLKTz1VswsR1SkQHpLWVxq1JNnVCJJFtTRd&#10;ftU1d/ziVxuN2TCdJ0e0sLz0cXich5aywncyOS2TxW2aaNukMTZ09p8ccpMQ6dGGaY7aZ4WwLBqq&#10;Sguhi809kkzygNb3Zr93+223DRuWbou5/fbb5LF16Zm0KjAHIx7YQ1LhgyFUXyZnNAtNpFmGQKRz&#10;eceEG3bb6cTJte7Wua+svXDa4BnPjhq60fzRO83861f3ffW+zTfY851RO8xihYoqQx4HJfKnpatr&#10;t+6HvvTMrL/N7pSN3g5av8839lmrV1vzbqP6HLHl4Dfmr7r6L7OuGP/ux7cZctxOaQNjt51MvGO6&#10;Hywh2yOkdeHdaVIfakEsUFs6LTTLYe1dWlFRwSDic00GQJtsu/sP7vzohJcGnXnB1+66f4e99505&#10;4917//SnT37yE8LksgmSrKXYffc9/vjHP1VHbRxWadWrVrQuX3TrO2kTqiOfWnHMUys++1yaaZXX&#10;N4Yv2/rZx+Ztveec9befu+mHtnzoT7+6Qq6Ru8doLzmnILnK7+WzJOEy10PTr/mP0CZUpD8Z5pRL&#10;r0r07Wiat7xp9tKmV+clHciWJG+8X5NZaZmG7itj9waU7+2lCltaO/4qdx/87W9Rirj2WY4ft82B&#10;fzr6GzIH3bKl7+FrSQcJJW1dLs3LdPP2O+wot/7svPOuSxYveeaZp5595mnZ8mLnnXeRg/KVTElL&#10;MfURNlgajkd/9PicU3ZZ+5ZjNr73tK12Ht3/RxPzPtRjhpYPsUQ1HiGtG4IL2ej57t/efeGFF0qk&#10;Pv744+UJsX+f8MjEiRPlbpVTTpZbCt6/8L8uvO/++xYvXqIrrPGDXMrHCpaKr0yL+ncY0Syzz7Lz&#10;hry/dVJNHkL4lxP5EMLmRe9YBRSosJfZTljuH77YA/WCGMsygVkfP2D2GerFGmfVDwegUVcF7vJe&#10;Ch7Jiw4ZfhuAVZ43KNtfyBydfZe0981vfuOqq66Ss4TwZ8+eLVwlj/uShOqDMA/jE+aOdgsiupvH&#10;pZdeftJJJ2CvTlmw8sjfH5H98H2nDj3fZ/uJJU8mHSmgDKcaLWeDtShC4T0+BnDgGmSsHZsfwnSO&#10;/hBTDTvNDqJ1N67HeJWpzFVjNY4MGE4/eoN5ltNOCTtvcAsOWe/86KPp4SXykpuMZWnF+eef//D4&#10;8aBymZV+8MEH5ekIciPRB5nMNBlVJa3LD7ZGgiuVo//gGUGX/6CVNX1dkqINCSp8gBZN4ckodppH&#10;4mr9mTeb5bYjmX3+zKnjbv/ZHZMmvfDZ004fPnLdjj79R4xc99TTztDLID71YWE3DhgZ0qwFD8Vm&#10;s8KsqlCM06NOIxEQx1Cs15oTRMYKU3PEYPXJthmgWY+xRneZevXTrRrFlyxW9rIonkGbW3fpDToV&#10;9lSnaBoxtG+6wkzjYWqEVIZ4KL++n255bpo1c/pXr7kqPdo+56E20aGy3/gDubzcNJPF5nnODUf9&#10;77vuXiSTW4sXyRSnFJNHEcrjaOQawwEHHCA7M3jklQXvclyWP8sWsVfIcRgrpuTMyDjyscTetJdR&#10;l494h5jS0fCkhTLwAxWAG/5DT+UrfW5gFswzUSmIvzk7dXajXmHCfHeffjC8xZklbRql0YHO+SsX&#10;v9vc3CPpnD7lvjlNK7e1bDu8Y4uhHe8u6dx4WL9dR/bv07v9p68senPRKtlda5t1erU0d7e0yoNT&#10;WiQL7lzwZm3VHO+qewKSHru3M5n/Ex//uOQu3nmJ5Td+/7vy4K/3ZrwtW3XLdYJXX3ll+jvTf/6z&#10;2+QxlTLF8PNf/EIsKw/jkmli3Cwj6fUN3/mubKEjm/wMGjQIB90V5FFUZ5x1jqyklhvY5UceLCYP&#10;GZPHecmPAuCqT3z8o7IWm45Ya5I1znJ718rli2dOnyYzlcedcCKOrFi6UJ76JVuFHn/CyQDx7373&#10;exnkyF4chiC9ufvWm2UZ3cqlC2WJd7RftmcGd3ZX2f3j73+fIA+0kSWTJQ6sjK6y8VFrZl98H3/z&#10;fGbzIRJHymxa0to8s7V5pdxZ1tODn4Eru4fK9F+krCSqmq7WNLSpeZc+vbGyJo2TWlom11bLDh6Z&#10;hGVNx6MTL7jgS/KUpwcekIRs8YUXXjRhwoQLL7zgyScee+jBB/SIpNRJVtmFI930KmsDmZLUdMON&#10;tAe0/Fx7zVXZJ9g1DFPzYJrdrtVkw41rv/o1uQlOnisoPz+9JT1aUHbn6Nevb9qjI61V/8sG66+P&#10;/Tewz/j4B+4753NnyXBU/Yiz7tKATGP98tf//dn/OPnxCX/r369/uvkuMGqRTmrw0S+TD8p+GqPX&#10;XVd227jqK1fc/dt7puvrq1//xl577vHExEfk59abfyIao7PqLo60Up2L55hTHy3qCCHyPfMGPimd&#10;KW+ILbX/n1tweMS1cSrjJBiMXKZv3Q2UTEw3CIAc6TqnLV65+uL733323WWnfGhtmX3eep2+v39p&#10;/h1Pz013MYaX7Akdb6K0bzISQHClyyRRZGXxGWedLXv4CJPc9OMbzzv/i7K5vOwpL2uf5Ud2TJZZ&#10;Zkk9ZRMDeQihPva2JjdfS5yShwfKyFxq/MGNP5JqZ7477ZqrrpRHb4cmaoce/nG5yfrllyYPHTLE&#10;UmpwJ/5nMeWylqzY9c/BKiqzfQZfsyd68C9//ksSZsVK3DYBYWbNmHbtNSpM7LEDMaSsUlj29pGN&#10;I1547mnZ60N+P/LIBIRFtUtFYUyk83EYM3QkDIQz8D17sHimfTDhZFT/ywdf/tYvnn5m6qz35i19&#10;8PE3J05+d9a8vBPIOd948OQr/hh/lshSK5dQ519kcCx8c98DD/7oB99fvWr5nJnThZOPOf6ke+9/&#10;4Mbv3tC5fNGs6W/KkWNPODm1LA86v+f38vG3v/29G0KuPt5x+09lD2i530U42RUNOUHGujfUkq6V&#10;Sw88YL/LL/+K0WyPLEc9/YyzvvCf58m3Ei+O/fTRo0ZvKA9WnfTcky+98FyyPqtjx6VGWQR3+uln&#10;HHrood3yoLHVXfKkO/nu7rt+K1tJ3nXXb6Vm2XlDLgPIb2lX7i2W9ufMmf21r107b57cdUSVQ7FS&#10;1bdv+I7cqyebM8itFWkLjvCSNfvXf/sG2eVDNs0cKFFPt+DwV2G7wtoh4ajEJ+gihyeeZlmEz34U&#10;7pbWOzdgKp672U/u3/LXj8ef1oGVAAfVhblNQx5Gu/hW/kt/zzjjLLmvRbQhT0mShwTKzQpynVt+&#10;Djxg/8uv+IrcaSvGOnTsIfJYQvl5fOIE63cBd7lg/M706fKYwScenyi3dkuZubNnfe2r1857f540&#10;JJcu3pn+juzb9sRjHFZJ03Jw3BlnfumLX5DNOm6+6cfnnndeer4l/IA/1Ik7OHtlqVq6cJc0qxOY&#10;EIeJWD5R+01RpbPjxo370pe+JFNmP73llnPOOVfAUHXa0o1Vh7z3mWa03JkmNzVIST2CHdnqyYDm&#10;hGQVpoGErlCPgrkch4rgQ2/Sw0E6otNNhXFp/kZM7q1J0zIXfOutt8rV6/vvv++8887/6U9/KmdI&#10;qD3vvPNk/2I5LnfrX3TRxXJEpqvOOOPMww8/TLbO0CcTnrx4yeK7fnPXZZdeKs8klH1FJXOr02c+&#10;YCqoSeYpDcldU9PeekMeTnj7bSAQ0wpim+x3P2Pmm29Nu/WH37/tJz88+fhj33xp0htTJh16yEE3&#10;33o7Z5HF/rqJhuhEFvDLJfPesjVE2hail1zWT/s8637EfFiePC6vvR2TcemfD8BM92Jo2Uwae27A&#10;6NAn0IX5aT3PBqFNTbJXzNZbbSVQnzv7PXlz3XXfCuFCzRRiEIJR/FVkhRy11IVdRI3m2pKZA8Zf&#10;sW//4UtlolnWaq9a0nvW5JEznh+15aEvH3rdvdse+YI8kxC6bsAc6lBLew2UJ85csPzbry9e+ad3&#10;Vt4wafHn/jp32uKuY7YavMOIPpf928ifHbXRT4/c6Jnpy7YYnjZSy4Mi5Mm6PbZoJj0cLv1bJatT&#10;ZQaaD6E1L01baKcF5d1p5Tgd0zPa5CVm6OamAcN2vuKbI/b8cEtb25Dtdmo9/Khf/3mCDEa+9vWv&#10;H3DgQbvs+iFZry53V49I1+yB+uhY9ALoa/WDt01atFqeQ/jtbdPWGze/3dn+u8WyB/SWIwcs/vIV&#10;a7+W7ggcPn3y0iuv23m9wZUYbAPTpmefm3TxZVd+78YfT5n6ijyN5gOQLF899viTpZuz/y6kWEHg&#10;KSudJ83smTo7iSkfX5nb9PzM2sIVTXKPWjBT4dNh5qK5rVffk08+WSbiIYw/dfDRk34oU8/yc+PB&#10;Xzjj/m8+Mn0SpSV8nBAyhYgzSCr+3e997/bbb5Xt3eXaqrzkgpNcOJGD8lV6AiF2Hc1pOGoFkln1&#10;Dx+ffdX4GZ/cduieGw64dvyMn0zMDydwja2QIU+3b3sCmgp5UHPLoiVLLr/8ctktUFbOPvHYE7Le&#10;+cQTTjzpxJPkviV5av33b/y+RPaLL7pYnhmToK9+o55kaW+wTfPsZCnZ8XmHH/fITtDykj2g5SGE&#10;O/6EDyFsWvgO4gkjolSkm7RGjV1+edMV/9yLKKRXYtKB8Uq7SVjKAxL8R25wzh/b01Kz/AI/VJ2e&#10;30tQTs8t1N/2s6KrM80p40fml7VoMXmlMSv9yF4Z8vPZU0/7yU9+jDlodFoeSyiX4eVC+4gR67z2&#10;2mtyRJ5AKFM8a5LDA5PtAb2ya9VK2dfLewElyH6tshmaH5RHPsgEwguTnxM5X5j8vNyO/N+2WkVd&#10;mRCFYUnJmHYJMa5UjAtiqXXWt5K0vfJbG0khjsM3OW0CGqfyczuFOVAgN1toyHmjMCg+sHdJELTq&#10;rzWYOheQq7M++yxH9957b5mDlu3mYitya8hjjz121Kc+2SERzbMetIxy6sWV1f3OoM3yWDFqxEVT&#10;MaNwfrIc7OliaHEhZONY2fq5Qc/1kNw2KwJYDWFeRWwQlGEDaSd3hBz2Ip9mUdSSPWZavvb5dlnm&#10;jHoRszXEQPWqixTLK2bgt/koI5NSnyYH+F194REQVq9shL18CT609+4vQ53UcQY7wk07Q6RJAi2P&#10;bZSNs3GKPq0xuC7z8gIh+BDIk5/lVjVZDiDy7bjjjvJQDkWtnWhKrBde8av61U2U4vyCyNGssuy7&#10;+yYP/eJs3Xyju6m5Y/7M51pqPRKh5Qq/PjtDJg/S1lrye/Tu35s3f7m2yuEMnJCmyI/LsGZNx8Ec&#10;SJmtl0kbAbTWbXmI+X33PaCPFoSO+Ns7mOOnSoDv2UrFiKSBYEfozfMLW65gNoZsNKo6G03g8Sh9&#10;jWNlW8kDiabUnAtWF8ZS5dER2bR1VNv3RnBUM9iy0aRdpKz2D4O9jPGWjvZNTlh/z2OGjBrad6Bc&#10;punoO0BuGW8b3L+1T0ettXV1W3tTs1x+726Vu46aV3Z2LVuxeEnXoqVyb7vsa9E9950579x/Xc+c&#10;v+mieG1LTYwxGI2i8JKrjjIBdMjYw2XbVvNmp04zjcFVT+arATlax7V3ylB6ryMwQ6RTGKaWKsBm&#10;t91689ixH027M2cJ1MiqDpU/4cTjjYnh1i2oH8Uy9hyz7LnnE/CG0B1VP6yfYU4EJfHz4DbVwTUv&#10;2YOVzSAb7sTceaedDGnV6cGUKtVqe89ZfMjM+WJJCCHPZb9r/bWeG9pf9hGkxlCV3BlXazq+T+9T&#10;ZYGZzqLKa97qni/IMwdsw4QM59Qy+kgfNosVfbWDBkwVNIe/AHGjIbiMOWPMySrUa5ScCDMTu7lg&#10;Yh0uW3L5QiioOpD7VwG9zAOaIpgAqjUlNRwxfmcJpghB3EJD+oEnls1m3Ke+GVfU5JFrUdyCfdC6&#10;VrPvKc8+N2Vu17xnFz5y/IonnnFz/MM3vXfc9ugfd46/f1Kta9Ep+0y58cb0rBvjiIxe5Tu4NsHK&#10;wIG0yTgFHtSz7vbdn/gmibzWJGuctxnRZ0jvlnnLup9/d+kCuRfUujHn2t3X5iMHs6Qy3D7ipkn3&#10;fvmwphUL01GSZlKcwt7pEUauj4bJ+l4dt1hTwOp+grCfih3sbeXh03TtXAkKq14sovkR1Oim0ExL&#10;mSWJYcwY8xxW69SichRMwfDjVFXn2jnCIgBlmBfvLb+yYYmGCXY8hBhtG8g1QEHx6onWbYiJqvqu&#10;vel6+8iWlP69FrP4ondK8btHf/ofQwcW2Sq6f/71479/6THdncvUFHr3ukkBJ0lqTJe0mb9FJRMR&#10;gcktPYPaweQmuFuH8jF25w5aCE09U+vaVj3p1sB0wzwjrC5lVQiy47w1ShMMSzMggPZFd72ig9Dx&#10;lTf0W/V3cLjjEWv0LFwQJtSLmYZ0Z9xogc+hmt+gYmUSpkAFCK2ZSkIE4WUSZ9dhfW/ZdV10pNeY&#10;LTpGbbD8hae7Fswzy6KH6dfgvfZv7ijWmo0+7+qWvv3fufrcXa764fudyekK9vCekUxVJ8yvoUyq&#10;PG2qCw/ysOFoNMBgKxWFhJ5FIgV4sNqO58gfud4j6ySR/TunB9+l+p3oLDCxMX2gHH2NnqJNADgO&#10;LA0PCj81jzaUcIAzsUky7EwXo80hOuBhl+8RaQgoKA5UQQRAhQ3MT/MoPVcKF4yhp1oNsZ3YqpFM&#10;2U6WLIPW1G/VKhnKcxqefvoZUZQsb3zm6bR3lkNCk5ykFbdwKQtbtB5kASKHawYquy6nf+ANUTIl&#10;sXqljJrAcU9FZgUlK8ECyYBJaUpNsmq5VZ6zhDDHiWLd5s4YFLIhNmFSVDYj7iUPz9BtNGJggKoF&#10;hKlkmkNOpdO5ab9ojVkioe7QoeRB5EIQC4SpGSOVVAB3K0l/5YYJeUz3LT+99UsXXChl5HLLZ/7j&#10;lDPPPPuXv/4VIroGJUBSP5aqZdzXL6TOvHm3qdyxMXL0mJHrbaT4Yujf9dSnBo9e1BCEP/vMmPdm&#10;THOAw0GTX/fUfv7zL2w18L/fXb7lg61HfH/Bv6+WDeO6ui/aZfC7Czubuldvs3avwR0t0+avWqd/&#10;23Xj3953yIrbPr8fdi6TCpInqsfJERmIoj9yGRs1p5Xjqj7svJEeVZMeC9mtB5FUw+y0KiVfZ8zh&#10;j0xp6ehIKJKSqzqXX3/pOQfv/dGPfUIzip5vX3/9IYcc/O/77S/biEsNQBIJOWsp4UKEavrxpNbB&#10;a9+/V79N+rXIvs8L5GEssmZiu545G+4ob0bMf3320PT4weHTnus1cnRwZkWD+gcISpnEnUNbtAzZ&#10;34QeFdEDVLL2F6fLzLGK2tTZ3bTp2s0LltfmL08f5abldQY0vzyn1tEGMk+v2dcOD+Cosos8Injb&#10;rbf861//KsuApLA8dVB+Y+pZ3sjs889ffBD1rLo4XR20PjC0mvykX7nIIrcNXX7ZZVipKvsoXn7F&#10;Fd/73vc1t4P4pll1OOtyMv2qz41nOBbREzHrLU3pjY5Nwo1WMvvc+tKf2h77MetisKY/SKUCj97t&#10;LbLA5bf3/FYW1F9z9TXPPJuy6O223e7iSy7u26/v0Uce/Ze//HVFZ7cbpRKnXe89Hzqr58BrXeja&#10;Ja2TZtc+/mubfZZ5/wcvaHkCzyHjK5OSHpBnXVx22WWxgNruilqtwUGZqr76mq8Vtbkh5ai4VNcK&#10;mW5ONyt/4KtNEKL6AM/ll/GCzDunDaAtvkoBmYNu75DUzq6NwdTlVBmgmxjMh71NTSedeILMQUvh&#10;jlQhrNo0duyhzzzztKyAlstycgvgxMceX7xYKKUa2vg5HEYTeZ7IvUa7jwosiSg65lEVxBi6rG8Z&#10;5yF/6pds8XruOZ/ba+8P63qRmmzPIsscpaDcfH/scce7qLJI7pBDDtljz73l2rnuCosCJ0gtcoo8&#10;uCIfYTNNcliIZc+99pn46CMSK72AAONSOcNOkYejgPwhyd777Ju2+ZInx1x8kTQqZ8ldYlIGqUgV&#10;P2obJPTFV6YiWcTZECCy73PceQNlZAW0LIbYf/8DYl1bb7310mUrZBFMplblZ8jCTFUTG3lg0k03&#10;3ZITsFa5DOIiMwabbvTUCgpWN5iA7tPdiasfDV5y3QwmTfVkkRm3K6oiiomAFFxVdVFtTOvScZvz&#10;OvGE42/6yQ9PPe30234mjyshonhqHpAkIcq+kOM8uFagyNhvGQYqRD5r8PWhgOabQV2ylL29V5p5&#10;r8/ecLJM2bcnzWBMQjWQFHNlQT2NRhuoKk1AP2cT0M8+y5GBgc0tbbYxL/ZcD29UDM+s8gT0nXJ/&#10;qMxcyfCobf6MSRKd0+yzzEFzAlqnoVvaRu/x3Tnv14FYkzmygDbvyT3Nav2jCD79BIFsctBRJbce&#10;X3jBl/c/8GA+oR7KrfM3lC86XumsWqrqjVqXqYI1FJXoKZoTUG6roUqUdX0lC+qglHrwczPmASCk&#10;aQGt3snQXZxt6jN5cB5lLiegvb8uf8uALYbs/oUxu+6YJ6D7C2bbevVqkr2eZZdnubIgqxu6O2ur&#10;lncuW7xKnjC6cnn38iXdMgH9+iOPzH/s682r3gu65wS0qghBp0giPK2h3KXMbmLrlcPGHQthprgg&#10;lJxHJ6AtM/Dp3Txz0dDURryAvZKzT0AXulfM8mWWs57QHEgRYSRgowBklj/2McKPw0yLHLjd0gdR&#10;bJW2NqtrEzvvtCNzvCRSFI/SdHR2jXtt9vBV6X5AvGb1ab9105HL22VvNR5J2qs1jWhp+ebA/vJA&#10;NC85YVXnlxcv7bLZPGdv7SCs5OxU6bCrzKkNPFDHvmXgV7ZI2b/K4Ni2tMdp2hIdNVwIDWgjjRZ8&#10;yKYVwdhldlXhjNBYbpr1gbWC7BnX0Qchjf9mwyYAIdqAKGRQFONOpJc0AW0BxMnKJjYsqst16ROf&#10;mvTK/O55zy55aY1Pqnn77bdvvz3tKSH3CclNnVttlXa1k9cRX5k+/v7na12LdQL6O3QHap8RTTWS&#10;m1VVOGEzCqM2GfH1rLtdV5iApi+kHQ/UEhba5M2wQXKxo04hPV1Lp05Y/dA3al0r0HVeaNIGbVRO&#10;j4G2K5Yx2wcIwTHVrWhTJEbkcSCZPICOWEO5/jwRoAVRCoX5KuNQkCsXRkjz4IE2vR4LPtaAgttT&#10;t1jUanSzMEtOoQP1IXSaaFkYbz/LzncNMtecahW97fdPT0DLljCcWzFJ/vCtIwcP6C0T0Ddeflx3&#10;pyz4VeJCpM8BI1kHrq29wbq/IrHW+bwIHqokF2Oi5gMkjaw+B2EuDaIkRaiQckMQJrMIAp8LyohR&#10;WEJt2mz2kyBnwltKYCmkkYZCQBvVeTMtQjCBTbxT1kMY0ppD0EHnnRMa0EqSzTQWRNXD1qLRlwEP&#10;Sk6ixQlo7bd2UwX2vAmSbHHLA62DhkQ/aBs4WJQoE9A7X/XD+TLnQTyWMqpmssnpxiA/coQUsHSp&#10;sD4itnZErz1DepzngE/zwnbJynxMZqN0EjmYBRoo/ThHL31HELJ+N3U6nBMPsak9XkGRY9yCk613&#10;2iNd0IqoBOHLsJiTP+bOWW+kAuetqHRDSD2bmOUcrS6PQzdU5PJQJxXV5JKeZHL4bwUdawB5mnfe&#10;SSeg00z0zpjZiRhSDSmemYmxiRigHXJ0FFUZr0/QRqk17PPrukdFdC7koyATz98w/eHoD2FALx6l&#10;RwumjZxlMaZODctsdDs30VCPtJZkbWxXejyZ3lumLcr9hMnKwe88IXYh9TmEdoq6g1MDySGBqkmm&#10;U7UbcHftps5i69lcSCBvnnr80T/de/9XrrxSepTmtWW+6tJLDh079kO77W42cwtVVcvq3Xe0hiyM&#10;eQG+l0cUYALa7KhXj9IkcIOX3LySJqBdAi2l+2DUbrntmhEDfrVdbeCynnUntW3zpTn/9vbyYTsP&#10;azt920F/fGXR0hXdWwzr+MiGA344cfbDk2ecuVXzjeccpBpKJsbsPO4OhdfrPtuAFczC5eHyNjmd&#10;0b6aniRj0DCUDB6x69U/GrH3R5p7dcg+XHOfmDjmzaevHXfCXnvvM+s92dihJjaVJ47I9oDusKnh&#10;VFkxqEWGURs4tPm6v9cGr73r4NbPbNi+7zBZz9u0ecuquZvtNnzGCzL7LHPQc0ZuPezlx3uPGm3c&#10;TvC4R7D6Uq90typnNSybzhyeJqC50FV6L0MBuX+1TV1OQC5PC+7VTg9AO3O+OjyEQzimmpq2k+nc&#10;5dtts5XcpiDrwfucvAN24ZA5aPnts889U9/vumOKGtuDeuneCQVJCFmcPnrdUdhd+vOf//y7M2bq&#10;YyQtrc/k51d8UqUi4QdPQPe6eWxQW6Zx4I/ZBRiYjtwjU9ayDld225BtkcSj5bjcr3D33XdffdXV&#10;st2fPrkkXZNmtflvDh/pWK+Bq8+Z2tR7IIrdc1TLyb/nUuj0eeWitu9uJb+j9fL5qiFMQMsC6Gh2&#10;mWgWh64/6BPQpJe6YJZMaTpExAnmJDUqotifHD6seYRpmcL+4AnoEM0DFbBeKlrbS+3LalGZg5Yb&#10;17IeTMjNNtts6LChj018vCGhZDhYSsL4Cmm1bzmXU0eCfcsYq7jML1zz8SOGdDsg23I+OuERWecr&#10;i/QPPuQwuatSFtXdf98fDxl7mJz28PgHzzv/P9P2nrXaWsOGjh//0DXXflX210IBaXf8Q1LgC7LH&#10;18MP65vJk/WUL2AJtmxDOn78g3KKvF83OcJ3Ntt8MxSQU6QSaTFVMv7B88//gtxPLOsvOzu7ZK82&#10;WdKnkmwmX6XCL7zw8EMPoFo4LUxv0yhRnaYXwt9jJHSYNPvQg/ftu++H5Q5meeqgHJszd67cr+nl&#10;pI9ycL/908UnV9zw9Ez1Le+4487MYqp78i21nWr/7Gf/Qyag7Vwl9OqSS3BNIvJgJjQlVxrb++y8&#10;6277HXCw3OJ62+0/03vbP/ilFRUaQJRgWuvNJPwwEOPKbjjgWUNSKcIIetosOzBi9vn21Pl8ToYU&#10;o46fh7O1AoKMqUJFxtirjGB/56XjkDKcI9sFCFmv7pSfFfFHpp6xYNx6a51WOSlWlk1rdP2hUZiG&#10;0dYKFI6f5QhmpNpcs9qa/hg+SBXFIAO7JTYtWzAdi8iMtwuja3KEYXs5FHDhbfRScYXctPZRa2F2&#10;HkYWshHkkCkvTvrxj2689tqvyewzhAYQFCUAp/XFtWcdRA8ziKh7h5nBTS+a4wP/ZDMRjayHpMWW&#10;0Hj5Mpt5vsf+MFGiRHCrKtS0WtOU8aMnOlAQAgrHXdABXsSIK9pwxs1dVRPy5eolLy+Ycvd7r77e&#10;3ZnuXJO1hylRk+UXTZJwt8tF5J5aW221ZG+Sj0pOIAdbJevr6ux+e9LL81/6ffOq2TpUtNZsRGUi&#10;wZAO1rKLZisojdYLRbIBPYFhuWBsM7c5M6uqmAEsbJivgNY/5l5QoeZiNs4gMKPTmcK5ChfmyETn&#10;Z8BG5Y87i2bMak3HCXRCzehyGzFXhRDYd4pAnws1gWA7O9p/s+7ghS21VbUe/AxdvuqIt2aP6F6N&#10;tWHykrGDrHk4tU/vTcPs8+yu1d9bkmef0Wt96UxiYHNzVsNe1lss5kfNx01VZCftR6i4jBfRRwrP&#10;QBiAeeN2inSD2Codxtiw6nMEpLs+niPk+yFXMeWuZlZV/FSsDCnQKypQ99OvgoHmR50FPRpy8tIO&#10;QAlFjbzlRl0Egw/YgkNS6j322OO4446TNzNnzpRcVgqvnr8gtkkAZxkYL6wxRNwQpGhEY3zooJo0&#10;rEl1Tct+fPTSbx+09NsHy+8l1x+0+FsHLv7WAYuuP2T1fVc14SK31KVbOtI74CBKANl86jZmVegZ&#10;v6ovNahaFLPe3g9+KBncI0BQkPmp+UKlBYshpJr8rUnHtZ1Wo0nh/MeEx1EDIflK79AptYIh34WP&#10;VnMCMbdKfmur6qBYaDct8VXaT99itS95qGjAO2CyVEPdmmz8h28d9chPTog/MvtslejCZwucbCK3&#10;RIdyuINCjeighWzknJQZXFyL5jEobKeQa7y9gp/ZElMaMLQ7R9I+OIeUgnrT9yqTCwlzxhc/6nUF&#10;bRlfy1tFOSg+owWnpi9sjoNkgi/WYAR1iPQ133jFPClAijgxt0YB5teF4B/wQTbcaBs0NP6kre31&#10;yWBYPW6v4p3BzPyVdsES09y30EU3HxABKghlg7apds/xDWOhF3TlYGFSbaYaR4hZn8KwH+6FsH4o&#10;xBOhTNctFmPSIQs70shkJMcIQxuU4RkpzArkRZKzBIHSoYhKVsfHBSrrQOQHKk5fQbJBxVEI8IZX&#10;iar8BUrBVaA7dxzKq+6XHanahQYiuz+imTXEoNSjNTKXKTMzghxJU72tGlkTRUrcSPPPMhGlWZNc&#10;q5dLVR2trb062vv06iUpsmxlIEdEeFlvu1r2z5BdieVH5tjSPhC6x7z8TvsV4/mDssVzOqC/uVe1&#10;WD9NwHEMkjbHlxnwtF2CQiAtCZFFvrJmU1dLYC5bXrJ1+DrrrCO7lgOHwMsvf/WrddaRSYHNzS6w&#10;kHBJNBVzCOt1cr/AqqnZCg4qNhYWZPpbfFEBgrZrSAbPPfty101vn/S7Xpt2vbpi+3ufumer/7pl&#10;h2uHtzz55fHTVnb3rNW39Ym3l57wi1cfnjJ7g7ZlbTMfzzHP4qu7ubquxjHEMM0ZUu6gMQ17mLDv&#10;5psMtRENi99//vrLZz10f+db0+X389/5yorpr8mCPtkNQBuStTi1pUvTJgxFR01Z+SjAt3h+07jt&#10;m/7ww2feW3T68yu3fHip/Dw9Y0n/r1wwZ0xa5Dhn5Fb9Ljx34t8mpChQzkaAlfnfnIUDXqC7wSsP&#10;pGjmRoVEDb3aOPss3wtce5ezzxWzZWdyMpRp2Y4+L0595SP/9m833HBD5+9f7S2jRZ169tnn2sru&#10;7j++SScMrghvp/vLHw2BgvaZs977lL5mznxPlrOlQiha6akdhQZa35jQvDA9b2YNL1Iku5AUGvXm&#10;0QRnJxt0rq7J04DOPOPMEcNHyNrn7bfbfp0R63z2M5+VZ72sSpuPJonZlqWZpKlIxKsWtzzwJRdJ&#10;1j5jIw68Wh74cm3FIvI3U4Cg2UDpMrMcf3B6w4OZr0quz2GqxIulUFW1IZZWsMX4xbKpgO+/oe9l&#10;C46VsqmFMUymCgb+VKkvudNalAZuu+12Xf5sSZQZQf6uu+66L72ULl1UiNo/ljmV+wrMyCyM00Br&#10;5Hp0lD9aIQeRnlszUGuMlR2lt9hymyOP+rSr7KijPoUd9uVHdvOQLUaTwM1N/77ffvIcLJkC9gIv&#10;v6wFPvFxwZM8iOLPf/6LnCL7g+kzrtJLnlWAU+RHZp+lQXkIlvyIeKzkVdms61XZw/oTH/+Y3MO9&#10;xZbbHnnUMeistCm7e0th2VpQCsm2VF4tKo/jpGDvapwmY+CwIuCAgw7529///u6778p7m30ORmLl&#10;TFjxhWykPmJtuRYVogeMQxPFCSo1vDGpXNVNQ4KYKgZZWR9FVjOByxVKRhHaUdkcRB6vlP5vsP72&#10;2283eNAgmUSXcroC2jNGbypVE4VF1KTAIW8zYVgWfyLuVq1Ykmaff/bzSmyQ2jSFSF1z1PK99SH2&#10;NLy3nuH83KIbSDus1GGpZEwpeUUFLIov0h90CkYB4EPVJbfRk/MQwgybmg1AQV1YAS3vd/ItOLR8&#10;ABpbhIPZ8erfem18ZLdNHrpzXNqCo6ln4dx3ulYtlqdrpBXQ6Skb2IKDK6BH7f6dtAUH6VTFgjW5&#10;3ocI0M+ZQ6Jp6luPXFM4jWGaoSom4pVakgxZE+XUheuRtqyemj+bIysu7DSFNOBlqA0EmPjBWCwv&#10;2uUKaEpkeHBcAF/UYbYO+6d5p6fmABd/q7Ij3ahcBXAxbkFejzepvDx9cL2xo/c5ecPtNu07uHcf&#10;WQHdRzbUaevoJVZO4yUZRXZ39XSulM05Zc+Y7kXzlr386KS5T97R895fm5tS6qyQDo5sLmLC8G8Z&#10;Nug7kDgpylSdcO+OokfRCVMsban6s3/2Bj1Kv9F5t6qJQOV6XkPD0SUcRK7JrD9Iws/8HvTiCGRO&#10;oqKiO7oOhdKjf2YtaAz4wTeuHpVdn3SBFVVwEIic/d5O3HlHyWWdRJ1fWClUIRVtPnfxQdPn97HN&#10;NKSqFUMGzN94xIze7bK9yrZtrXv16tgs7DYzZdGyb65c/mKbrkSA8mEYtwSFcW93GXIups6fpDY1&#10;pgOmBDqwmd3ivmoiK63weegpBjienUZr1E0kFirc/b/kw1SVO4gZAS1UZcsKDj2xyKIdKh0N9qRd&#10;2eUil85xgOjg/aRFkFJ9P6es7rBBnRhdEfV6ZJejHnll2tLuec8tnHDCmrbgmLP5RlOmTHn66ae/&#10;+MUvvvnmm3fdddcl55xb6+zULTierXUtOWWfqT+48Tvk6xScVHPBWcB1HsUc/IoxzpDJ3K6sgO7+&#10;xHVUi8Om0QroXr88sWXVIvcBZsY2QZ8/Mpg4GioGIkSz4Rh6Kl1wknZPsshQl/o0yIWoCYLIsOTe&#10;60BOjdadXlfMeAM9yc6TMW7Setz3oB3COsmcKMpx3cHpUSBzocNeAwFe1IjhUvVn3krnj3Br6jd8&#10;s/X2PpvwSKdDEP2d8PoPtuAQAJ/3zft/dPUp3avSCmgjGfp35ASjSNcQFR8RQPrOFlDHx10FIE+V&#10;kK1UNkBwjEcbpEknGZubc+o8hlXPHtpojQKi77yw4dEqmAzEokGacIVUOE444KvMJvD79Cvdyai9&#10;sgMhtdBDsSkaFDcG2T2C3oQFERodahGtqGiZcHce0tu34DBJGQicFCBO/RYcclRmn+Uu2jMfnryk&#10;a3VJqB4CkARzlTvzFzUvI58iI21LkjMJRCFLHzEBR3LUNcUJepKpElFYYZe0oQ2Bo3Rpp0VdVye0&#10;AzU6dbs2aJKcPAF++XtSIVez+9hAWVoH4FAuVvzp/gA5jHmiAqezW1ZzdsOYF1rjXi2o1zFScQBH&#10;Si5QEdsAbifWRdt8gEgMTqLJV118pzWY2lgWlrbgeOZZqU3ePJtu0CTI6UvcUwIGZJeMdRQPXAaf&#10;xSlcnq5B28GKauvAJyZ/qCKztB1UZGrVqQb5k/Zslsdup7XGekNEsoT8kawI6SWgrE/MaJUPnV2y&#10;I7ygHYvc89au0JoiK7ZPmGAqOaFDp96Ss0sM1UlUmBDcqh/THjLJPXS2Oq8m8RKKQ93iA/sFkZOt&#10;bae0AD+gyxzBhbStKnI6B9lE6NEbbdrdafv4l6Cr/yRbYb87Le3rmrnM3FPumv3iZdduuM0GAxa9&#10;OmTWwsG9lvdsPHLIOguWNW2wrLn3nJUd0+b3nbZgQN/WgX2mP37NZRck14ai1L6i5LT5nrmeKI0J&#10;szMCgO+YBb7QC2oiHfKsPn3d2t40cFhT775NK1e2LF/QLCOfpEbd2UP1qWezlugMgSrgZNoI+byp&#10;ecCQpvW3kCPrb7fL3Rd9fvtRA9NK2paWR8f/5eizzp77/jws665/uXc7Y6F1bdr8xU5zmJX11NY6&#10;//Xmtj6lIZVn1d3K36nuud9c35Vinc0045QjO5Sv7pTHyqxuG9a/46ObtWw5FO3K2meZfa4tWEmL&#10;gyNAbtVEztTpbpH7QGsFl8EgiOola8qBtl61oRv0rLVJbehGtWEb9gzesKm9r3S2102HZD0UgTjp&#10;UkkiM4D1V62bMgc4iMIjxV6NIxlJvmCYjhOQwB7VxuxT+/BFtQ32zjK8PaHlb1c3T3skQsi/RaTG&#10;R3mKSUMwrOngVdd81b0r2ymXtrimuPFeZCYyLFmqYP3MqjfRwpBaTenI40rbHJpDmM45GGkzJ6Cp&#10;hpDusLr8PSUJIYFBh/1ASc/7gwOAWx3fH6xP6wcJ2SUKhJFqwqrntAL61Vd+8XPZaKEpbayR7HUR&#10;NtCQFuWxE1OnTr3yqmvkCRNaIG3NgU05Dj/8Y1jpLOua77vvj2PHHibTylJGSspTta+86mrX5mbS&#10;0L1/PHjsYZdfeokcTDtvaCtjtRVhJHlINSR59dXXZF2mLJe+WqqdPDmddejh8iAcxBS3NnyGys4+&#10;ZOoNfmKOwJTl17+6849/+qOufS5eWAEtW3DgKBQvcefYY4+99qtfd16ppxhgUFZA33zzT43JhPzw&#10;BMyqG9VZTQmE/8viZIVgsfLkQNzWSswjVT2IfRYZUlU8pg4EOGUxQWaFzAXLQOXlBLTFKrUNY4Sh&#10;NPc/R0o1oMM7Zq0xk8BAIg8NsphJRqcovPGkLXfVI4p1MJ2F/AuxpmIX66ZXqF01fTNJ1jpyc1Qw&#10;ksbSNBEkjpzMhlttMuJPt5wyetRAyadOu+DuP4yf4n2XRXngLOj6/QUrNO8ycWhQCqc9ckmV0m1w&#10;WKZlwSDGLUZAbiMjFgIAauLL+2Ofjc/Y8TqUNAQ0jJXLGtwIDsNzEkSh6WMB9LJRI5AH30eOy3LT&#10;ihZnc0maTDNKQM3VmQrH1sg1TH1c5UBT/of4mja4k8ei9OrfPOpjw3c6bPM9t+qtE9DtvSVvlG+S&#10;AiTXXd21unNVzyq52Lm8+4WHn5v3xC21uY93d69MD0nRgStDNbWRrRy75sUc7xGHOXBCxtSyQitn&#10;dsH9gWxGHpiGVADaBdeGGGTlmb5ZVcFYQKT7kQ0uHMzZdrCvtc5OaKpftzTYBwDWVQ4IDL+GMfYH&#10;pZAYYXkyLWapkpIGpqvYhbQHtBnZmcpdCAZJ3/es3mHWwg/PeL/dFgDJcdmncMwGIzbaYHg/edK2&#10;SShjm8mz5l3TuWpa/76y+gZWYPJdR0dKj2g/k5TTGAg9WDkdSEXrvSPk1znCqFNR79VTnHVg/bxt&#10;iDfnOg7U6A5mjcDVzGcQaCALJI+JKW1R9gef6kOT15N9mmCzfMnqARNKe95WOmLzXZiAVv3a6IcM&#10;bwSlit/p8DvmvPWXhcvXWzT1i0HA4q1MOssWHLLD3bXXpi3qrrzyyksuSfmNbMEx8Zdf7Oqz23H7&#10;zrvxh7IHtO9Fs8ZwToM7pVvQBqX3jP7/MAHdLHcjQt3gUfAbN97F3epkmOBzNNGalY+ygYdzeIa5&#10;TeJML06OBLOCna7lIPceA/kuQGqOFoyhDSiC23joD0YJ6XNs1eNddqqMluhQFgrQIQERtkAtyS/I&#10;meHsjhVCCdGeTIGX+T6Ux2Nqrb7DN13/n5uArt+CQ86XRWmzp02e/sRtPau74HyqbJ/kVXzli7YF&#10;jDlKQIddQQU/wHQ13cJZPQvRXLlQJxRIrHWxRRtKsqTb7mlQnemgVjXyOg/kmGXpn84jsHWimjUa&#10;kFSJDi1USxRlNOm7YHsQKRPCYP+QcyqNRWikjtCRtRXL05CvWO2oGeqKb6TmXYb+sxPQn3xyxiLZ&#10;6LnCFs3NMnmzrBtTrdR/NqTLam+MAEplSBd8Dw5I6chQyvAVoEQ25uZsR12E9KSJ5BfKLwYMo2WI&#10;Rl1DCTmMgqqztSgBGAnuQIHsD8hFdwZwSZMQCRhGO4ATIU7NA+1oHFZk5UZWADLBhPlHBDgFtccf&#10;+AzpLTp+1nzAJWAWvAilogLIyvl0xxzGEuyUNRU8CjqFaCUw6SDwL/9tbZPKMv2G+QgvE/w+jGiA&#10;5HDRhUSYYojlhGZsxwZ0DVWg95oEpGW9aV65rV2+lXCU9hpubZXFtOpNqWjKjVTbuigZE4g1WemM&#10;/SXkxevEesEY8MauPmjQdqxOO63pgVREFkXTmOrvqMSjRE4zWDk52baW0qqoc7q8Uh18wOBTMI4p&#10;EpSoSlAHANtkDspNl0jyT5l8DJf8ylgSqRYtiOtG8BL8Bk7s3lN5j7XMwJcLArzBWvQIdwPdydeq&#10;C5kbXCumcsZUVhEgD1rWCvSZBMmoakqIoWag22a9WCeznzK/oBcrnIxj8QYzmsYeCf95QZZxRAMl&#10;B2/OmjXIZvj6d/Xlc+aJFhnUsh1UErWHm6rSgA2L1C70KXUHxFmg1/5HjlJ8Jx8xdAVIVjob20Y2&#10;bqiJEIKlUrPRNKyKliRBSgEyJyviMI8wSBU5gxKfGZhOCqiTlrdoyoyFndaTXeDMYGUHSzJUPVqB&#10;8qvqp+CN3pI22PhF2gDB1xFzgiIAwLpCSmANkTI8zhhDoJtZu6GKPHHkzA/8O9jg76g6RwdzSbhg&#10;9ZX52Z2JtjA2zWdITeqwoWeodE16KpSvUnkkgGosTsneIDbt+yrml3VquKZTw4fI1HCjAseLJLKJ&#10;sxSQXaFlRfNPfvwjeYLfVVddgxnnzTfbTCajZacOPIdcX7WJj06YNm2aVP4LbyXtH81WpMtbbLHZ&#10;fff+8ZA0Ff6a6FCr/aFUKxPfV159DQRmXQ3ib2ly1YxnhwwARoWfP/fsBx54QDZsrFikMgENBffr&#10;10+6+a1vf8cQnYyKusmupts0AX3TT9FZZVslEOVX/DI3i1YLiCNKrG9mWU/mtDLytbG21e09Ybal&#10;jxXQwKMXmhL7F9zN6KlfZAktlUxHQph0jKEixAwWQFKghSEa3mlXKaQVSSkioj8KobSebNQcvATk&#10;xhdzC01hWDNQzBJKwOyrQYSdcTkgWuEvqTdWiWlQmyCzVvChyQ6oHrLZZhI5TfAzTCVmPQDSv57y&#10;+pyPn37b3594Y3V3lzy//v2FK+ctXDl3wYq5C1fMW5DezMPP+8txxZ4GNHWgH/gi9qhkGUOfIy98&#10;TavBlPrfZ+cMY7kv+N5JzE1s7piNH1BTVXY+HW3rPV3pP5YfxzMNq1mvat9ojmA3QN4CPqFlKPEu&#10;x76zoqgti57QsMJKW4w/itWgVLwFSu2xHCm/6uglj5zr09bc0zr7D3Mf/dEzd/1uxpRpC2YtXL5o&#10;xcplnSuWdaWfpZ1LFqyYP2P+G0+9/Ngdv5n76A+aFzwpazU60lO8O7JRTUbIkX8Zb8Afs1BZR3RS&#10;uBcl9TfmJO6I4bYLcBU9GO17A3hj3m0ebGpArdQfZc2zzxTNbEXQ6Ak4j7QAoJEV8lSC48lU4eqA&#10;iHAJO1k7AHbhXqO4JT6jmHgkqsgkYbsJcmcQFzDDk71wuLX1mZGDf73pqLf6t3emW0hT+3Lv1Cuv&#10;TB//5+cnPPnyE5PenPj86797aurXJ754wYqVb/brIxc0VdgCSBaac88KaObQ4QlKdAUqvTiUWYyq&#10;rTtB1e4/2TZpiIBtNxqcUvKnpRQUFpDkb6NvVkJLZCSSTgxPsDZtbvY3EPAbWNkrJA4NNRZQoNiC&#10;TzKg8tl0GiubYa1G1I8y9Gru09RrpGhp8dRX1vSz1qqu84/+9IUnnowC537qKLypdXe3D9i0Jhvs&#10;2MsST1OXBzeaCLQTgh7DG/2jZdbU9jvHtT5wdcuTP2+Z9njz7FebF05vXr6gqcsfRG66IaE6rSpB&#10;6Q6XGrI4HjXrw2yyL6dFUPIf5BO4a5jLt7mTBk3F5rzGWdZN65X1woIY6mJaghGm+xjgQ8aydgIO&#10;WRpAMCwUocNcCSchbKZ/2aE8jEQe8eLZWoa2TLs57PtY1wKENuZxQKdOuDOAxZPcC3TCwkz0shXv&#10;vzXt4a/NfOr2ea88sGT2lBULp3cumdPVubS2uqvijE/98j8fu+20x28fJz+P3TbusdtPnyjvf3bm&#10;tAk/ljtr3GBQL8416qODuEbIAjo1YNmVeRxWzbtJsrcE+mLyBvC6+Ypki0mG1cOhNcdpdPu0GU4I&#10;VVqRd7piYv/Co7OlOMTTmk3rnFdRKNECO1pIUhtVX4yICVWWa0gheoNHhlJiqDCpYdLClUdMnP7l&#10;ybN/9MaCv81b/sLCldOWrZInCq6ynY69uYWdq+fLz6rVC7r0Tfrpnr+qeylnnwnvGClCyhsNZNlj&#10;7InljUl0DUcRImXBek2ZUtj/pCTMBDuJW9BNYgATegSpXk/aJJUs69Ao+pFtz1SMtWsTJg/hFiwU&#10;gztK5S9hmeDMVg3JMlRN4RhGKoLxNFEYfbiOr4pYkpXHelRnxp1FXzyt4DmRIwhowyO6jgwnc6Hl&#10;bCgFdzSPjqRNNw6hxsgouw+0BwdQIxbajl7B98YyljF7Uofe5Cv0aftnUmVTs2zj0N0lK5xlYw1u&#10;liHTxiKfzFHLIwfb5RK+3Aja2trR2tbR1tYhDyGUDVPbO3rJF3KwvU3eyDYdcrAjHWyTo1K+XRZ/&#10;pAfp6GP1FHxIc/R+riQHdwNkeNCV1vrkd9x5qsuu9XF5ilk5X6dMkWaHYQI2FaQxYVBijO2lJsMA&#10;nEschDTIWjpo8FFGxcsMyg7pwOSK6xzSYEfzXwMPYMZUitto4ADDu8cgR7T1j5cT3UkroplnwZfc&#10;C5CBA5b6hSeDcEMDiEBWbSCv6K8gIId+OdyzNAHVNHDisg8QIDh/wx4Al/ZVhDTEb9BOmaXmCiwT&#10;jjHLvg0VI8+pEEql4arUcGrzf0oMKJJFqG+eWK3uA7sOAm8wRIuasTbROf1P8MmJ1pmEfjRNguO7&#10;xuIYLlHIWIqRKA4EsvQAuIeqSrdI4kq9pV3TWWFkgS8R8JTnc0U+zCKv+mgktAVj5JPwLlaiNVZM&#10;rIWyJqzRXLKuvB/I1cWMgs0WbVn9sUsmeVF/JfVU3wx5DukkiKt6z4uIykobdRUlKh4UBtIV4/Fj&#10;0Gr2J/lOHgP7+ONPvPrqK9FUruMjj/zUf1144cYbb9rRq6+smJZpa1HUkUd9Sk6R3TNwiuwHPXXK&#10;i5h9jm1XZOdHDRla7QUbb7xZrz79ZYn0JRf9V8SKh+bGPdHOuz1C99RLmpvmzn2/nz4d9B++pJL+&#10;/fvNnjuXWbbDqAgHjW0gm7t2eAOQpuDE+mQIaueiiYK3LEEsqBw2iB7O94i3xICd4nfY1XU6ZYS5&#10;lqpYwGbsIjzBUqD0JQceuWY5pThDu1X1AqUe64ElTaV0AYg8nT5nZEGNIoEyS3sGiDZBcdp6OXtW&#10;0V7FjFJjxZedbTyEV3XJRuxwUkNqHTEXyVy2WK1p0IBepx2zy7MvvvfwY29ARdqo3QsJifkC4vjP&#10;V0jirFypnp9CO6qyhCA0bCr365U5bKS8KwoYmreOWR8ysNGM29HiEF3NrB5nAIJQ2Z8QX9B8BT0x&#10;rpkOrEVTF9rBZH1SlIEW7Mq6Q09drehYJWqo3dzaXkVRzn0NI2+CS1uXBdAJkJLK6jX/prYBTf03&#10;bl97yz4jt+oYuE7fgX1lJnTl0pWdC2csn/niqjkvNC9/p6l7ufRd9rGr9aTlz7jTOYc6S+bMY6LT&#10;uyloLv/O8k/00CBgQGRp+jLk9yTCO4elZxaegGetCSmhtx1YQq/L5WLhKqDZxvwqqBDNh/oM1zjH&#10;zAXP1uShiMfIP2hmCFmoSB0wya2JO1tKNanc+GX/kul22nEHwMKSqswEcC7DMJts7ewasXjZ+ktX&#10;jV6+aujKrj7dSRZ5IOH83q3T+nS8PbDPvP59au3pGVyasWsXiC9Pe0w0zYu816FhBYR+4Vyn5ZDq&#10;V/Paxgk4SM2VY7Rp+mET3kfIEfwGxufBeBaxQ7+j/ctTC8nRQdqVynCndFjRqIY1vV2XvuZlilBj&#10;kEriJPOlO2sRVWExXjp+9tnn8iGEBbKPOoH2WBpae5Mj+o/cu6dz4WXdf0N7jbK7IEl4+/UBp7z7&#10;/qrt15+7+yZzbpDnj1NBsTDINAPZPufuh9L0XxK0fJI7IvsMrPUa1NR7QFPftWpD1qsNWq82YHSt&#10;37D2X52kK6AJaSScKn2+gzi0qpIx7GevyT1VwGjz2cMCLgIlZ+1nZ2Z8wKmqQc92LRpX6de92Uv6&#10;GzhrCOuEYmGDwv2TTGjcoUsTs0vKCYYwlnE64e0iuiQT+OFtXm5PmDDHNMuF1K7234twzSa1kdMb&#10;0mnm+VSipa13S0ef1o4Bbe19WnsP7Og/or3/Wu19h7f2GfT2+CtrXelxF/LijYGMnbA2MkDo2357&#10;kCNroAtklHROUiwQYi5DTYEyMR2D+UTtry24c9DQcIX+c2hNlzj0H0APBelbLjBEmuR5ksWQoFzj&#10;njL6oBMRGM4JjmIj/ZgvmzUDJUYKchIjuGK3VCaHlmrEuFj1qHgzmgU+QPshfKQy/dtaBrW1Du3V&#10;MrCtdXiv1o36tY3p12v9Xq0j+7QdMHH6glX6nLTKiwzoNG4oMgyzuClFDqNRFUMlAY/RbCHHZjDU&#10;FdAh+00W0oeUaPxyDWr3eX8A/Mt4lMi3Kbcy+XP7hm5FnidVBdLOYYSgTh3Qa1gmjRTGLrXuaLQI&#10;dEIG9Ewt5xrQimlO9ROYyjSplehXsCk8hO9Vq4aNzJ9rNJx+YaxBjk6HAFWHsnOyVZSd2RZA0bWo&#10;qcxhriXzIFQPbBMA9i4LbHmJyQcBDDmCiVyH5VHAs6qCcSxgEMvYzUnAL2nStlUu2+OrdLqCEw/9&#10;w3YcGqObZH45TTKn1nUTZziQvnA7qGxhB8NSZziottDdpRMeZHbbYFwSq3K4AsYsTJ/SdnQ9NfaS&#10;TrPics9HmmoWmeVgSuyco6RSrruHO2E3EeNdtSXBpIoyE/t6etW9wYd5oEW39I1+HxBlfBKh5fLQ&#10;FiqAELW6vN9Kq6ak+fM9Nx4ZrBkmF4yvQLgnjLRxZEhi1LiF4GVnKbnJnxa/Szt6lVtvAaTDhmBj&#10;LKCtOlahJctZU/MKg8Bg1DQvnzoosMF3OeFb+me+iceVkwN5Zh34ihk2at98hUpRjflYI4XM4r6B&#10;ujMrB9hpHfrZVlcFRDy+quXQX1/eDrRlel5Ta5lmUCL5AvQJC3v8Is2ZIaCEkPPriYQORh+GMfer&#10;TLTq1xg6GcTNN6KiEaTQTjpOblP3ta/MVhbk4Vhs2/2v0n3Uim8pNzvGgiZVyRTR/QwEoWabVSJC&#10;ijYta1YEctxh5JF1BaFCDM51WMJg6UnheUVTIRKVx+2Tnxp4gNbP4+Fwam6KRqKhiVD7OoChICqv&#10;CfDIcAjqdMeUx/3ZFhyvyq4aWNQsp/3izrQa+nOfOxc7bODRgrbqeS8tkPbrgCzHHiubcjRhOfNh&#10;h3/04fEPXX3Ntb+RU5qb7WmE1/5aP8oJ2HZjD9nco1a78847REiZmJbfWGot66Zlg2m0no43N198&#10;kUh18B57f5j5m014KoCqVikZhrZDBqhZS4oR+354n16926dOmVoBaf0KaCmw1dZbLVu2QjbNh/Ak&#10;teAOxtpNn/nsKbYCOhVrbmnTLTj4AoUxeEXXje5j/XGc5LMdCajC/ajSYfQQZEnd2Ht8UcF6LEUQ&#10;eeMgOBVBqor+r6mDK5RTTkq+LjAZCWeBQGAvph3c+8tUop2q9IUtI90jFaVyTDM9RCNOajfRbTRq&#10;CTfaN/2ZVtwsVnF10qoCjlSh062GwKBiQpEi+JlmJRtZQZmhl/JAuja5z73WpTv6eQxg5ewSOpfO&#10;gnoReIh8uLdnmiqVknV+DDQUrpBj0xar8pECZ6UZAtvQRm4QqTBEXNRBK1aRELQZzOwtGYUi07Se&#10;AgAudkhQrDtZaTABc0pWh3Mdwf6Gkioa9bxgMdrM4J7dxWVFEKUn5y4jV6YOHF0Z1elhg7IcsqW5&#10;79ppG+OVc1M4Xt0pD1ZBN9WOvCs5nm51QhOecUeFxh5kc+nTmEtVFiZiF61fqXIgDo4s8tgQz5wL&#10;utHAWHFWU7i1Z1LEhCxAwsxs/QmdyV3XHRMyBZl9manDxU1x6SwMP3Ir+n1yPd6pRL4idyU2BH7x&#10;Tl76QRuUCWjFhq3bydVai8xXeKUnNSXKlp0KO7vSA7DB77JqRsZaMoyShTV4Pps2ksTSKRczuzEk&#10;ydl7UGRc0WuyyTI4rBMlmrUJtJt1TNslq6ZFQigBEnVXgJYKZbIu4xDrDRARepdwFc0QTnDmSi3R&#10;unpmxQ1JV+aEFojsb51YuY7YT+21xwQGLFVy2jEzKAVmVqlhOWTlabfKsQeN3WTjMb17bHPGxk1n&#10;3fq75c29RDEdbT0/u/POBQsWNiiBQ+y5sZyaACDTL3kcfoQzGGf9QqMIm8DWrsP79lqfQc1L3pPh&#10;tbskJo1YcZ3XGDoYiE3OMts3PyyOmkCBCiracZZMKvVOAXKlnybPNYtwmAVQoRwCojoyx3iZs+G6&#10;WZkcQZXSWSFmgqmzTiBxsT/qARKYLJVDJgOz8RKlNPcJNjUTJiShSw2HGZDDdeiBEF02hesYJk3e&#10;pudotbb3X71ifvARTIvz1vt0oiuXHq1t2zyvq7GuXSlm2+sDfFYRUgjME/lLJpLwvcckzbzi/dqF&#10;IGBbjSk6mQ2ZfPZZ2dvjNQzliUoSwNJL2jKTFXnbDRrieU4EzXccLKlzIWxFAAEE/I8TGPSt/5CH&#10;bJHJC0xueNUuoC4zKzFMf8xNKPvKper0AKvmtuamIR2tM1Z0dyOiASH+Ty2DjC++shvaOD8WUIHZ&#10;LwNAti7qIuHrpfNkIy0Ou+t2BBw+8agNQrQ2SAhpFWl0NMDDBClc2g2RgQbVqd4T3m0zOsYlqd+x&#10;LS1xo2o4ok666Rbplh4AvF4joGf9pPbAiZa2aUin5/ibQG5B2VV25Fem4NIwhiYVnqhOfbS2MpBV&#10;V/QmTUugPZRUo9Pu2PZae5x5NJ2A2WA05LcM83yDYxhNsDVDLRwyVVOkK7k70CixpALpxsFICUvy&#10;15niMOLQO2kkQqX1xWn3Z2kDfGJqSTWrE6R6pH3ccqOdooZw/470WfHJR3r4BhG+bwxNnaY4V0td&#10;uioFjRDA6VIJFzeTZhS16qjYD1ox392lQd+YSDet1gpt7htoDFZACq0oCMaF6TQKaFDOM32Eu6Kd&#10;bu4JgbmHCg+uh0tSnsJ9sD8JyDU5IbcfSWXom05c0R8Z6LTfeEHswk+NzwCnwIo4IYwNWIPVRSQz&#10;h0lLyKXmlIzg3iDbBsVaD2RobgqZyB4OL3BlJlcVWArppU23MtTl2LFOeXVaM/rjKHUtUBtsnYed&#10;fMK3qgKjGgOYxS3TKRpyrzReqlTjboVLvDpmV/4Hp+Kfv6RIOQFNRQWyzValHrMFqRf1XAWVIQy8&#10;AbjCwYAK3AHAjlBwEDXA4hPQwLmdlwdQTE60/khalmLQxUHa2uGST+idhKZr1s3n35tW0YNobgQV&#10;GN1DkhXXTlMIT5frDe35Sa7DeMMLk2vyJIH114k+10J9Q8v622Klj1vJ5arAshzwlgmCVjSyQ3XB&#10;lxstbHRFQFXZCbPq3PEaAjd0ynUJMY26wTLZp9lPCxy+w8Yrr7565JFHXP+t6/bb/0A5X7ZgPu+8&#10;/xT5x5126v4HHITOfupTR1x//XX77XegVPdnKXD+F2T++rhjP73X3h+WRxo+NjFtsnH3b+85fdxp&#10;+0sl2jnsJb3HXmlSG12U1c3Xf+ub+x9woIglrZx//hdkblq+22yzTXUC+vCXX35F5rJR7fz5CyZO&#10;/Pu0aW/LZDQdnOGYPUISQc1R24jcgRrUTfw8uVXnC+efd+999y5csMBhU2DVjg4eMkSm1K/71re7&#10;JRmkMzqpuaNxyKMT0LdA00n55QS0ea3lF0AHUKVpBQU0BjGPTaZUN7Nra6QM98EKbH2ElqHM6EUF&#10;WFvMbIp0xB2AfUD8zydaJySUauZhrKrnGWNmHEeHcUWjrLqNfu+UaW+Y32BAZacpd2hwJRt7txnn&#10;qCLQlhI3aCyrCylIcSXNWC7HXSPEEAMxQK3ks/49nSsTqxekIO7i3hf02mlYnT7TLYupBfwXFWzR&#10;PipTm7FfagNGyuAZoA4LtKQskpd2DbwcQmxmHVYPasrE3dBf7OvIetlQhp5C+qgV4+ygjxxQQzxF&#10;RyoSQI1QrC0KM8oNjSjss/MYfxb9jWkWWR4+aI1SnXQX621m7xLsTu0er619F8QibvqLtKiIBhx9&#10;wivZGQjkwdJyKa3a0hXMx2vGBqdAfsyBAfPUTI1eHWxmSJTzY8AOZJVBZa5OoxRY18qIeZUONZjr&#10;45M2YZ3WPAtKYsvWI5xuVEMnx8HShHQp2sTMrHym3UFzud1Ml/ItVkA7ShKbgHuiYYsZVC9cdRxz&#10;Yboo7aDJJA2FbtovJ6CKBoz9qLkgiOsa/TKpIUhkDEct1V2aFedl13AM8gI+hCyczoV29rc45loA&#10;uADcWL+3Vnc4nwqgOvNbFdkwBmtm5oSQWja3WJiNcJAV0NoXm9PU99a1YlhCVoRmDJ6KmuyGFbBT&#10;8YXLwPMQ0UJkzyBItQehq2gOQRLAzmpzVlc/cgzU2UodvzRDFJwtqr3Yg4oQJQeoE6vQFb+jmR1+&#10;2KPQ9UdAaNPWE/gzWZ2R1Ee2MTGnijAWi6OIVB09DFchyXuZ7a2vhlmkCOoiNGb6oxIZlyhY8MtV&#10;kSyoV5PAIaFWnx93fDp1GU1B7vRfJ0VMJ7SaNgSBgYTcKHWgIKHIxhj0riQov84s4B1INatW0GEn&#10;hlKF7KZB0XtuwQk2Q6+tEOaqXHV0a+Repj4SLe/+oHrQGB8C5mBQl88vciSMxJUHjOmpVf3nRszY&#10;ppcDFOyGBWnAM00zpfkvXmI1x1SSNygFfPAkUx7BC0vkqGBwKB3ChTHIe8iGFnPgdqqk2KrnHHMK&#10;SNeFO4+U6Q1CpPpmdquUsSsSNXVPwirSQk2AdHrpDBHtl2YisA0u7YA3MiWRCrAeMKhdwKAGgPUM&#10;Mietgp6zud2nuD8s1a5rNlWYitcQzXAWXQEN+lInde/Tr8HYVg0FKeN5pj7gG923YQ5U6oHFMisz&#10;lZ0RJKXC8A25xVydhALKNgXAEnBfJUP227ruisrqBV95HWl3XVUAaAQJngVgF9G7ETukBZ3vbDoP&#10;3dTn79HYuHRE7zOEZAwZvYr4acNFeIwiSva3kOtn6Qz0A39A+qpwol2NCJ2QZtWJSTp6GJtCyb4Z&#10;8j49fNIurmAfGFlgm4rgmr+KzWUpih75hYcZogX8RZdAkWkeU7+WvUG4hiNwrfaY1qOE+QGGCg81&#10;MYqhHtUV+5wJWJ987uxBbuCMHzgQvWZIUn90//FA7hTHRlLLakg6fmYqOjZUgutJ0Cq6nqTNQKS4&#10;ME0qparWoxq7TOEsB2nz+Sjnfm8ZgivHVETOAIaBfOdfugBrtdp5ITa0S8A5jqxV+LvaOKOJVrDT&#10;Y3JMjRGzsQFaEyA1DzVmzgm34VpPpV3QPjxLT6cKs1ChIWrNesz5flUOIjDTB/Aysi+9JkPFqfro&#10;VSQVHPDfNBOLWeAsRFC157BLAoxrRYKdaRXHTRKZfbRK/SP507SDRCgYHQegu6IWr9PQr6WsXoti&#10;bC8278QKKHr+YDYp+l3C14GRDucY6rixHidNZifipJZFiopplQwckuhpduiIzNIPpX6/HKhVFK6a&#10;rYH+qb3z1Bwd3J3XsAnP5gkejQGwHK+jUOSVaqeIxRjG6opUaEvbZf/l3WZhBbQcvfTii2SZs7yR&#10;3ZyvvPJqWeacHj945dXar3TWxRdfJHPKWuCaK6+8So7/8s47jjjik3LkmWeeldXTcsqUqVOvuvIa&#10;wETWMuNbvO66626ZSpYaZLU1K7nqaqhCHkJ4371/kAlo7Bx9589vz9XutY+Bs4EGGOeg1PTKUKae&#10;jfc9xG+00UYHHbjfAw88KBtQURkZ1KxFdpY68IADHv7zX1991XayzpgOwQA+3tx06mf+46abbzHn&#10;rTW34iGERlxc3aFSgmoVviU1ZYj6fDTlsqaNows9GG3SzTL9u/8T1IhMClA8FDijgQEABd01WBis&#10;YEymp+NIyAsQbv0FX6gHtGVL7mZssPxcJE5u0hgegjsbXzgBUxIjfKNl3pSEJQ9BWHvranQ7M2dl&#10;p8LhgDVCzlRUzOS6tmH1olW1UgZrUB3QEVJTCzEmB08tfYFIyiNECEYAOgug7pRD6DKKKLZ5QjQF&#10;AUpB6/tQyqBn5l+M2DgUWRs2919eiSEMltLvVcisbrxXVTJnMldSEYFc+Ll7e87GnMagGwI49iGA&#10;2OieQS6oM59QqAqHHXVlRubf5PiSIYigigDCMBIq88yMwKgsTYWGVHBzc/TCA5I7NKMOdMunrCDH&#10;ReoKXUZr2VHTempIs+HQO8cW4Fbx5IaGRu9yUc83qQg1TuQT99H8BjmLr+xDjU4RqhOmlWYvTUo9&#10;/WWXTXqrWL7nBLTDjLZBbTCw/KLzRG3UJWDZjX11IYRGNbGHlAO1mkGpJFO3Girqlz4U8mDXQOFv&#10;qAA91ioyvZiaoyw0jwtZhwlYT5twvJPxXTUEA920Lr7Wt6et8jBbtACivuGa19Yxt6KLKJUNyDLY&#10;+xEl8KrGpaamZ9NDCJUD0YViGibYMBi7UDohRKwVvsDa4EYITOgR2N+n1DNNgYGtkjgoSsfQRm69&#10;gfkdiTAsHdgw7437AQJNa3LgVEJrapOKYPJEEUwlrA25RFC0VagoV8kZEDN0rQsBAFQRreWEWweR&#10;nDdlqIDxFR7qWSqPqtN5LLiHa8H4Afd5aNHUl5QbpLyIPEwntXtrtEeZRaiT6PWpLpvW9BQf9pNi&#10;UnO+9dhM5YzkHgsFaLfii/okmNBr9hcKgEkJAiwRcNlUK0V9TnzmLQybilUCMp2f1hBCGnZfUU32&#10;1ul4zFAoXPUEl53qU0xSNOuQSoaylApBOzhaPJ7tBtMaC1pvrRaPCO592f3oRqlRDOrUQNEvVAJq&#10;yfw2fU/7VSIjznRjlckR3J1ay16r0gfwsnWWNmk8E7VKTEjzbhEy1VkgD/VmBy38LJvEZvB9+Usw&#10;pkGby08JiESxmIAGxmBO3ZPBQzhsiU3QiBNIFwgjsFiBYQOvTRo7mTP+FNpz3WUE6JJVTIxylV98&#10;8GYI+Wp1ezxdVh6gYOjnlH0AnA98PObhdquicwRDEaS8w2orMw8QQ0VZ2xmGUDF7F7zBYOhe7N7t&#10;GYFeY+CLjujzz24HUJ3+Cm+1dkOhGc7sDYrleqBUcSZUn+w2ozug8wR0um8jbbOsLGFaIzW4OTUp&#10;YtBgJwhoNz8oQ2OoSKRbN+OJHHQ0QDPt8MAHZoIfVdmeT6hCdPsNGkQ22hBciLR+h0eP3MSW+pum&#10;timmbh2REIb++o7tWjNNb7kE/ITdAVmB1hDoUSnph86CiUT9Sh+VZDQI3kH9SpTuxh7muV4FSgI3&#10;OgYsXKqxdd0xKrKcWe9U4CYnhuckpdtQZdaT02Q5hUgT1ur6hrTE+wa7ELOySBphmQCYluAS1Dka&#10;N5bFhwj99L3rme8cg3QWBzMxBg2HmnIFLmwgJyoPKrSeebqN7npK43TRKLPIqtBzOEOpKMiRFW0E&#10;tZnOLfoYflAEyCCe/VQQhZNFdGsqNF+5gaRIa+Irg6U4bBqQysVZPMZlZAQ6cxxQVpcvxwc4Utas&#10;dZ1WNrGMFQPUPaDgZJIUXczEccxmqSpWROPmeQ017/ZQhXr4D+5KZBUdUfcAN+pbekZxIZ3nRUS7&#10;svOIADqqAB+Eg+NUYp2d7BSaNpmMFA0w180plzWUKXtcJ23lglYL1DboED2KqW/0JahXeSsg0KN4&#10;zGVSX6X45ptvfvttt44de6isboY5aZQgfwSzFNl8i81/dtuth4w9dP77C+rR5ucVgjuzsW+0pEMU&#10;Z4WULKqv3oO9m1lVjJgW9kF9hx02dt11Rz722OMLwjpoh5asfd5rzz1nvTf7nnt+ZwLQv1FvktLo&#10;C7LpQwhlBXR6JQi3dfSB5K41AiXrHIuhMtbhICUEqfkwKKhjEHNfy7lJotQNfcKbIZTXNAEd3TxV&#10;nE5PF9LhY64LifyaCgBW7GjVMmSdFH9UK/Z9YXLUkCHBCMVLPXRoSwS8BY8mUJexhFM8ZNO4gawl&#10;W0LfZqlL4VNt2QA5gMEwobd8y/iCp4qbg/l75iuOAA/bIZWoUrPxDZEElzX1mc4bhC6FHeIdqarK&#10;D5a9ZZokP4EU8qIzM4eFDVUDm844itY2YQsj+yW5oiS9xgNSzDQYI5J56kJ7I/pWweBvOS8PTpf0&#10;L0t1NILiPjUmrJGcgnTuq14fA0A+sVHsyqmJ+YP5RJFGleiJFWlxNF4BqvXPnaSsMfteDPCFtxgo&#10;FdlwVELeb7FC8ofEPuKfKreADE9zExeVBSVmCY2BiF6LY2Y1BhR3rQIm7iF1FO+ciYRds2GOJwqi&#10;Ma9j/fAjehebclFDbJc8XSagIwn7l1GUDJUsNuDr/JJq1+EHROTt5vq9PeiZ51KpFlBoJGfXnMhR&#10;k1H1ZY8yqhDmgnAwbiW+mJq9ZHAzujwBVNodXgdBgV788S7ksEO0ZWEK6eM5DUFkB3VAi5EPNIq/&#10;6WW0oQK0tlbCTX3W8uxzaQsOOe737XrLWl/0JfcYh6l2O7oh01rzDDMbi9Gpg22j04JaUw2a+dFm&#10;RgJOQ+a8VHmdgOD87OLwcpUEqA/29Rxev21Eq6YNT7rWWCj3KmvZzGvfJTJHvxBAPQjGpNJ0ylIQ&#10;vnB9HzzoFwFnFE59TOuPD3QrvAN6LroNq7IKTkBzDbUbzqYGIoLBlehNIA8wqL0s1WZRndrWCWhu&#10;weMt5zcqHPqdSQEf1b6xP1oTnuxsfco40ZKBFy0JMm/k3xKdhauQyWz1K93P9tDAZB9n27FrMIQ0&#10;/8kuxRiWCSTpzeYqk/4yvGjxQgEWGUOFxjwKYNOJghx3doPmYOt8G5DDmqsskyOEfInlnRELf44G&#10;Uaw6L2ivqf8AmUL5DdKNnIyZpStRGzqwwOyOw6Fd8ACU81+uJtOB05PWiBVVliXKaRJAQRFwT02U&#10;dLW6XYLySTHoM9ldtx5Vkdx3mmSL3LjKHpxMDLpM0DEZlP7jBsIe02B5SJI8hS3A14xJyP74MkmS&#10;5u00zaOiQDPEgZax+J/mvLKOCDg04tCFFFjShhqdKClHXaSDDQrGamgXRVVAj05AlCHKIR1MCX0Q&#10;aqC56DhODhnEwRMJWCLKUKW1ix1T5wAJW2oHH2YSbuMPU77zsIKJZgKy8MpklCwr88RY+0xLkWvN&#10;yOiKngVypgvxKEiM9RrVknubm1LNabo5rX9PfbE9KHR/r6Qt7CstT1YR4WVzG4U2V/dbH5tkAhrx&#10;kYFJJp675EEsiVvBpnwOPJ86mCZ3dH2MtkCCDYA2QDJXUZmlbo8X3HtaPqd15aQ+rthWOseFHEJU&#10;n88k/3zNtqmZVsloCk+NZsCl/6MmhiQjLg1AiB9cDY0JZaCdhsQBtTEm+pU92G1SdMaUR3MfftKn&#10;UuMJZqgHuEovbnViXhNHfJlVqGZIpQJ5fyBOOFb/Pa3EM1FX/St4Y1Yvi6VWwZvmtQ0qyLW6/9NV&#10;tXOKYe8S+6HV1NEFGoMjoNkEQouqGurN+VGB3gzgV+7yCEepizxvqoPkli2gGS5mL9VSuDxOUHqk&#10;e5YasOQpfklvCvpmiHRa9tSSSqDjoyXnfxcXuqiq3oEaRzqmX1pVy7iMXgO0GL9jNqClVXMuWfYM&#10;Oz3kH1oFiiKxNZwGYZ1Jiw7wFNyZ5FEA5s5K/acnoKk3XpjOLakyC4gzFBIOCk/XrgEhohQVVDyn&#10;HrrkGzvTyC0rxwwRJ6CrJvXPQQOxDJrNYSGKUYS5wBbAbUMHjKhCfFX9G7WvUboGX0S8MVabhnM+&#10;AzZVjcu/jTfe+MhPffL55597//33ly1dtmLFit59+shTB9daa+0ddtjh7rvvyWufgatM0RX7pGrj&#10;BLR8lI2q2k1Zxv4aAgFY487gG4naQac58wlWD2+D1kEnGijJWjBOpnCrM+vMOFwlydV6MkfaJtOj&#10;5xQMPfITeXKhjVQaB5Qb9bpr+hBt5h+IfLaYipT8kc9ilagYdalaeQ59PGRyntYF0lZdGfMExyQT&#10;qagW0jSTwKfC2RwE5gnWMWN/yzU855UmuShKDWX5ExSDT36YUAnF0Fual73lgapeo5kKfVdsjxoJ&#10;xQxILVXqn3oO50czFu8LvXj91pKZrCRzoCq0y1hnEbAhZtwcdVTPcULO582ggDC7jT416ke2c4xY&#10;wV0sV26oBHJjAZdq5AN49Sd7aDaqjZpQf0A6JS6r8xGrtBzHMOa4sCZMYWAMPYgsQgRaycB15vjB&#10;VA10x07FXlWdxgZxNEThV4W9LTcx6S13aWQ0Dd6gMesiUjL5bT/6XgceSkbmawGJ5fivqXnUyHWy&#10;hzjPGHycxe1efPPZ0HvwKuxsmZ6aI2nFVwg68t0DqBX5gzvW3ffN8mT6EoBsONCw+TbZBQMcfZp7&#10;hF3WtJIdFUwFmZOUMgTbu2wpbJsbu3ZpFBe0eiKpEArKNiHxhXQh4ChjkIStYbRsIkA9+5X7E/jm&#10;vVnvZeI1JnS/pS7go84bgS+NOc2Vzb0IDOIxR43CzHBabs/uYRpB3AcSyUtjUOU8nyGPcLGGcg+C&#10;H+UKFFMcDweVBL1lCtbvmVFQr5FzfCyS8Vdi2NzGGcfVhm/iecQMnSS5Cb3GSjEvz3wf+NkZj8eK&#10;3igDmKu7d3rAyw/u0Zu16Wf6NWpzdOlXKGCsUlxVTSNCn+6W851ITNLokhbq4YKomXfQRkZVHdMz&#10;AWZFDIxC960oPUc2Y4wMUVShnSKa8QkV5mCljSA/tq/Tt+wR9QK5k0hxGkoMF3klKtwE9kjkDWJU&#10;4BY1SUwAhQuMkXTo/ILjEUd4rypwxTEW6MmuNKaIqNf+Q6uhTmowgNUbc/pRHbCGaDoTmaSPvpj6&#10;zYJwAXbezi66ZK7vA1HzC9oxOxG14RY2TeRoEcQDFjOEgsuA6qhG9EyRBlDYrxzQsnWMqHVuhHTM&#10;XIOzApHH7DzXZACAwYZKsxGj2yNDxXqnwGAvzEf8AHuDea7cAzc3DpqnN7aoGS825C6jLeVxVu5S&#10;HbhKiOShcIadqRzAhos5JOBr6CiVUFAEnZTBQ62Ga92szd54gI9EjHr1XOuLt1bSNaoBGrJLhDI8&#10;SN9g8EyJl1wSThPBpRM7qZEI3HfRgn7ML5+v0kxOX8myOq0pFJweGaizdOnZg+nhgQh3Dso0E607&#10;meNRlcS3E7s6GgZp6Zp0mhLiji4JlKhHxU+rrlkYsmlOCS/X9k1i1RRP5PUwIy2mZNpYigGKT3US&#10;+ce5EieNAIOS+43oVQgwpLEPvNAhVKAPcqnFrQPVPCUrneZG2IDCjQKct7TzoWn0yup2oaIHaWkG&#10;smBi1OIOEL7J3kCdkbFzp61BtQisy8qCWkqOTXogT1uggSatMxnjtHRF1vix9HBU4bwHbolF6ot7&#10;ZT6VqhyQM6bcraht9BdAMv0RMpYYuzEy/sr+ZCSZLc2i0GQuncEIV0bTFXlyT0Iv/S18j3j3ooCk&#10;B5ro+KlMjED+2Zq2SirmstOcdJCwpKbdS80u6Dd7B8BUZM8fXUdxibPpCLV4ESdcg3WJIFdvxkoJ&#10;E0qBg/67UoYGcHwVQFOQq6sV/OBYqWi6Dpf15sWRqoWyEYKmMt/bwaJ+fvAscA39KnRm7gnMl+pk&#10;7tqIWLJ1M1gjVdN+pu/q6AvtmD9XaCTjveIKpilPcnFiPH3hwgVPPvnUyJHrjhkzZvvttttxpx03&#10;GjOmd9++8+bO++/f3DV3zhznEEoLjFamK+CKzU0777ST7C3pcVVWQPctNFRiGu7gObF3EEzN1DOP&#10;rlEt9R8nmyyHMr/WxQkeI9EB/x3lsVY4WexMExSq4VBdVr61Cxpqi7QFR9puTPtE5RSB2a1l1xPq&#10;YBsw7GrOZk4KRdBPv9EFmM9eoY/pS5qZ4yKsiTPBNDcITsP2ClYJyNC2i8y48DeTw0b4dvHKWaJQ&#10;egVCDg+v3woUvqWdDMmHuQCoOPiOhdBkKHUz3l4aJAbMqDZ196qrqwiwbzBFQ9YwJ8s8FB1ZpQ4M&#10;yFFuJC3zv9xdlwxIYn5ui2c4/ITl7dKZadH40UgnW5xOVAYS22uiLBYRlTnE3ByeGFy+cL7IgdGX&#10;zSnUhNZVGtVsYTMZwX98XA9FuPRaQ8C/A9u8Cvi2Ys5xOOTxJ2KgEkM0SnGoBuzxP1Ft6ysVflX8&#10;VCMBWMGA4ThyHy4v+Rbq0fy4Aq4Kg2svOGrBO2vKEtW6OJdDOByIp0S3jvwgVL6jo8I6q41g4VjU&#10;nTs7FKZVyzEun7GcR9nIFj7qLnpu3hhNiDRmrJo1cBCV7ylWQEWP0oZzmmkoSGwAv3BiMsNWEojI&#10;dTR79snICZVQokIUHgDGtoOqiMo5hDH4PJwbXdJUD+bXBXpZ45lPsUwAg0PADQLpah13u2BHolK+&#10;eybtAZ3siCjmlqsGd0scA49lmYt4RIc14NMDKtxYBCREOJXUEKwaiTVFEEJdRCF8IK/0jFbS74oD&#10;eqKeUXoIgAH8wC28wX/0xmzrAMjGDP6MWMOyBIdq24CSmzFtgEXTKdHqLlzhLehVjsfQCeZ0AzBp&#10;MmjXK8j0ampPYOMNFbrgLArgYUvdGGxr6APtwiRAoL2iECqSJ5DGcggCiTCcOhgElJAxu4HtBeJq&#10;fbecnMU7c+FSMD7/VhZtWSwAFaHRAClohyGDXqGf0yIs7aHqDpVTQZai6G3vSeCQdAFWtnpLK3L5&#10;YClYX2GMPIbY1yUofGUzGekXlkVJnu9JoNOh1mnagE0hksNVjiUSgCYMT6oh7WzBbxSpDH+ZkAIZ&#10;gpGsX+gbRSU/GmfZwNIoztpNoqicWMXm+vC4GrglfOsiBmOhSli06iy5L2abRKAJq+niCBaWYjLO&#10;JVCJEAc18ODuigQp3QQD5WhPfmNS6RfFi5zDqlKbCUII0PDLxOfeATWhUgX1l2Cn27/oylGue9Xe&#10;eghGEIR90ztuFxMcju6KvYAjw4ADVB4zBEgYjuCe6igLk5XUAxTuFJ8774qICC+Vk0OkgYfdsO7k&#10;SRBCRRUv0nLRrrarKo+tQSA6v+7vnLjFa4ClqXKoLvtQRUCFQemtbn59iHWasdWtn5PijVEd+2ZX&#10;aDjQoMKVkANtw+4gGX8nciHh8t3kzBJ2RTwJkSaVRQr5Ki12NtSm6/GyK4jSshzHpsjykn095JBM&#10;aXd1dwGdhD8MqYBLKgkz1Kqh4I+0Eo6lbSbUAOAT/ve+qQIVq3AlDUDECzVAVdBkpu5gVb/5iXkg&#10;roka7HPcwTvcAaCaBAhUfb4nSSmmyqmiiQrlkdpSTh61DUvlLoe3YAdXiOoXB1J0MKdwJnIcxso8&#10;pBNtkf5iv1hb0Cu67VSWge+0lAEMICDfgMD4iA5XgY4+eZSiR5n4df7FgoFuwSTuHQ3qB+WZFySN&#10;sVGcSFMZRYEhYR6mHDlOsF2IB6TADqgS7oS3jToKKe2mOm0J4jQuDpjjxcJcyR3LExbZJiiPX1ZF&#10;xI5LplQdOKxe5KrzuaSWoFB9lJEVeGCwz9aNOusXB2j0CBtSpNvXJGwUuBspnBo2O7njw3bO1gb+&#10;0gxqTEioho3KcEObrfOUoiZC6XDWkYlWr06ayhyjRI17QWFbE8mAYRBRGaOLUcZ6JALFlYjsmKGv&#10;ZHXCcz0zyWCNSY97DZuzy8HEl/6hWvS0BlL5waIuA2idMlJgDQxToLoRFlyJFTumskamjmPgQ/2j&#10;Jiugb9ItOJCg4cIoVJLpiiEincR/wA5ZE1GoZECGWMbZdNeM/iAvCo6bPjI7835RGyE8muhaOgTO&#10;RmbOlLFmrbF7zA3IhMzorGumgKCKQvN0HkhTYZpSO5ltyY+qhNyPKDFY2wp4/IfF6NnO3HiELpUD&#10;zbJmpVR1W+tjjjbG//QofjTC19pIDUVQxBdsDfkUQVJ1zMYA5amWQgMG+gPMlk5T9KUIY4QQtQ5p&#10;y7MVpmt45VYM39WCKWQ1PB2nVr4yVlWrpb6oeNof/cD/9hafy1duL3xjukFRb5SoyXUYf7FQLmhO&#10;BjgVLcZPjVRV53gUwfWqrVQqZqXZympg2DiowQVxpGbRTC7vO/hCacNxQuHqkU1Wq+aBDXAQDRza&#10;apyokNDpoyju5lVS0/sByW2uuowidB/ACJrPHeDIJHOusalCWw0MK1VTj8y4ENJq93Ip1gT0sJYS&#10;xMYaoDHKKMFACzPfs6oJlgYIBv8nOfWXP4CCHl4fEY3NoBvSVP5DE4HN+Atq9+yvgWHrD1UDBpBc&#10;+jBEN6NaKzhgViKFq5bzK4tDrBvaKanLY+Mbzc5LZ0TUadgZP5z4je4GAuD/ZF9TOtN65WJUaafz&#10;fe4lJLBarGnaX78xvXNvAPNtE9OBonXQO3MXQneMJArsRwWAIsK5azRrtLx5o4VRMky0TfE+ex/d&#10;sFpSN4K1pWYqtOHBAhEWq3HJGk8PrF7gwqgPwIWSTASQItjP1AeSS+PpNNfgnYIqlAD41mqp6sxS&#10;F1sdByOi6fgdJ1x1GkPvLEjTFiiBpkC4+pK9RNFl/pOvs/15zzU20KXmIDk4gFZ09s78rb3h0jRb&#10;FCgncH6GzmmQcq71AADNW/N6VYw9hUpJYToFCYRXwjlHOqkwTa4PBIPAqawZxqrSet2xA1grDhRh&#10;7KwLWyJrtp/0EefCtKR71Rm9No8iPOOOmQfYXl8hHFU9p+y497HMBwrmKZkJGsk8YjgsjlQbhZj1&#10;EYKdd1YN1EnFx7NMEPkbeCy25R3Xgy44jVe2T0NlOzp9UoWmybJSC4DGn5GlifKsPQZAz4iNXs2/&#10;suyJzAnULLh32IMT7EXaB/5AAw2MVDUCcdUoaaizDI3s0SLXRfaw7MMUTR4O2IvN10cyUp85WIy+&#10;mXaM5cLpjWKigSErBzhSnRgzmNOLjSirCZg9IisR71JBXDSR6V1Z+6yzz6iV/xoB3UU0oneeAKKM&#10;4vWNcqpMEHevXi0/afYYLxsWY50zKTQpXaMN7lTBvRo6j7q6u7urs7Ozu6vbmVDEQFVSprU1zZ3T&#10;bZiP0YdT77kKmxfYnJTQuew8cTsoEg1aszRXOwdTmtRyCPSJbCotODD1l9quAzDMYjHOZQn6k7oZ&#10;flUjqXWkmSRVYJSpUJq95zcy+4yXbeSdhIuWLIjDMydVBMp5GCXQyCV1aMjkECiuHjP/2Hv/sXvX&#10;lYC7B8cl7nN0KAWp9iF7SXYGsk+gC0baap/gw8F4SCK82Jr6UzRqhayqXCUI0GMDiTB2OOe7a3DR&#10;aoJdAIAfwBVZjRG5Vt7YV9UHT0VukP5bGI8yxBPqLWA4byR18Z1WU+T0aJSvnAJUgJ11BSB7eVIw&#10;TNwAo9WD2TlJaCpPwJybT+3mKcOaY41q2u1A57Wxqn4EdrOI4Btc72M+lSswaFKOiKainSByDDSV&#10;SGONBgwkvoES1dgWcBrpzrJ76pw6UJEAHLzR+QGoC7RpzhpyZ+ayFt3Sua51B6DLUCTeftSENdDC&#10;lyzvKYBBwfhlXd8cZzEPqkIufDYrEKwOtIq2DZVUVHN7r35QtH7hY1jLf3i5iyt9QD6wjhkfCs5m&#10;YiDmNQHk08WLB1CFd04DMGGq0SB9r2srQinwFCrItWa0sBKEk7TiIAnMSrBXmkkf3lE41Jch7at+&#10;2FLwXOqKCvPFsEEkCskIj1oJiaA7tJge3pqUprJZ17XuOkzYAaMjypTIKmupxEseHHrfWZTq+Pw9&#10;b6+xnf/74n+OBq7/2Ab0l7o4cP7v3/mf04//k3SNGrj+4xtGqj7vnmn/p6z/xRr41sc2YLbv63N5&#10;XwjjSY5DiMtIPvScEK08aDCmeKKAN3HwgCjl8cHmCyyJKjLzdO5//h+x/K/A3zcPG53yDQwykCDb&#10;gOO83/0fyfxvsPE3xo4ImXicMKh98b45/xt6+C/fh2+OHe68X0xY5CtE1SEFByghZBhISs6PKWWG&#10;EcfTiBoYvNAIFobySDHEJE9TtRRiULiIpQe0Hk4wel/i3RVpdhRjeExFYiVVxLWtBw+4SC2nUqxa&#10;tzZqbde5nnR7gQ++VEIKZp3DbIT8T6uQOcjN3c6rvOP8nF2NkIfjUUGg1vS7NW00rNto5HleDq9l&#10;Wlm3YdPtytOp6QmESdRWn8bQ/ZfTet80ja0C6fYeOker2hAx8eBV2AYTyTocLmfd8gSLL+7OuUN6&#10;Z9NLFhFgDbtthdX6fTa+K3QYSBcDfQ8xOicOQ1ge42NVZjIOAr0JjBMpOWMB/AisNH7Wjbzln6ij&#10;u6urZ3U35hAcTsh30H9qww4V5MERNGe4w2xDBrhNXMTBtnYDB/K0h+dMhevlvK7RhAaEQUWEuOvI&#10;VkCzmYh47Vwe7xddcp+KRwnKkNZxTgCXQ8oKrMFser12zrkNv4dMwaGeUkx+GOjsmoHhqpw8MXuh&#10;dElWDWaSKGAe9kJsum4lB8YMS/Rm/8QZP58ewp0gZRaN3gAApiWb0zEwBHi4+A0S8UrPgkO6xuPN&#10;HC6HzvGwG9YVn0wrGDpqzqqXkqA19zZvzYtT2LLnjkZ2W1tKM07hDi0gH2TFbx1xQRgHbRLGmkdV&#10;oev5veEBnp7Nbe7BQwWArXtV+OfPle6VyrLGldHQmTyaCnJ4Obv1tURrfes+mMJXQczQQAMsWB9h&#10;cZ+PZR1ytJG1oK+SyF3fQTai2Uxc3FpRopkngW9hLkhWB/Dcs6hCpbJUnCugzeJcUVvMEitJREC4&#10;87FlkLqlKGAbvCp6x43giHFmTN6OZP7shrQiZK6yNhCdtVi2kmOA4xGhI74UOhCBenNpPWQEikNx&#10;jd9unFwdrF6ov+y53XJl1tETCoGCeOBkb07zE8a+4pSgZyZDUK2CwO/WzKdoXqUfK36aTvDzKhb7&#10;v4//4zXgyc2ac5H/8X38F+4AyKJCb//C+vhX6DpjKIIpqFsx4EEF21xYdNOQUEbkcAihlOGrDNk5&#10;q0pfI2GwyG2bEEu99feA/ysY4X9xHzHnjHEj9q3Q92kJ3//iXv9rdS2MeHzY8Y8GTf9aGvqf39s8&#10;qrdQoOl/nZmRPlgo0fGDdT4P1/LMHb8zBOFcGwCmzRswharbMqA11I9hSlArJ6Z8CBunBxlxcmyy&#10;CBXbymFM1w9j1whsrqJtIiZ6f+WLOJA1VejACHdjpN0t0tLdYiRer7E8PsOoCg8J5AgLLfqI0DSj&#10;5SiT/JEp1DaZH21ra5ef9nbs4tKtL1kone/OSMum05Jp+eGWGzqrrMuppSRuVuFXWEQtCnJZRBNy&#10;KM1c6/w7d9zmSmjc/mLWtAF76pveIkPlhbSCQwkFEQaanHrgDbE+Zk9z3tzwWqunGaw1aZNFibtG&#10;kwWOExojQ1JTDq4d90kAG7/Tcj6g5cRBNImlMhAN7SS7uwYw/ua3OBMf/Y5CatgKemFUVUwpWl4W&#10;jzYmWnhYCb2cnfmX9ZM8Pqp3HfkUgmkxOHSc7MrOWDcpEGWsm8kxb4Ys0afh7nEOUVHD2nwmlecA&#10;rg7BXK3WisRWcZYFtcL5SJxuQkGyBk7DL9STc10XqsCVIToxBbTqug0VW59z383j/AyXzvvuTMYj&#10;2m78lqe4Q1JyIi/oyURvgCIyN25Eq+iM00MRCXVaLZBL3ekIIxsAjJqRplyDijAWST/WOWd+w8ka&#10;DKk8wEpsNor2igChygwCRq1Vl4sQCW4XPTDgrl6kjFbCKRGW90+jinZae2q0YfZNrZSqz+iNX3Dg&#10;lr2RjURvamhh7R3vRdH2TXXGUQ2sCpP4Ty4Bi/nMocpOV2lYjXmBf2khoHHpBrqFpYMn6pkWbP4f&#10;VIo7OHrLV1QAAAAASUVORK5CYIJQSwECLQAUAAYACAAAACEAsYJntgoBAAATAgAAEwAAAAAAAAAA&#10;AAAAAAAAAAAAW0NvbnRlbnRfVHlwZXNdLnhtbFBLAQItABQABgAIAAAAIQA4/SH/1gAAAJQBAAAL&#10;AAAAAAAAAAAAAAAAADsBAABfcmVscy8ucmVsc1BLAQItABQABgAIAAAAIQA+lOCFGgMAAFsJAAAO&#10;AAAAAAAAAAAAAAAAADoCAABkcnMvZTJvRG9jLnhtbFBLAQItABQABgAIAAAAIQAubPAAxQAAAKUB&#10;AAAZAAAAAAAAAAAAAAAAAIAFAABkcnMvX3JlbHMvZTJvRG9jLnhtbC5yZWxzUEsBAi0AFAAGAAgA&#10;AAAhAAzd2p7hAAAACgEAAA8AAAAAAAAAAAAAAAAAfAYAAGRycy9kb3ducmV2LnhtbFBLAQItAAoA&#10;AAAAAAAAIQByRyzQRwoEAEcKBAAUAAAAAAAAAAAAAAAAAIoHAABkcnMvbWVkaWEvaW1hZ2UxLnBu&#10;Z1BLAQItAAoAAAAAAAAAIQAvpM94B9ADAAfQAwAUAAAAAAAAAAAAAAAAAAMSBABkcnMvbWVkaWEv&#10;aW1hZ2UyLnBuZ1BLBQYAAAAABwAHAL4BAAA84gcAAAA=&#10;">
+                <v:shapetype id="_x0000_t75" coordsize="21600,21600" o:spt="75" o:preferrelative="t" path="m@4@5l@4@11@9@11@9@5xe" filled="f" stroked="f">
+                  <v:stroke joinstyle="miter"/>
+                  <v:formulas>
+                    <v:f eqn="if lineDrawn pixelLineWidth 0"/>
+                    <v:f eqn="sum @0 1 0"/>
+                    <v:f eqn="sum 0 0 @1"/>
+                    <v:f eqn="prod @2 1 2"/>
+                    <v:f eqn="prod @3 21600 pixelWidth"/>
+                    <v:f eqn="prod @3 21600 pixelHeight"/>
+                    <v:f eqn="sum @0 0 1"/>
+                    <v:f eqn="prod @6 1 2"/>
+                    <v:f eqn="prod @7 21600 pixelWidth"/>
+                    <v:f eqn="sum @8 21600 0"/>
+                    <v:f eqn="prod @7 21600 pixelHeight"/>
+                    <v:f eqn="sum @10 21600 0"/>
+                  </v:formulas>
+                  <v:path o:extrusionok="f" gradientshapeok="t" o:connecttype="rect"/>
+                  <o:lock v:ext="edit" aspectratio="t"/>
+                </v:shapetype>
+                <v:shape id="Picture 3" o:spid="_x0000_s1027" type="#_x0000_t75" style="position:absolute;left:31737;top:609;width:31832;height:20053;visibility:visible;mso-wrap-style:square" o:gfxdata="UEsDBBQABgAIAAAAIQDb4fbL7gAAAIUBAAATAAAAW0NvbnRlbnRfVHlwZXNdLnhtbHyQz07DMAyH&#10;70i8Q+QralM4IITa7kDhCAiNB7ASt43WOlEcyvb2pNu4IODoPz9/n1xv9vOkForiPDdwXVagiI23&#10;jocG3rdPxR0oScgWJ8/UwIEENu3lRb09BBKV0ywNjCmFe63FjDSjlD4Q50nv44wpl3HQAc0OB9I3&#10;VXWrjedEnIq03oC27qjHjympx31un0wiTQLq4bS4shrAECZnMGVTvbD9QSnOhDInjzsyuiBXWQP0&#10;r4R18jfgnHvJr4nOknrFmJ5xzhraRtHWf3Kkpfz/yGo5S+H73hkquyhdjr3R8m2lj09svwAAAP//&#10;AwBQSwMEFAAGAAgAAAAhAFr0LFu/AAAAFQEAAAsAAABfcmVscy8ucmVsc2zPwWrDMAwG4Ptg72B0&#10;X5TuUMaI01uh19I+gLGVxCy2jGSy9e1nemrHjpL4P0nD4SetZiPRyNnCruvBUPYcYp4tXC/Htw8w&#10;Wl0ObuVMFm6kcBhfX4Yzra62kC6xqGlKVgtLreUTUf1CyWnHhXKbTCzJ1VbKjMX5LzcTvvf9HuXR&#10;gPHJNKdgQU5hB+ZyK23zHztFL6w81c5zQp6m6P9TMfB3PtPWFCczVQtB9N4U2rp2HOA44NMz4y8A&#10;AAD//wMAUEsDBBQABgAIAAAAIQDOC1VBwwAAANoAAAAPAAAAZHJzL2Rvd25yZXYueG1sRI9PawIx&#10;FMTvhX6H8Aq9aVarIlujqKDsrfgXj8/N62bbzcuyibp++0YQehxm5jfMZNbaSlyp8aVjBb1uAoI4&#10;d7rkQsF+t+qMQfiArLFyTAru5GE2fX2ZYKrdjTd03YZCRAj7FBWYEOpUSp8bsui7riaO3rdrLIYo&#10;m0LqBm8RbivZT5KRtFhyXDBY09JQ/ru9WAXnwThbXGpTHdbHr97ipxgMy1Om1PtbO/8EEagN/+Fn&#10;O9MKPuBxJd4AOf0DAAD//wMAUEsBAi0AFAAGAAgAAAAhANvh9svuAAAAhQEAABMAAAAAAAAAAAAA&#10;AAAAAAAAAFtDb250ZW50X1R5cGVzXS54bWxQSwECLQAUAAYACAAAACEAWvQsW78AAAAVAQAACwAA&#10;AAAAAAAAAAAAAAAfAQAAX3JlbHMvLnJlbHNQSwECLQAUAAYACAAAACEAzgtVQcMAAADaAAAADwAA&#10;AAAAAAAAAAAAAAAHAgAAZHJzL2Rvd25yZXYueG1sUEsFBgAAAAADAAMAtwAAAPcCAAAAAA==&#10;" stroked="t" strokecolor="white [3212]">
+                  <v:imagedata r:id="rId13" o:title="" croptop="19782f" cropbottom="13957f" cropleft="21367f" cropright="15770f"/>
+                </v:shape>
+                <v:shape id="Picture 4" o:spid="_x0000_s1028" type="#_x0000_t75" style="position:absolute;width:31737;height:20053;visibility:visible;mso-wrap-style:square" o:gfxdata="UEsDBBQABgAIAAAAIQDb4fbL7gAAAIUBAAATAAAAW0NvbnRlbnRfVHlwZXNdLnhtbHyQz07DMAyH&#10;70i8Q+QralM4IITa7kDhCAiNB7ASt43WOlEcyvb2pNu4IODoPz9/n1xv9vOkForiPDdwXVagiI23&#10;jocG3rdPxR0oScgWJ8/UwIEENu3lRb09BBKV0ywNjCmFe63FjDSjlD4Q50nv44wpl3HQAc0OB9I3&#10;VXWrjedEnIq03oC27qjHjympx31un0wiTQLq4bS4shrAECZnMGVTvbD9QSnOhDInjzsyuiBXWQP0&#10;r4R18jfgnHvJr4nOknrFmJ5xzhraRtHWf3Kkpfz/yGo5S+H73hkquyhdjr3R8m2lj09svwAAAP//&#10;AwBQSwMEFAAGAAgAAAAhAFr0LFu/AAAAFQEAAAsAAABfcmVscy8ucmVsc2zPwWrDMAwG4Ptg72B0&#10;X5TuUMaI01uh19I+gLGVxCy2jGSy9e1nemrHjpL4P0nD4SetZiPRyNnCruvBUPYcYp4tXC/Htw8w&#10;Wl0ObuVMFm6kcBhfX4Yzra62kC6xqGlKVgtLreUTUf1CyWnHhXKbTCzJ1VbKjMX5LzcTvvf9HuXR&#10;gPHJNKdgQU5hB+ZyK23zHztFL6w81c5zQp6m6P9TMfB3PtPWFCczVQtB9N4U2rp2HOA44NMz4y8A&#10;AAD//wMAUEsDBBQABgAIAAAAIQBNNssPwgAAANoAAAAPAAAAZHJzL2Rvd25yZXYueG1sRI/disIw&#10;FITvBd8hHME7TRVXpNtURPwFvbD6AGebs23Z5qQ0UevbbxYWvBxm5hsmWXamFg9qXWVZwWQcgSDO&#10;ra64UHC7bkcLEM4ja6wtk4IXOVim/V6CsbZPvtAj84UIEHYxKii9b2IpXV6SQTe2DXHwvm1r0AfZ&#10;FlK3+AxwU8tpFM2lwYrDQokNrUvKf7K7UfCRd8fjGXe7Wz1bfZ2c3E82p71Sw0G3+gThqfPv8H/7&#10;oBXM4O9KuAEy/QUAAP//AwBQSwECLQAUAAYACAAAACEA2+H2y+4AAACFAQAAEwAAAAAAAAAAAAAA&#10;AAAAAAAAW0NvbnRlbnRfVHlwZXNdLnhtbFBLAQItABQABgAIAAAAIQBa9CxbvwAAABUBAAALAAAA&#10;AAAAAAAAAAAAAB8BAABfcmVscy8ucmVsc1BLAQItABQABgAIAAAAIQBNNssPwgAAANoAAAAPAAAA&#10;AAAAAAAAAAAAAAcCAABkcnMvZG93bnJldi54bWxQSwUGAAAAAAMAAwC3AAAA9gIAAAAA&#10;" stroked="t" strokecolor="white [3212]">
+                  <v:imagedata r:id="rId14" o:title="" croptop="26457f" cropbottom="11165f" cropleft="22937f" cropright="17750f"/>
+                </v:shape>
+              </v:group>
+            </w:pict>
+          </mc:Fallback>
+        </mc:AlternateContent>
+      </w:r>
+      <w:commentRangeEnd w:id="19"/>
       <w:r>
         <w:rPr>
           <w:rStyle w:val="CommentReference"/>
         </w:rPr>
-        <w:commentReference w:id="18"/>
-      </w:r>
-      <w:r>
-        <w:t xml:space="preserve"> v3.4.4 via </w:t>
-      </w:r>
-      <w:commentRangeStart w:id="19"/>
-      <w:r>
-        <w:t xml:space="preserve">RStudio </w:t>
-      </w:r>
-      <w:commentRangeEnd w:id="19"/>
-      <w:r>
-        <w:rPr>
-          <w:rStyle w:val="CommentReference"/>
-        </w:rPr>
         <w:commentReference w:id="19"/>
       </w:r>
-      <w:r>
-        <w:t>v1.1.453. We used the following packages (and their respective dependencies):</w:t>
-      </w:r>
+    </w:p>
+    <w:p>
+      <w:pPr>
+        <w:ind w:firstLine="720"/>
+      </w:pPr>
+    </w:p>
+    <w:p>
+      <w:pPr>
+        <w:ind w:firstLine="720"/>
+      </w:pPr>
+    </w:p>
+    <w:p>
+      <w:pPr>
+        <w:ind w:firstLine="720"/>
+      </w:pPr>
+    </w:p>
+    <w:p>
+      <w:pPr>
+        <w:ind w:firstLine="720"/>
+      </w:pPr>
+    </w:p>
+    <w:p>
+      <w:pPr>
+        <w:ind w:firstLine="720"/>
+      </w:pPr>
+    </w:p>
+    <w:p/>
+    <w:p>
+      <w:pPr>
+        <w:rPr>
+          <w:b/>
+          <w:sz w:val="20"/>
+        </w:rPr>
+      </w:pPr>
+    </w:p>
+    <w:p>
+      <w:pPr>
+        <w:rPr>
+          <w:b/>
+          <w:sz w:val="20"/>
+        </w:rPr>
+      </w:pPr>
+      <w:r>
+        <w:rPr>
+          <w:b/>
+          <w:sz w:val="20"/>
+        </w:rPr>
+        <w:t xml:space="preserve">Figure 3. </w:t>
+      </w:r>
+      <w:r>
+        <w:rPr>
+          <w:sz w:val="20"/>
+        </w:rPr>
+        <w:t xml:space="preserve">Distributions, means, and credible intervals of hit rates and reaction times per condition. </w:t>
+      </w:r>
+    </w:p>
+    <w:p>
+      <w:pPr>
+        <w:ind w:firstLine="284"/>
+      </w:pPr>
     </w:p>
     <w:p>
       <w:pPr>
@@ -4605,326 +4950,182 @@
         <w:jc w:val="both"/>
       </w:pPr>
       <w:r>
-        <w:t>•</w:t>
-      </w:r>
-      <w:r>
-        <w:tab/>
-        <w:t xml:space="preserve">data manipulation: </w:t>
-      </w:r>
-      <w:commentRangeStart w:id="20"/>
-      <w:proofErr w:type="spellStart"/>
-      <w:r>
-        <w:t>tidyverse</w:t>
-      </w:r>
-      <w:proofErr w:type="spellEnd"/>
-      <w:r>
-        <w:t xml:space="preserve"> </w:t>
-      </w:r>
-      <w:commentRangeEnd w:id="20"/>
-      <w:r>
-        <w:rPr>
-          <w:rStyle w:val="CommentReference"/>
-        </w:rPr>
-        <w:commentReference w:id="20"/>
-      </w:r>
-      <w:r>
-        <w:t>v1.2.1;</w:t>
-      </w:r>
-    </w:p>
-    <w:p>
-      <w:pPr>
-        <w:spacing w:line="480" w:lineRule="auto"/>
+        <w:t xml:space="preserve">The interaction model was </w:t>
+      </w:r>
+      <w:r>
+        <w:t xml:space="preserve">far better than the null and the reward phase model </w:t>
+      </w:r>
+      <w:r>
+        <w:t xml:space="preserve">in terms of the out-of-sample prediction and the amount of variance explained (Table 1). </w:t>
+      </w:r>
+      <w:r>
+        <w:t xml:space="preserve">This result </w:t>
+      </w:r>
+      <w:r>
+        <w:t xml:space="preserve">points to the importance of the interaction between reward phase and reward magnitude in predicting hit rates. </w:t>
+      </w:r>
+      <w:r>
+        <w:t>Investigation of the posterior distribution of the interaction model (Figure 4)</w:t>
+      </w:r>
+      <w:r>
+        <w:t xml:space="preserve"> revealed that hit rates improved in the acquisition phase compared to the baseline. This change was more pronounced for low rewarded color </w:t>
+      </w:r>
+      <w:r>
+        <w:t xml:space="preserve">for which participants were 999 times more likely to be better in acquisition compared to baseline </w:t>
+      </w:r>
+      <w:r>
+        <w:t>(</w:t>
+      </w:r>
+      <w:r>
+        <w:rPr>
+          <w:i/>
+        </w:rPr>
+        <w:t xml:space="preserve">M = </w:t>
+      </w:r>
+      <w:r>
+        <w:t>-0.05</w:t>
+      </w:r>
+      <w:r>
+        <w:t>; 95% HDI</w:t>
+      </w:r>
+      <w:r>
+        <w:t xml:space="preserve"> [-0.06</w:t>
+      </w:r>
+      <w:r>
+        <w:t xml:space="preserve">, </w:t>
+      </w:r>
+      <w:r>
+        <w:t>0.02])</w:t>
+      </w:r>
+      <w:r>
+        <w:t xml:space="preserve">. In the high rewarded condition they were </w:t>
+      </w:r>
+      <w:r>
+        <w:t>33 times more likely that they were better in acquisition</w:t>
+      </w:r>
+      <w:r>
+        <w:t xml:space="preserve"> compared to baseline </w:t>
+      </w:r>
+      <w:r>
+        <w:t>(</w:t>
+      </w:r>
+      <w:r>
+        <w:rPr>
+          <w:i/>
+        </w:rPr>
+        <w:t xml:space="preserve">M = </w:t>
+      </w:r>
+      <w:r>
+        <w:t>-</w:t>
+      </w:r>
+      <w:r>
+        <w:t>0.02; 95% HDI</w:t>
+      </w:r>
+      <w:r>
+        <w:t xml:space="preserve"> [-</w:t>
+      </w:r>
+      <w:r>
+        <w:t xml:space="preserve">0.04, </w:t>
+      </w:r>
+      <w:r>
+        <w:t>0.</w:t>
+      </w:r>
+      <w:r>
+        <w:t>00</w:t>
+      </w:r>
+      <w:r>
+        <w:t>]</w:t>
+      </w:r>
+      <w:r>
+        <w:t xml:space="preserve">). </w:t>
+      </w:r>
+      <w:r>
+        <w:t xml:space="preserve"> </w:t>
+      </w:r>
+    </w:p>
+    <w:p>
+      <w:pPr>
         <w:ind w:firstLine="284"/>
-        <w:jc w:val="both"/>
-      </w:pPr>
-      <w:r>
-        <w:t>•</w:t>
-      </w:r>
-      <w:r>
-        <w:tab/>
-        <w:t xml:space="preserve">statistical analyses: </w:t>
-      </w:r>
-      <w:commentRangeStart w:id="21"/>
-      <w:proofErr w:type="spellStart"/>
-      <w:r>
-        <w:t>Rmisc</w:t>
-      </w:r>
-      <w:proofErr w:type="spellEnd"/>
-      <w:r>
-        <w:t xml:space="preserve"> </w:t>
-      </w:r>
-      <w:commentRangeEnd w:id="21"/>
-      <w:r>
-        <w:rPr>
-          <w:rStyle w:val="CommentReference"/>
-        </w:rPr>
-        <w:commentReference w:id="21"/>
-      </w:r>
-      <w:r>
-        <w:t>v1.5, brms v2.3</w:t>
-      </w:r>
-      <w:r>
-        <w:t>.</w:t>
-      </w:r>
-      <w:r>
-        <w:t>1;</w:t>
-      </w:r>
-    </w:p>
-    <w:p>
-      <w:pPr>
-        <w:spacing w:line="480" w:lineRule="auto"/>
+      </w:pPr>
+    </w:p>
+    <w:p>
+      <w:pPr>
         <w:ind w:firstLine="284"/>
-        <w:jc w:val="both"/>
-      </w:pPr>
-      <w:r>
-        <w:t>•</w:t>
-      </w:r>
-      <w:r>
-        <w:tab/>
-        <w:t xml:space="preserve">visualization: </w:t>
-      </w:r>
-      <w:proofErr w:type="spellStart"/>
-      <w:r>
-        <w:t>cowplot</w:t>
-      </w:r>
-      <w:proofErr w:type="spellEnd"/>
-      <w:r>
-        <w:t xml:space="preserve"> v0.9.2, </w:t>
-      </w:r>
-      <w:commentRangeStart w:id="22"/>
-      <w:proofErr w:type="spellStart"/>
-      <w:r>
-        <w:t>yarrr</w:t>
-      </w:r>
-      <w:proofErr w:type="spellEnd"/>
-      <w:r>
-        <w:t xml:space="preserve"> </w:t>
-      </w:r>
-      <w:commentRangeEnd w:id="22"/>
-      <w:r>
-        <w:rPr>
-          <w:rStyle w:val="CommentReference"/>
-        </w:rPr>
-        <w:commentReference w:id="22"/>
-      </w:r>
-      <w:r>
-        <w:t xml:space="preserve">v0.1.5, </w:t>
-      </w:r>
-      <w:commentRangeStart w:id="23"/>
-      <w:proofErr w:type="spellStart"/>
-      <w:r>
-        <w:t>viridis</w:t>
-      </w:r>
-      <w:proofErr w:type="spellEnd"/>
-      <w:r>
-        <w:t xml:space="preserve"> </w:t>
-      </w:r>
-      <w:commentRangeEnd w:id="23"/>
-      <w:r>
-        <w:rPr>
-          <w:rStyle w:val="CommentReference"/>
-        </w:rPr>
-        <w:commentReference w:id="23"/>
-      </w:r>
-      <w:r>
-        <w:t xml:space="preserve">v0.5.1, </w:t>
-      </w:r>
-      <w:commentRangeStart w:id="24"/>
-      <w:proofErr w:type="spellStart"/>
-      <w:r>
-        <w:t>eegUtils</w:t>
-      </w:r>
-      <w:proofErr w:type="spellEnd"/>
-      <w:r>
-        <w:t xml:space="preserve"> </w:t>
-      </w:r>
-      <w:commentRangeEnd w:id="24"/>
-      <w:r>
-        <w:rPr>
-          <w:rStyle w:val="CommentReference"/>
-        </w:rPr>
-        <w:commentReference w:id="24"/>
-      </w:r>
-      <w:r>
-        <w:t>v0.2.0,</w:t>
-      </w:r>
-      <w:r>
-        <w:t xml:space="preserve"> </w:t>
-      </w:r>
-      <w:proofErr w:type="spellStart"/>
-      <w:r>
-        <w:t>brmstools</w:t>
-      </w:r>
-      <w:proofErr w:type="spellEnd"/>
-      <w:r>
-        <w:t>,</w:t>
-      </w:r>
-      <w:r>
-        <w:t xml:space="preserve"> BEST</w:t>
-      </w:r>
-      <w:r>
-        <w:t>;</w:t>
-      </w:r>
-    </w:p>
-    <w:p>
-      <w:pPr>
-        <w:spacing w:line="480" w:lineRule="auto"/>
+      </w:pPr>
+    </w:p>
+    <w:p>
+      <w:pPr>
         <w:ind w:firstLine="284"/>
-        <w:jc w:val="both"/>
-      </w:pPr>
-      <w:r>
-        <w:lastRenderedPageBreak/>
-        <w:t>•</w:t>
-      </w:r>
-      <w:r>
-        <w:tab/>
-        <w:t xml:space="preserve">report generation: </w:t>
-      </w:r>
-      <w:commentRangeStart w:id="25"/>
-      <w:proofErr w:type="spellStart"/>
-      <w:r>
-        <w:t>pacman</w:t>
-      </w:r>
-      <w:proofErr w:type="spellEnd"/>
-      <w:r>
-        <w:t xml:space="preserve"> </w:t>
-      </w:r>
-      <w:commentRangeEnd w:id="25"/>
-      <w:r>
-        <w:rPr>
-          <w:rStyle w:val="CommentReference"/>
-        </w:rPr>
-        <w:commentReference w:id="25"/>
-      </w:r>
-      <w:r>
-        <w:t xml:space="preserve">v0.4.6, </w:t>
-      </w:r>
-      <w:commentRangeStart w:id="26"/>
-      <w:proofErr w:type="spellStart"/>
-      <w:r>
-        <w:t>knitr</w:t>
-      </w:r>
-      <w:proofErr w:type="spellEnd"/>
-      <w:r>
-        <w:t xml:space="preserve"> </w:t>
-      </w:r>
-      <w:commentRangeEnd w:id="26"/>
-      <w:r>
-        <w:rPr>
-          <w:rStyle w:val="CommentReference"/>
-        </w:rPr>
-        <w:commentReference w:id="26"/>
-      </w:r>
-      <w:r>
-        <w:t>v1.20.</w:t>
-      </w:r>
-    </w:p>
-    <w:p>
-      <w:r>
-        <w:br w:type="page"/>
-      </w:r>
-    </w:p>
-    <w:p>
-      <w:pPr>
-        <w:pStyle w:val="Heading1"/>
-        <w:spacing w:before="0" w:after="240"/>
-      </w:pPr>
-      <w:r>
-        <w:lastRenderedPageBreak/>
-        <w:t>Results</w:t>
-      </w:r>
-    </w:p>
-    <w:p>
-      <w:pPr>
-        <w:pStyle w:val="Heading2"/>
-        <w:spacing w:before="0" w:after="240"/>
-      </w:pPr>
-      <w:r>
-        <w:t>Behavioral results</w:t>
-      </w:r>
-    </w:p>
-    <w:p>
-      <w:pPr>
-        <w:spacing w:line="480" w:lineRule="auto"/>
-        <w:ind w:firstLine="284"/>
-        <w:jc w:val="both"/>
-      </w:pPr>
-      <w:r>
-        <w:t xml:space="preserve">First we fitted a model with no constant effects and varying intercepts across subject. This model was fitted in order to investigate the possibility that the data is explained by variation between subjects. </w:t>
-      </w:r>
-      <w:r>
-        <w:t xml:space="preserve">In order to investigate the effect of phase we fitted a model that included only reward phase as the constant predictor and varying intercepts and slopes across subjects for this effect. To investigate the possible interaction between reward phase and reward magnitude, we fitted a model with these two effects and their interaction as constant effects. The intercepts and slopes of main effects and their interaction were allowed to vary across participants. These </w:t>
-      </w:r>
-      <w:r>
-        <w:t>three</w:t>
-      </w:r>
-      <w:r>
-        <w:t xml:space="preserve"> models were fitted separately to predict hit rates and reaction times. </w:t>
-      </w:r>
-    </w:p>
-    <w:p>
-      <w:pPr>
-        <w:pStyle w:val="Heading2"/>
-        <w:spacing w:before="0" w:after="240"/>
-      </w:pPr>
-      <w:r>
-        <w:t xml:space="preserve">Hit rates </w:t>
-      </w:r>
-    </w:p>
-    <w:p>
-      <w:r>
-        <w:t>Raw data – always plot in the same fashion as the posterior</w:t>
-      </w:r>
-    </w:p>
-    <w:p>
-      <w:r>
-        <w:t xml:space="preserve">Evidence that the winning model converged (just trace plots for fixed effects) </w:t>
-      </w:r>
-      <w:proofErr w:type="spellStart"/>
-      <w:r>
-        <w:t>bayesplot</w:t>
-      </w:r>
-      <w:proofErr w:type="spellEnd"/>
-      <w:r>
-        <w:t xml:space="preserve"> package for the trace plots (Antonio’s e-mail)</w:t>
-      </w:r>
-    </w:p>
-    <w:p>
-      <w:pPr>
-        <w:pStyle w:val="ListParagraph"/>
-        <w:numPr>
-          <w:ilvl w:val="0"/>
-          <w:numId w:val="38"/>
-        </w:numPr>
-      </w:pPr>
-      <w:r>
-        <w:t>Model comparison</w:t>
+      </w:pPr>
+      <w:r>
+        <w:t xml:space="preserve"> </w:t>
       </w:r>
     </w:p>
     <w:p/>
+    <w:p/>
+    <w:p>
+      <w:pPr>
+        <w:rPr>
+          <w:i/>
+        </w:rPr>
+      </w:pPr>
+    </w:p>
     <w:tbl>
       <w:tblPr>
         <w:tblStyle w:val="APA6"/>
-        <w:tblW w:w="10065" w:type="dxa"/>
+        <w:tblW w:w="9781" w:type="dxa"/>
         <w:tblLook w:val="04A0" w:firstRow="1" w:lastRow="0" w:firstColumn="1" w:lastColumn="0" w:noHBand="0" w:noVBand="1"/>
       </w:tblPr>
       <w:tblGrid>
-        <w:gridCol w:w="1756"/>
-        <w:gridCol w:w="2409"/>
-        <w:gridCol w:w="2072"/>
-        <w:gridCol w:w="1560"/>
-        <w:gridCol w:w="2268"/>
+        <w:gridCol w:w="1762"/>
+        <w:gridCol w:w="2418"/>
+        <w:gridCol w:w="2079"/>
+        <w:gridCol w:w="1565"/>
+        <w:gridCol w:w="1957"/>
       </w:tblGrid>
       <w:tr>
         <w:trPr>
-          <w:trHeight w:val="663"/>
+          <w:trHeight w:val="664"/>
         </w:trPr>
         <w:tc>
           <w:tcPr>
-            <w:tcW w:w="4165" w:type="dxa"/>
+            <w:tcW w:w="9781" w:type="dxa"/>
+            <w:gridSpan w:val="5"/>
+            <w:vAlign w:val="center"/>
+          </w:tcPr>
+          <w:p>
+            <w:pPr>
+              <w:spacing w:line="360" w:lineRule="auto"/>
+            </w:pPr>
+            <w:r>
+              <w:t>Table 1</w:t>
+            </w:r>
+          </w:p>
+          <w:p>
+            <w:pPr>
+              <w:spacing w:line="360" w:lineRule="auto"/>
+              <w:rPr>
+                <w:i/>
+              </w:rPr>
+            </w:pPr>
+            <w:r>
+              <w:rPr>
+                <w:i/>
+              </w:rPr>
+              <w:t>Model comparison indices for behavioral results</w:t>
+            </w:r>
+          </w:p>
+        </w:tc>
+      </w:tr>
+      <w:tr>
+        <w:trPr>
+          <w:trHeight w:val="664"/>
+        </w:trPr>
+        <w:tc>
+          <w:tcPr>
+            <w:tcW w:w="4180" w:type="dxa"/>
             <w:gridSpan w:val="2"/>
             <w:tcBorders>
-              <w:top w:val="single" w:sz="4" w:space="0" w:color="auto"/>
               <w:bottom w:val="single" w:sz="4" w:space="0" w:color="auto"/>
             </w:tcBorders>
             <w:vAlign w:val="center"/>
@@ -4937,9 +5138,8 @@
         </w:tc>
         <w:tc>
           <w:tcPr>
-            <w:tcW w:w="2072" w:type="dxa"/>
+            <w:tcW w:w="2079" w:type="dxa"/>
             <w:tcBorders>
-              <w:top w:val="single" w:sz="4" w:space="0" w:color="auto"/>
               <w:bottom w:val="single" w:sz="4" w:space="0" w:color="auto"/>
             </w:tcBorders>
             <w:vAlign w:val="center"/>
@@ -4960,9 +5160,8 @@
         </w:tc>
         <w:tc>
           <w:tcPr>
-            <w:tcW w:w="1560" w:type="dxa"/>
+            <w:tcW w:w="1565" w:type="dxa"/>
             <w:tcBorders>
-              <w:top w:val="single" w:sz="4" w:space="0" w:color="auto"/>
               <w:bottom w:val="single" w:sz="4" w:space="0" w:color="auto"/>
             </w:tcBorders>
             <w:vAlign w:val="center"/>
@@ -4983,9 +5182,8 @@
         </w:tc>
         <w:tc>
           <w:tcPr>
-            <w:tcW w:w="2268" w:type="dxa"/>
+            <w:tcW w:w="1957" w:type="dxa"/>
             <w:tcBorders>
-              <w:top w:val="single" w:sz="4" w:space="0" w:color="auto"/>
               <w:bottom w:val="single" w:sz="4" w:space="0" w:color="auto"/>
             </w:tcBorders>
             <w:vAlign w:val="center"/>
@@ -5022,11 +5220,11 @@
       </w:tr>
       <w:tr>
         <w:trPr>
-          <w:trHeight w:val="437"/>
+          <w:trHeight w:val="438"/>
         </w:trPr>
         <w:tc>
           <w:tcPr>
-            <w:tcW w:w="10065" w:type="dxa"/>
+            <w:tcW w:w="9781" w:type="dxa"/>
             <w:gridSpan w:val="5"/>
             <w:tcBorders>
               <w:top w:val="single" w:sz="4" w:space="0" w:color="auto"/>
@@ -5050,12 +5248,15 @@
       </w:tr>
       <w:tr>
         <w:trPr>
-          <w:trHeight w:val="437"/>
+          <w:trHeight w:val="438"/>
         </w:trPr>
         <w:tc>
           <w:tcPr>
-            <w:tcW w:w="4165" w:type="dxa"/>
+            <w:tcW w:w="4180" w:type="dxa"/>
             <w:gridSpan w:val="2"/>
+            <w:tcMar>
+              <w:left w:w="284" w:type="dxa"/>
+            </w:tcMar>
             <w:vAlign w:val="center"/>
           </w:tcPr>
           <w:p>
@@ -5066,7 +5267,7 @@
         </w:tc>
         <w:tc>
           <w:tcPr>
-            <w:tcW w:w="2072" w:type="dxa"/>
+            <w:tcW w:w="2079" w:type="dxa"/>
             <w:vAlign w:val="center"/>
           </w:tcPr>
           <w:p>
@@ -5086,7 +5287,7 @@
         </w:tc>
         <w:tc>
           <w:tcPr>
-            <w:tcW w:w="1560" w:type="dxa"/>
+            <w:tcW w:w="1565" w:type="dxa"/>
             <w:vAlign w:val="center"/>
           </w:tcPr>
           <w:p>
@@ -5100,7 +5301,7 @@
         </w:tc>
         <w:tc>
           <w:tcPr>
-            <w:tcW w:w="2268" w:type="dxa"/>
+            <w:tcW w:w="1957" w:type="dxa"/>
             <w:vAlign w:val="center"/>
           </w:tcPr>
           <w:p>
@@ -5115,12 +5316,15 @@
       </w:tr>
       <w:tr>
         <w:trPr>
-          <w:trHeight w:val="437"/>
+          <w:trHeight w:val="438"/>
         </w:trPr>
         <w:tc>
           <w:tcPr>
-            <w:tcW w:w="4165" w:type="dxa"/>
+            <w:tcW w:w="4180" w:type="dxa"/>
             <w:gridSpan w:val="2"/>
+            <w:tcMar>
+              <w:left w:w="284" w:type="dxa"/>
+            </w:tcMar>
             <w:vAlign w:val="center"/>
           </w:tcPr>
           <w:p>
@@ -5131,7 +5335,7 @@
         </w:tc>
         <w:tc>
           <w:tcPr>
-            <w:tcW w:w="2072" w:type="dxa"/>
+            <w:tcW w:w="2079" w:type="dxa"/>
             <w:vAlign w:val="center"/>
           </w:tcPr>
           <w:p>
@@ -5151,7 +5355,7 @@
         </w:tc>
         <w:tc>
           <w:tcPr>
-            <w:tcW w:w="1560" w:type="dxa"/>
+            <w:tcW w:w="1565" w:type="dxa"/>
             <w:vAlign w:val="center"/>
           </w:tcPr>
           <w:p>
@@ -5165,7 +5369,7 @@
         </w:tc>
         <w:tc>
           <w:tcPr>
-            <w:tcW w:w="2268" w:type="dxa"/>
+            <w:tcW w:w="1957" w:type="dxa"/>
             <w:vAlign w:val="center"/>
           </w:tcPr>
           <w:p>
@@ -5180,12 +5384,29 @@
       </w:tr>
       <w:tr>
         <w:trPr>
-          <w:trHeight w:val="437"/>
+          <w:trHeight w:val="438"/>
         </w:trPr>
         <w:tc>
           <w:tcPr>
-            <w:tcW w:w="4165" w:type="dxa"/>
+            <w:tcW w:w="4180" w:type="dxa"/>
             <w:gridSpan w:val="2"/>
+            <w:tcBorders>
+              <w:bottom w:val="single" w:sz="4" w:space="0" w:color="auto"/>
+            </w:tcBorders>
+            <w:tcMar>
+              <w:left w:w="284" w:type="dxa"/>
+            </w:tcMar>
+            <w:vAlign w:val="center"/>
+          </w:tcPr>
+          <w:p>
+            <w:r>
+              <w:t>Interaction</w:t>
+            </w:r>
+          </w:p>
+        </w:tc>
+        <w:tc>
+          <w:tcPr>
+            <w:tcW w:w="2079" w:type="dxa"/>
             <w:tcBorders>
               <w:bottom w:val="single" w:sz="4" w:space="0" w:color="auto"/>
             </w:tcBorders>
@@ -5193,13 +5414,22 @@
           </w:tcPr>
           <w:p>
             <w:r>
-              <w:t>Interaction</w:t>
+              <w:t>-709.13</w:t>
+            </w:r>
+            <w:r>
+              <w:t xml:space="preserve"> (</w:t>
+            </w:r>
+            <w:r>
+              <w:t>23.99</w:t>
+            </w:r>
+            <w:r>
+              <w:t>)</w:t>
             </w:r>
           </w:p>
         </w:tc>
         <w:tc>
           <w:tcPr>
-            <w:tcW w:w="2072" w:type="dxa"/>
+            <w:tcW w:w="1565" w:type="dxa"/>
             <w:tcBorders>
               <w:bottom w:val="single" w:sz="4" w:space="0" w:color="auto"/>
             </w:tcBorders>
@@ -5207,22 +5437,13 @@
           </w:tcPr>
           <w:p>
             <w:r>
-              <w:t>-709.13</w:t>
-            </w:r>
-            <w:r>
-              <w:t xml:space="preserve"> (</w:t>
-            </w:r>
-            <w:r>
-              <w:t>23.99</w:t>
-            </w:r>
-            <w:r>
-              <w:t>)</w:t>
+              <w:t>1.00</w:t>
             </w:r>
           </w:p>
         </w:tc>
         <w:tc>
           <w:tcPr>
-            <w:tcW w:w="1560" w:type="dxa"/>
+            <w:tcW w:w="1957" w:type="dxa"/>
             <w:tcBorders>
               <w:bottom w:val="single" w:sz="4" w:space="0" w:color="auto"/>
             </w:tcBorders>
@@ -5230,20 +5451,6 @@
           </w:tcPr>
           <w:p>
             <w:r>
-              <w:t>1.00</w:t>
-            </w:r>
-          </w:p>
-        </w:tc>
-        <w:tc>
-          <w:tcPr>
-            <w:tcW w:w="2268" w:type="dxa"/>
-            <w:tcBorders>
-              <w:bottom w:val="single" w:sz="4" w:space="0" w:color="auto"/>
-            </w:tcBorders>
-            <w:vAlign w:val="center"/>
-          </w:tcPr>
-          <w:p>
-            <w:r>
               <w:t>0.82</w:t>
             </w:r>
             <w:r>
@@ -5255,12 +5462,12 @@
       <w:tr>
         <w:trPr>
           <w:gridAfter w:val="4"/>
-          <w:wAfter w:w="8309" w:type="dxa"/>
-          <w:trHeight w:val="437"/>
+          <w:wAfter w:w="8019" w:type="dxa"/>
+          <w:trHeight w:val="438"/>
         </w:trPr>
         <w:tc>
           <w:tcPr>
-            <w:tcW w:w="1756" w:type="dxa"/>
+            <w:tcW w:w="1762" w:type="dxa"/>
             <w:tcBorders>
               <w:top w:val="single" w:sz="4" w:space="0" w:color="auto"/>
             </w:tcBorders>
@@ -5283,12 +5490,15 @@
       </w:tr>
       <w:tr>
         <w:trPr>
-          <w:trHeight w:val="437"/>
+          <w:trHeight w:val="438"/>
         </w:trPr>
         <w:tc>
           <w:tcPr>
-            <w:tcW w:w="4165" w:type="dxa"/>
+            <w:tcW w:w="4180" w:type="dxa"/>
             <w:gridSpan w:val="2"/>
+            <w:tcMar>
+              <w:left w:w="284" w:type="dxa"/>
+            </w:tcMar>
             <w:vAlign w:val="center"/>
           </w:tcPr>
           <w:p>
@@ -5299,7 +5509,7 @@
         </w:tc>
         <w:tc>
           <w:tcPr>
-            <w:tcW w:w="2072" w:type="dxa"/>
+            <w:tcW w:w="2079" w:type="dxa"/>
             <w:vAlign w:val="center"/>
           </w:tcPr>
           <w:p>
@@ -5319,7 +5529,7 @@
         </w:tc>
         <w:tc>
           <w:tcPr>
-            <w:tcW w:w="1560" w:type="dxa"/>
+            <w:tcW w:w="1565" w:type="dxa"/>
             <w:vAlign w:val="center"/>
           </w:tcPr>
           <w:p>
@@ -5333,7 +5543,7 @@
         </w:tc>
         <w:tc>
           <w:tcPr>
-            <w:tcW w:w="2268" w:type="dxa"/>
+            <w:tcW w:w="1957" w:type="dxa"/>
             <w:vAlign w:val="center"/>
           </w:tcPr>
           <w:p>
@@ -5351,12 +5561,15 @@
       </w:tr>
       <w:tr>
         <w:trPr>
-          <w:trHeight w:val="437"/>
+          <w:trHeight w:val="438"/>
         </w:trPr>
         <w:tc>
           <w:tcPr>
-            <w:tcW w:w="4165" w:type="dxa"/>
+            <w:tcW w:w="4180" w:type="dxa"/>
             <w:gridSpan w:val="2"/>
+            <w:tcMar>
+              <w:left w:w="284" w:type="dxa"/>
+            </w:tcMar>
             <w:vAlign w:val="center"/>
           </w:tcPr>
           <w:p>
@@ -5367,7 +5580,7 @@
         </w:tc>
         <w:tc>
           <w:tcPr>
-            <w:tcW w:w="2072" w:type="dxa"/>
+            <w:tcW w:w="2079" w:type="dxa"/>
             <w:vAlign w:val="center"/>
           </w:tcPr>
           <w:p>
@@ -5387,7 +5600,7 @@
         </w:tc>
         <w:tc>
           <w:tcPr>
-            <w:tcW w:w="1560" w:type="dxa"/>
+            <w:tcW w:w="1565" w:type="dxa"/>
             <w:vAlign w:val="center"/>
           </w:tcPr>
           <w:p>
@@ -5398,7 +5611,7 @@
         </w:tc>
         <w:tc>
           <w:tcPr>
-            <w:tcW w:w="2268" w:type="dxa"/>
+            <w:tcW w:w="1957" w:type="dxa"/>
             <w:vAlign w:val="center"/>
           </w:tcPr>
           <w:p>
@@ -5425,12 +5638,18 @@
       </w:tr>
       <w:tr>
         <w:trPr>
-          <w:trHeight w:val="437"/>
+          <w:trHeight w:val="438"/>
         </w:trPr>
         <w:tc>
           <w:tcPr>
-            <w:tcW w:w="4165" w:type="dxa"/>
+            <w:tcW w:w="4180" w:type="dxa"/>
             <w:gridSpan w:val="2"/>
+            <w:tcBorders>
+              <w:bottom w:val="single" w:sz="4" w:space="0" w:color="auto"/>
+            </w:tcBorders>
+            <w:tcMar>
+              <w:left w:w="284" w:type="dxa"/>
+            </w:tcMar>
             <w:vAlign w:val="center"/>
           </w:tcPr>
           <w:p>
@@ -5441,7 +5660,10 @@
         </w:tc>
         <w:tc>
           <w:tcPr>
-            <w:tcW w:w="2072" w:type="dxa"/>
+            <w:tcW w:w="2079" w:type="dxa"/>
+            <w:tcBorders>
+              <w:bottom w:val="single" w:sz="4" w:space="0" w:color="auto"/>
+            </w:tcBorders>
             <w:vAlign w:val="center"/>
           </w:tcPr>
           <w:p>
@@ -5461,7 +5683,10 @@
         </w:tc>
         <w:tc>
           <w:tcPr>
-            <w:tcW w:w="1560" w:type="dxa"/>
+            <w:tcW w:w="1565" w:type="dxa"/>
+            <w:tcBorders>
+              <w:bottom w:val="single" w:sz="4" w:space="0" w:color="auto"/>
+            </w:tcBorders>
             <w:vAlign w:val="center"/>
           </w:tcPr>
           <w:p>
@@ -5472,7 +5697,10 @@
         </w:tc>
         <w:tc>
           <w:tcPr>
-            <w:tcW w:w="2268" w:type="dxa"/>
+            <w:tcW w:w="1957" w:type="dxa"/>
+            <w:tcBorders>
+              <w:bottom w:val="single" w:sz="4" w:space="0" w:color="auto"/>
+            </w:tcBorders>
             <w:vAlign w:val="center"/>
           </w:tcPr>
           <w:p>
@@ -5487,7 +5715,262 @@
       </w:tr>
     </w:tbl>
     <w:p/>
-    <w:p/>
+    <w:p>
+      <w:pPr>
+        <w:rPr>
+          <w:b/>
+        </w:rPr>
+      </w:pPr>
+      <w:r>
+        <w:rPr>
+          <w:b/>
+          <w:sz w:val="20"/>
+        </w:rPr>
+        <w:drawing>
+          <wp:anchor distT="0" distB="0" distL="114300" distR="114300" simplePos="0" relativeHeight="251661312" behindDoc="0" locked="0" layoutInCell="1" allowOverlap="1" wp14:anchorId="2C815859" wp14:editId="436C280B">
+            <wp:simplePos x="0" y="0"/>
+            <wp:positionH relativeFrom="column">
+              <wp:posOffset>3283392</wp:posOffset>
+            </wp:positionH>
+            <wp:positionV relativeFrom="paragraph">
+              <wp:posOffset>270758</wp:posOffset>
+            </wp:positionV>
+            <wp:extent cx="3329437" cy="2423629"/>
+            <wp:effectExtent l="0" t="0" r="4445" b="0"/>
+            <wp:wrapThrough wrapText="bothSides">
+              <wp:wrapPolygon edited="0">
+                <wp:start x="0" y="0"/>
+                <wp:lineTo x="0" y="21396"/>
+                <wp:lineTo x="21505" y="21396"/>
+                <wp:lineTo x="21505" y="0"/>
+                <wp:lineTo x="0" y="0"/>
+              </wp:wrapPolygon>
+            </wp:wrapThrough>
+            <wp:docPr id="5" name="Picture 6"/>
+            <wp:cNvGraphicFramePr>
+              <a:graphicFrameLocks xmlns:a="http://schemas.openxmlformats.org/drawingml/2006/main" noChangeAspect="1"/>
+            </wp:cNvGraphicFramePr>
+            <a:graphic xmlns:a="http://schemas.openxmlformats.org/drawingml/2006/main">
+              <a:graphicData uri="http://schemas.openxmlformats.org/drawingml/2006/picture">
+                <pic:pic xmlns:pic="http://schemas.openxmlformats.org/drawingml/2006/picture">
+                  <pic:nvPicPr>
+                    <pic:cNvPr id="7" name="Picture 6"/>
+                    <pic:cNvPicPr>
+                      <a:picLocks noChangeAspect="1"/>
+                    </pic:cNvPicPr>
+                  </pic:nvPicPr>
+                  <pic:blipFill rotWithShape="1">
+                    <a:blip r:embed="rId15" cstate="print">
+                      <a:extLst>
+                        <a:ext uri="{28A0092B-C50C-407E-A947-70E740481C1C}">
+                          <a14:useLocalDpi xmlns:a14="http://schemas.microsoft.com/office/drawing/2010/main" val="0"/>
+                        </a:ext>
+                      </a:extLst>
+                    </a:blip>
+                    <a:srcRect l="33492" t="22592" r="23333" b="21534"/>
+                    <a:stretch/>
+                  </pic:blipFill>
+                  <pic:spPr>
+                    <a:xfrm>
+                      <a:off x="0" y="0"/>
+                      <a:ext cx="3329437" cy="2423629"/>
+                    </a:xfrm>
+                    <a:prstGeom prst="rect">
+                      <a:avLst/>
+                    </a:prstGeom>
+                  </pic:spPr>
+                </pic:pic>
+              </a:graphicData>
+            </a:graphic>
+            <wp14:sizeRelH relativeFrom="margin">
+              <wp14:pctWidth>0</wp14:pctWidth>
+            </wp14:sizeRelH>
+            <wp14:sizeRelV relativeFrom="margin">
+              <wp14:pctHeight>0</wp14:pctHeight>
+            </wp14:sizeRelV>
+          </wp:anchor>
+        </w:drawing>
+      </w:r>
+      <w:commentRangeStart w:id="20"/>
+      <w:r>
+        <w:rPr>
+          <w:b/>
+        </w:rPr>
+        <w:drawing>
+          <wp:anchor distT="0" distB="0" distL="114300" distR="114300" simplePos="0" relativeHeight="251660288" behindDoc="0" locked="0" layoutInCell="1" allowOverlap="1" wp14:anchorId="21EB82EB" wp14:editId="0CA8CD58">
+            <wp:simplePos x="0" y="0"/>
+            <wp:positionH relativeFrom="column">
+              <wp:posOffset>-111980</wp:posOffset>
+            </wp:positionH>
+            <wp:positionV relativeFrom="paragraph">
+              <wp:posOffset>221587</wp:posOffset>
+            </wp:positionV>
+            <wp:extent cx="3396587" cy="2472871"/>
+            <wp:effectExtent l="0" t="0" r="0" b="3810"/>
+            <wp:wrapThrough wrapText="bothSides">
+              <wp:wrapPolygon edited="0">
+                <wp:start x="0" y="0"/>
+                <wp:lineTo x="0" y="21467"/>
+                <wp:lineTo x="21447" y="21467"/>
+                <wp:lineTo x="21447" y="0"/>
+                <wp:lineTo x="0" y="0"/>
+              </wp:wrapPolygon>
+            </wp:wrapThrough>
+            <wp:docPr id="7" name="Picture 6"/>
+            <wp:cNvGraphicFramePr>
+              <a:graphicFrameLocks xmlns:a="http://schemas.openxmlformats.org/drawingml/2006/main" noChangeAspect="1"/>
+            </wp:cNvGraphicFramePr>
+            <a:graphic xmlns:a="http://schemas.openxmlformats.org/drawingml/2006/main">
+              <a:graphicData uri="http://schemas.openxmlformats.org/drawingml/2006/picture">
+                <pic:pic xmlns:pic="http://schemas.openxmlformats.org/drawingml/2006/picture">
+                  <pic:nvPicPr>
+                    <pic:cNvPr id="7" name="Picture 6"/>
+                    <pic:cNvPicPr>
+                      <a:picLocks noChangeAspect="1"/>
+                    </pic:cNvPicPr>
+                  </pic:nvPicPr>
+                  <pic:blipFill rotWithShape="1">
+                    <a:blip r:embed="rId16" cstate="print">
+                      <a:extLst>
+                        <a:ext uri="{28A0092B-C50C-407E-A947-70E740481C1C}">
+                          <a14:useLocalDpi xmlns:a14="http://schemas.microsoft.com/office/drawing/2010/main" val="0"/>
+                        </a:ext>
+                      </a:extLst>
+                    </a:blip>
+                    <a:srcRect l="29166" t="13148" r="9167" b="7037"/>
+                    <a:stretch/>
+                  </pic:blipFill>
+                  <pic:spPr>
+                    <a:xfrm>
+                      <a:off x="0" y="0"/>
+                      <a:ext cx="3396587" cy="2472871"/>
+                    </a:xfrm>
+                    <a:prstGeom prst="rect">
+                      <a:avLst/>
+                    </a:prstGeom>
+                  </pic:spPr>
+                </pic:pic>
+              </a:graphicData>
+            </a:graphic>
+          </wp:anchor>
+        </w:drawing>
+      </w:r>
+      <w:commentRangeEnd w:id="20"/>
+      <w:r>
+        <w:rPr>
+          <w:rStyle w:val="CommentReference"/>
+        </w:rPr>
+        <w:commentReference w:id="20"/>
+      </w:r>
+    </w:p>
+    <w:p>
+      <w:pPr>
+        <w:rPr>
+          <w:sz w:val="20"/>
+        </w:rPr>
+      </w:pPr>
+      <w:r>
+        <w:rPr>
+          <w:b/>
+          <w:sz w:val="20"/>
+        </w:rPr>
+        <w:t xml:space="preserve">Figure 4. </w:t>
+      </w:r>
+      <w:r>
+        <w:rPr>
+          <w:sz w:val="20"/>
+        </w:rPr>
+        <w:t>Posterior distribution</w:t>
+      </w:r>
+      <w:r>
+        <w:rPr>
+          <w:sz w:val="20"/>
+        </w:rPr>
+        <w:t>s</w:t>
+      </w:r>
+      <w:r>
+        <w:rPr>
+          <w:sz w:val="20"/>
+        </w:rPr>
+        <w:t xml:space="preserve"> of the interaction model</w:t>
+      </w:r>
+      <w:r>
+        <w:rPr>
+          <w:sz w:val="20"/>
+        </w:rPr>
+        <w:t xml:space="preserve">s for hit rates and reaction times across conditions. </w:t>
+      </w:r>
+    </w:p>
+    <w:p>
+      <w:pPr>
+        <w:rPr>
+          <w:sz w:val="20"/>
+        </w:rPr>
+      </w:pPr>
+    </w:p>
+    <w:p>
+      <w:pPr>
+        <w:rPr>
+          <w:sz w:val="20"/>
+        </w:rPr>
+      </w:pPr>
+    </w:p>
+    <w:p>
+      <w:pPr>
+        <w:rPr>
+          <w:sz w:val="20"/>
+        </w:rPr>
+      </w:pPr>
+    </w:p>
+    <w:p>
+      <w:pPr>
+        <w:rPr>
+          <w:sz w:val="20"/>
+        </w:rPr>
+      </w:pPr>
+    </w:p>
+    <w:p>
+      <w:pPr>
+        <w:rPr>
+          <w:sz w:val="20"/>
+        </w:rPr>
+      </w:pPr>
+    </w:p>
+    <w:p>
+      <w:pPr>
+        <w:rPr>
+          <w:sz w:val="20"/>
+        </w:rPr>
+      </w:pPr>
+    </w:p>
+    <w:p>
+      <w:pPr>
+        <w:rPr>
+          <w:sz w:val="20"/>
+        </w:rPr>
+      </w:pPr>
+    </w:p>
+    <w:p>
+      <w:pPr>
+        <w:rPr>
+          <w:sz w:val="20"/>
+        </w:rPr>
+      </w:pPr>
+    </w:p>
+    <w:p>
+      <w:pPr>
+        <w:rPr>
+          <w:sz w:val="20"/>
+        </w:rPr>
+      </w:pPr>
+    </w:p>
+    <w:p>
+      <w:pPr>
+        <w:rPr>
+          <w:sz w:val="20"/>
+        </w:rPr>
+      </w:pPr>
+    </w:p>
     <w:p>
       <w:pPr>
         <w:pStyle w:val="ListParagraph"/>
@@ -5544,6 +6027,9 @@
       <w:r>
         <w:t xml:space="preserve"> plot for every condition for the winning model)</w:t>
       </w:r>
+      <w:r>
+        <w:t xml:space="preserve"> </w:t>
+      </w:r>
     </w:p>
     <w:p>
       <w:pPr>
@@ -5554,15 +6040,15 @@
         </w:numPr>
       </w:pPr>
       <w:r>
-        <w:t xml:space="preserve">Bayes R2 (put it in a table for all models: WAIC, WAIC weights, and </w:t>
+        <w:t xml:space="preserve">Evidence that the winning model converged (just trace plots for fixed effects) </w:t>
       </w:r>
       <w:proofErr w:type="spellStart"/>
       <w:r>
-        <w:t>bayes</w:t>
+        <w:t>bayesplot</w:t>
       </w:r>
       <w:proofErr w:type="spellEnd"/>
       <w:r>
-        <w:t xml:space="preserve"> R2)</w:t>
+        <w:t xml:space="preserve"> package for the trace plots (Antonio’s e-mail)</w:t>
       </w:r>
     </w:p>
     <w:p>
@@ -5791,6 +6277,7 @@
     </w:p>
     <w:p>
       <w:r>
+        <w:lastRenderedPageBreak/>
         <w:t xml:space="preserve">Evidence that the winning model converged (just trace plots for fixed effects) </w:t>
       </w:r>
       <w:proofErr w:type="spellStart"/>
@@ -5822,7 +6309,13 @@
     </w:p>
     <w:p/>
     <w:p/>
-    <w:p/>
+    <w:p>
+      <w:pPr>
+        <w:rPr>
+          <w:i/>
+        </w:rPr>
+      </w:pPr>
+    </w:p>
     <w:tbl>
       <w:tblPr>
         <w:tblStyle w:val="APA6"/>
@@ -5841,6 +6334,43 @@
         </w:trPr>
         <w:tc>
           <w:tcPr>
+            <w:tcW w:w="9781" w:type="dxa"/>
+            <w:gridSpan w:val="4"/>
+            <w:tcBorders>
+              <w:bottom w:val="single" w:sz="4" w:space="0" w:color="auto"/>
+            </w:tcBorders>
+            <w:vAlign w:val="center"/>
+          </w:tcPr>
+          <w:p>
+            <w:pPr>
+              <w:spacing w:line="360" w:lineRule="auto"/>
+            </w:pPr>
+            <w:r>
+              <w:t>Table 2</w:t>
+            </w:r>
+          </w:p>
+          <w:p>
+            <w:pPr>
+              <w:spacing w:line="360" w:lineRule="auto"/>
+              <w:rPr>
+                <w:i/>
+              </w:rPr>
+            </w:pPr>
+            <w:r>
+              <w:rPr>
+                <w:i/>
+              </w:rPr>
+              <w:t>Model comparison indices for EEG results</w:t>
+            </w:r>
+          </w:p>
+        </w:tc>
+      </w:tr>
+      <w:tr>
+        <w:trPr>
+          <w:trHeight w:val="664"/>
+        </w:trPr>
+        <w:tc>
+          <w:tcPr>
             <w:tcW w:w="4962" w:type="dxa"/>
             <w:tcBorders>
               <w:top w:val="single" w:sz="4" w:space="0" w:color="auto"/>
@@ -5850,7 +6380,6 @@
           </w:tcPr>
           <w:p>
             <w:r>
-              <w:lastRenderedPageBreak/>
               <w:t>Model/Model comparison</w:t>
             </w:r>
           </w:p>
@@ -5928,13 +6457,7 @@
               <w:rPr>
                 <w:i/>
               </w:rPr>
-              <w:t xml:space="preserve"> </w:t>
-            </w:r>
-            <w:r>
-              <w:rPr>
-                <w:i/>
-              </w:rPr>
-              <w:t>(SE)</w:t>
+              <w:t xml:space="preserve"> (SE)</w:t>
             </w:r>
           </w:p>
         </w:tc>
@@ -6426,19 +6949,12 @@
             </w:tcBorders>
             <w:vAlign w:val="center"/>
           </w:tcPr>
-          <w:p>
-            <w:r>
-              <w:t>*Standard errors are given in brackets</w:t>
-            </w:r>
-          </w:p>
+          <w:p/>
         </w:tc>
       </w:tr>
     </w:tbl>
     <w:p/>
-    <w:p>
-      <w:bookmarkStart w:id="27" w:name="_GoBack"/>
-      <w:bookmarkEnd w:id="27"/>
-    </w:p>
+    <w:p/>
     <w:p/>
     <w:p>
       <w:pPr>
@@ -6612,6 +7128,274 @@
     </w:p>
     <w:p>
       <w:pPr>
+        <w:pStyle w:val="Heading2"/>
+        <w:spacing w:before="0" w:after="240"/>
+        <w:jc w:val="center"/>
+      </w:pPr>
+      <w:r>
+        <w:lastRenderedPageBreak/>
+        <w:t>Software for data visualization and analysis</w:t>
+      </w:r>
+    </w:p>
+    <w:p>
+      <w:pPr>
+        <w:spacing w:line="480" w:lineRule="auto"/>
+        <w:ind w:firstLine="284"/>
+        <w:jc w:val="both"/>
+      </w:pPr>
+      <w:r>
+        <w:t xml:space="preserve">Visualization and statistical analyses were performed using </w:t>
+      </w:r>
+      <w:commentRangeStart w:id="21"/>
+      <w:r>
+        <w:t>R</w:t>
+      </w:r>
+      <w:commentRangeEnd w:id="21"/>
+      <w:r>
+        <w:rPr>
+          <w:rStyle w:val="CommentReference"/>
+        </w:rPr>
+        <w:commentReference w:id="21"/>
+      </w:r>
+      <w:r>
+        <w:t xml:space="preserve"> v3.4.4 via </w:t>
+      </w:r>
+      <w:commentRangeStart w:id="22"/>
+      <w:r>
+        <w:t xml:space="preserve">RStudio </w:t>
+      </w:r>
+      <w:commentRangeEnd w:id="22"/>
+      <w:r>
+        <w:rPr>
+          <w:rStyle w:val="CommentReference"/>
+        </w:rPr>
+        <w:commentReference w:id="22"/>
+      </w:r>
+      <w:r>
+        <w:t>v1.1.453. We used the following packages (and their respective dependencies):</w:t>
+      </w:r>
+    </w:p>
+    <w:p>
+      <w:pPr>
+        <w:spacing w:line="480" w:lineRule="auto"/>
+        <w:ind w:firstLine="284"/>
+        <w:jc w:val="both"/>
+      </w:pPr>
+      <w:r>
+        <w:t>•</w:t>
+      </w:r>
+      <w:r>
+        <w:tab/>
+        <w:t xml:space="preserve">data manipulation: </w:t>
+      </w:r>
+      <w:commentRangeStart w:id="23"/>
+      <w:proofErr w:type="spellStart"/>
+      <w:r>
+        <w:t>tidyverse</w:t>
+      </w:r>
+      <w:proofErr w:type="spellEnd"/>
+      <w:r>
+        <w:t xml:space="preserve"> </w:t>
+      </w:r>
+      <w:commentRangeEnd w:id="23"/>
+      <w:r>
+        <w:rPr>
+          <w:rStyle w:val="CommentReference"/>
+        </w:rPr>
+        <w:commentReference w:id="23"/>
+      </w:r>
+      <w:r>
+        <w:t>v1.2.1;</w:t>
+      </w:r>
+    </w:p>
+    <w:p>
+      <w:pPr>
+        <w:spacing w:line="480" w:lineRule="auto"/>
+        <w:ind w:firstLine="284"/>
+        <w:jc w:val="both"/>
+      </w:pPr>
+      <w:r>
+        <w:t>•</w:t>
+      </w:r>
+      <w:r>
+        <w:tab/>
+        <w:t xml:space="preserve">statistical analyses: </w:t>
+      </w:r>
+      <w:commentRangeStart w:id="24"/>
+      <w:proofErr w:type="spellStart"/>
+      <w:r>
+        <w:t>Rmisc</w:t>
+      </w:r>
+      <w:proofErr w:type="spellEnd"/>
+      <w:r>
+        <w:t xml:space="preserve"> </w:t>
+      </w:r>
+      <w:commentRangeEnd w:id="24"/>
+      <w:r>
+        <w:rPr>
+          <w:rStyle w:val="CommentReference"/>
+        </w:rPr>
+        <w:commentReference w:id="24"/>
+      </w:r>
+      <w:r>
+        <w:t>v1.5, brms v2.3.1;</w:t>
+      </w:r>
+    </w:p>
+    <w:p>
+      <w:pPr>
+        <w:spacing w:line="480" w:lineRule="auto"/>
+        <w:ind w:firstLine="284"/>
+        <w:jc w:val="both"/>
+      </w:pPr>
+      <w:r>
+        <w:t>•</w:t>
+      </w:r>
+      <w:r>
+        <w:tab/>
+        <w:t xml:space="preserve">visualization: </w:t>
+      </w:r>
+      <w:proofErr w:type="spellStart"/>
+      <w:r>
+        <w:t>cowplot</w:t>
+      </w:r>
+      <w:proofErr w:type="spellEnd"/>
+      <w:r>
+        <w:t xml:space="preserve"> v0.9.2, </w:t>
+      </w:r>
+      <w:commentRangeStart w:id="25"/>
+      <w:proofErr w:type="spellStart"/>
+      <w:r>
+        <w:t>yarrr</w:t>
+      </w:r>
+      <w:proofErr w:type="spellEnd"/>
+      <w:r>
+        <w:t xml:space="preserve"> </w:t>
+      </w:r>
+      <w:commentRangeEnd w:id="25"/>
+      <w:r>
+        <w:rPr>
+          <w:rStyle w:val="CommentReference"/>
+        </w:rPr>
+        <w:commentReference w:id="25"/>
+      </w:r>
+      <w:r>
+        <w:t xml:space="preserve">v0.1.5, </w:t>
+      </w:r>
+      <w:commentRangeStart w:id="26"/>
+      <w:proofErr w:type="spellStart"/>
+      <w:r>
+        <w:t>viridis</w:t>
+      </w:r>
+      <w:proofErr w:type="spellEnd"/>
+      <w:r>
+        <w:t xml:space="preserve"> </w:t>
+      </w:r>
+      <w:commentRangeEnd w:id="26"/>
+      <w:r>
+        <w:rPr>
+          <w:rStyle w:val="CommentReference"/>
+        </w:rPr>
+        <w:commentReference w:id="26"/>
+      </w:r>
+      <w:r>
+        <w:t xml:space="preserve">v0.5.1, </w:t>
+      </w:r>
+      <w:commentRangeStart w:id="27"/>
+      <w:proofErr w:type="spellStart"/>
+      <w:r>
+        <w:t>eegUtils</w:t>
+      </w:r>
+      <w:proofErr w:type="spellEnd"/>
+      <w:r>
+        <w:t xml:space="preserve"> </w:t>
+      </w:r>
+      <w:commentRangeEnd w:id="27"/>
+      <w:r>
+        <w:rPr>
+          <w:rStyle w:val="CommentReference"/>
+        </w:rPr>
+        <w:commentReference w:id="27"/>
+      </w:r>
+      <w:r>
+        <w:t>v0.2.0,</w:t>
+      </w:r>
+      <w:r>
+        <w:t xml:space="preserve"> </w:t>
+      </w:r>
+      <w:proofErr w:type="spellStart"/>
+      <w:r>
+        <w:t>brmstools</w:t>
+      </w:r>
+      <w:proofErr w:type="spellEnd"/>
+      <w:r>
+        <w:t>,</w:t>
+      </w:r>
+      <w:r>
+        <w:t xml:space="preserve"> BEST</w:t>
+      </w:r>
+      <w:r>
+        <w:t>;</w:t>
+      </w:r>
+    </w:p>
+    <w:p>
+      <w:pPr>
+        <w:spacing w:line="480" w:lineRule="auto"/>
+        <w:ind w:firstLine="284"/>
+        <w:jc w:val="both"/>
+      </w:pPr>
+      <w:r>
+        <w:t>•</w:t>
+      </w:r>
+      <w:r>
+        <w:tab/>
+        <w:t xml:space="preserve">report generation: </w:t>
+      </w:r>
+      <w:commentRangeStart w:id="28"/>
+      <w:proofErr w:type="spellStart"/>
+      <w:r>
+        <w:t>pacman</w:t>
+      </w:r>
+      <w:proofErr w:type="spellEnd"/>
+      <w:r>
+        <w:t xml:space="preserve"> </w:t>
+      </w:r>
+      <w:commentRangeEnd w:id="28"/>
+      <w:r>
+        <w:rPr>
+          <w:rStyle w:val="CommentReference"/>
+        </w:rPr>
+        <w:commentReference w:id="28"/>
+      </w:r>
+      <w:r>
+        <w:t xml:space="preserve">v0.4.6, </w:t>
+      </w:r>
+      <w:commentRangeStart w:id="29"/>
+      <w:proofErr w:type="spellStart"/>
+      <w:r>
+        <w:t>knitr</w:t>
+      </w:r>
+      <w:proofErr w:type="spellEnd"/>
+      <w:r>
+        <w:t xml:space="preserve"> </w:t>
+      </w:r>
+      <w:commentRangeEnd w:id="29"/>
+      <w:r>
+        <w:rPr>
+          <w:rStyle w:val="CommentReference"/>
+        </w:rPr>
+        <w:commentReference w:id="29"/>
+      </w:r>
+      <w:r>
+        <w:t>v1.20.</w:t>
+      </w:r>
+    </w:p>
+    <w:p>
+      <w:r>
+        <w:br w:type="page"/>
+      </w:r>
+    </w:p>
+    <w:p>
+      <w:pPr>
         <w:pStyle w:val="Heading1"/>
         <w:spacing w:before="0" w:after="240"/>
       </w:pPr>
@@ -6741,7 +7525,7 @@
       <w:r>
         <w:t xml:space="preserve">We would like to thank </w:t>
       </w:r>
-      <w:commentRangeStart w:id="28"/>
+      <w:commentRangeStart w:id="30"/>
       <w:r>
         <w:t xml:space="preserve">Dr. Inez </w:t>
       </w:r>
@@ -6753,12 +7537,12 @@
       <w:r>
         <w:t xml:space="preserve"> </w:t>
       </w:r>
-      <w:commentRangeEnd w:id="28"/>
+      <w:commentRangeEnd w:id="30"/>
       <w:r>
         <w:rPr>
           <w:rStyle w:val="CommentReference"/>
         </w:rPr>
-        <w:commentReference w:id="28"/>
+        <w:commentReference w:id="30"/>
       </w:r>
       <w:r>
         <w:t>for help with data collection.</w:t>
@@ -7033,7 +7817,7 @@
         </w:rPr>
         <w:t xml:space="preserve">Raw and pre-processed data, </w:t>
       </w:r>
-      <w:commentRangeStart w:id="29"/>
+      <w:commentRangeStart w:id="31"/>
       <w:r>
         <w:rPr>
           <w:rFonts w:eastAsia="Times New Roman"/>
@@ -7055,12 +7839,12 @@
         </w:rPr>
         <w:t>erials</w:t>
       </w:r>
-      <w:commentRangeEnd w:id="29"/>
+      <w:commentRangeEnd w:id="31"/>
       <w:r>
         <w:rPr>
           <w:rStyle w:val="CommentReference"/>
         </w:rPr>
-        <w:commentReference w:id="29"/>
+        <w:commentReference w:id="31"/>
       </w:r>
       <w:r>
         <w:rPr>
@@ -7069,7 +7853,7 @@
         </w:rPr>
         <w:t xml:space="preserve">, and analysis scripts are available </w:t>
       </w:r>
-      <w:commentRangeStart w:id="30"/>
+      <w:commentRangeStart w:id="32"/>
       <w:r>
         <w:rPr>
           <w:rFonts w:eastAsia="Times New Roman"/>
@@ -7077,12 +7861,12 @@
         </w:rPr>
         <w:t>at</w:t>
       </w:r>
-      <w:commentRangeEnd w:id="30"/>
+      <w:commentRangeEnd w:id="32"/>
       <w:r>
         <w:rPr>
           <w:rStyle w:val="CommentReference"/>
         </w:rPr>
-        <w:commentReference w:id="30"/>
+        <w:commentReference w:id="32"/>
       </w:r>
       <w:r>
         <w:rPr>
@@ -7107,7 +7891,7 @@
       </w:r>
       <w:r>
         <w:rPr>
-          <w:rPrChange w:id="31" w:author="Antonio Schettino" w:date="2018-07-16T10:13:00Z">
+          <w:rPrChange w:id="33" w:author="Antonio Schettino" w:date="2018-07-16T10:13:00Z">
             <w:rPr>
               <w:rStyle w:val="Hyperlink"/>
               <w:rFonts w:eastAsia="Times New Roman"/>
@@ -7146,7 +7930,7 @@
         </w:rPr>
         <w:fldChar w:fldCharType="end"/>
       </w:r>
-      <w:hyperlink r:id="rId11"/>
+      <w:hyperlink r:id="rId17"/>
       <w:r>
         <w:rPr>
           <w:rFonts w:eastAsia="Times New Roman"/>
@@ -8064,9 +8848,9 @@
       </w:r>
     </w:p>
     <w:sectPr>
-      <w:headerReference w:type="default" r:id="rId12"/>
-      <w:headerReference w:type="first" r:id="rId13"/>
-      <w:footerReference w:type="first" r:id="rId14"/>
+      <w:headerReference w:type="default" r:id="rId18"/>
+      <w:headerReference w:type="first" r:id="rId19"/>
+      <w:footerReference w:type="first" r:id="rId20"/>
       <w:pgSz w:w="12240" w:h="15840"/>
       <w:pgMar w:top="1417" w:right="1417" w:bottom="1417" w:left="1417" w:header="708" w:footer="708" w:gutter="0"/>
       <w:cols w:space="708"/>
@@ -8095,7 +8879,7 @@
       </w:r>
     </w:p>
   </w:comment>
-  <w:comment w:id="8" w:author="Antonio Schettino" w:date="2018-07-16T12:50:00Z" w:initials="AS">
+  <w:comment w:id="6" w:author="Antonio Schettino" w:date="2018-07-16T12:50:00Z" w:initials="AS">
     <w:p>
       <w:pPr>
         <w:pStyle w:val="CommentText"/>
@@ -8111,7 +8895,7 @@
       </w:r>
     </w:p>
   </w:comment>
-  <w:comment w:id="9" w:author="Antonio Schettino" w:date="2018-07-16T11:46:00Z" w:initials="AS">
+  <w:comment w:id="7" w:author="Antonio Schettino" w:date="2018-07-16T11:46:00Z" w:initials="AS">
     <w:p>
       <w:pPr>
         <w:pStyle w:val="CommentText"/>
@@ -8161,7 +8945,7 @@
       </w:r>
     </w:p>
   </w:comment>
-  <w:comment w:id="10" w:author="Antonio Schettino" w:date="2018-07-16T11:51:00Z" w:initials="AS">
+  <w:comment w:id="8" w:author="Antonio Schettino" w:date="2018-07-16T11:51:00Z" w:initials="AS">
     <w:p>
       <w:pPr>
         <w:pStyle w:val="CommentText"/>
@@ -8206,7 +8990,7 @@
       </w:r>
     </w:p>
   </w:comment>
-  <w:comment w:id="11" w:author="Antonio Schettino" w:date="2018-07-16T11:52:00Z" w:initials="AS">
+  <w:comment w:id="9" w:author="Antonio Schettino" w:date="2018-07-16T11:52:00Z" w:initials="AS">
     <w:p>
       <w:pPr>
         <w:pStyle w:val="CommentText"/>
@@ -8243,7 +9027,7 @@
       </w:r>
     </w:p>
   </w:comment>
-  <w:comment w:id="12" w:author="Antonio Schettino" w:date="2018-07-16T12:07:00Z" w:initials="AS">
+  <w:comment w:id="10" w:author="Antonio Schettino" w:date="2018-07-16T12:07:00Z" w:initials="AS">
     <w:p>
       <w:pPr>
         <w:pStyle w:val="CommentText"/>
@@ -8312,7 +9096,7 @@
       </w:r>
     </w:p>
   </w:comment>
-  <w:comment w:id="13" w:author="Antonio Schettino" w:date="2018-07-16T12:01:00Z" w:initials="AS">
+  <w:comment w:id="11" w:author="Antonio Schettino" w:date="2018-07-16T12:01:00Z" w:initials="AS">
     <w:p>
       <w:pPr>
         <w:pStyle w:val="CommentText"/>
@@ -8354,7 +9138,7 @@
       </w:r>
     </w:p>
   </w:comment>
-  <w:comment w:id="14" w:author="Antonio Schettino" w:date="2018-07-16T12:31:00Z" w:initials="AS">
+  <w:comment w:id="12" w:author="Antonio Schettino" w:date="2018-07-16T12:31:00Z" w:initials="AS">
     <w:p>
       <w:pPr>
         <w:pStyle w:val="CommentText"/>
@@ -8370,7 +9154,7 @@
       </w:r>
     </w:p>
   </w:comment>
-  <w:comment w:id="15" w:author="Antonio Schettino" w:date="2018-07-16T14:10:00Z" w:initials="AS">
+  <w:comment w:id="13" w:author="Antonio Schettino" w:date="2018-07-16T14:10:00Z" w:initials="AS">
     <w:p>
       <w:pPr>
         <w:pStyle w:val="CommentText"/>
@@ -8386,7 +9170,7 @@
       </w:r>
     </w:p>
   </w:comment>
-  <w:comment w:id="16" w:author="Antonio Schettino" w:date="2018-07-16T11:01:00Z" w:initials="AS">
+  <w:comment w:id="14" w:author="Ivan Grahek" w:date="2018-08-10T19:47:00Z" w:initials="IG">
     <w:p>
       <w:pPr>
         <w:pStyle w:val="CommentText"/>
@@ -8398,6 +9182,22 @@
         <w:annotationRef/>
       </w:r>
       <w:r>
+        <w:t xml:space="preserve">Add a sentence on how the two frequencies were normalized. </w:t>
+      </w:r>
+    </w:p>
+  </w:comment>
+  <w:comment w:id="15" w:author="Antonio Schettino" w:date="2018-07-16T11:01:00Z" w:initials="AS">
+    <w:p>
+      <w:pPr>
+        <w:pStyle w:val="CommentText"/>
+      </w:pPr>
+      <w:r>
+        <w:rPr>
+          <w:rStyle w:val="CommentReference"/>
+        </w:rPr>
+        <w:annotationRef/>
+      </w:r>
+      <w:r>
         <w:t xml:space="preserve">Below this figure (panels C and D), we could also add the </w:t>
       </w:r>
       <w:proofErr w:type="spellStart"/>
@@ -8426,7 +9226,7 @@
       </w:r>
     </w:p>
   </w:comment>
-  <w:comment w:id="17" w:author="Antonio Schettino" w:date="2018-07-16T11:04:00Z" w:initials="AS">
+  <w:comment w:id="16" w:author="Antonio Schettino" w:date="2018-07-16T11:04:00Z" w:initials="AS">
     <w:p>
       <w:pPr>
         <w:pStyle w:val="CommentText"/>
@@ -8442,7 +9242,7 @@
       </w:r>
     </w:p>
   </w:comment>
-  <w:comment w:id="18" w:author="Antonio Schettino" w:date="2018-07-16T11:21:00Z" w:initials="AS">
+  <w:comment w:id="17" w:author="Ivan Grahek" w:date="2018-08-10T20:29:00Z" w:initials="IG">
     <w:p>
       <w:pPr>
         <w:pStyle w:val="CommentText"/>
@@ -8454,6 +9254,54 @@
         <w:annotationRef/>
       </w:r>
       <w:r>
+        <w:t xml:space="preserve">Add here that the trace plots can be found online. </w:t>
+      </w:r>
+    </w:p>
+  </w:comment>
+  <w:comment w:id="19" w:author="Ivan Grahek" w:date="2018-08-10T20:57:00Z" w:initials="IG">
+    <w:p>
+      <w:pPr>
+        <w:pStyle w:val="CommentText"/>
+      </w:pPr>
+      <w:r>
+        <w:rPr>
+          <w:rStyle w:val="CommentReference"/>
+        </w:rPr>
+        <w:annotationRef/>
+      </w:r>
+      <w:r>
+        <w:t>This plot should always look exactly like the posterior plot</w:t>
+      </w:r>
+    </w:p>
+  </w:comment>
+  <w:comment w:id="20" w:author="Ivan Grahek" w:date="2018-08-10T20:33:00Z" w:initials="IG">
+    <w:p>
+      <w:pPr>
+        <w:pStyle w:val="CommentText"/>
+      </w:pPr>
+      <w:r>
+        <w:rPr>
+          <w:rStyle w:val="CommentReference"/>
+        </w:rPr>
+        <w:annotationRef/>
+      </w:r>
+      <w:r>
+        <w:t xml:space="preserve">Pirate plot only with the distribution and maybe the credible intervals </w:t>
+      </w:r>
+    </w:p>
+  </w:comment>
+  <w:comment w:id="21" w:author="Antonio Schettino" w:date="2018-07-16T11:21:00Z" w:initials="AS">
+    <w:p>
+      <w:pPr>
+        <w:pStyle w:val="CommentText"/>
+      </w:pPr>
+      <w:r>
+        <w:rPr>
+          <w:rStyle w:val="CommentReference"/>
+        </w:rPr>
+        <w:annotationRef/>
+      </w:r>
+      <w:r>
         <w:t>REFERENCE:</w:t>
       </w:r>
     </w:p>
@@ -8471,7 +9319,7 @@
       </w:r>
     </w:p>
   </w:comment>
-  <w:comment w:id="19" w:author="Antonio Schettino" w:date="2018-07-16T11:21:00Z" w:initials="AS">
+  <w:comment w:id="22" w:author="Antonio Schettino" w:date="2018-07-16T11:21:00Z" w:initials="AS">
     <w:p>
       <w:pPr>
         <w:pStyle w:val="CommentText"/>
@@ -8500,7 +9348,7 @@
       </w:r>
     </w:p>
   </w:comment>
-  <w:comment w:id="20" w:author="Antonio Schettino" w:date="2018-07-16T11:22:00Z" w:initials="AS">
+  <w:comment w:id="23" w:author="Antonio Schettino" w:date="2018-07-16T11:22:00Z" w:initials="AS">
     <w:p>
       <w:pPr>
         <w:pStyle w:val="CommentText"/>
@@ -8545,7 +9393,7 @@
       </w:r>
     </w:p>
   </w:comment>
-  <w:comment w:id="21" w:author="Antonio Schettino" w:date="2018-07-16T11:22:00Z" w:initials="AS">
+  <w:comment w:id="24" w:author="Antonio Schettino" w:date="2018-07-16T11:22:00Z" w:initials="AS">
     <w:p>
       <w:pPr>
         <w:pStyle w:val="CommentText"/>
@@ -8582,7 +9430,7 @@
       </w:r>
     </w:p>
   </w:comment>
-  <w:comment w:id="22" w:author="Antonio Schettino" w:date="2018-07-16T11:34:00Z" w:initials="AS">
+  <w:comment w:id="25" w:author="Antonio Schettino" w:date="2018-07-16T11:34:00Z" w:initials="AS">
     <w:p>
       <w:pPr>
         <w:pStyle w:val="CommentText"/>
@@ -8627,7 +9475,7 @@
       </w:r>
     </w:p>
   </w:comment>
-  <w:comment w:id="23" w:author="Antonio Schettino" w:date="2018-07-16T11:34:00Z" w:initials="AS">
+  <w:comment w:id="26" w:author="Antonio Schettino" w:date="2018-07-16T11:34:00Z" w:initials="AS">
     <w:p>
       <w:pPr>
         <w:pStyle w:val="CommentText"/>
@@ -8651,11 +9499,16 @@
       <w:pPr>
         <w:pStyle w:val="CommentText"/>
       </w:pPr>
-      <w:r>
-        <w:t xml:space="preserve">Garnier, S. </w:t>
-      </w:r>
       <w:proofErr w:type="spellStart"/>
       <w:r>
+        <w:t>Garnier</w:t>
+      </w:r>
+      <w:proofErr w:type="spellEnd"/>
+      <w:r>
+        <w:t xml:space="preserve">, S. </w:t>
+      </w:r>
+      <w:proofErr w:type="spellStart"/>
+      <w:r>
         <w:t>viridis</w:t>
       </w:r>
       <w:proofErr w:type="spellEnd"/>
@@ -8672,7 +9525,7 @@
       </w:r>
     </w:p>
   </w:comment>
-  <w:comment w:id="24" w:author="Antonio Schettino" w:date="2018-07-16T11:35:00Z" w:initials="AS">
+  <w:comment w:id="27" w:author="Antonio Schettino" w:date="2018-07-16T11:35:00Z" w:initials="AS">
     <w:p>
       <w:pPr>
         <w:pStyle w:val="CommentText"/>
@@ -8733,7 +9586,7 @@
       </w:r>
     </w:p>
   </w:comment>
-  <w:comment w:id="25" w:author="Antonio Schettino" w:date="2018-07-16T11:35:00Z" w:initials="AS">
+  <w:comment w:id="28" w:author="Antonio Schettino" w:date="2018-07-16T11:35:00Z" w:initials="AS">
     <w:p>
       <w:pPr>
         <w:pStyle w:val="CommentText"/>
@@ -8778,7 +9631,7 @@
       </w:r>
     </w:p>
   </w:comment>
-  <w:comment w:id="26" w:author="Antonio Schettino" w:date="2018-07-16T11:35:00Z" w:initials="AS">
+  <w:comment w:id="29" w:author="Antonio Schettino" w:date="2018-07-16T11:35:00Z" w:initials="AS">
     <w:p>
       <w:pPr>
         <w:pStyle w:val="CommentText"/>
@@ -8820,7 +9673,7 @@
       </w:r>
     </w:p>
   </w:comment>
-  <w:comment w:id="28" w:author="Antonio Schettino" w:date="2018-07-16T10:06:00Z" w:initials="AS">
+  <w:comment w:id="30" w:author="Antonio Schettino" w:date="2018-07-16T10:06:00Z" w:initials="AS">
     <w:p>
       <w:pPr>
         <w:pStyle w:val="CommentText"/>
@@ -8836,7 +9689,7 @@
       </w:r>
     </w:p>
   </w:comment>
-  <w:comment w:id="29" w:author="Antonio Schettino" w:date="2018-07-16T10:12:00Z" w:initials="AS">
+  <w:comment w:id="31" w:author="Antonio Schettino" w:date="2018-07-16T10:12:00Z" w:initials="AS">
     <w:p>
       <w:pPr>
         <w:pStyle w:val="CommentText"/>
@@ -8852,7 +9705,7 @@
       </w:r>
     </w:p>
   </w:comment>
-  <w:comment w:id="30" w:author="Antonio Schettino" w:date="2018-07-16T10:13:00Z" w:initials="AS">
+  <w:comment w:id="32" w:author="Antonio Schettino" w:date="2018-07-16T10:13:00Z" w:initials="AS">
     <w:p>
       <w:pPr>
         <w:pStyle w:val="CommentText"/>
@@ -8895,17 +9748,21 @@
   <w15:commentEx w15:paraId="7F46B32F" w15:done="0"/>
   <w15:commentEx w15:paraId="3ABA645C" w15:done="0"/>
   <w15:commentEx w15:paraId="74CFE663" w15:done="0"/>
+  <w15:commentEx w15:paraId="171E3DC0" w15:done="0"/>
   <w15:commentEx w15:paraId="180818F3" w15:done="0"/>
   <w15:commentEx w15:paraId="12338931" w15:done="0"/>
-  <w15:commentEx w15:paraId="312F3299" w15:done="0"/>
-  <w15:commentEx w15:paraId="35AA1189" w15:done="0"/>
-  <w15:commentEx w15:paraId="0146634F" w15:done="0"/>
-  <w15:commentEx w15:paraId="11B7FF06" w15:done="0"/>
-  <w15:commentEx w15:paraId="71B07DE1" w15:done="0"/>
-  <w15:commentEx w15:paraId="557C99B0" w15:done="0"/>
-  <w15:commentEx w15:paraId="44207DE4" w15:done="0"/>
-  <w15:commentEx w15:paraId="6F57A160" w15:done="0"/>
-  <w15:commentEx w15:paraId="1ACC0AAB" w15:done="0"/>
+  <w15:commentEx w15:paraId="5E553540" w15:done="0"/>
+  <w15:commentEx w15:paraId="19DE6DA3" w15:done="0"/>
+  <w15:commentEx w15:paraId="3B81D22F" w15:done="0"/>
+  <w15:commentEx w15:paraId="63717165" w15:done="0"/>
+  <w15:commentEx w15:paraId="239DB1CA" w15:done="0"/>
+  <w15:commentEx w15:paraId="3D603343" w15:done="0"/>
+  <w15:commentEx w15:paraId="5421E7A9" w15:done="0"/>
+  <w15:commentEx w15:paraId="066ABF50" w15:done="0"/>
+  <w15:commentEx w15:paraId="7E4CADBE" w15:done="0"/>
+  <w15:commentEx w15:paraId="5B57429A" w15:done="0"/>
+  <w15:commentEx w15:paraId="65556302" w15:done="0"/>
+  <w15:commentEx w15:paraId="0AE93140" w15:done="0"/>
   <w15:commentEx w15:paraId="7E1EB229" w15:done="0"/>
   <w15:commentEx w15:paraId="6F7A8B09" w15:done="0"/>
   <w15:commentEx w15:paraId="6C68DD4B" w15:done="0"/>
@@ -9096,7 +9953,7 @@
             <w:noProof/>
             <w:szCs w:val="24"/>
           </w:rPr>
-          <w:t>25</w:t>
+          <w:t>26</w:t>
         </w:r>
         <w:r>
           <w:rPr>
@@ -12998,7 +13855,6 @@
   <w:style w:type="character" w:default="1" w:styleId="DefaultParagraphFont">
     <w:name w:val="Default Paragraph Font"/>
     <w:uiPriority w:val="1"/>
-    <w:semiHidden/>
     <w:unhideWhenUsed/>
   </w:style>
   <w:style w:type="table" w:default="1" w:styleId="TableNormal">
@@ -13732,7 +14588,7 @@
 </file>
 
 <file path=customXml/itemProps1.xml><?xml version="1.0" encoding="utf-8"?>
-<ds:datastoreItem xmlns:ds="http://schemas.openxmlformats.org/officeDocument/2006/customXml" ds:itemID="{FDA18ECF-4313-4284-AE1F-A6A7C924B539}">
+<ds:datastoreItem xmlns:ds="http://schemas.openxmlformats.org/officeDocument/2006/customXml" ds:itemID="{07D2CF41-EA7E-4E4E-9992-A7F545B3DA3F}">
   <ds:schemaRefs>
     <ds:schemaRef ds:uri="http://schemas.openxmlformats.org/officeDocument/2006/bibliography"/>
   </ds:schemaRefs>

</xml_diff>

<commit_message>
First draft of the behavioral results.
</commit_message>
<xml_diff>
--- a/manuscript/SSVEPs & reward.docx
+++ b/manuscript/SSVEPs & reward.docx
@@ -92,13 +92,6 @@
           <w:szCs w:val="24"/>
           <w:vertAlign w:val="superscript"/>
           <w:lang w:val="nl-BE"/>
-          <w:rPrChange w:id="0" w:author="Ivan Grahek" w:date="2018-08-10T15:04:00Z">
-            <w:rPr>
-              <w:rFonts w:ascii="Segoe UI Symbol" w:eastAsia="Arial" w:hAnsi="Segoe UI Symbol" w:cs="Segoe UI Symbol"/>
-              <w:szCs w:val="24"/>
-              <w:vertAlign w:val="superscript"/>
-            </w:rPr>
-          </w:rPrChange>
         </w:rPr>
         <w:t>☨</w:t>
       </w:r>
@@ -135,13 +128,6 @@
           <w:szCs w:val="24"/>
           <w:vertAlign w:val="superscript"/>
           <w:lang w:val="nl-BE"/>
-          <w:rPrChange w:id="1" w:author="Ivan Grahek" w:date="2018-08-10T15:04:00Z">
-            <w:rPr>
-              <w:rFonts w:ascii="Segoe UI Symbol" w:eastAsia="Arial" w:hAnsi="Segoe UI Symbol" w:cs="Segoe UI Symbol"/>
-              <w:szCs w:val="24"/>
-              <w:vertAlign w:val="superscript"/>
-            </w:rPr>
-          </w:rPrChange>
         </w:rPr>
         <w:t>☨</w:t>
       </w:r>
@@ -338,25 +324,20 @@
       <w:r>
         <w:t xml:space="preserve"> participants were instructed to attend one of the colors and detect coherent movements. After the first block (baseline), participants were informed that they could earn rewards (</w:t>
       </w:r>
-      <w:commentRangeStart w:id="2"/>
+      <w:commentRangeStart w:id="0"/>
       <w:r>
         <w:t>training</w:t>
       </w:r>
-      <w:commentRangeEnd w:id="2"/>
+      <w:commentRangeEnd w:id="0"/>
       <w:r>
         <w:rPr>
           <w:rStyle w:val="CommentReference"/>
         </w:rPr>
-        <w:commentReference w:id="2"/>
+        <w:commentReference w:id="0"/>
       </w:r>
       <w:r>
         <w:t>), and that the two colors were paired with high or low probability of earning a reward. In the third block (test) participants could not earn any rewards. Participants were faster and more accurate in the training and test blocks compared to baseline. No effect of reward magnitude on behavior was found. SSVEP amplitudes were increased for attended compared to unattended color. The amplitudes were decreased in training compared to baseline and test blocks. While the amplitude of the high-reward color remained the same across the blocks, the amplitude of the low-reward color was reduced in the training block. These results provide first evidence that SSVEPs can be used to detect the influence of rewards on feature-based sustained attention. Also, they provide an insight into the dynamics and trade-offs related to processing of features linked to different reward magnitudes.</w:t>
       </w:r>
-      <w:del w:id="3" w:author="Antonio Schettino" w:date="2018-07-16T14:02:00Z">
-        <w:r>
-          <w:delText xml:space="preserve"> </w:delText>
-        </w:r>
-      </w:del>
     </w:p>
     <w:p>
       <w:pPr>
@@ -399,11 +380,6 @@
         <w:ind w:firstLine="284"/>
         <w:jc w:val="both"/>
       </w:pPr>
-      <w:del w:id="4" w:author="Antonio Schettino" w:date="2018-07-16T14:03:00Z">
-        <w:r>
-          <w:tab/>
-        </w:r>
-      </w:del>
       <w:r>
         <w:t>Given the limited processing capacity, selective attention is crucial in choosing which stimuli will be processed</w:t>
       </w:r>
@@ -513,11 +489,6 @@
       <w:r>
         <w:t>.</w:t>
       </w:r>
-      <w:del w:id="5" w:author="Antonio Schettino" w:date="2018-07-16T14:03:00Z">
-        <w:r>
-          <w:delText xml:space="preserve"> </w:delText>
-        </w:r>
-      </w:del>
     </w:p>
     <w:p>
       <w:pPr>
@@ -1608,7 +1579,15 @@
       </w:r>
       <w:proofErr w:type="spellEnd"/>
       <w:r>
-        <w:t>, 2010a; Jagadeesh et al., 2001;</w:t>
+        <w:t xml:space="preserve">, 2010a; </w:t>
+      </w:r>
+      <w:proofErr w:type="spellStart"/>
+      <w:r>
+        <w:t>Jagadeesh</w:t>
+      </w:r>
+      <w:proofErr w:type="spellEnd"/>
+      <w:r>
+        <w:t xml:space="preserve"> et al., 2001;</w:t>
       </w:r>
       <w:r>
         <w:t xml:space="preserve"> </w:t>
@@ -2819,7 +2798,7 @@
         </w:rPr>
         <w:t xml:space="preserve"> and </w:t>
       </w:r>
-      <w:commentRangeStart w:id="6"/>
+      <w:commentRangeStart w:id="1"/>
       <w:r>
         <w:rPr>
           <w:szCs w:val="24"/>
@@ -2838,12 +2817,12 @@
         </w:rPr>
         <w:t xml:space="preserve"> 100 Hz</w:t>
       </w:r>
-      <w:commentRangeEnd w:id="6"/>
+      <w:commentRangeEnd w:id="1"/>
       <w:r>
         <w:rPr>
           <w:rStyle w:val="CommentReference"/>
         </w:rPr>
-        <w:commentReference w:id="6"/>
+        <w:commentReference w:id="1"/>
       </w:r>
       <w:r>
         <w:rPr>
@@ -2869,7 +2848,7 @@
         </w:rPr>
         <w:t xml:space="preserve">following the </w:t>
       </w:r>
-      <w:commentRangeStart w:id="7"/>
+      <w:commentRangeStart w:id="2"/>
       <w:r>
         <w:rPr>
           <w:szCs w:val="24"/>
@@ -2888,12 +2867,12 @@
         </w:rPr>
         <w:t>0 system</w:t>
       </w:r>
-      <w:commentRangeEnd w:id="7"/>
+      <w:commentRangeEnd w:id="2"/>
       <w:r>
         <w:rPr>
           <w:rStyle w:val="CommentReference"/>
         </w:rPr>
-        <w:commentReference w:id="7"/>
+        <w:commentReference w:id="2"/>
       </w:r>
       <w:r>
         <w:rPr>
@@ -2976,7 +2955,7 @@
         </w:rPr>
         <w:t xml:space="preserve">ons included in </w:t>
       </w:r>
-      <w:commentRangeStart w:id="8"/>
+      <w:commentRangeStart w:id="3"/>
       <w:r>
         <w:rPr>
           <w:szCs w:val="24"/>
@@ -3001,12 +2980,12 @@
         </w:rPr>
         <w:t>1b</w:t>
       </w:r>
-      <w:commentRangeEnd w:id="8"/>
+      <w:commentRangeEnd w:id="3"/>
       <w:r>
         <w:rPr>
           <w:rStyle w:val="CommentReference"/>
         </w:rPr>
-        <w:commentReference w:id="8"/>
+        <w:commentReference w:id="3"/>
       </w:r>
       <w:r>
         <w:rPr>
@@ -3117,19 +3096,19 @@
         </w:rPr>
         <w:t xml:space="preserve"> </w:t>
       </w:r>
-      <w:commentRangeStart w:id="9"/>
+      <w:commentRangeStart w:id="4"/>
       <w:r>
         <w:rPr>
           <w:szCs w:val="24"/>
         </w:rPr>
         <w:t>FASTER v1.2.3b</w:t>
       </w:r>
-      <w:commentRangeEnd w:id="9"/>
+      <w:commentRangeEnd w:id="4"/>
       <w:r>
         <w:rPr>
           <w:rStyle w:val="CommentReference"/>
         </w:rPr>
-        <w:commentReference w:id="9"/>
+        <w:commentReference w:id="4"/>
       </w:r>
       <w:r>
         <w:rPr>
@@ -3266,19 +3245,19 @@
         </w:rPr>
         <w:t xml:space="preserve">via a </w:t>
       </w:r>
-      <w:commentRangeStart w:id="10"/>
+      <w:commentRangeStart w:id="5"/>
       <w:r>
         <w:rPr>
           <w:szCs w:val="24"/>
         </w:rPr>
         <w:t>spherical spline procedure</w:t>
       </w:r>
-      <w:commentRangeEnd w:id="10"/>
+      <w:commentRangeEnd w:id="5"/>
       <w:r>
         <w:rPr>
           <w:rStyle w:val="CommentReference"/>
         </w:rPr>
-        <w:commentReference w:id="10"/>
+        <w:commentReference w:id="5"/>
       </w:r>
       <w:r>
         <w:rPr>
@@ -3559,19 +3538,19 @@
         </w:rPr>
         <w:t xml:space="preserve"> </w:t>
       </w:r>
-      <w:commentRangeStart w:id="11"/>
+      <w:commentRangeStart w:id="6"/>
       <w:r>
         <w:rPr>
           <w:szCs w:val="24"/>
         </w:rPr>
         <w:t>SCADS</w:t>
       </w:r>
-      <w:commentRangeEnd w:id="11"/>
+      <w:commentRangeEnd w:id="6"/>
       <w:r>
         <w:rPr>
           <w:rStyle w:val="CommentReference"/>
         </w:rPr>
-        <w:commentReference w:id="11"/>
+        <w:commentReference w:id="6"/>
       </w:r>
       <w:r>
         <w:rPr>
@@ -3597,7 +3576,7 @@
         </w:rPr>
         <w:t xml:space="preserve"> see our commented code at </w:t>
       </w:r>
-      <w:commentRangeStart w:id="12"/>
+      <w:commentRangeStart w:id="7"/>
       <w:r>
         <w:rPr>
           <w:rFonts w:eastAsia="Times New Roman"/>
@@ -3648,12 +3627,12 @@
         </w:rPr>
         <w:fldChar w:fldCharType="end"/>
       </w:r>
-      <w:commentRangeEnd w:id="12"/>
+      <w:commentRangeEnd w:id="7"/>
       <w:r>
         <w:rPr>
           <w:rStyle w:val="CommentReference"/>
         </w:rPr>
-        <w:commentReference w:id="12"/>
+        <w:commentReference w:id="7"/>
       </w:r>
       <w:r>
         <w:rPr>
@@ -3828,19 +3807,19 @@
         </w:rPr>
         <w:t xml:space="preserve">, resulting in the following </w:t>
       </w:r>
-      <w:commentRangeStart w:id="13"/>
+      <w:commentRangeStart w:id="8"/>
       <w:r>
         <w:rPr>
           <w:szCs w:val="24"/>
         </w:rPr>
         <w:t>grand-averages</w:t>
       </w:r>
-      <w:commentRangeEnd w:id="13"/>
+      <w:commentRangeEnd w:id="8"/>
       <w:r>
         <w:rPr>
           <w:rStyle w:val="CommentReference"/>
         </w:rPr>
-        <w:commentReference w:id="13"/>
+        <w:commentReference w:id="8"/>
       </w:r>
       <w:r>
         <w:rPr>
@@ -4163,7 +4142,7 @@
         </w:rPr>
         <w:t xml:space="preserve"> after stimulus onset was applied, and amplitudes were obtained by extracting the absolute values of the resulting complex Fourier </w:t>
       </w:r>
-      <w:commentRangeStart w:id="14"/>
+      <w:commentRangeStart w:id="9"/>
       <w:r>
         <w:rPr>
           <w:rFonts w:eastAsia="Times New Roman"/>
@@ -4171,12 +4150,12 @@
         </w:rPr>
         <w:t>coefficients</w:t>
       </w:r>
-      <w:commentRangeEnd w:id="14"/>
+      <w:commentRangeEnd w:id="9"/>
       <w:r>
         <w:rPr>
           <w:rStyle w:val="CommentReference"/>
         </w:rPr>
-        <w:commentReference w:id="14"/>
+        <w:commentReference w:id="9"/>
       </w:r>
       <w:r>
         <w:rPr>
@@ -4252,7 +4231,7 @@
           <w:szCs w:val="20"/>
         </w:rPr>
       </w:pPr>
-      <w:commentRangeStart w:id="15"/>
+      <w:commentRangeStart w:id="10"/>
       <w:r>
         <w:rPr>
           <w:b/>
@@ -4269,12 +4248,12 @@
         </w:rPr>
         <w:t xml:space="preserve"> 2</w:t>
       </w:r>
-      <w:commentRangeEnd w:id="15"/>
+      <w:commentRangeEnd w:id="10"/>
       <w:r>
         <w:rPr>
           <w:rStyle w:val="CommentReference"/>
         </w:rPr>
-        <w:commentReference w:id="15"/>
+        <w:commentReference w:id="10"/>
       </w:r>
       <w:r>
         <w:rPr>
@@ -4291,7 +4270,7 @@
         </w:rPr>
         <w:t xml:space="preserve"> Grand average FFT-amplitude spectra derived from EEG signals at each participant's best four-electrode cluster for the </w:t>
       </w:r>
-      <w:commentRangeStart w:id="16"/>
+      <w:commentRangeStart w:id="11"/>
       <w:r>
         <w:rPr>
           <w:sz w:val="20"/>
@@ -4306,12 +4285,12 @@
         </w:rPr>
         <w:t>2 Hz signal</w:t>
       </w:r>
-      <w:commentRangeEnd w:id="16"/>
+      <w:commentRangeEnd w:id="11"/>
       <w:r>
         <w:rPr>
           <w:rStyle w:val="CommentReference"/>
         </w:rPr>
-        <w:commentReference w:id="16"/>
+        <w:commentReference w:id="11"/>
       </w:r>
       <w:r>
         <w:rPr>
@@ -4450,7 +4429,7 @@
         <w:rPr>
           <w:i/>
         </w:rPr>
-        <w:instrText>ADDIN CSL_CITATION {"citationItems":[{"id":"ITEM-1","itemData":{"author":[{"dropping-particle":"","family":"Carpenter","given":"B.","non-dropping-particle":"","parse-names":false,"suffix":""},{"dropping-particle":"","family":"Gelman","given":"A.","non-dropping-particle":"","parse-names":false,"suffix":""},{"dropping-particle":"","family":"Hoffman","given":"M.","non-dropping-particle":"","parse-names":false,"suffix":""},{"dropping-particle":"","family":"Lee","given":"D.","non-dropping-particle":"","parse-names":false,"suffix":""},{"dropping-particle":"","family":"Goodrich","given":"B.","non-dropping-particle":"","parse-names":false,"suffix":""},{"dropping-particle":"","family":"Betancourt","given":"M.","non-dropping-particle":"","parse-names":false,"suffix":""},{"dropping-particle":"","family":"Brubaker","given":"M. A.","non-dropping-particle":"","parse-names":false,"suffix":""},{"dropping-particle":"","family":"Guo","given":"J.","non-dropping-particle":"","parse-names":false,"suffix":""},{"dropping-particle":"","family":"Li","given":"P.","non-dropping-particle":"","parse-names":false,"suffix":""},{"dropping-particle":"","family":"Riddell","given":"A.","non-dropping-particle":"","parse-names":false,"suffix":""}],"container-title":"Journal of Statistical Software","id":"ITEM-1","issue":"20","issued":{"date-parts":[["2016"]]},"page":"1-37","title":"Stan: A probabilistic programming language","type":"article-journal","volume":"2"},"uris":["http://www.mendeley.com/documents/?uuid=7c92ed99-f075-410c-ba1c-9ebffee0eb6b"]}],"mendeley":{"formattedCitation":"(Carpenter et al., 2016)","plainTextFormattedCitation":"(Carpenter et al., 2016)"},"properties":{"noteIndex":0},"schema":"https://github.com/citation-style-language/schema/raw/master/csl-citation.json"}</w:instrText>
+        <w:instrText>ADDIN CSL_CITATION {"citationItems":[{"id":"ITEM-1","itemData":{"author":[{"dropping-particle":"","family":"Carpenter","given":"B.","non-dropping-particle":"","parse-names":false,"suffix":""},{"dropping-particle":"","family":"Gelman","given":"A.","non-dropping-particle":"","parse-names":false,"suffix":""},{"dropping-particle":"","family":"Hoffman","given":"M.","non-dropping-particle":"","parse-names":false,"suffix":""},{"dropping-particle":"","family":"Lee","given":"D.","non-dropping-particle":"","parse-names":false,"suffix":""},{"dropping-particle":"","family":"Goodrich","given":"B.","non-dropping-particle":"","parse-names":false,"suffix":""},{"dropping-particle":"","family":"Betancourt","given":"M.","non-dropping-particle":"","parse-names":false,"suffix":""},{"dropping-particle":"","family":"Brubaker","given":"M. A.","non-dropping-particle":"","parse-names":false,"suffix":""},{"dropping-particle":"","family":"Guo","given":"J.","non-dropping-particle":"","parse-names":false,"suffix":""},{"dropping-particle":"","family":"Li","given":"P.","non-dropping-particle":"","parse-names":false,"suffix":""},{"dropping-particle":"","family":"Riddell","given":"A.","non-dropping-particle":"","parse-names":false,"suffix":""}],"container-title":"Journal of Statistical Software","id":"ITEM-1","issue":"20","issued":{"date-parts":[["2016"]]},"page":"1-37","title":"Stan: A probabilistic programming language","type":"article-journal","volume":"2"},"uris":["http://www.mendeley.com/documents/?uuid=7c92ed99-f075-410c-ba1c-9ebffee0eb6b"]}],"mendeley":{"formattedCitation":"(Carpenter et al., 2016)","plainTextFormattedCitation":"(Carpenter et al., 2016)","previouslyFormattedCitation":"(Carpenter et al., 2016)"},"properties":{"noteIndex":0},"schema":"https://github.com/citation-style-language/schema/raw/master/csl-citation.json"}</w:instrText>
       </w:r>
       <w:r>
         <w:rPr>
@@ -4534,48 +4513,170 @@
         <w:t xml:space="preserve">models. </w:t>
       </w:r>
       <w:r>
+        <w:t xml:space="preserve">Further analyses were done following the recommendations for Bayesian multilevel modeling using </w:t>
+      </w:r>
+      <w:r>
+        <w:rPr>
+          <w:i/>
+        </w:rPr>
+        <w:t>brms</w:t>
+      </w:r>
+      <w:r>
+        <w:t xml:space="preserve"> (</w:t>
+      </w:r>
+      <w:r>
+        <w:rPr>
+          <w:rStyle w:val="fontstyle01"/>
+          <w:rFonts w:ascii="Times New Roman" w:hAnsi="Times New Roman"/>
+          <w:sz w:val="24"/>
+          <w:highlight w:val="yellow"/>
+        </w:rPr>
+        <w:t>Nalborczyk</w:t>
+      </w:r>
+      <w:r>
+        <w:rPr>
+          <w:noProof/>
+          <w:highlight w:val="yellow"/>
+        </w:rPr>
+        <w:t xml:space="preserve"> et al., 2018</w:t>
+      </w:r>
+      <w:r>
+        <w:t xml:space="preserve">). </w:t>
+      </w:r>
+      <w:r>
         <w:t xml:space="preserve">We have confirmed that all of the models have converged well </w:t>
       </w:r>
       <w:r>
-        <w:t>by examining the trace plots, autocorrelation, and the variance between chains (Gelman-Rubin statistic</w:t>
-      </w:r>
-      <w:r>
-        <w:t xml:space="preserve">; </w:t>
+        <w:t>by examining the trace plots</w:t>
+      </w:r>
+      <w:r>
+        <w:t xml:space="preserve"> (</w:t>
       </w:r>
       <w:r>
         <w:rPr>
           <w:highlight w:val="yellow"/>
         </w:rPr>
-        <w:t xml:space="preserve">just a reference for </w:t>
-      </w:r>
-      <w:commentRangeStart w:id="17"/>
-      <w:r>
-        <w:rPr>
-          <w:highlight w:val="yellow"/>
-        </w:rPr>
-        <w:t>this</w:t>
-      </w:r>
-      <w:commentRangeEnd w:id="17"/>
-      <w:r>
-        <w:rPr>
-          <w:rStyle w:val="CommentReference"/>
-        </w:rPr>
-        <w:commentReference w:id="17"/>
-      </w:r>
-      <w:r>
-        <w:t xml:space="preserve">). </w:t>
-      </w:r>
-      <w:r>
-        <w:t xml:space="preserve">Model comparison was done using the Widely Applicable Information Criterion (WAIC; </w:t>
-      </w:r>
-      <w:r>
-        <w:rPr>
-          <w:highlight w:val="yellow"/>
-        </w:rPr>
-        <w:t>reference</w:t>
-      </w:r>
-      <w:r>
-        <w:t xml:space="preserve">). The best model was selected </w:t>
+        <w:t>which can be found at: XXX</w:t>
+      </w:r>
+      <w:r>
+        <w:t>)</w:t>
+      </w:r>
+      <w:r>
+        <w:t>, autocorrelation, and the variance between chains</w:t>
+      </w:r>
+      <w:r>
+        <w:t xml:space="preserve"> </w:t>
+      </w:r>
+      <w:r>
+        <w:fldChar w:fldCharType="begin" w:fldLock="1"/>
+      </w:r>
+      <w:r>
+        <w:instrText>ADDIN CSL_CITATION {"citationItems":[{"id":"ITEM-1","itemData":{"DOI":"10.1214/ss/1177011136","ISBN":"08834237","ISSN":"0883-4237","PMID":"25246403","abstract":"The Gibbs sampler, the algorithm of Metropolis and similar iterative simulation methods are potentially very helpful for summarizing multivariate distributions. Used naively, however, iterative simulation can give misleading answers. Our methods are simple and generally applicable to the output of any iterative simulation; they are designed for researchers primarily interested in the science underlying the data and models they are analyzing, rather than for researchers interested in the probability theory underlying the iterative simulations themselves. Our recommended strategy is to use several independent sequences, with starting points sampled from an overdispersed distribution. At each step of the iterative simulation, we obtain, for each univariate estimand of interest, a distributional estimate and an estimate of how much sharper the distributional estimate might become if the simulations were contin- ued indefinitely. Because our focus is on applied inference for Bayesian posterior distributions in real problems, which often tend toward normal- ity after transformations and marginalization, we derive our results as normal-theory approximations to exact Bayesian inference, conditional on the observed simulations. The methods are illustrated on a random- effects mixture model applied to experimental measurements of reaction times of normal and schizophrenic patients.","author":[{"dropping-particle":"","family":"Gelman","given":"Andrew","non-dropping-particle":"","parse-names":false,"suffix":""},{"dropping-particle":"","family":"Rubin","given":"Donald B.","non-dropping-particle":"","parse-names":false,"suffix":""}],"container-title":"Statistical Science","id":"ITEM-1","issue":"4","issued":{"date-parts":[["1992"]]},"page":"457-472","title":"Inference from Iterative Simulation Using Multiple Sequences","type":"article-journal","volume":"7"},"uris":["http://www.mendeley.com/documents/?uuid=81936e3f-51f8-4365-887b-eb20be5da4d3"]}],"mendeley":{"formattedCitation":"(Gelman &amp; Rubin, 1992)","manualFormatting":"(Gelman-Rubin statistic; Gelman &amp; Rubin, 1992)","plainTextFormattedCitation":"(Gelman &amp; Rubin, 1992)","previouslyFormattedCitation":"(Gelman &amp; Rubin, 1992)"},"properties":{"noteIndex":0},"schema":"https://github.com/citation-style-language/schema/raw/master/csl-citation.json"}</w:instrText>
+      </w:r>
+      <w:r>
+        <w:fldChar w:fldCharType="separate"/>
+      </w:r>
+      <w:r>
+        <w:rPr>
+          <w:noProof/>
+        </w:rPr>
+        <w:t>(</w:t>
+      </w:r>
+      <w:r>
+        <w:rPr>
+          <w:noProof/>
+        </w:rPr>
+        <w:t xml:space="preserve">Gelman-Rubin statistic; </w:t>
+      </w:r>
+      <w:r>
+        <w:rPr>
+          <w:noProof/>
+        </w:rPr>
+        <w:t>Gelman &amp; Rubin, 1992)</w:t>
+      </w:r>
+      <w:r>
+        <w:fldChar w:fldCharType="end"/>
+      </w:r>
+      <w:r>
+        <w:t xml:space="preserve">. We compared models based on their fit to the actual data using the Bayesian </w:t>
+      </w:r>
+      <w:r>
+        <w:rPr>
+          <w:i/>
+        </w:rPr>
+        <w:t>R</w:t>
+      </w:r>
+      <w:r>
+        <w:rPr>
+          <w:vertAlign w:val="superscript"/>
+        </w:rPr>
+        <w:t>2</w:t>
+      </w:r>
+      <w:r>
+        <w:t xml:space="preserve"> </w:t>
+      </w:r>
+      <w:r>
+        <w:fldChar w:fldCharType="begin" w:fldLock="1"/>
+      </w:r>
+      <w:r>
+        <w:instrText>ADDIN CSL_CITATION {"citationItems":[{"id":"ITEM-1","itemData":{"abstract":"The usual definition of R 2 (variance of the predicted values divided by the variance of the data) has a problem for Bayesian fits, as the numerator can be larger than the denominator. We propose an alternative definition similar to one that has appeared in the survival analysis literature: the variance of the predicted values divided by the variance of predicted values plus the variance of the errors. This summary is computed automatically for linear and generalized linear regression models fit using rstanarm, our R package for fitting Bayesian applied regression models with Stan. 1. The problem Consider a regression model of outcomes y and predictors X with predicted values E(y|X, θ), fit to data (X, y) n , n = 1, . . . , N . Ordinary least squares regression yields an estimated parameter vecto θ with predicted value y n = E(y|X n θ) and residual variance V N n= y n , where we are using the notation, V N n=1 z n = 1 N − 1 N n=1 (z n − ¯ z) 2 , for any vector z. The proportion of variance explained, classical R 2 = V N n= y n V N n=1 y n , (1) is a commonly used measure of model fit, and there is a long literature on interpreting it, adjusting it for degrees of freedom used in fitting the model, and generalizing it to other settings such as hierarchical models; see Xu (2003) and Gelman and Pardoe (2006). Here we consider how to extend the concept of R 2 to apply to Bayesian model fitting. Our motivation is the rstanarm R package (Gabry and Goodrich, 2017) for fitting applied regression","author":[{"dropping-particle":"","family":"Gelman","given":"Andrew","non-dropping-particle":"","parse-names":false,"suffix":""},{"dropping-particle":"","family":"Goodrich","given":"Ben","non-dropping-particle":"","parse-names":false,"suffix":""},{"dropping-particle":"","family":"Gabry","given":"Jonah","non-dropping-particle":"","parse-names":false,"suffix":""},{"dropping-particle":"","family":"Ali","given":"Imad","non-dropping-particle":"","parse-names":false,"suffix":""}],"container-title":"Unpublished via http://www. stat. columbia. edu/~ gelman/research/unpublished.","id":"ITEM-1","issued":{"date-parts":[["2017"]]},"title":"R-squared for Bayesian regression models","type":"article-journal"},"uris":["http://www.mendeley.com/documents/?uuid=67abe800-83e7-4f9b-a5ce-9dee03f87ff8"]}],"mendeley":{"formattedCitation":"(Gelman, Goodrich, Gabry, &amp; Ali, 2017)","plainTextFormattedCitation":"(Gelman, Goodrich, Gabry, &amp; Ali, 2017)","previouslyFormattedCitation":"(Gelman, Goodrich, Gabry, &amp; Ali, 2017)"},"properties":{"noteIndex":0},"schema":"https://github.com/citation-style-language/schema/raw/master/csl-citation.json"}</w:instrText>
+      </w:r>
+      <w:r>
+        <w:fldChar w:fldCharType="separate"/>
+      </w:r>
+      <w:r>
+        <w:rPr>
+          <w:noProof/>
+        </w:rPr>
+        <w:t>(Gelman, Goodrich, Gabry, &amp; Ali, 2017)</w:t>
+      </w:r>
+      <w:r>
+        <w:fldChar w:fldCharType="end"/>
+      </w:r>
+      <w:r>
+        <w:t>,</w:t>
+      </w:r>
+      <w:r>
+        <w:t xml:space="preserve"> and their out-of-sample predictive performance using </w:t>
+      </w:r>
+      <w:r>
+        <w:t>the Widely Applicab</w:t>
+      </w:r>
+      <w:r>
+        <w:t xml:space="preserve">le Information Criterion </w:t>
+      </w:r>
+      <w:r>
+        <w:fldChar w:fldCharType="begin" w:fldLock="1"/>
+      </w:r>
+      <w:r>
+        <w:instrText>ADDIN CSL_CITATION {"citationItems":[{"id":"ITEM-1","itemData":{"ISBN":"1532-4435","ISSN":"1532-4435","abstract":"In regular statistical models, the leave-one-out cross-validation is asymptotically equivalent to the Akaike information criterion. However, since many learning machines are singular statistical models, the asymptotic behavior of the cross-validation remains unknown. In previous studies, we established the singular learning theory and proposed a widely applicable information criterion, the expectation value of which is asymptotically equal to the average Bayes generalization loss. In the present paper, we theoretically compare the Bayes cross-validation loss and the widely applicable information criterion and prove two theorems. First, the Bayes cross-validation loss is asymptotically equivalent to the widely applicable information criterion as a random variable. Therefore, model selection and hyperparameter optimization using these two values are asymptotically equivalent. Second, the sum of the Bayes generalization error and the Bayes cross-validation error is asymptotically equal to $2\\lambda/n$, where $\\lambda$ is the real log canonical threshold and $n$ is the number of training samples. Therefore the relation between the cross-validation error and the generalization error is determined by the algebraic geometrical structure of a learning machine. We also clarify that the deviance information criteria are different from the Bayes cross-validation and the widely applicable information criterion.","author":[{"dropping-particle":"","family":"Watanabe","given":"Sumio","non-dropping-particle":"","parse-names":false,"suffix":""}],"id":"ITEM-1","issued":{"date-parts":[["2010"]]},"page":"3571-3594","title":"Asymptotic Equivalence of Bayes Cross Validation and Widely Applicable Information Criterion in Singular Learning Theory","type":"article-journal","volume":"11"},"uris":["http://www.mendeley.com/documents/?uuid=e9044e78-ecd1-49bb-b9c5-a578618da7fa"]}],"mendeley":{"formattedCitation":"(Watanabe, 2010)","manualFormatting":"(WAIC; Watanabe, 2010)","plainTextFormattedCitation":"(Watanabe, 2010)","previouslyFormattedCitation":"(Watanabe, 2010)"},"properties":{"noteIndex":0},"schema":"https://github.com/citation-style-language/schema/raw/master/csl-citation.json"}</w:instrText>
+      </w:r>
+      <w:r>
+        <w:fldChar w:fldCharType="separate"/>
+      </w:r>
+      <w:r>
+        <w:rPr>
+          <w:noProof/>
+        </w:rPr>
+        <w:t>(</w:t>
+      </w:r>
+      <w:r>
+        <w:rPr>
+          <w:noProof/>
+        </w:rPr>
+        <w:t xml:space="preserve">WAIC; </w:t>
+      </w:r>
+      <w:r>
+        <w:rPr>
+          <w:noProof/>
+        </w:rPr>
+        <w:t>Watanabe, 2010)</w:t>
+      </w:r>
+      <w:r>
+        <w:fldChar w:fldCharType="end"/>
+      </w:r>
+      <w:r>
+        <w:t xml:space="preserve">. The best model was selected </w:t>
       </w:r>
       <w:r>
         <w:t>and the posterior distribution of parameters</w:t>
@@ -4590,33 +4691,28 @@
         <w:t xml:space="preserve"> </w:t>
       </w:r>
       <w:r>
-        <w:rPr>
-          <w:highlight w:val="yellow"/>
-        </w:rPr>
-        <w:t>Conditions of interest were compared by investigating the posterior distribution of the difference between the conditions with reporting of the evidence ratios along with means and 95% HDIs for the difference distribution</w:t>
-      </w:r>
-      <w:r>
-        <w:rPr>
-          <w:highlight w:val="yellow"/>
-        </w:rPr>
-        <w:t xml:space="preserve"> (reference to Ladislas’ tutorial</w:t>
-      </w:r>
-      <w:bookmarkStart w:id="18" w:name="_GoBack"/>
-      <w:bookmarkEnd w:id="18"/>
-      <w:r>
-        <w:rPr>
-          <w:highlight w:val="yellow"/>
-        </w:rPr>
-        <w:t>)</w:t>
-      </w:r>
-      <w:r>
-        <w:rPr>
-          <w:highlight w:val="yellow"/>
-        </w:rPr>
-        <w:t>.</w:t>
-      </w:r>
-      <w:r>
-        <w:t xml:space="preserve"> </w:t>
+        <w:t xml:space="preserve">Differences between conditions of interest were assessed by computing the mean and the 95% highest density interval (HDI) of the difference distribution between posterior distributions of the respective conditions </w:t>
+      </w:r>
+      <w:r>
+        <w:fldChar w:fldCharType="begin" w:fldLock="1"/>
+      </w:r>
+      <w:r>
+        <w:instrText>ADDIN CSL_CITATION {"citationItems":[{"id":"ITEM-1","itemData":{"DOI":"10.1016/B978-0-12-405888-0.09999-2","ISBN":"9780124058880","ISSN":"1385-4046","PMID":"15003161","abstract":"There is an explosion of interest in Bayesian statistics, primarily because recently created computational methods have finally made Bayesian analysis obtainable to a wide audience. Doing Bayesian Data Analysis: A Tutorial with R, JAGS, and Stan provides an accessible approach to Bayesian data analysis, as material is explained clearly with concrete examples. The book begins with the basics, including essential concepts of probability and random sampling, and gradually progresses to advanced hierarchical modeling methods for realistic data. Included are step-by-step instructions on how to conduct Bayesian data analyses in the popular and free software R and WinBugs. This book is intended for first-year graduate students or advanced undergraduates. It provides a bridge between undergraduate training and modern Bayesian methods for data analysis, which is becoming the accepted research standard. Knowledge of algebra and basic calculus is a prerequisite.","author":[{"dropping-particle":"","family":"Kruschke","given":"John K.","non-dropping-particle":"","parse-names":false,"suffix":""}],"container-title":"Doing Bayesian Data Analysis: A Tutorial with R, JAGS, and Stan, Second Edition","edition":"2","id":"ITEM-1","issued":{"date-parts":[["2014"]]},"number-of-pages":"1-759","publisher":"Elsevier Inc.","title":"Doing Bayesian data analysis: A tutorial with R, JAGS, and Stan, second edition","type":"book"},"uris":["http://www.mendeley.com/documents/?uuid=53dd16c1-8051-49a6-807f-b014028c76b1"]}],"mendeley":{"formattedCitation":"(Kruschke, 2014)","manualFormatting":"(Kruschke, 2014)","plainTextFormattedCitation":"(Kruschke, 2014)"},"properties":{"noteIndex":0},"schema":"https://github.com/citation-style-language/schema/raw/master/csl-citation.json"}</w:instrText>
+      </w:r>
+      <w:r>
+        <w:fldChar w:fldCharType="separate"/>
+      </w:r>
+      <w:r>
+        <w:rPr>
+          <w:noProof/>
+        </w:rPr>
+        <w:t>(Kruschke, 2014)</w:t>
+      </w:r>
+      <w:r>
+        <w:fldChar w:fldCharType="end"/>
+      </w:r>
+      <w:r>
+        <w:t xml:space="preserve">. </w:t>
       </w:r>
     </w:p>
     <w:p>
@@ -4625,6 +4721,7 @@
         <w:spacing w:before="0" w:after="240"/>
       </w:pPr>
       <w:r>
+        <w:lastRenderedPageBreak/>
         <w:t>Results</w:t>
       </w:r>
     </w:p>
@@ -4644,7 +4741,13 @@
         <w:jc w:val="both"/>
       </w:pPr>
       <w:r>
-        <w:t xml:space="preserve">We fitted several models to predict both hit rates and reaction times separately. </w:t>
+        <w:t xml:space="preserve">We fitted </w:t>
+      </w:r>
+      <w:r>
+        <w:t>three</w:t>
+      </w:r>
+      <w:r>
+        <w:t xml:space="preserve"> models to predict both hit rates and reaction times separately. </w:t>
       </w:r>
       <w:r>
         <w:t>First</w:t>
@@ -4668,12 +4771,21 @@
         <w:t>model</w:t>
       </w:r>
       <w:r>
-        <w:t xml:space="preserve"> with no constant effects and varying intercepts across subject. This model was fitted in order to investigate the possibility that the data is explained </w:t>
+        <w:t xml:space="preserve"> with no constant effects and varying intercepts across subject. This model was fitted in order to investigate the possibility that the data is </w:t>
+      </w:r>
+      <w:r>
+        <w:t xml:space="preserve">best </w:t>
+      </w:r>
+      <w:r>
+        <w:t xml:space="preserve">explained </w:t>
       </w:r>
       <w:r>
         <w:t xml:space="preserve">just </w:t>
       </w:r>
       <w:r>
+        <w:t xml:space="preserve">random </w:t>
+      </w:r>
+      <w:r>
         <w:t xml:space="preserve">by variation between subjects. </w:t>
       </w:r>
       <w:r>
@@ -4698,11 +4810,7 @@
         <w:t>model</w:t>
       </w:r>
       <w:r>
-        <w:t xml:space="preserve"> that included only </w:t>
-      </w:r>
-      <w:r>
-        <w:lastRenderedPageBreak/>
-        <w:t>reward phase as the constant predictor and varying intercepts and slopes across subjects for this effect. To investigate the possible interaction between reward phase a</w:t>
+        <w:t xml:space="preserve"> that included only reward phase as the constant predictor and varying intercepts and slopes across subjects for this effect. To investigate the possible interaction between reward phase a</w:t>
       </w:r>
       <w:r>
         <w:t xml:space="preserve">nd reward magnitude, we fitted the </w:t>
@@ -4720,7 +4828,25 @@
         <w:t xml:space="preserve"> model</w:t>
       </w:r>
       <w:r>
-        <w:t xml:space="preserve"> with these two effects and their interaction as constant effects. The intercepts and slopes of main effects and their interaction were allowed to vary across participants. </w:t>
+        <w:t xml:space="preserve"> with these two effects and their interaction as constant effects. The intercepts and slopes of main effects and their interaction were allow</w:t>
+      </w:r>
+      <w:r>
+        <w:t xml:space="preserve">ed to vary across participants. </w:t>
+      </w:r>
+      <w:r>
+        <w:t xml:space="preserve">It is important to note </w:t>
+      </w:r>
+      <w:r>
+        <w:t xml:space="preserve">there </w:t>
+      </w:r>
+      <w:r>
+        <w:t xml:space="preserve">that </w:t>
+      </w:r>
+      <w:r>
+        <w:t xml:space="preserve">there are two additional models that, although possible to fit, do not make sense in the context of our experiment. </w:t>
+      </w:r>
+      <w:r>
+        <w:t xml:space="preserve">The model with only the effect of reward magnitude overlooks the fact that this effect will necessarily be most pronounced in the acquisition phase, thus interacting with the effect of reward phase. The same logic applies to the model with additive effects of reward phase and magnitude. </w:t>
       </w:r>
     </w:p>
     <w:p>
@@ -4740,12 +4866,15 @@
         <w:t>Average hit rates were XXX (Figure 3)</w:t>
       </w:r>
     </w:p>
+    <w:commentRangeStart w:id="12"/>
     <w:p>
       <w:pPr>
         <w:ind w:firstLine="720"/>
       </w:pPr>
-      <w:commentRangeStart w:id="19"/>
-      <w:r>
+      <w:r>
+        <w:rPr>
+          <w:noProof/>
+        </w:rPr>
         <mc:AlternateContent>
           <mc:Choice Requires="wpg">
             <w:drawing>
@@ -4875,12 +5004,12 @@
           </mc:Fallback>
         </mc:AlternateContent>
       </w:r>
-      <w:commentRangeEnd w:id="19"/>
+      <w:commentRangeEnd w:id="12"/>
       <w:r>
         <w:rPr>
           <w:rStyle w:val="CommentReference"/>
         </w:rPr>
-        <w:commentReference w:id="19"/>
+        <w:commentReference w:id="12"/>
       </w:r>
     </w:p>
     <w:p>
@@ -4929,6 +5058,7 @@
           <w:b/>
           <w:sz w:val="20"/>
         </w:rPr>
+        <w:lastRenderedPageBreak/>
         <w:t xml:space="preserve">Figure 3. </w:t>
       </w:r>
       <w:r>
@@ -4950,13 +5080,10 @@
         <w:jc w:val="both"/>
       </w:pPr>
       <w:r>
-        <w:t xml:space="preserve">The interaction model was </w:t>
-      </w:r>
-      <w:r>
-        <w:t xml:space="preserve">far better than the null and the reward phase model </w:t>
-      </w:r>
-      <w:r>
-        <w:t xml:space="preserve">in terms of the out-of-sample prediction and the amount of variance explained (Table 1). </w:t>
+        <w:t xml:space="preserve">The interaction model best predicted the hit rates </w:t>
+      </w:r>
+      <w:r>
+        <w:t xml:space="preserve">(Table 1). </w:t>
       </w:r>
       <w:r>
         <w:t xml:space="preserve">This result </w:t>
@@ -4965,13 +5092,28 @@
         <w:t xml:space="preserve">points to the importance of the interaction between reward phase and reward magnitude in predicting hit rates. </w:t>
       </w:r>
       <w:r>
-        <w:t>Investigation of the posterior distribution of the interaction model (Figure 4)</w:t>
-      </w:r>
-      <w:r>
-        <w:t xml:space="preserve"> revealed that hit rates improved in the acquisition phase compared to the baseline. This change was more pronounced for low rewarded color </w:t>
-      </w:r>
-      <w:r>
-        <w:t xml:space="preserve">for which participants were 999 times more likely to be better in acquisition compared to baseline </w:t>
+        <w:t>T</w:t>
+      </w:r>
+      <w:r>
+        <w:t>he posterior distribution of the interaction model (Figure 4)</w:t>
+      </w:r>
+      <w:r>
+        <w:t xml:space="preserve"> revealed that hit rates improved in the acquisition phase compared to the baseline. This change was </w:t>
+      </w:r>
+      <w:r>
+        <w:t xml:space="preserve">present in both reward magnitude conditions, but </w:t>
+      </w:r>
+      <w:r>
+        <w:t xml:space="preserve">more </w:t>
+      </w:r>
+      <w:r>
+        <w:t>pronounced for low rewarded color</w:t>
+      </w:r>
+      <w:r>
+        <w:t>. In this condition</w:t>
+      </w:r>
+      <w:r>
+        <w:t xml:space="preserve"> participants were 999 times more likely to be better in acquisition compared to baseline </w:t>
       </w:r>
       <w:r>
         <w:t>(</w:t>
@@ -4983,31 +5125,31 @@
         <w:t xml:space="preserve">M = </w:t>
       </w:r>
       <w:r>
-        <w:t>-0.05</w:t>
+        <w:t>0.04</w:t>
       </w:r>
       <w:r>
         <w:t>; 95% HDI</w:t>
       </w:r>
       <w:r>
-        <w:t xml:space="preserve"> [-0.06</w:t>
+        <w:t xml:space="preserve"> [0.02</w:t>
       </w:r>
       <w:r>
         <w:t xml:space="preserve">, </w:t>
       </w:r>
       <w:r>
-        <w:t>0.02])</w:t>
-      </w:r>
-      <w:r>
-        <w:t xml:space="preserve">. In the high rewarded condition they were </w:t>
-      </w:r>
-      <w:r>
-        <w:t>33 times more likely that they were better in acquisition</w:t>
-      </w:r>
-      <w:r>
-        <w:t xml:space="preserve"> compared to baseline </w:t>
-      </w:r>
-      <w:r>
-        <w:t>(</w:t>
+        <w:t>0.06</w:t>
+      </w:r>
+      <w:r>
+        <w:t>])</w:t>
+      </w:r>
+      <w:r>
+        <w:t xml:space="preserve">. In the high rewarded condition they were 33 times more likely </w:t>
+      </w:r>
+      <w:r>
+        <w:t>to</w:t>
+      </w:r>
+      <w:r>
+        <w:t xml:space="preserve"> better in acquisition compared to baseline (</w:t>
       </w:r>
       <w:r>
         <w:rPr>
@@ -5016,53 +5158,78 @@
         <w:t xml:space="preserve">M = </w:t>
       </w:r>
       <w:r>
+        <w:t>0.02; 95% HDI [0.00, 0.04</w:t>
+      </w:r>
+      <w:r>
+        <w:t xml:space="preserve">]). </w:t>
+      </w:r>
+      <w:r>
+        <w:t xml:space="preserve">The evidence for the difference between the acquisition and the extinction phase was much weaker. </w:t>
+      </w:r>
+      <w:r>
+        <w:t>Participants were 8 times more likely to be less accurate in the extinction phase compared to the acquisition phase in the low rewarded condition (</w:t>
+      </w:r>
+      <w:r>
+        <w:rPr>
+          <w:i/>
+        </w:rPr>
+        <w:t xml:space="preserve">M = </w:t>
+      </w:r>
+      <w:r>
         <w:t>-</w:t>
       </w:r>
       <w:r>
-        <w:t>0.02; 95% HDI</w:t>
-      </w:r>
-      <w:r>
-        <w:t xml:space="preserve"> [-</w:t>
-      </w:r>
-      <w:r>
-        <w:t xml:space="preserve">0.04, </w:t>
-      </w:r>
-      <w:r>
         <w:t>0.</w:t>
       </w:r>
       <w:r>
-        <w:t>00</w:t>
-      </w:r>
-      <w:r>
-        <w:t>]</w:t>
-      </w:r>
-      <w:r>
-        <w:t xml:space="preserve">). </w:t>
-      </w:r>
-      <w:r>
-        <w:t xml:space="preserve"> </w:t>
-      </w:r>
-    </w:p>
-    <w:p>
-      <w:pPr>
-        <w:ind w:firstLine="284"/>
-      </w:pPr>
-    </w:p>
-    <w:p>
-      <w:pPr>
-        <w:ind w:firstLine="284"/>
-      </w:pPr>
-    </w:p>
-    <w:p>
-      <w:pPr>
-        <w:ind w:firstLine="284"/>
-      </w:pPr>
-      <w:r>
-        <w:t xml:space="preserve"> </w:t>
-      </w:r>
-    </w:p>
-    <w:p/>
-    <w:p/>
+        <w:t>01</w:t>
+      </w:r>
+      <w:r>
+        <w:t>; 95% HDI</w:t>
+      </w:r>
+      <w:r>
+        <w:t xml:space="preserve"> [-0.04</w:t>
+      </w:r>
+      <w:r>
+        <w:t xml:space="preserve">, </w:t>
+      </w:r>
+      <w:r>
+        <w:t>0.01</w:t>
+      </w:r>
+      <w:r>
+        <w:t>]), and 2 times in the high rewarded condition (</w:t>
+      </w:r>
+      <w:r>
+        <w:rPr>
+          <w:i/>
+        </w:rPr>
+        <w:t xml:space="preserve">M = </w:t>
+      </w:r>
+      <w:r>
+        <w:t>-</w:t>
+      </w:r>
+      <w:r>
+        <w:t>0.01; 95% HDI</w:t>
+      </w:r>
+      <w:r>
+        <w:t xml:space="preserve"> [-0.03</w:t>
+      </w:r>
+      <w:r>
+        <w:t xml:space="preserve">, </w:t>
+      </w:r>
+      <w:r>
+        <w:t>0.02</w:t>
+      </w:r>
+      <w:r>
+        <w:t xml:space="preserve">]). These results suggest that the participants were reliably more accurate in the acquisition phase compared to baseline, </w:t>
+      </w:r>
+      <w:r>
+        <w:t>and more so</w:t>
+      </w:r>
+      <w:r>
+        <w:t xml:space="preserve"> for the low rewarded color. There was also evidence for the drop in their accuracy in the extinction phase for the low rewarded, but not high rewarded color. </w:t>
+      </w:r>
+    </w:p>
     <w:p>
       <w:pPr>
         <w:rPr>
@@ -5503,6 +5670,7 @@
           </w:tcPr>
           <w:p>
             <w:r>
+              <w:lastRenderedPageBreak/>
               <w:t>Null</w:t>
             </w:r>
           </w:p>
@@ -5724,6 +5892,7 @@
       <w:r>
         <w:rPr>
           <w:b/>
+          <w:noProof/>
           <w:sz w:val="20"/>
         </w:rPr>
         <w:drawing>
@@ -5791,10 +5960,11 @@
           </wp:anchor>
         </w:drawing>
       </w:r>
-      <w:commentRangeStart w:id="20"/>
+      <w:commentRangeStart w:id="13"/>
       <w:r>
         <w:rPr>
           <w:b/>
+          <w:noProof/>
         </w:rPr>
         <w:drawing>
           <wp:anchor distT="0" distB="0" distL="114300" distR="114300" simplePos="0" relativeHeight="251660288" behindDoc="0" locked="0" layoutInCell="1" allowOverlap="1" wp14:anchorId="21EB82EB" wp14:editId="0CA8CD58">
@@ -5855,12 +6025,12 @@
           </wp:anchor>
         </w:drawing>
       </w:r>
-      <w:commentRangeEnd w:id="20"/>
+      <w:commentRangeEnd w:id="13"/>
       <w:r>
         <w:rPr>
           <w:rStyle w:val="CommentReference"/>
         </w:rPr>
-        <w:commentReference w:id="20"/>
+        <w:commentReference w:id="13"/>
       </w:r>
     </w:p>
     <w:p>
@@ -5910,185 +6080,6 @@
     </w:p>
     <w:p>
       <w:pPr>
-        <w:rPr>
-          <w:sz w:val="20"/>
-        </w:rPr>
-      </w:pPr>
-    </w:p>
-    <w:p>
-      <w:pPr>
-        <w:rPr>
-          <w:sz w:val="20"/>
-        </w:rPr>
-      </w:pPr>
-    </w:p>
-    <w:p>
-      <w:pPr>
-        <w:rPr>
-          <w:sz w:val="20"/>
-        </w:rPr>
-      </w:pPr>
-    </w:p>
-    <w:p>
-      <w:pPr>
-        <w:rPr>
-          <w:sz w:val="20"/>
-        </w:rPr>
-      </w:pPr>
-    </w:p>
-    <w:p>
-      <w:pPr>
-        <w:rPr>
-          <w:sz w:val="20"/>
-        </w:rPr>
-      </w:pPr>
-    </w:p>
-    <w:p>
-      <w:pPr>
-        <w:rPr>
-          <w:sz w:val="20"/>
-        </w:rPr>
-      </w:pPr>
-    </w:p>
-    <w:p>
-      <w:pPr>
-        <w:rPr>
-          <w:sz w:val="20"/>
-        </w:rPr>
-      </w:pPr>
-    </w:p>
-    <w:p>
-      <w:pPr>
-        <w:rPr>
-          <w:sz w:val="20"/>
-        </w:rPr>
-      </w:pPr>
-    </w:p>
-    <w:p>
-      <w:pPr>
-        <w:rPr>
-          <w:sz w:val="20"/>
-        </w:rPr>
-      </w:pPr>
-    </w:p>
-    <w:p>
-      <w:pPr>
-        <w:pStyle w:val="ListParagraph"/>
-        <w:numPr>
-          <w:ilvl w:val="0"/>
-          <w:numId w:val="38"/>
-        </w:numPr>
-      </w:pPr>
-      <w:r>
-        <w:t>The winning model:</w:t>
-      </w:r>
-    </w:p>
-    <w:p>
-      <w:pPr>
-        <w:pStyle w:val="ListParagraph"/>
-        <w:numPr>
-          <w:ilvl w:val="1"/>
-          <w:numId w:val="38"/>
-        </w:numPr>
-      </w:pPr>
-      <w:r>
-        <w:t xml:space="preserve">Plot – pirate, but only with the distribution and maybe with the </w:t>
-      </w:r>
-      <w:proofErr w:type="spellStart"/>
-      <w:r>
-        <w:t>CrI</w:t>
-      </w:r>
-      <w:proofErr w:type="spellEnd"/>
-    </w:p>
-    <w:p>
-      <w:pPr>
-        <w:pStyle w:val="ListParagraph"/>
-        <w:numPr>
-          <w:ilvl w:val="1"/>
-          <w:numId w:val="38"/>
-        </w:numPr>
-      </w:pPr>
-      <w:r>
-        <w:t>Posterior predictive checks (</w:t>
-      </w:r>
-      <w:proofErr w:type="spellStart"/>
-      <w:r>
-        <w:t>pp_check</w:t>
-      </w:r>
-      <w:proofErr w:type="spellEnd"/>
-      <w:r>
-        <w:t xml:space="preserve">, </w:t>
-      </w:r>
-      <w:proofErr w:type="spellStart"/>
-      <w:r>
-        <w:t>stat_grouped</w:t>
-      </w:r>
-      <w:proofErr w:type="spellEnd"/>
-      <w:r>
-        <w:t xml:space="preserve"> plot for every condition for the winning model)</w:t>
-      </w:r>
-      <w:r>
-        <w:t xml:space="preserve"> </w:t>
-      </w:r>
-    </w:p>
-    <w:p>
-      <w:pPr>
-        <w:pStyle w:val="ListParagraph"/>
-        <w:numPr>
-          <w:ilvl w:val="1"/>
-          <w:numId w:val="38"/>
-        </w:numPr>
-      </w:pPr>
-      <w:r>
-        <w:t xml:space="preserve">Evidence that the winning model converged (just trace plots for fixed effects) </w:t>
-      </w:r>
-      <w:proofErr w:type="spellStart"/>
-      <w:r>
-        <w:t>bayesplot</w:t>
-      </w:r>
-      <w:proofErr w:type="spellEnd"/>
-      <w:r>
-        <w:t xml:space="preserve"> package for the trace plots (Antonio’s e-mail)</w:t>
-      </w:r>
-    </w:p>
-    <w:p>
-      <w:pPr>
-        <w:pStyle w:val="ListParagraph"/>
-        <w:numPr>
-          <w:ilvl w:val="1"/>
-          <w:numId w:val="38"/>
-        </w:numPr>
-      </w:pPr>
-      <w:r>
-        <w:t>Inference</w:t>
-      </w:r>
-    </w:p>
-    <w:p>
-      <w:pPr>
-        <w:pStyle w:val="ListParagraph"/>
-        <w:numPr>
-          <w:ilvl w:val="2"/>
-          <w:numId w:val="38"/>
-        </w:numPr>
-      </w:pPr>
-      <w:r>
-        <w:t>Probability (in percent) that there is a difference</w:t>
-      </w:r>
-    </w:p>
-    <w:p>
-      <w:pPr>
-        <w:pStyle w:val="ListParagraph"/>
-        <w:numPr>
-          <w:ilvl w:val="2"/>
-          <w:numId w:val="38"/>
-        </w:numPr>
-      </w:pPr>
-      <w:r>
-        <w:t>Evidence ratios for comparing different conditions</w:t>
-      </w:r>
-    </w:p>
-    <w:p>
-      <w:pPr>
         <w:pStyle w:val="Heading2"/>
         <w:spacing w:before="0" w:after="240"/>
       </w:pPr>
@@ -6097,168 +6088,152 @@
       </w:r>
     </w:p>
     <w:p>
-      <w:r>
-        <w:t>Raw data – always plot in the same fashion as the posterior</w:t>
-      </w:r>
-    </w:p>
-    <w:p>
-      <w:r>
-        <w:t>Evidence that the winning model converged (just trace plots</w:t>
-      </w:r>
-      <w:r>
-        <w:t xml:space="preserve"> for fixed effects</w:t>
-      </w:r>
-      <w:r>
-        <w:t>)</w:t>
-      </w:r>
-      <w:r>
-        <w:t xml:space="preserve"> </w:t>
-      </w:r>
-      <w:proofErr w:type="spellStart"/>
-      <w:r>
-        <w:t>bayesplot</w:t>
-      </w:r>
-      <w:proofErr w:type="spellEnd"/>
-      <w:r>
-        <w:t xml:space="preserve"> package for the trace plots (Antonio’s e-mail)</w:t>
-      </w:r>
-    </w:p>
-    <w:p>
-      <w:pPr>
-        <w:pStyle w:val="ListParagraph"/>
-        <w:numPr>
-          <w:ilvl w:val="0"/>
-          <w:numId w:val="38"/>
-        </w:numPr>
-      </w:pPr>
-      <w:r>
-        <w:t>Model comparison</w:t>
-      </w:r>
-    </w:p>
-    <w:p/>
-    <w:p>
-      <w:pPr>
-        <w:pStyle w:val="ListParagraph"/>
-        <w:numPr>
-          <w:ilvl w:val="0"/>
-          <w:numId w:val="38"/>
-        </w:numPr>
-      </w:pPr>
-      <w:r>
-        <w:t>The winning model:</w:t>
-      </w:r>
-    </w:p>
-    <w:p>
-      <w:pPr>
-        <w:pStyle w:val="ListParagraph"/>
-        <w:numPr>
-          <w:ilvl w:val="1"/>
-          <w:numId w:val="38"/>
-        </w:numPr>
-      </w:pPr>
-      <w:r>
-        <w:t>Plot</w:t>
-      </w:r>
-      <w:r>
-        <w:t xml:space="preserve"> –</w:t>
-      </w:r>
-      <w:r>
-        <w:t xml:space="preserve"> pirate, but only with the distribution and maybe with the </w:t>
-      </w:r>
-      <w:proofErr w:type="spellStart"/>
-      <w:r>
-        <w:t>CrI</w:t>
-      </w:r>
-      <w:proofErr w:type="spellEnd"/>
-    </w:p>
-    <w:p>
-      <w:pPr>
-        <w:pStyle w:val="ListParagraph"/>
-        <w:numPr>
-          <w:ilvl w:val="1"/>
-          <w:numId w:val="38"/>
-        </w:numPr>
-      </w:pPr>
-      <w:r>
-        <w:t>Posterior predictive checks</w:t>
-      </w:r>
-      <w:r>
-        <w:t xml:space="preserve"> (</w:t>
-      </w:r>
-      <w:proofErr w:type="spellStart"/>
-      <w:r>
-        <w:t>pp_check</w:t>
-      </w:r>
-      <w:proofErr w:type="spellEnd"/>
+      <w:pPr>
+        <w:spacing w:line="480" w:lineRule="auto"/>
+        <w:ind w:firstLine="284"/>
+        <w:jc w:val="both"/>
+      </w:pPr>
+      <w:r>
+        <w:t xml:space="preserve">The interaction model was also the best one in predicting reaction times (Table 1). Participants were reliably faster in the acquisition compared to the baseline phase. </w:t>
+      </w:r>
+      <w:r>
+        <w:t xml:space="preserve">In the high reward condition they were infinitely more likely (full distribution of the difference below 0) to be faster in the acquisition compared to the baseline phase </w:t>
+      </w:r>
+      <w:r>
+        <w:t>(</w:t>
+      </w:r>
+      <w:r>
+        <w:rPr>
+          <w:i/>
+        </w:rPr>
+        <w:t xml:space="preserve">M = </w:t>
+      </w:r>
+      <w:r>
+        <w:t>-21.2 s; 95% HDI [-29.8</w:t>
+      </w:r>
       <w:r>
         <w:t xml:space="preserve">, </w:t>
       </w:r>
-      <w:proofErr w:type="spellStart"/>
-      <w:r>
-        <w:t>stat_grouped</w:t>
-      </w:r>
-      <w:proofErr w:type="spellEnd"/>
-      <w:r>
-        <w:t xml:space="preserve"> plot for every condition for the winning model)</w:t>
-      </w:r>
-    </w:p>
-    <w:p>
-      <w:pPr>
-        <w:pStyle w:val="ListParagraph"/>
-        <w:numPr>
-          <w:ilvl w:val="1"/>
-          <w:numId w:val="38"/>
-        </w:numPr>
-      </w:pPr>
-      <w:r>
-        <w:t>Bayes R2</w:t>
-      </w:r>
-      <w:r>
-        <w:t xml:space="preserve"> (put it in a table for all models: WAIC, WAIC weights, and </w:t>
-      </w:r>
-      <w:proofErr w:type="spellStart"/>
-      <w:r>
-        <w:t>bayes</w:t>
-      </w:r>
-      <w:proofErr w:type="spellEnd"/>
-      <w:r>
-        <w:t xml:space="preserve"> R2)</w:t>
-      </w:r>
-    </w:p>
-    <w:p>
-      <w:pPr>
-        <w:pStyle w:val="ListParagraph"/>
-        <w:numPr>
-          <w:ilvl w:val="1"/>
-          <w:numId w:val="38"/>
-        </w:numPr>
-      </w:pPr>
-      <w:r>
-        <w:t>Inference</w:t>
-      </w:r>
-    </w:p>
-    <w:p>
-      <w:pPr>
-        <w:pStyle w:val="ListParagraph"/>
-        <w:numPr>
-          <w:ilvl w:val="2"/>
-          <w:numId w:val="38"/>
-        </w:numPr>
-      </w:pPr>
-      <w:r>
-        <w:t>Probability (in percent) that there is a difference</w:t>
-      </w:r>
-    </w:p>
-    <w:p>
-      <w:pPr>
-        <w:pStyle w:val="ListParagraph"/>
-        <w:numPr>
-          <w:ilvl w:val="2"/>
-          <w:numId w:val="38"/>
-        </w:numPr>
-      </w:pPr>
-      <w:r>
-        <w:t>Evidence ratios for comparing different conditions</w:t>
+      <w:r>
+        <w:t>-12.3</w:t>
+      </w:r>
+      <w:r>
+        <w:t>]).</w:t>
+      </w:r>
+      <w:r>
+        <w:t xml:space="preserve"> In the low reward condition they were 332 times more likely to be faster in acquisition </w:t>
+      </w:r>
+      <w:r>
+        <w:t>(</w:t>
+      </w:r>
+      <w:r>
+        <w:rPr>
+          <w:i/>
+        </w:rPr>
+        <w:t xml:space="preserve">M = </w:t>
+      </w:r>
+      <w:r>
+        <w:t>-</w:t>
+      </w:r>
+      <w:r>
+        <w:t>14</w:t>
+      </w:r>
+      <w:r>
+        <w:t>.</w:t>
+      </w:r>
+      <w:r>
+        <w:t>5</w:t>
+      </w:r>
+      <w:r>
+        <w:t xml:space="preserve"> s</w:t>
+      </w:r>
+      <w:r>
+        <w:t>; 95% HDI [-24</w:t>
+      </w:r>
+      <w:r>
+        <w:t>.</w:t>
+      </w:r>
+      <w:r>
+        <w:t>7</w:t>
+      </w:r>
+      <w:r>
+        <w:t xml:space="preserve">, </w:t>
+      </w:r>
+      <w:r>
+        <w:t>-4.63</w:t>
+      </w:r>
+      <w:r>
+        <w:t>]).</w:t>
+      </w:r>
+      <w:r>
+        <w:t xml:space="preserve"> We found little evidence for the change in reaction times between the acquisition and the extinction phase. For the high reward participants were 2 times more likely to be slower in extinction </w:t>
+      </w:r>
+      <w:r>
+        <w:t>(</w:t>
+      </w:r>
+      <w:r>
+        <w:rPr>
+          <w:i/>
+        </w:rPr>
+        <w:t xml:space="preserve">M = </w:t>
+      </w:r>
+      <w:r>
+        <w:t>2.26</w:t>
+      </w:r>
+      <w:r>
+        <w:t xml:space="preserve"> s</w:t>
+      </w:r>
+      <w:r>
+        <w:t>; 95% HDI [-6</w:t>
+      </w:r>
+      <w:r>
+        <w:t xml:space="preserve">.8, </w:t>
+      </w:r>
+      <w:r>
+        <w:t>11.0</w:t>
+      </w:r>
+      <w:r>
+        <w:t>])</w:t>
+      </w:r>
+      <w:r>
+        <w:t xml:space="preserve">, </w:t>
+      </w:r>
+      <w:r>
+        <w:t xml:space="preserve">while for the low condition they were only 1.05 times more likely to be faster in extinction </w:t>
+      </w:r>
+      <w:r>
+        <w:t>(</w:t>
+      </w:r>
+      <w:r>
+        <w:rPr>
+          <w:i/>
+        </w:rPr>
+        <w:t xml:space="preserve">M = </w:t>
+      </w:r>
+      <w:r>
+        <w:t>-0.15</w:t>
+      </w:r>
+      <w:r>
+        <w:t xml:space="preserve"> s</w:t>
+      </w:r>
+      <w:r>
+        <w:t>; 95% HDI [-10.9</w:t>
+      </w:r>
+      <w:r>
+        <w:t xml:space="preserve">, </w:t>
+      </w:r>
+      <w:r>
+        <w:t>10.3</w:t>
+      </w:r>
+      <w:r>
+        <w:t>])</w:t>
+      </w:r>
+      <w:r>
+        <w:t xml:space="preserve">. These results indicate that the participants were faster in the condition in which they could earn rewards, </w:t>
+      </w:r>
+      <w:r>
+        <w:lastRenderedPageBreak/>
+        <w:t xml:space="preserve">and more so in the condition with higher probability of earning a reward. Also, there is no evidence for the change in the reaction times when the rewards were no longer available. </w:t>
       </w:r>
     </w:p>
     <w:p>
@@ -6267,6 +6242,59 @@
         <w:spacing w:before="0" w:after="240"/>
       </w:pPr>
       <w:r>
+        <w:t>Training effects</w:t>
+      </w:r>
+    </w:p>
+    <w:p>
+      <w:pPr>
+        <w:spacing w:line="480" w:lineRule="auto"/>
+        <w:ind w:firstLine="284"/>
+        <w:jc w:val="both"/>
+      </w:pPr>
+      <w:r>
+        <w:t>There is a possibility t</w:t>
+      </w:r>
+      <w:r>
+        <w:t xml:space="preserve">hat the improvement </w:t>
+      </w:r>
+      <w:r>
+        <w:t xml:space="preserve">in performance </w:t>
+      </w:r>
+      <w:r>
+        <w:t>from baseline to acquisition is a tra</w:t>
+      </w:r>
+      <w:r>
+        <w:t>ining effect. In order to investigate this,</w:t>
+      </w:r>
+      <w:bookmarkStart w:id="14" w:name="_GoBack"/>
+      <w:bookmarkEnd w:id="14"/>
+      <w:r>
+        <w:t xml:space="preserve"> we have plotted the hit rates and reaction times across every half of the three reward phases (</w:t>
+      </w:r>
+      <w:commentRangeStart w:id="15"/>
+      <w:r>
+        <w:rPr>
+          <w:highlight w:val="yellow"/>
+        </w:rPr>
+        <w:t>Figure XXX in the supplementary materials</w:t>
+      </w:r>
+      <w:commentRangeEnd w:id="15"/>
+      <w:r>
+        <w:rPr>
+          <w:rStyle w:val="CommentReference"/>
+        </w:rPr>
+        <w:commentReference w:id="15"/>
+      </w:r>
+      <w:r>
+        <w:t xml:space="preserve">). These plots show no improved performance during the baseline phase, and the improved performance from the beginning of the acquisition phase. </w:t>
+      </w:r>
+    </w:p>
+    <w:p>
+      <w:pPr>
+        <w:pStyle w:val="Heading2"/>
+        <w:spacing w:before="0" w:after="240"/>
+      </w:pPr>
+      <w:r>
         <w:t>SSVEP amplitudes</w:t>
       </w:r>
     </w:p>
@@ -6277,7 +6305,6 @@
     </w:p>
     <w:p>
       <w:r>
-        <w:lastRenderedPageBreak/>
         <w:t xml:space="preserve">Evidence that the winning model converged (just trace plots for fixed effects) </w:t>
       </w:r>
       <w:proofErr w:type="spellStart"/>
@@ -6783,6 +6810,7 @@
           </w:tcPr>
           <w:p>
             <w:r>
+              <w:lastRenderedPageBreak/>
               <w:t>Reward magnitude X reward phase + attention</w:t>
             </w:r>
           </w:p>
@@ -7146,30 +7174,30 @@
       <w:r>
         <w:t xml:space="preserve">Visualization and statistical analyses were performed using </w:t>
       </w:r>
-      <w:commentRangeStart w:id="21"/>
+      <w:commentRangeStart w:id="16"/>
       <w:r>
         <w:t>R</w:t>
       </w:r>
-      <w:commentRangeEnd w:id="21"/>
+      <w:commentRangeEnd w:id="16"/>
       <w:r>
         <w:rPr>
           <w:rStyle w:val="CommentReference"/>
         </w:rPr>
-        <w:commentReference w:id="21"/>
+        <w:commentReference w:id="16"/>
       </w:r>
       <w:r>
         <w:t xml:space="preserve"> v3.4.4 via </w:t>
       </w:r>
-      <w:commentRangeStart w:id="22"/>
+      <w:commentRangeStart w:id="17"/>
       <w:r>
         <w:t xml:space="preserve">RStudio </w:t>
       </w:r>
-      <w:commentRangeEnd w:id="22"/>
+      <w:commentRangeEnd w:id="17"/>
       <w:r>
         <w:rPr>
           <w:rStyle w:val="CommentReference"/>
         </w:rPr>
-        <w:commentReference w:id="22"/>
+        <w:commentReference w:id="17"/>
       </w:r>
       <w:r>
         <w:t>v1.1.453. We used the following packages (and their respective dependencies):</w:t>
@@ -7188,7 +7216,7 @@
         <w:tab/>
         <w:t xml:space="preserve">data manipulation: </w:t>
       </w:r>
-      <w:commentRangeStart w:id="23"/>
+      <w:commentRangeStart w:id="18"/>
       <w:proofErr w:type="spellStart"/>
       <w:r>
         <w:t>tidyverse</w:t>
@@ -7197,12 +7225,12 @@
       <w:r>
         <w:t xml:space="preserve"> </w:t>
       </w:r>
-      <w:commentRangeEnd w:id="23"/>
+      <w:commentRangeEnd w:id="18"/>
       <w:r>
         <w:rPr>
           <w:rStyle w:val="CommentReference"/>
         </w:rPr>
-        <w:commentReference w:id="23"/>
+        <w:commentReference w:id="18"/>
       </w:r>
       <w:r>
         <w:t>v1.2.1;</w:t>
@@ -7221,7 +7249,7 @@
         <w:tab/>
         <w:t xml:space="preserve">statistical analyses: </w:t>
       </w:r>
-      <w:commentRangeStart w:id="24"/>
+      <w:commentRangeStart w:id="19"/>
       <w:proofErr w:type="spellStart"/>
       <w:r>
         <w:t>Rmisc</w:t>
@@ -7230,12 +7258,12 @@
       <w:r>
         <w:t xml:space="preserve"> </w:t>
       </w:r>
-      <w:commentRangeEnd w:id="24"/>
+      <w:commentRangeEnd w:id="19"/>
       <w:r>
         <w:rPr>
           <w:rStyle w:val="CommentReference"/>
         </w:rPr>
-        <w:commentReference w:id="24"/>
+        <w:commentReference w:id="19"/>
       </w:r>
       <w:r>
         <w:t>v1.5, brms v2.3.1;</w:t>
@@ -7262,7 +7290,7 @@
       <w:r>
         <w:t xml:space="preserve"> v0.9.2, </w:t>
       </w:r>
-      <w:commentRangeStart w:id="25"/>
+      <w:commentRangeStart w:id="20"/>
       <w:proofErr w:type="spellStart"/>
       <w:r>
         <w:t>yarrr</w:t>
@@ -7271,17 +7299,17 @@
       <w:r>
         <w:t xml:space="preserve"> </w:t>
       </w:r>
-      <w:commentRangeEnd w:id="25"/>
+      <w:commentRangeEnd w:id="20"/>
       <w:r>
         <w:rPr>
           <w:rStyle w:val="CommentReference"/>
         </w:rPr>
-        <w:commentReference w:id="25"/>
+        <w:commentReference w:id="20"/>
       </w:r>
       <w:r>
         <w:t xml:space="preserve">v0.1.5, </w:t>
       </w:r>
-      <w:commentRangeStart w:id="26"/>
+      <w:commentRangeStart w:id="21"/>
       <w:proofErr w:type="spellStart"/>
       <w:r>
         <w:t>viridis</w:t>
@@ -7290,17 +7318,17 @@
       <w:r>
         <w:t xml:space="preserve"> </w:t>
       </w:r>
-      <w:commentRangeEnd w:id="26"/>
+      <w:commentRangeEnd w:id="21"/>
       <w:r>
         <w:rPr>
           <w:rStyle w:val="CommentReference"/>
         </w:rPr>
-        <w:commentReference w:id="26"/>
+        <w:commentReference w:id="21"/>
       </w:r>
       <w:r>
         <w:t xml:space="preserve">v0.5.1, </w:t>
       </w:r>
-      <w:commentRangeStart w:id="27"/>
+      <w:commentRangeStart w:id="22"/>
       <w:proofErr w:type="spellStart"/>
       <w:r>
         <w:t>eegUtils</w:t>
@@ -7309,12 +7337,12 @@
       <w:r>
         <w:t xml:space="preserve"> </w:t>
       </w:r>
-      <w:commentRangeEnd w:id="27"/>
+      <w:commentRangeEnd w:id="22"/>
       <w:r>
         <w:rPr>
           <w:rStyle w:val="CommentReference"/>
         </w:rPr>
-        <w:commentReference w:id="27"/>
+        <w:commentReference w:id="22"/>
       </w:r>
       <w:r>
         <w:t>v0.2.0,</w:t>
@@ -7350,7 +7378,7 @@
         <w:tab/>
         <w:t xml:space="preserve">report generation: </w:t>
       </w:r>
-      <w:commentRangeStart w:id="28"/>
+      <w:commentRangeStart w:id="23"/>
       <w:proofErr w:type="spellStart"/>
       <w:r>
         <w:t>pacman</w:t>
@@ -7359,17 +7387,17 @@
       <w:r>
         <w:t xml:space="preserve"> </w:t>
       </w:r>
-      <w:commentRangeEnd w:id="28"/>
+      <w:commentRangeEnd w:id="23"/>
       <w:r>
         <w:rPr>
           <w:rStyle w:val="CommentReference"/>
         </w:rPr>
-        <w:commentReference w:id="28"/>
+        <w:commentReference w:id="23"/>
       </w:r>
       <w:r>
         <w:t xml:space="preserve">v0.4.6, </w:t>
       </w:r>
-      <w:commentRangeStart w:id="29"/>
+      <w:commentRangeStart w:id="24"/>
       <w:proofErr w:type="spellStart"/>
       <w:r>
         <w:t>knitr</w:t>
@@ -7378,12 +7406,12 @@
       <w:r>
         <w:t xml:space="preserve"> </w:t>
       </w:r>
-      <w:commentRangeEnd w:id="29"/>
+      <w:commentRangeEnd w:id="24"/>
       <w:r>
         <w:rPr>
           <w:rStyle w:val="CommentReference"/>
         </w:rPr>
-        <w:commentReference w:id="29"/>
+        <w:commentReference w:id="24"/>
       </w:r>
       <w:r>
         <w:t>v1.20.</w:t>
@@ -7525,7 +7553,7 @@
       <w:r>
         <w:t xml:space="preserve">We would like to thank </w:t>
       </w:r>
-      <w:commentRangeStart w:id="30"/>
+      <w:commentRangeStart w:id="25"/>
       <w:r>
         <w:t xml:space="preserve">Dr. Inez </w:t>
       </w:r>
@@ -7537,12 +7565,12 @@
       <w:r>
         <w:t xml:space="preserve"> </w:t>
       </w:r>
-      <w:commentRangeEnd w:id="30"/>
+      <w:commentRangeEnd w:id="25"/>
       <w:r>
         <w:rPr>
           <w:rStyle w:val="CommentReference"/>
         </w:rPr>
-        <w:commentReference w:id="30"/>
+        <w:commentReference w:id="25"/>
       </w:r>
       <w:r>
         <w:t>for help with data collection.</w:t>
@@ -7817,7 +7845,7 @@
         </w:rPr>
         <w:t xml:space="preserve">Raw and pre-processed data, </w:t>
       </w:r>
-      <w:commentRangeStart w:id="31"/>
+      <w:commentRangeStart w:id="26"/>
       <w:r>
         <w:rPr>
           <w:rFonts w:eastAsia="Times New Roman"/>
@@ -7839,12 +7867,12 @@
         </w:rPr>
         <w:t>erials</w:t>
       </w:r>
-      <w:commentRangeEnd w:id="31"/>
+      <w:commentRangeEnd w:id="26"/>
       <w:r>
         <w:rPr>
           <w:rStyle w:val="CommentReference"/>
         </w:rPr>
-        <w:commentReference w:id="31"/>
+        <w:commentReference w:id="26"/>
       </w:r>
       <w:r>
         <w:rPr>
@@ -7853,7 +7881,7 @@
         </w:rPr>
         <w:t xml:space="preserve">, and analysis scripts are available </w:t>
       </w:r>
-      <w:commentRangeStart w:id="32"/>
+      <w:commentRangeStart w:id="27"/>
       <w:r>
         <w:rPr>
           <w:rFonts w:eastAsia="Times New Roman"/>
@@ -7861,12 +7889,12 @@
         </w:rPr>
         <w:t>at</w:t>
       </w:r>
-      <w:commentRangeEnd w:id="32"/>
+      <w:commentRangeEnd w:id="27"/>
       <w:r>
         <w:rPr>
           <w:rStyle w:val="CommentReference"/>
         </w:rPr>
-        <w:commentReference w:id="32"/>
+        <w:commentReference w:id="27"/>
       </w:r>
       <w:r>
         <w:rPr>
@@ -7891,7 +7919,7 @@
       </w:r>
       <w:r>
         <w:rPr>
-          <w:rPrChange w:id="33" w:author="Antonio Schettino" w:date="2018-07-16T10:13:00Z">
+          <w:rPrChange w:id="28" w:author="Antonio Schettino" w:date="2018-07-16T10:13:00Z">
             <w:rPr>
               <w:rStyle w:val="Hyperlink"/>
               <w:rFonts w:eastAsia="Times New Roman"/>
@@ -8002,14 +8030,7 @@
           <w:noProof/>
           <w:szCs w:val="24"/>
         </w:rPr>
-        <w:t xml:space="preserve">Andersen, S. K., &amp; Müller, M. M. (2010). </w:t>
-      </w:r>
-      <w:r>
-        <w:rPr>
-          <w:noProof/>
-          <w:szCs w:val="24"/>
-        </w:rPr>
-        <w:t xml:space="preserve">Behavioral performance follows the time course of neural facilitation and suppression during cued shifts of feature-selective attention. </w:t>
+        <w:t xml:space="preserve">Andersen, S. K., &amp; Müller, M. M. (2010). Behavioral performance follows the time course of neural facilitation and suppression during cued shifts of feature-selective attention. </w:t>
       </w:r>
       <w:r>
         <w:rPr>
@@ -8561,7 +8582,7 @@
           <w:noProof/>
           <w:szCs w:val="24"/>
         </w:rPr>
-        <w:t xml:space="preserve">Maunsell, J. H. R. (2004). Neuronal representations of cognitive state: Reward or attention? </w:t>
+        <w:t xml:space="preserve">Gelman, A., Goodrich, B., Gabry, J., &amp; Ali, I. (2017). R-squared for Bayesian regression models. </w:t>
       </w:r>
       <w:r>
         <w:rPr>
@@ -8570,30 +8591,14 @@
           <w:noProof/>
           <w:szCs w:val="24"/>
         </w:rPr>
-        <w:t>Trends in Cognitive Sciences</w:t>
+        <w:t>Unpublished via Http://Www. Stat. Columbia. Edu/~ Gelman/Research/Unpublished.</w:t>
       </w:r>
       <w:r>
         <w:rPr>
           <w:noProof/>
           <w:szCs w:val="24"/>
         </w:rPr>
-        <w:t xml:space="preserve">, </w:t>
-      </w:r>
-      <w:r>
-        <w:rPr>
-          <w:i/>
-          <w:iCs/>
-          <w:noProof/>
-          <w:szCs w:val="24"/>
-        </w:rPr>
-        <w:t>8</w:t>
-      </w:r>
-      <w:r>
-        <w:rPr>
-          <w:noProof/>
-          <w:szCs w:val="24"/>
-        </w:rPr>
-        <w:t>(6), 261–265. https://doi.org/10.1016/j.tics.2004.04.003</w:t>
+        <w:t xml:space="preserve"> Retrieved from http://www.stat.columbia.edu/~gelman/research/unpublished/bayes_R2.pdf</w:t>
       </w:r>
     </w:p>
     <w:p>
@@ -8614,7 +8619,7 @@
           <w:noProof/>
           <w:szCs w:val="24"/>
         </w:rPr>
-        <w:t xml:space="preserve">Muller, M. M., Andersen, S., Trujillo, N. J., Valdes-Sosa, P., Malinowski, P., &amp; Hillyard, S. A. (2006). Feature-selective attention enhances color signals in early visual areas of the human brain. </w:t>
+        <w:t xml:space="preserve">Gelman, A., &amp; Rubin, D. B. (1992). Inference from Iterative Simulation Using Multiple Sequences. </w:t>
       </w:r>
       <w:r>
         <w:rPr>
@@ -8623,7 +8628,7 @@
           <w:noProof/>
           <w:szCs w:val="24"/>
         </w:rPr>
-        <w:t>Proceedings of the National Academy of Sciences</w:t>
+        <w:t>Statistical Science</w:t>
       </w:r>
       <w:r>
         <w:rPr>
@@ -8639,14 +8644,14 @@
           <w:noProof/>
           <w:szCs w:val="24"/>
         </w:rPr>
-        <w:t>103</w:t>
+        <w:t>7</w:t>
       </w:r>
       <w:r>
         <w:rPr>
           <w:noProof/>
           <w:szCs w:val="24"/>
         </w:rPr>
-        <w:t>(38), 14250–14254. https://doi.org/10.1073/pnas.0606668103</w:t>
+        <w:t>(4), 457–472. https://doi.org/10.1214/ss/1177011136</w:t>
       </w:r>
     </w:p>
     <w:p>
@@ -8667,7 +8672,7 @@
           <w:noProof/>
           <w:szCs w:val="24"/>
         </w:rPr>
-        <w:t xml:space="preserve">Norcia, A. M., Appelbaum, L. G., Ales, J. M., Cottereau, B. R., &amp; Rossion, B. (2015). The steady-state visual evoked potential in vision research : A review. </w:t>
+        <w:t xml:space="preserve">Kruschke, J. K. (2014). </w:t>
       </w:r>
       <w:r>
         <w:rPr>
@@ -8676,14 +8681,14 @@
           <w:noProof/>
           <w:szCs w:val="24"/>
         </w:rPr>
-        <w:t>Journal of Vision</w:t>
+        <w:t>Doing Bayesian data analysis: A tutorial with R, JAGS, and Stan, second edition</w:t>
       </w:r>
       <w:r>
         <w:rPr>
           <w:noProof/>
           <w:szCs w:val="24"/>
         </w:rPr>
-        <w:t xml:space="preserve">, </w:t>
+        <w:t xml:space="preserve">. </w:t>
       </w:r>
       <w:r>
         <w:rPr>
@@ -8692,14 +8697,14 @@
           <w:noProof/>
           <w:szCs w:val="24"/>
         </w:rPr>
-        <w:t>15</w:t>
+        <w:t>Doing Bayesian Data Analysis: A Tutorial with R, JAGS, and Stan, Second Edition</w:t>
       </w:r>
       <w:r>
         <w:rPr>
           <w:noProof/>
           <w:szCs w:val="24"/>
         </w:rPr>
-        <w:t>(6), 1–46. https://doi.org/10.1167/15.6.4.doi</w:t>
+        <w:t xml:space="preserve"> (2nd ed.). Elsevier Inc. https://doi.org/10.1016/B978-0-12-405888-0.09999-2</w:t>
       </w:r>
     </w:p>
     <w:p>
@@ -8720,7 +8725,7 @@
           <w:noProof/>
           <w:szCs w:val="24"/>
         </w:rPr>
-        <w:t xml:space="preserve">Roelfsema, P. R., van Ooyen, A., &amp; Watanabe, T. (2010). Perceptual learning rules based on reinforcers and attention. </w:t>
+        <w:t xml:space="preserve">Maunsell, J. H. R. (2004). Neuronal representations of cognitive state: Reward or attention? </w:t>
       </w:r>
       <w:r>
         <w:rPr>
@@ -8745,14 +8750,14 @@
           <w:noProof/>
           <w:szCs w:val="24"/>
         </w:rPr>
-        <w:t>14</w:t>
+        <w:t>8</w:t>
       </w:r>
       <w:r>
         <w:rPr>
           <w:noProof/>
           <w:szCs w:val="24"/>
         </w:rPr>
-        <w:t>(2), 64–71. https://doi.org/10.1016/j.tics.2009.11.005</w:t>
+        <w:t>(6), 261–265. https://doi.org/10.1016/j.tics.2004.04.003</w:t>
       </w:r>
     </w:p>
     <w:p>
@@ -8773,7 +8778,39 @@
           <w:noProof/>
           <w:szCs w:val="24"/>
         </w:rPr>
-        <w:t>Team, Rs. (2015). RStudio: Integrated Development for R. Boston, MA: RStudio, Inc. Retrieved from http://www.rstudio.com/</w:t>
+        <w:t xml:space="preserve">Muller, M. M., Andersen, S., Trujillo, N. J., Valdes-Sosa, P., Malinowski, P., &amp; Hillyard, S. A. (2006). Feature-selective attention enhances color signals in early visual areas of the human brain. </w:t>
+      </w:r>
+      <w:r>
+        <w:rPr>
+          <w:i/>
+          <w:iCs/>
+          <w:noProof/>
+          <w:szCs w:val="24"/>
+        </w:rPr>
+        <w:t>Proceedings of the National Academy of Sciences</w:t>
+      </w:r>
+      <w:r>
+        <w:rPr>
+          <w:noProof/>
+          <w:szCs w:val="24"/>
+        </w:rPr>
+        <w:t xml:space="preserve">, </w:t>
+      </w:r>
+      <w:r>
+        <w:rPr>
+          <w:i/>
+          <w:iCs/>
+          <w:noProof/>
+          <w:szCs w:val="24"/>
+        </w:rPr>
+        <w:t>103</w:t>
+      </w:r>
+      <w:r>
+        <w:rPr>
+          <w:noProof/>
+          <w:szCs w:val="24"/>
+        </w:rPr>
+        <w:t>(38), 14250–14254. https://doi.org/10.1073/pnas.0606668103</w:t>
       </w:r>
     </w:p>
     <w:p>
@@ -8786,6 +8823,7 @@
         <w:ind w:left="480" w:hanging="480"/>
         <w:rPr>
           <w:noProof/>
+          <w:szCs w:val="24"/>
         </w:rPr>
       </w:pPr>
       <w:r>
@@ -8793,7 +8831,7 @@
           <w:noProof/>
           <w:szCs w:val="24"/>
         </w:rPr>
-        <w:t xml:space="preserve">Van der Does, A. J. W. (2002). </w:t>
+        <w:t xml:space="preserve">Norcia, A. M., Appelbaum, L. G., Ales, J. M., Cottereau, B. R., &amp; Rossion, B. (2015). The steady-state visual evoked potential in vision research : A review. </w:t>
       </w:r>
       <w:r>
         <w:rPr>
@@ -8801,9 +8839,15 @@
           <w:iCs/>
           <w:noProof/>
           <w:szCs w:val="24"/>
-          <w:lang w:val="nl-BE"/>
-        </w:rPr>
-        <w:t xml:space="preserve">Handleiding bij de Nederlandse versie van beck depression inventory—second edition (BDI-II-NL). </w:t>
+        </w:rPr>
+        <w:t>Journal of Vision</w:t>
+      </w:r>
+      <w:r>
+        <w:rPr>
+          <w:noProof/>
+          <w:szCs w:val="24"/>
+        </w:rPr>
+        <w:t xml:space="preserve">, </w:t>
       </w:r>
       <w:r>
         <w:rPr>
@@ -8812,7 +8856,43 @@
           <w:noProof/>
           <w:szCs w:val="24"/>
         </w:rPr>
-        <w:t xml:space="preserve">[The Dutch version of the Beck depression </w:t>
+        <w:t>15</w:t>
+      </w:r>
+      <w:r>
+        <w:rPr>
+          <w:noProof/>
+          <w:szCs w:val="24"/>
+        </w:rPr>
+        <w:t xml:space="preserve">(6), </w:t>
+      </w:r>
+      <w:r>
+        <w:rPr>
+          <w:noProof/>
+          <w:szCs w:val="24"/>
+        </w:rPr>
+        <w:lastRenderedPageBreak/>
+        <w:t>1–46. https://doi.org/10.1167/15.6.4.doi</w:t>
+      </w:r>
+    </w:p>
+    <w:p>
+      <w:pPr>
+        <w:widowControl w:val="0"/>
+        <w:autoSpaceDE w:val="0"/>
+        <w:autoSpaceDN w:val="0"/>
+        <w:adjustRightInd w:val="0"/>
+        <w:spacing w:after="0" w:line="480" w:lineRule="auto"/>
+        <w:ind w:left="480" w:hanging="480"/>
+        <w:rPr>
+          <w:noProof/>
+          <w:szCs w:val="24"/>
+        </w:rPr>
+      </w:pPr>
+      <w:r>
+        <w:rPr>
+          <w:noProof/>
+          <w:szCs w:val="24"/>
+        </w:rPr>
+        <w:t xml:space="preserve">Roelfsema, P. R., van Ooyen, A., &amp; Watanabe, T. (2010). Perceptual learning rules based on reinforcers and attention. </w:t>
       </w:r>
       <w:r>
         <w:rPr>
@@ -8821,15 +8901,103 @@
           <w:noProof/>
           <w:szCs w:val="24"/>
         </w:rPr>
-        <w:lastRenderedPageBreak/>
-        <w:t>inventory].</w:t>
+        <w:t>Trends in Cognitive Sciences</w:t>
       </w:r>
       <w:r>
         <w:rPr>
           <w:noProof/>
           <w:szCs w:val="24"/>
         </w:rPr>
+        <w:t xml:space="preserve">, </w:t>
+      </w:r>
+      <w:r>
+        <w:rPr>
+          <w:i/>
+          <w:iCs/>
+          <w:noProof/>
+          <w:szCs w:val="24"/>
+        </w:rPr>
+        <w:t>14</w:t>
+      </w:r>
+      <w:r>
+        <w:rPr>
+          <w:noProof/>
+          <w:szCs w:val="24"/>
+        </w:rPr>
+        <w:t>(2), 64–71. https://doi.org/10.1016/j.tics.2009.11.005</w:t>
+      </w:r>
+    </w:p>
+    <w:p>
+      <w:pPr>
+        <w:widowControl w:val="0"/>
+        <w:autoSpaceDE w:val="0"/>
+        <w:autoSpaceDN w:val="0"/>
+        <w:adjustRightInd w:val="0"/>
+        <w:spacing w:after="0" w:line="480" w:lineRule="auto"/>
+        <w:ind w:left="480" w:hanging="480"/>
+        <w:rPr>
+          <w:noProof/>
+          <w:szCs w:val="24"/>
+        </w:rPr>
+      </w:pPr>
+      <w:r>
+        <w:rPr>
+          <w:noProof/>
+          <w:szCs w:val="24"/>
+        </w:rPr>
+        <w:t xml:space="preserve">Van der Does, A. J. W. (2002). </w:t>
+      </w:r>
+      <w:r>
+        <w:rPr>
+          <w:i/>
+          <w:iCs/>
+          <w:noProof/>
+          <w:szCs w:val="24"/>
+        </w:rPr>
+        <w:t>Handleiding bij de Nederlandse versie van beck depression inventory—second edition (BDI-II-NL). [The Dutch version of the Beck depression inventory].</w:t>
+      </w:r>
+      <w:r>
+        <w:rPr>
+          <w:noProof/>
+          <w:szCs w:val="24"/>
+        </w:rPr>
         <w:t xml:space="preserve"> Amsterdam: Harcourt.</w:t>
+      </w:r>
+    </w:p>
+    <w:p>
+      <w:pPr>
+        <w:widowControl w:val="0"/>
+        <w:autoSpaceDE w:val="0"/>
+        <w:autoSpaceDN w:val="0"/>
+        <w:adjustRightInd w:val="0"/>
+        <w:spacing w:after="0" w:line="480" w:lineRule="auto"/>
+        <w:ind w:left="480" w:hanging="480"/>
+        <w:rPr>
+          <w:noProof/>
+        </w:rPr>
+      </w:pPr>
+      <w:r>
+        <w:rPr>
+          <w:noProof/>
+          <w:szCs w:val="24"/>
+        </w:rPr>
+        <w:t xml:space="preserve">Watanabe, S. (2010). Asymptotic Equivalence of Bayes Cross Validation and Widely Applicable Information Criterion in Singular Learning Theory, </w:t>
+      </w:r>
+      <w:r>
+        <w:rPr>
+          <w:i/>
+          <w:iCs/>
+          <w:noProof/>
+          <w:szCs w:val="24"/>
+        </w:rPr>
+        <w:t>11</w:t>
+      </w:r>
+      <w:r>
+        <w:rPr>
+          <w:noProof/>
+          <w:szCs w:val="24"/>
+        </w:rPr>
+        <w:t>, 3571–3594. Retrieved from http://arxiv.org/abs/1004.2316</w:t>
       </w:r>
     </w:p>
     <w:p>
@@ -8863,7 +9031,7 @@
 
 <file path=word/comments.xml><?xml version="1.0" encoding="utf-8"?>
 <w:comments xmlns:wpc="http://schemas.microsoft.com/office/word/2010/wordprocessingCanvas" xmlns:cx="http://schemas.microsoft.com/office/drawing/2014/chartex" xmlns:cx1="http://schemas.microsoft.com/office/drawing/2015/9/8/chartex" xmlns:mc="http://schemas.openxmlformats.org/markup-compatibility/2006" xmlns:o="urn:schemas-microsoft-com:office:office" xmlns:r="http://schemas.openxmlformats.org/officeDocument/2006/relationships" xmlns:m="http://schemas.openxmlformats.org/officeDocument/2006/math" xmlns:v="urn:schemas-microsoft-com:vml" xmlns:wp14="http://schemas.microsoft.com/office/word/2010/wordprocessingDrawing" xmlns:wp="http://schemas.openxmlformats.org/drawingml/2006/wordprocessingDrawing" xmlns:w10="urn:schemas-microsoft-com:office:word" xmlns:w="http://schemas.openxmlformats.org/wordprocessingml/2006/main" xmlns:w14="http://schemas.microsoft.com/office/word/2010/wordml" xmlns:w15="http://schemas.microsoft.com/office/word/2012/wordml" xmlns:w16se="http://schemas.microsoft.com/office/word/2015/wordml/symex" xmlns:wpg="http://schemas.microsoft.com/office/word/2010/wordprocessingGroup" xmlns:wpi="http://schemas.microsoft.com/office/word/2010/wordprocessingInk" xmlns:wne="http://schemas.microsoft.com/office/word/2006/wordml" xmlns:wps="http://schemas.microsoft.com/office/word/2010/wordprocessingShape" mc:Ignorable="w14 w15 w16se wp14">
-  <w:comment w:id="2" w:author="Antonio Schettino" w:date="2018-07-16T14:00:00Z" w:initials="AS">
+  <w:comment w:id="0" w:author="Antonio Schettino" w:date="2018-07-16T14:00:00Z" w:initials="AS">
     <w:p>
       <w:pPr>
         <w:pStyle w:val="CommentText"/>
@@ -8879,7 +9047,7 @@
       </w:r>
     </w:p>
   </w:comment>
-  <w:comment w:id="6" w:author="Antonio Schettino" w:date="2018-07-16T12:50:00Z" w:initials="AS">
+  <w:comment w:id="1" w:author="Antonio Schettino" w:date="2018-07-16T12:50:00Z" w:initials="AS">
     <w:p>
       <w:pPr>
         <w:pStyle w:val="CommentText"/>
@@ -8895,7 +9063,7 @@
       </w:r>
     </w:p>
   </w:comment>
-  <w:comment w:id="7" w:author="Antonio Schettino" w:date="2018-07-16T11:46:00Z" w:initials="AS">
+  <w:comment w:id="2" w:author="Antonio Schettino" w:date="2018-07-16T11:46:00Z" w:initials="AS">
     <w:p>
       <w:pPr>
         <w:pStyle w:val="CommentText"/>
@@ -8945,7 +9113,7 @@
       </w:r>
     </w:p>
   </w:comment>
-  <w:comment w:id="8" w:author="Antonio Schettino" w:date="2018-07-16T11:51:00Z" w:initials="AS">
+  <w:comment w:id="3" w:author="Antonio Schettino" w:date="2018-07-16T11:51:00Z" w:initials="AS">
     <w:p>
       <w:pPr>
         <w:pStyle w:val="CommentText"/>
@@ -8990,7 +9158,7 @@
       </w:r>
     </w:p>
   </w:comment>
-  <w:comment w:id="9" w:author="Antonio Schettino" w:date="2018-07-16T11:52:00Z" w:initials="AS">
+  <w:comment w:id="4" w:author="Antonio Schettino" w:date="2018-07-16T11:52:00Z" w:initials="AS">
     <w:p>
       <w:pPr>
         <w:pStyle w:val="CommentText"/>
@@ -9027,7 +9195,7 @@
       </w:r>
     </w:p>
   </w:comment>
-  <w:comment w:id="10" w:author="Antonio Schettino" w:date="2018-07-16T12:07:00Z" w:initials="AS">
+  <w:comment w:id="5" w:author="Antonio Schettino" w:date="2018-07-16T12:07:00Z" w:initials="AS">
     <w:p>
       <w:pPr>
         <w:pStyle w:val="CommentText"/>
@@ -9096,7 +9264,7 @@
       </w:r>
     </w:p>
   </w:comment>
-  <w:comment w:id="11" w:author="Antonio Schettino" w:date="2018-07-16T12:01:00Z" w:initials="AS">
+  <w:comment w:id="6" w:author="Antonio Schettino" w:date="2018-07-16T12:01:00Z" w:initials="AS">
     <w:p>
       <w:pPr>
         <w:pStyle w:val="CommentText"/>
@@ -9138,7 +9306,7 @@
       </w:r>
     </w:p>
   </w:comment>
-  <w:comment w:id="12" w:author="Antonio Schettino" w:date="2018-07-16T12:31:00Z" w:initials="AS">
+  <w:comment w:id="7" w:author="Antonio Schettino" w:date="2018-07-16T12:31:00Z" w:initials="AS">
     <w:p>
       <w:pPr>
         <w:pStyle w:val="CommentText"/>
@@ -9154,7 +9322,7 @@
       </w:r>
     </w:p>
   </w:comment>
-  <w:comment w:id="13" w:author="Antonio Schettino" w:date="2018-07-16T14:10:00Z" w:initials="AS">
+  <w:comment w:id="8" w:author="Antonio Schettino" w:date="2018-07-16T14:10:00Z" w:initials="AS">
     <w:p>
       <w:pPr>
         <w:pStyle w:val="CommentText"/>
@@ -9170,7 +9338,7 @@
       </w:r>
     </w:p>
   </w:comment>
-  <w:comment w:id="14" w:author="Ivan Grahek" w:date="2018-08-10T19:47:00Z" w:initials="IG">
+  <w:comment w:id="9" w:author="Ivan Grahek" w:date="2018-08-10T19:47:00Z" w:initials="IG">
     <w:p>
       <w:pPr>
         <w:pStyle w:val="CommentText"/>
@@ -9186,7 +9354,7 @@
       </w:r>
     </w:p>
   </w:comment>
-  <w:comment w:id="15" w:author="Antonio Schettino" w:date="2018-07-16T11:01:00Z" w:initials="AS">
+  <w:comment w:id="10" w:author="Antonio Schettino" w:date="2018-07-16T11:01:00Z" w:initials="AS">
     <w:p>
       <w:pPr>
         <w:pStyle w:val="CommentText"/>
@@ -9226,7 +9394,7 @@
       </w:r>
     </w:p>
   </w:comment>
-  <w:comment w:id="16" w:author="Antonio Schettino" w:date="2018-07-16T11:04:00Z" w:initials="AS">
+  <w:comment w:id="11" w:author="Antonio Schettino" w:date="2018-07-16T11:04:00Z" w:initials="AS">
     <w:p>
       <w:pPr>
         <w:pStyle w:val="CommentText"/>
@@ -9242,7 +9410,7 @@
       </w:r>
     </w:p>
   </w:comment>
-  <w:comment w:id="17" w:author="Ivan Grahek" w:date="2018-08-10T20:29:00Z" w:initials="IG">
+  <w:comment w:id="12" w:author="Ivan Grahek" w:date="2018-08-10T20:57:00Z" w:initials="IG">
     <w:p>
       <w:pPr>
         <w:pStyle w:val="CommentText"/>
@@ -9254,11 +9422,11 @@
         <w:annotationRef/>
       </w:r>
       <w:r>
-        <w:t xml:space="preserve">Add here that the trace plots can be found online. </w:t>
+        <w:t>This plot should always look exactly like the posterior plot</w:t>
       </w:r>
     </w:p>
   </w:comment>
-  <w:comment w:id="19" w:author="Ivan Grahek" w:date="2018-08-10T20:57:00Z" w:initials="IG">
+  <w:comment w:id="13" w:author="Ivan Grahek" w:date="2018-08-10T20:33:00Z" w:initials="IG">
     <w:p>
       <w:pPr>
         <w:pStyle w:val="CommentText"/>
@@ -9270,11 +9438,11 @@
         <w:annotationRef/>
       </w:r>
       <w:r>
-        <w:t>This plot should always look exactly like the posterior plot</w:t>
+        <w:t xml:space="preserve">Pirate plot only with the distribution and maybe the credible intervals </w:t>
       </w:r>
     </w:p>
   </w:comment>
-  <w:comment w:id="20" w:author="Ivan Grahek" w:date="2018-08-10T20:33:00Z" w:initials="IG">
+  <w:comment w:id="15" w:author="Ivan Grahek" w:date="2018-08-17T12:04:00Z" w:initials="IG">
     <w:p>
       <w:pPr>
         <w:pStyle w:val="CommentText"/>
@@ -9286,11 +9454,11 @@
         <w:annotationRef/>
       </w:r>
       <w:r>
-        <w:t xml:space="preserve">Pirate plot only with the distribution and maybe the credible intervals </w:t>
+        <w:t>Make this figure</w:t>
       </w:r>
     </w:p>
   </w:comment>
-  <w:comment w:id="21" w:author="Antonio Schettino" w:date="2018-07-16T11:21:00Z" w:initials="AS">
+  <w:comment w:id="16" w:author="Antonio Schettino" w:date="2018-07-16T11:21:00Z" w:initials="AS">
     <w:p>
       <w:pPr>
         <w:pStyle w:val="CommentText"/>
@@ -9319,7 +9487,7 @@
       </w:r>
     </w:p>
   </w:comment>
-  <w:comment w:id="22" w:author="Antonio Schettino" w:date="2018-07-16T11:21:00Z" w:initials="AS">
+  <w:comment w:id="17" w:author="Antonio Schettino" w:date="2018-07-16T11:21:00Z" w:initials="AS">
     <w:p>
       <w:pPr>
         <w:pStyle w:val="CommentText"/>
@@ -9348,7 +9516,7 @@
       </w:r>
     </w:p>
   </w:comment>
-  <w:comment w:id="23" w:author="Antonio Schettino" w:date="2018-07-16T11:22:00Z" w:initials="AS">
+  <w:comment w:id="18" w:author="Antonio Schettino" w:date="2018-07-16T11:22:00Z" w:initials="AS">
     <w:p>
       <w:pPr>
         <w:pStyle w:val="CommentText"/>
@@ -9393,7 +9561,7 @@
       </w:r>
     </w:p>
   </w:comment>
-  <w:comment w:id="24" w:author="Antonio Schettino" w:date="2018-07-16T11:22:00Z" w:initials="AS">
+  <w:comment w:id="19" w:author="Antonio Schettino" w:date="2018-07-16T11:22:00Z" w:initials="AS">
     <w:p>
       <w:pPr>
         <w:pStyle w:val="CommentText"/>
@@ -9430,7 +9598,7 @@
       </w:r>
     </w:p>
   </w:comment>
-  <w:comment w:id="25" w:author="Antonio Schettino" w:date="2018-07-16T11:34:00Z" w:initials="AS">
+  <w:comment w:id="20" w:author="Antonio Schettino" w:date="2018-07-16T11:34:00Z" w:initials="AS">
     <w:p>
       <w:pPr>
         <w:pStyle w:val="CommentText"/>
@@ -9475,7 +9643,7 @@
       </w:r>
     </w:p>
   </w:comment>
-  <w:comment w:id="26" w:author="Antonio Schettino" w:date="2018-07-16T11:34:00Z" w:initials="AS">
+  <w:comment w:id="21" w:author="Antonio Schettino" w:date="2018-07-16T11:34:00Z" w:initials="AS">
     <w:p>
       <w:pPr>
         <w:pStyle w:val="CommentText"/>
@@ -9525,7 +9693,7 @@
       </w:r>
     </w:p>
   </w:comment>
-  <w:comment w:id="27" w:author="Antonio Schettino" w:date="2018-07-16T11:35:00Z" w:initials="AS">
+  <w:comment w:id="22" w:author="Antonio Schettino" w:date="2018-07-16T11:35:00Z" w:initials="AS">
     <w:p>
       <w:pPr>
         <w:pStyle w:val="CommentText"/>
@@ -9586,7 +9754,7 @@
       </w:r>
     </w:p>
   </w:comment>
-  <w:comment w:id="28" w:author="Antonio Schettino" w:date="2018-07-16T11:35:00Z" w:initials="AS">
+  <w:comment w:id="23" w:author="Antonio Schettino" w:date="2018-07-16T11:35:00Z" w:initials="AS">
     <w:p>
       <w:pPr>
         <w:pStyle w:val="CommentText"/>
@@ -9631,7 +9799,7 @@
       </w:r>
     </w:p>
   </w:comment>
-  <w:comment w:id="29" w:author="Antonio Schettino" w:date="2018-07-16T11:35:00Z" w:initials="AS">
+  <w:comment w:id="24" w:author="Antonio Schettino" w:date="2018-07-16T11:35:00Z" w:initials="AS">
     <w:p>
       <w:pPr>
         <w:pStyle w:val="CommentText"/>
@@ -9673,7 +9841,7 @@
       </w:r>
     </w:p>
   </w:comment>
-  <w:comment w:id="30" w:author="Antonio Schettino" w:date="2018-07-16T10:06:00Z" w:initials="AS">
+  <w:comment w:id="25" w:author="Antonio Schettino" w:date="2018-07-16T10:06:00Z" w:initials="AS">
     <w:p>
       <w:pPr>
         <w:pStyle w:val="CommentText"/>
@@ -9689,7 +9857,7 @@
       </w:r>
     </w:p>
   </w:comment>
-  <w:comment w:id="31" w:author="Antonio Schettino" w:date="2018-07-16T10:12:00Z" w:initials="AS">
+  <w:comment w:id="26" w:author="Antonio Schettino" w:date="2018-07-16T10:12:00Z" w:initials="AS">
     <w:p>
       <w:pPr>
         <w:pStyle w:val="CommentText"/>
@@ -9705,7 +9873,7 @@
       </w:r>
     </w:p>
   </w:comment>
-  <w:comment w:id="32" w:author="Antonio Schettino" w:date="2018-07-16T10:13:00Z" w:initials="AS">
+  <w:comment w:id="27" w:author="Antonio Schettino" w:date="2018-07-16T10:13:00Z" w:initials="AS">
     <w:p>
       <w:pPr>
         <w:pStyle w:val="CommentText"/>
@@ -9751,9 +9919,9 @@
   <w15:commentEx w15:paraId="171E3DC0" w15:done="0"/>
   <w15:commentEx w15:paraId="180818F3" w15:done="0"/>
   <w15:commentEx w15:paraId="12338931" w15:done="0"/>
-  <w15:commentEx w15:paraId="5E553540" w15:done="0"/>
   <w15:commentEx w15:paraId="19DE6DA3" w15:done="0"/>
   <w15:commentEx w15:paraId="3B81D22F" w15:done="0"/>
+  <w15:commentEx w15:paraId="3BD3C21A" w15:done="0"/>
   <w15:commentEx w15:paraId="63717165" w15:done="0"/>
   <w15:commentEx w15:paraId="239DB1CA" w15:done="0"/>
   <w15:commentEx w15:paraId="3D603343" w15:done="0"/>
@@ -9953,7 +10121,7 @@
             <w:noProof/>
             <w:szCs w:val="24"/>
           </w:rPr>
-          <w:t>26</w:t>
+          <w:t>27</w:t>
         </w:r>
         <w:r>
           <w:rPr>
@@ -13406,11 +13574,11 @@
 
 <file path=word/people.xml><?xml version="1.0" encoding="utf-8"?>
 <w15:people xmlns:wpc="http://schemas.microsoft.com/office/word/2010/wordprocessingCanvas" xmlns:cx="http://schemas.microsoft.com/office/drawing/2014/chartex" xmlns:cx1="http://schemas.microsoft.com/office/drawing/2015/9/8/chartex" xmlns:mc="http://schemas.openxmlformats.org/markup-compatibility/2006" xmlns:o="urn:schemas-microsoft-com:office:office" xmlns:r="http://schemas.openxmlformats.org/officeDocument/2006/relationships" xmlns:m="http://schemas.openxmlformats.org/officeDocument/2006/math" xmlns:v="urn:schemas-microsoft-com:vml" xmlns:wp14="http://schemas.microsoft.com/office/word/2010/wordprocessingDrawing" xmlns:wp="http://schemas.openxmlformats.org/drawingml/2006/wordprocessingDrawing" xmlns:w10="urn:schemas-microsoft-com:office:word" xmlns:w="http://schemas.openxmlformats.org/wordprocessingml/2006/main" xmlns:w14="http://schemas.microsoft.com/office/word/2010/wordml" xmlns:w15="http://schemas.microsoft.com/office/word/2012/wordml" xmlns:w16se="http://schemas.microsoft.com/office/word/2015/wordml/symex" xmlns:wpg="http://schemas.microsoft.com/office/word/2010/wordprocessingGroup" xmlns:wpi="http://schemas.microsoft.com/office/word/2010/wordprocessingInk" xmlns:wne="http://schemas.microsoft.com/office/word/2006/wordml" xmlns:wps="http://schemas.microsoft.com/office/word/2010/wordprocessingShape" mc:Ignorable="w14 w15 w16se wp14">
+  <w15:person w15:author="Antonio Schettino">
+    <w15:presenceInfo w15:providerId="None" w15:userId="Antonio Schettino"/>
+  </w15:person>
   <w15:person w15:author="Ivan Grahek">
     <w15:presenceInfo w15:providerId="AD" w15:userId="S-1-5-21-4030456262-320625612-449655040-202850"/>
-  </w15:person>
-  <w15:person w15:author="Antonio Schettino">
-    <w15:presenceInfo w15:providerId="None" w15:userId="Antonio Schettino"/>
   </w15:person>
 </w15:people>
 </file>
@@ -13855,6 +14023,7 @@
   <w:style w:type="character" w:default="1" w:styleId="DefaultParagraphFont">
     <w:name w:val="Default Paragraph Font"/>
     <w:uiPriority w:val="1"/>
+    <w:semiHidden/>
     <w:unhideWhenUsed/>
   </w:style>
   <w:style w:type="table" w:default="1" w:styleId="TableNormal">
@@ -14319,6 +14488,21 @@
     </w:pPr>
     <w:tblPr/>
   </w:style>
+  <w:style w:type="character" w:customStyle="1" w:styleId="fontstyle11">
+    <w:name w:val="fontstyle11"/>
+    <w:basedOn w:val="DefaultParagraphFont"/>
+    <w:rsid w:val="00057693"/>
+    <w:rPr>
+      <w:rFonts w:ascii="LMRoman8-Regular" w:hAnsi="LMRoman8-Regular" w:hint="default"/>
+      <w:b w:val="0"/>
+      <w:bCs w:val="0"/>
+      <w:i w:val="0"/>
+      <w:iCs w:val="0"/>
+      <w:color w:val="000000"/>
+      <w:sz w:val="16"/>
+      <w:szCs w:val="16"/>
+    </w:rPr>
+  </w:style>
 </w:styles>
 </file>
 
@@ -14588,7 +14772,7 @@
 </file>
 
 <file path=customXml/itemProps1.xml><?xml version="1.0" encoding="utf-8"?>
-<ds:datastoreItem xmlns:ds="http://schemas.openxmlformats.org/officeDocument/2006/customXml" ds:itemID="{07D2CF41-EA7E-4E4E-9992-A7F545B3DA3F}">
+<ds:datastoreItem xmlns:ds="http://schemas.openxmlformats.org/officeDocument/2006/customXml" ds:itemID="{4C938CAD-5E9A-45CC-8260-0D1410AB7993}">
   <ds:schemaRefs>
     <ds:schemaRef ds:uri="http://schemas.openxmlformats.org/officeDocument/2006/bibliography"/>
   </ds:schemaRefs>

</xml_diff>

<commit_message>
Adding the additional analyses of training effects.
</commit_message>
<xml_diff>
--- a/manuscript/SSVEPs & reward.docx
+++ b/manuscript/SSVEPs & reward.docx
@@ -316,7 +316,13 @@
         <w:t>,</w:t>
       </w:r>
       <w:r>
-        <w:t xml:space="preserve"> we investigated the influence of reward presence and magnitude on the allocation of sustained feature-based attention using steady-state visual evoked potentials (SSVEPs). SSVEPs represent oscillatory responses of the visual cortex and allow for tracking of simultaneous allocation of attention toward multiple features. We recorded EEG in 40 participants while they completed the Random Dot Kinematogram task. Dots of two colors were tagged with different frequencies. On each trial</w:t>
+        <w:t xml:space="preserve"> we investigated the influence of reward presence and </w:t>
+      </w:r>
+      <w:r>
+        <w:t>probability</w:t>
+      </w:r>
+      <w:r>
+        <w:t xml:space="preserve"> on the allocation of sustained feature-based attention using steady-state visual evoked potentials (SSVEPs). SSVEPs represent oscillatory responses of the visual cortex and allow for tracking of simultaneous allocation of attention toward multiple features. We recorded EEG in 40 participants while they completed the Random Dot Kinematogram task. Dots of two colors were tagged with different frequencies. On each trial</w:t>
       </w:r>
       <w:r>
         <w:t>,</w:t>
@@ -336,7 +342,19 @@
         <w:commentReference w:id="0"/>
       </w:r>
       <w:r>
-        <w:t>), and that the two colors were paired with high or low probability of earning a reward. In the third block (test) participants could not earn any rewards. Participants were faster and more accurate in the training and test blocks compared to baseline. No effect of reward magnitude on behavior was found. SSVEP amplitudes were increased for attended compared to unattended color. The amplitudes were decreased in training compared to baseline and test blocks. While the amplitude of the high-reward color remained the same across the blocks, the amplitude of the low-reward color was reduced in the training block. These results provide first evidence that SSVEPs can be used to detect the influence of rewards on feature-based sustained attention. Also, they provide an insight into the dynamics and trade-offs related to processing of features linked to different reward magnitudes.</w:t>
+        <w:t xml:space="preserve">), and that the two colors were paired with high or low probability of earning a reward. In the third block (test) participants could not earn any rewards. Participants were faster and more accurate in the training and test blocks compared to baseline. No effect of reward </w:t>
+      </w:r>
+      <w:r>
+        <w:t>probability</w:t>
+      </w:r>
+      <w:r>
+        <w:t xml:space="preserve"> on behavior was found. SSVEP amplitudes were increased for attended compared to unattended color. The amplitudes were decreased in training compared to baseline and test blocks. While the amplitude of the high-reward color remained the same across the blocks, the amplitude of the low-reward color was reduced in the training block. These results provide first evidence that SSVEPs can be used to detect the influence of rewards on feature-based sustained attention. Also, they provide an insight into the dynamics and trade-offs related to processing of features linked to different reward </w:t>
+      </w:r>
+      <w:r>
+        <w:t>probabilitie</w:t>
+      </w:r>
+      <w:r>
+        <w:t>s.</w:t>
       </w:r>
     </w:p>
     <w:p>
@@ -2031,7 +2049,13 @@
         <w:jc w:val="both"/>
       </w:pPr>
       <w:r>
-        <w:t>Our goal is to use SSVEPs in order to, for the first time, assess the influence of reward magnitude on sustained feature-based attention. How this fits with the theoretical models presented in the first part of the intro?</w:t>
+        <w:t xml:space="preserve">Our goal is to use SSVEPs in order to, for the first time, assess the influence of reward </w:t>
+      </w:r>
+      <w:r>
+        <w:t>probability</w:t>
+      </w:r>
+      <w:r>
+        <w:t xml:space="preserve"> on sustained feature-based attention. How this fits with the theoretical models presented in the first part of the intro?</w:t>
       </w:r>
       <w:r>
         <w:t xml:space="preserve"> Present the main idea and design of the study. </w:t>
@@ -4887,7 +4911,13 @@
         <w:t xml:space="preserve"> that included only reward phase as the constant predictor and varying intercepts and slopes across subjects for this effect. To investigate the possible interaction between reward phase a</w:t>
       </w:r>
       <w:r>
-        <w:t xml:space="preserve">nd reward magnitude, we fitted the </w:t>
+        <w:t xml:space="preserve">nd reward </w:t>
+      </w:r>
+      <w:r>
+        <w:t>probability</w:t>
+      </w:r>
+      <w:r>
+        <w:t xml:space="preserve">, we fitted the </w:t>
       </w:r>
       <w:r>
         <w:rPr>
@@ -4920,7 +4950,19 @@
         <w:t xml:space="preserve">there are two additional models that, although possible to fit, do not make sense in the context of our experiment. </w:t>
       </w:r>
       <w:r>
-        <w:t xml:space="preserve">The model with only the effect of reward magnitude overlooks the fact that this effect will necessarily be most pronounced in the acquisition phase, thus interacting with the effect of reward phase. The same logic applies to the model with additive effects of reward phase and magnitude. </w:t>
+        <w:t xml:space="preserve">The model with only the effect of reward </w:t>
+      </w:r>
+      <w:r>
+        <w:t>probability</w:t>
+      </w:r>
+      <w:r>
+        <w:t xml:space="preserve"> overlooks the fact that this effect will necessarily be most pronounced in the acquisition phase, thus interacting with the effect of reward phase. The same logic applies to the model with additive effects of reward phase and </w:t>
+      </w:r>
+      <w:r>
+        <w:t>probability</w:t>
+      </w:r>
+      <w:r>
+        <w:t xml:space="preserve">. </w:t>
       </w:r>
     </w:p>
     <w:p>
@@ -5024,7 +5066,19 @@
               <w:rPr>
                 <w:i/>
               </w:rPr>
-              <w:t>Means and 95% HDIs of hit rates</w:t>
+              <w:t xml:space="preserve">Means and 95% HDIs of </w:t>
+            </w:r>
+            <w:r>
+              <w:rPr>
+                <w:i/>
+              </w:rPr>
+              <w:t xml:space="preserve"> raw </w:t>
+            </w:r>
+            <w:r>
+              <w:rPr>
+                <w:i/>
+              </w:rPr>
+              <w:t>hit rates</w:t>
             </w:r>
             <w:r>
               <w:rPr>
@@ -5069,7 +5123,10 @@
           </w:tcPr>
           <w:p>
             <w:r>
-              <w:t>Reward magnitude</w:t>
+              <w:t xml:space="preserve">Reward </w:t>
+            </w:r>
+            <w:r>
+              <w:t>probability</w:t>
             </w:r>
           </w:p>
         </w:tc>
@@ -5665,6 +5722,9 @@
         <w:ind w:firstLine="720"/>
       </w:pPr>
       <w:r>
+        <w:rPr>
+          <w:noProof/>
+        </w:rPr>
         <mc:AlternateContent>
           <mc:Choice Requires="wpg">
             <w:drawing>
@@ -5961,7 +6021,13 @@
         <w:t xml:space="preserve">This result </w:t>
       </w:r>
       <w:r>
-        <w:t xml:space="preserve">points to the importance of the interaction between reward phase and reward magnitude in predicting hit rates. </w:t>
+        <w:t xml:space="preserve">points to the importance of the interaction between reward phase and reward </w:t>
+      </w:r>
+      <w:r>
+        <w:t>probability</w:t>
+      </w:r>
+      <w:r>
+        <w:t xml:space="preserve"> in predicting hit rates. </w:t>
       </w:r>
       <w:r>
         <w:t>T</w:t>
@@ -6809,7 +6875,10 @@
           </w:tcPr>
           <w:p>
             <w:r>
-              <w:t>Reward magnitude</w:t>
+              <w:t xml:space="preserve">Reward </w:t>
+            </w:r>
+            <w:r>
+              <w:t>probability</w:t>
             </w:r>
           </w:p>
         </w:tc>
@@ -7286,6 +7355,7 @@
       <w:r>
         <w:rPr>
           <w:b/>
+          <w:noProof/>
         </w:rPr>
         <mc:AlternateContent>
           <mc:Choice Requires="wpg">
@@ -7948,7 +8018,10 @@
           </w:tcPr>
           <w:p>
             <w:r>
-              <w:t>Reward magnitude</w:t>
+              <w:t xml:space="preserve">Reward </w:t>
+            </w:r>
+            <w:r>
+              <w:t>probability</w:t>
             </w:r>
           </w:p>
         </w:tc>
@@ -8714,7 +8787,7 @@
         <mc:AlternateContent>
           <mc:Choice Requires="wpg">
             <w:drawing>
-              <wp:anchor distT="0" distB="0" distL="114300" distR="114300" simplePos="0" relativeHeight="251668480" behindDoc="0" locked="0" layoutInCell="1" allowOverlap="1" wp14:anchorId="58D330C4" wp14:editId="04604A5F">
+              <wp:anchor distT="0" distB="0" distL="114300" distR="114300" simplePos="0" relativeHeight="251672576" behindDoc="0" locked="0" layoutInCell="1" allowOverlap="1" wp14:anchorId="76261424" wp14:editId="1909F342">
                 <wp:simplePos x="0" y="0"/>
                 <wp:positionH relativeFrom="column">
                   <wp:posOffset>-25</wp:posOffset>
@@ -8722,10 +8795,10 @@
                 <wp:positionV relativeFrom="paragraph">
                   <wp:posOffset>24511</wp:posOffset>
                 </wp:positionV>
-                <wp:extent cx="6160650" cy="1911600"/>
-                <wp:effectExtent l="19050" t="19050" r="12065" b="12700"/>
+                <wp:extent cx="6146362" cy="1911600"/>
+                <wp:effectExtent l="19050" t="19050" r="26035" b="12700"/>
                 <wp:wrapSquare wrapText="bothSides"/>
-                <wp:docPr id="42" name="Group 16"/>
+                <wp:docPr id="4" name="Group 3"/>
                 <wp:cNvGraphicFramePr/>
                 <a:graphic xmlns:a="http://schemas.openxmlformats.org/drawingml/2006/main">
                   <a:graphicData uri="http://schemas.microsoft.com/office/word/2010/wordprocessingGroup">
@@ -8734,165 +8807,179 @@
                       <wpg:grpSpPr>
                         <a:xfrm>
                           <a:off x="0" y="0"/>
-                          <a:ext cx="6160650" cy="1911600"/>
+                          <a:ext cx="6146362" cy="1911600"/>
                           <a:chOff x="0" y="0"/>
-                          <a:chExt cx="6160650" cy="1911600"/>
+                          <a:chExt cx="6146362" cy="1911600"/>
                         </a:xfrm>
                       </wpg:grpSpPr>
-                      <pic:pic xmlns:pic="http://schemas.openxmlformats.org/drawingml/2006/picture">
-                        <pic:nvPicPr>
-                          <pic:cNvPr id="43" name="Picture 43"/>
-                          <pic:cNvPicPr>
-                            <a:picLocks noChangeAspect="1"/>
-                          </pic:cNvPicPr>
-                        </pic:nvPicPr>
-                        <pic:blipFill>
-                          <a:blip r:embed="rId19" cstate="print">
-                            <a:extLst>
-                              <a:ext uri="{28A0092B-C50C-407E-A947-70E740481C1C}">
-                                <a14:useLocalDpi xmlns:a14="http://schemas.microsoft.com/office/drawing/2010/main" val="0"/>
-                              </a:ext>
-                            </a:extLst>
-                          </a:blip>
-                          <a:stretch>
-                            <a:fillRect/>
-                          </a:stretch>
-                        </pic:blipFill>
-                        <pic:spPr>
+                      <wpg:grpSp>
+                        <wpg:cNvPr id="2" name="Group 2"/>
+                        <wpg:cNvGrpSpPr/>
+                        <wpg:grpSpPr>
                           <a:xfrm>
                             <a:off x="0" y="0"/>
                             <a:ext cx="3073181" cy="1911600"/>
+                            <a:chOff x="0" y="0"/>
+                            <a:chExt cx="3073181" cy="1911600"/>
                           </a:xfrm>
-                          <a:prstGeom prst="rect">
-                            <a:avLst/>
-                          </a:prstGeom>
-                          <a:ln>
+                        </wpg:grpSpPr>
+                        <pic:pic xmlns:pic="http://schemas.openxmlformats.org/drawingml/2006/picture">
+                          <pic:nvPicPr>
+                            <pic:cNvPr id="7" name="Picture 7"/>
+                            <pic:cNvPicPr>
+                              <a:picLocks noChangeAspect="1"/>
+                            </pic:cNvPicPr>
+                          </pic:nvPicPr>
+                          <pic:blipFill>
+                            <a:blip r:embed="rId19" cstate="print">
+                              <a:extLst>
+                                <a:ext uri="{28A0092B-C50C-407E-A947-70E740481C1C}">
+                                  <a14:useLocalDpi xmlns:a14="http://schemas.microsoft.com/office/drawing/2010/main" val="0"/>
+                                </a:ext>
+                              </a:extLst>
+                            </a:blip>
+                            <a:stretch>
+                              <a:fillRect/>
+                            </a:stretch>
+                          </pic:blipFill>
+                          <pic:spPr>
+                            <a:xfrm>
+                              <a:off x="0" y="0"/>
+                              <a:ext cx="3073181" cy="1911600"/>
+                            </a:xfrm>
+                            <a:prstGeom prst="rect">
+                              <a:avLst/>
+                            </a:prstGeom>
+                            <a:ln>
+                              <a:solidFill>
+                                <a:schemeClr val="bg1"/>
+                              </a:solidFill>
+                            </a:ln>
+                          </pic:spPr>
+                        </pic:pic>
+                        <wps:wsp>
+                          <wps:cNvPr id="8" name="Rectangle 8"/>
+                          <wps:cNvSpPr/>
+                          <wps:spPr>
+                            <a:xfrm>
+                              <a:off x="1049" y="1698120"/>
+                              <a:ext cx="233023" cy="161925"/>
+                            </a:xfrm>
+                            <a:prstGeom prst="rect">
+                              <a:avLst/>
+                            </a:prstGeom>
                             <a:solidFill>
                               <a:schemeClr val="bg1"/>
                             </a:solidFill>
-                          </a:ln>
-                        </pic:spPr>
-                      </pic:pic>
-                      <pic:pic xmlns:pic="http://schemas.openxmlformats.org/drawingml/2006/picture">
-                        <pic:nvPicPr>
-                          <pic:cNvPr id="44" name="Picture 44"/>
-                          <pic:cNvPicPr>
-                            <a:picLocks noChangeAspect="1"/>
-                          </pic:cNvPicPr>
-                        </pic:nvPicPr>
-                        <pic:blipFill>
-                          <a:blip r:embed="rId20" cstate="print">
-                            <a:extLst>
-                              <a:ext uri="{28A0092B-C50C-407E-A947-70E740481C1C}">
-                                <a14:useLocalDpi xmlns:a14="http://schemas.microsoft.com/office/drawing/2010/main" val="0"/>
-                              </a:ext>
-                            </a:extLst>
-                          </a:blip>
-                          <a:stretch>
-                            <a:fillRect/>
-                          </a:stretch>
-                        </pic:blipFill>
-                        <pic:spPr>
+                            <a:ln>
+                              <a:solidFill>
+                                <a:schemeClr val="bg1"/>
+                              </a:solidFill>
+                            </a:ln>
+                          </wps:spPr>
+                          <wps:style>
+                            <a:lnRef idx="2">
+                              <a:schemeClr val="accent1">
+                                <a:shade val="50000"/>
+                              </a:schemeClr>
+                            </a:lnRef>
+                            <a:fillRef idx="1">
+                              <a:schemeClr val="accent1"/>
+                            </a:fillRef>
+                            <a:effectRef idx="0">
+                              <a:schemeClr val="accent1"/>
+                            </a:effectRef>
+                            <a:fontRef idx="minor">
+                              <a:schemeClr val="lt1"/>
+                            </a:fontRef>
+                          </wps:style>
+                          <wps:bodyPr rtlCol="0" anchor="ctr"/>
+                        </wps:wsp>
+                      </wpg:grpSp>
+                      <wpg:grpSp>
+                        <wpg:cNvPr id="3" name="Group 3"/>
+                        <wpg:cNvGrpSpPr/>
+                        <wpg:grpSpPr>
                           <a:xfrm>
-                            <a:off x="3087469" y="0"/>
-                            <a:ext cx="3073181" cy="1911600"/>
+                            <a:off x="3058357" y="0"/>
+                            <a:ext cx="3088005" cy="1911600"/>
+                            <a:chOff x="3058357" y="0"/>
+                            <a:chExt cx="3088005" cy="1911600"/>
                           </a:xfrm>
-                          <a:prstGeom prst="rect">
-                            <a:avLst/>
-                          </a:prstGeom>
-                          <a:ln>
+                        </wpg:grpSpPr>
+                        <pic:pic xmlns:pic="http://schemas.openxmlformats.org/drawingml/2006/picture">
+                          <pic:nvPicPr>
+                            <pic:cNvPr id="5" name="Picture 5"/>
+                            <pic:cNvPicPr>
+                              <a:picLocks noChangeAspect="1"/>
+                            </pic:cNvPicPr>
+                          </pic:nvPicPr>
+                          <pic:blipFill>
+                            <a:blip r:embed="rId20" cstate="print">
+                              <a:extLst>
+                                <a:ext uri="{28A0092B-C50C-407E-A947-70E740481C1C}">
+                                  <a14:useLocalDpi xmlns:a14="http://schemas.microsoft.com/office/drawing/2010/main" val="0"/>
+                                </a:ext>
+                              </a:extLst>
+                            </a:blip>
+                            <a:stretch>
+                              <a:fillRect/>
+                            </a:stretch>
+                          </pic:blipFill>
+                          <pic:spPr>
+                            <a:xfrm>
+                              <a:off x="3073181" y="0"/>
+                              <a:ext cx="3073181" cy="1911600"/>
+                            </a:xfrm>
+                            <a:prstGeom prst="rect">
+                              <a:avLst/>
+                            </a:prstGeom>
+                            <a:ln>
+                              <a:solidFill>
+                                <a:schemeClr val="bg1"/>
+                              </a:solidFill>
+                            </a:ln>
+                          </pic:spPr>
+                        </pic:pic>
+                        <wps:wsp>
+                          <wps:cNvPr id="6" name="Rectangle 6"/>
+                          <wps:cNvSpPr/>
+                          <wps:spPr>
+                            <a:xfrm>
+                              <a:off x="3058357" y="1698119"/>
+                              <a:ext cx="233023" cy="161925"/>
+                            </a:xfrm>
+                            <a:prstGeom prst="rect">
+                              <a:avLst/>
+                            </a:prstGeom>
                             <a:solidFill>
                               <a:schemeClr val="bg1"/>
                             </a:solidFill>
-                          </a:ln>
-                        </pic:spPr>
-                      </pic:pic>
-                      <wps:wsp>
-                        <wps:cNvPr id="45" name="Rectangle 45"/>
-                        <wps:cNvSpPr/>
-                        <wps:spPr>
-                          <a:xfrm>
-                            <a:off x="3093281" y="1698120"/>
-                            <a:ext cx="233023" cy="161925"/>
-                          </a:xfrm>
-                          <a:prstGeom prst="rect">
-                            <a:avLst/>
-                          </a:prstGeom>
-                          <a:solidFill>
-                            <a:schemeClr val="bg1"/>
-                          </a:solidFill>
-                          <a:ln>
-                            <a:solidFill>
-                              <a:schemeClr val="bg1"/>
-                            </a:solidFill>
-                          </a:ln>
-                        </wps:spPr>
-                        <wps:style>
-                          <a:lnRef idx="2">
-                            <a:schemeClr val="accent1">
-                              <a:shade val="50000"/>
-                            </a:schemeClr>
-                          </a:lnRef>
-                          <a:fillRef idx="1">
-                            <a:schemeClr val="accent1"/>
-                          </a:fillRef>
-                          <a:effectRef idx="0">
-                            <a:schemeClr val="accent1"/>
-                          </a:effectRef>
-                          <a:fontRef idx="minor">
-                            <a:schemeClr val="lt1"/>
-                          </a:fontRef>
-                        </wps:style>
-                        <wps:bodyPr rot="0" spcFirstLastPara="0" vert="horz" wrap="square" lIns="91440" tIns="45720" rIns="91440" bIns="45720" numCol="1" spcCol="0" rtlCol="0" fromWordArt="0" anchor="ctr" anchorCtr="0" forceAA="0" compatLnSpc="1">
-                          <a:prstTxWarp prst="textNoShape">
-                            <a:avLst/>
-                          </a:prstTxWarp>
-                          <a:noAutofit/>
-                        </wps:bodyPr>
-                      </wps:wsp>
-                      <wps:wsp>
-                        <wps:cNvPr id="46" name="Rectangle 46"/>
-                        <wps:cNvSpPr/>
-                        <wps:spPr>
-                          <a:xfrm>
-                            <a:off x="10577" y="1698119"/>
-                            <a:ext cx="233023" cy="161925"/>
-                          </a:xfrm>
-                          <a:prstGeom prst="rect">
-                            <a:avLst/>
-                          </a:prstGeom>
-                          <a:solidFill>
-                            <a:schemeClr val="bg1"/>
-                          </a:solidFill>
-                          <a:ln>
-                            <a:solidFill>
-                              <a:schemeClr val="bg1"/>
-                            </a:solidFill>
-                          </a:ln>
-                        </wps:spPr>
-                        <wps:style>
-                          <a:lnRef idx="2">
-                            <a:schemeClr val="accent1">
-                              <a:shade val="50000"/>
-                            </a:schemeClr>
-                          </a:lnRef>
-                          <a:fillRef idx="1">
-                            <a:schemeClr val="accent1"/>
-                          </a:fillRef>
-                          <a:effectRef idx="0">
-                            <a:schemeClr val="accent1"/>
-                          </a:effectRef>
-                          <a:fontRef idx="minor">
-                            <a:schemeClr val="lt1"/>
-                          </a:fontRef>
-                        </wps:style>
-                        <wps:bodyPr rot="0" spcFirstLastPara="0" vert="horz" wrap="square" lIns="91440" tIns="45720" rIns="91440" bIns="45720" numCol="1" spcCol="0" rtlCol="0" fromWordArt="0" anchor="ctr" anchorCtr="0" forceAA="0" compatLnSpc="1">
-                          <a:prstTxWarp prst="textNoShape">
-                            <a:avLst/>
-                          </a:prstTxWarp>
-                          <a:noAutofit/>
-                        </wps:bodyPr>
-                      </wps:wsp>
+                            <a:ln>
+                              <a:solidFill>
+                                <a:schemeClr val="bg1"/>
+                              </a:solidFill>
+                            </a:ln>
+                          </wps:spPr>
+                          <wps:style>
+                            <a:lnRef idx="2">
+                              <a:schemeClr val="accent1">
+                                <a:shade val="50000"/>
+                              </a:schemeClr>
+                            </a:lnRef>
+                            <a:fillRef idx="1">
+                              <a:schemeClr val="accent1"/>
+                            </a:fillRef>
+                            <a:effectRef idx="0">
+                              <a:schemeClr val="accent1"/>
+                            </a:effectRef>
+                            <a:fontRef idx="minor">
+                              <a:schemeClr val="lt1"/>
+                            </a:fontRef>
+                          </wps:style>
+                          <wps:bodyPr rtlCol="0" anchor="ctr"/>
+                        </wps:wsp>
+                      </wpg:grpSp>
                     </wpg:wgp>
                   </a:graphicData>
                 </a:graphic>
@@ -8901,17 +8988,40 @@
           </mc:Choice>
           <mc:Fallback>
             <w:pict>
-              <v:group w14:anchorId="6FE24814" id="Group 16" o:spid="_x0000_s1026" style="position:absolute;margin-left:0;margin-top:1.95pt;width:485.1pt;height:150.5pt;z-index:251668480" coordsize="61606,19116" o:gfxdata="UEsDBBQABgAIAAAAIQCxgme2CgEAABMCAAATAAAAW0NvbnRlbnRfVHlwZXNdLnhtbJSRwU7DMAyG&#10;70i8Q5QralN2QAit3YGOIyA0HiBK3DaicaI4lO3tSbpNgokh7Rjb3+8vyXK1tSObIJBxWPPbsuIM&#10;UDltsK/5++apuOeMokQtR4dQ8x0QXzXXV8vNzgOxRCPVfIjRPwhBagArqXQeMHU6F6yM6Rh64aX6&#10;kD2IRVXdCeUwAsYi5gzeLFvo5OcY2XqbynsTjz1nj/u5vKrmxmY+18WfRICRThDp/WiUjOluYkJ9&#10;4lUcnMpEzjM0GE83SfzMhtz57fRzwYF7SY8ZjAb2KkN8ljaZCx1IwMK1TpX/Z2RJS4XrOqOgbAOt&#10;Z+rodC5buy8MMF0a3ibsDaZjupi/tPkGAAD//wMAUEsDBBQABgAIAAAAIQA4/SH/1gAAAJQBAAAL&#10;AAAAX3JlbHMvLnJlbHOkkMFqwzAMhu+DvYPRfXGawxijTi+j0GvpHsDYimMaW0Yy2fr2M4PBMnrb&#10;Ub/Q94l/f/hMi1qRJVI2sOt6UJgd+ZiDgffL8ekFlFSbvV0oo4EbChzGx4f9GRdb25HMsYhqlCwG&#10;5lrLq9biZkxWOiqY22YiTra2kYMu1l1tQD30/bPm3wwYN0x18gb45AdQl1tp5j/sFB2T0FQ7R0nT&#10;NEV3j6o9feQzro1iOWA14Fm+Q8a1a8+Bvu/d/dMb2JY5uiPbhG/ktn4cqGU/er3pcvwCAAD//wMA&#10;UEsDBBQABgAIAAAAIQDyYY4ZdgQAAF4RAAAOAAAAZHJzL2Uyb0RvYy54bWzsWNtu4zYQfS/QfxD0&#10;7liy5SviLFznggWCrbHZYp9pmrKElUiWpOOkRf+9Z0jJceK0CVL0IUACxCZFznDmcM7MyKef7uoq&#10;uhXGlkrO4vQkiSMhuVqXcjOLf/t22RnHkXVMrlmlpJjF98LGn85+/ul0p6eipwpVrYWJoETa6U7P&#10;4sI5Pe12LS9EzeyJ0kJiMVemZg5Ts+muDdtBe111e0ky7O6UWWujuLAWT8/DYnzm9ee54O7XPLfC&#10;RdUshm3Ofxr/uaLP7tkpm24M00XJGzPYG6yoWSlx6F7VOXMs2prySFVdcqOsyt0JV3VX5XnJhfcB&#10;3qTJE2+ujNpq78tmutvoPUyA9glOb1bLv9wuTVSuZ3HWiyPJatyRPzZKhwTOTm+m2HNl9I1emubB&#10;JszI37vc1PQNT6I7D+v9HlZx5yKOh8N0mAwHQJ9jLZ2kmDbA8wK3cyTHi4sXJLvtwV2yb2+OLvkU&#10;/w1OGB3h9HI8QcptjYgbJfWrdNTM/NjqDq5UM1euyqp09z48cXlklLxdlnxpwuQA8n4LOZbp1Cjr&#10;E+gkQruCDCOfrhX/YSOpFgWTGzG3GpENMGl39/F2P3104Koq9WVZVXRPNG5cAwueRNEz6IQIPVd8&#10;WwvpAuWMqOClkrYotY0jMxX1SiCCzOd1iksG3R2iSJtSOs8JxMG1dXQ6RYRnxZ+98TxJJr1fOotB&#10;suhkyeiiM59ko84ouRhlSTZOF+niL5JOs+nWCrjPqnNdNqbj6ZHxz1KgSRaBXJ6k0S3zqYCA8wa1&#10;395EPCKEyFbrjHC8oGEO8L4C8CCzX/BIP4BL12BBEpJ4DS36yaifjgmxx7TYBzcu3lh3JVQd0QAA&#10;wwaPKLuFtcGadgudWklvuKrKdXvfPpGKRWWC36tNCBm497ALB5Kkdyc44IfwJ4QiBu+HUtkRpbL3&#10;TSmk5Q9KHVOqn4xH2XASR8f15l0Qa6fR8Ng2F2P2uoRG7c5zrcJNwbRAbiC1BwVm0LKB0hcqR4US&#10;MyA+NPv2Rd3+U+rqJ5N+j7IUJanhZJz2mtrdVvdev5/0UMh8Fhumk57X//YkdpCYkKWoD3whff3n&#10;vEdYhLznR+6+EiGbfhU5WiN0MD2fdZ8YwzhHSUzDUsHWIqTYQYI/X5cPzPdFppJQSJpDPWl0Nwoe&#10;O9rqDjm+2U+iwve0e8OSfzMsCO8l/MlKur1wXUplnlNQwavm5LAf5h9AQ8OVWt+jcTQKZQmdndX8&#10;skSNumbWLZlBC42HeC3AaqHMH3G0Q4s9i+3vW0a9VfVZIt4naZZRT+4n2WCEyIrM4crqcEVu64VC&#10;6UYo4jQ/pP2uaoe5UfV30GNOp2KJSY6zZzF3pp0sXGj98T7BxXzut4Wm7VreaLR64TKopn67+86M&#10;bgqvQ7B/US3H2PRJ/Q17CV+p5lun8tIX5wecGvzA98C8/5/4w2eI3zT0PkG8TPw0GYxGD7RPJxQS&#10;oYWjpv6D9gDDftD+g/avo71/U8VLvK8EzQ8O9CvB4dyniYefRc7+BgAA//8DAFBLAwQUAAYACAAA&#10;ACEALmzwAMUAAAClAQAAGQAAAGRycy9fcmVscy9lMm9Eb2MueG1sLnJlbHO8kMGKwjAQhu8L+w5h&#10;7tu0PSyymPYigldxH2BIpmmwmYQkir69gWVBQfDmcWb4v/9j1uPFL+JMKbvACrqmBUGsg3FsFfwe&#10;tl8rELkgG1wCk4IrZRiHz4/1nhYsNZRnF7OoFM4K5lLij5RZz+QxNyES18sUksdSx2RlRH1ES7Jv&#10;22+Z7hkwPDDFzihIO9ODOFxjbX7NDtPkNG2CPnni8qRCOl+7KxCTpaLAk3H4t+ybyBbkc4fuPQ7d&#10;v4N8eO5wAwAA//8DAFBLAwQUAAYACAAAACEAqRAiv90AAAAGAQAADwAAAGRycy9kb3ducmV2Lnht&#10;bEyPzU7DMBCE70i8g7VI3Kidlr+EOFVVAaeqEi0S4raNt0nUeB3FbpK+PeYEx9GMZr7Jl5NtxUC9&#10;bxxrSGYKBHHpTMOVhs/9290zCB+QDbaOScOFPCyL66scM+NG/qBhFyoRS9hnqKEOocuk9GVNFv3M&#10;dcTRO7reYoiyr6TpcYzltpVzpR6lxYbjQo0drWsqT7uz1fA+4rhaJK/D5nRcX773D9uvTUJa395M&#10;qxcQgabwF4Zf/IgORWQ6uDMbL1oN8UjQsEhBRDN9UnMQh6jVfQqyyOV//OIHAAD//wMAUEsDBAoA&#10;AAAAAAAAIQC/8Z0jpUAAAKVAAAAUAAAAZHJzL21lZGlhL2ltYWdlMS5wbmeJUE5HDQoaCgAAAA1J&#10;SERSAAAEbwAAAsIIAwAAAFffDskAAAD/UExURQAAAAAAOgAAZgA6OgA6ZgA6kABmkABmtioqKjoA&#10;ADoAOjoAZjo6ADo6Ojo6Zjo6kDpmZjpmkDpmtjqQtjqQ2zw8PEFBQVZWVl1dXWYAAGYAOmYAZmY6&#10;AGY6OmZmAGZmOmZmZmZmtmaQkGa2tma222a2/3t7e35+foWFhZA6AJA6ZpBmAJBmOpBmZpCQZpCQ&#10;tpC2kJC225DbtpDb25Db/6+vr7Ozs7ZmALZmOrZmZrZmkLaQOraQZraQkLa2Zra2trbbkLbb/7b/&#10;trb//76+vtuQOtu2Ztu2kNu2ttvbttvb29v/ttv/29v///n5+f+2Zv/bkP/btv//tv//2////6P/&#10;8ZAAAAAJcEhZcwAADsMAAA7DAcdvqGQAACAASURBVHic7Z0Le+NIdljR7eloesaOEy87Gk0ce2O7&#10;uVLWcdaJIDnZJM66m04cp0WtxP//W4I3ARCPet66pM75dsWWhiKuLqoO6oVCdgAAkCFLHQAAvBnw&#10;DQBIgW8AQAp8AwBS4BsAkALfAIAU+AYApMA3ACAFvgEAKfANAEiBbwBACnwDAFLgGwCQAt8AgBT4&#10;BgCkwDcAIAW+AQAp8A0ASIFvAEAKfAMAUuAbAJAC3wCAFPgGAKTANwAgBb4BACnwDQBIgW8AQAp8&#10;AwBS4BsAkALfAIAU+AYApMA3ACAFvoFTXu+yD9+K15eb7GrhXf/tS/d1kcfs/dR7Zn4MFwy+gVOM&#10;fPP7Py11UX9dBt9AA76BU4x8U+vCRBr4BhrwDZwy9M0ue/df/i7Lvrsv/9P//tMsy/7lfWmLgvd/&#10;Vn39cngt3vDuT8rfGbz79e8+Zt/9bS2W41sGP4a3BL6BU8a+qXl3fzjsu38OfFO8seS7L8N3F59T&#10;U4il95b+j+FNgW/glBPffPe78uum/A//4tvh+WPxz0F/qvj6u+bHvXeXdrr6VrZrivf03tL/Mbwp&#10;8A2ccuKbz4dSFfVYzj/99z/Myn/2fFO8b3Mo31j8u//u+i3Ff61aQN1bej9O9zdCCvANnHIyfnPf&#10;/vv1r+ue0NA3hV26TlTv3cXHVIoq39N7S//HCf9ISAC+gQkeZ3xTjrx895/+6Wbkm2ZUZ+ybdnqr&#10;fE/vLf0fJ/wbIQH4BiZoVFD3inoGqcdfXsa+KX78uf3VoZ0qbTXtm/Yt/R+L/2WQFHwDE+yyUgmv&#10;j1k9AtwZZN8OzmzG4zdXx1899r6G4zfdWxi/ebPgG5ig30EatW8+fPv9XXZs9tRfH7N3f3X4/U0p&#10;qb5v6omox2Z+qntL/8fwpsA3MMVj45s/OZyM37TjxftqAc2+v/5mZKfjxxzX35T/sf9jeFPgG5jk&#10;H/+w8MEf/FX5z/H81Hd/u2uXFH/3u/rr4fd//THL/vXvRu8+vP72Y/Ehdf/p+JbBj+EtgW8AQAp8&#10;AwBS4BsAkALfAIAU+AYApMA3ACAFvgEAKfANAEiBbwBACnwDAFLgGwCQAt8AgBT4BgCkwDcAIAW+&#10;AQAp8A0ASIFvAEAKfAMAUuAbAJAC3wCAFPgGAKTANwAgBb4BACnwDQBIgW8AQAp8AwBS4BsAkALf&#10;AIAU+AYApMA3ACAFvgEAKfANAEiBbwBACnwDAFLgGwCQAt8AgBT4BgCkwDcAIAW+AQAp8A0ASIFv&#10;AEAKfAMAUuAbAJAC3wCAFPgGAKTANwAghaFvXu+yLNtMfQMAYIiZb17v3t0fdtnV6TcAAKaY+eb5&#10;4+fi6+79l5NvAABMsRm/2RftmulvAADWsfHNY79J80j7BgDssPDNvj9GPPjmkLV8LSl+wCuvvL6d&#10;V2PMfbPvjxDvGS4GAFuMfbPQugEAMMHUN7u+YXboBgDsMfTNLvs88w0AgCGm6282M98AAJhi5ptd&#10;Pfv07v717ur4TdzIAODS4H5NAJAC3wCAFPgGAKTANwAgBb4BACnwDQBIgW8AQAp8AwBS4BsAkALf&#10;AIAU+AYApMA3ACAFvgEAKfANAEiBbwBACnwDAFLgGwCQAt8AgBT4BgCkwDcAIAW+AQAp8A0ASIFv&#10;AEAKfAMAUuAbAJAC3wCAFPgGAKTANwAgBb4BACnwDQBIgW8AQAp8AwBS4BsAkALfAIAU+AYApMA3&#10;ACAFvgEAKVx883qXZdkmdCQAcOk4+Ob17t39YZddhQ8GAC4aB988f/xcfN29/xI8GAC4aJzHb/ZF&#10;IwcAwAJn3zzSvgEAO1x9sx8MGGctX0uKH/DKK69v59UYR9/sGS4GAFvcfLNnOhwArHHyzQ7dAIA9&#10;Lr7ZZZ+DxwEAl4/T+ptN8DAA4A3g4JtdPRXF+hsAsIP7NQFACnwDAFLgGwCQAt8AgBT4BgCkwDcA&#10;IAW+AQAp8A0ASIFvAEAKfAMAUuAbAJAC3wCAFPgGAKTANwAgBb4BACnwDQBIgW8AQAp8AwBS4BsA&#10;kALfAIAU+AYApMA3ACAFvgEAKfANAEiBbwBACnwDAFLgGwCQAt8AgBT4BgCkwDcAIAW+AQAp8A0A&#10;SIFvAEAKfAMAUuAbAJAC3wCAFPgGAKQw983zj1/af+6yLPscJRwAuGCMffNy8771ze7d/WGPcADA&#10;ElPf7LOs9c3r3VXx9fEqVkgAcKEY+mafbfb4BgC8MB+/2dOfAgAvXHxTdq4K5fQ/peVrSfEDXnnl&#10;9e28GuPim8fiX88fNzaHAQBw8c3zx7IrtTs2dwAATHDwzb7qS+2HPSoAgDWc2zd72jcAYAfjNwAg&#10;haVvmrU3WZZtooUEABcK92sCgBT4BgCkwDcAIAW+AQAp8A0ASIFvAEAKfAMAUuAbAJAC3wCAFPgG&#10;AKTANwAgBb4BACnwDQBIgW8AQAp8AwBS4BsAkALfAIAU+AYApMA3PjykDqBGSRgAa+AbH5RUdCVh&#10;AKyBb3xQUtGVhAGwBr7xIddR03VEAbAKvvEB3wDYgG98wDcANuAbH/ANgA34xgd8A2ADvvEB3wDY&#10;gG98wDcANuAbH/ANgA34xgd8A2ADvvEB3wDYgG98wDcANuAbH3T4RkcUAOvgGx901HQdUQCsg298&#10;0FHTdUQBsA6+8UFHTdcRBcA6+MYHHTVdRxQA65j75vnHL90/P2bZVZRwzgwdNV1HFADrGPvm5eZ9&#10;65v9h2/FtwhHS03Pn1SEAbCKqW/2Wdb65vVuU3zddfp5w+AbABsMfbPPNvtWMM8/3EcL58zANwA2&#10;mI/fdL7Zv/+HmyzbxInnvMA3ADY4+GZX9qxe7/rjN1nL15LiB9Ffb4WOs/ya36Y9fv1a+CZxHnh9&#10;46/GuPjm3X3/2zTouKLTvgGwwcU31T+eP36OE5EZKmqYkoquJAyAVZzGbyrfpB01VlHDdFT0/ElF&#10;GADrOPjm5ebzgf5UiY6ariMKAAMcfHPYffjWLMJJh4oapqOm64gCwABL39TTUvss+Xy4ihqmo6YX&#10;UWgIA2Cdc71fU0UFwzcAVuAbD/ANgBX4xgN8A2AFvvFAhW9K3SgIA8CAc/WNipW9+AbAijP1jYqV&#10;dmVNT++9yjca0gGwCr7xCUJDRcc3cD7gG58gNFR0fAPnA77xCUJBRc/xzRAyoRl84xOEgope6yZ5&#10;GHogE5rBNz5BKKjojW/Sj1srgUSoBt/4BKHHN8nj0AK+Uc15+ibPFVzQcxUNC3wzJPX5gEXO1Dca&#10;KpiOkRN8MwTfqAbfeAWRPI5WN+nToQR8oxp84xVE8jjwzQh8oxp84xVE8jg636TPhw7wjWrO0jc6&#10;lrjhG43gmx76coFvnIPANxrBNz305QLf+AWROg58MwLf9NCXi3P0Ta5i5YsK3xx1g29q8E0Pfbk4&#10;S9+oqGGafJPnKhZcawDf9NCXC3zjG4UC3+Q5wmnBNz30JeMMfdMO1CbuUOnxTV6jrmwlgTT00JeM&#10;c/SNjiELfKMS0tBDXzLwzflHgW96kIYe+pJxfr7JdczJHKNIeVIZvxmjr4olRF8yztA3Twp88/Cw&#10;VRBF595SN/imQl8VS4i+ZOAbFx4K32joUPVzgW8qaOf1wDfe5Arq2EPlGwUDxgpyoQz6lX3wjTeD&#10;KoZvkudCGfQr++Abb7Z5+g4VvlELvumDb3wp67kK4egbv6GiHfT4RkUQCvuWZ+abSjcKZsS1zE/h&#10;mxH4pge+8UWLbwY1PV2rFd+MwTc9tCSjB75xQ8fICb4Zk6e+ra5BQwz4xp/tUDfJChe+UYmKRxCW&#10;aIjhvH3z/OOX3nePH76FD2ad/Gmom2QJxTcqwTc9NC46N/bNy837nm/2WSrfjME36cPQA77poeIp&#10;JiNMfbPPsp5vXm4S++bYysE36cPQA77poSYZPRrfFDqp+Dzztn222fd8s/vw66S+6Q0a45v0Yagh&#10;V7GTfomCENT6pmitXNXfvd71WzFDer55/uE+2fhNp5u0ZUuhbx6UFa0EqHhET4WCENS4t0/hm5d/&#10;21fM8LseR9+83m1G48VZy9eS4gexXm/L18I3tyVFNr9+vY16vOU4yuOXrw/ix29e86+9OG4T5EHZ&#10;a5OPZOfj+HqbPh91/SgiETieMebzU0ff7ArXvPH2zWjc+m2vAtKDmvaNhjVAapLRp2zf3MyN2gzo&#10;fFP0phLOh4/Hb9LkE99oJPUkQi8SBSHo9U3Wjt8s0flmtzK2HJGufuWJ787GNxpRcMd+F4mCEJqq&#10;kjySPlV/6vUuy97dr7xz/z79er/T5Tdv2zcPeWrxqkJPKhT5Jn0kfdrxm7KRs1l8J76ZDyTZKd2m&#10;7lhqorfyPHUu0vtG6XWoN148XNJ3QuWb17um54VvksdwGN2+qqpcpUDBbbzHUNJHoCYZfYbzU/sl&#10;4ShAi2/GceAbDfTOSupBC3wzw7B9k2bSyRytvklVvPFND0WD5+l3bU+/B+Y05uM3GtDqm2SnlPGb&#10;I5p8oyKC1FfDKcznpzSAb8aBoJsORTeT6fKNpqJhvv5GA/hmPhBFhSoJSobwu1jSBnDMhq4ny5uv&#10;L9YAvhnxoGcKODWjc5K0kqX3TV83+VZP2RjOT/3jv08UhiFKfKNm169+KHrKVBLUXALaWJILr9NN&#10;nv8qYShDGt+8/p+/L/kt8+GOYaTvUOEbHWekiwXfTND4phzDKflF2mjWwDfzoeAbJacE3yww7E/9&#10;D93NG3yzEMrb9o2iU6LKN7Vw9JSNoW+eGb9xDCO5b/QUqSQM1pvkaXfSTL9CYZwNPYVj5JsfdTdw&#10;dPhGRxSjWPQUqRSMKlha4ejyja7C0Y4X/8dfFvy77MO3/6v5lgYdNX0qiuT7KOspUino3zrVbf6Y&#10;+lmIKX0zfEybnsIx8M0vf/nnf6T6Hip8MxuMniKVgJPmTdIGTvpT0ttvV1nhMN8vXQPddqLblNt7&#10;jFeW5SmXd6Uv3ApQ5ZuuaKYbpt2OhKOncJg/D0YD7Xbp2+024X1DQ980ZxbfpGPyhCRLioJq/qut&#10;Zt8c1p93p4S8081ROOK5nCjdRSxvd7AgPZMNznS+Sb9DyIN235wJin3zdgcL0jM5oJYsK8c9QtKd&#10;k+1AN4oKx3n5pipZQ9/IP1US3yhjXjcpstJrW6QdME6s3WnO0DfD8ZvUwzfdcAG+SYUu32xV+CZ5&#10;GmY4R98M5qfkmzfj4t0UrkQDOPhmQTcp0tKfG0q+xFld4ThL3yRN5WzxxjdpWPSN/FWgPxWtxDeK&#10;yga+8Q8B36RkUTdJyoeCPV7V++blJvvw7XGTMhQTHk5KV/rhYnyTFH2+0VDR86Q5mKddf/Pufvfh&#10;28vNJmkwBiS/E212bVmiARx8s+wb8cTgmyVq37zebQ6Fbw471auLS3T5Ju931tPupKyoTImypht8&#10;o6ps1L4pt0wvfaP9+Zr4ZjYcRWVKlCnfJF3rhm+WGLZv0jwV3IbUvplZ7JfsvGpcsy7JyeqEp2En&#10;Vz4x+GaJwfjNTvv9U6cDxml9Myra+EacOd2kOyv4Zon+83zP4hmbiWf6Zhb7pTqvKu+RkQTfrEeh&#10;qWic2fqb1L5RPPmqaFNsOWZGb1J2qPDNEvjG4+iqfKOpVIkxeT5GusE3ikpGdnz2VIn6+am0vlmb&#10;fJVuY+QpD66B6RMy1I1wYvDNEt1+W5tDNWqcMBQzVPsmbTyKipUQq+cjQWJU+EZtwWjnw+sNRXfq&#10;58OTZnK9eKe7lIofXAPTo8X4Rvv94eV6vxL96/2U+0Y0oPT3kqXm9ISMx27wja6CcVzvV6J/vV9K&#10;35i03iXbGApulk/LjG7SCkeDb8YZ0FMuuvGbsoGzWxq/OT578/Uuy6rxnhQo941gRFPh6ClYEqj2&#10;TZ7wObonq8TUlIvBer+l1s3LTdvXer0rtLRrHyEjTTrfKBucnJ4KVlOwJDD2TYJWZxWHFt/ouQ6Z&#10;rr/ZH+fKnz9WbaFEQz3JfGOoG6mQZsJRU7AEmF3slzQt+TGO/Fdyhz0NQWWxMPTNPtuMxpITzZ2n&#10;65ma+kYmpKlKVRd0NUUrOnOL/VKdk35UynyjplS081Pr6/1GvnlM075Jdn+4sW5EYlqIRkvJis6s&#10;cicQrG8qfaOmVAzaN4vT4cP/uB8MGHfrk7+WFD+I9npbvBbpq74vX28jH6877u3wuEuvReGOHE9+&#10;u3D82weBfCh4vZ34+2/nzpNUOSnCqo9bRJLnD0nyk0/9/bdRj2vMsD/1uDAIPPDNPtFwcbKeqcW1&#10;NH5M2u7iSsP6zjdJcpJ+fmoyA0oKxdA3Sw2c/n/bp5oOT+UbK93EDmo1GDW99agYz07J1rfk62/y&#10;p+MoVurdtU8Y+mZp0qnnm10y3STqmVrqJm5QJsHoKFxRMdj5JklGNPimTUPq3W5PGfjm5caoP5Vu&#10;G8BEUw82I5NNyY8XlVksOkpXRGY3Ep05WWLX99S+yY95GORDRwNnOD+1tOBvf1x/s4kf1ySJrlz2&#10;uol3dk1j0VG6ImK0841oMZkITJNvdFyCzPfbqnxT3ki+q90kv/4m0ZXLwTbRzq6uWfmUGO18M/hP&#10;CWYWEm1oPe0bFZegpn3z8331qvv+8DRXLpfWTaTTaxeKivIVC4eT8nZ8Mzl+o+MKNPSN6ufd9U7k&#10;6DIWNZGOuokRlW0oGgpYJPDN4tFP56eedFyASt88HvcT3aSOZ56hbsSE46yb4FE5NLQ0lLAoOJ0V&#10;+RtN5PezXkyMgtIwbN9o5pjJiWmIaJn00E3gqDQNIyXHKRki9k25H9wZrAQ9m+czjJs3Mltie+km&#10;5Pl1HUW6zCaOYzIu3jdreUlfGM7EN4PqNrXMIk4mPXUTrLyNnyp6TIRcDIpQNIR/GlvK3K/mJXlZ&#10;qJ4HszG5PzwpI7lMLLOIkcnVy8VqwQ9SwueOsrTaJHgQmnC+DAhkIqVv1vOSvCScR/tmnMipeiY9&#10;HZTnW5P67h/W7E43C6tpo+cmJUt/8kpC4q8NTZl5g7KQuiSchW/m13DFfGzrcsktdLM1EY7vJXVh&#10;AZu5by6qibP0J69lJHoeUvrmHNq65+Cb+b3sBqUrcCrXWjelb7Ym9d0rrLW6ZTyUcTnC8UqJ+Fp0&#10;wY0wzqGpewbP813WTSzhrJw9C994hLXWxDLXTforWyhWelNrOZHeKkTdhrdpi8EZtG/MOxQBU2kw&#10;VFx3qGKeYf/x6jBxaGLdwCtJkd4qJOnzOqZylLQY6PfNfB5PS1ewVK5X5Eo4eXczboRT7LzkJnAc&#10;qlhvdq6lLeZWId2he1EIJd28tKjwzerzp1Kx2nyOUpgMTl7RvGluiVvvVrlEFdw2roGoIkCTL95a&#10;9L5upIUz9WfPJCNlIWifr1ntLrH4fM00rF7OYuTSbFVLVaYMx3Gsy5zxPjeWraAzb+IEkXD0xeij&#10;hrfIsuaJzMw19lKWgfb54fWOfeqeH25fvoIssDMptB1G48aWYRl3xrsiZSyeMxZOqB5m7MXo446+&#10;+LLmyShUFAHd+9/MNxLnq5d3Ms1KtaVvrMIyrlfHImUxV3W+TZxgXczIi9FjTmSsHnw+Cg0lYNi+&#10;2elq38w3Eheql3cyDVfQ5b0OlUldtwjLuF41unsja3ECjmiFr3Gnd/hFPdzCwQdBaBvBacdvqi3Q&#10;022EPsn8ltjbperleXJtuzLGNd00LIteQ+Ga6+vr7XjnyPXYz9E4hr3cJ6O+ZeTF6LHmMeaOPpmK&#10;6/n1GsnO/+h5vqqW/M1Le9E30Rb0jiKp56csMIvL4kOLRHz6VPomt/TNOTZxrMbwpYUjc+Pu7NEn&#10;U1Fci8qmr3w4SyhefzN5Ck1841OWrLoylr4xOck2n5lXvvlUDh9Zh3N2LRzzMfyVwtESdDG6QXCy&#10;e1DWw4rbfK6Fg2/GzD2NweQSFm1F7zAM6/mS9bisnFEUquuigVM1tKzjOS/hWIzhG/om5GZoaRM+&#10;17zZLsxkJPZN26HS05la2obhaa2j7ppNixEQJ9+stSrsPrD1zfX2GJLFr5+TcGzG8E19EyoB5rOJ&#10;gptQ1r65nt/CINHZb+endE1MHWy66wGzaV5d3XyzFpdtBy0vh4uvr3O3iM5HOHZj+MZ5kFsc2oQX&#10;Z93PzMBD27xR6JuXG1UTUwerJXfBipLdAIiLblbisv68tkx1AV3kDZwWy5G2pvNTzS8E2A0t+ajZ&#10;3DRtvl1s6qU5+W37ZpPk6PMk8Y1hqemObvX+9cAcPq+XAgffnMmgsf1ia3Oi7YYmlvLFEBZSktI3&#10;h+cf7pMcfg6bJb6h0hlwOdkSs4E5Hb+XAYfqdg6+cVhsbYFf/V842DGSUUzBV/6sJWXuPyU5+a1v&#10;PqoaLzZtDi+VL+s7JM2O6c9MYI43B+XHKc/w40kaiDyE75GCpWMdQzkJKmwTZ32DjvB/uAdtf+oq&#10;xcFnsbikzf432zskxXwzU95cj+84kNSgXTg2o7FuvnGu/qu66S0/jyecVd3oEo7K8eIwVd8unWK6&#10;mQnMSzfuwtE+hGOz/NHsPrZT3FKweKRF38htRLlcONL5Rtl4cQLfCOpmMjJ3YbRFKvz4dXpsV1vb&#10;3mHS/KZDDta7MfWNtDNVPpjml+PQ6htd48UGhcaoaMW4I3sYhWu74jQyb984t3IUC8dSN+7tvPC7&#10;oR13t54JK5BxDLpTqjpUo/s1NYwXGxSa8l6067l70RxOqVs5dS/gJ5F5NK96uhHsTUhgu9jao19p&#10;1xY2Ocrx6WRzUYUwzvpkeMAhzhAovH/KUDcGwjH3zeohp6LwKOEBffPU9qYurYFjfXOHzziWTVvY&#10;f7FG85YAqw3XI1h6i/ypH/rm9T+kb98YNW+qZfyrXSrTE+rcmwrVgvcfPbo831ivpHMev7HKgvHS&#10;ZZMT4v3wVc8A5GcL+r7ZqehPGetm3Tfhd5wZhBGuBR9gtFpw9EIEh4lt1/mp+rcNy4rByM3MuhuP&#10;o7oEY1Q80/lmn2WZhsczGOim8M33lW7CDBk7l1HT591NMihpIWbHhAYvpLD/Yzx7VCZpMGl75z3h&#10;mEQda7Mms3RIn/v+ePHG/Neef4zVEDIb+S+EY1TXjba4Wv+Y+UCGP7D5qAf/CNwOfPrrCoXj8Af5&#10;+mY1DUYFbhiESTxRFhw+iTSw7Cl981i45qpwzsb4t15uYnW8jAaLe3dFrxF2h6tBHOPn+dqW9gfv&#10;ENo4vKrZk8YGjsuf06vqMWbqXIaJDYtEpOevGh1b3jfN4mIL3+yjDfSYzYVXullPpdmpdPbNKAzr&#10;y2sY3zTa8xKOOt94rk9wbecs5cFlmNi8SIRfcWiM7Mkv2zd7y/bNPtvEelCV4coGi4GT1S31XM9T&#10;08w6Hsi6Of/gG8JTMyvjNVD6pM83rn9MXzdhhWP+aSfNG8N2Ufglh6aInv1mvPjRcvwmkm/Mcmg3&#10;TrvSSnY9S9Us2adrH9+0obmPOVeZ8PeNtgEcz6oU3jc2nzUcvTEPxPJ2PxsBBj2yH938VDlkbD4/&#10;NfJN9zCZryXFD9xe87x6LVKw/Jrnt0bvq15vb5eOe2v8OSef+9P1p0//5qfb7ue3uVVcxetDHUfu&#10;dPzi97bbn4oAbgvf3Lr/HeXrw2x+Ury65qPLS3EeSoqKZvv7t5PxWH1Ocdzu+yoO0+PfPpjnyfx8&#10;m+Qh9z7/xvTX31gMy0Rp30TaEmLp6u1xxHoVUL+lZX9NffAJoh5AKiPwmJbvx6EFjzbnoEPl0saZ&#10;uLPN7kPKo277PSqb3w296HBiVsPvwN6M7mf4r0l9Y3FqbIjkm7zUjV9Vf/CJwW6ibj0OLfh0cZsB&#10;fHfhnNxoYvkJeW5Www0P752h8ayG13ED4Hj/VATfRGrdVEkP0S8/+dA8QG1/8AjCbqJuNQw1eA1n&#10;dfkI08Cx/oDj+L3bCFLYZyJWz/QdzGr4HDcEanwTUTfz2fRd+OLduPDxTV2/wqRNkXDc03F93atb&#10;QXzjtMi59k29RsE+gpALOMpgrg0LiZBw9PjG8rzYEXYLz4YAAydlYF79h7NchLGI+/rL61o43fdO&#10;LQzf20zydtKwGcjx79KN0mO3EKh55p3/cQOhxDdRWzdV+qeyGfugBnj5Jhx6fOOum2oAv7f20XGN&#10;QJcK172NKsvUupl/3NziJywNOFro5hiD/3FDoWT/G4E65z3z0MdvvcswKnzTx8M3pXDcR07GqfC4&#10;Fbcdv3H0zcJ4o/Eq1+Phw61VC4EK30Rv3ZScnkQv3ThOeZ7wEPaP972oJ8fHN11F98mp7yLM3oaL&#10;7vKb6f+bDxT3xpBsiN7E0eAbqQt8sE31ujLtX7oL33j88glhy3cCPFoVg1Pi+iltLjzjqN3nvinR&#10;VL23+aTlZ4cvEbkkKPCNxxXNL5fevvFoMh9j8pwjy0ff+o+SJsVrQVTuk4JBLvy62vUo7Tb3aPxO&#10;CMdm1U29NMDp8HGLQnLfuK1SODZY7X7vwffI7eGPVzHPm7O9fDOuWu6VTYtwvKcMvXXjt0ahmRG/&#10;/vTJZP/JlSgGibFaqNwVzJCjRyFI4ptMBX5lqjVeSt/0+3XDH9iHkaIcTODnm043PqfEdwi/LBOf&#10;PlXC8fkYnx2um2uhQuHgGyeOQwW+92Y//coriqpYDeaAz3vA2CuVnfy92jjeU4adb659PsWrKd5r&#10;gcda5exG2v6UW1+q3ix967gRw4PPwceh+LfevX3TDQ22P3L6qEvwTVcg/E7LQ4BO3bV/+8ZvPzbP&#10;NEQTTkrfOKZi2/ONSz5z7xnP40cFmMz28E2zYP3aewOci/DN8Ya2xL4pi6j3+E2QhUAej8iJVCAS&#10;+sZ15L592F29gN19sCLYRLRfXffxTX1DXrOq1udzLsM37Q1l6X1TnxO/T2kviz4p8SgYcZo46Xzj&#10;nMdtdTbzpqXj3j0N5Ru/LtVD6mGsmsvwTfvEDM/xG89J+XqGyvvWtuaq6NvD1CWchL5xzWHe3IHm&#10;sx+D55znMB6/0p3aNDUX4Ju+ZfzmpzzXFrerXzxJXSQawp7fVL5xLg/NRN+Tn2/ycMLx9Y33DHCQ&#10;TSkuwTeB7mrz8E3PNv4nAhcKFgAAH0BJREFUJbVoGsKe30S+8dJNU6y89pvKg90omdY3nr25Yxhp&#10;ysEJwQbVfFLhuxC0LpcB9kbyGrupxjfLcWuvpUiBSeUbjywe5359riIPSlYBeS0DajIS4MKOb3qp&#10;8F54Xg0X+47hP/jqpnyASIGP94IXizS+8egg98/j1svdqUXT4N++CdHGwTe9VKQuEjV+82SVbz59&#10;X86oBLhbPhhJfONzN9x4i1r3T/Kf93zy7NQ9+U++NsNZ3sLBN0eUXIm8d7st+lLff/KcmA89SZXG&#10;Nx5ZPA6Peg6cBFlH+lS3nJP5pre82K/tjm+OhCgYAW6s872rouxNFU0cz5HrN++b4/CNt29894Io&#10;V1nUm+a6jyL53xsYYr2fEt2kblI0BLlL3fOcPHhfia6v24X4ijpUb9o33s+DKU+n6yLnNgavIOpH&#10;3vlew/DNEA3bYvh3tLvHk+EbnzQes+efSa/NINrLh8eg9YOvb/KmeXMhvglTx7w+48n3QpT3Nwjx&#10;CSLEwiyPJ2EdAwnJufnmqZ8//0R6/H7ZsPlUb9DtFYJ/I8t3pOBihm8CPQHQ60JUF0//+cIQg0he&#10;W5oeAwnJ2fnm6SnMgtq6svuUq7J188nriXcBblRvBwouYvgmjG+871zyeuhp3s0Y+sbgvTCrria6&#10;isa5rb95Mn0ismEinT9nu916Pz88xMYY7VyIz2eoad741rFaNyEeeup6IToOFfu3KnxnM/IAfcvL&#10;8I3PuEk7DBaojrmWqyYMrxAOXiFUYbQ3rmq6hnngexkJ07v0iKTzjV/ZCNXR9hZO6EvRud3P0FzD&#10;Pn3vMwtdJdIrkrzbayVACP7r51UNCfrg3WwN1rv06VBtfUvHg+8OTdXiYq+VGm0kgU9wqvvDPQZO&#10;ynVM33//yS+ZXps1DvZaSRXCk++22BOBJMe/m+xvX8+edjVcvPW7j8D/mXvbbVFH/H1zIfdPHTyE&#10;k5eZrPaj9lhm5/9U+qBjtD6Nd3wzkRSvT6jz4VRA20PXSyW8i6fH6OL19ffff+87lBV+YO/s9hPN&#10;y82ovy+N4+6bYRZdC1bAU+ko3zDdKUW6CXI7g+/InkcDpz0T3Z63Psf3yUc1eVr0AbTpJqVv3CpZ&#10;Xt2IVvSoPjlfP8ZpdI3D7ehtEP4hdOX7YnQTxjeBGjj2wXTqb24mCPCsDNcrUb303XP6NELRSPo8&#10;GJdklr65rjpUjro5zWLYR3gbRjGKwV04oSNJSTDdhOnq2n5Id+imeRPiUWCOhbPd8stjkPHC9kuv&#10;cBLOtnq6T5C+lHMUvpyE4T8zc94PuqtQ5hvbut4eutlwyy2Kk+uhs3Bq3TgKJ9KarNTPD3fQd17f&#10;MOSUxpksigvnNAzvfUXd5iL0LPUrUeYbN+HUk5fV0nOXY4cqGvUUqvMjky7v+VMNDsJxz2K4ILwI&#10;08jq1yrHVdeqbBPoNDRzdh6dzWNWHITTLAHauk1nTNdzn1Ecl9uJ412F0vvm8GB9Ut18ky9l0W0k&#10;yf6XKsI0sgaXcbflzrpaN+F2sPe8MbqXFfuaXt9eUq+/sff/3Alx+0OaHQyso4h3hhX45mB7Vp2u&#10;5StVy6l14VqcZ0Kx+7TjYEH5e46+iXAuvQgknOa2TdczNJggsjTOsRtjP37zMF9IXcYd8voJtIFr&#10;ih86fGNX0JrNGu2SGDKAOoggxbmPpXUHi2/cHBz4JPoTxjf1beLXgU6Qw2m5bvYksiyji+fDZSxp&#10;a19TIjd5TX2zz7J39+03uyzLPgcOxCKd9lXdIImucxH2LARjZ91moOIonLPXjf8eU9Wrp2/GebEq&#10;GvVZ2TrcQLVaSO3jsN8YI3YP29A3+0I2+1Y4u/Kb4MKxaLnaFaSFVmof4w+sj+3hm4UU2JeoLgz7&#10;1nuoExcQL990J6TddytY+9P2tFQDxpa9W5PTYX9RDn5d9sTMN693m+Lr41XzzdXxm7BYCMc8h4EP&#10;3qvfoXVjkYEmkjjaS4ePb3qpqBt7AYaLW2wuBE0DJ067wu6abCkbgSJh5pvnj2VrZvf+S/lNRN+E&#10;X+prkUOzQ3s0KJqIwibANRqVuvHbULpXw1xVM58aywuBZWfK4myYpqhOhnEihKYqDX3zw33xdV/7&#10;JlZ/qiascKySaHRo9waFYUQOwnmyb23p1I3/VvoBdn6cSY25Cq2LiGVdN4yka/6Gj8AdM9/UQzfd&#10;AM5g8Lj6lJavJcUPPF5vb4u/v/re+/Xhwer4ucnn3t7eFqfw1jmu2yh//+1tFZfp+x9ubfIi+Xrr&#10;mteC4rz89NOtd/m5nYvvwTC/ZfkoMD7eg3WecoPPLcrDU16Xi/XyYHn8k1djXHzzWLRznj9ubA5j&#10;RaBOlb2zzRs47kGFCmMiKPOwtLZuDt5bW/tvpr+UG9sut+/xZlmfWxnNJixGIFgcHPpTg8GcOIQQ&#10;jkMSzdupcaOyXfBhWcS1rSoe4DlD5f8AqgCLYETOxXIodXkwWWQtWxocxotHnasorJ/XlTS6ZdFq&#10;UNDlQmoYleVsSG7X6tKsG8/NnP0fQLWWHFPhmF2XvE7FUiUxbd5IX3sc5sNr+exjtm8Oq8ZZTqRr&#10;Fm3qedT7I+3HJi+jdVPiaIu89Y3DDUP99KyFZzc/tHws31MxH0tbLpZjkC8LLuv9Yo/fNCwlatnc&#10;kdqogwCcrqShJ+dd5kJccyOGm2/y1jcudxLYpWelXdGPJ3pln41FQncOmN7PsKunpJq1N1mWbeLF&#10;1LLeXJzJY5RDjgKI7BuLSU8r36hv3Rw8nphx7FG5Cse3v3s8GasnJtSJmCsousZtWrTcrznJenMx&#10;dB71+MZ2uXP4AJLhvoF9kYnON05rrk3zMxNir1iu+CZgbT85htHfnqgkqPbNQp2bP5leiTQvpC7j&#10;N9GWdRkHcBa+8XpiRt7tfmP/ERbpmQ6xLxkp3ZzEYnIFSlYQdPtmuYUTI5FWwrEt0paxrX+8Za06&#10;D9uUuLdw2t1KnHzjG+KgUbOkm8Dp6lcTkx52uuuOct9YFzzfRIZZahgoOKM1XfEOnxD3LXsr4Tjp&#10;xrYSzgpn/UgxEyY0UO2Idt9YCsA7k6p8sxKN5VjxmXSmanyGcByXZFqnZ0qKBkeOdB7a466VirTF&#10;QL1vrEqefyp1+WY5HDvfnJNtDs4baLqNEz85VkOnMengqWp4OPbj1OoG33gczZbQJdqqfp1V66ZE&#10;2jeBg4wynWEWjdQ4tQv6fTNxTmOey4jCCX6LxQU3bw5uj0Zw1Y1rPbRebhe3wq+lLLluzsE3J0mM&#10;ei61+WZNOIaHTl7QHHBq4Vj/Tp0f1xjXF+IMjxP5PKz5Ju7RDTgD34yTONtsDpJNdb5JdbO8AqQe&#10;7O5jAUvfhEuOTTj+f2Yo8M3ywUISus3eYrC8K0RmEiAjHL96uLrwr3+kUImxDCfAnxmIc/DNKIdx&#10;rx36fGM0LR7nwOkREI5ndhZWGic5D3MZU6Gbc/TNXAVL4hubEYM4t63rXt/lS/wWjnd2ZntUp4cK&#10;khK3eJRcdM7RNzOVPIVv7BbcRQnKwDdBEpOKyMLxT46xEqW8P32jj8yx1zgL38wtHY+RUKvinVvd&#10;GRhnn4xV3ygpaa7EbeGEcIC2JQny8/DmnK1vTipZCt9YbbUS68b1y9bNQeeQmkt8Ymci2mCDP+fq&#10;m9OregLf2G2CE22jjGXdaClp7rhuT7H+pjDJMYxP7kzgG19OMhjNN3Z7GF9fmz8OwC9A14u8loLm&#10;heO9DVK5MbtvU+5MnApQTSk4T99MPOkiWEYtyna5W+618eYHfhGuPv4jxkG14PaUY7H9e2ea3+lO&#10;Bb7x5HQFzriaJ/BNs1mu6RxVxJ3A5kNQU9A8sV+mILgqyaD1LXsq8I0v/QzWJ3MbZbjY5skI227r&#10;SrPBAr+4Fq7x87VLTTnzxui0dEkw8E3A1OAbY87XN1Fmww/GvimNt+0aWhI7VL9t35icl14W1nWD&#10;b1KAb5aOtFK027aNkW8EHm52eswgGVHCaooHaZDrTTF+Y8G5+OZUOIKlZ7Zsby0epRtzL7A30Lwx&#10;u2/VcCgt8Ny0tvkpfOPPIIVR26oWvsnnytYEURfOvwHdGG0fb7oaKmxmjB45l1I3ekrCefomaj4t&#10;OlRG7wwXou2ssJpSFohV4ZiuvgydmOljDotIUt+oKQpn45vlnYSkDjQsTWZvbEKU980FLC0esZIA&#10;09vZgudl8pCj7h2+KTkf34ye6RWxYkW5XyfBZmBaylg4VoZwDAdwwntYl280zxycj296J3VcqgIn&#10;E9+oZXWVtYFvIjT7ZiaoUvlGcWE4I990ZW1crEIXoBg7ICTYnEdJCQuLQQMnQV6mt/RX1J1SUxrO&#10;yDezTxCUaR77gW8CsSqcJGkZHXViWZZ482aUilxHcTgn3/QyGffKYdrAaYIQLOQ2wtFRwILjeTGI&#10;k5Vp36Q5G/kxBH3F4Rx9E3+i0WpK3GjMIEpgy8fVUcCC49fbjTVnd3Ji4g4xLkWSp45gibPyTV84&#10;UfNoVKbzAculPFRg41WPSw+KDnVMbcz9yUYLFGJlZTR5qqN5MwhBR4fqPH0T/Uxq9c2oXC8dWEXx&#10;ioLJ6rq5pETLSnfoOo50nZk53+goEOflG7mV2gbCMfdNnFuR36xvJlufJtqPuQJybjIj9nFP4ugP&#10;cuorEPjG9EAzRdxk64M4cS3XMBWlKxLuvokf1LRvIh53OoxyrfV4EFtDkTD1zT7L3t233zx/zLKr&#10;OPGsMS5Q8dvHC+RG81NBL24PY+G8kXs1h0z8wbLd2gkeZjsyojeWzDZvdBQJQ9/sC9nsW+HsP3w7&#10;vNykEc64LR2/gbxEgiHKwRDgQvNKQ+GKx5xwJM/ETExpmzfzwzc6ioSZb17vNsXXx6veN7v3X2LF&#10;tIhYn9RgjmpyaDByIZ9ZySpct1Iz06NaPl2xUzK90E74VFyEb54/fj50inn+4T5iQGvIjYGt+qY+&#10;pyvPZ4i99cGMbzSUrZg4LMKJn5LpoGRPxdE3J08q0lAmDH1TKWZf+2b//h9usmwTL6Zl5NYwrbVw&#10;at0sP58heNd9HNQb9Y39qj+BQZTJoIR3BekaWadPftVQJsx8Uw/dNAM4u6zwzutdf/wma/laUvwg&#10;4uvt1yJ11fdFBuMeL2+PM/1aVPPb259+ui1f5953G/XvL19vy+MLHFfZ6+38eZl+vRWI6/Q8yBx3&#10;Ii8//fTTuFw+xDuuMS6+qb9JNH4zuIgI9cjn6LpTkrPSJ4eaHL3RcC2Li2UDRyYj6cfRFtYBaSgT&#10;Dv2pehinHtJJQdxbGeaONUk+tXQ99hk2uYdKQ9GKzGyPanq6TiYjJ0GJn4jL8E1/vLjWTrpRY0nf&#10;mAwTSK+5M7mHSkPRis1M1k/HLSQTMiow8u3M0X0V2gqFw3z4y00pn2T9KVHfeG1/ILD0+Y2OFtdM&#10;nprmEcvjhIhlJHUVPx5fo26c1vvtPnxrDJSGXDKDSy2c5RUfscr4yRJjfNNLyHY79ZCGRLvrpTgP&#10;um+oM72fYVffz1BPS+2zhPPhx4wKJXD2BC6vaBVZ+fymfTO5ynjSN5L56F0OkozaX4ZvNCHsm4Wn&#10;mS0NFcvcaTGtGxVFS4DT5Oe1cFLWNNn+/sLhNRYKfGN+PBvfRI3t5B4qyYNrYvI2qhPdCOejuz6l&#10;qeFzl0cdhQLfGDB9Cpd8E7eord0npKNoSTB932bimiZePqcPj28CIX8+p0/hgm5ShKOsZIlgsl4h&#10;1Zx0qtMwnRMlhQLfGDHbwklTwpdrmZKiJYKJbxIFlew0TE6JKykU+MbumEZED0xyAwzlrJ6YBOmo&#10;rk7perVTS/60FAp8Y4j5DckCBQ3fdKyel1Rz0glPw3Ejnk44WgoFvrE96rpvEgejpWgJoXEwS51v&#10;1Ewh4BtjzFo4qe5Dfqu6WTktyeakk9bw/MQ3CYMZgG/sj7vsm9SxqClaUmjsXOZpT0O/gZPOulPg&#10;G4cDKyjfuleti7LUwElV0RL7ZryVsp5CgW9cjpxcN/OVTE/REkNh51KJbxJbdwJ843To9MW7P+mp&#10;oYYlZL6Bk6yipfbNQWuZwDdux06tm66SjRY5KypacujrXOKbGfCNHXoGC07mILQVLUHU3TKUp+7C&#10;SO7ybQO+cTx48uJdl6iRbzQVLUHU+eaQ/ETgm2C0j7RMk0c1jXd8cyTJbbNLJD8RDzrLxFn6pqli&#10;b/x+/16HqotBVdkSRN0t0elPBL4JRfvIp0SJnLnfP9XsPKM3B3wzQdpdv+bAN/ZMCSfFWX27+4ie&#10;ouSUdCg4E8ruDK/BNw5MFW4NcegqWqJoOSUtCk4FvglE4vGbw1TLQkUYuoqWKPjmBG23MlScpW+S&#10;zk/VEago2rmKKHSgrHOp4VzoujO85jx9k7x+KanpuYooVKCkydmi4VzgmzAo8I2S9eI6olCBMt9o&#10;IO2uptPgG78Y0gYymClTVrKEwTcnPCQd45wG33gGkTYOfNMx7uK+8XSU4Jsw5ApKlDrfvPUKpmRI&#10;TRP4JgwaZvqULOpVEoYC8M0J+CYMGnyj5P4UfNOCb05IvgvPKfjGL4jUceiIQgUsDhiDb8Kgwjft&#10;3FDidR4qBs9VMJwyJB9l4VCXBXzjGUXqMPBNi44lCqrAN2FIezdDL4j0ceCbFvZVPQHfhEGFb3Ss&#10;F9dhPQ1s2ehwDL4JA74ZRZE+jOQ8bPtbHZKPEnwTBnwziiJ9GMl5eNjimxHn65t9lr27733/+OFb&#10;hGhM0eOb9PMg+KZm4Jv0p0UFZ+ubfSGbfU84+yypb3TciabHegrCSE/lG5o3fc7VN693m+Lr41X7&#10;/ctNWt8oWcmkxnoKwlDAluHiEefqm+ePn4uvu/dfmu93H36Nb5T4RkkzSwE6bqHVxNn65of74uu+&#10;9U3xbdrxG3wzjEJDGOnBN2P0pcHMN/XQTTuAU/auhr7JWr6WFD+I/Xr79VbkOMuv+VMZRuo4bov6&#10;dZs0D0peH4rzUUI+2tcHqeMZ4+KbXeEa2jeHKgoFYehoZWmA5cUj9KXBoT9VfYNvDnqiUBGGAhgu&#10;HqEvDw7jxbum7/Q5Zlwr6KjpSsbjlCQjPfhmhL48uM2H076pwTeqwDcj9OXBcb1fat9oqek6oqB+&#10;1eAb9Zjez7Cr72d4vWvaOKl9o6NE4RtdsLxYO+d5vya+6YNvWrh7Sjv4xgd8ows2A9IOvvFBiW9U&#10;RKEBfKMdfOODjpquIwoN4Bvt4BsfdNR0HVFoAN9oB9/4oKOm64hCBTnDxbrBNz7oqOk6olABmwEp&#10;B9/4oKOm64hCBfhGOfjGBx01XUcUKsA3ysE3Piip6Tqi0AC+UQ6+8QHfKAPfKAff+IBvtMHmqro5&#10;V9/oAN9og83HdINvfFCy0kNHFCrAN7rBNxcANawD3+gG31wA1LAOfKMbfHMBUMM68I1u8M0FQA3r&#10;wDe6wTcXADWs44HNx1SDby4AatgRfKMafHMBUMOO5ErWKMAk+AYuCiVLMGEafAMXBb5RDb6BiwLf&#10;qAbfwEWBb1SDb+CiwDeqwTdwUeAb1eAbuCjwjWrwDVwU+EY1+AYuCnyjGnwDFwW+UQ2+gYsC36gG&#10;38BFgW9Ug2/gosA3qsE3cFHgG9XgG7go8I1q8A1cFPhGNaa+2WfZu/vm3693WZZt4sQD4AW+UY2h&#10;b/aFbPaNcF7vin/ssqt4QQG4gm9UY+ab17tN8fWxVszzx8/F1937L9GCAnAG32jGzDcTitl33SsA&#10;ReAbzRj65of74uu+75tH2jegEXyjGTPf1I2ZfpNmPxgwzlq+lhQ/4JVXXt/OqzGOvtkzXAwAtrj1&#10;p/ZMhwOANU7jxTt0AwD2OMyHF7r5HC0eALhcHNb7PX/cRAsHAC4Y0/sZdvX9DK93V+U/S1h/AwB2&#10;cL8mAEiBbwBACnwDAFLgGwCQAt8AgBT4BgCkwDcAIAW+AQAp8A0ASIFvAEAKfAMAUuAbAJAC3wCA&#10;FIF9kwHA2yORb8TQEbeOKLSEoQMdySCKafRFZIaOuHVEoSUMHehIBlFMoy8iM3TErSMKLWHoQEcy&#10;iGIafRGZoSNuHVFoCUMHOpJBFNPoi8gMHXHriEJLGDrQkQyimEZfRGboiFtHFFrC0IGOZBDFNPoi&#10;MkNH3Dqi0BKGDnQkgyim0ReRGTri1hGFljB0oCMZRDGNvojM0BG3jii0hKEDHckgimn0RQQAlwq+&#10;AQAp8A0ASIFvAEAKfAMAUuAbAJAC3wCAFPgGAKTANwAgBb4BACnwDQBIgW8AQAp8AwBSLPpm/+5+&#10;8P3LzeeYsQx5rJ4zMYpgRBFQvJges83if+8fufr3/nOcDD02z9z48K39ydyRYkWgC0pGF8fZFQzF&#10;vqmyuFssVjEDev7hz99/sfmFaME8HsvT8pF0FKnoUDIazrBgaPfNy81m4T0xA9q9/18frT4d3whB&#10;yWg4w4KRHfbZ5zrysnVW/PPl57/JCn3vihbr39S+ef7hNx+zsgn5cvMXH6v3tO89PH9s/lG8faWR&#10;aUtbqpYO17SaX27+8iZ0GK93V8X/qn+WH3pVv777zQ/3VUhte72JqPh3+a8P/1yFu2+ja8Py41is&#10;dsWJebn5V+2Rhn/3VbwIdEHJaDjDgpEVEV0VKdwcHq/qNurLTflXPBZ/wL7pIxfhfq609HJT/KB8&#10;T/ve59Lz5X+pv9mEjKxpNZenc/ZwXalq4goYxr75uDYpmy4l/VLVRlRH0XSS61RdHcPy5FisyvO0&#10;+/DteLTe312EGC0CXVAyGs6wYGSHx19++PZcuPnn+0OVpKqdWmXr8Nj6pvhJ/efU/6l7777px9Zt&#10;271dr3aFx24sbP5wXalq4goYRnkuq89r2+11SnbDUnWM6FiqynNflcpeJv1CaYYFN+Xf9g8/3/eO&#10;tun93Yd4EeiCktFGcn4FI3v5+Tc/fmmSs28agO2Z2be++dxG+bnrCzbvbX6xemPY+Gt577O65Tp9&#10;uK5U1XEFDKN2bHnhaj+uTsnzsNXcRtQvVfUv1NEF6Tr3u+mPZT4G18yqwV4fI1oEuqBkNJxhwcie&#10;//iff76vmqVZVo2DVVHsBr754f4w9E373kKYVSd134g2vG+qEzt7uHGpChfGrvuo+q9vUzIqVW1E&#10;p6WqfUNg31SjbSfFqgkxWgS6oGQ0nGHByH57dXj8xV0TynPrm/2ib7r3VhS9rvFEVgiaZBYnc/5w&#10;k1exEDQDgmVXt7uK1ZfIUalqIpJq37ze/bIaGdR+GYsKJaPhDAtG9mebw+4PCqFUhtm3/amuS3o4&#10;dC3IejiqOnvte9s/Jkbk7VXsw7f5w41KVbgw2vK5a7q6h/bs7I5936koXoad5OC+2X34f3ebk2K1&#10;0E2/YN9QMs6wYJRTUPty6K1u2mSbY/Z681PVN0NtVu+tkt+N1z8GbeW0vfTPh/nDjUpVuDDaM1mq&#10;tvzQ8qpWT3G8u3+9+/CtaCzXo4JNRHUUTfKOkwChfVMdshwM3RxO/u4ixGgR6IKSMYrljApGVo17&#10;bQ71GoL7pgHYfNuuv/nYLLs5/hnNe6v+cj01WPwj6PRUf9X67OHGpSpUGMeBxWaQoBqbLI/+Fz+U&#10;swBZ9pfNNbOJqPr348kih0C+aUYMihwUBaws4I/tMov+330VLwJdUDLaEM6vYJjcr3lxE6oetCNw&#10;AEMoGSbgGzsoVTANJcMEfGMHpQqmoWSYwP43ACAFvgEAKfANAEiBbwBACnwDAFLgGwCQAt8AgBT4&#10;BgCkwDcAIAW+AQAp8A0ASIFvAEAKfAMAUuAbAJBi+bHvpztRdD9pdk+rtzJ7K/tVtM9VbPdybrm4&#10;LfTAmpOH68IEzr4paarZ26ltPd8Mfv52MgBz4BsT8I0N+AbmwDcmtI9g+OE3H+uNlH/+m6x6GnL1&#10;Xb1T+qZ8R/Ng+O4nx/5U9TT0X1ePbb9K9WcIcdKfeqx3lX+5aXaUhzfL0Td15anKSvWsGkx0pHvk&#10;S/VwwlIhZXLax0ZUT4KpHt9wfDD88YHw/U3wyycBvd5deo0b++b4oPpEj38HNXRWaSvPrvjBLrtq&#10;HvoEFZ1vNofyoVnfqidkdY/Fan78/kv3YPjjT4a+Kf9/+Tu4Vs9oLal9U3cuHxM+/h3U0Pqmqzzl&#10;E6gef/nh2+VXCws631QPp2mePtU99rP7cfme6sHwgzf2H/LzWAv9shm1b7qnHl/mc57AhuOD8I7P&#10;zH35+Tc/ftmHfS7bedON35QvQ9+8tM87L7+2D4bvfjL2TZHVx02iP0KMkW92+AZahr4pC8Pj5vmP&#10;//nn+8dLH9W0YcE3/fZN92D42fbNy8//+ef7ZH+GELRvYI6T9k3R3v/t1eHxFxc/qmnDYPymHQYd&#10;j9/0HgzfG+gZ+ub17o8uvjs19k1dtHb4BibGbw7PP/7Z5rD7A4ZvenS+qZ7B3LhjOD81eDD84I2d&#10;bzaH8knFm4R/hwzz81P45q1zMj91qGYt99nlX4Yt6HzTLCBpKs1g/U11EW8eDD94Y3s/w2OZ07cw&#10;DD+1/ub9/6wn6/DN2+axnrncdJWnvhzVHQJoaO7XDDCX+/zHb9TjzD8AGBLON7uN7yecHVXW6t4k&#10;AKwTyjfPH99iN7VsOXMbA4Ap7H8DAFLgGwCQAt8AgBT4BgCkwDcAIAW+AQAp8A0ASIFvAEAKfAMA&#10;UuAbAJAC3wCAFPgGAKTANwAgBb4BACnwDQBIgW8AQAp8AwBS4BsAkALfAIAU+AYApMA3ACAFvgEA&#10;KfANAEiBbwBACnwDAFLgGwCQAt8AgBT4BgCkwDcAIAW+AQAp8A0ASPH/AWGMDm4XNlqxAAAAAElF&#10;TkSuQmCCUEsDBAoAAAAAAAAAIQAJDddM90IAAPdCAAAUAAAAZHJzL21lZGlhL2ltYWdlMi5wbmeJ&#10;UE5HDQoaCgAAAA1JSERSAAAEbwAAAsIIAwAAAFffDskAAADtUExURQAAAAAAOgAAZgA6OgA6ZgA6&#10;kABmtioqKjoAADoAOjoAZjo6Ojo6kDpmZjpmkDpmtjqQtjqQ2zw8PEFBQVZWVl1dXWYAAGYAOmYA&#10;ZmY6AGY6OmZmAGZmOmZmZmZmtmaQkGa2tma222a2/3t7e35+foWFhZA6AJA6ZpBmAJBmOpBmZpCQ&#10;ZpC2kJC225DbtpDb25Db/6+vr7Ozs7ZmALZmOrZmZrZmkLaQOraQkLa2Zra2trbbkLbb/7b/trb/&#10;/76+vtuQOtu2Ztu2ttvbkNvb29v/ttv/29v///n5+f+2Zv/bkP/btv//tv//2////+fMEjEAAAAJ&#10;cEhZcwAADsMAAA7DAcdvqGQAACAASURBVHic7Z0Je+PYlZ5RZZda1eMkVlmtTmJ3ZkZqKk7sJAI5&#10;ibPYJU4Sp0RZ4v//OcFOAMRy13M+gN/72EVJTRFH9x68uCuQHAkhRIZEOwBCyMVA3xBCpKBvCCFS&#10;0DeEECnoG0KIFPQNIUQK+oYQIgV9QwiRgr4hhEhB3xBCpKBvCCFS0DeEECnoG0KIFPQNIUQK+oYQ&#10;IgV9QwiRgr4hhEhB3xBCpKBvCCFS0DeEECnoG0KIFPQNIUQK+oYQIgV9QwiRgr4hhEhB3xBCpKBv&#10;CCFS0DeEECnoG0KIFPQNIUQK+oYQIgV9QwiRgr4hsxyS5OPX8sv3//a1+XeSXfMrJj8mFwJ9Q2bZ&#10;JUlyX3z1t3+T66L8d+536BtyBn1D5ni7y3xzVXxZ6sJEGvQNGYC+IXMckg+/KzWRN3SSj78t/v16&#10;fP+nJPnwr75lP98nH/5L9s0vn/K3v//TdfLL/1SK5fSWzo/JpULfkDl2yaf/c53cHHu+KZo9mWS+&#10;5r4p+ZAJ5/2x+iYTS+st7R+Ti4W+ITNk0rjJbPEpb6W0+1PZv38+vhYiynzzyz/n/94Ug8tX3/J2&#10;Tfae1lvaPyYXC31DZjjkzZZ90XZp+ybX0DFXTfb1vhhPzsRyVb8l+69FC6h5S+vHyn8PUYS+ITPs&#10;8qbNa92hanyT/aTpRJU2ymRylfebro7VO1tvaf9Y9a8hqtA3ZJpGGnmHquWbQzLom+KfY/me1lva&#10;P9b9e4gm9A2Zph4LLrpM3fbN/ek97fZNM9LTekt3AIhcKvQNmaSZV0pOgzP1+M1V/aaWb3rjN81b&#10;OH5DjvQNmaEcBC68UwwM52Ip/90lH/7x+Le7vN3S9k05EbWr5qeat7R/TC4W+oZMsq+3MhRfHIoF&#10;NIf2+puTgKrmzO5s/U01tcX1N4S+IVOUzZqcrKHzqVhA88s/l/8e//YfrpPkX/752PPN+5+uk1/8&#10;Y9l/Or2l82NyqdA3hBAp6BtCiBT0DSFECvqGECIFfUMIkYK+IYRIQd8QQqSgbwghUtA3hBAp6BtC&#10;iBT0DSFECvqGECIFfUMIkYK+IYRIQd8QQqSgbwghUtA3hBAp6BtCiBT0DSFECvqGECIFfUMIkYK+&#10;IYRIQd8QQqSgbwghUtA3hBAp6BtCiBT0DSFECvqGECIFfUMIkYK+IYRIQd8QQqSgbwghUtA3hBAp&#10;6BtCiBT0DSFECvqGECIFfUMIkYK+IYRIQd8QQqSgbwghUtA3hBAp6BtCiBT0DSFECvqGECIFfUMI&#10;kYK+IYRIYeib98ckSW6GviGEEEPMfPP++OHpuE+uzr8hhBBTzHzzen2f/bv/+PXsG0IIMcVm/OaQ&#10;tWuGvyGEkHlsfLNrN2l2bN8QQuyw8M2hPUbc+eaY1DznZD/gK1/5ejmvxpj75tAeIT5wuJgQYoux&#10;byZaN4QQYoKpb/Ztw+ypG0KIPYa+2Sf3I98QQoghputvbka+IYQQU8x8sy9nnz48vT9enb6JHBoh&#10;ZGVwvyYhRAr6hhAiBX1DCJGCviGESEHfEEKkoG8IIVLQN4QQKegbQogU9A0hRAr6hqyLrXYAZAL6&#10;hqwL+gYZ+oasC/oGGfqGrIqUvkGGviGrgr6Bhr4hq4K+gYa+IauCvoGGviGrgr6Bhr4hq4K+gYa+&#10;IauCvoGGviGrgr6Bhr4hq4K+gYa+IauCvoGGviGrgr6Bhr4hq4K+gYa+IauCvoGGviGrgr6Bhr4h&#10;q4K+gYa+IauCvoGGviGrgr6Bhr4hq4K+gYa+IauCvoGGviGrgr6Bhr4hqyJ9oXCAoW/IqqBvoKFv&#10;yJpIXzB8AxEEIPQNWRP0DTb0DVkT9A02Lr55f0yS5CZ4KIR4Q99g4+Cb98cPT8d9chU+GEI8oW+w&#10;cfDN6/V99u/+49fgwRDiCX2DjfP4zSFr5BACRuYbiBV/CDEg4uybHds3BI/MNxANHIQYEHH1zaEz&#10;YJzUPOdkP+ArXzVeN/nrVj+O5w1GeUi9GuPomwOHiwkgefOG7Rtg3Hxz4HQ4QYS+AcfJN3vqhkBC&#10;34Dj4pt9ch88DkICQN+A47T+hq0bggl9A46Db/blVBTX3xA4Ct8gCAcgBEi4X5Osh1I39A0u9A1Z&#10;D/QNOvQNWQ/0DTr0DVkP9A069A1ZD/QNOvQNWQ/0DTr0DVkPlW/0hZNC3BQDEPqGrAcc3+iHgAl9&#10;Q1ZDrRv9k52+GYG+WQHM7RL6Bh76ZgUwt0voG3jomxXA3C6hb+Chb1YAc7uk9k36s3aJ0Dcj0Dcr&#10;gLldUvkmzXyjXCT0zQj0zQpgbpeklW5y3+iWCX0zAn2zApjbJfQNPPTNCmBul9A38NA3K4C5XcLx&#10;G3jomxXA3C7h/BQ89M0KYG6XcP0NPPTNCmBul8D4JtUPART6Zvnw3gcVSL5RjwET+mb50Dc1KPej&#10;oG/GoG+WD31TQ9+gQ98sH/qmBuV+ovTNGPTN8qFvaugbdOib5UPf1NA36NA3y4c3566hb9Chb5YP&#10;F5fV0Dfo0DfLh76pAfFNihAEJvTN8qFvapB8ox4FJPTN8qFvGjDOdIwoIKFvlg9904DRk6FvRqFv&#10;Fk9K3zTQN+DQN4uHm5FP0Dfg0DeLh745Qd+AQ98sHi72OEHfgGPum9fvv9Zf7pMkuY8SDrGHvmkB&#10;URgwvgEIoYexb97uPta+2X94Oh4oHBQgTjEUIAqDvhnF1DeHJKl98/54lf27u4oVErED4hRDAWEw&#10;C2TV4XHBvjkkNwf6BhKMIQsUgHyjH8hyfZNxYH8KEvqmDX3TRj+CPi6+yTtXmXLan1LznJP9gK9i&#10;r5vnLLU3+nFgvGYFsdGOI/NN8bpVL49UKi+McfHNLvvq9frG5jAkGjCDkxCwfdOJRD+EHg6+eb3O&#10;u1L7U3OHaELftKFvOpHoh9DDwTeHoi916PaoiBb0TRv6phOJfgg9nNs3B7ZvMKBvOgBsXqVvxuH4&#10;zcJJ6ZsO6Va9KOibcSx9U629SZKEusEAZ3EZBgCnWF4lKcRdQgAKowf3ay4c+qYLwCmWFrpBeGoG&#10;QAg96JuFQ990ATjF0lI36c/agSAURg/6ZuHgDBZgAHCK0Tfj0DcLh77pAnCK0Tfj0DeLZVvMxNA3&#10;XQBOMY7fjEPfLJXtthAOfdMF4BTj/NQ49M1C2ZbQNz0ATjGYKkFQXg/6ZqHQN8PQN+1AAEqjC32z&#10;UOibYQDOMJgqQdhM1oO+WSocvxmEvukEoh5DD/pmsXB+agj6phOIegw96JuFA5PcINA3nUDUY+hB&#10;3ywc7mfoQt+c4qBvSGjomy70TScOgOLoQN8sHPqmC8AJtgW5JRHikzvom4VD33QB8A3KLRfpm7XB&#10;5IaDVdJEQd+sDSY3HKwSrCh60Dc+MLnhYJV0o1APowt94wOTGw5WSTcK9TC6LNU3GKXI5MYDoCQg&#10;qgRlVr4LfeMDjG8A4kABoCigfIOQoyfoGx8Q6pK+6QJQFFC+0Y6jC33jA4JvitVlAHGgAFAU9M0o&#10;9I0PCL450jdtEKoE4RLQ6AarQ0Xf+ABRlQDJDQSr5BQCYAOHvvGByQ0Hq+QUAn0TDIwyREnuLUIc&#10;GKBUifJZ3tINfRMAjDJESW6EMEBAqRIg3yClB33jA0pyI4QBAkqV0DeD0Dc+oCQ3QhggoFSJbp2k&#10;9E1YMIoQIrkRH2umB0SV6PumrRukGXH6xgOER0Qf6ZsOEFUC5hug/KBvPAA50UHCwIC+qQNIU8Al&#10;xkv1DUpaYYSBEAUIKImh7ps0PQkHoUxK6BsP6Bs8IBJjq1wlmWjStCUchDIpWahvME4x+gYPCN9o&#10;V0ndvFmyb16//9p8eZ0kV1HCMQXjFKNv8KBvjue+wUkQY9+83X2sfXP49C37VlU4GKcYfYMHfXNs&#10;hosBB4xNfXNIkto374832b/7Rj8aQJxiKM8vhCgMFBAqRL1KCs+0dIOTIIa+OSQ3h1owr5+f4sVj&#10;CMQphnJnPYjCQIG+OZ4tv4HI0hLz8ZvGN4ePf7lLkptIAZkBcYrRN4DQN8eOb8pWDkSh5Dj4Zp/3&#10;rN4f2+M3Sc1zTvaD2K+b543IcSZfs4p8xohjq3p8qNcsMwDiUM7PtHjNPPO8ycjydBP5uMa4+ObD&#10;U/tbFRAu6SnK3hSEwkCBQ/jl4U+tm2LYGKFMClx8U3zxen0fJyITUoS0glnbAJRO6iAkxlG9Slbl&#10;m/IL1VFjiC4pfQMIfVMefkW+ebu7Pyr3pxB8g7OUCiid1KFvysN3hINRJgUOvjnuP32rFuFogeQb&#10;9UC0kxsKkHMLxjcLn58qp6UOifJ8OEIR0jeIIGTGUb1K+utvcO6nv8z9mgBZBfQ8MfqmgUuiqsOD&#10;Lvdbpm9SgLTCeb4PSBcCAoDEqOKgbwZZpm/0CxHo+T70zQn6pj4+fRMOMN/o5xZOPikDkBlVHOo5&#10;gZOgbegbnxAgqhNgMAsFLolqjk/fBAPgrmVI9UnfNOgnRhMIfTPIIn2jX4pI9Unf1MDczi7VnrVE&#10;ys8O9I1TBL36VE0u+qYGZkmUepXQNwEB8M3LC0yFokzJ6AO1RIG+GWSBvmkaF2qtin7zRrWBQ9/U&#10;0DedAOibMOjflfVMN+ptLZyEUgRnTRSYb4Cyg77xikA9FIjFARhwiUI3AJTC6LA837Q6M0q9mAHd&#10;KNYpfVMBdI7RN2Ms0DeFaTS3UNE3iCANWdA3YyzTN/WzvFQKclA3ioPXaCmlA9KUIX0zyuJ8k7af&#10;VapyknfqUv+RqfRNAZJv9KuEvglF07xRa+C061L/mfAwS/h14RD+QATqbe9z6BuXADq6qYSjO3iN&#10;k1EqcEhtKAL9kjhjab5J6+Hi6gv5khzzje7gNU5GqUDfDEWgXxJnLM43zYmuVZKYvgFKKQWGh/Av&#10;eEiNvgmE+p0Su3sZWrqhb9QY0Y1WHxegSuibMJxnlnRR9neGpw+6wqkbfD/j5JQ0o7pRXjBB35xD&#10;33hGoN2hqgarM9/gJJUsE7rRncCkb85Zlm/ON2aLl+VZ++YkHD3fpIVvcLJKkkndqM5gak/I0ze+&#10;DOUWfXPRvpnRjcYIn/5pTt+EQX/a8+zOfvSNLrO+Uexxw/gGRziL8s1wbsn6pn/01viN4u6Kix2/&#10;mdfNJftGe/H7OSvwjehpfh7CaUJcc3DyQuenDHQjXS0pjm+Um95DLMk3Y8ml5Zu037m60MkQPUYy&#10;ol8xai1g3QWHrb4+THYsyDdDk1NluQqWZiuG9lo/+kaDcd0oVgyAb9rNG/rGlfG2s4pvOnsZ6BsF&#10;pnSjJxz6Zorl+Ga0eSPawKFvcLDwjVzx6Ld4O8PFaAPGC/LNqG4kSxPVNyj5JMho95q+aRWFaiDn&#10;LMY3E80bpXSCGr9BySc5Jpq757oRKyCIlXb6q/BHWY5vhhNL0TdQ81Mo+STG1OVnQDdSnW76Zpql&#10;+GYwgxSW2mG0ss4DQsknKYwW3ijUDoJvAHb9jLIY34zoRno8DM43W7AFXTI46EakjPTvXzAYBE5+&#10;mPvm9fuvre92n76FD2ac0eaNdAMHzjcAN5NTwMk3AoUE5ZtOtxIkQYx983b3seWbQyLsmxHZiI/g&#10;0DcIjGxsmZ5TECikIoBuGHp32O4Om4MkiKlvDknS8s3bnaxvzhLpTDdS9UrfADCqG23hpANhaPmm&#10;d36AJEjlm0wnBfcjbzskN4eWb/affi/rm1ndSBUofQPAYOf6oZUQY+KJXEqNbnSFg+6brLVyVX73&#10;/thuxXRp+eb185Ps+M2Ib7o/U5l/oG/kGR7Le3hocmK8pRO3mDB8c76bAShBMt+8/eu2YrrftTj5&#10;5v3xpjdenNQ852Q/CPuavhSvWalVr+kmJ33p/HwT/Ljnr5tuHL3XbfTjD7xuiuNvxI+r95qelX+e&#10;Dz/8kAlnk5dDmhb5MVRPm+hx5XmZHb993K1s+Wzq86ETxybqcY0xn586+WafuUa0fdNryGTSHrqC&#10;SRh8enxA8YZbIJcvEc4roUiHooEzcGWXypG01Y/RTIuB3Qw4GZK3b+7GRm06NL7JelPC8+Gd6ivr&#10;cyCfJKpVewJkNCSMbBJhdGnEQzo4ciFVQ4PT0AqVM5KjGBlS+Capx2+maHyznxlbDs65buQvXkOh&#10;YNQpffPSb1RMzFTFKyeM/cTjgWBkSNGfen9Mkg9PM+88fNRa70ffzIeEkU0iDNZBb9HL6MQ4faNL&#10;PX6TN3JuJt9J38xtUqdvRJhbWzy9CidWQU1HpXS/L+3cPKc1Xtxd0ndG4Zv3x6rnJeib/uibRmO5&#10;DmUyqXQq9dJ8Y6CbKeFEKqiZK5HKHeHUQpigOz91mBKOFgOLb2RzaTwU+QjOQ6Jv+tmRth/qLlND&#10;QIkxGgpEinTbN7Kbogwx35snsVx9GvmLiPD+eH1MfNNMjUvlyHxmKN1gUCOCKczHb9ToD9+Mfgfg&#10;G63F6yCtZQkMfPNQrjWWqyCTS6LUhuIF+MZofkqNnmAm5j1jb48B9g1GNklgMH7T2togUkFGLXD1&#10;GxhAXJLM19+o0SrB7uTU2VSVwHY8lLQ6CwohmUSYrYXu1k2B+jG5Dr0AbPBDSBHz9cVqoPjGLK20&#10;Fq8jJJMMBtUgOoeJM744Ew1CinTnp/753ymFMYW5b+KWqGFeaW2WQcgmEQwaOBNT4iv3jcJSACsq&#10;37z/7/+Z8yfA+fD+APHUunWB7XizyJ74p6AQskkErwU4mrrRuaGp6OFnqXyTj+Hk/Fo3miHON4eP&#10;fRd3N95wTQ6ktmSt4t0wMj5GC3DEmjc2utFeIQaQIt3+1H/Ha96gXD9GdXOe3UqL1wGySQQk35g2&#10;eqUqCeSpkON0ffMKOH6D4ZsJ3ZwvLpNb20XfDNeJmG/Mc1Oklmb2suqnSM833+M1cEZuPyBbmSN5&#10;NbK4TGktqX42yWAinLH/GLaM7HWjMKfRKg/9DKnHi//jTxn/Nvn07f+ibWkYKELxHeJj+Tu2mFVn&#10;Lal+NsngsUFcXzfinf52e08/Qzq++emn3/0d3B6q8zIcbzGLb/4dW8yq87AI/XQSwe00D19CrnGI&#10;9vq7+ameIeb3S1fjrBClfTM1CDc4YCxUsecFo55OIoD4xj0MwWZ4r/2tniDmz4NRQ983M+kzGIvK&#10;Ugv1dBIBwzceUcS6Lgx3BQrhRCgAJwyfd6fJSIcqcjpNHd+I6JvVBTuUWExVyMTYTdjy8dBNrHoa&#10;bN6UPf64B7bA/HkwagwPGEtVo/UKC6mqFZ6hA2KueytRJ/NZIRTIdEzCW37mWaZv5Gpx7j6Rk2M7&#10;UbdXDB/9EnwznhHTa28CFo+RbqSFMzMZHu24NqzKN9vwq9VndaMknPywg0e/gDHj8RKX8o2hbmSF&#10;Y7jhRjc/VuWb4GXptZQ1ZuWm40enb2L7xqSLPZ8aoa8MmPuJ+yzdN1E7p3NVOJ9UkSo3nfDN+ls4&#10;yuM3Rue1gW+0VgPRN9PMTEfEu+HWbA2aJFW8gcHRo1+wbyTmp8xO7LJu5Fq/5r0A1etR637pn77t&#10;IO+YPr/aLk4Fmraaxau3PuTo0VfewtFdf2N69Eo3QsKxmUYF8M3hw9P+07e3O0DhGKzujVGSxlcx&#10;8fo9HXH86KsWjs/SF++CsTm44PieVZkoZkfpm/fHm2Pmm+Meb3XxfHcqim/cl90MRCnd7ApaEnB4&#10;1YxnuRgPyk6OsLXfGKai7MpEsf1b+ia/ZXruG8Tna84NF8cYvwlpm7AVvIxRwago+saiL9UsWJAY&#10;NLbNVz3hdNs3gk8FN2akKKt6jDI/FVo34S5jFoGtdRDHs258SsVKN6MrpAIGZBIY1pRCZ/xmj7h/&#10;anQZ00A5ajRODZGbGQlcGmB4Xws8SsXaN0bje/7VZDGDW/9UKzfaz/PFfMbmYGGOPLFVo21qiv9I&#10;pXVgK2ziBKgc50IxPrZRPypAQAZxoS3Swl9/M7gr5OFh8JH0IaY7I+nGu4qd4lqbcIJUjluhWPVl&#10;bXTjmxnzA5xAPapF+qa4p0f7rh7BCjGebYq43eNzDSxdVxsnTPU4FYnVoa104zmo5OYbJeEkp2dP&#10;5eDNTw2VVVoKJ7y1zbLEMpnav+ka3/zGivH/uCLhhLoaOBSJzTI/kYDquEz23AQ+pgfN/bbylX4H&#10;wAGc9Kz4mruWBS9Dm5XqjrgEOHu4mYhW08QJ1/i0LhHLmXBr7cQbVMJaFFrPh5c3FN3jzYen/cKb&#10;nGeM1zDthnB6b/zECrCNax3CCdnXtSwR25mp4opolRmOVeRTJhrXodN6vxy89X7dOmsvbAhabWdH&#10;mqilztlt39ixq+WtwaebLGNdfhtnG3Zozao8jKs4PVEOMBpnh1sFTX+4yFpDO07r/XLw1vsNNG+i&#10;XMnNpdGJwXLm0zpG0/EkgyAWLhzjxqfR++zKw7x+O7p5KNo4xhEFH1QyyArxpGjGb/IGzn5q/Ob0&#10;7M33xyRJZHZ2pra+cb2O2092Fs3mwYdPzWIao1WTy+BdC1ZOhKE189KwTo7aN1bpEbqnbXIZEk+J&#10;znq/qdbN213d13p/zLS0rx8hE5d+ac2XoFuz1H6ys7yG3d7aXMHsgrToQJiGsFjhOA2thSoNh5nw&#10;asXGrdXlyLZ2TGYRZqcahFPCdP3N4TRX/npdtIUkhnoG1kXG6Dc4TDcVuslsUwjH+rcNqtlBgUbv&#10;W6JyTM1r27s1KwuncaNSOHa+sUzduY81LA3ZhDD0zSG56Y0lS8ydO007259RTkfJuM1kkwnHLR+n&#10;o7QcHI15FdUn1j4Cw1xxXWnZdKiMf8VuDHv243LfDS0a6cUpmhD1/NT8er+eb3YC7Ru3mg7cLB2o&#10;oWrCs/CNQY1ah2l9ewGr82xpTZx4+wheTJLFeW1nOWwca1LcZLwuS1CF+8FN0mnfTE6Hd//joTNg&#10;3KxPfs7JfhDkNSuq4vXF8nVrdZyN7edvsjTaPG82m+zy8cMPP1j/fvM5wf7uLJ4c8/dvLcpH9zX7&#10;s2zKNX97UR7G5Zf9xmQcG/v8K183RZ5s7H5vY1wuBsfProVZehqU39a7nozp9qd2E4PAHd8cBIaL&#10;3ddb2AjbpXVTTXiWayycoxxuZ5gsuOl/kP0s2VLaOI5jJ3aFMVkWHvUbc+bS5PDVJsP5KASzoeub&#10;qQZO+78dBKbDfZZ3RZnqrCunbifbrOYa/qSBMF3GnqtxSbvfWoRw3HUTSjiOY3udVxuMqsXoc2vf&#10;GE2gimVD1zdTk04t3+zj68Zzo7apsR1nphzX3cxG6TTVVU2EWP8efBvHcUWxvW8m0sWlQnwyw8w3&#10;hnE0usERTsc3b3dG/SmB2wCGP5VHjuPy0XXzxv/mFVv/aF4eHup2s+/hwfAbqA3T3HPVTVThmG+u&#10;eKg7//O/IpQL3fmpqQV/h9P6m/itG9fasixArwtoAN90g3TrPZSTZLdO4SALR3bgZLgoXC9HPqkx&#10;vzIrTjgyuWB+v63CN/lG8n3ppnjrbwLd9Cr0mrruhzeV6KWdVoxuH1OuOrRdWDZ0fDC8BsZcynKo&#10;JNx947QKdDQOn5hME0MmFar2zY+lPCD2h4exTU7oqutUz0k3PsLZ+sVS9NBvv9zeOl9UQYXj43DH&#10;+jgvCffmr9Mul7EwOiE5DTiGOHIYur5BeN5dON3M1l2AI9Sjx86/X4bomJzlrsCiR+XqG8wWjp9u&#10;HMvirCRcVxb7De9Fmp73PXIYct/sTvcTVX+eb6C+VM3k2eQ9Jl3fWGnoVsqmbD1CKQ6dtW4eUsuF&#10;8wMRQOFRM+VtINxKo5ct7pWaOg7gD0XhFJHjweOnQrd9o01g2+RM1Z7X5zaD/66zQyVbjz87LUZv&#10;Ct94DBjgCcendfNQ7mpzvAT4j98XjNzO3yWITkAWunEcDoydC0jPZ7ApIot9S2Nl6LdWL637MPUX&#10;jh9U+MY1hNI3Xr6rYwDCqzOV6SYfz3Jc+R3GN9VSO9dfH6sO43g8hqwvyDeWusnr0/A0Gy5Ez9Hi&#10;ulnjufYvddjAUIeQPlSbkD0aNwVQwvGql3zD/u13X5zP922IOFLPnS4j+WrnG8eLUORUKJ4Hc2Oy&#10;PzwyVmVzWuNm9muDTZxAvvGdovJaRVvG4JPbVRDi9T2Kn25uH26/fPlyO/K4IKuS8FwsEXoJjsXn&#10;ebW643apQNo3lgVT6sZmEnigFD1902pWePVmfvZbte/fuMnB8Y1nJ/fLd7fVbUJ8h8+9llX5LZLw&#10;3liXuq/IipwLEL6xLhZ73wxtVrKtiM6n+Q3RtvjZPYC6ieO5bzQHRTi+Y2q3331363xp7xSFb3r4&#10;/PrAxVHON1FbOAC+cSmUU3fKppnZm+60P2z9Qd5bw09sHX3zctKNz+qyJgylyu/jOXjTTNf5r8FU&#10;WHHYi6BdLHa68Ri/KX4/XjboP8/XeWGtQ7O1U47ODzQqD1scOkDDwmMWJC3HR788jD1u1CIM8Xof&#10;xKs0y/tJO9ybY6gs9HpTTQjOxeIxPzV4+ICot29km60dc7uvekmttt5O4vcYt2I65suXscepW4Sh&#10;lgAd/LpTuWxcV970y0JvtLgJ4VQqTr5Jm298jx8QZd+4r+MP0FT08U09L+SfWX7CPS038TvNlu+b&#10;vDryjWQBRtW2/lt5Q96/yf6zurpBmqUyfv5U0INCsAbfFHs1H+oNVD5hyNT8DL6jNy73HRsuDN/u&#10;VMgOlYsu6s6+czBxfVM+3WXy+ZohDwqB1w2dCtM4Pu2uU61evqmeEZHe+s3IoOjGyzcP5U4Gj09o&#10;l4bvYgnfCYUA6w7TFn4RBKR+fnh5xz7J54e73u+lvP/CreOD5soP8ZzyrNKp2SXjkVpb92Hrl/qh&#10;NPVlzPlzVuGbomvp9jCwgdLwHlYMMkfmUyadYUa/EAKidv8b51X8+Y7oL9Wohadw/JLqoZ4W8kkt&#10;r9Sue3YvERZ8qADTvvHWlnenautbJFUEAVY+hqTbvtmLtW+clwYUvfRMOEUbx2vGT7s/V+HRwAky&#10;UlCVBgY+wyYP3pN0p+KA8Y3HPTEK2dx6rJSI55vjobgFusCN0Cvci7FaWvylXLbuIxxt0VQEu1Ov&#10;VyMLBM/5qTAr5v4lGAAAIABJREFUvv2Hb4L5xm9TRXVfDqS86D3PNxFa8udxilULi+tJGdfP8V3U&#10;9dKc7T6p5duv6+rGNYhV+CbEMruqPEKs9vMfUdO7BHYIW8E6629CjP4Xi9c9N/17pmeVUR6pFWKv&#10;ThML1MCgE9rnVkWQ2XBf+W21S6EicA2H/Tgz/Gqi0k3ZwvFoGmw9tjScR+REfaYHiANt4tMJ7XOr&#10;wr9b91DfqMT9g/yvh+VuMo9Bzgi5Ufmm7lDJzE8FGY2rO6deZRnGN14heJZIvdSjNVflGAMGYZp6&#10;Hr/tmRb1skPvKXHfSfnTvQ7xfPP+KLjwxn+8wntpQVOWKL7xX3tYLgiyLw+gwZuCQC09918P4Jvb&#10;+o7SPpEE8M2D76RKeOHU48VSE1MFfhPA6/FNUZm6XYcayeqfxrdKPGeGfLPi1PD29o336GKpPu9O&#10;QEjq9o3og2A8V2i3Z/p81a0qHPpmCP9BfF3fNHd59b0e+pvXd0L8JbhwqkR7/Sz5QBhf35RrSf1n&#10;HD1CCYL//b9O2e02MQ/WmSpQ9Y1/UnR6uF5neoBhTo8HIdZRhK3c2jfX5WVOaD+D6+LiKpWKGw/4&#10;riYNsaXBd6+mf6GcsvvFZeQC0TdBhOP4uwGSonX3R7/8cLyx9Xk0SDvr6v7UVdiPncFV3VV3qmje&#10;5M9d8mmt+i99CV2VrsI55bVt6wZSN9638vTVjfYsQoXrjWbbpN53foziG+HxYt+d2cVtsb/74nXn&#10;SO/9cO4z0P0QvEslWAAo+E4oeBbIanzjOGfZ+YiwSaIyXnz0vYQ9fPH1zTaMbwI8OryFQ7MPae4h&#10;HO6XoyAVEmCKzPMTcvx9k/o+bDonhm+Ex4uPXitqC998+e6Lj29OPQm/OHxqc6A3Y/1J3lMxoLj2&#10;t732iDfloTtVWLNi32g8X9PnRL/98qVaVeVfhu5xeM42Bnjmp9dcDLBuPJ7a4f7g7lN5qGqmAcM3&#10;ceanNHBv4lTrJp13hnTK0H2sIL8rRuDz3d43AR5cC4nb4LlH+ybAHTyrIDq4f47v/FRaDzACNW96&#10;vnn/95LPn/KYpSpaN64lGOaxd62NMo5xDJWJ3YdV9zR1Ojq4bxyXIxVtTqfy8Dx0O4gwvvFcf1Pr&#10;xvOeQBF9sxd/3p1bSaRes3yhHuvbPFPYcXhw5IS3+6jmFsr2h49fu564nG/lfZEcfjFMk7cJonzG&#10;sqZvypPk1nPJRjzfHLIeo9DjGVo4lalPTYYYpC1pxgocgxmpSMsGjmv3HL55k+Pwd1W3YbMuDt/j&#10;doMorgHey7N8fVNvHAXqTnXGiy3mxF+/D9UQcruKORbi4FnmORfiar+xmrT6JGf1LkE3DqNZjiPG&#10;fo/P7UdRb5zybFr4bdgsd2sWt79B880uc81V5hxz37zdhet4ObZwwpWezwCO266l8Visw3HVzSJ8&#10;4+BeJ9+E6mK/lE/tCPEYxBfPRwWV6fnF67FJL3Huf1MtLrbwzSHoQI9bqTpU6MhJ5lyraetmPKGC&#10;cbqo27MM3VgVRj0+ems9gBOsi13f/cb/MYgvATaqF09T93xETpT7bR0s2zeH5Cbsg6rc1tXabk0c&#10;LTuXVXatb9wuIeM1ad3AsT72cnxjURiV94tTzLcsfNY3l4/d82/h5GF5roq9LVeI+cUQlmq8eGc5&#10;fhP6wXi2BWvdqJjqQNhWSOfQrlPzgXwTti8HiPEfV+nGegY44JBec0u9W99739Rx+bS9/Z83He15&#10;MMdyyNh8fqrnm2ZN5HNO9gP7183zc/YXFt8bvG5yspI0f//E8VPz4+Yv2XHTzaaKd/PDDz9kGb6x&#10;+P3y98LEU5RDdoLZxJ+9bsfrAe51Y1kveV5YlMdm6Li25Vm/Zsf/zW9+k53l9nGcvW6KeDaOv18e&#10;/yF/cTz+8/PWvJ6Maa+/sRiWifDgXyuV27Vv5kZHHYZomztAPLgtaZ2KyHLQwmEFzoLaN3YtHOuG&#10;b4hFUJ0Q6jlo7waO+171Vjn43L8gypxCbz/Df9XzjYVx7GpzvtzkfTMZk4V5U6cdMovSTdQOZqBB&#10;+/bhW/f2CzIzZN2lSk8B+KwBijOF6bh/KopvTMvWSjdGxeYxB50Gb95YheO0Z3RhvrEWjn9B+K18&#10;aaYtPT7F+dEd9cnhab1IOYLlGyPhNDdlNSlHM0s7z0G7NllD+aZov9vu2VyabqLdACvgHMI5oXRj&#10;28Kpx81buBz/MnxjUtFlB8bsom5Yan73N7VnLiyrjuWD7Qr+5fnGrECs6yKqb/zohGY/tFmtOnSe&#10;JouWInC+mS3ccsTk1mQNp7mk3dLL+fIR3DdWnYiV+sa6LgKN2Y8F4/X7Hjssat00wvE+ekCQHjxU&#10;M11A5QipyYoqmxPLdY2zU33Ox2X4maVubk8d9jBHB2T+T7OujGBjaGPBePy+162tC8082Iw69A4e&#10;MUMQfTPdxEkNy9Ku1CQ3qhtEZt7AOT35L+iIFhyzFWRZGWHXSPjFMhCd/d/fO777jf2iJgikb6Zr&#10;u7maT+sm4BFnQrEl5IzZw8PDafzcKJhl6uY4WyR253g45fvHYhidfZ8KcKsLqG8mdZ7WE44ThWZd&#10;am5Dxi63/TKKzTScenTQOMUXqxsz4ZiV2iJ947Ag1uHIkfMD1Td+9e1Sas4dqjix2fgmj4G+sRmj&#10;Db8o6ywUn5W9IxH5P+F39six0wPXNx6l61Zo9odzuoyZBmcnHNOlpAvWTcBJaqNS8L37jHMDZ+Kk&#10;jyyc+NkB7BvXCnd2tPXhXHwTfIq+nPcsb5g7f/RF+ybY6Ra0iTmIT48q0F4X++MKJAeybxwr3LnU&#10;JHxjUadmn5ta3dNu2boxKZKQjTyPc9vDN9PRxROOSG5A+2amcAfr00fS1lVpvzXbIjqjzCqGi4t7&#10;hJsMFyxcNwY1ZHKWR14Feoojzs4l290NgQ4bBmzfzE1TnRemX5vQMj/sH0tjFV1w3yxeN2EmxUM3&#10;MQdxfvDTfHR29w8wi0Kqow3um4myHUwt32KzvXZYXsMsozNIrCKC8hkos29e+OBNQQDfhG5ijgTi&#10;+hzCAKXQ8GB47wC5zED3zXiVD6WWf7lZr3Gwmfa0js5svML0llsr0M38ZpdZ39iVgqNwyjAcWjiG&#10;0Rl9brWTFyoz4H0zKpyB1AqgaZu2ajUxFOw2gwOYDpAaJNUaWjfHAIv+5HzjMiVuGp1J0/fhwazh&#10;K5kZ+L6ZFk7wcrO5yeDDg2mD1Tm8cLMR69CNiXCCFoNbBTSNznjTCfOrHx9K4cyNZokmxgJ8M1qy&#10;Z72pIEczFE55BTO6LYZPvQab/lyLbnwNHKNPO0DdvIl448VZ8Zb3bZkbRZJNjCX4xrDKQxWchW9s&#10;bmgktgox6NEB8SoQqY11Ly43u7IMbnYoy2DWUrqXvQjfGKVYuJIzG4xrYfJ+5+iCtHBWMnhT4Ocb&#10;wQNGnr00WJ4Gp5uF+maoHgOWnLlwjBdUSa5CDHp0QKaWSMQoCPchnOi3sbdfD+t7RE+W4ZteuQ7V&#10;ZFBTmwrHqFK9K9ZbOGtq3Rwnx/PCLfUzOeBoGC+Rl543+DV+FfJiib4ZXukX73hTmF3EJFchhj88&#10;HMPlEXit3/wBhymDqKYuo1eSj3A00mIhvunU+OBKv4jHm8BsAMc3OM8hnLXpxt03AmP2ab0A0/a5&#10;ZAIqDHJAP+ibYWxmxcM9JmIUH+GsTjfyvrEwvqNv3HPENTV0OtlL8c25cLqFF/x4Fo/6nMmr+KsQ&#10;J8+ylQ3e5JguAA1YFba+SY1vEeIbmetdW3TSYpG+OT/BIhSesXBmlq2HCW0qmOnzbH26mRLOdG1J&#10;nNVlbRSb9k1/RWM+QSktlukbkdIz7FHNLCONvwpxuh+xRt249iFkzupymYRdb0q8NLRavYvxzWSp&#10;xik8iy7V+Omu7JtV6gbbN7N1EjYut+LQygv6ZgLjO+yNn+7hIpta5TYawAoHb3Im5TteVX6FYTNL&#10;aOUb70qy941aXtA3U5gLR6Baz45RH/bimjcz7h2tKbnz2sY3AerIWjhqeUHfTGIqnJGwgsbVj+WU&#10;0Zemm+kZqnhDWbYNHLO30jeQqPhGfnOgcSwm9/q6ON9M3s9OdBmUpG6sF4Tq5cVyfDNR2TF7o0Dr&#10;xbtZlc6vKFutbsZqZXoXgUZDYpb4yyWiHdSFdfgm4lGln/I5RSeU+adOrVc3oyuMJ4skQHlYrTM2&#10;eVugSyV9Ex6lJW2TT4gQrtPOIuvZ9s2KfTOcDOVGgrhLoWw21s2/TfYeccEPaw9943xchWW93U0d&#10;M+M3a9bNqG+ir3wMuK8uYBXZ+UYxMxbqm25dRi4/p+2BcWKa3kUGk1XxmaiTyOURYBFo+Cqib8LT&#10;KtNeZcYuP7WL6XQkM7q5QN9MFolk38XMN+FqaHJc6SwQ+saEtF2AndqMXn5DtamzjUBqTw46ikv4&#10;fReBRqmhiWOdh7IA3xyS5MNT/c0+SZL7SAGNo+ibwRRTWdZrfJ6tu3njtIZf9NiyuhkKqYpg4LqI&#10;75tDJptDLZx9/o28cBR9M9qjkkil+UBkQ8BAc0ltmFU4kX1TnyJL9M3740327+6q+ubq9I0g29Pi&#10;feHxm6NlisWMZ3zUXC4GBFSX8IcQTuQbbjeaWaJvXq/z1sz+49f8Gy3fHE/Nwxdp3Vgt+4valRkf&#10;NY+YzYBMrFKI/rygEMKJutflpa2ZBY7fvH7Ou1KH0jda/anjSOtQpvgsBmqFlgPpDFjDMLlKYaBc&#10;ou6dtSZ0kkz4ZoHzU+XQTTOA0xk8Lj6l5jkn+0GU16zUnjcZWfkV32clV7xuIx2v+7ppjjfzuhGK&#10;Iy+HrDQG49jELw/t18H6yNNj8/CQl0vvv2/CHn/zPJsHk6+bwOVxHs/5edK8boPXhzEuvtll7ZzX&#10;6xubwwRBtX1jfEmLPTHUxDHVvll/82ZiUdTgHV5Dl4hfAyd4/YzPT2Elh0N/qjOYI0lr/Eaj/Ex9&#10;IxbHRXenJhZF4fsm8lbepizwksNhvLjXuZJjO9IblSo/oxSLH8y2LRy8jBJjatW3wDXJRzgR6md4&#10;AAcuOxzmw0v5HOTbN8cR30gdvtejGqxOCfnNZ/rl+mZsfkriDDcm9q0DqnIYEw6+b7rr/bTGb04D&#10;OErF19+9FHvW1SSMwYS6YN+MFUn44zvPUUWpnkHfDN6cQzU7TPcz7MspqWrtTZIkCrrJa1h19VJv&#10;rd2AcGTqUnSlPC42S6KUjx8/mKG7Ww/fsEQ1Oxa0X/OY1/D5aS5ZfP3FdhLN9ukwBvOZvhE5x0aO&#10;P74IM2qOnDdwHh5uh4RD3xij7ZvWRURoVHKQOd/IRKGOtm8mRqwVqud8wDjXzXmPSvdqtCzfbM+2&#10;TgkX38xuAr2ZsnYsl+Ib9c2rozPyKvdBOzvm8B2udbNjWb45ns89yBbftiucflWq+aad4xejG3Xf&#10;jKx6mfaN3K2RBu9wrZwdy/ONVPUZBaDVtRsYHGxCoW8Uz/FZ30SsnaERnLPxG/rGCq0eTE3vGVCp&#10;Uj+GvikwFY7k7Ra1mjcDE/R6I4yj0DceAfSuZYKxnC89bALRzihJ1LeYjIzgaIQyFI3eCOMYS/NN&#10;3+Hy5Tc6J641cN1EgpFRkqj7xnoNTtTamV+BqJ4cS/NNr4IVyg/SNy8XqRvTLW2SfRi9UAyi0U8O&#10;+saWbV84OqGMZZZ+Skmiv4XWbtFf7Nqhb4KjtdZvMACd0ZsmCsUpeRAmNm3KZMloAIPCkbtZyRAA&#10;uUHf+EWgF0oKOf8gjcES38hFYrPoL37taCw0tGF5vmkVqdLFHMU3A1l9ac0bk7NdyjetQ+r5ZkI4&#10;ELmxbN/oBDA0KqcxcD3kG/kwlJlf4it0f9f2MUd8I3LGjwoHIjfoG68I6BttZn0jNGTSPaha8+Y4&#10;KhyM1Figb45imTQbgWplnu9dBckpUUY7VGJlMuSbkZs/xg6lFc/ZsTFyg77xiUD3RE/Pshojp2SZ&#10;W+IrNEY7NmSjUDuDE2MgqbFE39Q9Zr0iPFvlrD4xD5VUosws4hcbop3VjVy+YvT3B1mib476G4Uw&#10;ZqHRNseoMLNJUW5KaFY3YtVzPqEBcyWib5zo1qhWbUK0srSZ2iovlCVmexr0bh8AlBn0jU8I8pk0&#10;EcVlNm/6hSA7GT4UAYBvQNrfAyzSN0Vx6pYhfQMDfTMXEU7zhr7xCUH9PMewnjLjt+YQKxQT4chW&#10;D2pm0DceIehXp/5mMgDOhSNdJti+QUoM+sYjBP3qxLCeMhNnO45vpPs0oJmxTN/k00Papah1I4oO&#10;WwztKTOxR1E9Aq3q2ULk5xnL9E1Wv+qliFGf9M0RYYsinm9A8rMPfeOK/irnHMysEoa+GQAjP/vQ&#10;Nx4xINSn/mYyffR9M3ufQb0bbWMlBn3jEQNCfdZR6JeHIvq3YBiMoDU1T9+U0DceMSCc6JBZJQ2m&#10;b9pLDxXqp+xQgSUGfeMTBEJ9AmzuUEffNzP3/dK7fwBYYtA3PkEg1Cd9cxy9x5RuBPTNOQv1zTEF&#10;KEeM+iyjUA9Dl0HfiJbJ9H0G1XyDlhdL9Q1COaYQJzqG9ZTR983kfQb17leClhj0jQcY9Yl4GZMG&#10;1Dc6kbRDQksM+sYDjPqkb44j9+xVj4C+6WPqm0OSfHiqv3m9TpKrSAEZAlGOGPWZIvTqtAG4Za/+&#10;Lq7ziOASw9A3h0w2h1o4h0/fjm93usKBKEcc32jHoA59MxgRXGKY+eb98Sb7d3fV+mb/8Wu8qOaB&#10;KEiMM30LmFbynJ/t9M0WYRa3i5lvXq/vj41iXj8/zbxdAIiCBGmv0jdHiEeCjQlH8f6PcIlh6JtC&#10;MYfSN4ePf7lLkpuYUc0DUZAg1w/65ng62RV3LNE385j5phy6qQZw9knmnffH9vhNUvOck/0g+utG&#10;6DjTr+lG9/jla+Yb5XIAeM1qIju1nzcZ2Xn/nP9Avh5eiteX3ut2/flpjItvPrQaO1pgiBvj+sH2&#10;zbFuXKhuIQDYxdWPCC4xHPpT5TBOOaSjBkZBYtQnfZOTdn2jUST6u7j6AcElhsN4cakd5VFjjILE&#10;qE+MKLShbwYCgssMh/nwt7tcPsr9KQww6hMjCm1aHSq1s1x/lXMvHrjMcFnvt//0rTLQpYNRnxhR&#10;aJN256fomyNiZpjuZ9iX+xnKaalDoj4fjgFGfWJEoQ7Aw43pmzmWul8TA4z6xIhCHYBH2G4HVjnT&#10;N23oGx9A6hMjCm0AfNMMWqsHUgKx/L0DfeMDfQMEim9aT2VQ943mwQehb3ygb4AA8U37qQzavsGD&#10;vvGBvkEiBfQNq6YLfeMDfYMEwqhJSt9MQt/4QN8ggeGbF3anJqBvfKBvkADxzQvMcDEg9I0P9A0S&#10;CL5BWHWIDH3jA0g6gYShDX2DD32zApjVBfQNPvTNCmBWlyAMm3S2NOCt79WGviGrAcE3CKuAgKFv&#10;yGqAmIWmb6agb8hqoG/goW/IaqBv4KFvyGqA8A3GKBIq9A1ZDfQNPPQNWQ30DTz0DVkN9A089A1Z&#10;DRi+OfJeFOPQN2Q10Dfw0DdkNdA38NA3ZDXQN/DQN2Q10Dfw0DdkNYD45qj4RGF06BuyGugbeOgb&#10;shroG3joG7Ia6Bt46BuyGugbeOgbshqgfEPdDEHfkNWA4psiEO0YMKFvyGqgb+Chb8hqoG/goW/I&#10;aqBv4KFvyGqgb+Chb8hK2G4f6Bt0TH1zSJIPT63vd5++xQiHEEe2mW9QdkqmfLTmCIa+OWSyObSE&#10;c0joG4LEtvBNiuGbTDjqIWBi5pv3x5vs391V/f3bHX1DoKBvFoGZb16v77N/9x+/Vt/vP/2eviFI&#10;0DeLwNA3n/Ou1KH2TfYtx28IFkjjN/TNGGa+KYdu6gGcvHfV9U1S85yT/YCvfJV+3WwfXorvM99o&#10;x7N53qiXh+SrMS6+2WeuYfuGwAGz/obtmzEc+lPFN/QNgYO+gcdhvHhf9Z3uY8ZFiDX0DTxu8+Fs&#10;3xBA6Bt4HNf70TcEEM5PoWO6n2Ff7md4f6zaOPQNwYO+QYf7Ncl6QFnuR9+MQd+Q9YDjG/0QMKFv&#10;yHqA8c0RIARI6BuyHugbdOgbsh7oG3ToG7Ie6Bt06BuyImCebAkQAiT0DVkRME+2RIgBEfqGrAj6&#10;Bhz6hqwI+gYc+oasCPoGHPqGrAj6Bhz6hqwI+gYc+oasCZQnWyLEgAh9Q9ZEiqEb+mYE+oasCfoG&#10;G/qGrAn6Bhv6hqwJ+gYb+oasCfoGG/qGrAn6Bhv6hqwJ+gYb+oasCpA7lUMEAQh9Q1YFiG/IMPQN&#10;WRV8MgI09A1ZFfQNNPQNWRX0DTT0DVkV9A009A1ZFfQNNPQNWRX0DTT0DVkV9A009A1ZFfQNNPQN&#10;WRX0DTT0DVkV9A009A1ZFfQNNPQNWRX0DTT0DVkV9A009A1ZFfQNNKa+OSTJh6fq6/fHJEluYkVE&#10;iAf0DTSGvjlksjlUwnl/zL7YJ1cRoyLEEfoGGjPfvD/mzZldqZjX6/vs3/3Hr/GiIsQR+gYaM98M&#10;KObQdK8IwYG+gcbQN59zuRzavtmxfUMAoW+gMfNN2ZhpN2kOnQHjpOY5J/sBX/mq9LoBieOiXo1x&#10;9M2Bw8UEE7ZvkHHrTx04HU5AoW+QcRov3lM3BBX6BhmH+fBMN/fxAiKErBaH9X6v12zdEEIcMN3P&#10;sC/3M7w/XuVf5nD9DSHEDu7XJIRIQd8QQqSgbwghUtA3hBAp6BtCiBT0DSFECvqGECIFfUMIkYK+&#10;IYRIQd8QQqSgbwghUtA3hBAp6BtCiBSBfZMQQi4PJd+IgRE3RhQoYWCAURiMYhi8iMzAiBsjCpQw&#10;MMAoDEYxDF5EZmDEjREFShgYYBQGoxgGLyIzMOLGiAIlDAwwCoNRDIMXkRkYcWNEgRIGBhiFwSiG&#10;wYvIDIy4MaJACQMDjMJgFMPgRWQGRtwYUaCEgQFGYTCKYfAiMgMjbowoUMLAAKMwGMUweBGZgRE3&#10;RhQoYWCAURiMYhi8iAgha4W+IYRIQd8QQqSgbwghUtA3hBAp6BtCiBT0DSFECvqGECIFfUMIkYK+&#10;IYRIQd8QQqSgbwghUtA3hBApJn1z+PDU+f7t7j5qMB12xXMmehH0yAKKF9MuuZn87+0jF18f7uOU&#10;0K565sanb/VPxo4UKwIsmBlNHItLDGDfFKW4n0yrmAG9fv7dx682vxAtmN0pn6aPhJFS0WFmVCww&#10;MdB983Y3dSmJGdD+4/+6tvp0+kYIZkbFAhMjOR6S+zLyvHWWffn24x+STN/7rMX6h9I3r5//eJ3k&#10;Tci3u7+/Lt5Tv/f4el19kb19ppFpS51VU4erWs1vd/9wFzqM98er7H/Fl/mHXpWvH/74+akIqW6v&#10;VxFlX+dfffprEe6hjq4Oy49TWu2zinm7+xf1kbp/91W8CLBgZlQsMDGSLKKrrAhvjrurso36dpf/&#10;FbvsDzhUfeQs3PtCS2932Q/y99Tvfc09n/+X8pugwqlazXl1jh6uyaoqroBhHKqPqwvlpimSdlbV&#10;EZVRVJ3ksqiuTmF5ckqrvJ72n76djtb6u7MQo0WABTOjYoGJkRx3P3369pq5+cenY1FIRTu1KK3j&#10;rvZNXk/Fn1P+p+a9h6ofW7ZtD3a92hl2zVjY+OGarKriChhGXpfF59Xt9rJI9t2sOkV0yqq87ous&#10;bJWkXyjVsOBN/rf95cen1tHaf/cxXgRYMDPqSJaXGMnbj3/8/mtVOIeqAVjXzKH2zX0d5X3TF6ze&#10;W/1i8caw8ZfyPiRly3X4cE1WlXEFDKN0bH7hqj+uLJLXbqu5jqidVeUvlNEF6Tq3u+m7vDw618yi&#10;wV4eI1oEWDAzKhaYGMnrr/7641PRLE2SYhysiGLf8c3np2PXN/V7M2EWndRDJdrwvikqdvRw/awK&#10;F8a++ajyr6+LpJdVdUTnWVW/IbBvitG2s7SqQowWARbMjIoFJkbyp6vj7tePVSivtW8Ok75p3luQ&#10;9br6E1khqAozq8zxww1exUJQDQjmXd3mKlZeIntZVUUk1b55f/ypGBlEv4xFhZlRscDESH57c9z/&#10;IhNKYZhD3Z9quqTHY9OCLIejitqr31v/MTEir69in76NH66XVeHCqPNzX3V1j3Xt7E9936Eo3rqd&#10;5OC+2X/6f483Z2k10U1fsW+YGQtMjHwK6pAPvZVNm+TmVHqt+anim642i/cWhd+M1++CtnLqXvr9&#10;cfxwvawKF0Zdk7lq8w/Nr2rlFMeHp/fHT9+yxnI5KlhFVEZRFd5pEiC0b4pD5oOhN8ezvzsLMVoE&#10;WDAzerEsKDGSYtyrmH/Kl4hXDcDq23r9zXW17Ob0Z1TvLfrL5dRg9kXQ6an2qvXRw/WzKlQYp4HF&#10;apCgGJvMj/73n/NZgCT5h+qaWUVUfL07W+QQyDfViEFWBlmC5Qm+q5dZtP/uq3gRYMHMqENYXmKY&#10;7Ndc3YSqB/UIHCFdmBkm0Dd2MKvIMMwME+gbO5hVZBhmhgm8/w0hRAr6hhAiBX1DCJGCviGESEHf&#10;EEKkoG8IIVLQN4QQKegbQogU9A0hRAr6hhAiBX1DCJGCviGESEHfEEKkoG8IIVJMP/b9/E4UzU+q&#10;u6eVtzK7lPtV1M9VrO/lXLO6W+gRa84erksGcPZNTnWaXc7Z1vJN5+eXUwJkDPrGBPrGBvqGjEHf&#10;mFA/guHzH6/LGyn/+IekeBpy8V15p/TimRLVg+Gbn5z6U8XT0H9fPLb9SvVvic9Zf2pX3lX+7a66&#10;ozy5WE6+KU+eIleKZ9XQRCeaR74UDyfMFZIXTv3YiOJJMMXjG04Phj89EL59E/z8SUDvj2s/4/q+&#10;OT2oXunx7wSGxir1ybPPfrBPrqqHPpGCxjfFI2Hy0+jmeHosVvXjj1+bB8OfftL1Tf7/9d/BtXhG&#10;a07pm7JzuVN8/DuBofZNc/LkT6Da/fTp2/pPCwsa3xQPp6mePtU89rP5cf6e4sHwnTe2H/KzK4W+&#10;bnrtm+apx+t8zhOx4fQgvNMzc99+/OP3Xw9hn8u2bJrxm/YjwpvHmpc/zv+tHwzf/KTvm6xUd6tv&#10;N/Z8s6dnHSm6AAABmElEQVRvSE3XN3ky7G5ef/XXH592ax/VtGHCN+32TfNg+NH2zduP//nH1bcb&#10;2b4hY5y1b7L2/p+ujrtfr35U04bO+E09DNofv2k9GL410NP1zfvj362+O9X3TZlae/qGDIzfHF+/&#10;/+3Ncf8LDt+0aHxTPIO5ckd3fqrzYPjOGxvflM8fX313amJ+ir65dM7mp47FrOUhWf9l2ILGN9UC&#10;kuqk6ay/KS7i1YPhO2+s9zPs8jK9hGH4ofU3H/9HOVlH31w2u3Lm8qY5ecrLUdkhIBXVfs0Ac7mv&#10;v7pQj3P+gRBDwvlmf3keL0qt7E0SQuYJ5ZvX60vspuYtZ25jIMQU3v+GECIFfUMIkYK+IYRIQd8Q&#10;QqSgbwghUtA3hBAp6BtCiBT0DSFECvqGECIFfUMIkYK+IYRIQd8QQqSgbwghUtA3hBAp6BtCiBT0&#10;DSFECvqGECIFfUMIkYK+IYRIQd8QQqSgbwghUtA3hBAp6BtCiBT0DSFECvqGECIFfUMIkYK+IYRI&#10;Qd8QQqSgbwghUtA3hBAp6BtCiBT/H0VubQKHeFPNAAAAAElFTkSuQmCCUEsBAi0AFAAGAAgAAAAh&#10;ALGCZ7YKAQAAEwIAABMAAAAAAAAAAAAAAAAAAAAAAFtDb250ZW50X1R5cGVzXS54bWxQSwECLQAU&#10;AAYACAAAACEAOP0h/9YAAACUAQAACwAAAAAAAAAAAAAAAAA7AQAAX3JlbHMvLnJlbHNQSwECLQAU&#10;AAYACAAAACEA8mGOGXYEAABeEQAADgAAAAAAAAAAAAAAAAA6AgAAZHJzL2Uyb0RvYy54bWxQSwEC&#10;LQAUAAYACAAAACEALmzwAMUAAAClAQAAGQAAAAAAAAAAAAAAAADcBgAAZHJzL19yZWxzL2Uyb0Rv&#10;Yy54bWwucmVsc1BLAQItABQABgAIAAAAIQCpECK/3QAAAAYBAAAPAAAAAAAAAAAAAAAAANgHAABk&#10;cnMvZG93bnJldi54bWxQSwECLQAKAAAAAAAAACEAv/GdI6VAAAClQAAAFAAAAAAAAAAAAAAAAADi&#10;CAAAZHJzL21lZGlhL2ltYWdlMS5wbmdQSwECLQAKAAAAAAAAACEACQ3XTPdCAAD3QgAAFAAAAAAA&#10;AAAAAAAAAAC5SQAAZHJzL21lZGlhL2ltYWdlMi5wbmdQSwUGAAAAAAcABwC+AQAA4owAAAAA&#10;">
-                <v:shape id="Picture 43" o:spid="_x0000_s1027" type="#_x0000_t75" style="position:absolute;width:30731;height:19116;visibility:visible;mso-wrap-style:square" o:gfxdata="UEsDBBQABgAIAAAAIQDb4fbL7gAAAIUBAAATAAAAW0NvbnRlbnRfVHlwZXNdLnhtbHyQz07DMAyH&#10;70i8Q+QralM4IITa7kDhCAiNB7ASt43WOlEcyvb2pNu4IODoPz9/n1xv9vOkForiPDdwXVagiI23&#10;jocG3rdPxR0oScgWJ8/UwIEENu3lRb09BBKV0ywNjCmFe63FjDSjlD4Q50nv44wpl3HQAc0OB9I3&#10;VXWrjedEnIq03oC27qjHjympx31un0wiTQLq4bS4shrAECZnMGVTvbD9QSnOhDInjzsyuiBXWQP0&#10;r4R18jfgnHvJr4nOknrFmJ5xzhraRtHWf3Kkpfz/yGo5S+H73hkquyhdjr3R8m2lj09svwAAAP//&#10;AwBQSwMEFAAGAAgAAAAhAFr0LFu/AAAAFQEAAAsAAABfcmVscy8ucmVsc2zPwWrDMAwG4Ptg72B0&#10;X5TuUMaI01uh19I+gLGVxCy2jGSy9e1nemrHjpL4P0nD4SetZiPRyNnCruvBUPYcYp4tXC/Htw8w&#10;Wl0ObuVMFm6kcBhfX4Yzra62kC6xqGlKVgtLreUTUf1CyWnHhXKbTCzJ1VbKjMX5LzcTvvf9HuXR&#10;gPHJNKdgQU5hB+ZyK23zHztFL6w81c5zQp6m6P9TMfB3PtPWFCczVQtB9N4U2rp2HOA44NMz4y8A&#10;AAD//wMAUEsDBBQABgAIAAAAIQAMjXnBwwAAANsAAAAPAAAAZHJzL2Rvd25yZXYueG1sRI/NasMw&#10;EITvhbyD2EBujZyktMG1HJJCoMf80+NibS0Ta2Uk1XHz9FWh0OMwM98wxWqwrejJh8axgtk0A0Fc&#10;Od1wreB03D4uQYSIrLF1TAq+KcCqHD0UmGt34z31h1iLBOGQowITY5dLGSpDFsPUdcTJ+3TeYkzS&#10;11J7vCW4beU8y56lxYbTgsGO3gxV18OXVVAvL+dOnvc73883C/Nx98OlelFqMh7WryAiDfE//Nd+&#10;1wqeFvD7Jf0AWf4AAAD//wMAUEsBAi0AFAAGAAgAAAAhANvh9svuAAAAhQEAABMAAAAAAAAAAAAA&#10;AAAAAAAAAFtDb250ZW50X1R5cGVzXS54bWxQSwECLQAUAAYACAAAACEAWvQsW78AAAAVAQAACwAA&#10;AAAAAAAAAAAAAAAfAQAAX3JlbHMvLnJlbHNQSwECLQAUAAYACAAAACEADI15wcMAAADbAAAADwAA&#10;AAAAAAAAAAAAAAAHAgAAZHJzL2Rvd25yZXYueG1sUEsFBgAAAAADAAMAtwAAAPcCAAAAAA==&#10;" stroked="t" strokecolor="white [3212]">
-                  <v:imagedata r:id="rId21" o:title=""/>
-                  <v:path arrowok="t"/>
-                </v:shape>
-                <v:shape id="Picture 44" o:spid="_x0000_s1028" type="#_x0000_t75" style="position:absolute;left:30874;width:30732;height:19116;visibility:visible;mso-wrap-style:square" o:gfxdata="UEsDBBQABgAIAAAAIQDb4fbL7gAAAIUBAAATAAAAW0NvbnRlbnRfVHlwZXNdLnhtbHyQz07DMAyH&#10;70i8Q+QralM4IITa7kDhCAiNB7ASt43WOlEcyvb2pNu4IODoPz9/n1xv9vOkForiPDdwXVagiI23&#10;jocG3rdPxR0oScgWJ8/UwIEENu3lRb09BBKV0ywNjCmFe63FjDSjlD4Q50nv44wpl3HQAc0OB9I3&#10;VXWrjedEnIq03oC27qjHjympx31un0wiTQLq4bS4shrAECZnMGVTvbD9QSnOhDInjzsyuiBXWQP0&#10;r4R18jfgnHvJr4nOknrFmJ5xzhraRtHWf3Kkpfz/yGo5S+H73hkquyhdjr3R8m2lj09svwAAAP//&#10;AwBQSwMEFAAGAAgAAAAhAFr0LFu/AAAAFQEAAAsAAABfcmVscy8ucmVsc2zPwWrDMAwG4Ptg72B0&#10;X5TuUMaI01uh19I+gLGVxCy2jGSy9e1nemrHjpL4P0nD4SetZiPRyNnCruvBUPYcYp4tXC/Htw8w&#10;Wl0ObuVMFm6kcBhfX4Yzra62kC6xqGlKVgtLreUTUf1CyWnHhXKbTCzJ1VbKjMX5LzcTvvf9HuXR&#10;gPHJNKdgQU5hB+ZyK23zHztFL6w81c5zQp6m6P9TMfB3PtPWFCczVQtB9N4U2rp2HOA44NMz4y8A&#10;AAD//wMAUEsDBBQABgAIAAAAIQByluMtwQAAANsAAAAPAAAAZHJzL2Rvd25yZXYueG1sRI/basMw&#10;EETfA/kHsYG+JXJK0otrJRRDaV9z+YDFWttKrJVjyZf+fRUI9HGYmTNMtp9sIwbqvHGsYL1KQBAX&#10;ThuuFJxPX8s3ED4ga2wck4Jf8rDfzWcZptqNfKDhGCoRIexTVFCH0KZS+qImi37lWuLola6zGKLs&#10;Kqk7HCPcNvI5SV6kRcNxocaW8pqK67G3Cr4xf9/6Cw2+v2nzyqMxTWmUelpMnx8gAk3hP/xo/2gF&#10;mw3cv8QfIHd/AAAA//8DAFBLAQItABQABgAIAAAAIQDb4fbL7gAAAIUBAAATAAAAAAAAAAAAAAAA&#10;AAAAAABbQ29udGVudF9UeXBlc10ueG1sUEsBAi0AFAAGAAgAAAAhAFr0LFu/AAAAFQEAAAsAAAAA&#10;AAAAAAAAAAAAHwEAAF9yZWxzLy5yZWxzUEsBAi0AFAAGAAgAAAAhAHKW4y3BAAAA2wAAAA8AAAAA&#10;AAAAAAAAAAAABwIAAGRycy9kb3ducmV2LnhtbFBLBQYAAAAAAwADALcAAAD1AgAAAAA=&#10;" stroked="t" strokecolor="white [3212]">
-                  <v:imagedata r:id="rId22" o:title=""/>
-                  <v:path arrowok="t"/>
-                </v:shape>
-                <v:rect id="Rectangle 45" o:spid="_x0000_s1029" style="position:absolute;left:30932;top:16981;width:2331;height:1619;visibility:visible;mso-wrap-style:square;v-text-anchor:middle" o:gfxdata="UEsDBBQABgAIAAAAIQDb4fbL7gAAAIUBAAATAAAAW0NvbnRlbnRfVHlwZXNdLnhtbHyQz07DMAyH&#10;70i8Q+QralM4IITa7kDhCAiNB7ASt43WOlEcyvb2pNu4IODoPz9/n1xv9vOkForiPDdwXVagiI23&#10;jocG3rdPxR0oScgWJ8/UwIEENu3lRb09BBKV0ywNjCmFe63FjDSjlD4Q50nv44wpl3HQAc0OB9I3&#10;VXWrjedEnIq03oC27qjHjympx31un0wiTQLq4bS4shrAECZnMGVTvbD9QSnOhDInjzsyuiBXWQP0&#10;r4R18jfgnHvJr4nOknrFmJ5xzhraRtHWf3Kkpfz/yGo5S+H73hkquyhdjr3R8m2lj09svwAAAP//&#10;AwBQSwMEFAAGAAgAAAAhAFr0LFu/AAAAFQEAAAsAAABfcmVscy8ucmVsc2zPwWrDMAwG4Ptg72B0&#10;X5TuUMaI01uh19I+gLGVxCy2jGSy9e1nemrHjpL4P0nD4SetZiPRyNnCruvBUPYcYp4tXC/Htw8w&#10;Wl0ObuVMFm6kcBhfX4Yzra62kC6xqGlKVgtLreUTUf1CyWnHhXKbTCzJ1VbKjMX5LzcTvvf9HuXR&#10;gPHJNKdgQU5hB+ZyK23zHztFL6w81c5zQp6m6P9TMfB3PtPWFCczVQtB9N4U2rp2HOA44NMz4y8A&#10;AAD//wMAUEsDBBQABgAIAAAAIQDw0xhOxQAAANsAAAAPAAAAZHJzL2Rvd25yZXYueG1sRI9Pa8JA&#10;FMTvgt9heUJvdaO0VaOriLS0hR7qH9DjI/s2CWbfhuwmpt++Wyh4HGbmN8xq09tKdNT40rGCyTgB&#10;QZw5XXKu4HR8e5yD8AFZY+WYFPyQh816OFhhqt2N99QdQi4ihH2KCooQ6lRKnxVk0Y9dTRw94xqL&#10;Icoml7rBW4TbSk6T5EVaLDkuFFjTrqDsemitgovB9+Prp/+SZtqZRfndns2sVeph1G+XIAL14R7+&#10;b39oBU/P8Pcl/gC5/gUAAP//AwBQSwECLQAUAAYACAAAACEA2+H2y+4AAACFAQAAEwAAAAAAAAAA&#10;AAAAAAAAAAAAW0NvbnRlbnRfVHlwZXNdLnhtbFBLAQItABQABgAIAAAAIQBa9CxbvwAAABUBAAAL&#10;AAAAAAAAAAAAAAAAAB8BAABfcmVscy8ucmVsc1BLAQItABQABgAIAAAAIQDw0xhOxQAAANsAAAAP&#10;AAAAAAAAAAAAAAAAAAcCAABkcnMvZG93bnJldi54bWxQSwUGAAAAAAMAAwC3AAAA+QIAAAAA&#10;" fillcolor="white [3212]" strokecolor="white [3212]" strokeweight="1pt"/>
-                <v:rect id="Rectangle 46" o:spid="_x0000_s1030" style="position:absolute;left:105;top:16981;width:2331;height:1619;visibility:visible;mso-wrap-style:square;v-text-anchor:middle" o:gfxdata="UEsDBBQABgAIAAAAIQDb4fbL7gAAAIUBAAATAAAAW0NvbnRlbnRfVHlwZXNdLnhtbHyQz07DMAyH&#10;70i8Q+QralM4IITa7kDhCAiNB7ASt43WOlEcyvb2pNu4IODoPz9/n1xv9vOkForiPDdwXVagiI23&#10;jocG3rdPxR0oScgWJ8/UwIEENu3lRb09BBKV0ywNjCmFe63FjDSjlD4Q50nv44wpl3HQAc0OB9I3&#10;VXWrjedEnIq03oC27qjHjympx31un0wiTQLq4bS4shrAECZnMGVTvbD9QSnOhDInjzsyuiBXWQP0&#10;r4R18jfgnHvJr4nOknrFmJ5xzhraRtHWf3Kkpfz/yGo5S+H73hkquyhdjr3R8m2lj09svwAAAP//&#10;AwBQSwMEFAAGAAgAAAAhAFr0LFu/AAAAFQEAAAsAAABfcmVscy8ucmVsc2zPwWrDMAwG4Ptg72B0&#10;X5TuUMaI01uh19I+gLGVxCy2jGSy9e1nemrHjpL4P0nD4SetZiPRyNnCruvBUPYcYp4tXC/Htw8w&#10;Wl0ObuVMFm6kcBhfX4Yzra62kC6xqGlKVgtLreUTUf1CyWnHhXKbTCzJ1VbKjMX5LzcTvvf9HuXR&#10;gPHJNKdgQU5hB+ZyK23zHztFL6w81c5zQp6m6P9TMfB3PtPWFCczVQtB9N4U2rp2HOA44NMz4y8A&#10;AAD//wMAUEsDBBQABgAIAAAAIQAAAYY5xAAAANsAAAAPAAAAZHJzL2Rvd25yZXYueG1sRI9Ba8JA&#10;FITvBf/D8oTe6kYpVqOriCha6KFVQY+P7NskmH0bspuY/vtuodDjMDPfMMt1byvRUeNLxwrGowQE&#10;ceZ0ybmCy3n/MgPhA7LGyjEp+CYP69XgaYmpdg/+ou4UchEh7FNUUIRQp1L6rCCLfuRq4ugZ11gM&#10;UTa51A0+ItxWcpIkU2mx5LhQYE3bgrL7qbUKbgYP5927/5Bm0pl5+dlezVur1POw3yxABOrDf/iv&#10;fdQKXqfw+yX+ALn6AQAA//8DAFBLAQItABQABgAIAAAAIQDb4fbL7gAAAIUBAAATAAAAAAAAAAAA&#10;AAAAAAAAAABbQ29udGVudF9UeXBlc10ueG1sUEsBAi0AFAAGAAgAAAAhAFr0LFu/AAAAFQEAAAsA&#10;AAAAAAAAAAAAAAAAHwEAAF9yZWxzLy5yZWxzUEsBAi0AFAAGAAgAAAAhAAABhjnEAAAA2wAAAA8A&#10;AAAAAAAAAAAAAAAABwIAAGRycy9kb3ducmV2LnhtbFBLBQYAAAAAAwADALcAAAD4AgAAAAA=&#10;" fillcolor="white [3212]" strokecolor="white [3212]" strokeweight="1pt"/>
+              <v:group w14:anchorId="70F8AB27" id="Group 3" o:spid="_x0000_s1026" style="position:absolute;margin-left:0;margin-top:1.95pt;width:483.95pt;height:150.5pt;z-index:251672576" coordsize="61463,19116" o:gfxdata="UEsDBBQABgAIAAAAIQCxgme2CgEAABMCAAATAAAAW0NvbnRlbnRfVHlwZXNdLnhtbJSRwU7DMAyG&#10;70i8Q5QralN2QAit3YGOIyA0HiBK3DaicaI4lO3tSbpNgokh7Rjb3+8vyXK1tSObIJBxWPPbsuIM&#10;UDltsK/5++apuOeMokQtR4dQ8x0QXzXXV8vNzgOxRCPVfIjRPwhBagArqXQeMHU6F6yM6Rh64aX6&#10;kD2IRVXdCeUwAsYi5gzeLFvo5OcY2XqbynsTjz1nj/u5vKrmxmY+18WfRICRThDp/WiUjOluYkJ9&#10;4lUcnMpEzjM0GE83SfzMhtz57fRzwYF7SY8ZjAb2KkN8ljaZCx1IwMK1TpX/Z2RJS4XrOqOgbAOt&#10;Z+rodC5buy8MMF0a3ibsDaZjupi/tPkGAAD//wMAUEsDBBQABgAIAAAAIQA4/SH/1gAAAJQBAAAL&#10;AAAAX3JlbHMvLnJlbHOkkMFqwzAMhu+DvYPRfXGawxijTi+j0GvpHsDYimMaW0Yy2fr2M4PBMnrb&#10;Ub/Q94l/f/hMi1qRJVI2sOt6UJgd+ZiDgffL8ekFlFSbvV0oo4EbChzGx4f9GRdb25HMsYhqlCwG&#10;5lrLq9biZkxWOiqY22YiTra2kYMu1l1tQD30/bPm3wwYN0x18gb45AdQl1tp5j/sFB2T0FQ7R0nT&#10;NEV3j6o9feQzro1iOWA14Fm+Q8a1a8+Bvu/d/dMb2JY5uiPbhG/ktn4cqGU/er3pcvwCAAD//wMA&#10;UEsDBBQABgAIAAAAIQAQFg8VKwQAAA0RAAAOAAAAZHJzL2Uyb0RvYy54bWzsWNtu4zYQfS/QfxD0&#10;7oiSfEecRepkgwKL1tjtfgBNURaxkiiQtB2j6L93hqRkx3bWRrYvbRMgNilyhjNnLofy7Yfnqgw2&#10;XGkh61kY35Aw4DWTmahXs/DrHx974zDQhtYZLWXNZ+GO6/DD3c8/3W6bKU9kIcuMqwCU1Hq6bWZh&#10;YUwzjSLNCl5RfSMbXsNiLlVFDUzVKsoU3YL2qowSQobRVqqsUZJxreHpg1sM76z+POfM/J7nmpug&#10;nIVgm7Gfyn4u8TO6u6XTlaJNIZg3g77BioqKGg7tVD1QQ4O1EieqKsGU1DI3N0xWkcxzwbj1AbyJ&#10;yZE3T0quG+vLarpdNR1MAO0RTm9Wy37bLFQgslnYD4OaVhAie2qQIjTbZjWFHU+q+dIslH+wcjP0&#10;9jlXFX6DH8GzBXXXgcqfTcDg4TDuD9NhEgYM1uJJHA+Jh50VEJsTOVY8XpCM2oMjtK8zp5t0dnvP&#10;4OxDz5J/yrOUjNJ4HL/Bs9ckX/GsEWwK/z7+MDqJ/+U6ASmzVjz0SqqrdFRUfVs3PUjVhhqxFKUw&#10;O1t2kJRoVL1ZCLZQbrJPpVELOKziocEIIUcB3OMkKHr0SbJvOqjlvKD1it/rBuoVkgR3Ry+32+mL&#10;45alaD6KssT8w7F3DGr7qDbOYOPq7kGydcVr4xqJ4iX4KGtdiEaHgZryasmhLtSvGYYYmpiB4miU&#10;qI2tdMjvT9rg6Zjpttb/TMb3hEySX3rzAZn3+mT02Luf9Ee9EXkc9Ul/HM/j+V8oHfena83BfVo+&#10;NMKbDk9PjD9b2L4FupZhW0+wobbBIXDWoPbbmgiPECG0VRvFDStwmAN4nwFwJ9MtWKT34GIYNBQ/&#10;SlxT7hdTGwKvtHnisgpwAACDDRZRugFrnTXtFjy1rK3hshRZG29LD3xeKuf3cuVSBtzb7wKnUdK6&#10;4xywQ/AH+wOwjW5TBmbX4Y5cc65Pfylow8EFVLuvAmA+13YQZMjvkgdj13rsrq6j6tfwjUl/EgbY&#10;NYeTcZz4rtn21SRNSZL65jOMJ8nAls0+Si2GV8J8AB3giPx7AeAfjgzC5SJjR2ZXchfvzzwHSgLu&#10;SGxeHBlDGYOijd1SQTPukmBA4M9D0EnYMihrUIiaXcZ73V7BS0db3S4L/X4U5fYu0RlGvmeYL8JW&#10;wp4sa9MJV6KW6pyCErzyJ7v9YP4BNDhcymwHtKZMOZfuSkNrVkjoeswoK4y7ILetqGdHR4iWKI+5&#10;ERLokBvfwvopGYzTAfT8U+5PyXhMyOB7DHlGen8DeE3+P8KTAIwDf+F50pbwS+L7N/EkXvLeeXLf&#10;gf21uKPEcwVy/grZJfj/hi2HbS3s2XKI/QzbGXDqZbY8bCSWMOMJyrvrGb6IvBMmgKHfCfMqwrSv&#10;lvDObS8Q/vcBfKk/nFuK3f+Kcfc3AAAA//8DAFBLAwQUAAYACAAAACEALmzwAMUAAAClAQAAGQAA&#10;AGRycy9fcmVscy9lMm9Eb2MueG1sLnJlbHO8kMGKwjAQhu8L+w5h7tu0PSyymPYigldxH2BIpmmw&#10;mYQkir69gWVBQfDmcWb4v/9j1uPFL+JMKbvACrqmBUGsg3FsFfwetl8rELkgG1wCk4IrZRiHz4/1&#10;nhYsNZRnF7OoFM4K5lLij5RZz+QxNyES18sUksdSx2RlRH1ES7Jv22+Z7hkwPDDFzihIO9ODOFxj&#10;bX7NDtPkNG2CPnni8qRCOl+7KxCTpaLAk3H4t+ybyBbkc4fuPQ7dv4N8eO5wAwAA//8DAFBLAwQU&#10;AAYACAAAACEA0xVVft0AAAAGAQAADwAAAGRycy9kb3ducmV2LnhtbEyPQUvDQBCF74L/YRnBm93E&#10;ajUxm1KKeioFW0G8TZNpEpqdDdltkv57x5Pe3uMN732TLSfbqoF63zg2EM8iUMSFKxuuDHzu3+6e&#10;QfmAXGLrmAxcyMMyv77KMC3dyB807EKlpIR9igbqELpUa1/UZNHPXEcs2dH1FoPYvtJlj6OU21bf&#10;R9FCW2xYFmrsaF1TcdqdrYH3EcfVPH4dNqfj+vK9f9x+bWIy5vZmWr2ACjSFv2P4xRd0yIXp4M5c&#10;etUakEeCgXkCSsJk8STiID56SEDnmf6Pn/8AAAD//wMAUEsDBAoAAAAAAAAAIQAJDddM90IAAPdC&#10;AAAUAAAAZHJzL21lZGlhL2ltYWdlMS5wbmeJUE5HDQoaCgAAAA1JSERSAAAEbwAAAsIIAwAAAFff&#10;DskAAADtUExURQAAAAAAOgAAZgA6OgA6ZgA6kABmtioqKjoAADoAOjoAZjo6Ojo6kDpmZjpmkDpm&#10;tjqQtjqQ2zw8PEFBQVZWVl1dXWYAAGYAOmYAZmY6AGY6OmZmAGZmOmZmZmZmtmaQkGa2tma222a2&#10;/3t7e35+foWFhZA6AJA6ZpBmAJBmOpBmZpCQZpC2kJC225DbtpDb25Db/6+vr7Ozs7ZmALZmOrZm&#10;ZrZmkLaQOraQkLa2Zra2trbbkLbb/7b/trb//76+vtuQOtu2Ztu2ttvbkNvb29v/ttv/29v///n5&#10;+f+2Zv/bkP/btv//tv//2////+fMEjEAAAAJcEhZcwAADsMAAA7DAcdvqGQAACAASURBVHic7Z0J&#10;e+PYlZ5RZZda1eMkVlmtTmJ3ZkZqKk7sJAI5ibPYJU4Sp0RZ4v//OcFOAMRy13M+gN/72EVJTRFH&#10;9x68uCuQHAkhRIZEOwBCyMVA3xBCpKBvCCFS0DeEECnoG0KIFPQNIUQK+oYQIgV9QwiRgr4hhEhB&#10;3xBCpKBvCCFS0DeEECnoG0KIFPQNIUQK+oYQIgV9QwiRgr4hhEhB3xBCpKBvCCFS0DeEECnoG0KI&#10;FPQNIUQK+oYQIgV9QwiRgr4hhEhB3xBCpKBvCCFS0DeEECnoG0KIFPQNIUQK+oYQIgV9QwiRgr4h&#10;sxyS5OPX8sv3//a1+XeSXfMrJj8mFwJ9Q2bZJUlyX3z1t3+T66L8d+536BtyBn1D5ni7y3xzVXxZ&#10;6sJEGvQNGYC+IXMckg+/KzWRN3SSj78t/v16fP+nJPnwr75lP98nH/5L9s0vn/K3v//TdfLL/1SK&#10;5fSWzo/JpULfkDl2yaf/c53cHHu+KZo9mWS+5r4p+ZAJ5/2x+iYTS+st7R+Ti4W+ITNk0rjJbPEp&#10;b6W0+1PZv38+vhYiynzzyz/n/94Ug8tX3/J2Tfae1lvaPyYXC31DZjjkzZZ90XZp+ybX0DFXTfb1&#10;vhhPzsRyVb8l+69FC6h5S+vHyn8PUYS+ITPs8qbNa92hanyT/aTpRJU2ymRylfebro7VO1tvaf9Y&#10;9a8hqtA3ZJpGGnmHquWbQzLom+KfY/me1lvaP9b9e4gm9A2Zph4LLrpM3fbN/ek97fZNM9LTekt3&#10;AIhcKvQNmaSZV0pOgzP1+M1V/aaWb3rjN81bOH5DjvQNmaEcBC68UwwM52Ip/90lH/7x+Le7vN3S&#10;9k05EbWr5qeat7R/TC4W+oZMsq+3MhRfHIoFNIf2+puTgKrmzO5s/U01tcX1N4S+IVOUzZqcrKHz&#10;qVhA88s/l/8e//YfrpPkX/752PPN+5+uk1/8Y9l/Or2l82NyqdA3hBAp6BtCiBT0DSFECvqGECIF&#10;fUMIkYK+IYRIQd8QQqSgbwghUtA3hBAp6BtCiBT0DSFECvqGECIFfUMIkYK+IYRIQd8QQqSgbwgh&#10;UtA3hBAp6BtCiBT0DSFECvqGECIFfUMIkYK+IYRIQd8QQqSgbwghUtA3hBAp6BtCiBT0DSFECvqG&#10;ECIFfUMIkYK+IYRIQd8QQqSgbwghUtA3hBAp6BtCiBT0DSFECvqGECIFfUMIkYK+IYRIQd8QQqSg&#10;bwghUtA3hBAp6BtCiBT0DSFECvqGECIFfUMIkYK+IYRIYeib98ckSW6GviGEEEPMfPP++OHpuE+u&#10;zr8hhBBTzHzzen2f/bv/+PXsG0IIMcVm/OaQtWuGvyGEkHlsfLNrN2l2bN8QQuyw8M2hPUbc+eaY&#10;1DznZD/gK1/5ejmvxpj75tAeIT5wuJgQYouxbyZaN4QQYoKpb/Ztw+ypG0KIPYa+2Sf3I98QQogh&#10;putvbka+IYQQU8x8sy9nnz48vT9enb6JHBohZGVwvyYhRAr6hhAiBX1DCJGCviGESEHfEEKkoG8I&#10;IVLQN4QQKegbQogU9A0hRAr6hqyLrXYAZAL6hqwL+gYZ+oasC/oGGfqGrIqUvkGGviGrgr6Bhr4h&#10;q4K+gYa+IauCvoGGviGrgr6Bhr4hq4K+gYa+IauCvoGGviGrgr6Bhr4hq4K+gYa+IauCvoGGviGr&#10;gr6Bhr4hq4K+gYa+IauCvoGGviGrgr6Bhr4hq4K+gYa+IauCvoGGviGrgr6Bhr4hq4K+gYa+IauC&#10;voGGviGrgr6Bhr4hqyJ9oXCAoW/IqqBvoKFvyJpIXzB8AxEEIPQNWRP0DTb0DVkT9A02Lr55f0yS&#10;5CZ4KIR4Q99g4+Cb98cPT8d9chU+GEI8oW+wcfDN6/V99u/+49fgwRDiCX2DjfP4zSFr5BACRuYb&#10;iBV/CDEg4uybHds3BI/MNxANHIQYEHH1zaEzYJzUPOdkP+ArXzVeN/nrVj+O5w1GeUi9GuPomwOH&#10;iwkgefOG7Rtg3Hxz4HQ4QYS+AcfJN3vqhkBC34Dj4pt9ch88DkICQN+A47T+hq0bggl9A46Db/bl&#10;VBTX3xA4Ct8gCAcgBEi4X5Osh1I39A0u9A1ZD/QNOvQNWQ/0DTr0DVkP9A069A1ZD/QNOvQNWQ/0&#10;DTr0DVkPlW/0hZNC3BQDEPqGrAcc3+iHgAl9Q1ZDrRv9k52+GYG+WQHM7RL6Bh76ZgUwt0voG3jo&#10;mxXA3C6hb+Chb1YAc7uk9k36s3aJ0Dcj0DcrgLldUvkmzXyjXCT0zQj0zQpgbpeklW5y3+iWCX0z&#10;An2zApjbJfQNPPTNCmBul9A38NA3K4C5XcLxG3jomxXA3C7h/BQ89M0KYG6XcP0NPPTNCmBul8D4&#10;JtUPART6Zvnw3gcVSL5RjwET+mb50Dc1KPejoG/GoG+WD31TQ9+gQ98sH/qmBuV+ovTNGPTN8qFv&#10;augbdOib5UPf1NA36NA3y4c3566hb9Chb5YPF5fV0Dfo0DfLh76pAfFNihAEJvTN8qFvapB8ox4F&#10;JPTN8qFvGjDOdIwoIKFvlg9904DRk6FvRqFvFk9K3zTQN+DQN4uHm5FP0Dfg0DeLh745Qd+AQ98s&#10;Hi72OEHfgGPum9fvv9Zf7pMkuY8SDrGHvmkBURgwvgEIoYexb97uPta+2X94Oh4oHBQgTjEUIAqD&#10;vhnF1DeHJKl98/54lf27u4oVErED4hRDAWEwC2TV4XHBvjkkNwf6BhKMIQsUgHyjH8hyfZNxYH8K&#10;EvqmDX3TRj+CPi6+yTtXmXLan1LznJP9gK9ir5vnLLU3+nFgvGYFsdGOI/NN8bpVL49UKi+McfHN&#10;Lvvq9frG5jAkGjCDkxCwfdOJRD+EHg6+eb3Ou1L7U3OHaELftKFvOpHoh9DDwTeHoi916PaoiBb0&#10;TRv6phOJfgg9nNs3B7ZvMKBvOgBsXqVvxuH4zcJJ6ZsO6Va9KOibcSx9U629SZKEusEAZ3EZBgCn&#10;WF4lKcRdQgAKowf3ay4c+qYLwCmWFrpBeGoGQAg96JuFQ990ATjF0lI36c/agSAURg/6ZuHgDBZg&#10;AHCK0Tfj0DcLh77pAnCK0Tfj0DeLZVvMxNA3XQBOMY7fjEPfLJXtthAOfdMF4BTj/NQ49M1C2ZbQ&#10;Nz0ATjGYKkFQXg/6ZqHQN8PQN+1AAEqjC32zUOibYQDOMJgqQdhM1oO+WSocvxmEvukEoh5DD/pm&#10;sXB+agj6phOIegw96JuFA5PcINA3nUDUY+hB3ywc7mfoQt+c4qBvSGjomy70TScOgOLoQN8sHPqm&#10;C8AJtgW5JRHikzvom4VD33QB8A3KLRfpm7XB5IaDVdJEQd+sDSY3HKwSrCh60Dc+MLnhYJV0o1AP&#10;owt94wOTGw5WSTcK9TC6LNU3GKXI5MYDoCQgqgRlVr4LfeMDjG8A4kABoCigfIOQoyfoGx8Q6pK+&#10;6QJQFFC+0Y6jC33jA4JvitVlAHGgAFAU9M0o9I0PCL450jdtEKoE4RLQ6AarQ0Xf+ABRlQDJDQSr&#10;5BQCYAOHvvGByQ0Hq+QUAn0TDIwyREnuLUIcGKBUifJZ3tINfRMAjDJESW6EMEBAqRIg3yClB33j&#10;A0pyI4QBAkqV0DeD0Dc+oCQ3QhggoFSJbp2k9E1YMIoQIrkRH2umB0SV6PumrRukGXH6xgOER0Qf&#10;6ZsOEFUC5hug/KBvPAA50UHCwIC+qQNIU8Alxkv1DUpaYYSBEAUIKImh7ps0PQkHoUxK6BsP6Bs8&#10;IBJjq1wlmWjStCUchDIpWahvME4x+gYPCN9oV0ndvFmyb16//9p8eZ0kV1HCMQXjFKNv8KBvjue+&#10;wUkQY9+83X2sfXP49C37VlU4GKcYfYMHfXNshosBB4xNfXNIkto374832b/7Rj8aQJxiKM8vhCgM&#10;FBAqRL1KCs+0dIOTIIa+OSQ3h1owr5+f4sVjCMQphnJnPYjCQIG+OZ4tv4HI0hLz8ZvGN4ePf7lL&#10;kptIAZkBcYrRN4DQN8eOb8pWDkSh5Dj4Zp/3rN4f2+M3Sc1zTvaD2K+b543IcSZfs4p8xohjq3p8&#10;qNcsMwDiUM7PtHjNPPO8ycjydBP5uMa4+ObDU/tbFRAu6SnK3hSEwkCBQ/jl4U+tm2LYGKFMClx8&#10;U3zxen0fJyITUoS0glnbAJRO6iAkxlG9Slblm/IL1VFjiC4pfQMIfVMefkW+ebu7Pyr3pxB8g7OU&#10;Ciid1KFvysN3hINRJgUOvjnuP32rFuFogeQb9UC0kxsKkHMLxjcLn58qp6UOifJ8OEIR0jeIIGTG&#10;Ub1K+utvcO6nv8z9mgBZBfQ8MfqmgUuiqsODLvdbpm9SgLTCeb4PSBcCAoDEqOKgbwZZpm/0CxHo&#10;+T70zQn6pj4+fRMOMN/o5xZOPikDkBlVHOo5gZOgbegbnxAgqhNgMAsFLolqjk/fBAPgrmVI9Unf&#10;NOgnRhMIfTPIIn2jX4pI9Unf1MDczi7VnrVEys8O9I1TBL36VE0u+qYGZkmUepXQNwEB8M3LC0yF&#10;okzJ6AO1RIG+GWSBvmkaF2qtin7zRrWBQ9/U0DedAOibMOjflfVMN+ptLZyEUgRnTRSYb4Cyg77x&#10;ikA9FIjFARhwiUI3AJTC6LA837Q6M0q9mAHdKNYpfVMBdI7RN2Ms0DeFaTS3UNE3iCANWdA3YyzT&#10;N/WzvFQKclA3ioPXaCmlA9KUIX0zyuJ8k7afVapyknfqUv+RqfRNAZJv9KuEvglF07xRa+C061L/&#10;mfAwS/h14RD+QATqbe9z6BuXADq6qYSjO3iNk1EqcEhtKAL9kjhjab5J6+Hi6gv5khzzje7gNU5G&#10;qUDfDEWgXxJnLM43zYmuVZKYvgFKKQWGh/AveEiNvgmE+p0Su3sZWrqhb9QY0Y1WHxegSuibMJxn&#10;lnRR9neGpw+6wqkbfD/j5JQ0o7pRXjBB35xD33hGoN2hqgarM9/gJJUsE7rRncCkb85Zlm/ON2aL&#10;l+VZ++YkHD3fpIVvcLJKkkndqM5gak/I0ze+DOUWfXPRvpnRjcYIn/5pTt+EQX/a8+zOfvSNLrO+&#10;Uexxw/gGRziL8s1wbsn6pn/01viN4u6Kix2/mdfNJftGe/H7OSvwjehpfh7CaUJcc3DyQuenDHQj&#10;XS0pjm+Um95DLMk3Y8ml5Zu037m60MkQPUYyol8xai1g3QWHrb4+THYsyDdDk1NluQqWZiuG9lo/&#10;+kaDcd0oVgyAb9rNG/rGlfG2s4pvOnsZ6BsFpnSjJxz6Zorl+Ga0eSPawKFvcLDwjVzx6Ld4O8PF&#10;aAPGC/LNqG4kSxPVNyj5JMho95q+aRWFaiDnLMY3E80bpXSCGr9BySc5Jpq757oRKyCIlXb6q/BH&#10;WY5vhhNL0TdQ81Mo+STG1OVnQDdSnW76Zpql+GYwgxSW2mG0ss4DQsknKYwW3ijUDoJvAHb9jLIY&#10;34zoRno8DM43W7AFXTI46EakjPTvXzAYBE5+mPvm9fuvre92n76FD2ac0eaNdAMHzjcAN5NTwMk3&#10;AoUE5ZtOtxIkQYx983b3seWbQyLsmxHZiI/g0DcIjGxsmZ5TECikIoBuGHp32O4Om4MkiKlvDknS&#10;8s3bnaxvzhLpTDdS9UrfADCqG23hpANhaPmmd36AJEjlm0wnBfcjbzskN4eWb/affi/rm1ndSBUo&#10;fQPAYOf6oZUQY+KJXEqNbnSFg+6brLVyVX73/thuxXRp+eb185Ps+M2Ib7o/U5l/oG/kGR7Le3ho&#10;cmK8pRO3mDB8c76bAShBMt+8/eu2YrrftTj55v3xpjdenNQ852Q/CPuavhSvWalVr+kmJ33p/HwT&#10;/Ljnr5tuHL3XbfTjD7xuiuNvxI+r95qelX+eDz/8kAlnk5dDmhb5MVRPm+hx5XmZHb993K1s+Wzq&#10;86ETxybqcY0xn586+WafuUa0fdNryGTSHrqCSRh8enxA8YZbIJcvEc4roUiHooEzcGWXypG01Y/R&#10;TIuB3Qw4GZK3b+7GRm06NL7JelPC8+Gd6ivrcyCfJKpVewJkNCSMbBJhdGnEQzo4ciFVQ4PT0AqV&#10;M5KjGBlS+Capx2+maHyznxlbDs65buQvXkOhYNQpffPSb1RMzFTFKyeM/cTjgWBkSNGfen9Mkg9P&#10;M+88fNRa70ffzIeEkU0iDNZBb9HL6MQ4faNLPX6TN3JuJt9J38xtUqdvRJhbWzy9CidWQU1HpXS/&#10;L+3cPKc1Xtxd0ndG4Zv3x6rnJeib/uibRmO5DmUyqXQq9dJ8Y6CbKeFEKqiZK5HKHeHUQpigOz91&#10;mBKOFgOLb2RzaTwU+QjOQ6Jv+tmRth/qLlNDQIkxGgpEinTbN7Kbogwx35snsVx9GvmLiPD+eH1M&#10;fNNMjUvlyHxmKN1gUCOCKczHb9ToD9+MfgfgG63F6yCtZQkMfPNQrjWWqyCTS6LUhuIF+MZofkqN&#10;nmAm5j1jb48B9g1GNklgMH7T2togUkFGLXD1GxhAXJLM19+o0SrB7uTU2VSVwHY8lLQ6CwohmUSY&#10;rYXu1k2B+jG5Dr0AbPBDSBHz9cVqoPjGLK20Fq8jJJMMBtUgOoeJM744Ew1CinTnp/753ymFMYW5&#10;b+KWqGFeaW2WQcgmEQwaOBNT4iv3jcJSACsq37z/7/+Z8yfA+fD+APHUunWB7XizyJ74p6AQskkE&#10;rwU4mrrRuaGp6OFnqXyTj+Hk/Fo3miHON4ePfRd3N95wTQ6ktmSt4t0wMj5GC3DEmjc2utFeIQaQ&#10;It3+1H/Ha96gXD9GdXOe3UqL1wGySQQk35g2eqUqCeSpkON0ffMKOH6D4ZsJ3ZwvLpNb20XfDNeJ&#10;mG/Mc1Oklmb2suqnSM833+M1cEZuPyBbmSN5NbK4TGktqX42yWAinLH/GLaM7HWjMKfRKg/9DKnH&#10;i//jTxn/Nvn07f+ibWkYKELxHeJj+Tu2mFVnLal+NsngsUFcXzfinf52e08/Qzq++emn3/0d3B6q&#10;8zIcbzGLb/4dW8yq87AI/XQSwe00D19CrnGI9vq7+ameIeb3S1fjrBClfTM1CDc4YCxUsecFo55O&#10;IoD4xj0MwWZ4r/2tniDmz4NRQ983M+kzGIvKUgv1dBIBwzceUcS6Lgx3BQrhRCgAJwyfd6fJSIcq&#10;cjpNHd+I6JvVBTuUWExVyMTYTdjy8dBNrHoabN6UPf64B7bA/HkwagwPGEtVo/UKC6mqFZ6hA2Ku&#10;eytRJ/NZIRTIdEzCW37mWaZv5Gpx7j6Rk2M7UbdXDB/9EnwznhHTa28CFo+RbqSFMzMZHu24NqzK&#10;N9vwq9VndaMknPywg0e/gDHj8RKX8o2hbmSFY7jhRjc/VuWb4GXptZQ1ZuWm40enb2L7xqSLPZ8a&#10;oa8MmPuJ+yzdN1E7p3NVOJ9UkSo3nfDN+ls4yuM3Rue1gW+0VgPRN9PMTEfEu+HWbA2aJFW8gcHR&#10;o1+wbyTmp8xO7LJu5Fq/5r0A1etR637pn77tIO+YPr/aLk4Fmraaxau3PuTo0VfewtFdf2N69Eo3&#10;QsKxmUYF8M3hw9P+07e3O0DhGKzujVGSxlcx8fo9HXH86KsWjs/SF++CsTm44PieVZkoZkfpm/fH&#10;m2Pmm+Meb3XxfHcqim/cl90MRCnd7ApaEnB41YxnuRgPyk6OsLXfGKai7MpEsf1b+ia/ZXruG8Tn&#10;a84NF8cYvwlpm7AVvIxRwago+saiL9UsWJAYNLbNVz3hdNs3gk8FN2akKKt6jDI/FVo34S5jFoGt&#10;dRDHs258SsVKN6MrpAIGZBIY1pRCZ/xmj7h/anQZ00A5ajRODZGbGQlcGmB4Xws8SsXaN0bje/7V&#10;ZDGDW/9UKzfaz/PFfMbmYGGOPLFVo21qiv9IpXVgK2ziBKgc50IxPrZRPypAQAZxoS3Swl9/M7gr&#10;5OFh8JH0IaY7I+nGu4qd4lqbcIJUjluhWPVlbXTjmxnzA5xAPapF+qa4p0f7rh7BCjGebYq43eNz&#10;DSxdVxsnTPU4FYnVoa104zmo5OYbJeEkp2dP5eDNTw2VVVoKJ7y1zbLEMpnav+ka3/zGivH/uCLh&#10;hLoaOBSJzTI/kYDquEz23AQ+pgfN/bbylX4HwAGc9Kz4mruWBS9Dm5XqjrgEOHu4mYhW08QJ1/i0&#10;LhHLmXBr7cQbVMJaFFrPh5c3FN3jzYen/cKbnGeM1zDthnB6b/zECrCNax3CCdnXtSwR25mp4opo&#10;lRmOVeRTJhrXodN6vxy89X7dOmsvbAhabWdHmqilztlt39ixq+WtwaebLGNdfhtnG3Zozao8jKs4&#10;PVEOMBpnh1sFTX+4yFpDO07r/XLw1vsNNG+iXMnNpdGJwXLm0zpG0/EkgyAWLhzjxqfR++zKw7x+&#10;O7p5KNo4xhEFH1QyyArxpGjGb/IGzn5q/Ob07M33xyRJZHZ2pra+cb2O2092Fs3mwYdPzWIao1WT&#10;y+BdC1ZOhKE189KwTo7aN1bpEbqnbXIZEk+Jznq/qdbN213d13p/zLS0rx8hE5d+ac2XoFuz1H6y&#10;s7yG3d7aXMHsgrToQJiGsFjhOA2thSoNh5nwasXGrdXlyLZ2TGYRZqcahFPCdP3N4TRX/npdtIUk&#10;hnoG1kXG6Dc4TDcVuslsUwjH+rcNqtlBgUbvW6JyTM1r27s1KwuncaNSOHa+sUzduY81LA3ZhDD0&#10;zSG56Y0lS8ydO007259RTkfJuM1kkwnHLR+no7QcHI15FdUn1j4Cw1xxXWnZdKiMf8VuDHv243Lf&#10;DS0a6cUpmhD1/NT8er+eb3YC7Ru3mg7cLB2ooWrCs/CNQY1ah2l9ewGr82xpTZx4+wheTJLFeW1n&#10;OWwca1LcZLwuS1CF+8FN0mnfTE6Hd//joTNg3KxPfs7JfhDkNSuq4vXF8nVrdZyN7edvsjTaPG82&#10;m+zy8cMPP1j/fvM5wf7uLJ4c8/dvLcpH9zX7s2zKNX97UR7G5Zf9xmQcG/v8K183RZ5s7H5vY1wu&#10;BsfProVZehqU39a7nozp9qd2E4PAHd8cBIaL3ddb2AjbpXVTTXiWayycoxxuZ5gsuOl/kP0s2VLa&#10;OI5jJ3aFMVkWHvUbc+bS5PDVJsP5KASzoeubqQZO+78dBKbDfZZ3RZnqrCunbifbrOYa/qSBMF3G&#10;nqtxSbvfWoRw3HUTSjiOY3udVxuMqsXoc2vfGE2gimVD1zdTk04t3+zj68Zzo7apsR1nphzX3cxG&#10;6TTVVU2EWP8efBvHcUWxvW8m0sWlQnwyw8w3hnE0usERTsc3b3dG/SmB2wCGP5VHjuPy0XXzxv/m&#10;FVv/aF4eHup2s+/hwfAbqA3T3HPVTVThmG+ueKg7//O/IpQL3fmpqQV/h9P6m/itG9fasixArwto&#10;AN90g3TrPZSTZLdO4SALR3bgZLgoXC9HPqkxvzIrTjgyuWB+v63CN/lG8n3ppnjrbwLd9Cr0mrru&#10;hzeV6KWdVoxuH1OuOrRdWDZ0fDC8BsZcynKoJNx947QKdDQOn5hME0MmFar2zY+lPCD2h4exTU7o&#10;qutUz0k3PsLZ+sVS9NBvv9zeOl9UQYXj43DH+jgvCffmr9Mul7EwOiE5DTiGOHIYur5BeN5dON3M&#10;1l2AI9Sjx86/X4bomJzlrsCiR+XqG8wWjp9uHMvirCRcVxb7De9Fmp73PXIYct/sTvcTVX+eb6C+&#10;VM3k2eQ9Jl3fWGnoVsqmbD1CKQ6dtW4eUsuF8wMRQOFRM+VtINxKo5ct7pWaOg7gD0XhFJHjweOn&#10;Qrd9o01g2+RM1Z7X5zaD/66zQyVbjz87LUZvCt94DBjgCcendfNQ7mpzvAT4j98XjNzO3yWITkAW&#10;unEcDoydC0jPZ7ApIot9S2Nl6LdWL637MPUXjh9U+MY1hNI3Xr6rYwDCqzOV6SYfz3Jc+R3GN9VS&#10;O9dfH6sO43g8hqwvyDeWusnr0/A0Gy5Ez9HiulnjufYvddjAUIeQPlSbkD0aNwVQwvGql3zD/u13&#10;X5zP922IOFLPnS4j+WrnG8eLUORUKJ4Hc2OyPzwyVmVzWuNm9muDTZxAvvGdovJaRVvG4JPbVRDi&#10;9T2Kn25uH26/fPlyO/K4IKuS8FwsEXoJjsXnebW643apQNo3lgVT6sZmEnigFD1902pWePVmfvZb&#10;te/fuMnB8Y1nJ/fLd7fVbUJ8h8+9llX5LZLw3liXuq/IipwLEL6xLhZ73wxtVrKtiM6n+Q3RtvjZ&#10;PYC6ieO5bzQHRTi+Y2q3331363xp7xSFb3r4/PrAxVHON1FbOAC+cSmUU3fKppnZm+60P2z9Qd5b&#10;w09sHX3zctKNz+qyJgylyu/jOXjTTNf5r8FUWHHYi6BdLHa68Ri/KX4/XjboP8/XeWGtQ7O1U47O&#10;DzQqD1scOkDDwmMWJC3HR788jD1u1CIM8XofxKs0y/tJO9ybY6gs9HpTTQjOxeIxPzV4+ICot29k&#10;m60dc7uvekmttt5O4vcYt2I65suXscepW4ShlgAd/LpTuWxcV970y0JvtLgJ4VQqTr5Jm298jx8Q&#10;Zd+4r+MP0FT08U09L+SfWX7CPS038TvNlu+bvDryjWQBRtW2/lt5Q96/yf6zurpBmqUyfv5U0INC&#10;sAbfFHs1H+oNVD5hyNT8DL6jNy73HRsuDN/uVMgOlYsu6s6+czBxfVM+3WXy+ZohDwqB1w2dCtM4&#10;Pu2uU61evqmeEZHe+s3IoOjGyzcP5U4Gj09ol4bvYgnfCYUA6w7TFn4RBKR+fnh5xz7J54e73u+l&#10;vP/CreOD5soP8ZzyrNKp2SXjkVpb92Hrl/qhNPVlzPlzVuGbomvp9jCwgdLwHlYMMkfmUyadYUa/&#10;EAKidv8b51X8+Y7oL9Wohadw/JLqoZ4W8kktr9Sue3YvERZ8qADTvvHWlnenautbJFUEAVY+hqTb&#10;vtmLtW+clwYUvfRMOEUbx2vGT7s/V+HRwAkyUlCVBgY+wyYP3pN0p+KA8Y3HPTEK2dx6rJSI55vj&#10;obgFusCN0Cvci7FaWvylXLbuIxxt0VQEu1OvVyMLBM/5qTAr5v4lGAAAIABJREFUvv2Hb4L5xm9T&#10;RXVfDqS86D3PNxFa8udxilULi+tJGdfP8V3U9dKc7T6p5duv6+rGNYhV+CbEMruqPEKs9vMfUdO7&#10;BHYIW8E6629CjP4Xi9c9N/17pmeVUR6pFWKvThML1MCgE9rnVkWQ2XBf+W21S6EicA2H/Tgz/Gqi&#10;0k3ZwvFoGmw9tjScR+REfaYHiANt4tMJ7XOrwr9b91DfqMT9g/yvh+VuMo9Bzgi5Ufmm7lDJzE8F&#10;GY2rO6deZRnGN14heJZIvdSjNVflGAMGYZp6Hr/tmRb1skPvKXHfSfnTvQ7xfPP+KLjwxn+8wntp&#10;QVOWKL7xX3tYLgiyLw+gwZuCQC09918P4Jvb+o7SPpEE8M2D76RKeOHU48VSE1MFfhPA6/FNUZm6&#10;XYcayeqfxrdKPGeGfLPi1PD29o336GKpPu9OQEjq9o3og2A8V2i3Z/p81a0qHPpmCP9BfF3fNHd5&#10;9b0e+pvXd0L8JbhwqkR7/Sz5QBhf35RrSf1nHD1CCYL//b9O2e02MQ/WmSpQ9Y1/UnR6uF5neoBh&#10;To8HIdZRhK3c2jfX5WVOaD+D6+LiKpWKGw/4riYNsaXBd6+mf6GcsvvFZeQC0TdBhOP4uwGSonX3&#10;R7/8cLyx9Xk0SDvr6v7UVdiPncFV3VV3qmje5M9d8mmt+i99CV2VrsI55bVt6wZSN9638vTVjfYs&#10;QoXrjWbbpN53foziG+HxYt+d2cVtsb/74nXnSO/9cO4z0P0QvEslWAAo+E4oeBbIanzjOGfZ+Yiw&#10;SaIyXnz0vYQ9fPH1zTaMbwI8OryFQ7MPae4hHO6XoyAVEmCKzPMTcvx9k/o+bDonhm+Ex4uPXitq&#10;C998+e6Lj29OPQm/OHxqc6A3Y/1J3lMxoLj2t732iDfloTtVWLNi32g8X9PnRL/98qVaVeVfhu5x&#10;eM42Bnjmp9dcDLBuPJ7a4f7g7lN5qGqmAcM3ceanNHBv4lTrJp13hnTK0H2sIL8rRuDz3d43AR5c&#10;C4nb4LlH+ybAHTyrIDq4f47v/FRaDzACNW96vnn/95LPn/KYpSpaN64lGOaxd62NMo5xDJWJ3YdV&#10;9zR1Ojq4bxyXIxVtTqfy8Dx0O4gwvvFcf1PrxvOeQBF9sxd/3p1bSaRes3yhHuvbPFPYcXhw5IS3&#10;+6jmFsr2h49fu564nG/lfZEcfjFMk7cJonzGsqZvypPk1nPJRjzfHLIeo9DjGVo4lalPTYYYpC1p&#10;xgocgxmpSMsGjmv3HL55k+Pwd1W3YbMuDt/jdoMorgHey7N8fVNvHAXqTnXGiy3mxF+/D9UQcruK&#10;ORbi4FnmORfiar+xmrT6JGf1LkE3DqNZjiPGfo/P7UdRb5zybFr4bdgsd2sWt79B880uc81V5hxz&#10;37zdhet4ObZwwpWezwCO266l8Visw3HVzSJ84+BeJ9+E6mK/lE/tCPEYxBfPRwWV6fnF67FJL3Hu&#10;f1MtLrbwzSHoQI9bqTpU6MhJ5lyraetmPKGCcbqo27MM3VgVRj0+ems9gBOsi13f/cb/MYgvATaq&#10;F09T93xETpT7bR0s2zeH5Cbsg6rc1tXabk0cLTuXVXatb9wuIeM1ad3AsT72cnxjURiV94tTzLcs&#10;fNY3l4/d82/h5GF5roq9LVeI+cUQlmq8eGc5fhP6wXi2BWvdqJjqQNhWSOfQrlPzgXwTti8HiPEf&#10;V+nGegY44JBec0u9W99739Rx+bS9/Z83He15MMdyyNh8fqrnm2ZN5HNO9gP7183zc/YXFt8bvG5y&#10;spI0f//E8VPz4+Yv2XHTzaaKd/PDDz9kGb6x+P3y98LEU5RDdoLZxJ+9bsfrAe51Y1kveV5YlMdm&#10;6Li25Vm/Zsf/zW9+k53l9nGcvW6KeDaOv18e/yF/cTz+8/PWvJ6Maa+/sRiWifDgXyuV27Vv5kZH&#10;HYZomztAPLgtaZ2KyHLQwmEFzoLaN3YtHOuGb4hFUJ0Q6jlo7waO+171Vjn43L8gypxCbz/Df9Xz&#10;jYVx7GpzvtzkfTMZk4V5U6cdMovSTdQOZqBB+/bhW/f2CzIzZN2lSk8B+KwBijOF6bh/KopvTMvW&#10;SjdGxeYxB50Gb95YheO0Z3RhvrEWjn9B+K18aaYtPT7F+dEd9cnhab1IOYLlGyPhNDdlNSlHM0s7&#10;z0G7NllD+aZov9vu2VyabqLdACvgHMI5oXRj28Kpx81buBz/MnxjUtFlB8bsom5Yan73N7VnLiyr&#10;juWD7Qr+5fnGrECs6yKqb/zohGY/tFmtOnSeJouWInC+mS3ccsTk1mQNp7mk3dLL+fIR3DdWnYiV&#10;+sa6LgKN2Y8F4/X7Hjssat00wvE+ekCQHjxUM11A5QipyYoqmxPLdY2zU33Ox2X4maVubk8d9jBH&#10;B2T+T7OujGBjaGPBePy+162tC8082Iw69A4eMUMQfTPdxEkNy9Ku1CQ3qhtEZt7AOT35L+iIFhyz&#10;FWRZGWHXSPjFMhCd/d/fO777jf2iJgikb6Zru7maT+sm4BFnQrEl5IzZw8PDafzcKJhl6uY4WyR2&#10;53g45fvHYhidfZ8KcKsLqG8mdZ7WE44ThWZdam5Dxi63/TKKzTScenTQOMUXqxsz4ZiV2iJ947Ag&#10;1uHIkfMD1Td+9e1Sas4dqjix2fgmj4G+sRmjDb8o6ywUn5W9IxH5P+F39six0wPXNx6l61Zo9odz&#10;uoyZBmcnHNOlpAvWTcBJaqNS8L37jHMDZ+Kkjyyc+NkB7BvXCnd2tPXhXHwTfIq+nPcsb5g7f/RF&#10;+ybY6Ra0iTmIT48q0F4X++MKJAeybxwr3LnUJHxjUadmn5ta3dNu2boxKZKQjTyPc9vDN9PRxROO&#10;SG5A+2amcAfr00fS1lVpvzXbIjqjzCqGi4t7hJsMFyxcNwY1ZHKWR14Feoojzs4l290NgQ4bBmzf&#10;zE1TnRemX5vQMj/sH0tjFV1w3yxeN2EmxUM3MQdxfvDTfHR29w8wi0Kqow3um4myHUwt32KzvXZY&#10;XsMsozNIrCKC8hkos29e+OBNQQDfhG5ijgTi+hzCAKXQ8GB47wC5zED3zXiVD6WWf7lZr3Gwmfa0&#10;js5svML0llsr0M38ZpdZ39iVgqNwyjAcWjiG0Rl9brWTFyoz4H0zKpyB1AqgaZu2ajUxFOw2gwOY&#10;DpAaJNUaWjfHAIv+5HzjMiVuGp1J0/fhwazhK5kZ+L6ZFk7wcrO5yeDDg2mD1Tm8cLMR69CNiXCC&#10;FoNbBTSNznjTCfOrHx9K4cyNZokmxgJ8M1qyZ72pIEczFE55BTO6LYZPvQab/lyLbnwNHKNPO0Dd&#10;vIl448VZ8Zb3bZkbRZJNjCX4xrDKQxWchW9sbmgktgox6NEB8SoQqY11Ly43u7IMbnYoy2DWUrqX&#10;vQjfGKVYuJIzG4xrYfJ+5+iCtHBWMnhT4OcbwQNGnr00WJ4Gp5uF+maoHgOWnLlwjBdUSa5CDHp0&#10;QKaWSMQoCPchnOi3sbdfD+t7RE+W4ZteuQ7VZFBTmwrHqFK9K9ZbOGtq3Rwnx/PCLfUzOeBoGC+R&#10;l543+DV+FfJiib4ZXukX73hTmF3EJFchhj88HMPlEXit3/wBhymDqKYuo1eSj3A00mIhvunU+OBK&#10;v4jHm8BsAMc3OM8hnLXpxt03AmP2ab0A0/a5ZAIqDHJAP+ibYWxmxcM9JmIUH+GsTjfyvrEwvqNv&#10;3HPENTV0OtlL8c25cLqFF/x4Fo/6nMmr+KsQJ8+ylQ3e5JguAA1YFba+SY1vEeIbmetdW3TSYpG+&#10;OT/BIhSesXBmlq2HCW0qmOnzbH26mRLOdG1JnNVlbRSb9k1/RWM+QSktlukbkdIz7FHNLCONvwpx&#10;uh+xRt249iFkzupymYRdb0q8NLRavYvxzWSpxik8iy7V+Omu7JtV6gbbN7N1EjYut+LQygv6ZgLj&#10;O+yNn+7hIpta5TYawAoHb3Im5TteVX6FYTNLaOUb70qy941aXtA3U5gLR6Baz45RH/bimjcz7h2t&#10;Kbnz2sY3AerIWjhqeUHfTGIqnJGwgsbVj+WU0Zemm+kZqnhDWbYNHLO30jeQqPhGfnOgcSwm9/q6&#10;ON9M3s9OdBmUpG6sF4Tq5cVyfDNR2TF7o0DrxbtZlc6vKFutbsZqZXoXgUZDYpb4yyWiHdSFdfgm&#10;4lGln/I5RSeU+adOrVc3oyuMJ4skQHlYrTM2eVugSyV9Ex6lJW2TT4gQrtPOIuvZ9s2KfTOcDOVG&#10;grhLoWw21s2/TfYeccEPaw9943xchWW93U0dM+M3a9bNqG+ir3wMuK8uYBXZ+UYxMxbqm25dRi4/&#10;p+2BcWKa3kUGk1XxmaiTyOURYBFo+Cqib8LTKtNeZcYuP7WL6XQkM7q5QN9MFolk38XMN+FqaHJc&#10;6SwQ+saEtF2AndqMXn5DtamzjUBqTw46ikv4fReBRqmhiWOdh7IA3xyS5MNT/c0+SZL7SAGNo+ib&#10;wRRTWdZrfJ6tu3njtIZf9NiyuhkKqYpg4LqI75tDJptDLZx9/o28cBR9M9qjkkil+UBkQ8BAc0lt&#10;mFU4kX1TnyJL9M3740327+6q+ubq9I0g29PifeHxm6NlisWMZ3zUXC4GBFSX8IcQTuQbbjeaWaJv&#10;Xq/z1sz+49f8Gy3fHE/Nwxdp3Vgt+4valRkfNY+YzYBMrFKI/rygEMKJutflpa2ZBY7fvH7Ou1KH&#10;0jda/anjSOtQpvgsBmqFlgPpDFjDMLlKYaBcou6dtSZ0kkz4ZoHzU+XQTTOA0xk8Lj6l5jkn+0GU&#10;16zUnjcZWfkV32clV7xuIx2v+7ppjjfzuhGKIy+HrDQG49jELw/t18H6yNNj8/CQl0vvv2/CHn/z&#10;PJsHk6+bwOVxHs/5edK8boPXhzEuvtll7ZzX6xubwwRBtX1jfEmLPTHUxDHVvll/82ZiUdTgHV5D&#10;l4hfAyd4/YzPT2Elh0N/qjOYI0lr/Eaj/Ex9IxbHRXenJhZF4fsm8lbepizwksNhvLjXuZJjO9Ib&#10;lSo/oxSLH8y2LRy8jBJjatW3wDXJRzgR6md4AAcuOxzmw0v5HOTbN8cR30gdvtejGqxOCfnNZ/rl&#10;+mZsfkriDDcm9q0DqnIYEw6+b7rr/bTGb04DOErF19+9FHvW1SSMwYS6YN+MFUn44zvPUUWpnkHf&#10;DN6cQzU7TPcz7MspqWrtTZIkCrrJa1h19VJvrd2AcGTqUnSlPC42S6KUjx8/mKG7Ww/fsEQ1Oxa0&#10;X/OY1/D5aS5ZfP3FdhLN9ukwBvOZvhE5x0aOP74IM2qOnDdwHh5uh4RD3xij7ZvWRURoVHKQOd/I&#10;RKGOtm8mRqwVqud8wDjXzXmPSvdqtCzfbM+2TgkX38xuAr2ZsnYsl+Ib9c2rozPyKvdBOzvm8B2u&#10;dbNjWb45ns89yBbftiucflWq+aad4xejG3XfjKx6mfaN3K2RBu9wrZwdy/ONVPUZBaDVtRsYHGxC&#10;oW8Uz/FZ30SsnaERnLPxG/rGCq0eTE3vGVCpUj+GvikwFY7k7Ra1mjcDE/R6I4yj0DceAfSuZYKx&#10;nC89bALRzihJ1LeYjIzgaIQyFI3eCOMYS/NN3+Hy5Tc6J641cN1EgpFRkqj7xnoNTtTamV+BqJ4c&#10;S/NNr4IVyg/SNy8XqRvTLW2SfRi9UAyi0U8O+saWbV84OqGMZZZ+Skmiv4XWbtFf7Nqhb4KjtdZv&#10;MACd0ZsmCsUpeRAmNm3KZMloAIPCkbtZyRAAuUHf+EWgF0oKOf8gjcES38hFYrPoL37taCw0tGF5&#10;vmkVqdLFHMU3A1l9ac0bk7NdyjetQ+r5ZkI4ELmxbN/oBDA0KqcxcD3kG/kwlJlf4it0f9f2MUd8&#10;I3LGjwoHIjfoG68I6BttZn0jNGTSPaha8+Y4KhyM1Figb45imTQbgWplnu9dBckpUUY7VGJlMuSb&#10;kZs/xg6lFc/ZsTFyg77xiUD3RE/Pshojp2SZW+IrNEY7NmSjUDuDE2MgqbFE39Q9Zr0iPFvlrD4x&#10;D5VUosws4hcbop3VjVy+YvT3B1mib476G4UwZqHRNseoMLNJUW5KaFY3YtVzPqEBcyWib5zo1qhW&#10;bUK0srSZ2iovlCVmexr0bh8AlBn0jU8I8pk0EcVlNm/6hSA7GT4UAYBvQNrfAyzSN0Vx6pYhfQMD&#10;fTMXEU7zhr7xCUH9PMewnjLjt+YQKxQT4chWD2pm0DceIehXp/5mMgDOhSNdJti+QUoM+sYjBP3q&#10;xLCeMhNnO45vpPs0oJmxTN/k00Papah1I4oOWwztKTOxR1E9Aq3q2ULk5xnL9E1Wv+qliFGf9M0R&#10;YYsinm9A8rMPfeOK/irnHMysEoa+GQAjP/vQNx4xINSn/mYyffR9M3ufQb0bbWMlBn3jEQNCfdZR&#10;6JeHIvq3YBiMoDU1T9+U0DceMSCc6JBZJQ2mb9pLDxXqp+xQgSUGfeMTBEJ9AmzuUEffNzP3/dK7&#10;fwBYYtA3PkEg1Cd9cxy9x5RuBPTNOQv1zTEFKEeM+iyjUA9Dl0HfiJbJ9H0G1XyDlhdL9Q1COaYQ&#10;JzqG9ZTR983kfQb17leClhj0jQcY9Yl4GZMG1Dc6kbRDQksM+sYDjPqkb44j9+xVj4C+6WPqm0OS&#10;fHiqv3m9TpKrSAEZAlGOGPWZIvTqtAG4Za/+Lq7ziOASw9A3h0w2h1o4h0/fjm93usKBKEcc32jH&#10;oA59MxgRXGKY+eb98Sb7d3fV+mb/8Wu8qOaBKEiMM30LmFbynJ/t9M0WYRa3i5lvXq/vj41iXj8/&#10;zbxdAIiCBGmv0jdHiEeCjQlH8f6PcIlh6JtCMYfSN4ePf7lLkpuYUc0DUZAg1w/65ng62RV3LNE3&#10;85j5phy6qQZw9knmnffH9vhNUvOck/0g+utG6DjTr+lG9/jla+Yb5XIAeM1qIju1nzcZ2Xn/nP9A&#10;vh5eiteX3ut2/flpjItvPrQaO1pgiBvj+sH2zbFuXKhuIQDYxdWPCC4xHPpT5TBOOaSjBkZBYtQn&#10;fZOTdn2jUST6u7j6AcElhsN4cakd5VFjjILEqE+MKLShbwYCgssMh/nwt7tcPsr9KQww6hMjCm1a&#10;HSq1s1x/lXMvHrjMcFnvt//0rTLQpYNRnxhRaJN256fomyNiZpjuZ9iX+xnKaalDoj4fjgFGfWJE&#10;oQ7Aw43pmzmWul8TA4z6xIhCHYBH2G4HVjnTN23oGx9A6hMjCm0AfNMMWqsHUgKx/L0DfeMDfQME&#10;im9aT2VQ943mwQehb3ygb4AA8U37qQzavsGDvvGBvkEiBfQNq6YLfeMDfYMEwqhJSt9MQt/4QN8g&#10;geGbF3anJqBvfKBvkADxzQvMcDEg9I0P9A0SCL5BWHWIDH3jA0g6gYShDX2DD32zApjVBfQNPvTN&#10;CmBWlyAMm3S2NOCt79WGviGrAcE3CKuAgKFvyGqAmIWmb6agb8hqoG/goW/IaqBv4KFvyGqA8A3G&#10;KBIq9A1ZDfQNPPQNWQ30DTz0DVkN9A089A1ZDRi+OfJeFOPQN2Q10Dfw0DdkNdA38NA3ZDXQN/DQ&#10;N2Q10Dfw0DdkNYD45qj4RGF06BuyGugbeOgbshroG3joG7Ia6Bt46BuyGugbeOgbshqgfEPdDEHf&#10;kNWA4psiEO0YMKFvyGqgb+Chb8hqoG/goW/IaqBv4KFvyGqgb+Chb8hK2G4f6Bt0TH1zSJIPT63v&#10;d5++xQiHEEe2mW9QdkqmfLTmCIa+OWSyObSEc0joG4LEtvBNiuGbTDjqIWBi5pv3x5vs391V/f3b&#10;HX1DoKBvFoGZb16v77N/9x+/Vt/vP/2eviFI0DeLwNA3n/Ou1KH2TfYtx28IFkjjN/TNGGa+KYdu&#10;6gGcvHfV9U1S85yT/YCvfJV+3WwfXorvM99ox7N53qiXh+SrMS6+2WeuYfuGwAGz/obtmzEc+lPF&#10;N/QNgYO+gcdhvHhf9Z3uY8ZFiDX0DTxu8+Fs3xBA6Bt4HNf70TcEEM5PoWO6n2Ff7md4f6zaOPQN&#10;wYO+QYf7Ncl6QFnuR9+MQd+Q9YDjG/0QMKFvyHqA8c0RIARI6BuyHugbdOgbsh7oG3ToG7Ie6Bt0&#10;6BuyImCebAkQAiT0DVkRME+2RIgBEfqGrAj6Bhz6hqwI+gYc+oasCPoGHPqGrAj6Bhz6hqwI+gYc&#10;+oasCZQnWyLEgAh9Q9ZEiqEb+mYE+oasCfoGG/qGrAn6Bhv6hqwJ+gYb+oasCfoGG/qGrAn6Bhv6&#10;hqwJ+gYb+oasCpA7lUMEAQh9Q1YFiG/IMPQNWRV8MgI09A1ZFfQNNPQNWRX0DTT0DVkV9A009A1Z&#10;FfQNNPQNWRX0DTT0DVkV9A009A1ZFfQNNPQNWRX0DTT0DVkV9A009A1ZFfQNNPQNWRX0DTT0DVkV&#10;9A009A1ZFfQNNKa+OSTJh6fq6/fHJEluYkVEiAf0DTSGvjlksjlUwnl/zL7YJ1cRoyLEEfoGGjPf&#10;vD/mzZldqZjX6/vs3/3Hr/GiIsQR+gYaM98MKObQdK8IwYG+gcbQN59zuRzavtmxfUMAoW+gMfNN&#10;2ZhpN2kOnQHjpOY5J/sBX/mq9LoBieOiXo1x9M2Bw8UEE7ZvkHHrTx04HU5AoW+QcRov3lM3BBX6&#10;BhmH+fBMN/fxAiKErBaH9X6v12zdEEIcMN3PsC/3M7w/XuVf5nD9DSHEDu7XJIRIQd8QQqSgbwgh&#10;UtA3hBAp6BtCiBT0DSFECvqGECIFfUMIkYK+IYRIQd8QQqSgbwghUtA3hBAp6BtCiBSBfZMQQi4P&#10;Jd+IgRE3RhQoYWCAURiMYhi8iMzAiBsjCpQwMMAoDEYxDF5EZmDEjREFShgYYBQGoxgGLyIzMOLG&#10;iAIlDAwwCoNRDIMXkRkYcWNEgRIGBhiFwSiGwYvIDIy4MaJACQMDjMJgFMPgRWQGRtwYUaCEgQFG&#10;YTCKYfAiMgMjbowoUMLAAKMwGMUweBGZgRE3RhQoYWCAURiMYhi8iAgha4W+IYRIQd8QQqSgbwgh&#10;UtA3hBAp6BtCiBT0DSFECvqGECIFfUMIkYK+IYRIQd8QQqSgbwghUtA3hBApJn1z+PDU+f7t7j5q&#10;MB12xXMmehH0yAKKF9MuuZn87+0jF18f7uOU0K565sanb/VPxo4UKwIsmBlNHItLDGDfFKW4n0yr&#10;mAG9fv7dx682vxAtmN0pn6aPhJFS0WFmVCwwMdB983Y3dSmJGdD+4/+6tvp0+kYIZkbFAhMjOR6S&#10;+zLyvHWWffn24x+STN/7rMX6h9I3r5//eJ3kTci3u7+/Lt5Tv/f4el19kb19ppFpS51VU4erWs1v&#10;d/9wFzqM98er7H/Fl/mHXpWvH/74+akIqW6vVxFlX+dfffprEe6hjq4Oy49TWu2zinm7+xf1kbp/&#10;91W8CLBgZlQsMDGSLKKrrAhvjrurso36dpf/FbvsDzhUfeQs3PtCS2932Q/y99Tvfc09n/+X8pug&#10;wqlazXl1jh6uyaoqroBhHKqPqwvlpimSdlbVEZVRVJ3ksqiuTmF5ckqrvJ72n76djtb6u7MQo0WA&#10;BTOjYoGJkRx3P3369pq5+cenY1FIRTu1KK3jrvZNXk/Fn1P+p+a9h6ofW7ZtD3a92hl2zVjY+OGa&#10;rKriChhGXpfF59Xt9rJI9t2sOkV0yqq87ousbJWkXyjVsOBN/rf95cen1tHaf/cxXgRYMDPqSJaX&#10;GMnbj3/8/mtVOIeqAVjXzKH2zX0d5X3TF6zeW/1i8caw8ZfyPiRly3X4cE1WlXEFDKN0bH7hqj+u&#10;LJLXbqu5jqidVeUvlNEF6Tq3u+m7vDw618yiwV4eI1oEWDAzKhaYGMnrr/7641PRLE2SYhysiGLf&#10;8c3np2PXN/V7M2EWndRDJdrwvikqdvRw/awKF8a++ajyr6+LpJdVdUTnWVW/IbBvitG2s7SqQowW&#10;ARbMjIoFJkbyp6vj7tePVSivtW8Ok75p3luQ9br6E1khqAozq8zxww1exUJQDQjmXd3mKlZeIntZ&#10;VUUk1b55f/ypGBlEv4xFhZlRscDESH57c9z/IhNKYZhD3Z9quqTHY9OCLIejitqr31v/MTEir69i&#10;n76NH66XVeHCqPNzX3V1j3Xt7E9936Eo3rqd5OC+2X/6f483Z2k10U1fsW+YGQtMjHwK6pAPvZVN&#10;m+TmVHqt+anim642i/cWhd+M1++CtnLqXvr9cfxwvawKF0Zdk7lq8w/Nr2rlFMeHp/fHT9+yxnI5&#10;KlhFVEZRFd5pEiC0b4pD5oOhN8ezvzsLMVoEWDAzerEsKDGSYtyrmH/Kl4hXDcDq23r9zXW17Ob0&#10;Z1TvLfrL5dRg9kXQ6an2qvXRw/WzKlQYp4HFapCgGJvMj/73n/NZgCT5h+qaWUVUfL07W+QQyDfV&#10;iEFWBlmC5Qm+q5dZtP/uq3gRYMHMqENYXmKY7Ndc3YSqB/UIHCFdmBkm0Dd2MKvIMMwME+gbO5hV&#10;ZBhmhgm8/w0hRAr6hhAiBX1DCJGCviGESEHfEEKkoG8IIVLQN4QQKegbQogU9A0hRAr6hhAiBX1D&#10;CJGCviGESEHfEEKkoG8IIVJMP/b9/E4UzU+qu6eVtzK7lPtV1M9VrO/lXLO6W+gRa84erksGcPZN&#10;TnWaXc7Z1vJN5+eXUwJkDPrGBPrGBvqGjEHfmFA/guHzH6/LGyn/+IekeBpy8V15p/TimRLVg+Gb&#10;n5z6U8XT0H9fPLb9SvVvic9Zf2pX3lX+7a66ozy5WE6+KU+eIleKZ9XQRCeaR74UDyfMFZIXTv3Y&#10;iOJJMMXjG04Phj89EL59E/z8SUDvj2s/4/q+OT2oXunx7wSGxir1ybPPfrBPrqqHPpGCxjfFI2Hy&#10;0+jmeHosVvXjj1+bB8OfftL1Tf7/9d/BtXhGa07pm7JzuVN8/DuBofZNc/LkT6Da/fTp2/pPCwsa&#10;3xQPp6mePtU89rP5cf6e4sHwnTe2H/KzK4W+bnrtm+apx+t8zhOx4fQgvNMzc99+/OP3Xw9hn8u2&#10;bJrxm/YjwpvHmpc/zv+tHwzf/KTvm6xUd6tvN/Z8s6dnHSm6AAABmElEQVRvSE3XN3ky7G5ef/XX&#10;H592ax/VtGHCN+32TfNg+NH2zduP//nH1bcb2b4hY5y1b7L2/p+ujrtfr35U04bO+E09DNofv2k9&#10;GL410NP1zfvj362+O9X3TZlae/qGDIzfHF+//+3Ncf8LDt+0aHxTPIO5ckd3fqrzYPjOGxvflM8f&#10;X313amJ+ir65dM7mp47FrOUhWf9l2ILGN9UCkuqk6ay/KS7i1YPhO2+s9zPs8jK9hGH4ofU3H/9H&#10;OVlH31w2u3Lm8qY5ecrLUdkhIBXVfs0Ac7mvv7pQj3P+gRBDwvlmf3keL0qt7E0SQuYJ5ZvX60vs&#10;puYtZ25jIMQU3v+GECIFfUMIkYK+IYRIQd8QQqSgbwghUtA3hBAp6BtCiBT0DSFECvqGECIFfUMI&#10;kYK+IYRIQd8QQqSgbwghUtA3hBAp6BtCiBT0DSFECvqGECIFfUMIkYK+IYRIQd8QQqSgbwghUtA3&#10;hBAp6BtCiBT0DSFECvqGECIFfUMIkYK+IYRIQd8QQqSgbwghUtA3hBAp6BtCiBT/H0VubQKHeFPN&#10;AAAAAElFTkSuQmCCUEsDBAoAAAAAAAAAIQC/8Z0jpUAAAKVAAAAUAAAAZHJzL21lZGlhL2ltYWdl&#10;Mi5wbmeJUE5HDQoaCgAAAA1JSERSAAAEbwAAAsIIAwAAAFffDskAAAD/UExURQAAAAAAOgAAZgA6&#10;OgA6ZgA6kABmkABmtioqKjoAADoAOjoAZjo6ADo6Ojo6Zjo6kDpmZjpmkDpmtjqQtjqQ2zw8PEFB&#10;QVZWVl1dXWYAAGYAOmYAZmY6AGY6OmZmAGZmOmZmZmZmtmaQkGa2tma222a2/3t7e35+foWFhZA6&#10;AJA6ZpBmAJBmOpBmZpCQZpCQtpC2kJC225DbtpDb25Db/6+vr7Ozs7ZmALZmOrZmZrZmkLaQOraQ&#10;ZraQkLa2Zra2trbbkLbb/7b/trb//76+vtuQOtu2Ztu2kNu2ttvbttvb29v/ttv/29v///n5+f+2&#10;Zv/bkP/btv//tv//2////6P/8ZAAAAAJcEhZcwAADsMAAA7DAcdvqGQAACAASURBVHic7Z0Le+NI&#10;dljR7eloesaOEy87Gk0ce2O7uVLWcdaJIDnZJM66m04cp0WtxP//W4I3ARCPet66pM75dsWWhiKu&#10;LqoO6oVCdgAAkCFLHQAAvBnwDQBIgW8AQAp8AwBS4BsAkALfAIAU+AYApMA3ACAFvgEAKfANAEiB&#10;bwBACnwDAFLgGwCQAt8AgBT4BgCkwDcAIAW+AQAp8A0ASIFvAEAKfAMAUuAbAJAC3wCAFPgGAKTA&#10;NwAgBb4BACnwDQBIgW8AQAp8AwBS4BsAkALfAIAU+AYApMA3ACAFvoFTXu+yD9+K15eb7GrhXf/t&#10;S/d1kcfs/dR7Zn4MFwy+gVOMfPP7Py11UX9dBt9AA76BU4x8U+vCRBr4BhrwDZwy9M0ue/df/i7L&#10;vrsv/9P//tMsy/7lfWmLgvd/Vn39cngt3vDuT8rfGbz79e8+Zt/9bS2W41sGP4a3BL6BU8a+qXl3&#10;fzjsu38OfFO8seS7L8N3F59TU4il95b+j+FNgW/glBPffPe78uum/A//4tvh+WPxz0F/qvj6u+bH&#10;vXeXdrr6VrZrivf03tL/Mbwp8A2ccuKbz4dSFfVYzj/99z/Myn/2fFO8b3Mo31j8u//u+i3Ff61a&#10;QN1bej9O9zdCCvANnHIyfnPf/vv1r+ue0NA3hV26TlTv3cXHVIoq39N7S//HCf9ISAC+gQkeZ3xT&#10;jrx895/+6Wbkm2ZUZ+ybdnqrfE/vLf0fJ/wbIQH4BiZoVFD3inoGqcdfXsa+KX78uf3VoZ0qbTXt&#10;m/Yt/R+L/2WQFHwDE+yyUgmvj1k9AtwZZN8OzmzG4zdXx1899r6G4zfdWxi/ebPgG5ig30EatW8+&#10;fPv9XXZs9tRfH7N3f3X4/U0pqb5v6omox2Z+qntL/8fwpsA3MMVj45s/OZyM37TjxftqAc2+v/5m&#10;ZKfjxxzX35T/sf9jeFPgG5jkH/+w8MEf/FX5z/H81Hd/u2uXFH/3u/rr4fd//THL/vXvRu8+vP72&#10;Y/Ehdf/p+JbBj+EtgW8AQAp8AwBS4BsAkALfAIAU+AYApMA3ACAFvgEAKfANAEiBbwBACnwDAFLg&#10;GwCQAt8AgBT4BgCkwDcAIAW+AQAp8A0ASIFvAEAKfAMAUuAbAJAC3wCAFPgGAKTANwAgBb4BACnw&#10;DQBIgW8AQAp8AwBS4BsAkALfAIAU+AYApMA3ACAFvgEAKfANAEiBbwBACnwDAFLgGwCQAt8AgBT4&#10;BgCkwDcAIAW+AQAp8A0ASIFvAEAKfAMAUuAbAJAC3wCAFPgGAKTANwAghaFvXu+yLNtMfQMAYIiZ&#10;b17v3t0fdtnV6TcAAKaY+eb54+fi6+79l5NvAABMsRm/2RftmulvAADWsfHNY79J80j7BgDssPDN&#10;vj9GPPjmkLV8LSl+wCuvvL6dV2PMfbPvjxDvGS4GAFuMfbPQugEAMMHUN7u+YXboBgDsMfTNLvs8&#10;8w0AgCGm6282M98AAJhi5ptdPfv07v717ur4TdzIAODS4H5NAJAC3wCAFPgGAKTANwAgBb4BACnw&#10;DQBIgW8AQAp8AwBS4BsAkALfAIAU+AYApMA3ACAFvgEAKfANAEiBbwBACnwDAFLgGwCQAt8AgBT4&#10;BgCkwDcAIAW+AQAp8A0ASIFvAEAKfAMAUuAbAJAC3wCAFPgGAKTANwAgBb4BACnwDQBIgW8AQAp8&#10;AwBS4BsAkALfAIAU+AYApMA3ACAFvgEAKVx883qXZdkmdCQAcOk4+Ob17t39YZddhQ8GAC4aB988&#10;f/xcfN29/xI8GAC4aJzHb/ZFIwcAwAJn3zzSvgEAO1x9sx8MGGctX0uKH/DKK69v59UYR9/sGS4G&#10;AFvcfLNnOhwArHHyzQ7dAIA9Lr7ZZZ+DxwEAl4/T+ptN8DAA4A3g4JtdPRXF+hsAsIP7NQFACnwD&#10;AFLgGwCQAt8AgBT4BgCkwDcAIAW+AQAp8A0ASIFvAEAKfAMAUuAbAJAC3wCAFPgGAKTANwAgBb4B&#10;ACnwDQBIgW8AQAp8AwBS4BsAkALfAIAU+AYApMA3ACAFvgEAKfANAEiBbwBACnwDAFLgGwCQAt8A&#10;gBT4BgCkwDcAIAW+AQAp8A0ASIFvAEAKfAMAUuAbAJAC3wCAFPgGAKQw983zj1/af+6yLPscJRwA&#10;uGCMffNy8771ze7d/WGPcADAElPf7LOs9c3r3VXx9fEqVkgAcKEY+mafbfb4BgC8MB+/2dOfAgAv&#10;XHxTdq4K5fQ/peVrSfEDXnnl9e28GuPim8fiX88fNzaHAQBw8c3zx7IrtTs2dwAATHDwzb7qS+2H&#10;PSoAgDWc2zd72jcAYAfjNwAghaVvmrU3WZZtooUEABcK92sCgBT4BgCkwDcAIAW+AQAp8A0ASIFv&#10;AEAKfAMAUuAbAJAC3wCAFPgGAKTANwAgBb4BACnwDQBIgW8AQAp8AwBS4BsAkALfAIAU+AYApMA3&#10;PjykDqBGSRgAa+AbH5RUdCVhAKyBb3xQUtGVhAGwBr7xIddR03VEAbAKvvEB3wDYgG98wDcANuAb&#10;H/ANgA34xgd8A2ADvvEB3wDYgG98wDcANuAbH/ANgA34xgd8A2ADvvEB3wDYgG98wDcANuAbH3T4&#10;RkcUAOvgGx901HQdUQCsg2980FHTdUQBsA6+8UFHTdcRBcA6+MYHHTVdRxQA65j75vnHL90/P2bZ&#10;VZRwzgwdNV1HFADrGPvm5eZ965v9h2/FtwhHS03Pn1SEAbCKqW/2Wdb65vVuU3zddfp5w+AbABsM&#10;fbPPNvtWMM8/3EcL58zANwA2mI/fdL7Zv/+HmyzbxInnvMA3ADY4+GZX9qxe7/rjN1nL15LiB9Ff&#10;b4WOs/ya36Y9fv1a+CZxHnh946/GuPjm3X3/2zTouKLTvgGwwcU31T+eP36OE5EZKmqYkoquJAyA&#10;VZzGbyrfpB01VlHDdFT0/ElFGADrOPjm5ebzgf5UiY6ariMKAAMcfHPYffjWLMJJh4oapqOm64gC&#10;wABL39TTUvss+Xy4ihqmo6YXUWgIA2Cdc71fU0UFwzcAVuAbD/ANgBX4xgN8A2AFvvFAhW9K3SgI&#10;A8CAc/WNipW9+AbAijP1jYqVdmVNT++9yjca0gGwCr7xCUJDRcc3cD7gG58gNFR0fAPnA77xCUJB&#10;Rc/xzRAyoRl84xOEgope6yZ5GHogE5rBNz5BKKjojW/Sj1srgUSoBt/4BKHHN8nj0AK+Uc15+ibP&#10;FVzQcxUNC3wzJPX5gEXO1DcaKpiOkRN8MwTfqAbfeAWRPI5WN+nToQR8oxp84xVE8jjwzQh8oxp8&#10;4xVE8jg636TPhw7wjWrO0jc6lrjhG43gmx76coFvnIPANxrBNz305QLf+AWROg58MwLf9NCXi3P0&#10;Ta5i5YsK3xx1g29q8E0Pfbk4S9+oqGGafJPnKhZcawDf9NCXC3zjG4UC3+Q5wmnBNz30JeMMfdMO&#10;1CbuUOnxTV6jrmwlgTT00JeMc/SNjiELfKMS0tBDXzLwzflHgW96kIYe+pJxfr7JdczJHKNIeVIZ&#10;vxmjr4olRF8yztA3Twp88/CwVRBF595SN/imQl8VS4i+ZOAbFx4K32joUPVzgW8qaOf1wDfe5Arq&#10;2EPlGwUDxgpyoQz6lX3wjTeDKoZvkudCGfQr++Abb7Z5+g4VvlELvumDb3wp67kK4egbv6GiHfT4&#10;RkUQCvuWZ+abSjcKZsS1zE/hmxH4pge+8UWLbwY1PV2rFd+MwTc9tCSjB75xQ8fICb4Zk6e+ra5B&#10;Qwz4xp/tUDfJChe+UYmKRxCWaIjhvH3z/OOX3nePH76FD2ad/Gmom2QJxTcqwTc9NC46N/bNy837&#10;nm/2WSrfjME36cPQA77poeIpJiNMfbPPsp5vXm4S++bYysE36cPQA77poSYZPRrfFDqp+Dzztn22&#10;2fd8s/vw66S+6Q0a45v0YaghV7GTfomCENT6pmitXNXfvd71WzFDer55/uE+2fhNp5u0ZUuhbx6U&#10;Fa0EqHhET4WCENS4t0/hm5d/21fM8LseR9+83m1G48VZy9eS4gexXm/L18I3tyVFNr9+vY16vOU4&#10;yuOXrw/ix29e86+9OG4T5EHZa5OPZOfj+HqbPh91/SgiETieMebzU0ff7ArXvPH2zWjc+m2vAtKD&#10;mvaNhjVAapLRp2zf3MyN2gzofFP0phLOh4/Hb9LkE99oJPUkQi8SBSHo9U3Wjt8s0flmtzK2HJGu&#10;fuWJ787GNxpRcMd+F4mCEJqqkjySPlV/6vUuy97dr7xz/z79er/T5Tdv2zcPeWrxqkJPKhT5Jn0k&#10;fdrxm7KRs1l8J76ZDyTZKd2m7lhqorfyPHUu0vtG6XWoN148XNJ3QuWb17um54VvksdwGN2+qqpc&#10;pUDBbbzHUNJHoCYZfYbzU/sl4ShAi2/GceAbDfTOSupBC3wzw7B9k2bSyRytvklVvPFND0WD5+l3&#10;bU+/B+Y05uM3GtDqm2SnlPGbI5p8oyKC1FfDKcznpzSAb8aBoJsORTeT6fKNpqJhvv5GA/hmPhBF&#10;hSoJSobwu1jSBnDMhq4ny5uvL9YAvhnxoGcKODWjc5K0kqX3TV83+VZP2RjOT/3jv08UhiFKfKNm&#10;169+KHrKVBLUXALaWJILr9NNnv8qYShDGt+8/p+/L/kt8+GOYaTvUOEbHWekiwXfTND4phzDKflF&#10;2mjWwDfzoeAbJacE3yww7E/9D93NG3yzEMrb9o2iU6LKN7Vw9JSNoW+eGb9xDCO5b/QUqSQM1pvk&#10;aXfSTL9CYZwNPYVj5JsfdTdwdPhGRxSjWPQUqRSMKlha4ejyja7C0Y4X/8dfFvy77MO3/6v5lgYd&#10;NX0qiuT7KOspUino3zrVbf6Y+lmIKX0zfEybnsIx8M0vf/nnf6T6Hip8MxuMniKVgJPmTdIGTvpT&#10;0ttvV1nhMN8vXQPddqLblNt7jFeW5SmXd6Uv3ApQ5ZuuaKYbpt2OhKOncJg/D0YD7Xbp2+024X1D&#10;Q980ZxbfpGPyhCRLioJq/qutZt8c1p93p4S8081ROOK5nCjdRSxvd7AgPZMNznS+Sb9DyIN235wJ&#10;in3zdgcL0jM5oJYsK8c9QtKdk+1AN4oKx3n5pipZQ9/IP1US3yhjXjcpstJrW6QdME6s3WnO0DfD&#10;8ZvUwzfdcAG+SYUu32xV+CZ5GmY4R98M5qfkmzfj4t0UrkQDOPhmQTcp0tKfG0q+xFld4ThL3yRN&#10;5WzxxjdpWPSN/FWgPxWtxDeKyga+8Q8B36RkUTdJyoeCPV7V++blJvvw7XGTMhQTHk5KV/rhYnyT&#10;FH2+0VDR86Q5mKddf/Pufvfh28vNJmkwBiS/E212bVmiARx8s+wb8cTgmyVq37zebQ6Fbw471auL&#10;S3T5Ju931tPupKyoTImypht8o6ps1L4pt0wvfaP9+Zr4ZjYcRWVKlCnfJF3rhm+WGLZv0jwV3IbU&#10;vplZ7JfsvGpcsy7JyeqEp2EnVz4x+GaJwfjNTvv9U6cDxml9Myra+EacOd2kOyv4Zon+83zP4hmb&#10;iWf6Zhb7pTqvKu+RkQTfrEehqWic2fqb1L5RPPmqaFNsOWZGb1J2qPDNEvjG4+iqfKOpVIkxeT5G&#10;usE3ikpGdnz2VIn6+am0vlmbfJVuY+QpD66B6RMy1I1wYvDNEt1+W5tDNWqcMBQzVPsmbTyKipUQ&#10;q+cjQWJU+EZtwWjnw+sNRXfq58OTZnK9eKe7lIofXAPTo8X4Rvv94eV6vxL96/2U+0Y0oPT3kqXm&#10;9ISMx27wja6CcVzvV6J/vV9K35i03iXbGApulk/LjG7SCkeDb8YZ0FMuuvGbsoGzWxq/OT578/Uu&#10;y6rxnhQo941gRFPh6ClYEqj2TZ7wObonq8TUlIvBer+l1s3LTdvXer0rtLRrHyEjTTrfKBucnJ4K&#10;VlOwJDD2TYJWZxWHFt/ouQ6Zrr/ZH+fKnz9WbaFEQz3JfGOoG6mQZsJRU7AEmF3slzQt+TGO/Fdy&#10;hz0NQWWxMPTNPtuMxpITzZ2n65ma+kYmpKlKVRd0NUUrOnOL/VKdk35UynyjplS081Pr6/1GvnlM&#10;075Jdn+4sW5EYlqIRkvJis6scicQrG8qfaOmVAzaN4vT4cP/uB8MGHfrk7+WFD+I9npbvBbpq74v&#10;X28jH6877u3wuEuvReGOHE9+u3D82weBfCh4vZ34+2/nzpNUOSnCqo9bRJLnD0nyk0/9/bdRj2vM&#10;sD/1uDAIPPDNPtFwcbKeqcW1NH5M2u7iSsP6zjdJcpJ+fmoyA0oKxdA3Sw2c/n/bp5oOT+UbK93E&#10;Dmo1GDW99agYz07J1rfk62/yp+MoVurdtU8Y+mZp0qnnm10y3STqmVrqJm5QJsHoKFxRMdj5JklG&#10;NPimTUPq3W5PGfjm5caoP5VuG8BEUw82I5NNyY8XlVksOkpXRGY3Ep05WWLX99S+yY95GORDRwNn&#10;OD+1tOBvf1x/s4kf1ySJrlz2uol3dk1j0VG6ImK0841oMZkITJNvdFyCzPfbqnxT3ki+q90kv/4m&#10;0ZXLwTbRzq6uWfmUGO18M/hPCWYWEm1oPe0bFZegpn3z8331qvv+8DRXLpfWTaTTaxeKivIVC4eT&#10;8nZ8Mzl+o+MKNPSN6ufd9U7k6DIWNZGOuokRlW0oGgpYJPDN4tFP56eedFyASt88HvcT3aSOZ56h&#10;bsSE46yb4FE5NLQ0lLAoOJ0V+RtN5PezXkyMgtIwbN9o5pjJiWmIaJn00E3gqDQNIyXHKRki9k25&#10;H9wZrAQ9m+czjJs3Mltie+km5Pl1HUW6zCaOYzIu3jdreUlfGM7EN4PqNrXMIk4mPXUTrLyNnyp6&#10;TIRcDIpQNIR/GlvK3K/mJXlZqJ4HszG5PzwpI7lMLLOIkcnVy8VqwQ9SwueOsrTaJHgQmnC+DAhk&#10;IqVv1vOSvCScR/tmnMipeiY9HZTnW5P67h/W7E43C6tpo+cmJUt/8kpC4q8NTZl5g7KQuiSchW/m&#10;13DFfGzrcsktdLM1EY7vJXVhAZu5by6qibP0J69lJHoeUvrmHNq65+Cb+b3sBqUrcCrXWjelb7Ym&#10;9d0rrLW6ZTyUcTnC8UqJ+Fp0wY0wzqGpewbP813WTSzhrJw9C994hLXWxDLXTforWyhWelNrOZHe&#10;KkTdhrdpi8EZtG/MOxQBU2kwVFx3qGKeYf/x6jBxaGLdwCtJkd4qJOnzOqZylLQY6PfNfB5PS1ew&#10;VK5X5Eo4eXczboRT7LzkJnAcqlhvdq6lLeZWId2he1EIJd28tKjwzerzp1Kx2nyOUpgMTl7RvGlu&#10;iVvvVrlEFdw2roGoIkCTL95a9L5upIUz9WfPJCNlIWifr1ntLrH4fM00rF7OYuTSbFVLVaYMx3Gs&#10;y5zxPjeWraAzb+IEkXD0xeijhrfIsuaJzMw19lKWgfb54fWOfeqeH25fvoIssDMptB1G48aWYRl3&#10;xrsiZSyeMxZOqB5m7MXo446++LLmyShUFAHd+9/MNxLnq5d3Ms1KtaVvrMIyrlfHImUxV3W+TZxg&#10;XczIi9FjTmSsHnw+Cg0lYNi+2elq38w3Eheql3cyDVfQ5b0OlUldtwjLuF41unsja3ECjmiFr3Gn&#10;d/hFPdzCwQdBaBvBacdvqi3Q022EPsn8ltjbperleXJtuzLGNd00LIteQ+Ga6+vr7XjnyPXYz9E4&#10;hr3cJ6O+ZeTF6LHmMeaOPpmK6/n1GsnO/+h5vqqW/M1Le9E30Rb0jiKp56csMIvL4kOLRHz6VPom&#10;t/TNOTZxrMbwpYUjc+Pu7NEnU1Fci8qmr3w4SyhefzN5Ck1841OWrLoylr4xOck2n5lXvvlUDh9Z&#10;h3N2LRzzMfyVwtESdDG6QXCye1DWw4rbfK6Fg2/GzD2NweQSFm1F7zAM6/mS9bisnFEUquuigVM1&#10;tKzjOS/hWIzhG/om5GZoaRM+17zZLsxkJPZN26HS05la2obhaa2j7ppNixEQJ9+stSrsPrD1zfX2&#10;GJLFr5+TcGzG8E19EyoB5rOJgptQ1r65nt/CINHZb+endE1MHWy66wGzaV5d3XyzFpdtBy0vh4uv&#10;r3O3iM5HOHZj+MZ5kFsc2oQXZ93PzMBD27xR6JuXG1UTUwerJXfBipLdAIiLblbisv68tkx1AV3k&#10;DZwWy5G2pvNTzS8E2A0t+ajZ3DRtvl1s6qU5+W37ZpPk6PMk8Y1hqemObvX+9cAcPq+XAgffnMmg&#10;sf1ia3Oi7YYmlvLFEBZSktI3h+cf7pMcfg6bJb6h0hlwOdkSs4E5Hb+XAYfqdg6+cVhsbYFf/V84&#10;2DGSUUzBV/6sJWXuPyU5+a1vPqoaLzZtDi+VL+s7JM2O6c9MYI43B+XHKc/w40kaiDyE75GCpWMd&#10;QzkJKmwTZ32DjvB/uAdtf+oqxcFnsbikzf432zskxXwzU95cj+84kNSgXTg2o7FuvnGu/qu66S0/&#10;jyecVd3oEo7K8eIwVd8unWK6mQnMSzfuwtE+hGOz/NHsPrZT3FKweKRF38htRLlcONL5Rtl4cQLf&#10;COpmMjJ3YbRFKvz4dXpsV1vb3mHS/KZDDta7MfWNtDNVPpjml+PQ6htd48UGhcaoaMW4I3sYhWu7&#10;4jQyb984t3IUC8dSN+7tvPC7oR13t54JK5BxDLpTqjpUo/s1NYwXGxSa8l6067l70RxOqVs5dS/g&#10;J5F5NK96uhHsTUhgu9jao19p1xY2Ocrx6WRzUYUwzvpkeMAhzhAovH/KUDcGwjH3zeohp6LwKOEB&#10;ffPU9qYurYFjfXOHzziWTVvYf7FG85YAqw3XI1h6i/ypH/rm9T+kb98YNW+qZfyrXSrTE+rcmwrV&#10;gvcfPbo831ivpHMev7HKgvHSZZMT4v3wVc8A5GcL+r7ZqehPGetm3Tfhd5wZhBGuBR9gtFpw9EIE&#10;h4lt1/mp+rcNy4rByM3MuhuPo7oEY1Q80/lmn2WZhsczGOim8M33lW7CDBk7l1HT591NMihpIWbH&#10;hAYvpLD/Yzx7VCZpMGl75z3hmEQda7Mms3RIn/v+ePHG/Neef4zVEDIb+S+EY1TXjba4Wv+Y+UCG&#10;P7D5qAf/CNwOfPrrCoXj8Af5+mY1DUYFbhiESTxRFhw+iTSw7Cl981i45qpwzsb4t15uYnW8jAaL&#10;e3dFrxF2h6tBHOPn+dqW9gfvENo4vKrZk8YGjsuf06vqMWbqXIaJDYtEpOevGh1b3jfN4mIL3+yj&#10;DfSYzYVXullPpdmpdPbNKAzry2sY3zTa8xKOOt94rk9wbecs5cFlmNi8SIRfcWiM7Mkv2zd7y/bN&#10;PtvEelCV4coGi4GT1S31XM9T08w6Hsi6Of/gG8JTMyvjNVD6pM83rn9MXzdhhWP+aSfNG8N2Ufgl&#10;h6aInv1mvPjRcvwmkm/Mcmg3TrvSSnY9S9Us2adrH9+0obmPOVeZ8PeNtgEcz6oU3jc2nzUcvTEP&#10;xPJ2PxsBBj2yH938VDlkbD4/NfJN9zCZryXFD9xe87x6LVKw/Jrnt0bvq15vb5eOe2v8OSef+9P1&#10;p0//5qfb7ue3uVVcxetDHUfudPzi97bbn4oAbgvf3Lr/HeXrw2x+Ury65qPLS3EeSoqKZvv7t5Px&#10;WH1Ocdzu+yoO0+PfPpjnyfx8m+Qh9z7/xvTX31gMy0Rp30TaEmLp6u1xxHoVUL+lZX9NffAJoh5A&#10;KiPwmJbvx6EFjzbnoEPl0saZuLPN7kPKo277PSqb3w296HBiVsPvwN6M7mf4r0l9Y3FqbIjkm7zU&#10;jV9Vf/CJwW6ibj0OLfh0cZsBfHfhnNxoYvkJeW5Www0P752h8ayG13ED4Hj/VATfRGrdVEkP0S8/&#10;+dA8QG1/8AjCbqJuNQw1eA1ndfkI08Cx/oDj+L3bCFLYZyJWz/QdzGr4HDcEanwTUTfz2fRd+OLd&#10;uPDxTV2/wqRNkXDc03F93atbQXzjtMi59k29RsE+gpALOMpgrg0LiZBw9PjG8rzYEXYLz4YAAydl&#10;YF79h7NchLGI+/rL61o43fdOLQzf20zydtKwGcjx79KN0mO3EKh55p3/cQOhxDdRWzdV+qeyGfug&#10;Bnj5Jhx6fOOum2oAv7f20XGNQJcK172NKsvUupl/3NziJywNOFro5hiD/3FDoWT/G4E65z3z0Mdv&#10;vcswKnzTx8M3pXDcR07GqfC4Fbcdv3H0zcJ4o/Eq1+Phw61VC4EK30Rv3ZScnkQv3ThOeZ7wEPaP&#10;972oJ8fHN11F98mp7yLM3oaL7vKb6f+bDxT3xpBsiN7E0eAbqQt8sE31ujLtX7oL33j88glhy3cC&#10;PFoVg1Pi+iltLjzjqN3nvinRVL23+aTlZ4cvEbkkKPCNxxXNL5fevvFoMh9j8pwjy0ff+o+SJsVr&#10;QVTuk4JBLvy62vUo7Tb3aPxOCMdm1U29NMDp8HGLQnLfuK1SODZY7X7vwffI7eGPVzHPm7O9fDOu&#10;Wu6VTYtwvKcMvXXjt0ahmRG//vTJZP/JlSgGibFaqNwVzJCjRyFI4ptMBX5lqjVeSt/0+3XDH9iH&#10;kaIcTODnm043PqfEdwi/LBOfPlXC8fkYnx2um2uhQuHgGyeOQwW+92Y//coriqpYDeaAz3vA2CuV&#10;nfy92jjeU4adb659PsWrKd5rgcda5exG2v6UW1+q3ix967gRw4PPwceh+LfevX3TDQ22P3L6qEvw&#10;TVcg/E7LQ4BO3bV/+8ZvPzbPNEQTTkrfOKZi2/ONSz5z7xnP40cFmMz28E2zYP3aewOci/DN8Ya2&#10;xL4pi6j3+E2QhUAej8iJVCAS+sZ15L592F29gN19sCLYRLRfXffxTX1DXrOq1udzLsM37Q1l6X1T&#10;nxO/T2kviz4p8SgYcZo46XzjnMdtdTbzpqXj3j0N5Ru/LtVD6mGsmsvwTfvEDM/xG89J+XqGyvvW&#10;tuaq6NvD1CWchL5xzWHe3IHmsx+D55znMB6/0p3aNDUX4Ju+ZfzmpzzXFrerXzxJXSQawp7fVL5x&#10;Lg/NRN+Tn2/ycMLx9Y33DHCQTSkuwTeB7mrz8E3PNv4nAhcKFgAAH0BJREFUJbVoGsKe30S+8dJN&#10;U6y89pvKg90omdY3nr25YxhpysEJwQbVfFLhuxC0LpcB9kbyGrupxjfLcWuvpUiBSeUbjywe5359&#10;riIPSlYBeS0DajIS4MKOb3qp8F54Xg0X+47hP/jqpnyASIGP94IXizS+8egg98/j1svdqUXT4N++&#10;CdHGwTe9VKQuEjV+82SVbz59X86oBLhbPhhJfONzN9x4i1r3T/Kf93zy7NQ9+U++NsNZ3sLBN0eU&#10;XIm8d7st+lLff/KcmA89SZXGNx5ZPA6Peg6cBFlH+lS3nJP5pre82K/tjm+OhCgYAW6s872rouxN&#10;FU0cz5HrN++b4/CNt29894IoV1nUm+a6jyL53xsYYr2fEt2kblI0BLlL3fOcPHhfia6v24X4ijpU&#10;b9o33s+DKU+n6yLnNgavIOpH3vlew/DNEA3bYvh3tLvHk+EbnzQes+efSa/NINrLh8eg9YOvb/Km&#10;eXMhvglTx7w+48n3QpT3NwjxCSLEwiyPJ2EdAwnJufnmqZ8//0R6/H7ZsPlUb9DtFYJ/I8t3pOBi&#10;hm8CPQHQ60JUF0//+cIQg0heW5oeAwnJ2fnm6SnMgtq6svuUq7J188nriXcBblRvBwouYvgmjG+8&#10;71zyeuhp3s0Y+sbgvTCrria6isa5rb95Mn0ismEinT9nu916Pz88xMYY7VyIz2eoad741rFaNyEe&#10;eup6IToOFfu3KnxnM/IAfcvL8I3PuEk7DBaojrmWqyYMrxAOXiFUYbQ3rmq6hnngexkJ07v0iKTz&#10;jV/ZCNXR9hZO6EvRud3P0FzDPn3vMwtdJdIrkrzbayVACP7r51UNCfrg3WwN1rv06VBtfUvHg+8O&#10;TdXiYq+VGm0kgU9wqvvDPQZOynVM33//yS+ZXps1DvZaSRXCk++22BOBJMe/m+xvX8+edjVcvPW7&#10;j8D/mXvbbVFH/H1zIfdPHTyEk5eZrPaj9lhm5/9U+qBjtD6Nd3wzkRSvT6jz4VRA20PXSyW8i6fH&#10;6OL19ffff+87lBV+YO/s9hPNy82ovy+N4+6bYRZdC1bAU+ko3zDdKUW6CXI7g+/InkcDpz0T3Z63&#10;Psf3yUc1eVr0AbTpJqVv3CpZXt2IVvSoPjlfP8ZpdI3D7ehtEP4hdOX7YnQTxjeBGjj2wXTqb24m&#10;CPCsDNcrUb303XP6NELRSPo8GJdklr65rjpUjro5zWLYR3gbRjGKwV04oSNJSTDdhOnq2n5Id+im&#10;eRPiUWCOhbPd8stjkPHC9kuvcBLOtnq6T5C+lHMUvpyE4T8zc94PuqtQ5hvbut4eutlwyy2Kk+uh&#10;s3Bq3TgKJ9KarNTPD3fQd17fMOSUxpksigvnNAzvfUXd5iL0LPUrUeYbN+HUk5fV0nOXY4cqGvUU&#10;qvMjky7v+VMNDsJxz2K4ILwI08jq1yrHVdeqbBPoNDRzdh6dzWNWHITTLAHauk1nTNdzn1Ecl9uJ&#10;412F0vvm8GB9Ut18ky9l0W0kyf6XKsI0sgaXcbflzrpaN+F2sPe8MbqXFfuaXt9eUq+/sff/3Alx&#10;+0OaHQyso4h3hhX45mB7Vp2u5StVy6l14VqcZ0Kx+7TjYEH5e46+iXAuvQgknOa2TdczNJggsjTO&#10;sRtjP37zMF9IXcYd8voJtIFrih86fGNX0JrNGu2SGDKAOoggxbmPpXUHi2/cHBz4JPoTxjf1beLX&#10;gU6Qw2m5bvYksiyji+fDZSxpa19TIjd5TX2zz7J39+03uyzLPgcOxCKd9lXdIImucxH2LARjZ91m&#10;oOIonLPXjf8eU9Wrp2/GebEqGvVZ2TrcQLVaSO3jsN8YI3YP29A3+0I2+1Y4u/Kb4MKxaLnaFaSF&#10;Vmof4w+sj+3hm4UU2JeoLgz71nuoExcQL990J6TddytY+9P2tFQDxpa9W5PTYX9RDn5d9sTMN693&#10;m+Lr41XzzdXxm7BYCMc8h4EP3qvfoXVjkYEmkjjaS4ePb3qpqBt7AYaLW2wuBE0DJ067wu6abCkb&#10;gSJh5pvnj2VrZvf+S/lNRN+EX+prkUOzQ3s0KJqIwibANRqVuvHbULpXw1xVM58aywuBZWfK4myY&#10;pqhOhnEihKYqDX3zw33xdV/7JlZ/qiascKySaHRo9waFYUQOwnmyb23p1I3/VvoBdn6cSY25Cq2L&#10;iGVdN4yka/6Gj8AdM9/UQzfdAM5g8Lj6lJavJcUPPF5vb4u/v/re+/Xhwer4ucnn3t7eFqfw1jmu&#10;2yh//+1tFZfp+x9ubfIi+XrrmteC4rz89NOtd/m5nYvvwTC/ZfkoMD7eg3WecoPPLcrDU16Xi/Xy&#10;YHn8k1djXHzzWLRznj9ubA5jRaBOlb2zzRs47kGFCmMiKPOwtLZuDt5bW/tvpr+UG9sut+/xZlmf&#10;WxnNJixGIFgcHPpTg8GcOIQQjkMSzdupcaOyXfBhWcS1rSoe4DlD5f8AqgCLYETOxXIodXkwWWQt&#10;WxocxotHnasorJ/XlTS6ZdFqUNDlQmoYleVsSG7X6tKsG8/NnP0fQLWWHFPhmF2XvE7FUiUxbd5I&#10;X3sc5sNr+exjtm8Oq8ZZTqRrFm3qedT7I+3HJi+jdVPiaIu89Y3DDUP99KyFZzc/tHws31MxH0tb&#10;LpZjkC8LLuv9Yo/fNCwlatnckdqogwCcrqShJ+dd5kJccyOGm2/y1jcudxLYpWelXdGPJ3pln41F&#10;QncOmN7PsKunpJq1N1mWbeLF1LLeXJzJY5RDjgKI7BuLSU8r36hv3Rw8nphx7FG5Cse3v3s8Gasn&#10;JtSJmCsousZtWrTcrznJenMxdB71+MZ2uXP4AJLhvoF9kYnON05rrk3zMxNir1iu+CZgbT85htHf&#10;nqgkqPbNQp2bP5leiTQvpC7jN9GWdRkHcBa+8XpiRt7tfmP/ERbpmQ6xLxkp3ZzEYnIFSlYQdPtm&#10;uYUTI5FWwrEt0paxrX+8Za06D9uUuLdw2t1KnHzjG+KgUbOkm8Dp6lcTkx52uuuOct9YFzzfRIZZ&#10;ahgoOKM1XfEOnxD3LXsr4TjpxrYSzgpn/UgxEyY0UO2Idt9YCsA7k6p8sxKN5VjxmXSmanyGcByX&#10;ZFqnZ0qKBkeOdB7a466VirTFQL1vrEqefyp1+WY5HDvfnJNtDs4baLqNEz85VkOnMengqWp4OPbj&#10;1OoG33gczZbQJdqqfp1V66ZE2jeBg4wynWEWjdQ4tQv6fTNxTmOey4jCCX6LxQU3bw5uj0Zw1Y1r&#10;PbRebhe3wq+lLLluzsE3J0mMei61+WZNOIaHTl7QHHBq4Vj/Tp0f1xjXF+IMjxP5PKz5Ju7RDTgD&#10;34yTONtsDpJNdb5JdbO8AqQe7O5jAUvfhEuOTTj+f2Yo8M3ywUISus3eYrC8K0RmEiAjHL96uLrw&#10;r3+kUImxDCfAnxmIc/DNKIdxrx36fGM0LR7nwOkREI5ndhZWGic5D3MZU6Gbc/TNXAVL4hubEYM4&#10;t63rXt/lS/wWjnd2ZntUp4cKkhK3eJRcdM7RNzOVPIVv7BbcRQnKwDdBEpOKyMLxT46xEqW8P32j&#10;j8yx1zgL38wtHY+RUKvinVvdGRhnn4xV3ygpaa7EbeGEcIC2JQny8/DmnK1vTipZCt9YbbUS68b1&#10;y9bNQeeQmkt8Ymci2mCDP+fqm9OregLf2G2CE22jjGXdaClp7rhuT7H+pjDJMYxP7kzgG19OMhjN&#10;N3Z7GF9fmz8OwC9A14u8loLmheO9DVK5MbtvU+5MnApQTSk4T99MPOkiWEYtyna5W+618eYHfhGu&#10;Pv4jxkG14PaUY7H9e2ea3+lOBb7x5HQFzriaJ/BNs1mu6RxVxJ3A5kNQU9A8sV+mILgqyaD1LXsq&#10;8I0v/QzWJ3MbZbjY5skI227rSrPBAr+4Fq7x87VLTTnzxui0dEkw8E3A1OAbY87XN1Fmww/GvimN&#10;t+0aWhI7VL9t35icl14W1nWDb1KAb5aOtFK027aNkW8EHm52eswgGVHCaooHaZDrTTF+Y8G5+OZU&#10;OIKlZ7Zsby0epRtzL7A30Lwxu2/VcCgt8Ny0tvkpfOPPIIVR26oWvsnnytYEURfOvwHdGG0fb7oa&#10;KmxmjB45l1I3ekrCefomaj4tOlRG7wwXou2ssJpSFohV4ZiuvgydmOljDotIUt+oKQpn45vlnYSk&#10;DjQsTWZvbEKU980FLC0esZIA09vZgudl8pCj7h2+KTkf34ye6RWxYkW5XyfBZmBaylg4VoZwDAdw&#10;wntYl280zxycj296J3VcqgInE9+oZXWVtYFvIjT7ZiaoUvlGcWE4I990ZW1crEIXoBg7ICTYnEdJ&#10;CQuLQQMnQV6mt/RX1J1SUxrOyDezTxCUaR77gW8CsSqcJGkZHXViWZZ482aUilxHcTgn3/QyGffK&#10;YdrAaYIQLOQ2wtFRwILjeTGIk5Vp36Q5G/kxBH3F4Rx9E3+i0WpK3GjMIEpgy8fVUcCC49fbjTVn&#10;d3Ji4g4xLkWSp45gibPyTV84UfNoVKbzAculPFRg41WPSw+KDnVMbcz9yUYLFGJlZTR5qqN5MwhB&#10;R4fqPH0T/Uxq9c2oXC8dWEXxioLJ6rq5pETLSnfoOo50nZk53+goEOflG7mV2gbCMfdNnFuR36xv&#10;JlufJtqPuQJybjIj9nFP4ugPcuorEPjG9EAzRdxk64M4cS3XMBWlKxLuvokf1LRvIh53OoxyrfV4&#10;EFtDkTD1zT7L3t233zx/zLKrOPGsMS5Q8dvHC+RG81NBL24PY+G8kXs1h0z8wbLd2gkeZjsyojeW&#10;zDZvdBQJQ9/sC9nsW+HsP3w7vNykEc64LR2/gbxEgiHKwRDgQvNKQ+GKx5xwJM/ETExpmzfzwzc6&#10;ioSZb17vNsXXx6veN7v3X2LFtIhYn9RgjmpyaDByIZ9ZySpct1Iz06NaPl2xUzK90E74VFyEb54/&#10;fj50inn+4T5iQGvIjYGt+qY+pyvPZ4i99cGMbzSUrZg4LMKJn5LpoGRPxdE3J08q0lAmDH1TKWZf&#10;+2b//h9usmwTL6Zl5NYwrbVwat0sP58heNd9HNQb9Y39qj+BQZTJoIR3BekaWadPftVQJsx8Uw/d&#10;NAM4u6zwzutdf/wma/laUvwg4uvt1yJ11fdFBuMeL2+PM/1aVPPb259+ui1f5953G/XvL19vy+ML&#10;HFfZ6+38eZl+vRWI6/Q8yBx3Ii8//fTTuFw+xDuuMS6+qb9JNH4zuIgI9cjn6LpTkrPSJ4eaHL3R&#10;cC2Li2UDRyYj6cfRFtYBaSgTDv2pehinHtJJQdxbGeaONUk+tXQ99hk2uYdKQ9GKzGyPanq6TiYj&#10;J0GJn4jL8E1/vLjWTrpRY0nfmAwTSK+5M7mHSkPRis1M1k/HLSQTMiow8u3M0X0V2gqFw3z4y00p&#10;n2T9KVHfeG1/ILD0+Y2OFtdMnprmEcvjhIhlJHUVPx5fo26c1vvtPnxrDJSGXDKDSy2c5RUfscr4&#10;yRJjfNNLyHY79ZCGRLvrpTgPum+oM72fYVffz1BPS+2zhPPhx4wKJXD2BC6vaBVZ+fymfTO5ynjS&#10;N5L56F0OkozaX4ZvNCHsm4WnmS0NFcvcaTGtGxVFS4DT5Oe1cFLWNNn+/sLhNRYKfGN+PBvfRI3t&#10;5B4qyYNrYvI2qhPdCOejuz6lqeFzl0cdhQLfGDB9Cpd8E7eord0npKNoSTB932bimiZePqcPj28C&#10;IX8+p0/hgm5ShKOsZIlgsl4h1Zx0qtMwnRMlhQLfGDHbwklTwpdrmZKiJYKJbxIFlew0TE6JKykU&#10;+MbumEZED0xyAwzlrJ6YBOmork7perVTS/60FAp8Y4j5DckCBQ3fdKyel1Rz0glPw3Ejnk44WgoF&#10;vrE96rpvEgejpWgJoXEwS51v1Ewh4BtjzFo4qe5Dfqu6WTktyeakk9bw/MQ3CYMZgG/sj7vsm9Sx&#10;qClaUmjsXOZpT0O/gZPOulPgG4cDKyjfuleti7LUwElV0RL7ZryVsp5CgW9cjpxcN/OVTE/REkNh&#10;51KJbxJbdwJ843To9MW7P+mpoYYlZL6Bk6yipfbNQWuZwDdux06tm66SjRY5KypacujrXOKbGfCN&#10;HXoGC07mILQVLUHU3TKUp+7CSO7ybQO+cTx48uJdl6iRbzQVLUHU+eaQ/ETgm2C0j7RMk0c1jXd8&#10;cyTJbbNLJD8RDzrLxFn6pqlib/x+/16HqotBVdkSRN0t0elPBL4JRfvIp0SJnLnfP9XsPKM3B3wz&#10;Qdpdv+bAN/ZMCSfFWX27+4ieouSUdCg4E8ruDK/BNw5MFW4NcegqWqJoOSUtCk4FvglE4vGbw1TL&#10;QkUYuoqWKPjmBG23MlScpW+Szk/VEago2rmKKHSgrHOp4VzoujO85jx9k7x+KanpuYooVKCkydmi&#10;4VzgmzAo8I2S9eI6olCBMt9oIO2uptPgG78Y0gYymClTVrKEwTcnPCQd45wG33gGkTYOfNMx7uK+&#10;8XSU4Jsw5ApKlDrfvPUKpmRITRP4JgwaZvqULOpVEoYC8M0J+CYMGnyj5P4UfNOCb05IvgvPKfjG&#10;L4jUceiIQgUsDhiDb8Kgwjft3FDidR4qBs9VMJwyJB9l4VCXBXzjGUXqMPBNi44lCqrAN2FIezdD&#10;L4j0ceCbFvZVPQHfhEGFb3SsF9dhPQ1s2ehwDL4JA74ZRZE+jOQ8bPtbHZKPEnwTBnwziiJ9GMl5&#10;eNjimxHn65t9lr27733/+OFbhGhM0eOb9PMg+KZm4Jv0p0UFZ+ubfSGbfU84+yypb3TciabHegrC&#10;SE/lG5o3fc7VN693m+Lr41X7/ctNWt8oWcmkxnoKwlDAluHiEefqm+ePn4uvu/dfmu93H36Nb5T4&#10;RkkzSwE6bqHVxNn65of74uu+9U3xbdrxG3wzjEJDGOnBN2P0pcHMN/XQTTuAU/auhr7JWr6WFD+I&#10;/Xr79VbkOMuv+VMZRuo4bov6dZs0D0peH4rzUUI+2tcHqeMZ4+KbXeEa2jeHKgoFYehoZWmA5cUj&#10;9KXBoT9VfYNvDnqiUBGGAhguHqEvDw7jxbum7/Q5Zlwr6KjpSsbjlCQjPfhmhL48uM2H076pwTeq&#10;wDcj9OXBcb1fat9oqek6oqB+1eAb9Zjez7Cr72d4vWvaOKl9o6NE4RtdsLxYO+d5vya+6YNvWrh7&#10;Sjv4xgd8ows2A9IOvvFBiW9URKEBfKMdfOODjpquIwoN4Bvt4BsfdNR0HVFoAN9oB9/4oKOm64hC&#10;BTnDxbrBNz7oqOk6olABmwEpB9/4oKOm64hCBfhGOfjGBx01XUcUKsA3ysE3Piip6Tqi0AC+UQ6+&#10;8QHfKAPfKAff+IBvtMHmqro5V9/oAN9og83HdINvfFCy0kNHFCrAN7rBNxcANawD3+gG31wA1LAO&#10;fKMbfHMBUMM68I1u8M0FQA3rwDe6wTcXADWs44HNx1SDby4AatgRfKMafHMBUMOO5ErWKMAk+AYu&#10;CiVLMGEafAMXBb5RDb6BiwLfqAbfwEWBb1SDb+CiwDeqwTdwUeAb1eAbuCjwjWrwDVwU+EY1+AYu&#10;CnyjGnwDFwW+UQ2+gYsC36gG38BFgW9Ug2/gosA3qsE3cFHgG9XgG7go8I1q8A1cFPhGNaa+2WfZ&#10;u/vm3693WZZt4sQD4AW+UY2hb/aFbPaNcF7vin/ssqt4QQG4gm9UY+ab17tN8fWxVszzx8/F1937&#10;L9GCAnAG32jGzDcTitl33SsAReAbzRj65of74uu+75tH2jegEXyjGTPf1I2ZfpNmPxgwzlq+lhQ/&#10;4JVXXt/OqzGOvtkzXAwAtrj1p/ZMhwOANU7jxTt0AwD2OMyHF7r5HC0eALhcHNb7PX/cRAsHAC4Y&#10;0/sZdvX9DK93V+U/S1h/AwB2cL8mAEiBbwBACnwDAFLgGwCQAt8AgBT4BgCkwDcAIAW+AQAp8A0A&#10;SIFvAEAKfAMAUuAbAJAC3wCAFIF9kwHA2yORb8TQEbeOKLSEoQMdySCKafRFZIaOuHVEoSUMHehI&#10;BlFMoy8iM3TErSMKLWHoQEcyiGIafRGZoSNuHVFoCUMHOpJBFNPoi8gMHXHriEJLGDrQkQyimEZf&#10;RGboiFtHFFrC0IGOZBDFNPoiMkNH3Dqi0BKGDnQkgyim0ReRGTri1hGFljB0oCMZRDGNvojM0BG3&#10;jii0hKEDHckgimn0RQQAlwq+AQAp8A0ASIFvAEAKfAMAUuAbAJAC3wCAFPgGAKTANwAgBb4BACnw&#10;DQBIgW8AQAp8AwBSLPpm/+5+8P3LzeeYsQx5rJ4zMYpgRBFQvJges83if+8fufr3/nOcDD02z9z4&#10;8K39ydyRYkWgC0pGF8fZFQzFvqmyuFssVjEDev7hz99/sfmFaME8HsvT8pF0FKnoUDIazrBgaPfN&#10;y81m4T0xA9q9/18frT4d3whByWg4w4KRHfbZ5zrysnVW/PPl57/JCn3vihbr39S+ef7hNx+zsgn5&#10;cvMXH6v3tO89PH9s/lG8faWRaUtbqpYO17SaX27+8iZ0GK93V8X/qn+WH3pVv777zQ/3VUhte72J&#10;qPh3+a8P/1yFu2+ja8Py41isdsWJebn5V+2Rhn/3VbwIdEHJaDjDgpEVEV0VKdwcHq/qNurLTflX&#10;PBZ/wL7pIxfhfq609HJT/KB8T/ve59Lz5X+pv9mEjKxpNZenc/ZwXalq4goYxr75uDYpmy4l/VLV&#10;RlRH0XSS61RdHcPy5FisyvO0+/DteLTe312EGC0CXVAyGs6wYGSHx19++PZcuPnn+0OVpKqdWmXr&#10;8Nj6pvhJ/efU/6l7777px9Zt271dr3aFx24sbP5wXalq4goYRnkuq89r2+11SnbDUnWM6FiqynNf&#10;lcpeJv1CaYYFN+Xf9g8/3/eOtun93Yd4EeiCktFGcn4FI3v5+Tc/fmmSs28agO2Z2be++dxG+bnr&#10;CzbvbX6xemPY+Gt577O65Tp9uK5U1XEFDKN2bHnhaj+uTsnzsNXcRtQvVfUv1NEF6Tr3u+mPZT4G&#10;18yqwV4fI1oEuqBkNJxhwcie//iff76vmqVZVo2DVVHsBr754f4w9E373kKYVSd134g2vG+qEzt7&#10;uHGpChfGrvuo+q9vUzIqVW1Ep6WqfUNg31SjbSfFqgkxWgS6oGQ0nGHByH57dXj8xV0TynPrm/2i&#10;b7r3VhS9rvFEVgiaZBYnc/5wk1exEDQDgmVXt7uK1ZfIUalqIpJq37ze/bIaGdR+GYsKJaPhDAtG&#10;9mebw+4PCqFUhtm3/amuS3o4dC3IejiqOnvte9s/Jkbk7VXsw7f5w41KVbgw2vK5a7q6h/bs7I59&#10;36koXoad5OC+2X34f3ebk2K10E2/YN9QMs6wYJRTUPty6K1u2mSbY/Z681PVN0NtVu+tkt+N1z8G&#10;beW0vfTPh/nDjUpVuDDaM1mqtvzQ8qpWT3G8u3+9+/CtaCzXo4JNRHUUTfKOkwChfVMdshwM3RxO&#10;/u4ixGgR6IKSMYrljApGVo17bQ71GoL7pgHYfNuuv/nYLLs5/hnNe6v+cj01WPwj6PRUf9X67OHG&#10;pSpUGMeBxWaQoBqbLI/+Fz+UswBZ9pfNNbOJqPr348kih0C+aUYMihwUBaws4I/tMov+330VLwJd&#10;UDLaEM6vYJjcr3lxE6oetCNwAEMoGSbgGzsoVTANJcMEfGMHpQqmoWSYwP43ACAFvgEAKfANAEiB&#10;bwBACnwDAFLgGwCQAt8AgBT4BgCkwDcAIAW+AQAp8A0ASIFvAEAKfAMAUuAbAJBi+bHvpztRdD9p&#10;dk+rtzJ7K/tVtM9VbPdybrm4LfTAmpOH68IEzr4paarZ26ltPd8Mfv52MgBz4BsT8I0N+AbmwDcm&#10;tI9g+OE3H+uNlH/+m6x6GnL1Xb1T+qZ8R/Ng+O4nx/5U9TT0X1ePbb9K9WcIcdKfeqx3lX+5aXaU&#10;hzfL0Td15anKSvWsGkx0pHvkS/VwwlIhZXLax0ZUT4KpHt9wfDD88YHw/U3wyycBvd5deo0b++b4&#10;oPpEj38HNXRWaSvPrvjBLrtqHvoEFZ1vNofyoVnfqidkdY/Fan78/kv3YPjjT4a+Kf9/+Tu4Vs9o&#10;Lal9U3cuHxM+/h3U0PqmqzzlE6gef/nh2+VXCws631QPp2mePtU99rP7cfme6sHwgzf2H/LzWAv9&#10;shm1b7qnHl/mc57AhuOD8I7PzH35+Tc/ftmHfS7bedON35QvQ9+8tM87L7+2D4bvfjL2TZHVx02i&#10;P0KMkW92+AZahr4pC8Pj5vmP//nn+8dLH9W0YcE3/fZN92D42fbNy8//+ef7ZH+GELRvYI6T9k3R&#10;3v/t1eHxFxc/qmnDYPymHQYdj9/0HgzfG+gZ+ub17o8uvjs19k1dtHb4BibGbw7PP/7Z5rD7A4Zv&#10;enS+qZ7B3LhjOD81eDD84I2dbzaH8knFm4R/hwzz81P45q1zMj91qGYt99nlX4Yt6HzTLCBpKs1g&#10;/U11EW8eDD94Y3s/w2OZ07cwDD+1/ub9/6wn6/DN2+axnrncdJWnvhzVHQJoaO7XDDCX+/zHb9Tj&#10;zD8AGBLON7uN7yecHVXW6t4kAKwTyjfPH99iN7VsOXMbA4Ap7H8DAFLgGwCQAt8AgBT4BgCkwDcA&#10;IAW+AQAp8A0ASIFvAEAKfAMAUuAbAJAC3wCAFPgGAKTANwAgBb4BACnwDQBIgW8AQAp8AwBS4BsA&#10;kALfAIAU+AYApMA3ACAFvgEAKfANAEiBbwBACnwDAFLgGwCQAt8AgBT4BgCkwDcAIAW+AQAp8A0A&#10;SPH/AWGMDm4XNlqxAAAAAElFTkSuQmCCUEsBAi0AFAAGAAgAAAAhALGCZ7YKAQAAEwIAABMAAAAA&#10;AAAAAAAAAAAAAAAAAFtDb250ZW50X1R5cGVzXS54bWxQSwECLQAUAAYACAAAACEAOP0h/9YAAACU&#10;AQAACwAAAAAAAAAAAAAAAAA7AQAAX3JlbHMvLnJlbHNQSwECLQAUAAYACAAAACEAEBYPFSsEAAAN&#10;EQAADgAAAAAAAAAAAAAAAAA6AgAAZHJzL2Uyb0RvYy54bWxQSwECLQAUAAYACAAAACEALmzwAMUA&#10;AAClAQAAGQAAAAAAAAAAAAAAAACRBgAAZHJzL19yZWxzL2Uyb0RvYy54bWwucmVsc1BLAQItABQA&#10;BgAIAAAAIQDTFVV+3QAAAAYBAAAPAAAAAAAAAAAAAAAAAI0HAABkcnMvZG93bnJldi54bWxQSwEC&#10;LQAKAAAAAAAAACEACQ3XTPdCAAD3QgAAFAAAAAAAAAAAAAAAAACXCAAAZHJzL21lZGlhL2ltYWdl&#10;MS5wbmdQSwECLQAKAAAAAAAAACEAv/GdI6VAAAClQAAAFAAAAAAAAAAAAAAAAADASwAAZHJzL21l&#10;ZGlhL2ltYWdlMi5wbmdQSwUGAAAAAAcABwC+AQAAl4wAAAAA&#10;">
+                <v:group id="Group 2" o:spid="_x0000_s1027" style="position:absolute;width:30731;height:19116" coordsize="30731,19116" o:gfxdata="UEsDBBQABgAIAAAAIQDb4fbL7gAAAIUBAAATAAAAW0NvbnRlbnRfVHlwZXNdLnhtbHyQz07DMAyH&#10;70i8Q+QralM4IITa7kDhCAiNB7ASt43WOlEcyvb2pNu4IODoPz9/n1xv9vOkForiPDdwXVagiI23&#10;jocG3rdPxR0oScgWJ8/UwIEENu3lRb09BBKV0ywNjCmFe63FjDSjlD4Q50nv44wpl3HQAc0OB9I3&#10;VXWrjedEnIq03oC27qjHjympx31un0wiTQLq4bS4shrAECZnMGVTvbD9QSnOhDInjzsyuiBXWQP0&#10;r4R18jfgnHvJr4nOknrFmJ5xzhraRtHWf3Kkpfz/yGo5S+H73hkquyhdjr3R8m2lj09svwAAAP//&#10;AwBQSwMEFAAGAAgAAAAhAFr0LFu/AAAAFQEAAAsAAABfcmVscy8ucmVsc2zPwWrDMAwG4Ptg72B0&#10;X5TuUMaI01uh19I+gLGVxCy2jGSy9e1nemrHjpL4P0nD4SetZiPRyNnCruvBUPYcYp4tXC/Htw8w&#10;Wl0ObuVMFm6kcBhfX4Yzra62kC6xqGlKVgtLreUTUf1CyWnHhXKbTCzJ1VbKjMX5LzcTvvf9HuXR&#10;gPHJNKdgQU5hB+ZyK23zHztFL6w81c5zQp6m6P9TMfB3PtPWFCczVQtB9N4U2rp2HOA44NMz4y8A&#10;AAD//wMAUEsDBBQABgAIAAAAIQCyMBtcxAAAANoAAAAPAAAAZHJzL2Rvd25yZXYueG1sRI9Pa8JA&#10;FMTvBb/D8gRvdROlpUTXEMSKh1CoFsTbI/tMgtm3IbvNn2/fLRR6HGbmN8w2HU0jeupcbVlBvIxA&#10;EBdW11wq+Lq8P7+BcB5ZY2OZFEzkIN3NnraYaDvwJ/VnX4oAYZeggsr7NpHSFRUZdEvbEgfvbjuD&#10;PsiulLrDIcBNI1dR9CoN1hwWKmxpX1HxOH8bBccBh2wdH/r8cd9Pt8vLxzWPSanFfMw2IDyN/j/8&#10;1z5pBSv4vRJugNz9AAAA//8DAFBLAQItABQABgAIAAAAIQDb4fbL7gAAAIUBAAATAAAAAAAAAAAA&#10;AAAAAAAAAABbQ29udGVudF9UeXBlc10ueG1sUEsBAi0AFAAGAAgAAAAhAFr0LFu/AAAAFQEAAAsA&#10;AAAAAAAAAAAAAAAAHwEAAF9yZWxzLy5yZWxzUEsBAi0AFAAGAAgAAAAhALIwG1zEAAAA2gAAAA8A&#10;AAAAAAAAAAAAAAAABwIAAGRycy9kb3ducmV2LnhtbFBLBQYAAAAAAwADALcAAAD4AgAAAAA=&#10;">
+                  <v:shapetype id="_x0000_t75" coordsize="21600,21600" o:spt="75" o:preferrelative="t" path="m@4@5l@4@11@9@11@9@5xe" filled="f" stroked="f">
+                    <v:stroke joinstyle="miter"/>
+                    <v:formulas>
+                      <v:f eqn="if lineDrawn pixelLineWidth 0"/>
+                      <v:f eqn="sum @0 1 0"/>
+                      <v:f eqn="sum 0 0 @1"/>
+                      <v:f eqn="prod @2 1 2"/>
+                      <v:f eqn="prod @3 21600 pixelWidth"/>
+                      <v:f eqn="prod @3 21600 pixelHeight"/>
+                      <v:f eqn="sum @0 0 1"/>
+                      <v:f eqn="prod @6 1 2"/>
+                      <v:f eqn="prod @7 21600 pixelWidth"/>
+                      <v:f eqn="sum @8 21600 0"/>
+                      <v:f eqn="prod @7 21600 pixelHeight"/>
+                      <v:f eqn="sum @10 21600 0"/>
+                    </v:formulas>
+                    <v:path o:extrusionok="f" gradientshapeok="t" o:connecttype="rect"/>
+                    <o:lock v:ext="edit" aspectratio="t"/>
+                  </v:shapetype>
+                  <v:shape id="Picture 7" o:spid="_x0000_s1028" type="#_x0000_t75" style="position:absolute;width:30731;height:19116;visibility:visible;mso-wrap-style:square" o:gfxdata="UEsDBBQABgAIAAAAIQDb4fbL7gAAAIUBAAATAAAAW0NvbnRlbnRfVHlwZXNdLnhtbHyQz07DMAyH&#10;70i8Q+QralM4IITa7kDhCAiNB7ASt43WOlEcyvb2pNu4IODoPz9/n1xv9vOkForiPDdwXVagiI23&#10;jocG3rdPxR0oScgWJ8/UwIEENu3lRb09BBKV0ywNjCmFe63FjDSjlD4Q50nv44wpl3HQAc0OB9I3&#10;VXWrjedEnIq03oC27qjHjympx31un0wiTQLq4bS4shrAECZnMGVTvbD9QSnOhDInjzsyuiBXWQP0&#10;r4R18jfgnHvJr4nOknrFmJ5xzhraRtHWf3Kkpfz/yGo5S+H73hkquyhdjr3R8m2lj09svwAAAP//&#10;AwBQSwMEFAAGAAgAAAAhAFr0LFu/AAAAFQEAAAsAAABfcmVscy8ucmVsc2zPwWrDMAwG4Ptg72B0&#10;X5TuUMaI01uh19I+gLGVxCy2jGSy9e1nemrHjpL4P0nD4SetZiPRyNnCruvBUPYcYp4tXC/Htw8w&#10;Wl0ObuVMFm6kcBhfX4Yzra62kC6xqGlKVgtLreUTUf1CyWnHhXKbTCzJ1VbKjMX5LzcTvvf9HuXR&#10;gPHJNKdgQU5hB+ZyK23zHztFL6w81c5zQp6m6P9TMfB3PtPWFCczVQtB9N4U2rp2HOA44NMz4y8A&#10;AAD//wMAUEsDBBQABgAIAAAAIQDbLFIVvwAAANoAAAAPAAAAZHJzL2Rvd25yZXYueG1sRI/disIw&#10;FITvhX2HcBb2TlOF9afbVESQ9dafBzg0xzZrc1Kb2Hbf3giCl8PMfMNk68HWoqPWG8cKppMEBHHh&#10;tOFSwfm0Gy9B+ICssXZMCv7Jwzr/GGWYatfzgbpjKEWEsE9RQRVCk0rpi4os+olriKN3ca3FEGVb&#10;St1iH+G2lrMkmUuLhuNChQ1tKyqux7tV8Ivb1bf/o87fb9osuDemvhilvj6HzQ+IQEN4h1/tvVaw&#10;gOeVeANk/gAAAP//AwBQSwECLQAUAAYACAAAACEA2+H2y+4AAACFAQAAEwAAAAAAAAAAAAAAAAAA&#10;AAAAW0NvbnRlbnRfVHlwZXNdLnhtbFBLAQItABQABgAIAAAAIQBa9CxbvwAAABUBAAALAAAAAAAA&#10;AAAAAAAAAB8BAABfcmVscy8ucmVsc1BLAQItABQABgAIAAAAIQDbLFIVvwAAANoAAAAPAAAAAAAA&#10;AAAAAAAAAAcCAABkcnMvZG93bnJldi54bWxQSwUGAAAAAAMAAwC3AAAA8wIAAAAA&#10;" stroked="t" strokecolor="white [3212]">
+                    <v:imagedata r:id="rId21" o:title=""/>
+                    <v:path arrowok="t"/>
+                  </v:shape>
+                  <v:rect id="Rectangle 8" o:spid="_x0000_s1029" style="position:absolute;left:10;top:16981;width:2330;height:1619;visibility:visible;mso-wrap-style:square;v-text-anchor:middle" o:gfxdata="UEsDBBQABgAIAAAAIQDb4fbL7gAAAIUBAAATAAAAW0NvbnRlbnRfVHlwZXNdLnhtbHyQz07DMAyH&#10;70i8Q+QralM4IITa7kDhCAiNB7ASt43WOlEcyvb2pNu4IODoPz9/n1xv9vOkForiPDdwXVagiI23&#10;jocG3rdPxR0oScgWJ8/UwIEENu3lRb09BBKV0ywNjCmFe63FjDSjlD4Q50nv44wpl3HQAc0OB9I3&#10;VXWrjedEnIq03oC27qjHjympx31un0wiTQLq4bS4shrAECZnMGVTvbD9QSnOhDInjzsyuiBXWQP0&#10;r4R18jfgnHvJr4nOknrFmJ5xzhraRtHWf3Kkpfz/yGo5S+H73hkquyhdjr3R8m2lj09svwAAAP//&#10;AwBQSwMEFAAGAAgAAAAhAFr0LFu/AAAAFQEAAAsAAABfcmVscy8ucmVsc2zPwWrDMAwG4Ptg72B0&#10;X5TuUMaI01uh19I+gLGVxCy2jGSy9e1nemrHjpL4P0nD4SetZiPRyNnCruvBUPYcYp4tXC/Htw8w&#10;Wl0ObuVMFm6kcBhfX4Yzra62kC6xqGlKVgtLreUTUf1CyWnHhXKbTCzJ1VbKjMX5LzcTvvf9HuXR&#10;gPHJNKdgQU5hB+ZyK23zHztFL6w81c5zQp6m6P9TMfB3PtPWFCczVQtB9N4U2rp2HOA44NMz4y8A&#10;AAD//wMAUEsDBBQABgAIAAAAIQB3N2FbwAAAANoAAAAPAAAAZHJzL2Rvd25yZXYueG1sRE/LisIw&#10;FN0P+A/hCu7GVBfOWI0i4jAz4GJ8gC4vzU1bbG5Kk9bO35uF4PJw3st1byvRUeNLxwom4wQEceZ0&#10;ybmC8+nr/ROED8gaK8ek4J88rFeDtyWm2t35QN0x5CKGsE9RQRFCnUrps4Is+rGriSNnXGMxRNjk&#10;Ujd4j+G2ktMkmUmLJceGAmvaFpTdjq1VcDX4fdr9+r00087My7/2Yj5apUbDfrMAEagPL/HT/aMV&#10;xK3xSrwBcvUAAAD//wMAUEsBAi0AFAAGAAgAAAAhANvh9svuAAAAhQEAABMAAAAAAAAAAAAAAAAA&#10;AAAAAFtDb250ZW50X1R5cGVzXS54bWxQSwECLQAUAAYACAAAACEAWvQsW78AAAAVAQAACwAAAAAA&#10;AAAAAAAAAAAfAQAAX3JlbHMvLnJlbHNQSwECLQAUAAYACAAAACEAdzdhW8AAAADaAAAADwAAAAAA&#10;AAAAAAAAAAAHAgAAZHJzL2Rvd25yZXYueG1sUEsFBgAAAAADAAMAtwAAAPQCAAAAAA==&#10;" fillcolor="white [3212]" strokecolor="white [3212]" strokeweight="1pt"/>
+                </v:group>
+                <v:group id="_x0000_s1030" style="position:absolute;left:30583;width:30880;height:19116" coordorigin="30583" coordsize="30880,19116" o:gfxdata="UEsDBBQABgAIAAAAIQDb4fbL7gAAAIUBAAATAAAAW0NvbnRlbnRfVHlwZXNdLnhtbHyQz07DMAyH&#10;70i8Q+QralM4IITa7kDhCAiNB7ASt43WOlEcyvb2pNu4IODoPz9/n1xv9vOkForiPDdwXVagiI23&#10;jocG3rdPxR0oScgWJ8/UwIEENu3lRb09BBKV0ywNjCmFe63FjDSjlD4Q50nv44wpl3HQAc0OB9I3&#10;VXWrjedEnIq03oC27qjHjympx31un0wiTQLq4bS4shrAECZnMGVTvbD9QSnOhDInjzsyuiBXWQP0&#10;r4R18jfgnHvJr4nOknrFmJ5xzhraRtHWf3Kkpfz/yGo5S+H73hkquyhdjr3R8m2lj09svwAAAP//&#10;AwBQSwMEFAAGAAgAAAAhAFr0LFu/AAAAFQEAAAsAAABfcmVscy8ucmVsc2zPwWrDMAwG4Ptg72B0&#10;X5TuUMaI01uh19I+gLGVxCy2jGSy9e1nemrHjpL4P0nD4SetZiPRyNnCruvBUPYcYp4tXC/Htw8w&#10;Wl0ObuVMFm6kcBhfX4Yzra62kC6xqGlKVgtLreUTUf1CyWnHhXKbTCzJ1VbKjMX5LzcTvvf9HuXR&#10;gPHJNKdgQU5hB+ZyK23zHztFL6w81c5zQp6m6P9TMfB3PtPWFCczVQtB9N4U2rp2HOA44NMz4y8A&#10;AAD//wMAUEsDBBQABgAIAAAAIQDdfL7HwwAAANoAAAAPAAAAZHJzL2Rvd25yZXYueG1sRI9Bi8Iw&#10;FITvwv6H8ARvmlZRpBpFZF08yIJVWPb2aJ5tsXkpTbat/94sCB6HmfmGWW97U4mWGldaVhBPIhDE&#10;mdUl5wqul8N4CcJ5ZI2VZVLwIAfbzcdgjYm2HZ+pTX0uAoRdggoK7+tESpcVZNBNbE0cvJttDPog&#10;m1zqBrsAN5WcRtFCGiw5LBRY076g7J7+GQVfHXa7WfzZnu63/eP3Mv/+OcWk1GjY71YgPPX+HX61&#10;j1rBDP6vhBsgN08AAAD//wMAUEsBAi0AFAAGAAgAAAAhANvh9svuAAAAhQEAABMAAAAAAAAAAAAA&#10;AAAAAAAAAFtDb250ZW50X1R5cGVzXS54bWxQSwECLQAUAAYACAAAACEAWvQsW78AAAAVAQAACwAA&#10;AAAAAAAAAAAAAAAfAQAAX3JlbHMvLnJlbHNQSwECLQAUAAYACAAAACEA3Xy+x8MAAADaAAAADwAA&#10;AAAAAAAAAAAAAAAHAgAAZHJzL2Rvd25yZXYueG1sUEsFBgAAAAADAAMAtwAAAPcCAAAAAA==&#10;">
+                  <v:shape id="Picture 5" o:spid="_x0000_s1031" type="#_x0000_t75" style="position:absolute;left:30731;width:30732;height:19116;visibility:visible;mso-wrap-style:square" o:gfxdata="UEsDBBQABgAIAAAAIQDb4fbL7gAAAIUBAAATAAAAW0NvbnRlbnRfVHlwZXNdLnhtbHyQz07DMAyH&#10;70i8Q+QralM4IITa7kDhCAiNB7ASt43WOlEcyvb2pNu4IODoPz9/n1xv9vOkForiPDdwXVagiI23&#10;jocG3rdPxR0oScgWJ8/UwIEENu3lRb09BBKV0ywNjCmFe63FjDSjlD4Q50nv44wpl3HQAc0OB9I3&#10;VXWrjedEnIq03oC27qjHjympx31un0wiTQLq4bS4shrAECZnMGVTvbD9QSnOhDInjzsyuiBXWQP0&#10;r4R18jfgnHvJr4nOknrFmJ5xzhraRtHWf3Kkpfz/yGo5S+H73hkquyhdjr3R8m2lj09svwAAAP//&#10;AwBQSwMEFAAGAAgAAAAhAFr0LFu/AAAAFQEAAAsAAABfcmVscy8ucmVsc2zPwWrDMAwG4Ptg72B0&#10;X5TuUMaI01uh19I+gLGVxCy2jGSy9e1nemrHjpL4P0nD4SetZiPRyNnCruvBUPYcYp4tXC/Htw8w&#10;Wl0ObuVMFm6kcBhfX4Yzra62kC6xqGlKVgtLreUTUf1CyWnHhXKbTCzJ1VbKjMX5LzcTvvf9HuXR&#10;gPHJNKdgQU5hB+ZyK23zHztFL6w81c5zQp6m6P9TMfB3PtPWFCczVQtB9N4U2rp2HOA44NMz4y8A&#10;AAD//wMAUEsDBBQABgAIAAAAIQAG/7spwwAAANoAAAAPAAAAZHJzL2Rvd25yZXYueG1sRI/NasMw&#10;EITvhbyD2EBvjZyUNMG1HNJCIMfmlx4Xa2uZWisjKY7Tp48KhR6HmfmGKVaDbUVPPjSOFUwnGQji&#10;yumGawXHw+ZpCSJEZI2tY1JwowCrcvRQYK7dlXfU72MtEoRDjgpMjF0uZagMWQwT1xEn78t5izFJ&#10;X0vt8ZrgtpWzLHuRFhtOCwY7ejdUfe8vVkG9PJ86edp9+H729mw+f/xwrhZKPY6H9SuISEP8D/+1&#10;t1rBHH6vpBsgyzsAAAD//wMAUEsBAi0AFAAGAAgAAAAhANvh9svuAAAAhQEAABMAAAAAAAAAAAAA&#10;AAAAAAAAAFtDb250ZW50X1R5cGVzXS54bWxQSwECLQAUAAYACAAAACEAWvQsW78AAAAVAQAACwAA&#10;AAAAAAAAAAAAAAAfAQAAX3JlbHMvLnJlbHNQSwECLQAUAAYACAAAACEABv+7KcMAAADaAAAADwAA&#10;AAAAAAAAAAAAAAAHAgAAZHJzL2Rvd25yZXYueG1sUEsFBgAAAAADAAMAtwAAAPcCAAAAAA==&#10;" stroked="t" strokecolor="white [3212]">
+                    <v:imagedata r:id="rId22" o:title=""/>
+                    <v:path arrowok="t"/>
+                  </v:shape>
+                  <v:rect id="Rectangle 6" o:spid="_x0000_s1032" style="position:absolute;left:30583;top:16981;width:2330;height:1619;visibility:visible;mso-wrap-style:square;v-text-anchor:middle" o:gfxdata="UEsDBBQABgAIAAAAIQDb4fbL7gAAAIUBAAATAAAAW0NvbnRlbnRfVHlwZXNdLnhtbHyQz07DMAyH&#10;70i8Q+QralM4IITa7kDhCAiNB7ASt43WOlEcyvb2pNu4IODoPz9/n1xv9vOkForiPDdwXVagiI23&#10;jocG3rdPxR0oScgWJ8/UwIEENu3lRb09BBKV0ywNjCmFe63FjDSjlD4Q50nv44wpl3HQAc0OB9I3&#10;VXWrjedEnIq03oC27qjHjympx31un0wiTQLq4bS4shrAECZnMGVTvbD9QSnOhDInjzsyuiBXWQP0&#10;r4R18jfgnHvJr4nOknrFmJ5xzhraRtHWf3Kkpfz/yGo5S+H73hkquyhdjr3R8m2lj09svwAAAP//&#10;AwBQSwMEFAAGAAgAAAAhAFr0LFu/AAAAFQEAAAsAAABfcmVscy8ucmVsc2zPwWrDMAwG4Ptg72B0&#10;X5TuUMaI01uh19I+gLGVxCy2jGSy9e1nemrHjpL4P0nD4SetZiPRyNnCruvBUPYcYp4tXC/Htw8w&#10;Wl0ObuVMFm6kcBhfX4Yzra62kC6xqGlKVgtLreUTUf1CyWnHhXKbTCzJ1VbKjMX5LzcTvvf9HuXR&#10;gPHJNKdgQU5hB+ZyK23zHztFL6w81c5zQp6m6P9TMfB3PtPWFCczVQtB9N4U2rp2HOA44NMz4y8A&#10;AAD//wMAUEsDBBQABgAIAAAAIQBp5FCywwAAANoAAAAPAAAAZHJzL2Rvd25yZXYueG1sRI9Pa8JA&#10;FMTvBb/D8gRvdaMHramriCgq9FD/QHt8ZN8modm3IbuJ8du7hUKPw8z8hlmue1uJjhpfOlYwGScg&#10;iDOnS84V3K771zcQPiBrrByTggd5WK8GL0tMtbvzmbpLyEWEsE9RQRFCnUrps4Is+rGriaNnXGMx&#10;RNnkUjd4j3BbyWmSzKTFkuNCgTVtC8p+Lq1V8G3wcN2d/Ic0084sys/2y8xbpUbDfvMOIlAf/sN/&#10;7aNWMIPfK/EGyNUTAAD//wMAUEsBAi0AFAAGAAgAAAAhANvh9svuAAAAhQEAABMAAAAAAAAAAAAA&#10;AAAAAAAAAFtDb250ZW50X1R5cGVzXS54bWxQSwECLQAUAAYACAAAACEAWvQsW78AAAAVAQAACwAA&#10;AAAAAAAAAAAAAAAfAQAAX3JlbHMvLnJlbHNQSwECLQAUAAYACAAAACEAaeRQssMAAADaAAAADwAA&#10;AAAAAAAAAAAAAAAHAgAAZHJzL2Rvd25yZXYueG1sUEsFBgAAAAADAAMAtwAAAPcCAAAAAA==&#10;" fillcolor="white [3212]" strokecolor="white [3212]" strokeweight="1pt"/>
+                </v:group>
                 <w10:wrap type="square"/>
               </v:group>
             </w:pict>
@@ -9088,15 +9198,33 @@
         <w:rPr>
           <w:i/>
         </w:rPr>
-        <w:t>Reward magnitude X reward phase + attention</w:t>
-      </w:r>
-      <w:r>
-        <w:t xml:space="preserve"> model consisted out of the constant effects of reward magnitude and phase, their interaction, and the effect of attention. The last model was the </w:t>
+        <w:t xml:space="preserve">Reward </w:t>
       </w:r>
       <w:r>
         <w:rPr>
           <w:i/>
         </w:rPr>
+        <w:t>probability</w:t>
+      </w:r>
+      <w:r>
+        <w:rPr>
+          <w:i/>
+        </w:rPr>
+        <w:t xml:space="preserve"> X reward phase + attention</w:t>
+      </w:r>
+      <w:r>
+        <w:t xml:space="preserve"> model consisted out of the constant effects of reward </w:t>
+      </w:r>
+      <w:r>
+        <w:t>probability</w:t>
+      </w:r>
+      <w:r>
+        <w:t xml:space="preserve"> and phase, their interaction, and the effect of attention. The last model was the </w:t>
+      </w:r>
+      <w:r>
+        <w:rPr>
+          <w:i/>
+        </w:rPr>
         <w:t>Interaction</w:t>
       </w:r>
       <w:r>
@@ -9118,7 +9246,13 @@
         <w:t>model</w:t>
       </w:r>
       <w:r>
-        <w:t xml:space="preserve">, included varying slopes and intercepts for all of the constant effects. As in the case of behavioral data, several models were not fitted because they were not meaningful in the context of our experiment (e.g., the models that include both reward phase and magnitude, but not their interaction). </w:t>
+        <w:t xml:space="preserve">, included varying slopes and intercepts for all of the constant effects. As in the case of behavioral data, several models were not fitted because they were not meaningful in the context of our experiment (e.g., the models that include both reward phase and </w:t>
+      </w:r>
+      <w:r>
+        <w:t>probability</w:t>
+      </w:r>
+      <w:r>
+        <w:t xml:space="preserve">, but not their interaction). </w:t>
       </w:r>
     </w:p>
     <w:p>
@@ -9790,7 +9924,13 @@
           </w:tcPr>
           <w:p>
             <w:r>
-              <w:t>Reward magnitude X reward phase + attention</w:t>
+              <w:t xml:space="preserve">Reward </w:t>
+            </w:r>
+            <w:r>
+              <w:t>probability</w:t>
+            </w:r>
+            <w:r>
+              <w:t xml:space="preserve"> X reward phase + attention</w:t>
             </w:r>
           </w:p>
         </w:tc>
@@ -10044,7 +10184,10 @@
           </w:tcPr>
           <w:p>
             <w:r>
-              <w:t>Reward magnitude</w:t>
+              <w:t xml:space="preserve">Reward </w:t>
+            </w:r>
+            <w:r>
+              <w:t>probability</w:t>
             </w:r>
           </w:p>
         </w:tc>
@@ -10781,8 +10924,10 @@
       </w:tr>
     </w:tbl>
     <w:p>
-      <w:bookmarkStart w:id="17" w:name="_GoBack"/>
-      <w:r>
+      <w:r>
+        <w:rPr>
+          <w:noProof/>
+        </w:rPr>
         <mc:AlternateContent>
           <mc:Choice Requires="wpg">
             <w:drawing>
@@ -10990,7 +11135,6 @@
           </mc:Fallback>
         </mc:AlternateContent>
       </w:r>
-      <w:bookmarkEnd w:id="17"/>
     </w:p>
     <w:p/>
     <w:p>
@@ -11388,7 +11532,13 @@
         <w:t xml:space="preserve"> way of knowing which color will be rewarded in the acquisition phase and were informed about the possibility of earning rewards only when they completed the baseline phase. </w:t>
       </w:r>
       <w:r>
-        <w:t xml:space="preserve">However, this baseline difference does not in any way affect our results given that our comparisons of interest are between reward phases for the same reward magnitude.  </w:t>
+        <w:t xml:space="preserve">However, this baseline difference does not in any way affect our results given that our comparisons of interest are between reward phases for the same reward </w:t>
+      </w:r>
+      <w:r>
+        <w:t>probability</w:t>
+      </w:r>
+      <w:r>
+        <w:t xml:space="preserve">.  </w:t>
       </w:r>
     </w:p>
     <w:p>
@@ -11416,43 +11566,2941 @@
     </w:p>
     <w:p>
       <w:pPr>
-        <w:spacing w:line="360" w:lineRule="auto"/>
+        <w:pStyle w:val="Heading1"/>
+        <w:spacing w:before="0" w:after="240"/>
+        <w:jc w:val="left"/>
+      </w:pPr>
+    </w:p>
+    <w:p>
+      <w:pPr>
+        <w:pStyle w:val="Heading1"/>
+        <w:spacing w:before="0" w:after="240"/>
+        <w:jc w:val="left"/>
+      </w:pPr>
+      <w:r>
+        <w:t>Appendix 1</w:t>
+      </w:r>
+    </w:p>
+    <w:p>
+      <w:pPr>
+        <w:spacing w:line="480" w:lineRule="auto"/>
+        <w:ind w:firstLine="284"/>
+        <w:jc w:val="both"/>
+      </w:pPr>
+      <w:r>
+        <w:t>In order to investigate potential training effects on behavioral performance we split each of the reward phases into two</w:t>
+      </w:r>
+      <w:r>
+        <w:t xml:space="preserve"> (Figure 1 and Table 1)</w:t>
+      </w:r>
+      <w:r>
+        <w:t>.</w:t>
+      </w:r>
+      <w:r>
+        <w:t xml:space="preserve"> If training effects were influencing behavioral performance, it would be expected that the performance keeps one improving through baseline and </w:t>
+      </w:r>
+      <w:r>
+        <w:lastRenderedPageBreak/>
+        <w:t xml:space="preserve">acquisition. In order to investigate this possibility, we fitted the </w:t>
+      </w:r>
+      <w:r>
+        <w:rPr>
+          <w:i/>
+        </w:rPr>
+        <w:t xml:space="preserve">Interaction </w:t>
+      </w:r>
+      <w:r>
+        <w:rPr>
+          <w:i/>
+        </w:rPr>
+        <w:t>model</w:t>
+      </w:r>
+      <w:r>
+        <w:t xml:space="preserve"> </w:t>
+      </w:r>
+      <w:r>
+        <w:t xml:space="preserve">that was identical as the one described in the results section. We then compared behavioral performance between the first and the second part of the baseline phase, and between the second part of baseline and the first part of acquisition phase. </w:t>
+      </w:r>
+    </w:p>
+    <w:tbl>
+      <w:tblPr>
+        <w:tblStyle w:val="APA6"/>
+        <w:tblW w:w="10206" w:type="dxa"/>
         <w:jc w:val="center"/>
-        <w:rPr>
-          <w:i/>
-        </w:rPr>
-      </w:pPr>
-    </w:p>
-    <w:p>
-      <w:pPr>
-        <w:spacing w:line="360" w:lineRule="auto"/>
-        <w:jc w:val="center"/>
-        <w:rPr>
-          <w:i/>
-        </w:rPr>
-      </w:pPr>
-      <w:r>
-        <w:rPr>
-          <w:i/>
-        </w:rPr>
-        <w:t>1500 word limit including citations</w:t>
-      </w:r>
+        <w:tblLook w:val="04A0" w:firstRow="1" w:lastRow="0" w:firstColumn="1" w:lastColumn="0" w:noHBand="0" w:noVBand="1"/>
+      </w:tblPr>
+      <w:tblGrid>
+        <w:gridCol w:w="2235"/>
+        <w:gridCol w:w="2382"/>
+        <w:gridCol w:w="2388"/>
+        <w:gridCol w:w="3201"/>
+      </w:tblGrid>
+      <w:tr>
+        <w:trPr>
+          <w:trHeight w:val="634"/>
+          <w:jc w:val="center"/>
+        </w:trPr>
+        <w:tc>
+          <w:tcPr>
+            <w:tcW w:w="10206" w:type="dxa"/>
+            <w:gridSpan w:val="4"/>
+            <w:tcBorders>
+              <w:bottom w:val="single" w:sz="4" w:space="0" w:color="auto"/>
+            </w:tcBorders>
+          </w:tcPr>
+          <w:p>
+            <w:pPr>
+              <w:spacing w:line="360" w:lineRule="auto"/>
+            </w:pPr>
+            <w:r>
+              <w:t>Table 1</w:t>
+            </w:r>
+          </w:p>
+          <w:p>
+            <w:pPr>
+              <w:spacing w:line="360" w:lineRule="auto"/>
+              <w:rPr>
+                <w:i/>
+              </w:rPr>
+            </w:pPr>
+            <w:r>
+              <w:rPr>
+                <w:i/>
+              </w:rPr>
+              <w:t>Means and 95% HDIs of  raw hit rates and reaction times</w:t>
+            </w:r>
+            <w:r>
+              <w:rPr>
+                <w:i/>
+              </w:rPr>
+              <w:t xml:space="preserve"> across six phases of the experiment</w:t>
+            </w:r>
+          </w:p>
+        </w:tc>
+      </w:tr>
+      <w:tr>
+        <w:trPr>
+          <w:trHeight w:val="634"/>
+          <w:jc w:val="center"/>
+        </w:trPr>
+        <w:tc>
+          <w:tcPr>
+            <w:tcW w:w="2235" w:type="dxa"/>
+            <w:tcBorders>
+              <w:top w:val="single" w:sz="4" w:space="0" w:color="auto"/>
+              <w:bottom w:val="single" w:sz="4" w:space="0" w:color="auto"/>
+            </w:tcBorders>
+            <w:vAlign w:val="center"/>
+          </w:tcPr>
+          <w:p>
+            <w:r>
+              <w:t>Reward phase</w:t>
+            </w:r>
+          </w:p>
+        </w:tc>
+        <w:tc>
+          <w:tcPr>
+            <w:tcW w:w="2382" w:type="dxa"/>
+            <w:tcBorders>
+              <w:top w:val="single" w:sz="4" w:space="0" w:color="auto"/>
+              <w:bottom w:val="single" w:sz="4" w:space="0" w:color="auto"/>
+            </w:tcBorders>
+            <w:vAlign w:val="center"/>
+          </w:tcPr>
+          <w:p>
+            <w:r>
+              <w:t xml:space="preserve">Reward </w:t>
+            </w:r>
+            <w:r>
+              <w:t>probability</w:t>
+            </w:r>
+          </w:p>
+        </w:tc>
+        <w:tc>
+          <w:tcPr>
+            <w:tcW w:w="2388" w:type="dxa"/>
+            <w:tcBorders>
+              <w:top w:val="single" w:sz="4" w:space="0" w:color="auto"/>
+              <w:bottom w:val="single" w:sz="4" w:space="0" w:color="auto"/>
+            </w:tcBorders>
+            <w:vAlign w:val="center"/>
+          </w:tcPr>
+          <w:p>
+            <w:r>
+              <w:t>Hit rates (proportion)</w:t>
+            </w:r>
+          </w:p>
+        </w:tc>
+        <w:tc>
+          <w:tcPr>
+            <w:tcW w:w="3201" w:type="dxa"/>
+            <w:tcBorders>
+              <w:top w:val="single" w:sz="4" w:space="0" w:color="auto"/>
+              <w:bottom w:val="single" w:sz="4" w:space="0" w:color="auto"/>
+            </w:tcBorders>
+            <w:vAlign w:val="center"/>
+          </w:tcPr>
+          <w:p>
+            <w:r>
+              <w:t>Reaction times (milliseconds)</w:t>
+            </w:r>
+          </w:p>
+        </w:tc>
+      </w:tr>
+      <w:tr>
+        <w:trPr>
+          <w:trHeight w:val="417"/>
+          <w:jc w:val="center"/>
+        </w:trPr>
+        <w:tc>
+          <w:tcPr>
+            <w:tcW w:w="2235" w:type="dxa"/>
+            <w:tcBorders>
+              <w:top w:val="single" w:sz="4" w:space="0" w:color="auto"/>
+            </w:tcBorders>
+            <w:vAlign w:val="center"/>
+          </w:tcPr>
+          <w:p>
+            <w:r>
+              <w:t>Baseline1</w:t>
+            </w:r>
+          </w:p>
+        </w:tc>
+        <w:tc>
+          <w:tcPr>
+            <w:tcW w:w="2382" w:type="dxa"/>
+            <w:tcBorders>
+              <w:top w:val="single" w:sz="4" w:space="0" w:color="auto"/>
+            </w:tcBorders>
+            <w:vAlign w:val="center"/>
+          </w:tcPr>
+          <w:p>
+            <w:r>
+              <w:t>High</w:t>
+            </w:r>
+          </w:p>
+        </w:tc>
+        <w:tc>
+          <w:tcPr>
+            <w:tcW w:w="2388" w:type="dxa"/>
+            <w:tcBorders>
+              <w:top w:val="single" w:sz="4" w:space="0" w:color="auto"/>
+            </w:tcBorders>
+            <w:vAlign w:val="center"/>
+          </w:tcPr>
+          <w:p>
+            <w:r>
+              <w:t>0.59 [0.28</w:t>
+            </w:r>
+            <w:r>
+              <w:t>,</w:t>
+            </w:r>
+            <w:r>
+              <w:t xml:space="preserve"> 0.76]</w:t>
+            </w:r>
+          </w:p>
+        </w:tc>
+        <w:tc>
+          <w:tcPr>
+            <w:tcW w:w="3201" w:type="dxa"/>
+            <w:tcBorders>
+              <w:top w:val="single" w:sz="4" w:space="0" w:color="auto"/>
+            </w:tcBorders>
+            <w:vAlign w:val="center"/>
+          </w:tcPr>
+          <w:p>
+            <w:r>
+              <w:t>548.8</w:t>
+            </w:r>
+            <w:r>
+              <w:t>0</w:t>
+            </w:r>
+            <w:r>
+              <w:t xml:space="preserve"> [471</w:t>
+            </w:r>
+            <w:r>
+              <w:t>.00,</w:t>
+            </w:r>
+            <w:r>
+              <w:t xml:space="preserve"> 613.76]</w:t>
+            </w:r>
+          </w:p>
+        </w:tc>
+      </w:tr>
+      <w:tr>
+        <w:trPr>
+          <w:trHeight w:val="417"/>
+          <w:jc w:val="center"/>
+        </w:trPr>
+        <w:tc>
+          <w:tcPr>
+            <w:tcW w:w="2235" w:type="dxa"/>
+            <w:vAlign w:val="center"/>
+          </w:tcPr>
+          <w:p>
+            <w:r>
+              <w:t>Baseline1</w:t>
+            </w:r>
+          </w:p>
+        </w:tc>
+        <w:tc>
+          <w:tcPr>
+            <w:tcW w:w="2382" w:type="dxa"/>
+            <w:vAlign w:val="center"/>
+          </w:tcPr>
+          <w:p>
+            <w:r>
+              <w:t>Low</w:t>
+            </w:r>
+          </w:p>
+        </w:tc>
+        <w:tc>
+          <w:tcPr>
+            <w:tcW w:w="2388" w:type="dxa"/>
+            <w:vAlign w:val="center"/>
+          </w:tcPr>
+          <w:p>
+            <w:r>
+              <w:t>0.57 [0.25</w:t>
+            </w:r>
+            <w:r>
+              <w:t>,</w:t>
+            </w:r>
+            <w:r>
+              <w:t xml:space="preserve"> 0.85]</w:t>
+            </w:r>
+          </w:p>
+        </w:tc>
+        <w:tc>
+          <w:tcPr>
+            <w:tcW w:w="3201" w:type="dxa"/>
+            <w:vAlign w:val="center"/>
+          </w:tcPr>
+          <w:p>
+            <w:r>
+              <w:t>551.68 [458.26</w:t>
+            </w:r>
+            <w:r>
+              <w:t>,</w:t>
+            </w:r>
+            <w:r>
+              <w:t xml:space="preserve"> 629.69]</w:t>
+            </w:r>
+          </w:p>
+        </w:tc>
+      </w:tr>
+      <w:tr>
+        <w:trPr>
+          <w:trHeight w:val="417"/>
+          <w:jc w:val="center"/>
+        </w:trPr>
+        <w:tc>
+          <w:tcPr>
+            <w:tcW w:w="2235" w:type="dxa"/>
+            <w:vAlign w:val="center"/>
+          </w:tcPr>
+          <w:p>
+            <w:r>
+              <w:t>Baseline2</w:t>
+            </w:r>
+          </w:p>
+        </w:tc>
+        <w:tc>
+          <w:tcPr>
+            <w:tcW w:w="2382" w:type="dxa"/>
+            <w:vAlign w:val="center"/>
+          </w:tcPr>
+          <w:p>
+            <w:r>
+              <w:t>High</w:t>
+            </w:r>
+          </w:p>
+        </w:tc>
+        <w:tc>
+          <w:tcPr>
+            <w:tcW w:w="2388" w:type="dxa"/>
+            <w:vAlign w:val="center"/>
+          </w:tcPr>
+          <w:p>
+            <w:r>
+              <w:t>0.62 [0.37</w:t>
+            </w:r>
+            <w:r>
+              <w:t>,</w:t>
+            </w:r>
+            <w:r>
+              <w:t xml:space="preserve"> 0.81]</w:t>
+            </w:r>
+          </w:p>
+        </w:tc>
+        <w:tc>
+          <w:tcPr>
+            <w:tcW w:w="3201" w:type="dxa"/>
+            <w:vAlign w:val="center"/>
+          </w:tcPr>
+          <w:p>
+            <w:r>
+              <w:t>546.07 [443.45</w:t>
+            </w:r>
+            <w:r>
+              <w:t>,</w:t>
+            </w:r>
+            <w:r>
+              <w:t xml:space="preserve"> 620.36]</w:t>
+            </w:r>
+          </w:p>
+        </w:tc>
+      </w:tr>
+      <w:tr>
+        <w:trPr>
+          <w:trHeight w:val="417"/>
+          <w:jc w:val="center"/>
+        </w:trPr>
+        <w:tc>
+          <w:tcPr>
+            <w:tcW w:w="2235" w:type="dxa"/>
+            <w:vAlign w:val="center"/>
+          </w:tcPr>
+          <w:p>
+            <w:r>
+              <w:t>Baseline2</w:t>
+            </w:r>
+          </w:p>
+        </w:tc>
+        <w:tc>
+          <w:tcPr>
+            <w:tcW w:w="2382" w:type="dxa"/>
+            <w:vAlign w:val="center"/>
+          </w:tcPr>
+          <w:p>
+            <w:r>
+              <w:t>Low</w:t>
+            </w:r>
+          </w:p>
+        </w:tc>
+        <w:tc>
+          <w:tcPr>
+            <w:tcW w:w="2388" w:type="dxa"/>
+            <w:vAlign w:val="center"/>
+          </w:tcPr>
+          <w:p>
+            <w:r>
+              <w:t>0.61 [0.41</w:t>
+            </w:r>
+            <w:r>
+              <w:t>,</w:t>
+            </w:r>
+            <w:r>
+              <w:t xml:space="preserve"> 0.78]</w:t>
+            </w:r>
+          </w:p>
+        </w:tc>
+        <w:tc>
+          <w:tcPr>
+            <w:tcW w:w="3201" w:type="dxa"/>
+            <w:vAlign w:val="center"/>
+          </w:tcPr>
+          <w:p>
+            <w:r>
+              <w:t>554.75 [479.48</w:t>
+            </w:r>
+            <w:r>
+              <w:t>,</w:t>
+            </w:r>
+            <w:r>
+              <w:t xml:space="preserve"> 650.73]</w:t>
+            </w:r>
+          </w:p>
+        </w:tc>
+      </w:tr>
+      <w:tr>
+        <w:trPr>
+          <w:trHeight w:val="417"/>
+          <w:jc w:val="center"/>
+        </w:trPr>
+        <w:tc>
+          <w:tcPr>
+            <w:tcW w:w="2235" w:type="dxa"/>
+            <w:vAlign w:val="center"/>
+          </w:tcPr>
+          <w:p>
+            <w:r>
+              <w:t>Acquisition1</w:t>
+            </w:r>
+          </w:p>
+        </w:tc>
+        <w:tc>
+          <w:tcPr>
+            <w:tcW w:w="2382" w:type="dxa"/>
+            <w:vAlign w:val="center"/>
+          </w:tcPr>
+          <w:p>
+            <w:r>
+              <w:t>High</w:t>
+            </w:r>
+          </w:p>
+        </w:tc>
+        <w:tc>
+          <w:tcPr>
+            <w:tcW w:w="2388" w:type="dxa"/>
+            <w:vAlign w:val="center"/>
+          </w:tcPr>
+          <w:p>
+            <w:r>
+              <w:t>0.61 [0.33</w:t>
+            </w:r>
+            <w:r>
+              <w:t>,</w:t>
+            </w:r>
+            <w:r>
+              <w:t xml:space="preserve"> 0.8</w:t>
+            </w:r>
+            <w:r>
+              <w:t>0</w:t>
+            </w:r>
+            <w:r>
+              <w:t>]</w:t>
+            </w:r>
+          </w:p>
+        </w:tc>
+        <w:tc>
+          <w:tcPr>
+            <w:tcW w:w="3201" w:type="dxa"/>
+            <w:vAlign w:val="center"/>
+          </w:tcPr>
+          <w:p>
+            <w:r>
+              <w:t>522.8</w:t>
+            </w:r>
+            <w:r>
+              <w:t>0</w:t>
+            </w:r>
+            <w:r>
+              <w:t xml:space="preserve"> [437.9</w:t>
+            </w:r>
+            <w:r>
+              <w:t>0,</w:t>
+            </w:r>
+            <w:r>
+              <w:t xml:space="preserve"> 604.61]</w:t>
+            </w:r>
+          </w:p>
+        </w:tc>
+      </w:tr>
+      <w:tr>
+        <w:trPr>
+          <w:trHeight w:val="417"/>
+          <w:jc w:val="center"/>
+        </w:trPr>
+        <w:tc>
+          <w:tcPr>
+            <w:tcW w:w="2235" w:type="dxa"/>
+            <w:vAlign w:val="center"/>
+          </w:tcPr>
+          <w:p>
+            <w:r>
+              <w:t>Acquisition1</w:t>
+            </w:r>
+          </w:p>
+        </w:tc>
+        <w:tc>
+          <w:tcPr>
+            <w:tcW w:w="2382" w:type="dxa"/>
+            <w:vAlign w:val="center"/>
+          </w:tcPr>
+          <w:p>
+            <w:r>
+              <w:t>Low</w:t>
+            </w:r>
+          </w:p>
+        </w:tc>
+        <w:tc>
+          <w:tcPr>
+            <w:tcW w:w="2388" w:type="dxa"/>
+            <w:vAlign w:val="center"/>
+          </w:tcPr>
+          <w:p>
+            <w:r>
+              <w:t>0.64 [0.47</w:t>
+            </w:r>
+            <w:r>
+              <w:t>,</w:t>
+            </w:r>
+            <w:r>
+              <w:t xml:space="preserve"> 0.86]</w:t>
+            </w:r>
+          </w:p>
+        </w:tc>
+        <w:tc>
+          <w:tcPr>
+            <w:tcW w:w="3201" w:type="dxa"/>
+            <w:vAlign w:val="center"/>
+          </w:tcPr>
+          <w:p>
+            <w:r>
+              <w:t>541.89 [457.58</w:t>
+            </w:r>
+            <w:r>
+              <w:t>,</w:t>
+            </w:r>
+            <w:r>
+              <w:t xml:space="preserve"> 593.47]</w:t>
+            </w:r>
+          </w:p>
+        </w:tc>
+      </w:tr>
+      <w:tr>
+        <w:trPr>
+          <w:trHeight w:val="417"/>
+          <w:jc w:val="center"/>
+        </w:trPr>
+        <w:tc>
+          <w:tcPr>
+            <w:tcW w:w="2235" w:type="dxa"/>
+            <w:vAlign w:val="center"/>
+          </w:tcPr>
+          <w:p>
+            <w:r>
+              <w:t>Acquisition2</w:t>
+            </w:r>
+          </w:p>
+        </w:tc>
+        <w:tc>
+          <w:tcPr>
+            <w:tcW w:w="2382" w:type="dxa"/>
+            <w:vAlign w:val="center"/>
+          </w:tcPr>
+          <w:p>
+            <w:r>
+              <w:t>High</w:t>
+            </w:r>
+          </w:p>
+        </w:tc>
+        <w:tc>
+          <w:tcPr>
+            <w:tcW w:w="2388" w:type="dxa"/>
+            <w:vAlign w:val="center"/>
+          </w:tcPr>
+          <w:p>
+            <w:r>
+              <w:t>0.64 [0.31</w:t>
+            </w:r>
+            <w:r>
+              <w:t>,</w:t>
+            </w:r>
+            <w:r>
+              <w:t xml:space="preserve"> 0.76]</w:t>
+            </w:r>
+          </w:p>
+        </w:tc>
+        <w:tc>
+          <w:tcPr>
+            <w:tcW w:w="3201" w:type="dxa"/>
+            <w:vAlign w:val="center"/>
+          </w:tcPr>
+          <w:p>
+            <w:r>
+              <w:t>529.67 [462</w:t>
+            </w:r>
+            <w:r>
+              <w:t>.00,</w:t>
+            </w:r>
+            <w:r>
+              <w:t xml:space="preserve"> 598.58]</w:t>
+            </w:r>
+          </w:p>
+        </w:tc>
+      </w:tr>
+      <w:tr>
+        <w:trPr>
+          <w:trHeight w:val="417"/>
+          <w:jc w:val="center"/>
+        </w:trPr>
+        <w:tc>
+          <w:tcPr>
+            <w:tcW w:w="2235" w:type="dxa"/>
+            <w:vAlign w:val="center"/>
+          </w:tcPr>
+          <w:p>
+            <w:r>
+              <w:t>Acquisition2</w:t>
+            </w:r>
+          </w:p>
+        </w:tc>
+        <w:tc>
+          <w:tcPr>
+            <w:tcW w:w="2382" w:type="dxa"/>
+            <w:vAlign w:val="center"/>
+          </w:tcPr>
+          <w:p>
+            <w:r>
+              <w:t>Low</w:t>
+            </w:r>
+          </w:p>
+        </w:tc>
+        <w:tc>
+          <w:tcPr>
+            <w:tcW w:w="2388" w:type="dxa"/>
+            <w:vAlign w:val="center"/>
+          </w:tcPr>
+          <w:p>
+            <w:r>
+              <w:t>0.63 [0.45</w:t>
+            </w:r>
+            <w:r>
+              <w:t>,</w:t>
+            </w:r>
+            <w:r>
+              <w:t xml:space="preserve"> 0.79]</w:t>
+            </w:r>
+          </w:p>
+        </w:tc>
+        <w:tc>
+          <w:tcPr>
+            <w:tcW w:w="3201" w:type="dxa"/>
+            <w:vAlign w:val="center"/>
+          </w:tcPr>
+          <w:p>
+            <w:r>
+              <w:t>536.08 [471</w:t>
+            </w:r>
+            <w:r>
+              <w:t>.00,</w:t>
+            </w:r>
+            <w:r>
+              <w:t xml:space="preserve"> 618.25]</w:t>
+            </w:r>
+          </w:p>
+        </w:tc>
+      </w:tr>
+      <w:tr>
+        <w:trPr>
+          <w:trHeight w:val="417"/>
+          <w:jc w:val="center"/>
+        </w:trPr>
+        <w:tc>
+          <w:tcPr>
+            <w:tcW w:w="2235" w:type="dxa"/>
+            <w:vAlign w:val="center"/>
+          </w:tcPr>
+          <w:p>
+            <w:r>
+              <w:t>Extinction1</w:t>
+            </w:r>
+          </w:p>
+        </w:tc>
+        <w:tc>
+          <w:tcPr>
+            <w:tcW w:w="2382" w:type="dxa"/>
+            <w:vAlign w:val="center"/>
+          </w:tcPr>
+          <w:p>
+            <w:r>
+              <w:t>High</w:t>
+            </w:r>
+          </w:p>
+        </w:tc>
+        <w:tc>
+          <w:tcPr>
+            <w:tcW w:w="2388" w:type="dxa"/>
+            <w:vAlign w:val="center"/>
+          </w:tcPr>
+          <w:p>
+            <w:r>
+              <w:t>0.62 [0.33</w:t>
+            </w:r>
+            <w:r>
+              <w:t>,</w:t>
+            </w:r>
+            <w:r>
+              <w:t xml:space="preserve"> 0.77]</w:t>
+            </w:r>
+          </w:p>
+        </w:tc>
+        <w:tc>
+          <w:tcPr>
+            <w:tcW w:w="3201" w:type="dxa"/>
+            <w:vAlign w:val="center"/>
+          </w:tcPr>
+          <w:p>
+            <w:r>
+              <w:t>529.58 [457.88</w:t>
+            </w:r>
+            <w:r>
+              <w:t>,</w:t>
+            </w:r>
+            <w:r>
+              <w:t xml:space="preserve"> 596.17]</w:t>
+            </w:r>
+          </w:p>
+        </w:tc>
+      </w:tr>
+      <w:tr>
+        <w:trPr>
+          <w:trHeight w:val="417"/>
+          <w:jc w:val="center"/>
+        </w:trPr>
+        <w:tc>
+          <w:tcPr>
+            <w:tcW w:w="2235" w:type="dxa"/>
+            <w:vAlign w:val="center"/>
+          </w:tcPr>
+          <w:p>
+            <w:r>
+              <w:t>Extinction1</w:t>
+            </w:r>
+          </w:p>
+        </w:tc>
+        <w:tc>
+          <w:tcPr>
+            <w:tcW w:w="2382" w:type="dxa"/>
+            <w:vAlign w:val="center"/>
+          </w:tcPr>
+          <w:p>
+            <w:r>
+              <w:t>Low</w:t>
+            </w:r>
+          </w:p>
+        </w:tc>
+        <w:tc>
+          <w:tcPr>
+            <w:tcW w:w="2388" w:type="dxa"/>
+            <w:vAlign w:val="center"/>
+          </w:tcPr>
+          <w:p>
+            <w:r>
+              <w:t>0.61 [0.43</w:t>
+            </w:r>
+            <w:r>
+              <w:t>,</w:t>
+            </w:r>
+            <w:r>
+              <w:t xml:space="preserve"> 0.85]</w:t>
+            </w:r>
+          </w:p>
+        </w:tc>
+        <w:tc>
+          <w:tcPr>
+            <w:tcW w:w="3201" w:type="dxa"/>
+            <w:vAlign w:val="center"/>
+          </w:tcPr>
+          <w:p>
+            <w:r>
+              <w:t>535.2</w:t>
+            </w:r>
+            <w:r>
+              <w:t>0</w:t>
+            </w:r>
+            <w:r>
+              <w:t xml:space="preserve"> [444.89</w:t>
+            </w:r>
+            <w:r>
+              <w:t>,</w:t>
+            </w:r>
+            <w:r>
+              <w:t xml:space="preserve"> 629.69]</w:t>
+            </w:r>
+          </w:p>
+        </w:tc>
+      </w:tr>
+      <w:tr>
+        <w:trPr>
+          <w:trHeight w:val="417"/>
+          <w:jc w:val="center"/>
+        </w:trPr>
+        <w:tc>
+          <w:tcPr>
+            <w:tcW w:w="2235" w:type="dxa"/>
+            <w:vAlign w:val="center"/>
+          </w:tcPr>
+          <w:p>
+            <w:r>
+              <w:t>Extinction2</w:t>
+            </w:r>
+          </w:p>
+        </w:tc>
+        <w:tc>
+          <w:tcPr>
+            <w:tcW w:w="2382" w:type="dxa"/>
+            <w:vAlign w:val="center"/>
+          </w:tcPr>
+          <w:p>
+            <w:r>
+              <w:t>High</w:t>
+            </w:r>
+          </w:p>
+        </w:tc>
+        <w:tc>
+          <w:tcPr>
+            <w:tcW w:w="2388" w:type="dxa"/>
+            <w:vAlign w:val="center"/>
+          </w:tcPr>
+          <w:p>
+            <w:r>
+              <w:t>0.62 [0.28</w:t>
+            </w:r>
+            <w:r>
+              <w:t>,</w:t>
+            </w:r>
+            <w:r>
+              <w:t xml:space="preserve"> 0.78]</w:t>
+            </w:r>
+          </w:p>
+        </w:tc>
+        <w:tc>
+          <w:tcPr>
+            <w:tcW w:w="3201" w:type="dxa"/>
+            <w:vAlign w:val="center"/>
+          </w:tcPr>
+          <w:p>
+            <w:r>
+              <w:t>526.88 [456</w:t>
+            </w:r>
+            <w:r>
+              <w:t xml:space="preserve">.00, </w:t>
+            </w:r>
+            <w:r>
+              <w:t>639.89]</w:t>
+            </w:r>
+          </w:p>
+        </w:tc>
+      </w:tr>
+      <w:tr>
+        <w:trPr>
+          <w:trHeight w:val="417"/>
+          <w:jc w:val="center"/>
+        </w:trPr>
+        <w:tc>
+          <w:tcPr>
+            <w:tcW w:w="2235" w:type="dxa"/>
+            <w:tcBorders>
+              <w:bottom w:val="single" w:sz="4" w:space="0" w:color="auto"/>
+            </w:tcBorders>
+            <w:vAlign w:val="center"/>
+          </w:tcPr>
+          <w:p>
+            <w:r>
+              <w:t>Extinction2</w:t>
+            </w:r>
+          </w:p>
+        </w:tc>
+        <w:tc>
+          <w:tcPr>
+            <w:tcW w:w="2382" w:type="dxa"/>
+            <w:tcBorders>
+              <w:bottom w:val="single" w:sz="4" w:space="0" w:color="auto"/>
+            </w:tcBorders>
+            <w:vAlign w:val="center"/>
+          </w:tcPr>
+          <w:p>
+            <w:r>
+              <w:t>Low</w:t>
+            </w:r>
+          </w:p>
+        </w:tc>
+        <w:tc>
+          <w:tcPr>
+            <w:tcW w:w="2388" w:type="dxa"/>
+            <w:tcBorders>
+              <w:bottom w:val="single" w:sz="4" w:space="0" w:color="auto"/>
+            </w:tcBorders>
+            <w:vAlign w:val="center"/>
+          </w:tcPr>
+          <w:p>
+            <w:r>
+              <w:t>0.62 [0.35</w:t>
+            </w:r>
+            <w:r>
+              <w:t>,</w:t>
+            </w:r>
+            <w:r>
+              <w:t xml:space="preserve"> 0.78]</w:t>
+            </w:r>
+          </w:p>
+        </w:tc>
+        <w:tc>
+          <w:tcPr>
+            <w:tcW w:w="3201" w:type="dxa"/>
+            <w:tcBorders>
+              <w:bottom w:val="single" w:sz="4" w:space="0" w:color="auto"/>
+            </w:tcBorders>
+            <w:vAlign w:val="center"/>
+          </w:tcPr>
+          <w:p>
+            <w:r>
+              <w:t>541.75 [450.11</w:t>
+            </w:r>
+            <w:r>
+              <w:t>,</w:t>
+            </w:r>
+            <w:r>
+              <w:t xml:space="preserve"> 633.28]</w:t>
+            </w:r>
+          </w:p>
+        </w:tc>
+      </w:tr>
+    </w:tbl>
+    <w:p>
+      <w:pPr>
+        <w:spacing w:line="480" w:lineRule="auto"/>
+        <w:ind w:firstLine="284"/>
+        <w:jc w:val="both"/>
+      </w:pPr>
     </w:p>
     <w:p>
       <w:pPr>
         <w:spacing w:line="480" w:lineRule="auto"/>
         <w:jc w:val="both"/>
-      </w:pPr>
-      <w:r>
-        <w:tab/>
+        <w:rPr>
+          <w:sz w:val="20"/>
+        </w:rPr>
+      </w:pPr>
+      <w:r>
+        <mc:AlternateContent>
+          <mc:Choice Requires="wpg">
+            <w:drawing>
+              <wp:anchor distT="0" distB="0" distL="114300" distR="114300" simplePos="0" relativeHeight="251676672" behindDoc="0" locked="0" layoutInCell="1" allowOverlap="1" wp14:anchorId="296702B0" wp14:editId="0F9B8769">
+                <wp:simplePos x="0" y="0"/>
+                <wp:positionH relativeFrom="column">
+                  <wp:posOffset>-704835</wp:posOffset>
+                </wp:positionH>
+                <wp:positionV relativeFrom="paragraph">
+                  <wp:posOffset>158547</wp:posOffset>
+                </wp:positionV>
+                <wp:extent cx="7139305" cy="1558290"/>
+                <wp:effectExtent l="19050" t="19050" r="23495" b="22860"/>
+                <wp:wrapSquare wrapText="bothSides"/>
+                <wp:docPr id="15" name="Group 16"/>
+                <wp:cNvGraphicFramePr/>
+                <a:graphic xmlns:a="http://schemas.openxmlformats.org/drawingml/2006/main">
+                  <a:graphicData uri="http://schemas.microsoft.com/office/word/2010/wordprocessingGroup">
+                    <wpg:wgp>
+                      <wpg:cNvGrpSpPr/>
+                      <wpg:grpSpPr>
+                        <a:xfrm>
+                          <a:off x="0" y="0"/>
+                          <a:ext cx="7139305" cy="1558290"/>
+                          <a:chOff x="0" y="0"/>
+                          <a:chExt cx="8896930" cy="2210400"/>
+                        </a:xfrm>
+                      </wpg:grpSpPr>
+                      <wpg:grpSp>
+                        <wpg:cNvPr id="16" name="Group 16"/>
+                        <wpg:cNvGrpSpPr/>
+                        <wpg:grpSpPr>
+                          <a:xfrm>
+                            <a:off x="4447953" y="0"/>
+                            <a:ext cx="4448977" cy="2210400"/>
+                            <a:chOff x="4447953" y="0"/>
+                            <a:chExt cx="4448977" cy="2210400"/>
+                          </a:xfrm>
+                        </wpg:grpSpPr>
+                        <pic:pic xmlns:pic="http://schemas.openxmlformats.org/drawingml/2006/picture">
+                          <pic:nvPicPr>
+                            <pic:cNvPr id="17" name="Picture 17"/>
+                            <pic:cNvPicPr>
+                              <a:picLocks noChangeAspect="1"/>
+                            </pic:cNvPicPr>
+                          </pic:nvPicPr>
+                          <pic:blipFill>
+                            <a:blip r:embed="rId27" cstate="print">
+                              <a:extLst>
+                                <a:ext uri="{28A0092B-C50C-407E-A947-70E740481C1C}">
+                                  <a14:useLocalDpi xmlns:a14="http://schemas.microsoft.com/office/drawing/2010/main" val="0"/>
+                                </a:ext>
+                              </a:extLst>
+                            </a:blip>
+                            <a:stretch>
+                              <a:fillRect/>
+                            </a:stretch>
+                          </pic:blipFill>
+                          <pic:spPr>
+                            <a:xfrm>
+                              <a:off x="4447953" y="0"/>
+                              <a:ext cx="4448977" cy="2210400"/>
+                            </a:xfrm>
+                            <a:prstGeom prst="rect">
+                              <a:avLst/>
+                            </a:prstGeom>
+                            <a:ln>
+                              <a:solidFill>
+                                <a:schemeClr val="bg1"/>
+                              </a:solidFill>
+                            </a:ln>
+                          </pic:spPr>
+                        </pic:pic>
+                        <wps:wsp>
+                          <wps:cNvPr id="18" name="Rectangle 18"/>
+                          <wps:cNvSpPr/>
+                          <wps:spPr>
+                            <a:xfrm>
+                              <a:off x="4468026" y="1946911"/>
+                              <a:ext cx="323850" cy="158750"/>
+                            </a:xfrm>
+                            <a:prstGeom prst="rect">
+                              <a:avLst/>
+                            </a:prstGeom>
+                            <a:solidFill>
+                              <a:schemeClr val="bg1"/>
+                            </a:solidFill>
+                            <a:ln>
+                              <a:solidFill>
+                                <a:schemeClr val="bg1"/>
+                              </a:solidFill>
+                            </a:ln>
+                          </wps:spPr>
+                          <wps:style>
+                            <a:lnRef idx="2">
+                              <a:schemeClr val="accent1">
+                                <a:shade val="50000"/>
+                              </a:schemeClr>
+                            </a:lnRef>
+                            <a:fillRef idx="1">
+                              <a:schemeClr val="accent1"/>
+                            </a:fillRef>
+                            <a:effectRef idx="0">
+                              <a:schemeClr val="accent1"/>
+                            </a:effectRef>
+                            <a:fontRef idx="minor">
+                              <a:schemeClr val="lt1"/>
+                            </a:fontRef>
+                          </wps:style>
+                          <wps:bodyPr rot="0" spcFirstLastPara="0" vert="horz" wrap="square" lIns="91440" tIns="45720" rIns="91440" bIns="45720" numCol="1" spcCol="0" rtlCol="0" fromWordArt="0" anchor="ctr" anchorCtr="0" forceAA="0" compatLnSpc="1">
+                            <a:prstTxWarp prst="textNoShape">
+                              <a:avLst/>
+                            </a:prstTxWarp>
+                            <a:noAutofit/>
+                          </wps:bodyPr>
+                        </wps:wsp>
+                      </wpg:grpSp>
+                      <wpg:grpSp>
+                        <wpg:cNvPr id="19" name="Group 19"/>
+                        <wpg:cNvGrpSpPr/>
+                        <wpg:grpSpPr>
+                          <a:xfrm>
+                            <a:off x="0" y="509"/>
+                            <a:ext cx="4447953" cy="2209891"/>
+                            <a:chOff x="0" y="509"/>
+                            <a:chExt cx="4447953" cy="2209891"/>
+                          </a:xfrm>
+                        </wpg:grpSpPr>
+                        <pic:pic xmlns:pic="http://schemas.openxmlformats.org/drawingml/2006/picture">
+                          <pic:nvPicPr>
+                            <pic:cNvPr id="20" name="Picture 20"/>
+                            <pic:cNvPicPr>
+                              <a:picLocks noChangeAspect="1"/>
+                            </pic:cNvPicPr>
+                          </pic:nvPicPr>
+                          <pic:blipFill>
+                            <a:blip r:embed="rId28" cstate="print">
+                              <a:extLst>
+                                <a:ext uri="{28A0092B-C50C-407E-A947-70E740481C1C}">
+                                  <a14:useLocalDpi xmlns:a14="http://schemas.microsoft.com/office/drawing/2010/main" val="0"/>
+                                </a:ext>
+                              </a:extLst>
+                            </a:blip>
+                            <a:stretch>
+                              <a:fillRect/>
+                            </a:stretch>
+                          </pic:blipFill>
+                          <pic:spPr>
+                            <a:xfrm>
+                              <a:off x="0" y="509"/>
+                              <a:ext cx="4447953" cy="2209891"/>
+                            </a:xfrm>
+                            <a:prstGeom prst="rect">
+                              <a:avLst/>
+                            </a:prstGeom>
+                            <a:ln>
+                              <a:solidFill>
+                                <a:schemeClr val="bg1"/>
+                              </a:solidFill>
+                            </a:ln>
+                          </pic:spPr>
+                        </pic:pic>
+                        <wps:wsp>
+                          <wps:cNvPr id="21" name="Rectangle 21"/>
+                          <wps:cNvSpPr/>
+                          <wps:spPr>
+                            <a:xfrm>
+                              <a:off x="6349" y="1956400"/>
+                              <a:ext cx="323850" cy="158750"/>
+                            </a:xfrm>
+                            <a:prstGeom prst="rect">
+                              <a:avLst/>
+                            </a:prstGeom>
+                            <a:solidFill>
+                              <a:schemeClr val="bg1"/>
+                            </a:solidFill>
+                            <a:ln>
+                              <a:solidFill>
+                                <a:schemeClr val="bg1"/>
+                              </a:solidFill>
+                            </a:ln>
+                          </wps:spPr>
+                          <wps:style>
+                            <a:lnRef idx="2">
+                              <a:schemeClr val="accent1">
+                                <a:shade val="50000"/>
+                              </a:schemeClr>
+                            </a:lnRef>
+                            <a:fillRef idx="1">
+                              <a:schemeClr val="accent1"/>
+                            </a:fillRef>
+                            <a:effectRef idx="0">
+                              <a:schemeClr val="accent1"/>
+                            </a:effectRef>
+                            <a:fontRef idx="minor">
+                              <a:schemeClr val="lt1"/>
+                            </a:fontRef>
+                          </wps:style>
+                          <wps:bodyPr rot="0" spcFirstLastPara="0" vert="horz" wrap="square" lIns="91440" tIns="45720" rIns="91440" bIns="45720" numCol="1" spcCol="0" rtlCol="0" fromWordArt="0" anchor="ctr" anchorCtr="0" forceAA="0" compatLnSpc="1">
+                            <a:prstTxWarp prst="textNoShape">
+                              <a:avLst/>
+                            </a:prstTxWarp>
+                            <a:noAutofit/>
+                          </wps:bodyPr>
+                        </wps:wsp>
+                      </wpg:grpSp>
+                    </wpg:wgp>
+                  </a:graphicData>
+                </a:graphic>
+                <wp14:sizeRelH relativeFrom="margin">
+                  <wp14:pctWidth>0</wp14:pctWidth>
+                </wp14:sizeRelH>
+                <wp14:sizeRelV relativeFrom="margin">
+                  <wp14:pctHeight>0</wp14:pctHeight>
+                </wp14:sizeRelV>
+              </wp:anchor>
+            </w:drawing>
+          </mc:Choice>
+          <mc:Fallback>
+            <w:pict>
+              <v:group w14:anchorId="79E1A7AE" id="Group 16" o:spid="_x0000_s1026" style="position:absolute;margin-left:-55.5pt;margin-top:12.5pt;width:562.15pt;height:122.7pt;z-index:251676672;mso-width-relative:margin;mso-height-relative:margin" coordsize="88969,22104" o:gfxdata="UEsDBBQABgAIAAAAIQCxgme2CgEAABMCAAATAAAAW0NvbnRlbnRfVHlwZXNdLnhtbJSRwU7DMAyG&#10;70i8Q5QralN2QAit3YGOIyA0HiBK3DaicaI4lO3tSbpNgokh7Rjb3+8vyXK1tSObIJBxWPPbsuIM&#10;UDltsK/5++apuOeMokQtR4dQ8x0QXzXXV8vNzgOxRCPVfIjRPwhBagArqXQeMHU6F6yM6Rh64aX6&#10;kD2IRVXdCeUwAsYi5gzeLFvo5OcY2XqbynsTjz1nj/u5vKrmxmY+18WfRICRThDp/WiUjOluYkJ9&#10;4lUcnMpEzjM0GE83SfzMhtz57fRzwYF7SY8ZjAb2KkN8ljaZCx1IwMK1TpX/Z2RJS4XrOqOgbAOt&#10;Z+rodC5buy8MMF0a3ibsDaZjupi/tPkGAAD//wMAUEsDBBQABgAIAAAAIQA4/SH/1gAAAJQBAAAL&#10;AAAAX3JlbHMvLnJlbHOkkMFqwzAMhu+DvYPRfXGawxijTi+j0GvpHsDYimMaW0Yy2fr2M4PBMnrb&#10;Ub/Q94l/f/hMi1qRJVI2sOt6UJgd+ZiDgffL8ekFlFSbvV0oo4EbChzGx4f9GRdb25HMsYhqlCwG&#10;5lrLq9biZkxWOiqY22YiTra2kYMu1l1tQD30/bPm3wwYN0x18gb45AdQl1tp5j/sFB2T0FQ7R0nT&#10;NEV3j6o9feQzro1iOWA14Fm+Q8a1a8+Bvu/d/dMb2JY5uiPbhG/ktn4cqGU/er3pcvwCAAD//wMA&#10;UEsDBBQABgAIAAAAIQA1N4435AQAAD8TAAAOAAAAZHJzL2Uyb0RvYy54bWzsWNtu4zYQfS/QfxD0&#10;7liSZVsy4ixc54IFgm2w2WKfaZqyhJVIlaTjpEX/vYekJF+zSdO+tI0By7zNcOZwZnis8w+PVek9&#10;MKkKwad+eBb4HuNULAu+mvq/fLnuJb6nNOFLUgrOpv4TU/6Hix9/ON/UExaJXJRLJj0o4Wqyqad+&#10;rnU96fcVzVlF1JmoGcdkJmRFNLpy1V9KsoH2quxHQTDqb4Rc1lJQphRGL92kf2H1Zxmj+ucsU0x7&#10;5dSHbdo+pX0uzLN/cU4mK0nqvKCNGeQNVlSk4Ni0U3VJNPHWsjhSVRVUCiUyfUZF1RdZVlBmfYA3&#10;YXDgzY0U69r6sppsVnUHE6A9wOnNaumnhzvpFUuc3dD3OKlwRnZbLxwZcDb1aoI1N7K+r+9kM7By&#10;PePvYyYr8wtPvEcL61MHK3vUHsXgOBykgwDqKebC4TCJ0gZ4muN0juRoftVIJkk6gqiTjKIwiAMr&#10;2W837hv7OnO6Tmd369voH/AtjuNxOhz43rGHmErS8fjITjLpPDwhvfXzOfln/KwLOsG3iQe0juLh&#10;5byBlF5L5jdKqlfpqIj8tq57CN2a6GJRlIV+smmIIDVG8Ye7gt5J19kJLSDjQgvTZlcvHJvgMiJm&#10;lZMhxqdbQb8pj4t5TviKzVSNDEbQmNX9/eW2u7fhoizq66IsTTyaduMasv0gW06g4zLxUtB1xbh2&#10;pUWyEl4KrvKiVr4nJ6xaMGSK/LgMcdQoaxrZUsuCa5v7iPdbpc3uJvJt9v8eJbMgSKOfevNhMO/F&#10;wfiqN0vjcW8cXI3jIE7CeTj/w0iH8WStGNwn5WVdNKZj9Mj4k6neFEVXRGwx8h6ILXkGOGtQ+2tN&#10;xJBByNiqtGSa5qaZAbzPANzJdBMW6S245hgUioGROEj/E0HeFoEXQxzHL5W+YaLyTAMwwxKLK3mA&#10;zc6mdonZu+TWfFEWy/bU7bXB5qV03i9WLnDg5HYVXDeS1innhm3CK1M1cAupNnDQex365g46Vb/v&#10;c1IzuGDU7mQDrkSXDQZrhHmJfEhcsbXrukqrnsd5lAQRipopqGk8SkPrqAs8U3IH0SAZNnUzHCZj&#10;tB2A7YG1QL4S6x38AKa5nF9A+W8fj8HMHY9t6aeSuUP/zDLcV/AxssFxYAyhFPkbuqmcLJmLhGGA&#10;TwNBJ2EzouRQaDS74G90Nwr2HW11OySb9UaUWaLRGRZ8zzAn3EnYnQXXnXBVcCFPKSjhVbOzWw/z&#10;d6AxzYVYPuHGkwLZg8NXNb0ukEq3ROk7IsFrMAiuhtlcyN98bwPeM/XVr2tiLoLyI0e8p2EcY5m2&#10;nXg4jtCRuzOL3Rm+ruYCdQb1ELvZplmvy7aZSVF9RXrMzK6YIpxi76lPtWw7c+34GEgeZbOZXeZu&#10;mFt+X+NecodhIvbL41ci6yZmNUrLJ9HmGJkclAm31uDLxWytRVbYGrLFqcEP+W5bDY9w1MFSiiMW&#10;kbaJ2zCk1CXtGxjSMLCy24TtKqfhSFEUpEnapHTHIIAe5jrJPfbgiMmB7H+EPZgI3GcPGEEm7NOB&#10;fxN7iN7ZgzSJ2V5Ge38eugDfYQ7fD+//DXOIUGYPmQPGkAumqoFhvMwcRoMYVczShuGo+Te1rULv&#10;tAFRqd5pwztt+Ou0wb6KwFsayyqbN0rmNdBu3xKN7Xuviz8BAAD//wMAUEsDBBQABgAIAAAAIQAu&#10;bPAAxQAAAKUBAAAZAAAAZHJzL19yZWxzL2Uyb0RvYy54bWwucmVsc7yQwYrCMBCG7wv7DmHu27Q9&#10;LLKY9iKCV3EfYEimabCZhCSKvr2BZUFB8OZxZvi//2PW48Uv4kwpu8AKuqYFQayDcWwV/B62XysQ&#10;uSAbXAKTgitlGIfPj/WeFiw1lGcXs6gUzgrmUuKPlFnP5DE3IRLXyxSSx1LHZGVEfURLsm/bb5nu&#10;GTA8MMXOKEg704M4XGNtfs0O0+Q0bYI+eeLypEI6X7srEJOlosCTcfi37JvIFuRzh+49Dt2/g3x4&#10;7nADAAD//wMAUEsDBBQABgAIAAAAIQA4nc864gAAAAwBAAAPAAAAZHJzL2Rvd25yZXYueG1sTI9B&#10;S8NAEIXvgv9hGcFbu7uNVYnZlFLUUxFsBfE2TaZJaHY2ZLdJ+u/dnvQ0zLzHm+9lq8m2YqDeN44N&#10;6LkCQVy4suHKwNf+bfYMwgfkElvHZOBCHlb57U2GaelG/qRhFyoRQ9inaKAOoUul9EVNFv3cdcRR&#10;O7reYohrX8myxzGG21YulHqUFhuOH2rsaFNTcdqdrYH3Ecd1ol+H7em4ufzslx/fW03G3N9N6xcQ&#10;gabwZ4YrfkSHPDId3JlLL1oDM611LBMMLJZxXh1KJwmIQ7w8qQeQeSb/l8h/AQAA//8DAFBLAwQK&#10;AAAAAAAAACEA+5NpbetiAADrYgAAFAAAAGRycy9tZWRpYS9pbWFnZTEucG5niVBORw0KGgoAAAAN&#10;SUhEUgAABY0AAALCCAMAAAClRgxFAAAA/FBMVEUAAAAAADoAAGYAOjoAOmYAOpAAZpAAZrYNDQ0T&#10;ExMdHR0qKiouLi46AAA6ADo6AGY6OgA6Ojo6OmY6OpA6ZmY6ZpA6ZrY6kLY6kNs8PDxBQUFWVlZd&#10;XV1mAABmADpmOgBmZgBmZjpmZmZmkJBmkLZmtrZmtttmtv97e3t+fn6FhYWQOgCQZgCQZjqQkGaQ&#10;kLaQtpCQttuQtv+Q27aQ2/+vr6+zs7O2ZgC2Zjq2ZpC2kDq2kGa2tma225C229u22/+2/7a2//++&#10;vr7bkDrbkGbbkJDbtmbbtpDb27bb29vb/7bb/9vb///5+fn/tmb/25D/27b//7b//9v///9wBsR2&#10;AAAACXBIWXMAAA7DAAAOwwHHb6hkAAAgAElEQVR4nO29C38cO3LePZJXUZKNztpxElPm0XFe5yIe&#10;ynE2iXqYuy3xzc0Rhyvx+3+X9H26p4HuKqAeNEA+z2/3jEiNCuhq4N9AoYA+PFEURVH767B3BSiK&#10;oqgn0piiKCoPkcYURVE5iDSmKIrKQaQxRVFUDiKNKYqichBpTFEUlYNIY4qiqBxEGlMUReUg0pii&#10;KCoHkcYURVE5iDSmKIrKQaQxRVFUDiKNKYqichBpTFEUlYNIY4qiqBxEGlMUReUg0piiKCoHkcYU&#10;RVE5iDSmKIrKQaQxRVFUDiKNKYqichBpTFEUlYNIY4qiqBxEGlMUReUg0piiKCoHkcYURVE5iDSm&#10;KIrKQaQxRVFUDiKNKYqichBpTFEUlYNIY4qiqBxEGlOl6cenw5tv3efb4Ycf/+nL2r9Y/VuKykOk&#10;MVWaHDT+w1+8XuHt+t9SVCYijanSNKNxp7vDGm/X/5aiMhFpTJWm5dj47lCrJ+794dXv/+Lw+m+e&#10;/tdf1L/8x58bGHd/++M/Hg6v/lnzL5/+/z+u//hP/2bPq6CoS5HGVGnaonGjN99O7efh1eeBxt8/&#10;tL/4zZfhOxwxU3mJNKZKUw3gQUPceBKLqEn75m+e/k/9+7/37enx3eFqiFTcNQPm9hc1l99+e/qf&#10;h+bvKCobkcZUadqk8cf+j//7v/xx85Xub2sEX7V//fpLjeTf/PedKk9RXpHGVGnaovGrz+23/s3w&#10;le5vawQPsYvOwB/9y287XgRFLUQaU6XJkeG2pHFD3N/82//9YaTx6TDS+OkPf9H96d/veBUUdSnS&#10;mCpNIhp3EePvH6Zj449nG3/46z9u1/p2qD5FeUQaU6VJRONTGz6erOJ1YJ6a+SsmVVBZiTSmSpOD&#10;xkOw+Gk6Nn7z7Q+f2rhx96u7w6t//fSHD13y2581+/c4NqayEmlMlSYHjU+z3R9D3HhYxTtN842b&#10;v/2PYwSZovIRaUyVJgeNm212v+m21k1zKn7z7+6HTXj13/7h37w7HLoNeP+ziRr/Y+7Fo7ISaUxR&#10;FJWDSGOKoqgcRBpTFEXlINKYoigqB5HGFEVROYg0piiKykGkMUVRVA4ijSmKonIQaUxRFJWDSGOK&#10;oqgcRBpTFEXlINKYoigqB5HGFEVROYg0piiKykGkMUVRVA4ijSmKonIQaUxRFJWDSGOKoqgcRBpT&#10;FEXlINKYoigqB5HGFEVROYg0piiKykGkMUVRVA4ijSmKonIQaUxRFJWDSGOKoqgcRBpTFEXlINKY&#10;oigqB5HGFEVROYg0piiKykGkMUVRVA4ijQdVx71rECpoxZHGi3V59VBszYuteLEuV4g0HlRsOyWN&#10;k6tcNNDlOYs0HlRsOyWNk6tcNNDlOYs0HlRsOyWNk6tcNNDlOYs0HlRsOyWNk6tcNJTq8uqhWJcr&#10;RBoPKrWdksbpRRqnFmn8slRqOyWN04s0Ti3S+GWp1HZKGqcXaZxaNY2L9blcpPGgUtspaZxepHFq&#10;kcYvS6W2U9I4vUjj1CKNX5ZKbaekcXqRxqlFGr8sldpOSeP0Io1TizR+WSq1nZLGyXUslwylupw0&#10;flkqtZ2SxslVcLpVwS4v1udykcaDSm2npHFylUvjUkMsDYwLrbpGUhqfDodXn4cf7qc/PBeVigbS&#10;OLnKHaiRxllLSONTTd/TQOC7+g+P7z7iKrWLSkUDaZxcJdO4zIq3NC6z6hrJaPzj01X937u37Q/f&#10;PzQ/3L/5hqvVHioVDaRxcoFpDDRNGmctGY27kfD96y/ND90Y+fTcYhWlooE0Ti7SOLVI44kef2oB&#10;PKPx4ZmFKkpFQ8HALNXlpHFqkcYTzYbD/UB5SuPDoK+N6l8U+Hl7m0c99J9HoP3bW2D9q2MW/tPX&#10;+6FuLkXez9um4rv7L6jeX7/WNN67HqGfQgXQuF/F49g4E0HXyTk2dohj49Ti2HiiWaSixvHh8Ppv&#10;f2HcOA+RxqlFGidWB+Miq65SwCpe/6vfffF+vUiVigbSOLlI48QijaeaZbh1YoZbLiKNU6tYGpda&#10;8Z7Gzx7HAbs/vn94+wwT3IpFQ7k0LnVjWLFQK7bipPFc/WboH5/eNjjmzmiloCPMcmlcaPcqFWro&#10;DcakcaR4atAg0thpnDReijR2izSOFGk8CAo10thlu9TuRRq7RRpHijQeRBo7jZPGC4GZBnR5oTQe&#10;YFxmc1GINO6FRQNp7LJdaPcijT0ijSNFGvcijd3GSeOFwBvDSONLjTQus73IRRr3Io3dxknjhUhj&#10;j0jjSJHGvUjj5MZJY7d58GIYaZytSONepHFy46Sx2zxpfCHS+KWpWBpj061I46UKp3F5NSeNX5pI&#10;Y491KBuK7F2ksc8+xvIZxmW2F7lI416kscc6lg0ldi/S2GcfTuMi24tcpHEvLNRIY5fpQnsXaeyz&#10;TxrHiTTuVGjuzxNpnF6ksc8+aRwn0rhT2furkP2XNL4UaewzTxrHiTTuRBr7jJPGlyqXxrXKo/Hx&#10;gTR+YSKNfcZJ40uVSuOq6nBcGI0r0viliTT2GSeNL1UqjW96HJdM4yIbjFikcadiaYxFA2nsUOk0&#10;RlWdNI4Vadyq0NXmpwQ0hvXdtuYFvo2wbyu/HlGOIY0vzJLGL0uksd86drtreb2rq3hV0xiVQgB7&#10;/mGX8TCcn8O4wPaiEGncijT2WyeN5+rG9NXNEYRjHI0fOhgXTWNQ3gbCqF6kcSvS2G+dNJ6rpzFs&#10;cAykMXR8CWorQ637JwlpnI1KzYsHZi3BOxhpfCHS2G8eR+MhykIaZyNcJmZ/y2EFkMZO28XS+KGl&#10;McL8Ee3xImlcYYPembRC0rgRuJ0CT3sgjZNreHL/CvM5aXxhFk3jXDJ7SONGpPGadejpA5n0A4Ww&#10;LsfRGH1mO+bRPQ1UkMZZiTReWiaNE4s0XjGPovE5bgwZf2fSCknjRsXSuMwedjZdIo7LpzFmfIml&#10;8ZhTQRrnIjiNcR2hxPEOcvhKGvvNk8aXZqcijTMRfIRJGjusI0wfb8BQw4k0XjNvbHp2nCZpnJVI&#10;46Xh4jpYo2NN41IDx3gaw897AG7SMDa9HBqTxrmINF7YLbCHNTBuaAw+Cw0l0njNOp7GgNqTxiEC&#10;sXJyyyH3JUUHK6iHkcZb1knjS7OkcXZK8BZE2Iy/QBrjFtpI43Xr5dEYFTIjjbMVaby0C6w5MO3h&#10;DOPycEwarxo3te2CMWmch0jjpd0yafx0UyGtI3XE1ps0dpsljXNTyTRGxurQNIb23tJonOC0B/iz&#10;G5oVbGncSWNA9TNpg6Tx5R1HURNKNETNK9LYpVJpDF1jII1NRBrjaYzqYGga431SNI0LS/FORmNL&#10;66RxvsIc90Aab5onjc96DjTG5qGRxqEijS/vuP2dKXQHf6rBVCY9QSrSeMO2ofG5Xdy5QbgzFnUi&#10;jRdQQ5HH2m7JNAZvW0EqCY3RMylsUrCZ9Znh85magIdJHo2QNC6Vxui8eGimCTyNBScojYFLhKXT&#10;+HzePGmchcqkcaF7Rkljt8qlcQXK8cZN0kjjjAWkMaqlPqFoXJ0bKQZs0GRm0njDOIDGk5l+ITSe&#10;HadJGucliNOq861GkwfRBWYVxy2gkMaj0tDY3vhNhQq8OmZpNvYXi3iMG+cjHI0r3MABROMpjCE4&#10;Jo09KnRPTFWhaOwKmdkkJl1mO6EGTFUujbAwGoOW2JA0xjSh1DRGrvtk0RGkKjULu0K1cWBKsNu0&#10;uXeqbBohaQynMaIJTaLGcxpDFlAw7X9ULrn3IpWahV2honEeZFoUQBpnLASNqzFufDO+qc2WDtio&#10;7iWMrcrAZppgwyBQpaIxIDZUIU4e8RHToAA/jF86jU+Hw6vPww/3h8PhI6hCflUQGg9Uu0GduAsO&#10;I1zAGLOAAvRJNj1BqFR7YsAJkXAaG5SwQmPTeSYkTyNIQhqfahSfBhzfNz+kxzHkEeac8qPWOPBd&#10;wKwQXA6pw3oOHUEq0njNrGkJqWicTyOU0fjHp6v6v3dv+x/enn9IKFSqYauiaLzWTI0idqSxR8lo&#10;jM1CS9AUY4s4+k2/bBo/vmtGwvevvzQ/kMbqAoyz1hPQ+OwWBBxI4y3T1tZBkSfk8HW1lQOWYDJo&#10;hUIa/9QEKU4djR2RisOgr43qXyA+b2uP1f81tXvbfHZ2b29r8nztfj6a1bspoGZabd3ObvUw1NP9&#10;eTTzS1Pv28HurZnfq8t62/kb/XkLrPfFfbXz96LeZv3o3H8cn5Ht8NZn15YDgPa9/BRKRuMuZDwG&#10;jmdLeqkEmVB4lsNsn7yTcTc4DdOq9s5sZmBSVAbDEqESBhOwWzTsW6L1ejJ+BjgvJoNGGELju3qM&#10;/PjuClgrl9AJD5h+YE9jR0j3UtEpeqSxT4XSGLQMMDW7yLWMLSMNjaG7ebQKiFTMgsjpVCSNL/eW&#10;YLMwzervpDEwJWT/fiBVShpjt2gYN8U2Y//G0D2XVcbk1RdJ4ymAL8IWiZRiNQl1r89Mi99YIoGx&#10;2ahkPt4hjZE0xgATanxO45tGdkVcVBm0zQl1AmKYAjLcOjSfEo+Nz4SATuCM78t5kGllOCmN5wMS&#10;K89DuYMVKlHMYdrUOsT4PGrcwthwcDy3hDoCAJnirVfI7o9d4saIJTY4je0nnzIYG08S4V7Zvx8I&#10;haOx0+fIrGDr3RkdjM1ofJFtDKJxZqmW0p3R910aRZ9rfDgcdoNx2TSGrmwYlVOcV9LpGdHYeprW&#10;ho2rG6twgitQQRpnIkx4pzju7EtjxOywghw/ghKexpAT+ZyJnNbTtIaWN2bIdFk3D9rntoBRCI0x&#10;wfYVtsESgyEhBNsrANN4di/7TlbIoZq43lvN/WFrfw5jqx2nC2f0MLbpqw7r9gNZ0jhImGD7HjQ2&#10;XNlYl10/AHplnIAWSmPAci8Ax7NVWSscu5qJXTxB0NIh2aL7tsMSaYwNp0F6gY1lDYwxHcHCLfP8&#10;OdJ4apg0XrFu7ntH7hBpLFCRNHabR0QQLK9hda+fpVvGOCNp7Kex8QgQTGO76G5aGhvGb6JUBo0v&#10;F1itw2mLmBRy1xwihGBY0CLP09gtc/CMyz4l4BiTKPa0GLwC2+HMPiBoZhTdXT1N08o1l5O07s97&#10;NsQiaWy9uLF8omdIY8H5FJcKaVkLGFvD4WIYONgnjUe3WBfgyGGJNy1tjRZDAlPTjjIMZwxxKoLG&#10;oKXPGRdM99jPzF8q8Omrh3HQRVx2XfOJs2dS/pJpvHprkbs3U6xhBJUhs26443TSFHdsiaRxH8C8&#10;3EeEozGyfcYXtUFjTLDO7JZC5Zw+VwaG1+8tcPtmijWMXGkMid9Eqkwam6/td7s6TbHjn33mTGNH&#10;oCKRW/LHsbvqwMe2SQGYRVksjYXW7XL37fNYglQCjR33xnZ+2A+NUdixmO2HwVhf1uV66TKijoJD&#10;STS2ndhu3Vvg9s0EK8rI1o6JtJDGa2odB11qrjoYY2hsEXz1tx1HOkhM07o0Zr68WS6NUXFGl0fs&#10;xmqgKIhidBC9lAyoPmkcrMZxgNWkZYR0dk8iU12qNDR2pYNENK2FqaX1OL9k2QlkSkjji7sKzH2w&#10;SgdeaYU2rd1dAOZpsltLLIDGI4xtYzvLObnpPfH13SDT6zC2w7Grk9n6pVwaT9bw5l6PXMfzwdhm&#10;hRMUBXFMoaq+nxoUsf18ivbMdKxkZzVWpdIYmvhjUcJ8ySduD8VqnGKLxprCnJ3MFMfl0ti7Bm//&#10;eDIce4BauWt5oa6wszFa0NjXzkMd40nsifd3nEhj43bqsr644ZnS2D00tqRxnhNEkUBr8Fgabwdg&#10;LWls1FwEs4VYx1Qgu5HKn8bV2W2W/hIsFODCdZHB3Im2YawojTT2a63m5g4xa+2oVq6hsUVczrEh&#10;IMYxK2s6cf6OVCk0bg9PvTEbkSSmcdzgeLWqbWtyNlR9YZ4Zop1jMEtKSZSUxlb7oyW5CSbZ75NA&#10;RTSNnZVevgLVxC+TGttNd8JVDI0Xj8esabyAcUTgeKum3nGDtjTxUvYLpPHqMTbh63gSXEa4RmTe&#10;JAOtGhbx4h/e7mboa+OR6cxTGO+P4+xpPIPx9I4Ac+Lji7gMMkbMPEUwtsCx4lgiq7woI7sJZBl5&#10;EpuNLiIdjXtZPLxFkfQov1wsyLoKII2d8tIYmRQfXcIWjWOiBxeS0FhUnJwMsKFatjQGDeoVLs9q&#10;g7GmqZiskqysVts8TEhjkTA0lo0Dwzc6FEhjVQ8jjZP4I7KI50PjldVqDI33aYq503i6pe2COcAd&#10;SrFFXJh3wFJqWVDR6ub6egPGkvKQPUxcQqY4BiWKgV2OC0r7gwnx5qXrmsGVXxl9R5k1UPY0nvrL&#10;7tDLpDRunyOXNz9iZW3ehh6q6+v3N9GDN78Bsyw30lhg1Z+wGM/MxrYrNcEoI3hxDGKIed0TKr72&#10;Y5WNM2iDVBCN42+DyKpFEZuBCqnlbRh3cYpNGm+Wt7Yw4+pmoOltnjiG0Fg0RIspw5WGdu3KFDOg&#10;ceU8lTbAfGIaW4aj40Ua295ph30cjVu719e+XExNeeswdnSzl0RjSc1t/LGyWqUuwwnjaxMc42is&#10;h3FU7W1zNaKVOY2jEwX0Vg3KuAxUBNN4a2jctH8hjdcL9Iedvd3MYIeVupr7SFZzE3+Qxpt+jnWL&#10;kMa7NMSSaWyeWOS4L0b7RpehBAsad0GKa1GkYoPG3n/m72YWW6yU1dxHEBqvpA7YHE7pihr7aGxQ&#10;+ZW4scJ6CIxjaj/426rnR+ol0ngFxjY3ZTEqCR1bbgUqahRfX1ciGK+Wt/bPvd3MZKlcV89dJHqb&#10;vHpDnj91YC09JmrXkDdubLhBI7LWqWk83dIdZ9REedM4Om1LYzUmvrtegNNyfApwP9ZZ77+iAlf/&#10;vU1orVwaS2tu4471mxnHNV9OhdrrSmiKjQsffIvriqj8CGObk0Hi9AJp7GvunlmiwWo5jMaCfR+S&#10;AsNGJKh4YGY4ltccHR9VlYECZkjlUZW2qj1pLNLW3THNuffF7EzyPEPu9mbb9C+cOOUtEd8JVCVk&#10;hWPMYyTU45a7hkLrThrD9PJovLpgZXJimed2q81ut03Hq65X5CsRjoYXQmM8deRlqEtADuxRj5Cw&#10;2pv1T3tlTePNu2OVc3++KRaluFecF78K3o8xtxt/9Bq+E/hjQ1FmE0gVyRTHLyNobLNtKNRsmPGc&#10;ady1QYstMQYqm8aoPQhxhRjlconMrGdEiUqMQEPc/u6sUj090jkHNXBVl4Ft5SAa459Ry3KYUyEW&#10;gMZBd3yXzFppTWNxHIWGGDas5NZmg2MId+I8bpAaGV71Vev+dggaz4fVfplvfMO48bYik2hDbUaX&#10;4oxLqa0Ka7rCNFGRCdDgo7F/CfLl0lhyNwNXHDbsRtN4peYi24HpbX3h8tqTxkEC0DhBLpdwkeCZ&#10;0DgiUW8tPS8THOudE5m3WK3saFOU4fr3m80kcg1yrSEmmDKEPUxIY7Ekt0eZtR54x1XHzssS3DKh&#10;cSyMw/HTZ0sHW02ggNHa9hhtE8YGOHavI7s26Gusrl9BLI1TTNKWJTFuLJQIMdA9RPE3+3zHtTQW&#10;V7XS8HhRZjSNg9DQ1zv3wXGIc0LdMfik310ZVYZvaLxx9mpc6sPONA5Nt+yqrB8sQZQzjW3vgdRi&#10;dDlSGq/blNdVg+PLIuNhHJwaMgzW8o0chzknZspTNe9xub6OjRx7aNyfMOW1HZ+vGLGMl2KSpiqK&#10;NJ7J3Gn4xCJPMZ52akRjTbTiosjQyM2aTfGFDDDOFsfpadzE0ptT1jZLDphXtWdMre6kj01EW2mC&#10;CWhsndVMGs/k8FpckvbGsCR26WSlGLfx3WlsweKFUfl1tCeKxa38IBVCnRh3tKZvLA6rXrPdBEKC&#10;rEovwV22QXK9VQ8ljQPkhvGipRpNULZxZr/tdc2iqsmHhiqMaBx8IatLVnvT2LuEt+XrtYW8LY+L&#10;72SQy6tu5O2FPTD1IZ7GZj2UNA7Q0mk3zoGDySNR0gvMdxSZ0VixA+QYXIbQqOI6hnU8vdUUWo13&#10;hx57uenywJCTsJDuRTFxoQoIjbezVwQ9lDTG6cJpw5JwuTRe2DeiceV+d8H2RZjR2H8l64PI9Wm5&#10;Kq3QXGu3MZjGBvPxuEJWdtys2tRdg962cGhMGu+ludOaO3EdQ+P1eyCaIcaF1ZYF2NBYPi6+KNMO&#10;xis0XvtXW6czl0rjQHcoFVTIRuUj964EVVdo1Wy8ZBJIBClbGi9h7HmNjGwItQWsSnC3hSWtWBfj&#10;WAdjybrPsswEaNhK59pYsdoRx2uLj9tvvgpxx+iV6kE0Qg5D/nojB9I4euwhGXWY5jWTxme5aOye&#10;Z9ncAgmOQ4tqq46jsewtpZdlWsLY96DaAsNGxfej8VocU0Bjz0KeLFDh2Rsm9c72sENtUncJAbZF&#10;VmOeUJOixFewQ6RMSuPT4fDq8/jHVh9hlWrkpLHzCWn1QDSKTC0N9A8SFI27Cb/0hUxHZQnCMIjz&#10;UqKjQ7vheG1oHBzUksLYfW6C1DlRT9nwnYQxA1dZlSUt0fRxki2NTzWKTwOOG33/8BZToV6XTpvC&#10;WBF+9VhzymZw7Bka911Mak2ziNfBWPpGJiWNRaO0qV3FVRgFAhEqgcYe70BpvB5ND7Ut756x9dd5&#10;J3nzk9H4x6er+r93EwDfv/6CqVCvhdfGeFrI4DgHGjtsm9D4oYOx9JVMR00Ba5vl3HZVFxEznoIq&#10;YiEswh0PFjSOC0CF0jj8ESWtssztBnnNCmPmktH48V0TlpgQ+PHdFapGnTxeC6OxdBwoiL8GleVt&#10;RwaL733/1VJT2AMUL95bXotBZHofGm9EWJodxgFYUIwAZW8CB9A4NPUBTOP2/A5RS9xoMErvpG5+&#10;Qhr/1AQpTmca382HxodBXxvVv4j9vG0+a3d8vfy8rVVd/P64Ye/y+57P2+v31z/fbn3vdqP+t65/&#10;V9267R7V1+/0R1X93H0KrvNWbr/Gzp///PPPMru14YvruJXUf/P6fH5Gfq5f721Nhp9vnfd5rZ3c&#10;yq67vo81fGq3C/xzlLa/2X1q+09dTIC/K5/dpvnd1o8QfX2/Cvpn7Y8//0d//uc1jjfbbWD9vdfl&#10;tqP+FEpG4y5kfA4cf/+wz9D4IejsO+Gs/Lo7zHDja0mmQvJ132FMIo7vdmWKvnrTHfq132GdLqsp&#10;tJEKspUnHesO4aQ8ODq0mrQRmPpQhR+TL6hyc7Ld+7UTNmT1D2iSadtfGI1nC3oI6dwWm1neqDvL&#10;MGgKulHYShu1o7FyN54ohtmeMfM+NFSxvYQ3+xRaTaGtVBARjRcVB9A4IByyGZgOTUQTBcvCYiv9&#10;OaN159z6ZkT9A8zZKyxScffmG6xGjZQnPVo8D8U01pa22kZjs5TkHXdWpDRq3B+2KyvhIj9zi2nj&#10;QyS3JLfNx0gQjTVZMuE0lg2NA2ksuKMBNBZGjUUHjcbUX2/PXkGreDsGKvQuky/hCR+/OhqvN9Lo&#10;nFE1jJsihbOFthPcBKZVyLquoAsnx/H28DJkkU37gA1bOY2ncfDKcuhCnuBCu0U84Q4n73wzMHKW&#10;chNIUIZbB2egDGks7wXtcYORpSWnsTxCMSlSkWNyE5rkViyNJceJiWLp8w150rukgXHIAHzid5FJ&#10;uXFRtcPC6Zu7NtdKUN4AuUV7Be3+QIeN1Y4zmZ6sv8MxtDQ0jdWS07hLtBKmFvWmhVegoHFqHIuC&#10;MuqnkxLGwm+HhEPGCJHQpsx2O+IOCfOZN/XwXeleJWuB0p3R993O6B+fmvFx8q0fvZ+9Lcg/m5AO&#10;A1UjTNWujdXeFXK+Q0zN28qr4iCyIOlgWnwFg1fCj+BBSTy+1LhDRWPFIVDhwWmxTZHtSpJS4bQu&#10;jZrJLy0wDXutiFRNMMtTg9xuCRhjSkcL4tHf1s1xGVk1HUvjkLixggw3zSqemA5HxQX01TbZcWMp&#10;Qc27tD8deTQ+DzoESlOIxqbI9lDrgC0rwkhF+HxBelfXinjJNPbD2MuFGBqrdpytF6fvDpE0Vk5s&#10;uxLl84V+YCwu4Ki9gNClH5wE62Dd+r6KxnKXe96psF2EwusamyLTChqHLG7GhW+2SxkJsDeOi6Lx&#10;yqghPACraUlbNyegO8Rtbw2hsfDr1fmV72oaG9c/IY431/A06VbnEKbY5SONA9aszEKw6syHFDSW&#10;Txi0sen+bdqrDTFNE8yQxh6frIcwPWNMEI19ceoyaCw2PYBBPSopl8aCofFNl/gnuTzdXKHzxU1o&#10;qB5JY8EygPoUQXmV+4dUYKKJaGR8vRV9StIGc6Sxz2ur0AymmvJWr92bkO7gBLsybqwb1+torBiT&#10;jG7RLUIanJNoJxGNb2SbdMNorBwcqKMhOqNyt8hboT6crgwmzsM3208S0REAKfKO86Ox3yWrdyR8&#10;jNkuVimQ4y3NbrOPFmcaHEtprBrvjMbVfgiY3QIlX2aQXZ3q8TTcyTDyGMI4Yle30rq4Lcqz3h+0&#10;o29xcAjfCouhcbWesx5DtRE6USsFG9v4VekgqtavXePQhBGur98H5P6J4aMzm0CiyVT/7JbUXzdZ&#10;6AIVwhcxzUtQLZwqrGps62m5vdNmYhs0+K6HxdLnK7wZZkdjb9S4x7HXVY6ZhKITDA/f4JWCteLW&#10;U+jCdoteVB9D4+ub6/fvNdOGo7z2A3rkdvES0aH3tsjple5+Dg0l4EGlgDFoV7f8hoaM5zVp2Jro&#10;TbMGcC2dG6ObYX409tyL7VYUReMxlyscD2swVsZYsqBxOzJupA0ci4OkYYtVQEnXGc6SVRy4Kquk&#10;sbQA7FKberX34UF4Av/c/nYB3eFw11Kfg9thbjT2xymgNB6zBwA0rjbWZWJprNwB8qvc6vX1b3/b&#10;0Fi8NUxHY8VqFWlsVIK4AHVwV3NDA2gcFKrYnrs0KH7//lpqmjQW34vgPfDdQz2Sxv5t21vNNPgx&#10;MilB/mU4je0770MiHIsH9XIaa2I3D3nSWDemkdU+MPnGfPFUS2NwO8yMxiuz/W1/LVaC5Z2gbUWq&#10;DAI5+rencMGPkRApaEzNk8sAACAASURBVFxdv/9tA2NdpELcezWPv3xorIoba2kctNMdU0DA8qD2&#10;LYqaCwXRuGppHDDshigvGq8t0un3wAfcbGWEVFZYi2NVZrluzCD/ciMpjTscX6tgrKHxxtqmwzBc&#10;8lHg5ENSceT9RBWgjyZobqiaxrrnlNh8i2ON6ZdEY6m3Ra5SWevyv0OLEqS3rd3w4PxOfUawnMZ9&#10;rol2TUn5DFRYhks1wlTUW0sdzdeVD8Dmm8INPfpogqClz6zrAjialqiKmIk9MppGKSsax0/Qj6Hm&#10;VK8XWJQk3awkNKZJilfjWE7j6aRc+A+UNB4KkVlGCxNP0D+g9HFj4T/o4mXSQ+JUAelJpeXxdMVD&#10;RH+QDGZM/wBtiTnR2CBaGkpj1au3liWJNvIrcKwJvao3dSuhow3Yae+ielUJJsxam84l2oCZxv5N&#10;v9NdeiqRMnm8mvxRlmyCWB8crSvuZuBBhfbKiMbagNmmqxLSWDY0LpPGmm0xmqPsp2VkgeNnTuOB&#10;wwAaT2stvQLdOds4Guut41piTjQW+1roqoJoHBbxHhqStM5dSdnQeIiCZEJj3DbdgmmsGBrnRWPN&#10;o/W6e9uY3DhK+dDYBsaBNI6MG6/+s+4+bzTRsPXHSnPs61CSng1iQCjDdVUlezPeYDubBqghJj5u&#10;rJtJiePGehqLWvrZugaY2uURzf7/9ojUiHQqOz07GuvT1jtpXks7L2ajpEkjNbF3aVz61bEgJRs0&#10;gFCF6/rhjtR6TjRW+V0ZvdEOjjVjzO6oB83reOWztBmORca1kzTx1x9Urbw/T1NhG9YEc6Gx2Nfb&#10;d2V0loo7Sh2lAWrp2K+SGoxVgFcUs3L5bbweOoEC9dgmKKy6VupYug49mjGmciKli75WygENsnuq&#10;4nHtcdXK4BBG2dBY4jbhSEq9iyhAYnaGzcQDao4IJmilmTU3Z2dJT23vje/fBEOkpbEydKxdB1Al&#10;eWuiN31AWvwPoDRW5HFW0jj6qOdOYxmMm6NIBS21TBqHpoNMy5GVsj+N22HU9XvF4VkPcBrLF/GU&#10;0kYqVGcJ6iKkYxeytt2+QKpZeNGsg+dB46o5NVZ1bCxp3Ee9ZLsYA46I0kq+WNj2Ae3gWB041gzB&#10;YW6RL++3N/N9LkvZ2MaieEQ96LNf1W8PuNbsR9csEMrfpa0zHiTF/v+b5jCWa9J4kOgOdm+vkrWl&#10;sE2dgecbb/0L8VafgHSQvsaKNLQjMJ6uobHgPb1L69BGGHzZmxUXmR7DCMMRU9LQk4LG7RE5mpfu&#10;aR6uQ++UVicLGtf1bY7wrh2jMP7MaSzyW3fDVQeoasJe44Hzoq9rMjf6HqawqVzK1hyVr9sDJfvi&#10;xLai4je6DakF01g29Turne5LhwaKCGkTqH+vSavX0bjSvdNWF/AWf7eT5tzYlsaKnIrnTWOhp/uN&#10;nZoYrOZ+3whe431p/0k0rh8aq8aqoA4PQxe+vlE8SJRJpLJ6jKaVERZVAS+HxqpdMZr1qva1Q+8V&#10;efUy4+OAXpUWrAt4K2+P6hTv9+9VGW6kcb8Kr9xMrsn9ublRzOJUQ+Nh95MCx1Iat8+nLjlB6Bsx&#10;jadckNVGvetM/uXB/t6tMEgaGk/T0+1p3A45NKEKofFuqqPYytNI8/JyNY4158a2q48a48+ZxlIY&#10;6xZsW9OaVYjuJQDCQIgCm01DvRYOXQezB6CkLr/Ew7YCduKplAeNK12S2IN0GW+C4fFHYxrL05K0&#10;xrWVVtlWJpm0Ug28lTB+zjSWLeGpz8fRDI7bR3sbUROOvhVD4y6WIF3I7g1nRGN5B9OfWKvtYdh2&#10;KK+4Lt4tTaq4sCn1j4bGD6obqjWOobE6yaQVdOcXrA1mQGOJAzoa6/cvKiKk14p0Sd3QWNF/daGK&#10;vvFr9tkrHlKTofELoLEGxko66A+2G4qSGEc+uQ9KGqtmPMqYtK4ipHGYxDS+1r+iTcMdxXzozEwp&#10;jTWz/Vai1jRYlueCDCEW+WCNNF7UWz1WU02b5WY721nR2H6j39A3lfUgjYMk7gVNVFe/dUsxONYj&#10;UxMP1NpWDF91oV2N1ydlyEyXGzdW0Vi1y0G7XvUAYNplGaBIhUoKGqufUaRxmKRe67ZuqSPH8k6m&#10;Sx5Q1F0HzADbATUHJD8oaZxbToUGmNeq8xg0W9om0SFj24tCIMY1kicz62EcGh0S2kZpbxor5nD9&#10;efBKp6mopjGsqfyDYnIbkCqtDd+ozKssa8wWOTbu9j0qA5lKGquGg+rzOlUvD1DeIUj8ZhowU2S4&#10;BjylpKZhKovGzekeiFCF7vmrR5rm3QXaYIKujaqrLpWaxmXGjceal0njNtCiMI6MSStfe9Bt9AM9&#10;pEKifQAVQ+OHm/fv/6E0H3jqNsHXtY9dbd1V+XlKGvdhTNmXg/Zea0zr4sZt8qv4Xzx/GqvTWB6U&#10;2OkMK/ZQZULjqtu3ojq5QLegrJgxkMa16oHxbzXbiOA0llek6l+9pbIvxeWN4phgNY21TVTZwXTH&#10;fGdDY/VrgVRbS7TTHdxzRHneH+zwuSAaK8Yb19fyc15I40bdXrn3AUcwbn9fORjRVn3Y6if8tg5s&#10;rWVpurGWxnLHBB0Moj2CMYuG2M+axV9/CJs2y21rE1lQNFa/ehlJY+SgHsfMnWmsWQdrcRwQ3xXQ&#10;WHXYib7uD7qNhCqy9Yubyi2EQvPi3ntUxlce+kF9gFv2bonqOAV8gV/lc9Upa+qHlMq4ugMpuilp&#10;HCANjW/kY8BOUkKoBjtBC2GK/RkPWhorDvk+an0vp3Fvs8xOoLqb+dFYEweRHkmrNd3FKVQvYtKe&#10;sKgOJwqnfzf9kZr7L+LtTWPlq13DDvfYKAO9hhdahGIZT7lAKLevDFSQxh7vwGisTKpX7SNUZZBr&#10;4xTqdTatyxWTy/a0eW2gEqFi4sYtjuVfnjluvRA4jStta1JHjoOWH6SRY0EUUz9haO2GnAO1f0PU&#10;vRm5qzmWxprDsbSJ73LS6971qTwMW0lj1UNKsfBCGgcLO1DTtiV9iMU47aE3m4VXWjAoTzLMhcY3&#10;qjdddzVXNhaNaVVLkb7KTGt6IL3sy731TGisiyOSxoGCckfVlMJOs9acHCSxmoLG8lyNbo1cu7Vy&#10;/4aoPdr1IcWSknRSLn6VmT5eFvAY0eFYblub/R40N0aoMBoHzPcFpYTcC01L0s3hdBtAFDTW+r6z&#10;LFg9OSqMjpbVL3wHtUDl/ezf5FIsjaUL1tqIXMiYXhXsk9t+0NI4CAAI7U1j7S57xW2ZOM7q9JNj&#10;EI3Vo6lENJYtb27T+Egab1VdGX3VN3Kx23VhLY1jcKEEOI21hlEqiMa6A08CRmwqk9DxjhrHuroL&#10;vVIJl33Uacwddt6rso2zoXEVktyTCY1H25slKIcdQqsX9nXzy4DZpbgxSut+JI1Hn6lekKVP51LZ&#10;zIbGqhMvdc7vXb6FzAAat/sQVPuiwTBWznWkXx7rLsdx4G5x0YN7GNVvdyPdrs3OnrJzQnuQ4qZW&#10;o2T1BkpK49Ph8Orz8MPju8PhrVUNdIu2u9I4dLQtDL8uC7KcagXQWPiCyBBP9+PuoFUAiHCzZlX+&#10;gHbkrRnD9j1IErHQtXTxAsPMfgIai58kwnEeuhEKaXyqUXwacHx68+3p+wcrHGsOnQ7PRNmVxqrH&#10;76wgOxw7G9KmeUmtgzytcoejFHMBYozTuquW94OWqqXQlNBY+XwNo7E6OhTglmdJ4x+frur/3r2d&#10;/HD/+otRFWQ+bu/GjfYgNG0pcpvKsZSuPaWi8ea+GEkPi6GxHDw50VgRaBzqDqKxanwwho1RNNZu&#10;CpVHhwKj6eIZw3VJNH589/FpBPDjT583vq6UbK3qRnVH8qHxQJ02hUBdkBWOPe1o1fw44NGZhuAY&#10;3Q80jg55kiSgsSTu1MeGVDCWjroVZxdoaaw9xFS1BjmSZXcYS2ncAvjU0fj0+m8/HA5XdnUQTidu&#10;2peUBi9ZxXMtiMbDREhzmG8eNB7nn0rLioUAOXoyorFmajtWXvfwFtdF0ySrIWz8sDGwD7ijVbuI&#10;Jx0bhyyLaLyi60BdtSU1z4TGXci4DxzfH2oq//g0jRuPwfOvjepf6D6rh/azvl7f5+3t7c8/1zSr&#10;P2/Xvtd/Hm+X5Uj+3ernbZC9usL1rf65rv7P9Q2/FZV3PJdzG17f2eet2/+3K/brejf+3rJ/e2n3&#10;Vlyv1v6t6Pue+tt9bl7n3C8//9zc10p2nUfpfaz9UTeYqm3vovrM2/l6PxLez69fj/r+ObHf1n/T&#10;H519of/Un8dz/bevt+2fP4f4Rf4JpPGryUDZRoLI1E1z1JL24astRLrMLDI3Gq26dC75WYb2mdLe&#10;p/qKednINWYWIh8bw0clWYyNR5OhU4atwJNo20rgHe1dIpnyA5ZFPAVIyujefywIseAbYUCkogsf&#10;d6Hk6OITZLkM2gyrqYJpykig6q1DedBYxoQoGqtf3YoTOG4sXt0XrbLNLIsvQrhDP+yOVmNu+mbV&#10;Aza0KjW9hO2crf59DVs28W0wZBWvg7LNWl5GNN7qAqE0Hg+PDFnE05Qjtig2LyFCBI0recZxVjTu&#10;znZVrrUlofHG4Fi0DB6RCjmcCJ8VjbcL6d4IttU5E8A4JMPt+4cGzaaRiu0nWHXTv41TMFrz+W0d&#10;PBspG+pTHiamd99FGEjjUNOqrIrQQoylHRvLvw6ksW69TWQ2JBPy4WFcwhOUAVijXilCUEqPFo1J&#10;kEJ2f9y/+dbz2VIbPrvpXqMW+GzfKqEaXxwrNysPHItTaJwlGSeD2FoPG0m1KpXGuijFUH1R6FUb&#10;N9Y1yggay7Lnxn1+0hJANFb2oP7VkiqTGEl3Rt93O6O7VIrTwTTDrZPgCRYH45UihsDuynQldEY+&#10;wFh+8Ff5NFadDxBZfyvlQONz9CP8KRW5EBAyr2xNjw1cAWPFgEb2RUcRkmLqrv9+I3CcF40TSLTK&#10;FrKqtF1CNbwhXDE01tFY/npIwL6V1aYUZz6CxsGZAxBlQWOttEOEiMHM5qpLSL6TcTtxFSGq/MZI&#10;LBWMc6Lx9uqnoDGFgacKCBuv2XOYFkeOA0Ii8kBd4EVoTcuCpOIxT140Pp9YJv0HchrHYkd3ITKD&#10;IrOBoW5x/Eb99NPUfvPM6kQwzorGojuuvA3CAoaFNq/h8PhoJU/98ZQkmjSsmYxx+kZtQ41qOliS&#10;vqBxQ6U7PrK7AFXgWGM44kIk9oR2w6JOqWi8UdDGITKpYJwXjWOXhDe95v/HG5nxMWPAMe1HRmN1&#10;KZuWN9yyEWnU1lbkGFUPy47GD9JssWn9ZfMFHXoi1lDl9oRmu1orG0wyGsfk/qXINO6UF40jl4S3&#10;vbaG4zXbBmPAYBhvzrM2/BI8YRDUOTzMKO9hifqCDmKaI/mUNA7Pvgm5kG17GrvaBiNf7hVdgLsQ&#10;QVFrRSRjcXY0jtqpK3DbWqgi5IZoxoDBMN6NxhEef+Y0Vr0dT0djRWp6+IxNZU9uVt1gINH0kF6U&#10;BYyzo7EAx55viOYT1jS2pI6/oK01iLVkkDxpvHEvVfU3ko7Gmnd0iGn8MA6Nd6FxxCRqUn8AjUfj&#10;si8GT2Q1xiDKjsahOJZ5LXMaB+4iXN1lv+kYfypLzGzEDMepuoOSxrITeKZXoIiRxtE4FMdbnt4+&#10;8UE9TVPU1GAyFeKXF07jwNix0Gvr5Am4I9KlZhF4ArrX5ltqIoPpocNug4GUtP420nVVzUNWTuNq&#10;3BetsBt7Kdv25HaVMMZkeSvHTqHjDYAypHFQ7FjqtVXyBN2SbRyPFV//ZhjbtmgcE0x/2DhlLW5X&#10;iax/JUv1hB9fJWZZ9BgQNicXXYKqBHFNYTRenYykhXGWNF6ZEXk8J89BEb4TVWNdMQPdKCekDDCN&#10;AwM4EreQxkEOkbhmPxprC0hLY0dxrVXfmCMxjLOksT4RTeG1EBrHW5S0pcB4yMae1HxpLJuSJ+sQ&#10;x836Bmq8AmEoXW94IfsZoPAS1PUVdp4Hk7ixq7wOxu6swtQwzpTGyuak8Zo9jU1Sf7aKWcdx5DYi&#10;9VxEZDxyWquov43iBn6CSzCmcchUaqWAyJYSuFNI2ncE9mVXcjk59tM43aaPUcXRWOv9ONMy+4om&#10;5S8kPhwSVPcN46v1jpo0iDpXyg6xO42V2xwC5lLRIdLQluItwGyxV34lSxy7U7zTwzhXGmviu8pn&#10;mHoWZxNPixoZ70fjmKntap1lXexZ0ViE4xC74muJpnFoiqjX/v409i3j7QDjbGks7xtar6lncfB4&#10;mqgQf/+KMtsqZGlTYHwD8llFjTeqe1l36Vfn1yAPkqrMyq9lxesmGaJF0NhVZh4wzpfG4s5hRWPv&#10;XU9B49Ck4K2GGtvH4iodvDyorL6NpMt4SjhUIn/ojQdFtmKHxgHdZ92+qUukV5JZiOysfGksRITe&#10;bcpxQ+QMzuoinAUEDkiMah9L4zzeDCmq7kXNQ8O7glCF+DCisHUGb82jE/bDWqLpdEF8JVnNySbK&#10;mMai+XOA2yA03iDPxkWEDr8DBySayq/UOtIp29xJ3CdyoLH4MCLjdQa5q9dwHFCAfbTeYi5LGi8E&#10;mlB4hw3ufoAeNMSMvgum8YPgxa0vj8b9CxSVZkUXYxLSEntJbD9LGu8E46xpLLhTQW7zDY6dNI5u&#10;ptu9N2KpbQPG4sqH9InIVm/lF0MpcBzopa1/ZzY2dmYO2LzewvbRvQ+N14vdC8aF0zjMbSsLYo5N&#10;17G1tYrteiPHFu4hjTdqO6239JR5x0Vs0ri6vr42ScS+sNHH6WOjxmIvie3LrdksbwrK3WHbR6+s&#10;aQwK74BovGZX+TZqhXkb9/hte+ETn8m89fqMLGkcucK/9U+tAhWXJVXr7+EtgMZix8cu9OzG4txp&#10;vHGvQv2myE9QFeHF8epbtyLNm7hnJejtQ2b0EKS2fB18QhxE0nSriD0aG/9SmlOhjtkb0jgEx/E0&#10;ljueNEYpIY3dD1+LfX5rL9fRzIqANPaHWbwnxMXSeIMPu/SKbQ9fznS2ALG4iPWvC5Y2pb5ZhCrW&#10;bJvQOOhW7kZjX8k7wrhoGgf7zR/hjS1DFQRR21fi2ILGzXtFYmi8mmqySuM9eoWMxhOH6PNlVr+9&#10;8XzS+WaJYxsY63eWJKVx7FwzExp//3B48+3uar+6uLRcjDDw2z40djHNpBt4ZAH6m5rG104aWyT+&#10;FUjj+RhzExGVqojBJTYb3hcWqvpWRtjbuIY1X6zZV+FY8L1IGu8J4wmNT68+37/59v1DXjheRL/O&#10;dyRi6dPfnGLvjR/HzkP7TIx7lghNQt431+/fOxf54xcf2xf6ZQVj2TJe7e4hC22Txo6rWGN3G0q/&#10;Cd3XtlHQQPpgg6uXsBqOi/V5V4LpIp6v5Dxo/OPT1VNN46f711/2rM+lZh6bN/4Ivzmbk6tn6cvw&#10;Ys3CvKcbRO1aWat3C8yaxo6/Mlh8XMut3alTiHB8fl90CI3XQum9R7bMBgWJOuNOfxs0w9WwtA2N&#10;hYpbiNkVxmcaf//wsaXxKS8azzxmRmN3ezKhsW8/d+WYlVuMvL2dzITGXaTC1WrjabzKnIxp/DBZ&#10;2NyaPkNoHBYkMqSxc6PfSjZINI2Fw2LtxTj6aiY0HsbGd/X/c9KuNDbc6ufITTAZeENp/NDA2E3j&#10;aNMGh+0CJItVND6photY+ab7MtZiN20bKZPG3qT6dfOiWL0Cx1Etc18YL+LG94ePO9bGoWWowsJx&#10;3lCFwc3xzfkv8/pDjC9t+zqZTcS7W8RzrP28bBrHbV9eW9jsPGICYyeOTWDsoXHYPGfbj5vxoOCr&#10;yZfGTU7F4fDq8351cesSxyaO8y3jmdwcD+ov+4INjX2dzIbGPvCAU6L26xQpaLyB4/4PWqPb5Zgs&#10;93quYI2XSWkc1zLzoXGmCrvHoVYtipCtEZqR3tnJjJYffdFAm8y83KLGa3UVOEV8GSuRY6NcY/G1&#10;KC36LYfCWFDLdDTeGcaTVbxfulFxbqt4CWlsE6h4cq/kLWBsN+428o5vvhCV37Zu2q7yZpKGMaM2&#10;IkTkEcTmLdpMADUXEE3jh5WYtLq01bKzo3FmGW7+DYzmNDZaxPPV2WJkLHyKhNl3O9qNHYsE1ewS&#10;Kvx1lVddeBnhOI6kMXRxJKzGEoeLdigGXE2eNL47jMpr94f3+R7rOMFChPX2EpP77l7HSzzeMQhK&#10;rwww9+0Toshx7K6wYBpHhojAiUNBNZY+/jyJ7zH+yZTG57FxdvJ05BQ0tqy01W1f1tu1phRiX/Hm&#10;6JdO43gvhZYSOSlxeN1wcSRsliakcbMpdBvH2qu5serxJsp/Fc/Ton41tmpL460mZgh618t7sDFp&#10;u0V4iyiIuaxwjNiBFrtrDktj1x3dNi+j8fX73/5WgGPl1RxnEZC9W96Exm2CW63c4sYgGm8n6din&#10;0JmYfiY09gdf9+4TQjdsRiuiNz0YuGY7E81wAcO13VRiX4Tj6xrG77djFbrLOR5nu7n3bnkTGt+9&#10;+Xb/9unxXWa7P9LR+LJ/4VLoolYgF+5wRCosZ5+u+puYzhTGQjdsruQZLF4Z+MaF40iT3uo7j8K2&#10;ofFD9b6B8fv3L4TGzeFtp+bUoMx2Rvue79Gewy20bdq35fxyFc8yYcOq/mLbu3cJ6TreOo6XZ2kG&#10;lHLpG8C12C0nu3eFGtH4oYkbv3+/+ZKqZ0Pjj0+Pv/vS/j8vuQex8Z7DrbRtmTceddvkLK1XOd48&#10;1LipTGhsEi81cA1sAcPRDB0v9ZPYF85FahxvJh1rLyfXuHFzalCTV1ECjW08h1to2zCPw3xsAYiU&#10;zhS2jSXNuYo8g1iL4+xp7Mi1FNm3CQ0FXc4ssrJ74zvHjZttH3dXJUQqjBwHprHfPo7zsfZF3SI0&#10;liAzHlx3S0lxHHcd8lh6hGvSJfeEv65B9liSJHnHLXPu3vgmGW53b5u8iuxSKmA0Xm8E8QX48nfR&#10;o3pgYl6U/WdD4+6lWutwCKPQGuIhbrdtK4Ewtkvx3gzWr5e9e+MrKd/YOsQzbwSmGRUO+3DDFgVc&#10;WHaywTQOYu91Cx3X/FtV19fOl1NNvyMrZ+nu0FOCxWXYGHUZDtr6sV1FzVnzkcucu7e+JY3/R26D&#10;48Ffs4GDOY1Ns40d9vGGLQpYPKCWHcE0DgLwuonWkiUaGG/hWHgdDhr7joeDrAVYLifHNJZVX4oC&#10;xsHXk1PYeKTxfb/t48en7EIV1eSm2Jw1PzfssA4oAG/YxP6qT2Ltu2fmOS1qj/J7uGrfh+J8IYr+&#10;OhZA875GG7IYYEhjZ2OR2l/z5eZ6adz15Ejj06vP7TuYTr5Tg06Tg+i7XXtv01QQSOPpnYBwwXSM&#10;s2XYpgDSuNMuNF5516el102sXhrOgcaRefD7t76Oxj8+vW0zju997/5oaH0a/u7xp6QHDJVLY1cr&#10;K53GUeYdoUbr8JOV/C7u3ty6tg9BcR2XOO5gbBgeAqZaGjaW1cjQS6NxsxGvRvKf+Aa8TTJym3TR&#10;KvGB9LC48bI1Wd8Z0zHOumGrAlZ8Em9/I4lg/+5w1kr3r3G8CmPVyr7zAWV7V72XYppqGfXk3hwc&#10;r/x93PVkSePmdIo779nG3ekVw0H098mCFK1gORUL9Bg21KV90zuehsaulCXgPsL9e8NEG3xY+Vvd&#10;dax6xMYzaWgc9VaRrWW8tb+Ou5x8aezd+NHFJoYx8d2fJD2UHrYWBmyn3gJghs3s4xI2tozv3xum&#10;kmZVxV6HoByQ03H7m9QFrKYUSvXMaOwd83Yh4z5w/P1DQ+27KY7HF4d8bVT/wvLztnZU+/P089bE&#10;frWw23/eGtX/FlPvp9YOxi+3TrtWfvHVuynYuN1A2p3gU3kdq/7uPo+R11O57R5x/Udd75V2If4M&#10;up5bS394P4UKoHH/q3TBY1hqAnKI6bZv9vjdaWyMHE7tPzSZK3RwrL2OzXJQTs9pHhU+E4m8nALH&#10;xvNIRferdAchp6ex2X1pd0dDsgbcNc87mflp7XVPGRylOVfg7Fm/O9duwq8qIK9tSFtO2A4eB9N4&#10;ML1/AxxofH5LqWvMO1/F636VLs2tYBr3N9s2MW8wDKr4PO/P2jw8VG+nsPGa/jo2yjF3en9X0U9u&#10;UxoLEitCaTya3r8Fys6pmGW4dWh+1pEKS2hO8yUt7zfMK2fDiy4A7MD7d4WFgmgcmWWF8YwzFS2v&#10;edS6DwRJx4GXU51N798EhacGzXZ/tFS+2zepApub8KJpPE/wniVhvywaB+HYnMawMwDyorHgrArS&#10;eNB9tzO63bT3dHc4HBK+Pi85jQ1vy/OisaV1nM/tpMdx9FISxjHz6FN7V3PbFBpJ49DLKZLGe6pk&#10;Gk/jUsb3G7a1xL0X3cw+3OV2yoDG5j43pbHhNqT1RVPU0LjEuPG+KpzGk7WwsmgMOu+SNNYUBNl0&#10;ahWoMK34ZuQY4fgex4aujtH5LaW/dFHhxIdQSISk8XzNytj23L717cbTGLJbvCQaq3EcPkIzNrhm&#10;3xDG6WgMcvy02P3b4ILG9y+VxpjobpE0Bq9tOqzv3xHcSkVj9DakZRgAvUXfPtMP4/hzqRkkvPc0&#10;vjvnG6fLlZAqCY0nQdJCaIzb6Ecaj9IRwmKEhm3mKW5mqP29aRxswkyLsXGGcgQTyqHxdPNZ2TRG&#10;jrwz6AluqQgR8JLMjXJeFI39zgbt/JgXmkEbLGoVD5GdgKYxcCM8jsbY6QgODfZS0TjmMsCJ7ziX&#10;Gz5HfM7eTKggjdPJlf9qjwZQ3BhI48vWi6Ux0noGHcEnDY7NaWzbyqdIyzKq5Uly2042jpiUZEjj&#10;7x+uxqMq8l3Fw9IYleiSjMbgrSWk8ZairgKdaVLNR5hZ0thjC7f1Y1ZmBo2QY2M0GoqkMTJh42l2&#10;RzPpB37JcRx3Gdjg0HTPGbj/RNgnjfNX1d8SzK420njbtLX5atLN8ugHfu1IY1OXo2hsOqpfwTHK&#10;8fnReOtEzX1VjTckybMdRmP7hMaEycwA1tvu0UXpWdIYFNWK7p8eZ4N2Rc+LzKAZTsbG3ZHzGaqC&#10;HZnQW8f1gZl9arEw9QAAIABJREFU+9tdKo3H6U4BNBbjOPYysNORJ9TQeJ6AGhtIDMk5NnoKZtAM&#10;SWNkotjcfEk0BnuFNBaUY+1yyCLeZQJq5EoAadyLNIbclOdBY4j1/p5m0A1WJSNE9FWkmI4gTJvS&#10;OADHkddCGut0jhtDmhNpvGUaZr0IGD9DGmMsk8axKoXGmOPEzuZRLbVYGiMTNubWM+gF63oeNMa5&#10;fD44jrRPGnfKm8a4hlowjZHGSeNBiWicbgEDNuq22A2gxbFZuD6Ddkgak8ZbprFeyaEXbEgCCIOr&#10;SNYQgWPjePsOZ68muJHGaUUa72EctupzaT2DXrAh0lhk2Win7MLbq5s/7AJEGbTDEnZ/HJe3gjSG&#10;G8fSOKtOsKXnQWOcyycZMgZb3S+9vb4x2i5AlEFDLGFndJptutimCrrdpS4RksbbxZRLY6t1tYcL&#10;u1i3Z9AQSWPSeNP2S6exAMcWV0EaT82NIo3zEmm8h3HSeBRpLDFsE6hYHnO8AuOYg40vap9DQySN&#10;SeNN29CaZ9AJNpWGxuA0FiB2ppt5DApwRI6BbieNdZrcC5unr8864qZUY81/NbY8tQ4lPaShGiRD&#10;JdPzoDHO5cYVl6ccG9I4h4ZYGI0RJxukoXFd71+ByCSNkSKNRYbNKi7FsZ3XMWMlrcqiMeTUryQ0&#10;rloa4/oBaYzUJh1sroI0dtoDu716gI2VtCKNSeMt26TxZiTzhdPYPDldhmMzr6N6p1akMWm8ZZs0&#10;diZdgWkMYya2qUDSS3qfk8ZZaI5jxo0X1oul8f49QKR5G1lmwJZB4yfzFfCZYcOKXya5OdPcLNLb&#10;nkhjtWbLeNYNijkVG7ZBzIShASDSWGDYsuKO0NDNzQ0klMO4sVKX96ZEGmO7AWkMFWksMIyl8U0j&#10;FI2ZU6EQabxlnTSG6nnEjYEun7QVxIrmQwfjG/snYFYLGKQxabxlmzTeyqmwHKUVT2Nrg506GJPG&#10;GQhJ48VSrfFtIY3XzOfQBwRariohmkwSGmM8bt9WHIPj2TPQ7DpIY6WgNAZ1raV90nhpPoc+INF6&#10;AmwpNH6yzkeaWYbSGPie4nyye4qksWkuCmm8ZZs0Jo0lliGQnOEY457KnCmhKpPGQNuk8cI2kMY5&#10;dAGRSONty2Aaw3ppPsMC0pg03rINjDVm0QckIo23LZPGsSKN0TS2j6i5jJPGWKWjsdUhwb4SngeN&#10;zWOVWbRE0pg03rJNGieksdULNLwloFxun5qw5nPSeD+RxlvGSWOsHGSYrCrZ0djs5XLeErA0hq6v&#10;IwmQRUt88TRengxVoQLHpPHCfhZ9QKIlGaYZVwXRGOZxQHzFj2PSeE9VsHvhuOOk8dw2aexoJrOz&#10;KgxpPG5yII39NLa9CNJYKdLYpePxSBqnUUoa3wDxYD3xm1hGcRJO43xyLUnjcmlcw/h4A7LdiDQ+&#10;KxGNJwdHlkZjxBAzHY3zaIikcbE0PrY0tl/KHlTBPHIuII9OINBq3NjsKqoJ44ukMSxXnzTOSKTx&#10;Uh2McaEK0nii1ZwK0rg1Dai0G8eAUvJoiKXR2PxFTOf7bT/UuSiBNF4UkEcnkChJ8ms1GXGTxk+k&#10;sUenw+HV58nPd2++Iarj03BX7F9SOuU8ph8g48Y3MOOk8VyJaAwbEwwlPAMam19CNg1RSONTjeLT&#10;BMenwy407idyCBrj5ojInIobXBNNQeM8+oBIqWiM9nlZNHa6/aXT+Menq/q/d2+Hn79/eC40rhw0&#10;Ri0MQ1faoDQuLvnVXqlpDHINaewuJI+WKKPx47uP9X/vX3/pf75/81fPhcbDLe5Si0A0huXzF01j&#10;JBrMNcMC5kVMhdMYAjX8IvtTeTT+qQlSnAYa1z/O48aHQV8b1b+w/rxtPus7cduodp2Z/dvObv3f&#10;n3+ucdz+3tJ+rdu689a1/vr1iPPL1+ZCjP1+2/ml87txvbvP6mjtD9zn7dBO6s/+fo4/m7WXqrOH&#10;uZ9dewfZbVQB2sm5f46ft/bt8KEtB9h+hJLRuAsZD4HjJm6x0yqeeU5FirHxEATh2PiyhDxGJCJN&#10;vDHb+MGx8dk2OOudY+NOcxrf1yTei8bWt2OeUkEaO22TxqSxxDZpHKmASEX7A2ksL6JMGsNcPiki&#10;jz4gEmm8bRu8Px/mmNJoPF3Fu+9jxB+R9boQnsaQna59Eb1p0viyiDz6gEhTd6BgTBo7rZLGc11m&#10;uD3DsTFkp+tQBArGKWgMq3tZNL7EMaY9IiNPXQGl0xhURB4tMXD3R2oaw4KYCTb74PYup6Axblxf&#10;MI1hzYU0dpkljS903+2M/vGpHx/vQ2P7vF3SeN00MOZNGq8VQhqfzZLGmakCjdNI43XTSBoXtRcv&#10;MY1RnkHS+IgxThpnpwpEBtJ43TRpPMi/GY80hhrHLyeTxkqRxqu2cadnAePG2XQCkfxJFSXRGOpw&#10;EOoTHJiSSUMskMamjjuvVZHGbsuwMzby6QQiXSQc39wM5+dViEJI44lZ0jgzTeLGABrDEkjPRRRL&#10;Y2jl8+gEIs1pPL5MFLSMQRpPzJLGmek44NjYcWfKY6aeT6TxWhF5dAKZphuFbm5Ap5ogG0sjqMNR&#10;eSBgGOfTEEuhMYo7pPGmZVjts+kEMk0Hxx2MSeM0xtF5f9k0RNKYNN6wTBp3mnqkgzGOxjC/kMZu&#10;+3k0RNJ4gmMMN4/AHkYap9NlihvkVBPS2CHSODeB1jem+39BpwYhexhpnE5zj4Ce3aSxQwlonMe2&#10;UNJ4OtiBvjS6KBov8rBJY89mPEh7JI2nQmeaoFI41SqGxqDwK2m8ZZg0HuTGMWmMN45d26ygHteI&#10;NCaN1w2TxoNS0PgJ0gLPIo091rNoiS+dxhc4RhaB4Rl2jEYaT0Qa72WcNM5NIKZNc/qxRZDGyzKy&#10;6ANSpaMxzi1F0xi5uySLlkgaw/sXaewvI4s+IJWTxpDGQhrPRRrnJtLYaxlwyloCGmezki2WC8ek&#10;cQLjpHF2wkTUngGNEScQL9xin5CZTyeQijTeyzg0mp5PQySNi6cx4qBRh1tIY9J4N+OkcW4ijd2W&#10;SeNUSkFjcACHNPYYz6IhlkZjDBNIY6dl0niuBG2FNHYKT+MsWuKLp3EC7jyLuDFp/JTEK6SxS9C2&#10;QhoH6Ihpp/jsgWeRU0EaPyWjMdAppLHHeBYtsSAag0YNz4DGAPPVA/ZlgU+ksb8M0vhSWBrD3sOr&#10;FWlMGnssD1vFeyiTxqTxfsaB8RvAm+hDRRqTxm7LwzFKA5RJ4+ewQ5E0XugGsQoeJtIY3sOAR54k&#10;oPF4tl05a5tAXTYW0jiRcdI4N4HuSAXuYEAaT+pubJ00doo03sk4kMa/3pDGASKNvbYRR4lNAhWk&#10;cS/SeCfjyLy/G8aNAwRqp6Sxx/C4iAdZciaNvWWQxgshacycihCVS2PY7YbSuK83chEvj04gF7qt&#10;dGWQxgs17RBoO5OGSBonoDEuhQZL48nrUEjjThW2rXRFkMYLIQevpHGISqUx5CCJ3jY4UgF7OxVp&#10;vFIEabwQnMZZtEPS+KKHAVLoSGNfCbn0ArlS0BjpEtLYaTuTdkgak8Y+w6TxUqTxTsaBMwbSOESl&#10;0phxY28JmfQCucBtpS2CNHaINM5MxdK4wJyKEccwv/QF/GptFyzoQUpdCaSxQ6RxZiqXxrC+C6Yx&#10;0C8D7W8KwzFpvI9x0jgzkcZe22XSuI2E/JpFPxCLNN7HOGmcmSrEm4t7w6Sx13JnnjTuRBrvY5w0&#10;zkyw3ZEVtIM9DxobmyeN/SWQxg4hs7CR265VIo2fSON1yzgatzguN24M6sCksUukcWYijb22C6Xx&#10;QyYnGWqEc/lQAGnsEJjGebRC0rhuRDfQHpaGxr9aR3bB+xxwqXNgkca7GCeNMxOIxseaxkg2JKFx&#10;VdPYtgDS2C3SeBfjpHFeAi19HlsaA5GZgsZVS2PTEkhjt0jjXYyTxnkJR+Pz4BhJzJJpjMv7y6Qf&#10;yEUa72KcNM5L3Sq8uduKpvFgvIMxaZxApPEuxknjvFSBukBL4wTjV2g6iPnQmDT2iDTexThpPNHp&#10;cHj1efjhfvpDMqFo3CzjITtYEhqbwzjVDsVM+oFcpPEuxqFn8OfxjlIxjU81fU8Dge9ffzn/kE4w&#10;GoPRkIbGONOk8UzwipPGLpHGo358uqr/e/e2/eH7h6vmN2+BtXKpIo3TGieN3YLezyfS2C0sjTNp&#10;hDIaP777+NSNiQftQOMETCONHabB1jPpCHKRxnsYJ41HPf7UxCVOExrfzyIVh0FfG9W/AHzefq17&#10;QPOBsH/bfNYdDFH/27be9SfCL7dtvR/aT1C9MX657erd/AHTXmCf0PvZ2D0C6w9oJ+fPI9DvtzB/&#10;15/VLaze3adQMhp3UeJzrPh0OFzJy7BRiiFmacNXqPFjkv3iHBsv7HNs7BDHxqMuadxEKt58A1XJ&#10;I9I4tXHS2CnSeA/jpPGoZaQifVIFaZzaOGnsFJrGUKiRxk7jmTTC0FW8/lfphO29pPGK7fKMQ0Ua&#10;72GcNB41y3DrODwbKCcQabxmvdxME9J4YZ80dog0Pmu2++PuzbeezwlFGq9ZJ43TiTTewzhpPFG/&#10;GbpLM747HA5p4xToDamksd82aTxX0TQuFvWkcU4CHw8AOq5zNE0ae2yTxgv7pLFDpHFOIo3XrENr&#10;Xl4YBCrS2CfSOFKF0bh5SUdpNH7qT08mjee2K6RbgCKNfSKNI1UKjUcYg14yDATD8KIn0nhmuxVp&#10;7LBPGjtEGmekaoRx9SvMPuSedK/dgx1oXSqNbwYcZ9IR5EJ6pbVPGjtEGmck0tgjJI2Rxkljr33S&#10;2CHSOCORxh6RxqlFGvtEGkeqKBozbrxUqTQuPm5MGi9EGkeqLBo/wEZTxeZUPCGJBq13oTAmjb0q&#10;lsbYLYpyFUZjZMYVeIRJGjtsl0hj7HSENHaLNM5IKWgMZRpp7LJNGjvMk8YOkcYZCR2pwNMYaZ00&#10;TinS2CNkZBfbUjJphWXRGLeKRxqnNk4a+8yTxkuRxjkJneFGGqc2Thr7zJPGS5HGOYk0XrNOGqcU&#10;aewRaRwp0vhcAGmc0jhp7DNPGi9FGuekkuPG0MUwOI3LzDRBijT2iDSOVCk0Rp+oSRr7jJPGlyKN&#10;PcLSGNlUMmmFhdEY1w1IY49x0vhSPY1rYcyTxkuRxlmJNF4xXiKNsV5BqmuKv6JwjARmsXsosDTm&#10;ORVKkcZ+68BmWqxXgOpWlFsaI6pfLo2BNSeNs1KFhTGcO6Bp7RNpnFyksc86aRwn0vhcQIl5Yk/g&#10;Hgb2CmnsMF9sagJpHCnSeCwAOXoljV2mS6YxMG5c6FyHNI5WMTQecYyjMcgwaewzXTSNcTkVpLHD&#10;NGmclUhjr3XSOKnQ+cakscM0aZyVCqYxthOQxolFGvuMk8ZxKo7GRW6BKrYTkMYOkcY+46RxnEjj&#10;0T5p7DJeagcDijT2GS+1sZDGahV8PECxnaBcrwAFP5OPNHbYJo2zEmnsM04aJxVp7DNOGseJNB7N&#10;l8od0jixyqVxsck9R+waA2msVrfqUyiNizVOGi9EGvusl7riSxqrVfAdIY2dtkljt3XSeGm62L6v&#10;EWk8mi8WmKRxWpVN4yKTQQru+xoVROOCI/mksdM2aey2XijUSONYkcaj9WKBSRqnFWnstQ50Sql9&#10;XyPSeLSOvCPlop40Xog09lovlcaZNETSeLReKo2hL/UijZeC07hQqJHGsSqMxoWOAkljp+1M+oBW&#10;pLHXeJEVz2dYQBqP1kuFWrE0ziZcpxRp7DUOrXiRwSGVSqLxsdgIKWmc3jhO8IEaaeyyTRrnJdLY&#10;KWhLKtYrOJHGXuOkcZRI49F4sdwhjdMKzrRyjZPGUSKNR+PFcoc0TquygUkau6zn0RJJ49F4sdwh&#10;jROr6GACaeyynkdLJI1H48VyhzROLNLYZ5w0jhJpPBovljukcWIVS+ObqtAdGq3t6leg9SyaYlk0&#10;LhYNuGOZn0jj5CqVxjWMK9yIBk3jqqYxxDx4o59CUhqfDodXn/s///h0OByuUDVaUcE0Btou1zhp&#10;7LYNMn5saQxzOpjGVUtjhP3iaHyqUXzqcfzjU/2H+8NbYK08Io2fl3HS2G27SBpDQ7uk8UQ/PjVD&#10;4bsOwI/vPtb/vX/9BVcrj0jj52WcNHbbJo0dxknjQQ4An8bARTqRxs/LOGnstl1k3BhNY8aNBz3+&#10;1KD3NKXxHcfGChULTNLYoVJp3MK4WBrDcipKo3E3EJ4Oh0+zZbzDoK+N6l+APo9A+7e3uHo/3SL9&#10;csTVu3YL8H5WyPuJrPcDzi+13RoNoPpXzQeond/W9X5oqg/rPzUxIX6paYxt52IF0vi0xyJewQO1&#10;Yoev5bocqFLHxviU4HKNZ9EUwyIVp10S3ApGQ7HAhIo0dtsu0jhpHK+gVbz7nWBMGqc3jhRp7LZd&#10;JHcKp3EWOA7IcKth/BFXoVWRxsmNI0Uau22Txs/HuEoBuz8e3+00Mi4YasVWHCrS2G27tl5eZm2f&#10;hIYzXmaqiUrSndH33c7oH5/eNn9stEO+cblQK7biUJHGbtsPD79icJxi8zLKeKFp2CoVdWpQuVAr&#10;tuJQkcZu2w/trjMAjrE0rirsBo0KYbmHMe74Do1I4yQijV3KogcEiDR22kbTGDk0Jo31ysFj+alY&#10;r2TRAwJEGjttk8axIo3LV7FeyaIHBIhxY7dtcNwY5XLGjcOUg8fyU7FeIY3dtplT4TKOc3lxORV5&#10;KAeP5adivUIau20z39hpvEiXq0Qal69ivUIau23zRaJO40XWXKWyaEy5lEM7ChJp7LZNGjuNF1lz&#10;lUjj8pVDOwoSaey2jSMD+pXRKOtHOI2zaIqkMbWbSGO3bdLYab1Ml2tEGlO7iTR22yaNndbLdLlG&#10;pDG1m0hjt23S2Gm9TJdrRBpTu4k0dtsmjZ3Wy3S5RqQxtZswu2jxKhcNpLHHNmlMUUWqXDQg95yV&#10;nZtHGlNUiSoXDaSxxzZpTFFFqlw0kMbJjWtEGlOUUiXTGEedcoHZPKNIY4oqUaSx23bJNEbZVok0&#10;piilSGO3bdI4UqQxRSlVLo2RKd6kcbRIY4pSqlzukMYe46QxRRWpcrlTMo2hNSeNKapIkcZO06Rx&#10;rEhjilKKNHaaJo1jRRpTlE7wDRpl0hi9tQRac9KYokpUudvlSGOP9TxgTBpTlFKkscc2vRIp0pii&#10;dCKNPbaLDSaQxhRVpkhjj23SOFKkMUXpBD9XvVDukMaxIo0pSifS2GObNI4UaUxROpHGHtukcaRI&#10;Y4rSiTT22CaNI0UaU5ROpLHHNmkcKdKYonQijT22SeNIkcYUpROWxuVyhzSOFWlMUTqRxh7bpHGk&#10;SGOK0ok03sF4uV5RiDSmKJ1I4x2Ml+sVhUhjitKJNN7BeLleUYg0piid0DRGogGKHdI4UqQxRelE&#10;GntEGkeKNKYonUhjj4qlMdYtcpHGFKVTQ+Oq+hVmvljsQGPSpDFFUZeqGhhXv8I24xWLnVJXCElj&#10;iipUVQPjmsagLkwau0QaUxS1EGm8g3HSmKKohUjjHYyTxhOdDodXn88/Pv7uC6Q6FJW9GDfewThp&#10;fNapRvHpjOPvH16TxtQLVck5FVCVS+NMJKPxj09X9X/v3vY/1gNl0ph6qSo53xgq0jhSMho/vvtY&#10;//e+R/DpcHUijamXKtLYI9I4UkIa/9QEKSYIJo2pFyvS2CPSOFIyGnch40ng+ILGh0FfG9W/4Cc/&#10;n+1nTeP6v7co+7fHTK5T/XkE2r+F+TvFp1A2NKaolyOOjT16CWkPUDFSQVE6kcYekcaRClnFeyKN&#10;qRcs0tgj0jhSQRlupDH1gkUae0QaRyps9wdpTL1ckcYekcaRku6Mvu92Rv/41I2PSWPqxaqCwpg0&#10;3sF4JuKpQRSlE2nsEWkcKdKYonQC07hc7pDGkSKNKUon0ngPvQSvkMYUpVRFGqfXS/AKaUxRSpHG&#10;O+gleIU0piilSOMd9BK8QhpTlFKk8Q56CV4hjSlKKdJ4B70Er5DGFKUUabyDXoJXSGOKUoo03kEv&#10;wSukMUUpRRrvoJfgFdKYopQijXfQS/AKaUxRSpHGO+gleMWYxgeKevb6+//g8A/2rgNVkHaiMVjQ&#10;2iKNF1vxcr0CFV1O4wBlUg2hir0jxVa8XK9ARZfTOECZVEOoYu9IsRUv1ytQ0eU0DlAm1RCq2DtS&#10;bMXL9QpUdDmNA5RJNYQq9o4UW/FyvQIVXU7jAGVSDaGKvSPFVrxcr0BFl9M4QJlUQ6hi70ixFS/X&#10;K1DR5TQOUCbVEKrYO1Jsxcv1ClR0OY0DlEk1hCr2jhRb8XK9AhVdTuMAZVINiqKoFy7SmKIoKgeR&#10;xhRFUTmINKYoispBpDFFUVQOIo0piqJyEGlMURSVg0hjiqKoHEQaUxRF5SDSmKIoKgeRxhRFUTmI&#10;NKYoispBpDFFUVQOWqXx6dXn2c/fP3xE1uWufdv1RZkXqqvgrcXj776AjP/4VP/bK7dZ56+nJud/&#10;Pn30u/HyAuyMOy/grn+/+Jtvw298/15TaTPbfqejxYb4fBpiUS0xKxq3DrtfbagrVfj+4fVaJ4gw&#10;/uNT/c/uD2+Xf/P40/+3Vqi8iO7v5rbsjLsv4O7cQNf/vabSZrb9ToeLDfH5NMSiWmJ+NP7+Ye0p&#10;5K/C6XDY7gRhxh/fNb+/d5i/f/3f3ql8suLCxQXYGXdfgEUn8Hk93rbf6XCxIT6fhlhUSzzUl/Gx&#10;q3IzpK//+P2Xv26u676eTf11R+PHn37/rh2pf//wL9613xm+W1e0/8O9wVh+aKdrBfRzuO8f/tWH&#10;ecGnw9VJ0gmCjLe6fDY9NU/Nt/X/2j82X33bfb76/U+f24KGCWdfTv3n5k9v/q6txGkosy9scQGW&#10;xp0XcG6nTUv7/uGfDP9+7oC3mkob2vY5HS82xOfTEItqiYd2CP7j09XT3dtu/vT9Q1P9u7rmpz66&#10;VdfzYwvt7x+aIXv9/+G77VOj+Zvuh0gc93O45m57CxjbaV+TacGCThBuvHPJhU79lwbPXY1+m7bT&#10;oZzOdh+c6vz59lzY4gKMjS8v4NxOm/t//+bb2cbEAXXBikrb2nY6HS82xOfTEItqiYenu7988+2x&#10;fsz98rkbk7dzqG5wfjfQuGkH7XV0fzV+d3BAN+9abYQC3Y3hdn8BYzvtazIteL0TRBpvnr5Lo425&#10;D1fniWc/qZm303M553batIy2nU/cfXEBxsaXFzCsb1w1Jf/tL58nNqYOeNJU2ta20+l4sSE+n4ZY&#10;VEs8fP/l97/7MrSifqYxXNlpoPHHoXofx/BK/93+H7ZffNQFlxbqnmKnPlzuLmBsp11NZgULhiQR&#10;xh1R/O4x1Tw0x3vWWnycz+GGcqbttPsHXZlnn04vwNz44gKmEbW75m9nw5p2xtkVLK+0te1dFvHY&#10;EJ9RQyyqJR4e//TvfvncTpkOhzZY3xZ/P6PxT5+f5jQevtvlfnxsAy2HwznGEqbeb3dd1NpdwGU7&#10;nRYs6ATBxp2PxvvxC52LBr9dtNOhnGU7Hb7gak/Gxh0XMG2n7erBop32BcsrbWt7n5ExG+JzaohF&#10;tcTDf377dPdnn/o6PA40Pq3SePxud7mvPttEuHu/1ffaX8BlO50WLOkEgcbvXXejX9poQkzjqKEb&#10;xVy0076c7VHD5AKMjbsuYNJOf3z6y3aJAzE2DrbtdHoKsSE+n4ZYVEs8/POrp/s/qnHbXstpiFSM&#10;kaGnp3Gq0sW/29YxfHe4ivFuRGkYNbz55i/gop3OChYNSYKM3ztH/UMnue9DTE9Dw7g/x5xctpv/&#10;T4JT7vZka9x5AZN2ev/m/366WrTTlYiagsahtt1OTyE2xOfTEItqiU3axKlZUuiGxYers6snORXt&#10;D/OnSfvd9k6NS653kSPkIaL28clfwEU7nRUsCteFGPdkiwz3ufnr5qvNKKJb/X71+cenN9/qqVu3&#10;vtGX09nuPXxeuHW3J1Pj7gs4t9PWULN4dPW0cEBdsLjSlrajU3TCxYb4fBpiUS3x0Abn25yJZrtm&#10;P9Pofxzyjd/1acaTh0X33TbS1eW+HNZz3iWa7Bn1FnDZTqcFC5ayw4z3kbOLh8150bKPAbaB/sbm&#10;v/ipWbk9HP5VP6zpy2n/fLdIanS2J1vj7gsYVptrZ9Qttulld0Mm5tQBb8WVNrXtrnMSsSE+n4ZY&#10;VEuUnBoUmyvx4jSsC5RnnHpWYkMsS6QxQOwEVBZiQyxLpDFA7ARUFmJDLEs835iiKCoHkcYURVE5&#10;iDSmKIrKQaQxRVFUDiKNKYqichBpTFEUlYNIY4qiqBxEGlMUReUg0piiKCoHkcYURVE5iDSmKIrK&#10;QaQxRVFUDiKNKYqichBpTFEUlYPWT7RfnqU5/qZ/N0F36j9P3IxT/ybI8d2Dg2Y/UBRe01csU4kV&#10;TONGPSzIjFhNaDz7PT1LJRZpvKNI4xxEGlOZiDTeUcNroX/6/bvuzXy//HXzOsT+PX3d+0nbN6Y2&#10;L/v7OPnNOVLxWP/izV81OLl/u+u1lKtFpOKue0fs9w/9+2EpKo3ONO4Y0DbN5i3K5DReA43f1f7u&#10;3lzd+Hx4h3Xzlu7uldJ39T0Z3tvd/mYSN+7fjF3fOHIjTJc0vmsfiA2Nh9e6U1QSjcwdGHBf/+L+&#10;8LZuo6neY/9yNdK4cfV9A4Orp97xp1ef+1+//vL9l89dlOL8mzmNm//zRVmh+vGpf814R+MuHHTX&#10;0PiKryWkUmqg8ciA+n9Pd3/55ht7N14jjZsef2r6/8fhp/q/46+b75yaOfPsixMaN4Pne05lAnUx&#10;Nm4mGue7weAxlU4DjUcGNJ38l9//7kvXKCmkxrhx8zGncRMSbn/d/Pf+cHj9394N49/6v5c0rm/W&#10;Hacygbqg8T1pTO2kOY2btnd39finf/fL5zsuCsG1QuPp2Lj9Qxep8IyNv//yH37hVCZQHBtTmWgx&#10;Nq6nvP/57dPdn3FRCK9Z3HhYRLqMG7/51vLhdPg4DTDPafzj058wUBGqCxp3PeGeNKaSaxE3fnr8&#10;3T+/erqc7GSCAAABcUlEQVT/I4aN8RppXH92q6jt2HeaU3Hqw8XfPxyu5l8cadwS+sBARaj8ORWk&#10;MZVUi5yKpzax53TgWAuvkcZ9Ymvf9Wf5xu1A7VB/864ZLU++OOyMvmtuFddcw+XKN379X7vEFdKY&#10;Sqi7LrnnamRANzbo5sQUVv2pQQZZVI9/yoenqbiITVEvSnY0vufD00rt3ejiPxRFvRRZ0fjxHeNK&#10;dmomidwQTVEvSzzfmKIoKgeRxhRFUTmINKYoispBpDFFUVQOIo0piqJyEGlMURSVg0hjiqKoHEQa&#10;UxRF5SDSmKIoKgeRxhRFUTmINKYoispBpDFFUVQOIo0piqJyEGlMURSVg0hjiqKoHEQaUxRF5SDS&#10;mKIoKgeRxhRFUTmINKYoispBpDFFUVQOIo0piqJyEGlMURSVg0hjiqKoHEQaUxRF5SDSmKIoKgeR&#10;xhRFUTmINKYoispBpDFFUVQOIo0piqJyEGlMURSVg0hjiqKoHPT/AP7wRkdqm0IfAAAAAElFTkSu&#10;QmCCUEsDBAoAAAAAAAAAIQBd2pnn1GMAANRjAAAUAAAAZHJzL21lZGlhL2ltYWdlMi5wbmeJUE5H&#10;DQoaCgAAAA1JSERSAAAFjQAAAsIIAwAAAKVGDEUAAAD/UExURQAAAAAAOgAAZgA6OgA6ZgA6kABm&#10;kABmtioqKi4uLjoAADoAOjoAZjo6ADo6Ojo6Zjo6kDpmZjpmkDpmtjqQtjqQ2zw8PEFBQVZWVlhY&#10;WF1dXWYAAGYAOmY6AGY6OmZmAGZmOmZmZmaQkGaQtmaQ22a2tma222a2/3t7e35+foWFhZA6AJBm&#10;AJBmOpCQZpCQtpC2kJC225C2/5DbtpDb25Db/6+vr7Ozs7ZmALZmOrZmkLaQOraQZra2ZrbbkLbb&#10;27bb/7b/trb/27b//76+vtuQOtuQZtuQkNu2Ztu2kNvbttv/ttv/29v///n5+f+2Zv/bkP/btv//&#10;tv//2////xZDojkAAAAJcEhZcwAADsMAAA7DAcdvqGQAACAASURBVHic7Z0Nf+M6dp81k3W98eze&#10;pEk81xnfNE3axBp5s920NaU0bZPtjNK81JbX1vf/LCUJvhMAX3D+ICD+n9/uSOPrOYRA8BF4cEhu&#10;zoQQQpZns3QDCCGEnGljQggJA9qYEEJCgDYmhJAQoI0JISQEaGNCCAkB2pgQQkKANiaEkBCgjQkh&#10;JARoY0IICQHamBBCQoA2JoSQEKCNCSEkBGhjQggJAdqYEEJCgDYmhJAQoI0JISQEaGNCCAkB2pgQ&#10;QkKANiaEkBCgjQkhJARoY0IICQHamBBCQoA2JoSQEKCNCSEkBGhjQggJAdqYEEJCgDYmhJAQoI0J&#10;ISQEaGNCCAkB2pgQQkKANiaEkBCgjUl4vD9ucj78wT+O+/3/8S37N1fPQr9HyBLQxiQ8ShunPn4a&#10;8eu/+7OPoyw79vcIWQTamIRHbePN9YhfP2xSywr+HiGLQBuT8Cjnr683+ev736WT5D/OJ7T/8mep&#10;of9ATZj/+Zebze/9dSbZlI//p/g3//If0p/+p+zdcfPhv6f/8mfl9Lrxe2/3m+t/+eXmw1+f/+mm&#10;+IXGRv4pDfzhj8YlSQgRgzYm4VFlEw7Za6rOjJ+l89pTI39xUO9v2zY+qp823lbZjraNFb/Mf5ZG&#10;bmyk+HecRxPP0MYkPNpz48Pm4z9mb2+zn/+7Z/U2E/OfPP/uPpNmnoFQ/0b9i2Mm6ezPn/1j8T6n&#10;/r3Mvbfnf06d+9fFL9QbyebNz9l/u7U1kRBxaGMSHo28cW7HzIvHYrL6r//zl3k2WSWBj3/0D03L&#10;lqnh/CXV7ENu9DL33LKxmnRfPVcKLjeS/v1n/7DUJydrhjYm4VHb+Dq3ZZVxeP+bcm2vWRpRW7b8&#10;6TH75fyPfKrb+z31Q/VnbuPGRtTGVeqZEI/QxiQ8Shv/7G/PVa64FOXP/su/3isbV+UWXcvm/+Zh&#10;ko0bGzn/7s/Uu/+6xEcnK4Y2JuGh5rl/rxbjUls+FD9XGeO3e8jc+KHe/u9+/ctiJZAQf9DGJDze&#10;q/qI65ZOT2Um+LbMG5/+4G8teePxNm78VtGEX7GogniGNibhUU5xD7l9D1ld8O+yFbe8YuJ3j7mk&#10;UzP/cTYXLlMSupqKjo3r3+vZuLGRvFgjS1dwbkz8QhuT8GhUuKUT1KIUWJm0vkLvUL09meqNOzau&#10;f69v43oj57+bcFE2IXLQxiQ8Gld/ZL783d/cbDb5tXFZTcXP/rYodsuvxfvPZ3UZ3c/+oXktXvbT&#10;vo3r3+vbuLGRPPBm5A2LCBGDNiaEkBCgjQkhJARoY0IICQHamBBCQoA2JoSQEKCNCSEkBGhjQggJ&#10;AdqYEEJCgDYmhJAQoI0JISQEaGNCCAkB2pgQQkKANiaEkBCgjQkhJARoY0IICQHamBBCQoA2JoSQ&#10;EKCNCSEkBGhjQggJAdqYEEJCgDYmhJAQoI0JISQEaGNCCAkB2pgQQkKANiaEkBCgjQkhJARoY0II&#10;CQHamBBCQoA2JoSQEKCNCSEkBGhjQggJAdqYkIkkLy8ve1x4YGiiI4HuzgnQxoRMhDa+LGhjQmKF&#10;Nr4saGNCYoU2vixoY0JihTa+LGhjQmKFNr4saGNCYoU2vixoY0JihTa+LGhjQmKFNr4saGNCYoU2&#10;vixoY0JiZZsktPEFQRsTEin71MYJbewZYK/QxoTEyT638VfgBnChI4Y2JoR0oI0XgTYmhHSgjRcB&#10;aWPo7pzAoI1PG8VD/vbDU/Ez9YaQ9cG88RIAeyXdn1+D6PRxc+O3++vUwamBs//XbwhZI6ypWABc&#10;r+xzG4fQ6+NsfPz47fz+eJu+O1zXbwhZJdh6Y+S0O2Jo44LXm9vsj4dz7uXqDbZlhAQKbbwAtHHB&#10;ITPv66csN3FKbVy+wbaMkEChjReAeWPF232WmlCZ4vTP6k0jSsn3jPQHfOXr5b4mL9+/72Dxd/ul&#10;P1+Qrzvg/kx2X7DtH8kYGzf1q7cxISuCc+MFYL2x4nD1fGamgpAC2ngBaOMclajgKh4hCtp4AWjj&#10;HGVfVrgRoqCNF4A2zikzxLz6g5AM2ngBaOOcKidxLC+IPvLKaLJiaOMFoI0JIT1o4wWgjQkhPWjj&#10;BaCNCSE9aOMFoI0JIT1o4wWgjQkhPbBHL22shTYmhPSgjReANiaE9KCNF4A2JoT0oI0XgDYmhPSB&#10;PoiJNtZCGxNC+tDG/qGNV0UYO4REAG3sH9p4VYSxQ0gE0Mb+oY1XRRg7hEQAbewf2nhVhLFDSATQ&#10;xv6hjVdFGDuERABt7B/aeFWEsUNIBNDG/qGN1wQPAu9E2+VYGweihsCgjddEtGqIl2i7nDb2D228&#10;JqJVQ7xE2+W0sX+QnRJKl9PGJdGqIV6i7XLa2D+08ZqIVg3xEm2X08begY6VULqcNi6JVg3xEm2X&#10;08beoY1XRbRqiJdouxx59AazpBQWtPGqiFYN8RJtl9PG3qGNV0W0aoiXaLucNvYO1saB9DhtXBLK&#10;HlkR0XY5bewd2nhVhLJHVkS0XU4be4c2XhWh7JEVEW2X08beoY1XRSh7ZEVE2+W0sXdoY8XrzWZz&#10;fT6fNoqH89t99nqNb5xXQtkjKyLaLqeNvbOK2+YN2/h09Zz6t3Bv/ub10xO4VUsQyh5ZEdF2OW3s&#10;Hdo44/3xNv3z+PFb/rf89VT85bIIZY+siGi7HGxj6rgPbZzRmgi/3uRqvrQkRU4oe2RFRNvltLF3&#10;aOOM08ff3m82t+ovh3xWfPhhU/3kcghlj6yIaLucNvYObZxx3KQGfn/Mp8Nv97f5n1fPqZKbOt6U&#10;fM9IfxDh624XRjtW9Jrsw2jH5Nfk+w4Wf/c9tXEgnzOg19134PGZ7MDtH8mwjT9kmQqVKj59qLMW&#10;F5c8DuX7cUVE2+XAiVo2NebcuA/nxhlq/e715iH985BNigvUTy6IUPbIioi2y2lj79DGGWoOnK/l&#10;qURFwcWVuYWyR1ZEtF1OG3uHNs54u8/mwLmTi+mwemGmgrgSbZfTxt6hjXOOV89F0XGZNj5kS3qH&#10;SyuqCGWPrIhou5w29g5trDiV9WzlJSDnQ36B9IURyh5ZEdF2OW3sHdp4VYSyR1ZEtF1OG3uHNl4V&#10;oeyRFRFtl9PG3qGNV0Uoe2RFRNvlaBvjwsfa47Txughlj6yIaLucNvYN9s52oQxE2rgklD2yIqLt&#10;ctrYN7Txughlj6yIaLscZ2MlY9q4C228LkLZIysi2i6njX1DG6+LUPbIioi2y2lj32DvMxrKQKSN&#10;S0LZIysi2i6njX1DG6+LUPbIeoAWLUGhjX0Hp43XRSh7ZD3E+zxO2th3cNp4XYSyR9YDbayLjNUx&#10;dJTTxo7QxiWh7JH1QBvrItPGOmjjdRHKHlkPtLEuMm2sgzYOD2SnhbJH1gNtrAlMG2uhjcODNr4k&#10;aGNNYNpYC20cHrTxJUEbawLTxlpo4/CA2jhWNUQLbawJTBvrAN/1mTaeA/bLN5Bdshri7XLaWAtt&#10;7AhtXBCvGqIl3i7H2xi2AdpYFz6QcUgbF8SrhmiJt8tpYy1gGwNvKh3IOKSNC+JVQ7TE2+W0sRba&#10;2BHauCBeNcRKdoSFchhMBGXjWsa0cQvaOEBo4wsi4qcj08ZaaGNHaOMC2tg3tLEmLm2shTYOENr4&#10;gqCNNXFpYy1oGwcyDmnjAtrYN7SxJi5trIU2DhDa+IKI18awsdKwMWoLUdoYfQ9+2ngOtPEFQRvr&#10;AtPGGsA2DubYH2Hj15vN5jp9fbvfbNS702bz4QndMh208QURtY0xDU9ekgR6h+MkahsDq7zDGIfD&#10;Nj5dPaciTiX8+qkw8ClV8WkRHWNtHMrK6kqgjftxk6TSMUj3tLE2fBjjcNDG74+36Z/Hj9/Op/T/&#10;9U8O1+CW6Yj2QvgwdnZY0Ma9uAW0cQfauKCaEZ+PhX9fbx7Oys/eoY0vh4Q27sXN2W5xPZNATwBp&#10;Y0cGbXz6+Nv7zSafDf+wyd8oP59o4wmEsbODAr1ODgRq421qY2BiGtnhMNPTxgXHTard98fr89v9&#10;1XOq5NsiZdxKHG9KvmekPwC97mHxd+lruktQ8XfYfonxdfc9Pbyyl0DaM+E1AbU7edntvnz5kip5&#10;l20AMw4hcYv2o47PJH9NnQlq90t+/APHzUiGbfyhNRNO32hs7AvOjb0Ta9USEtwq3kuWpyhSx6At&#10;cG6sCx/GMBy2ce5hlStWb5bLVABzXrSxAdq4D9CVL/VCHm1cxUVfoBjKMByRN85tXK7lpW+WW8Wj&#10;jf1DG/dAjRXVI1VVBW1cxaWNC97uM/emTlYSTt8sV+FGG/uHNu6BtfELssQtchvjLoEMYxgOX/1x&#10;vHpWJca5fw+3C179gbYxbp+EsbPnQBv3QI2V5nXRtHEzbvUVtXobZ9dB5xVu50P6Jk8fHxe6Mhpn&#10;Y7QaoDs7zuC0sT5uvDYGPp8KmUuPy8bhQBtfUHDaWB+XNu4HrpY2YTZOIIGnQhuryLSx7+C0sT5u&#10;BWK008ba+KGMQ9pYRaaNfQenjfVxoZNj2lgbP5RxSBuryLSx7+C0sT4u0sb7LfK2QbHmjcO5YQpt&#10;rCLTxr6DR2tjVMO7Mpbfwj61MbQuCTd1RdZU0MazwH2x08beg8duY/GWw228z238VThqTaxPC6SN&#10;ZwG3MSx+nMKEBs9nPNstTg4oaGMDtLErtLEKTBvrgSaHsrtH/mkQh8EUaGMDHmwMuz0IbTwZ2th7&#10;cKSNMxlv//RrEMfBBKK1ccx5Y9o4OOK1cZwPhzzTxhq82Rig4yhrKmjjIKGNtdDGXonYxuh6Y2Be&#10;lzYODdpYS6w2jjNvDBsrtLE5Lm0cHrSxlmhtHGVNBer2jn0Z08ZVXNo4OBK8jWEboI17kbHffzBo&#10;Y3Ns2tiNqGyMvE6dNtZCG3ehjc2xcbKE2ziIgUgbn4vdgbyBKm2siUwbG+LSxr24tHFwQG0MvUkU&#10;bayJHKeN9ygz0MaWuLRxcCATU+U9+2jjNrRxB1hWiza2xIX2CfSseBK08bllY9TsmzbuRY7exrJt&#10;V4HLR5SCOoc27rOFnhVPgjZuJCpo4x60cQesjcv7+NLG7bjALtlvoWfFk6CNO8cBbdyCNu4AtXE1&#10;J6CN23Fp4+DA7m7sM8KjtTH6JqYhHARTQNm4nhLEbGNEdNo4RGCyhC/a0sbayDHaGDZWfNkYeile&#10;jDZm3ngWEdsY+81LG/sjeQHZsjpBA+eNwZknnI1h566sqZiDHxuDtkAb9yNHaeOWL8VtjK6p2KPX&#10;ASBFec3vKdgGQhiIsdkYtzdoYx20cZttS8fyNkaPxVhtDKx5Cmgg0sa0sQ3auA1tbIxMGztDG8dv&#10;Y+QSIW3chjY2RvZjY0idSSgDMR4bwzotdhuD18mxNg7hGJhA0l5nQ9sYoJ5IbVz3+8pt/Hqz2Vyn&#10;r++Pm83mNn3zdp++yX/kE9p4geAx1qciSTrrbHLNp42tcet+R9k4hKE4bOPT1XPq3+tUxh+ezsdM&#10;wq+fnjy0rAvKxr3DAFKkE+GjelVs2rhJd7DQxnVkT8fnqm38/phNh48fv73ePKg351P6f/+gOs2P&#10;jaHGpI19AVODXsa0MW3cojMRPmUTZN9Jihza2BicNvbEHjZWOqMQd1oOWwaI1caIRYC5DNr49PG3&#10;9ypdnHNI58WHHzaNn+RRSr5npD+Qf919/5722PfsjWz8XRG3jP99J9/+JG8/pF/SyOk4QsTNXtNW&#10;7wD9UbQ77e8dpt2g1yR/bYyXnVT8XStusksRjV9tBzUOy+NTPH73+IQd/6hxnr2OZNDGx03q3/fH&#10;Yjp8Si38dn/1nGr51v7vpIF9hXFubI0NLqoIYEIygX4+Qar9rcjIci5wwSLnxi4M2/hDlqkoUsWn&#10;upLCd/IYdisV3BHW2gZtrIsdwiEwAdrYHJg2dmfYxrl11RLeqZGfUD/xB8rGmuUTyICijXWxQzgE&#10;JlANlkQ6TUobD8SljTPUHDhfyzs2k8W+y9xoY3N02tgTjdpX4WW29jAEXuoQpY2RdxmNysZv9/ms&#10;OHXycaNmw8U82W+mArY7GocBtL48ShtDhRmfjVsylh0snWscIqypAMoSdf1jtYFobHw+Xj3nRcev&#10;N+XM+JAljz2v4kGuf2oHxl57SRvrogdwBEwAb+PO/Y0B7onQxqq3t6AvqLhsfD6perajqmHLFvUO&#10;6avfrHHrTE6025qpQOR9SWhjXfQAjoAJwG3cffZHhDaW3kBp4+0WdL4QmY2DwKeNMV+/QKlFd++B&#10;KnoAR8AE2mNFdDBehI0Rt7wsbLzdbkFHJ208HdQI7SQqaONOaNq4QWuwiA7GpDcGI7SxajtAluXU&#10;GGvjAAZjJDaG5dKai3jZ9y/mEAA7DbvQRhsXaMpvhG0cdd64+CpByDLPGqNsLF6tOJ8YbSzZbbTx&#10;QGjauEJrY5mP0C9kjszGCdTGL4iiwiI+KvAcaOOX5u6OMFNBG/vCh40h0Zsbwg2VIr2LSiSAprC4&#10;SfcM4rBxghqi7Wpj1LckbWwKv/wBMAFPNm5NjyOy8Ytaa/sqHxj5BUUbTyZuG8Ozr2AbA8MvfwBM&#10;wI+N26njmGz8khc+fEVfK0sbL0x3l4j1W2dOgjkZoo2N4Zc/AMZjyiZIfAZtwiw6G+ctj8zGzBtP&#10;pqrGRNoYEb+xkfhsjK7EpI01sWljTWCkjVEJ6TlEZGPE3NVwhNHGZWTauGIRG4svYUBPo3IbA+LC&#10;D07aeDy1jIthKjamaOOByLRxhR8bd0uOo7Lxi3iFG20cHD0bC9+rBbzHhb9BdNEhsdFXKdHG2tjQ&#10;i/HANkbKEr+BxUcjbezLxtAJLG0MBzlWjLFpY08HJ208lvosSHqZzYuN96Ar/BS42PBzuFhtLH+9&#10;HG08HBfTJQkq8CwisnHzKIjIxvv9FlnOSBt7onFR2Ha7pY07cWljAWKysXzHebDxPrcxeqkNbGNY&#10;JmTx8T+eek6w3bZ1LGnj7rybNqaNw4I2tkAbe6KycS7jreiZQ2PeDb5tEG1sib/4aIzAxlplAmyM&#10;KSyK1sbQ2+yqLQQw/sfjw8bdYmOA3Whjc/zFR2OsNhavK4LdH6CUMbbuQT44fpxGZeO6O5SMRb+r&#10;aOPhuLRxEDRP43A2xl2Rinq8Yo4nG6NSIYuP/9E0uqMrY9r4Qmy8+HCMyMbyk1c/NsYJExqcNm5h&#10;vj7D/VO0FvGwy3hoG3u4MhpxbNLGIzHMG2hjbHAP4zRaG0vroRG7J+O4bCx91yDgmpEu/tLDMVob&#10;SwwrL3lj2tiyiaWH/2hsMpa0MdQ92dIs1MbqHm44W8KOTeQhOoE4bJzUj92S7Ln2vkDdrCUpgkdt&#10;Y0jVxvLDfzRWYbp+DI82RvW4TxsLfgbaeCJJOW0Vv7mVp4MgKYepWMR2bMhAAp8wq20sP/xHczE2&#10;hhZa0sZuBG/jpM5RSN/cyp+Nk0Q6oVbHxgykXt/QxrjBAg3e3RLSxn7yxjgbLz0eY7KxdMfRxmMC&#10;48ZptDaWrnu4HBtL11SAbexjlE8hIhuLF2J6tjEiVeHPxpgaulhsbFnvde8bu4zjsrF8ZgXZI7Tx&#10;RMqsa1/HwjaWjt7aTN74qOfGtHFjoMjqmDYeERbSIxHa+PVms7nO3pw2mw9PrTd4krIioX8MyNpY&#10;PHp7M1lwqI3hRwFt3BwptHEvsKdxKLmJ+Gx8uno+v92nOj6lBs7+X7/xQF1fLG7jvowxOkZcUdIN&#10;7eEokJ/a08b94Ej3qC3FZGNDz+BsvPCAHLTx++Nt+ufx4zf15nB9rt74wGJj0bUTFX2LuP7jQmwM&#10;KWmO0cbily8nzcjQjqeNh8IHbuPXT8Uk+PXm4ZxruXqDbZmiNVJll/H6R9h2mwCujY7QxtqjYMU2&#10;3rd7oi/NxCV6e8aB7PgEJhzaWIJBG58+/vZ+s7kttXxKbVy+aUQp+Z6R/kDsdZe+pp2U/XWXDtVd&#10;4+/f927xd2Wc/HW326UyTv/cFfF3Up9jJ9RezWui2p/2i2B767jN/kk3ILlfM9KDYSfbH6hXbX+0&#10;Xnfz41fjIx/f1fgTG+fdzyG+H9vHKXwcpq97mfiJ6H60vY5k0MbHTard98frIlOc/lm9Gb+V+dhO&#10;EUWrPJP8PomNDUQwN65L7hPZeSa66L7aSCRz44HMrtsHsSXjhPv9QubGUtuIb258/FDMhBexsXWl&#10;TTpTEamNy26J0caR6Jg2HhVZfJT4t/GyA3LYxnlG4vXmwZapgGGve5Aruq8W8aLKG6NsnLQ6BjVQ&#10;Y7SxfpnN7XPYlkZkOz7B+SZGG/tZHZnCiLxxbuNPT4us4vm1sWgipL+dCG3c6hLhGrd4bDy0zOb2&#10;QQzffQBDJDjh0MYSDNr47T5z72mhCrdObleyJHig3DgCGyfNxkvG7507J4gn+8VnY1MqwemDDGdB&#10;VmvjvaE/1mvj8/HqWQl4ias/Oh0mWXDcnhpv+4dZNDaWlmVnalw7iDamje2hZaMbu0bexoD1ohmM&#10;uDL6tMkr3LLyiuKC6KOvK6MHRqqUjYucMfYYgNgYm1rJvqW223p1kzYuOkKjZNpYfpRjbdzLVOJ6&#10;Zyxh3zVoYKQ6JTJ7M0DwMYCwsWiNSSNuRfG0esTkGLikJE03b6wbLkgbi80FEac4ZWzAKDeeGUvb&#10;uGkA2tiE/lxCZpRGb2PIw6lU4LpnWnNjxApNBDruLrPpx8vcD+LRxuWXCaDPPdi42ekSG6GNJ9Lt&#10;MMlR6svGwAoxjI37o7TayuptbBkvMz/IGBkLdRIo45QDSJjZFtpp4wUYMqaMjbH3B7gAG7+IHgXt&#10;zdDGI6CNq4tl5bZhyBsvOSKDtrHh20tkx3e/d2HHAMrGmgSmzCmoaZQKf4RobNwfGpKnUpdhY8wY&#10;afVNsYQhto3G0uxL7nra2I43GyOPAZiN66EkuoVesk6+S5qbidHG+m/veZ9klI2Fdiwi/V/GRo4R&#10;1eW5juW2kVS7sjOvoY312GZprj13GTaGHLTwLmltJngdj/PlzA8yMrjQjgWk/6vY8mOke/q6FZ2/&#10;JmXYztoIbWxgOJtAGyMOWnifnGljU3Bc0gyS2u3HxtlYNLebtMKKLxHOIx4byx0BI2OHbWN9+wXz&#10;acg+OdPGhuDABeWobZwkd1vRJ/PQxhOBCpM2nhJX/jNEY+OxMp73STrR9csjMr2U1Bv56h7NEFty&#10;j7aWjbbbuyprLLGNxiJedz2cNtaBFKa/pWxQum4hG8tXYYeuY32HCC1ijCuek+mkhn++ihdbAoZI&#10;9yokyNy42pONXqeNdYwxJvIKKCkbVwcY7qJRwChF9kn0NpaqcfNo4+Zk8OseuYYRl41xY3w6tDF6&#10;rzRyUhHYeLCca202NstYot5St4gHWsZrnZoLT44hNu4kKmRt7KlyaCIx2ViyxI02Hhu34wehZHrz&#10;UAtaxxNsPKNvtN2NGYv+bCy0Q9uLeG0Z08a+0Z3F9e57uVIbm55A4XwkdI6rzmqzXKcEMfjH4NvG&#10;sLHYTJQKL+MJnCQMRe0d+qLjXLyzZxKPjbNBdHd3J/OADqPN2puUvQQKdc2o4EBKOodA99GtUh8i&#10;chtLXYukC26YHAsmStMtYEvfATYW7g9flUMTicrGqYzvurNj5PWowpdAxWDjTo9nZ4i0sQaZpTZt&#10;ln7brOQS6yTMQpsudoQ27u5N2rhHr8e2uY238dlYfCfDFoT7Nu49owpwvV/AOh6fSpjzQXRp4+bt&#10;GAQ7CdjloJvR+rNx70yHNu7RyxtvcxnTxn5t3Dsnlyl9TQQXyIF4t/FWVQ8I71esjaXbagorton2&#10;40/7gzyRaP8MwrVx/xs3vxynO28I3caA6jBfNha/U1NjM63Qa7WxLlEBt7F4eQ/IxsjUrnatWvoD&#10;zCBgG2uGqianJmhjkVVy25YAl4zKjtMxNYUifdI5AMLVsW8bv3QLa4W6vVVRkciWFULGCPQyJNp4&#10;KmPXm+d0nLlsSXxURW1jLe4Hcjw2nibjqR9EG90gY6HZYNXx2BXlqGysOfJp4w5jDwQpG2trSGlj&#10;2Q2Um6GNzdENJW5R2Vj4wJHeQv8cUKZUyxXauN4jcBt7Kf1x2IqnbHry0puOhKpjqI0nBg/UxoCv&#10;DktckS3oSlmCSFUEa+PRQ5U2luiRUYGFPkVSdLd4x8hzKTauN1UNcuyJWlw27h/7tHEL7zYWffak&#10;YVMeKn9cNoM8HRnYSpg6Hrt2Me9jYNMgpk0JX4pk+hCyV6vAeqPqkyAmxw0bv91vrp4Pt0u0QoO2&#10;pELoQDbsaUg5V9IMjbCx4FcIbdxBPwildOzPxqCFNtuHgNtY8hQwPBufPjwdr57f7gPR8Yjczux+&#10;m3AYyAyqsukAGwtWgkBPRwa2EouNtfmseZ9jqoyFbQxOm0Vl41CqKiobvz/enlMbn48fvy3Rji4T&#10;joPwbSy6dNK/sU+vV2bWoC1p4zB1bBiF2qszJn+Mi7CxyPfStMDOGxiVf1rWxm/3D7mNT10bv91v&#10;Uq7Pp43iofoJEtp4XOP1vQK2sWh1kVBHIzBMoowVwdM+xmQbS2egsFfMxWVjSOdMpjc3PqT/b/H6&#10;6an+y9v9decnIKacI07uuCmLMxKDqm66eFV8dDaWmFX6QjtOtvnNUoyz4/Ef4xJsbPsMgNUFZG8A&#10;emcy3bzxMZ37tmlNlvM8Rm/6DGDK+snUftPLWH/nLJmveMGyom7j9b0iVmiiZ+U21twuZfrHmC5j&#10;6fWAkG08oncu2sYqAfGhN+09NlISrze3nZ+A0GrXdAgI2Lh68JZ0iVtSxpcqK9JV58gMJS82Ni+A&#10;BfhAJv2UQHsrweldY+5u4yqh9Oqse8GQdcwA8lnQ7hDunBkM1xsffkglXRRaHPJZcfMnRZSS7xnp&#10;D1xfd9lr2iXfG6+7dJTqfv59PzF+0vn36evuS8r2brvb7Trxd26fZ9fZjnP/dNunf52znd2IuM6f&#10;Y2eOuxMYN7KvSb+d6QDZpTb+8iUdKNrPMXq8GP69ZZyngpjzOXaa8a5ek71jPyX6uDOPy5HjxDX+&#10;2HEuOR5HMmjjt/sskazKkFX5W/MnKEyJVtj29QAAIABJREFUCpFUhS54NjPOHywiu7YqVHtmbbuW&#10;GUubE6qwMWeJwU2OTat4aqA4fghTV9hq6Gb1UNIOLtnj2lbW2xBMaMldC+CncmgetY1VpcRmo00K&#10;q1TxqZHHwCaPfds4v5Hh3VZjY9n0F8LG2gSO5CUxvh7VHZqNTa7pPQ5l1odYwsbdyIi6h8Y25Gys&#10;7ZILtvH7Y7eYosnrTba416y3UD8BYSh6kLGxfneUeWOsjZ2To/3G65/cI2VjQ69DUnZR2DifpZll&#10;PPpTmPPnwjbuylhQx0OHqcNoD6ByaIEHgLTqjc3kRW2t6/SgZW5DX7pOu8UQfCsrHsO2xGcj6lkR&#10;AjrWd4v+Gwp0JASm4xlVD+M/hHURT3AZL8HZ2HyUuk+OA7DxAsOxVW+sQ82B87xEMR1u/ASFeVYi&#10;0G/Gb3TAnSoit3FxpQNtPAF3G0sUM2u3k/TLhgTrHlRkGRvrEhUyNvZTxzmTOm9smuwesnq2fM2u&#10;TBvXP0Ex9ThwtbF4rs64LYCN84Ir52abvqMknwvUnqZJ97U4M2rQxn8G/Sh8qZ8N6xDbtJ2kf9mK&#10;fGq31Xip9QW5EzRLul4ivBsNG98YVvEO+eXQ53N9C4vqJyAmT0qm9NvEnLTwpQ7yibq7u8+fP7s3&#10;29gt+pmao40N3R2JjS2DxcHGKmrZ50I6bhdU5NUg7Y0KJhMK1TebLrbaKzZcJixWL5qpwF/TMZYJ&#10;31/T++3CbLzd/vzzZ4GqiondMucoToYDB6XjOVUP822cJNWpiPG50Y42rlaqJXq8NzXOz9KEdui4&#10;+ZicjSUT0w6MXMXzy4Tvr+n9NnGFUPoyYOF1E/OVYQI2ll5QaseljftRlS/zYkvthadO+Scl+Tsh&#10;HXdtnMv4TuaR7jgb29QSkI1Nq3hLMOX7a3K/TV0hDNrG6jrdO3cbG0fp1lDQ5VRCZ96VAenYOgpd&#10;baxPVCgVFzLWTY6dbFyE7jR+ri+7rTMMRGThw+Xa2Mud2UZiPA6MtwcY328zFsqlUmvOe1h7COcH&#10;gfM80zYP1FZVuBU0G40Wuo0HZTzyI+gX8fI8QmFkicXTbmo3n792Wy/ky0R/koYsfJCzMegxbFNp&#10;ZCo2lmvxvGKepxnvnRWmjaUnf/oJVX6AuW7JMmfQF7k5VtBFoGNLJt0m49k2rmvedaVos3pHl9sV&#10;yhz3G2f4CpEsfHCOvdfHMexS79d/hPiUUtO+KM7h3PaLWTty+9y2LVkbl3NX52ZPtrFzCZ3BalHY&#10;WN9ZUz6BTfUvhqna9N7pZRPUvFug5FjXOP18Pigb6wMbHx/gezDGZONidcOt3yzZQLF93t9WI7pD&#10;3sNwCJu6y7XS5EXSxoYaAtq4Gzsp/zI7tnkjidqfiUtQc+foG+1WfWNHxsbGvBBtfLbldgT6zZYN&#10;lNrnvW01o4tmoa04L22+2G6SI2BjiVoQHOaRYj2TmmvjMaIXsXHvXAqoS4nwkvMk7TesYEGhI8rG&#10;b/e34eeNy2uJ4rNxK3xcNjbfJMe5gk5zZZhb/whjPIt60U0wJ34AHzY2J7acdezRxqJHZhQ2DgrL&#10;njbdNWF8v1kSFeKpiqQMvoXa2NhwERsbca6gMy1VhaJj2/mC85PxFrLxS1Fv7Jg5NjRTJL1y1shY&#10;qujdMBUryrAlmu5GXVPxkypw8/HQOzu2AWncM242tueN3WycdBMsoouCliUIsI2dzSB7QyJ5LDY2&#10;Z8zGtt+UNxbsc0PeW3NXPqHFMNMHCNzGqtREv5GlbXwM2cbG+oH5l0DVO928WRcb52Mpr8R03cNG&#10;GQvo2J6pcO8Vw9RYpIwLhd3GvTs+TGv+tAVZsT5P9IuyQnNMgzcFbJyVUiEWL8ptbA1tX8bGh+rJ&#10;dpvFL8mzmkH8gtQxuNq4qPJ03MP6Q8D2yEwBGwtNTLQn5qFk6wxYxuHd3efm9+uM5tvTccb/NuV0&#10;xzT91nwHCtg4N5rQDu0u4mUy1s9eZWxs/iZZem68PJO7bEq/ebRxlajoTEdEbWy8MHrSlmZ1uVsi&#10;pOgXue4Wx2Lj7efPd25nJOZzNNMtKgT63FBTMbnL9bvTdKdtV9kXMr7T6RhtY8/Xf8S0ime82e6E&#10;/WLbH3LLEM1N9VN1bouC7Vbr79UydUML2VggMhDrKp6Sw/zWG8+Z1bmOSceuNnYuSTKErvNxEqmK&#10;bogtzsZJcbGNa3WADFHZWO0T/X90zRsX81fBXVJGSrrikbSx/j6GUzfk38bWR31GYGNjqaWTjZPi&#10;tiMCNjYkKlwvnjI0Xs2572RkD7Oxod1iF7Q6E56NbSeId1nCzsUNNhn3b2/ltE+6yS/XPWxaObHU&#10;WrlWmrwI5Y31R4HxNCcGGxvu1DS69Xgba6Mbu11gSdb4DEV3aeruBCoRuOqRQE7TYrPxZ9NatpuN&#10;1Z1fe7e3ctkn5s8haGOh0jxLNt0Sfv7U27oCMLuHhDEmE1RNhXS9cRlb/2CtyR0zYQ1vao8bbGyR&#10;mnNaemuoqXAss6SNhxhYyjZNSgK1sfsQGmi6TWoSNrawShsnA3kKt4GY61ikpsK8cKrteccCGfV0&#10;RpELkYAX+pltLFCWJEFt4/fHMK6MttvYuJYtkKkwXug3/+JOvXQkbWzF1cZW1V+6jc1VCeZT8tFt&#10;n9fjjisBlqZPuLePfupqruyZ1G5b3wACF3ljy6WVXodibePD0housKXrchu7GNO2Qrg13w1mro0N&#10;1onFxsYaNOfoyYCPg9Cx2cbG5arRTZ93NuK6Lms5K3daBSgqe4T2J8rGhv1pvkZ/cstdadxtfvHL&#10;PhTW9f0tprDoReiMv7slk3Nk89DO7bbJWOC02Wg1c5+Hb2O3tPFCNn4xna25rsnmNpb6dvVp47z5&#10;d3fmAp+lbBzIU0rt48jx0mj0QVBv6BJsbL651aRPYVl/DLrGzXK2H7qNLYkQQ5+PT1Voz/fV1Fgm&#10;VeHZxupBv2HZ+P3x2ud2zVinr67725+NrU1elY0tC1ZhT44nn+1PaPkyNhbpcX3iyZK7mRR9Yte4&#10;21jddMTtriNS1Hnj0yaMybFlZ7jvb9ueFk1jJvag8wNOw7nSxDxM12rjGS3fIJnQ9MRWne4k+oFV&#10;2dBtvDVezrpYpiKQu83bV5sdj1+76gXdMDCkBAMKTEmMAewr5a6XP4a+jDc592pquXcbG1pnXQgI&#10;pBpy6gacAw+cAS40Nw4F60mWa6pxIA0ilsYcGlHTHxY2y2muNrYtNjvb2Po9ErSNJVoOldqs1FMI&#10;Dbc1Xn8jGYHAIosjIsRiY+XK/uPHJ3ZbKDYWi2g/a3a2sUQ2wVCa0HiR6B8As7wjNsV0WXDQp3bt&#10;N8MO3MZJhXBgdS8lkZY707Dx60163vOhd19NlcK4brw5n3S/J4VlZ6jKoghsPDxio7ExpHqgaLPk&#10;9x+CObN6KRtr+2Z+cBVue/fZ8f4ac23sdnWJ5aobWApkxgacaa7iZQXHx95a3uunp86bU6riE0zH&#10;5pTXXW5jp5stWY4vyeTRiP0uFBJrY1XX77bAoZ+nFbeZcb2IQg7vqV1Tj6saTv1+HSvMXnAVbWu9&#10;CYbzoqwh7tT9qf36zkeKm43nrbwsY+P3R3X1x/Hquf0b1YPyyjfqNw+ogjhDz6j7SJiV6XxB6tay&#10;YBWujaF546xTPn92vKOY3sbqnnnu581iBGLj8h7ebjbW9XjR587PJrCcu+o/0tT9qR0wea9gbDzQ&#10;9EVsXF790XtK6fG68+b1JvtN2PPzbHPjrflSXSfvJCJ3ghnaSnuTUjEFhpK5V9RtmqSfANcQQxj3&#10;BzAw53zE9ZKY6n4pGBu3Hwo2I7rh2hH7KdqEfrGdS7nljeedXQY2Nz78sFEPyyvfqIwF7NnStryx&#10;8wK/xca2SzsBNobEFO2VRE2NXSvjDSee1eRYpnsgLGhjp7yxSWhJeXcf8Tu94G2sltpmf0EZWx6m&#10;jU1547f7TM+H2/qNShm3EsfVOdn3jPQHLq+7tAvyvzdfd7svX9LRtNt1fl697kbF3/X+Xf6a7HY/&#10;/vhjOk6/6OPvJ32ORNe+3utuWr/stHF2O/3Pq/8+Kn6i/fe79Aj48vu/n/ZLkujj78e0f6dr15cv&#10;X3ZfUjd8+WJq/7j9iX3V98v39AA29/vodmv7JRvmab8kaZTdrj+ORo5DXbvTFqft/vLj7//4JXWP&#10;9jjYO43DtL1bfVznfsn7e6f1woTjyPTvd1l/GL0y9TjVv45kuKYip5k81th4NshsnS5dZylySScN&#10;xtnxtO/HkdNYgaBC2Trz3Hi7Nd7ef2x082TK8iymoOfGMpV5lskxrsK7vCWD9NxYcH9aanDkAw8F&#10;nxJfgJH1xipXrN5IZipCsXHx6C2RZxUOLC7PDGocRwI6tmXTbcWYjsGDv/xjRnpI4MTZ/QlVtm+R&#10;JM/IzQ9vrQWRKEsyjXTTZ3K2cYg1FXaaZW7gVbyZ4hG4zsF8u3l3cer2uvM19mAbD959wK3EO5yD&#10;wMgCNpYIbutyS8mic8W+7Qas7tL0HXhqfAEGbazcm86EqzfgCrd54nEuXU/0BTQz9sjoMyJBG7st&#10;Ks0cpwKqd4yN5vJsbLsaz9XGW4FnutPG+a3mjXcNyrV7uG28wV79Ma+gUddnvtMgtubrvk+cbfzS&#10;kDHmCLPjnGgUeQIckEuz8Yu1kNN1rBRFi25tp43tHFL3PLTeHJFXRs+72CdGGwtc1dmQsfzKzBAi&#10;Jd5uwcEgbQwMbjcmam78oq70c3zc5+RekbBxKAsY9dUfPym/wuqIx2PxmWuf2TNqbk4rtuDVxsbQ&#10;kzaxjI2tt7ChjR2C2yK73lNzMLZhdTZkG1vPuxe1MW51bjSWc1vXPrOpUuaZ0YYCHX37hc5rLTd8&#10;CNbG9pNm2tgltnUWCMsbV+NQe6AKZFkcj03rCn4YA7Gw8aE+BV/+YaWWHCmq+EeupELz781LbSI2&#10;LmeZ8/tlERu/WL79RgdHA0tizogtYmNbpzvuz5fmbS9nD3W7M126JR4b13PjAJhhY9eBmiSJ5cJr&#10;twmPax7B1u48vHO6bhkb52YI5q5BepA2XmK9yn0VbzBn5nbDI1s9s2FSf4k2Dgh9v1inUjIX5LgN&#10;U1N8kciWoWR9enrANs5rXyX6HMiF2di6dOpcJFpvBGFj4wmgSA4ksLzx+Xy4ei5uVrE0+tyryJqP&#10;baAa95bbFDb3peNKs+1i19zGsFygBce8sViqHoh3G0/Xgu/KIXuXVJPjuR1jCq/uM6Vbf9SG9t0r&#10;MtSRD/nN297uYVd1jMcwwbSUp2KLDh0TCmry6hbaZmPnB5DTxiZ821iJbNLqhW/vGPOI1va7n7xO&#10;mxv77hUZhu9vvAD6YSpSnbqAjROBW3zbsq93zg90oI1NeLaxOsc39IlEuYZrfZspdjEdNiflBFKJ&#10;sLyxnUUyFdX9jUO1schF8GAb60eq7Um9Akkvy8w4ZBtfYt44cYxeLyY7VOxa2q1yZvIjsbSwu41n&#10;JHcv0cbFnY1fbwJNHBd3J3fusRmJY0fXW2089hEg9tlOlDa+wJqKiY32bONk+/nOuPjiNOMoz1yR&#10;NjYeoBdpY+v9jT2jmxyrR0Ugih7Kfe0uBsNBYG64+2Ur9msoQrZxOIVFFqZ1jauN69sEO2ReTe1O&#10;ZfzznxuHoqONizPXJSawl2njgDCnKiDXyr0gy9CS/AGoxpv5utl46Pri2TauW+sqTNp4SvCsQ/Q7&#10;1NXG+WO1Uh0bFpTdphzVKFxiAitVmucUXYRobGybBYpk1Fyr4k3NbqbU5gc3f4lYExVzbVy31vmc&#10;4SJtLLP0aCpP0C6QTIu972dB7lIb57NjwBJh8aQGfWdNib+YjQXOjN2pbVzeUjOAVTxDoRjqyuUi&#10;uNv1+6bYhXNcG2+Z0tvuSznTxrUokVfS2mQcto2dKwcs0U1fUs456btMxz//rN2fjkfQUL4MW/Mk&#10;YWOBM2MBWvXGx+v6kUvLYjrnd5+SWOYjkFuzKhera5flbTx022dXG2OvpBU5frEYBqLhqzsgG/dj&#10;Z6WQGBsPnqEFbmNjrn5S0wVo1Bvfnk9Xz+djfhHI0hinJG772hg6sZQzO46kLPTnO/Nqtvv5vuk/&#10;jY5utLHAsyJiSNdZMKzLGuQDtPHk/ujnKorKdM23qzG492solrBxInU3XWdaV3+8/uJb/v/lmbRT&#10;nFebsfeSUDeS+Gy6AAQ6w3TMG9snPUgbByJjY85MfyYlYWPD6c70DtEt5G21+9McG2ljKGM7u+hv&#10;daeXcGycXf2R3cctDBtPOoYFbCxS4GZq81adIzo9HLI/0xnR8jS2W02FPS29WhtD58aGr9cZHaL/&#10;ktXsT4HCPGthj34Lvm1sWXvJJ0tB5Y2zi/AOt4FkKrzb+EXgQj+zjbPios+YKaZIZcJM1TsGtxG2&#10;jZF5Y7kO0dRVaAeLQKvt96rGpo1d6zXymfHdZ4Ery5xp3sPtOqurCKGk4oy08cQVQoGrrpPcxm43&#10;vbSpHndtichC2+XZ2DRaJLIJpi6f1SF6HbtG1p9KhX8bGVPw7OA03khm4sXuboRZbwydNUxZyJ4U&#10;3nhoFbcHQNg4v6Gm87wemk2I2saT1pNFbCxmem14ifVBbaNtt5EB29i1Zn+bnbgKXObrTqg2NudJ&#10;nfvLp43rQjHXybfRCra7G9PGzhhz6iKNNqyfCihTE19veZkJvf2SUCEbO56+mg4hdUvaABIVTRu/&#10;3W+ung8h3DQoIz4bm2RcrYcB8saJevSHqx9oYyNaX7re68EeXdDGzQ1I1WoYr/9wXr6Ye4WGo43V&#10;+aVr0yWobXz68HS8es7KjoPAr40l8sYWGwustFmGkuU4oI1d0aVeXZ8JZImOs7HMCp6h1VKXudvG&#10;inkTTgNxq8r+TFtdxsZZhVtWTxHC/Y0zRh/DMmdaAleWmMeotTLB+dJogUkJbWxEY2PjWblU3ljj&#10;+tn9kTTiAm1srb5xXwg3f4Ap8fXtthfnLWPj7OqPzMYhPPsjw7eN3cNbMiBWHWu2AC3FROLc3dO7&#10;HQzWxoaTfiFrtragHYXzwk6azkzaincbJ4n9Ri9+x2FvbnwIo954/EEcjI2NNRW0sRbb+ULANi7v&#10;3aHxsZCN5bTZ2oRc1KnfrxI2ts1pHG1sq85byMZF3lg9ASQExpYWBZOpmHmBRgiXtC1SWGTtloBt&#10;rCavuorFsG0scuyYGm1FwMbW0eJqY/NtCxazsbqlZhjP/sgYudgmtSbs+r1ranEjuNMWFhCmdfIq&#10;ENyW8g7ZxsabfuFs7NQdAhmEsRFdtzNvQuOWN85kbLz6YzEbG1D3Pb7Ochnp623zJ1AsaVjX7hq9&#10;kj0tvPU0yyz8UG1sndC7Bi8TdgJfgljsM3vnRo9cEHPrDvHzj2mDEX566XQxnrqpl+lJv0vb+P92&#10;VvFeP6np8vtjOm8+ZhIufwJm3LQhChsLbMK7jQfyK/rg3pPScCbYWOg0TTClYP8M4dnYKOPs0ZLu&#10;NrbqOCQbH4uHfrw/dmsqyiILdR/6rADOU9lFt3f0CffobRxqapc2Vth0PKuzx0SfuR8nbUUiFa3p&#10;FZcNGft6a76RxJQNmNJOd+5PCxShGOKndN6bVVOcVC6iybGVksh+8YhOUiiSbqcVMm7tFdHqdcfd&#10;YR+jjjaecKl4I7ZvG0/pFoE72ftAP1ikJrDL2dglpDWh4LAlU1Jrm18tB7Kx0nEQw1DZ+P3xOq84&#10;PmpW8Q4/bBqKPmT33Wz9BEbbP0rFvUcXiBVMSuQvLVIz542dkl4DuK+zCZSR2g5d96dfwTGcSAm1&#10;2Y+NdZsB2NjwBS5iY+cHo9s2EEiBW2Hj/Hro98cfNEtzb/dZAXJ5+4pTauH2T1SUku8Z6Q9EXtMe&#10;yl9fstfdbpfukR+/pK/pbql+vpsVP6nj2l93k+Im/Thpc7+k4yh9ST9PotvubmT83Zj2dl73s9ud&#10;93/a3l3W34b4+3H9sjO0L92Pql90/33efkW89vrd2O6R/dF+NXz+zuu0cdh/3fXjjh13Y+Olr3m/&#10;7Hr7e3y/6I/L1MZfUozjMHWmQLsdjp/h15GUNs5ywgfzhLdIFZ9qXXtIHnfmxtn34113FV7wYiL3&#10;70b9NMp+J+7R99CyTDFdm28tBjG3XSBT4RrbA70GiqwxmMNDuqOf50KsC4Lmxi/FcS/QPebiIbmb&#10;SjvQsrH5Mjy1hHdq6NrDw6Xb/aNSxiKJCgkbe1+vGr+aNLl7lrOx623yPXARNu5vBlKloc0nTLhn&#10;pzlTcSexghGXjc2rc3lR27E5d/ZQ5tbpHzWVau/u1dvYvtYWso0T6+MiArbxiyndHZONEUUaho5x&#10;LTceXk4ev4n9pA14fe5HxqCNi1nxx2/n8qLp+idodFUVs/e0LbL7bjaFLStBjAPKeT0YamOJW3NN&#10;W/KZ2i1wNC2Uu2nQyJEo0BtCB46t1c6JCryNp13n5H0QDs+N858eblMJ33Z+AqfbQ/0+A9t4anhT&#10;6dzWOA90P4sD2jix35p5rTY2tZw2jtTGIgVVEpQ2rs+Se3PeQ/rDh/z6kIysBK74CZzBkTrjMTIj&#10;I8/cHYYaN/UoUbezW/954yK067Te4vpYMxW0sWGHImw8cH+paZsYnaMU6KTphPpcvJxhG8tEds2M&#10;WlucD6S7O/3Zrcwl/K79Yz8IjIeCax7Edp982li4NxLRgP0cYtUxLo23n0Y5j3PLJlDdPo2gbTzY&#10;dbO7q1Xx43wubm2wSlUYrrMHDaOJ4ZeysXsWxAOmXSrUZF82bm9I1sZVf2j3psQYH9CxyyZCypat&#10;1MbNyM66sbdY2diwjEcbB2/j0RdursnGrWhAVeI3YYlLG7fxZOO8ulwmvGkmZZCxRKbC/XYqy+SN&#10;I7axYJNpY1Mbm8htQjetD2YMRm1jh+5q2ji7JYn2niRCNx4onSY5ipqtd14LW6Sm4iWweYkR2ngg&#10;mhoiEvd/mjVUnLZhsfECQzBsGw+MVSkbq9ubymQCrQNKbhRVQe/UAqFTB1l6WeAKDVv0gHJ2Rmjj&#10;oWiFjN2lNmuoOG2DNp5AZ22g029CNlZGQ9tYs9cnxdcHLh9coN+m++x1a5l6u9vYDG0s3RtAG78Y&#10;nkw1eVPWgQixseQSvjsR2Ljur07POXVXHcd8wz7JkiXdl7C7jfN5/efPpnu/OvvSXCgtEd0CbSzd&#10;G9UhJBJQuxgGvEO4LR/ndiCFlCwL38bVfu4VJgjZ+KW4zZrQ7hhv42nx9TZOdfz582dT3e7YLRjH&#10;OW18WTYux2BkNjYv7czon5H7c4kRGLiNz0m1n/u3ppSy8YthCWJmfEOCF2TjZJtOjV1TX/Y5CSxT&#10;IbRKDsb89SrRYq82rgahuI2dK2/0UcvgKiEns8hAG8+msnFSPIUJYWPZ/WGbHIsPoiS/zg9m4/w4&#10;MEyNnWys9mcUq3iWy4AFWqwJ3u+VCGxsLL4RsbF1dYQ29kWZqqjv2153V1w2dp1MmSQv8XQ5S2dY&#10;HoHjYOMkvzxRX8kyp3OgGD5ARz5io8V1udeyIaSNJS5RNGfMzE91nt493k5HJhOBjat63c5dZtz6&#10;C2dj1JevOQPi/HQ5azLBNPF2sHHe5rvPliNsvTbW9Xj4eWPzUBGy8WfzNzdt7I2q66RODXuBxXfI&#10;OBtPjj46Hz19E4vY+HNu4+CfUnpZNlbzGbfTSm2zoTY2rbPP6x7aeDZ11wkP0cFCl/nxMbv70mwc&#10;9dwYlzdG2rh0mns8jI3nnP9N/zjaB4A4xpQhIhsL91c7sGiyznCEOYYfvTo4fROWrw+B8AYd36lq&#10;ELeW+8CoiNZfxYLj8sbVEgPGxs63KTR2te15tjO6Z8xsiTbWIXV6Yg8sOyHpPqE30dQPTI8+dnVw&#10;xjZswxPj+qy382u6HWP7QCtMqRZ7rKkoHnogYmPtjENbCylxwalloXpO9wDXjNygjcuhJHl62Jt3&#10;d4vzJG0sMKQGQuuF7BhdpBjED9026s6boYsMIt2RQG1sTGkJXHCaWC5BmtM9tPFshBZS7XG923hG&#10;8MVs7HqYmQ8x94y3F3qnOho7xGDjqt2x2dh276oZH4c2no0XG0sn67qqj9nGpuPMNVPRP19w6h4g&#10;XRtXc0yBFnu0cT2nj87G5sWLWR9nuNNpYz2wRfeejgU3oJkcuyYqLs7GlqqlsGR8MTauBjkob+x8&#10;nwpb3ZBk9wx2+kIDkDaG7JD+Mp6zjJGreN1lR03jXRbLTeVQrnfA8EW3lbqMdxQ2Fow3amlz8qbM&#10;dUOivUMbzwY1fULaGBHcPFLdLy8enhxLR09s55+B2VinY6lFhsuxsUTTp5//zfo0tPFsaGNbSBmp&#10;DS7jyUe36Th0GwvmtWjjOVEde4c2no3+eI3axrNiL2dj1w9hSISYF36Ct7FDZ9hDS5zuD28pWBuD&#10;B+LordDGJlCzJ6iN7dEvwcZTPsNUG0/vHCyaAgKpJg+W9oh1CG08fjO0sRHQbOEybOwhb+z+GS7M&#10;xpoki4yN3RdMR21J5tI++WEyIaxj79DGs0GduwGyCeOCzwsNrKlYxsYyRVE+0Exg3evHNaGjtrHI&#10;vgzDxksNQNoYtEP82VhkO9DgA5VL3cM4OBlrnNm5kHB+k/3Z+CzQWk2wVtsdhwl8WjByM+Ha+O1+&#10;k3KdvjttNh+ezs03fvBj485Yct5AIh3bs40T85Nvpn8IW9t7h/F6bQzNG2NtLPRFspSNhfJOjgzb&#10;+PVTId5TauDs//UbT3hY1ugfB5I2lont18aJ7UFkkz+Dpe2COVgcPWd2nl8uZWPo2YKojQ25dMdx&#10;Aj9JM2yl0/ZwbXz6+C1/fX+8Tf88XNdvvAFPpGkGk6CNu7Ghl23N7KTe8FTPhTTdfxhp4wBlPLiM&#10;J2bjPHjvbkoR2Fg95BBpY/fKIeNW5HanG8M2Phbafb15yP728Vv1BtqwJrRxr72DY3TidvQ2/nxn&#10;vHpZ7Aw0Rht3O37ureY1kcsbjQLOFpA2zp4trnuQy+TSceNAMS35rsvGhx82m81tmbFIZ8rVG3jj&#10;SqK0cR0eaWPjGJ26ne74zGX8+a7Y/qvmAAAgAElEQVR/e5x5H2Jocjw/shdwqz7dfk/7+3Nvmhm8&#10;jbNmZ2dS7j1j6mlTJmRdNn67v3pOlXxbZIrTP6s3jSgl3zPSH8i+Ji/5a9pN5etOPO5ut0taf3eO&#10;v6vamyRp9Lr9+5lxk5d+P+y67f4+czu7zr/f/fhjOjX+kqGNP7F/dt34jdf0OGj8fbcTHz8CrztN&#10;u+vX/fz4u87+/PLlx/RL8MdswIjEb7xW42cv0S+7VruzcZJ+b/f6Z+fWH/VrPs6TXb//dxL7Mz+O&#10;pPu78TqSkRVu6UzYZmMw8JKfjPb9w2WvLpGZ6WhPly3PqHGreshmx+bnc4jNedwje8HefJc2d9aS&#10;t3mCqHPSH8XceKtb9RW7atk40mWWxMM4PRtp49ebhzAyFYnQM2+7cQGrqjLrX/aAhS712WP3GjTz&#10;HeFpY6k2dyt78oR958kiwds4++7+fKexpZiNX0xPYwIUKC02BMfa+NNTEKt4hTPlbQzIHHm0sUBx&#10;kb61hucASx5lUr2DxZON1eS41+ch2rg7Oc4fAC5w/44A5sbh2li5N50JL1jhVvVd6cx12lhzKzQ1&#10;RvU6nricbTwKhBayL9jGTm3uLShpnhYYvI0T04O1BG1sWMUTsXEYi3hjaioy7R5uF7z6I1Ibm8aV&#10;bG1qhsHGIq01sDYbA650NwbuVxXGYOM7XcHxjC1NtPHMz9I/9BvBA7bx+bDZbLL58flYXhB99Htl&#10;tA8bI67G8WBjdZWuOg582hhwbwC5fofg08bdnSk93BE2VhVu7lNju47F+r6d/NzGY+MASJpdB8kb&#10;I1ZVfdhY5SruBBZQrM/Gk/gMtPG4wP1ZYPg2ztfYumuPwuNErtr43DWK2HXujkRmY9maCsshFo2N&#10;5YqLaGMbtLExXN5offENbJy49k3bxp1cPW1spZuNgtsYcSW/QGzt5DgviOpfMIerQZOrKgItVyGg&#10;jc3xtI3ONwS3sXPtfjtrLDvZm0ycNgbFFd6CHxtvVX1qjDbuH8C0sa5bIrCxPq0rN06ku76dN07a&#10;72ljK1HbWPDQ0i7j5ToWWGyG27hXVtQ7uw1Xxrisln5pVnAD/Q0hbKxVplgtsNCtBLXb6MhYrkhg&#10;OrSxdjQJ2ljytFN/5GqzxjI1aIbDQMLGSXLXu+yaNgZsoL+h/V4k1zfccqlaYKHrTfvbaMekjUfh&#10;wcZtacrZuJdQcwmtvf5DP3WYcbyNOGeeHbu3AfUl0kl4r9HGMKmZt5N89aRjIRvXF5yK9Yx2pkQb&#10;jwOUXUx6O0JyC/I2NlUcy0waRqwniRwDReit0jFivyK4HBsnuY2BV5u6truTAtmq8jntMqFT03vj&#10;m3njUdDG3QbXyN1MRZuwA9p4exfP1NifjQWdo98OzMZSQ70Td7s1To7dqkX74zthTcUI4rWx7M3U&#10;oXNjzzbu3waGNtbuT+lFNzEbdxJnSdK5yZSQjYt7u/qw8cLjcN02NhS6BFtTMT6bMGsr+uCCg7Vz&#10;Uti9gDBOG7u2uqe0bqeLl0BI5Y17NW6dOwdJ2dh4n0LXYlHBmYwItHFjMAlvQH/8xmRj2XXss7G/&#10;Fz4IxmHSsbSNUacMjWHyVej6KbuNhS46Tcw1Fc4jUTu+aeMBPNhYfgMXYGPpT2DdAm38Ut2xGtAv&#10;jat/IdeyAm2sn8KiRuJy45A2Bs7SEl1w6RV4ORmP1bFwxfTyB8E4WlktyXa33YOy8b6ReJXq6n1f&#10;xyKLL7Rx0CBtrNnXcjYWX5PRrfmIpXZH2Vi8KGTxg2AcjVUwkcqBfmAVHJSpQNhYm/MWaLYmrPSI&#10;CXIg0sa6r14xG8uvyYwbqLSxPGXTu/tU2sbdfSqZqMDaWG5/9kY5eAuBDETaODIbd6/mlq16GKNj&#10;2hhpY9w9gxqBI7Ox5y3QxgMghmcRF29j2UscaOOF8GRj0D2Dzs2iBLGutj2igDaezMptrE/tyuaN&#10;Ozcqi93G0quQyx8DIzHkjd3bPdDp4uXGkp1tbjvqS1toE7TxfJA2xt3zPA/evYhIdColLOP+XKcf&#10;frU2bulYtN1299DGnrdAGw8AtTFsd5T1c9hFH9H260o2RDvnEmws3W6reyC1wR5SFcJ19dJboI3n&#10;Qxt3w4JGqa5kCVmhF8IxMBbaeCish2EitQnaeD4R27h7R4bIbSx75VkIh8Bo9Fkc2hjRbNo4YKr0&#10;biJ8M2gPNn5pP5J25TbGXowORZ/FkbYxqKSivUISoY29pcxo4yHqSrSU2GzckppEbOSqz0DxK23c&#10;6hqhuUHSCQsajLKjsI6r253SrvSXMqONh6grd1O+igYG7g5PNhY9fAeKX2njRs8AbNw7GxGsfmjE&#10;xttYOKz8WVqrzwMZiZHYuLiSKHYbS03su6e2glfSwotfaWNbZNpYHxZoY9njxwnaGGiG7g4Xa3yv&#10;5FiuZoM2NqLNGwt/u9LG+rA4G+N6fDrR2BiUN+6KTXR/dE6G8sZ/lU5VCNsYfilCvDbWZnFk2t3R&#10;caNbJK/TkM2XNQL396Z4QktaxhHb+HD1fD5tFA/nt/vs9RrcsjYJqKZCt4CCWnCmjS3xI7SxYLvb&#10;oxDSLc2aCth8RrDZ+npCuU1Ea+PTJrVxztt9KuHXT0/IJmmBJXY0J4nh29hydTRqlU2s72njkZGF&#10;u6VhnyhtLL2JWPPG6Vy4tPHx47dUztkfnrkEG8vljS0Vqlgb446yddvYw0UxSWOUi3a27uLomGwc&#10;WU3F8epXhY1fb26zv/tNUuRchI3FaiqQRy9tbOQCbKzGuOQ6uK7t+KJ64KwjbBu/fno6FDY+5LPi&#10;ww+bzea2FaXke0b6A/HXXfqa9lT+971k/F0dNx2mu51o/CR/LePnrzv5/mi+7tzbvdPFLV537v2y&#10;07Zbql+grwmu3Yb9KdDf7f26S0ltLNovSa/de7H29vr7u1i/m+LvAONnJMM2fn+8PRc2fru/zf/M&#10;/na4Hfh3sniYG1enLMjLRqViG+6dJbEE34vcOJPj3BjUbg+9khT7MpK58VILGGHPjY+pewsbnz7U&#10;y3eek8debCweH2djVJmnJnJjlQN4BrpyGwP3Z3sL8nljTdvjsnEwi3jDNs4LKAoblwmL/Oc3D8Bm&#10;9YBVoNDGA5GbFUC0MazdvmwsX1PRbzu4zkRoG60StzAG4qCNj1WZcZGoKPBc5tZ4qhdtrA8tFZ42&#10;NoEcK9puQZ0FomwsmurztJwsXa/vwvirP6rpsHrxnanAXEd0hhrTc2zIhWG0cYPqZF++2ZdgY+HL&#10;p2w6po3LtPEhq3DzvIq3rfssiqQXPrgHG6suZ964ol4Ii2l/9jcg3Nn7ZvWcXIkobaxH2fhYTocP&#10;KnPhk69b2nggtFj01lQnkc4RxW7j9tEbw/7sb0C6s9s2xqbSxT5BjHnjQNjTxoOxpeck3VkDbezZ&#10;xrAVEtr43D4FDGQgxmLjc/0wI9rYEJs2RoO3MXCaBrex4LOpmlFho6W9PhLCQIzGxrLJy2ZgpBeS&#10;7t6OycaY+6nEbmNo3hiZwsTbWO65ra2oqNGiHeeLjsN4bIwaSh5sjKkH6V2OJ3YvXMM5HG0MrKnI&#10;g3fORqKx8Vl+mPSiyo8W7TkgbTyGiG3c2NvQywjhRwFtjGx2z8a4gQ61MXZhEzASaePJ0Mb64IiG&#10;Q4VJG5uDe7KxfF+X41w2Om0cKrSxPjii4T5s3EmCRGrjRDg4MFEBt3HZ9uhszLzxZFBjNN68cbfp&#10;8KNA0sbdBcJIbSz+7Qpc3QfbuJpzeLAx4prTEMYhbdybrCFrKuKwseEwEDwGssd/b4Mp8xwP7HRE&#10;Exwy0IV92YgNsDF2AcPDBTdToY27kzWkMGnj0sbbDNrYFhwx0GUvz2jFrq79iNrGyw5D2rib26WN&#10;DUeB0GGWx94qgjkMxhK5jYtRDrGx9LUfRVQfNg4lURGPjavqWtq4GRwzkPQ2FozNufFw9NhsLHzt&#10;RxkVb+NgFvHisfGZNtZEB5Xm4G3MvPFg9Ohs7GkcSts4nAI32jjmvHHzPqNx2TjSmgqfNsYVPiD6&#10;ur4wFDIO24NFqq6QNp4N2MYvCKvFamPkanPM9cbR2xhWU4FZ12kkdhF3U6KNZ4O2sYcDjDY2hF78&#10;MBhLp0RV8uKPsxcbw/oac3hWvmytMghf5sS88XRoY0101Le67hSRNu5dvoW8Eok2Pte6bFfgSF90&#10;GoqMaeOobQy7z2h1iljPSWRPDzumX/w4GEvyUp3aApbDsP0Rr4237RIcaRsHMwqjs7FkcXkrcJw2&#10;xja7WYgmbuN2MjAeG2fN3kZpY8g6dRkcOQ7VMKSNwwGWZvdoY/GvErCNmxdpSNu4tXiy+HEwlqJK&#10;bLuN0Mbl43Pis7Gqh6SNw+EibCwa+4yzcREYZ+Mkudtu47Wxmhwj88by/bH/WnQ4pquxGTPQUMHW&#10;yEyGNsYaM24bwzIVqc7u7jDzHSxJI2sc0/5M2e/jtTHweSsByZg2Pnd2CcRqsdoYtYqXL5LnOg7m&#10;QBhJ0pqnxbM/z55sjKwyoY3DAWlj3BwNfYkDqtKkcYpYbEDcxtu75m2Dlj4QRpI0+0S43PgMLnvY&#10;b4F5Y9pYgHhsDNrd53bVLm3cjivf9NrG20gr3DzsTkx3bIE1FbSxALRx+4o21Bk/6jiI08bR3jUo&#10;6gs0gKeXZ9pYAtrYh43L+LRx4/KqGO8adAk2BvV0lDaGn7tOgzb2YGPcGry3KxSBNZ5BHAejAc/n&#10;Yfuzjg7q6j0kuGa0iG4irBkBbewhb0wb2yKHcSCMhTb2Gpw27nO4ej6f3+43KdfpX0+bzYcnbLs0&#10;4GyMrqm4ABsLXkVIGw+HR2YTorKxZrSs3canTWbj10+FgU+pik/+dQy0MW6PxJo3Bq5vXIyNEW2O&#10;3MbQK2URS+FJI/Dyg3CMjdNJcWbj08dv+V/fH2/TPw/X0HZpwPUYcL4Ta00FbWxgTxtbgiNtjJnS&#10;NC/nWXwQjrHx8epXmY2PhX9fbx6yHxZu9ocXG4PyXrSxMXJkNoZeLkcba6PWMpZP9yV1YPmLeaYy&#10;wsavn57yvPHhh81mc1tmLE5NG29KvmekP0C87tJdkv4JiJ+85K9Z/J1wu3d53GSXkr7uxftlB2p3&#10;1tF5f8vH31Vxk2RXxN9J9wvute6XPSL+DtkfSd5+4PEp327VH1n4XarM9Cj6vhOOr+LuQPtTvY5k&#10;2MZZYiKz8dt9ruTbImXsP3GM+2JHz42Bq3iesumQGk/kDR9wYOfG2JrgM2YMVrF9zI3FU4nIo3Mi&#10;wzY+phLO58Y56ZSYNp4amjbWRa56hTbuhaeNW2GbX97yCzu4NfapDNo4z0vUNn69edBkKrxAGxs3&#10;gK80oY1LfNgYacxobfwCcWbyAlzVmcqgjY9FRvhB/TVV8aKreFHaGPntG2HdX9/G8o/XwoGqTG+G&#10;j9LGoOC4y5C64ZcfhOOv/lASTqfEi1a4xWlj4LdvhDZu6TiQ42ACsDKWOjpt3IqKtDH6XGcSE67F&#10;y/17uF326o/YbAy/2CdiGzduniwaHgxt7DV46/oMpI0DGIQTbHw+lAmL43JXRtPG2vhxXRPTqzgO&#10;4EAYD21sDI4ahsjqm/hsHAR4GyfyTwGmjQcih3IgjAdr4z10dR8jTGjwBLzeSxvPAjhrqNfavmJC&#10;08bG0GEcBxPA2hhVmlAGj87GzYpg2jgccOO0qkP7Kr66fxE2hnZKEMfBBGK28Vn+5K8RmzZ2hDYu&#10;I4NtHF29MW1sAG9jpDFjtDH2qk3w/pwCbVxGxtoYclVnHZ829ge4DoQ27oVt1lTAbBzCIIzJxluM&#10;z86NvPFX0IlQca5FG/dCB3IcTAFbI00b98JiBwttPIf9FuOzc2MCK76I17KxfPRIbQzPpkOhjQ2x&#10;PdgYV1gfwiiMx8b73MYIoUEz+fHaGHmVEm1si04bt8PSxsERtY1fUIkK2tg/tLEhNjSPSBuHRLQ2&#10;VisQoEW8SG0MTYOgoY0NseO08T6cYRiPjT3kjSG7ZIu9pzpt7B3a2BA7ThuD9+cUIrIxsKYCeLaS&#10;f4cAb1Xmw8a408NQDoNJ0MZ+g9PGIQK8Sok2Noamjbtgb+wDvnqZNtbHD2IU0sZV6HhtDEqn+7Fx&#10;EIfBNMAXL9PGnbDgb27aeA5R2riRNwZeNyp/1coZfAV/SLcHmApt7DU4bRwicdoY/WDkBHNFdx6a&#10;NtZCG/sNDj6Roo3nEKmNwefkhYxpY3/Qxn6D08YBEqeN92DvRG7jII6CidDGeoBlJrRxaMRpY/Qs&#10;MLu8BJOowBozoEugpgK2cYzChAYH23gfzDiMzMbg/R2njV8wi3iqwJs27kMb+w0OT/aFMg5p4yo2&#10;cl9HOZTy4jzauA9t7Dc4eo0Be8HNBGjjKjZt3EbdGATW6bSxKTpt3IE2DpDIbQxMedPGXsmSQ8Do&#10;tHEX/CEUxjCkjavYtHEbsI0DWsqeSsS3kqCN9eHDGIe0cRU7yoINH3lj2rgLi9D8BqeNw4M2NkUH&#10;hd4CF/FoY2Nw2rgLbRwetLEpOnb5hDbuEq+NodDGjtDGVWzaWBubNu5DG2tB2xg4zMPo85hsjDwI&#10;8DZGGpM29gttrIU2dmScjQ9Xz+fz++Nms7lN//Z2n77ZXGMbpoM2NkSP0sbhHASToY21AGuw1zEQ&#10;R9n4tElt/P744el8zCT8+ukJ3Sw9tLEhOm3sF9pYS6w2xu7PCYyxcToXTm38evOQvj9+/HY+pf9f&#10;BGSnAaW2h56T08b+oY210MaOjLHx8epXWaYi55RNkBdIUuSAbRzlxBtvY2S3hHEQTIY21kIbOzLC&#10;xq+fng6VjQ/pvPjwQ5FArqOUfM9If4B5TV52sPhp5D2u3d+zDWD6Zfc9HaaYdp+T7GWH2p/pIYbb&#10;n9DXJBsuqPg72DhEv+5h8fNx8gKLn6DH4UiGbfz+eHuubHxKLfx2n/3tcGv/Zwg4NzYE59zYL5wb&#10;a4l3bhxIlw/b+Ji6t7Txqa6kWCJ5HLONMfeDP9PGS0AbawHbGBg+kC4ftHFeQFHY+NTIT6hFPb9E&#10;beMYg9PGemhjLbSxI4M2PhYZ4YfsbSM7sUSZG22sjx5nioU2NgSPtFNoY2cmXP1x3KjZsJoVM1Mx&#10;KTZtrAsfyEEwmSifvIwH+RW1ioE43savN+XM+JAlj7mKF07wKKuwz+EcBJOhjbXQxo6Mt3GRsviQ&#10;pZFV5sI7tLE+OG3sGdpYC23sCO8aVMWONzht7BnaWAtt7AhtXMWONzht7Blsw2PtFdrYlbhsjN3d&#10;tLEm9hoOgunQxjpoY0do4yo4Vpi0sSZ6IAfBdGhjz6xjINLGVfBIp6/x5m+COQimQxt7Zh0DkTb2&#10;EZw21kcP5CCYDm3smXUMRNrYR3DaWB89kINgOrSxZ9YxEGljH8FpY330QA6C6dDGnlnHQKSNfQSn&#10;jfXRAzkIpkMbe2YdA5E2jj44bewf2tg3q7hRE20cfXDa2D+0sW9o49CIVpi0sT56IAfBdGhj39DG&#10;oRGtMKO18X4VB8F0aGPfrGIg0sbRB492iTCYg2A6tLFvVjEQaePog9PG/qGNfbOKgUgbRx+cNvYP&#10;beybVQzEqGwMHae0sf/ggRwE06GNfbOKgUgbl9DG/oMHchBMhzb2zSoGIm1cEq2Nsb2yhoNgOrSx&#10;b1YxEGnjEtpYxyoOgunQxr5ZxUCkjUtoYx2rOAimQxv7BjoQQ+ly2riENtZBG2uhjX1DGwcHhek7&#10;OG2sJdr9GS2reDAsbVxCG+uI94wBSrT7M1po4+CIVg3RDiXaWEu0DY8W2jg4olVDtEOJNtYSbcOj&#10;hTYOjmjVEO1Qoo21RNvwaKGNgyNaNUQ7lGhjLdE2PFpo44rD1XP652mz+fB0br7xTbRqiHYo0cZa&#10;om14tNDGJadNZuNTauDs//Ub70SrhmiHErZXAjkISPjQxgVv95mN3x9v0/eH6/qNf+L1DjB2vL1C&#10;yGiiPYQmMMbGx6tfpTZ+vXnI3n/8Vr0BN01DtN6JdijRxiQMoj2EJjDCxq+fnrK8cfqS/uWU2rh8&#10;g25bn2i9E+1Qoo1JGER7CE1g2MZZYiKzscoUp39WbxpRSr5npD8Ave6B8Xc7XLvPO2S/7HHtTnsF&#10;uT/5ytfRxycyPvT4PI9m2MbH1MRDNvZFtLPAaL/YOTcmYbCGgTho4zwvwUyFI7QxIU6sYSAO2vhY&#10;5CAeuIrnAG1MiBNrGIjjr/5ghZsDtDEhTqxhIE64Fo9Xf8yHNibEiTUMxClXRh/LC6KPvDI6JNgr&#10;5PJZw0DkXYNK4vUOe4VcPmsYiLRxSbzeiTYNQsho1jAQaeMS2th/cELGsoaBSBuX0Mb+gxMyljUM&#10;RNq4hDb2H5yQsaxhINLGJbSx/+CEjGUNA5E2LqGN/QcnZCxrGIhx2RgJbew/OCFjWcNApI0rot3d&#10;tDG5fNYwEGnjimh3N21MLp81DETauCLa3U0bk8tnDQORNq6IdnfTxuTyWcNApI0rot3dtDG5fNYw&#10;EIVtvCGEENJkIRuDgbYWGTzahsfbK1DY5QwOIJBmjCTaPRJtw+PtFSjscgYHEEgzRhLtHom24fH2&#10;ChR2OYMDCKQZI4l2j0Tb8Hh7BQq7nMEBBNKMkUS7R6JteLy9AoVdzuAAAmnGSKLdI9E2PN5egcIu&#10;Z3AAgTRjJNHukWgbHm+vQGGXMziAQJoxkmj3SLQNj7dXoLDLGRxAIM0YSbR7JNqGx9srUNjlDA4g&#10;kGYQQsjKoY0JISQEaGNCCAkB2pgQQkKANiaEkBCgjQkhJARoY0IICQHamBBCQoA2JoSQEKCNCSEk&#10;BGhjQggJAdqYEEJCgDYmhJAQsNr49OGp9fe3+wdkWw7506472+yQNsHYitdffAMFf39M/+2tPqz2&#10;x82Q7fenB3M3dj+AXHDtBzgUzxe/ei5/Yvr3UxotFtvc6Wg4EC9nIEY1EoOycd5hR+tAtTTh7f6j&#10;7SBwCP7+mP6z4+a6/19eP/1H20bHb0L9t3YsueD6D3CoB6j9309ptFhsc6fD4UC8nIEY1UgMz8Zv&#10;97ZvIXMTTpvN8EEwL/jrTfbzoyb88eP/vpnUJ5Yu7H0AueD6DyBxEJh63T22udPhcCBezkCMaiRu&#10;0o/xoJqcTenTt28//Tr7XMf0bOrXysavn35zk8/U3+7/8ib/nfJ304YWb44Cc/lynNo2UJzDvd3/&#10;1X17w6fN7WnMQTAreE73u+mcfWtep//L32a/eq1eP/zm01O+ofKEs9hO+j57d/VveSNO5TaLjfU+&#10;gGRw7Qeox2k20t7u/33579sdcD2l0YKxTZ2OhwPxcgZiVCNxk0/B3x9vz4drdf70dp81/5C2/FRk&#10;t9J2PuTSfrvPpuzp/8vfzb81sv+i/uKo4+IcLtvbxg1U47RoSXPDIw6C+cFVl3Q4Fb9U9txt1W/N&#10;cVpuR8UuklOqP6/rjfU+gHDw/geox2m2/49Xz3WMRgekG57QaNnY2k7Hw4F4OQMxqpG4OR/+4ur5&#10;Nf2a++lJzcnzcyg1OT+UNs7GQf451H+qfrfsAHXeZR2EIzhU6XbzBqpxWrSkuWH7QeAYPPv27QfN&#10;wt3f1ieexUlNe5zW26nHaTYy8nHe6O7OBxAO3v8A5frGbbbl3/701IjR7IDzlEbLxtZ2Oh4OxMsZ&#10;iFGNxM3bT7/5xbdyFBVnGuUnO5U2fiib91ClV4rfLf5h/otlw+eivsVORbpcv4FqnKqWtDY8Ykri&#10;EFyTxVdfU9mXZrXP8oiv7XO4cjvNcar+gdpm3afNDyAevPcBmhm1Q/ZfW9Oa/IxTbXh8o6VjL7KI&#10;x4F4QQMxqpG4ef3Df/vpKT9l2mzyZH2++WPLxp+ezm0bl7+raj8e8kTLZlPnWOZR9NtBZa31G+iO&#10;0+aGRxwEs4NrvxqP1S+oLir7rTNOy+30x2n5C7rxJBxc8wGa4zRfPeiN02LD4xstG3uZmTEH4iUN&#10;xKhG4ubvr8+HP3ks2vBa2vhktXH1u+rjfniSyXAX/Zbua/MGuuO0ueExB8HM4Efd3iiWNrIUUzVr&#10;ULOYzjgttjM8a2h8AOHgug/QGKfvj3+RL3Eg5sazY2s73QcciJczEKMaiZs/vz0ffy/Vbf5ZTmWm&#10;osoMnc/VqYrKf+ejo/zd8lNUe8OJctZw9WzeQGectjY8akoyK/hRO+svD5JjkWI6lwPjWOecdLGz&#10;/zeSU/rxJBtc+wEa4/R49f8eb3vj1JJRm2DjubH1ne4DDsTLGYhRjcSsbOKULSmoafHmtu7qRk1F&#10;/pf2t0n+u/meqpZcD44z5DKj9nA2b6AzTlsbHpWumxPcUC1S7ufsP2e/ms0i1Or3h6f3x6vn9NRN&#10;rW8U21Gxix6uF27140k0uP4D1OM0D5QtHt2eex2Qbnh0oyVjO5fozIcD8XIGYlQjcZMn57OtZSWE&#10;T8WZRvHXst74pigzbnxZqN/NM12q9mVjr3kfQ+OaUeMGuuO0ueERS9nzgheZs86XTb1oWeQA80R/&#10;FvMvP2Urt5vNXxXTmmI7+ftDr6hRO55kg+s/QLnanHZGOmKzo+xQVmI2O+B6dKNFY+vb7AUOxMsZ&#10;iFGNxDF3DXKtlVgd5bpAfMHJRcGBGBe0MQAeBCQIOBDjgjYGwIOABAEHYlzw/saEEBICtDEhhIQA&#10;bUwIISFAGxNCSAjQxoQQEgK0MSGEhABtTAghIUAbE0JICNDGhBASArQxIYSEAG1MCCEhQBsTQkgI&#10;0MaEEBICtDEhhISA/Y72/XtpVj8pnk2g7vrPO266UTwJsnr2YEnrL4TgaT5imXhmto0zClnQGa40&#10;bNz6OXuWeIY2XhDaOARoYxIItPGClI+F/vSbG/Vkvp9+nT0OsXhOn3o+af7E1Oxhfw+Nn9SZitf0&#10;B1e/ynRyvF70s8RLL1NxUM+Ifbsvng9LiB9qGysH5EMze4oyPY2ntPFN2t/qydVZn5fPsM6e0q0e&#10;KX1I90n53O78J428cfFk7HTH0Rvz6Nr4kH8hZjYuH+tOiBcq55YOOKY/OG6u0zHq6zn266WycdbV&#10;x0wGt+ei408fnooff/z29t7y4ZAAAAJXSURBVNOTylLUP2nbOPs/H5Q1l/fH4jHjysYqHXTIbHzL&#10;xxISn5Q2rhyQ/u98+IurZx7deCobZ0f8KTv+H8q/pX9WP85+55SdM7d+sWHjbPJ85KnMTDpz4+xE&#10;o94bTB4Tf5Q2rhyQHeQ//eYX39SgJEiqvHH20rZxlhLOf5z9edxsPv7vm3L+m/7ZtXG6sw48lZlJ&#10;x8ZH2pgsRNvG2dg73L7+4b/99HTgohAci42bc+P8jcpUGObGbz/9t594KjMTzo1JIPTmxukp799f&#10;nw9/wkUhPK28cbmI1M0bXz3nfjhtHpoJ5raN3x9/YKJiLh0bqyPhSBsT7/TyxufXX/z57fn4e0wb&#10;46lsnL6qVdR87tusqTgV6eK3+81t+xcrG+eG3jBRMRdzTQVtTLzSq6k454U9pw3nWngqGxeFrcWh&#10;36o3zidqm/Q3D9lsufGL5ZXRh2xXcc11Prp644//SxWu0MbEIwdV3HNbOUDNDdQ5McFS3DVIoIrq&#10;9Q/55SkKF7EJWRVyNj7yy1OKfG+o/A8hZC1I2fj1hnklObKTRF4QTci64P2NCSEkBGhjQggJAdqY&#10;EEJCgDYmhJAQoI0JISQEaGNCCAkB2pgQQkKANiaEkBCgjQkhJARoY0IICQHamBBCQoA2JoSQEKCN&#10;CSEkBGhjQggJAdqYEEJCgDYmhJAQoI0JISQEaGNCCAkB2pgQQkKANiaEkBCgjQkhJARoY0IICQHa&#10;mBBCQoA2JoSQEKCNCSEkBGhjQggJAdqYEEJCgDYmhJAQoI0JISQEaGNCCAkB2pgQQkLg/wNONF79&#10;w6WxEwAAAABJRU5ErkJgglBLAQItABQABgAIAAAAIQCxgme2CgEAABMCAAATAAAAAAAAAAAAAAAA&#10;AAAAAABbQ29udGVudF9UeXBlc10ueG1sUEsBAi0AFAAGAAgAAAAhADj9If/WAAAAlAEAAAsAAAAA&#10;AAAAAAAAAAAAOwEAAF9yZWxzLy5yZWxzUEsBAi0AFAAGAAgAAAAhADU3jjfkBAAAPxMAAA4AAAAA&#10;AAAAAAAAAAAAOgIAAGRycy9lMm9Eb2MueG1sUEsBAi0AFAAGAAgAAAAhAC5s8ADFAAAApQEAABkA&#10;AAAAAAAAAAAAAAAASgcAAGRycy9fcmVscy9lMm9Eb2MueG1sLnJlbHNQSwECLQAUAAYACAAAACEA&#10;OJ3POuIAAAAMAQAADwAAAAAAAAAAAAAAAABGCAAAZHJzL2Rvd25yZXYueG1sUEsBAi0ACgAAAAAA&#10;AAAhAPuTaW3rYgAA62IAABQAAAAAAAAAAAAAAAAAVQkAAGRycy9tZWRpYS9pbWFnZTEucG5nUEsB&#10;Ai0ACgAAAAAAAAAhAF3amefUYwAA1GMAABQAAAAAAAAAAAAAAAAAcmwAAGRycy9tZWRpYS9pbWFn&#10;ZTIucG5nUEsFBgAAAAAHAAcAvgEAAHjQAAAAAA==&#10;">
+                <v:group id="_x0000_s1027" style="position:absolute;left:44479;width:44490;height:22104" coordorigin="44479" coordsize="44489,22104" o:gfxdata="UEsDBBQABgAIAAAAIQDb4fbL7gAAAIUBAAATAAAAW0NvbnRlbnRfVHlwZXNdLnhtbHyQz07DMAyH&#10;70i8Q+QralM4IITa7kDhCAiNB7ASt43WOlEcyvb2pNu4IODoPz9/n1xv9vOkForiPDdwXVagiI23&#10;jocG3rdPxR0oScgWJ8/UwIEENu3lRb09BBKV0ywNjCmFe63FjDSjlD4Q50nv44wpl3HQAc0OB9I3&#10;VXWrjedEnIq03oC27qjHjympx31un0wiTQLq4bS4shrAECZnMGVTvbD9QSnOhDInjzsyuiBXWQP0&#10;r4R18jfgnHvJr4nOknrFmJ5xzhraRtHWf3Kkpfz/yGo5S+H73hkquyhdjr3R8m2lj09svwAAAP//&#10;AwBQSwMEFAAGAAgAAAAhAFr0LFu/AAAAFQEAAAsAAABfcmVscy8ucmVsc2zPwWrDMAwG4Ptg72B0&#10;X5TuUMaI01uh19I+gLGVxCy2jGSy9e1nemrHjpL4P0nD4SetZiPRyNnCruvBUPYcYp4tXC/Htw8w&#10;Wl0ObuVMFm6kcBhfX4Yzra62kC6xqGlKVgtLreUTUf1CyWnHhXKbTCzJ1VbKjMX5LzcTvvf9HuXR&#10;gPHJNKdgQU5hB+ZyK23zHztFL6w81c5zQp6m6P9TMfB3PtPWFCczVQtB9N4U2rp2HOA44NMz4y8A&#10;AAD//wMAUEsDBBQABgAIAAAAIQANmP/1wwAAANsAAAAPAAAAZHJzL2Rvd25yZXYueG1sRE9Na4NA&#10;EL0H+h+WCfSWrLZEislGJLSlBynEFEpvgztRiTsr7lbNv+8GCrnN433OLptNJ0YaXGtZQbyOQBBX&#10;VrdcK/g6va1eQDiPrLGzTAqu5CDbPyx2mGo78ZHG0tcihLBLUUHjfZ9K6aqGDLq17YkDd7aDQR/g&#10;UEs94BTCTSefoiiRBlsODQ32dGioupS/RsH7hFP+HL+OxeV8uP6cNp/fRUxKPS7nfAvC0+zv4n/3&#10;hw7zE7j9Eg6Q+z8AAAD//wMAUEsBAi0AFAAGAAgAAAAhANvh9svuAAAAhQEAABMAAAAAAAAAAAAA&#10;AAAAAAAAAFtDb250ZW50X1R5cGVzXS54bWxQSwECLQAUAAYACAAAACEAWvQsW78AAAAVAQAACwAA&#10;AAAAAAAAAAAAAAAfAQAAX3JlbHMvLnJlbHNQSwECLQAUAAYACAAAACEADZj/9cMAAADbAAAADwAA&#10;AAAAAAAAAAAAAAAHAgAAZHJzL2Rvd25yZXYueG1sUEsFBgAAAAADAAMAtwAAAPcCAAAAAA==&#10;">
+                  <v:shape id="Picture 17" o:spid="_x0000_s1028" type="#_x0000_t75" style="position:absolute;left:44479;width:44490;height:22104;visibility:visible;mso-wrap-style:square" o:gfxdata="UEsDBBQABgAIAAAAIQDb4fbL7gAAAIUBAAATAAAAW0NvbnRlbnRfVHlwZXNdLnhtbHyQz07DMAyH&#10;70i8Q+QralM4IITa7kDhCAiNB7ASt43WOlEcyvb2pNu4IODoPz9/n1xv9vOkForiPDdwXVagiI23&#10;jocG3rdPxR0oScgWJ8/UwIEENu3lRb09BBKV0ywNjCmFe63FjDSjlD4Q50nv44wpl3HQAc0OB9I3&#10;VXWrjedEnIq03oC27qjHjympx31un0wiTQLq4bS4shrAECZnMGVTvbD9QSnOhDInjzsyuiBXWQP0&#10;r4R18jfgnHvJr4nOknrFmJ5xzhraRtHWf3Kkpfz/yGo5S+H73hkquyhdjr3R8m2lj09svwAAAP//&#10;AwBQSwMEFAAGAAgAAAAhAFr0LFu/AAAAFQEAAAsAAABfcmVscy8ucmVsc2zPwWrDMAwG4Ptg72B0&#10;X5TuUMaI01uh19I+gLGVxCy2jGSy9e1nemrHjpL4P0nD4SetZiPRyNnCruvBUPYcYp4tXC/Htw8w&#10;Wl0ObuVMFm6kcBhfX4Yzra62kC6xqGlKVgtLreUTUf1CyWnHhXKbTCzJ1VbKjMX5LzcTvvf9HuXR&#10;gPHJNKdgQU5hB+ZyK23zHztFL6w81c5zQp6m6P9TMfB3PtPWFCczVQtB9N4U2rp2HOA44NMz4y8A&#10;AAD//wMAUEsDBBQABgAIAAAAIQDWhDTYwgAAANsAAAAPAAAAZHJzL2Rvd25yZXYueG1sRE9NawIx&#10;EL0X/A9hCt5q1h5UtkYpBcFLFddS9jjdTJNtN5N1E3X11xuh0Ns83ufMl71rxIm6UHtWMB5lIIgr&#10;r2s2Cj72q6cZiBCRNTaeScGFAiwXg4c55tqfeUenIhqRQjjkqMDG2OZShsqSwzDyLXHivn3nMCbY&#10;Gak7PKdw18jnLJtIhzWnBostvVmqfoujU1B8fY4vh/feFuX2ujErKn9MXCs1fOxfX0BE6uO/+M+9&#10;1mn+FO6/pAPk4gYAAP//AwBQSwECLQAUAAYACAAAACEA2+H2y+4AAACFAQAAEwAAAAAAAAAAAAAA&#10;AAAAAAAAW0NvbnRlbnRfVHlwZXNdLnhtbFBLAQItABQABgAIAAAAIQBa9CxbvwAAABUBAAALAAAA&#10;AAAAAAAAAAAAAB8BAABfcmVscy8ucmVsc1BLAQItABQABgAIAAAAIQDWhDTYwgAAANsAAAAPAAAA&#10;AAAAAAAAAAAAAAcCAABkcnMvZG93bnJldi54bWxQSwUGAAAAAAMAAwC3AAAA9gIAAAAA&#10;" stroked="t" strokecolor="white [3212]">
+                    <v:imagedata r:id="rId29" o:title=""/>
+                    <v:path arrowok="t"/>
+                  </v:shape>
+                  <v:rect id="Rectangle 18" o:spid="_x0000_s1029" style="position:absolute;left:44680;top:19469;width:3238;height:1587;visibility:visible;mso-wrap-style:square;v-text-anchor:middle" o:gfxdata="UEsDBBQABgAIAAAAIQDb4fbL7gAAAIUBAAATAAAAW0NvbnRlbnRfVHlwZXNdLnhtbHyQz07DMAyH&#10;70i8Q+QralM4IITa7kDhCAiNB7ASt43WOlEcyvb2pNu4IODoPz9/n1xv9vOkForiPDdwXVagiI23&#10;jocG3rdPxR0oScgWJ8/UwIEENu3lRb09BBKV0ywNjCmFe63FjDSjlD4Q50nv44wpl3HQAc0OB9I3&#10;VXWrjedEnIq03oC27qjHjympx31un0wiTQLq4bS4shrAECZnMGVTvbD9QSnOhDInjzsyuiBXWQP0&#10;r4R18jfgnHvJr4nOknrFmJ5xzhraRtHWf3Kkpfz/yGo5S+H73hkquyhdjr3R8m2lj09svwAAAP//&#10;AwBQSwMEFAAGAAgAAAAhAFr0LFu/AAAAFQEAAAsAAABfcmVscy8ucmVsc2zPwWrDMAwG4Ptg72B0&#10;X5TuUMaI01uh19I+gLGVxCy2jGSy9e1nemrHjpL4P0nD4SetZiPRyNnCruvBUPYcYp4tXC/Htw8w&#10;Wl0ObuVMFm6kcBhfX4Yzra62kC6xqGlKVgtLreUTUf1CyWnHhXKbTCzJ1VbKjMX5LzcTvvf9HuXR&#10;gPHJNKdgQU5hB+ZyK23zHztFL6w81c5zQp6m6P9TMfB3PtPWFCczVQtB9N4U2rp2HOA44NMz4y8A&#10;AAD//wMAUEsDBBQABgAIAAAAIQANYZjNxQAAANsAAAAPAAAAZHJzL2Rvd25yZXYueG1sRI9Ba8JA&#10;EIXvhf6HZQre6qYebBtdpYilLXioWmiPQ3Y2CWZnQ3YT03/vHARvM7w3732zXI++UQN1sQ5s4Gma&#10;gSIugq25NPBzfH98ARUTssUmMBn4pwjr1f3dEnMbzryn4ZBKJSEcczRQpdTmWseiIo9xGlpi0Vzo&#10;PCZZu1LbDs8S7hs9y7K59lizNFTY0qai4nTovYE/hx/H7VfcaTcb3Gv93f+6596YycP4tgCVaEw3&#10;8/X60wq+wMovMoBeXQAAAP//AwBQSwECLQAUAAYACAAAACEA2+H2y+4AAACFAQAAEwAAAAAAAAAA&#10;AAAAAAAAAAAAW0NvbnRlbnRfVHlwZXNdLnhtbFBLAQItABQABgAIAAAAIQBa9CxbvwAAABUBAAAL&#10;AAAAAAAAAAAAAAAAAB8BAABfcmVscy8ucmVsc1BLAQItABQABgAIAAAAIQANYZjNxQAAANsAAAAP&#10;AAAAAAAAAAAAAAAAAAcCAABkcnMvZG93bnJldi54bWxQSwUGAAAAAAMAAwC3AAAA+QIAAAAA&#10;" fillcolor="white [3212]" strokecolor="white [3212]" strokeweight="1pt"/>
+                </v:group>
+                <v:group id="Group 19" o:spid="_x0000_s1030" style="position:absolute;top:5;width:44479;height:22099" coordorigin=",5" coordsize="44479,22098" o:gfxdata="UEsDBBQABgAIAAAAIQDb4fbL7gAAAIUBAAATAAAAW0NvbnRlbnRfVHlwZXNdLnhtbHyQz07DMAyH&#10;70i8Q+QralM4IITa7kDhCAiNB7ASt43WOlEcyvb2pNu4IODoPz9/n1xv9vOkForiPDdwXVagiI23&#10;jocG3rdPxR0oScgWJ8/UwIEENu3lRb09BBKV0ywNjCmFe63FjDSjlD4Q50nv44wpl3HQAc0OB9I3&#10;VXWrjedEnIq03oC27qjHjympx31un0wiTQLq4bS4shrAECZnMGVTvbD9QSnOhDInjzsyuiBXWQP0&#10;r4R18jfgnHvJr4nOknrFmJ5xzhraRtHWf3Kkpfz/yGo5S+H73hkquyhdjr3R8m2lj09svwAAAP//&#10;AwBQSwMEFAAGAAgAAAAhAFr0LFu/AAAAFQEAAAsAAABfcmVscy8ucmVsc2zPwWrDMAwG4Ptg72B0&#10;X5TuUMaI01uh19I+gLGVxCy2jGSy9e1nemrHjpL4P0nD4SetZiPRyNnCruvBUPYcYp4tXC/Htw8w&#10;Wl0ObuVMFm6kcBhfX4Yzra62kC6xqGlKVgtLreUTUf1CyWnHhXKbTCzJ1VbKjMX5LzcTvvf9HuXR&#10;gPHJNKdgQU5hB+ZyK23zHztFL6w81c5zQp6m6P9TMfB3PtPWFCczVQtB9N4U2rp2HOA44NMz4y8A&#10;AAD//wMAUEsDBBQABgAIAAAAIQB8B2uHwQAAANsAAAAPAAAAZHJzL2Rvd25yZXYueG1sRE9Ni8Iw&#10;EL0L+x/CLHjTtLsobtcoIq54EEFdEG9DM7bFZlKa2NZ/bwTB2zze50znnSlFQ7UrLCuIhxEI4tTq&#10;gjMF/8e/wQSE88gaS8uk4E4O5rOP3hQTbVveU3PwmQgh7BJUkHtfJVK6NCeDbmgr4sBdbG3QB1hn&#10;UtfYhnBTyq8oGkuDBYeGHCta5pReDzejYN1iu/iOV832elnez8fR7rSNSan+Z7f4BeGp82/xy73R&#10;Yf4PPH8JB8jZAwAA//8DAFBLAQItABQABgAIAAAAIQDb4fbL7gAAAIUBAAATAAAAAAAAAAAAAAAA&#10;AAAAAABbQ29udGVudF9UeXBlc10ueG1sUEsBAi0AFAAGAAgAAAAhAFr0LFu/AAAAFQEAAAsAAAAA&#10;AAAAAAAAAAAAHwEAAF9yZWxzLy5yZWxzUEsBAi0AFAAGAAgAAAAhAHwHa4fBAAAA2wAAAA8AAAAA&#10;AAAAAAAAAAAABwIAAGRycy9kb3ducmV2LnhtbFBLBQYAAAAAAwADALcAAAD1AgAAAAA=&#10;">
+                  <v:shape id="Picture 20" o:spid="_x0000_s1031" type="#_x0000_t75" style="position:absolute;top:5;width:44479;height:22099;visibility:visible;mso-wrap-style:square" o:gfxdata="UEsDBBQABgAIAAAAIQDb4fbL7gAAAIUBAAATAAAAW0NvbnRlbnRfVHlwZXNdLnhtbHyQz07DMAyH&#10;70i8Q+QralM4IITa7kDhCAiNB7ASt43WOlEcyvb2pNu4IODoPz9/n1xv9vOkForiPDdwXVagiI23&#10;jocG3rdPxR0oScgWJ8/UwIEENu3lRb09BBKV0ywNjCmFe63FjDSjlD4Q50nv44wpl3HQAc0OB9I3&#10;VXWrjedEnIq03oC27qjHjympx31un0wiTQLq4bS4shrAECZnMGVTvbD9QSnOhDInjzsyuiBXWQP0&#10;r4R18jfgnHvJr4nOknrFmJ5xzhraRtHWf3Kkpfz/yGo5S+H73hkquyhdjr3R8m2lj09svwAAAP//&#10;AwBQSwMEFAAGAAgAAAAhAFr0LFu/AAAAFQEAAAsAAABfcmVscy8ucmVsc2zPwWrDMAwG4Ptg72B0&#10;X5TuUMaI01uh19I+gLGVxCy2jGSy9e1nemrHjpL4P0nD4SetZiPRyNnCruvBUPYcYp4tXC/Htw8w&#10;Wl0ObuVMFm6kcBhfX4Yzra62kC6xqGlKVgtLreUTUf1CyWnHhXKbTCzJ1VbKjMX5LzcTvvf9HuXR&#10;gPHJNKdgQU5hB+ZyK23zHztFL6w81c5zQp6m6P9TMfB3PtPWFCczVQtB9N4U2rp2HOA44NMz4y8A&#10;AAD//wMAUEsDBBQABgAIAAAAIQDrIOI+vwAAANsAAAAPAAAAZHJzL2Rvd25yZXYueG1sRE9Ni8Iw&#10;EL0L/ocwghfRdBVEqlFUlPWq1YO3oRnbajMpTbZ2/fXmIHh8vO/FqjWlaKh2hWUFP6MIBHFqdcGZ&#10;gnOyH85AOI+ssbRMCv7JwWrZ7Sww1vbJR2pOPhMhhF2MCnLvq1hKl+Zk0I1sRRy4m60N+gDrTOoa&#10;nyHclHIcRVNpsODQkGNF25zSx+nPKFifG/3a3X/dZXe1pZkMEpdsEqX6vXY9B+Gp9V/xx33QCsZh&#10;ffgSfoBcvgEAAP//AwBQSwECLQAUAAYACAAAACEA2+H2y+4AAACFAQAAEwAAAAAAAAAAAAAAAAAA&#10;AAAAW0NvbnRlbnRfVHlwZXNdLnhtbFBLAQItABQABgAIAAAAIQBa9CxbvwAAABUBAAALAAAAAAAA&#10;AAAAAAAAAB8BAABfcmVscy8ucmVsc1BLAQItABQABgAIAAAAIQDrIOI+vwAAANsAAAAPAAAAAAAA&#10;AAAAAAAAAAcCAABkcnMvZG93bnJldi54bWxQSwUGAAAAAAMAAwC3AAAA8wIAAAAA&#10;" stroked="t" strokecolor="white [3212]">
+                    <v:imagedata r:id="rId30" o:title=""/>
+                    <v:path arrowok="t"/>
+                  </v:shape>
+                  <v:rect id="Rectangle 21" o:spid="_x0000_s1032" style="position:absolute;left:63;top:19564;width:3238;height:1587;visibility:visible;mso-wrap-style:square;v-text-anchor:middle" o:gfxdata="UEsDBBQABgAIAAAAIQDb4fbL7gAAAIUBAAATAAAAW0NvbnRlbnRfVHlwZXNdLnhtbHyQz07DMAyH&#10;70i8Q+QralM4IITa7kDhCAiNB7ASt43WOlEcyvb2pNu4IODoPz9/n1xv9vOkForiPDdwXVagiI23&#10;jocG3rdPxR0oScgWJ8/UwIEENu3lRb09BBKV0ywNjCmFe63FjDSjlD4Q50nv44wpl3HQAc0OB9I3&#10;VXWrjedEnIq03oC27qjHjympx31un0wiTQLq4bS4shrAECZnMGVTvbD9QSnOhDInjzsyuiBXWQP0&#10;r4R18jfgnHvJr4nOknrFmJ5xzhraRtHWf3Kkpfz/yGo5S+H73hkquyhdjr3R8m2lj09svwAAAP//&#10;AwBQSwMEFAAGAAgAAAAhAFr0LFu/AAAAFQEAAAsAAABfcmVscy8ucmVsc2zPwWrDMAwG4Ptg72B0&#10;X5TuUMaI01uh19I+gLGVxCy2jGSy9e1nemrHjpL4P0nD4SetZiPRyNnCruvBUPYcYp4tXC/Htw8w&#10;Wl0ObuVMFm6kcBhfX4Yzra62kC6xqGlKVgtLreUTUf1CyWnHhXKbTCzJ1VbKjMX5LzcTvvf9HuXR&#10;gPHJNKdgQU5hB+ZyK23zHztFL6w81c5zQp6m6P9TMfB3PtPWFCczVQtB9N4U2rp2HOA44NMz4y8A&#10;AAD//wMAUEsDBBQABgAIAAAAIQBSN/vtxQAAANsAAAAPAAAAZHJzL2Rvd25yZXYueG1sRI9Pa8JA&#10;FMTvBb/D8gredGMOVaOrFGmpBQ/1D7THR/ZtEsy+DdlNTL+9KxR6HGbmN8x6O9ha9NT6yrGC2TQB&#10;QZw7XXGh4HJ+nyxA+ICssXZMCn7Jw3Yzelpjpt2Nj9SfQiEihH2GCsoQmkxKn5dk0U9dQxw941qL&#10;Icq2kLrFW4TbWqZJ8iItVhwXSmxoV1J+PXVWwY/Bj/Pbpz9Ik/ZmWX1132beKTV+Hl5XIAIN4T/8&#10;195rBekMHl/iD5CbOwAAAP//AwBQSwECLQAUAAYACAAAACEA2+H2y+4AAACFAQAAEwAAAAAAAAAA&#10;AAAAAAAAAAAAW0NvbnRlbnRfVHlwZXNdLnhtbFBLAQItABQABgAIAAAAIQBa9CxbvwAAABUBAAAL&#10;AAAAAAAAAAAAAAAAAB8BAABfcmVscy8ucmVsc1BLAQItABQABgAIAAAAIQBSN/vtxQAAANsAAAAP&#10;AAAAAAAAAAAAAAAAAAcCAABkcnMvZG93bnJldi54bWxQSwUGAAAAAAMAAwC3AAAA+QIAAAAA&#10;" fillcolor="white [3212]" strokecolor="white [3212]" strokeweight="1pt"/>
+                </v:group>
+                <w10:wrap type="square"/>
+              </v:group>
+            </w:pict>
+          </mc:Fallback>
+        </mc:AlternateContent>
+      </w:r>
+      <w:r>
+        <w:rPr>
+          <w:b/>
+          <w:sz w:val="20"/>
+        </w:rPr>
+        <w:t>Figure 1</w:t>
+      </w:r>
+      <w:r>
+        <w:rPr>
+          <w:b/>
+          <w:sz w:val="20"/>
+        </w:rPr>
+        <w:t xml:space="preserve">. </w:t>
+      </w:r>
+      <w:r>
+        <w:rPr>
+          <w:sz w:val="20"/>
+        </w:rPr>
+        <w:t>Distributions and means of raw hit rates and reaction times per condition.</w:t>
+      </w:r>
+    </w:p>
+    <w:p>
+      <w:pPr>
+        <w:spacing w:line="480" w:lineRule="auto"/>
+        <w:ind w:firstLine="284"/>
+        <w:jc w:val="both"/>
+      </w:pPr>
+      <w:r>
+        <w:lastRenderedPageBreak/>
+        <w:t xml:space="preserve">The posterior </w:t>
+      </w:r>
+      <w:r>
+        <w:t xml:space="preserve">distribution for the hit rates </w:t>
+      </w:r>
+      <w:r>
+        <w:t xml:space="preserve">(Figure 2 and Table 2) </w:t>
+      </w:r>
+      <w:r>
+        <w:t xml:space="preserve">revealed the improvement from the first to the second part of baseline for both high </w:t>
+      </w:r>
+      <w:r>
+        <w:t>(</w:t>
+      </w:r>
+      <w:r>
+        <w:rPr>
+          <w:i/>
+        </w:rPr>
+        <w:t xml:space="preserve">M = </w:t>
+      </w:r>
+      <w:r>
+        <w:t>0.02; 95% HDI [-0.01, 0.05</w:t>
+      </w:r>
+      <w:r>
+        <w:t>]</w:t>
+      </w:r>
+      <w:r>
+        <w:t>; ER = 7.77</w:t>
+      </w:r>
+      <w:r>
+        <w:t xml:space="preserve">) </w:t>
+      </w:r>
+      <w:r>
+        <w:t xml:space="preserve">and low </w:t>
+      </w:r>
+      <w:r>
+        <w:t>(</w:t>
+      </w:r>
+      <w:r>
+        <w:rPr>
+          <w:i/>
+        </w:rPr>
+        <w:t xml:space="preserve">M = </w:t>
+      </w:r>
+      <w:r>
+        <w:t>0.04; 95% HDI [0.01, 0.08</w:t>
+      </w:r>
+      <w:r>
+        <w:t>]</w:t>
+      </w:r>
+      <w:r>
+        <w:t>; ER = 141.86</w:t>
+      </w:r>
+      <w:r>
+        <w:t xml:space="preserve">) </w:t>
+      </w:r>
+      <w:r>
+        <w:t xml:space="preserve">reward probability conditions. </w:t>
+      </w:r>
+      <w:r>
+        <w:t xml:space="preserve">When comparing the second part of baseline to the first part of acquisition there was no difference in the high reward probability condition </w:t>
+      </w:r>
+      <w:r>
+        <w:t>(</w:t>
+      </w:r>
+      <w:r>
+        <w:rPr>
+          <w:i/>
+        </w:rPr>
+        <w:t xml:space="preserve">M = </w:t>
+      </w:r>
+      <w:r>
+        <w:t>0.01</w:t>
+      </w:r>
+      <w:r>
+        <w:t>; 95% HDI [</w:t>
+      </w:r>
+      <w:r>
+        <w:t>-</w:t>
+      </w:r>
+      <w:r>
+        <w:t>0.0</w:t>
+      </w:r>
+      <w:r>
+        <w:t>3</w:t>
+      </w:r>
+      <w:r>
+        <w:t>, 0.0</w:t>
+      </w:r>
+      <w:r>
+        <w:t>4</w:t>
+      </w:r>
+      <w:r>
+        <w:t>]</w:t>
+      </w:r>
+      <w:r>
+        <w:t>; ER = 1.82</w:t>
+      </w:r>
+      <w:r>
+        <w:t>)</w:t>
+      </w:r>
+      <w:r>
+        <w:t xml:space="preserve">. However, in the low probability condition, hit rates were higher in the first part of acquisition </w:t>
+      </w:r>
+      <w:r>
+        <w:t>(</w:t>
+      </w:r>
+      <w:r>
+        <w:rPr>
+          <w:i/>
+        </w:rPr>
+        <w:t xml:space="preserve">M = </w:t>
+      </w:r>
+      <w:r>
+        <w:t>0.03</w:t>
+      </w:r>
+      <w:r>
+        <w:t>; 95% HDI [</w:t>
+      </w:r>
+      <w:r>
+        <w:t>-</w:t>
+      </w:r>
+      <w:r>
+        <w:t>0.01, 0.</w:t>
+      </w:r>
+      <w:r>
+        <w:t>06</w:t>
+      </w:r>
+      <w:r>
+        <w:t xml:space="preserve">]; ER = </w:t>
+      </w:r>
+      <w:r>
+        <w:t>9.31</w:t>
+      </w:r>
+      <w:r>
+        <w:t>)</w:t>
+      </w:r>
+      <w:r>
+        <w:t xml:space="preserve">. These results indicate that the participants improved throughout the baseline phase, and that they improved </w:t>
+      </w:r>
+      <w:r>
+        <w:t xml:space="preserve">from the end of baseline to the first part of the acquisition for the low rewarded color. This can indicate some presence of training effects on the accuracy data. </w:t>
+      </w:r>
+    </w:p>
+    <w:p>
+      <w:pPr>
+        <w:spacing w:line="480" w:lineRule="auto"/>
+        <w:ind w:firstLine="284"/>
+        <w:jc w:val="both"/>
+      </w:pPr>
+      <w:r>
+        <w:t>The posterior distribution of the reaction times (Figure 2 and Table 2)</w:t>
+      </w:r>
+      <w:r>
+        <w:t xml:space="preserve"> revealed n</w:t>
+      </w:r>
+      <w:r>
+        <w:t xml:space="preserve">o differences between the first and the second part of baseline for neither high </w:t>
+      </w:r>
+      <w:r>
+        <w:t>(</w:t>
+      </w:r>
+      <w:r>
+        <w:rPr>
+          <w:i/>
+        </w:rPr>
+        <w:t xml:space="preserve">M = </w:t>
+      </w:r>
+      <w:r>
+        <w:t>2.74</w:t>
+      </w:r>
+      <w:r>
+        <w:t>; 95% HDI [-</w:t>
+      </w:r>
+      <w:r>
+        <w:t>8.78</w:t>
+      </w:r>
+      <w:r>
+        <w:t xml:space="preserve">, </w:t>
+      </w:r>
+      <w:r>
+        <w:t>13.</w:t>
+      </w:r>
+      <w:r>
+        <w:t>75</w:t>
+      </w:r>
+      <w:r>
+        <w:t xml:space="preserve">]; ER = </w:t>
+      </w:r>
+      <w:r>
+        <w:t>2.17</w:t>
+      </w:r>
+      <w:r>
+        <w:t>),</w:t>
+      </w:r>
+      <w:r>
+        <w:t xml:space="preserve"> nor low </w:t>
+      </w:r>
+      <w:r>
+        <w:t>(</w:t>
+      </w:r>
+      <w:r>
+        <w:rPr>
+          <w:i/>
+        </w:rPr>
+        <w:t xml:space="preserve">M = </w:t>
+      </w:r>
+      <w:r>
+        <w:t>3.08</w:t>
+      </w:r>
+      <w:r>
+        <w:t>; 95% HDI [-</w:t>
+      </w:r>
+      <w:r>
+        <w:t>8.53</w:t>
+      </w:r>
+      <w:r>
+        <w:t>, 14.</w:t>
+      </w:r>
+      <w:r>
+        <w:t>75</w:t>
+      </w:r>
+      <w:r>
+        <w:t>]; ER =</w:t>
       </w:r>
       <w:r>
         <w:t xml:space="preserve"> </w:t>
       </w:r>
-    </w:p>
-    <w:p>
-      <w:r>
-        <w:br w:type="page"/>
+      <w:r>
+        <w:t>2.37</w:t>
+      </w:r>
+      <w:r>
+        <w:t xml:space="preserve">) </w:t>
+      </w:r>
+      <w:r>
+        <w:t xml:space="preserve">reward probability condition. The comparison between the second part of baseline and the first part of acquisition revealed a </w:t>
+      </w:r>
+      <w:r>
+        <w:t xml:space="preserve">very </w:t>
+      </w:r>
+      <w:r>
+        <w:t xml:space="preserve">reliable improvement in both high </w:t>
+      </w:r>
+      <w:r>
+        <w:t>(</w:t>
+      </w:r>
+      <w:r>
+        <w:rPr>
+          <w:i/>
+        </w:rPr>
+        <w:t xml:space="preserve">M = </w:t>
+      </w:r>
+      <w:r>
+        <w:t>23.34</w:t>
+      </w:r>
+      <w:r>
+        <w:t>; 95% HDI [</w:t>
+      </w:r>
+      <w:r>
+        <w:t>12.06</w:t>
+      </w:r>
+      <w:r>
+        <w:t xml:space="preserve">, </w:t>
+      </w:r>
+      <w:r>
+        <w:t>35.22</w:t>
+      </w:r>
+      <w:r>
+        <w:t>]; ER =</w:t>
+      </w:r>
+      <w:r>
+        <w:t xml:space="preserve"> Inf.</w:t>
+      </w:r>
+      <w:r>
+        <w:t>)</w:t>
+      </w:r>
+      <w:r>
+        <w:t xml:space="preserve"> </w:t>
+      </w:r>
+      <w:r>
+        <w:t xml:space="preserve">and low </w:t>
+      </w:r>
+      <w:r>
+        <w:t>(</w:t>
+      </w:r>
+      <w:r>
+        <w:rPr>
+          <w:i/>
+        </w:rPr>
+        <w:t xml:space="preserve">M = </w:t>
+      </w:r>
+      <w:r>
+        <w:t>12.86</w:t>
+      </w:r>
+      <w:r>
+        <w:t>; 95% HDI [</w:t>
+      </w:r>
+      <w:r>
+        <w:t>1.09</w:t>
+      </w:r>
+      <w:r>
+        <w:t xml:space="preserve">, </w:t>
+      </w:r>
+      <w:r>
+        <w:t>25.28</w:t>
+      </w:r>
+      <w:r>
+        <w:t>]; ER =</w:t>
+      </w:r>
+      <w:r>
+        <w:t xml:space="preserve"> 54.55</w:t>
+      </w:r>
+      <w:r>
+        <w:t>)</w:t>
+      </w:r>
+      <w:r>
+        <w:t xml:space="preserve"> </w:t>
+      </w:r>
+      <w:r>
+        <w:t xml:space="preserve">reward probability conditions. </w:t>
+      </w:r>
+      <w:r>
+        <w:t xml:space="preserve">These results clearly point to the absence of training effects in reaction time data. </w:t>
+      </w:r>
+    </w:p>
+    <w:p>
+      <w:pPr>
+        <w:spacing w:line="480" w:lineRule="auto"/>
+        <w:ind w:firstLine="284"/>
+        <w:jc w:val="both"/>
+      </w:pPr>
+      <w:r>
+        <w:t xml:space="preserve">Taken together, these results indicate that our effects </w:t>
+      </w:r>
+      <w:r>
+        <w:t>were</w:t>
+      </w:r>
+      <w:r>
+        <w:t xml:space="preserve"> not driven by the improved performance over the course of the task. Although there is some evidence that the hit rates </w:t>
+      </w:r>
+      <w:r>
+        <w:t>were</w:t>
+      </w:r>
+      <w:r>
+        <w:t xml:space="preserve"> improving during the baseline phase, the reaction time data clearly indicates that the main shift in performance happens in the beginning of acquisition, when rewards are introduced. Importantly, the strongest behavioral effects in our study were found on the reaction time data, as indicated in the results section. </w:t>
+      </w:r>
+    </w:p>
+    <w:tbl>
+      <w:tblPr>
+        <w:tblStyle w:val="APA6"/>
+        <w:tblW w:w="10206" w:type="dxa"/>
+        <w:jc w:val="center"/>
+        <w:tblLook w:val="04A0" w:firstRow="1" w:lastRow="0" w:firstColumn="1" w:lastColumn="0" w:noHBand="0" w:noVBand="1"/>
+      </w:tblPr>
+      <w:tblGrid>
+        <w:gridCol w:w="2235"/>
+        <w:gridCol w:w="2382"/>
+        <w:gridCol w:w="2388"/>
+        <w:gridCol w:w="3201"/>
+      </w:tblGrid>
+      <w:tr>
+        <w:trPr>
+          <w:trHeight w:val="634"/>
+          <w:jc w:val="center"/>
+        </w:trPr>
+        <w:tc>
+          <w:tcPr>
+            <w:tcW w:w="10206" w:type="dxa"/>
+            <w:gridSpan w:val="4"/>
+            <w:tcBorders>
+              <w:bottom w:val="single" w:sz="4" w:space="0" w:color="auto"/>
+            </w:tcBorders>
+          </w:tcPr>
+          <w:p>
+            <w:pPr>
+              <w:spacing w:line="360" w:lineRule="auto"/>
+            </w:pPr>
+            <w:r>
+              <w:lastRenderedPageBreak/>
+              <w:t>Table 2</w:t>
+            </w:r>
+          </w:p>
+          <w:p>
+            <w:pPr>
+              <w:spacing w:line="360" w:lineRule="auto"/>
+              <w:rPr>
+                <w:i/>
+              </w:rPr>
+            </w:pPr>
+            <w:r>
+              <w:rPr>
+                <w:i/>
+              </w:rPr>
+              <w:t>Means and 95% HDIs of the posterior distributions of the ssVEP amplitudes for each of the conditions</w:t>
+            </w:r>
+          </w:p>
+        </w:tc>
+      </w:tr>
+      <w:tr>
+        <w:trPr>
+          <w:trHeight w:val="634"/>
+          <w:jc w:val="center"/>
+        </w:trPr>
+        <w:tc>
+          <w:tcPr>
+            <w:tcW w:w="2235" w:type="dxa"/>
+            <w:tcBorders>
+              <w:top w:val="single" w:sz="4" w:space="0" w:color="auto"/>
+              <w:bottom w:val="single" w:sz="4" w:space="0" w:color="auto"/>
+            </w:tcBorders>
+            <w:vAlign w:val="center"/>
+          </w:tcPr>
+          <w:p>
+            <w:r>
+              <w:t>Reward phase</w:t>
+            </w:r>
+          </w:p>
+        </w:tc>
+        <w:tc>
+          <w:tcPr>
+            <w:tcW w:w="2382" w:type="dxa"/>
+            <w:tcBorders>
+              <w:top w:val="single" w:sz="4" w:space="0" w:color="auto"/>
+              <w:bottom w:val="single" w:sz="4" w:space="0" w:color="auto"/>
+            </w:tcBorders>
+            <w:vAlign w:val="center"/>
+          </w:tcPr>
+          <w:p>
+            <w:r>
+              <w:t xml:space="preserve">Reward </w:t>
+            </w:r>
+            <w:r>
+              <w:t>probability</w:t>
+            </w:r>
+          </w:p>
+        </w:tc>
+        <w:tc>
+          <w:tcPr>
+            <w:tcW w:w="2388" w:type="dxa"/>
+            <w:tcBorders>
+              <w:top w:val="single" w:sz="4" w:space="0" w:color="auto"/>
+              <w:bottom w:val="single" w:sz="4" w:space="0" w:color="auto"/>
+            </w:tcBorders>
+            <w:vAlign w:val="center"/>
+          </w:tcPr>
+          <w:p>
+            <w:r>
+              <w:t>Hit rates (proportion)</w:t>
+            </w:r>
+          </w:p>
+        </w:tc>
+        <w:tc>
+          <w:tcPr>
+            <w:tcW w:w="3201" w:type="dxa"/>
+            <w:tcBorders>
+              <w:top w:val="single" w:sz="4" w:space="0" w:color="auto"/>
+              <w:bottom w:val="single" w:sz="4" w:space="0" w:color="auto"/>
+            </w:tcBorders>
+            <w:vAlign w:val="center"/>
+          </w:tcPr>
+          <w:p>
+            <w:r>
+              <w:t>Reaction times (milliseconds)</w:t>
+            </w:r>
+          </w:p>
+        </w:tc>
+      </w:tr>
+      <w:tr>
+        <w:trPr>
+          <w:trHeight w:val="417"/>
+          <w:jc w:val="center"/>
+        </w:trPr>
+        <w:tc>
+          <w:tcPr>
+            <w:tcW w:w="2235" w:type="dxa"/>
+            <w:tcBorders>
+              <w:top w:val="single" w:sz="4" w:space="0" w:color="auto"/>
+            </w:tcBorders>
+            <w:vAlign w:val="center"/>
+          </w:tcPr>
+          <w:p>
+            <w:r>
+              <w:t>Baseline</w:t>
+            </w:r>
+            <w:r>
+              <w:t xml:space="preserve"> </w:t>
+            </w:r>
+            <w:r>
+              <w:t>1</w:t>
+            </w:r>
+          </w:p>
+        </w:tc>
+        <w:tc>
+          <w:tcPr>
+            <w:tcW w:w="2382" w:type="dxa"/>
+            <w:tcBorders>
+              <w:top w:val="single" w:sz="4" w:space="0" w:color="auto"/>
+            </w:tcBorders>
+            <w:vAlign w:val="center"/>
+          </w:tcPr>
+          <w:p>
+            <w:r>
+              <w:t>High</w:t>
+            </w:r>
+          </w:p>
+        </w:tc>
+        <w:tc>
+          <w:tcPr>
+            <w:tcW w:w="2388" w:type="dxa"/>
+            <w:tcBorders>
+              <w:top w:val="single" w:sz="4" w:space="0" w:color="auto"/>
+            </w:tcBorders>
+            <w:vAlign w:val="center"/>
+          </w:tcPr>
+          <w:p>
+            <w:r>
+              <w:t>0.59 [0.56</w:t>
+            </w:r>
+            <w:r>
+              <w:t>,</w:t>
+            </w:r>
+            <w:r>
+              <w:t xml:space="preserve"> 0.63]</w:t>
+            </w:r>
+          </w:p>
+        </w:tc>
+        <w:tc>
+          <w:tcPr>
+            <w:tcW w:w="3201" w:type="dxa"/>
+            <w:tcBorders>
+              <w:top w:val="single" w:sz="4" w:space="0" w:color="auto"/>
+            </w:tcBorders>
+            <w:vAlign w:val="center"/>
+          </w:tcPr>
+          <w:p>
+            <w:r>
+              <w:t>548.95 [535.99</w:t>
+            </w:r>
+            <w:r>
+              <w:t>,</w:t>
+            </w:r>
+            <w:r>
+              <w:t xml:space="preserve"> 561.51]</w:t>
+            </w:r>
+          </w:p>
+        </w:tc>
+      </w:tr>
+      <w:tr>
+        <w:trPr>
+          <w:trHeight w:val="417"/>
+          <w:jc w:val="center"/>
+        </w:trPr>
+        <w:tc>
+          <w:tcPr>
+            <w:tcW w:w="2235" w:type="dxa"/>
+            <w:vAlign w:val="center"/>
+          </w:tcPr>
+          <w:p>
+            <w:r>
+              <w:t>Baseline</w:t>
+            </w:r>
+            <w:r>
+              <w:t xml:space="preserve"> </w:t>
+            </w:r>
+            <w:r>
+              <w:t>1</w:t>
+            </w:r>
+          </w:p>
+        </w:tc>
+        <w:tc>
+          <w:tcPr>
+            <w:tcW w:w="2382" w:type="dxa"/>
+            <w:vAlign w:val="center"/>
+          </w:tcPr>
+          <w:p>
+            <w:r>
+              <w:t>Low</w:t>
+            </w:r>
+          </w:p>
+        </w:tc>
+        <w:tc>
+          <w:tcPr>
+            <w:tcW w:w="2388" w:type="dxa"/>
+            <w:vAlign w:val="center"/>
+          </w:tcPr>
+          <w:p>
+            <w:r>
+              <w:t>0.62 [0.58</w:t>
+            </w:r>
+            <w:r>
+              <w:t>,</w:t>
+            </w:r>
+            <w:r>
+              <w:t xml:space="preserve"> 0.65]</w:t>
+            </w:r>
+          </w:p>
+        </w:tc>
+        <w:tc>
+          <w:tcPr>
+            <w:tcW w:w="3201" w:type="dxa"/>
+            <w:vAlign w:val="center"/>
+          </w:tcPr>
+          <w:p>
+            <w:r>
+              <w:t>546.2</w:t>
+            </w:r>
+            <w:r>
+              <w:t>0</w:t>
+            </w:r>
+            <w:r>
+              <w:t xml:space="preserve"> [531.5</w:t>
+            </w:r>
+            <w:r>
+              <w:t>0,</w:t>
+            </w:r>
+            <w:r>
+              <w:t xml:space="preserve"> 560</w:t>
+            </w:r>
+            <w:r>
+              <w:t>.00</w:t>
+            </w:r>
+            <w:r>
+              <w:t>]</w:t>
+            </w:r>
+          </w:p>
+        </w:tc>
+      </w:tr>
+      <w:tr>
+        <w:trPr>
+          <w:trHeight w:val="417"/>
+          <w:jc w:val="center"/>
+        </w:trPr>
+        <w:tc>
+          <w:tcPr>
+            <w:tcW w:w="2235" w:type="dxa"/>
+            <w:vAlign w:val="center"/>
+          </w:tcPr>
+          <w:p>
+            <w:r>
+              <w:t>Baseline</w:t>
+            </w:r>
+            <w:r>
+              <w:t xml:space="preserve"> </w:t>
+            </w:r>
+            <w:r>
+              <w:t>2</w:t>
+            </w:r>
+          </w:p>
+        </w:tc>
+        <w:tc>
+          <w:tcPr>
+            <w:tcW w:w="2382" w:type="dxa"/>
+            <w:vAlign w:val="center"/>
+          </w:tcPr>
+          <w:p>
+            <w:r>
+              <w:t>High</w:t>
+            </w:r>
+          </w:p>
+        </w:tc>
+        <w:tc>
+          <w:tcPr>
+            <w:tcW w:w="2388" w:type="dxa"/>
+            <w:vAlign w:val="center"/>
+          </w:tcPr>
+          <w:p>
+            <w:r>
+              <w:t>0.57 [0.53</w:t>
+            </w:r>
+            <w:r>
+              <w:t>,</w:t>
+            </w:r>
+            <w:r>
+              <w:t xml:space="preserve"> 0.61]</w:t>
+            </w:r>
+          </w:p>
+        </w:tc>
+        <w:tc>
+          <w:tcPr>
+            <w:tcW w:w="3201" w:type="dxa"/>
+            <w:vAlign w:val="center"/>
+          </w:tcPr>
+          <w:p>
+            <w:r>
+              <w:t>551.83 [537.82</w:t>
+            </w:r>
+            <w:r>
+              <w:t>,</w:t>
+            </w:r>
+            <w:r>
+              <w:t xml:space="preserve"> 566.18]</w:t>
+            </w:r>
+          </w:p>
+        </w:tc>
+      </w:tr>
+      <w:tr>
+        <w:trPr>
+          <w:trHeight w:val="417"/>
+          <w:jc w:val="center"/>
+        </w:trPr>
+        <w:tc>
+          <w:tcPr>
+            <w:tcW w:w="2235" w:type="dxa"/>
+            <w:vAlign w:val="center"/>
+          </w:tcPr>
+          <w:p>
+            <w:r>
+              <w:t>Baseline</w:t>
+            </w:r>
+            <w:r>
+              <w:t xml:space="preserve"> </w:t>
+            </w:r>
+            <w:r>
+              <w:t>2</w:t>
+            </w:r>
+          </w:p>
+        </w:tc>
+        <w:tc>
+          <w:tcPr>
+            <w:tcW w:w="2382" w:type="dxa"/>
+            <w:vAlign w:val="center"/>
+          </w:tcPr>
+          <w:p>
+            <w:r>
+              <w:t>Low</w:t>
+            </w:r>
+          </w:p>
+        </w:tc>
+        <w:tc>
+          <w:tcPr>
+            <w:tcW w:w="2388" w:type="dxa"/>
+            <w:vAlign w:val="center"/>
+          </w:tcPr>
+          <w:p>
+            <w:r>
+              <w:t>0.61 [0.57</w:t>
+            </w:r>
+            <w:r>
+              <w:t>,</w:t>
+            </w:r>
+            <w:r>
+              <w:t xml:space="preserve"> 0.65]</w:t>
+            </w:r>
+          </w:p>
+        </w:tc>
+        <w:tc>
+          <w:tcPr>
+            <w:tcW w:w="3201" w:type="dxa"/>
+            <w:vAlign w:val="center"/>
+          </w:tcPr>
+          <w:p>
+            <w:r>
+              <w:t>554.91 [539.42</w:t>
+            </w:r>
+            <w:r>
+              <w:t>,</w:t>
+            </w:r>
+            <w:r>
+              <w:t xml:space="preserve"> 571.04]</w:t>
+            </w:r>
+          </w:p>
+        </w:tc>
+      </w:tr>
+      <w:tr>
+        <w:trPr>
+          <w:trHeight w:val="417"/>
+          <w:jc w:val="center"/>
+        </w:trPr>
+        <w:tc>
+          <w:tcPr>
+            <w:tcW w:w="2235" w:type="dxa"/>
+            <w:vAlign w:val="center"/>
+          </w:tcPr>
+          <w:p>
+            <w:r>
+              <w:t>Acquisition</w:t>
+            </w:r>
+            <w:r>
+              <w:t xml:space="preserve"> </w:t>
+            </w:r>
+            <w:r>
+              <w:t>1</w:t>
+            </w:r>
+          </w:p>
+        </w:tc>
+        <w:tc>
+          <w:tcPr>
+            <w:tcW w:w="2382" w:type="dxa"/>
+            <w:vAlign w:val="center"/>
+          </w:tcPr>
+          <w:p>
+            <w:r>
+              <w:t>High</w:t>
+            </w:r>
+          </w:p>
+        </w:tc>
+        <w:tc>
+          <w:tcPr>
+            <w:tcW w:w="2388" w:type="dxa"/>
+            <w:vAlign w:val="center"/>
+          </w:tcPr>
+          <w:p>
+            <w:r>
+              <w:t>0.61 [0.57</w:t>
+            </w:r>
+            <w:r>
+              <w:t>,</w:t>
+            </w:r>
+            <w:r>
+              <w:t xml:space="preserve"> 0.64]</w:t>
+            </w:r>
+          </w:p>
+        </w:tc>
+        <w:tc>
+          <w:tcPr>
+            <w:tcW w:w="3201" w:type="dxa"/>
+            <w:vAlign w:val="center"/>
+          </w:tcPr>
+          <w:p>
+            <w:r>
+              <w:t>522.87 [509.89</w:t>
+            </w:r>
+            <w:r>
+              <w:t>,</w:t>
+            </w:r>
+            <w:r>
+              <w:t xml:space="preserve"> 535.59]</w:t>
+            </w:r>
+          </w:p>
+        </w:tc>
+      </w:tr>
+      <w:tr>
+        <w:trPr>
+          <w:trHeight w:val="417"/>
+          <w:jc w:val="center"/>
+        </w:trPr>
+        <w:tc>
+          <w:tcPr>
+            <w:tcW w:w="2235" w:type="dxa"/>
+            <w:vAlign w:val="center"/>
+          </w:tcPr>
+          <w:p>
+            <w:r>
+              <w:t>Acquisition</w:t>
+            </w:r>
+            <w:r>
+              <w:t xml:space="preserve"> </w:t>
+            </w:r>
+            <w:r>
+              <w:t>1</w:t>
+            </w:r>
+          </w:p>
+        </w:tc>
+        <w:tc>
+          <w:tcPr>
+            <w:tcW w:w="2382" w:type="dxa"/>
+            <w:vAlign w:val="center"/>
+          </w:tcPr>
+          <w:p>
+            <w:r>
+              <w:t>Low</w:t>
+            </w:r>
+          </w:p>
+        </w:tc>
+        <w:tc>
+          <w:tcPr>
+            <w:tcW w:w="2388" w:type="dxa"/>
+            <w:vAlign w:val="center"/>
+          </w:tcPr>
+          <w:p>
+            <w:r>
+              <w:t>0.64 [0.6</w:t>
+            </w:r>
+            <w:r>
+              <w:t>0,</w:t>
+            </w:r>
+            <w:r>
+              <w:t xml:space="preserve"> 0.67]</w:t>
+            </w:r>
+          </w:p>
+        </w:tc>
+        <w:tc>
+          <w:tcPr>
+            <w:tcW w:w="3201" w:type="dxa"/>
+            <w:vAlign w:val="center"/>
+          </w:tcPr>
+          <w:p>
+            <w:r>
+              <w:t>529.79 [516.87</w:t>
+            </w:r>
+            <w:r>
+              <w:t>,</w:t>
+            </w:r>
+            <w:r>
+              <w:t xml:space="preserve"> 542.59]</w:t>
+            </w:r>
+          </w:p>
+        </w:tc>
+      </w:tr>
+      <w:tr>
+        <w:trPr>
+          <w:trHeight w:val="417"/>
+          <w:jc w:val="center"/>
+        </w:trPr>
+        <w:tc>
+          <w:tcPr>
+            <w:tcW w:w="2235" w:type="dxa"/>
+            <w:vAlign w:val="center"/>
+          </w:tcPr>
+          <w:p>
+            <w:r>
+              <w:t>Acquisition</w:t>
+            </w:r>
+            <w:r>
+              <w:t xml:space="preserve"> </w:t>
+            </w:r>
+            <w:r>
+              <w:t>2</w:t>
+            </w:r>
+          </w:p>
+        </w:tc>
+        <w:tc>
+          <w:tcPr>
+            <w:tcW w:w="2382" w:type="dxa"/>
+            <w:vAlign w:val="center"/>
+          </w:tcPr>
+          <w:p>
+            <w:r>
+              <w:t>High</w:t>
+            </w:r>
+          </w:p>
+        </w:tc>
+        <w:tc>
+          <w:tcPr>
+            <w:tcW w:w="2388" w:type="dxa"/>
+            <w:vAlign w:val="center"/>
+          </w:tcPr>
+          <w:p>
+            <w:r>
+              <w:t>0.64 [0.6</w:t>
+            </w:r>
+            <w:r>
+              <w:t>0,</w:t>
+            </w:r>
+            <w:r>
+              <w:t xml:space="preserve"> 0.68]</w:t>
+            </w:r>
+          </w:p>
+        </w:tc>
+        <w:tc>
+          <w:tcPr>
+            <w:tcW w:w="3201" w:type="dxa"/>
+            <w:vAlign w:val="center"/>
+          </w:tcPr>
+          <w:p>
+            <w:r>
+              <w:t>542.05 [528.28</w:t>
+            </w:r>
+            <w:r>
+              <w:t>,</w:t>
+            </w:r>
+            <w:r>
+              <w:t xml:space="preserve"> 556.21]</w:t>
+            </w:r>
+          </w:p>
+        </w:tc>
+      </w:tr>
+      <w:tr>
+        <w:trPr>
+          <w:trHeight w:val="417"/>
+          <w:jc w:val="center"/>
+        </w:trPr>
+        <w:tc>
+          <w:tcPr>
+            <w:tcW w:w="2235" w:type="dxa"/>
+            <w:vAlign w:val="center"/>
+          </w:tcPr>
+          <w:p>
+            <w:r>
+              <w:t>Acquisition</w:t>
+            </w:r>
+            <w:r>
+              <w:t xml:space="preserve"> </w:t>
+            </w:r>
+            <w:r>
+              <w:t>2</w:t>
+            </w:r>
+          </w:p>
+        </w:tc>
+        <w:tc>
+          <w:tcPr>
+            <w:tcW w:w="2382" w:type="dxa"/>
+            <w:vAlign w:val="center"/>
+          </w:tcPr>
+          <w:p>
+            <w:r>
+              <w:t>Low</w:t>
+            </w:r>
+          </w:p>
+        </w:tc>
+        <w:tc>
+          <w:tcPr>
+            <w:tcW w:w="2388" w:type="dxa"/>
+            <w:vAlign w:val="center"/>
+          </w:tcPr>
+          <w:p>
+            <w:r>
+              <w:t>0.63 [0.59</w:t>
+            </w:r>
+            <w:r>
+              <w:t>,</w:t>
+            </w:r>
+            <w:r>
+              <w:t xml:space="preserve"> 0.67]</w:t>
+            </w:r>
+          </w:p>
+        </w:tc>
+        <w:tc>
+          <w:tcPr>
+            <w:tcW w:w="3201" w:type="dxa"/>
+            <w:vAlign w:val="center"/>
+          </w:tcPr>
+          <w:p>
+            <w:r>
+              <w:t>536.26 [521.92</w:t>
+            </w:r>
+            <w:r>
+              <w:t>,</w:t>
+            </w:r>
+            <w:r>
+              <w:t xml:space="preserve"> 549.75]</w:t>
+            </w:r>
+          </w:p>
+        </w:tc>
+      </w:tr>
+      <w:tr>
+        <w:trPr>
+          <w:trHeight w:val="417"/>
+          <w:jc w:val="center"/>
+        </w:trPr>
+        <w:tc>
+          <w:tcPr>
+            <w:tcW w:w="2235" w:type="dxa"/>
+            <w:vAlign w:val="center"/>
+          </w:tcPr>
+          <w:p>
+            <w:r>
+              <w:t>Extinction</w:t>
+            </w:r>
+            <w:r>
+              <w:t xml:space="preserve"> </w:t>
+            </w:r>
+            <w:r>
+              <w:t>1</w:t>
+            </w:r>
+          </w:p>
+        </w:tc>
+        <w:tc>
+          <w:tcPr>
+            <w:tcW w:w="2382" w:type="dxa"/>
+            <w:vAlign w:val="center"/>
+          </w:tcPr>
+          <w:p>
+            <w:r>
+              <w:t>High</w:t>
+            </w:r>
+          </w:p>
+        </w:tc>
+        <w:tc>
+          <w:tcPr>
+            <w:tcW w:w="2388" w:type="dxa"/>
+            <w:vAlign w:val="center"/>
+          </w:tcPr>
+          <w:p>
+            <w:r>
+              <w:t>0.62 [0.58</w:t>
+            </w:r>
+            <w:r>
+              <w:t>,</w:t>
+            </w:r>
+            <w:r>
+              <w:t xml:space="preserve"> 0.65]</w:t>
+            </w:r>
+          </w:p>
+        </w:tc>
+        <w:tc>
+          <w:tcPr>
+            <w:tcW w:w="3201" w:type="dxa"/>
+            <w:vAlign w:val="center"/>
+          </w:tcPr>
+          <w:p>
+            <w:r>
+              <w:t>529.68 [515.8</w:t>
+            </w:r>
+            <w:r>
+              <w:t>0,</w:t>
+            </w:r>
+            <w:r>
+              <w:t xml:space="preserve"> 543.76]</w:t>
+            </w:r>
+          </w:p>
+        </w:tc>
+      </w:tr>
+      <w:tr>
+        <w:trPr>
+          <w:trHeight w:val="417"/>
+          <w:jc w:val="center"/>
+        </w:trPr>
+        <w:tc>
+          <w:tcPr>
+            <w:tcW w:w="2235" w:type="dxa"/>
+            <w:vAlign w:val="center"/>
+          </w:tcPr>
+          <w:p>
+            <w:r>
+              <w:t>Extinction</w:t>
+            </w:r>
+            <w:r>
+              <w:t xml:space="preserve"> </w:t>
+            </w:r>
+            <w:r>
+              <w:t>1</w:t>
+            </w:r>
+          </w:p>
+        </w:tc>
+        <w:tc>
+          <w:tcPr>
+            <w:tcW w:w="2382" w:type="dxa"/>
+            <w:vAlign w:val="center"/>
+          </w:tcPr>
+          <w:p>
+            <w:r>
+              <w:t>Low</w:t>
+            </w:r>
+          </w:p>
+        </w:tc>
+        <w:tc>
+          <w:tcPr>
+            <w:tcW w:w="2388" w:type="dxa"/>
+            <w:vAlign w:val="center"/>
+          </w:tcPr>
+          <w:p>
+            <w:r>
+              <w:t>0.62 [0.58</w:t>
+            </w:r>
+            <w:r>
+              <w:t>,</w:t>
+            </w:r>
+            <w:r>
+              <w:t xml:space="preserve"> 0.66]</w:t>
+            </w:r>
+          </w:p>
+        </w:tc>
+        <w:tc>
+          <w:tcPr>
+            <w:tcW w:w="3201" w:type="dxa"/>
+            <w:vAlign w:val="center"/>
+          </w:tcPr>
+          <w:p>
+            <w:r>
+              <w:t>526.96 [512.84</w:t>
+            </w:r>
+            <w:r>
+              <w:t>,</w:t>
+            </w:r>
+            <w:r>
+              <w:t xml:space="preserve"> 540.61]</w:t>
+            </w:r>
+          </w:p>
+        </w:tc>
+      </w:tr>
+      <w:tr>
+        <w:trPr>
+          <w:trHeight w:val="417"/>
+          <w:jc w:val="center"/>
+        </w:trPr>
+        <w:tc>
+          <w:tcPr>
+            <w:tcW w:w="2235" w:type="dxa"/>
+            <w:vAlign w:val="center"/>
+          </w:tcPr>
+          <w:p>
+            <w:r>
+              <w:t>Extinction</w:t>
+            </w:r>
+            <w:r>
+              <w:t xml:space="preserve"> </w:t>
+            </w:r>
+            <w:r>
+              <w:t>2</w:t>
+            </w:r>
+          </w:p>
+        </w:tc>
+        <w:tc>
+          <w:tcPr>
+            <w:tcW w:w="2382" w:type="dxa"/>
+            <w:vAlign w:val="center"/>
+          </w:tcPr>
+          <w:p>
+            <w:r>
+              <w:t>High</w:t>
+            </w:r>
+          </w:p>
+        </w:tc>
+        <w:tc>
+          <w:tcPr>
+            <w:tcW w:w="2388" w:type="dxa"/>
+            <w:vAlign w:val="center"/>
+          </w:tcPr>
+          <w:p>
+            <w:r>
+              <w:t>0.61 [0.56</w:t>
+            </w:r>
+            <w:r>
+              <w:t>,</w:t>
+            </w:r>
+            <w:r>
+              <w:t xml:space="preserve"> 0.65]</w:t>
+            </w:r>
+          </w:p>
+        </w:tc>
+        <w:tc>
+          <w:tcPr>
+            <w:tcW w:w="3201" w:type="dxa"/>
+            <w:vAlign w:val="center"/>
+          </w:tcPr>
+          <w:p>
+            <w:r>
+              <w:t>535.39 [518.62</w:t>
+            </w:r>
+            <w:r>
+              <w:t>,</w:t>
+            </w:r>
+            <w:r>
+              <w:t xml:space="preserve"> 552.17]</w:t>
+            </w:r>
+          </w:p>
+        </w:tc>
+      </w:tr>
+      <w:tr>
+        <w:trPr>
+          <w:trHeight w:val="417"/>
+          <w:jc w:val="center"/>
+        </w:trPr>
+        <w:tc>
+          <w:tcPr>
+            <w:tcW w:w="2235" w:type="dxa"/>
+            <w:tcBorders>
+              <w:bottom w:val="single" w:sz="4" w:space="0" w:color="auto"/>
+            </w:tcBorders>
+            <w:vAlign w:val="center"/>
+          </w:tcPr>
+          <w:p>
+            <w:r>
+              <w:t>Extinction</w:t>
+            </w:r>
+            <w:r>
+              <w:t xml:space="preserve"> </w:t>
+            </w:r>
+            <w:r>
+              <w:t>2</w:t>
+            </w:r>
+          </w:p>
+        </w:tc>
+        <w:tc>
+          <w:tcPr>
+            <w:tcW w:w="2382" w:type="dxa"/>
+            <w:tcBorders>
+              <w:bottom w:val="single" w:sz="4" w:space="0" w:color="auto"/>
+            </w:tcBorders>
+            <w:vAlign w:val="center"/>
+          </w:tcPr>
+          <w:p>
+            <w:r>
+              <w:t>Low</w:t>
+            </w:r>
+          </w:p>
+        </w:tc>
+        <w:tc>
+          <w:tcPr>
+            <w:tcW w:w="2388" w:type="dxa"/>
+            <w:tcBorders>
+              <w:bottom w:val="single" w:sz="4" w:space="0" w:color="auto"/>
+            </w:tcBorders>
+            <w:vAlign w:val="center"/>
+          </w:tcPr>
+          <w:p>
+            <w:r>
+              <w:t>0.62 [0.58</w:t>
+            </w:r>
+            <w:r>
+              <w:t>,</w:t>
+            </w:r>
+            <w:r>
+              <w:t xml:space="preserve"> 0.67]</w:t>
+            </w:r>
+          </w:p>
+        </w:tc>
+        <w:tc>
+          <w:tcPr>
+            <w:tcW w:w="3201" w:type="dxa"/>
+            <w:tcBorders>
+              <w:bottom w:val="single" w:sz="4" w:space="0" w:color="auto"/>
+            </w:tcBorders>
+            <w:vAlign w:val="center"/>
+          </w:tcPr>
+          <w:p>
+            <w:r>
+              <w:t>541.87 [525.02</w:t>
+            </w:r>
+            <w:r>
+              <w:t>,</w:t>
+            </w:r>
+            <w:r>
+              <w:t xml:space="preserve"> 557.85]</w:t>
+            </w:r>
+          </w:p>
+        </w:tc>
+      </w:tr>
+    </w:tbl>
+    <w:p>
+      <w:pPr>
+        <w:spacing w:line="480" w:lineRule="auto"/>
+        <w:jc w:val="both"/>
+        <w:rPr>
+          <w:b/>
+          <w:sz w:val="20"/>
+        </w:rPr>
+      </w:pPr>
+      <w:r>
+        <mc:AlternateContent>
+          <mc:Choice Requires="wpg">
+            <w:drawing>
+              <wp:anchor distT="0" distB="0" distL="114300" distR="114300" simplePos="0" relativeHeight="251674624" behindDoc="0" locked="0" layoutInCell="1" allowOverlap="1" wp14:anchorId="08B9AB08" wp14:editId="76CD4F95">
+                <wp:simplePos x="0" y="0"/>
+                <wp:positionH relativeFrom="column">
+                  <wp:posOffset>-709930</wp:posOffset>
+                </wp:positionH>
+                <wp:positionV relativeFrom="paragraph">
+                  <wp:posOffset>259461</wp:posOffset>
+                </wp:positionV>
+                <wp:extent cx="7044055" cy="1690370"/>
+                <wp:effectExtent l="19050" t="19050" r="23495" b="24130"/>
+                <wp:wrapSquare wrapText="bothSides"/>
+                <wp:docPr id="1" name="Group 17"/>
+                <wp:cNvGraphicFramePr/>
+                <a:graphic xmlns:a="http://schemas.openxmlformats.org/drawingml/2006/main">
+                  <a:graphicData uri="http://schemas.microsoft.com/office/word/2010/wordprocessingGroup">
+                    <wpg:wgp>
+                      <wpg:cNvGrpSpPr/>
+                      <wpg:grpSpPr>
+                        <a:xfrm>
+                          <a:off x="0" y="0"/>
+                          <a:ext cx="7044055" cy="1690370"/>
+                          <a:chOff x="0" y="0"/>
+                          <a:chExt cx="8896931" cy="2210400"/>
+                        </a:xfrm>
+                      </wpg:grpSpPr>
+                      <wpg:grpSp>
+                        <wpg:cNvPr id="9" name="Group 9"/>
+                        <wpg:cNvGrpSpPr/>
+                        <wpg:grpSpPr>
+                          <a:xfrm>
+                            <a:off x="0" y="0"/>
+                            <a:ext cx="4448977" cy="2210400"/>
+                            <a:chOff x="0" y="0"/>
+                            <a:chExt cx="4448977" cy="2210400"/>
+                          </a:xfrm>
+                        </wpg:grpSpPr>
+                        <pic:pic xmlns:pic="http://schemas.openxmlformats.org/drawingml/2006/picture">
+                          <pic:nvPicPr>
+                            <pic:cNvPr id="10" name="Picture 10"/>
+                            <pic:cNvPicPr>
+                              <a:picLocks noChangeAspect="1"/>
+                            </pic:cNvPicPr>
+                          </pic:nvPicPr>
+                          <pic:blipFill>
+                            <a:blip r:embed="rId31" cstate="print">
+                              <a:extLst>
+                                <a:ext uri="{28A0092B-C50C-407E-A947-70E740481C1C}">
+                                  <a14:useLocalDpi xmlns:a14="http://schemas.microsoft.com/office/drawing/2010/main" val="0"/>
+                                </a:ext>
+                              </a:extLst>
+                            </a:blip>
+                            <a:stretch>
+                              <a:fillRect/>
+                            </a:stretch>
+                          </pic:blipFill>
+                          <pic:spPr>
+                            <a:xfrm>
+                              <a:off x="0" y="0"/>
+                              <a:ext cx="4448977" cy="2210400"/>
+                            </a:xfrm>
+                            <a:prstGeom prst="rect">
+                              <a:avLst/>
+                            </a:prstGeom>
+                            <a:ln>
+                              <a:solidFill>
+                                <a:schemeClr val="bg1"/>
+                              </a:solidFill>
+                            </a:ln>
+                          </pic:spPr>
+                        </pic:pic>
+                        <wps:wsp>
+                          <wps:cNvPr id="11" name="Rectangle 11"/>
+                          <wps:cNvSpPr/>
+                          <wps:spPr>
+                            <a:xfrm>
+                              <a:off x="6349" y="1964482"/>
+                              <a:ext cx="323850" cy="158750"/>
+                            </a:xfrm>
+                            <a:prstGeom prst="rect">
+                              <a:avLst/>
+                            </a:prstGeom>
+                            <a:solidFill>
+                              <a:schemeClr val="bg1"/>
+                            </a:solidFill>
+                            <a:ln>
+                              <a:solidFill>
+                                <a:schemeClr val="bg1"/>
+                              </a:solidFill>
+                            </a:ln>
+                          </wps:spPr>
+                          <wps:style>
+                            <a:lnRef idx="2">
+                              <a:schemeClr val="accent1">
+                                <a:shade val="50000"/>
+                              </a:schemeClr>
+                            </a:lnRef>
+                            <a:fillRef idx="1">
+                              <a:schemeClr val="accent1"/>
+                            </a:fillRef>
+                            <a:effectRef idx="0">
+                              <a:schemeClr val="accent1"/>
+                            </a:effectRef>
+                            <a:fontRef idx="minor">
+                              <a:schemeClr val="lt1"/>
+                            </a:fontRef>
+                          </wps:style>
+                          <wps:bodyPr rot="0" spcFirstLastPara="0" vert="horz" wrap="square" lIns="91440" tIns="45720" rIns="91440" bIns="45720" numCol="1" spcCol="0" rtlCol="0" fromWordArt="0" anchor="ctr" anchorCtr="0" forceAA="0" compatLnSpc="1">
+                            <a:prstTxWarp prst="textNoShape">
+                              <a:avLst/>
+                            </a:prstTxWarp>
+                            <a:noAutofit/>
+                          </wps:bodyPr>
+                        </wps:wsp>
+                      </wpg:grpSp>
+                      <wpg:grpSp>
+                        <wpg:cNvPr id="12" name="Group 12"/>
+                        <wpg:cNvGrpSpPr/>
+                        <wpg:grpSpPr>
+                          <a:xfrm>
+                            <a:off x="4447953" y="0"/>
+                            <a:ext cx="4448978" cy="2210400"/>
+                            <a:chOff x="4447953" y="0"/>
+                            <a:chExt cx="4448978" cy="2210400"/>
+                          </a:xfrm>
+                        </wpg:grpSpPr>
+                        <pic:pic xmlns:pic="http://schemas.openxmlformats.org/drawingml/2006/picture">
+                          <pic:nvPicPr>
+                            <pic:cNvPr id="13" name="Picture 13"/>
+                            <pic:cNvPicPr>
+                              <a:picLocks noChangeAspect="1"/>
+                            </pic:cNvPicPr>
+                          </pic:nvPicPr>
+                          <pic:blipFill>
+                            <a:blip r:embed="rId32" cstate="print">
+                              <a:extLst>
+                                <a:ext uri="{28A0092B-C50C-407E-A947-70E740481C1C}">
+                                  <a14:useLocalDpi xmlns:a14="http://schemas.microsoft.com/office/drawing/2010/main" val="0"/>
+                                </a:ext>
+                              </a:extLst>
+                            </a:blip>
+                            <a:stretch>
+                              <a:fillRect/>
+                            </a:stretch>
+                          </pic:blipFill>
+                          <pic:spPr>
+                            <a:xfrm>
+                              <a:off x="4447953" y="0"/>
+                              <a:ext cx="4448978" cy="2210400"/>
+                            </a:xfrm>
+                            <a:prstGeom prst="rect">
+                              <a:avLst/>
+                            </a:prstGeom>
+                            <a:ln>
+                              <a:solidFill>
+                                <a:schemeClr val="bg1"/>
+                              </a:solidFill>
+                            </a:ln>
+                          </pic:spPr>
+                        </pic:pic>
+                        <wps:wsp>
+                          <wps:cNvPr id="14" name="Rectangle 14"/>
+                          <wps:cNvSpPr/>
+                          <wps:spPr>
+                            <a:xfrm>
+                              <a:off x="4455326" y="1964482"/>
+                              <a:ext cx="323850" cy="158750"/>
+                            </a:xfrm>
+                            <a:prstGeom prst="rect">
+                              <a:avLst/>
+                            </a:prstGeom>
+                            <a:solidFill>
+                              <a:schemeClr val="bg1"/>
+                            </a:solidFill>
+                            <a:ln>
+                              <a:solidFill>
+                                <a:schemeClr val="bg1"/>
+                              </a:solidFill>
+                            </a:ln>
+                          </wps:spPr>
+                          <wps:style>
+                            <a:lnRef idx="2">
+                              <a:schemeClr val="accent1">
+                                <a:shade val="50000"/>
+                              </a:schemeClr>
+                            </a:lnRef>
+                            <a:fillRef idx="1">
+                              <a:schemeClr val="accent1"/>
+                            </a:fillRef>
+                            <a:effectRef idx="0">
+                              <a:schemeClr val="accent1"/>
+                            </a:effectRef>
+                            <a:fontRef idx="minor">
+                              <a:schemeClr val="lt1"/>
+                            </a:fontRef>
+                          </wps:style>
+                          <wps:bodyPr rot="0" spcFirstLastPara="0" vert="horz" wrap="square" lIns="91440" tIns="45720" rIns="91440" bIns="45720" numCol="1" spcCol="0" rtlCol="0" fromWordArt="0" anchor="ctr" anchorCtr="0" forceAA="0" compatLnSpc="1">
+                            <a:prstTxWarp prst="textNoShape">
+                              <a:avLst/>
+                            </a:prstTxWarp>
+                            <a:noAutofit/>
+                          </wps:bodyPr>
+                        </wps:wsp>
+                      </wpg:grpSp>
+                    </wpg:wgp>
+                  </a:graphicData>
+                </a:graphic>
+                <wp14:sizeRelH relativeFrom="margin">
+                  <wp14:pctWidth>0</wp14:pctWidth>
+                </wp14:sizeRelH>
+                <wp14:sizeRelV relativeFrom="margin">
+                  <wp14:pctHeight>0</wp14:pctHeight>
+                </wp14:sizeRelV>
+              </wp:anchor>
+            </w:drawing>
+          </mc:Choice>
+          <mc:Fallback>
+            <w:pict>
+              <v:group w14:anchorId="17215A48" id="Group 17" o:spid="_x0000_s1026" style="position:absolute;margin-left:-55.9pt;margin-top:20.45pt;width:554.65pt;height:133.1pt;z-index:251674624;mso-width-relative:margin;mso-height-relative:margin" coordsize="88969,22104" o:gfxdata="UEsDBBQABgAIAAAAIQCxgme2CgEAABMCAAATAAAAW0NvbnRlbnRfVHlwZXNdLnhtbJSRwU7DMAyG&#10;70i8Q5QralN2QAit3YGOIyA0HiBK3DaicaI4lO3tSbpNgokh7Rjb3+8vyXK1tSObIJBxWPPbsuIM&#10;UDltsK/5++apuOeMokQtR4dQ8x0QXzXXV8vNzgOxRCPVfIjRPwhBagArqXQeMHU6F6yM6Rh64aX6&#10;kD2IRVXdCeUwAsYi5gzeLFvo5OcY2XqbynsTjz1nj/u5vKrmxmY+18WfRICRThDp/WiUjOluYkJ9&#10;4lUcnMpEzjM0GE83SfzMhtz57fRzwYF7SY8ZjAb2KkN8ljaZCx1IwMK1TpX/Z2RJS4XrOqOgbAOt&#10;Z+rodC5buy8MMF0a3ibsDaZjupi/tPkGAAD//wMAUEsDBBQABgAIAAAAIQA4/SH/1gAAAJQBAAAL&#10;AAAAX3JlbHMvLnJlbHOkkMFqwzAMhu+DvYPRfXGawxijTi+j0GvpHsDYimMaW0Yy2fr2M4PBMnrb&#10;Ub/Q94l/f/hMi1qRJVI2sOt6UJgd+ZiDgffL8ekFlFSbvV0oo4EbChzGx4f9GRdb25HMsYhqlCwG&#10;5lrLq9biZkxWOiqY22YiTra2kYMu1l1tQD30/bPm3wwYN0x18gb45AdQl1tp5j/sFB2T0FQ7R0nT&#10;NEV3j6o9feQzro1iOWA14Fm+Q8a1a8+Bvu/d/dMb2JY5uiPbhG/ktn4cqGU/er3pcvwCAAD//wMA&#10;UEsDBBQABgAIAAAAIQCn4Juy0gQAADYTAAAOAAAAZHJzL2Uyb0RvYy54bWzsWMFu4zYQvRfoPwi6&#10;O5ZkObKNOAvXSRYLBNtgs8WeaZqyhJVElaTjpEX/vW9ISXZsp85ue2mbALFJkUPOPM4bPuvi3WNZ&#10;eA9C6VxWUz88C3xPVFwu82o19X/5fNMb+Z42rFqyQlZi6j8J7b+7/PGHi009EZHMZLEUysMilZ5s&#10;6qmfGVNP+n3NM1EyfSZrUWEwlapkBl216i8V22D1suhHQXDe30i1rJXkQms8vXKD/qVdP00FNz+n&#10;qRbGK6Y+fDP2U9nPBX32Ly/YZKVYneW8cYN9hxclyyts2i11xQzz1io/WKrMuZJapuaMy7Iv0zTn&#10;wsaAaMJgL5r3Sq5rG8tqslnVHUyAdg+n716Wf3y4U16+xNn5XsVKHJHd1QsTwmZTryaY8l7V9/Wd&#10;ah6sXI/CfUxVSd8IxHu0qD51qIpH43E8TII4DoZD3+MYC8/HwSBpcOcZDufAjmfXjeVoND4fD+AY&#10;WUZRGMSBtey3G/fJv86drtP53YQ2fh7a+J+KLI7j0ThJDvxjk1ORvWT5QmR1zif4bxIArYMEOE0U&#10;WJm1En6zSPmqNUqmvq7rHnK1ZiZf5EVunizvkJXkVPVwl/M75To7uQSquWTCMO3qhfbgyIRmORtG&#10;Md1K/lV7lZxnrFqJma5BWUpG5Fr/+XTbfbbhosjrm7woKAOp3YQGeu/R4wg6jnpXkq9LURlXS5Qo&#10;EKWsdJbX2vfURJQLAWqoD0tKQtQxA37UKq+MJTsy/FYb2p1y3dL992g0C4Jx9FNvPgzmvThIrnuz&#10;cZz0kuA6iYN4FM7D+R9kHcaTtRYInxVXdd64jqcHzh/ldlMFXdWw1cd7YLbGEXDWofbbuohHhBD5&#10;qo0ShmfUTAHeJwDubLoBi/QWXDoGDfqTxWsIfzK5cfBKm/dClh41ADB8sIiyB3jrvGmn0K5FZR2X&#10;Rb5sz9veEGJeKBf3YuVSBuFtZyFosrThuABsE/FQhcCFo9uUQe91uNN1c6xU32esFgiBlt3hQVdU&#10;CWUkeAEmWEebeV1V1S8hfD6IUb6oco7PUW4iIobLN6qtg2gwGoJstrQORwnaDr32nFoUXwn0DnhA&#10;ki7hExD/7bMhINzZ2JZ5KoQ78U8ixb2EGCObGXvOMM5B29ANZWwpXBoMA/w1EHQWlghFhQVpZZfz&#10;zdrNAs8Dbdd2SDbzLepWUHSOBX/lmDMWrYXdWVamMy7zSqpjCxSIqtnZzYf7O9BQcyGXT7jalAR1&#10;cPi65jc5eHTLtLljCvoFD6HJMJpJ9ZvvbaBvpr7+dc2o/hcfKiT7OMStDEFkO/EwidBRuyOL3ZFq&#10;Xc4lygvyGbvZJs03RdtMlSy/gBsz2hVDrOLYe+pzo9rO3DjdBTHHxWxmp7mL5ba6r3EducOgjP38&#10;+IWpuslZg+L6UbYEY5O9GuHmEr6VnK2NTHNbQLY4NfiB7LbVCAanEax22JcLYdTeXo0UsqT7RimE&#10;IpiMhwNLXZuRW9K6+ghhvCdrdmTDEeutLHrJ/r8iHgDanngYECOeq4F/k3hAPr2JBxC0vZSaXwtH&#10;kpx0FN1rJ1P8/yMh4pYNOxIiJj5QhYPUOC0h4ng4HETnbyriQNK0Nz3dHvpNRbypiG9XEfYVBF7O&#10;WJHZvEiitz+7fas7tq+7Lv8EAAD//wMAUEsDBBQABgAIAAAAIQAubPAAxQAAAKUBAAAZAAAAZHJz&#10;L19yZWxzL2Uyb0RvYy54bWwucmVsc7yQwYrCMBCG7wv7DmHu27Q9LLKY9iKCV3EfYEimabCZhCSK&#10;vr2BZUFB8OZxZvi//2PW48Uv4kwpu8AKuqYFQayDcWwV/B62XysQuSAbXAKTgitlGIfPj/WeFiw1&#10;lGcXs6gUzgrmUuKPlFnP5DE3IRLXyxSSx1LHZGVEfURLsm/bb5nuGTA8MMXOKEg704M4XGNtfs0O&#10;0+Q0bYI+eeLypEI6X7srEJOlosCTcfi37JvIFuRzh+49Dt2/g3x47nADAAD//wMAUEsDBBQABgAI&#10;AAAAIQDAXzra4gAAAAsBAAAPAAAAZHJzL2Rvd25yZXYueG1sTI/BbsIwEETvlfoP1lbqDWyXUkga&#10;ByHU9oSQCpVQb0u8JBGxHcUmCX9f99QeRzOaeZOtRtOwnjpfO6tATgUwsoXTtS0VfB3eJ0tgPqDV&#10;2DhLCm7kYZXf32WYajfYT+r3oWSxxPoUFVQhtCnnvqjIoJ+6lmz0zq4zGKLsSq47HGK5afiTEC/c&#10;YG3jQoUtbSoqLvurUfAx4LCeybd+ezlvbt+H+e64laTU48O4fgUWaAx/YfjFj+iQR6aTu1rtWaNg&#10;IqWM7EHBs0iAxUSSLObATgpmYiGB5xn//yH/AQAA//8DAFBLAwQKAAAAAAAAACEAnstPt1NCAABT&#10;QgAAFAAAAGRycy9tZWRpYS9pbWFnZTEucG5niVBORw0KGgoAAAANSUhEUgAABY0AAALCCAMAAACl&#10;RgxFAAAA5FBMVEUAAAAAADoAAGYAOjoAOmYAOpAAZpAAZrY6AAA6ADo6AGY6OgA6Ojo6OmY6OpA6&#10;ZmY6ZpA6ZrY6kLY6kNtmAABmADpmOgBmOjpmZgBmZjpmZmZmkJBmkLZmkNtmtrZmtttmtv+FhYWQ&#10;OgCQZgCQZjqQkGaQkLaQtpCQttuQtv+Q27aQ29uQ2/+vr6+zs7O2ZgC2Zjq2ZpC2kDq2kGa2tma2&#10;25C229u22/+2/7a2/9u2//++vr7bkDrbkGbbkJDbtmbbtpDb27bb/7bb/9vb///5+fn/tmb/25D/&#10;27b//7b//9v///+ttpIXAAAACXBIWXMAAA7DAAAOwwHHb6hkAAAgAElEQVR4nO2dDXvjOnaYOc51&#10;7bk7SZNIk7ZJm7W92SZtLStNm2TrYZqP+kor6///n/JblASKAIkDHpDv++wONbyeAxI8fA2BAJgc&#10;AQBgepKpDwAAAI7YGABAB9gYAEAD2BgAQAPYGABAA9gYAEAD2BgAQAPYGABAA9gYAEAD2BgAQAPY&#10;GABAA9gYAEAD2BgAQAPYGABAA9gYAEAD2BgAQAPYGABAA9gYAEAD2BgAQAPYGABAA9gYAEAD2BgA&#10;QAPYGABAA9gYAEAD2BgAQAPYGABAA9gYAEAD2BgAQAPYGABAA9gYAEAD2BgAQAPYGABAA9gY9PH5&#10;khR8+cN/tPv5//me/5v7D08/BzAF2Bj0Uds48/GrxY///s/urCxr+3MAk4CNQR8nGycPFj++TTLL&#10;evw5gEnAxqCPuv26fyy2n3+bNZL/pGjQ/sufZYb+w7LB/M+/SpI/+HUu2Yy7/1P9m3/5D9ne/5x/&#10;SpMv/yP7lz/VzevWzx3WycO//Cr58uvjPz1WP9Aq5J+ywF/+2K6TBMAb2Bj00fQmbPNtps6cn7J2&#10;7a7Vf7EtP6/ObZyWe1sfm96OcxuX/KrYl0VuFVL9O9rREBhsDPo4bxtvk7t/zD+u8v3/7qP8mIv5&#10;Tz9+v86lWfRAlP+m/BdpLun8z5/+sfpccPq53L2r4z9nzv119QOnQvJ280f+31a3DhHAO9gY9NHq&#10;Ny7smHsxrRqr//q/flX0JpedwOkf/0PbsnXXcLHJNPtUGL3uez6zcdnovv9oFFwXkv39p3+Y6sxh&#10;yWBj0MfJxg+FLZseh8+/qp/ttYdGnCxb703zHy7+KJq6Vz9X7iz/LGzcKqQsvOx6BggINgZ91Db+&#10;6W+OTV9xLcqf/uu/rksbN8MtLi1b/JsnJxu3Cjn+/s/KT/9tilOHBYONQR9lO/fvyodxmS2fqv1l&#10;j/FhLdI2fjqV//vf/qp6EggQDmwM+vhsxkc8nOl0V/cEr+p+490f/s2NfmN7G7d+qjqE3zCoAgKD&#10;jUEfdRN3W9h3m48L/n3+xK0YMfH7l0LSmZn/JG8L110SpjEVFzY+/dyVjVuFFIM18u4K2sYQFmwM&#10;+miNcMsaqNVQ4NKkpxl62+bjrmu88YWNTz93beNTIce/dZiUDeAPbAz6aM3+yH35+796TJJiblw+&#10;puKnv6kGuxVz8f7LsZxG99M/tOfi5XuvbXz6uWsbtwopAieWCxYBeAMbAwBoABsDAGgAGwMAaAAb&#10;AwBoABsDAGgAGwMAaAAbAwBoABsDAGgAGwMAaAAbAwBoABsDAGgAGwMAaAAbAwBoABsDAGgAGwMA&#10;aAAbAwBoABsDAGgAGwMAaAAbAwBoABsDAGgAGwMAaAAbAwBoABsDAGgAGwMAaAAbAwBoABsDAGgA&#10;GwMAaAAbAwBoABsDAGgAGwMAaAAbAwBoABsDAGgAGwMAaAAbAwBoABsDAGgAGwMAaAAbAwBoABsD&#10;AGgAGwMAaAAbAwBoABsDAGgAGwMAaAAbAwBoABsDAGgAGwMAaAAbAwBoABsDAGgAGwMAaAAbAwBo&#10;ABsDAGgAGwMAaAAbAwBoABsDAGgAGwMAaAAbAwBoABsDAGgAGwMAaAAbAwBoABsDAGgAGwMAaAAb&#10;AwBoABsDAGgAGwMAaAAbAwBoABsDAGgAGwMAaAAbAwBoABsDAGig38aHdZLxkH1Kk+TL69keAADw&#10;Q7+N919fyw/bTMX7x6fWHgAA8ES/jXd378X2sF5lf6b3H80eAADwRb+N06pLYlf0UuR/pnRSAAB4&#10;pt/G229JkqwaGydPzZ5WlJofOdkOtmzZDty+KTkOtt62lvTa+LC+/8iUvCq7jI9p8tTsAQD/vE19&#10;ADARliPc8q7i8ile8nTaAwDewcZLxdLGRcN4myR3v/v+2toDAL7BxkvF1sb1oLb9z+8XewDAJ9h4&#10;qfTauGwDN/0S6f3HxR4A8Ak2XioWYyry8Wzb1fGwfqgGVtR7AMA/2HipWPRUbJOkeHSXT4guRrk1&#10;ewDAO9h4qbBqEIAusPFSwcYAusDGSwUbA+gCGy8VbAygC2y8VLAxgC6w8VLBxgC6wMZLBRsD6AIb&#10;LxVsDKALbLxUsDGALrDxUsHGALrAxksFGwPoAhsvFWwMoAtsvFSwMYAusPFSwcYAusDGSwUbA+gC&#10;Gy8VbAygC2y8VLAxgC6w8VLBxgC6wMZLBRsD6AIbLxVsDKALbLxUsDGALrDxUsHGALrAxksFGwPo&#10;AhsvFWwMoAtsvFSwMYAusPFSwcYAusDGSwUbA+gCGy8VbAygC2wcHCVVjo0BdKFEDUtCSZVjYwBd&#10;KFHDklBS5f02PqyTjIfsU5ptn872AIBvlKhhSSip8n4b77++lh/SL6/HXa7jZg8AeEeJGpaEkirv&#10;t/Hu7r3Yfr7kreHtw2kPAPhHiRqWhJIq77dxWnVJnGyc0kkBIIYSNSwJJVXeb+PttyRJVsdWT0Wz&#10;BwC8o0QNS0JJlffa+LC+/8gEnMt3lySZkNt7mig1P3KyHWzZsh24fVNyHAvaPgvHt8RyhFveVbzN&#10;/r9/XLX2AIB3lDTUloSSKre08f7xKftf9iGtJVz+FQA8o0QNS0JJldva+OvrLu+lOJZ/HhnmBiCE&#10;EjUsCSVV3mvjsg28u3u//iB+cAALRIkaloSSKrcYU1EMbFsdT/3GzR4A8I4SNSwJJVVu0VOxrSZE&#10;Fx9WZ3sAwDdK1LAklFQ5qwYB6EKJGpaEkirHxgDOiN69StSwJJRUOTYGcAYbzwslVY6NAZzBxvNC&#10;SZVjYwBnsPG8UFLl2BjAGWw8L5RUOTYGcAYbzwslVY6NG5RcEYgAbDwvlFQ5Nm5QckUgArDxvFBS&#10;5di4QckVgQjAxvNCSZVj4wYlVwQiABvPCyVVjo0blFwRiABsPC+UVDk2blByRSACsPG8UFLl2LhB&#10;yRWBCJDMlQ2JGBwlVY6NG5RcEYgAbDwvlFQ5Nm5QckUgArDxvFBS5di4QckVgQjAxvNCSZVj4wYl&#10;VwQiABvPCyVVjo0blFwRiABsPC+UVDk2blByRSACsPG8UFLlcdmYYZ6gAmw8L5RUOTYOExxmBTae&#10;F0qqHBuHCQ6zAhvPCyVVjo3DBIdZgY3nhZIqx8ZhgsOswMbzQkmVY+MwwWFWYOPgLOHex8ZhgsOs&#10;wMbBWcK9j43DBIdZgY2Ds4R7HxuHCQ6zAhsHZwn3PjYOExxmhaiN0bGJJdz72DhMcJgVojb+hUw0&#10;sIR7v9/Gh3WS8XDcJSVPzZ7wLOGKQARg4+As4d7vt/H+6+vpL4f1w8WeoCzhikAEYOPgLOHe77fx&#10;7u799Jc0/8vZnqAs4YpABGDj4Czh3u+3cdrqktg/ri72hGUJVwQiABsHZwn3fr+Nt9+SJFlVn4tW&#10;cXtPFaXmR062Q2j7Jhn/We642c5s+ywY/zmz8dTnp3D7HOv1zLeW9Nr4sL7/yAS8Kj+vLvYEZgm/&#10;HyECBHNlQ9vYyBLufcsRbmVX8e7L68WewCzhikAESNr4F2xsYgn3vqWN949P2Z/bvFF8ticwS7gi&#10;EAHYODhLuPdtbZwPais7Ktp7QrOEKwIRgI2Ds4R7v9fGZRu46JeomsOtPaFZwhWBCMDGwVnCvW8x&#10;piIfz1Y8s6u7jU97QrOEKwIRgI2Ds4R736KnYltMhz5WUz/O9oRmCVcEIkDWxoLLBsWb5Eu491k1&#10;qIaVs8AWyVzJbCzYOI43ybGxNrAxaEAwV3IZY2MD2Fgb2Bg0gI3Dg421gY1BA9g4PNhYG9gYNCA4&#10;eRkbd4CNtYGNQQPSNpYLH2+SY2NtYGPQgJyNN9i4A2ysDWwMGhC08S/Y2MwS7n1sXKPlioB+sHF4&#10;lnDvY+MaLVcE9CNuY7FkjDfJl3DvY+MaLVcE9CNuY7H48Sb5Eu59bFyj5YqAfsRsvMHGXSzh3sfG&#10;NVquCOhHzsa/YOMOlnDvY+MaLVcE9IONw7OEex8b12i5IqAfbByeJdz72LhGyxUB/cjbWCob403y&#10;Jdz72LhGyxUB/UjZuHmIJ9Y4jjfJl3DvY+MaLVcE1LMRs/Ev2LiLJdz72LhGyxUB9Yi9uq5lY6F0&#10;jDfJl3DvY+MaLVcE1CP2sqSWjYV8H2+SL+Hej8rGopWm5YqAeqRs3JYxNr5gCfc+Ng4SHOYENp6A&#10;Jdz72DhIcJgTQjbenNlYRsfxJvkS7n1sHCQ4zAkpG/+CjbtZwr2PjYMEhxmxERrzcGFjER3Hm+RL&#10;uPexcZDgMCOEXpZ0KeP4bBxtcC33PjYOEhxmBDaeW3At9z42DhIcZoSMjTdXNpbQcbTCxMbawMag&#10;ACEbX8kYG4cKruXej8vGcm9v1HNFQDlCr64z2FggJaMVJjbWBjaG6RF6WZLBxgLpLprl2Hgk/TY+&#10;rJOMh+zT/rHcnvYEBhvD9MjY2CRjbBwouJZ7v9/G+6+v5Yfd/Ucm4ofWntBgY5ic5mmb34TBxhMG&#10;13Lv99t4d/debD9fVtmfafa3ek9wZG2s5ZKAamQWhDeMqBDRMTY2oeXW77dxWnVJnFrE6QSdFAWy&#10;NpYMDrNByMZGGft/joeNTcRj4+23JElWeRv5d+viQ7OnFaXmR062Q2SbZeyzWPws8pvQcbOd0/b5&#10;R2bJ4u8e86XI6zpue/vs+fifnwXr50223uWu60bOK+XWkl4bH9b3H5mAV8c0uXs/fr48nPaERuyV&#10;C+LBYTbIvLquo2ksMI6OtrGBeNrGBbu79/TL6/HUizxF5zE2hskReT1Hp4z9j6PDxgYis/H+8Skt&#10;9Jt9aPaIHVQHG7kXm2NjsCO0jT1nPDY2EZuNv76WjeHmWd4Ew9zEXkdWBVdySUAzEja+IWPvw5qx&#10;sYFobFy2gTMVH9bVh2aP+MFdgI1has5Govm6iW/a2POwZmxsQMt4KosxFfl4tvyZXXr/UQ46bvYE&#10;BhvD1Ei8LOmmjD2nJTY2EY+Nj9skSYo+4l09sK3ZE5SN/+9t59F1XBHQzAQ29juuGRsbiMjGWsDG&#10;U0CltLmYMufFbX0yxsbSwdXc+7HZWKzaRAdsRAx10kbi1XXYeOrg2NgdURvLNrwjhjppcbWahIfa&#10;6VihQkjH2NgANnYHG08BddJC4mVJ/TLGxsLBsbEzG/9f2y6j67gkuqBOThiasaPtZtE09pmY2NgA&#10;NnZG6JUL7eg6LokuqJMTEq/nsJExNpYNjo2dwcaTQJ00GJuxI/Vm1TT2OQcbG1+DjV3ZeE/Ms+iy&#10;AzYihippkFgQ3k7G/ob7YGMD2NiVjffENETXcU1UQZU0CNjYUsYel8TAxteoGd0an41FlImNu6BK&#10;arrMOaaGQttYdtJZrAv7iC654EIsNt54T0xTeBWXRBdUSc2kNvY2CRsbX4dWc+tHaGOJisPGXVAl&#10;Fd3iHF5F9jLGxthYDRtZG9fhdfQeqYIaqZjYxn6yHhubQmNjN87S1v+FkR2wETXUSMktcQ6tIxcZ&#10;+7KxZIMDG48kRhv7rzls3Ak1UnBzXHBMNpZM8ZhtrOLWj8PGF2nr/cpg406okYLb4hxWSZYzP3zm&#10;JjY2hVZz60dpY+81h407oUZyerw5TBVuMvbSBsHGhsh6bv0obHyVtp5rrtVI0XBNVEGF5Ii8nsPR&#10;xl6W78TG15H13Plx2tj3i3TFPB8/VMjRwptDXOEq44XbWPI9E1ru/BhsbEhbbBwKKkRqQXhs7AI2&#10;VoLEQoad8TVcFE1QH3bedK4nx2d4XnJzg41NkdXc+RHY2Ji1PruRsPENqA+7RqxzQrrL2IONZRM8&#10;ShtreoIfq419LsAtFXgWUB2W3ozFxoIJjo1Hot/GHd/osHEYqA5bbTrW1AAb+3nRCDa+CKznxo/A&#10;xkKZ2cSXHswcN4uvDev+XbeaGtBtjI1lAlcoWKRGvY07k9abjaUCz4PF14bQopdDZIyNJeIquvHj&#10;tbG/BbgvUPA7UhGLr4wZ2XgjnN/YeCTabXwjaf1klfhg5siRrIwYKtqhR0HexmNfiSqc39h4JMpt&#10;LLJ01nkJQnEDInq8i7exgyxdzmeQjf28ElVujrHgBQ1g4+lvfO02FszN7gImvypuYGNBhGw86CHe&#10;2FeiRmzjjZCNdc016LfxYZ1kPJg+iNOTs9i4ABvL4SRNBxsNk7GfF1SLSVN21UtsnLH/+tr1QRyR&#10;pbPOChCf6BcAbCyH1BLEU9pYbKxY7Dae/L7vt/Hu7r3rgzQiS2fZlDD1VXEDG4vh2KFgn4+ztLHg&#10;fSM0p1vZzK9+G6cPnR+EkVk666wEobhhwcZiiC1BPIGNT0UKtQGx8Vj6bbz9liTJyvhBGJGls+xK&#10;mPqyOIGNxfBj40SSIeeCjVthW0zdVdF7MQ/r+49MwCvDh1aUmh852Q4f2+eseoq/39o+jylnIxQ3&#10;8PZNMv6z4PG/6ai/7u2m2NrkYb015o2ojYfcT28i9bURiptv83r1n+dX1/dZ6PgtsfzVOkXnsczS&#10;WZYl6G+2naBtLIXcEsTheyrkB9bG1zbWtiqCpY33j09dH6SwzNcRXy5ulqDeFCewsRCCC8JPa2OZ&#10;b+SCNpZZYEPdzC9bGwcf5ia0dJZ1CVN3ITmAjYUQXGZtWhtLjRbDxuPotXHZBt7dvV9/ED0woeUB&#10;7EvQrooT2FiIOdl4E8LGcvNKRI7acBGmbYS1bHxYJ/cf26uxEtt8PFu++/qDIFKLtbRKkMv8wGBj&#10;IWZlY/nkFnzpnoiN9c3DPdl49+U1vf84rK91nCTJk/mDHFKLtZwKkJ9aEgpsLISgjd9Cr1OBjTuC&#10;XjDpXd/Y+PNldcxsfExDTbS7iVOuDrOxZOpfEa0wZVdJ1K1j0ddzBLbxZXECVS80JLiJ7Tu6wnm4&#10;jY0P66fCxsGmPd9EanmAUwHyU0vaRCvMRdvYKQkdk2bYavPebCw0XExszrXAMWu2cd023uZTO6bG&#10;MVXdK9Cu2ePPFtEKExu7ImrjwaeCja9idlyBKZPyst84le4QtkJseQDHArAxNnZFp40Fc7tdhqyN&#10;vYbXuCrC+ZiKJPkSarHMWzh32LlWoG0B3nQRrTCxsSuSHceDB3Ni486Y8hVjj8p3fzgnquttbV0A&#10;Nl6KjSWXkjAWOMDGg7uNg4zlisvGNxpk02XlPGzsWoHWBfjyRbTCxMaabDz05ILZWPjldT5tLFDN&#10;ozllSvl+pSSZfkyF4PIAVQFSgTtBmMGDj2bgBA3BEcd+Z536rn05Gwssk3/LMdOlZWtMhYbBFAXi&#10;rQZsbA02FstF5/h+m8YyA8aisbFIRY/lbLyxEqSfb8hPLbkCGwcPPprZ2DjM86oQNvYXXrmN8/HG&#10;SlBlYz/GwMbBg49GfCkJ11H1A2ur+0v5cm2sdMWwU79xuDdB9yFsY/GpJQawcfDg45GevBwoEQM9&#10;ryqLkbikmyXa+FHJUzzpcfHY2AFsLJeJjs/xvDeNvbqzLkbCxqPr4EZEr3U9llZPRaA3QfcibONw&#10;D09aYOPgwccjvpREkAcYgXpIJSZoXIT2F169jfU8xcPGioIv2ca6HmAMbRrfDOrvCsRk47DrNzqg&#10;8Cme8IRU8Yl+JrBx8OAeEJ+87FKAiI39D1Lwf003U9h4mtRU+BRP3fIA2DjG4D7QNA1pWF31leDr&#10;EpyU6d/GIyrYIqCXC+mJVk9FMsFTPMn5qNNPSD2BjYMH94G0jR2e4w2UcageUoEhwdeh/YQPvZqu&#10;AxOvUxHcxqLvc+gGGwcP7gPn2cuuLVhxG4dI7vOCRCZc+zzc0KvpOqBv1SDZQfdhl5VtwMbBg3tB&#10;fGlX4RQMZWP/wx6MoX/xIXvbOp8gOWdjY8urNEMbbySlJht88TYWVkOwHtJwNh4dPvhqug6UNj6s&#10;V9P0GxuQXR5gjjaWzBvZ4HOzsfujNtGvzeF6SM8K8npVr05h7OFKdw6NYTZtY2wcYXD1NnbMlwHn&#10;Y1eAYNPYf1esrI1Hhg+/fqMDpzEV38sBbpO/M1rUxoMe4nm4LtjYGBwbS3Ym2B67765Yn5fVcMMG&#10;s3F4HV/ZOI3UxoJNY2wsFXxmNh40JtjmQZusjb13xfq0sefDnWA1XQcqG29P48KmnpI34J0I9jWH&#10;jVUF129j+baU2LAH+yP33RU7FxsHz8+rtvH0YGM3JIW5EW0gYGOrEuRGt/nJ7+veBG/X1XgOI6JP&#10;sX6jA/qe4okunYWNXWNjY/E06StCumk8thHou2u39ySGh8fGzghOl8PGrrGXbuMAI6JkFvYJ1kNq&#10;ejLu68J6trHzQ/zACToTGxubxsGnXXeDjY3RsbFFEZJjjUcfesfRe7qwHecwOG8mWU3XAY029vVu&#10;c2zsIbbgowzReX7+kJ9Je7OEEE3jUQfvu2/X4iSC2ThwhvZbpZykV70YZHv/cbFHArmls+ipcI0t&#10;2D7YTLSKrCO2cyiEHi6pt7HMHVOE9mzjadZvdOBk48+XstF3Od64ve7xLsltLL4SstwXihnaWFKY&#10;G2EbT7OKrCuS0+V6SwgknuFf/jtK8nFlu09C/sGmx9Ow52Tjbce0j9bkvKxRnNtYfrqeWGc7NnaO&#10;jY2tes7GNI1vlRCqGej7y7/31S88HG08Nj6sO6Z9pKcuifT+N7mNU/H3mYot1oKNnWNjY6usEZqv&#10;O1TGoWzs/deIVexwNg6bof1vKd1+S6oJevuvr0W/8WlPE6XmR062Y+T27TnfZnXxw2r7Zh3fLW6z&#10;fRt7Xs9+6sW0ffZxfB3bTb55fhM57h8/sptDsF6818PNPHkeV05nXg6MOyDPnwcd/7PneO3txnN9&#10;34rXuX32kkeWtN5Sam7xHtaFgFfle0xzG5/2yCG1WAttY+fYotHjaBtbpM3YE4n0edWtNrhUlQwO&#10;Pmxa2cizcOLUb7xLOhrHxX+8ez+mmYSLtnGzRw6nQW4uFSY50e/W+YwN0I2gjTeyCRmPjXvTcfR5&#10;dD0L025jwTrxPgo7IhvfXm1+//hUjKQ42TjbI3lcLpPs5W08+nSwsTl8JDYWmrzcX0A4GQ9rbUqM&#10;lLY7h1A2DjoI03IWQ6bitLL1U7NH7qiOYlOgZmdjyc6Ejbfz7wofi41FpstZFBDQxv79JmrjAdGH&#10;dVOqsnHZBq77JfK28fkeKaz7KtxqCxs7x8bGx550HN+T1ZGYweacDSusb+SG0BDsgcGnembkQMvG&#10;+8es5fvlqsW7zZ/u1c/syjEV7T1iyEyBwsYOobHxCcke0hyj7rXbuCfiiG/5FkP0XINHZeNdMWgt&#10;vX6Wtz11T1T9xu09cshMgZpmBHicNhZOyKhs7H+CxgWG+AGf4Q05DcmRJgJDvGOycT5+LSdtntNN&#10;jd0UKNeo09hYcOkduZRpqkro6KOyseg8h474QZvG7le5vxjv863HVE9MNq5nf0z+ltITFtXnXlXu&#10;C8R56RUUG5dQno5I/FNNick+imWDKjwPCe6PPzjxwnhHcoaixPfimGysr21s05MfYpyLj8shZ2O5&#10;nNn4rQJzfGzcHX9w4CDesZt8PXAK89Jt3N1vPB3+n6seBzSOsTE2zulIHG9ncBVfuY0FYrqegPzg&#10;Vm1jKqZEZNC941XxcjWkbNw0IgQKaNWTXEdIRDb2OyS4P75l4KneqWB3Gw3KHOs1j2ZsY4XIjGd0&#10;uyy6bSyYNBvflWCKH5ONvQ5CMxCVjWWmA7jFvhF9oloZiW4by0z2cbKxpwfm8dl4478WzuMXBcT0&#10;GM+YOD6Pf+MpcoBWoP2Snf4nldgEx8YCyMyDd8hWTzeb3Bgx30dqjC3YERK5jX0MuDHHHxE5hI2t&#10;o7qnjsvhOwSPpqfisF7dXjVoMkSmQGFji9C+GmqdBYRP9tFcJ47Xw/f1dUTeO0LCLGMv3cZ6uVGF&#10;IdLVV9MngI09FzGsE9O9AGzcEV6zjd1eLSI6S8PhoJ3iDj36UZxmf3wvR1Momv1RIDIFSrDTq6NA&#10;2clyAmnjbbhVT/yobOxvEJoZT9915G0sFFc0eIw2TpXZuHN48Khasrwy3noFo7Oxv6kIfQVEpeNw&#10;Nh4TWdo7rm/dkxyINkcbb08PDKXXZnOloxLHidLWxt7OQWSI2PlZ+DS+4X6TEg82NoZXbWOpwKLB&#10;47HxqW2sD5FB94LTOo2liQ3YlckbQ/VI9UtHZeM3wa8jOX5GLA7zjnX7RvaF1NhYNcZaHNuHgI1v&#10;RpYeWds69qhGHIt21bfDj8pv95WxnE7GPbrLyAdsXJCvXbxT11FxlBl0b5Ow/saSitj4Km/9ec1Y&#10;OV616ek7eXDO8sbrYOMCT98YYraxWPCobFwuJH9YPwQs3Q7ToHuJoHLXYSO8joTvA5ZekSFeGwvP&#10;F5+pjUWftQk3jqfpN9a3vnGDhHcC21jgS+31GfhSfteDUz/RL4vAxobw40IP6aoQlRo2tuJ6feMY&#10;bOyjhnqvjcfvoSI2lssckUGF3SVEpeOW6ASfBYwNrc3G9u0EbTYOmpynnopyZeP9o8KOY5HnVf02&#10;9lDIqSzv43VNx++ncdxZM9j46GvYQ0/08DYWHFHhckLafo1MZWON6xvXXE7T9VFFfd/m/DaNZRf1&#10;8Zs7nRXjrfN7g41vRx8dWm4Qmuz3/QHRrbNyUP/NVDZWjMgwzz4beymkKcn3PAHz0fvw5Y3Gj7/Z&#10;MFJVLY+sjatMHx3a1Tz21hlmY9vEFO2UFn386IM4bCwzzPPmxfH9yEpu1tYZHnR8o1qwcctzMkft&#10;ycaxTjDGxiX1kpoKn+IJ9TMGtbHfIW6Szddb1SL0rSQqHc/RxuIytixBuGvXvf9mKhtv7z/Sh+P+&#10;UdFbSluIDCwK0Ao8leNV791HPtr6AX5HYeOe6EGeUg+7AAptLDhgI3BitsYbr467+49jWkwCUUd7&#10;fCo2Fmy+9jwyF/JETDquH7Qpt7FLz7HoXDmXIoSHBEdk46fj/uf34v8KkRnmGWAsV1OMz8O+lVUj&#10;G8c9CevlMeHkWT8OX50J3cFlh8aMqv6obezcmz6VjfPZH/k6bkptLPQoO8Css6OAjT3lpnNoL6dh&#10;LCImHUdiY/vGsUtxy7KxQ8X4oDX74+79uF1p7ea2byoAACAASURBVKlozeCPzsa+796ezoRRzdf+&#10;dB3dL42Ne4MHGcI5rPLjtrHjwL/pbHzcPuTjKlQOqTiKDSwKoQbvNpbLIYtkFXpKGJGORW3scTik&#10;rXpulOb1xfcXdJ28O1IdLcFzsn+8cTnyLV/ZLa2m6p32hCR2G/sbmNeXUcMbx1azXsc+JlSS+cOJ&#10;xca26tFjY9mxzM4lKLTx/ms1WTrvytjlOm72BEXGxqb2g+++e982lssiu1wV6ZiOaNH5N4HZPCc2&#10;YYZwDr2coj0V8jZ26qqY0sZZk/f+Y3u1aFC9xGY+BO74+fIw1aKbnp12EVbwInj+NSLYfLXMVJmO&#10;6XhsLLLuSDt4UBs7tj382Viy3d3dyJQZaeKJ02Fnzd70/qNw7hlpu0uisHE6yYL0vmbwXxDOxp7G&#10;Ldmk0zBfWq/OJdIxHVHjOBobCzwHwMaCnI1wy8dTXK1vvP2WnF4kneY9FWd7wiHUXSc9MWzj2cZy&#10;iWSfqMPPJNSEG1HmZGPnbjnJ3gTZARuuZUxo43z2R27jy26Iwzof8lZ2YOwKCbf31FFqfuRkOyS2&#10;z1kFZX/6jvv8o4ibUW2fpeJnrb/R8Z5Px3lz+zygfjcWccvt29Djf74R9/lNJm/8bzcSedjKFw95&#10;Um9788X5PK7uF7utVTkb97g/XPPR+vh9esCSq7bx1jjeuHb050v9n8N3HnufX9yOK/cbceMztHVn&#10;woDv/SGeb9wsI5rGcTxtY4HZPJKD0EK0ja2f402Qjpf9xuUbQK5oFhPa1cvRh19eKE4bb7yGFvya&#10;FWLsT08ZsehY1MZvXl8w3vtOBeeIsdvYw7g/Mc7HVHS++6MZ1NZIeIJhbkI3wXnCCg1vK5BdX21k&#10;NoWYpTQfGwseqlcb+6/y6G1s1zgOvURFQe9441K/u7v36w/iB3eBVJPk3Maagwva2PF1ZzKPCePR&#10;cTQ2vu2eASUNeZ+RKhtLjML2xLWN/+/lmIp8PFv+zC7vUS7eLN3sCUyMNt74vMSSwnS8EYacSb/w&#10;YxnlFpGN/XfVD1GmZTnysz+si5nUxmn10o/Pl6s27zZJys7k6w9hEeuu8/qgrTP06PCOzVc3tTne&#10;CEO8GWARjEDEZONbbVnhgZDOBemx8TSJWNk4fziXt313UwwktkWsu07OxpcCFZlU7CWjRIOXJVgU&#10;EUnjWNbGnrssfdt40KuXxx+rh+gOxUxp42KK3WH9lHY9xVNBjDb2eJHdM1VmUPzQM9HbXeeMsI39&#10;xuu2p+wE+iEFabHxRGlY2rhag+Jb8IXZnJB7lO13upwpsIcCRG3sHFxoBF0cjeOobNxZ80Pb4Nps&#10;LNBpNrGN827greJeipz4bHx90UXmFHtIKi02jqNxHJeNu6p+cDnO36ME83DYeSgdanlmY6Wv/ajx&#10;Oy6+TTgbh7sF3AqT7QZxKSAGHc/CxsO7pwV7tQLZuGfcnwobq+6nOAreBEI2Nl3yofea44AKx8IE&#10;H8y4loCN/cc2Vn64TjNZG/sfGDJZCmLjKnJ5GQI8zQ7WWedSmPhN4FBABDrGxmKZIv4lzaIcbGyD&#10;vI0lgl4w8GZTZ2Oxmwwbew9pfMPNiHiabOy/dTNdAtY2Pq3TrPU1pcfYbNzVt6DQxoO6QcTGz+nX&#10;cWw29voAoyNe9+V0Ksl5NPPQ8/A97s8H/e/FU0RkNu642gNfzOGYpE4nJD6waG42ljxEieDXjhtX&#10;iOSCKS6pMuJEsPFI5GxcZqvXbuPu9uaQUmTXU5EedO/W9tY/5jg6G3sd+G6M150lsjb2PjJkyuSL&#10;y8ZyQ0823i9Ed1YJrfEwIrfEbSwVeCLit/HYO8nBxnKhx+UKNh6H4E3g3ca3moNLs7Frt7T6xnF8&#10;Nva6fJUhXneSqLWxuYd6srHGOdi4Cu0lRS8DdiD8miTnZJVeOivUc/JgRG/j8c6xfdomneq+x+lN&#10;mnrYuArt+Urcbg72FRT43ebCNnYfsaG+cRyfjc8vsoci7C6q93ly4+PfLggb2xKTjUclkaSNRRlS&#10;F75vshBgY9sXGo09UslE8T3ubzTYuI7t9VL0JZTzmfjrqcDGHojcxl5KsLms4oM5sfFkCNvYo4x7&#10;E8q1rGFvI7PsH5TtqRBdYGMiIrRx+zp4KcEmJaVt7HtkyKTP8LDxKXbIpvGAPJIc9qBwwAY29h/X&#10;d+32X1j/s5b9ponvUdhjwcZ1bI+XwiabXM8FG2sibhv7agH2XVn55exHnshV8x4b2xOJjUWeNiu0&#10;sWU3yKDoyrsqYrTxST2+CujrqxhajnW3nO9R01MnXVQ2luzV8WdjW/24FTeo49iywkT7jaUHM09C&#10;jDYWWMX79rX1Pk3Of5Jg4xHEYWPLVHK86wSXWcPGrogeXTw2vr1KsO9pcgI5clHQ1EmHjSu82Viq&#10;0wsbKyJqG3uMf0ubY4oJZWPvo7DHgY0rJrCx8DLcDgVo7JR2qZvgRGljiXVju6/uqFKsGsc+zgMb&#10;DycCG7vIx6mvYkDHsfV3xWHDHrBxZMEFbNx5eUc+4wllY/+TYsaAjWv8LNfpNoJAuHFsHd7bILTw&#10;E/2mARtfxByX2vZh2yX4tvHkMsbGDX4eZbt5zalMQRt76wbBxpqDbxyzwiHoiNxzCuuxhKtysLEb&#10;6m3sOrhWtKvCofEguJQEPRV6gvteG6uJ6f/y9a8tgI0nRr+NHZ0j2jjW0fDGxnqCR2Tj/ol+Ho79&#10;iI1HoN3G7vPOorWx7BNCDbfGLbDxRdCh2eEWViJBTqOwp0+5fhsf1nmf3cPx+PmSbVftPcFRb2NZ&#10;6biFdwot9+J0bKwneDgby4SVyA+BOTGD6bfx/utrsf18+fJ6THMJ13vCMz8bCzZgRSeX2DcksLGe&#10;4BunK2eJ6Re5fK/fQm28u3svtvvHp+zPNPtbvSc8ym08ZIEcsed4jnedY+NYdriGUwFTELONRaIK&#10;XLybiePvLOKycXrWJbHLG8hTdFIUaLextHWcbCx58A6qH7ZOvoJb4xaR2tjvKt4111dYflarx7MQ&#10;mDA+lH4bb79V3cXl37J28fmeIkrNj5xsh9D2TTD+8/PoOJtfim12Ze23z88u5Tzbx3U/f4fjfnao&#10;F5e4zfbZpd7Db13O33n7JnrcTvlmt73M+zc/cTd+8s8yPwXq5bS1pNfGh/X9RybhSr67zMLne4Iy&#10;w7axVOPY/Ww0LbChoaFyC9rGbS4bx96HO4imh8QMxYFYjnCruop3p5EUk3Qe67bxsHXVZR62DTgZ&#10;hy4FbBxpcBkbX1xi/w/YRNMjPhuXj/B2rf6Jck9glNt4iHZkFp0f9ODc+vgdows/25wCbHwZVuTi&#10;CS2CYSxEQ8rZ2jgf1Ja2O4snGeY2RxuLNI4HnYvUC3CwsZrgQjY+z5zIbCyzfMcgem1ctYrv3jMZ&#10;P13sCQ42tlz5ddi5WJ6A6GiNYUWEBhtfxZW4dh3JLjG3W0XGWYypyLuKt6tMwquLPeHBxrIrv8o0&#10;vN3HuKm4NW6Bja/iilw8bHzJNknyVnFajmH78trsCY9qGw+UsUBTc/CZWJ2C6GiNkScQinhtLBT8&#10;dIm9zvUz/iIXmdqtIuVYNagmGhv3NjWH3w9CL8DBxlqCh7CxUFy57MDGw1Bk4wnXVRdc3crCm0Nc&#10;L7jq8zRg46vAMhfP0D7wfgbYeBjYOKenBTvmq6JF41h07Bw2Fg7u5w03psBCFy+Ajd9klu8YADau&#10;iaanQnR1K6FXLrgtgjHmBMKAja8CC128ADYWWkxpANi4JiIbC66n0t8pLRO2XYKKG+M22PgqsJf0&#10;647rKb+7ytCRc9i4JiYb35DbWJcJLfIttQjGRGDjq8BSV+8yc7CxFlTn6bClI313xAqfhezgOR8n&#10;EARsfB1Z6PJhY63oztOQ66rLzRkVWuQbG6sIHr2NJY4fGw9Cd57Ow8a3TmNMN4jQtOtpwMbXkUdn&#10;yM3AkvmBjQehO09D2lhwzuitTmmZsO0SdNwWfWDj68jeEtAY2GeGG0rQkXbYuCaOFTUbzHNGvVRQ&#10;53mMCy807XoSsPF1ZKnrJ7Q+3HkJOvIOG9eMz9Owb4CTmzPabWOhuMI3mwDY+Dqy2AWUWpKoXYCO&#10;xMPGNVO9pXRosaY5o57qp+M8hAfPYeMAwbGxgTexCeOOYOMaD3k6pHHsc5SCr+qRWla2f6Kfj6MP&#10;ATY2hA5gY6HHCth4CNrz1N3GI9Lrypn+UtV4HuPDY+PJgwvbWMaWUksStQrQkXnYuMZHnoZdV11u&#10;XLzQsrJ91aPjlrABGxtCi11BeRsryTxsXOPliszExqbz8NHswcZTB8fGxgKUZB42rpnExuPKlBuJ&#10;abKxh7C3G8eRjDUWR32Wm3kTG5ogtVrnqQAlmYeNm9iyY3XjsrHUI0KhadfzIlIbCw4UE1uSqI6v&#10;JPWwsd/gbjYeWeRZU9Nvy1JoIcNbjWOaxhXx2ljqEmJjjei3cdh11QVHYgp1St+ysZ8S4idiG4tF&#10;xsb6iMDGTuuqjy0snI1lB88h4zb6++PMiNtY7OCx8RAisLFD49hDcgk+bRbqlO76bUU/RYOojQVj&#10;y9tYKDw2HkQMNg66km8oG8sOnhO906BNnDYWnHZdhleSfXHZWJTQNvY7oi4aG3dM9PNYAHSDjY3h&#10;laQfNm6Q7xo994/XAbzCq3xj45mAjY3hlaQfNm4Q7xqV8I/g0+aN72M1BEbGgcHGxvBK8g8bN/i7&#10;IjY29tSYFbTxm1Q3CDaeDmxsDK8k/7Bxg/yTKgH/SI7ElLLx9XcHBlSEQrSiY1w8uQyvJP+wcUNQ&#10;G3vupBbJptPyAMIzS2gaByNmG8sdOzZWh/iTqnhtLBUYG4cmUhsLLhBXRFeSgP02PqyTjIfi8/7n&#10;94s9M8LnFQm3km+MNhab6Ad9YGNjdCUZ2G/j/dfX+uNhffd+vmdOyK66c66fKGws1ymNjacCGxuj&#10;K8nAfhvvCgMXn5Kk+HzaMyu8XpGelXw9FyT2ujAhW57XDs/wwoGNjdGVZGC/jdO6S2KXrEoPp7Pr&#10;pCgQH8Ylox/BPJVbHkBsoh/cBhsboytJwX4bb78lSbIqP5c2bu+potT8yMl2xLh99hvv+UeWQMXf&#10;r7Zvvst5k6mXTXm8b/7r+7ldHwLx2XZsnyXjb4TysDxuz/dne7t5ljruamtJr40P6/uPTMClfAsb&#10;n+2ZEdLDuITagpKtBrFOabll8uEmUay7ZUDuvSJFdCUpaDnCreoqbvUYz6/zWHwcl4x9orSx3LRr&#10;uAk2NkZXkoOWNt4/PuWbloKrPTNCeuSAkH3EbSzSdsXG0xCrjd8Ep13HZ+NyUFvbxrMb5hbIxhJN&#10;cFkbi0XGxsGJ1caSi2BEZOOyDdzuqTjbMyNk16TExmecxrjRbRwSbGwMriQHLcZU5OPZ2k/xzvbM&#10;iDA2liglxoFFchP94AbY2BhcSRJa9FRskySp+oirBnFrz4yQHlaLjS8jY+PgYGNjcCVJyKpBDUFs&#10;LFIINgZLsLExuJIkxMYNwkMHYrWxUL9u3XGs5D5YCtjYGFxJFmLjhhA2lilD1sZyobFxcLCxCS1P&#10;krFxg/RILmx8GRobBwcbG1GShdi4IYCNhSZSYGOwBBsbUZKF2LhBeFytmHoitfGb3EQ/6AQbG1GS&#10;hdi4QXjsADa+jk3TODTx2jjaI3cAGzfI21iqBLlcklweABtPQLROw8bLQuiKiK/IIDv2BxvPimid&#10;ho2XhbiNxd6XhI3Bkmidho2XhbyNpQqI08ZvsmvWgolonYaNl4XwUC5sfB0bG88KbDwSbNwgbWOx&#10;wVyxDizCxjMDG48EGzeI21gofrQ3ATaeGbEmIjbWh+w0B2x8HRsbz4t4hakkD7Fxg+zgAWx8HRsb&#10;z4t4hakkD7FxAzY2gI3BmniFqSQPsXGDsI0FJ8yJRcbG4EC8wlSSh9i4ARsbwMZgTbzCVJKH2LhB&#10;dJoDNjbERsbzIl5hKklEbBwAbDxBcAhOvMJUkojYOADYeILgEJx4hakkEbFxAOTevFwQrTCx8byI&#10;V5hKEhEbBwAbTxAcghOvMJUkIjYOADaeIDgEJ15hKklEbBwC2bFckqkk+t46bDwv4hWmkkTExiGI&#10;18bxNrwhONEmIjZeEtjYCDaeF9EmIjZeEtjYCDaeF9EmIjZeEtjYCDaeF9EmYjw2PqyTjIfs0y5J&#10;vrye7QE7ZOcAR5un2HheRJuI8dh4//W1/LDLVJz//7QHLMHGRrDxvIg2EeOx8e7uvdh+vqyyP7cP&#10;pz1gCzY2go3nRbSJGI+N06pLYv/4lP8tM3FKJ4Uj2NgINp4X0SZiPDbefkuSZFX3T+Tt4noP2IKN&#10;jWDjeRFtIkZj48P6/iNT8qrsMs7/bPa0otT8yMl2sD3bvj0/C8Z/kzz+Z8F62bzJHTfb8Ns3yfjP&#10;ksf/LFw/lliOcMuaxI2Nmz32pSwe0VZgtK0G2sbzItpEjKZtXLJ/fDr1VNR7xA5qfmBjE9h4XkSb&#10;iLHZ+Ovr6SlevUfsoOYHNjaBjcGaaLPcgV4blxLOmsTNCLdmj/jBzQdsbAIbgzXRZrkDFmMq8vFs&#10;+TO7ZvZHswdswcYmsDFYE22WO2DRU7FNkqToI06rmdGnPWAJNjaBjcGaaLPcAVYNCgI2NoGNwZpo&#10;s9wBbBwEbGwCG4M10Wa5A9g4CNjYBDYGa6LNcgewcRCwsQlsDNZEm+UOYOMgYGMT2BisiTbLHcDG&#10;QcDGJrAxWBNtljuAjYOAjU1gY7Am2ix3ABsHARubwMZgTbRZ7gA2DsIbNjaAjcGaaLPcAWwchHhT&#10;CRuDCqLNcgewcRDiTSVsDCqINssdwMZBiDeVsDGoINosdwAbByHeVMLGoIIl5Ao2DkK0wsTGoIMl&#10;5Ao2DkK0wsTGoIMl5Ao2DkK0wsTGoIMl5Ao2DkK0wsTGoIMl5Ao2DkK0wsTGoIMl5Ao2DkK0wsTG&#10;oIMl5Ao2DkK0wsTGoIMl5Ao2DkK0wsTGoIMl5Ao2DkK0wsTGoIMl5Ao2DkK0wsTGoIMl5Ao2DkK0&#10;wsTGoIMl5Ao2DkK0whQl2gOH8CwhWbBxELCxiWgPHMKzhGTBxkFYQiq5Q60AtMDGQcA7JqgVgBbY&#10;OAh4xwS1AtACGwcB75igVgBaYOMg4B0T1ApACzsbb+8/sj/TJPnymm0P6yTjQfS4ZgbeMUGtALSw&#10;svEuyW28zVS8f3w6HvdfX6UPa27gHRPUCkALGxtnbeHMxof1KvucZp92d+/ShzU38I4JagWghY2N&#10;0/vf5A4ueinyP1M6KVzBOyaoFYAWFjbef33dnmycPB2335IkWZ1FqfmRk+1ge759VnIcbNmyDb+1&#10;pN/Gny+r4ile0WV8TJOnw7roRV71/ktooBUIAD302zjvKd6enuIlT+VuOo9dwMYA0EOvjYsBFOUI&#10;t22S3P3uezWeomwqgx3YGAB66LVxWvUIV+7d/1w1iRnmBgDgEZfZHznp/UfZKqanAgDAI/Y2Pqwf&#10;ygFux20+wo2neAAAHnFoG+cTootRbnkHckKvMQCAR1g1CABAA9gYAEAD2BgAQAPYGABAA9gYAEAD&#10;2BgAQAPYGABAA9gYAEAD2BgAQAPYGABAA9gYAEAD2BgAQAPYGABAA9gYAEAD2BgAQAPYGABAA9gY&#10;AEAD2BgAQAPYGABAA9gYAEAD2BgAQAPYGABAA9gYAEAD2BgAQAPYGABAA9gYAEAD2BgAQAPYGABA&#10;A9gYAEAD2BgAQAN2Nt7ef2R/pkmSPGXbwzr7kDyIHhcAwLKwsvEuyW2cfnnNPmU63n99lT4sAICF&#10;YWPjrC2c2fjzJW8Nb7M/dnfv0ocFALAwbGyc3v/mzMYpnRQAAJ6xsPH+6+v2rKdi+y1JkpX8sQEA&#10;LId+G3++rKqneLskyYR8PKzzv23bOk5qfuRkO9iyZcuWbbm1pN/Gaebewsbbu/fj/rGWMJ3HAAAe&#10;6bVxMYAit/H+MR/dltYSLv8KAABe6LVxWvVBPO3yXopj+eeRYW4AAF6xn/1RNoZ3d+/NB9EDAwBY&#10;FA5z8Zp+420x1I1BFQAA/nCZGb2tB7ZtqynSAADgCVYNAgDQADYGANAANgYA0AA2BgDQADYGANAA&#10;NgYA0AA2BgDQADYGANAANgYA0AA2BgDQADYGANAANgYA0AA2BgDQgGcbJwAA0GYiGwsjerSSwaM9&#10;8HhrRRSqnOACKDkMS6K9ItEeeLy1IgpVTnABlByGJdFekWgPPN5aEYUqJ7gASg7DkmivSLQHHm+t&#10;iEKVE1wAJYdhSbRXJNoDj7dWRKHKCS6AksOwJNorEu2Bx1srolDlBBdAyWFYEu0VifbA460VUahy&#10;ggug5DAsifaKRHvg8daKKFQ5wQVQchiWRHtFoj3weGtFFKqc4AIoOQwAgIWDjQEANICNAQA0gI0B&#10;ADSAjQEANICNAQA0gI0BADSAjQEANICNAQA0gI0BADSAjQEANICNAQA0gI0BADRww8a7L6/Fdlu+&#10;hfrheDysnySPpSyoKrWD7BA6j2L/87tQ8M+X7N+uzGGNu9shzz/vnrqr8fIE/AU3nkB1YZP7j3pP&#10;1793OWhvsbsrXRoScT6JGFUm2ti4OI/D+v5D2sZFQenNRL1xCIf13a2bYETwz5fsn6X576NL9l//&#10;061C7Yso/9t5LH/BzSewPSXo7X/vctDeYndXujgk4nwSMapMtLZx/tcgNj6sb/0W6j6EXZL03wTD&#10;gu8f8/2pIXx69/ePTnVyowqvTsBfcPMJ+LgJump9fOzuSheHRJxPIkaViUnyVB5w3qDPPh6+/zY/&#10;qzT7LvXbcxtnx3RY/8Vj8VP1T2c7qw+ph7Z8nae3Cqi+wx3Wf7k+L3iXrHY2N8Gg4AW76+bM58tD&#10;9r/iY1p25hQ199dfy19c9RfOqpzsc/7p/t+Kg9jVZVaFXZ2Az+DGEzjlaZ5ph/W/r//9eQU8uBy0&#10;x9hdlS4PiTifRIwqE/PK/XxZHbcP5benvEMiO4PsuHeJoW2cN9mz/9c/XfzW2GUHXP5lpI6r73D5&#10;1e4soMnT6kjaBVvcBMODl5Vywa76obruVk3NtfO0LqeMXXVO7YrEfTgVdnUCnoNfn8ApT/MMSMue&#10;qKsKyAp2OGi/sY2VLg+JOJ9EjCoTkz+//9hnv+S+v5Yt8uIbVNk03170Gz80/7H56boCyu9dN5PQ&#10;gm3T3d5dQJOn1ZG0C759E4wMnv/2vQ6ah1uvTl88qy8153l6KueUp3lmVL/hmgq/OAHPwa9PoH6+&#10;scpL/t3311aMdgUcXQ7ab2xjpctDIs4nEaPKxOSvf36vc6j6nlGf18WYilX19arqXql+uvqnxY/u&#10;3TqXrii1v6u6y80FNHlaHslZwRZNkhHBDb34ZXMl/6XZXLMi4v78O1xdTjtPy39Qlnmq0/YJeA9+&#10;dQLtHrVtPWamXQF1wfYH7Tv2JA/xSMQZJWJUmZj82/fX4gtTkhRd9UXh6bmNm9NpDq/+6XLsx1PR&#10;0ZIkpz6WYVQFbct+a3MBl3naLtjiJhgc3PirMW1+IMvMco8pT+tyrvO0/gFTPnkObjiBdp7ukidD&#10;nlYF2x+039jTtIxJxDklYlSZmBy3f/pSHcG+tvGux8bNT5f//curnx7uqqDsWncXcJmn7YJtboKB&#10;wVPT1agebeR9OE2roWzFXORpVU5/q6F1Ap6Dm06glaefL39ePOKQaBsPjm2s9BCQiPNJxKgyMTmm&#10;f5D9bijOZFf3VDT9Qhen02RH/dP13uZqjKJuNdx/dBdwkadnBVs1SQYFT42t/vomSasupmOdGOmp&#10;z8kUO/9/q3PKnE9+gxtPoJWn6f3/e1ld5emNHjUHGw+Nba70EJCI80nEqDIxydIhO9yyWZysThV9&#10;NabieN42Ln66uFLNI9ftyBZy3aP2dOwu4CJPzwq26q4bErxjtEhdMfl/zn80b0WUT7+/vH6+3H9k&#10;X93K5xtVOWXsqo5PD27N+eQ1uPkEzi9s8fBodbyqgKxg64P2GXv0EJ3hkIjzScSoMjGpOunzAYSv&#10;22aCh2G88fHYOv7qp4uernLsS3J7zLsNrTmjnQVc5mm7YItH2cOCVz1nF79sTg8tqz7AoqM/j/kX&#10;X/Mnt0nyl1Wzpiqn+Ly9GtRozCe/wc0nUD9tzioju8T5XbatR2K2K+DB+qC9xjYfcxBIxPkkYlSZ&#10;mIiXsEDq5wLxBYdZQSLGBTYWgJsAVEAixgU2FoCbAFRAIsYFNgYA0AA2BgDQADYGANAANgYA0AA2&#10;BgDQADYGANAANgYA0AA2BgDQADYGANAANgYA0AA2BgDQADYGANAANgYA0AA2BgDQQGnjan38q5dU&#10;nxb+v9pTvZugXPV/qheYzYXqTZD5a1aqFxmUnP0FQJ72K5YhMJWNi0twWF9eiRs2Ph4bWeCMsbRs&#10;fLafmoXAYOMJadu4eT1sAzYOAzYGJWDjCTmzcf4u7u+/zV+HWL2nb//4F4/Fh7Iz46m159RTsc92&#10;3P8m10l61dUBVlz1VGzLt8Qe1nltY2QIxsnGpQOK1Mzfooyn5blsG5e9FfU7rPO3dJcvld5m16R+&#10;b3exp9VvXL0ZO7tweGMYlzbeFr8Q86tRv9YdIAiNc2sHpNmONHnIcjTUe+yXy3m/8UP2/9WxqvjM&#10;zYWIj+nd++H7a9lLcdpzbuP8/7woayifL9Vrxksbl91B29zGK1N3EYAUtY0bB+Tdl9s/v//g7pbn&#10;bExF1QFR3f/Zn+WHqjt5l39nbvZc2DhvPKd8lRnIRds4/6LRVDKdxxCQ2saNA/Kb/Ptf//xeJiVI&#10;ctZTcTyzcd4lXPw+zP9Mk+Tu7x/r9m/256WNs4u15avMQC5snGJjmIhzG+e5t13t/+jfvr9ueSgk&#10;zg0bt9vGxYeyp6KjbXz4/t+/81VmILSNQQlXbePsK+/fPRy3f8pDIXmMNr7sN77/KPywS5p+49Ia&#10;bRt/vnyjo2IoFzYu74QUG0NwrvqNj/uf/+PqmP4B3cbyGG18PqZiV3UXH9bJ6rTnzMaFoRM6KobS&#10;PaYCG0NQrsZUHIuBPbuEtpY8Zhufjzcuf2+2bQAAAP1JREFUGmpJJodt3lqu9rRnRm/zS8Uz1+GY&#10;xhvf/e9y4Ao2hoCcHuhXDijbBuV3YpDF36pB+z/il6dXeIgNsCj82Tjll6cvin7jsv8HAJaCLxvv&#10;H+lX8kf+JZEJ0QDLgvWNAQA0gI0BADSAjQEANICNAQA0gI0BADSAjQEANICNAQA0gI0BADSAjQEA&#10;NICNAQA0gI0BADSAjQEANICNAQA0gI0BADSAjQEANICNAQA0gI0BADSAjQEANICNAQA0gI0BADSA&#10;jQEANICNAQA0gI0BADSAjQEANICNAQA0gI0BADSAjQEANICNAQA0gI0BADSAjQEANICNAQA08P8B&#10;ZNV1bOzohVoAAAAASUVORK5CYIJQSwMECgAAAAAAAAAhAIovAxaMTAAAjEwAABQAAABkcnMvbWVk&#10;aWEvaW1hZ2UyLnBuZ4lQTkcNChoKAAAADUlIRFIAAAWNAAACwggDAAAApUYMRQAAAN5QTFRFAAAA&#10;AAA6AABmADo6ADpmADqQAGaQAGa2OgAAOgA6OgBmOjoAOjo6OjpmOjqQOmZmOmaQOma2OpC2OpDb&#10;YmJiZgAAZgA6ZjoAZmYAZmY6ZmZmZpCQZpC2Zra2ZrbbZrb/fn5+hYWFkDoAkGYAkGY6kJBmkJC2&#10;kLaQkLbbkLb/kNu2kNv/r6+vs7OztmYAtmY6tmaQtpA6tpBmtrZmttuQttvbttv/tv+2tv//vr6+&#10;25A625Bm27Zm27aQ29u229vb2/+22//b2///+fn5/7Zm/9uQ/9u2//+2///b////DcE2cQAAAAlw&#10;SFlzAAAOwwAADsMBx2+oZAAAIABJREFUeJztnQt7IztyWHvGq0h3vXYSK7pO7DgTar3ZJEPReTje&#10;GcZxnLnUSvz/fyhNNknxgW7iUYWuYp/z3TuUOCMUugAcgWiAbNYAADA+zdgVAACANTYGALABNgYA&#10;sAA2BgCwADYGALAANgYAsAA2BgCwADYGALAANgYAsAA2BgCwADYGALAANgYAsAA2BgCwADYGALAA&#10;NgYAsAA2BgCwADYGALAANgYAsAA2BgCwADYGALAANgYAsAA2BgCwADYGALAANgYAsAA2BgCwADYG&#10;ALAANgYAsAA2BgCwADYGALAANgYAsAA2BgCwADYGALAANgZvvD83dz+6x/v9N+//7dvQTwz+LYAN&#10;sDF4I2DjP/7l5wHfDv8tgBGwMXjjxMYdi2bIt8N/C2AEbAzeuJwbL5qWnXGXzaff/2Xz+R/W/+cv&#10;2yf/7OtGxt3fvv9d03z615ufXP/vP22//Ff/MOZVAJyDjcEb12y84e7HavvYfPq6t/Hb0/aJX33b&#10;/xtmzGALbAzeaAW8Z79ufLQW0Zr27h/W/7d9/l/8WL8+NI/7lYrFZsK8faL18v2P9T82m78DMAM2&#10;Bm9ctfGX3Zf/9D/+dPNPur9tFfy4/evP31ol/+p/jVR5gF6wMXjjmo0/fd3+q7/d/5Pub1sF79cu&#10;ugL+5N//GPEiAC7AxuCNwA63SxtvjPur//RPTwcbr5qDjdd//Mvuq/8y3kUAXICNwRtRNu5WjN+e&#10;jufGXz7K+OPv/nR7r2+E6gP0gI3BG1E2Xm2Xj4/u4nViPi7mt2yqAFNgY/BGwMb7xeL18dz47scf&#10;n7frxt1Ti+bTf1j/8anb/PYXm/N7zI3BFNgYvBGw8erk9Md+3Xh/F291vN9487d/d1hBBrADNgZv&#10;BGy8OWb3q+5o3fGeil/95+X+EF77t3/824em6Q7g/eNm1fjPOIsHpsDGAAAWwMYAABbAxgAAFsDG&#10;AAAWwMYAABbAxgAAFsDGAAAWwMYAABbAxgAAFsDGAAAWwMYAABbAxgAAFsDGAAAWwMYAABbAxgAA&#10;FsDGAAAWwMYAABbAxgAAFsDGAAAWwMYAABbAxgAAFsDGAAAWwMYAABbAxgAAFsDGAAAWwMYAABbA&#10;xgAAFsDGAAAWwMYAABbAxgAAFsDGAAAWwMb+eRm7AuCGuWZnUe2IfguPBxv7x0hXAgdg4/qFx4ON&#10;/WOkK6XjtuJ+wcb1C48HG/vHSFdKx23FddFMCzauX3g82Ng/RrpSOm4rrgs2vq3C48HG/jHSldJx&#10;W3FdsPFtFR4PNvaPka6UjtuK64KNb6vweLCxf4x0pXTcVlwXbHxbhceDjf1jpCul47biumDj2yo8&#10;HmzsHyNdKR23FdcFG99W4fFgY/8Y6UrpuK24Ltj4tgqPBxv7x0hXSsdtxXXBxrdVeDzY2D9GulI6&#10;biuuCza+rcLjwcb+MdKV0nFbcV2w8W0VHg829o+RrpSO24rrgo1rF66alQRibbxqmk9fD19u+aJW&#10;KUjCSFdKx23FdXHrHWxcSKSNV62KV3sdb3h7utepECRjpCul47biurj1DjYuJM7G78+P7Z+LIwEv&#10;P3/TqdB4GGmRdKj4beHWO9i4kDgbvz5sliWODPz68KhVo9Ew0iLpUPHbwq13sHEhkTb+abNIsfqw&#10;8eL2psZ+3UDFbwu33sHGhcTZuFsy/lg4fns6nRo3e75vaJ/w+DgzUo/kxxcj9Uh+fDFSD2OPmu05&#10;m3ltz5li3uczvXpvHyPJs/HJDb1bwcjvx3So+G3hdhbI3LiQvJWKxd0PtRqNhpEWSYeK3xZuvYON&#10;C8m6i3e+UHEbGGmRdKj4beHWO9i4kKwdbp2cbw0jLZIOFb8t3HoHGxeSdfrjJpeN/bqBit8Wbr2D&#10;jQuJPRm97E5Gvz9v5sc3ePRj7dgNVPy2cOsdbFwI7xp0wEiLpEPFbwu33sHGhWDjA0ZaJB0qflu4&#10;9Q42LgQbHzDSIulQ8dvCrXewcSHY+ICRFknH7SBwm3Fd3HrHbUfExuYw0iLpuB0EbjOui1vvuO2I&#10;2NgcRlokHbeDwG3GdVFMy/wXt+2JjSeFkRZJx+0gcJtxXbBx7cKxsTmMtEgyfkeY14wr49bGbpdB&#10;sLE5jLRIMtj4xsDGIdxWPAFsfMBIiyTj18ZWBoExsHEItxVPABsfMNIiyWDjG0PVxpqdBRsXgo0P&#10;GGmRZLDxjYGNQ0yhI2LjA0ZaJBlsfGNg4xBT6IjY+ICRFkkGG98Y2DjEFDoiNj5gpEWSwcb18bqz&#10;FhsHsdIRsfEBt10JG1cHGwdLpyOWgY0PuO1K2Lg62DhYOh2xDGx8wG1XwsbVwcbBwumIZWDjA267&#10;EoOgOtg4WDgdsQxsfMBtV2IQVAcbBwunI5aBjQ+47UoMguo4tXErY2wcwEpHxMYH3HYlBkF1sHGw&#10;dDpiGdj4gNuuxCCojmMb6/UWOmIp2HiP3+05DILqYONg6XTEMrDxHmwcZAqDIB1sHCydjlgGNt7j&#10;1ca6a4GTGATpYONg6U6HkJmOiI33YOMgUxgE6WDjYOlOh5CZjoiN92DjIFMYBOlg42DpToeQmY6I&#10;jfdg4yBTGATpYONg6U6HkJmOiI33YOMgUxgE6WDjYOlOh5CZjoiN92DjIFMYBOn4zMpWxtj4Eisd&#10;ERvvwcZBpjAI0vGZlc7Gar1F9+06/W4SjQcb78HGQXx6RxufWcHGPWBjazi1sfKrT6fe0cZnVrBx&#10;D9jYGtg4iE/vaOMzK9g4jG7FE8DGe7BxEJ/e0cZnVnRt7HfJDBubAxsH8ekdbVxmZSdjbHyOFxuv&#10;mubT1/03rw9Nc7/5Ytk0zRfdetUHGwdx6R11XGYFG/fgxMarVsWrvY5Xdz/Wb0+tjpebZ29Oxz5t&#10;rDzCnHpHHZdZ2fcVpc6CjYsZtPH782P75+L+6Jvl52/vz/cfz94O2DiIS++o4zIr2LgHHzZ+fdhM&#10;gFsBb7/5aTdHxsbpYOMQ2DgENg6CjbcCXnU2Xn3+w1PTbOfHrFSkgo1DYOMQWlk5yBgbn+HDxt2S&#10;8W7heNm0Vu7mxSf39ral7Pm+oX3C4eNsplj+TKvcTcHtKPi++UKl/lrlbh7nLzrl6j9qtefmYfai&#10;VO6mn2xo3aNVvmJeZor98JdNN9fsL5Ek2PjTfqK8aP9/fXiMDyKGxynJFvUXn2q/3N2mXBWPWfno&#10;KzqdRfcN4pgbn6xUdMvHrw9fTlaT6+JxEGzBxiGwcQhsHAQbH3u3k3Ir6JMZc108DoIt2DgENg6B&#10;jYNM3sYnO9zenjZqbp3cOXrF3DgBbBwCG4dQysqRjFU6i+NjSD5sfHr6Y3n3o/Mz68bJYOMQ2DhE&#10;BRtr9Bbtt7LXtbENHV85Gb3sdk8ctlJsd7itF/svauNwEHRovfj8GGJa1XebclUcZgUb95ftxMbG&#10;cDgIOvSXArW6k9uUq+IvK3Ns3F82Ns7B3yDYgY1DYOMQSjb+5RddHWPjcrDxHmwcxG3KVfGXFWzc&#10;X7Tu7ccEsPEebBzEbcpV8ZeVSjbW+2ARbGwNf4NgBzYOgY1DqGTlTMbyvUX7DVOwsTncDYI9FW6T&#10;K23pd5tyVdxl5dzG4r0FGwuAjfdg42AItylXxV1WsPFA0dg4C3eDYA82rl64Kt6yciFjbHxUNDbO&#10;wtsgOFDjxozOeVe3KVfFW1YubSzdW7CxANh4DzYOxnCbclVUs6KQlno2VvsMVGxsDbdqwMbVC1dF&#10;NSsKGx4CNpZNvvobpmjb2ISOsfEedzbWXwtcY+MevNn4UsbCvUXfxooHS7BxFm7VgI2rF64KNu6N&#10;4M7GysdWUsDGe7zZODTCFBYc3aZcFV82DsoYGx9KxsZZuFVDnRszzmw8V3sbUHVuwcaiYbQ/WAQb&#10;28OZMFULvwUbmxgCOWDj/gjYOBtsvMeZjSu8+tyGwcYhXNm4R8bYeF8yNs7ClzBVC8fGY3ITNhaM&#10;cwM2ttAXsfEeXzauMN/p4mDjEK6ygo2HC8bGebgSpmrh2HhUPGWlV8aCgbQ/5gkbG8SVMFULr2Zj&#10;3TNQBkZAFth4IAQ2zgUb73Fl4/4RJh4IGwdwZOMBGYtFwsYyYOM9nmwcet+BHdKRsHEIbDwQw6mN&#10;DXRGbLxH8zW5uI31B9ghEjYO4MfGgzLGxvrHVlLAxjt01YCNg2UbGAB5+OmIwzYWCqX+EajY2CB+&#10;BsF56fVefEq/zsXGAfx0xBo2rvLWrtjYGn4GwXnp2DhQtIkRkIVuR1TaCIyNg+Vi40yw8bawGiPs&#10;EAobB7gZG4uEUv8I1LWajfU3SqeAjXf4sfHAhooOwWDYOAw2Howhnx6tjoiN88HG64gBJjuYsXEA&#10;1cV0rTNyWp0FG0uBjXdg455Y2DiAExtHyBgbY+NMsHGtEfYRDBsHuCEblwcLRBHPTxUbj94bsfEO&#10;bNwTDBsH8GHjKBkXB6vysQdKHbHCRukUsPEOLzauM8KOomllxdCbfKdzSzYujVbLxjo7NbBxNtj4&#10;6oaKDql4SoNgX7SBAZCHso11jsjp2DgcRDpBdWw8dm/Exju82DhugEnOrrDxJS5sHNtXyqJ5tnGN&#10;jdIpYOMdPmwcPcAEZ1fY+BJsfC2KcIawccuqaT593X/z+tA09ydf1AYbY2MT6N7aVDohp9JZ+qL4&#10;tPHI3XHYxqtWxau9jld3P9ZvT/dHX1RH18aaH3NRdSFQdkBj40sc2DjyDsOWgu7p2cY1tuYlMWjj&#10;9+fH9s/F/dE3y8/fDl/o1+4cH7eyQ8Vj41DR4/f/TDzYOKGv5MfrjyKbImy8fn34sj549/Wn3Rz5&#10;8EV9Jm7jpAEmNqKx8SX2bVypr3i2cbDuo3bHYRtvvbvqbLz6/Ienpnk8+qI+Xm0s8wZUaQNMbEhj&#10;40u0bVz+2zuxs+TGGwgjmiNsvFsy3i0cL5vWyu/P9x9fHJWy5/uG9gmlxxe18mftY9sSSuXPt+UX&#10;ljNr+8r2++jH4uuZb+OqtOdsX8+ZYn9Re5xplb/th21eSvvLvpzvkY+Z8WYD5Yr2m02gF+F8z4P1&#10;VumPkSTY+NNuonz4Ij6KFJOeG6dOjcXegUD3DQKYGx8zF8pKcmfJCzgUxvrcuM7WvCTiVyq65ePX&#10;hy+HLypU74wp2zhdxlJjWvkNAjzqWPm4uBcbD0cRTJLG8HRn4+O7eJ2UW0EfvqhQvTOwcYUhdhET&#10;G19g3cYZnSUnomcb99Z9xP4Yv8Pt7Wmj5lbFhy/0a3fOhG2cI2OhQY2NL8DGMVHksoSN12enP5Z3&#10;Pzo/H76ojv2NRb3F1x9e5VekmBVsHETIxlm9JT1kZRvLr0RrVzuVKyejl93J6G4HxarZbWw7fFEb&#10;bKw/xC6DKmRlLlbHcVC3cVFSUo7hlTTD1TBiaZK3ca2teUnwrkFbrNs4V8aFo1otK9g4jJCN63SV&#10;62GwcRrYeAs2HooqnxZsHERm/abW66iIOFJ5ErfxYN1H65DYeItxG+fLWGRYY+NzbtLGiTFjwgjl&#10;SX54YuNy7B9I7S2+/jrgL6XXNFez8dn1+NOxvo013jriGtZtLH5bULnayWDjDdoHw0ptnD2+iq5J&#10;LyvYOMzINk6KGRdGJlHiNr5SeWwcg1MbFx7rLJOxwDvCYONz9PqJXKspdxVsLA823oCNh+Nqn0l1&#10;p2NsHBtGJFPSNq63NS8NbLzBtI1LZZwdGxv3UsHGCu/jI9lVouMIpEp8eGJjCdRtrHMbb15U8lg2&#10;nmPjXszauOiG7y/x3TQ+jKSNpe8KqtY6A2y81j+mW3TKvlzGuQNbKyuXxlD8REId9LpJWdKr/eZO&#10;CFSeK2kbV9wonQY2Xtu2sYSMy0e2aFoCl4SN10ZsHBc2JQ42jgYbr03bWEbGWdGxcT81bKzxxhFC&#10;XSUtTnGysLFFFA9naLZCybHOG7Rx8JKc6VivmxTl5DZtLD08o2o/SofExvrHdAtsLCXjjPBqWcHG&#10;YcptLNRbrsZNjVOYLelpATYWARvnUza0BTPfc0m+dFzFxhpv4yPSVZLjlKVL2MaRtR+jQ2LjWjYu&#10;XSwopWxoY+MT9HpJQU7EesuVuOlxsHEc2Fj/mG62jSVlXPieMNj4BIs2rvU6KidOUb5kbVzz2Eoq&#10;2Bgbx8QWy0rfNfnaclzHxmk5EewtQ3GzzpeUtK7wS9eq51YSwcbnzSMeJP+QvSEb6x9KnbiNi+9t&#10;lp7CO2ZoDGSGyc+Y7JJZ1WMrqWBj9WO62TaWlXHh2NY/k+pJxxZtLNhTBgLnhjFi46TqV++R2Bgb&#10;x8VW33iPjUtyUut1VHac7JRhY5v4tvFYG5ayLkzJxkMvpz2tHItXtfjepnBn6QucHyY3ZaI3MBKr&#10;X7tHTt7G+sd0c20sLePCsa1/DAoby7ZYCWZtLLc9Q7HOufiysd6GB702mN+IjSts9fSj41o2jk6J&#10;eGcJBy4Jk5kzSRtXPraSzNRtrH9MN/stT0a0sVZWsHEPxTtNsLFOlup2SWys3QQ3Y+PytFy9Ijc6&#10;rmZj+Xd/j0TexkLvDSC1c1mxztlgY+0mmGeWKy/j6AooHZe7fkVTtXHxTpNKv7nLwsjYWGyvnGKl&#10;c5m4jSsc070dG1fYXeRFx7dv42DgwjA5WRO0cVbtsXEfHm2ce8heQ8aRNdA6LoeN+xjKTFmT5ROI&#10;WxolI2uCN9mrHyJMZ9o2rnBM95ZsXLbDMOqKnOhYeNtNaUZUOstlYBs2lrodqFfpbLCxchMch0ix&#10;2Xg2VjouF3lBPnQ8SRuXR0lPm5yN6x8iTAcbK7fAPK9YHRlH1aD4ZXPRFU3QxuX7/m7WxoI32euf&#10;W0ln0jau8KYJuYfsx7Ox0nG56AtyoWNbNq7zOkoiSmre5LZaFtQeGwdxb+PopQrJt0dMrMFw5Oxb&#10;KNEX5OLtKkQ33VxLTWGTZfMiH2U0G9ffKJ2DJxvP9XYCq7VA5nueaMm4eGhXuKE9ORsXZ6SKjWWC&#10;pCVObssTNpYGGwtQOLIzZ64p1zMxGwvs+5uajYXWn7VqnQ82Vm2A3EP2o9lY6fBy0vU40LEpG1e5&#10;xyAVROQE1ERtvGqaT1/337w+NM397uvF3Q/FWoURtnH5reyMGKMdrYqsgc7p5bRlcAcrx3VtXNxm&#10;mbwoBBHZcy+z/KxU6wKGbbxqVbza63jVCvjtqdPxqrl5G0vEyj3WOZqNlY7LJV7PlGwscCamho3l&#10;YojsuU/M/xg7pXMYtPH782P75+L+6Jvl52/tn29PI9lYayOwUgPcoo2FtvALh6hMZRsPJqTKqpZr&#10;G79UrXUBgzZ+ffiy3gt4/frTYclivbz7LTbOixFV6lg2joqbvpCAjXsROBOj2FleNIJE507sGJJA&#10;5S3YeCvgVWfj1ec/PDXN4+75kdaN5bKi9Jr8agzLNlY6LpdxNdZ1PDUbS8ZwaeM6PXLQxt2S8W7h&#10;eNm0Vn5/vu/WLE5t3Oz5vqF9QuWxTer3mVR5bUFtjrff9z22k8CyOPNQubOIn58P1qvscSB+sL6B&#10;x7S8zHLqKdbOOo8zyXIK85GV37jHl+R6xjy+CPSblP4xl6j3rKidI0mw8af9RHnZmtj73Fjg5klm&#10;jJhCG0X64ysdXs6amRifHFfthlcSUmFuLBsiMnlix5DG2CmdR/xKRbd8/PrwZfvsCDaeS+ZkPBvH&#10;LLsat7HMNiXV3CujczYoKx81VrWEY0is1sW3gFDlx7fx8V28Tsqtipe7Yf2lQvWOkbSx0gppVJCI&#10;QkdZN04ImnAjL/cdN2xvOp6WjaVDiNw7EVl+Fq91GfE73N6eNvrdTZRHmxsrnZHTaICCg0Rj2Fjp&#10;uFz2pWDjuHxo9pVdUPEQMemTsrFY5ce28enpj81ycefntXcbK62QRga5Xujt2Dj/SiZgY5GU69tY&#10;PoLIhERk+Vm41oVcORm97E5Gb7dSbI5JNzsZ+7axxAvE60Fu2cY1ZiaWdYyNy4stzU31g1Sj29gS&#10;3mxcUmiV81UlEWMnJgUXYnnleAQb96Vc847v9pavRl+8mj+x4wCj7JTOxY+N52IZUVohjY9yAzau&#10;MRZu3caJyen57TRZG4usPsvWuhRsrNQCZQeJqts4OWDUzLXwMszqWGTaLnReXHulQqf8KwmU2oA6&#10;xta8AtzZWOe8sngLDL9EF5ka5CE2pLFxaSEy6ZiujevParDxHikb13kLm8KDRA5sXGMsWNXxODYO&#10;p8OnjYebVmoD6ihb8wrAxjotUHqSSGuMCc6valyDUR1L2Fjq5Yiyjet2xMRrutYM2FgLIRsrvSZP&#10;jHJ1ODuwscyrzaIQYzGfC5QhlI4XRR3rTY0HW1bqOIBC3XU7pBsbz4XyUcXG5Zslaw6C7G1owxch&#10;cgk2dTyvfvdiIBuqNq6/uSfpiir0wJSApUzNxjqvyTOi1P+13htW57yc0BWY1PFYNhZuvohwY9hY&#10;6jiASt1V+6M/G+ucVhZtAoHNkhVtrHNcztPbAyRTbuPM9IRWuKZs4xrzgfiAxWBjhTYQ2C3pw8ZC&#10;QyozxHgU2zg7O7djY5lzSDXmA9ERi5mWjSUHQWmUUSbH0oO59yJcvT1AMuPZOBBYc/qquWFD5lRo&#10;hflAbMByJmVjndfkuWHGmBwHxnJZoL6jfYLVN/h+FaU2lu2IasocxcZih7OwsRpzgXRUegub2CjD&#10;RapsXHqRn1lVOCCGjYezMWkbV3l5FhewHIc2zk6HyiywJEr1O8IKI7nGpitzOi60sfDikKJ26ttY&#10;7HCW4u8oNSZk4zpvmiB1Q9iLjWtsusLGw9nQe03uwMZSc+zSeBI4sfG8PB2V3jRB6o6wRndSGcc1&#10;FjKt6bjMxuLTAqV7DGPYWOqEIjZWxI2N06IMLh1XsLHIzbbLUgUKvRJiZIpsXJz0Sjp+0Sr4qHyR&#10;K8HGlZkX50NnFlgaperkWGsUn5fr7kBqMmU2lk+G2qpWbRvLnVAc50x3IT5sPC9OR503TRBb9Noi&#10;vK3ickOF0uFlbDz8swrZ0Ep5ZRsLHpUd4dhKOdhYsh0yotRbq9Abwy+KtQ6GGBtsLBVA5jJqn1DU&#10;wqWN0/OhNAsUiFJt6VhxCGPjpJ/VyIbSjVPtz9yTuoiaJxSxcWE+6rxpguDrLOl6B8PIlf6iVOdw&#10;hPEpsLHSkhk21k7IUDApXNj4IrOJh2XlzukOBRZ8mVVcZkwUpcPLDg+kJjO2jfXt86JSaiiEzCVU&#10;2NjTH0sMnzZOTIhgy/QHzld+lcmxbnfFxtE/qZQN/zaWPaGIjZUIJDYpIXXeNKEgysDVCO2rUHiD&#10;irMAOsWGIhhgdBtfvkaT3YDzIlvdwRgyqamwsacvlBzYWKgpRF9miVe+1lxqGjaej3U6fygb3m0s&#10;fEIRGysRSmxCRiTf3bF/5Vj2dZZUwb3lqx1exsZXflIrHSp3fP3YWLq4+EiCOLBx0KYpNq7RFmVB&#10;NG4ODtZZ9jfUcYyJ2DivOqo3MDQKr2dj6ROK2FiHcF6jU6I2C5QMojs5vo2jtHZ0jI1FgwhFqrDr&#10;PRRIEmws0hjSv9llL6DODWdsHPNziunQWJSu1Z7iJxQrnyKUwb6Ne9JqysYa01e50mttjX9RK/lQ&#10;vA2wsXAUhfU4bKxCX1ojU6LQKiqrsHo6rnZOCRtH/JxiPqSK1z9ZeR5F/oSi5iHCwClCIczbuNd0&#10;kefxqthYpVSp8qvZeNMi2Hj4x1TzoXC0xJON50cFYmMV+tspKid6K6TSQerZWHHbg8vXh8nYsLFa&#10;w3q1caUVlgmvVAxk1YyNZWJo7XKrNjXexPI5CFLJs7H+DQyZ9FdafsXGlzi2cVRSKthYY7lO8Crq&#10;TY2nYuN5XmUq3E5WeJFWZf+4/BDy2RGv2HjVNJ++7r95fWia+/bx/blpmketGp0wmNTRbDxXmT7o&#10;3MerOTWeko3Ta6N24EY2RqVTFMpDyGdHHLbxqlXxaq/j1d2P9dvTfSvj9pnl1svaXNmscD0rirsH&#10;5GOoTI6r2viX/6hYNja+nhCfNpaLUeXYykg2fn/ezIAX90ffLD9/e3340n2hVacPruX0aloq2Fgu&#10;RKU3T9bsqD5vZSeSZ+Mam3sUNr5j44Eo0gza+MS7rz99Pf671aevwZ8RxYGNJSNUsbFqP8XGV35K&#10;FI1ftbVuMygPoVu08VbAq87Gq89/eDpaLl5UmBtfT+m1vPjqSvI6rjw1ZqXi2k9pZ8SLjbV20d2w&#10;jbv5724WvGxa/74/75aLVye38Q7Tl+8b2idkHue/bB/b6+97nF0pZ3bl5zMfXw5xZjOdci8e8+IE&#10;8jNTyMfh8d8olbt9fJHqV4WP8219Zmk/N9PI+2V/mRWWO7uov05/OYozEy1/VjRe4h5fkvtNJAk2&#10;/nQ8Ua5xEy/i99uVA3n623PUz1cVXUuoON1ZwxTO4mXNjascQyqPU+vFlNruhwqTY72OGL9S0S0f&#10;d0vJqxob3KLyObKN1Y9XFV1MsDTVXWhTsPE8qzr6L/gl4gQ+sUt7iUVpCLnsiPF38TopbwW9rLLb&#10;OC6fg6lxZ2PZyXG4MGxcxjyrPrVsXBYoeE2q9x+19v257IjxO9zenraz4tbJy+aLWn0+iEznqDaW&#10;L19yl1tPUdi4jCwb19j4LhCpko1VjzCrT45HsvHp6Y/l3Y+tn18fqsyMY7Opc4QtLmidXUu5V4ON&#10;VTBu45JQtXqM7pk55cmxYj+8cjJ62Z2M7rZSrJrtDrdlt31Ceb9xfDKV3t8hImidTUu5l9NXkqqN&#10;9XRsRcambCw8Oa5kY+UDzDdr49FIyGV/drQnarXuk+9JUl3ohox2Vn5RfE9NbByZFclT9Dq11347&#10;Cb3BeShdhxuwcbVOdB6z2o0ZN1mZgo3nOTWqmpXsYJW6jLaMuwAvOmWfvKe9NEZtnNRMt2VjIR33&#10;lqJ8eBkbD/9QhbTInaLXqb+6jVUnx5r90KaNEz9oboTX5IqfOuTbxh4HQRL2bZwbrZKNVTdUHIVw&#10;2BGN2lgkQ8reqbgUmJ6ZUW5tbsM6HARJ5Ni48k6TvHC19orqT41V7+Nh47wMObWxyOR4PBtXv7dZ&#10;l3lOnWrv+8uE6cJZAAAgAElEQVSJ13vXV/gKKkyNR7rJXo5JGwudOtPUzmj3q8pPKGLjEuY5laq+&#10;Czsj4JWLEbsEbNwPNs5ktPtVMWHHOaC4C6yx5Xh44laTHBsrv0i7UsvIDCdcd1FLKpTZF6Xu4SwB&#10;LNo4I4nBA8W6Nh7r5KV5G/sbBCn4sHF6G1y9FplWfZEvsj+Mu45o0MZZOZyOjSMuq1znRTWXD2BH&#10;xlk2TtwiJJEbmTsvJSVGxFEfQt564q3YWPiIaEQ8bNwbWDyCHRvPc6qlvGQmETPiUiSuopKMvXZE&#10;ezYW3CypOiWpfmcm+rJq3Y/pjSydGzurxmfJi6yXfRtHXYjAZWDjQW7GxpUnx4o38fzbWO99DUbH&#10;jY2FjrPKXsaLcHlXA0mHmJqNs/MXuJF3oza+ErrW3fGB0Nh44IeEkbBxrevwbmPtjmjNxgXpw8Zx&#10;P13hmK5sBLMyNm3jlKiVruNFtriISNi4iJL0XeRKs7nr3yaPvS4DNpYNYdfGkVUbx8bxYWudYqlv&#10;Y2cd0ZiNi5JXcXKsOjUu82mtvUqh0E4HQTx5Nh6ps1iz8XkYbHzOLdm44uQYG18JLRjDkIwN2nho&#10;v0lk2PgE+7Oxr454ZOO3p+bux6LGZ971Upi6ixt5t2rjgeiVNo5ei+1qEERzeVWjL1UMVUDcxrKv&#10;XasMIVcd8cPGq09fl3c/3p5G1LHwPVuJEnvjaHaloQ+OvnJhtTaOXgsut65uSMbZNq6xVJ8dNiXB&#10;Xm7raEyOK3TEg403nwa9+VTo5edv+lF7kN7QqGnjEd57IObCxrSxztZ+bJyfHXEbi+55wsbnHGz8&#10;9vRla+PVeDaWPusjU2RPGM82VtoQorKb1LaMR1+qKD/pk5bg/AupugFVYdGsRke8mBsv2v9HQiJt&#10;VXT8orxSkb/4O+ZUTWf/0m3YuMbiUGZYbJxcohrn68bL5kuFqEFkslZjT+OLVsHHAbKyFdtlNGqv&#10;8ovQkowN2rh8b3lqgnMvJBCn1o1wPx3xdE9F03z6WiNqCKm2qaBjCzYuUUMdG2usPI1K8HrG/P0X&#10;Ef3aolTyGzLJ2bjaWp9LG4+MHxu/KJV7FiEjX2PaWOWVqH0bW1ocyoibnuC8CwnEqWZjPx3x4y7e&#10;z92seKy7eHK9VeVm0kUA1ZdZmTsjam0cDVdaIYgpGTtYHEoOm5FgMRtX3LIvv1lLhwsbj7XDTcvG&#10;8m3+olPsRYT0jCV0GfFtFaHYpUEMva/xunAbS6WXI6lxcxKccyHBOI5sXKkj7my8+Jjjj3P6Q7Jl&#10;dHX8olJqKERyymrt44+ucqmNE65Hn0Ib13k5khh2TBvXXOtz0hEv5sbjINsyqmsVLzrFhkIkJq3W&#10;XqWEKouepB2X/ksZa3JcvtU5L8PpF6Lyuzolojcbj4uqGkQLf9GpcjhGWtKwsSZebTwUNzPDyVcy&#10;uo1figqb56UpnQ8bbze4tYyxbqy7iOnNxpk7IxKHlk5WzihZOfaxajxw8QlF5CWoWs0LL0TjV3Vi&#10;SB/Tgg8bL+5+LO/Xrw8jnP4Q/4TzuZqOXzQK7Y1xLW95P6aQld7YJTZOvB5dBF7wV1mqT4mbneHE&#10;K8HGkRy9T8XjerV516ARTkar398QCyC+qfxakIS8JfcZtW0sIkFsyVhk+bXK4lBC2Eo27gtT9Ua4&#10;i2nBybsGvf762/b/yujv/blRG59UodY+/sQa34iNRbbtVlkcio9bkOGUK9F43ZQe1JeNN+8atNlX&#10;cRs2VtKx9Amf60HiMzeijQdDZ0axJWOhQxSK+zgzwt6wjSWPIlXsiR/rxptjH4vHEVYqapwZ1bCx&#10;Vm+qZmOxC1CwsSsZjzE5FthbXpLj+CvReN2UFTQ32ig2Xi/uN/sqerZUrI7fUOj1oWnuxaqg0yYa&#10;On65MRsLHci7EjkryG3auM7iUGTYohRPx8Y1e2LkfuNVq+LVXsebm31vT1I6ruM0GRvXqHnmMMvq&#10;NBpZkQliy8bXL6H25Fhgb3lZiqOvxIyNHXTEk3XjXrq/XNwffSP2fhaVll8FwkjeGUiIEpe8Wseq&#10;MiqcEcSWjLFx/pVo3FPIDOrIxps9Fb10u5B3An79SfQMNTa+EiUueaPZOCKw0Nmt0Yipf2Udl9u4&#10;NMeRV2LIxvanBUef/TEw2e0EvPsXq89/eBJ8c6FaLVIc57JhND5fLneY1TrkmlNhbJxUlEKCAmHr&#10;2Hg4Su1tSenxRrLx/mB08DZet2S8Wzhebv7J+/PxuvHhDeC+b2ifiH+czb63F739XvZxdhZvNiss&#10;b3ZZ/7l8vWdp+Zvtfm6Wmvf9z89q1DcxTy/p16H5OBdst+J8d4+zxOuYXZZzPj5SH+PG7XC/VBg/&#10;34f6T3K81Dz3PUYSdxfv1MafjibKxdQ7Q1EYSXLTTFqUmPTVOuSaV9+0FxG23qBCZhaYWJhMrA8u&#10;G6A8xxKvGGrfCJc50q1GnI1PViq65WOpN7SoeKJN4ay6eO2r27jwEjQc5FLGVTe5CZz0wcYC1Zcm&#10;0sbHd/E6KUvdy6u4y8WBjZObf2QbR4dNiGJMxjK7B9KLk82Qgo1jrmQUGw8FtT0tiLPxyQ63bveF&#10;+ZUK2cmx3H2BrDBX01fplGt2ff3aWGJjbVZ5ohk6jyqRZIl9fxrD/9ZtfHr6Y3N4enB7cgo1bZy/&#10;B6J3KVO2+unNv7ukkqVWhd9RJVGMyVjm1FlegZIpmpcXkX4h9mxse1oQ+5nRy+5kdLeVYiX48XlV&#10;z+Pk27hK/XOcOr9Sv+gitOsrvPxai5TkxNVdYatlelSRNAucF6+/R1T8t6sgY39mtJ6Ma51VF7yC&#10;/DlPpVOuJfXFxjlFiqXIqI3rb0uy/CJt7M+MxsZxUa6EH8XGiUGjoniWcaXJscSpS6E0D19JVBBs&#10;fMTYnxmtaGM5Hdc5UJS39ith48xLULCxta3GKjautI1lKOgN2/hqVMMv0sb+zOjaNs65kXdNESOd&#10;dj0OPoaNs/d/iOdAj9TEVJgcW7Lx4JXUPSseHxYb91LbxhrvHCJzDZmtL2LjnF9SAicQxJKgho6N&#10;K21jGYg5ZRsbXjLrbPz29Dj4PhV64TUROrBRaZtOyZynzsGq4upeDWJNxi+pWZnHlTu2jeXyPHAl&#10;2DiZkefGt2Fjifdyy14xlbGx1izwhGt5cr5qnJAWha2WKTFr2Dg2xgjnp8y+SBvZxpoLFX0ZTYxZ&#10;aZtO0Zynvo0lbuzL5UALbJx/JRrHNIUSZNzGh2WKpvJKhcY7BF/NqPzpyHGOV33ErnOyqry+zmyc&#10;06y6Oi7JUF0bx4cY4Tir1SWzo7nx4Kd/aHEbNh7pfNUhdJW9/Me1FbmxL5cDJRRtnDcNKVrKmYSN&#10;hYYrNhanN6Up3om7jNI5fuELUJnOU+HMqCsbq+77q7OpsCeiZKZ7LiQhhKQDhF6aYGNxKtq48DpK&#10;pzyVbSyzeCmZBBV0z8QobLWMDSia6fB1pISwZ+PIrTHiTNLGGt4ZZUf/PnCVo1Ui1XVk49wW1Vs5&#10;ljrjI5vp4IX4tvFYXXFsGyvexhtKqcJ5nDH2kO7j1rWx0OKlaBYUULZxnS3ewYD6Nk6LIOcAoY0c&#10;U7Wx4uS4so1H2bW0FrVx5CVIrV5KZkGe/I6pNTnGxnIpsnkD43ZtPJxShfM4I9m4jSvWe6JeqUit&#10;XspmQRx1G9fZ4h2IJ53pwHWMZGOhhUVsLE51G4+xh7QLW+Wgq1x1VYqVpqRf6kyOHdk4NYKUBGQ2&#10;cozXFUc+/bHW0/GVnCp4J3MPaXbmDldS42iVWH192LjKHhmFje8x8W7WxkK3eca28Zgo2fjqRnkF&#10;70zBxsWxwr+zrL1FRZ0diwpbLSPCiaf64jLqjJyyHFlcMhvfxko6vppTDe/U37W0FrZxhX3xxTui&#10;KlDaJ+Unx55snB5AxAFCi9XYWB5snFuacnU92Li8S4rr+LZtLCIBmds8Y/bEW7VxRE4VvJO+cixi&#10;twpnqwTrW34PXhuBHiltY5EEGbZxvV+A1yJO3MYqOh7HxsmXIiO3ejaWlIJ4uWJUnKhVOP54Hkwh&#10;1/PyyhbnXGp5BBuLE5VSDe/U3rW0Frfx4CUo2fj2ZBx7TRWOP55HU7dxXoBKS/XXIo7aFS3YWEHH&#10;o9k4ba1CSG7ObCxwD16TututKhx/PAtm1MaVtrFcC4iNxW0sMBJyWyXlWqTcJtuDBn6hSEpBoVwZ&#10;6h5F0DiGNBwMGw9EHLcnmrCxuI7LbZzfKpV3LcnbWH/vz7nvTW02rv2mCRWOP57G0kj2XKK6FY4/&#10;Xg2IjcVtHDu6+2eBBX6ou2lp7dHGEnd91MDGuQWX1rYg82JL1dhY3sbFcUsape6uJQUb917BFGws&#10;2RWldDwRGxfkXmxxBBuvpXXsw8Zyi4GVbCwXRmSdUQeDNhbOu10bZydfbG1k5K44bRvreKfuriUF&#10;G/es4AiGEVln1EC0I2LjgmLkEx0RDxtvGGEQDMUta5S4XW6CLz/VD1fJVvg8wM3aWEjHsjbWyfZc&#10;prp56ZdbqcbGW+q/QNyiMwuMuRjJISbfh0JXoHXiz5KMLdpYMD+b7q5t46Lys9IvOBnHxlsER0FS&#10;RnVmgTXvk2NjQcbZajkcVfg1iWkbZzWAnI3H7opWbFx9Y9FQWGysvvcHG8dGlf4leHM2FlwZGbsr&#10;YmPh9t1yfeVY9I4YNpbC3jGkidk4owWwsTxi4yAxozreqXdjpkX9cNW2xlpHTMYeAceIH9EvnxyL&#10;/xJUyrdYe6a2geRcfOy+eMXGq6b59HX3dffhefftV8v2UfwTTeu+PcBQWIk2qXdnppaNtQKMPQKO&#10;wcYlJctUeEQbj94Vh228alW82uv49afdF8vNs1Z1nJxRHe94t7H63WZsHBfYm43Li09rBMmFkdG7&#10;4qCN358f2z8X9913q92nSb8/3x89K8dN2Xh45Vi22bGxFPZsLL8+hI17g43eFQdt/PqwmQAvdxZe&#10;7vyrZWORsZCeUKXX5DdmY70DJqMPgQ/kZVys4wnaOKkZRLc/jd4Vh228XZvYz4kXv2maZjNZVlqp&#10;mI6NhVsdGwthz8YKr0huysaiM/F5edULGbRxt2S8Wzh+e7r70Sp5o+Pje3tdKXu+b2ifyHuc/7J9&#10;bBOT+fgyy4g7Oy1nll//k8dZfz1fJMr/eHwRKmeo/jPp8me7fMyk8l3+OM/udwOPs7j4s1nw53P6&#10;89DjTK5/97WnQHnxHijPz1HedcbR9jGSeBvvnmonyov2/9eHx/gg0ZROTrJ+VSrNAmvdmFGaG6vv&#10;/ZlrFZyNxtS4bHKs8YpEK+GC7RndELIT8fG7YsJKRffUw5fT1WRRCsdDXjq1XpPXujNTw8YKIbDx&#10;9eATtXF0S0zLxpfebQUdmDGLUTYgMtOp5J1KN2awsRA6Mo6+QPW3BumCqOV7LljjyKYQNv/4XTF+&#10;h1un5naifPhCoTpFIyI3m0re6dvk5sTG2nebp2LjgsmxxvKQCxtHtoWsjQ30xITTH1srb+7i6a0b&#10;x743cLhtjNm4p0vJN7q+jRVP+xkYAzuwcWHRglXGxiGW3e6J3Rbj/YHoxW6rmwYFNpaIKdkk2Dii&#10;eANjoENLxgVLFdO1cVRrCK+KGOiJZt416EDuqChIppZ36tyZ0bKx8oraZGycPznWWB/Cxn2RDPRE&#10;bLyua2OFNvdp4654A0Nghz0bq/wOdGLjiOaQFr+BrmjPxpnDoiSXaq/Jq6wF6ttYcdOGgSGwY3Qb&#10;q781yDaGXsJl27O6jS30xFuxcdnb72p5x7eNX3RnDbZsrCfj7MnxpG18tUGkvW+hJxq0cdbAKMtl&#10;PRtrtLnyi09sXEqejXWWh3RtrL4jSSE92HiQjIFRmEq11+RV1gKxsQDYuLho4ToPt4j4JNxCT7Ro&#10;44yRgY010O2n2Hi4CthYIKfxcSz0RJM2Tj4CUprJajZWaXLHNrYwBDoM2PisDthYIKXxgSx0RZM2&#10;Th0a5YnUek1+/nsFG58Wb2EIdGDj4qKl6zzUJOI2NtETbdo4cWyI2Vjj8JP+CFO+TY6NS8mysdJi&#10;/W3YWD6OiZ6IjY/jYeNTsLEI07CxfHv2twk2rkrK4BBIZCUb6zQ5NhagUQQbZxeIjS2QcCOv7OBH&#10;h94KaYURho0FsGDjk86CjfttrBDGRE+0auP4ybFIGrFxEN1+asrGFlYq3NtYfYOoSm6w8XVihwc2&#10;xsYCWLOx1rZCbByOYqInurexUBbVXpPrT3ewsQTYuLzsWjYWDoONI4gbH5I21tnhqT7CsLEA2Li8&#10;bPlKh1sFG9cn6kaeVBKxcQhsLEL0VR51eWzcFak56I+DmOiJhm0cM0DEcljDxloNrteRXlRPLyt+&#10;LFA6Jmysd0T/EAAbh4OY6IqWbRwxQhzY+EV9hOluWlLsp5pqSAUbl5ddycYqUUx0Rd82lkuh4u9H&#10;bNxbuokh0IGNy8vWP8uqkxtsHMW1IeLKxmrtjY0FULTxPKMW2Hhfpuao/wiS0EaK2LbxlRt5Eqfw&#10;9ujdUsLGvaVPw8YpV6ndWW7AxipBbPRE2za+MkYkU6jYInpHSzqwsQR6OsbGRYVqjvpDDBs90biN&#10;B8eIaAaxcQjdfoqN+2qht48FGwdj2OiJ2PgjEDa+ABsLgI2LCtUc9YcYNnqiYxvLJlDdxpKL3Kdg&#10;YxG0dJx0kdj4slTNYb8PYaMnWrdx/xgRtpu+jZVKx8ZCmLCxdmfBxuEQNnqieRtXeh8nbBwEG1eW&#10;MTa+LBUb26HO+zhh4yBTsrGSjrFxaanaMsbGCVQ5q67aIsoH4bGxDHZs7HNTodL7jsxL0hkbwkZP&#10;xMYfYbDxJar91JiNVXSceonY+LJYbGyHOu8c0vZTbHwJNsbG0WVj40Ic2LjOWXXNfoqNewq3MQYO&#10;YGOLhc9L0hkZwkhHxMaHKNg4wKRsrKDj5CvExpfFYmNDVHnnEG0bK7Y3NpYCG1ssHBtbAhsPg42l&#10;ELdxxgU6fqMmbFzIFRuvmubT193Xb09Ny3371etD91iLGu8cgo2DTMvG4jo2Z2PVjGPjQoZtvGpV&#10;vNrr+PWn3Rerux+tmivqGBsP4nC6U6HwLLBxCfo2Vqq+lY44aOP358f2z8XOu6vP346eXe6+q4F3&#10;GysfonArTCuD4AhZHedcHza+LBcbrzcrEl/WH95d7qx8mCNXo8a76mHjINh4BBs77SvYuJRhG2+9&#10;u58TL37TNM3j5vs/PG2/qEeFdw7BxkGwMTYevXBsvKFbMt4tHL893f1olfy4Xjatnt+fj9eNmz3f&#10;N7RPCD/Ot49ta+weXxTizGby9T6q/0yj3O7xRa3e6zYrevVuB4FavbMfZ8f9rPDxJasfZv5cZHtq&#10;5k+r3vNDXmc6eZkrlXt4jCTexrunPn9bfjqeMVehwvs4MTcOMrW5sejkOOvy/PYV/bmxWgAjHTFh&#10;paJ76uFLt47crSnXosZZdWwcYHI2FtRx3tX57St6hXv+7NYUEu7idU/99LWzc917edh4ALfCtDII&#10;TsDG9grHxuuzHW6dmlsVvz3tvtCv3YHTdw5xaGPN5nYrTCuD4BQpHWdeHDa+BBtvODn9sbXyovXz&#10;8u7HTtT18H0eBxvXLzwbIRvnXhs2vgQbb1l2J6O7HRSLpmm2i8WrpvION2w8hFthWhkEZ8joGBvL&#10;4fmTtFPw8K5BG7BxP26FaWUQnCFi4+xLw8aXYGNb+D6rjo3rF16AhI6zL+1FtbP4tLHnz25NwYuN&#10;fZ/Hwcb1Cy+hXMcFV4aNL8HGtnBtY93C3VbcyiC4ABsbKxwb28L3eRxsXL3wIkp1XHJh2PgSbGwL&#10;bNyL24pbGQSXYGNbhWNjW2DjXtxW3MoguAQb2yrc86cFJuDGxr53gGPj6oWXUabjouty21ewcSnY&#10;+FC+W++4rbiVQRCgyMZll+W2r2gW7vizWxPAxofy3XrH6wgzMwhClOgYG4uDjW3h+jwOIyyElUEQ&#10;JF/HhVdFXwmAjW2BjfvwOsLMDIIg2NhS4djYGJ53uTDCQlgZBGFydVx6UfSVANjYGNi4B68jzMwg&#10;CIONDRWOjY2BjXvwOsLMDIIe8nRcfE30lQDY2BjYuAevI8zMIOgjR8fll0RfCYCNjeF5BzgjLISV&#10;QdAHNjZTuO67PlvpiNj4ULxb73gdYWYGQS/pOha4IvpKAGxsDGzcg9cRZmYQ9IKNrRSOja3heO2I&#10;ERbCyiDoJ1XHEhdEXwmh+l5KVjoiNj6U7tY7fkeYkUHQDza2Ujg2NgY2DuN3hBkZBAOk6Vjkeugr&#10;Ifx+mFkC2PhQ+sS908PEs4KNjRSOjY2BjUdg6llJ0bHM5WDjENjYGNh4BKaeFWxso3BsbAxsPAKT&#10;z0q8joWuBhuHwMbGcLzn0EhrZ4CNsbGFwrGxMbDxCEzextE6lroYvx0RGxeCjQ+lT6C1M8DG2NhC&#10;4djYGNh4BMhKpI7FLsZvR8TGhWDjQ+kTaO0MyEqcjeWuxW9HxMaFeLKx49ORRlo7A7ISp2NsjI2L&#10;wcaHwifQ2hmQlXWMjgUvxW9HxMaFYOND4RNo7QzIyhobGygcG1sDG9eHrGy4pmPJK/HbEbFxIdj4&#10;UPgEWjsDsrIBG49dODa2BjauD1nZMqxj0Qvx2xGxcSFXbLxqmk9fd1+/PTUt9903i7sfqvUKgo3r&#10;Q1a2VLSx35Rj40KGbbxqVbza6/j1p68ff9HcnI39DgJVyMqWW7GxKn7PbRpJ+aCN358f2z8Xu+nw&#10;6vO3/V+002RsbKVsXchKx5COha/DU1pOwMaFDNr49eFL++dyZ+Hl/eEvlne/xcZWytaFrHRg4+tg&#10;40KGbbxdm9jPiRe/aZrmcff8OOvGL17dYKS1M/Bbc1mw8XWwcSGDNu6WjHcLx29PGwEvHrsFjFMb&#10;N3u+b2if0Hmcv2iWP1Or93o9U82L5uPMSD1Gf5x9b727/f788UU4nnR51R5fNPvhTLP+2uMzkngb&#10;755qJ8rL1sQjzY01S2duHMJvzYXpnxxLp8htypkbF5KwUtE99fBl+yw2NlO2Ln5rLgw2vgo2LiTh&#10;Ll731E9fl7tViS/KVbvEb4sYae0M/NZcmj4di2fIbcqxcSHxO9w6NR9u6TE3tlK2Ln5rLg02vobb&#10;4Wkl5QmnP7ZWXjzuvsHGVsrWxW/NpcHG13A7PK2k/MrJ6GV3Mvr9eWvio+UJbGymbF381lycsI7l&#10;E+Q25W6Hp5WU+3rXILctYqS1M/Bbc3Gw8RXcDk8rKcfGB7BxCL81FwcbX8Ht8LSScmx8ABuH8Ftz&#10;eUI6VsiP25S7HZ5WUu7Kxn5bxEhrZ+C35vJg42HcDk8rKcfGVQo30toZ+K25PNh4GLfD00rKsXGV&#10;wo20dgZ+ay5PwMYa6XGbcrfD00rKsXGVwo20dgZ+a67ApY6x8RFuh6eVlGPjKoUbae0M/NZcAWw8&#10;iNvhaSXl2LhK4UZaOwO/NVfgwsYq2XGbcrfD00rKsXGVwo20dgZ+a67BuY6x8TFuh6eVlGPjKoUb&#10;ae0M/NZcA2w8hNvhaSXl2LhK4UZaOwO/NdcAGw/hdnhaSTk2rlK4kdbOwG/NNZhXkLHflLsdnlZS&#10;jo2rFG6ktTPwW3MV5ti4H7fD00rKsXGVwo20dgZ+a64CNh7A7fC0knJsXKVwI62dgd+aq4CNB3A7&#10;PK2kHBtXKdxIa2fgt+YqzPVl7DflboenlZRj4yqFG2ntDPzWXIc5Nu7F7fC0knJsXKVwI62dgd+a&#10;64CN+3E7PK2kHBtXKdxIa2fgt+Y6YON+3A5PKynHxlUKN9LaGfituQ5zdRn7Tbnb4Wkl5di4SuFG&#10;WjsDvzXX4QUb9+J2eFpJOTauUriR1s7Ab82VmGPjPtwOTyspx8ZVcFtxxzVXAhv34leYRlKOjWEQ&#10;Un4GNu7FrzCNpBwbwyCk/Iy5toz9ptyvMI2kHBvDIKT8nDk27sGvMI2kHBvDIKT8HGzch19hGkk5&#10;NoZBSPk52LgPv8I0knJsDIOQ8nOwcR9+hWkk5dgYBiHl58yVZew35X6FaSTl2BgGIeUXzLFxGL/C&#10;NJJybAyDkPILsHEPfoVpJOXYGAYh5Rdg4x78CtNIyrExDELKL8DGPfgVppGUY2MYhJRfgI178CtM&#10;IynHxjAIKb8AG/fgV5hGUn7Fxqum+fR19/XbU9Nyv16/P7ePj+pVC2AkaVOClF8w15Wx35T7FaaR&#10;lA/beNWqeLXX8etP3Rfvz+0zy42Wq2MkaVOClF8yx8ZB/ArTSMoHbfz+vJkBL3beXX3+tn18ffjS&#10;/rncfVcVI0mbEqT8Emwcxq8wjaR80Man3l2ezIYPU+aaGEnalCDll2DjMH6FaSTlwzberk3s58SL&#10;3xwvFy+YG08CUn6Jso3d4leYRlpz0Mbd/Hc3C357uvvRSnin49XJbbxmz/cN7RNKjy/K5fPIY8Tj&#10;/Jfv32cG6mHt8UWz/Jlm/WfK+Ykk3sa7p7op8WqUm3hWfoXBtGFuHMbv9NVIayasVHRPbZeSV+Ns&#10;cLOSNJg22DiMX2Eaac2Eu3jdUxtBL0eSsZWkwbTBxmH8CtNIa8bvcNvNils1L5svFWoWwkjSYNrM&#10;kXEQv8I00pwJpz+2Vl48tloeaWZsJmkwcebYOIRfYRppzisno5fdyej3562Jm2YzK1522yfYbwxT&#10;BRsH8StMI83JuwYBpIKNg/gVppHmxMYAqWDjIH6FaaQ5sTFAKtg4iF9hGmlObAyQCjYO4leYRpoT&#10;GwOkgo2D+BWmkebExgCpYOMgUxCmKtgYIBVsHAQbF4KNAVLBxkGwcSHYGCAVbBwEGxeCjQFSwcZB&#10;sHEh2BggFWwcBBsXgo0BUsHGQbBxIdgYIBVsHAQbF4KNAVLBxkGwcSHYGCAVbBwEGxeCjQFSwcZB&#10;sHEh2BggFWwcBBsXgo0BUsHGQbBxIdgYIBVsXJ8pZBwbA6SCjeszhYxjY4BUsHF9ppBxbAyQypyO&#10;WJ0ppBwbA6SCjeszhZRjY4BUsHF9ppBybAyQCjauzxRSjo0BUsHG9ZlCyrExQCrYuD5TSLkvGwOY&#10;YApqMFIkE1YAAAs8SURBVMYUUo6NAZKZghqMMYWUY2OAZKagBmNMIeXYGCCZKajBGFNIOTYGSGYK&#10;ajDGFFKOjQGSmYIajDGFlGNjgGSmoAZjTCHl2BggmSmowRhTSDk2BkhmCmowxhRSjo0BkpmCGowx&#10;hZTH2njVNJ++7r5+e2pa7rWqBGCdKajBGFNIeaSNV62KV3sdv/70dfhfA9w2U1CDMaaQ8jgbvz8/&#10;tn8udtPh1edvehUCsM8U1GCMKaQ8zsavD1/aP5c7Cy9ZpIBpMwU1QHUibbxdm9jPiRe/aZrmUbFS&#10;ALbBxqBAnI27JePdwvHb092PVsnHOm72fN/QPsEjj7f8ODNSDx59PEaSYePdUywew2RhbgwK5KxU&#10;dE9tl5IBpgg2BgVy7uJ1T7HNDSYLNgYFMna4dWpmpQKmCzYGBXJOf2ytvGBTBUwWbAwKxJ6MXnYn&#10;o9+ftyZumoZVY5gu2BgU4F2DAJLBxqAANgZIBhuDAtgYIBlsDApgY4BksDEogI0BksHGoAA2BkgG&#10;G4MC2BggGWwMCmBjgGSwMSiAjQGSwcagADYGSAYbgwLYGCAZbAwKYGOAZLAxKICNAZLBxqCAsI0b&#10;AAA4ZiQbK6NaW83C3Vbcb1ZUIeUUroCRakTitkXcVtxvVlQh5RSugJFqROK2RdxW3G9WVCHlFK6A&#10;kWpE4rZF3Fbcb1ZUIeUUroCRakTitkXcVtxvVlQh5RSugJFqROK2RdxW3G9WVCHlFK6AkWpE4rZF&#10;3Fbcb1ZUIeUUroCRakTitkXcVtxvVlQh5RSugJFqROK2RdxW3G9WVCHlFK6AkWoAAEwcbAwAYAFs&#10;DABgAWwMAGABbAwAYAFsDABgAWwMAGABbAwAYAFsDABgAWwMAGABbAwAYAFsDABgAWwMAGCBARuv&#10;Pn3dPi66T6G+X6/fnr5o1qULtIvaQ1uF3lq8/vqbUuHvz+3PPoaLDT59XOTp16sv/Wk8vwC5woMX&#10;sGvY5u7H/pm+n0+ptFjZ/UnXho54Ox3RVU+MsfH2Ot6e7n5o23gbaDnYUQeq8Pb0eWgQFBT+/tz+&#10;2HLz++ic15/+3VDQ+BDd352WJVd4+AIWHx10+OdTKi1Wdn/S1aEj3k5HdNUTo228+baKjd+ehn4L&#10;9Vdh1TTXB0Fe4a8Pm+eXgeKXn//+ISknAym8uAC5wsMXIDEI+rJeXnZ/0tWhI95OR3TVE5vmS1fh&#10;zYS+/fLt599trmrZvpb63amN2zq9Pf31w/Zf7f91++Tui6XAXH7fT4cC7F7DvT39zdNp4FXzuIoZ&#10;BFmFb1ldTmfen+/b/7ZfLrvFnG3mfv9T94tr/4JzF6f9evPV3T9vK7Hax9wFu7gAycKDF/DRTzc9&#10;7e3pX+5//jQB9ymVFiy7L+n60BFvpyO66omb5L4/P64X992rp82CRHsFbb1XTWBuvJmyt//v//X2&#10;t8aqrXD3TaGOd6/hNq3dG+DQT3c1OQ4cMQjyC++ScsZq94/2uXs8ZO64n+7jdGXvFqdW2457/xHs&#10;4gKEC7+8gI9+uukBy24l6iIBbeCESsuWHUy6PnTE2+mIrnpi81d3P17bX3I/f+1m5NtXUN3UfHG2&#10;bnx/+MvDv94noHvdNdgJI1gcltv7Axz66a4mx4GHB0Fh4ZvfvpeFbop7evx44bl7UXPaTz/ifPTT&#10;Tc/Y/YY7JPzsAoQLv7yA/f2Nx03kP/z89aiM4wSsUyotW3Yw6frQEW+nI7rqic3vf/1t34d2rzP2&#10;13W2p+Jx9/Jqt7yy+9e7H93+09e0xaULOu2vdsvl4QCHftrV5CRwxJSkoPDAKn43Xdn80jy02bbE&#10;19PXcPs4x/20+4Eu5kdOjy9AvPCLCzheUVvs98wcJ2AfOL7S0mWPchOPjnhDHdFVT2z++eev2xdM&#10;TbNdqt8GX57a+HA5h+rt/3W39+PLdqGlaT7WWPLYBVp069bhAOf99DhwxCDILjz4q3F5+Adtz+ye&#10;CfXTfZzLfrr/B6H+JFx44AKO++mq+RLop7vA8ZWWLXucmTEd8ZY6oque2KwXf/G8q8Hr3sarKzY+&#10;/Ovu7z99lVnh3gVq27o/wHk/PQ4cMwgyC1+GWmN3a2OzhnOYNXSzmLN+uotzfdZwdAHChYcu4Kif&#10;vj//1fYWh8bcOLvsYNJrQEe8nY7oqic26+WftL8btley2q9UHNaFzi7n0Dv2/3r/7KE1itjPGu5+&#10;9Ac466cngaOmJFmFL4Oz/v0gWe6WmNb7jrH8WHMKlb35/2hxKtyfZAsPXsBRP13e/b/nx4t+OrCi&#10;lmDj3LLDSa8BHfF2OqKrnti03aGtbjctbh4/En2xp2J9Ojfe/uttSx1uuS4KZ8j7FbUv6/4AZ/30&#10;JHDUcl1O4T27RfaJ2fz15p9uZhHd3e9PX9+f7360L926+xu7OF3Zuxx/3LgN9yfRwsMXcNqw25tH&#10;j+uLBLSBoystWXbxFp186Ii30xFd9cRmt0i/2UD4dXE44BHYb7xeH9V/96+3K13d3pdmeM97DEdn&#10;RnsDnPfT48ARt7LzCt+tnJ39svm4ablbA9wu9G/K/OufNndum+ZvdtOaXZzt14uLTY3B/iRbePgC&#10;9neb22S0TbwZZYv9TszjBNxHV1q07HCdq0BHvJ2O6Kon8q5BCuzvC/grHG4KOqIvsLECDAIwAR3R&#10;F9hYAQYBmICO6AtsDABgAWwMAGABbAwAYAFsDABgAWwMAGABbAwAYAFsDABgAWwMAGABbAwAYAFs&#10;DABgAWwMAGABbAwAYAFsDABgAWwMAGCBzsa798e/+JDqjzf+v3hm99kE3bv+j/UBZrfC7pMgNx+z&#10;svsgg46TbwD0Of6IZajMzsbbJnh7Om+JARuv1wdZ4IxSjmx88jyZhcpg4xE5tvHh42EPYOM6YGMw&#10;AjYekRMbbz6L++ffbT4Ocfc5fa8Pf/2w/aJbzPhy9MzHSsVr+8Tdbzc6WV4sdUAUFysVi+5TYt+e&#10;NtnGyFCNDxt3Dth2zc2nKONpfc7nxt1qxf4zrDef0t19qPSibZP953ZvnzlaN959MnbbcHgjj3Mb&#10;L7a/EDetsf9Yd4AqHJy7d8CyfWLZ3Ld9tNbn2E+X03Xj+/b/x/Uu8a2btyJeLz9/e/v5a7dK8fHM&#10;qY03//NBWbm8P+8+ZryzcbcctNjY+DG0XASgxd7GBwdsli8Xf3X3g9Gtz8meit0CxG78t392X+yW&#10;k1eb18yHZ85svJk8L3kpk8nZ3HjzQuOQZBaPoSJ7Gx8csBnkP//+19+6TgmanKxUrE9svFkS3v4+&#10;3Py5bJrPf/+wn/+2f57buG2sBS9lMjmz8RIbw0ic2njT9xaPr3/+zz9/XXBTSJ0BGx/PjbdfdCsV&#10;PXPjt5//68+8lMmEuTEY4WJu3L7k/e/368VfcFNIn6CNz9eN735s/bBqDuvGnTWObfz+/BsWKnI5&#10;s3E3EpbYGKpzsW68fv31v31cL/+EZWN9gjY+3VOx2i0Xvz01jx/PnNh4a+iGhYpc+vdUYGOoysWe&#10;ivV2Y8+qYa6lT9jGp/uNtxO1ppXDYjNb3j1zfDJ6sWkq7rnmE9pv/Pl/dhtXsDFU5OOG/s4B3dyg&#10;e00Musi9a9Drn/PLUxRuYgNMCjkbL/nlKcV23bhb/wGAqSBl49cH1pXk2LxI5EA0wLTg/Y0BACyA&#10;jQEALICNAQAsgI0BACyAjQEALICNAQAsgI0BACyAjQEALICNAQAsgI0BACyAjQEALICNAQAsgI0B&#10;ACyAjQEALICNAQAsgI0BACyAjQEALICNAQAsgI0BACyAjQEALICNAQAsgI0BACyAjQEALICNAQAs&#10;gI0BACyAjQEALICNAQAsgI0BACyAjQEALICNAQAsgI0BACzw/wH9p6UUteZKRwAAAABJRU5ErkJg&#10;glBLAQItABQABgAIAAAAIQCxgme2CgEAABMCAAATAAAAAAAAAAAAAAAAAAAAAABbQ29udGVudF9U&#10;eXBlc10ueG1sUEsBAi0AFAAGAAgAAAAhADj9If/WAAAAlAEAAAsAAAAAAAAAAAAAAAAAOwEAAF9y&#10;ZWxzLy5yZWxzUEsBAi0AFAAGAAgAAAAhAKfgm7LSBAAANhMAAA4AAAAAAAAAAAAAAAAAOgIAAGRy&#10;cy9lMm9Eb2MueG1sUEsBAi0AFAAGAAgAAAAhAC5s8ADFAAAApQEAABkAAAAAAAAAAAAAAAAAOAcA&#10;AGRycy9fcmVscy9lMm9Eb2MueG1sLnJlbHNQSwECLQAUAAYACAAAACEAwF862uIAAAALAQAADwAA&#10;AAAAAAAAAAAAAAA0CAAAZHJzL2Rvd25yZXYueG1sUEsBAi0ACgAAAAAAAAAhAJ7LT7dTQgAAU0IA&#10;ABQAAAAAAAAAAAAAAAAAQwkAAGRycy9tZWRpYS9pbWFnZTEucG5nUEsBAi0ACgAAAAAAAAAhAIov&#10;AxaMTAAAjEwAABQAAAAAAAAAAAAAAAAAyEsAAGRycy9tZWRpYS9pbWFnZTIucG5nUEsFBgAAAAAH&#10;AAcAvgEAAIaYAAAAAA==&#10;">
+                <v:group id="Group 9" o:spid="_x0000_s1027" style="position:absolute;width:44489;height:22104" coordsize="44489,22104" o:gfxdata="UEsDBBQABgAIAAAAIQDb4fbL7gAAAIUBAAATAAAAW0NvbnRlbnRfVHlwZXNdLnhtbHyQz07DMAyH&#10;70i8Q+QralM4IITa7kDhCAiNB7ASt43WOlEcyvb2pNu4IODoPz9/n1xv9vOkForiPDdwXVagiI23&#10;jocG3rdPxR0oScgWJ8/UwIEENu3lRb09BBKV0ywNjCmFe63FjDSjlD4Q50nv44wpl3HQAc0OB9I3&#10;VXWrjedEnIq03oC27qjHjympx31un0wiTQLq4bS4shrAECZnMGVTvbD9QSnOhDInjzsyuiBXWQP0&#10;r4R18jfgnHvJr4nOknrFmJ5xzhraRtHWf3Kkpfz/yGo5S+H73hkquyhdjr3R8m2lj09svwAAAP//&#10;AwBQSwMEFAAGAAgAAAAhAFr0LFu/AAAAFQEAAAsAAABfcmVscy8ucmVsc2zPwWrDMAwG4Ptg72B0&#10;X5TuUMaI01uh19I+gLGVxCy2jGSy9e1nemrHjpL4P0nD4SetZiPRyNnCruvBUPYcYp4tXC/Htw8w&#10;Wl0ObuVMFm6kcBhfX4Yzra62kC6xqGlKVgtLreUTUf1CyWnHhXKbTCzJ1VbKjMX5LzcTvvf9HuXR&#10;gPHJNKdgQU5hB+ZyK23zHztFL6w81c5zQp6m6P9TMfB3PtPWFCczVQtB9N4U2rp2HOA44NMz4y8A&#10;AAD//wMAUEsDBBQABgAIAAAAIQC8lIktxQAAANoAAAAPAAAAZHJzL2Rvd25yZXYueG1sRI9Pa8JA&#10;FMTvBb/D8oTe6iZKS42uEkItPYRCVRBvj+wzCWbfhuw2f759t1DocZiZ3zDb/Wga0VPnassK4kUE&#10;griwuuZSwfl0eHoF4TyyxsYyKZjIwX43e9hiou3AX9QffSkChF2CCirv20RKV1Rk0C1sSxy8m+0M&#10;+iC7UuoOhwA3jVxG0Ys0WHNYqLClrKLifvw2Ct4HHNJV/Nbn91s2XU/Pn5c8JqUe52O6AeFp9P/h&#10;v/aHVrCG3yvhBsjdDwAAAP//AwBQSwECLQAUAAYACAAAACEA2+H2y+4AAACFAQAAEwAAAAAAAAAA&#10;AAAAAAAAAAAAW0NvbnRlbnRfVHlwZXNdLnhtbFBLAQItABQABgAIAAAAIQBa9CxbvwAAABUBAAAL&#10;AAAAAAAAAAAAAAAAAB8BAABfcmVscy8ucmVsc1BLAQItABQABgAIAAAAIQC8lIktxQAAANoAAAAP&#10;AAAAAAAAAAAAAAAAAAcCAABkcnMvZG93bnJldi54bWxQSwUGAAAAAAMAAwC3AAAA+QIAAAAA&#10;">
+                  <v:shape id="Picture 10" o:spid="_x0000_s1028" type="#_x0000_t75" style="position:absolute;width:44489;height:22104;visibility:visible;mso-wrap-style:square" o:gfxdata="UEsDBBQABgAIAAAAIQDb4fbL7gAAAIUBAAATAAAAW0NvbnRlbnRfVHlwZXNdLnhtbHyQz07DMAyH&#10;70i8Q+QralM4IITa7kDhCAiNB7ASt43WOlEcyvb2pNu4IODoPz9/n1xv9vOkForiPDdwXVagiI23&#10;jocG3rdPxR0oScgWJ8/UwIEENu3lRb09BBKV0ywNjCmFe63FjDSjlD4Q50nv44wpl3HQAc0OB9I3&#10;VXWrjedEnIq03oC27qjHjympx31un0wiTQLq4bS4shrAECZnMGVTvbD9QSnOhDInjzsyuiBXWQP0&#10;r4R18jfgnHvJr4nOknrFmJ5xzhraRtHWf3Kkpfz/yGo5S+H73hkquyhdjr3R8m2lj09svwAAAP//&#10;AwBQSwMEFAAGAAgAAAAhAFr0LFu/AAAAFQEAAAsAAABfcmVscy8ucmVsc2zPwWrDMAwG4Ptg72B0&#10;X5TuUMaI01uh19I+gLGVxCy2jGSy9e1nemrHjpL4P0nD4SetZiPRyNnCruvBUPYcYp4tXC/Htw8w&#10;Wl0ObuVMFm6kcBhfX4Yzra62kC6xqGlKVgtLreUTUf1CyWnHhXKbTCzJ1VbKjMX5LzcTvvf9HuXR&#10;gPHJNKdgQU5hB+ZyK23zHztFL6w81c5zQp6m6P9TMfB3PtPWFCczVQtB9N4U2rp2HOA44NMz4y8A&#10;AAD//wMAUEsDBBQABgAIAAAAIQBANbQNwwAAANsAAAAPAAAAZHJzL2Rvd25yZXYueG1sRI/NagMx&#10;DITvhb6DUaC3xk5oQtnECaFQSA+B/PQBxFrZXWLLy9r707evDoXeJGY082m7n4JXA3WpiWxhMTeg&#10;iMvoGq4sfN8+X99BpYzs0EcmCz+UYL97ftpi4eLIFxquuVISwqlAC3XObaF1KmsKmOaxJRbtHruA&#10;Wdau0q7DUcKD10tj1jpgw9JQY0sfNZWPax8s+MH4/uvxZpbY5vF4qg6nVX+29mU2HTagMk353/x3&#10;fXSCL/Tyiwygd78AAAD//wMAUEsBAi0AFAAGAAgAAAAhANvh9svuAAAAhQEAABMAAAAAAAAAAAAA&#10;AAAAAAAAAFtDb250ZW50X1R5cGVzXS54bWxQSwECLQAUAAYACAAAACEAWvQsW78AAAAVAQAACwAA&#10;AAAAAAAAAAAAAAAfAQAAX3JlbHMvLnJlbHNQSwECLQAUAAYACAAAACEAQDW0DcMAAADbAAAADwAA&#10;AAAAAAAAAAAAAAAHAgAAZHJzL2Rvd25yZXYueG1sUEsFBgAAAAADAAMAtwAAAPcCAAAAAA==&#10;" stroked="t" strokecolor="white [3212]">
+                    <v:imagedata r:id="rId33" o:title=""/>
+                    <v:path arrowok="t"/>
+                  </v:shape>
+                  <v:rect id="Rectangle 11" o:spid="_x0000_s1029" style="position:absolute;left:63;top:19644;width:3238;height:1588;visibility:visible;mso-wrap-style:square;v-text-anchor:middle" o:gfxdata="UEsDBBQABgAIAAAAIQDb4fbL7gAAAIUBAAATAAAAW0NvbnRlbnRfVHlwZXNdLnhtbHyQz07DMAyH&#10;70i8Q+QralM4IITa7kDhCAiNB7ASt43WOlEcyvb2pNu4IODoPz9/n1xv9vOkForiPDdwXVagiI23&#10;jocG3rdPxR0oScgWJ8/UwIEENu3lRb09BBKV0ywNjCmFe63FjDSjlD4Q50nv44wpl3HQAc0OB9I3&#10;VXWrjedEnIq03oC27qjHjympx31un0wiTQLq4bS4shrAECZnMGVTvbD9QSnOhDInjzsyuiBXWQP0&#10;r4R18jfgnHvJr4nOknrFmJ5xzhraRtHWf3Kkpfz/yGo5S+H73hkquyhdjr3R8m2lj09svwAAAP//&#10;AwBQSwMEFAAGAAgAAAAhAFr0LFu/AAAAFQEAAAsAAABfcmVscy8ucmVsc2zPwWrDMAwG4Ptg72B0&#10;X5TuUMaI01uh19I+gLGVxCy2jGSy9e1nemrHjpL4P0nD4SetZiPRyNnCruvBUPYcYp4tXC/Htw8w&#10;Wl0ObuVMFm6kcBhfX4Yzra62kC6xqGlKVgtLreUTUf1CyWnHhXKbTCzJ1VbKjMX5LzcTvvf9HuXR&#10;gPHJNKdgQU5hB+ZyK23zHztFL6w81c5zQp6m6P9TMfB3PtPWFCczVQtB9N4U2rp2HOA44NMz4y8A&#10;AAD//wMAUEsDBBQABgAIAAAAIQCcWzFQwgAAANsAAAAPAAAAZHJzL2Rvd25yZXYueG1sRE9La8JA&#10;EL4L/Q/LFHrTjR6qja5SitIWPPgo6HHIzibB7GzIbmL6711B8DYf33MWq95WoqPGl44VjEcJCOLM&#10;6ZJzBX/HzXAGwgdkjZVjUvBPHlbLl8ECU+2uvKfuEHIRQ9inqKAIoU6l9FlBFv3I1cSRM66xGCJs&#10;cqkbvMZwW8lJkrxLiyXHhgJr+ioouxxaq+Bs8Pu4/vVbaSad+Sh37clMW6XeXvvPOYhAfXiKH+4f&#10;HeeP4f5LPEAubwAAAP//AwBQSwECLQAUAAYACAAAACEA2+H2y+4AAACFAQAAEwAAAAAAAAAAAAAA&#10;AAAAAAAAW0NvbnRlbnRfVHlwZXNdLnhtbFBLAQItABQABgAIAAAAIQBa9CxbvwAAABUBAAALAAAA&#10;AAAAAAAAAAAAAB8BAABfcmVscy8ucmVsc1BLAQItABQABgAIAAAAIQCcWzFQwgAAANsAAAAPAAAA&#10;AAAAAAAAAAAAAAcCAABkcnMvZG93bnJldi54bWxQSwUGAAAAAAMAAwC3AAAA9gIAAAAA&#10;" fillcolor="white [3212]" strokecolor="white [3212]" strokeweight="1pt"/>
+                </v:group>
+                <v:group id="Group 12" o:spid="_x0000_s1030" style="position:absolute;left:44479;width:44490;height:22104" coordorigin="44479" coordsize="44489,22104" o:gfxdata="UEsDBBQABgAIAAAAIQDb4fbL7gAAAIUBAAATAAAAW0NvbnRlbnRfVHlwZXNdLnhtbHyQz07DMAyH&#10;70i8Q+QralM4IITa7kDhCAiNB7ASt43WOlEcyvb2pNu4IODoPz9/n1xv9vOkForiPDdwXVagiI23&#10;jocG3rdPxR0oScgWJ8/UwIEENu3lRb09BBKV0ywNjCmFe63FjDSjlD4Q50nv44wpl3HQAc0OB9I3&#10;VXWrjedEnIq03oC27qjHjympx31un0wiTQLq4bS4shrAECZnMGVTvbD9QSnOhDInjzsyuiBXWQP0&#10;r4R18jfgnHvJr4nOknrFmJ5xzhraRtHWf3Kkpfz/yGo5S+H73hkquyhdjr3R8m2lj09svwAAAP//&#10;AwBQSwMEFAAGAAgAAAAhAFr0LFu/AAAAFQEAAAsAAABfcmVscy8ucmVsc2zPwWrDMAwG4Ptg72B0&#10;X5TuUMaI01uh19I+gLGVxCy2jGSy9e1nemrHjpL4P0nD4SetZiPRyNnCruvBUPYcYp4tXC/Htw8w&#10;Wl0ObuVMFm6kcBhfX4Yzra62kC6xqGlKVgtLreUTUf1CyWnHhXKbTCzJ1VbKjMX5LzcTvvf9HuXR&#10;gPHJNKdgQU5hB+ZyK23zHztFL6w81c5zQp6m6P9TMfB3PtPWFCczVQtB9N4U2rp2HOA44NMz4y8A&#10;AAD//wMAUEsDBBQABgAIAAAAIQByo/n2wQAAANsAAAAPAAAAZHJzL2Rvd25yZXYueG1sRE9Ni8Iw&#10;EL0L+x/CCHvTtC6KVKOIrMseRLAKy96GZmyLzaQ0sa3/3giCt3m8z1mue1OJlhpXWlYQjyMQxJnV&#10;JecKzqfdaA7CeWSNlWVScCcH69XHYImJth0fqU19LkIIuwQVFN7XiZQuK8igG9uaOHAX2xj0ATa5&#10;1A12IdxUchJFM2mw5NBQYE3bgrJrejMKfjrsNl/xd7u/Xrb3/9P08LePSanPYb9ZgPDU+7f45f7V&#10;Yf4Enr+EA+TqAQAA//8DAFBLAQItABQABgAIAAAAIQDb4fbL7gAAAIUBAAATAAAAAAAAAAAAAAAA&#10;AAAAAABbQ29udGVudF9UeXBlc10ueG1sUEsBAi0AFAAGAAgAAAAhAFr0LFu/AAAAFQEAAAsAAAAA&#10;AAAAAAAAAAAAHwEAAF9yZWxzLy5yZWxzUEsBAi0AFAAGAAgAAAAhAHKj+fbBAAAA2wAAAA8AAAAA&#10;AAAAAAAAAAAABwIAAGRycy9kb3ducmV2LnhtbFBLBQYAAAAAAwADALcAAAD1AgAAAAA=&#10;">
+                  <v:shape id="Picture 13" o:spid="_x0000_s1031" type="#_x0000_t75" style="position:absolute;left:44479;width:44490;height:22104;visibility:visible;mso-wrap-style:square" o:gfxdata="UEsDBBQABgAIAAAAIQDb4fbL7gAAAIUBAAATAAAAW0NvbnRlbnRfVHlwZXNdLnhtbHyQz07DMAyH&#10;70i8Q+QralM4IITa7kDhCAiNB7ASt43WOlEcyvb2pNu4IODoPz9/n1xv9vOkForiPDdwXVagiI23&#10;jocG3rdPxR0oScgWJ8/UwIEENu3lRb09BBKV0ywNjCmFe63FjDSjlD4Q50nv44wpl3HQAc0OB9I3&#10;VXWrjedEnIq03oC27qjHjympx31un0wiTQLq4bS4shrAECZnMGVTvbD9QSnOhDInjzsyuiBXWQP0&#10;r4R18jfgnHvJr4nOknrFmJ5xzhraRtHWf3Kkpfz/yGo5S+H73hkquyhdjr3R8m2lj09svwAAAP//&#10;AwBQSwMEFAAGAAgAAAAhAFr0LFu/AAAAFQEAAAsAAABfcmVscy8ucmVsc2zPwWrDMAwG4Ptg72B0&#10;X5TuUMaI01uh19I+gLGVxCy2jGSy9e1nemrHjpL4P0nD4SetZiPRyNnCruvBUPYcYp4tXC/Htw8w&#10;Wl0ObuVMFm6kcBhfX4Yzra62kC6xqGlKVgtLreUTUf1CyWnHhXKbTCzJ1VbKjMX5LzcTvvf9HuXR&#10;gPHJNKdgQU5hB+ZyK23zHztFL6w81c5zQp6m6P9TMfB3PtPWFCczVQtB9N4U2rp2HOA44NMz4y8A&#10;AAD//wMAUEsDBBQABgAIAAAAIQD9+MptxAAAANsAAAAPAAAAZHJzL2Rvd25yZXYueG1sRE9Na8JA&#10;EL0X/A/LCF6KblQoEl3FlrZ4aLFGD3obspNsMDsbs1tN/31XKPQ2j/c5i1Vna3Gl1leOFYxHCQji&#10;3OmKSwWH/dtwBsIHZI21Y1LwQx5Wy97DAlPtbryjaxZKEUPYp6jAhNCkUvrckEU/cg1x5ArXWgwR&#10;tqXULd5iuK3lJEmepMWKY4PBhl4M5efs2yoIxfaLH4+F2X7OLu+v43V3+Tg9KzXod+s5iEBd+Bf/&#10;uTc6zp/C/Zd4gFz+AgAA//8DAFBLAQItABQABgAIAAAAIQDb4fbL7gAAAIUBAAATAAAAAAAAAAAA&#10;AAAAAAAAAABbQ29udGVudF9UeXBlc10ueG1sUEsBAi0AFAAGAAgAAAAhAFr0LFu/AAAAFQEAAAsA&#10;AAAAAAAAAAAAAAAAHwEAAF9yZWxzLy5yZWxzUEsBAi0AFAAGAAgAAAAhAP34ym3EAAAA2wAAAA8A&#10;AAAAAAAAAAAAAAAABwIAAGRycy9kb3ducmV2LnhtbFBLBQYAAAAAAwADALcAAAD4AgAAAAA=&#10;" stroked="t" strokecolor="white [3212]">
+                    <v:imagedata r:id="rId34" o:title=""/>
+                    <v:path arrowok="t"/>
+                  </v:shape>
+                  <v:rect id="Rectangle 14" o:spid="_x0000_s1032" style="position:absolute;left:44553;top:19644;width:3238;height:1588;visibility:visible;mso-wrap-style:square;v-text-anchor:middle" o:gfxdata="UEsDBBQABgAIAAAAIQDb4fbL7gAAAIUBAAATAAAAW0NvbnRlbnRfVHlwZXNdLnhtbHyQz07DMAyH&#10;70i8Q+QralM4IITa7kDhCAiNB7ASt43WOlEcyvb2pNu4IODoPz9/n1xv9vOkForiPDdwXVagiI23&#10;jocG3rdPxR0oScgWJ8/UwIEENu3lRb09BBKV0ywNjCmFe63FjDSjlD4Q50nv44wpl3HQAc0OB9I3&#10;VXWrjedEnIq03oC27qjHjympx31un0wiTQLq4bS4shrAECZnMGVTvbD9QSnOhDInjzsyuiBXWQP0&#10;r4R18jfgnHvJr4nOknrFmJ5xzhraRtHWf3Kkpfz/yGo5S+H73hkquyhdjr3R8m2lj09svwAAAP//&#10;AwBQSwMEFAAGAAgAAAAhAFr0LFu/AAAAFQEAAAsAAABfcmVscy8ucmVsc2zPwWrDMAwG4Ptg72B0&#10;X5TuUMaI01uh19I+gLGVxCy2jGSy9e1nemrHjpL4P0nD4SetZiPRyNnCruvBUPYcYp4tXC/Htw8w&#10;Wl0ObuVMFm6kcBhfX4Yzra62kC6xqGlKVgtLreUTUf1CyWnHhXKbTCzJ1VbKjMX5LzcTvvf9HuXR&#10;gPHJNKdgQU5hB+ZyK23zHztFL6w81c5zQp6m6P9TMfB3PtPWFCczVQtB9N4U2rp2HOA44NMz4y8A&#10;AAD//wMAUEsDBBQABgAIAAAAIQCMLJLIwgAAANsAAAAPAAAAZHJzL2Rvd25yZXYueG1sRE9Na8JA&#10;EL0X+h+WKXjTTUVsTV2llIoKPVgV9DhkZ5PQ7GzIbmL8964g9DaP9znzZW8r0VHjS8cKXkcJCOLM&#10;6ZJzBcfDavgOwgdkjZVjUnAlD8vF89McU+0u/EvdPuQihrBPUUERQp1K6bOCLPqRq4kjZ1xjMUTY&#10;5FI3eInhtpLjJJlKiyXHhgJr+ioo+9u3VsHZ4PrwvfU/0ow7Myt37cm8tUoNXvrPDxCB+vAvfrg3&#10;Os6fwP2XeIBc3AAAAP//AwBQSwECLQAUAAYACAAAACEA2+H2y+4AAACFAQAAEwAAAAAAAAAAAAAA&#10;AAAAAAAAW0NvbnRlbnRfVHlwZXNdLnhtbFBLAQItABQABgAIAAAAIQBa9CxbvwAAABUBAAALAAAA&#10;AAAAAAAAAAAAAB8BAABfcmVscy8ucmVsc1BLAQItABQABgAIAAAAIQCMLJLIwgAAANsAAAAPAAAA&#10;AAAAAAAAAAAAAAcCAABkcnMvZG93bnJldi54bWxQSwUGAAAAAAMAAwC3AAAA9gIAAAAA&#10;" fillcolor="white [3212]" strokecolor="white [3212]" strokeweight="1pt"/>
+                </v:group>
+                <w10:wrap type="square"/>
+              </v:group>
+            </w:pict>
+          </mc:Fallback>
+        </mc:AlternateContent>
+      </w:r>
+    </w:p>
+    <w:p>
+      <w:pPr>
+        <w:spacing w:line="480" w:lineRule="auto"/>
+        <w:jc w:val="both"/>
+        <w:rPr>
+          <w:sz w:val="20"/>
+        </w:rPr>
+      </w:pPr>
+      <w:r>
+        <w:rPr>
+          <w:b/>
+          <w:sz w:val="20"/>
+        </w:rPr>
+        <w:t>Figure 2</w:t>
+      </w:r>
+      <w:r>
+        <w:rPr>
+          <w:b/>
+          <w:sz w:val="20"/>
+        </w:rPr>
+        <w:t xml:space="preserve">. </w:t>
+      </w:r>
+      <w:r>
+        <w:rPr>
+          <w:sz w:val="20"/>
+        </w:rPr>
+        <w:t>Posterior distribution</w:t>
+      </w:r>
+      <w:r>
+        <w:rPr>
+          <w:sz w:val="20"/>
+        </w:rPr>
+        <w:t>s</w:t>
+      </w:r>
+      <w:r>
+        <w:rPr>
+          <w:sz w:val="20"/>
+        </w:rPr>
+        <w:t xml:space="preserve"> of the interaction model</w:t>
+      </w:r>
+      <w:r>
+        <w:rPr>
+          <w:sz w:val="20"/>
+        </w:rPr>
+        <w:t xml:space="preserve">s for hit rates and reaction times across </w:t>
+      </w:r>
+      <w:r>
+        <w:rPr>
+          <w:sz w:val="20"/>
+        </w:rPr>
+        <w:t xml:space="preserve">six reward </w:t>
+      </w:r>
+      <w:bookmarkStart w:id="17" w:name="_GoBack"/>
+      <w:bookmarkEnd w:id="17"/>
+      <w:r>
+        <w:rPr>
+          <w:sz w:val="20"/>
+        </w:rPr>
+        <w:t>phase conditions</w:t>
+      </w:r>
+      <w:r>
+        <w:rPr>
+          <w:sz w:val="20"/>
+        </w:rPr>
+        <w:t>.</w:t>
+      </w:r>
+    </w:p>
+    <w:p>
+      <w:pPr>
+        <w:spacing w:line="480" w:lineRule="auto"/>
+        <w:ind w:firstLine="284"/>
+        <w:jc w:val="both"/>
+      </w:pPr>
+      <w:r>
+        <w:t xml:space="preserve">Similar analyses could not have been performed for the EEG data. Splitting the number of trials in each phase into two would significantly affect our signal-to-noise ratio. However, our EEG results point to the changes in the ssVEP amplitudes in only one of the reward probability conditions. If </w:t>
+      </w:r>
+      <w:r>
+        <w:t xml:space="preserve">changes in </w:t>
+      </w:r>
+      <w:r>
+        <w:t xml:space="preserve">the amplitudes were </w:t>
+      </w:r>
+      <w:r>
+        <w:t xml:space="preserve">mainly </w:t>
+      </w:r>
+      <w:r>
+        <w:t>driven</w:t>
+      </w:r>
+      <w:r>
+        <w:t xml:space="preserve"> by training effects, the differences </w:t>
+      </w:r>
+      <w:r>
+        <w:lastRenderedPageBreak/>
+        <w:t xml:space="preserve">across reward phases would be expected for both of the reward probability conditions. </w:t>
+      </w:r>
+      <w:r>
+        <w:t xml:space="preserve">This combined with the lack of strong training effects in behavior leads us to conclude that we can be confident that our </w:t>
+      </w:r>
+      <w:r>
+        <w:t xml:space="preserve">EEG </w:t>
+      </w:r>
+      <w:r>
+        <w:t xml:space="preserve">results are not driven by training effects. </w:t>
       </w:r>
     </w:p>
     <w:p>
@@ -11462,7 +14510,6 @@
         <w:jc w:val="center"/>
       </w:pPr>
       <w:r>
-        <w:lastRenderedPageBreak/>
         <w:t>Software for data visualization and analysis</w:t>
       </w:r>
     </w:p>
@@ -12259,7 +15306,7 @@
         </w:rPr>
         <w:fldChar w:fldCharType="end"/>
       </w:r>
-      <w:hyperlink r:id="rId27"/>
+      <w:hyperlink r:id="rId35"/>
       <w:r>
         <w:rPr>
           <w:rFonts w:eastAsia="Times New Roman"/>
@@ -13335,9 +16382,9 @@
       </w:r>
     </w:p>
     <w:sectPr>
-      <w:headerReference w:type="default" r:id="rId28"/>
-      <w:headerReference w:type="first" r:id="rId29"/>
-      <w:footerReference w:type="first" r:id="rId30"/>
+      <w:headerReference w:type="default" r:id="rId36"/>
+      <w:headerReference w:type="first" r:id="rId37"/>
+      <w:footerReference w:type="first" r:id="rId38"/>
       <w:pgSz w:w="12240" w:h="15840"/>
       <w:pgMar w:top="1417" w:right="1417" w:bottom="1417" w:left="1417" w:header="708" w:footer="708" w:gutter="0"/>
       <w:cols w:space="708"/>
@@ -14474,7 +17521,7 @@
             <w:noProof/>
             <w:szCs w:val="24"/>
           </w:rPr>
-          <w:t>28</w:t>
+          <w:t>34</w:t>
         </w:r>
         <w:r>
           <w:rPr>
@@ -19124,7 +22171,7 @@
 </file>
 
 <file path=customXml/itemProps1.xml><?xml version="1.0" encoding="utf-8"?>
-<ds:datastoreItem xmlns:ds="http://schemas.openxmlformats.org/officeDocument/2006/customXml" ds:itemID="{5A9FE677-F90A-4F02-8202-1DA39044F106}">
+<ds:datastoreItem xmlns:ds="http://schemas.openxmlformats.org/officeDocument/2006/customXml" ds:itemID="{CD80EB75-FF43-4BDB-A5CE-FCEF792531EB}">
   <ds:schemaRefs>
     <ds:schemaRef ds:uri="http://schemas.openxmlformats.org/officeDocument/2006/bibliography"/>
   </ds:schemaRefs>

</xml_diff>